<commit_message>
I made a lot of changes. Having trouble still with database access
</commit_message>
<xml_diff>
--- a/documentation/Design Document for Social Dance Calendar App.docx
+++ b/documentation/Design Document for Social Dance Calendar App.docx
@@ -41,15 +41,7 @@
     </w:p>
     <w:p>
       <w:r>
-        <w:t xml:space="preserve">I want to take a list of key words and </w:t>
-      </w:r>
-      <w:proofErr w:type="spellStart"/>
-      <w:r>
-        <w:t>urls</w:t>
-      </w:r>
-      <w:proofErr w:type="spellEnd"/>
-      <w:r>
-        <w:t xml:space="preserve">, provide those to a LLM to judge if there is content that is helpful for building this calendar. </w:t>
+        <w:t xml:space="preserve">I want to take a list of key words and urls, provide those to a LLM to judge if there is content that is helpful for building this calendar. </w:t>
       </w:r>
       <w:r>
         <w:t xml:space="preserve">The results of this judging process returns a JSON file that is then stored in a series of JSON tables. </w:t>
@@ -60,84 +52,45 @@
     </w:p>
     <w:p>
       <w:r>
-        <w:t xml:space="preserve">This actually 2 different applications that work together. The first is the one that goes out and gets the information and populates the </w:t>
-      </w:r>
-      <w:proofErr w:type="spellStart"/>
-      <w:r>
-        <w:t>sql</w:t>
-      </w:r>
-      <w:proofErr w:type="spellEnd"/>
-      <w:r>
-        <w:t xml:space="preserve"> tables. </w:t>
-      </w:r>
-      <w:proofErr w:type="spellStart"/>
-      <w:r>
-        <w:t>Lets</w:t>
-      </w:r>
-      <w:proofErr w:type="spellEnd"/>
-      <w:r>
-        <w:t xml:space="preserve"> call that </w:t>
-      </w:r>
-      <w:proofErr w:type="spellStart"/>
+        <w:t xml:space="preserve">This actually 2 different applications that work together. The first is the one that goes out and gets the information and populates the sql tables. </w:t>
+      </w:r>
+      <w:r>
+        <w:t>Lets call that Get_Info. The second</w:t>
+      </w:r>
+      <w:r>
+        <w:t xml:space="preserve"> one is a web app that queries the database based on a chat interface on the web. Lets call that Display_Info.</w:t>
+      </w:r>
+    </w:p>
+    <w:p/>
+    <w:p>
+      <w:pPr>
+        <w:pStyle w:val="Heading2"/>
+      </w:pPr>
+      <w:r>
+        <w:t>The Environment</w:t>
+      </w:r>
+    </w:p>
+    <w:p>
+      <w:r>
+        <w:t>It will be a web app and will use SQL to store the data.</w:t>
+      </w:r>
+    </w:p>
+    <w:p/>
+    <w:p>
+      <w:pPr>
+        <w:pStyle w:val="Heading2"/>
+      </w:pPr>
+      <w:r>
+        <w:t>The Design</w:t>
+      </w:r>
+    </w:p>
+    <w:p>
+      <w:pPr>
+        <w:pStyle w:val="Heading3"/>
+      </w:pPr>
       <w:r>
         <w:t>Get_Info</w:t>
       </w:r>
-      <w:proofErr w:type="spellEnd"/>
-      <w:r>
-        <w:t>. The second</w:t>
-      </w:r>
-      <w:r>
-        <w:t xml:space="preserve"> one is a web app that queries the database based on a chat interface on the web. </w:t>
-      </w:r>
-      <w:proofErr w:type="spellStart"/>
-      <w:r>
-        <w:t>Lets</w:t>
-      </w:r>
-      <w:proofErr w:type="spellEnd"/>
-      <w:r>
-        <w:t xml:space="preserve"> call that </w:t>
-      </w:r>
-      <w:proofErr w:type="spellStart"/>
-      <w:r>
-        <w:t>Display_Info</w:t>
-      </w:r>
-      <w:proofErr w:type="spellEnd"/>
-      <w:r>
-        <w:t>.</w:t>
-      </w:r>
-    </w:p>
-    <w:p/>
-    <w:p>
-      <w:pPr>
-        <w:pStyle w:val="Heading2"/>
-      </w:pPr>
-      <w:r>
-        <w:t>The Environment</w:t>
-      </w:r>
-    </w:p>
-    <w:p>
-      <w:r>
-        <w:t>It will be a web app and will use SQL to store the data.</w:t>
-      </w:r>
-    </w:p>
-    <w:p/>
-    <w:p>
-      <w:pPr>
-        <w:pStyle w:val="Heading2"/>
-      </w:pPr>
-      <w:r>
-        <w:t>The Design</w:t>
-      </w:r>
-    </w:p>
-    <w:p>
-      <w:pPr>
-        <w:pStyle w:val="Heading3"/>
-      </w:pPr>
-      <w:proofErr w:type="spellStart"/>
-      <w:r>
-        <w:t>Get_Info</w:t>
-      </w:r>
-      <w:proofErr w:type="spellEnd"/>
     </w:p>
     <w:p>
       <w:pPr>
@@ -156,23 +109,10 @@
         </w:numPr>
       </w:pPr>
       <w:r>
-        <w:t xml:space="preserve">List of </w:t>
-      </w:r>
-      <w:proofErr w:type="spellStart"/>
-      <w:r>
-        <w:t>urls</w:t>
-      </w:r>
-      <w:proofErr w:type="spellEnd"/>
-      <w:r>
-        <w:t xml:space="preserve"> in a </w:t>
-      </w:r>
-      <w:proofErr w:type="spellStart"/>
-      <w:r>
-        <w:t>db</w:t>
-      </w:r>
-      <w:proofErr w:type="spellEnd"/>
-      <w:r>
-        <w:t xml:space="preserve"> table</w:t>
+        <w:t xml:space="preserve">List of urls in a </w:t>
+      </w:r>
+      <w:r>
+        <w:t>db table</w:t>
       </w:r>
       <w:r>
         <w:t>.</w:t>
@@ -204,13 +144,8 @@
       <w:r>
         <w:t xml:space="preserve">List of keywords in a </w:t>
       </w:r>
-      <w:proofErr w:type="spellStart"/>
-      <w:r>
-        <w:t>db</w:t>
-      </w:r>
-      <w:proofErr w:type="spellEnd"/>
-      <w:r>
-        <w:t xml:space="preserve"> table.</w:t>
+      <w:r>
+        <w:t>db table.</w:t>
       </w:r>
     </w:p>
     <w:p>
@@ -258,15 +193,7 @@
         <w:t xml:space="preserve">salsa would be ‘salsa social dance events’ </w:t>
       </w:r>
       <w:r>
-        <w:t xml:space="preserve"> or </w:t>
-      </w:r>
-      <w:proofErr w:type="spellStart"/>
-      <w:r>
-        <w:t>what ever</w:t>
-      </w:r>
-      <w:proofErr w:type="spellEnd"/>
-      <w:r>
-        <w:t xml:space="preserve"> makes sense based on what we are searching for. For example, </w:t>
+        <w:t xml:space="preserve"> or what ever makes sense based on what we are searching for. For example, </w:t>
       </w:r>
       <w:r>
         <w:t>running could be ‘running clubs’.</w:t>
@@ -296,13 +223,8 @@
       <w:r>
         <w:t xml:space="preserve"> that there will be links to other pages that we will want to include in our </w:t>
       </w:r>
-      <w:proofErr w:type="spellStart"/>
-      <w:r>
-        <w:t>urls</w:t>
-      </w:r>
-      <w:proofErr w:type="spellEnd"/>
-      <w:r>
-        <w:t xml:space="preserve"> that we give to Clean Up.</w:t>
+      <w:r>
+        <w:t>urls that we give to Clean Up.</w:t>
       </w:r>
       <w:r>
         <w:t xml:space="preserve"> Only go 3 levels deep. </w:t>
@@ -323,37 +245,16 @@
       <w:r>
         <w:t xml:space="preserve">generating the </w:t>
       </w:r>
-      <w:proofErr w:type="spellStart"/>
-      <w:r>
-        <w:t>urls</w:t>
-      </w:r>
-      <w:proofErr w:type="spellEnd"/>
-      <w:r>
-        <w:t xml:space="preserve">. It was quite stochastic. Sometimes good, sometimes terrible. With the same prompt, Google was not good either. I am pretty suspicious that what I need to do is create a </w:t>
-      </w:r>
-      <w:r>
-        <w:t xml:space="preserve">series of keywords and then use Google NOT OpenAI to generate those </w:t>
-      </w:r>
-      <w:proofErr w:type="spellStart"/>
-      <w:r>
-        <w:t>urls</w:t>
-      </w:r>
-      <w:proofErr w:type="spellEnd"/>
-      <w:r>
-        <w:t xml:space="preserve">. </w:t>
-      </w:r>
-    </w:p>
-    <w:p>
-      <w:r>
-        <w:t xml:space="preserve">We should also be picking up special events like </w:t>
-      </w:r>
-      <w:proofErr w:type="spellStart"/>
-      <w:r>
-        <w:t>SwingCouver</w:t>
-      </w:r>
-      <w:proofErr w:type="spellEnd"/>
-      <w:r>
-        <w:t xml:space="preserve"> or local workshops.</w:t>
+      <w:r>
+        <w:t xml:space="preserve">urls. It was quite stochastic. Sometimes good, sometimes terrible. With the same prompt, Google was not good either. I am pretty suspicious that what I need to do is create a </w:t>
+      </w:r>
+      <w:r>
+        <w:t xml:space="preserve">series of keywords and then use Google NOT OpenAI to generate those urls. </w:t>
+      </w:r>
+    </w:p>
+    <w:p>
+      <w:r>
+        <w:t>We should also be picking up special events like SwingCouver or local workshops.</w:t>
       </w:r>
       <w:r>
         <w:t xml:space="preserve"> This may require us to go beyond the first page. I think we should take the top 20 hits for each </w:t>
@@ -408,15 +309,7 @@
         <w:t>Input</w:t>
       </w:r>
       <w:r>
-        <w:t xml:space="preserve"> comes a list </w:t>
-      </w:r>
-      <w:proofErr w:type="spellStart"/>
-      <w:r>
-        <w:t>urls</w:t>
-      </w:r>
-      <w:proofErr w:type="spellEnd"/>
-      <w:r>
-        <w:t>.</w:t>
+        <w:t xml:space="preserve"> comes a list urls.</w:t>
       </w:r>
     </w:p>
     <w:p>
@@ -460,11 +353,9 @@
       <w:pPr>
         <w:pStyle w:val="Heading3"/>
       </w:pPr>
-      <w:proofErr w:type="spellStart"/>
       <w:r>
         <w:t>Display_Info</w:t>
       </w:r>
-      <w:proofErr w:type="spellEnd"/>
     </w:p>
     <w:p>
       <w:pPr>
@@ -479,15 +370,7 @@
         <w:t>A function will be written that creates the output report.</w:t>
       </w:r>
       <w:r>
-        <w:t xml:space="preserve"> This queries the above tables. It has the chat interface from which it generates the </w:t>
-      </w:r>
-      <w:proofErr w:type="spellStart"/>
-      <w:r>
-        <w:t>sql</w:t>
-      </w:r>
-      <w:proofErr w:type="spellEnd"/>
-      <w:r>
-        <w:t xml:space="preserve"> query.</w:t>
+        <w:t xml:space="preserve"> This queries the above tables. It has the chat interface from which it generates the sql query.</w:t>
       </w:r>
     </w:p>
     <w:p/>
@@ -578,11 +461,9 @@
       </w:r>
     </w:p>
     <w:p>
-      <w:proofErr w:type="spellStart"/>
       <w:r>
         <w:t>Get_Info</w:t>
       </w:r>
-      <w:proofErr w:type="spellEnd"/>
     </w:p>
     <w:p>
       <w:pPr>
@@ -602,37 +483,19 @@
         <w:t xml:space="preserve">, I want to </w:t>
       </w:r>
       <w:r>
-        <w:t xml:space="preserve">start a job that looks at the </w:t>
-      </w:r>
-      <w:proofErr w:type="spellStart"/>
-      <w:r>
-        <w:t>urls</w:t>
-      </w:r>
-      <w:proofErr w:type="spellEnd"/>
-      <w:r>
-        <w:t xml:space="preserve"> that I give it </w:t>
-      </w:r>
-      <w:r>
-        <w:t xml:space="preserve">plus the other </w:t>
-      </w:r>
-      <w:proofErr w:type="spellStart"/>
-      <w:r>
-        <w:t>urls</w:t>
-      </w:r>
-      <w:proofErr w:type="spellEnd"/>
-      <w:r>
-        <w:t xml:space="preserve"> that it finds during a google search and populate the SQL database with the latest information. This can take as long as </w:t>
+        <w:t xml:space="preserve">start a job that looks at the urls that I give it </w:t>
+      </w:r>
+      <w:r>
+        <w:t xml:space="preserve">plus the other urls that it finds during a google search and populate the SQL database with the latest information. This can take as long as </w:t>
       </w:r>
       <w:r>
         <w:t xml:space="preserve">5 minutes to run. </w:t>
       </w:r>
     </w:p>
     <w:p>
-      <w:proofErr w:type="spellStart"/>
       <w:r>
         <w:t>Display_Info</w:t>
       </w:r>
-      <w:proofErr w:type="spellEnd"/>
     </w:p>
     <w:p>
       <w:pPr>
@@ -667,15 +530,7 @@
         <w:t xml:space="preserve"> application </w:t>
       </w:r>
       <w:r>
-        <w:t>(</w:t>
-      </w:r>
-      <w:proofErr w:type="spellStart"/>
-      <w:r>
-        <w:t>Display_info</w:t>
-      </w:r>
-      <w:proofErr w:type="spellEnd"/>
-      <w:r>
-        <w:t xml:space="preserve">) </w:t>
+        <w:t xml:space="preserve">(Display_info) </w:t>
       </w:r>
       <w:r>
         <w:t xml:space="preserve">will assume that their location that they are interested in is, the IP address that they are at. They will be asked to confirm that. </w:t>
@@ -720,15 +575,7 @@
         <w:t xml:space="preserve">Once I have this information, then the appropriate information will be </w:t>
       </w:r>
       <w:r>
-        <w:t xml:space="preserve">given to the program to generate a </w:t>
-      </w:r>
-      <w:proofErr w:type="spellStart"/>
-      <w:r>
-        <w:t>sql</w:t>
-      </w:r>
-      <w:proofErr w:type="spellEnd"/>
-      <w:r>
-        <w:t xml:space="preserve"> query that answers the question and displays the results in calendar format.</w:t>
+        <w:t>given to the program to generate a sql query that answers the question and displays the results in calendar format.</w:t>
       </w:r>
     </w:p>
     <w:p>
@@ -804,17 +651,8 @@
           <w:b/>
           <w:bCs/>
         </w:rPr>
-        <w:t xml:space="preserve">Finalized Requirements Update for </w:t>
-      </w:r>
-      <w:proofErr w:type="spellStart"/>
-      <w:r>
-        <w:rPr>
-          <w:b/>
-          <w:bCs/>
-        </w:rPr>
-        <w:t>Get_Info</w:t>
-      </w:r>
-      <w:proofErr w:type="spellEnd"/>
+        <w:t>Finalized Requirements Update for Get_Info</w:t>
+      </w:r>
     </w:p>
     <w:p>
       <w:r>
@@ -907,15 +745,7 @@
         </w:numPr>
       </w:pPr>
       <w:r>
-        <w:t xml:space="preserve">Log the results of evaluation, including metadata like timestamps, referring pages, and ranking of relevance (True, False, </w:t>
-      </w:r>
-      <w:proofErr w:type="spellStart"/>
-      <w:r>
-        <w:t>NaN</w:t>
-      </w:r>
-      <w:proofErr w:type="spellEnd"/>
-      <w:r>
-        <w:t>).</w:t>
+        <w:t>Log the results of evaluation, including metadata like timestamps, referring pages, and ranking of relevance (True, False, NaN).</w:t>
       </w:r>
     </w:p>
     <w:p>
@@ -1190,22 +1020,13 @@
           <w:numId w:val="3"/>
         </w:numPr>
       </w:pPr>
-      <w:proofErr w:type="spellStart"/>
       <w:r>
         <w:rPr>
           <w:b/>
           <w:bCs/>
         </w:rPr>
         <w:lastRenderedPageBreak/>
-        <w:t>NaN</w:t>
-      </w:r>
-      <w:proofErr w:type="spellEnd"/>
-      <w:r>
-        <w:rPr>
-          <w:b/>
-          <w:bCs/>
-        </w:rPr>
-        <w:t xml:space="preserve"> (Nonexistent)</w:t>
+        <w:t>NaN (Nonexistent)</w:t>
       </w:r>
       <w:r>
         <w:t>: Invalid or broken links.</w:t>
@@ -1491,15 +1312,7 @@
         <w:t>Google Search Integration</w:t>
       </w:r>
       <w:r>
-        <w:t xml:space="preserve">: Use tools like </w:t>
-      </w:r>
-      <w:proofErr w:type="spellStart"/>
-      <w:r>
-        <w:t>SerpAPI</w:t>
-      </w:r>
-      <w:proofErr w:type="spellEnd"/>
-      <w:r>
-        <w:t xml:space="preserve"> or Google Programmable Search Engine to automate keyword searches and retrieve result URLs.</w:t>
+        <w:t>: Use tools like SerpAPI or Google Programmable Search Engine to automate keyword searches and retrieve result URLs.</w:t>
       </w:r>
     </w:p>
     <w:p>
@@ -1848,7 +1661,6 @@
       <w:r>
         <w:t xml:space="preserve">This update ensures the </w:t>
       </w:r>
-      <w:proofErr w:type="spellStart"/>
       <w:r>
         <w:rPr>
           <w:b/>
@@ -1856,7 +1668,6 @@
         </w:rPr>
         <w:t>Get_Info</w:t>
       </w:r>
-      <w:proofErr w:type="spellEnd"/>
       <w:r>
         <w:t xml:space="preserve"> system dynamically discovers and adapts to new content while maintaining a robust logging and evaluation mechanism. Let me know if additional refinements are required!</w:t>
       </w:r>
@@ -1888,15 +1699,7 @@
     </w:p>
     <w:p>
       <w:r>
-        <w:t xml:space="preserve">It is just looking for keywords in the </w:t>
-      </w:r>
-      <w:proofErr w:type="spellStart"/>
-      <w:r>
-        <w:t>urls</w:t>
-      </w:r>
-      <w:proofErr w:type="spellEnd"/>
-      <w:r>
-        <w:t>. I want the following process.</w:t>
+        <w:t>It is just looking for keywords in the urls. I want the following process.</w:t>
       </w:r>
     </w:p>
     <w:p>
@@ -1908,15 +1711,7 @@
         </w:numPr>
       </w:pPr>
       <w:r>
-        <w:t xml:space="preserve">I do want all of the </w:t>
-      </w:r>
-      <w:proofErr w:type="spellStart"/>
-      <w:r>
-        <w:t>urls</w:t>
-      </w:r>
-      <w:proofErr w:type="spellEnd"/>
-      <w:r>
-        <w:t xml:space="preserve"> on the page. Scrapy is doing that now.</w:t>
+        <w:t>I do want all of the urls on the page. Scrapy is doing that now.</w:t>
       </w:r>
       <w:r>
         <w:t xml:space="preserve"> So, this is good.</w:t>
@@ -1931,15 +1726,7 @@
         </w:numPr>
       </w:pPr>
       <w:r>
-        <w:t xml:space="preserve">For each </w:t>
-      </w:r>
-      <w:proofErr w:type="spellStart"/>
-      <w:r>
-        <w:t>url</w:t>
-      </w:r>
-      <w:proofErr w:type="spellEnd"/>
-      <w:r>
-        <w:t xml:space="preserve">, </w:t>
+        <w:t xml:space="preserve">For each url, </w:t>
       </w:r>
       <w:r>
         <w:t>Scrapy</w:t>
@@ -1966,15 +1753,7 @@
         <w:t xml:space="preserve">Have the LLM figure out whether or not this is a page that is applicable to people that want to </w:t>
       </w:r>
       <w:r>
-        <w:t xml:space="preserve">“dance”. Eventually we will want this to loop thru all of the keyword search terms but for now, </w:t>
-      </w:r>
-      <w:proofErr w:type="spellStart"/>
-      <w:r>
-        <w:t>lets</w:t>
-      </w:r>
-      <w:proofErr w:type="spellEnd"/>
-      <w:r>
-        <w:t xml:space="preserve"> just hard code </w:t>
+        <w:t xml:space="preserve">“dance”. Eventually we will want this to loop thru all of the keyword search terms but for now, lets just hard code </w:t>
       </w:r>
       <w:r>
         <w:t xml:space="preserve">what we are looking for. We should be using salsa. </w:t>
@@ -1995,15 +1774,7 @@
         <w:t>If there are return those events in JSON  format (data, time, location</w:t>
       </w:r>
       <w:r>
-        <w:t xml:space="preserve">, description, cost, </w:t>
-      </w:r>
-      <w:proofErr w:type="spellStart"/>
-      <w:r>
-        <w:t>url</w:t>
-      </w:r>
-      <w:proofErr w:type="spellEnd"/>
-      <w:r>
-        <w:t>)</w:t>
+        <w:t>, description, cost, url)</w:t>
       </w:r>
     </w:p>
     <w:p/>
@@ -2024,37 +1795,13 @@
         </w:numPr>
       </w:pPr>
       <w:r>
-        <w:t xml:space="preserve">I mark an </w:t>
-      </w:r>
-      <w:proofErr w:type="spellStart"/>
-      <w:r>
-        <w:t>url</w:t>
-      </w:r>
-      <w:proofErr w:type="spellEnd"/>
-      <w:r>
-        <w:t xml:space="preserve"> as relevant based on keywords. However, </w:t>
-      </w:r>
-      <w:r>
-        <w:t xml:space="preserve">99% of the time, if there is no event there the first time you look at a relevant </w:t>
-      </w:r>
-      <w:proofErr w:type="spellStart"/>
-      <w:r>
-        <w:t>url</w:t>
-      </w:r>
-      <w:proofErr w:type="spellEnd"/>
-      <w:r>
-        <w:t xml:space="preserve">, on subsequent visits it is likely that there will not be any events. So, it does not make a lot of sense to burden </w:t>
-      </w:r>
-      <w:r>
-        <w:t xml:space="preserve">the application with constantly going back to these </w:t>
-      </w:r>
-      <w:proofErr w:type="spellStart"/>
-      <w:r>
-        <w:t>urls</w:t>
-      </w:r>
-      <w:proofErr w:type="spellEnd"/>
-      <w:r>
-        <w:t xml:space="preserve">. </w:t>
+        <w:t xml:space="preserve">I mark an url as relevant based on keywords. However, </w:t>
+      </w:r>
+      <w:r>
+        <w:t xml:space="preserve">99% of the time, if there is no event there the first time you look at a relevant url, on subsequent visits it is likely that there will not be any events. So, it does not make a lot of sense to burden </w:t>
+      </w:r>
+      <w:r>
+        <w:t xml:space="preserve">the application with constantly going back to these urls. </w:t>
       </w:r>
     </w:p>
     <w:p>
@@ -2078,15 +1825,7 @@
         </w:numPr>
       </w:pPr>
       <w:r>
-        <w:t xml:space="preserve">Anyways, I need to figure out how to do this. It is not difficult. Probably just need to put the code in for when it successfully finds an event to put the timestamp in a column for that. Probably best to do that on </w:t>
-      </w:r>
-      <w:proofErr w:type="spellStart"/>
-      <w:r>
-        <w:t>urls</w:t>
-      </w:r>
-      <w:proofErr w:type="spellEnd"/>
-      <w:r>
-        <w:t xml:space="preserve">. </w:t>
+        <w:t xml:space="preserve">Anyways, I need to figure out how to do this. It is not difficult. Probably just need to put the code in for when it successfully finds an event to put the timestamp in a column for that. Probably best to do that on urls. </w:t>
       </w:r>
     </w:p>
     <w:p>
@@ -2098,29 +1837,25 @@
         </w:numPr>
       </w:pPr>
       <w:r>
-        <w:t xml:space="preserve">The issue is that the </w:t>
-      </w:r>
-      <w:proofErr w:type="spellStart"/>
-      <w:r>
-        <w:t>urls</w:t>
-      </w:r>
-      <w:proofErr w:type="spellEnd"/>
-      <w:r>
-        <w:t xml:space="preserve"> table may be growing quite quickly now. I guess I could simply alter the table </w:t>
-      </w:r>
-      <w:r>
-        <w:t xml:space="preserve">using </w:t>
-      </w:r>
-      <w:proofErr w:type="spellStart"/>
-      <w:r>
-        <w:t>pgadmin</w:t>
-      </w:r>
-      <w:proofErr w:type="spellEnd"/>
-      <w:r>
-        <w:t xml:space="preserve"> </w:t>
+        <w:t xml:space="preserve">The issue is that the urls table may be growing quite quickly now. I guess I could simply alter the table </w:t>
+      </w:r>
+      <w:r>
+        <w:t xml:space="preserve">using pgadmin </w:t>
       </w:r>
       <w:r>
         <w:t>to add the column and adjust the code from there?</w:t>
+      </w:r>
+    </w:p>
+    <w:p>
+      <w:pPr>
+        <w:pStyle w:val="ListParagraph"/>
+        <w:numPr>
+          <w:ilvl w:val="0"/>
+          <w:numId w:val="10"/>
+        </w:numPr>
+      </w:pPr>
+      <w:r>
+        <w:t>We have a timestamp when we create the url. We do not have one when we update it. We should change the table to include a time_stamp_updated. Pretty easy just add the column and when you update the url or write to the url table, just add the column / update it.</w:t>
       </w:r>
     </w:p>
     <w:p/>

</xml_diff>

<commit_message>
Updated logging with some function information
</commit_message>
<xml_diff>
--- a/documentation/Design Document for Social Dance Calendar App.docx
+++ b/documentation/Design Document for Social Dance Calendar App.docx
@@ -27,7 +27,23 @@
     </w:p>
     <w:p>
       <w:r>
-        <w:t xml:space="preserve">Whenever you start looking for who is doing what in social dancing, you have to go to a large number of sites. The information is often outdated, incorrect, etc. People that are in that local area know the drill and where to go on the internet, but somebody coming in cold from the outside, does not. </w:t>
+        <w:t xml:space="preserve">Whenever you start looking for who is doing what in social dancing, you </w:t>
+      </w:r>
+      <w:proofErr w:type="gramStart"/>
+      <w:r>
+        <w:t>have to</w:t>
+      </w:r>
+      <w:proofErr w:type="gramEnd"/>
+      <w:r>
+        <w:t xml:space="preserve"> go to a large number of sites. The information is often outdated, incorrect, etc. People that are in that local area know the drill and where to go on the internet, but somebody coming in cold from the </w:t>
+      </w:r>
+      <w:proofErr w:type="gramStart"/>
+      <w:r>
+        <w:t>outside,</w:t>
+      </w:r>
+      <w:proofErr w:type="gramEnd"/>
+      <w:r>
+        <w:t xml:space="preserve"> does not. </w:t>
       </w:r>
     </w:p>
     <w:p/>
@@ -41,10 +57,26 @@
     </w:p>
     <w:p>
       <w:r>
-        <w:t xml:space="preserve">I want to take a list of key words and urls, provide those to a LLM to judge if there is content that is helpful for building this calendar. </w:t>
-      </w:r>
-      <w:r>
-        <w:t xml:space="preserve">The results of this judging process returns a JSON file that is then stored in a series of JSON tables. </w:t>
+        <w:t xml:space="preserve">I want to take a list of key words and </w:t>
+      </w:r>
+      <w:proofErr w:type="spellStart"/>
+      <w:r>
+        <w:t>urls</w:t>
+      </w:r>
+      <w:proofErr w:type="spellEnd"/>
+      <w:r>
+        <w:t xml:space="preserve">, provide those to a LLM to judge if there is content that is helpful for building this calendar. </w:t>
+      </w:r>
+      <w:r>
+        <w:t xml:space="preserve">The </w:t>
+      </w:r>
+      <w:proofErr w:type="gramStart"/>
+      <w:r>
+        <w:t>results</w:t>
+      </w:r>
+      <w:proofErr w:type="gramEnd"/>
+      <w:r>
+        <w:t xml:space="preserve"> of this judging process returns a JSON file that is then stored in a series of JSON tables. </w:t>
       </w:r>
       <w:r>
         <w:t xml:space="preserve">Then the app provides a report / calendar with the names, locations, times, description, and cost for the events. </w:t>
@@ -52,13 +84,62 @@
     </w:p>
     <w:p>
       <w:r>
-        <w:t xml:space="preserve">This actually 2 different applications that work together. The first is the one that goes out and gets the information and populates the sql tables. </w:t>
-      </w:r>
-      <w:r>
-        <w:t>Lets call that Get_Info. The second</w:t>
-      </w:r>
-      <w:r>
-        <w:t xml:space="preserve"> one is a web app that queries the database based on a chat interface on the web. Lets call that Display_Info.</w:t>
+        <w:t xml:space="preserve">This </w:t>
+      </w:r>
+      <w:proofErr w:type="gramStart"/>
+      <w:r>
+        <w:t>actually 2</w:t>
+      </w:r>
+      <w:proofErr w:type="gramEnd"/>
+      <w:r>
+        <w:t xml:space="preserve"> different applications that work together. The first is the one that goes out and gets the information and populates the </w:t>
+      </w:r>
+      <w:proofErr w:type="spellStart"/>
+      <w:r>
+        <w:t>sql</w:t>
+      </w:r>
+      <w:proofErr w:type="spellEnd"/>
+      <w:r>
+        <w:t xml:space="preserve"> tables. </w:t>
+      </w:r>
+      <w:proofErr w:type="spellStart"/>
+      <w:proofErr w:type="gramStart"/>
+      <w:r>
+        <w:t>Lets</w:t>
+      </w:r>
+      <w:proofErr w:type="spellEnd"/>
+      <w:proofErr w:type="gramEnd"/>
+      <w:r>
+        <w:t xml:space="preserve"> call that </w:t>
+      </w:r>
+      <w:proofErr w:type="spellStart"/>
+      <w:r>
+        <w:t>Get_Info</w:t>
+      </w:r>
+      <w:proofErr w:type="spellEnd"/>
+      <w:r>
+        <w:t>. The second</w:t>
+      </w:r>
+      <w:r>
+        <w:t xml:space="preserve"> one is a web app that queries the database based on a chat interface on the web. </w:t>
+      </w:r>
+      <w:proofErr w:type="spellStart"/>
+      <w:proofErr w:type="gramStart"/>
+      <w:r>
+        <w:t>Lets</w:t>
+      </w:r>
+      <w:proofErr w:type="spellEnd"/>
+      <w:proofErr w:type="gramEnd"/>
+      <w:r>
+        <w:t xml:space="preserve"> call that </w:t>
+      </w:r>
+      <w:proofErr w:type="spellStart"/>
+      <w:r>
+        <w:t>Display_Info</w:t>
+      </w:r>
+      <w:proofErr w:type="spellEnd"/>
+      <w:r>
+        <w:t>.</w:t>
       </w:r>
     </w:p>
     <w:p/>
@@ -88,9 +169,11 @@
       <w:pPr>
         <w:pStyle w:val="Heading3"/>
       </w:pPr>
+      <w:proofErr w:type="spellStart"/>
       <w:r>
         <w:t>Get_Info</w:t>
       </w:r>
+      <w:proofErr w:type="spellEnd"/>
     </w:p>
     <w:p>
       <w:pPr>
@@ -109,10 +192,23 @@
         </w:numPr>
       </w:pPr>
       <w:r>
-        <w:t xml:space="preserve">List of urls in a </w:t>
-      </w:r>
-      <w:r>
-        <w:t>db table</w:t>
+        <w:t xml:space="preserve">List of </w:t>
+      </w:r>
+      <w:proofErr w:type="spellStart"/>
+      <w:r>
+        <w:t>urls</w:t>
+      </w:r>
+      <w:proofErr w:type="spellEnd"/>
+      <w:r>
+        <w:t xml:space="preserve"> in a </w:t>
+      </w:r>
+      <w:proofErr w:type="spellStart"/>
+      <w:r>
+        <w:t>db</w:t>
+      </w:r>
+      <w:proofErr w:type="spellEnd"/>
+      <w:r>
+        <w:t xml:space="preserve"> table</w:t>
       </w:r>
       <w:r>
         <w:t>.</w:t>
@@ -144,8 +240,13 @@
       <w:r>
         <w:t xml:space="preserve">List of keywords in a </w:t>
       </w:r>
-      <w:r>
-        <w:t>db table.</w:t>
+      <w:proofErr w:type="spellStart"/>
+      <w:r>
+        <w:t>db</w:t>
+      </w:r>
+      <w:proofErr w:type="spellEnd"/>
+      <w:r>
+        <w:t xml:space="preserve"> table.</w:t>
       </w:r>
     </w:p>
     <w:p>
@@ -156,8 +257,13 @@
           <w:numId w:val="1"/>
         </w:numPr>
       </w:pPr>
-      <w:r>
-        <w:t xml:space="preserve">First </w:t>
+      <w:proofErr w:type="gramStart"/>
+      <w:r>
+        <w:t>First</w:t>
+      </w:r>
+      <w:proofErr w:type="gramEnd"/>
+      <w:r>
+        <w:t xml:space="preserve"> </w:t>
       </w:r>
       <w:r>
         <w:t>column</w:t>
@@ -169,7 +275,15 @@
         <w:t xml:space="preserve"> (city state country)</w:t>
       </w:r>
       <w:r>
-        <w:t xml:space="preserve">. Second </w:t>
+        <w:t xml:space="preserve">. </w:t>
+      </w:r>
+      <w:proofErr w:type="gramStart"/>
+      <w:r>
+        <w:t>Second</w:t>
+      </w:r>
+      <w:proofErr w:type="gramEnd"/>
+      <w:r>
+        <w:t xml:space="preserve"> </w:t>
       </w:r>
       <w:r>
         <w:t>column</w:t>
@@ -190,18 +304,52 @@
         <w:t xml:space="preserve"> search term. For example </w:t>
       </w:r>
       <w:r>
-        <w:t xml:space="preserve">salsa would be ‘salsa social dance events’ </w:t>
-      </w:r>
-      <w:r>
-        <w:t xml:space="preserve"> or what ever makes sense based on what we are searching for. For example, </w:t>
-      </w:r>
-      <w:r>
-        <w:t>running could be ‘running clubs’.</w:t>
-      </w:r>
-    </w:p>
-    <w:p>
-      <w:r>
-        <w:t xml:space="preserve">At least one of the 2 inputs are required and preferably both. </w:t>
+        <w:t>salsa would be ‘salsa social dance events</w:t>
+      </w:r>
+      <w:proofErr w:type="gramStart"/>
+      <w:r>
+        <w:t xml:space="preserve">’ </w:t>
+      </w:r>
+      <w:r>
+        <w:t xml:space="preserve"> or</w:t>
+      </w:r>
+      <w:proofErr w:type="gramEnd"/>
+      <w:r>
+        <w:t xml:space="preserve"> </w:t>
+      </w:r>
+      <w:proofErr w:type="spellStart"/>
+      <w:proofErr w:type="gramStart"/>
+      <w:r>
+        <w:t>what ever</w:t>
+      </w:r>
+      <w:proofErr w:type="spellEnd"/>
+      <w:proofErr w:type="gramEnd"/>
+      <w:r>
+        <w:t xml:space="preserve"> makes sense based on what we are searching for. For example, </w:t>
+      </w:r>
+      <w:r>
+        <w:t xml:space="preserve">running could be ‘running </w:t>
+      </w:r>
+      <w:proofErr w:type="gramStart"/>
+      <w:r>
+        <w:t>clubs’</w:t>
+      </w:r>
+      <w:proofErr w:type="gramEnd"/>
+      <w:r>
+        <w:t>.</w:t>
+      </w:r>
+    </w:p>
+    <w:p>
+      <w:r>
+        <w:t xml:space="preserve">At least one of the 2 inputs </w:t>
+      </w:r>
+      <w:proofErr w:type="gramStart"/>
+      <w:r>
+        <w:t>are</w:t>
+      </w:r>
+      <w:proofErr w:type="gramEnd"/>
+      <w:r>
+        <w:t xml:space="preserve"> required and preferably both. </w:t>
       </w:r>
     </w:p>
     <w:p>
@@ -223,8 +371,13 @@
       <w:r>
         <w:t xml:space="preserve"> that there will be links to other pages that we will want to include in our </w:t>
       </w:r>
-      <w:r>
-        <w:t>urls that we give to Clean Up.</w:t>
+      <w:proofErr w:type="spellStart"/>
+      <w:r>
+        <w:t>urls</w:t>
+      </w:r>
+      <w:proofErr w:type="spellEnd"/>
+      <w:r>
+        <w:t xml:space="preserve"> that we give to Clean Up.</w:t>
       </w:r>
       <w:r>
         <w:t xml:space="preserve"> Only go 3 levels deep. </w:t>
@@ -245,16 +398,45 @@
       <w:r>
         <w:t xml:space="preserve">generating the </w:t>
       </w:r>
-      <w:r>
-        <w:t xml:space="preserve">urls. It was quite stochastic. Sometimes good, sometimes terrible. With the same prompt, Google was not good either. I am pretty suspicious that what I need to do is create a </w:t>
-      </w:r>
-      <w:r>
-        <w:t xml:space="preserve">series of keywords and then use Google NOT OpenAI to generate those urls. </w:t>
-      </w:r>
-    </w:p>
-    <w:p>
-      <w:r>
-        <w:t>We should also be picking up special events like SwingCouver or local workshops.</w:t>
+      <w:proofErr w:type="spellStart"/>
+      <w:r>
+        <w:t>urls</w:t>
+      </w:r>
+      <w:proofErr w:type="spellEnd"/>
+      <w:r>
+        <w:t xml:space="preserve">. It was quite stochastic. Sometimes good, sometimes terrible. With the same prompt, Google was not good either. I am </w:t>
+      </w:r>
+      <w:proofErr w:type="gramStart"/>
+      <w:r>
+        <w:t>pretty suspicious</w:t>
+      </w:r>
+      <w:proofErr w:type="gramEnd"/>
+      <w:r>
+        <w:t xml:space="preserve"> that what I need to do is create a </w:t>
+      </w:r>
+      <w:r>
+        <w:t xml:space="preserve">series of keywords and then use Google NOT OpenAI to generate those </w:t>
+      </w:r>
+      <w:proofErr w:type="spellStart"/>
+      <w:r>
+        <w:t>urls</w:t>
+      </w:r>
+      <w:proofErr w:type="spellEnd"/>
+      <w:r>
+        <w:t xml:space="preserve">. </w:t>
+      </w:r>
+    </w:p>
+    <w:p>
+      <w:r>
+        <w:t xml:space="preserve">We should also be picking up special events like </w:t>
+      </w:r>
+      <w:proofErr w:type="spellStart"/>
+      <w:r>
+        <w:t>SwingCouver</w:t>
+      </w:r>
+      <w:proofErr w:type="spellEnd"/>
+      <w:r>
+        <w:t xml:space="preserve"> or local workshops.</w:t>
       </w:r>
       <w:r>
         <w:t xml:space="preserve"> This may require us to go beyond the first page. I think we should take the top 20 hits for each </w:t>
@@ -309,7 +491,23 @@
         <w:t>Input</w:t>
       </w:r>
       <w:r>
-        <w:t xml:space="preserve"> comes a list urls.</w:t>
+        <w:t xml:space="preserve"> comes a </w:t>
+      </w:r>
+      <w:proofErr w:type="gramStart"/>
+      <w:r>
+        <w:t>list</w:t>
+      </w:r>
+      <w:proofErr w:type="gramEnd"/>
+      <w:r>
+        <w:t xml:space="preserve"> </w:t>
+      </w:r>
+      <w:proofErr w:type="spellStart"/>
+      <w:r>
+        <w:t>urls</w:t>
+      </w:r>
+      <w:proofErr w:type="spellEnd"/>
+      <w:r>
+        <w:t>.</w:t>
       </w:r>
     </w:p>
     <w:p>
@@ -353,9 +551,11 @@
       <w:pPr>
         <w:pStyle w:val="Heading3"/>
       </w:pPr>
+      <w:proofErr w:type="spellStart"/>
       <w:r>
         <w:t>Display_Info</w:t>
       </w:r>
+      <w:proofErr w:type="spellEnd"/>
     </w:p>
     <w:p>
       <w:pPr>
@@ -370,7 +570,23 @@
         <w:t>A function will be written that creates the output report.</w:t>
       </w:r>
       <w:r>
-        <w:t xml:space="preserve"> This queries the above tables. It has the chat interface from which it generates the sql query.</w:t>
+        <w:t xml:space="preserve"> This queries the above tables. It has </w:t>
+      </w:r>
+      <w:proofErr w:type="gramStart"/>
+      <w:r>
+        <w:t>the</w:t>
+      </w:r>
+      <w:proofErr w:type="gramEnd"/>
+      <w:r>
+        <w:t xml:space="preserve"> chat interface from which it generates the </w:t>
+      </w:r>
+      <w:proofErr w:type="spellStart"/>
+      <w:r>
+        <w:t>sql</w:t>
+      </w:r>
+      <w:proofErr w:type="spellEnd"/>
+      <w:r>
+        <w:t xml:space="preserve"> query.</w:t>
       </w:r>
     </w:p>
     <w:p/>
@@ -446,7 +662,31 @@
     </w:p>
     <w:p>
       <w:r>
-        <w:t>I, Lindsay Moir, a 69 year old male is the primary stakeholder. If this application is sufficiently accurate, comprehensive, and easy to use I will provide it to people initially in the Victoria, BC, Canada dance community to use. I will require it to make money at some point. There will be costs for hosting the application. I also need to generate some income and am getting fairly pessimistic that I will be able to find work in the data science area due to my age and preferences. I do not want to work a full time job.</w:t>
+        <w:t xml:space="preserve">I, Lindsay Moir, a </w:t>
+      </w:r>
+      <w:proofErr w:type="gramStart"/>
+      <w:r>
+        <w:t>69 year old</w:t>
+      </w:r>
+      <w:proofErr w:type="gramEnd"/>
+      <w:r>
+        <w:t xml:space="preserve"> male is the primary stakeholder. If this application is sufficiently accurate, comprehensive, and easy to use I will provide it to people initially in the Victoria, BC, Canada dance community to use. I will require it to make money at some point. There will be costs for hosting the application. I also need to generate some income and am getting </w:t>
+      </w:r>
+      <w:proofErr w:type="gramStart"/>
+      <w:r>
+        <w:t>fairly pessimistic</w:t>
+      </w:r>
+      <w:proofErr w:type="gramEnd"/>
+      <w:r>
+        <w:t xml:space="preserve"> that I will be able to find work in the data science area due to my age and preferences. I do not want to work a </w:t>
+      </w:r>
+      <w:proofErr w:type="gramStart"/>
+      <w:r>
+        <w:t>full time</w:t>
+      </w:r>
+      <w:proofErr w:type="gramEnd"/>
+      <w:r>
+        <w:t xml:space="preserve"> job.</w:t>
       </w:r>
     </w:p>
     <w:p>
@@ -461,9 +701,11 @@
       </w:r>
     </w:p>
     <w:p>
+      <w:proofErr w:type="spellStart"/>
       <w:r>
         <w:t>Get_Info</w:t>
       </w:r>
+      <w:proofErr w:type="spellEnd"/>
     </w:p>
     <w:p>
       <w:pPr>
@@ -483,19 +725,37 @@
         <w:t xml:space="preserve">, I want to </w:t>
       </w:r>
       <w:r>
-        <w:t xml:space="preserve">start a job that looks at the urls that I give it </w:t>
-      </w:r>
-      <w:r>
-        <w:t xml:space="preserve">plus the other urls that it finds during a google search and populate the SQL database with the latest information. This can take as long as </w:t>
+        <w:t xml:space="preserve">start a job that looks at the </w:t>
+      </w:r>
+      <w:proofErr w:type="spellStart"/>
+      <w:r>
+        <w:t>urls</w:t>
+      </w:r>
+      <w:proofErr w:type="spellEnd"/>
+      <w:r>
+        <w:t xml:space="preserve"> that I give it </w:t>
+      </w:r>
+      <w:r>
+        <w:t xml:space="preserve">plus the other </w:t>
+      </w:r>
+      <w:proofErr w:type="spellStart"/>
+      <w:r>
+        <w:t>urls</w:t>
+      </w:r>
+      <w:proofErr w:type="spellEnd"/>
+      <w:r>
+        <w:t xml:space="preserve"> that it finds during a google search and populate the SQL database with the latest information. This can take as long as </w:t>
       </w:r>
       <w:r>
         <w:t xml:space="preserve">5 minutes to run. </w:t>
       </w:r>
     </w:p>
     <w:p>
+      <w:proofErr w:type="spellStart"/>
       <w:r>
         <w:t>Display_Info</w:t>
       </w:r>
+      <w:proofErr w:type="spellEnd"/>
     </w:p>
     <w:p>
       <w:pPr>
@@ -523,17 +783,38 @@
       <w:r>
         <w:t xml:space="preserve">Initially </w:t>
       </w:r>
+      <w:proofErr w:type="gramStart"/>
       <w:r>
         <w:t xml:space="preserve">the </w:t>
       </w:r>
       <w:r>
-        <w:t xml:space="preserve"> application </w:t>
-      </w:r>
-      <w:r>
-        <w:t xml:space="preserve">(Display_info) </w:t>
-      </w:r>
-      <w:r>
-        <w:t xml:space="preserve">will assume that their location that they are interested in is, the IP address that they are at. They will be asked to confirm that. </w:t>
+        <w:t xml:space="preserve"> application</w:t>
+      </w:r>
+      <w:proofErr w:type="gramEnd"/>
+      <w:r>
+        <w:t xml:space="preserve"> </w:t>
+      </w:r>
+      <w:r>
+        <w:t>(</w:t>
+      </w:r>
+      <w:proofErr w:type="spellStart"/>
+      <w:r>
+        <w:t>Display_info</w:t>
+      </w:r>
+      <w:proofErr w:type="spellEnd"/>
+      <w:r>
+        <w:t xml:space="preserve">) </w:t>
+      </w:r>
+      <w:r>
+        <w:t xml:space="preserve">will assume that </w:t>
+      </w:r>
+      <w:proofErr w:type="gramStart"/>
+      <w:r>
+        <w:t>their</w:t>
+      </w:r>
+      <w:proofErr w:type="gramEnd"/>
+      <w:r>
+        <w:t xml:space="preserve"> location that they are interested in is, the IP address that they are at. They will be asked to confirm that. </w:t>
       </w:r>
     </w:p>
     <w:p>
@@ -548,10 +829,18 @@
         <w:t xml:space="preserve">Eventually during </w:t>
       </w:r>
       <w:r>
-        <w:t xml:space="preserve">this chat </w:t>
-      </w:r>
-      <w:r>
-        <w:t xml:space="preserve"> process of the user inputting text and the LLM prompting the user, I will have the name of the city, the province, and the country</w:t>
+        <w:t xml:space="preserve">this </w:t>
+      </w:r>
+      <w:proofErr w:type="gramStart"/>
+      <w:r>
+        <w:t xml:space="preserve">chat </w:t>
+      </w:r>
+      <w:r>
+        <w:t xml:space="preserve"> process</w:t>
+      </w:r>
+      <w:proofErr w:type="gramEnd"/>
+      <w:r>
+        <w:t xml:space="preserve"> of the user inputting text and the LLM prompting the user, I will have the name of the city, the province, and the country</w:t>
       </w:r>
       <w:r>
         <w:t>. I will have the activity that he /she is interested in (currently dance</w:t>
@@ -575,7 +864,15 @@
         <w:t xml:space="preserve">Once I have this information, then the appropriate information will be </w:t>
       </w:r>
       <w:r>
-        <w:t>given to the program to generate a sql query that answers the question and displays the results in calendar format.</w:t>
+        <w:t xml:space="preserve">given to the program to generate a </w:t>
+      </w:r>
+      <w:proofErr w:type="spellStart"/>
+      <w:r>
+        <w:t>sql</w:t>
+      </w:r>
+      <w:proofErr w:type="spellEnd"/>
+      <w:r>
+        <w:t xml:space="preserve"> query that answers the question and displays the results in calendar format.</w:t>
       </w:r>
     </w:p>
     <w:p>
@@ -651,8 +948,17 @@
           <w:b/>
           <w:bCs/>
         </w:rPr>
-        <w:t>Finalized Requirements Update for Get_Info</w:t>
-      </w:r>
+        <w:t xml:space="preserve">Finalized Requirements Update for </w:t>
+      </w:r>
+      <w:proofErr w:type="spellStart"/>
+      <w:r>
+        <w:rPr>
+          <w:b/>
+          <w:bCs/>
+        </w:rPr>
+        <w:t>Get_Info</w:t>
+      </w:r>
+      <w:proofErr w:type="spellEnd"/>
     </w:p>
     <w:p>
       <w:r>
@@ -745,7 +1051,15 @@
         </w:numPr>
       </w:pPr>
       <w:r>
-        <w:t>Log the results of evaluation, including metadata like timestamps, referring pages, and ranking of relevance (True, False, NaN).</w:t>
+        <w:t xml:space="preserve">Log the results of evaluation, including metadata like timestamps, referring pages, and ranking of relevance (True, False, </w:t>
+      </w:r>
+      <w:proofErr w:type="spellStart"/>
+      <w:r>
+        <w:t>NaN</w:t>
+      </w:r>
+      <w:proofErr w:type="spellEnd"/>
+      <w:r>
+        <w:t>).</w:t>
       </w:r>
     </w:p>
     <w:p>
@@ -1020,13 +1334,22 @@
           <w:numId w:val="3"/>
         </w:numPr>
       </w:pPr>
+      <w:proofErr w:type="spellStart"/>
       <w:r>
         <w:rPr>
           <w:b/>
           <w:bCs/>
         </w:rPr>
         <w:lastRenderedPageBreak/>
-        <w:t>NaN (Nonexistent)</w:t>
+        <w:t>NaN</w:t>
+      </w:r>
+      <w:proofErr w:type="spellEnd"/>
+      <w:r>
+        <w:rPr>
+          <w:b/>
+          <w:bCs/>
+        </w:rPr>
+        <w:t xml:space="preserve"> (Nonexistent)</w:t>
       </w:r>
       <w:r>
         <w:t>: Invalid or broken links.</w:t>
@@ -1312,7 +1635,15 @@
         <w:t>Google Search Integration</w:t>
       </w:r>
       <w:r>
-        <w:t>: Use tools like SerpAPI or Google Programmable Search Engine to automate keyword searches and retrieve result URLs.</w:t>
+        <w:t xml:space="preserve">: Use tools like </w:t>
+      </w:r>
+      <w:proofErr w:type="spellStart"/>
+      <w:r>
+        <w:t>SerpAPI</w:t>
+      </w:r>
+      <w:proofErr w:type="spellEnd"/>
+      <w:r>
+        <w:t xml:space="preserve"> or Google Programmable Search Engine to automate keyword searches and retrieve result URLs.</w:t>
       </w:r>
     </w:p>
     <w:p>
@@ -1661,6 +1992,7 @@
       <w:r>
         <w:t xml:space="preserve">This update ensures the </w:t>
       </w:r>
+      <w:proofErr w:type="spellStart"/>
       <w:r>
         <w:rPr>
           <w:b/>
@@ -1668,6 +2000,7 @@
         </w:rPr>
         <w:t>Get_Info</w:t>
       </w:r>
+      <w:proofErr w:type="spellEnd"/>
       <w:r>
         <w:t xml:space="preserve"> system dynamically discovers and adapts to new content while maintaining a robust logging and evaluation mechanism. Let me know if additional refinements are required!</w:t>
       </w:r>
@@ -1699,7 +2032,15 @@
     </w:p>
     <w:p>
       <w:r>
-        <w:t>It is just looking for keywords in the urls. I want the following process.</w:t>
+        <w:t xml:space="preserve">It is just looking for keywords in the </w:t>
+      </w:r>
+      <w:proofErr w:type="spellStart"/>
+      <w:r>
+        <w:t>urls</w:t>
+      </w:r>
+      <w:proofErr w:type="spellEnd"/>
+      <w:r>
+        <w:t>. I want the following process.</w:t>
       </w:r>
     </w:p>
     <w:p>
@@ -1711,7 +2052,23 @@
         </w:numPr>
       </w:pPr>
       <w:r>
-        <w:t>I do want all of the urls on the page. Scrapy is doing that now.</w:t>
+        <w:t xml:space="preserve">I do want </w:t>
+      </w:r>
+      <w:proofErr w:type="gramStart"/>
+      <w:r>
+        <w:t>all of</w:t>
+      </w:r>
+      <w:proofErr w:type="gramEnd"/>
+      <w:r>
+        <w:t xml:space="preserve"> the </w:t>
+      </w:r>
+      <w:proofErr w:type="spellStart"/>
+      <w:r>
+        <w:t>urls</w:t>
+      </w:r>
+      <w:proofErr w:type="spellEnd"/>
+      <w:r>
+        <w:t xml:space="preserve"> on the page. Scrapy is doing that now.</w:t>
       </w:r>
       <w:r>
         <w:t xml:space="preserve"> So, this is good.</w:t>
@@ -1726,7 +2083,15 @@
         </w:numPr>
       </w:pPr>
       <w:r>
-        <w:t xml:space="preserve">For each url, </w:t>
+        <w:t xml:space="preserve">For each </w:t>
+      </w:r>
+      <w:proofErr w:type="spellStart"/>
+      <w:r>
+        <w:t>url</w:t>
+      </w:r>
+      <w:proofErr w:type="spellEnd"/>
+      <w:r>
+        <w:t xml:space="preserve">, </w:t>
       </w:r>
       <w:r>
         <w:t>Scrapy</w:t>
@@ -1734,11 +2099,16 @@
       <w:r>
         <w:t xml:space="preserve"> needs to get </w:t>
       </w:r>
+      <w:proofErr w:type="gramStart"/>
       <w:r>
         <w:t>ALL</w:t>
       </w:r>
       <w:r>
-        <w:t xml:space="preserve"> of the source.</w:t>
+        <w:t xml:space="preserve"> of</w:t>
+      </w:r>
+      <w:proofErr w:type="gramEnd"/>
+      <w:r>
+        <w:t xml:space="preserve"> the source.</w:t>
       </w:r>
     </w:p>
     <w:p>
@@ -1750,10 +2120,42 @@
         </w:numPr>
       </w:pPr>
       <w:r>
-        <w:t xml:space="preserve">Have the LLM figure out whether or not this is a page that is applicable to people that want to </w:t>
-      </w:r>
-      <w:r>
-        <w:t xml:space="preserve">“dance”. Eventually we will want this to loop thru all of the keyword search terms but for now, lets just hard code </w:t>
+        <w:t xml:space="preserve">Have the LLM figure out </w:t>
+      </w:r>
+      <w:proofErr w:type="gramStart"/>
+      <w:r>
+        <w:t>whether or not</w:t>
+      </w:r>
+      <w:proofErr w:type="gramEnd"/>
+      <w:r>
+        <w:t xml:space="preserve"> this is a page that is applicable to people that want to </w:t>
+      </w:r>
+      <w:r>
+        <w:t xml:space="preserve">“dance”. Eventually we will want this to loop </w:t>
+      </w:r>
+      <w:proofErr w:type="gramStart"/>
+      <w:r>
+        <w:t>thru</w:t>
+      </w:r>
+      <w:proofErr w:type="gramEnd"/>
+      <w:r>
+        <w:t xml:space="preserve"> </w:t>
+      </w:r>
+      <w:proofErr w:type="gramStart"/>
+      <w:r>
+        <w:t>all of</w:t>
+      </w:r>
+      <w:proofErr w:type="gramEnd"/>
+      <w:r>
+        <w:t xml:space="preserve"> the keyword search terms but for now, </w:t>
+      </w:r>
+      <w:proofErr w:type="spellStart"/>
+      <w:r>
+        <w:t>lets</w:t>
+      </w:r>
+      <w:proofErr w:type="spellEnd"/>
+      <w:r>
+        <w:t xml:space="preserve"> just hard code </w:t>
       </w:r>
       <w:r>
         <w:t xml:space="preserve">what we are looking for. We should be using salsa. </w:t>
@@ -1771,10 +2173,26 @@
         <w:t xml:space="preserve">If it is a page that is applicable, see if there are any events on the page. </w:t>
       </w:r>
       <w:r>
-        <w:t>If there are return those events in JSON  format (data, time, location</w:t>
-      </w:r>
-      <w:r>
-        <w:t>, description, cost, url)</w:t>
+        <w:t xml:space="preserve">If there are return those events in </w:t>
+      </w:r>
+      <w:proofErr w:type="gramStart"/>
+      <w:r>
+        <w:t>JSON  format</w:t>
+      </w:r>
+      <w:proofErr w:type="gramEnd"/>
+      <w:r>
+        <w:t xml:space="preserve"> (data, time, location</w:t>
+      </w:r>
+      <w:r>
+        <w:t xml:space="preserve">, description, cost, </w:t>
+      </w:r>
+      <w:proofErr w:type="spellStart"/>
+      <w:r>
+        <w:t>url</w:t>
+      </w:r>
+      <w:proofErr w:type="spellEnd"/>
+      <w:r>
+        <w:t>)</w:t>
       </w:r>
     </w:p>
     <w:p/>
@@ -1795,13 +2213,37 @@
         </w:numPr>
       </w:pPr>
       <w:r>
-        <w:t xml:space="preserve">I mark an url as relevant based on keywords. However, </w:t>
-      </w:r>
-      <w:r>
-        <w:t xml:space="preserve">99% of the time, if there is no event there the first time you look at a relevant url, on subsequent visits it is likely that there will not be any events. So, it does not make a lot of sense to burden </w:t>
-      </w:r>
-      <w:r>
-        <w:t xml:space="preserve">the application with constantly going back to these urls. </w:t>
+        <w:t xml:space="preserve">I mark an </w:t>
+      </w:r>
+      <w:proofErr w:type="spellStart"/>
+      <w:r>
+        <w:t>url</w:t>
+      </w:r>
+      <w:proofErr w:type="spellEnd"/>
+      <w:r>
+        <w:t xml:space="preserve"> as relevant based on keywords. However, </w:t>
+      </w:r>
+      <w:r>
+        <w:t xml:space="preserve">99% of the time, if there is no event there the first time you look at a relevant </w:t>
+      </w:r>
+      <w:proofErr w:type="spellStart"/>
+      <w:r>
+        <w:t>url</w:t>
+      </w:r>
+      <w:proofErr w:type="spellEnd"/>
+      <w:r>
+        <w:t xml:space="preserve">, on subsequent visits it is likely that there will not be any events. So, it does not make a lot of sense to burden </w:t>
+      </w:r>
+      <w:r>
+        <w:t xml:space="preserve">the application with constantly going back to these </w:t>
+      </w:r>
+      <w:proofErr w:type="spellStart"/>
+      <w:r>
+        <w:t>urls</w:t>
+      </w:r>
+      <w:proofErr w:type="spellEnd"/>
+      <w:r>
+        <w:t xml:space="preserve">. </w:t>
       </w:r>
     </w:p>
     <w:p>
@@ -1813,7 +2255,15 @@
         </w:numPr>
       </w:pPr>
       <w:r>
-        <w:t xml:space="preserve">Perhaps once every 3 months depending on how much processing we have to do. This update cycle should probably be adjustable in the config file. </w:t>
+        <w:t xml:space="preserve">Perhaps once every 3 months depending on how much processing we </w:t>
+      </w:r>
+      <w:proofErr w:type="gramStart"/>
+      <w:r>
+        <w:t>have to</w:t>
+      </w:r>
+      <w:proofErr w:type="gramEnd"/>
+      <w:r>
+        <w:t xml:space="preserve"> do. This update cycle should probably be adjustable in the config file. </w:t>
       </w:r>
     </w:p>
     <w:p>
@@ -1825,7 +2275,15 @@
         </w:numPr>
       </w:pPr>
       <w:r>
-        <w:t xml:space="preserve">Anyways, I need to figure out how to do this. It is not difficult. Probably just need to put the code in for when it successfully finds an event to put the timestamp in a column for that. Probably best to do that on urls. </w:t>
+        <w:t xml:space="preserve">Anyways, I need to figure out how to do this. It is not difficult. Probably just need to put the code in for when it successfully finds an event to put the timestamp in a column for that. Probably best to do that on </w:t>
+      </w:r>
+      <w:proofErr w:type="spellStart"/>
+      <w:r>
+        <w:t>urls</w:t>
+      </w:r>
+      <w:proofErr w:type="spellEnd"/>
+      <w:r>
+        <w:t xml:space="preserve">. </w:t>
       </w:r>
     </w:p>
     <w:p>
@@ -1837,10 +2295,26 @@
         </w:numPr>
       </w:pPr>
       <w:r>
-        <w:t xml:space="preserve">The issue is that the urls table may be growing quite quickly now. I guess I could simply alter the table </w:t>
-      </w:r>
-      <w:r>
-        <w:t xml:space="preserve">using pgadmin </w:t>
+        <w:t xml:space="preserve">The issue is that the </w:t>
+      </w:r>
+      <w:proofErr w:type="spellStart"/>
+      <w:r>
+        <w:t>urls</w:t>
+      </w:r>
+      <w:proofErr w:type="spellEnd"/>
+      <w:r>
+        <w:t xml:space="preserve"> table may be growing quite quickly now. I guess I could simply alter the table </w:t>
+      </w:r>
+      <w:r>
+        <w:t xml:space="preserve">using </w:t>
+      </w:r>
+      <w:proofErr w:type="spellStart"/>
+      <w:r>
+        <w:t>pgadmin</w:t>
+      </w:r>
+      <w:proofErr w:type="spellEnd"/>
+      <w:r>
+        <w:t xml:space="preserve"> </w:t>
       </w:r>
       <w:r>
         <w:t>to add the column and adjust the code from there?</w:t>
@@ -1855,7 +2329,78 @@
         </w:numPr>
       </w:pPr>
       <w:r>
-        <w:t>We have a timestamp when we create the url. We do not have one when we update it. We should change the table to include a time_stamp_updated. Pretty easy just add the column and when you update the url or write to the url table, just add the column / update it.</w:t>
+        <w:t xml:space="preserve">We have a timestamp when we create the </w:t>
+      </w:r>
+      <w:proofErr w:type="spellStart"/>
+      <w:r>
+        <w:t>url</w:t>
+      </w:r>
+      <w:proofErr w:type="spellEnd"/>
+      <w:r>
+        <w:t xml:space="preserve">. We do not have one when we update it. We should change the table to include a </w:t>
+      </w:r>
+      <w:proofErr w:type="spellStart"/>
+      <w:r>
+        <w:t>time_stamp_updated</w:t>
+      </w:r>
+      <w:proofErr w:type="spellEnd"/>
+      <w:r>
+        <w:t xml:space="preserve">. Pretty easy just add the column and when you update the </w:t>
+      </w:r>
+      <w:proofErr w:type="spellStart"/>
+      <w:r>
+        <w:t>url</w:t>
+      </w:r>
+      <w:proofErr w:type="spellEnd"/>
+      <w:r>
+        <w:t xml:space="preserve"> or write to the </w:t>
+      </w:r>
+      <w:proofErr w:type="spellStart"/>
+      <w:r>
+        <w:t>url</w:t>
+      </w:r>
+      <w:proofErr w:type="spellEnd"/>
+      <w:r>
+        <w:t xml:space="preserve"> table, just add the column / update it.</w:t>
+      </w:r>
+      <w:r>
+        <w:t xml:space="preserve"> So, you will have a created timestamp and </w:t>
+      </w:r>
+      <w:proofErr w:type="gramStart"/>
+      <w:r>
+        <w:t>an updated</w:t>
+      </w:r>
+      <w:proofErr w:type="gramEnd"/>
+      <w:r>
+        <w:t xml:space="preserve"> timestamp </w:t>
+      </w:r>
+      <w:proofErr w:type="gramStart"/>
+      <w:r>
+        <w:t>columns</w:t>
+      </w:r>
+      <w:proofErr w:type="gramEnd"/>
+      <w:r>
+        <w:t>.</w:t>
+      </w:r>
+    </w:p>
+    <w:p>
+      <w:pPr>
+        <w:pStyle w:val="ListParagraph"/>
+        <w:numPr>
+          <w:ilvl w:val="0"/>
+          <w:numId w:val="10"/>
+        </w:numPr>
+      </w:pPr>
+      <w:r>
+        <w:t xml:space="preserve">I have inconsistent column names between the </w:t>
+      </w:r>
+      <w:proofErr w:type="spellStart"/>
+      <w:r>
+        <w:t>urls</w:t>
+      </w:r>
+      <w:proofErr w:type="spellEnd"/>
+      <w:r>
+        <w:t xml:space="preserve"> and events tables. One if plural the other is not. These should be consistent in the code and in the tables. I think it would be better to make them all singular. Think about this. I suggest you ask ChatGPT.</w:t>
       </w:r>
     </w:p>
     <w:p/>

</xml_diff>

<commit_message>
Have a standalong facebook event scraping script(fb.py)
</commit_message>
<xml_diff>
--- a/documentation/Design Document for Social Dance Calendar App.docx
+++ b/documentation/Design Document for Social Dance Calendar App.docx
@@ -27,23 +27,7 @@
     </w:p>
     <w:p>
       <w:r>
-        <w:t xml:space="preserve">Whenever you start looking for who is doing what in social dancing, you </w:t>
-      </w:r>
-      <w:proofErr w:type="gramStart"/>
-      <w:r>
-        <w:t>have to</w:t>
-      </w:r>
-      <w:proofErr w:type="gramEnd"/>
-      <w:r>
-        <w:t xml:space="preserve"> go to a large number of sites. The information is often outdated, incorrect, etc. People that are in that local area know the drill and where to go on the internet, but somebody coming in cold from the </w:t>
-      </w:r>
-      <w:proofErr w:type="gramStart"/>
-      <w:r>
-        <w:t>outside,</w:t>
-      </w:r>
-      <w:proofErr w:type="gramEnd"/>
-      <w:r>
-        <w:t xml:space="preserve"> does not. </w:t>
+        <w:t xml:space="preserve">Whenever you start looking for who is doing what in social dancing, you have to go to a large number of sites. The information is often outdated, incorrect, etc. People that are in that local area know the drill and where to go on the internet, but somebody coming in cold from the outside, does not. </w:t>
       </w:r>
     </w:p>
     <w:p/>
@@ -57,26 +41,10 @@
     </w:p>
     <w:p>
       <w:r>
-        <w:t xml:space="preserve">I want to take a list of key words and </w:t>
-      </w:r>
-      <w:proofErr w:type="spellStart"/>
-      <w:r>
-        <w:t>urls</w:t>
-      </w:r>
-      <w:proofErr w:type="spellEnd"/>
-      <w:r>
-        <w:t xml:space="preserve">, provide those to a LLM to judge if there is content that is helpful for building this calendar. </w:t>
-      </w:r>
-      <w:r>
-        <w:t xml:space="preserve">The </w:t>
-      </w:r>
-      <w:proofErr w:type="gramStart"/>
-      <w:r>
-        <w:t>results</w:t>
-      </w:r>
-      <w:proofErr w:type="gramEnd"/>
-      <w:r>
-        <w:t xml:space="preserve"> of this judging process returns a JSON file that is then stored in a series of JSON tables. </w:t>
+        <w:t xml:space="preserve">I want to take a list of key words and urls, provide those to a LLM to judge if there is content that is helpful for building this calendar. </w:t>
+      </w:r>
+      <w:r>
+        <w:t xml:space="preserve">The results of this judging process returns a JSON file that is then stored in a series of JSON tables. </w:t>
       </w:r>
       <w:r>
         <w:t xml:space="preserve">Then the app provides a report / calendar with the names, locations, times, description, and cost for the events. </w:t>
@@ -84,96 +52,45 @@
     </w:p>
     <w:p>
       <w:r>
-        <w:t xml:space="preserve">This </w:t>
-      </w:r>
-      <w:proofErr w:type="gramStart"/>
-      <w:r>
-        <w:t>actually 2</w:t>
-      </w:r>
-      <w:proofErr w:type="gramEnd"/>
-      <w:r>
-        <w:t xml:space="preserve"> different applications that work together. The first is the one that goes out and gets the information and populates the </w:t>
-      </w:r>
-      <w:proofErr w:type="spellStart"/>
-      <w:r>
-        <w:t>sql</w:t>
-      </w:r>
-      <w:proofErr w:type="spellEnd"/>
-      <w:r>
-        <w:t xml:space="preserve"> tables. </w:t>
-      </w:r>
-      <w:proofErr w:type="spellStart"/>
-      <w:proofErr w:type="gramStart"/>
-      <w:r>
-        <w:t>Lets</w:t>
-      </w:r>
-      <w:proofErr w:type="spellEnd"/>
-      <w:proofErr w:type="gramEnd"/>
-      <w:r>
-        <w:t xml:space="preserve"> call that </w:t>
-      </w:r>
-      <w:proofErr w:type="spellStart"/>
+        <w:t xml:space="preserve">This actually 2 different applications that work together. The first is the one that goes out and gets the information and populates the sql tables. </w:t>
+      </w:r>
+      <w:r>
+        <w:t>Lets call that Get_Info. The second</w:t>
+      </w:r>
+      <w:r>
+        <w:t xml:space="preserve"> one is a web app that queries the database based on a chat interface on the web. Lets call that Display_Info.</w:t>
+      </w:r>
+    </w:p>
+    <w:p/>
+    <w:p>
+      <w:pPr>
+        <w:pStyle w:val="Heading2"/>
+      </w:pPr>
+      <w:r>
+        <w:t>The Environment</w:t>
+      </w:r>
+    </w:p>
+    <w:p>
+      <w:r>
+        <w:t>It will be a web app and will use SQL to store the data.</w:t>
+      </w:r>
+    </w:p>
+    <w:p/>
+    <w:p>
+      <w:pPr>
+        <w:pStyle w:val="Heading2"/>
+      </w:pPr>
+      <w:r>
+        <w:t>The Design</w:t>
+      </w:r>
+    </w:p>
+    <w:p>
+      <w:pPr>
+        <w:pStyle w:val="Heading3"/>
+      </w:pPr>
       <w:r>
         <w:t>Get_Info</w:t>
       </w:r>
-      <w:proofErr w:type="spellEnd"/>
-      <w:r>
-        <w:t>. The second</w:t>
-      </w:r>
-      <w:r>
-        <w:t xml:space="preserve"> one is a web app that queries the database based on a chat interface on the web. </w:t>
-      </w:r>
-      <w:proofErr w:type="spellStart"/>
-      <w:proofErr w:type="gramStart"/>
-      <w:r>
-        <w:t>Lets</w:t>
-      </w:r>
-      <w:proofErr w:type="spellEnd"/>
-      <w:proofErr w:type="gramEnd"/>
-      <w:r>
-        <w:t xml:space="preserve"> call that </w:t>
-      </w:r>
-      <w:proofErr w:type="spellStart"/>
-      <w:r>
-        <w:t>Display_Info</w:t>
-      </w:r>
-      <w:proofErr w:type="spellEnd"/>
-      <w:r>
-        <w:t>.</w:t>
-      </w:r>
-    </w:p>
-    <w:p/>
-    <w:p>
-      <w:pPr>
-        <w:pStyle w:val="Heading2"/>
-      </w:pPr>
-      <w:r>
-        <w:t>The Environment</w:t>
-      </w:r>
-    </w:p>
-    <w:p>
-      <w:r>
-        <w:t>It will be a web app and will use SQL to store the data.</w:t>
-      </w:r>
-    </w:p>
-    <w:p/>
-    <w:p>
-      <w:pPr>
-        <w:pStyle w:val="Heading2"/>
-      </w:pPr>
-      <w:r>
-        <w:t>The Design</w:t>
-      </w:r>
-    </w:p>
-    <w:p>
-      <w:pPr>
-        <w:pStyle w:val="Heading3"/>
-      </w:pPr>
-      <w:proofErr w:type="spellStart"/>
-      <w:r>
-        <w:t>Get_Info</w:t>
-      </w:r>
-      <w:proofErr w:type="spellEnd"/>
     </w:p>
     <w:p>
       <w:pPr>
@@ -192,23 +109,10 @@
         </w:numPr>
       </w:pPr>
       <w:r>
-        <w:t xml:space="preserve">List of </w:t>
-      </w:r>
-      <w:proofErr w:type="spellStart"/>
-      <w:r>
-        <w:t>urls</w:t>
-      </w:r>
-      <w:proofErr w:type="spellEnd"/>
-      <w:r>
-        <w:t xml:space="preserve"> in a </w:t>
-      </w:r>
-      <w:proofErr w:type="spellStart"/>
-      <w:r>
-        <w:t>db</w:t>
-      </w:r>
-      <w:proofErr w:type="spellEnd"/>
-      <w:r>
-        <w:t xml:space="preserve"> table</w:t>
+        <w:t xml:space="preserve">List of urls in a </w:t>
+      </w:r>
+      <w:r>
+        <w:t>db table</w:t>
       </w:r>
       <w:r>
         <w:t>.</w:t>
@@ -240,13 +144,8 @@
       <w:r>
         <w:t xml:space="preserve">List of keywords in a </w:t>
       </w:r>
-      <w:proofErr w:type="spellStart"/>
-      <w:r>
-        <w:t>db</w:t>
-      </w:r>
-      <w:proofErr w:type="spellEnd"/>
-      <w:r>
-        <w:t xml:space="preserve"> table.</w:t>
+      <w:r>
+        <w:t>db table.</w:t>
       </w:r>
     </w:p>
     <w:p>
@@ -257,13 +156,8 @@
           <w:numId w:val="1"/>
         </w:numPr>
       </w:pPr>
-      <w:proofErr w:type="gramStart"/>
-      <w:r>
-        <w:t>First</w:t>
-      </w:r>
-      <w:proofErr w:type="gramEnd"/>
-      <w:r>
-        <w:t xml:space="preserve"> </w:t>
+      <w:r>
+        <w:t xml:space="preserve">First </w:t>
       </w:r>
       <w:r>
         <w:t>column</w:t>
@@ -275,15 +169,7 @@
         <w:t xml:space="preserve"> (city state country)</w:t>
       </w:r>
       <w:r>
-        <w:t xml:space="preserve">. </w:t>
-      </w:r>
-      <w:proofErr w:type="gramStart"/>
-      <w:r>
-        <w:t>Second</w:t>
-      </w:r>
-      <w:proofErr w:type="gramEnd"/>
-      <w:r>
-        <w:t xml:space="preserve"> </w:t>
+        <w:t xml:space="preserve">. Second </w:t>
       </w:r>
       <w:r>
         <w:t>column</w:t>
@@ -304,52 +190,18 @@
         <w:t xml:space="preserve"> search term. For example </w:t>
       </w:r>
       <w:r>
-        <w:t>salsa would be ‘salsa social dance events</w:t>
-      </w:r>
-      <w:proofErr w:type="gramStart"/>
-      <w:r>
-        <w:t xml:space="preserve">’ </w:t>
-      </w:r>
-      <w:r>
-        <w:t xml:space="preserve"> or</w:t>
-      </w:r>
-      <w:proofErr w:type="gramEnd"/>
-      <w:r>
-        <w:t xml:space="preserve"> </w:t>
-      </w:r>
-      <w:proofErr w:type="spellStart"/>
-      <w:proofErr w:type="gramStart"/>
-      <w:r>
-        <w:t>what ever</w:t>
-      </w:r>
-      <w:proofErr w:type="spellEnd"/>
-      <w:proofErr w:type="gramEnd"/>
-      <w:r>
-        <w:t xml:space="preserve"> makes sense based on what we are searching for. For example, </w:t>
-      </w:r>
-      <w:r>
-        <w:t xml:space="preserve">running could be ‘running </w:t>
-      </w:r>
-      <w:proofErr w:type="gramStart"/>
-      <w:r>
-        <w:t>clubs’</w:t>
-      </w:r>
-      <w:proofErr w:type="gramEnd"/>
-      <w:r>
-        <w:t>.</w:t>
-      </w:r>
-    </w:p>
-    <w:p>
-      <w:r>
-        <w:t xml:space="preserve">At least one of the 2 inputs </w:t>
-      </w:r>
-      <w:proofErr w:type="gramStart"/>
-      <w:r>
-        <w:t>are</w:t>
-      </w:r>
-      <w:proofErr w:type="gramEnd"/>
-      <w:r>
-        <w:t xml:space="preserve"> required and preferably both. </w:t>
+        <w:t xml:space="preserve">salsa would be ‘salsa social dance events’ </w:t>
+      </w:r>
+      <w:r>
+        <w:t xml:space="preserve"> or what ever makes sense based on what we are searching for. For example, </w:t>
+      </w:r>
+      <w:r>
+        <w:t>running could be ‘running clubs’.</w:t>
+      </w:r>
+    </w:p>
+    <w:p>
+      <w:r>
+        <w:t xml:space="preserve">At least one of the 2 inputs are required and preferably both. </w:t>
       </w:r>
     </w:p>
     <w:p>
@@ -371,13 +223,8 @@
       <w:r>
         <w:t xml:space="preserve"> that there will be links to other pages that we will want to include in our </w:t>
       </w:r>
-      <w:proofErr w:type="spellStart"/>
-      <w:r>
-        <w:t>urls</w:t>
-      </w:r>
-      <w:proofErr w:type="spellEnd"/>
-      <w:r>
-        <w:t xml:space="preserve"> that we give to Clean Up.</w:t>
+      <w:r>
+        <w:t>urls that we give to Clean Up.</w:t>
       </w:r>
       <w:r>
         <w:t xml:space="preserve"> Only go 3 levels deep. </w:t>
@@ -398,45 +245,16 @@
       <w:r>
         <w:t xml:space="preserve">generating the </w:t>
       </w:r>
-      <w:proofErr w:type="spellStart"/>
-      <w:r>
-        <w:t>urls</w:t>
-      </w:r>
-      <w:proofErr w:type="spellEnd"/>
-      <w:r>
-        <w:t xml:space="preserve">. It was quite stochastic. Sometimes good, sometimes terrible. With the same prompt, Google was not good either. I am </w:t>
-      </w:r>
-      <w:proofErr w:type="gramStart"/>
-      <w:r>
-        <w:t>pretty suspicious</w:t>
-      </w:r>
-      <w:proofErr w:type="gramEnd"/>
-      <w:r>
-        <w:t xml:space="preserve"> that what I need to do is create a </w:t>
-      </w:r>
-      <w:r>
-        <w:t xml:space="preserve">series of keywords and then use Google NOT OpenAI to generate those </w:t>
-      </w:r>
-      <w:proofErr w:type="spellStart"/>
-      <w:r>
-        <w:t>urls</w:t>
-      </w:r>
-      <w:proofErr w:type="spellEnd"/>
-      <w:r>
-        <w:t xml:space="preserve">. </w:t>
-      </w:r>
-    </w:p>
-    <w:p>
-      <w:r>
-        <w:t xml:space="preserve">We should also be picking up special events like </w:t>
-      </w:r>
-      <w:proofErr w:type="spellStart"/>
-      <w:r>
-        <w:t>SwingCouver</w:t>
-      </w:r>
-      <w:proofErr w:type="spellEnd"/>
-      <w:r>
-        <w:t xml:space="preserve"> or local workshops.</w:t>
+      <w:r>
+        <w:t xml:space="preserve">urls. It was quite stochastic. Sometimes good, sometimes terrible. With the same prompt, Google was not good either. I am pretty suspicious that what I need to do is create a </w:t>
+      </w:r>
+      <w:r>
+        <w:t xml:space="preserve">series of keywords and then use Google NOT OpenAI to generate those urls. </w:t>
+      </w:r>
+    </w:p>
+    <w:p>
+      <w:r>
+        <w:t>We should also be picking up special events like SwingCouver or local workshops.</w:t>
       </w:r>
       <w:r>
         <w:t xml:space="preserve"> This may require us to go beyond the first page. I think we should take the top 20 hits for each </w:t>
@@ -491,23 +309,7 @@
         <w:t>Input</w:t>
       </w:r>
       <w:r>
-        <w:t xml:space="preserve"> comes a </w:t>
-      </w:r>
-      <w:proofErr w:type="gramStart"/>
-      <w:r>
-        <w:t>list</w:t>
-      </w:r>
-      <w:proofErr w:type="gramEnd"/>
-      <w:r>
-        <w:t xml:space="preserve"> </w:t>
-      </w:r>
-      <w:proofErr w:type="spellStart"/>
-      <w:r>
-        <w:t>urls</w:t>
-      </w:r>
-      <w:proofErr w:type="spellEnd"/>
-      <w:r>
-        <w:t>.</w:t>
+        <w:t xml:space="preserve"> comes a list urls.</w:t>
       </w:r>
     </w:p>
     <w:p>
@@ -551,11 +353,9 @@
       <w:pPr>
         <w:pStyle w:val="Heading3"/>
       </w:pPr>
-      <w:proofErr w:type="spellStart"/>
       <w:r>
         <w:t>Display_Info</w:t>
       </w:r>
-      <w:proofErr w:type="spellEnd"/>
     </w:p>
     <w:p>
       <w:pPr>
@@ -570,23 +370,7 @@
         <w:t>A function will be written that creates the output report.</w:t>
       </w:r>
       <w:r>
-        <w:t xml:space="preserve"> This queries the above tables. It has </w:t>
-      </w:r>
-      <w:proofErr w:type="gramStart"/>
-      <w:r>
-        <w:t>the</w:t>
-      </w:r>
-      <w:proofErr w:type="gramEnd"/>
-      <w:r>
-        <w:t xml:space="preserve"> chat interface from which it generates the </w:t>
-      </w:r>
-      <w:proofErr w:type="spellStart"/>
-      <w:r>
-        <w:t>sql</w:t>
-      </w:r>
-      <w:proofErr w:type="spellEnd"/>
-      <w:r>
-        <w:t xml:space="preserve"> query.</w:t>
+        <w:t xml:space="preserve"> This queries the above tables. It has the chat interface from which it generates the sql query.</w:t>
       </w:r>
     </w:p>
     <w:p/>
@@ -662,31 +446,7 @@
     </w:p>
     <w:p>
       <w:r>
-        <w:t xml:space="preserve">I, Lindsay Moir, a </w:t>
-      </w:r>
-      <w:proofErr w:type="gramStart"/>
-      <w:r>
-        <w:t>69 year old</w:t>
-      </w:r>
-      <w:proofErr w:type="gramEnd"/>
-      <w:r>
-        <w:t xml:space="preserve"> male is the primary stakeholder. If this application is sufficiently accurate, comprehensive, and easy to use I will provide it to people initially in the Victoria, BC, Canada dance community to use. I will require it to make money at some point. There will be costs for hosting the application. I also need to generate some income and am getting </w:t>
-      </w:r>
-      <w:proofErr w:type="gramStart"/>
-      <w:r>
-        <w:t>fairly pessimistic</w:t>
-      </w:r>
-      <w:proofErr w:type="gramEnd"/>
-      <w:r>
-        <w:t xml:space="preserve"> that I will be able to find work in the data science area due to my age and preferences. I do not want to work a </w:t>
-      </w:r>
-      <w:proofErr w:type="gramStart"/>
-      <w:r>
-        <w:t>full time</w:t>
-      </w:r>
-      <w:proofErr w:type="gramEnd"/>
-      <w:r>
-        <w:t xml:space="preserve"> job.</w:t>
+        <w:t>I, Lindsay Moir, a 69 year old male is the primary stakeholder. If this application is sufficiently accurate, comprehensive, and easy to use I will provide it to people initially in the Victoria, BC, Canada dance community to use. I will require it to make money at some point. There will be costs for hosting the application. I also need to generate some income and am getting fairly pessimistic that I will be able to find work in the data science area due to my age and preferences. I do not want to work a full time job.</w:t>
       </w:r>
     </w:p>
     <w:p>
@@ -701,11 +461,9 @@
       </w:r>
     </w:p>
     <w:p>
-      <w:proofErr w:type="spellStart"/>
       <w:r>
         <w:t>Get_Info</w:t>
       </w:r>
-      <w:proofErr w:type="spellEnd"/>
     </w:p>
     <w:p>
       <w:pPr>
@@ -725,37 +483,19 @@
         <w:t xml:space="preserve">, I want to </w:t>
       </w:r>
       <w:r>
-        <w:t xml:space="preserve">start a job that looks at the </w:t>
-      </w:r>
-      <w:proofErr w:type="spellStart"/>
-      <w:r>
-        <w:t>urls</w:t>
-      </w:r>
-      <w:proofErr w:type="spellEnd"/>
-      <w:r>
-        <w:t xml:space="preserve"> that I give it </w:t>
-      </w:r>
-      <w:r>
-        <w:t xml:space="preserve">plus the other </w:t>
-      </w:r>
-      <w:proofErr w:type="spellStart"/>
-      <w:r>
-        <w:t>urls</w:t>
-      </w:r>
-      <w:proofErr w:type="spellEnd"/>
-      <w:r>
-        <w:t xml:space="preserve"> that it finds during a google search and populate the SQL database with the latest information. This can take as long as </w:t>
+        <w:t xml:space="preserve">start a job that looks at the urls that I give it </w:t>
+      </w:r>
+      <w:r>
+        <w:t xml:space="preserve">plus the other urls that it finds during a google search and populate the SQL database with the latest information. This can take as long as </w:t>
       </w:r>
       <w:r>
         <w:t xml:space="preserve">5 minutes to run. </w:t>
       </w:r>
     </w:p>
     <w:p>
-      <w:proofErr w:type="spellStart"/>
       <w:r>
         <w:t>Display_Info</w:t>
       </w:r>
-      <w:proofErr w:type="spellEnd"/>
     </w:p>
     <w:p>
       <w:pPr>
@@ -783,38 +523,17 @@
       <w:r>
         <w:t xml:space="preserve">Initially </w:t>
       </w:r>
-      <w:proofErr w:type="gramStart"/>
       <w:r>
         <w:t xml:space="preserve">the </w:t>
       </w:r>
       <w:r>
-        <w:t xml:space="preserve"> application</w:t>
-      </w:r>
-      <w:proofErr w:type="gramEnd"/>
-      <w:r>
-        <w:t xml:space="preserve"> </w:t>
-      </w:r>
-      <w:r>
-        <w:t>(</w:t>
-      </w:r>
-      <w:proofErr w:type="spellStart"/>
-      <w:r>
-        <w:t>Display_info</w:t>
-      </w:r>
-      <w:proofErr w:type="spellEnd"/>
-      <w:r>
-        <w:t xml:space="preserve">) </w:t>
-      </w:r>
-      <w:r>
-        <w:t xml:space="preserve">will assume that </w:t>
-      </w:r>
-      <w:proofErr w:type="gramStart"/>
-      <w:r>
-        <w:t>their</w:t>
-      </w:r>
-      <w:proofErr w:type="gramEnd"/>
-      <w:r>
-        <w:t xml:space="preserve"> location that they are interested in is, the IP address that they are at. They will be asked to confirm that. </w:t>
+        <w:t xml:space="preserve"> application </w:t>
+      </w:r>
+      <w:r>
+        <w:t xml:space="preserve">(Display_info) </w:t>
+      </w:r>
+      <w:r>
+        <w:t xml:space="preserve">will assume that their location that they are interested in is, the IP address that they are at. They will be asked to confirm that. </w:t>
       </w:r>
     </w:p>
     <w:p>
@@ -829,18 +548,10 @@
         <w:t xml:space="preserve">Eventually during </w:t>
       </w:r>
       <w:r>
-        <w:t xml:space="preserve">this </w:t>
-      </w:r>
-      <w:proofErr w:type="gramStart"/>
-      <w:r>
-        <w:t xml:space="preserve">chat </w:t>
-      </w:r>
-      <w:r>
-        <w:t xml:space="preserve"> process</w:t>
-      </w:r>
-      <w:proofErr w:type="gramEnd"/>
-      <w:r>
-        <w:t xml:space="preserve"> of the user inputting text and the LLM prompting the user, I will have the name of the city, the province, and the country</w:t>
+        <w:t xml:space="preserve">this chat </w:t>
+      </w:r>
+      <w:r>
+        <w:t xml:space="preserve"> process of the user inputting text and the LLM prompting the user, I will have the name of the city, the province, and the country</w:t>
       </w:r>
       <w:r>
         <w:t>. I will have the activity that he /she is interested in (currently dance</w:t>
@@ -864,15 +575,7 @@
         <w:t xml:space="preserve">Once I have this information, then the appropriate information will be </w:t>
       </w:r>
       <w:r>
-        <w:t xml:space="preserve">given to the program to generate a </w:t>
-      </w:r>
-      <w:proofErr w:type="spellStart"/>
-      <w:r>
-        <w:t>sql</w:t>
-      </w:r>
-      <w:proofErr w:type="spellEnd"/>
-      <w:r>
-        <w:t xml:space="preserve"> query that answers the question and displays the results in calendar format.</w:t>
+        <w:t>given to the program to generate a sql query that answers the question and displays the results in calendar format.</w:t>
       </w:r>
     </w:p>
     <w:p>
@@ -948,17 +651,8 @@
           <w:b/>
           <w:bCs/>
         </w:rPr>
-        <w:t xml:space="preserve">Finalized Requirements Update for </w:t>
-      </w:r>
-      <w:proofErr w:type="spellStart"/>
-      <w:r>
-        <w:rPr>
-          <w:b/>
-          <w:bCs/>
-        </w:rPr>
-        <w:t>Get_Info</w:t>
-      </w:r>
-      <w:proofErr w:type="spellEnd"/>
+        <w:t>Finalized Requirements Update for Get_Info</w:t>
+      </w:r>
     </w:p>
     <w:p>
       <w:r>
@@ -1051,15 +745,7 @@
         </w:numPr>
       </w:pPr>
       <w:r>
-        <w:t xml:space="preserve">Log the results of evaluation, including metadata like timestamps, referring pages, and ranking of relevance (True, False, </w:t>
-      </w:r>
-      <w:proofErr w:type="spellStart"/>
-      <w:r>
-        <w:t>NaN</w:t>
-      </w:r>
-      <w:proofErr w:type="spellEnd"/>
-      <w:r>
-        <w:t>).</w:t>
+        <w:t>Log the results of evaluation, including metadata like timestamps, referring pages, and ranking of relevance (True, False, NaN).</w:t>
       </w:r>
     </w:p>
     <w:p>
@@ -1334,22 +1020,13 @@
           <w:numId w:val="3"/>
         </w:numPr>
       </w:pPr>
-      <w:proofErr w:type="spellStart"/>
       <w:r>
         <w:rPr>
           <w:b/>
           <w:bCs/>
         </w:rPr>
         <w:lastRenderedPageBreak/>
-        <w:t>NaN</w:t>
-      </w:r>
-      <w:proofErr w:type="spellEnd"/>
-      <w:r>
-        <w:rPr>
-          <w:b/>
-          <w:bCs/>
-        </w:rPr>
-        <w:t xml:space="preserve"> (Nonexistent)</w:t>
+        <w:t>NaN (Nonexistent)</w:t>
       </w:r>
       <w:r>
         <w:t>: Invalid or broken links.</w:t>
@@ -1635,15 +1312,7 @@
         <w:t>Google Search Integration</w:t>
       </w:r>
       <w:r>
-        <w:t xml:space="preserve">: Use tools like </w:t>
-      </w:r>
-      <w:proofErr w:type="spellStart"/>
-      <w:r>
-        <w:t>SerpAPI</w:t>
-      </w:r>
-      <w:proofErr w:type="spellEnd"/>
-      <w:r>
-        <w:t xml:space="preserve"> or Google Programmable Search Engine to automate keyword searches and retrieve result URLs.</w:t>
+        <w:t>: Use tools like SerpAPI or Google Programmable Search Engine to automate keyword searches and retrieve result URLs.</w:t>
       </w:r>
     </w:p>
     <w:p>
@@ -1992,7 +1661,6 @@
       <w:r>
         <w:t xml:space="preserve">This update ensures the </w:t>
       </w:r>
-      <w:proofErr w:type="spellStart"/>
       <w:r>
         <w:rPr>
           <w:b/>
@@ -2000,7 +1668,6 @@
         </w:rPr>
         <w:t>Get_Info</w:t>
       </w:r>
-      <w:proofErr w:type="spellEnd"/>
       <w:r>
         <w:t xml:space="preserve"> system dynamically discovers and adapts to new content while maintaining a robust logging and evaluation mechanism. Let me know if additional refinements are required!</w:t>
       </w:r>
@@ -2032,15 +1699,7 @@
     </w:p>
     <w:p>
       <w:r>
-        <w:t xml:space="preserve">It is just looking for keywords in the </w:t>
-      </w:r>
-      <w:proofErr w:type="spellStart"/>
-      <w:r>
-        <w:t>urls</w:t>
-      </w:r>
-      <w:proofErr w:type="spellEnd"/>
-      <w:r>
-        <w:t>. I want the following process.</w:t>
+        <w:t>It is just looking for keywords in the urls. I want the following process.</w:t>
       </w:r>
     </w:p>
     <w:p>
@@ -2052,23 +1711,7 @@
         </w:numPr>
       </w:pPr>
       <w:r>
-        <w:t xml:space="preserve">I do want </w:t>
-      </w:r>
-      <w:proofErr w:type="gramStart"/>
-      <w:r>
-        <w:t>all of</w:t>
-      </w:r>
-      <w:proofErr w:type="gramEnd"/>
-      <w:r>
-        <w:t xml:space="preserve"> the </w:t>
-      </w:r>
-      <w:proofErr w:type="spellStart"/>
-      <w:r>
-        <w:t>urls</w:t>
-      </w:r>
-      <w:proofErr w:type="spellEnd"/>
-      <w:r>
-        <w:t xml:space="preserve"> on the page. Scrapy is doing that now.</w:t>
+        <w:t>I do want all of the urls on the page. Scrapy is doing that now.</w:t>
       </w:r>
       <w:r>
         <w:t xml:space="preserve"> So, this is good.</w:t>
@@ -2083,15 +1726,7 @@
         </w:numPr>
       </w:pPr>
       <w:r>
-        <w:t xml:space="preserve">For each </w:t>
-      </w:r>
-      <w:proofErr w:type="spellStart"/>
-      <w:r>
-        <w:t>url</w:t>
-      </w:r>
-      <w:proofErr w:type="spellEnd"/>
-      <w:r>
-        <w:t xml:space="preserve">, </w:t>
+        <w:t xml:space="preserve">For each url, </w:t>
       </w:r>
       <w:r>
         <w:t>Scrapy</w:t>
@@ -2099,16 +1734,11 @@
       <w:r>
         <w:t xml:space="preserve"> needs to get </w:t>
       </w:r>
-      <w:proofErr w:type="gramStart"/>
       <w:r>
         <w:t>ALL</w:t>
       </w:r>
       <w:r>
-        <w:t xml:space="preserve"> of</w:t>
-      </w:r>
-      <w:proofErr w:type="gramEnd"/>
-      <w:r>
-        <w:t xml:space="preserve"> the source.</w:t>
+        <w:t xml:space="preserve"> of the source.</w:t>
       </w:r>
     </w:p>
     <w:p>
@@ -2120,42 +1750,10 @@
         </w:numPr>
       </w:pPr>
       <w:r>
-        <w:t xml:space="preserve">Have the LLM figure out </w:t>
-      </w:r>
-      <w:proofErr w:type="gramStart"/>
-      <w:r>
-        <w:t>whether or not</w:t>
-      </w:r>
-      <w:proofErr w:type="gramEnd"/>
-      <w:r>
-        <w:t xml:space="preserve"> this is a page that is applicable to people that want to </w:t>
-      </w:r>
-      <w:r>
-        <w:t xml:space="preserve">“dance”. Eventually we will want this to loop </w:t>
-      </w:r>
-      <w:proofErr w:type="gramStart"/>
-      <w:r>
-        <w:t>thru</w:t>
-      </w:r>
-      <w:proofErr w:type="gramEnd"/>
-      <w:r>
-        <w:t xml:space="preserve"> </w:t>
-      </w:r>
-      <w:proofErr w:type="gramStart"/>
-      <w:r>
-        <w:t>all of</w:t>
-      </w:r>
-      <w:proofErr w:type="gramEnd"/>
-      <w:r>
-        <w:t xml:space="preserve"> the keyword search terms but for now, </w:t>
-      </w:r>
-      <w:proofErr w:type="spellStart"/>
-      <w:r>
-        <w:t>lets</w:t>
-      </w:r>
-      <w:proofErr w:type="spellEnd"/>
-      <w:r>
-        <w:t xml:space="preserve"> just hard code </w:t>
+        <w:t xml:space="preserve">Have the LLM figure out whether or not this is a page that is applicable to people that want to </w:t>
+      </w:r>
+      <w:r>
+        <w:t xml:space="preserve">“dance”. Eventually we will want this to loop thru all of the keyword search terms but for now, lets just hard code </w:t>
       </w:r>
       <w:r>
         <w:t xml:space="preserve">what we are looking for. We should be using salsa. </w:t>
@@ -2173,26 +1771,10 @@
         <w:t xml:space="preserve">If it is a page that is applicable, see if there are any events on the page. </w:t>
       </w:r>
       <w:r>
-        <w:t xml:space="preserve">If there are return those events in </w:t>
-      </w:r>
-      <w:proofErr w:type="gramStart"/>
-      <w:r>
-        <w:t>JSON  format</w:t>
-      </w:r>
-      <w:proofErr w:type="gramEnd"/>
-      <w:r>
-        <w:t xml:space="preserve"> (data, time, location</w:t>
-      </w:r>
-      <w:r>
-        <w:t xml:space="preserve">, description, cost, </w:t>
-      </w:r>
-      <w:proofErr w:type="spellStart"/>
-      <w:r>
-        <w:t>url</w:t>
-      </w:r>
-      <w:proofErr w:type="spellEnd"/>
-      <w:r>
-        <w:t>)</w:t>
+        <w:t>If there are return those events in JSON  format (data, time, location</w:t>
+      </w:r>
+      <w:r>
+        <w:t>, description, cost, url)</w:t>
       </w:r>
     </w:p>
     <w:p/>
@@ -2213,37 +1795,13 @@
         </w:numPr>
       </w:pPr>
       <w:r>
-        <w:t xml:space="preserve">I mark an </w:t>
-      </w:r>
-      <w:proofErr w:type="spellStart"/>
-      <w:r>
-        <w:t>url</w:t>
-      </w:r>
-      <w:proofErr w:type="spellEnd"/>
-      <w:r>
-        <w:t xml:space="preserve"> as relevant based on keywords. However, </w:t>
-      </w:r>
-      <w:r>
-        <w:t xml:space="preserve">99% of the time, if there is no event there the first time you look at a relevant </w:t>
-      </w:r>
-      <w:proofErr w:type="spellStart"/>
-      <w:r>
-        <w:t>url</w:t>
-      </w:r>
-      <w:proofErr w:type="spellEnd"/>
-      <w:r>
-        <w:t xml:space="preserve">, on subsequent visits it is likely that there will not be any events. So, it does not make a lot of sense to burden </w:t>
-      </w:r>
-      <w:r>
-        <w:t xml:space="preserve">the application with constantly going back to these </w:t>
-      </w:r>
-      <w:proofErr w:type="spellStart"/>
-      <w:r>
-        <w:t>urls</w:t>
-      </w:r>
-      <w:proofErr w:type="spellEnd"/>
-      <w:r>
-        <w:t xml:space="preserve">. </w:t>
+        <w:t xml:space="preserve">I mark an url as relevant based on keywords. However, </w:t>
+      </w:r>
+      <w:r>
+        <w:t xml:space="preserve">99% of the time, if there is no event there the first time you look at a relevant url, on subsequent visits it is likely that there will not be any events. So, it does not make a lot of sense to burden </w:t>
+      </w:r>
+      <w:r>
+        <w:t xml:space="preserve">the application with constantly going back to these urls. </w:t>
       </w:r>
     </w:p>
     <w:p>
@@ -2255,15 +1813,7 @@
         </w:numPr>
       </w:pPr>
       <w:r>
-        <w:t xml:space="preserve">Perhaps once every 3 months depending on how much processing we </w:t>
-      </w:r>
-      <w:proofErr w:type="gramStart"/>
-      <w:r>
-        <w:t>have to</w:t>
-      </w:r>
-      <w:proofErr w:type="gramEnd"/>
-      <w:r>
-        <w:t xml:space="preserve"> do. This update cycle should probably be adjustable in the config file. </w:t>
+        <w:t xml:space="preserve">Perhaps once every 3 months depending on how much processing we have to do. This update cycle should probably be adjustable in the config file. </w:t>
       </w:r>
     </w:p>
     <w:p>
@@ -2275,15 +1825,7 @@
         </w:numPr>
       </w:pPr>
       <w:r>
-        <w:t xml:space="preserve">Anyways, I need to figure out how to do this. It is not difficult. Probably just need to put the code in for when it successfully finds an event to put the timestamp in a column for that. Probably best to do that on </w:t>
-      </w:r>
-      <w:proofErr w:type="spellStart"/>
-      <w:r>
-        <w:t>urls</w:t>
-      </w:r>
-      <w:proofErr w:type="spellEnd"/>
-      <w:r>
-        <w:t xml:space="preserve">. </w:t>
+        <w:t xml:space="preserve">Anyways, I need to figure out how to do this. It is not difficult. Probably just need to put the code in for when it successfully finds an event to put the timestamp in a column for that. Probably best to do that on urls. </w:t>
       </w:r>
     </w:p>
     <w:p>
@@ -2295,26 +1837,10 @@
         </w:numPr>
       </w:pPr>
       <w:r>
-        <w:t xml:space="preserve">The issue is that the </w:t>
-      </w:r>
-      <w:proofErr w:type="spellStart"/>
-      <w:r>
-        <w:t>urls</w:t>
-      </w:r>
-      <w:proofErr w:type="spellEnd"/>
-      <w:r>
-        <w:t xml:space="preserve"> table may be growing quite quickly now. I guess I could simply alter the table </w:t>
-      </w:r>
-      <w:r>
-        <w:t xml:space="preserve">using </w:t>
-      </w:r>
-      <w:proofErr w:type="spellStart"/>
-      <w:r>
-        <w:t>pgadmin</w:t>
-      </w:r>
-      <w:proofErr w:type="spellEnd"/>
-      <w:r>
-        <w:t xml:space="preserve"> </w:t>
+        <w:t xml:space="preserve">The issue is that the urls table may be growing quite quickly now. I guess I could simply alter the table </w:t>
+      </w:r>
+      <w:r>
+        <w:t xml:space="preserve">using pgadmin </w:t>
       </w:r>
       <w:r>
         <w:t>to add the column and adjust the code from there?</w:t>
@@ -2329,58 +1855,10 @@
         </w:numPr>
       </w:pPr>
       <w:r>
-        <w:t xml:space="preserve">We have a timestamp when we create the </w:t>
-      </w:r>
-      <w:proofErr w:type="spellStart"/>
-      <w:r>
-        <w:t>url</w:t>
-      </w:r>
-      <w:proofErr w:type="spellEnd"/>
-      <w:r>
-        <w:t xml:space="preserve">. We do not have one when we update it. We should change the table to include a </w:t>
-      </w:r>
-      <w:proofErr w:type="spellStart"/>
-      <w:r>
-        <w:t>time_stamp_updated</w:t>
-      </w:r>
-      <w:proofErr w:type="spellEnd"/>
-      <w:r>
-        <w:t xml:space="preserve">. Pretty easy just add the column and when you update the </w:t>
-      </w:r>
-      <w:proofErr w:type="spellStart"/>
-      <w:r>
-        <w:t>url</w:t>
-      </w:r>
-      <w:proofErr w:type="spellEnd"/>
-      <w:r>
-        <w:t xml:space="preserve"> or write to the </w:t>
-      </w:r>
-      <w:proofErr w:type="spellStart"/>
-      <w:r>
-        <w:t>url</w:t>
-      </w:r>
-      <w:proofErr w:type="spellEnd"/>
-      <w:r>
-        <w:t xml:space="preserve"> table, just add the column / update it.</w:t>
-      </w:r>
-      <w:r>
-        <w:t xml:space="preserve"> So, you will have a created timestamp and </w:t>
-      </w:r>
-      <w:proofErr w:type="gramStart"/>
-      <w:r>
-        <w:t>an updated</w:t>
-      </w:r>
-      <w:proofErr w:type="gramEnd"/>
-      <w:r>
-        <w:t xml:space="preserve"> timestamp </w:t>
-      </w:r>
-      <w:proofErr w:type="gramStart"/>
-      <w:r>
-        <w:t>columns</w:t>
-      </w:r>
-      <w:proofErr w:type="gramEnd"/>
-      <w:r>
-        <w:t>.</w:t>
+        <w:t>We have a timestamp when we create the url. We do not have one when we update it. We should change the table to include a time_stamp_updated. Pretty easy just add the column and when you update the url or write to the url table, just add the column / update it.</w:t>
+      </w:r>
+      <w:r>
+        <w:t xml:space="preserve"> So, you will have a created timestamp and an updated timestamp columns.</w:t>
       </w:r>
     </w:p>
     <w:p>
@@ -2392,18 +1870,160 @@
         </w:numPr>
       </w:pPr>
       <w:r>
-        <w:t xml:space="preserve">I have inconsistent column names between the </w:t>
-      </w:r>
-      <w:proofErr w:type="spellStart"/>
-      <w:r>
-        <w:t>urls</w:t>
-      </w:r>
-      <w:proofErr w:type="spellEnd"/>
-      <w:r>
-        <w:t xml:space="preserve"> and events tables. One if plural the other is not. These should be consistent in the code and in the tables. I think it would be better to make them all singular. Think about this. I suggest you ask ChatGPT.</w:t>
+        <w:t>I have inconsistent column names between the urls and events tables. One if plural the other is not. These should be consistent in the code and in the tables. I think it would be better to make them all singular. Think about this. I suggest you ask ChatGPT.</w:t>
+      </w:r>
+    </w:p>
+    <w:p>
+      <w:pPr>
+        <w:pStyle w:val="ListParagraph"/>
+        <w:numPr>
+          <w:ilvl w:val="0"/>
+          <w:numId w:val="10"/>
+        </w:numPr>
+      </w:pPr>
+      <w:r>
+        <w:t># Check if the URL contains 'login' or groups not in url</w:t>
+      </w:r>
+    </w:p>
+    <w:p>
+      <w:pPr>
+        <w:pStyle w:val="ListParagraph"/>
+        <w:numPr>
+          <w:ilvl w:val="1"/>
+          <w:numId w:val="10"/>
+        </w:numPr>
+      </w:pPr>
+      <w:r>
+        <w:t xml:space="preserve">            # I am pretty sure this is redundant but I will leave it here for now</w:t>
+      </w:r>
+    </w:p>
+    <w:p>
+      <w:pPr>
+        <w:pStyle w:val="ListParagraph"/>
+        <w:numPr>
+          <w:ilvl w:val="1"/>
+          <w:numId w:val="10"/>
+        </w:numPr>
+      </w:pPr>
+      <w:r>
+        <w:t xml:space="preserve">            if 'login' in url or '/groups/' not in url:</w:t>
+      </w:r>
+    </w:p>
+    <w:p>
+      <w:pPr>
+        <w:pStyle w:val="ListParagraph"/>
+        <w:numPr>
+          <w:ilvl w:val="1"/>
+          <w:numId w:val="10"/>
+        </w:numPr>
+      </w:pPr>
+      <w:r>
+        <w:t xml:space="preserve">                logging.info(f"def parse(): URL {url} marked as irrelevant due to Facebook login link.")</w:t>
+      </w:r>
+    </w:p>
+    <w:p>
+      <w:pPr>
+        <w:pStyle w:val="ListParagraph"/>
+        <w:numPr>
+          <w:ilvl w:val="1"/>
+          <w:numId w:val="10"/>
+        </w:numPr>
+      </w:pPr>
+      <w:r>
+        <w:t xml:space="preserve">                update_url(url, update_other_links='No', relevant=False, increment_crawl_trys=0)</w:t>
+      </w:r>
+    </w:p>
+    <w:p>
+      <w:pPr>
+        <w:pStyle w:val="ListParagraph"/>
+        <w:numPr>
+          <w:ilvl w:val="1"/>
+          <w:numId w:val="10"/>
+        </w:numPr>
+      </w:pPr>
+      <w:r>
+        <w:t xml:space="preserve">                return False</w:t>
       </w:r>
     </w:p>
     <w:p/>
+    <w:p>
+      <w:pPr>
+        <w:pStyle w:val="Heading1"/>
+      </w:pPr>
+      <w:r>
+        <w:lastRenderedPageBreak/>
+        <w:t>fb.py</w:t>
+      </w:r>
+    </w:p>
+    <w:p/>
+    <w:p>
+      <w:r>
+        <w:t xml:space="preserve">I have decided to put the facebook code in a separate .py file. The other one is just getting too big. I have some code now that does a good job of getting the event links off of face book using the search function. Right now that search function is just taking an url that I have given it as a string. </w:t>
+      </w:r>
+    </w:p>
+    <w:p>
+      <w:pPr>
+        <w:pStyle w:val="ListParagraph"/>
+        <w:numPr>
+          <w:ilvl w:val="0"/>
+          <w:numId w:val="11"/>
+        </w:numPr>
+      </w:pPr>
+      <w:r>
+        <w:t>However, what I should be doing is having some automated way of creating an url that is sent to this function called fb_search_url(). I should think about how I want to do this.</w:t>
+      </w:r>
+    </w:p>
+    <w:p>
+      <w:pPr>
+        <w:pStyle w:val="ListParagraph"/>
+        <w:numPr>
+          <w:ilvl w:val="0"/>
+          <w:numId w:val="11"/>
+        </w:numPr>
+      </w:pPr>
+      <w:r>
+        <w:t xml:space="preserve">I also need some recursion on this. The smart thing to do would be to let scrapy do this. So, I need to ask chatgpt to set that up. I only want 3 levels on it. </w:t>
+      </w:r>
+    </w:p>
+    <w:p/>
+    <w:p>
+      <w:pPr>
+        <w:pStyle w:val="Heading1"/>
+      </w:pPr>
+      <w:r>
+        <w:t>d</w:t>
+      </w:r>
+      <w:r>
+        <w:t>b.py</w:t>
+      </w:r>
+    </w:p>
+    <w:p/>
+    <w:p>
+      <w:r>
+        <w:t xml:space="preserve">I also should get the database code out of scraper.py and put it into db.py. This whole thing is just a little unwieldly right now. </w:t>
+      </w:r>
+      <w:r>
+        <w:t>I need to think about the issue of importing this in. Come to think of it that is not problem since they are all functions that are not in classes.</w:t>
+      </w:r>
+    </w:p>
+    <w:p/>
+    <w:p>
+      <w:pPr>
+        <w:pStyle w:val="Heading1"/>
+      </w:pPr>
+      <w:r>
+        <w:t>s</w:t>
+      </w:r>
+      <w:r>
+        <w:t xml:space="preserve">craper.py becomes </w:t>
+      </w:r>
+      <w:r>
+        <w:t>regular</w:t>
+      </w:r>
+      <w:r>
+        <w:t>.py</w:t>
+      </w:r>
+    </w:p>
     <w:p/>
     <w:p/>
     <w:p/>
@@ -3280,6 +2900,95 @@
     </w:lvl>
   </w:abstractNum>
   <w:abstractNum w:abstractNumId="7" w15:restartNumberingAfterBreak="0">
+    <w:nsid w:val="34531F2D"/>
+    <w:multiLevelType w:val="hybridMultilevel"/>
+    <w:tmpl w:val="7E3E7FF8"/>
+    <w:lvl w:ilvl="0" w:tplc="0409000F">
+      <w:start w:val="1"/>
+      <w:numFmt w:val="decimal"/>
+      <w:lvlText w:val="%1."/>
+      <w:lvlJc w:val="left"/>
+      <w:pPr>
+        <w:ind w:left="720" w:hanging="360"/>
+      </w:pPr>
+      <w:rPr>
+        <w:rFonts w:hint="default"/>
+      </w:rPr>
+    </w:lvl>
+    <w:lvl w:ilvl="1" w:tplc="04090019" w:tentative="1">
+      <w:start w:val="1"/>
+      <w:numFmt w:val="lowerLetter"/>
+      <w:lvlText w:val="%2."/>
+      <w:lvlJc w:val="left"/>
+      <w:pPr>
+        <w:ind w:left="1440" w:hanging="360"/>
+      </w:pPr>
+    </w:lvl>
+    <w:lvl w:ilvl="2" w:tplc="0409001B" w:tentative="1">
+      <w:start w:val="1"/>
+      <w:numFmt w:val="lowerRoman"/>
+      <w:lvlText w:val="%3."/>
+      <w:lvlJc w:val="right"/>
+      <w:pPr>
+        <w:ind w:left="2160" w:hanging="180"/>
+      </w:pPr>
+    </w:lvl>
+    <w:lvl w:ilvl="3" w:tplc="0409000F" w:tentative="1">
+      <w:start w:val="1"/>
+      <w:numFmt w:val="decimal"/>
+      <w:lvlText w:val="%4."/>
+      <w:lvlJc w:val="left"/>
+      <w:pPr>
+        <w:ind w:left="2880" w:hanging="360"/>
+      </w:pPr>
+    </w:lvl>
+    <w:lvl w:ilvl="4" w:tplc="04090019" w:tentative="1">
+      <w:start w:val="1"/>
+      <w:numFmt w:val="lowerLetter"/>
+      <w:lvlText w:val="%5."/>
+      <w:lvlJc w:val="left"/>
+      <w:pPr>
+        <w:ind w:left="3600" w:hanging="360"/>
+      </w:pPr>
+    </w:lvl>
+    <w:lvl w:ilvl="5" w:tplc="0409001B" w:tentative="1">
+      <w:start w:val="1"/>
+      <w:numFmt w:val="lowerRoman"/>
+      <w:lvlText w:val="%6."/>
+      <w:lvlJc w:val="right"/>
+      <w:pPr>
+        <w:ind w:left="4320" w:hanging="180"/>
+      </w:pPr>
+    </w:lvl>
+    <w:lvl w:ilvl="6" w:tplc="0409000F" w:tentative="1">
+      <w:start w:val="1"/>
+      <w:numFmt w:val="decimal"/>
+      <w:lvlText w:val="%7."/>
+      <w:lvlJc w:val="left"/>
+      <w:pPr>
+        <w:ind w:left="5040" w:hanging="360"/>
+      </w:pPr>
+    </w:lvl>
+    <w:lvl w:ilvl="7" w:tplc="04090019" w:tentative="1">
+      <w:start w:val="1"/>
+      <w:numFmt w:val="lowerLetter"/>
+      <w:lvlText w:val="%8."/>
+      <w:lvlJc w:val="left"/>
+      <w:pPr>
+        <w:ind w:left="5760" w:hanging="360"/>
+      </w:pPr>
+    </w:lvl>
+    <w:lvl w:ilvl="8" w:tplc="0409001B" w:tentative="1">
+      <w:start w:val="1"/>
+      <w:numFmt w:val="lowerRoman"/>
+      <w:lvlText w:val="%9."/>
+      <w:lvlJc w:val="right"/>
+      <w:pPr>
+        <w:ind w:left="6480" w:hanging="180"/>
+      </w:pPr>
+    </w:lvl>
+  </w:abstractNum>
+  <w:abstractNum w:abstractNumId="8" w15:restartNumberingAfterBreak="0">
     <w:nsid w:val="389C6551"/>
     <w:multiLevelType w:val="hybridMultilevel"/>
     <w:tmpl w:val="DE260CA2"/>
@@ -3368,7 +3077,7 @@
       </w:pPr>
     </w:lvl>
   </w:abstractNum>
-  <w:abstractNum w:abstractNumId="8" w15:restartNumberingAfterBreak="0">
+  <w:abstractNum w:abstractNumId="9" w15:restartNumberingAfterBreak="0">
     <w:nsid w:val="4BD157AD"/>
     <w:multiLevelType w:val="hybridMultilevel"/>
     <w:tmpl w:val="8846745A"/>
@@ -3454,7 +3163,7 @@
       </w:pPr>
     </w:lvl>
   </w:abstractNum>
-  <w:abstractNum w:abstractNumId="9" w15:restartNumberingAfterBreak="0">
+  <w:abstractNum w:abstractNumId="10" w15:restartNumberingAfterBreak="0">
     <w:nsid w:val="7C830598"/>
     <w:multiLevelType w:val="multilevel"/>
     <w:tmpl w:val="8E6404B4"/>
@@ -3609,7 +3318,7 @@
     <w:abstractNumId w:val="5"/>
   </w:num>
   <w:num w:numId="4" w16cid:durableId="1985890848">
-    <w:abstractNumId w:val="9"/>
+    <w:abstractNumId w:val="10"/>
   </w:num>
   <w:num w:numId="5" w16cid:durableId="853499110">
     <w:abstractNumId w:val="0"/>
@@ -3624,9 +3333,12 @@
     <w:abstractNumId w:val="2"/>
   </w:num>
   <w:num w:numId="9" w16cid:durableId="1035232824">
+    <w:abstractNumId w:val="9"/>
+  </w:num>
+  <w:num w:numId="10" w16cid:durableId="466631015">
     <w:abstractNumId w:val="8"/>
   </w:num>
-  <w:num w:numId="10" w16cid:durableId="466631015">
+  <w:num w:numId="11" w16cid:durableId="904149911">
     <w:abstractNumId w:val="7"/>
   </w:num>
 </w:numbering>

</xml_diff>

<commit_message>
Spent some time experiementing with fb searh. fb.py is not working properly. It is only writing urls to the db. Very strange.
</commit_message>
<xml_diff>
--- a/documentation/Design Document for Social Dance Calendar App.docx
+++ b/documentation/Design Document for Social Dance Calendar App.docx
@@ -27,7 +27,23 @@
     </w:p>
     <w:p>
       <w:r>
-        <w:t xml:space="preserve">Whenever you start looking for who is doing what in social dancing, you have to go to a large number of sites. The information is often outdated, incorrect, etc. People that are in that local area know the drill and where to go on the internet, but somebody coming in cold from the outside, does not. </w:t>
+        <w:t xml:space="preserve">Whenever you start looking for who is doing what in social dancing, you </w:t>
+      </w:r>
+      <w:proofErr w:type="gramStart"/>
+      <w:r>
+        <w:t>have to</w:t>
+      </w:r>
+      <w:proofErr w:type="gramEnd"/>
+      <w:r>
+        <w:t xml:space="preserve"> go to a large number of sites. The information is often outdated, incorrect, etc. People that are in that local area know the drill and where to go on the internet, but somebody coming in cold from the </w:t>
+      </w:r>
+      <w:proofErr w:type="gramStart"/>
+      <w:r>
+        <w:t>outside,</w:t>
+      </w:r>
+      <w:proofErr w:type="gramEnd"/>
+      <w:r>
+        <w:t xml:space="preserve"> does not. </w:t>
       </w:r>
     </w:p>
     <w:p/>
@@ -41,10 +57,26 @@
     </w:p>
     <w:p>
       <w:r>
-        <w:t xml:space="preserve">I want to take a list of key words and urls, provide those to a LLM to judge if there is content that is helpful for building this calendar. </w:t>
-      </w:r>
-      <w:r>
-        <w:t xml:space="preserve">The results of this judging process returns a JSON file that is then stored in a series of JSON tables. </w:t>
+        <w:t xml:space="preserve">I want to take a list of key words and </w:t>
+      </w:r>
+      <w:proofErr w:type="spellStart"/>
+      <w:r>
+        <w:t>urls</w:t>
+      </w:r>
+      <w:proofErr w:type="spellEnd"/>
+      <w:r>
+        <w:t xml:space="preserve">, provide those to a LLM to judge if there is content that is helpful for building this calendar. </w:t>
+      </w:r>
+      <w:r>
+        <w:t xml:space="preserve">The </w:t>
+      </w:r>
+      <w:proofErr w:type="gramStart"/>
+      <w:r>
+        <w:t>results</w:t>
+      </w:r>
+      <w:proofErr w:type="gramEnd"/>
+      <w:r>
+        <w:t xml:space="preserve"> of this judging process returns a JSON file that is then stored in a series of JSON tables. </w:t>
       </w:r>
       <w:r>
         <w:t xml:space="preserve">Then the app provides a report / calendar with the names, locations, times, description, and cost for the events. </w:t>
@@ -52,13 +84,62 @@
     </w:p>
     <w:p>
       <w:r>
-        <w:t xml:space="preserve">This actually 2 different applications that work together. The first is the one that goes out and gets the information and populates the sql tables. </w:t>
-      </w:r>
-      <w:r>
-        <w:t>Lets call that Get_Info. The second</w:t>
-      </w:r>
-      <w:r>
-        <w:t xml:space="preserve"> one is a web app that queries the database based on a chat interface on the web. Lets call that Display_Info.</w:t>
+        <w:t xml:space="preserve">This </w:t>
+      </w:r>
+      <w:proofErr w:type="gramStart"/>
+      <w:r>
+        <w:t>actually 2</w:t>
+      </w:r>
+      <w:proofErr w:type="gramEnd"/>
+      <w:r>
+        <w:t xml:space="preserve"> different applications that work together. The first is the one that goes out and gets the information and populates the </w:t>
+      </w:r>
+      <w:proofErr w:type="spellStart"/>
+      <w:r>
+        <w:t>sql</w:t>
+      </w:r>
+      <w:proofErr w:type="spellEnd"/>
+      <w:r>
+        <w:t xml:space="preserve"> tables. </w:t>
+      </w:r>
+      <w:proofErr w:type="spellStart"/>
+      <w:proofErr w:type="gramStart"/>
+      <w:r>
+        <w:t>Lets</w:t>
+      </w:r>
+      <w:proofErr w:type="spellEnd"/>
+      <w:proofErr w:type="gramEnd"/>
+      <w:r>
+        <w:t xml:space="preserve"> call that </w:t>
+      </w:r>
+      <w:proofErr w:type="spellStart"/>
+      <w:r>
+        <w:t>Get_Info</w:t>
+      </w:r>
+      <w:proofErr w:type="spellEnd"/>
+      <w:r>
+        <w:t>. The second</w:t>
+      </w:r>
+      <w:r>
+        <w:t xml:space="preserve"> one is a web app that queries the database based on a chat interface on the web. </w:t>
+      </w:r>
+      <w:proofErr w:type="spellStart"/>
+      <w:proofErr w:type="gramStart"/>
+      <w:r>
+        <w:t>Lets</w:t>
+      </w:r>
+      <w:proofErr w:type="spellEnd"/>
+      <w:proofErr w:type="gramEnd"/>
+      <w:r>
+        <w:t xml:space="preserve"> call that </w:t>
+      </w:r>
+      <w:proofErr w:type="spellStart"/>
+      <w:r>
+        <w:t>Display_Info</w:t>
+      </w:r>
+      <w:proofErr w:type="spellEnd"/>
+      <w:r>
+        <w:t>.</w:t>
       </w:r>
     </w:p>
     <w:p/>
@@ -88,9 +169,11 @@
       <w:pPr>
         <w:pStyle w:val="Heading3"/>
       </w:pPr>
+      <w:proofErr w:type="spellStart"/>
       <w:r>
         <w:t>Get_Info</w:t>
       </w:r>
+      <w:proofErr w:type="spellEnd"/>
     </w:p>
     <w:p>
       <w:pPr>
@@ -109,10 +192,23 @@
         </w:numPr>
       </w:pPr>
       <w:r>
-        <w:t xml:space="preserve">List of urls in a </w:t>
-      </w:r>
-      <w:r>
-        <w:t>db table</w:t>
+        <w:t xml:space="preserve">List of </w:t>
+      </w:r>
+      <w:proofErr w:type="spellStart"/>
+      <w:r>
+        <w:t>urls</w:t>
+      </w:r>
+      <w:proofErr w:type="spellEnd"/>
+      <w:r>
+        <w:t xml:space="preserve"> in a </w:t>
+      </w:r>
+      <w:proofErr w:type="spellStart"/>
+      <w:r>
+        <w:t>db</w:t>
+      </w:r>
+      <w:proofErr w:type="spellEnd"/>
+      <w:r>
+        <w:t xml:space="preserve"> table</w:t>
       </w:r>
       <w:r>
         <w:t>.</w:t>
@@ -144,8 +240,13 @@
       <w:r>
         <w:t xml:space="preserve">List of keywords in a </w:t>
       </w:r>
-      <w:r>
-        <w:t>db table.</w:t>
+      <w:proofErr w:type="spellStart"/>
+      <w:r>
+        <w:t>db</w:t>
+      </w:r>
+      <w:proofErr w:type="spellEnd"/>
+      <w:r>
+        <w:t xml:space="preserve"> table.</w:t>
       </w:r>
     </w:p>
     <w:p>
@@ -156,8 +257,13 @@
           <w:numId w:val="1"/>
         </w:numPr>
       </w:pPr>
-      <w:r>
-        <w:t xml:space="preserve">First </w:t>
+      <w:proofErr w:type="gramStart"/>
+      <w:r>
+        <w:t>First</w:t>
+      </w:r>
+      <w:proofErr w:type="gramEnd"/>
+      <w:r>
+        <w:t xml:space="preserve"> </w:t>
       </w:r>
       <w:r>
         <w:t>column</w:t>
@@ -169,7 +275,15 @@
         <w:t xml:space="preserve"> (city state country)</w:t>
       </w:r>
       <w:r>
-        <w:t xml:space="preserve">. Second </w:t>
+        <w:t xml:space="preserve">. </w:t>
+      </w:r>
+      <w:proofErr w:type="gramStart"/>
+      <w:r>
+        <w:t>Second</w:t>
+      </w:r>
+      <w:proofErr w:type="gramEnd"/>
+      <w:r>
+        <w:t xml:space="preserve"> </w:t>
       </w:r>
       <w:r>
         <w:t>column</w:t>
@@ -190,18 +304,52 @@
         <w:t xml:space="preserve"> search term. For example </w:t>
       </w:r>
       <w:r>
-        <w:t xml:space="preserve">salsa would be ‘salsa social dance events’ </w:t>
-      </w:r>
-      <w:r>
-        <w:t xml:space="preserve"> or what ever makes sense based on what we are searching for. For example, </w:t>
-      </w:r>
-      <w:r>
-        <w:t>running could be ‘running clubs’.</w:t>
-      </w:r>
-    </w:p>
-    <w:p>
-      <w:r>
-        <w:t xml:space="preserve">At least one of the 2 inputs are required and preferably both. </w:t>
+        <w:t>salsa would be ‘salsa social dance events</w:t>
+      </w:r>
+      <w:proofErr w:type="gramStart"/>
+      <w:r>
+        <w:t xml:space="preserve">’ </w:t>
+      </w:r>
+      <w:r>
+        <w:t xml:space="preserve"> or</w:t>
+      </w:r>
+      <w:proofErr w:type="gramEnd"/>
+      <w:r>
+        <w:t xml:space="preserve"> </w:t>
+      </w:r>
+      <w:proofErr w:type="spellStart"/>
+      <w:proofErr w:type="gramStart"/>
+      <w:r>
+        <w:t>what ever</w:t>
+      </w:r>
+      <w:proofErr w:type="spellEnd"/>
+      <w:proofErr w:type="gramEnd"/>
+      <w:r>
+        <w:t xml:space="preserve"> makes sense based on what we are searching for. For example, </w:t>
+      </w:r>
+      <w:r>
+        <w:t xml:space="preserve">running could be ‘running </w:t>
+      </w:r>
+      <w:proofErr w:type="gramStart"/>
+      <w:r>
+        <w:t>clubs’</w:t>
+      </w:r>
+      <w:proofErr w:type="gramEnd"/>
+      <w:r>
+        <w:t>.</w:t>
+      </w:r>
+    </w:p>
+    <w:p>
+      <w:r>
+        <w:t xml:space="preserve">At least one of the 2 inputs </w:t>
+      </w:r>
+      <w:proofErr w:type="gramStart"/>
+      <w:r>
+        <w:t>are</w:t>
+      </w:r>
+      <w:proofErr w:type="gramEnd"/>
+      <w:r>
+        <w:t xml:space="preserve"> required and preferably both. </w:t>
       </w:r>
     </w:p>
     <w:p>
@@ -223,8 +371,13 @@
       <w:r>
         <w:t xml:space="preserve"> that there will be links to other pages that we will want to include in our </w:t>
       </w:r>
-      <w:r>
-        <w:t>urls that we give to Clean Up.</w:t>
+      <w:proofErr w:type="spellStart"/>
+      <w:r>
+        <w:t>urls</w:t>
+      </w:r>
+      <w:proofErr w:type="spellEnd"/>
+      <w:r>
+        <w:t xml:space="preserve"> that we give to Clean Up.</w:t>
       </w:r>
       <w:r>
         <w:t xml:space="preserve"> Only go 3 levels deep. </w:t>
@@ -245,16 +398,45 @@
       <w:r>
         <w:t xml:space="preserve">generating the </w:t>
       </w:r>
-      <w:r>
-        <w:t xml:space="preserve">urls. It was quite stochastic. Sometimes good, sometimes terrible. With the same prompt, Google was not good either. I am pretty suspicious that what I need to do is create a </w:t>
-      </w:r>
-      <w:r>
-        <w:t xml:space="preserve">series of keywords and then use Google NOT OpenAI to generate those urls. </w:t>
-      </w:r>
-    </w:p>
-    <w:p>
-      <w:r>
-        <w:t>We should also be picking up special events like SwingCouver or local workshops.</w:t>
+      <w:proofErr w:type="spellStart"/>
+      <w:r>
+        <w:t>urls</w:t>
+      </w:r>
+      <w:proofErr w:type="spellEnd"/>
+      <w:r>
+        <w:t xml:space="preserve">. It was quite stochastic. Sometimes good, sometimes terrible. With the same prompt, Google was not good either. I am </w:t>
+      </w:r>
+      <w:proofErr w:type="gramStart"/>
+      <w:r>
+        <w:t>pretty suspicious</w:t>
+      </w:r>
+      <w:proofErr w:type="gramEnd"/>
+      <w:r>
+        <w:t xml:space="preserve"> that what I need to do is create a </w:t>
+      </w:r>
+      <w:r>
+        <w:t xml:space="preserve">series of keywords and then use Google NOT OpenAI to generate those </w:t>
+      </w:r>
+      <w:proofErr w:type="spellStart"/>
+      <w:r>
+        <w:t>urls</w:t>
+      </w:r>
+      <w:proofErr w:type="spellEnd"/>
+      <w:r>
+        <w:t xml:space="preserve">. </w:t>
+      </w:r>
+    </w:p>
+    <w:p>
+      <w:r>
+        <w:t xml:space="preserve">We should also be picking up special events like </w:t>
+      </w:r>
+      <w:proofErr w:type="spellStart"/>
+      <w:r>
+        <w:t>SwingCouver</w:t>
+      </w:r>
+      <w:proofErr w:type="spellEnd"/>
+      <w:r>
+        <w:t xml:space="preserve"> or local workshops.</w:t>
       </w:r>
       <w:r>
         <w:t xml:space="preserve"> This may require us to go beyond the first page. I think we should take the top 20 hits for each </w:t>
@@ -309,7 +491,23 @@
         <w:t>Input</w:t>
       </w:r>
       <w:r>
-        <w:t xml:space="preserve"> comes a list urls.</w:t>
+        <w:t xml:space="preserve"> comes a </w:t>
+      </w:r>
+      <w:proofErr w:type="gramStart"/>
+      <w:r>
+        <w:t>list</w:t>
+      </w:r>
+      <w:proofErr w:type="gramEnd"/>
+      <w:r>
+        <w:t xml:space="preserve"> </w:t>
+      </w:r>
+      <w:proofErr w:type="spellStart"/>
+      <w:r>
+        <w:t>urls</w:t>
+      </w:r>
+      <w:proofErr w:type="spellEnd"/>
+      <w:r>
+        <w:t>.</w:t>
       </w:r>
     </w:p>
     <w:p>
@@ -353,9 +551,11 @@
       <w:pPr>
         <w:pStyle w:val="Heading3"/>
       </w:pPr>
+      <w:proofErr w:type="spellStart"/>
       <w:r>
         <w:t>Display_Info</w:t>
       </w:r>
+      <w:proofErr w:type="spellEnd"/>
     </w:p>
     <w:p>
       <w:pPr>
@@ -370,7 +570,23 @@
         <w:t>A function will be written that creates the output report.</w:t>
       </w:r>
       <w:r>
-        <w:t xml:space="preserve"> This queries the above tables. It has the chat interface from which it generates the sql query.</w:t>
+        <w:t xml:space="preserve"> This queries the above tables. It has </w:t>
+      </w:r>
+      <w:proofErr w:type="gramStart"/>
+      <w:r>
+        <w:t>the</w:t>
+      </w:r>
+      <w:proofErr w:type="gramEnd"/>
+      <w:r>
+        <w:t xml:space="preserve"> chat interface from which it generates the </w:t>
+      </w:r>
+      <w:proofErr w:type="spellStart"/>
+      <w:r>
+        <w:t>sql</w:t>
+      </w:r>
+      <w:proofErr w:type="spellEnd"/>
+      <w:r>
+        <w:t xml:space="preserve"> query.</w:t>
       </w:r>
     </w:p>
     <w:p/>
@@ -446,7 +662,31 @@
     </w:p>
     <w:p>
       <w:r>
-        <w:t>I, Lindsay Moir, a 69 year old male is the primary stakeholder. If this application is sufficiently accurate, comprehensive, and easy to use I will provide it to people initially in the Victoria, BC, Canada dance community to use. I will require it to make money at some point. There will be costs for hosting the application. I also need to generate some income and am getting fairly pessimistic that I will be able to find work in the data science area due to my age and preferences. I do not want to work a full time job.</w:t>
+        <w:t xml:space="preserve">I, Lindsay Moir, a </w:t>
+      </w:r>
+      <w:proofErr w:type="gramStart"/>
+      <w:r>
+        <w:t>69 year old</w:t>
+      </w:r>
+      <w:proofErr w:type="gramEnd"/>
+      <w:r>
+        <w:t xml:space="preserve"> male is the primary stakeholder. If this application is sufficiently accurate, comprehensive, and easy to use I will provide it to people initially in the Victoria, BC, Canada dance community to use. I will require it to make money at some point. There will be costs for hosting the application. I also need to generate some income and am getting </w:t>
+      </w:r>
+      <w:proofErr w:type="gramStart"/>
+      <w:r>
+        <w:t>fairly pessimistic</w:t>
+      </w:r>
+      <w:proofErr w:type="gramEnd"/>
+      <w:r>
+        <w:t xml:space="preserve"> that I will be able to find work in the data science area due to my age and preferences. I do not want to work a </w:t>
+      </w:r>
+      <w:proofErr w:type="gramStart"/>
+      <w:r>
+        <w:t>full time</w:t>
+      </w:r>
+      <w:proofErr w:type="gramEnd"/>
+      <w:r>
+        <w:t xml:space="preserve"> job.</w:t>
       </w:r>
     </w:p>
     <w:p>
@@ -461,9 +701,11 @@
       </w:r>
     </w:p>
     <w:p>
+      <w:proofErr w:type="spellStart"/>
       <w:r>
         <w:t>Get_Info</w:t>
       </w:r>
+      <w:proofErr w:type="spellEnd"/>
     </w:p>
     <w:p>
       <w:pPr>
@@ -483,19 +725,37 @@
         <w:t xml:space="preserve">, I want to </w:t>
       </w:r>
       <w:r>
-        <w:t xml:space="preserve">start a job that looks at the urls that I give it </w:t>
-      </w:r>
-      <w:r>
-        <w:t xml:space="preserve">plus the other urls that it finds during a google search and populate the SQL database with the latest information. This can take as long as </w:t>
+        <w:t xml:space="preserve">start a job that looks at the </w:t>
+      </w:r>
+      <w:proofErr w:type="spellStart"/>
+      <w:r>
+        <w:t>urls</w:t>
+      </w:r>
+      <w:proofErr w:type="spellEnd"/>
+      <w:r>
+        <w:t xml:space="preserve"> that I give it </w:t>
+      </w:r>
+      <w:r>
+        <w:t xml:space="preserve">plus the other </w:t>
+      </w:r>
+      <w:proofErr w:type="spellStart"/>
+      <w:r>
+        <w:t>urls</w:t>
+      </w:r>
+      <w:proofErr w:type="spellEnd"/>
+      <w:r>
+        <w:t xml:space="preserve"> that it finds during a google search and populate the SQL database with the latest information. This can take as long as </w:t>
       </w:r>
       <w:r>
         <w:t xml:space="preserve">5 minutes to run. </w:t>
       </w:r>
     </w:p>
     <w:p>
+      <w:proofErr w:type="spellStart"/>
       <w:r>
         <w:t>Display_Info</w:t>
       </w:r>
+      <w:proofErr w:type="spellEnd"/>
     </w:p>
     <w:p>
       <w:pPr>
@@ -523,17 +783,38 @@
       <w:r>
         <w:t xml:space="preserve">Initially </w:t>
       </w:r>
+      <w:proofErr w:type="gramStart"/>
       <w:r>
         <w:t xml:space="preserve">the </w:t>
       </w:r>
       <w:r>
-        <w:t xml:space="preserve"> application </w:t>
-      </w:r>
-      <w:r>
-        <w:t xml:space="preserve">(Display_info) </w:t>
-      </w:r>
-      <w:r>
-        <w:t xml:space="preserve">will assume that their location that they are interested in is, the IP address that they are at. They will be asked to confirm that. </w:t>
+        <w:t xml:space="preserve"> application</w:t>
+      </w:r>
+      <w:proofErr w:type="gramEnd"/>
+      <w:r>
+        <w:t xml:space="preserve"> </w:t>
+      </w:r>
+      <w:r>
+        <w:t>(</w:t>
+      </w:r>
+      <w:proofErr w:type="spellStart"/>
+      <w:r>
+        <w:t>Display_info</w:t>
+      </w:r>
+      <w:proofErr w:type="spellEnd"/>
+      <w:r>
+        <w:t xml:space="preserve">) </w:t>
+      </w:r>
+      <w:r>
+        <w:t xml:space="preserve">will assume that </w:t>
+      </w:r>
+      <w:proofErr w:type="gramStart"/>
+      <w:r>
+        <w:t>their</w:t>
+      </w:r>
+      <w:proofErr w:type="gramEnd"/>
+      <w:r>
+        <w:t xml:space="preserve"> location that they are interested in is, the IP address that they are at. They will be asked to confirm that. </w:t>
       </w:r>
     </w:p>
     <w:p>
@@ -548,10 +829,18 @@
         <w:t xml:space="preserve">Eventually during </w:t>
       </w:r>
       <w:r>
-        <w:t xml:space="preserve">this chat </w:t>
-      </w:r>
-      <w:r>
-        <w:t xml:space="preserve"> process of the user inputting text and the LLM prompting the user, I will have the name of the city, the province, and the country</w:t>
+        <w:t xml:space="preserve">this </w:t>
+      </w:r>
+      <w:proofErr w:type="gramStart"/>
+      <w:r>
+        <w:t xml:space="preserve">chat </w:t>
+      </w:r>
+      <w:r>
+        <w:t xml:space="preserve"> process</w:t>
+      </w:r>
+      <w:proofErr w:type="gramEnd"/>
+      <w:r>
+        <w:t xml:space="preserve"> of the user inputting text and the LLM prompting the user, I will have the name of the city, the province, and the country</w:t>
       </w:r>
       <w:r>
         <w:t>. I will have the activity that he /she is interested in (currently dance</w:t>
@@ -575,7 +864,15 @@
         <w:t xml:space="preserve">Once I have this information, then the appropriate information will be </w:t>
       </w:r>
       <w:r>
-        <w:t>given to the program to generate a sql query that answers the question and displays the results in calendar format.</w:t>
+        <w:t xml:space="preserve">given to the program to generate a </w:t>
+      </w:r>
+      <w:proofErr w:type="spellStart"/>
+      <w:r>
+        <w:t>sql</w:t>
+      </w:r>
+      <w:proofErr w:type="spellEnd"/>
+      <w:r>
+        <w:t xml:space="preserve"> query that answers the question and displays the results in calendar format.</w:t>
       </w:r>
     </w:p>
     <w:p>
@@ -651,8 +948,17 @@
           <w:b/>
           <w:bCs/>
         </w:rPr>
-        <w:t>Finalized Requirements Update for Get_Info</w:t>
-      </w:r>
+        <w:t xml:space="preserve">Finalized Requirements Update for </w:t>
+      </w:r>
+      <w:proofErr w:type="spellStart"/>
+      <w:r>
+        <w:rPr>
+          <w:b/>
+          <w:bCs/>
+        </w:rPr>
+        <w:t>Get_Info</w:t>
+      </w:r>
+      <w:proofErr w:type="spellEnd"/>
     </w:p>
     <w:p>
       <w:r>
@@ -745,7 +1051,15 @@
         </w:numPr>
       </w:pPr>
       <w:r>
-        <w:t>Log the results of evaluation, including metadata like timestamps, referring pages, and ranking of relevance (True, False, NaN).</w:t>
+        <w:t xml:space="preserve">Log the results of evaluation, including metadata like timestamps, referring pages, and ranking of relevance (True, False, </w:t>
+      </w:r>
+      <w:proofErr w:type="spellStart"/>
+      <w:r>
+        <w:t>NaN</w:t>
+      </w:r>
+      <w:proofErr w:type="spellEnd"/>
+      <w:r>
+        <w:t>).</w:t>
       </w:r>
     </w:p>
     <w:p>
@@ -1020,13 +1334,22 @@
           <w:numId w:val="3"/>
         </w:numPr>
       </w:pPr>
+      <w:proofErr w:type="spellStart"/>
       <w:r>
         <w:rPr>
           <w:b/>
           <w:bCs/>
         </w:rPr>
         <w:lastRenderedPageBreak/>
-        <w:t>NaN (Nonexistent)</w:t>
+        <w:t>NaN</w:t>
+      </w:r>
+      <w:proofErr w:type="spellEnd"/>
+      <w:r>
+        <w:rPr>
+          <w:b/>
+          <w:bCs/>
+        </w:rPr>
+        <w:t xml:space="preserve"> (Nonexistent)</w:t>
       </w:r>
       <w:r>
         <w:t>: Invalid or broken links.</w:t>
@@ -1312,7 +1635,15 @@
         <w:t>Google Search Integration</w:t>
       </w:r>
       <w:r>
-        <w:t>: Use tools like SerpAPI or Google Programmable Search Engine to automate keyword searches and retrieve result URLs.</w:t>
+        <w:t xml:space="preserve">: Use tools like </w:t>
+      </w:r>
+      <w:proofErr w:type="spellStart"/>
+      <w:r>
+        <w:t>SerpAPI</w:t>
+      </w:r>
+      <w:proofErr w:type="spellEnd"/>
+      <w:r>
+        <w:t xml:space="preserve"> or Google Programmable Search Engine to automate keyword searches and retrieve result URLs.</w:t>
       </w:r>
     </w:p>
     <w:p>
@@ -1661,6 +1992,7 @@
       <w:r>
         <w:t xml:space="preserve">This update ensures the </w:t>
       </w:r>
+      <w:proofErr w:type="spellStart"/>
       <w:r>
         <w:rPr>
           <w:b/>
@@ -1668,6 +2000,7 @@
         </w:rPr>
         <w:t>Get_Info</w:t>
       </w:r>
+      <w:proofErr w:type="spellEnd"/>
       <w:r>
         <w:t xml:space="preserve"> system dynamically discovers and adapts to new content while maintaining a robust logging and evaluation mechanism. Let me know if additional refinements are required!</w:t>
       </w:r>
@@ -1699,7 +2032,15 @@
     </w:p>
     <w:p>
       <w:r>
-        <w:t>It is just looking for keywords in the urls. I want the following process.</w:t>
+        <w:t xml:space="preserve">It is just looking for keywords in the </w:t>
+      </w:r>
+      <w:proofErr w:type="spellStart"/>
+      <w:r>
+        <w:t>urls</w:t>
+      </w:r>
+      <w:proofErr w:type="spellEnd"/>
+      <w:r>
+        <w:t>. I want the following process.</w:t>
       </w:r>
     </w:p>
     <w:p>
@@ -1711,7 +2052,23 @@
         </w:numPr>
       </w:pPr>
       <w:r>
-        <w:t>I do want all of the urls on the page. Scrapy is doing that now.</w:t>
+        <w:t xml:space="preserve">I do want </w:t>
+      </w:r>
+      <w:proofErr w:type="gramStart"/>
+      <w:r>
+        <w:t>all of</w:t>
+      </w:r>
+      <w:proofErr w:type="gramEnd"/>
+      <w:r>
+        <w:t xml:space="preserve"> the </w:t>
+      </w:r>
+      <w:proofErr w:type="spellStart"/>
+      <w:r>
+        <w:t>urls</w:t>
+      </w:r>
+      <w:proofErr w:type="spellEnd"/>
+      <w:r>
+        <w:t xml:space="preserve"> on the page. Scrapy is doing that now.</w:t>
       </w:r>
       <w:r>
         <w:t xml:space="preserve"> So, this is good.</w:t>
@@ -1726,7 +2083,15 @@
         </w:numPr>
       </w:pPr>
       <w:r>
-        <w:t xml:space="preserve">For each url, </w:t>
+        <w:t xml:space="preserve">For each </w:t>
+      </w:r>
+      <w:proofErr w:type="spellStart"/>
+      <w:r>
+        <w:t>url</w:t>
+      </w:r>
+      <w:proofErr w:type="spellEnd"/>
+      <w:r>
+        <w:t xml:space="preserve">, </w:t>
       </w:r>
       <w:r>
         <w:t>Scrapy</w:t>
@@ -1734,11 +2099,16 @@
       <w:r>
         <w:t xml:space="preserve"> needs to get </w:t>
       </w:r>
+      <w:proofErr w:type="gramStart"/>
       <w:r>
         <w:t>ALL</w:t>
       </w:r>
       <w:r>
-        <w:t xml:space="preserve"> of the source.</w:t>
+        <w:t xml:space="preserve"> of</w:t>
+      </w:r>
+      <w:proofErr w:type="gramEnd"/>
+      <w:r>
+        <w:t xml:space="preserve"> the source.</w:t>
       </w:r>
     </w:p>
     <w:p>
@@ -1750,10 +2120,42 @@
         </w:numPr>
       </w:pPr>
       <w:r>
-        <w:t xml:space="preserve">Have the LLM figure out whether or not this is a page that is applicable to people that want to </w:t>
-      </w:r>
-      <w:r>
-        <w:t xml:space="preserve">“dance”. Eventually we will want this to loop thru all of the keyword search terms but for now, lets just hard code </w:t>
+        <w:t xml:space="preserve">Have the LLM figure out </w:t>
+      </w:r>
+      <w:proofErr w:type="gramStart"/>
+      <w:r>
+        <w:t>whether or not</w:t>
+      </w:r>
+      <w:proofErr w:type="gramEnd"/>
+      <w:r>
+        <w:t xml:space="preserve"> this is a page that is applicable to people that want to </w:t>
+      </w:r>
+      <w:r>
+        <w:t xml:space="preserve">“dance”. Eventually we will want this to loop </w:t>
+      </w:r>
+      <w:proofErr w:type="gramStart"/>
+      <w:r>
+        <w:t>thru</w:t>
+      </w:r>
+      <w:proofErr w:type="gramEnd"/>
+      <w:r>
+        <w:t xml:space="preserve"> </w:t>
+      </w:r>
+      <w:proofErr w:type="gramStart"/>
+      <w:r>
+        <w:t>all of</w:t>
+      </w:r>
+      <w:proofErr w:type="gramEnd"/>
+      <w:r>
+        <w:t xml:space="preserve"> the keyword search terms but for now, </w:t>
+      </w:r>
+      <w:proofErr w:type="spellStart"/>
+      <w:r>
+        <w:t>lets</w:t>
+      </w:r>
+      <w:proofErr w:type="spellEnd"/>
+      <w:r>
+        <w:t xml:space="preserve"> just hard code </w:t>
       </w:r>
       <w:r>
         <w:t xml:space="preserve">what we are looking for. We should be using salsa. </w:t>
@@ -1771,10 +2173,26 @@
         <w:t xml:space="preserve">If it is a page that is applicable, see if there are any events on the page. </w:t>
       </w:r>
       <w:r>
-        <w:t>If there are return those events in JSON  format (data, time, location</w:t>
-      </w:r>
-      <w:r>
-        <w:t>, description, cost, url)</w:t>
+        <w:t xml:space="preserve">If there are return those events in </w:t>
+      </w:r>
+      <w:proofErr w:type="gramStart"/>
+      <w:r>
+        <w:t>JSON  format</w:t>
+      </w:r>
+      <w:proofErr w:type="gramEnd"/>
+      <w:r>
+        <w:t xml:space="preserve"> (data, time, location</w:t>
+      </w:r>
+      <w:r>
+        <w:t xml:space="preserve">, description, cost, </w:t>
+      </w:r>
+      <w:proofErr w:type="spellStart"/>
+      <w:r>
+        <w:t>url</w:t>
+      </w:r>
+      <w:proofErr w:type="spellEnd"/>
+      <w:r>
+        <w:t>)</w:t>
       </w:r>
     </w:p>
     <w:p/>
@@ -1795,13 +2213,37 @@
         </w:numPr>
       </w:pPr>
       <w:r>
-        <w:t xml:space="preserve">I mark an url as relevant based on keywords. However, </w:t>
-      </w:r>
-      <w:r>
-        <w:t xml:space="preserve">99% of the time, if there is no event there the first time you look at a relevant url, on subsequent visits it is likely that there will not be any events. So, it does not make a lot of sense to burden </w:t>
-      </w:r>
-      <w:r>
-        <w:t xml:space="preserve">the application with constantly going back to these urls. </w:t>
+        <w:t xml:space="preserve">I mark an </w:t>
+      </w:r>
+      <w:proofErr w:type="spellStart"/>
+      <w:r>
+        <w:t>url</w:t>
+      </w:r>
+      <w:proofErr w:type="spellEnd"/>
+      <w:r>
+        <w:t xml:space="preserve"> as relevant based on keywords. However, </w:t>
+      </w:r>
+      <w:r>
+        <w:t xml:space="preserve">99% of the time, if there is no event there the first time you look at a relevant </w:t>
+      </w:r>
+      <w:proofErr w:type="spellStart"/>
+      <w:r>
+        <w:t>url</w:t>
+      </w:r>
+      <w:proofErr w:type="spellEnd"/>
+      <w:r>
+        <w:t xml:space="preserve">, on subsequent visits it is likely that there will not be any events. So, it does not make a lot of sense to burden </w:t>
+      </w:r>
+      <w:r>
+        <w:t xml:space="preserve">the application with constantly going back to these </w:t>
+      </w:r>
+      <w:proofErr w:type="spellStart"/>
+      <w:r>
+        <w:t>urls</w:t>
+      </w:r>
+      <w:proofErr w:type="spellEnd"/>
+      <w:r>
+        <w:t xml:space="preserve">. </w:t>
       </w:r>
     </w:p>
     <w:p>
@@ -1813,7 +2255,15 @@
         </w:numPr>
       </w:pPr>
       <w:r>
-        <w:t xml:space="preserve">Perhaps once every 3 months depending on how much processing we have to do. This update cycle should probably be adjustable in the config file. </w:t>
+        <w:t xml:space="preserve">Perhaps once every 3 months depending on how much processing we </w:t>
+      </w:r>
+      <w:proofErr w:type="gramStart"/>
+      <w:r>
+        <w:t>have to</w:t>
+      </w:r>
+      <w:proofErr w:type="gramEnd"/>
+      <w:r>
+        <w:t xml:space="preserve"> do. This update cycle should probably be adjustable in the config file. </w:t>
       </w:r>
     </w:p>
     <w:p>
@@ -1825,7 +2275,15 @@
         </w:numPr>
       </w:pPr>
       <w:r>
-        <w:t xml:space="preserve">Anyways, I need to figure out how to do this. It is not difficult. Probably just need to put the code in for when it successfully finds an event to put the timestamp in a column for that. Probably best to do that on urls. </w:t>
+        <w:t xml:space="preserve">Anyways, I need to figure out how to do this. It is not difficult. Probably just need to put the code in for when it successfully finds an event to put the timestamp in a column for that. Probably best to do that on </w:t>
+      </w:r>
+      <w:proofErr w:type="spellStart"/>
+      <w:r>
+        <w:t>urls</w:t>
+      </w:r>
+      <w:proofErr w:type="spellEnd"/>
+      <w:r>
+        <w:t xml:space="preserve">. </w:t>
       </w:r>
     </w:p>
     <w:p>
@@ -1837,10 +2295,26 @@
         </w:numPr>
       </w:pPr>
       <w:r>
-        <w:t xml:space="preserve">The issue is that the urls table may be growing quite quickly now. I guess I could simply alter the table </w:t>
-      </w:r>
-      <w:r>
-        <w:t xml:space="preserve">using pgadmin </w:t>
+        <w:t xml:space="preserve">The issue is that the </w:t>
+      </w:r>
+      <w:proofErr w:type="spellStart"/>
+      <w:r>
+        <w:t>urls</w:t>
+      </w:r>
+      <w:proofErr w:type="spellEnd"/>
+      <w:r>
+        <w:t xml:space="preserve"> table may be growing quite quickly now. I guess I could simply alter the table </w:t>
+      </w:r>
+      <w:r>
+        <w:t xml:space="preserve">using </w:t>
+      </w:r>
+      <w:proofErr w:type="spellStart"/>
+      <w:r>
+        <w:t>pgadmin</w:t>
+      </w:r>
+      <w:proofErr w:type="spellEnd"/>
+      <w:r>
+        <w:t xml:space="preserve"> </w:t>
       </w:r>
       <w:r>
         <w:t>to add the column and adjust the code from there?</w:t>
@@ -1855,10 +2329,58 @@
         </w:numPr>
       </w:pPr>
       <w:r>
-        <w:t>We have a timestamp when we create the url. We do not have one when we update it. We should change the table to include a time_stamp_updated. Pretty easy just add the column and when you update the url or write to the url table, just add the column / update it.</w:t>
-      </w:r>
-      <w:r>
-        <w:t xml:space="preserve"> So, you will have a created timestamp and an updated timestamp columns.</w:t>
+        <w:t xml:space="preserve">We have a timestamp when we create the </w:t>
+      </w:r>
+      <w:proofErr w:type="spellStart"/>
+      <w:r>
+        <w:t>url</w:t>
+      </w:r>
+      <w:proofErr w:type="spellEnd"/>
+      <w:r>
+        <w:t xml:space="preserve">. We do not have one when we update it. We should change the table to include a </w:t>
+      </w:r>
+      <w:proofErr w:type="spellStart"/>
+      <w:r>
+        <w:t>time_stamp_updated</w:t>
+      </w:r>
+      <w:proofErr w:type="spellEnd"/>
+      <w:r>
+        <w:t xml:space="preserve">. Pretty easy just add the column and when you update the </w:t>
+      </w:r>
+      <w:proofErr w:type="spellStart"/>
+      <w:r>
+        <w:t>url</w:t>
+      </w:r>
+      <w:proofErr w:type="spellEnd"/>
+      <w:r>
+        <w:t xml:space="preserve"> or write to the </w:t>
+      </w:r>
+      <w:proofErr w:type="spellStart"/>
+      <w:r>
+        <w:t>url</w:t>
+      </w:r>
+      <w:proofErr w:type="spellEnd"/>
+      <w:r>
+        <w:t xml:space="preserve"> table, just add the column / update it.</w:t>
+      </w:r>
+      <w:r>
+        <w:t xml:space="preserve"> So, you will have a created timestamp and </w:t>
+      </w:r>
+      <w:proofErr w:type="gramStart"/>
+      <w:r>
+        <w:t>an updated</w:t>
+      </w:r>
+      <w:proofErr w:type="gramEnd"/>
+      <w:r>
+        <w:t xml:space="preserve"> timestamp </w:t>
+      </w:r>
+      <w:proofErr w:type="gramStart"/>
+      <w:r>
+        <w:t>columns</w:t>
+      </w:r>
+      <w:proofErr w:type="gramEnd"/>
+      <w:r>
+        <w:t>.</w:t>
       </w:r>
     </w:p>
     <w:p>
@@ -1870,7 +2392,15 @@
         </w:numPr>
       </w:pPr>
       <w:r>
-        <w:t>I have inconsistent column names between the urls and events tables. One if plural the other is not. These should be consistent in the code and in the tables. I think it would be better to make them all singular. Think about this. I suggest you ask ChatGPT.</w:t>
+        <w:t xml:space="preserve">I have inconsistent column names between the </w:t>
+      </w:r>
+      <w:proofErr w:type="spellStart"/>
+      <w:r>
+        <w:t>urls</w:t>
+      </w:r>
+      <w:proofErr w:type="spellEnd"/>
+      <w:r>
+        <w:t xml:space="preserve"> and events tables. One if plural the other is not. These should be consistent in the code and in the tables. I think it would be better to make them all singular. Think about this. I suggest you ask ChatGPT.</w:t>
       </w:r>
     </w:p>
     <w:p>
@@ -1882,8 +2412,13 @@
         </w:numPr>
       </w:pPr>
       <w:r>
-        <w:t># Check if the URL contains 'login' or groups not in url</w:t>
-      </w:r>
+        <w:t xml:space="preserve"># Check if the URL contains 'login' or groups not in </w:t>
+      </w:r>
+      <w:proofErr w:type="spellStart"/>
+      <w:r>
+        <w:t>url</w:t>
+      </w:r>
+      <w:proofErr w:type="spellEnd"/>
     </w:p>
     <w:p>
       <w:pPr>
@@ -1894,7 +2429,15 @@
         </w:numPr>
       </w:pPr>
       <w:r>
-        <w:t xml:space="preserve">            # I am pretty sure this is redundant but I will leave it here for now</w:t>
+        <w:t xml:space="preserve">            # I am pretty sure this is </w:t>
+      </w:r>
+      <w:proofErr w:type="gramStart"/>
+      <w:r>
+        <w:t>redundant</w:t>
+      </w:r>
+      <w:proofErr w:type="gramEnd"/>
+      <w:r>
+        <w:t xml:space="preserve"> but I will leave it here for now</w:t>
       </w:r>
     </w:p>
     <w:p>
@@ -1906,7 +2449,15 @@
         </w:numPr>
       </w:pPr>
       <w:r>
-        <w:t xml:space="preserve">            if 'login' in url or '/groups/' not in url:</w:t>
+        <w:t xml:space="preserve">            if 'login' in </w:t>
+      </w:r>
+      <w:proofErr w:type="spellStart"/>
+      <w:r>
+        <w:t>url</w:t>
+      </w:r>
+      <w:proofErr w:type="spellEnd"/>
+      <w:r>
+        <w:t xml:space="preserve"> or '/groups/' not in url:</w:t>
       </w:r>
     </w:p>
     <w:p>
@@ -1918,7 +2469,28 @@
         </w:numPr>
       </w:pPr>
       <w:r>
-        <w:t xml:space="preserve">                logging.info(f"def parse(): URL {url} marked as irrelevant due to Facebook login link.")</w:t>
+        <w:t xml:space="preserve">                </w:t>
+      </w:r>
+      <w:proofErr w:type="gramStart"/>
+      <w:r>
+        <w:t>logging.info(</w:t>
+      </w:r>
+      <w:proofErr w:type="spellStart"/>
+      <w:proofErr w:type="gramEnd"/>
+      <w:r>
+        <w:t>f"def</w:t>
+      </w:r>
+      <w:proofErr w:type="spellEnd"/>
+      <w:r>
+        <w:t xml:space="preserve"> parse(): URL {</w:t>
+      </w:r>
+      <w:proofErr w:type="spellStart"/>
+      <w:r>
+        <w:t>url</w:t>
+      </w:r>
+      <w:proofErr w:type="spellEnd"/>
+      <w:r>
+        <w:t>} marked as irrelevant due to Facebook login link.")</w:t>
       </w:r>
     </w:p>
     <w:p>
@@ -1930,7 +2502,44 @@
         </w:numPr>
       </w:pPr>
       <w:r>
-        <w:t xml:space="preserve">                update_url(url, update_other_links='No', relevant=False, increment_crawl_trys=0)</w:t>
+        <w:t xml:space="preserve">                </w:t>
+      </w:r>
+      <w:proofErr w:type="spellStart"/>
+      <w:r>
+        <w:t>update_</w:t>
+      </w:r>
+      <w:proofErr w:type="gramStart"/>
+      <w:r>
+        <w:t>url</w:t>
+      </w:r>
+      <w:proofErr w:type="spellEnd"/>
+      <w:r>
+        <w:t>(</w:t>
+      </w:r>
+      <w:proofErr w:type="spellStart"/>
+      <w:proofErr w:type="gramEnd"/>
+      <w:r>
+        <w:t>url</w:t>
+      </w:r>
+      <w:proofErr w:type="spellEnd"/>
+      <w:r>
+        <w:t xml:space="preserve">, </w:t>
+      </w:r>
+      <w:proofErr w:type="spellStart"/>
+      <w:r>
+        <w:t>update_other_links</w:t>
+      </w:r>
+      <w:proofErr w:type="spellEnd"/>
+      <w:r>
+        <w:t xml:space="preserve">='No', relevant=False, </w:t>
+      </w:r>
+      <w:proofErr w:type="spellStart"/>
+      <w:r>
+        <w:t>increment_crawl_trys</w:t>
+      </w:r>
+      <w:proofErr w:type="spellEnd"/>
+      <w:r>
+        <w:t>=0)</w:t>
       </w:r>
     </w:p>
     <w:p>
@@ -1958,7 +2567,47 @@
     <w:p/>
     <w:p>
       <w:r>
-        <w:t xml:space="preserve">I have decided to put the facebook code in a separate .py file. The other one is just getting too big. I have some code now that does a good job of getting the event links off of face book using the search function. Right now that search function is just taking an url that I have given it as a string. </w:t>
+        <w:t xml:space="preserve">I have decided to put the </w:t>
+      </w:r>
+      <w:proofErr w:type="spellStart"/>
+      <w:r>
+        <w:t>facebook</w:t>
+      </w:r>
+      <w:proofErr w:type="spellEnd"/>
+      <w:r>
+        <w:t xml:space="preserve"> code in a separate .</w:t>
+      </w:r>
+      <w:proofErr w:type="spellStart"/>
+      <w:r>
+        <w:t>py</w:t>
+      </w:r>
+      <w:proofErr w:type="spellEnd"/>
+      <w:r>
+        <w:t xml:space="preserve"> file. The other one is just getting too big. I have some code now that does a good job of getting the event links </w:t>
+      </w:r>
+      <w:proofErr w:type="gramStart"/>
+      <w:r>
+        <w:t>off of</w:t>
+      </w:r>
+      <w:proofErr w:type="gramEnd"/>
+      <w:r>
+        <w:t xml:space="preserve"> face book using the search function. Right </w:t>
+      </w:r>
+      <w:proofErr w:type="gramStart"/>
+      <w:r>
+        <w:t>now</w:t>
+      </w:r>
+      <w:proofErr w:type="gramEnd"/>
+      <w:r>
+        <w:t xml:space="preserve"> that search function is just taking an </w:t>
+      </w:r>
+      <w:proofErr w:type="spellStart"/>
+      <w:r>
+        <w:t>url</w:t>
+      </w:r>
+      <w:proofErr w:type="spellEnd"/>
+      <w:r>
+        <w:t xml:space="preserve"> that I have given it as a string. </w:t>
       </w:r>
     </w:p>
     <w:p>
@@ -1970,7 +2619,31 @@
         </w:numPr>
       </w:pPr>
       <w:r>
-        <w:t>However, what I should be doing is having some automated way of creating an url that is sent to this function called fb_search_url(). I should think about how I want to do this.</w:t>
+        <w:t xml:space="preserve">However, what I should be doing is having some automated way of creating an </w:t>
+      </w:r>
+      <w:proofErr w:type="spellStart"/>
+      <w:r>
+        <w:t>url</w:t>
+      </w:r>
+      <w:proofErr w:type="spellEnd"/>
+      <w:r>
+        <w:t xml:space="preserve"> that is sent to this function called </w:t>
+      </w:r>
+      <w:proofErr w:type="spellStart"/>
+      <w:r>
+        <w:t>fb_search_</w:t>
+      </w:r>
+      <w:proofErr w:type="gramStart"/>
+      <w:r>
+        <w:t>url</w:t>
+      </w:r>
+      <w:proofErr w:type="spellEnd"/>
+      <w:r>
+        <w:t>(</w:t>
+      </w:r>
+      <w:proofErr w:type="gramEnd"/>
+      <w:r>
+        <w:t>). I should think about how I want to do this.</w:t>
       </w:r>
     </w:p>
     <w:p>
@@ -1982,7 +2655,15 @@
         </w:numPr>
       </w:pPr>
       <w:r>
-        <w:t xml:space="preserve">I also need some recursion on this. The smart thing to do would be to let scrapy do this. So, I need to ask chatgpt to set that up. I only want 3 levels on it. </w:t>
+        <w:t xml:space="preserve">I also need some recursion on this. The smart thing to do would be to let scrapy do this. So, I need to ask </w:t>
+      </w:r>
+      <w:proofErr w:type="spellStart"/>
+      <w:r>
+        <w:t>chatgpt</w:t>
+      </w:r>
+      <w:proofErr w:type="spellEnd"/>
+      <w:r>
+        <w:t xml:space="preserve"> to set that up. I only want 3 levels on it. </w:t>
       </w:r>
     </w:p>
     <w:p/>
@@ -2003,7 +2684,15 @@
         <w:t xml:space="preserve">I also should get the database code out of scraper.py and put it into db.py. This whole thing is just a little unwieldly right now. </w:t>
       </w:r>
       <w:r>
-        <w:t>I need to think about the issue of importing this in. Come to think of it that is not problem since they are all functions that are not in classes.</w:t>
+        <w:t xml:space="preserve">I need to think about the issue of importing this in. Come to think of </w:t>
+      </w:r>
+      <w:proofErr w:type="gramStart"/>
+      <w:r>
+        <w:t>it</w:t>
+      </w:r>
+      <w:proofErr w:type="gramEnd"/>
+      <w:r>
+        <w:t xml:space="preserve"> that is not problem since they are all functions that are not in classes.</w:t>
       </w:r>
     </w:p>
     <w:p/>
@@ -2012,19 +2701,864 @@
         <w:pStyle w:val="Heading1"/>
       </w:pPr>
       <w:r>
-        <w:t>s</w:t>
-      </w:r>
-      <w:r>
-        <w:t xml:space="preserve">craper.py becomes </w:t>
-      </w:r>
-      <w:r>
-        <w:t>regular</w:t>
-      </w:r>
-      <w:r>
-        <w:t>.py</w:t>
+        <w:t>Updated Scrape Pattern Jan 2, 2025</w:t>
+      </w:r>
+    </w:p>
+    <w:p>
+      <w:pPr>
+        <w:pStyle w:val="Heading2"/>
+      </w:pPr>
+      <w:r>
+        <w:t>Config table</w:t>
+      </w:r>
+    </w:p>
+    <w:p>
+      <w:pPr>
+        <w:pStyle w:val="ListParagraph"/>
+        <w:numPr>
+          <w:ilvl w:val="0"/>
+          <w:numId w:val="13"/>
+        </w:numPr>
+      </w:pPr>
+      <w:r>
+        <w:t xml:space="preserve">We will need to keep </w:t>
+      </w:r>
+      <w:proofErr w:type="gramStart"/>
+      <w:r>
+        <w:t>run</w:t>
+      </w:r>
+      <w:proofErr w:type="gramEnd"/>
+      <w:r>
+        <w:t xml:space="preserve"> information. I suggest that we </w:t>
+      </w:r>
+      <w:proofErr w:type="gramStart"/>
+      <w:r>
+        <w:t>snap shot</w:t>
+      </w:r>
+      <w:proofErr w:type="gramEnd"/>
+      <w:r>
+        <w:t xml:space="preserve"> the config file. Pretty sure that </w:t>
+      </w:r>
+      <w:proofErr w:type="spellStart"/>
+      <w:r>
+        <w:t>yaml</w:t>
+      </w:r>
+      <w:proofErr w:type="spellEnd"/>
+      <w:r>
+        <w:t xml:space="preserve"> creates a dictionary that is dead easy to create a dataframe and then put that into a config table with a </w:t>
+      </w:r>
+      <w:proofErr w:type="spellStart"/>
+      <w:r>
+        <w:t>time_stamp</w:t>
+      </w:r>
+      <w:proofErr w:type="spellEnd"/>
+      <w:r>
+        <w:t>.</w:t>
+      </w:r>
+      <w:r>
+        <w:t xml:space="preserve"> We will use that for post processing statistics and machine learning.</w:t>
+      </w:r>
+    </w:p>
+    <w:p>
+      <w:pPr>
+        <w:pStyle w:val="Heading2"/>
+      </w:pPr>
+      <w:r>
+        <w:t>Multiple Scrapers</w:t>
+      </w:r>
+    </w:p>
+    <w:p>
+      <w:r>
+        <w:t xml:space="preserve">We will have multiple </w:t>
+      </w:r>
+      <w:proofErr w:type="gramStart"/>
+      <w:r>
+        <w:t>scraper</w:t>
+      </w:r>
+      <w:proofErr w:type="gramEnd"/>
+      <w:r>
+        <w:t xml:space="preserve"> passes based on a variety of criteria.</w:t>
+      </w:r>
+    </w:p>
+    <w:p>
+      <w:pPr>
+        <w:pStyle w:val="Heading3"/>
+      </w:pPr>
+      <w:r>
+        <w:t>High Value URLS</w:t>
+      </w:r>
+    </w:p>
+    <w:p>
+      <w:pPr>
+        <w:pStyle w:val="ListParagraph"/>
+        <w:numPr>
+          <w:ilvl w:val="0"/>
+          <w:numId w:val="12"/>
+        </w:numPr>
+      </w:pPr>
+      <w:r>
+        <w:t xml:space="preserve">First pass is to use urls.csv. This is a list of </w:t>
+      </w:r>
+      <w:proofErr w:type="spellStart"/>
+      <w:r>
+        <w:t>urls</w:t>
+      </w:r>
+      <w:proofErr w:type="spellEnd"/>
+      <w:r>
+        <w:t xml:space="preserve"> that we think are high value </w:t>
+      </w:r>
+      <w:proofErr w:type="spellStart"/>
+      <w:r>
+        <w:t>urls</w:t>
+      </w:r>
+      <w:proofErr w:type="spellEnd"/>
+      <w:r>
+        <w:t xml:space="preserve"> where most of the events are. This will use scrapy and go 3 levels deep. It will get </w:t>
+      </w:r>
+      <w:proofErr w:type="gramStart"/>
+      <w:r>
+        <w:t>all of</w:t>
+      </w:r>
+      <w:proofErr w:type="gramEnd"/>
+      <w:r>
+        <w:t xml:space="preserve"> the easy to find events on those pages (including calendar events) and will go 3 levels deep on those websites. This was really my first implementation. </w:t>
+      </w:r>
+    </w:p>
+    <w:p>
+      <w:pPr>
+        <w:pStyle w:val="ListParagraph"/>
+        <w:numPr>
+          <w:ilvl w:val="0"/>
+          <w:numId w:val="12"/>
+        </w:numPr>
+      </w:pPr>
+      <w:r>
+        <w:t xml:space="preserve">Post this run, we will have those </w:t>
+      </w:r>
+      <w:proofErr w:type="spellStart"/>
+      <w:r>
+        <w:t>urls</w:t>
+      </w:r>
+      <w:proofErr w:type="spellEnd"/>
+      <w:r>
+        <w:t xml:space="preserve"> in the </w:t>
+      </w:r>
+      <w:proofErr w:type="spellStart"/>
+      <w:r>
+        <w:t>urls</w:t>
+      </w:r>
+      <w:proofErr w:type="spellEnd"/>
+      <w:r>
+        <w:t xml:space="preserve"> table. What makes them unique is that they will have a .com suffix. So, this means that when we read in urls.csv we </w:t>
+      </w:r>
+      <w:proofErr w:type="gramStart"/>
+      <w:r>
+        <w:t>have to</w:t>
+      </w:r>
+      <w:proofErr w:type="gramEnd"/>
+      <w:r>
+        <w:t xml:space="preserve"> make sure that we capture the original </w:t>
+      </w:r>
+      <w:proofErr w:type="spellStart"/>
+      <w:r>
+        <w:t>url</w:t>
+      </w:r>
+      <w:proofErr w:type="spellEnd"/>
+      <w:r>
+        <w:t xml:space="preserve"> and store it. Then later on when we want to rerun and look at </w:t>
+      </w:r>
+      <w:r>
+        <w:lastRenderedPageBreak/>
+        <w:t xml:space="preserve">those </w:t>
+      </w:r>
+      <w:proofErr w:type="gramStart"/>
+      <w:r>
+        <w:t>website</w:t>
+      </w:r>
+      <w:proofErr w:type="gramEnd"/>
+      <w:r>
+        <w:t xml:space="preserve"> we do </w:t>
+      </w:r>
+      <w:proofErr w:type="gramStart"/>
+      <w:r>
+        <w:t>no</w:t>
+      </w:r>
+      <w:proofErr w:type="gramEnd"/>
+      <w:r>
+        <w:t xml:space="preserve"> need to be dependent on the urls.csv file. So, we could call this file the seed </w:t>
+      </w:r>
+      <w:proofErr w:type="spellStart"/>
+      <w:r>
+        <w:t>urls</w:t>
+      </w:r>
+      <w:proofErr w:type="spellEnd"/>
+      <w:r>
+        <w:t xml:space="preserve"> for a particular location. </w:t>
+      </w:r>
+      <w:proofErr w:type="gramStart"/>
+      <w:r>
+        <w:t>Later on</w:t>
+      </w:r>
+      <w:proofErr w:type="gramEnd"/>
+      <w:r>
+        <w:t xml:space="preserve">, we need to automate this and allow people to suggest locations and seed </w:t>
+      </w:r>
+      <w:proofErr w:type="spellStart"/>
+      <w:r>
+        <w:t>urls</w:t>
+      </w:r>
+      <w:proofErr w:type="spellEnd"/>
+      <w:r>
+        <w:t xml:space="preserve"> which will go into a table called </w:t>
+      </w:r>
+      <w:proofErr w:type="spellStart"/>
+      <w:r>
+        <w:t>seed_urls</w:t>
+      </w:r>
+      <w:proofErr w:type="spellEnd"/>
+      <w:r>
+        <w:t xml:space="preserve">. </w:t>
       </w:r>
     </w:p>
     <w:p/>
+    <w:p>
+      <w:pPr>
+        <w:pStyle w:val="Heading3"/>
+      </w:pPr>
+      <w:r>
+        <w:t>Google Search</w:t>
+      </w:r>
+    </w:p>
+    <w:p>
+      <w:r>
+        <w:t xml:space="preserve">Once </w:t>
+      </w:r>
+      <w:r>
+        <w:t>we have run the High Value URLS pass, then we need to run the google search pass.</w:t>
+      </w:r>
+      <w:r>
+        <w:t xml:space="preserve"> </w:t>
+      </w:r>
+    </w:p>
+    <w:p>
+      <w:pPr>
+        <w:pStyle w:val="ListParagraph"/>
+        <w:numPr>
+          <w:ilvl w:val="0"/>
+          <w:numId w:val="14"/>
+        </w:numPr>
+      </w:pPr>
+      <w:r>
+        <w:t xml:space="preserve">This will return the titles and </w:t>
+      </w:r>
+      <w:proofErr w:type="spellStart"/>
+      <w:r>
+        <w:t>urls</w:t>
+      </w:r>
+      <w:proofErr w:type="spellEnd"/>
+      <w:r>
+        <w:t xml:space="preserve"> of </w:t>
+      </w:r>
+      <w:proofErr w:type="gramStart"/>
+      <w:r>
+        <w:t>all of</w:t>
+      </w:r>
+      <w:proofErr w:type="gramEnd"/>
+      <w:r>
+        <w:t xml:space="preserve"> the keywords.</w:t>
+      </w:r>
+      <w:r>
+        <w:t xml:space="preserve"> This needs to be done in a loop. </w:t>
+      </w:r>
+    </w:p>
+    <w:p>
+      <w:pPr>
+        <w:pStyle w:val="ListParagraph"/>
+        <w:numPr>
+          <w:ilvl w:val="0"/>
+          <w:numId w:val="14"/>
+        </w:numPr>
+      </w:pPr>
+      <w:r>
+        <w:t xml:space="preserve">Once we run this loop then we need to see what titles and </w:t>
+      </w:r>
+      <w:proofErr w:type="spellStart"/>
+      <w:r>
+        <w:t>urls</w:t>
+      </w:r>
+      <w:proofErr w:type="spellEnd"/>
+      <w:r>
+        <w:t xml:space="preserve"> we already have. </w:t>
+      </w:r>
+    </w:p>
+    <w:p>
+      <w:pPr>
+        <w:pStyle w:val="ListParagraph"/>
+        <w:numPr>
+          <w:ilvl w:val="0"/>
+          <w:numId w:val="14"/>
+        </w:numPr>
+      </w:pPr>
+      <w:r>
+        <w:t xml:space="preserve">If we already have the </w:t>
+      </w:r>
+      <w:proofErr w:type="spellStart"/>
+      <w:r>
+        <w:t>url</w:t>
+      </w:r>
+      <w:proofErr w:type="spellEnd"/>
+      <w:r>
+        <w:t xml:space="preserve">, then that is easy. We need to check the </w:t>
+      </w:r>
+      <w:proofErr w:type="spellStart"/>
+      <w:r>
+        <w:t>time_stamp</w:t>
+      </w:r>
+      <w:proofErr w:type="spellEnd"/>
+      <w:r>
+        <w:t xml:space="preserve"> of that event.</w:t>
+      </w:r>
+    </w:p>
+    <w:p>
+      <w:pPr>
+        <w:pStyle w:val="ListParagraph"/>
+        <w:numPr>
+          <w:ilvl w:val="1"/>
+          <w:numId w:val="14"/>
+        </w:numPr>
+      </w:pPr>
+      <w:r>
+        <w:t xml:space="preserve">Then we will check the </w:t>
+      </w:r>
+      <w:proofErr w:type="spellStart"/>
+      <w:r>
+        <w:t>time_stamp</w:t>
+      </w:r>
+      <w:proofErr w:type="spellEnd"/>
+      <w:r>
+        <w:t xml:space="preserve"> of all matching </w:t>
+      </w:r>
+      <w:proofErr w:type="spellStart"/>
+      <w:r>
+        <w:t>urls</w:t>
+      </w:r>
+      <w:proofErr w:type="spellEnd"/>
+      <w:r>
+        <w:t xml:space="preserve"> and see when they were last updated. There is a </w:t>
+      </w:r>
+      <w:proofErr w:type="spellStart"/>
+      <w:r>
+        <w:t>time_stamp</w:t>
+      </w:r>
+      <w:proofErr w:type="spellEnd"/>
+      <w:r>
+        <w:t xml:space="preserve"> of the </w:t>
+      </w:r>
+      <w:proofErr w:type="spellStart"/>
+      <w:r>
+        <w:t>urls</w:t>
+      </w:r>
+      <w:proofErr w:type="spellEnd"/>
+      <w:r>
+        <w:t xml:space="preserve"> table</w:t>
+      </w:r>
+      <w:r>
+        <w:t xml:space="preserve"> (creation date)</w:t>
+      </w:r>
+      <w:r>
+        <w:t xml:space="preserve">. There is a </w:t>
+      </w:r>
+      <w:proofErr w:type="spellStart"/>
+      <w:r>
+        <w:t>time_stamp</w:t>
+      </w:r>
+      <w:proofErr w:type="spellEnd"/>
+      <w:r>
+        <w:t xml:space="preserve"> on the events table. There is obviously a current time. The algorithm will be: </w:t>
+      </w:r>
+    </w:p>
+    <w:p>
+      <w:pPr>
+        <w:pStyle w:val="ListParagraph"/>
+        <w:numPr>
+          <w:ilvl w:val="2"/>
+          <w:numId w:val="14"/>
+        </w:numPr>
+      </w:pPr>
+      <w:r>
+        <w:t xml:space="preserve">If the </w:t>
+      </w:r>
+      <w:proofErr w:type="spellStart"/>
+      <w:r>
+        <w:t>time_stamp</w:t>
+      </w:r>
+      <w:proofErr w:type="spellEnd"/>
+      <w:r>
+        <w:t xml:space="preserve"> of the </w:t>
+      </w:r>
+      <w:proofErr w:type="spellStart"/>
+      <w:r>
+        <w:t>event_table</w:t>
+      </w:r>
+      <w:proofErr w:type="spellEnd"/>
+      <w:r>
+        <w:t xml:space="preserve"> (last time it was updated) is older than14 days, then check and make sure </w:t>
+      </w:r>
+      <w:proofErr w:type="gramStart"/>
+      <w:r>
+        <w:t>all of</w:t>
+      </w:r>
+      <w:proofErr w:type="gramEnd"/>
+      <w:r>
+        <w:t xml:space="preserve"> the information is current. </w:t>
+      </w:r>
+      <w:r>
+        <w:t xml:space="preserve">This </w:t>
+      </w:r>
+      <w:proofErr w:type="gramStart"/>
+      <w:r>
+        <w:t>14 day</w:t>
+      </w:r>
+      <w:proofErr w:type="gramEnd"/>
+      <w:r>
+        <w:t xml:space="preserve"> period will be in the config file and is adjustable. </w:t>
+      </w:r>
+      <w:r>
+        <w:t xml:space="preserve">Unfortunately, </w:t>
+      </w:r>
+      <w:proofErr w:type="gramStart"/>
+      <w:r>
+        <w:t>no</w:t>
+      </w:r>
+      <w:proofErr w:type="gramEnd"/>
+      <w:r>
+        <w:t xml:space="preserve"> way to do that other than just scrape it again</w:t>
+      </w:r>
+      <w:r>
+        <w:t xml:space="preserve">. </w:t>
+      </w:r>
+      <w:r>
+        <w:t xml:space="preserve">We should compare the 2 versions though. We need to come up with stats on how often this event information </w:t>
+      </w:r>
+      <w:proofErr w:type="gramStart"/>
+      <w:r>
+        <w:t>is changing</w:t>
+      </w:r>
+      <w:proofErr w:type="gramEnd"/>
+      <w:r>
+        <w:t xml:space="preserve">. </w:t>
+      </w:r>
+      <w:r>
+        <w:t>If it does change, then delete</w:t>
+      </w:r>
+      <w:r>
+        <w:t xml:space="preserve"> the event from the events table and put it into the </w:t>
+      </w:r>
+      <w:proofErr w:type="spellStart"/>
+      <w:r>
+        <w:t>history_</w:t>
+      </w:r>
+      <w:r>
+        <w:t>events</w:t>
+      </w:r>
+      <w:proofErr w:type="spellEnd"/>
+      <w:r>
+        <w:t xml:space="preserve"> table. It will just be a simple delete on one and an insert in the other.</w:t>
+      </w:r>
+    </w:p>
+    <w:p>
+      <w:pPr>
+        <w:pStyle w:val="ListParagraph"/>
+        <w:numPr>
+          <w:ilvl w:val="3"/>
+          <w:numId w:val="14"/>
+        </w:numPr>
+      </w:pPr>
+      <w:r>
+        <w:t xml:space="preserve">I thought of leaving this in the events table and simply using the timestamp after writing it again, however the events table will soon become polluted with an enormous amount of outdated information. We </w:t>
+      </w:r>
+      <w:proofErr w:type="gramStart"/>
+      <w:r>
+        <w:t>could,</w:t>
+      </w:r>
+      <w:proofErr w:type="gramEnd"/>
+      <w:r>
+        <w:t xml:space="preserve"> use the idea of a base event and then apply incremental changes to it. That would cut down on the amount of redundant information but … storage is cheap, processing time is relatively more expensive. </w:t>
+      </w:r>
+    </w:p>
+    <w:p>
+      <w:pPr>
+        <w:pStyle w:val="ListParagraph"/>
+        <w:numPr>
+          <w:ilvl w:val="2"/>
+          <w:numId w:val="14"/>
+        </w:numPr>
+      </w:pPr>
+      <w:r>
+        <w:t xml:space="preserve">As the date gets closer it becomes more important to have the latest information. So, if the data is less than 7 days away then you </w:t>
+      </w:r>
+      <w:r>
+        <w:t xml:space="preserve">always </w:t>
+      </w:r>
+      <w:r>
+        <w:t xml:space="preserve">check and see if the information has changed as above. We are running this scraper daily so, … this might get big </w:t>
+      </w:r>
+      <w:r>
+        <w:t>very</w:t>
+      </w:r>
+      <w:r>
+        <w:t xml:space="preserve"> fast. </w:t>
+      </w:r>
+    </w:p>
+    <w:p>
+      <w:pPr>
+        <w:pStyle w:val="ListParagraph"/>
+        <w:numPr>
+          <w:ilvl w:val="0"/>
+          <w:numId w:val="14"/>
+        </w:numPr>
+      </w:pPr>
+      <w:r>
+        <w:t xml:space="preserve">There is a maximum of 100 requests per day. If we restrict it to 5 results, then that is 500 potential matches. </w:t>
+      </w:r>
+    </w:p>
+    <w:p>
+      <w:pPr>
+        <w:pStyle w:val="ListParagraph"/>
+        <w:numPr>
+          <w:ilvl w:val="0"/>
+          <w:numId w:val="14"/>
+        </w:numPr>
+      </w:pPr>
+      <w:r>
+        <w:t xml:space="preserve">We need to reduce the number of keywords. If we say kizomba (for example) it is going to bring up urban </w:t>
+      </w:r>
+      <w:proofErr w:type="spellStart"/>
+      <w:r>
+        <w:t>kiz</w:t>
+      </w:r>
+      <w:proofErr w:type="spellEnd"/>
+      <w:r>
+        <w:t xml:space="preserve"> (for example) anyways. Come to think of it, we can have 2 sets of keywords. One is for google. That would be a little grosser and then we could ask the keyword matching to be more flexible and the LLM to be exact. </w:t>
+      </w:r>
+      <w:r>
+        <w:t>So, 3 versions of keywords. We need a keywords table in the database. The columns would be:</w:t>
+      </w:r>
+    </w:p>
+    <w:p>
+      <w:pPr>
+        <w:pStyle w:val="ListParagraph"/>
+        <w:numPr>
+          <w:ilvl w:val="1"/>
+          <w:numId w:val="14"/>
+        </w:numPr>
+      </w:pPr>
+      <w:r>
+        <w:t>topic – in this case we are going to call it social dance</w:t>
+      </w:r>
+    </w:p>
+    <w:p>
+      <w:pPr>
+        <w:pStyle w:val="ListParagraph"/>
+        <w:numPr>
+          <w:ilvl w:val="1"/>
+          <w:numId w:val="14"/>
+        </w:numPr>
+      </w:pPr>
+      <w:proofErr w:type="spellStart"/>
+      <w:r>
+        <w:t>search_engine</w:t>
+      </w:r>
+      <w:proofErr w:type="spellEnd"/>
+      <w:r>
+        <w:t xml:space="preserve"> </w:t>
+      </w:r>
+    </w:p>
+    <w:p>
+      <w:pPr>
+        <w:pStyle w:val="ListParagraph"/>
+        <w:numPr>
+          <w:ilvl w:val="2"/>
+          <w:numId w:val="14"/>
+        </w:numPr>
+      </w:pPr>
+      <w:r>
+        <w:lastRenderedPageBreak/>
+        <w:t xml:space="preserve">Facebook for example is going to run down my social graph. I can just give this thing </w:t>
+      </w:r>
+      <w:proofErr w:type="gramStart"/>
+      <w:r>
+        <w:t>dance</w:t>
+      </w:r>
+      <w:proofErr w:type="gramEnd"/>
+      <w:r>
+        <w:t xml:space="preserve"> and it is probably going to get everything. </w:t>
+      </w:r>
+    </w:p>
+    <w:p>
+      <w:pPr>
+        <w:pStyle w:val="ListParagraph"/>
+        <w:numPr>
+          <w:ilvl w:val="2"/>
+          <w:numId w:val="14"/>
+        </w:numPr>
+      </w:pPr>
+      <w:r>
+        <w:t>Google it will be these keywords</w:t>
+      </w:r>
+    </w:p>
+    <w:p>
+      <w:pPr>
+        <w:pStyle w:val="ListParagraph"/>
+        <w:numPr>
+          <w:ilvl w:val="3"/>
+          <w:numId w:val="14"/>
+        </w:numPr>
+      </w:pPr>
+      <w:proofErr w:type="gramStart"/>
+      <w:r>
+        <w:t xml:space="preserve">bachata, </w:t>
+      </w:r>
+      <w:r>
+        <w:t xml:space="preserve"> </w:t>
+      </w:r>
+      <w:r>
+        <w:t>cha</w:t>
+      </w:r>
+      <w:proofErr w:type="gramEnd"/>
+      <w:r>
+        <w:t xml:space="preserve"> </w:t>
+      </w:r>
+      <w:proofErr w:type="spellStart"/>
+      <w:r>
+        <w:t>cha</w:t>
+      </w:r>
+      <w:proofErr w:type="spellEnd"/>
+      <w:r>
+        <w:t xml:space="preserve"> </w:t>
+      </w:r>
+      <w:proofErr w:type="spellStart"/>
+      <w:r>
+        <w:t>cha</w:t>
+      </w:r>
+      <w:proofErr w:type="spellEnd"/>
+      <w:r>
+        <w:t xml:space="preserve">, </w:t>
+      </w:r>
+      <w:r>
+        <w:t xml:space="preserve"> </w:t>
+      </w:r>
+      <w:r>
+        <w:t>kizomba,</w:t>
+      </w:r>
+      <w:r>
+        <w:t xml:space="preserve"> </w:t>
+      </w:r>
+      <w:r>
+        <w:t>merengue</w:t>
+      </w:r>
+      <w:r>
+        <w:t xml:space="preserve">, salsa, </w:t>
+      </w:r>
+      <w:r>
+        <w:t xml:space="preserve">swing, </w:t>
+      </w:r>
+      <w:r>
+        <w:t xml:space="preserve"> </w:t>
+      </w:r>
+      <w:r>
+        <w:t xml:space="preserve">tango, </w:t>
+      </w:r>
+      <w:r>
+        <w:t>west coast swing</w:t>
+      </w:r>
+    </w:p>
+    <w:p>
+      <w:pPr>
+        <w:pStyle w:val="ListParagraph"/>
+        <w:numPr>
+          <w:ilvl w:val="2"/>
+          <w:numId w:val="14"/>
+        </w:numPr>
+      </w:pPr>
+      <w:r>
+        <w:t xml:space="preserve">Probably All </w:t>
+      </w:r>
+      <w:proofErr w:type="gramStart"/>
+      <w:r>
+        <w:t>In</w:t>
+      </w:r>
+      <w:proofErr w:type="gramEnd"/>
+      <w:r>
+        <w:t xml:space="preserve"> Events also</w:t>
+      </w:r>
+    </w:p>
+    <w:p>
+      <w:pPr>
+        <w:pStyle w:val="ListParagraph"/>
+        <w:numPr>
+          <w:ilvl w:val="1"/>
+          <w:numId w:val="14"/>
+        </w:numPr>
+      </w:pPr>
+      <w:proofErr w:type="spellStart"/>
+      <w:r>
+        <w:t>text_keywords</w:t>
+      </w:r>
+      <w:proofErr w:type="spellEnd"/>
+      <w:r>
+        <w:t xml:space="preserve"> </w:t>
+      </w:r>
+    </w:p>
+    <w:p>
+      <w:pPr>
+        <w:pStyle w:val="ListParagraph"/>
+        <w:numPr>
+          <w:ilvl w:val="2"/>
+          <w:numId w:val="14"/>
+        </w:numPr>
+      </w:pPr>
+      <w:proofErr w:type="spellStart"/>
+      <w:r>
+        <w:t>latin</w:t>
+      </w:r>
+      <w:proofErr w:type="spellEnd"/>
+      <w:r>
+        <w:t xml:space="preserve"> - </w:t>
+      </w:r>
+      <w:r>
+        <w:t>bachata</w:t>
+      </w:r>
+      <w:r>
+        <w:t xml:space="preserve">, </w:t>
+      </w:r>
+      <w:r>
+        <w:t xml:space="preserve">kizomba, merengue, salsa, </w:t>
+      </w:r>
+    </w:p>
+    <w:p>
+      <w:pPr>
+        <w:pStyle w:val="ListParagraph"/>
+        <w:numPr>
+          <w:ilvl w:val="2"/>
+          <w:numId w:val="14"/>
+        </w:numPr>
+      </w:pPr>
+      <w:r>
+        <w:t>kizomba -</w:t>
+      </w:r>
+      <w:proofErr w:type="spellStart"/>
+      <w:r>
+        <w:t>kiz</w:t>
+      </w:r>
+      <w:proofErr w:type="spellEnd"/>
+      <w:r>
+        <w:t xml:space="preserve">, </w:t>
+      </w:r>
+      <w:proofErr w:type="gramStart"/>
+      <w:r>
+        <w:t xml:space="preserve">kizomba,  </w:t>
+      </w:r>
+      <w:r>
+        <w:t>semba</w:t>
+      </w:r>
+      <w:proofErr w:type="gramEnd"/>
+      <w:r>
+        <w:t xml:space="preserve">, </w:t>
+      </w:r>
+      <w:proofErr w:type="spellStart"/>
+      <w:r>
+        <w:t>tarraxo</w:t>
+      </w:r>
+      <w:proofErr w:type="spellEnd"/>
+      <w:r>
+        <w:t xml:space="preserve">, </w:t>
+      </w:r>
+      <w:proofErr w:type="spellStart"/>
+      <w:r>
+        <w:t>tarraxa</w:t>
+      </w:r>
+      <w:proofErr w:type="spellEnd"/>
+      <w:r>
+        <w:t xml:space="preserve">, tarraxinha, urban </w:t>
+      </w:r>
+      <w:proofErr w:type="spellStart"/>
+      <w:r>
+        <w:t>kiz</w:t>
+      </w:r>
+      <w:proofErr w:type="spellEnd"/>
+      <w:r>
+        <w:t>,</w:t>
+      </w:r>
+    </w:p>
+    <w:p>
+      <w:pPr>
+        <w:pStyle w:val="ListParagraph"/>
+        <w:numPr>
+          <w:ilvl w:val="2"/>
+          <w:numId w:val="14"/>
+        </w:numPr>
+      </w:pPr>
+      <w:r>
+        <w:t xml:space="preserve">swing - </w:t>
+      </w:r>
+      <w:r>
+        <w:t>balboa, east coast swing, lindy hop, swing</w:t>
+      </w:r>
+    </w:p>
+    <w:p>
+      <w:pPr>
+        <w:pStyle w:val="ListParagraph"/>
+        <w:numPr>
+          <w:ilvl w:val="2"/>
+          <w:numId w:val="14"/>
+        </w:numPr>
+      </w:pPr>
+      <w:r>
+        <w:t xml:space="preserve">west coast swing – </w:t>
+      </w:r>
+      <w:proofErr w:type="spellStart"/>
+      <w:r>
+        <w:t>wcs</w:t>
+      </w:r>
+      <w:proofErr w:type="spellEnd"/>
+      <w:r>
+        <w:t xml:space="preserve">, </w:t>
+      </w:r>
+      <w:r>
+        <w:t>west coast swing,</w:t>
+      </w:r>
+    </w:p>
+    <w:p/>
+    <w:p>
+      <w:pPr>
+        <w:pStyle w:val="Heading3"/>
+      </w:pPr>
+      <w:r>
+        <w:t>Facebook Search</w:t>
+      </w:r>
+    </w:p>
+    <w:p>
+      <w:r>
+        <w:t xml:space="preserve">We want to run an experiment on the </w:t>
+      </w:r>
+      <w:proofErr w:type="spellStart"/>
+      <w:r>
+        <w:t>facebook</w:t>
+      </w:r>
+      <w:proofErr w:type="spellEnd"/>
+      <w:r>
+        <w:t xml:space="preserve"> search. We want to see if the event </w:t>
+      </w:r>
+      <w:proofErr w:type="spellStart"/>
+      <w:r>
+        <w:t>urls</w:t>
+      </w:r>
+      <w:proofErr w:type="spellEnd"/>
+      <w:r>
+        <w:t xml:space="preserve"> correspond exactly to the scrape order on the page with the exact same number of links. If they are the same, then … we can stop screwing around with the current system. </w:t>
+      </w:r>
+    </w:p>
     <w:p/>
     <w:p/>
     <w:sectPr>
@@ -2787,6 +4321,95 @@
     </w:lvl>
   </w:abstractNum>
   <w:abstractNum w:abstractNumId="6" w15:restartNumberingAfterBreak="0">
+    <w:nsid w:val="256D786A"/>
+    <w:multiLevelType w:val="hybridMultilevel"/>
+    <w:tmpl w:val="A91895BC"/>
+    <w:lvl w:ilvl="0" w:tplc="FFFFFFFF">
+      <w:start w:val="1"/>
+      <w:numFmt w:val="decimal"/>
+      <w:lvlText w:val="%1."/>
+      <w:lvlJc w:val="left"/>
+      <w:pPr>
+        <w:ind w:left="644" w:hanging="360"/>
+      </w:pPr>
+      <w:rPr>
+        <w:rFonts w:hint="default"/>
+      </w:rPr>
+    </w:lvl>
+    <w:lvl w:ilvl="1" w:tplc="FFFFFFFF">
+      <w:start w:val="1"/>
+      <w:numFmt w:val="lowerLetter"/>
+      <w:lvlText w:val="%2."/>
+      <w:lvlJc w:val="left"/>
+      <w:pPr>
+        <w:ind w:left="1440" w:hanging="360"/>
+      </w:pPr>
+    </w:lvl>
+    <w:lvl w:ilvl="2" w:tplc="FFFFFFFF">
+      <w:start w:val="1"/>
+      <w:numFmt w:val="lowerRoman"/>
+      <w:lvlText w:val="%3."/>
+      <w:lvlJc w:val="right"/>
+      <w:pPr>
+        <w:ind w:left="2160" w:hanging="180"/>
+      </w:pPr>
+    </w:lvl>
+    <w:lvl w:ilvl="3" w:tplc="FFFFFFFF">
+      <w:start w:val="1"/>
+      <w:numFmt w:val="decimal"/>
+      <w:lvlText w:val="%4."/>
+      <w:lvlJc w:val="left"/>
+      <w:pPr>
+        <w:ind w:left="2880" w:hanging="360"/>
+      </w:pPr>
+    </w:lvl>
+    <w:lvl w:ilvl="4" w:tplc="FFFFFFFF" w:tentative="1">
+      <w:start w:val="1"/>
+      <w:numFmt w:val="lowerLetter"/>
+      <w:lvlText w:val="%5."/>
+      <w:lvlJc w:val="left"/>
+      <w:pPr>
+        <w:ind w:left="3600" w:hanging="360"/>
+      </w:pPr>
+    </w:lvl>
+    <w:lvl w:ilvl="5" w:tplc="FFFFFFFF" w:tentative="1">
+      <w:start w:val="1"/>
+      <w:numFmt w:val="lowerRoman"/>
+      <w:lvlText w:val="%6."/>
+      <w:lvlJc w:val="right"/>
+      <w:pPr>
+        <w:ind w:left="4320" w:hanging="180"/>
+      </w:pPr>
+    </w:lvl>
+    <w:lvl w:ilvl="6" w:tplc="FFFFFFFF" w:tentative="1">
+      <w:start w:val="1"/>
+      <w:numFmt w:val="decimal"/>
+      <w:lvlText w:val="%7."/>
+      <w:lvlJc w:val="left"/>
+      <w:pPr>
+        <w:ind w:left="5040" w:hanging="360"/>
+      </w:pPr>
+    </w:lvl>
+    <w:lvl w:ilvl="7" w:tplc="FFFFFFFF" w:tentative="1">
+      <w:start w:val="1"/>
+      <w:numFmt w:val="lowerLetter"/>
+      <w:lvlText w:val="%8."/>
+      <w:lvlJc w:val="left"/>
+      <w:pPr>
+        <w:ind w:left="5760" w:hanging="360"/>
+      </w:pPr>
+    </w:lvl>
+    <w:lvl w:ilvl="8" w:tplc="FFFFFFFF" w:tentative="1">
+      <w:start w:val="1"/>
+      <w:numFmt w:val="lowerRoman"/>
+      <w:lvlText w:val="%9."/>
+      <w:lvlJc w:val="right"/>
+      <w:pPr>
+        <w:ind w:left="6480" w:hanging="180"/>
+      </w:pPr>
+    </w:lvl>
+  </w:abstractNum>
+  <w:abstractNum w:abstractNumId="7" w15:restartNumberingAfterBreak="0">
     <w:nsid w:val="2A891344"/>
     <w:multiLevelType w:val="hybridMultilevel"/>
     <w:tmpl w:val="39D895F2"/>
@@ -2899,7 +4522,7 @@
       </w:rPr>
     </w:lvl>
   </w:abstractNum>
-  <w:abstractNum w:abstractNumId="7" w15:restartNumberingAfterBreak="0">
+  <w:abstractNum w:abstractNumId="8" w15:restartNumberingAfterBreak="0">
     <w:nsid w:val="34531F2D"/>
     <w:multiLevelType w:val="hybridMultilevel"/>
     <w:tmpl w:val="7E3E7FF8"/>
@@ -2988,7 +4611,7 @@
       </w:pPr>
     </w:lvl>
   </w:abstractNum>
-  <w:abstractNum w:abstractNumId="8" w15:restartNumberingAfterBreak="0">
+  <w:abstractNum w:abstractNumId="9" w15:restartNumberingAfterBreak="0">
     <w:nsid w:val="389C6551"/>
     <w:multiLevelType w:val="hybridMultilevel"/>
     <w:tmpl w:val="DE260CA2"/>
@@ -3077,7 +4700,7 @@
       </w:pPr>
     </w:lvl>
   </w:abstractNum>
-  <w:abstractNum w:abstractNumId="9" w15:restartNumberingAfterBreak="0">
+  <w:abstractNum w:abstractNumId="10" w15:restartNumberingAfterBreak="0">
     <w:nsid w:val="4BD157AD"/>
     <w:multiLevelType w:val="hybridMultilevel"/>
     <w:tmpl w:val="8846745A"/>
@@ -3163,7 +4786,7 @@
       </w:pPr>
     </w:lvl>
   </w:abstractNum>
-  <w:abstractNum w:abstractNumId="10" w15:restartNumberingAfterBreak="0">
+  <w:abstractNum w:abstractNumId="11" w15:restartNumberingAfterBreak="0">
     <w:nsid w:val="7C830598"/>
     <w:multiLevelType w:val="multilevel"/>
     <w:tmpl w:val="8E6404B4"/>
@@ -3306,19 +4929,197 @@
         <w:rFonts w:ascii="Wingdings" w:hAnsi="Wingdings" w:hint="default"/>
         <w:sz w:val="20"/>
       </w:rPr>
+    </w:lvl>
+  </w:abstractNum>
+  <w:abstractNum w:abstractNumId="12" w15:restartNumberingAfterBreak="0">
+    <w:nsid w:val="7ECB107A"/>
+    <w:multiLevelType w:val="hybridMultilevel"/>
+    <w:tmpl w:val="A91895BC"/>
+    <w:lvl w:ilvl="0" w:tplc="0409000F">
+      <w:start w:val="1"/>
+      <w:numFmt w:val="decimal"/>
+      <w:lvlText w:val="%1."/>
+      <w:lvlJc w:val="left"/>
+      <w:pPr>
+        <w:ind w:left="720" w:hanging="360"/>
+      </w:pPr>
+      <w:rPr>
+        <w:rFonts w:hint="default"/>
+      </w:rPr>
+    </w:lvl>
+    <w:lvl w:ilvl="1" w:tplc="04090019" w:tentative="1">
+      <w:start w:val="1"/>
+      <w:numFmt w:val="lowerLetter"/>
+      <w:lvlText w:val="%2."/>
+      <w:lvlJc w:val="left"/>
+      <w:pPr>
+        <w:ind w:left="1440" w:hanging="360"/>
+      </w:pPr>
+    </w:lvl>
+    <w:lvl w:ilvl="2" w:tplc="0409001B" w:tentative="1">
+      <w:start w:val="1"/>
+      <w:numFmt w:val="lowerRoman"/>
+      <w:lvlText w:val="%3."/>
+      <w:lvlJc w:val="right"/>
+      <w:pPr>
+        <w:ind w:left="2160" w:hanging="180"/>
+      </w:pPr>
+    </w:lvl>
+    <w:lvl w:ilvl="3" w:tplc="0409000F" w:tentative="1">
+      <w:start w:val="1"/>
+      <w:numFmt w:val="decimal"/>
+      <w:lvlText w:val="%4."/>
+      <w:lvlJc w:val="left"/>
+      <w:pPr>
+        <w:ind w:left="2880" w:hanging="360"/>
+      </w:pPr>
+    </w:lvl>
+    <w:lvl w:ilvl="4" w:tplc="04090019" w:tentative="1">
+      <w:start w:val="1"/>
+      <w:numFmt w:val="lowerLetter"/>
+      <w:lvlText w:val="%5."/>
+      <w:lvlJc w:val="left"/>
+      <w:pPr>
+        <w:ind w:left="3600" w:hanging="360"/>
+      </w:pPr>
+    </w:lvl>
+    <w:lvl w:ilvl="5" w:tplc="0409001B" w:tentative="1">
+      <w:start w:val="1"/>
+      <w:numFmt w:val="lowerRoman"/>
+      <w:lvlText w:val="%6."/>
+      <w:lvlJc w:val="right"/>
+      <w:pPr>
+        <w:ind w:left="4320" w:hanging="180"/>
+      </w:pPr>
+    </w:lvl>
+    <w:lvl w:ilvl="6" w:tplc="0409000F" w:tentative="1">
+      <w:start w:val="1"/>
+      <w:numFmt w:val="decimal"/>
+      <w:lvlText w:val="%7."/>
+      <w:lvlJc w:val="left"/>
+      <w:pPr>
+        <w:ind w:left="5040" w:hanging="360"/>
+      </w:pPr>
+    </w:lvl>
+    <w:lvl w:ilvl="7" w:tplc="04090019" w:tentative="1">
+      <w:start w:val="1"/>
+      <w:numFmt w:val="lowerLetter"/>
+      <w:lvlText w:val="%8."/>
+      <w:lvlJc w:val="left"/>
+      <w:pPr>
+        <w:ind w:left="5760" w:hanging="360"/>
+      </w:pPr>
+    </w:lvl>
+    <w:lvl w:ilvl="8" w:tplc="0409001B" w:tentative="1">
+      <w:start w:val="1"/>
+      <w:numFmt w:val="lowerRoman"/>
+      <w:lvlText w:val="%9."/>
+      <w:lvlJc w:val="right"/>
+      <w:pPr>
+        <w:ind w:left="6480" w:hanging="180"/>
+      </w:pPr>
+    </w:lvl>
+  </w:abstractNum>
+  <w:abstractNum w:abstractNumId="13" w15:restartNumberingAfterBreak="0">
+    <w:nsid w:val="7F9955A4"/>
+    <w:multiLevelType w:val="hybridMultilevel"/>
+    <w:tmpl w:val="A91895BC"/>
+    <w:lvl w:ilvl="0" w:tplc="FFFFFFFF">
+      <w:start w:val="1"/>
+      <w:numFmt w:val="decimal"/>
+      <w:lvlText w:val="%1."/>
+      <w:lvlJc w:val="left"/>
+      <w:pPr>
+        <w:ind w:left="644" w:hanging="360"/>
+      </w:pPr>
+      <w:rPr>
+        <w:rFonts w:hint="default"/>
+      </w:rPr>
+    </w:lvl>
+    <w:lvl w:ilvl="1" w:tplc="FFFFFFFF">
+      <w:start w:val="1"/>
+      <w:numFmt w:val="lowerLetter"/>
+      <w:lvlText w:val="%2."/>
+      <w:lvlJc w:val="left"/>
+      <w:pPr>
+        <w:ind w:left="1440" w:hanging="360"/>
+      </w:pPr>
+    </w:lvl>
+    <w:lvl w:ilvl="2" w:tplc="FFFFFFFF">
+      <w:start w:val="1"/>
+      <w:numFmt w:val="lowerRoman"/>
+      <w:lvlText w:val="%3."/>
+      <w:lvlJc w:val="right"/>
+      <w:pPr>
+        <w:ind w:left="2160" w:hanging="180"/>
+      </w:pPr>
+    </w:lvl>
+    <w:lvl w:ilvl="3" w:tplc="FFFFFFFF">
+      <w:start w:val="1"/>
+      <w:numFmt w:val="decimal"/>
+      <w:lvlText w:val="%4."/>
+      <w:lvlJc w:val="left"/>
+      <w:pPr>
+        <w:ind w:left="2880" w:hanging="360"/>
+      </w:pPr>
+    </w:lvl>
+    <w:lvl w:ilvl="4" w:tplc="FFFFFFFF" w:tentative="1">
+      <w:start w:val="1"/>
+      <w:numFmt w:val="lowerLetter"/>
+      <w:lvlText w:val="%5."/>
+      <w:lvlJc w:val="left"/>
+      <w:pPr>
+        <w:ind w:left="3600" w:hanging="360"/>
+      </w:pPr>
+    </w:lvl>
+    <w:lvl w:ilvl="5" w:tplc="FFFFFFFF" w:tentative="1">
+      <w:start w:val="1"/>
+      <w:numFmt w:val="lowerRoman"/>
+      <w:lvlText w:val="%6."/>
+      <w:lvlJc w:val="right"/>
+      <w:pPr>
+        <w:ind w:left="4320" w:hanging="180"/>
+      </w:pPr>
+    </w:lvl>
+    <w:lvl w:ilvl="6" w:tplc="FFFFFFFF" w:tentative="1">
+      <w:start w:val="1"/>
+      <w:numFmt w:val="decimal"/>
+      <w:lvlText w:val="%7."/>
+      <w:lvlJc w:val="left"/>
+      <w:pPr>
+        <w:ind w:left="5040" w:hanging="360"/>
+      </w:pPr>
+    </w:lvl>
+    <w:lvl w:ilvl="7" w:tplc="FFFFFFFF" w:tentative="1">
+      <w:start w:val="1"/>
+      <w:numFmt w:val="lowerLetter"/>
+      <w:lvlText w:val="%8."/>
+      <w:lvlJc w:val="left"/>
+      <w:pPr>
+        <w:ind w:left="5760" w:hanging="360"/>
+      </w:pPr>
+    </w:lvl>
+    <w:lvl w:ilvl="8" w:tplc="FFFFFFFF" w:tentative="1">
+      <w:start w:val="1"/>
+      <w:numFmt w:val="lowerRoman"/>
+      <w:lvlText w:val="%9."/>
+      <w:lvlJc w:val="right"/>
+      <w:pPr>
+        <w:ind w:left="6480" w:hanging="180"/>
+      </w:pPr>
     </w:lvl>
   </w:abstractNum>
   <w:num w:numId="1" w16cid:durableId="1959867776">
     <w:abstractNumId w:val="3"/>
   </w:num>
   <w:num w:numId="2" w16cid:durableId="1053652757">
-    <w:abstractNumId w:val="6"/>
+    <w:abstractNumId w:val="7"/>
   </w:num>
   <w:num w:numId="3" w16cid:durableId="1060403731">
     <w:abstractNumId w:val="5"/>
   </w:num>
   <w:num w:numId="4" w16cid:durableId="1985890848">
-    <w:abstractNumId w:val="10"/>
+    <w:abstractNumId w:val="11"/>
   </w:num>
   <w:num w:numId="5" w16cid:durableId="853499110">
     <w:abstractNumId w:val="0"/>
@@ -3333,13 +5134,22 @@
     <w:abstractNumId w:val="2"/>
   </w:num>
   <w:num w:numId="9" w16cid:durableId="1035232824">
+    <w:abstractNumId w:val="10"/>
+  </w:num>
+  <w:num w:numId="10" w16cid:durableId="466631015">
     <w:abstractNumId w:val="9"/>
   </w:num>
-  <w:num w:numId="10" w16cid:durableId="466631015">
+  <w:num w:numId="11" w16cid:durableId="904149911">
     <w:abstractNumId w:val="8"/>
   </w:num>
-  <w:num w:numId="11" w16cid:durableId="904149911">
-    <w:abstractNumId w:val="7"/>
+  <w:num w:numId="12" w16cid:durableId="247227450">
+    <w:abstractNumId w:val="12"/>
+  </w:num>
+  <w:num w:numId="13" w16cid:durableId="900678298">
+    <w:abstractNumId w:val="13"/>
+  </w:num>
+  <w:num w:numId="14" w16cid:durableId="1307055559">
+    <w:abstractNumId w:val="6"/>
   </w:num>
 </w:numbering>
 </file>

</xml_diff>

<commit_message>
Intgrated address clean up into db.py. I need to test it,
</commit_message>
<xml_diff>
--- a/documentation/Design Document for Social Dance Calendar App.docx
+++ b/documentation/Design Document for Social Dance Calendar App.docx
@@ -3284,15 +3284,52 @@
       </w:pPr>
       <w:r>
         <w:lastRenderedPageBreak/>
-        <w:t xml:space="preserve">Facebook for example is going to run down my social graph. I can just give this thing </w:t>
+        <w:t xml:space="preserve">Facebook for example is going to run down my social graph. </w:t>
+      </w:r>
+      <w:r>
+        <w:t xml:space="preserve">I ran a lot of tests. It does not work that well at all. We can just use “dance” as the keyword when coming at it </w:t>
       </w:r>
       <w:proofErr w:type="gramStart"/>
       <w:r>
-        <w:t>dance</w:t>
+        <w:t>thru</w:t>
       </w:r>
       <w:proofErr w:type="gramEnd"/>
       <w:r>
-        <w:t xml:space="preserve"> and it is probably going to get everything. </w:t>
+        <w:t xml:space="preserve"> </w:t>
+      </w:r>
+      <w:proofErr w:type="spellStart"/>
+      <w:r>
+        <w:t>facebook</w:t>
+      </w:r>
+      <w:proofErr w:type="spellEnd"/>
+      <w:r>
+        <w:t xml:space="preserve"> search. My take is that this is a very limiting way to get into </w:t>
+      </w:r>
+      <w:proofErr w:type="spellStart"/>
+      <w:r>
+        <w:t>facebook</w:t>
+      </w:r>
+      <w:proofErr w:type="spellEnd"/>
+      <w:r>
+        <w:t xml:space="preserve"> and ultimately may not be worth using. “dance” does not do much either. I guess if we </w:t>
+      </w:r>
+      <w:proofErr w:type="gramStart"/>
+      <w:r>
+        <w:t>want</w:t>
+      </w:r>
+      <w:proofErr w:type="gramEnd"/>
+      <w:r>
+        <w:t xml:space="preserve"> we can run it but … I do not expect much to come from </w:t>
+      </w:r>
+      <w:proofErr w:type="spellStart"/>
+      <w:proofErr w:type="gramStart"/>
+      <w:r>
+        <w:t>facebook</w:t>
+      </w:r>
+      <w:proofErr w:type="spellEnd"/>
+      <w:proofErr w:type="gramEnd"/>
+      <w:r>
+        <w:t xml:space="preserve"> search.</w:t>
       </w:r>
     </w:p>
     <w:p>
@@ -3315,59 +3352,53 @@
           <w:numId w:val="14"/>
         </w:numPr>
       </w:pPr>
+      <w:r>
+        <w:t xml:space="preserve">bachata, cha </w:t>
+      </w:r>
+      <w:proofErr w:type="spellStart"/>
+      <w:r>
+        <w:t>cha</w:t>
+      </w:r>
+      <w:proofErr w:type="spellEnd"/>
+      <w:r>
+        <w:t xml:space="preserve"> </w:t>
+      </w:r>
+      <w:proofErr w:type="spellStart"/>
+      <w:r>
+        <w:t>cha</w:t>
+      </w:r>
+      <w:proofErr w:type="spellEnd"/>
+      <w:r>
+        <w:t xml:space="preserve">, </w:t>
+      </w:r>
+      <w:r>
+        <w:t>k</w:t>
+      </w:r>
+      <w:r>
+        <w:t>izomba,</w:t>
+      </w:r>
+      <w:r>
+        <w:t xml:space="preserve"> </w:t>
+      </w:r>
+      <w:r>
+        <w:t>merengue</w:t>
+      </w:r>
+      <w:r>
+        <w:t xml:space="preserve">, salsa, </w:t>
+      </w:r>
       <w:proofErr w:type="gramStart"/>
       <w:r>
-        <w:t xml:space="preserve">bachata, </w:t>
+        <w:t xml:space="preserve">swing, </w:t>
       </w:r>
       <w:r>
         <w:t xml:space="preserve"> </w:t>
       </w:r>
       <w:r>
-        <w:t>cha</w:t>
+        <w:t>tango</w:t>
       </w:r>
       <w:proofErr w:type="gramEnd"/>
       <w:r>
-        <w:t xml:space="preserve"> </w:t>
-      </w:r>
-      <w:proofErr w:type="spellStart"/>
-      <w:r>
-        <w:t>cha</w:t>
-      </w:r>
-      <w:proofErr w:type="spellEnd"/>
-      <w:r>
-        <w:t xml:space="preserve"> </w:t>
-      </w:r>
-      <w:proofErr w:type="spellStart"/>
-      <w:r>
-        <w:t>cha</w:t>
-      </w:r>
-      <w:proofErr w:type="spellEnd"/>
-      <w:r>
         <w:t xml:space="preserve">, </w:t>
-      </w:r>
-      <w:r>
-        <w:t xml:space="preserve"> </w:t>
-      </w:r>
-      <w:r>
-        <w:t>kizomba,</w:t>
-      </w:r>
-      <w:r>
-        <w:t xml:space="preserve"> </w:t>
-      </w:r>
-      <w:r>
-        <w:t>merengue</w:t>
-      </w:r>
-      <w:r>
-        <w:t xml:space="preserve">, salsa, </w:t>
-      </w:r>
-      <w:r>
-        <w:t xml:space="preserve">swing, </w:t>
-      </w:r>
-      <w:r>
-        <w:t xml:space="preserve"> </w:t>
-      </w:r>
-      <w:r>
-        <w:t xml:space="preserve">tango, </w:t>
       </w:r>
       <w:r>
         <w:t>west coast swing</w:t>
@@ -3557,6 +3588,199 @@
       <w:proofErr w:type="spellEnd"/>
       <w:r>
         <w:t xml:space="preserve"> correspond exactly to the scrape order on the page with the exact same number of links. If they are the same, then … we can stop screwing around with the current system. </w:t>
+      </w:r>
+    </w:p>
+    <w:p/>
+    <w:p>
+      <w:r>
+        <w:t>Prompt Choosing</w:t>
+      </w:r>
+    </w:p>
+    <w:p>
+      <w:r>
+        <w:t xml:space="preserve">There are </w:t>
+      </w:r>
+      <w:proofErr w:type="gramStart"/>
+      <w:r>
+        <w:t>3  possible</w:t>
+      </w:r>
+      <w:proofErr w:type="gramEnd"/>
+      <w:r>
+        <w:t xml:space="preserve"> prompts</w:t>
+      </w:r>
+    </w:p>
+    <w:p>
+      <w:r>
+        <w:t xml:space="preserve">Facebook prompt – This will be used when you have </w:t>
+      </w:r>
+      <w:proofErr w:type="spellStart"/>
+      <w:r>
+        <w:t>facebook</w:t>
+      </w:r>
+      <w:proofErr w:type="spellEnd"/>
+      <w:r>
+        <w:t xml:space="preserve"> groups or any other </w:t>
+      </w:r>
+      <w:proofErr w:type="spellStart"/>
+      <w:r>
+        <w:t>facebook</w:t>
+      </w:r>
+      <w:proofErr w:type="spellEnd"/>
+      <w:r>
+        <w:t xml:space="preserve"> page whereby you want to get </w:t>
+      </w:r>
+      <w:proofErr w:type="gramStart"/>
+      <w:r>
+        <w:t>ALL of</w:t>
+      </w:r>
+      <w:proofErr w:type="gramEnd"/>
+      <w:r>
+        <w:t xml:space="preserve"> the events mentioned regardless of whether or not they have an </w:t>
+      </w:r>
+      <w:proofErr w:type="spellStart"/>
+      <w:r>
+        <w:t>url</w:t>
+      </w:r>
+      <w:proofErr w:type="spellEnd"/>
+      <w:r>
+        <w:t xml:space="preserve"> associated with it. </w:t>
+      </w:r>
+      <w:proofErr w:type="spellStart"/>
+      <w:r>
+        <w:t>Llm.generate_</w:t>
+      </w:r>
+      <w:proofErr w:type="gramStart"/>
+      <w:r>
+        <w:t>prompt</w:t>
+      </w:r>
+      <w:proofErr w:type="spellEnd"/>
+      <w:r>
+        <w:t>(</w:t>
+      </w:r>
+      <w:proofErr w:type="gramEnd"/>
+      <w:r>
+        <w:t xml:space="preserve">) </w:t>
+      </w:r>
+      <w:r>
+        <w:t xml:space="preserve">is going to get another variable called </w:t>
+      </w:r>
+      <w:proofErr w:type="spellStart"/>
+      <w:r>
+        <w:t>prompt_type</w:t>
+      </w:r>
+      <w:proofErr w:type="spellEnd"/>
+      <w:r>
+        <w:t>. For this one it is ‘fb’</w:t>
+      </w:r>
+      <w:r>
+        <w:t xml:space="preserve"> </w:t>
+      </w:r>
+    </w:p>
+    <w:p>
+      <w:r>
+        <w:t xml:space="preserve">Facebook single prompt – This will be used when you have googled a row in the database and the best solution is to use Facebook. In this case we do NOT want multiple events. We ONLY want the first event. I AM PRETTY SURE WE NEED TO BUILD THIS PROMPT AND PROPERLY DO SOME REGEX WORK ON THIS IN A FUNCTION. </w:t>
+      </w:r>
+      <w:proofErr w:type="spellStart"/>
+      <w:r>
+        <w:t>Llm.generate_</w:t>
+      </w:r>
+      <w:proofErr w:type="gramStart"/>
+      <w:r>
+        <w:t>prompt</w:t>
+      </w:r>
+      <w:proofErr w:type="spellEnd"/>
+      <w:r>
+        <w:t>(</w:t>
+      </w:r>
+      <w:proofErr w:type="gramEnd"/>
+      <w:r>
+        <w:t>) expects ‘</w:t>
+      </w:r>
+      <w:r>
+        <w:t xml:space="preserve">single </w:t>
+      </w:r>
+      <w:r>
+        <w:t>_</w:t>
+      </w:r>
+      <w:r>
+        <w:t>event</w:t>
+      </w:r>
+      <w:r>
+        <w:t>’</w:t>
+      </w:r>
+    </w:p>
+    <w:p>
+      <w:r>
+        <w:t xml:space="preserve">Default – This is used for everything else until such time as we believe we need a separate </w:t>
+      </w:r>
+      <w:proofErr w:type="gramStart"/>
+      <w:r>
+        <w:t>prompt</w:t>
+      </w:r>
+      <w:proofErr w:type="gramEnd"/>
+      <w:r>
+        <w:t xml:space="preserve"> for example All Events </w:t>
+      </w:r>
+      <w:proofErr w:type="gramStart"/>
+      <w:r>
+        <w:t>In</w:t>
+      </w:r>
+      <w:proofErr w:type="gramEnd"/>
+      <w:r>
+        <w:t xml:space="preserve"> or Event Brite. </w:t>
+      </w:r>
+      <w:proofErr w:type="spellStart"/>
+      <w:r>
+        <w:t>Llm.generate_</w:t>
+      </w:r>
+      <w:proofErr w:type="gramStart"/>
+      <w:r>
+        <w:t>prompt</w:t>
+      </w:r>
+      <w:proofErr w:type="spellEnd"/>
+      <w:r>
+        <w:t>(</w:t>
+      </w:r>
+      <w:proofErr w:type="gramEnd"/>
+      <w:r>
+        <w:t>) expects ‘</w:t>
+      </w:r>
+      <w:r>
+        <w:t>default</w:t>
+      </w:r>
+      <w:r>
+        <w:t>’</w:t>
+      </w:r>
+      <w:r>
+        <w:t>.</w:t>
+      </w:r>
+    </w:p>
+    <w:p/>
+    <w:p>
+      <w:pPr>
+        <w:pStyle w:val="Heading2"/>
+      </w:pPr>
+      <w:r>
+        <w:t>Address Requirements</w:t>
+      </w:r>
+    </w:p>
+    <w:p>
+      <w:r>
+        <w:t>I have a working version of something that parses addresses (location column in events table). However, it needs to be integrated in.</w:t>
+      </w:r>
+    </w:p>
+    <w:p/>
+    <w:p>
+      <w:pPr>
+        <w:pStyle w:val="Heading2"/>
+      </w:pPr>
+      <w:r>
+        <w:t>January 1, 2025</w:t>
+      </w:r>
+    </w:p>
+    <w:p>
+      <w:r>
+        <w:t>Need to run the entire workflow. I may be close to having a working back end!!</w:t>
       </w:r>
     </w:p>
     <w:p/>
@@ -6063,6 +6287,29 @@
       <w:spacing w:val="5"/>
     </w:rPr>
   </w:style>
+  <w:style w:type="character" w:styleId="Hyperlink">
+    <w:name w:val="Hyperlink"/>
+    <w:basedOn w:val="DefaultParagraphFont"/>
+    <w:uiPriority w:val="99"/>
+    <w:unhideWhenUsed/>
+    <w:rsid w:val="00E25889"/>
+    <w:rPr>
+      <w:color w:val="467886" w:themeColor="hyperlink"/>
+      <w:u w:val="single"/>
+    </w:rPr>
+  </w:style>
+  <w:style w:type="character" w:styleId="UnresolvedMention">
+    <w:name w:val="Unresolved Mention"/>
+    <w:basedOn w:val="DefaultParagraphFont"/>
+    <w:uiPriority w:val="99"/>
+    <w:semiHidden/>
+    <w:unhideWhenUsed/>
+    <w:rsid w:val="00E25889"/>
+    <w:rPr>
+      <w:color w:val="605E5C"/>
+      <w:shd w:val="clear" w:color="auto" w:fill="E1DFDD"/>
+    </w:rPr>
+  </w:style>
 </w:styles>
 </file>
 

</xml_diff>

<commit_message>
Made some minor changes to the create table statement so that it could optionally drop the event table but not the others. Added the organization table.
</commit_message>
<xml_diff>
--- a/documentation/Design Document for Social Dance Calendar App.docx
+++ b/documentation/Design Document for Social Dance Calendar App.docx
@@ -2931,13 +2931,7 @@
     </w:p>
     <w:p>
       <w:r>
-        <w:t xml:space="preserve">Once </w:t>
-      </w:r>
-      <w:r>
-        <w:t>we have run the High Value URLS pass, then we need to run the google search pass.</w:t>
-      </w:r>
-      <w:r>
-        <w:t xml:space="preserve"> </w:t>
+        <w:t xml:space="preserve">Once we have run the High Value URLS pass, then we need to run the google search pass. </w:t>
       </w:r>
     </w:p>
     <w:p>
@@ -3060,13 +3054,7 @@
       </w:r>
       <w:proofErr w:type="spellEnd"/>
       <w:r>
-        <w:t xml:space="preserve"> table</w:t>
-      </w:r>
-      <w:r>
-        <w:t xml:space="preserve"> (creation date)</w:t>
-      </w:r>
-      <w:r>
-        <w:t xml:space="preserve">. There is a </w:t>
+        <w:t xml:space="preserve"> table (creation date). There is a </w:t>
       </w:r>
       <w:proofErr w:type="spellStart"/>
       <w:r>
@@ -3110,10 +3098,7 @@
       </w:r>
       <w:proofErr w:type="gramEnd"/>
       <w:r>
-        <w:t xml:space="preserve"> the information is current. </w:t>
-      </w:r>
-      <w:r>
-        <w:t xml:space="preserve">This </w:t>
+        <w:t xml:space="preserve"> the information is current. This </w:t>
       </w:r>
       <w:proofErr w:type="gramStart"/>
       <w:r>
@@ -3121,10 +3106,7 @@
       </w:r>
       <w:proofErr w:type="gramEnd"/>
       <w:r>
-        <w:t xml:space="preserve"> period will be in the config file and is adjustable. </w:t>
-      </w:r>
-      <w:r>
-        <w:t xml:space="preserve">Unfortunately, </w:t>
+        <w:t xml:space="preserve"> period will be in the config file and is adjustable. Unfortunately, </w:t>
       </w:r>
       <w:proofErr w:type="gramStart"/>
       <w:r>
@@ -3381,27 +3363,15 @@
         <w:t xml:space="preserve"> </w:t>
       </w:r>
       <w:r>
-        <w:t>merengue</w:t>
-      </w:r>
-      <w:r>
-        <w:t xml:space="preserve">, salsa, </w:t>
-      </w:r>
-      <w:proofErr w:type="gramStart"/>
-      <w:r>
-        <w:t xml:space="preserve">swing, </w:t>
-      </w:r>
-      <w:r>
-        <w:t xml:space="preserve"> </w:t>
-      </w:r>
-      <w:r>
-        <w:t>tango</w:t>
-      </w:r>
-      <w:proofErr w:type="gramEnd"/>
-      <w:r>
-        <w:t xml:space="preserve">, </w:t>
-      </w:r>
-      <w:r>
-        <w:t>west coast swing</w:t>
+        <w:t xml:space="preserve">merengue, salsa, </w:t>
+      </w:r>
+      <w:proofErr w:type="gramStart"/>
+      <w:r>
+        <w:t>swing,  tango</w:t>
+      </w:r>
+      <w:proofErr w:type="gramEnd"/>
+      <w:r>
+        <w:t>, west coast swing</w:t>
       </w:r>
     </w:p>
     <w:p>
@@ -3455,16 +3425,7 @@
       </w:r>
       <w:proofErr w:type="spellEnd"/>
       <w:r>
-        <w:t xml:space="preserve"> - </w:t>
-      </w:r>
-      <w:r>
-        <w:t>bachata</w:t>
-      </w:r>
-      <w:r>
-        <w:t xml:space="preserve">, </w:t>
-      </w:r>
-      <w:r>
-        <w:t xml:space="preserve">kizomba, merengue, salsa, </w:t>
+        <w:t xml:space="preserve"> - bachata, kizomba, merengue, salsa, </w:t>
       </w:r>
     </w:p>
     <w:p>
@@ -3488,10 +3449,7 @@
       </w:r>
       <w:proofErr w:type="gramStart"/>
       <w:r>
-        <w:t xml:space="preserve">kizomba,  </w:t>
-      </w:r>
-      <w:r>
-        <w:t>semba</w:t>
+        <w:t>kizomba,  semba</w:t>
       </w:r>
       <w:proofErr w:type="gramEnd"/>
       <w:r>
@@ -3554,236 +3512,609 @@
       </w:r>
       <w:proofErr w:type="spellEnd"/>
       <w:r>
+        <w:t>, west coast swing,</w:t>
+      </w:r>
+    </w:p>
+    <w:p/>
+    <w:p>
+      <w:pPr>
+        <w:pStyle w:val="Heading3"/>
+      </w:pPr>
+      <w:r>
+        <w:t>Facebook Search</w:t>
+      </w:r>
+    </w:p>
+    <w:p>
+      <w:r>
+        <w:t xml:space="preserve">We want to run an experiment on the </w:t>
+      </w:r>
+      <w:proofErr w:type="spellStart"/>
+      <w:r>
+        <w:t>facebook</w:t>
+      </w:r>
+      <w:proofErr w:type="spellEnd"/>
+      <w:r>
+        <w:t xml:space="preserve"> search. We want to see if the event </w:t>
+      </w:r>
+      <w:proofErr w:type="spellStart"/>
+      <w:r>
+        <w:t>urls</w:t>
+      </w:r>
+      <w:proofErr w:type="spellEnd"/>
+      <w:r>
+        <w:t xml:space="preserve"> correspond exactly to the scrape order on the page with the exact same number of links. If they are the same, then … we can stop screwing around with the current system. </w:t>
+      </w:r>
+    </w:p>
+    <w:p/>
+    <w:p>
+      <w:r>
+        <w:t>Prompt Choosing</w:t>
+      </w:r>
+    </w:p>
+    <w:p>
+      <w:r>
+        <w:t xml:space="preserve">There are </w:t>
+      </w:r>
+      <w:proofErr w:type="gramStart"/>
+      <w:r>
+        <w:t>3  possible</w:t>
+      </w:r>
+      <w:proofErr w:type="gramEnd"/>
+      <w:r>
+        <w:t xml:space="preserve"> prompts</w:t>
+      </w:r>
+    </w:p>
+    <w:p>
+      <w:r>
+        <w:t xml:space="preserve">Facebook prompt – This will be used when you have </w:t>
+      </w:r>
+      <w:proofErr w:type="spellStart"/>
+      <w:r>
+        <w:t>facebook</w:t>
+      </w:r>
+      <w:proofErr w:type="spellEnd"/>
+      <w:r>
+        <w:t xml:space="preserve"> groups or any other </w:t>
+      </w:r>
+      <w:proofErr w:type="spellStart"/>
+      <w:r>
+        <w:t>facebook</w:t>
+      </w:r>
+      <w:proofErr w:type="spellEnd"/>
+      <w:r>
+        <w:t xml:space="preserve"> page whereby you want to get </w:t>
+      </w:r>
+      <w:proofErr w:type="gramStart"/>
+      <w:r>
+        <w:t>ALL of</w:t>
+      </w:r>
+      <w:proofErr w:type="gramEnd"/>
+      <w:r>
+        <w:t xml:space="preserve"> the events mentioned regardless of whether or not they have an </w:t>
+      </w:r>
+      <w:proofErr w:type="spellStart"/>
+      <w:r>
+        <w:t>url</w:t>
+      </w:r>
+      <w:proofErr w:type="spellEnd"/>
+      <w:r>
+        <w:t xml:space="preserve"> associated with it. </w:t>
+      </w:r>
+      <w:proofErr w:type="spellStart"/>
+      <w:r>
+        <w:t>Llm.generate_</w:t>
+      </w:r>
+      <w:proofErr w:type="gramStart"/>
+      <w:r>
+        <w:t>prompt</w:t>
+      </w:r>
+      <w:proofErr w:type="spellEnd"/>
+      <w:r>
+        <w:t>(</w:t>
+      </w:r>
+      <w:proofErr w:type="gramEnd"/>
+      <w:r>
+        <w:t xml:space="preserve">) </w:t>
+      </w:r>
+      <w:r>
+        <w:t xml:space="preserve">is going to get another variable called </w:t>
+      </w:r>
+      <w:proofErr w:type="spellStart"/>
+      <w:r>
+        <w:t>prompt_type</w:t>
+      </w:r>
+      <w:proofErr w:type="spellEnd"/>
+      <w:r>
+        <w:t>. For this one it is ‘fb’</w:t>
+      </w:r>
+      <w:r>
+        <w:t xml:space="preserve"> </w:t>
+      </w:r>
+    </w:p>
+    <w:p>
+      <w:r>
+        <w:t xml:space="preserve">Facebook single prompt – This will be used when you have googled a row in the database and the best solution is to use Facebook. In this case we do NOT want multiple events. We ONLY want the first event. I AM PRETTY SURE WE NEED TO BUILD THIS PROMPT AND PROPERLY DO SOME REGEX WORK ON THIS IN A FUNCTION. </w:t>
+      </w:r>
+      <w:proofErr w:type="spellStart"/>
+      <w:r>
+        <w:t>Llm.generate_</w:t>
+      </w:r>
+      <w:proofErr w:type="gramStart"/>
+      <w:r>
+        <w:t>prompt</w:t>
+      </w:r>
+      <w:proofErr w:type="spellEnd"/>
+      <w:r>
+        <w:t>(</w:t>
+      </w:r>
+      <w:proofErr w:type="gramEnd"/>
+      <w:r>
+        <w:t xml:space="preserve">) expects ‘single </w:t>
+      </w:r>
+      <w:r>
+        <w:t>_</w:t>
+      </w:r>
+      <w:r>
+        <w:t>event</w:t>
+      </w:r>
+      <w:r>
+        <w:t>’</w:t>
+      </w:r>
+    </w:p>
+    <w:p>
+      <w:r>
+        <w:t xml:space="preserve">Default – This is used for everything else until such time as we believe we need a separate </w:t>
+      </w:r>
+      <w:proofErr w:type="gramStart"/>
+      <w:r>
+        <w:t>prompt</w:t>
+      </w:r>
+      <w:proofErr w:type="gramEnd"/>
+      <w:r>
+        <w:t xml:space="preserve"> for example All Events </w:t>
+      </w:r>
+      <w:proofErr w:type="gramStart"/>
+      <w:r>
+        <w:t>In</w:t>
+      </w:r>
+      <w:proofErr w:type="gramEnd"/>
+      <w:r>
+        <w:t xml:space="preserve"> or Event Brite. </w:t>
+      </w:r>
+      <w:proofErr w:type="spellStart"/>
+      <w:r>
+        <w:t>Llm.generate_</w:t>
+      </w:r>
+      <w:proofErr w:type="gramStart"/>
+      <w:r>
+        <w:t>prompt</w:t>
+      </w:r>
+      <w:proofErr w:type="spellEnd"/>
+      <w:r>
+        <w:t>(</w:t>
+      </w:r>
+      <w:proofErr w:type="gramEnd"/>
+      <w:r>
+        <w:t>) expects ‘default</w:t>
+      </w:r>
+      <w:r>
+        <w:t>’</w:t>
+      </w:r>
+      <w:r>
+        <w:t>.</w:t>
+      </w:r>
+    </w:p>
+    <w:p/>
+    <w:p>
+      <w:pPr>
+        <w:pStyle w:val="Heading2"/>
+      </w:pPr>
+      <w:r>
+        <w:t>Address Requirements</w:t>
+      </w:r>
+    </w:p>
+    <w:p>
+      <w:r>
+        <w:t>I have a working version of something that parses addresses (location column in events table). However, it needs to be integrated in.</w:t>
+      </w:r>
+    </w:p>
+    <w:p/>
+    <w:p>
+      <w:pPr>
+        <w:pStyle w:val="Heading2"/>
+      </w:pPr>
+      <w:r>
+        <w:t>January 1, 2025</w:t>
+      </w:r>
+    </w:p>
+    <w:p>
+      <w:r>
+        <w:t>Need to run the entire workflow. I may be close to having a working back end!!</w:t>
+      </w:r>
+    </w:p>
+    <w:p/>
+    <w:p>
+      <w:pPr>
+        <w:pStyle w:val="Heading2"/>
+      </w:pPr>
+      <w:r>
+        <w:t>Requirements For Update Events</w:t>
+      </w:r>
+    </w:p>
+    <w:p>
+      <w:r>
+        <w:t xml:space="preserve">I have thought about this. The right thing to do is to make this a single pass. By that I mean, we should NOT update. We should drop the events table and build it out each time. It is too difficult to figure out what is current or what is not. </w:t>
+      </w:r>
+      <w:proofErr w:type="spellStart"/>
+      <w:proofErr w:type="gramStart"/>
+      <w:r>
+        <w:t>Lets</w:t>
+      </w:r>
+      <w:proofErr w:type="spellEnd"/>
+      <w:proofErr w:type="gramEnd"/>
+      <w:r>
+        <w:t xml:space="preserve"> just run with what we know is current. We </w:t>
+      </w:r>
+      <w:proofErr w:type="gramStart"/>
+      <w:r>
+        <w:t>should</w:t>
+      </w:r>
+      <w:proofErr w:type="gramEnd"/>
+      <w:r>
+        <w:t xml:space="preserve"> however, </w:t>
+      </w:r>
+      <w:proofErr w:type="gramStart"/>
+      <w:r>
+        <w:t>post  process</w:t>
+      </w:r>
+      <w:proofErr w:type="gramEnd"/>
+      <w:r>
+        <w:t xml:space="preserve"> and create some helpful tables that can fill out the events. </w:t>
+      </w:r>
+      <w:r>
+        <w:t xml:space="preserve">Not even sure if we need an </w:t>
+      </w:r>
+      <w:proofErr w:type="spellStart"/>
+      <w:r>
+        <w:t>event_id</w:t>
+      </w:r>
+      <w:proofErr w:type="spellEnd"/>
+      <w:r>
+        <w:t xml:space="preserve">. </w:t>
+      </w:r>
+      <w:proofErr w:type="gramStart"/>
+      <w:r>
+        <w:t>Lets</w:t>
+      </w:r>
+      <w:proofErr w:type="gramEnd"/>
+      <w:r>
+        <w:t xml:space="preserve"> leave it, you almost always need a primary key.</w:t>
+      </w:r>
+    </w:p>
+    <w:p>
+      <w:r>
+        <w:t xml:space="preserve">We need an organization table. This would have </w:t>
+      </w:r>
+      <w:proofErr w:type="spellStart"/>
+      <w:r>
+        <w:t>org_id</w:t>
+      </w:r>
+      <w:proofErr w:type="spellEnd"/>
+      <w:r>
         <w:t xml:space="preserve">, </w:t>
       </w:r>
-      <w:r>
-        <w:t>west coast swing,</w:t>
+      <w:proofErr w:type="spellStart"/>
+      <w:r>
+        <w:t>org_name</w:t>
+      </w:r>
+      <w:proofErr w:type="spellEnd"/>
+      <w:r>
+        <w:t xml:space="preserve">, </w:t>
+      </w:r>
+      <w:proofErr w:type="spellStart"/>
+      <w:r>
+        <w:t>web_url</w:t>
+      </w:r>
+      <w:proofErr w:type="spellEnd"/>
+      <w:r>
+        <w:t>,</w:t>
+      </w:r>
+      <w:r>
+        <w:t xml:space="preserve"> </w:t>
+      </w:r>
+      <w:proofErr w:type="spellStart"/>
+      <w:r>
+        <w:t>fb_url</w:t>
+      </w:r>
+      <w:proofErr w:type="spellEnd"/>
+      <w:r>
+        <w:t xml:space="preserve">, </w:t>
+      </w:r>
+      <w:proofErr w:type="spellStart"/>
+      <w:r>
+        <w:t>ig_url</w:t>
+      </w:r>
+      <w:proofErr w:type="spellEnd"/>
+      <w:r>
+        <w:t xml:space="preserve">, phone, email, and </w:t>
+      </w:r>
+      <w:proofErr w:type="spellStart"/>
+      <w:r>
+        <w:t>address_id</w:t>
+      </w:r>
+      <w:proofErr w:type="spellEnd"/>
+      <w:r>
+        <w:t xml:space="preserve">. We should build a program that scrapes for this information, based on a group by of the </w:t>
+      </w:r>
+      <w:proofErr w:type="spellStart"/>
+      <w:r>
+        <w:t>org_name</w:t>
+      </w:r>
+      <w:proofErr w:type="spellEnd"/>
+      <w:r>
+        <w:t xml:space="preserve"> in events. It should run weekly and just try to keep that information current.</w:t>
+      </w:r>
+      <w:r>
+        <w:t xml:space="preserve"> I need to write out the specs for this better.</w:t>
+      </w:r>
+    </w:p>
+    <w:p>
+      <w:pPr>
+        <w:pStyle w:val="Heading2"/>
+      </w:pPr>
+      <w:r>
+        <w:t>Duplicate Checking</w:t>
+      </w:r>
+    </w:p>
+    <w:p>
+      <w:r>
+        <w:t xml:space="preserve">Pretty hard to check </w:t>
+      </w:r>
+      <w:proofErr w:type="gramStart"/>
+      <w:r>
+        <w:t>all of</w:t>
+      </w:r>
+      <w:proofErr w:type="gramEnd"/>
+      <w:r>
+        <w:t xml:space="preserve"> the events against every other event. That is a little ridiculous. However, when the users hit the database, it will be very annoying if they get like 10 obvious duplicates of the same event up. Yet, if they are only asking for 10 or 20 rows at a time (likely), </w:t>
+      </w:r>
+      <w:r>
+        <w:t>it is computable to</w:t>
+      </w:r>
+      <w:r>
+        <w:t xml:space="preserve"> check all against each other and choose one above all and remove the duplicates. We can probably do that with above 99% accuracy.</w:t>
+      </w:r>
+    </w:p>
+    <w:p>
+      <w:r>
+        <w:t xml:space="preserve">To do this, I would suggest using fuzzy </w:t>
+      </w:r>
+      <w:proofErr w:type="spellStart"/>
+      <w:r>
+        <w:t>wuzzy</w:t>
+      </w:r>
+      <w:proofErr w:type="spellEnd"/>
+      <w:r>
+        <w:t xml:space="preserve">. We could get a fuzzy </w:t>
+      </w:r>
+      <w:proofErr w:type="spellStart"/>
+      <w:r>
+        <w:t>wuzzy</w:t>
+      </w:r>
+      <w:proofErr w:type="spellEnd"/>
+      <w:r>
+        <w:t xml:space="preserve"> score by column and then average over the columns. We would not have to choose the columns then. </w:t>
+      </w:r>
+      <w:r>
+        <w:t xml:space="preserve">When we got 2 that scored over 90 (on config and </w:t>
+      </w:r>
+      <w:proofErr w:type="spellStart"/>
+      <w:r>
+        <w:t>and</w:t>
+      </w:r>
+      <w:proofErr w:type="spellEnd"/>
+      <w:r>
+        <w:t xml:space="preserve"> could be adjusted) on the fuzzy </w:t>
+      </w:r>
+      <w:proofErr w:type="spellStart"/>
+      <w:r>
+        <w:t>wuzzy</w:t>
+      </w:r>
+      <w:proofErr w:type="spellEnd"/>
+      <w:r>
+        <w:t xml:space="preserve"> score, we would choose the one that had the most recent time stamp. HOWEVER, for the one that was discarded and there were columns not filled in on the one that we were keeping, we would use the columns from the discarded event to update the kept event with those values. </w:t>
+      </w:r>
+    </w:p>
+    <w:p>
+      <w:r>
+        <w:t>Bottom line is we allow duplicates because we run the update every night at 12 midnight</w:t>
+      </w:r>
+    </w:p>
+    <w:p>
+      <w:pPr>
+        <w:pStyle w:val="Heading2"/>
+      </w:pPr>
+      <w:r>
+        <w:t>Truncate Description Column in Events</w:t>
+      </w:r>
+    </w:p>
+    <w:p>
+      <w:r>
+        <w:t xml:space="preserve">I decided </w:t>
+      </w:r>
+      <w:proofErr w:type="gramStart"/>
+      <w:r>
+        <w:t>to not</w:t>
+      </w:r>
+      <w:proofErr w:type="gramEnd"/>
+      <w:r>
+        <w:t xml:space="preserve"> truncate. There is lots of good information in the description. All that we will do in the front end is only show 100 characters (for example) and if they </w:t>
+      </w:r>
+      <w:proofErr w:type="gramStart"/>
+      <w:r>
+        <w:t>want</w:t>
+      </w:r>
+      <w:proofErr w:type="gramEnd"/>
+      <w:r>
+        <w:t xml:space="preserve"> they can get more by asking for it. We can probably do one of </w:t>
+      </w:r>
+      <w:proofErr w:type="gramStart"/>
+      <w:r>
+        <w:t>those little mouse</w:t>
+      </w:r>
+      <w:proofErr w:type="gramEnd"/>
+      <w:r>
+        <w:t xml:space="preserve"> over things.</w:t>
+      </w:r>
+    </w:p>
+    <w:p>
+      <w:pPr>
+        <w:pStyle w:val="Heading2"/>
+      </w:pPr>
+      <w:r>
+        <w:t>Post Processing</w:t>
+      </w:r>
+    </w:p>
+    <w:p>
+      <w:r>
+        <w:t xml:space="preserve">Fix the lack of an </w:t>
+      </w:r>
+      <w:proofErr w:type="spellStart"/>
+      <w:r>
+        <w:t>address_id</w:t>
+      </w:r>
+      <w:proofErr w:type="spellEnd"/>
+      <w:r>
+        <w:t xml:space="preserve"> in the events table. Some are null and they should not be. Pretty easy fix, just go </w:t>
+      </w:r>
+      <w:proofErr w:type="gramStart"/>
+      <w:r>
+        <w:t>thru</w:t>
+      </w:r>
+      <w:proofErr w:type="gramEnd"/>
+      <w:r>
+        <w:t xml:space="preserve"> find them and fix them. I can probably get </w:t>
+      </w:r>
+      <w:proofErr w:type="spellStart"/>
+      <w:r>
+        <w:t>chatgpt</w:t>
+      </w:r>
+      <w:proofErr w:type="spellEnd"/>
+      <w:r>
+        <w:t xml:space="preserve"> to write </w:t>
+      </w:r>
+      <w:proofErr w:type="gramStart"/>
+      <w:r>
+        <w:t>all of</w:t>
+      </w:r>
+      <w:proofErr w:type="gramEnd"/>
+      <w:r>
+        <w:t xml:space="preserve"> the code for me.</w:t>
+      </w:r>
+    </w:p>
+    <w:p>
+      <w:pPr>
+        <w:pStyle w:val="Heading2"/>
+      </w:pPr>
+      <w:r>
+        <w:lastRenderedPageBreak/>
+        <w:t>Google Search</w:t>
+      </w:r>
+    </w:p>
+    <w:p>
+      <w:r>
+        <w:t xml:space="preserve">We should still do a general google search where we look for </w:t>
+      </w:r>
+      <w:proofErr w:type="gramStart"/>
+      <w:r>
+        <w:t>all of</w:t>
+      </w:r>
+      <w:proofErr w:type="gramEnd"/>
+      <w:r>
+        <w:t xml:space="preserve"> the events that might have escaped. This will also fill in missing columns in rows (hopefully). We would run </w:t>
+      </w:r>
+      <w:proofErr w:type="gramStart"/>
+      <w:r>
+        <w:t>all of</w:t>
+      </w:r>
+      <w:proofErr w:type="gramEnd"/>
+      <w:r>
+        <w:t xml:space="preserve"> the keywords </w:t>
+      </w:r>
+      <w:proofErr w:type="gramStart"/>
+      <w:r>
+        <w:t>thru</w:t>
+      </w:r>
+      <w:proofErr w:type="gramEnd"/>
+      <w:r>
+        <w:t xml:space="preserve">. I am a little concerned that we might run out of daily freebies. I think we should do it according to dance style keywords and see what it comes up with. </w:t>
+      </w:r>
+      <w:r>
+        <w:t xml:space="preserve">I think we can just go with the hits on the first page. </w:t>
       </w:r>
     </w:p>
     <w:p/>
     <w:p>
       <w:pPr>
-        <w:pStyle w:val="Heading3"/>
-      </w:pPr>
-      <w:r>
-        <w:t>Facebook Search</w:t>
-      </w:r>
-    </w:p>
-    <w:p>
-      <w:r>
-        <w:t xml:space="preserve">We want to run an experiment on the </w:t>
-      </w:r>
-      <w:proofErr w:type="spellStart"/>
-      <w:r>
-        <w:t>facebook</w:t>
-      </w:r>
-      <w:proofErr w:type="spellEnd"/>
-      <w:r>
-        <w:t xml:space="preserve"> search. We want to see if the event </w:t>
-      </w:r>
-      <w:proofErr w:type="spellStart"/>
-      <w:r>
-        <w:t>urls</w:t>
-      </w:r>
-      <w:proofErr w:type="spellEnd"/>
-      <w:r>
-        <w:t xml:space="preserve"> correspond exactly to the scrape order on the page with the exact same number of links. If they are the same, then … we can stop screwing around with the current system. </w:t>
+        <w:pStyle w:val="Heading2"/>
+      </w:pPr>
+      <w:r>
+        <w:t>All Events In</w:t>
+      </w:r>
+    </w:p>
+    <w:p>
+      <w:r>
+        <w:t>We could also do one for this search engine. I think it is a good idea.</w:t>
+      </w:r>
+      <w:r>
+        <w:t xml:space="preserve"> Probably some functions that we could use across All Events </w:t>
+      </w:r>
+      <w:proofErr w:type="gramStart"/>
+      <w:r>
+        <w:t>In</w:t>
+      </w:r>
+      <w:proofErr w:type="gramEnd"/>
+      <w:r>
+        <w:t xml:space="preserve"> and Event Brite</w:t>
       </w:r>
     </w:p>
     <w:p/>
     <w:p>
-      <w:r>
-        <w:t>Prompt Choosing</w:t>
-      </w:r>
-    </w:p>
-    <w:p>
-      <w:r>
-        <w:t xml:space="preserve">There are </w:t>
-      </w:r>
-      <w:proofErr w:type="gramStart"/>
-      <w:r>
-        <w:t>3  possible</w:t>
-      </w:r>
-      <w:proofErr w:type="gramEnd"/>
-      <w:r>
-        <w:t xml:space="preserve"> prompts</w:t>
-      </w:r>
-    </w:p>
-    <w:p>
-      <w:r>
-        <w:t xml:space="preserve">Facebook prompt – This will be used when you have </w:t>
-      </w:r>
-      <w:proofErr w:type="spellStart"/>
-      <w:r>
-        <w:t>facebook</w:t>
-      </w:r>
-      <w:proofErr w:type="spellEnd"/>
-      <w:r>
-        <w:t xml:space="preserve"> groups or any other </w:t>
-      </w:r>
-      <w:proofErr w:type="spellStart"/>
-      <w:r>
-        <w:t>facebook</w:t>
-      </w:r>
-      <w:proofErr w:type="spellEnd"/>
-      <w:r>
-        <w:t xml:space="preserve"> page whereby you want to get </w:t>
-      </w:r>
-      <w:proofErr w:type="gramStart"/>
-      <w:r>
-        <w:t>ALL of</w:t>
-      </w:r>
-      <w:proofErr w:type="gramEnd"/>
-      <w:r>
-        <w:t xml:space="preserve"> the events mentioned regardless of whether or not they have an </w:t>
-      </w:r>
-      <w:proofErr w:type="spellStart"/>
-      <w:r>
-        <w:t>url</w:t>
-      </w:r>
-      <w:proofErr w:type="spellEnd"/>
-      <w:r>
-        <w:t xml:space="preserve"> associated with it. </w:t>
-      </w:r>
-      <w:proofErr w:type="spellStart"/>
-      <w:r>
-        <w:t>Llm.generate_</w:t>
-      </w:r>
-      <w:proofErr w:type="gramStart"/>
-      <w:r>
-        <w:t>prompt</w:t>
-      </w:r>
-      <w:proofErr w:type="spellEnd"/>
-      <w:r>
-        <w:t>(</w:t>
-      </w:r>
-      <w:proofErr w:type="gramEnd"/>
-      <w:r>
-        <w:t xml:space="preserve">) </w:t>
-      </w:r>
-      <w:r>
-        <w:t xml:space="preserve">is going to get another variable called </w:t>
-      </w:r>
-      <w:proofErr w:type="spellStart"/>
-      <w:r>
-        <w:t>prompt_type</w:t>
-      </w:r>
-      <w:proofErr w:type="spellEnd"/>
-      <w:r>
-        <w:t>. For this one it is ‘fb’</w:t>
-      </w:r>
-      <w:r>
-        <w:t xml:space="preserve"> </w:t>
-      </w:r>
-    </w:p>
-    <w:p>
-      <w:r>
-        <w:t xml:space="preserve">Facebook single prompt – This will be used when you have googled a row in the database and the best solution is to use Facebook. In this case we do NOT want multiple events. We ONLY want the first event. I AM PRETTY SURE WE NEED TO BUILD THIS PROMPT AND PROPERLY DO SOME REGEX WORK ON THIS IN A FUNCTION. </w:t>
-      </w:r>
-      <w:proofErr w:type="spellStart"/>
-      <w:r>
-        <w:t>Llm.generate_</w:t>
-      </w:r>
-      <w:proofErr w:type="gramStart"/>
-      <w:r>
-        <w:t>prompt</w:t>
-      </w:r>
-      <w:proofErr w:type="spellEnd"/>
-      <w:r>
-        <w:t>(</w:t>
-      </w:r>
-      <w:proofErr w:type="gramEnd"/>
-      <w:r>
-        <w:t>) expects ‘</w:t>
-      </w:r>
-      <w:r>
-        <w:t xml:space="preserve">single </w:t>
-      </w:r>
-      <w:r>
-        <w:t>_</w:t>
-      </w:r>
-      <w:r>
-        <w:t>event</w:t>
-      </w:r>
-      <w:r>
-        <w:t>’</w:t>
-      </w:r>
-    </w:p>
-    <w:p>
-      <w:r>
-        <w:t xml:space="preserve">Default – This is used for everything else until such time as we believe we need a separate </w:t>
-      </w:r>
-      <w:proofErr w:type="gramStart"/>
-      <w:r>
-        <w:t>prompt</w:t>
-      </w:r>
-      <w:proofErr w:type="gramEnd"/>
-      <w:r>
-        <w:t xml:space="preserve"> for example All Events </w:t>
-      </w:r>
-      <w:proofErr w:type="gramStart"/>
-      <w:r>
-        <w:t>In</w:t>
-      </w:r>
-      <w:proofErr w:type="gramEnd"/>
-      <w:r>
-        <w:t xml:space="preserve"> or Event Brite. </w:t>
-      </w:r>
-      <w:proofErr w:type="spellStart"/>
-      <w:r>
-        <w:t>Llm.generate_</w:t>
-      </w:r>
-      <w:proofErr w:type="gramStart"/>
-      <w:r>
-        <w:t>prompt</w:t>
-      </w:r>
-      <w:proofErr w:type="spellEnd"/>
-      <w:r>
-        <w:t>(</w:t>
-      </w:r>
-      <w:proofErr w:type="gramEnd"/>
-      <w:r>
-        <w:t>) expects ‘</w:t>
-      </w:r>
-      <w:r>
-        <w:t>default</w:t>
-      </w:r>
-      <w:r>
-        <w:t>’</w:t>
-      </w:r>
-      <w:r>
-        <w:t>.</w:t>
-      </w:r>
-    </w:p>
-    <w:p/>
-    <w:p>
       <w:pPr>
         <w:pStyle w:val="Heading2"/>
       </w:pPr>
       <w:r>
-        <w:t>Address Requirements</w:t>
-      </w:r>
-    </w:p>
-    <w:p>
-      <w:r>
-        <w:t>I have a working version of something that parses addresses (location column in events table). However, it needs to be integrated in.</w:t>
-      </w:r>
-    </w:p>
-    <w:p/>
-    <w:p>
-      <w:pPr>
-        <w:pStyle w:val="Heading2"/>
-      </w:pPr>
-      <w:r>
-        <w:t>January 1, 2025</w:t>
-      </w:r>
-    </w:p>
-    <w:p>
-      <w:r>
-        <w:t>Need to run the entire workflow. I may be close to having a working back end!!</w:t>
-      </w:r>
-    </w:p>
-    <w:p/>
+        <w:t>Event Brite</w:t>
+      </w:r>
+    </w:p>
+    <w:p>
+      <w:r>
+        <w:t>Same here. Probably a good idea. Keep it simple. Do one for every search engine.</w:t>
+      </w:r>
+    </w:p>
+    <w:p>
+      <w:r>
+        <w:tab/>
+      </w:r>
+      <w:r>
+        <w:tab/>
+      </w:r>
+      <w:r>
+        <w:tab/>
+      </w:r>
+      <w:r>
+        <w:tab/>
+      </w:r>
+      <w:r>
+        <w:tab/>
+      </w:r>
+      <w:r>
+        <w:tab/>
+      </w:r>
+      <w:r>
+        <w:tab/>
+      </w:r>
+    </w:p>
     <w:p/>
     <w:sectPr>
       <w:pgSz w:w="12240" w:h="15840"/>

</xml_diff>

<commit_message>
Hainvg lots of trouble here with __init__ and calling DataBaseHandler and I am sure everything else (sigh)
</commit_message>
<xml_diff>
--- a/documentation/Design Document for Social Dance Calendar App.docx
+++ b/documentation/Design Document for Social Dance Calendar App.docx
@@ -27,23 +27,7 @@
     </w:p>
     <w:p>
       <w:r>
-        <w:t xml:space="preserve">Whenever you start looking for who is doing what in social dancing, you </w:t>
-      </w:r>
-      <w:proofErr w:type="gramStart"/>
-      <w:r>
-        <w:t>have to</w:t>
-      </w:r>
-      <w:proofErr w:type="gramEnd"/>
-      <w:r>
-        <w:t xml:space="preserve"> go to a large number of sites. The information is often outdated, incorrect, etc. People that are in that local area know the drill and where to go on the internet, but somebody coming in cold from the </w:t>
-      </w:r>
-      <w:proofErr w:type="gramStart"/>
-      <w:r>
-        <w:t>outside,</w:t>
-      </w:r>
-      <w:proofErr w:type="gramEnd"/>
-      <w:r>
-        <w:t xml:space="preserve"> does not. </w:t>
+        <w:t xml:space="preserve">Whenever you start looking for who is doing what in social dancing, you have to go to a large number of sites. The information is often outdated, incorrect, etc. People that are in that local area know the drill and where to go on the internet, but somebody coming in cold from the outside, does not. </w:t>
       </w:r>
     </w:p>
     <w:p/>
@@ -68,15 +52,7 @@
         <w:t xml:space="preserve">, provide those to a LLM to judge if there is content that is helpful for building this calendar. </w:t>
       </w:r>
       <w:r>
-        <w:t xml:space="preserve">The </w:t>
-      </w:r>
-      <w:proofErr w:type="gramStart"/>
-      <w:r>
-        <w:t>results</w:t>
-      </w:r>
-      <w:proofErr w:type="gramEnd"/>
-      <w:r>
-        <w:t xml:space="preserve"> of this judging process returns a JSON file that is then stored in a series of JSON tables. </w:t>
+        <w:t xml:space="preserve">The results of this judging process returns a JSON file that is then stored in a series of JSON tables. </w:t>
       </w:r>
       <w:r>
         <w:t xml:space="preserve">Then the app provides a report / calendar with the names, locations, times, description, and cost for the events. </w:t>
@@ -84,15 +60,7 @@
     </w:p>
     <w:p>
       <w:r>
-        <w:t xml:space="preserve">This </w:t>
-      </w:r>
-      <w:proofErr w:type="gramStart"/>
-      <w:r>
-        <w:t>actually 2</w:t>
-      </w:r>
-      <w:proofErr w:type="gramEnd"/>
-      <w:r>
-        <w:t xml:space="preserve"> different applications that work together. The first is the one that goes out and gets the information and populates the </w:t>
+        <w:t xml:space="preserve">This actually 2 different applications that work together. The first is the one that goes out and gets the information and populates the </w:t>
       </w:r>
       <w:proofErr w:type="spellStart"/>
       <w:r>
@@ -103,12 +71,10 @@
         <w:t xml:space="preserve"> tables. </w:t>
       </w:r>
       <w:proofErr w:type="spellStart"/>
-      <w:proofErr w:type="gramStart"/>
       <w:r>
         <w:t>Lets</w:t>
       </w:r>
       <w:proofErr w:type="spellEnd"/>
-      <w:proofErr w:type="gramEnd"/>
       <w:r>
         <w:t xml:space="preserve"> call that </w:t>
       </w:r>
@@ -124,12 +90,10 @@
         <w:t xml:space="preserve"> one is a web app that queries the database based on a chat interface on the web. </w:t>
       </w:r>
       <w:proofErr w:type="spellStart"/>
-      <w:proofErr w:type="gramStart"/>
       <w:r>
         <w:t>Lets</w:t>
       </w:r>
       <w:proofErr w:type="spellEnd"/>
-      <w:proofErr w:type="gramEnd"/>
       <w:r>
         <w:t xml:space="preserve"> call that </w:t>
       </w:r>
@@ -257,13 +221,8 @@
           <w:numId w:val="1"/>
         </w:numPr>
       </w:pPr>
-      <w:proofErr w:type="gramStart"/>
-      <w:r>
-        <w:t>First</w:t>
-      </w:r>
-      <w:proofErr w:type="gramEnd"/>
-      <w:r>
-        <w:t xml:space="preserve"> </w:t>
+      <w:r>
+        <w:t xml:space="preserve">First </w:t>
       </w:r>
       <w:r>
         <w:t>column</w:t>
@@ -275,15 +234,7 @@
         <w:t xml:space="preserve"> (city state country)</w:t>
       </w:r>
       <w:r>
-        <w:t xml:space="preserve">. </w:t>
-      </w:r>
-      <w:proofErr w:type="gramStart"/>
-      <w:r>
-        <w:t>Second</w:t>
-      </w:r>
-      <w:proofErr w:type="gramEnd"/>
-      <w:r>
-        <w:t xml:space="preserve"> </w:t>
+        <w:t xml:space="preserve">. Second </w:t>
       </w:r>
       <w:r>
         <w:t>column</w:t>
@@ -304,52 +255,26 @@
         <w:t xml:space="preserve"> search term. For example </w:t>
       </w:r>
       <w:r>
-        <w:t>salsa would be ‘salsa social dance events</w:t>
-      </w:r>
-      <w:proofErr w:type="gramStart"/>
-      <w:r>
-        <w:t xml:space="preserve">’ </w:t>
-      </w:r>
-      <w:r>
-        <w:t xml:space="preserve"> or</w:t>
-      </w:r>
-      <w:proofErr w:type="gramEnd"/>
-      <w:r>
-        <w:t xml:space="preserve"> </w:t>
-      </w:r>
-      <w:proofErr w:type="spellStart"/>
-      <w:proofErr w:type="gramStart"/>
+        <w:t xml:space="preserve">salsa would be ‘salsa social dance events’ </w:t>
+      </w:r>
+      <w:r>
+        <w:t xml:space="preserve"> or </w:t>
+      </w:r>
+      <w:proofErr w:type="spellStart"/>
       <w:r>
         <w:t>what ever</w:t>
       </w:r>
       <w:proofErr w:type="spellEnd"/>
-      <w:proofErr w:type="gramEnd"/>
       <w:r>
         <w:t xml:space="preserve"> makes sense based on what we are searching for. For example, </w:t>
       </w:r>
       <w:r>
-        <w:t xml:space="preserve">running could be ‘running </w:t>
-      </w:r>
-      <w:proofErr w:type="gramStart"/>
-      <w:r>
-        <w:t>clubs’</w:t>
-      </w:r>
-      <w:proofErr w:type="gramEnd"/>
-      <w:r>
-        <w:t>.</w:t>
-      </w:r>
-    </w:p>
-    <w:p>
-      <w:r>
-        <w:t xml:space="preserve">At least one of the 2 inputs </w:t>
-      </w:r>
-      <w:proofErr w:type="gramStart"/>
-      <w:r>
-        <w:t>are</w:t>
-      </w:r>
-      <w:proofErr w:type="gramEnd"/>
-      <w:r>
-        <w:t xml:space="preserve"> required and preferably both. </w:t>
+        <w:t>running could be ‘running clubs’.</w:t>
+      </w:r>
+    </w:p>
+    <w:p>
+      <w:r>
+        <w:t xml:space="preserve">At least one of the 2 inputs are required and preferably both. </w:t>
       </w:r>
     </w:p>
     <w:p>
@@ -404,15 +329,7 @@
       </w:r>
       <w:proofErr w:type="spellEnd"/>
       <w:r>
-        <w:t xml:space="preserve">. It was quite stochastic. Sometimes good, sometimes terrible. With the same prompt, Google was not good either. I am </w:t>
-      </w:r>
-      <w:proofErr w:type="gramStart"/>
-      <w:r>
-        <w:t>pretty suspicious</w:t>
-      </w:r>
-      <w:proofErr w:type="gramEnd"/>
-      <w:r>
-        <w:t xml:space="preserve"> that what I need to do is create a </w:t>
+        <w:t xml:space="preserve">. It was quite stochastic. Sometimes good, sometimes terrible. With the same prompt, Google was not good either. I am pretty suspicious that what I need to do is create a </w:t>
       </w:r>
       <w:r>
         <w:t xml:space="preserve">series of keywords and then use Google NOT OpenAI to generate those </w:t>
@@ -491,15 +408,7 @@
         <w:t>Input</w:t>
       </w:r>
       <w:r>
-        <w:t xml:space="preserve"> comes a </w:t>
-      </w:r>
-      <w:proofErr w:type="gramStart"/>
-      <w:r>
-        <w:t>list</w:t>
-      </w:r>
-      <w:proofErr w:type="gramEnd"/>
-      <w:r>
-        <w:t xml:space="preserve"> </w:t>
+        <w:t xml:space="preserve"> comes a list </w:t>
       </w:r>
       <w:proofErr w:type="spellStart"/>
       <w:r>
@@ -570,15 +479,7 @@
         <w:t>A function will be written that creates the output report.</w:t>
       </w:r>
       <w:r>
-        <w:t xml:space="preserve"> This queries the above tables. It has </w:t>
-      </w:r>
-      <w:proofErr w:type="gramStart"/>
-      <w:r>
-        <w:t>the</w:t>
-      </w:r>
-      <w:proofErr w:type="gramEnd"/>
-      <w:r>
-        <w:t xml:space="preserve"> chat interface from which it generates the </w:t>
+        <w:t xml:space="preserve"> This queries the above tables. It has the chat interface from which it generates the </w:t>
       </w:r>
       <w:proofErr w:type="spellStart"/>
       <w:r>
@@ -662,31 +563,7 @@
     </w:p>
     <w:p>
       <w:r>
-        <w:t xml:space="preserve">I, Lindsay Moir, a </w:t>
-      </w:r>
-      <w:proofErr w:type="gramStart"/>
-      <w:r>
-        <w:t>69 year old</w:t>
-      </w:r>
-      <w:proofErr w:type="gramEnd"/>
-      <w:r>
-        <w:t xml:space="preserve"> male is the primary stakeholder. If this application is sufficiently accurate, comprehensive, and easy to use I will provide it to people initially in the Victoria, BC, Canada dance community to use. I will require it to make money at some point. There will be costs for hosting the application. I also need to generate some income and am getting </w:t>
-      </w:r>
-      <w:proofErr w:type="gramStart"/>
-      <w:r>
-        <w:t>fairly pessimistic</w:t>
-      </w:r>
-      <w:proofErr w:type="gramEnd"/>
-      <w:r>
-        <w:t xml:space="preserve"> that I will be able to find work in the data science area due to my age and preferences. I do not want to work a </w:t>
-      </w:r>
-      <w:proofErr w:type="gramStart"/>
-      <w:r>
-        <w:t>full time</w:t>
-      </w:r>
-      <w:proofErr w:type="gramEnd"/>
-      <w:r>
-        <w:t xml:space="preserve"> job.</w:t>
+        <w:t>I, Lindsay Moir, a 69 year old male is the primary stakeholder. If this application is sufficiently accurate, comprehensive, and easy to use I will provide it to people initially in the Victoria, BC, Canada dance community to use. I will require it to make money at some point. There will be costs for hosting the application. I also need to generate some income and am getting fairly pessimistic that I will be able to find work in the data science area due to my age and preferences. I do not want to work a full time job.</w:t>
       </w:r>
     </w:p>
     <w:p>
@@ -783,16 +660,11 @@
       <w:r>
         <w:t xml:space="preserve">Initially </w:t>
       </w:r>
-      <w:proofErr w:type="gramStart"/>
       <w:r>
         <w:t xml:space="preserve">the </w:t>
       </w:r>
       <w:r>
-        <w:t xml:space="preserve"> application</w:t>
-      </w:r>
-      <w:proofErr w:type="gramEnd"/>
-      <w:r>
-        <w:t xml:space="preserve"> </w:t>
+        <w:t xml:space="preserve"> application </w:t>
       </w:r>
       <w:r>
         <w:t>(</w:t>
@@ -806,15 +678,7 @@
         <w:t xml:space="preserve">) </w:t>
       </w:r>
       <w:r>
-        <w:t xml:space="preserve">will assume that </w:t>
-      </w:r>
-      <w:proofErr w:type="gramStart"/>
-      <w:r>
-        <w:t>their</w:t>
-      </w:r>
-      <w:proofErr w:type="gramEnd"/>
-      <w:r>
-        <w:t xml:space="preserve"> location that they are interested in is, the IP address that they are at. They will be asked to confirm that. </w:t>
+        <w:t xml:space="preserve">will assume that their location that they are interested in is, the IP address that they are at. They will be asked to confirm that. </w:t>
       </w:r>
     </w:p>
     <w:p>
@@ -829,18 +693,10 @@
         <w:t xml:space="preserve">Eventually during </w:t>
       </w:r>
       <w:r>
-        <w:t xml:space="preserve">this </w:t>
-      </w:r>
-      <w:proofErr w:type="gramStart"/>
-      <w:r>
-        <w:t xml:space="preserve">chat </w:t>
-      </w:r>
-      <w:r>
-        <w:t xml:space="preserve"> process</w:t>
-      </w:r>
-      <w:proofErr w:type="gramEnd"/>
-      <w:r>
-        <w:t xml:space="preserve"> of the user inputting text and the LLM prompting the user, I will have the name of the city, the province, and the country</w:t>
+        <w:t xml:space="preserve">this chat </w:t>
+      </w:r>
+      <w:r>
+        <w:t xml:space="preserve"> process of the user inputting text and the LLM prompting the user, I will have the name of the city, the province, and the country</w:t>
       </w:r>
       <w:r>
         <w:t>. I will have the activity that he /she is interested in (currently dance</w:t>
@@ -2052,15 +1908,7 @@
         </w:numPr>
       </w:pPr>
       <w:r>
-        <w:t xml:space="preserve">I do want </w:t>
-      </w:r>
-      <w:proofErr w:type="gramStart"/>
-      <w:r>
-        <w:t>all of</w:t>
-      </w:r>
-      <w:proofErr w:type="gramEnd"/>
-      <w:r>
-        <w:t xml:space="preserve"> the </w:t>
+        <w:t xml:space="preserve">I do want all of the </w:t>
       </w:r>
       <w:proofErr w:type="spellStart"/>
       <w:r>
@@ -2099,16 +1947,11 @@
       <w:r>
         <w:t xml:space="preserve"> needs to get </w:t>
       </w:r>
-      <w:proofErr w:type="gramStart"/>
       <w:r>
         <w:t>ALL</w:t>
       </w:r>
       <w:r>
-        <w:t xml:space="preserve"> of</w:t>
-      </w:r>
-      <w:proofErr w:type="gramEnd"/>
-      <w:r>
-        <w:t xml:space="preserve"> the source.</w:t>
+        <w:t xml:space="preserve"> of the source.</w:t>
       </w:r>
     </w:p>
     <w:p>
@@ -2120,34 +1963,10 @@
         </w:numPr>
       </w:pPr>
       <w:r>
-        <w:t xml:space="preserve">Have the LLM figure out </w:t>
-      </w:r>
-      <w:proofErr w:type="gramStart"/>
-      <w:r>
-        <w:t>whether or not</w:t>
-      </w:r>
-      <w:proofErr w:type="gramEnd"/>
-      <w:r>
-        <w:t xml:space="preserve"> this is a page that is applicable to people that want to </w:t>
-      </w:r>
-      <w:r>
-        <w:t xml:space="preserve">“dance”. Eventually we will want this to loop </w:t>
-      </w:r>
-      <w:proofErr w:type="gramStart"/>
-      <w:r>
-        <w:t>thru</w:t>
-      </w:r>
-      <w:proofErr w:type="gramEnd"/>
-      <w:r>
-        <w:t xml:space="preserve"> </w:t>
-      </w:r>
-      <w:proofErr w:type="gramStart"/>
-      <w:r>
-        <w:t>all of</w:t>
-      </w:r>
-      <w:proofErr w:type="gramEnd"/>
-      <w:r>
-        <w:t xml:space="preserve"> the keyword search terms but for now, </w:t>
+        <w:t xml:space="preserve">Have the LLM figure out whether or not this is a page that is applicable to people that want to </w:t>
+      </w:r>
+      <w:r>
+        <w:t xml:space="preserve">“dance”. Eventually we will want this to loop thru all of the keyword search terms but for now, </w:t>
       </w:r>
       <w:proofErr w:type="spellStart"/>
       <w:r>
@@ -2173,15 +1992,7 @@
         <w:t xml:space="preserve">If it is a page that is applicable, see if there are any events on the page. </w:t>
       </w:r>
       <w:r>
-        <w:t xml:space="preserve">If there are return those events in </w:t>
-      </w:r>
-      <w:proofErr w:type="gramStart"/>
-      <w:r>
-        <w:t>JSON  format</w:t>
-      </w:r>
-      <w:proofErr w:type="gramEnd"/>
-      <w:r>
-        <w:t xml:space="preserve"> (data, time, location</w:t>
+        <w:t>If there are return those events in JSON  format (data, time, location</w:t>
       </w:r>
       <w:r>
         <w:t xml:space="preserve">, description, cost, </w:t>
@@ -2255,15 +2066,7 @@
         </w:numPr>
       </w:pPr>
       <w:r>
-        <w:t xml:space="preserve">Perhaps once every 3 months depending on how much processing we </w:t>
-      </w:r>
-      <w:proofErr w:type="gramStart"/>
-      <w:r>
-        <w:t>have to</w:t>
-      </w:r>
-      <w:proofErr w:type="gramEnd"/>
-      <w:r>
-        <w:t xml:space="preserve"> do. This update cycle should probably be adjustable in the config file. </w:t>
+        <w:t xml:space="preserve">Perhaps once every 3 months depending on how much processing we have to do. This update cycle should probably be adjustable in the config file. </w:t>
       </w:r>
     </w:p>
     <w:p>
@@ -2364,23 +2167,7 @@
         <w:t xml:space="preserve"> table, just add the column / update it.</w:t>
       </w:r>
       <w:r>
-        <w:t xml:space="preserve"> So, you will have a created timestamp and </w:t>
-      </w:r>
-      <w:proofErr w:type="gramStart"/>
-      <w:r>
-        <w:t>an updated</w:t>
-      </w:r>
-      <w:proofErr w:type="gramEnd"/>
-      <w:r>
-        <w:t xml:space="preserve"> timestamp </w:t>
-      </w:r>
-      <w:proofErr w:type="gramStart"/>
-      <w:r>
-        <w:t>columns</w:t>
-      </w:r>
-      <w:proofErr w:type="gramEnd"/>
-      <w:r>
-        <w:t>.</w:t>
+        <w:t xml:space="preserve"> So, you will have a created timestamp and an updated timestamp columns.</w:t>
       </w:r>
     </w:p>
     <w:p>
@@ -2429,15 +2216,7 @@
         </w:numPr>
       </w:pPr>
       <w:r>
-        <w:t xml:space="preserve">            # I am pretty sure this is </w:t>
-      </w:r>
-      <w:proofErr w:type="gramStart"/>
-      <w:r>
-        <w:t>redundant</w:t>
-      </w:r>
-      <w:proofErr w:type="gramEnd"/>
-      <w:r>
-        <w:t xml:space="preserve"> but I will leave it here for now</w:t>
+        <w:t xml:space="preserve">            # I am pretty sure this is redundant but I will leave it here for now</w:t>
       </w:r>
     </w:p>
     <w:p>
@@ -2469,14 +2248,9 @@
         </w:numPr>
       </w:pPr>
       <w:r>
-        <w:t xml:space="preserve">                </w:t>
-      </w:r>
-      <w:proofErr w:type="gramStart"/>
-      <w:r>
-        <w:t>logging.info(</w:t>
-      </w:r>
-      <w:proofErr w:type="spellStart"/>
-      <w:proofErr w:type="gramEnd"/>
+        <w:t xml:space="preserve">                logging.info(</w:t>
+      </w:r>
+      <w:proofErr w:type="spellStart"/>
       <w:r>
         <w:t>f"def</w:t>
       </w:r>
@@ -2506,18 +2280,13 @@
       </w:r>
       <w:proofErr w:type="spellStart"/>
       <w:r>
-        <w:t>update_</w:t>
-      </w:r>
-      <w:proofErr w:type="gramStart"/>
-      <w:r>
-        <w:t>url</w:t>
+        <w:t>update_url</w:t>
       </w:r>
       <w:proofErr w:type="spellEnd"/>
       <w:r>
         <w:t>(</w:t>
       </w:r>
       <w:proofErr w:type="spellStart"/>
-      <w:proofErr w:type="gramEnd"/>
       <w:r>
         <w:t>url</w:t>
       </w:r>
@@ -2583,23 +2352,7 @@
       </w:r>
       <w:proofErr w:type="spellEnd"/>
       <w:r>
-        <w:t xml:space="preserve"> file. The other one is just getting too big. I have some code now that does a good job of getting the event links </w:t>
-      </w:r>
-      <w:proofErr w:type="gramStart"/>
-      <w:r>
-        <w:t>off of</w:t>
-      </w:r>
-      <w:proofErr w:type="gramEnd"/>
-      <w:r>
-        <w:t xml:space="preserve"> face book using the search function. Right </w:t>
-      </w:r>
-      <w:proofErr w:type="gramStart"/>
-      <w:r>
-        <w:t>now</w:t>
-      </w:r>
-      <w:proofErr w:type="gramEnd"/>
-      <w:r>
-        <w:t xml:space="preserve"> that search function is just taking an </w:t>
+        <w:t xml:space="preserve"> file. The other one is just getting too big. I have some code now that does a good job of getting the event links off of face book using the search function. Right now that search function is just taking an </w:t>
       </w:r>
       <w:proofErr w:type="spellStart"/>
       <w:r>
@@ -2631,19 +2384,11 @@
       </w:r>
       <w:proofErr w:type="spellStart"/>
       <w:r>
-        <w:t>fb_search_</w:t>
-      </w:r>
-      <w:proofErr w:type="gramStart"/>
-      <w:r>
-        <w:t>url</w:t>
-      </w:r>
-      <w:proofErr w:type="spellEnd"/>
-      <w:r>
-        <w:t>(</w:t>
-      </w:r>
-      <w:proofErr w:type="gramEnd"/>
-      <w:r>
-        <w:t>). I should think about how I want to do this.</w:t>
+        <w:t>fb_search_url</w:t>
+      </w:r>
+      <w:proofErr w:type="spellEnd"/>
+      <w:r>
+        <w:t>(). I should think about how I want to do this.</w:t>
       </w:r>
     </w:p>
     <w:p>
@@ -2684,15 +2429,7 @@
         <w:t xml:space="preserve">I also should get the database code out of scraper.py and put it into db.py. This whole thing is just a little unwieldly right now. </w:t>
       </w:r>
       <w:r>
-        <w:t xml:space="preserve">I need to think about the issue of importing this in. Come to think of </w:t>
-      </w:r>
-      <w:proofErr w:type="gramStart"/>
-      <w:r>
-        <w:t>it</w:t>
-      </w:r>
-      <w:proofErr w:type="gramEnd"/>
-      <w:r>
-        <w:t xml:space="preserve"> that is not problem since they are all functions that are not in classes.</w:t>
+        <w:t>I need to think about the issue of importing this in. Come to think of it that is not problem since they are all functions that are not in classes.</w:t>
       </w:r>
     </w:p>
     <w:p/>
@@ -2721,23 +2458,7 @@
         </w:numPr>
       </w:pPr>
       <w:r>
-        <w:t xml:space="preserve">We will need to keep </w:t>
-      </w:r>
-      <w:proofErr w:type="gramStart"/>
-      <w:r>
-        <w:t>run</w:t>
-      </w:r>
-      <w:proofErr w:type="gramEnd"/>
-      <w:r>
-        <w:t xml:space="preserve"> information. I suggest that we </w:t>
-      </w:r>
-      <w:proofErr w:type="gramStart"/>
-      <w:r>
-        <w:t>snap shot</w:t>
-      </w:r>
-      <w:proofErr w:type="gramEnd"/>
-      <w:r>
-        <w:t xml:space="preserve"> the config file. Pretty sure that </w:t>
+        <w:t xml:space="preserve">We will need to keep run information. I suggest that we snap shot the config file. Pretty sure that </w:t>
       </w:r>
       <w:proofErr w:type="spellStart"/>
       <w:r>
@@ -2769,15 +2490,7 @@
     </w:p>
     <w:p>
       <w:r>
-        <w:t xml:space="preserve">We will have multiple </w:t>
-      </w:r>
-      <w:proofErr w:type="gramStart"/>
-      <w:r>
-        <w:t>scraper</w:t>
-      </w:r>
-      <w:proofErr w:type="gramEnd"/>
-      <w:r>
-        <w:t xml:space="preserve"> passes based on a variety of criteria.</w:t>
+        <w:t>We will have multiple scraper passes based on a variety of criteria.</w:t>
       </w:r>
     </w:p>
     <w:p>
@@ -2813,15 +2526,7 @@
       </w:r>
       <w:proofErr w:type="spellEnd"/>
       <w:r>
-        <w:t xml:space="preserve"> where most of the events are. This will use scrapy and go 3 levels deep. It will get </w:t>
-      </w:r>
-      <w:proofErr w:type="gramStart"/>
-      <w:r>
-        <w:t>all of</w:t>
-      </w:r>
-      <w:proofErr w:type="gramEnd"/>
-      <w:r>
-        <w:t xml:space="preserve"> the easy to find events on those pages (including calendar events) and will go 3 levels deep on those websites. This was really my first implementation. </w:t>
+        <w:t xml:space="preserve"> where most of the events are. This will use scrapy and go 3 levels deep. It will get all of the easy to find events on those pages (including calendar events) and will go 3 levels deep on those websites. This was really my first implementation. </w:t>
       </w:r>
     </w:p>
     <w:p>
@@ -2849,15 +2554,7 @@
       </w:r>
       <w:proofErr w:type="spellEnd"/>
       <w:r>
-        <w:t xml:space="preserve"> table. What makes them unique is that they will have a .com suffix. So, this means that when we read in urls.csv we </w:t>
-      </w:r>
-      <w:proofErr w:type="gramStart"/>
-      <w:r>
-        <w:t>have to</w:t>
-      </w:r>
-      <w:proofErr w:type="gramEnd"/>
-      <w:r>
-        <w:t xml:space="preserve"> make sure that we capture the original </w:t>
+        <w:t xml:space="preserve"> table. What makes them unique is that they will have a .com suffix. So, this means that when we read in urls.csv we have to make sure that we capture the original </w:t>
       </w:r>
       <w:proofErr w:type="spellStart"/>
       <w:r>
@@ -2869,23 +2566,7 @@
       </w:r>
       <w:r>
         <w:lastRenderedPageBreak/>
-        <w:t xml:space="preserve">those </w:t>
-      </w:r>
-      <w:proofErr w:type="gramStart"/>
-      <w:r>
-        <w:t>website</w:t>
-      </w:r>
-      <w:proofErr w:type="gramEnd"/>
-      <w:r>
-        <w:t xml:space="preserve"> we do </w:t>
-      </w:r>
-      <w:proofErr w:type="gramStart"/>
-      <w:r>
-        <w:t>no</w:t>
-      </w:r>
-      <w:proofErr w:type="gramEnd"/>
-      <w:r>
-        <w:t xml:space="preserve"> need to be dependent on the urls.csv file. So, we could call this file the seed </w:t>
+        <w:t xml:space="preserve">those website we do no need to be dependent on the urls.csv file. So, we could call this file the seed </w:t>
       </w:r>
       <w:proofErr w:type="spellStart"/>
       <w:r>
@@ -2893,15 +2574,7 @@
       </w:r>
       <w:proofErr w:type="spellEnd"/>
       <w:r>
-        <w:t xml:space="preserve"> for a particular location. </w:t>
-      </w:r>
-      <w:proofErr w:type="gramStart"/>
-      <w:r>
-        <w:t>Later on</w:t>
-      </w:r>
-      <w:proofErr w:type="gramEnd"/>
-      <w:r>
-        <w:t xml:space="preserve">, we need to automate this and allow people to suggest locations and seed </w:t>
+        <w:t xml:space="preserve"> for a particular location. Later on, we need to automate this and allow people to suggest locations and seed </w:t>
       </w:r>
       <w:proofErr w:type="spellStart"/>
       <w:r>
@@ -2951,15 +2624,7 @@
       </w:r>
       <w:proofErr w:type="spellEnd"/>
       <w:r>
-        <w:t xml:space="preserve"> of </w:t>
-      </w:r>
-      <w:proofErr w:type="gramStart"/>
-      <w:r>
-        <w:t>all of</w:t>
-      </w:r>
-      <w:proofErr w:type="gramEnd"/>
-      <w:r>
-        <w:t xml:space="preserve"> the keywords.</w:t>
+        <w:t xml:space="preserve"> of all of the keywords.</w:t>
       </w:r>
       <w:r>
         <w:t xml:space="preserve"> This needs to be done in a loop. </w:t>
@@ -3090,45 +2755,13 @@
       </w:r>
       <w:proofErr w:type="spellEnd"/>
       <w:r>
-        <w:t xml:space="preserve"> (last time it was updated) is older than14 days, then check and make sure </w:t>
-      </w:r>
-      <w:proofErr w:type="gramStart"/>
-      <w:r>
-        <w:t>all of</w:t>
-      </w:r>
-      <w:proofErr w:type="gramEnd"/>
-      <w:r>
-        <w:t xml:space="preserve"> the information is current. This </w:t>
-      </w:r>
-      <w:proofErr w:type="gramStart"/>
-      <w:r>
-        <w:t>14 day</w:t>
-      </w:r>
-      <w:proofErr w:type="gramEnd"/>
-      <w:r>
-        <w:t xml:space="preserve"> period will be in the config file and is adjustable. Unfortunately, </w:t>
-      </w:r>
-      <w:proofErr w:type="gramStart"/>
-      <w:r>
-        <w:t>no</w:t>
-      </w:r>
-      <w:proofErr w:type="gramEnd"/>
-      <w:r>
-        <w:t xml:space="preserve"> way to do that other than just scrape it again</w:t>
+        <w:t xml:space="preserve"> (last time it was updated) is older than14 days, then check and make sure all of the information is current. This 14 day period will be in the config file and is adjustable. Unfortunately, no way to do that other than just scrape it again</w:t>
       </w:r>
       <w:r>
         <w:t xml:space="preserve">. </w:t>
       </w:r>
       <w:r>
-        <w:t xml:space="preserve">We should compare the 2 versions though. We need to come up with stats on how often this event information </w:t>
-      </w:r>
-      <w:proofErr w:type="gramStart"/>
-      <w:r>
-        <w:t>is changing</w:t>
-      </w:r>
-      <w:proofErr w:type="gramEnd"/>
-      <w:r>
-        <w:t xml:space="preserve">. </w:t>
+        <w:t xml:space="preserve">We should compare the 2 versions though. We need to come up with stats on how often this event information is changing. </w:t>
       </w:r>
       <w:r>
         <w:t>If it does change, then delete</w:t>
@@ -3157,15 +2790,7 @@
         </w:numPr>
       </w:pPr>
       <w:r>
-        <w:t xml:space="preserve">I thought of leaving this in the events table and simply using the timestamp after writing it again, however the events table will soon become polluted with an enormous amount of outdated information. We </w:t>
-      </w:r>
-      <w:proofErr w:type="gramStart"/>
-      <w:r>
-        <w:t>could,</w:t>
-      </w:r>
-      <w:proofErr w:type="gramEnd"/>
-      <w:r>
-        <w:t xml:space="preserve"> use the idea of a base event and then apply incremental changes to it. That would cut down on the amount of redundant information but … storage is cheap, processing time is relatively more expensive. </w:t>
+        <w:t xml:space="preserve">I thought of leaving this in the events table and simply using the timestamp after writing it again, however the events table will soon become polluted with an enormous amount of outdated information. We could, use the idea of a base event and then apply incremental changes to it. That would cut down on the amount of redundant information but … storage is cheap, processing time is relatively more expensive. </w:t>
       </w:r>
     </w:p>
     <w:p>
@@ -3269,15 +2894,7 @@
         <w:t xml:space="preserve">Facebook for example is going to run down my social graph. </w:t>
       </w:r>
       <w:r>
-        <w:t xml:space="preserve">I ran a lot of tests. It does not work that well at all. We can just use “dance” as the keyword when coming at it </w:t>
-      </w:r>
-      <w:proofErr w:type="gramStart"/>
-      <w:r>
-        <w:t>thru</w:t>
-      </w:r>
-      <w:proofErr w:type="gramEnd"/>
-      <w:r>
-        <w:t xml:space="preserve"> </w:t>
+        <w:t xml:space="preserve">I ran a lot of tests. It does not work that well at all. We can just use “dance” as the keyword when coming at it thru </w:t>
       </w:r>
       <w:proofErr w:type="spellStart"/>
       <w:r>
@@ -3293,23 +2910,13 @@
       </w:r>
       <w:proofErr w:type="spellEnd"/>
       <w:r>
-        <w:t xml:space="preserve"> and ultimately may not be worth using. “dance” does not do much either. I guess if we </w:t>
-      </w:r>
-      <w:proofErr w:type="gramStart"/>
-      <w:r>
-        <w:t>want</w:t>
-      </w:r>
-      <w:proofErr w:type="gramEnd"/>
-      <w:r>
-        <w:t xml:space="preserve"> we can run it but … I do not expect much to come from </w:t>
-      </w:r>
-      <w:proofErr w:type="spellStart"/>
-      <w:proofErr w:type="gramStart"/>
+        <w:t xml:space="preserve"> and ultimately may not be worth using. “dance” does not do much either. I guess if we want we can run it but … I do not expect much to come from </w:t>
+      </w:r>
+      <w:proofErr w:type="spellStart"/>
       <w:r>
         <w:t>facebook</w:t>
       </w:r>
       <w:proofErr w:type="spellEnd"/>
-      <w:proofErr w:type="gramEnd"/>
       <w:r>
         <w:t xml:space="preserve"> search.</w:t>
       </w:r>
@@ -3363,15 +2970,7 @@
         <w:t xml:space="preserve"> </w:t>
       </w:r>
       <w:r>
-        <w:t xml:space="preserve">merengue, salsa, </w:t>
-      </w:r>
-      <w:proofErr w:type="gramStart"/>
-      <w:r>
-        <w:t>swing,  tango</w:t>
-      </w:r>
-      <w:proofErr w:type="gramEnd"/>
-      <w:r>
-        <w:t>, west coast swing</w:t>
+        <w:t>merengue, salsa, swing,  tango, west coast swing</w:t>
       </w:r>
     </w:p>
     <w:p>
@@ -3383,15 +2982,7 @@
         </w:numPr>
       </w:pPr>
       <w:r>
-        <w:t xml:space="preserve">Probably All </w:t>
-      </w:r>
-      <w:proofErr w:type="gramStart"/>
-      <w:r>
-        <w:t>In</w:t>
-      </w:r>
-      <w:proofErr w:type="gramEnd"/>
-      <w:r>
-        <w:t xml:space="preserve"> Events also</w:t>
+        <w:t>Probably All In Events also</w:t>
       </w:r>
     </w:p>
     <w:p>
@@ -3445,15 +3036,7 @@
       </w:r>
       <w:proofErr w:type="spellEnd"/>
       <w:r>
-        <w:t xml:space="preserve">, </w:t>
-      </w:r>
-      <w:proofErr w:type="gramStart"/>
-      <w:r>
-        <w:t>kizomba,  semba</w:t>
-      </w:r>
-      <w:proofErr w:type="gramEnd"/>
-      <w:r>
-        <w:t xml:space="preserve">, </w:t>
+        <w:t xml:space="preserve">, kizomba,  semba, </w:t>
       </w:r>
       <w:proofErr w:type="spellStart"/>
       <w:r>
@@ -3553,15 +3136,7 @@
     </w:p>
     <w:p>
       <w:r>
-        <w:t xml:space="preserve">There are </w:t>
-      </w:r>
-      <w:proofErr w:type="gramStart"/>
-      <w:r>
-        <w:t>3  possible</w:t>
-      </w:r>
-      <w:proofErr w:type="gramEnd"/>
-      <w:r>
-        <w:t xml:space="preserve"> prompts</w:t>
+        <w:t>There are 3  possible prompts</w:t>
       </w:r>
     </w:p>
     <w:p>
@@ -3582,15 +3157,7 @@
       </w:r>
       <w:proofErr w:type="spellEnd"/>
       <w:r>
-        <w:t xml:space="preserve"> page whereby you want to get </w:t>
-      </w:r>
-      <w:proofErr w:type="gramStart"/>
-      <w:r>
-        <w:t>ALL of</w:t>
-      </w:r>
-      <w:proofErr w:type="gramEnd"/>
-      <w:r>
-        <w:t xml:space="preserve"> the events mentioned regardless of whether or not they have an </w:t>
+        <w:t xml:space="preserve"> page whereby you want to get ALL of the events mentioned regardless of whether or not they have an </w:t>
       </w:r>
       <w:proofErr w:type="spellStart"/>
       <w:r>
@@ -3602,19 +3169,11 @@
       </w:r>
       <w:proofErr w:type="spellStart"/>
       <w:r>
-        <w:t>Llm.generate_</w:t>
-      </w:r>
-      <w:proofErr w:type="gramStart"/>
-      <w:r>
-        <w:t>prompt</w:t>
-      </w:r>
-      <w:proofErr w:type="spellEnd"/>
-      <w:r>
-        <w:t>(</w:t>
-      </w:r>
-      <w:proofErr w:type="gramEnd"/>
-      <w:r>
-        <w:t xml:space="preserve">) </w:t>
+        <w:t>Llm.generate_prompt</w:t>
+      </w:r>
+      <w:proofErr w:type="spellEnd"/>
+      <w:r>
+        <w:t xml:space="preserve">() </w:t>
       </w:r>
       <w:r>
         <w:t xml:space="preserve">is going to get another variable called </w:t>
@@ -3637,19 +3196,11 @@
       </w:r>
       <w:proofErr w:type="spellStart"/>
       <w:r>
-        <w:t>Llm.generate_</w:t>
-      </w:r>
-      <w:proofErr w:type="gramStart"/>
-      <w:r>
-        <w:t>prompt</w:t>
-      </w:r>
-      <w:proofErr w:type="spellEnd"/>
-      <w:r>
-        <w:t>(</w:t>
-      </w:r>
-      <w:proofErr w:type="gramEnd"/>
-      <w:r>
-        <w:t xml:space="preserve">) expects ‘single </w:t>
+        <w:t>Llm.generate_prompt</w:t>
+      </w:r>
+      <w:proofErr w:type="spellEnd"/>
+      <w:r>
+        <w:t xml:space="preserve">() expects ‘single </w:t>
       </w:r>
       <w:r>
         <w:t>_</w:t>
@@ -3663,39 +3214,15 @@
     </w:p>
     <w:p>
       <w:r>
-        <w:t xml:space="preserve">Default – This is used for everything else until such time as we believe we need a separate </w:t>
-      </w:r>
-      <w:proofErr w:type="gramStart"/>
-      <w:r>
-        <w:t>prompt</w:t>
-      </w:r>
-      <w:proofErr w:type="gramEnd"/>
-      <w:r>
-        <w:t xml:space="preserve"> for example All Events </w:t>
-      </w:r>
-      <w:proofErr w:type="gramStart"/>
-      <w:r>
-        <w:t>In</w:t>
-      </w:r>
-      <w:proofErr w:type="gramEnd"/>
-      <w:r>
-        <w:t xml:space="preserve"> or Event Brite. </w:t>
-      </w:r>
-      <w:proofErr w:type="spellStart"/>
-      <w:r>
-        <w:t>Llm.generate_</w:t>
-      </w:r>
-      <w:proofErr w:type="gramStart"/>
-      <w:r>
-        <w:t>prompt</w:t>
-      </w:r>
-      <w:proofErr w:type="spellEnd"/>
-      <w:r>
-        <w:t>(</w:t>
-      </w:r>
-      <w:proofErr w:type="gramEnd"/>
-      <w:r>
-        <w:t>) expects ‘default</w:t>
+        <w:t xml:space="preserve">Default – This is used for everything else until such time as we believe we need a separate prompt for example All Events In or Event Brite. </w:t>
+      </w:r>
+      <w:proofErr w:type="spellStart"/>
+      <w:r>
+        <w:t>Llm.generate_prompt</w:t>
+      </w:r>
+      <w:proofErr w:type="spellEnd"/>
+      <w:r>
+        <w:t>() expects ‘default</w:t>
       </w:r>
       <w:r>
         <w:t>’</w:t>
@@ -3746,30 +3273,12 @@
         <w:t xml:space="preserve">I have thought about this. The right thing to do is to make this a single pass. By that I mean, we should NOT update. We should drop the events table and build it out each time. It is too difficult to figure out what is current or what is not. </w:t>
       </w:r>
       <w:proofErr w:type="spellStart"/>
-      <w:proofErr w:type="gramStart"/>
       <w:r>
         <w:t>Lets</w:t>
       </w:r>
       <w:proofErr w:type="spellEnd"/>
-      <w:proofErr w:type="gramEnd"/>
-      <w:r>
-        <w:t xml:space="preserve"> just run with what we know is current. We </w:t>
-      </w:r>
-      <w:proofErr w:type="gramStart"/>
-      <w:r>
-        <w:t>should</w:t>
-      </w:r>
-      <w:proofErr w:type="gramEnd"/>
-      <w:r>
-        <w:t xml:space="preserve"> however, </w:t>
-      </w:r>
-      <w:proofErr w:type="gramStart"/>
-      <w:r>
-        <w:t>post  process</w:t>
-      </w:r>
-      <w:proofErr w:type="gramEnd"/>
-      <w:r>
-        <w:t xml:space="preserve"> and create some helpful tables that can fill out the events. </w:t>
+      <w:r>
+        <w:t xml:space="preserve"> just run with what we know is current. We should however, post  process and create some helpful tables that can fill out the events. </w:t>
       </w:r>
       <w:r>
         <w:t xml:space="preserve">Not even sure if we need an </w:t>
@@ -3780,15 +3289,7 @@
       </w:r>
       <w:proofErr w:type="spellEnd"/>
       <w:r>
-        <w:t xml:space="preserve">. </w:t>
-      </w:r>
-      <w:proofErr w:type="gramStart"/>
-      <w:r>
-        <w:t>Lets</w:t>
-      </w:r>
-      <w:proofErr w:type="gramEnd"/>
-      <w:r>
-        <w:t xml:space="preserve"> leave it, you almost always need a primary key.</w:t>
+        <w:t>. Lets leave it, you almost always need a primary key.</w:t>
       </w:r>
     </w:p>
     <w:p>
@@ -3817,10 +3318,7 @@
       </w:r>
       <w:proofErr w:type="spellEnd"/>
       <w:r>
-        <w:t>,</w:t>
-      </w:r>
-      <w:r>
-        <w:t xml:space="preserve"> </w:t>
+        <w:t xml:space="preserve">, </w:t>
       </w:r>
       <w:proofErr w:type="spellStart"/>
       <w:r>
@@ -3868,15 +3366,7 @@
     </w:p>
     <w:p>
       <w:r>
-        <w:t xml:space="preserve">Pretty hard to check </w:t>
-      </w:r>
-      <w:proofErr w:type="gramStart"/>
-      <w:r>
-        <w:t>all of</w:t>
-      </w:r>
-      <w:proofErr w:type="gramEnd"/>
-      <w:r>
-        <w:t xml:space="preserve"> the events against every other event. That is a little ridiculous. However, when the users hit the database, it will be very annoying if they get like 10 obvious duplicates of the same event up. Yet, if they are only asking for 10 or 20 rows at a time (likely), </w:t>
+        <w:t xml:space="preserve">Pretty hard to check all of the events against every other event. That is a little ridiculous. However, when the users hit the database, it will be very annoying if they get like 10 obvious duplicates of the same event up. Yet, if they are only asking for 10 or 20 rows at a time (likely), </w:t>
       </w:r>
       <w:r>
         <w:t>it is computable to</w:t>
@@ -3940,31 +3430,7 @@
     </w:p>
     <w:p>
       <w:r>
-        <w:t xml:space="preserve">I decided </w:t>
-      </w:r>
-      <w:proofErr w:type="gramStart"/>
-      <w:r>
-        <w:t>to not</w:t>
-      </w:r>
-      <w:proofErr w:type="gramEnd"/>
-      <w:r>
-        <w:t xml:space="preserve"> truncate. There is lots of good information in the description. All that we will do in the front end is only show 100 characters (for example) and if they </w:t>
-      </w:r>
-      <w:proofErr w:type="gramStart"/>
-      <w:r>
-        <w:t>want</w:t>
-      </w:r>
-      <w:proofErr w:type="gramEnd"/>
-      <w:r>
-        <w:t xml:space="preserve"> they can get more by asking for it. We can probably do one of </w:t>
-      </w:r>
-      <w:proofErr w:type="gramStart"/>
-      <w:r>
-        <w:t>those little mouse</w:t>
-      </w:r>
-      <w:proofErr w:type="gramEnd"/>
-      <w:r>
-        <w:t xml:space="preserve"> over things.</w:t>
+        <w:t>I decided to not truncate. There is lots of good information in the description. All that we will do in the front end is only show 100 characters (for example) and if they want they can get more by asking for it. We can probably do one of those little mouse over things.</w:t>
       </w:r>
     </w:p>
     <w:p>
@@ -3985,15 +3451,7 @@
       </w:r>
       <w:proofErr w:type="spellEnd"/>
       <w:r>
-        <w:t xml:space="preserve"> in the events table. Some are null and they should not be. Pretty easy fix, just go </w:t>
-      </w:r>
-      <w:proofErr w:type="gramStart"/>
-      <w:r>
-        <w:t>thru</w:t>
-      </w:r>
-      <w:proofErr w:type="gramEnd"/>
-      <w:r>
-        <w:t xml:space="preserve"> find them and fix them. I can probably get </w:t>
+        <w:t xml:space="preserve"> in the events table. Some are null and they should not be. Pretty easy fix, just go thru find them and fix them. I can probably get </w:t>
       </w:r>
       <w:proofErr w:type="spellStart"/>
       <w:r>
@@ -4001,15 +3459,7 @@
       </w:r>
       <w:proofErr w:type="spellEnd"/>
       <w:r>
-        <w:t xml:space="preserve"> to write </w:t>
-      </w:r>
-      <w:proofErr w:type="gramStart"/>
-      <w:r>
-        <w:t>all of</w:t>
-      </w:r>
-      <w:proofErr w:type="gramEnd"/>
-      <w:r>
-        <w:t xml:space="preserve"> the code for me.</w:t>
+        <w:t xml:space="preserve"> to write all of the code for me.</w:t>
       </w:r>
     </w:p>
     <w:p>
@@ -4023,31 +3473,7 @@
     </w:p>
     <w:p>
       <w:r>
-        <w:t xml:space="preserve">We should still do a general google search where we look for </w:t>
-      </w:r>
-      <w:proofErr w:type="gramStart"/>
-      <w:r>
-        <w:t>all of</w:t>
-      </w:r>
-      <w:proofErr w:type="gramEnd"/>
-      <w:r>
-        <w:t xml:space="preserve"> the events that might have escaped. This will also fill in missing columns in rows (hopefully). We would run </w:t>
-      </w:r>
-      <w:proofErr w:type="gramStart"/>
-      <w:r>
-        <w:t>all of</w:t>
-      </w:r>
-      <w:proofErr w:type="gramEnd"/>
-      <w:r>
-        <w:t xml:space="preserve"> the keywords </w:t>
-      </w:r>
-      <w:proofErr w:type="gramStart"/>
-      <w:r>
-        <w:t>thru</w:t>
-      </w:r>
-      <w:proofErr w:type="gramEnd"/>
-      <w:r>
-        <w:t xml:space="preserve">. I am a little concerned that we might run out of daily freebies. I think we should do it according to dance style keywords and see what it comes up with. </w:t>
+        <w:t xml:space="preserve">We should still do a general google search where we look for all of the events that might have escaped. This will also fill in missing columns in rows (hopefully). We would run all of the keywords thru. I am a little concerned that we might run out of daily freebies. I think we should do it according to dance style keywords and see what it comes up with. </w:t>
       </w:r>
       <w:r>
         <w:t xml:space="preserve">I think we can just go with the hits on the first page. </w:t>
@@ -4067,15 +3493,7 @@
         <w:t>We could also do one for this search engine. I think it is a good idea.</w:t>
       </w:r>
       <w:r>
-        <w:t xml:space="preserve"> Probably some functions that we could use across All Events </w:t>
-      </w:r>
-      <w:proofErr w:type="gramStart"/>
-      <w:r>
-        <w:t>In</w:t>
-      </w:r>
-      <w:proofErr w:type="gramEnd"/>
-      <w:r>
-        <w:t xml:space="preserve"> and Event Brite</w:t>
+        <w:t xml:space="preserve"> Probably some functions that we could use across All Events In and Event Brite</w:t>
       </w:r>
     </w:p>
     <w:p/>
@@ -4090,6 +3508,112 @@
     <w:p>
       <w:r>
         <w:t>Same here. Probably a good idea. Keep it simple. Do one for every search engine.</w:t>
+      </w:r>
+    </w:p>
+    <w:p/>
+    <w:p>
+      <w:pPr>
+        <w:pStyle w:val="Heading1"/>
+      </w:pPr>
+      <w:r>
+        <w:t xml:space="preserve">January 12, 2025 </w:t>
+      </w:r>
+    </w:p>
+    <w:p>
+      <w:pPr>
+        <w:pStyle w:val="Heading2"/>
+      </w:pPr>
+      <w:r>
+        <w:t>Google Search – gs.py</w:t>
+      </w:r>
+    </w:p>
+    <w:p>
+      <w:r>
+        <w:t xml:space="preserve">When we ran it with all of the keywords we ended up with 33 </w:t>
+      </w:r>
+      <w:proofErr w:type="spellStart"/>
+      <w:r>
+        <w:t>urls</w:t>
+      </w:r>
+      <w:proofErr w:type="spellEnd"/>
+      <w:r>
+        <w:t xml:space="preserve">. That is not bad. I think that is workable. It looks like pretty good coverage and what I would expect. </w:t>
+      </w:r>
+    </w:p>
+    <w:p>
+      <w:r>
+        <w:t xml:space="preserve">The process for determining if the </w:t>
+      </w:r>
+      <w:proofErr w:type="spellStart"/>
+      <w:r>
+        <w:t>url</w:t>
+      </w:r>
+      <w:proofErr w:type="spellEnd"/>
+      <w:r>
+        <w:t xml:space="preserve"> is worth scraping is as follows.</w:t>
+      </w:r>
+    </w:p>
+    <w:p>
+      <w:pPr>
+        <w:pStyle w:val="ListParagraph"/>
+        <w:numPr>
+          <w:ilvl w:val="0"/>
+          <w:numId w:val="15"/>
+        </w:numPr>
+      </w:pPr>
+      <w:r>
+        <w:t xml:space="preserve">If it is </w:t>
+      </w:r>
+      <w:proofErr w:type="spellStart"/>
+      <w:r>
+        <w:t>social_media</w:t>
+      </w:r>
+      <w:proofErr w:type="spellEnd"/>
+      <w:r>
+        <w:t xml:space="preserve"> (Facebook, Instagram) write it to the fb table. You need to check and see if it is there already though. </w:t>
+      </w:r>
+    </w:p>
+    <w:p>
+      <w:pPr>
+        <w:pStyle w:val="ListParagraph"/>
+        <w:numPr>
+          <w:ilvl w:val="0"/>
+          <w:numId w:val="15"/>
+        </w:numPr>
+      </w:pPr>
+      <w:r>
+        <w:t xml:space="preserve">See if the </w:t>
+      </w:r>
+      <w:proofErr w:type="spellStart"/>
+      <w:r>
+        <w:t>dance_style</w:t>
+      </w:r>
+      <w:proofErr w:type="spellEnd"/>
+      <w:r>
+        <w:t xml:space="preserve"> column from the keywords .csv file is in the title, </w:t>
+      </w:r>
+      <w:proofErr w:type="spellStart"/>
+      <w:r>
+        <w:t>url</w:t>
+      </w:r>
+      <w:proofErr w:type="spellEnd"/>
+      <w:r>
+        <w:t>, or snippet</w:t>
+      </w:r>
+    </w:p>
+    <w:p/>
+    <w:p>
+      <w:pPr>
+        <w:pStyle w:val="Heading1"/>
+      </w:pPr>
+      <w:r>
+        <w:t>January 15, 2025</w:t>
+      </w:r>
+    </w:p>
+    <w:p/>
+    <w:p>
+      <w:r>
+        <w:t>gs.py needs to be ran BEFORE scrapy.py</w:t>
       </w:r>
     </w:p>
     <w:p>
@@ -4755,6 +4279,95 @@
     </w:lvl>
   </w:abstractNum>
   <w:abstractNum w:abstractNumId="5" w15:restartNumberingAfterBreak="0">
+    <w:nsid w:val="22746274"/>
+    <w:multiLevelType w:val="hybridMultilevel"/>
+    <w:tmpl w:val="98A20C00"/>
+    <w:lvl w:ilvl="0" w:tplc="0409000F">
+      <w:start w:val="1"/>
+      <w:numFmt w:val="decimal"/>
+      <w:lvlText w:val="%1."/>
+      <w:lvlJc w:val="left"/>
+      <w:pPr>
+        <w:ind w:left="720" w:hanging="360"/>
+      </w:pPr>
+      <w:rPr>
+        <w:rFonts w:hint="default"/>
+      </w:rPr>
+    </w:lvl>
+    <w:lvl w:ilvl="1" w:tplc="04090019" w:tentative="1">
+      <w:start w:val="1"/>
+      <w:numFmt w:val="lowerLetter"/>
+      <w:lvlText w:val="%2."/>
+      <w:lvlJc w:val="left"/>
+      <w:pPr>
+        <w:ind w:left="1440" w:hanging="360"/>
+      </w:pPr>
+    </w:lvl>
+    <w:lvl w:ilvl="2" w:tplc="0409001B" w:tentative="1">
+      <w:start w:val="1"/>
+      <w:numFmt w:val="lowerRoman"/>
+      <w:lvlText w:val="%3."/>
+      <w:lvlJc w:val="right"/>
+      <w:pPr>
+        <w:ind w:left="2160" w:hanging="180"/>
+      </w:pPr>
+    </w:lvl>
+    <w:lvl w:ilvl="3" w:tplc="0409000F" w:tentative="1">
+      <w:start w:val="1"/>
+      <w:numFmt w:val="decimal"/>
+      <w:lvlText w:val="%4."/>
+      <w:lvlJc w:val="left"/>
+      <w:pPr>
+        <w:ind w:left="2880" w:hanging="360"/>
+      </w:pPr>
+    </w:lvl>
+    <w:lvl w:ilvl="4" w:tplc="04090019" w:tentative="1">
+      <w:start w:val="1"/>
+      <w:numFmt w:val="lowerLetter"/>
+      <w:lvlText w:val="%5."/>
+      <w:lvlJc w:val="left"/>
+      <w:pPr>
+        <w:ind w:left="3600" w:hanging="360"/>
+      </w:pPr>
+    </w:lvl>
+    <w:lvl w:ilvl="5" w:tplc="0409001B" w:tentative="1">
+      <w:start w:val="1"/>
+      <w:numFmt w:val="lowerRoman"/>
+      <w:lvlText w:val="%6."/>
+      <w:lvlJc w:val="right"/>
+      <w:pPr>
+        <w:ind w:left="4320" w:hanging="180"/>
+      </w:pPr>
+    </w:lvl>
+    <w:lvl w:ilvl="6" w:tplc="0409000F" w:tentative="1">
+      <w:start w:val="1"/>
+      <w:numFmt w:val="decimal"/>
+      <w:lvlText w:val="%7."/>
+      <w:lvlJc w:val="left"/>
+      <w:pPr>
+        <w:ind w:left="5040" w:hanging="360"/>
+      </w:pPr>
+    </w:lvl>
+    <w:lvl w:ilvl="7" w:tplc="04090019" w:tentative="1">
+      <w:start w:val="1"/>
+      <w:numFmt w:val="lowerLetter"/>
+      <w:lvlText w:val="%8."/>
+      <w:lvlJc w:val="left"/>
+      <w:pPr>
+        <w:ind w:left="5760" w:hanging="360"/>
+      </w:pPr>
+    </w:lvl>
+    <w:lvl w:ilvl="8" w:tplc="0409001B" w:tentative="1">
+      <w:start w:val="1"/>
+      <w:numFmt w:val="lowerRoman"/>
+      <w:lvlText w:val="%9."/>
+      <w:lvlJc w:val="right"/>
+      <w:pPr>
+        <w:ind w:left="6480" w:hanging="180"/>
+      </w:pPr>
+    </w:lvl>
+  </w:abstractNum>
+  <w:abstractNum w:abstractNumId="6" w15:restartNumberingAfterBreak="0">
     <w:nsid w:val="241575B9"/>
     <w:multiLevelType w:val="multilevel"/>
     <w:tmpl w:val="2A02E576"/>
@@ -4875,7 +4488,7 @@
       </w:pPr>
     </w:lvl>
   </w:abstractNum>
-  <w:abstractNum w:abstractNumId="6" w15:restartNumberingAfterBreak="0">
+  <w:abstractNum w:abstractNumId="7" w15:restartNumberingAfterBreak="0">
     <w:nsid w:val="256D786A"/>
     <w:multiLevelType w:val="hybridMultilevel"/>
     <w:tmpl w:val="A91895BC"/>
@@ -4964,7 +4577,7 @@
       </w:pPr>
     </w:lvl>
   </w:abstractNum>
-  <w:abstractNum w:abstractNumId="7" w15:restartNumberingAfterBreak="0">
+  <w:abstractNum w:abstractNumId="8" w15:restartNumberingAfterBreak="0">
     <w:nsid w:val="2A891344"/>
     <w:multiLevelType w:val="hybridMultilevel"/>
     <w:tmpl w:val="39D895F2"/>
@@ -5077,7 +4690,7 @@
       </w:rPr>
     </w:lvl>
   </w:abstractNum>
-  <w:abstractNum w:abstractNumId="8" w15:restartNumberingAfterBreak="0">
+  <w:abstractNum w:abstractNumId="9" w15:restartNumberingAfterBreak="0">
     <w:nsid w:val="34531F2D"/>
     <w:multiLevelType w:val="hybridMultilevel"/>
     <w:tmpl w:val="7E3E7FF8"/>
@@ -5166,7 +4779,7 @@
       </w:pPr>
     </w:lvl>
   </w:abstractNum>
-  <w:abstractNum w:abstractNumId="9" w15:restartNumberingAfterBreak="0">
+  <w:abstractNum w:abstractNumId="10" w15:restartNumberingAfterBreak="0">
     <w:nsid w:val="389C6551"/>
     <w:multiLevelType w:val="hybridMultilevel"/>
     <w:tmpl w:val="DE260CA2"/>
@@ -5255,7 +4868,7 @@
       </w:pPr>
     </w:lvl>
   </w:abstractNum>
-  <w:abstractNum w:abstractNumId="10" w15:restartNumberingAfterBreak="0">
+  <w:abstractNum w:abstractNumId="11" w15:restartNumberingAfterBreak="0">
     <w:nsid w:val="4BD157AD"/>
     <w:multiLevelType w:val="hybridMultilevel"/>
     <w:tmpl w:val="8846745A"/>
@@ -5341,7 +4954,7 @@
       </w:pPr>
     </w:lvl>
   </w:abstractNum>
-  <w:abstractNum w:abstractNumId="11" w15:restartNumberingAfterBreak="0">
+  <w:abstractNum w:abstractNumId="12" w15:restartNumberingAfterBreak="0">
     <w:nsid w:val="7C830598"/>
     <w:multiLevelType w:val="multilevel"/>
     <w:tmpl w:val="8E6404B4"/>
@@ -5486,7 +5099,7 @@
       </w:rPr>
     </w:lvl>
   </w:abstractNum>
-  <w:abstractNum w:abstractNumId="12" w15:restartNumberingAfterBreak="0">
+  <w:abstractNum w:abstractNumId="13" w15:restartNumberingAfterBreak="0">
     <w:nsid w:val="7ECB107A"/>
     <w:multiLevelType w:val="hybridMultilevel"/>
     <w:tmpl w:val="A91895BC"/>
@@ -5575,7 +5188,7 @@
       </w:pPr>
     </w:lvl>
   </w:abstractNum>
-  <w:abstractNum w:abstractNumId="13" w15:restartNumberingAfterBreak="0">
+  <w:abstractNum w:abstractNumId="14" w15:restartNumberingAfterBreak="0">
     <w:nsid w:val="7F9955A4"/>
     <w:multiLevelType w:val="hybridMultilevel"/>
     <w:tmpl w:val="A91895BC"/>
@@ -5668,13 +5281,13 @@
     <w:abstractNumId w:val="3"/>
   </w:num>
   <w:num w:numId="2" w16cid:durableId="1053652757">
-    <w:abstractNumId w:val="7"/>
+    <w:abstractNumId w:val="8"/>
   </w:num>
   <w:num w:numId="3" w16cid:durableId="1060403731">
-    <w:abstractNumId w:val="5"/>
+    <w:abstractNumId w:val="6"/>
   </w:num>
   <w:num w:numId="4" w16cid:durableId="1985890848">
-    <w:abstractNumId w:val="11"/>
+    <w:abstractNumId w:val="12"/>
   </w:num>
   <w:num w:numId="5" w16cid:durableId="853499110">
     <w:abstractNumId w:val="0"/>
@@ -5689,22 +5302,25 @@
     <w:abstractNumId w:val="2"/>
   </w:num>
   <w:num w:numId="9" w16cid:durableId="1035232824">
+    <w:abstractNumId w:val="11"/>
+  </w:num>
+  <w:num w:numId="10" w16cid:durableId="466631015">
     <w:abstractNumId w:val="10"/>
   </w:num>
-  <w:num w:numId="10" w16cid:durableId="466631015">
+  <w:num w:numId="11" w16cid:durableId="904149911">
     <w:abstractNumId w:val="9"/>
   </w:num>
-  <w:num w:numId="11" w16cid:durableId="904149911">
-    <w:abstractNumId w:val="8"/>
-  </w:num>
   <w:num w:numId="12" w16cid:durableId="247227450">
-    <w:abstractNumId w:val="12"/>
+    <w:abstractNumId w:val="13"/>
   </w:num>
   <w:num w:numId="13" w16cid:durableId="900678298">
-    <w:abstractNumId w:val="13"/>
+    <w:abstractNumId w:val="14"/>
   </w:num>
   <w:num w:numId="14" w16cid:durableId="1307055559">
-    <w:abstractNumId w:val="6"/>
+    <w:abstractNumId w:val="7"/>
+  </w:num>
+  <w:num w:numId="15" w16cid:durableId="1501853312">
+    <w:abstractNumId w:val="5"/>
   </w:num>
 </w:numbering>
 </file>

</xml_diff>

<commit_message>
Made changes to the way that imports are being done for the src files. It is not working yet.
</commit_message>
<xml_diff>
--- a/documentation/Design Document for Social Dance Calendar App.docx
+++ b/documentation/Design Document for Social Dance Calendar App.docx
@@ -41,15 +41,7 @@
     </w:p>
     <w:p>
       <w:r>
-        <w:t xml:space="preserve">I want to take a list of key words and </w:t>
-      </w:r>
-      <w:proofErr w:type="spellStart"/>
-      <w:r>
-        <w:t>urls</w:t>
-      </w:r>
-      <w:proofErr w:type="spellEnd"/>
-      <w:r>
-        <w:t xml:space="preserve">, provide those to a LLM to judge if there is content that is helpful for building this calendar. </w:t>
+        <w:t xml:space="preserve">I want to take a list of key words and urls, provide those to a LLM to judge if there is content that is helpful for building this calendar. </w:t>
       </w:r>
       <w:r>
         <w:t xml:space="preserve">The results of this judging process returns a JSON file that is then stored in a series of JSON tables. </w:t>
@@ -60,84 +52,45 @@
     </w:p>
     <w:p>
       <w:r>
-        <w:t xml:space="preserve">This actually 2 different applications that work together. The first is the one that goes out and gets the information and populates the </w:t>
-      </w:r>
-      <w:proofErr w:type="spellStart"/>
-      <w:r>
-        <w:t>sql</w:t>
-      </w:r>
-      <w:proofErr w:type="spellEnd"/>
-      <w:r>
-        <w:t xml:space="preserve"> tables. </w:t>
-      </w:r>
-      <w:proofErr w:type="spellStart"/>
-      <w:r>
-        <w:t>Lets</w:t>
-      </w:r>
-      <w:proofErr w:type="spellEnd"/>
-      <w:r>
-        <w:t xml:space="preserve"> call that </w:t>
-      </w:r>
-      <w:proofErr w:type="spellStart"/>
+        <w:t xml:space="preserve">This actually 2 different applications that work together. The first is the one that goes out and gets the information and populates the sql tables. </w:t>
+      </w:r>
+      <w:r>
+        <w:t>Lets call that Get_Info. The second</w:t>
+      </w:r>
+      <w:r>
+        <w:t xml:space="preserve"> one is a web app that queries the database based on a chat interface on the web. Lets call that Display_Info.</w:t>
+      </w:r>
+    </w:p>
+    <w:p/>
+    <w:p>
+      <w:pPr>
+        <w:pStyle w:val="Heading2"/>
+      </w:pPr>
+      <w:r>
+        <w:t>The Environment</w:t>
+      </w:r>
+    </w:p>
+    <w:p>
+      <w:r>
+        <w:t>It will be a web app and will use SQL to store the data.</w:t>
+      </w:r>
+    </w:p>
+    <w:p/>
+    <w:p>
+      <w:pPr>
+        <w:pStyle w:val="Heading2"/>
+      </w:pPr>
+      <w:r>
+        <w:t>The Design</w:t>
+      </w:r>
+    </w:p>
+    <w:p>
+      <w:pPr>
+        <w:pStyle w:val="Heading3"/>
+      </w:pPr>
       <w:r>
         <w:t>Get_Info</w:t>
       </w:r>
-      <w:proofErr w:type="spellEnd"/>
-      <w:r>
-        <w:t>. The second</w:t>
-      </w:r>
-      <w:r>
-        <w:t xml:space="preserve"> one is a web app that queries the database based on a chat interface on the web. </w:t>
-      </w:r>
-      <w:proofErr w:type="spellStart"/>
-      <w:r>
-        <w:t>Lets</w:t>
-      </w:r>
-      <w:proofErr w:type="spellEnd"/>
-      <w:r>
-        <w:t xml:space="preserve"> call that </w:t>
-      </w:r>
-      <w:proofErr w:type="spellStart"/>
-      <w:r>
-        <w:t>Display_Info</w:t>
-      </w:r>
-      <w:proofErr w:type="spellEnd"/>
-      <w:r>
-        <w:t>.</w:t>
-      </w:r>
-    </w:p>
-    <w:p/>
-    <w:p>
-      <w:pPr>
-        <w:pStyle w:val="Heading2"/>
-      </w:pPr>
-      <w:r>
-        <w:t>The Environment</w:t>
-      </w:r>
-    </w:p>
-    <w:p>
-      <w:r>
-        <w:t>It will be a web app and will use SQL to store the data.</w:t>
-      </w:r>
-    </w:p>
-    <w:p/>
-    <w:p>
-      <w:pPr>
-        <w:pStyle w:val="Heading2"/>
-      </w:pPr>
-      <w:r>
-        <w:t>The Design</w:t>
-      </w:r>
-    </w:p>
-    <w:p>
-      <w:pPr>
-        <w:pStyle w:val="Heading3"/>
-      </w:pPr>
-      <w:proofErr w:type="spellStart"/>
-      <w:r>
-        <w:t>Get_Info</w:t>
-      </w:r>
-      <w:proofErr w:type="spellEnd"/>
     </w:p>
     <w:p>
       <w:pPr>
@@ -156,23 +109,10 @@
         </w:numPr>
       </w:pPr>
       <w:r>
-        <w:t xml:space="preserve">List of </w:t>
-      </w:r>
-      <w:proofErr w:type="spellStart"/>
-      <w:r>
-        <w:t>urls</w:t>
-      </w:r>
-      <w:proofErr w:type="spellEnd"/>
-      <w:r>
-        <w:t xml:space="preserve"> in a </w:t>
-      </w:r>
-      <w:proofErr w:type="spellStart"/>
-      <w:r>
-        <w:t>db</w:t>
-      </w:r>
-      <w:proofErr w:type="spellEnd"/>
-      <w:r>
-        <w:t xml:space="preserve"> table</w:t>
+        <w:t xml:space="preserve">List of urls in a </w:t>
+      </w:r>
+      <w:r>
+        <w:t>db table</w:t>
       </w:r>
       <w:r>
         <w:t>.</w:t>
@@ -204,13 +144,8 @@
       <w:r>
         <w:t xml:space="preserve">List of keywords in a </w:t>
       </w:r>
-      <w:proofErr w:type="spellStart"/>
-      <w:r>
-        <w:t>db</w:t>
-      </w:r>
-      <w:proofErr w:type="spellEnd"/>
-      <w:r>
-        <w:t xml:space="preserve"> table.</w:t>
+      <w:r>
+        <w:t>db table.</w:t>
       </w:r>
     </w:p>
     <w:p>
@@ -258,15 +193,7 @@
         <w:t xml:space="preserve">salsa would be ‘salsa social dance events’ </w:t>
       </w:r>
       <w:r>
-        <w:t xml:space="preserve"> or </w:t>
-      </w:r>
-      <w:proofErr w:type="spellStart"/>
-      <w:r>
-        <w:t>what ever</w:t>
-      </w:r>
-      <w:proofErr w:type="spellEnd"/>
-      <w:r>
-        <w:t xml:space="preserve"> makes sense based on what we are searching for. For example, </w:t>
+        <w:t xml:space="preserve"> or what ever makes sense based on what we are searching for. For example, </w:t>
       </w:r>
       <w:r>
         <w:t>running could be ‘running clubs’.</w:t>
@@ -296,13 +223,8 @@
       <w:r>
         <w:t xml:space="preserve"> that there will be links to other pages that we will want to include in our </w:t>
       </w:r>
-      <w:proofErr w:type="spellStart"/>
-      <w:r>
-        <w:t>urls</w:t>
-      </w:r>
-      <w:proofErr w:type="spellEnd"/>
-      <w:r>
-        <w:t xml:space="preserve"> that we give to Clean Up.</w:t>
+      <w:r>
+        <w:t>urls that we give to Clean Up.</w:t>
       </w:r>
       <w:r>
         <w:t xml:space="preserve"> Only go 3 levels deep. </w:t>
@@ -323,37 +245,16 @@
       <w:r>
         <w:t xml:space="preserve">generating the </w:t>
       </w:r>
-      <w:proofErr w:type="spellStart"/>
-      <w:r>
-        <w:t>urls</w:t>
-      </w:r>
-      <w:proofErr w:type="spellEnd"/>
-      <w:r>
-        <w:t xml:space="preserve">. It was quite stochastic. Sometimes good, sometimes terrible. With the same prompt, Google was not good either. I am pretty suspicious that what I need to do is create a </w:t>
-      </w:r>
-      <w:r>
-        <w:t xml:space="preserve">series of keywords and then use Google NOT OpenAI to generate those </w:t>
-      </w:r>
-      <w:proofErr w:type="spellStart"/>
-      <w:r>
-        <w:t>urls</w:t>
-      </w:r>
-      <w:proofErr w:type="spellEnd"/>
-      <w:r>
-        <w:t xml:space="preserve">. </w:t>
-      </w:r>
-    </w:p>
-    <w:p>
-      <w:r>
-        <w:t xml:space="preserve">We should also be picking up special events like </w:t>
-      </w:r>
-      <w:proofErr w:type="spellStart"/>
-      <w:r>
-        <w:t>SwingCouver</w:t>
-      </w:r>
-      <w:proofErr w:type="spellEnd"/>
-      <w:r>
-        <w:t xml:space="preserve"> or local workshops.</w:t>
+      <w:r>
+        <w:t xml:space="preserve">urls. It was quite stochastic. Sometimes good, sometimes terrible. With the same prompt, Google was not good either. I am pretty suspicious that what I need to do is create a </w:t>
+      </w:r>
+      <w:r>
+        <w:t xml:space="preserve">series of keywords and then use Google NOT OpenAI to generate those urls. </w:t>
+      </w:r>
+    </w:p>
+    <w:p>
+      <w:r>
+        <w:t>We should also be picking up special events like SwingCouver or local workshops.</w:t>
       </w:r>
       <w:r>
         <w:t xml:space="preserve"> This may require us to go beyond the first page. I think we should take the top 20 hits for each </w:t>
@@ -408,15 +309,7 @@
         <w:t>Input</w:t>
       </w:r>
       <w:r>
-        <w:t xml:space="preserve"> comes a list </w:t>
-      </w:r>
-      <w:proofErr w:type="spellStart"/>
-      <w:r>
-        <w:t>urls</w:t>
-      </w:r>
-      <w:proofErr w:type="spellEnd"/>
-      <w:r>
-        <w:t>.</w:t>
+        <w:t xml:space="preserve"> comes a list urls.</w:t>
       </w:r>
     </w:p>
     <w:p>
@@ -460,11 +353,9 @@
       <w:pPr>
         <w:pStyle w:val="Heading3"/>
       </w:pPr>
-      <w:proofErr w:type="spellStart"/>
       <w:r>
         <w:t>Display_Info</w:t>
       </w:r>
-      <w:proofErr w:type="spellEnd"/>
     </w:p>
     <w:p>
       <w:pPr>
@@ -479,15 +370,7 @@
         <w:t>A function will be written that creates the output report.</w:t>
       </w:r>
       <w:r>
-        <w:t xml:space="preserve"> This queries the above tables. It has the chat interface from which it generates the </w:t>
-      </w:r>
-      <w:proofErr w:type="spellStart"/>
-      <w:r>
-        <w:t>sql</w:t>
-      </w:r>
-      <w:proofErr w:type="spellEnd"/>
-      <w:r>
-        <w:t xml:space="preserve"> query.</w:t>
+        <w:t xml:space="preserve"> This queries the above tables. It has the chat interface from which it generates the sql query.</w:t>
       </w:r>
     </w:p>
     <w:p/>
@@ -578,11 +461,9 @@
       </w:r>
     </w:p>
     <w:p>
-      <w:proofErr w:type="spellStart"/>
       <w:r>
         <w:t>Get_Info</w:t>
       </w:r>
-      <w:proofErr w:type="spellEnd"/>
     </w:p>
     <w:p>
       <w:pPr>
@@ -602,37 +483,19 @@
         <w:t xml:space="preserve">, I want to </w:t>
       </w:r>
       <w:r>
-        <w:t xml:space="preserve">start a job that looks at the </w:t>
-      </w:r>
-      <w:proofErr w:type="spellStart"/>
-      <w:r>
-        <w:t>urls</w:t>
-      </w:r>
-      <w:proofErr w:type="spellEnd"/>
-      <w:r>
-        <w:t xml:space="preserve"> that I give it </w:t>
-      </w:r>
-      <w:r>
-        <w:t xml:space="preserve">plus the other </w:t>
-      </w:r>
-      <w:proofErr w:type="spellStart"/>
-      <w:r>
-        <w:t>urls</w:t>
-      </w:r>
-      <w:proofErr w:type="spellEnd"/>
-      <w:r>
-        <w:t xml:space="preserve"> that it finds during a google search and populate the SQL database with the latest information. This can take as long as </w:t>
+        <w:t xml:space="preserve">start a job that looks at the urls that I give it </w:t>
+      </w:r>
+      <w:r>
+        <w:t xml:space="preserve">plus the other urls that it finds during a google search and populate the SQL database with the latest information. This can take as long as </w:t>
       </w:r>
       <w:r>
         <w:t xml:space="preserve">5 minutes to run. </w:t>
       </w:r>
     </w:p>
     <w:p>
-      <w:proofErr w:type="spellStart"/>
       <w:r>
         <w:t>Display_Info</w:t>
       </w:r>
-      <w:proofErr w:type="spellEnd"/>
     </w:p>
     <w:p>
       <w:pPr>
@@ -667,15 +530,7 @@
         <w:t xml:space="preserve"> application </w:t>
       </w:r>
       <w:r>
-        <w:t>(</w:t>
-      </w:r>
-      <w:proofErr w:type="spellStart"/>
-      <w:r>
-        <w:t>Display_info</w:t>
-      </w:r>
-      <w:proofErr w:type="spellEnd"/>
-      <w:r>
-        <w:t xml:space="preserve">) </w:t>
+        <w:t xml:space="preserve">(Display_info) </w:t>
       </w:r>
       <w:r>
         <w:t xml:space="preserve">will assume that their location that they are interested in is, the IP address that they are at. They will be asked to confirm that. </w:t>
@@ -720,15 +575,7 @@
         <w:t xml:space="preserve">Once I have this information, then the appropriate information will be </w:t>
       </w:r>
       <w:r>
-        <w:t xml:space="preserve">given to the program to generate a </w:t>
-      </w:r>
-      <w:proofErr w:type="spellStart"/>
-      <w:r>
-        <w:t>sql</w:t>
-      </w:r>
-      <w:proofErr w:type="spellEnd"/>
-      <w:r>
-        <w:t xml:space="preserve"> query that answers the question and displays the results in calendar format.</w:t>
+        <w:t>given to the program to generate a sql query that answers the question and displays the results in calendar format.</w:t>
       </w:r>
     </w:p>
     <w:p>
@@ -804,9 +651,1016 @@
           <w:b/>
           <w:bCs/>
         </w:rPr>
-        <w:t xml:space="preserve">Finalized Requirements Update for </w:t>
-      </w:r>
-      <w:proofErr w:type="spellStart"/>
+        <w:t>Finalized Requirements Update for Get_Info</w:t>
+      </w:r>
+    </w:p>
+    <w:p>
+      <w:r>
+        <w:pict w14:anchorId="277F856E">
+          <v:rect id="_x0000_i1025" style="width:0;height:1.5pt" o:hralign="center" o:hrstd="t" o:hr="t" fillcolor="#a0a0a0" stroked="f"/>
+        </w:pict>
+      </w:r>
+    </w:p>
+    <w:p>
+      <w:pPr>
+        <w:rPr>
+          <w:b/>
+          <w:bCs/>
+        </w:rPr>
+      </w:pPr>
+      <w:r>
+        <w:rPr>
+          <w:b/>
+          <w:bCs/>
+        </w:rPr>
+        <w:t>Expanded Functional Requirements</w:t>
+      </w:r>
+    </w:p>
+    <w:p>
+      <w:pPr>
+        <w:numPr>
+          <w:ilvl w:val="0"/>
+          <w:numId w:val="3"/>
+        </w:numPr>
+      </w:pPr>
+      <w:r>
+        <w:rPr>
+          <w:b/>
+          <w:bCs/>
+        </w:rPr>
+        <w:t>Initial URL Table Processing</w:t>
+      </w:r>
+      <w:r>
+        <w:t>:</w:t>
+      </w:r>
+    </w:p>
+    <w:p>
+      <w:pPr>
+        <w:numPr>
+          <w:ilvl w:val="1"/>
+          <w:numId w:val="3"/>
+        </w:numPr>
+      </w:pPr>
+      <w:r>
+        <w:t xml:space="preserve">For each URL in the </w:t>
+      </w:r>
+      <w:r>
+        <w:rPr>
+          <w:b/>
+          <w:bCs/>
+        </w:rPr>
+        <w:t>Initial URL Table</w:t>
+      </w:r>
+      <w:r>
+        <w:t>:</w:t>
+      </w:r>
+    </w:p>
+    <w:p>
+      <w:pPr>
+        <w:numPr>
+          <w:ilvl w:val="2"/>
+          <w:numId w:val="3"/>
+        </w:numPr>
+      </w:pPr>
+      <w:r>
+        <w:t>Evaluate its content for relevance using the LLM.</w:t>
+      </w:r>
+    </w:p>
+    <w:p>
+      <w:pPr>
+        <w:numPr>
+          <w:ilvl w:val="2"/>
+          <w:numId w:val="3"/>
+        </w:numPr>
+      </w:pPr>
+      <w:r>
+        <w:t>If relevant, extract event information and store it in the SQL database.</w:t>
+      </w:r>
+    </w:p>
+    <w:p>
+      <w:pPr>
+        <w:numPr>
+          <w:ilvl w:val="2"/>
+          <w:numId w:val="3"/>
+        </w:numPr>
+      </w:pPr>
+      <w:r>
+        <w:t>Log the results of evaluation, including metadata like timestamps, referring pages, and ranking of relevance (True, False, NaN).</w:t>
+      </w:r>
+    </w:p>
+    <w:p>
+      <w:pPr>
+        <w:numPr>
+          <w:ilvl w:val="0"/>
+          <w:numId w:val="3"/>
+        </w:numPr>
+      </w:pPr>
+      <w:r>
+        <w:rPr>
+          <w:b/>
+          <w:bCs/>
+        </w:rPr>
+        <w:t>Keyword Search Integration</w:t>
+      </w:r>
+      <w:r>
+        <w:t>:</w:t>
+      </w:r>
+    </w:p>
+    <w:p>
+      <w:pPr>
+        <w:numPr>
+          <w:ilvl w:val="1"/>
+          <w:numId w:val="3"/>
+        </w:numPr>
+      </w:pPr>
+      <w:r>
+        <w:t xml:space="preserve">Perform a </w:t>
+      </w:r>
+      <w:r>
+        <w:rPr>
+          <w:b/>
+          <w:bCs/>
+        </w:rPr>
+        <w:t>Google search</w:t>
+      </w:r>
+      <w:r>
+        <w:t xml:space="preserve"> using keywords from the </w:t>
+      </w:r>
+      <w:r>
+        <w:rPr>
+          <w:b/>
+          <w:bCs/>
+        </w:rPr>
+        <w:t>Keywords Table</w:t>
+      </w:r>
+      <w:r>
+        <w:t xml:space="preserve"> in the SQL database.</w:t>
+      </w:r>
+    </w:p>
+    <w:p>
+      <w:pPr>
+        <w:numPr>
+          <w:ilvl w:val="1"/>
+          <w:numId w:val="3"/>
+        </w:numPr>
+      </w:pPr>
+      <w:r>
+        <w:t xml:space="preserve">Retrieve results from the </w:t>
+      </w:r>
+      <w:r>
+        <w:rPr>
+          <w:b/>
+          <w:bCs/>
+        </w:rPr>
+        <w:t>first two pages</w:t>
+      </w:r>
+      <w:r>
+        <w:t xml:space="preserve"> of Google search results.</w:t>
+      </w:r>
+    </w:p>
+    <w:p>
+      <w:pPr>
+        <w:numPr>
+          <w:ilvl w:val="1"/>
+          <w:numId w:val="3"/>
+        </w:numPr>
+      </w:pPr>
+      <w:r>
+        <w:t xml:space="preserve">Check whether each resulting URL exists in the </w:t>
+      </w:r>
+      <w:r>
+        <w:rPr>
+          <w:b/>
+          <w:bCs/>
+        </w:rPr>
+        <w:t>URLs Table</w:t>
+      </w:r>
+      <w:r>
+        <w:t>:</w:t>
+      </w:r>
+    </w:p>
+    <w:p>
+      <w:pPr>
+        <w:numPr>
+          <w:ilvl w:val="2"/>
+          <w:numId w:val="3"/>
+        </w:numPr>
+      </w:pPr>
+      <w:r>
+        <w:rPr>
+          <w:b/>
+          <w:bCs/>
+        </w:rPr>
+        <w:t>If it exists and is relevant</w:t>
+      </w:r>
+      <w:r>
+        <w:t>: Process as usual, extracting data and updating logs.</w:t>
+      </w:r>
+    </w:p>
+    <w:p>
+      <w:pPr>
+        <w:numPr>
+          <w:ilvl w:val="2"/>
+          <w:numId w:val="3"/>
+        </w:numPr>
+      </w:pPr>
+      <w:r>
+        <w:rPr>
+          <w:b/>
+          <w:bCs/>
+        </w:rPr>
+        <w:t>If it does not exist</w:t>
+      </w:r>
+      <w:r>
+        <w:t>: Add the new URL to the URLs Table for further evaluation and crawling.</w:t>
+      </w:r>
+    </w:p>
+    <w:p>
+      <w:pPr>
+        <w:numPr>
+          <w:ilvl w:val="0"/>
+          <w:numId w:val="3"/>
+        </w:numPr>
+      </w:pPr>
+      <w:r>
+        <w:rPr>
+          <w:b/>
+          <w:bCs/>
+        </w:rPr>
+        <w:t>Dynamic Crawling from Search Results</w:t>
+      </w:r>
+      <w:r>
+        <w:t>:</w:t>
+      </w:r>
+    </w:p>
+    <w:p>
+      <w:pPr>
+        <w:numPr>
+          <w:ilvl w:val="1"/>
+          <w:numId w:val="3"/>
+        </w:numPr>
+      </w:pPr>
+      <w:r>
+        <w:t>For newly discovered URLs from the Google search:</w:t>
+      </w:r>
+    </w:p>
+    <w:p>
+      <w:pPr>
+        <w:numPr>
+          <w:ilvl w:val="2"/>
+          <w:numId w:val="3"/>
+        </w:numPr>
+      </w:pPr>
+      <w:r>
+        <w:t>Evaluate the page for relevance using the LLM.</w:t>
+      </w:r>
+    </w:p>
+    <w:p>
+      <w:pPr>
+        <w:numPr>
+          <w:ilvl w:val="2"/>
+          <w:numId w:val="3"/>
+        </w:numPr>
+      </w:pPr>
+      <w:r>
+        <w:t>If relevant, extract event information, store it in the database, and crawl hyperlinks on the page to evaluate connected pages.</w:t>
+      </w:r>
+    </w:p>
+    <w:p>
+      <w:pPr>
+        <w:numPr>
+          <w:ilvl w:val="2"/>
+          <w:numId w:val="3"/>
+        </w:numPr>
+      </w:pPr>
+      <w:r>
+        <w:t>Log all evaluations, including relevance ranking and errors (if any).</w:t>
+      </w:r>
+    </w:p>
+    <w:p>
+      <w:pPr>
+        <w:numPr>
+          <w:ilvl w:val="0"/>
+          <w:numId w:val="3"/>
+        </w:numPr>
+      </w:pPr>
+      <w:r>
+        <w:rPr>
+          <w:b/>
+          <w:bCs/>
+        </w:rPr>
+        <w:t>Relevance Criteria</w:t>
+      </w:r>
+      <w:r>
+        <w:t>:</w:t>
+      </w:r>
+    </w:p>
+    <w:p>
+      <w:pPr>
+        <w:numPr>
+          <w:ilvl w:val="1"/>
+          <w:numId w:val="3"/>
+        </w:numPr>
+      </w:pPr>
+      <w:r>
+        <w:t>The LLM evaluates each page using a prompt designed to detect event details specific to dance events (e.g., event name, location, time, cost).</w:t>
+      </w:r>
+    </w:p>
+    <w:p>
+      <w:pPr>
+        <w:numPr>
+          <w:ilvl w:val="1"/>
+          <w:numId w:val="3"/>
+        </w:numPr>
+      </w:pPr>
+      <w:r>
+        <w:t>URLs will be ranked as:</w:t>
+      </w:r>
+    </w:p>
+    <w:p>
+      <w:pPr>
+        <w:numPr>
+          <w:ilvl w:val="2"/>
+          <w:numId w:val="3"/>
+        </w:numPr>
+      </w:pPr>
+      <w:r>
+        <w:rPr>
+          <w:b/>
+          <w:bCs/>
+        </w:rPr>
+        <w:t>True (Useful)</w:t>
+      </w:r>
+      <w:r>
+        <w:t>: Contains relevant event details.</w:t>
+      </w:r>
+    </w:p>
+    <w:p>
+      <w:pPr>
+        <w:numPr>
+          <w:ilvl w:val="2"/>
+          <w:numId w:val="3"/>
+        </w:numPr>
+      </w:pPr>
+      <w:r>
+        <w:rPr>
+          <w:b/>
+          <w:bCs/>
+        </w:rPr>
+        <w:t>False (Not Useful)</w:t>
+      </w:r>
+      <w:r>
+        <w:t>: Contains no relevant data.</w:t>
+      </w:r>
+    </w:p>
+    <w:p>
+      <w:pPr>
+        <w:numPr>
+          <w:ilvl w:val="2"/>
+          <w:numId w:val="3"/>
+        </w:numPr>
+      </w:pPr>
+      <w:r>
+        <w:rPr>
+          <w:b/>
+          <w:bCs/>
+        </w:rPr>
+        <w:lastRenderedPageBreak/>
+        <w:t>NaN (Nonexistent)</w:t>
+      </w:r>
+      <w:r>
+        <w:t>: Invalid or broken links.</w:t>
+      </w:r>
+    </w:p>
+    <w:p>
+      <w:pPr>
+        <w:numPr>
+          <w:ilvl w:val="0"/>
+          <w:numId w:val="3"/>
+        </w:numPr>
+      </w:pPr>
+      <w:r>
+        <w:rPr>
+          <w:b/>
+          <w:bCs/>
+        </w:rPr>
+        <w:t>Database Updates</w:t>
+      </w:r>
+      <w:r>
+        <w:t>:</w:t>
+      </w:r>
+    </w:p>
+    <w:p>
+      <w:pPr>
+        <w:numPr>
+          <w:ilvl w:val="1"/>
+          <w:numId w:val="3"/>
+        </w:numPr>
+      </w:pPr>
+      <w:r>
+        <w:t xml:space="preserve">Newly relevant URLs from Google search and crawled pages are appended to the </w:t>
+      </w:r>
+      <w:r>
+        <w:rPr>
+          <w:b/>
+          <w:bCs/>
+        </w:rPr>
+        <w:t>URLs Table</w:t>
+      </w:r>
+      <w:r>
+        <w:t xml:space="preserve"> for inclusion in future runs.</w:t>
+      </w:r>
+    </w:p>
+    <w:p>
+      <w:r>
+        <w:pict w14:anchorId="622EA4DA">
+          <v:rect id="_x0000_i1026" style="width:0;height:1.5pt" o:hralign="center" o:hrstd="t" o:hr="t" fillcolor="#a0a0a0" stroked="f"/>
+        </w:pict>
+      </w:r>
+    </w:p>
+    <w:p>
+      <w:pPr>
+        <w:rPr>
+          <w:b/>
+          <w:bCs/>
+        </w:rPr>
+      </w:pPr>
+      <w:r>
+        <w:rPr>
+          <w:b/>
+          <w:bCs/>
+        </w:rPr>
+        <w:t>Updated Scheduling and Automation</w:t>
+      </w:r>
+    </w:p>
+    <w:p>
+      <w:pPr>
+        <w:numPr>
+          <w:ilvl w:val="0"/>
+          <w:numId w:val="4"/>
+        </w:numPr>
+      </w:pPr>
+      <w:r>
+        <w:t xml:space="preserve">The system will continue to run daily at </w:t>
+      </w:r>
+      <w:r>
+        <w:rPr>
+          <w:b/>
+          <w:bCs/>
+        </w:rPr>
+        <w:t>12:01 AM</w:t>
+      </w:r>
+      <w:r>
+        <w:t>, performing the following tasks:</w:t>
+      </w:r>
+    </w:p>
+    <w:p>
+      <w:pPr>
+        <w:numPr>
+          <w:ilvl w:val="1"/>
+          <w:numId w:val="4"/>
+        </w:numPr>
+      </w:pPr>
+      <w:r>
+        <w:t xml:space="preserve">Process existing URLs in the </w:t>
+      </w:r>
+      <w:r>
+        <w:rPr>
+          <w:b/>
+          <w:bCs/>
+        </w:rPr>
+        <w:t>Initial URL Table</w:t>
+      </w:r>
+      <w:r>
+        <w:t>.</w:t>
+      </w:r>
+    </w:p>
+    <w:p>
+      <w:pPr>
+        <w:numPr>
+          <w:ilvl w:val="1"/>
+          <w:numId w:val="4"/>
+        </w:numPr>
+      </w:pPr>
+      <w:r>
+        <w:t xml:space="preserve">Perform Google searches using keywords from the </w:t>
+      </w:r>
+      <w:r>
+        <w:rPr>
+          <w:b/>
+          <w:bCs/>
+        </w:rPr>
+        <w:t>Keywords Table</w:t>
+      </w:r>
+      <w:r>
+        <w:t>.</w:t>
+      </w:r>
+    </w:p>
+    <w:p>
+      <w:pPr>
+        <w:numPr>
+          <w:ilvl w:val="1"/>
+          <w:numId w:val="4"/>
+        </w:numPr>
+      </w:pPr>
+      <w:r>
+        <w:t>Evaluate and update all results (existing and new) in the SQL database.</w:t>
+      </w:r>
+    </w:p>
+    <w:p>
+      <w:r>
+        <w:pict w14:anchorId="32771B82">
+          <v:rect id="_x0000_i1027" style="width:0;height:1.5pt" o:hralign="center" o:hrstd="t" o:hr="t" fillcolor="#a0a0a0" stroked="f"/>
+        </w:pict>
+      </w:r>
+    </w:p>
+    <w:p>
+      <w:pPr>
+        <w:rPr>
+          <w:b/>
+          <w:bCs/>
+        </w:rPr>
+      </w:pPr>
+      <w:r>
+        <w:rPr>
+          <w:b/>
+          <w:bCs/>
+        </w:rPr>
+        <w:t>Technical Specifications</w:t>
+      </w:r>
+    </w:p>
+    <w:p>
+      <w:pPr>
+        <w:numPr>
+          <w:ilvl w:val="0"/>
+          <w:numId w:val="5"/>
+        </w:numPr>
+      </w:pPr>
+      <w:r>
+        <w:rPr>
+          <w:b/>
+          <w:bCs/>
+        </w:rPr>
+        <w:t>Database Design Updates</w:t>
+      </w:r>
+      <w:r>
+        <w:t>:</w:t>
+      </w:r>
+    </w:p>
+    <w:p>
+      <w:pPr>
+        <w:numPr>
+          <w:ilvl w:val="1"/>
+          <w:numId w:val="5"/>
+        </w:numPr>
+      </w:pPr>
+      <w:r>
+        <w:rPr>
+          <w:b/>
+          <w:bCs/>
+        </w:rPr>
+        <w:t>Tables</w:t>
+      </w:r>
+      <w:r>
+        <w:t>:</w:t>
+      </w:r>
+    </w:p>
+    <w:p>
+      <w:pPr>
+        <w:numPr>
+          <w:ilvl w:val="2"/>
+          <w:numId w:val="5"/>
+        </w:numPr>
+      </w:pPr>
+      <w:r>
+        <w:rPr>
+          <w:b/>
+          <w:bCs/>
+        </w:rPr>
+        <w:t>Event Data Table</w:t>
+      </w:r>
+      <w:r>
+        <w:t>: Stores extracted event details (e.g., name, location, date, time, description, cost, source URL).</w:t>
+      </w:r>
+    </w:p>
+    <w:p>
+      <w:pPr>
+        <w:numPr>
+          <w:ilvl w:val="2"/>
+          <w:numId w:val="5"/>
+        </w:numPr>
+      </w:pPr>
+      <w:r>
+        <w:rPr>
+          <w:b/>
+          <w:bCs/>
+        </w:rPr>
+        <w:t>URL Metadata Table</w:t>
+      </w:r>
+      <w:r>
+        <w:t>: Logs details about each URL (e.g., address, status, relevance score, last visited date, referring URL, visit count, errors).</w:t>
+      </w:r>
+    </w:p>
+    <w:p>
+      <w:pPr>
+        <w:numPr>
+          <w:ilvl w:val="2"/>
+          <w:numId w:val="5"/>
+        </w:numPr>
+      </w:pPr>
+      <w:r>
+        <w:rPr>
+          <w:b/>
+          <w:bCs/>
+        </w:rPr>
+        <w:t>Keywords Table</w:t>
+      </w:r>
+      <w:r>
+        <w:t>: Stores keywords for Google searches (e.g., "West Coast Swing Victoria," "Bachata events BC").</w:t>
+      </w:r>
+    </w:p>
+    <w:p>
+      <w:pPr>
+        <w:numPr>
+          <w:ilvl w:val="0"/>
+          <w:numId w:val="5"/>
+        </w:numPr>
+      </w:pPr>
+      <w:r>
+        <w:rPr>
+          <w:b/>
+          <w:bCs/>
+        </w:rPr>
+        <w:t>Frameworks and Tools</w:t>
+      </w:r>
+      <w:r>
+        <w:t>:</w:t>
+      </w:r>
+    </w:p>
+    <w:p>
+      <w:pPr>
+        <w:numPr>
+          <w:ilvl w:val="1"/>
+          <w:numId w:val="5"/>
+        </w:numPr>
+      </w:pPr>
+      <w:r>
+        <w:rPr>
+          <w:b/>
+          <w:bCs/>
+        </w:rPr>
+        <w:t>Google Search Integration</w:t>
+      </w:r>
+      <w:r>
+        <w:t>: Use tools like SerpAPI or Google Programmable Search Engine to automate keyword searches and retrieve result URLs.</w:t>
+      </w:r>
+    </w:p>
+    <w:p>
+      <w:pPr>
+        <w:numPr>
+          <w:ilvl w:val="1"/>
+          <w:numId w:val="5"/>
+        </w:numPr>
+      </w:pPr>
+      <w:r>
+        <w:rPr>
+          <w:b/>
+          <w:bCs/>
+        </w:rPr>
+        <w:t>Web Scraping and Crawling</w:t>
+      </w:r>
+      <w:r>
+        <w:t xml:space="preserve">: Continue to use </w:t>
+      </w:r>
+      <w:r>
+        <w:rPr>
+          <w:b/>
+          <w:bCs/>
+        </w:rPr>
+        <w:t>Scrapy</w:t>
+      </w:r>
+      <w:r>
+        <w:t xml:space="preserve"> for crawling and evaluating linked pages.</w:t>
+      </w:r>
+    </w:p>
+    <w:p>
+      <w:pPr>
+        <w:numPr>
+          <w:ilvl w:val="1"/>
+          <w:numId w:val="5"/>
+        </w:numPr>
+      </w:pPr>
+      <w:r>
+        <w:rPr>
+          <w:b/>
+          <w:bCs/>
+        </w:rPr>
+        <w:t>LLM Evaluation</w:t>
+      </w:r>
+      <w:r>
+        <w:t>: Use OpenAI or similar LLMs to determine the relevance of page content dynamically.</w:t>
+      </w:r>
+    </w:p>
+    <w:p>
+      <w:pPr>
+        <w:numPr>
+          <w:ilvl w:val="0"/>
+          <w:numId w:val="5"/>
+        </w:numPr>
+      </w:pPr>
+      <w:r>
+        <w:rPr>
+          <w:b/>
+          <w:bCs/>
+        </w:rPr>
+        <w:t>Error Handling and Resilience</w:t>
+      </w:r>
+      <w:r>
+        <w:t>:</w:t>
+      </w:r>
+    </w:p>
+    <w:p>
+      <w:pPr>
+        <w:numPr>
+          <w:ilvl w:val="1"/>
+          <w:numId w:val="5"/>
+        </w:numPr>
+      </w:pPr>
+      <w:r>
+        <w:t>Record all failed attempts (e.g., broken links, invalid pages) and retry if transient errors occur.</w:t>
+      </w:r>
+    </w:p>
+    <w:p>
+      <w:pPr>
+        <w:numPr>
+          <w:ilvl w:val="1"/>
+          <w:numId w:val="5"/>
+        </w:numPr>
+      </w:pPr>
+      <w:r>
+        <w:t>Log search and crawling performance metrics to evaluate system coverage and accuracy over time.</w:t>
+      </w:r>
+    </w:p>
+    <w:p>
+      <w:r>
+        <w:lastRenderedPageBreak/>
+        <w:pict w14:anchorId="1E671BAD">
+          <v:rect id="_x0000_i1028" style="width:0;height:1.5pt" o:hralign="center" o:hrstd="t" o:hr="t" fillcolor="#a0a0a0" stroked="f"/>
+        </w:pict>
+      </w:r>
+    </w:p>
+    <w:p>
+      <w:pPr>
+        <w:rPr>
+          <w:b/>
+          <w:bCs/>
+        </w:rPr>
+      </w:pPr>
+      <w:r>
+        <w:rPr>
+          <w:b/>
+          <w:bCs/>
+        </w:rPr>
+        <w:t>New Logging Requirements</w:t>
+      </w:r>
+    </w:p>
+    <w:p>
+      <w:pPr>
+        <w:numPr>
+          <w:ilvl w:val="0"/>
+          <w:numId w:val="6"/>
+        </w:numPr>
+      </w:pPr>
+      <w:r>
+        <w:rPr>
+          <w:b/>
+          <w:bCs/>
+        </w:rPr>
+        <w:t>Search Logging</w:t>
+      </w:r>
+      <w:r>
+        <w:t>:</w:t>
+      </w:r>
+    </w:p>
+    <w:p>
+      <w:pPr>
+        <w:numPr>
+          <w:ilvl w:val="1"/>
+          <w:numId w:val="6"/>
+        </w:numPr>
+      </w:pPr>
+      <w:r>
+        <w:t>Log each Google search with details such as:</w:t>
+      </w:r>
+    </w:p>
+    <w:p>
+      <w:pPr>
+        <w:numPr>
+          <w:ilvl w:val="2"/>
+          <w:numId w:val="6"/>
+        </w:numPr>
+      </w:pPr>
+      <w:r>
+        <w:t>Keywords used.</w:t>
+      </w:r>
+    </w:p>
+    <w:p>
+      <w:pPr>
+        <w:numPr>
+          <w:ilvl w:val="2"/>
+          <w:numId w:val="6"/>
+        </w:numPr>
+      </w:pPr>
+      <w:r>
+        <w:t>URLs returned by the search.</w:t>
+      </w:r>
+    </w:p>
+    <w:p>
+      <w:pPr>
+        <w:numPr>
+          <w:ilvl w:val="2"/>
+          <w:numId w:val="6"/>
+        </w:numPr>
+      </w:pPr>
+      <w:r>
+        <w:t>URLs processed (new or existing).</w:t>
+      </w:r>
+    </w:p>
+    <w:p>
+      <w:pPr>
+        <w:numPr>
+          <w:ilvl w:val="2"/>
+          <w:numId w:val="6"/>
+        </w:numPr>
+      </w:pPr>
+      <w:r>
+        <w:t>Timestamp of the search.</w:t>
+      </w:r>
+    </w:p>
+    <w:p>
+      <w:pPr>
+        <w:numPr>
+          <w:ilvl w:val="0"/>
+          <w:numId w:val="6"/>
+        </w:numPr>
+      </w:pPr>
+      <w:r>
+        <w:rPr>
+          <w:b/>
+          <w:bCs/>
+        </w:rPr>
+        <w:t>Resilience Logging</w:t>
+      </w:r>
+      <w:r>
+        <w:t>:</w:t>
+      </w:r>
+    </w:p>
+    <w:p>
+      <w:pPr>
+        <w:numPr>
+          <w:ilvl w:val="1"/>
+          <w:numId w:val="6"/>
+        </w:numPr>
+      </w:pPr>
+      <w:r>
+        <w:t>Track and log how the system adapts to changes in website structures or invalid pages.</w:t>
+      </w:r>
+    </w:p>
+    <w:p>
+      <w:r>
+        <w:pict w14:anchorId="749D8054">
+          <v:rect id="_x0000_i1029" style="width:0;height:1.5pt" o:hralign="center" o:hrstd="t" o:hr="t" fillcolor="#a0a0a0" stroked="f"/>
+        </w:pict>
+      </w:r>
+    </w:p>
+    <w:p>
+      <w:pPr>
+        <w:rPr>
+          <w:b/>
+          <w:bCs/>
+        </w:rPr>
+      </w:pPr>
+      <w:r>
+        <w:rPr>
+          <w:b/>
+          <w:bCs/>
+        </w:rPr>
+        <w:t>Non-Functional Requirements</w:t>
+      </w:r>
+    </w:p>
+    <w:p>
+      <w:pPr>
+        <w:numPr>
+          <w:ilvl w:val="0"/>
+          <w:numId w:val="7"/>
+        </w:numPr>
+      </w:pPr>
+      <w:r>
+        <w:t>Maintain modularity to support switching search engines or LLM providers as needed.</w:t>
+      </w:r>
+    </w:p>
+    <w:p>
+      <w:pPr>
+        <w:numPr>
+          <w:ilvl w:val="0"/>
+          <w:numId w:val="7"/>
+        </w:numPr>
+      </w:pPr>
+      <w:r>
+        <w:t>Use redundancy in the crawling process to account for the stochastic nature of LLM evaluations.</w:t>
+      </w:r>
+    </w:p>
+    <w:p>
+      <w:pPr>
+        <w:numPr>
+          <w:ilvl w:val="0"/>
+          <w:numId w:val="7"/>
+        </w:numPr>
+      </w:pPr>
+      <w:r>
+        <w:t>Prioritize user privacy and encrypt sensitive communications.</w:t>
+      </w:r>
+    </w:p>
+    <w:p>
+      <w:r>
+        <w:pict w14:anchorId="59511777">
+          <v:rect id="_x0000_i1030" style="width:0;height:1.5pt" o:hralign="center" o:hrstd="t" o:hr="t" fillcolor="#a0a0a0" stroked="f"/>
+        </w:pict>
+      </w:r>
+    </w:p>
+    <w:p>
+      <w:pPr>
+        <w:rPr>
+          <w:b/>
+          <w:bCs/>
+        </w:rPr>
+      </w:pPr>
+      <w:r>
+        <w:rPr>
+          <w:b/>
+          <w:bCs/>
+        </w:rPr>
+        <w:t>Future Considerations</w:t>
+      </w:r>
+    </w:p>
+    <w:p>
+      <w:pPr>
+        <w:numPr>
+          <w:ilvl w:val="0"/>
+          <w:numId w:val="8"/>
+        </w:numPr>
+      </w:pPr>
+      <w:r>
+        <w:rPr>
+          <w:b/>
+          <w:bCs/>
+        </w:rPr>
+        <w:t>Scalability</w:t>
+      </w:r>
+      <w:r>
+        <w:t>: Adapt to handle thousands of new URLs and keywords as the application expands to new regions or activity types.</w:t>
+      </w:r>
+    </w:p>
+    <w:p>
+      <w:pPr>
+        <w:numPr>
+          <w:ilvl w:val="0"/>
+          <w:numId w:val="8"/>
+        </w:numPr>
+      </w:pPr>
+      <w:r>
+        <w:rPr>
+          <w:b/>
+          <w:bCs/>
+        </w:rPr>
+        <w:t>Enhanced Ranking Metrics</w:t>
+      </w:r>
+      <w:r>
+        <w:t>: Introduce machine learning models to rank relevance scores more effectively based on historical performance.</w:t>
+      </w:r>
+    </w:p>
+    <w:p>
+      <w:pPr>
+        <w:numPr>
+          <w:ilvl w:val="0"/>
+          <w:numId w:val="8"/>
+        </w:numPr>
+      </w:pPr>
+      <w:r>
+        <w:rPr>
+          <w:b/>
+          <w:bCs/>
+        </w:rPr>
+        <w:t>Customization</w:t>
+      </w:r>
+      <w:r>
+        <w:t>: Allow users to input additional keywords or URLs directly to enhance search coverage.</w:t>
+      </w:r>
+    </w:p>
+    <w:p>
+      <w:r>
+        <w:t xml:space="preserve">This update ensures the </w:t>
+      </w:r>
       <w:r>
         <w:rPr>
           <w:b/>
@@ -814,1049 +1668,6 @@
         </w:rPr>
         <w:t>Get_Info</w:t>
       </w:r>
-      <w:proofErr w:type="spellEnd"/>
-    </w:p>
-    <w:p>
-      <w:r>
-        <w:pict w14:anchorId="277F856E">
-          <v:rect id="_x0000_i1025" style="width:0;height:1.5pt" o:hralign="center" o:hrstd="t" o:hr="t" fillcolor="#a0a0a0" stroked="f"/>
-        </w:pict>
-      </w:r>
-    </w:p>
-    <w:p>
-      <w:pPr>
-        <w:rPr>
-          <w:b/>
-          <w:bCs/>
-        </w:rPr>
-      </w:pPr>
-      <w:r>
-        <w:rPr>
-          <w:b/>
-          <w:bCs/>
-        </w:rPr>
-        <w:t>Expanded Functional Requirements</w:t>
-      </w:r>
-    </w:p>
-    <w:p>
-      <w:pPr>
-        <w:numPr>
-          <w:ilvl w:val="0"/>
-          <w:numId w:val="3"/>
-        </w:numPr>
-      </w:pPr>
-      <w:r>
-        <w:rPr>
-          <w:b/>
-          <w:bCs/>
-        </w:rPr>
-        <w:t>Initial URL Table Processing</w:t>
-      </w:r>
-      <w:r>
-        <w:t>:</w:t>
-      </w:r>
-    </w:p>
-    <w:p>
-      <w:pPr>
-        <w:numPr>
-          <w:ilvl w:val="1"/>
-          <w:numId w:val="3"/>
-        </w:numPr>
-      </w:pPr>
-      <w:r>
-        <w:t xml:space="preserve">For each URL in the </w:t>
-      </w:r>
-      <w:r>
-        <w:rPr>
-          <w:b/>
-          <w:bCs/>
-        </w:rPr>
-        <w:t>Initial URL Table</w:t>
-      </w:r>
-      <w:r>
-        <w:t>:</w:t>
-      </w:r>
-    </w:p>
-    <w:p>
-      <w:pPr>
-        <w:numPr>
-          <w:ilvl w:val="2"/>
-          <w:numId w:val="3"/>
-        </w:numPr>
-      </w:pPr>
-      <w:r>
-        <w:t>Evaluate its content for relevance using the LLM.</w:t>
-      </w:r>
-    </w:p>
-    <w:p>
-      <w:pPr>
-        <w:numPr>
-          <w:ilvl w:val="2"/>
-          <w:numId w:val="3"/>
-        </w:numPr>
-      </w:pPr>
-      <w:r>
-        <w:t>If relevant, extract event information and store it in the SQL database.</w:t>
-      </w:r>
-    </w:p>
-    <w:p>
-      <w:pPr>
-        <w:numPr>
-          <w:ilvl w:val="2"/>
-          <w:numId w:val="3"/>
-        </w:numPr>
-      </w:pPr>
-      <w:r>
-        <w:t xml:space="preserve">Log the results of evaluation, including metadata like timestamps, referring pages, and ranking of relevance (True, False, </w:t>
-      </w:r>
-      <w:proofErr w:type="spellStart"/>
-      <w:r>
-        <w:t>NaN</w:t>
-      </w:r>
-      <w:proofErr w:type="spellEnd"/>
-      <w:r>
-        <w:t>).</w:t>
-      </w:r>
-    </w:p>
-    <w:p>
-      <w:pPr>
-        <w:numPr>
-          <w:ilvl w:val="0"/>
-          <w:numId w:val="3"/>
-        </w:numPr>
-      </w:pPr>
-      <w:r>
-        <w:rPr>
-          <w:b/>
-          <w:bCs/>
-        </w:rPr>
-        <w:t>Keyword Search Integration</w:t>
-      </w:r>
-      <w:r>
-        <w:t>:</w:t>
-      </w:r>
-    </w:p>
-    <w:p>
-      <w:pPr>
-        <w:numPr>
-          <w:ilvl w:val="1"/>
-          <w:numId w:val="3"/>
-        </w:numPr>
-      </w:pPr>
-      <w:r>
-        <w:t xml:space="preserve">Perform a </w:t>
-      </w:r>
-      <w:r>
-        <w:rPr>
-          <w:b/>
-          <w:bCs/>
-        </w:rPr>
-        <w:t>Google search</w:t>
-      </w:r>
-      <w:r>
-        <w:t xml:space="preserve"> using keywords from the </w:t>
-      </w:r>
-      <w:r>
-        <w:rPr>
-          <w:b/>
-          <w:bCs/>
-        </w:rPr>
-        <w:t>Keywords Table</w:t>
-      </w:r>
-      <w:r>
-        <w:t xml:space="preserve"> in the SQL database.</w:t>
-      </w:r>
-    </w:p>
-    <w:p>
-      <w:pPr>
-        <w:numPr>
-          <w:ilvl w:val="1"/>
-          <w:numId w:val="3"/>
-        </w:numPr>
-      </w:pPr>
-      <w:r>
-        <w:t xml:space="preserve">Retrieve results from the </w:t>
-      </w:r>
-      <w:r>
-        <w:rPr>
-          <w:b/>
-          <w:bCs/>
-        </w:rPr>
-        <w:t>first two pages</w:t>
-      </w:r>
-      <w:r>
-        <w:t xml:space="preserve"> of Google search results.</w:t>
-      </w:r>
-    </w:p>
-    <w:p>
-      <w:pPr>
-        <w:numPr>
-          <w:ilvl w:val="1"/>
-          <w:numId w:val="3"/>
-        </w:numPr>
-      </w:pPr>
-      <w:r>
-        <w:t xml:space="preserve">Check whether each resulting URL exists in the </w:t>
-      </w:r>
-      <w:r>
-        <w:rPr>
-          <w:b/>
-          <w:bCs/>
-        </w:rPr>
-        <w:t>URLs Table</w:t>
-      </w:r>
-      <w:r>
-        <w:t>:</w:t>
-      </w:r>
-    </w:p>
-    <w:p>
-      <w:pPr>
-        <w:numPr>
-          <w:ilvl w:val="2"/>
-          <w:numId w:val="3"/>
-        </w:numPr>
-      </w:pPr>
-      <w:r>
-        <w:rPr>
-          <w:b/>
-          <w:bCs/>
-        </w:rPr>
-        <w:t>If it exists and is relevant</w:t>
-      </w:r>
-      <w:r>
-        <w:t>: Process as usual, extracting data and updating logs.</w:t>
-      </w:r>
-    </w:p>
-    <w:p>
-      <w:pPr>
-        <w:numPr>
-          <w:ilvl w:val="2"/>
-          <w:numId w:val="3"/>
-        </w:numPr>
-      </w:pPr>
-      <w:r>
-        <w:rPr>
-          <w:b/>
-          <w:bCs/>
-        </w:rPr>
-        <w:t>If it does not exist</w:t>
-      </w:r>
-      <w:r>
-        <w:t>: Add the new URL to the URLs Table for further evaluation and crawling.</w:t>
-      </w:r>
-    </w:p>
-    <w:p>
-      <w:pPr>
-        <w:numPr>
-          <w:ilvl w:val="0"/>
-          <w:numId w:val="3"/>
-        </w:numPr>
-      </w:pPr>
-      <w:r>
-        <w:rPr>
-          <w:b/>
-          <w:bCs/>
-        </w:rPr>
-        <w:t>Dynamic Crawling from Search Results</w:t>
-      </w:r>
-      <w:r>
-        <w:t>:</w:t>
-      </w:r>
-    </w:p>
-    <w:p>
-      <w:pPr>
-        <w:numPr>
-          <w:ilvl w:val="1"/>
-          <w:numId w:val="3"/>
-        </w:numPr>
-      </w:pPr>
-      <w:r>
-        <w:t>For newly discovered URLs from the Google search:</w:t>
-      </w:r>
-    </w:p>
-    <w:p>
-      <w:pPr>
-        <w:numPr>
-          <w:ilvl w:val="2"/>
-          <w:numId w:val="3"/>
-        </w:numPr>
-      </w:pPr>
-      <w:r>
-        <w:t>Evaluate the page for relevance using the LLM.</w:t>
-      </w:r>
-    </w:p>
-    <w:p>
-      <w:pPr>
-        <w:numPr>
-          <w:ilvl w:val="2"/>
-          <w:numId w:val="3"/>
-        </w:numPr>
-      </w:pPr>
-      <w:r>
-        <w:t>If relevant, extract event information, store it in the database, and crawl hyperlinks on the page to evaluate connected pages.</w:t>
-      </w:r>
-    </w:p>
-    <w:p>
-      <w:pPr>
-        <w:numPr>
-          <w:ilvl w:val="2"/>
-          <w:numId w:val="3"/>
-        </w:numPr>
-      </w:pPr>
-      <w:r>
-        <w:t>Log all evaluations, including relevance ranking and errors (if any).</w:t>
-      </w:r>
-    </w:p>
-    <w:p>
-      <w:pPr>
-        <w:numPr>
-          <w:ilvl w:val="0"/>
-          <w:numId w:val="3"/>
-        </w:numPr>
-      </w:pPr>
-      <w:r>
-        <w:rPr>
-          <w:b/>
-          <w:bCs/>
-        </w:rPr>
-        <w:t>Relevance Criteria</w:t>
-      </w:r>
-      <w:r>
-        <w:t>:</w:t>
-      </w:r>
-    </w:p>
-    <w:p>
-      <w:pPr>
-        <w:numPr>
-          <w:ilvl w:val="1"/>
-          <w:numId w:val="3"/>
-        </w:numPr>
-      </w:pPr>
-      <w:r>
-        <w:t>The LLM evaluates each page using a prompt designed to detect event details specific to dance events (e.g., event name, location, time, cost).</w:t>
-      </w:r>
-    </w:p>
-    <w:p>
-      <w:pPr>
-        <w:numPr>
-          <w:ilvl w:val="1"/>
-          <w:numId w:val="3"/>
-        </w:numPr>
-      </w:pPr>
-      <w:r>
-        <w:t>URLs will be ranked as:</w:t>
-      </w:r>
-    </w:p>
-    <w:p>
-      <w:pPr>
-        <w:numPr>
-          <w:ilvl w:val="2"/>
-          <w:numId w:val="3"/>
-        </w:numPr>
-      </w:pPr>
-      <w:r>
-        <w:rPr>
-          <w:b/>
-          <w:bCs/>
-        </w:rPr>
-        <w:t>True (Useful)</w:t>
-      </w:r>
-      <w:r>
-        <w:t>: Contains relevant event details.</w:t>
-      </w:r>
-    </w:p>
-    <w:p>
-      <w:pPr>
-        <w:numPr>
-          <w:ilvl w:val="2"/>
-          <w:numId w:val="3"/>
-        </w:numPr>
-      </w:pPr>
-      <w:r>
-        <w:rPr>
-          <w:b/>
-          <w:bCs/>
-        </w:rPr>
-        <w:t>False (Not Useful)</w:t>
-      </w:r>
-      <w:r>
-        <w:t>: Contains no relevant data.</w:t>
-      </w:r>
-    </w:p>
-    <w:p>
-      <w:pPr>
-        <w:numPr>
-          <w:ilvl w:val="2"/>
-          <w:numId w:val="3"/>
-        </w:numPr>
-      </w:pPr>
-      <w:proofErr w:type="spellStart"/>
-      <w:r>
-        <w:rPr>
-          <w:b/>
-          <w:bCs/>
-        </w:rPr>
-        <w:lastRenderedPageBreak/>
-        <w:t>NaN</w:t>
-      </w:r>
-      <w:proofErr w:type="spellEnd"/>
-      <w:r>
-        <w:rPr>
-          <w:b/>
-          <w:bCs/>
-        </w:rPr>
-        <w:t xml:space="preserve"> (Nonexistent)</w:t>
-      </w:r>
-      <w:r>
-        <w:t>: Invalid or broken links.</w:t>
-      </w:r>
-    </w:p>
-    <w:p>
-      <w:pPr>
-        <w:numPr>
-          <w:ilvl w:val="0"/>
-          <w:numId w:val="3"/>
-        </w:numPr>
-      </w:pPr>
-      <w:r>
-        <w:rPr>
-          <w:b/>
-          <w:bCs/>
-        </w:rPr>
-        <w:t>Database Updates</w:t>
-      </w:r>
-      <w:r>
-        <w:t>:</w:t>
-      </w:r>
-    </w:p>
-    <w:p>
-      <w:pPr>
-        <w:numPr>
-          <w:ilvl w:val="1"/>
-          <w:numId w:val="3"/>
-        </w:numPr>
-      </w:pPr>
-      <w:r>
-        <w:t xml:space="preserve">Newly relevant URLs from Google search and crawled pages are appended to the </w:t>
-      </w:r>
-      <w:r>
-        <w:rPr>
-          <w:b/>
-          <w:bCs/>
-        </w:rPr>
-        <w:t>URLs Table</w:t>
-      </w:r>
-      <w:r>
-        <w:t xml:space="preserve"> for inclusion in future runs.</w:t>
-      </w:r>
-    </w:p>
-    <w:p>
-      <w:r>
-        <w:pict w14:anchorId="622EA4DA">
-          <v:rect id="_x0000_i1026" style="width:0;height:1.5pt" o:hralign="center" o:hrstd="t" o:hr="t" fillcolor="#a0a0a0" stroked="f"/>
-        </w:pict>
-      </w:r>
-    </w:p>
-    <w:p>
-      <w:pPr>
-        <w:rPr>
-          <w:b/>
-          <w:bCs/>
-        </w:rPr>
-      </w:pPr>
-      <w:r>
-        <w:rPr>
-          <w:b/>
-          <w:bCs/>
-        </w:rPr>
-        <w:t>Updated Scheduling and Automation</w:t>
-      </w:r>
-    </w:p>
-    <w:p>
-      <w:pPr>
-        <w:numPr>
-          <w:ilvl w:val="0"/>
-          <w:numId w:val="4"/>
-        </w:numPr>
-      </w:pPr>
-      <w:r>
-        <w:t xml:space="preserve">The system will continue to run daily at </w:t>
-      </w:r>
-      <w:r>
-        <w:rPr>
-          <w:b/>
-          <w:bCs/>
-        </w:rPr>
-        <w:t>12:01 AM</w:t>
-      </w:r>
-      <w:r>
-        <w:t>, performing the following tasks:</w:t>
-      </w:r>
-    </w:p>
-    <w:p>
-      <w:pPr>
-        <w:numPr>
-          <w:ilvl w:val="1"/>
-          <w:numId w:val="4"/>
-        </w:numPr>
-      </w:pPr>
-      <w:r>
-        <w:t xml:space="preserve">Process existing URLs in the </w:t>
-      </w:r>
-      <w:r>
-        <w:rPr>
-          <w:b/>
-          <w:bCs/>
-        </w:rPr>
-        <w:t>Initial URL Table</w:t>
-      </w:r>
-      <w:r>
-        <w:t>.</w:t>
-      </w:r>
-    </w:p>
-    <w:p>
-      <w:pPr>
-        <w:numPr>
-          <w:ilvl w:val="1"/>
-          <w:numId w:val="4"/>
-        </w:numPr>
-      </w:pPr>
-      <w:r>
-        <w:t xml:space="preserve">Perform Google searches using keywords from the </w:t>
-      </w:r>
-      <w:r>
-        <w:rPr>
-          <w:b/>
-          <w:bCs/>
-        </w:rPr>
-        <w:t>Keywords Table</w:t>
-      </w:r>
-      <w:r>
-        <w:t>.</w:t>
-      </w:r>
-    </w:p>
-    <w:p>
-      <w:pPr>
-        <w:numPr>
-          <w:ilvl w:val="1"/>
-          <w:numId w:val="4"/>
-        </w:numPr>
-      </w:pPr>
-      <w:r>
-        <w:t>Evaluate and update all results (existing and new) in the SQL database.</w:t>
-      </w:r>
-    </w:p>
-    <w:p>
-      <w:r>
-        <w:pict w14:anchorId="32771B82">
-          <v:rect id="_x0000_i1027" style="width:0;height:1.5pt" o:hralign="center" o:hrstd="t" o:hr="t" fillcolor="#a0a0a0" stroked="f"/>
-        </w:pict>
-      </w:r>
-    </w:p>
-    <w:p>
-      <w:pPr>
-        <w:rPr>
-          <w:b/>
-          <w:bCs/>
-        </w:rPr>
-      </w:pPr>
-      <w:r>
-        <w:rPr>
-          <w:b/>
-          <w:bCs/>
-        </w:rPr>
-        <w:t>Technical Specifications</w:t>
-      </w:r>
-    </w:p>
-    <w:p>
-      <w:pPr>
-        <w:numPr>
-          <w:ilvl w:val="0"/>
-          <w:numId w:val="5"/>
-        </w:numPr>
-      </w:pPr>
-      <w:r>
-        <w:rPr>
-          <w:b/>
-          <w:bCs/>
-        </w:rPr>
-        <w:t>Database Design Updates</w:t>
-      </w:r>
-      <w:r>
-        <w:t>:</w:t>
-      </w:r>
-    </w:p>
-    <w:p>
-      <w:pPr>
-        <w:numPr>
-          <w:ilvl w:val="1"/>
-          <w:numId w:val="5"/>
-        </w:numPr>
-      </w:pPr>
-      <w:r>
-        <w:rPr>
-          <w:b/>
-          <w:bCs/>
-        </w:rPr>
-        <w:t>Tables</w:t>
-      </w:r>
-      <w:r>
-        <w:t>:</w:t>
-      </w:r>
-    </w:p>
-    <w:p>
-      <w:pPr>
-        <w:numPr>
-          <w:ilvl w:val="2"/>
-          <w:numId w:val="5"/>
-        </w:numPr>
-      </w:pPr>
-      <w:r>
-        <w:rPr>
-          <w:b/>
-          <w:bCs/>
-        </w:rPr>
-        <w:t>Event Data Table</w:t>
-      </w:r>
-      <w:r>
-        <w:t>: Stores extracted event details (e.g., name, location, date, time, description, cost, source URL).</w:t>
-      </w:r>
-    </w:p>
-    <w:p>
-      <w:pPr>
-        <w:numPr>
-          <w:ilvl w:val="2"/>
-          <w:numId w:val="5"/>
-        </w:numPr>
-      </w:pPr>
-      <w:r>
-        <w:rPr>
-          <w:b/>
-          <w:bCs/>
-        </w:rPr>
-        <w:t>URL Metadata Table</w:t>
-      </w:r>
-      <w:r>
-        <w:t>: Logs details about each URL (e.g., address, status, relevance score, last visited date, referring URL, visit count, errors).</w:t>
-      </w:r>
-    </w:p>
-    <w:p>
-      <w:pPr>
-        <w:numPr>
-          <w:ilvl w:val="2"/>
-          <w:numId w:val="5"/>
-        </w:numPr>
-      </w:pPr>
-      <w:r>
-        <w:rPr>
-          <w:b/>
-          <w:bCs/>
-        </w:rPr>
-        <w:t>Keywords Table</w:t>
-      </w:r>
-      <w:r>
-        <w:t>: Stores keywords for Google searches (e.g., "West Coast Swing Victoria," "Bachata events BC").</w:t>
-      </w:r>
-    </w:p>
-    <w:p>
-      <w:pPr>
-        <w:numPr>
-          <w:ilvl w:val="0"/>
-          <w:numId w:val="5"/>
-        </w:numPr>
-      </w:pPr>
-      <w:r>
-        <w:rPr>
-          <w:b/>
-          <w:bCs/>
-        </w:rPr>
-        <w:t>Frameworks and Tools</w:t>
-      </w:r>
-      <w:r>
-        <w:t>:</w:t>
-      </w:r>
-    </w:p>
-    <w:p>
-      <w:pPr>
-        <w:numPr>
-          <w:ilvl w:val="1"/>
-          <w:numId w:val="5"/>
-        </w:numPr>
-      </w:pPr>
-      <w:r>
-        <w:rPr>
-          <w:b/>
-          <w:bCs/>
-        </w:rPr>
-        <w:t>Google Search Integration</w:t>
-      </w:r>
-      <w:r>
-        <w:t xml:space="preserve">: Use tools like </w:t>
-      </w:r>
-      <w:proofErr w:type="spellStart"/>
-      <w:r>
-        <w:t>SerpAPI</w:t>
-      </w:r>
-      <w:proofErr w:type="spellEnd"/>
-      <w:r>
-        <w:t xml:space="preserve"> or Google Programmable Search Engine to automate keyword searches and retrieve result URLs.</w:t>
-      </w:r>
-    </w:p>
-    <w:p>
-      <w:pPr>
-        <w:numPr>
-          <w:ilvl w:val="1"/>
-          <w:numId w:val="5"/>
-        </w:numPr>
-      </w:pPr>
-      <w:r>
-        <w:rPr>
-          <w:b/>
-          <w:bCs/>
-        </w:rPr>
-        <w:t>Web Scraping and Crawling</w:t>
-      </w:r>
-      <w:r>
-        <w:t xml:space="preserve">: Continue to use </w:t>
-      </w:r>
-      <w:r>
-        <w:rPr>
-          <w:b/>
-          <w:bCs/>
-        </w:rPr>
-        <w:t>Scrapy</w:t>
-      </w:r>
-      <w:r>
-        <w:t xml:space="preserve"> for crawling and evaluating linked pages.</w:t>
-      </w:r>
-    </w:p>
-    <w:p>
-      <w:pPr>
-        <w:numPr>
-          <w:ilvl w:val="1"/>
-          <w:numId w:val="5"/>
-        </w:numPr>
-      </w:pPr>
-      <w:r>
-        <w:rPr>
-          <w:b/>
-          <w:bCs/>
-        </w:rPr>
-        <w:t>LLM Evaluation</w:t>
-      </w:r>
-      <w:r>
-        <w:t>: Use OpenAI or similar LLMs to determine the relevance of page content dynamically.</w:t>
-      </w:r>
-    </w:p>
-    <w:p>
-      <w:pPr>
-        <w:numPr>
-          <w:ilvl w:val="0"/>
-          <w:numId w:val="5"/>
-        </w:numPr>
-      </w:pPr>
-      <w:r>
-        <w:rPr>
-          <w:b/>
-          <w:bCs/>
-        </w:rPr>
-        <w:t>Error Handling and Resilience</w:t>
-      </w:r>
-      <w:r>
-        <w:t>:</w:t>
-      </w:r>
-    </w:p>
-    <w:p>
-      <w:pPr>
-        <w:numPr>
-          <w:ilvl w:val="1"/>
-          <w:numId w:val="5"/>
-        </w:numPr>
-      </w:pPr>
-      <w:r>
-        <w:t>Record all failed attempts (e.g., broken links, invalid pages) and retry if transient errors occur.</w:t>
-      </w:r>
-    </w:p>
-    <w:p>
-      <w:pPr>
-        <w:numPr>
-          <w:ilvl w:val="1"/>
-          <w:numId w:val="5"/>
-        </w:numPr>
-      </w:pPr>
-      <w:r>
-        <w:t>Log search and crawling performance metrics to evaluate system coverage and accuracy over time.</w:t>
-      </w:r>
-    </w:p>
-    <w:p>
-      <w:r>
-        <w:lastRenderedPageBreak/>
-        <w:pict w14:anchorId="1E671BAD">
-          <v:rect id="_x0000_i1028" style="width:0;height:1.5pt" o:hralign="center" o:hrstd="t" o:hr="t" fillcolor="#a0a0a0" stroked="f"/>
-        </w:pict>
-      </w:r>
-    </w:p>
-    <w:p>
-      <w:pPr>
-        <w:rPr>
-          <w:b/>
-          <w:bCs/>
-        </w:rPr>
-      </w:pPr>
-      <w:r>
-        <w:rPr>
-          <w:b/>
-          <w:bCs/>
-        </w:rPr>
-        <w:t>New Logging Requirements</w:t>
-      </w:r>
-    </w:p>
-    <w:p>
-      <w:pPr>
-        <w:numPr>
-          <w:ilvl w:val="0"/>
-          <w:numId w:val="6"/>
-        </w:numPr>
-      </w:pPr>
-      <w:r>
-        <w:rPr>
-          <w:b/>
-          <w:bCs/>
-        </w:rPr>
-        <w:t>Search Logging</w:t>
-      </w:r>
-      <w:r>
-        <w:t>:</w:t>
-      </w:r>
-    </w:p>
-    <w:p>
-      <w:pPr>
-        <w:numPr>
-          <w:ilvl w:val="1"/>
-          <w:numId w:val="6"/>
-        </w:numPr>
-      </w:pPr>
-      <w:r>
-        <w:t>Log each Google search with details such as:</w:t>
-      </w:r>
-    </w:p>
-    <w:p>
-      <w:pPr>
-        <w:numPr>
-          <w:ilvl w:val="2"/>
-          <w:numId w:val="6"/>
-        </w:numPr>
-      </w:pPr>
-      <w:r>
-        <w:t>Keywords used.</w:t>
-      </w:r>
-    </w:p>
-    <w:p>
-      <w:pPr>
-        <w:numPr>
-          <w:ilvl w:val="2"/>
-          <w:numId w:val="6"/>
-        </w:numPr>
-      </w:pPr>
-      <w:r>
-        <w:t>URLs returned by the search.</w:t>
-      </w:r>
-    </w:p>
-    <w:p>
-      <w:pPr>
-        <w:numPr>
-          <w:ilvl w:val="2"/>
-          <w:numId w:val="6"/>
-        </w:numPr>
-      </w:pPr>
-      <w:r>
-        <w:t>URLs processed (new or existing).</w:t>
-      </w:r>
-    </w:p>
-    <w:p>
-      <w:pPr>
-        <w:numPr>
-          <w:ilvl w:val="2"/>
-          <w:numId w:val="6"/>
-        </w:numPr>
-      </w:pPr>
-      <w:r>
-        <w:t>Timestamp of the search.</w:t>
-      </w:r>
-    </w:p>
-    <w:p>
-      <w:pPr>
-        <w:numPr>
-          <w:ilvl w:val="0"/>
-          <w:numId w:val="6"/>
-        </w:numPr>
-      </w:pPr>
-      <w:r>
-        <w:rPr>
-          <w:b/>
-          <w:bCs/>
-        </w:rPr>
-        <w:t>Resilience Logging</w:t>
-      </w:r>
-      <w:r>
-        <w:t>:</w:t>
-      </w:r>
-    </w:p>
-    <w:p>
-      <w:pPr>
-        <w:numPr>
-          <w:ilvl w:val="1"/>
-          <w:numId w:val="6"/>
-        </w:numPr>
-      </w:pPr>
-      <w:r>
-        <w:t>Track and log how the system adapts to changes in website structures or invalid pages.</w:t>
-      </w:r>
-    </w:p>
-    <w:p>
-      <w:r>
-        <w:pict w14:anchorId="749D8054">
-          <v:rect id="_x0000_i1029" style="width:0;height:1.5pt" o:hralign="center" o:hrstd="t" o:hr="t" fillcolor="#a0a0a0" stroked="f"/>
-        </w:pict>
-      </w:r>
-    </w:p>
-    <w:p>
-      <w:pPr>
-        <w:rPr>
-          <w:b/>
-          <w:bCs/>
-        </w:rPr>
-      </w:pPr>
-      <w:r>
-        <w:rPr>
-          <w:b/>
-          <w:bCs/>
-        </w:rPr>
-        <w:t>Non-Functional Requirements</w:t>
-      </w:r>
-    </w:p>
-    <w:p>
-      <w:pPr>
-        <w:numPr>
-          <w:ilvl w:val="0"/>
-          <w:numId w:val="7"/>
-        </w:numPr>
-      </w:pPr>
-      <w:r>
-        <w:t>Maintain modularity to support switching search engines or LLM providers as needed.</w:t>
-      </w:r>
-    </w:p>
-    <w:p>
-      <w:pPr>
-        <w:numPr>
-          <w:ilvl w:val="0"/>
-          <w:numId w:val="7"/>
-        </w:numPr>
-      </w:pPr>
-      <w:r>
-        <w:t>Use redundancy in the crawling process to account for the stochastic nature of LLM evaluations.</w:t>
-      </w:r>
-    </w:p>
-    <w:p>
-      <w:pPr>
-        <w:numPr>
-          <w:ilvl w:val="0"/>
-          <w:numId w:val="7"/>
-        </w:numPr>
-      </w:pPr>
-      <w:r>
-        <w:t>Prioritize user privacy and encrypt sensitive communications.</w:t>
-      </w:r>
-    </w:p>
-    <w:p>
-      <w:r>
-        <w:pict w14:anchorId="59511777">
-          <v:rect id="_x0000_i1030" style="width:0;height:1.5pt" o:hralign="center" o:hrstd="t" o:hr="t" fillcolor="#a0a0a0" stroked="f"/>
-        </w:pict>
-      </w:r>
-    </w:p>
-    <w:p>
-      <w:pPr>
-        <w:rPr>
-          <w:b/>
-          <w:bCs/>
-        </w:rPr>
-      </w:pPr>
-      <w:r>
-        <w:rPr>
-          <w:b/>
-          <w:bCs/>
-        </w:rPr>
-        <w:t>Future Considerations</w:t>
-      </w:r>
-    </w:p>
-    <w:p>
-      <w:pPr>
-        <w:numPr>
-          <w:ilvl w:val="0"/>
-          <w:numId w:val="8"/>
-        </w:numPr>
-      </w:pPr>
-      <w:r>
-        <w:rPr>
-          <w:b/>
-          <w:bCs/>
-        </w:rPr>
-        <w:t>Scalability</w:t>
-      </w:r>
-      <w:r>
-        <w:t>: Adapt to handle thousands of new URLs and keywords as the application expands to new regions or activity types.</w:t>
-      </w:r>
-    </w:p>
-    <w:p>
-      <w:pPr>
-        <w:numPr>
-          <w:ilvl w:val="0"/>
-          <w:numId w:val="8"/>
-        </w:numPr>
-      </w:pPr>
-      <w:r>
-        <w:rPr>
-          <w:b/>
-          <w:bCs/>
-        </w:rPr>
-        <w:t>Enhanced Ranking Metrics</w:t>
-      </w:r>
-      <w:r>
-        <w:t>: Introduce machine learning models to rank relevance scores more effectively based on historical performance.</w:t>
-      </w:r>
-    </w:p>
-    <w:p>
-      <w:pPr>
-        <w:numPr>
-          <w:ilvl w:val="0"/>
-          <w:numId w:val="8"/>
-        </w:numPr>
-      </w:pPr>
-      <w:r>
-        <w:rPr>
-          <w:b/>
-          <w:bCs/>
-        </w:rPr>
-        <w:t>Customization</w:t>
-      </w:r>
-      <w:r>
-        <w:t>: Allow users to input additional keywords or URLs directly to enhance search coverage.</w:t>
-      </w:r>
-    </w:p>
-    <w:p>
-      <w:r>
-        <w:t xml:space="preserve">This update ensures the </w:t>
-      </w:r>
-      <w:proofErr w:type="spellStart"/>
-      <w:r>
-        <w:rPr>
-          <w:b/>
-          <w:bCs/>
-        </w:rPr>
-        <w:t>Get_Info</w:t>
-      </w:r>
-      <w:proofErr w:type="spellEnd"/>
       <w:r>
         <w:t xml:space="preserve"> system dynamically discovers and adapts to new content while maintaining a robust logging and evaluation mechanism. Let me know if additional refinements are required!</w:t>
       </w:r>
@@ -1888,15 +1699,7 @@
     </w:p>
     <w:p>
       <w:r>
-        <w:t xml:space="preserve">It is just looking for keywords in the </w:t>
-      </w:r>
-      <w:proofErr w:type="spellStart"/>
-      <w:r>
-        <w:t>urls</w:t>
-      </w:r>
-      <w:proofErr w:type="spellEnd"/>
-      <w:r>
-        <w:t>. I want the following process.</w:t>
+        <w:t>It is just looking for keywords in the urls. I want the following process.</w:t>
       </w:r>
     </w:p>
     <w:p>
@@ -1908,15 +1711,7 @@
         </w:numPr>
       </w:pPr>
       <w:r>
-        <w:t xml:space="preserve">I do want all of the </w:t>
-      </w:r>
-      <w:proofErr w:type="spellStart"/>
-      <w:r>
-        <w:t>urls</w:t>
-      </w:r>
-      <w:proofErr w:type="spellEnd"/>
-      <w:r>
-        <w:t xml:space="preserve"> on the page. Scrapy is doing that now.</w:t>
+        <w:t>I do want all of the urls on the page. Scrapy is doing that now.</w:t>
       </w:r>
       <w:r>
         <w:t xml:space="preserve"> So, this is good.</w:t>
@@ -1931,15 +1726,7 @@
         </w:numPr>
       </w:pPr>
       <w:r>
-        <w:t xml:space="preserve">For each </w:t>
-      </w:r>
-      <w:proofErr w:type="spellStart"/>
-      <w:r>
-        <w:t>url</w:t>
-      </w:r>
-      <w:proofErr w:type="spellEnd"/>
-      <w:r>
-        <w:t xml:space="preserve">, </w:t>
+        <w:t xml:space="preserve">For each url, </w:t>
       </w:r>
       <w:r>
         <w:t>Scrapy</w:t>
@@ -1966,15 +1753,7 @@
         <w:t xml:space="preserve">Have the LLM figure out whether or not this is a page that is applicable to people that want to </w:t>
       </w:r>
       <w:r>
-        <w:t xml:space="preserve">“dance”. Eventually we will want this to loop thru all of the keyword search terms but for now, </w:t>
-      </w:r>
-      <w:proofErr w:type="spellStart"/>
-      <w:r>
-        <w:t>lets</w:t>
-      </w:r>
-      <w:proofErr w:type="spellEnd"/>
-      <w:r>
-        <w:t xml:space="preserve"> just hard code </w:t>
+        <w:t xml:space="preserve">“dance”. Eventually we will want this to loop thru all of the keyword search terms but for now, lets just hard code </w:t>
       </w:r>
       <w:r>
         <w:t xml:space="preserve">what we are looking for. We should be using salsa. </w:t>
@@ -1995,15 +1774,7 @@
         <w:t>If there are return those events in JSON  format (data, time, location</w:t>
       </w:r>
       <w:r>
-        <w:t xml:space="preserve">, description, cost, </w:t>
-      </w:r>
-      <w:proofErr w:type="spellStart"/>
-      <w:r>
-        <w:t>url</w:t>
-      </w:r>
-      <w:proofErr w:type="spellEnd"/>
-      <w:r>
-        <w:t>)</w:t>
+        <w:t>, description, cost, url)</w:t>
       </w:r>
     </w:p>
     <w:p/>
@@ -2024,37 +1795,13 @@
         </w:numPr>
       </w:pPr>
       <w:r>
-        <w:t xml:space="preserve">I mark an </w:t>
-      </w:r>
-      <w:proofErr w:type="spellStart"/>
-      <w:r>
-        <w:t>url</w:t>
-      </w:r>
-      <w:proofErr w:type="spellEnd"/>
-      <w:r>
-        <w:t xml:space="preserve"> as relevant based on keywords. However, </w:t>
-      </w:r>
-      <w:r>
-        <w:t xml:space="preserve">99% of the time, if there is no event there the first time you look at a relevant </w:t>
-      </w:r>
-      <w:proofErr w:type="spellStart"/>
-      <w:r>
-        <w:t>url</w:t>
-      </w:r>
-      <w:proofErr w:type="spellEnd"/>
-      <w:r>
-        <w:t xml:space="preserve">, on subsequent visits it is likely that there will not be any events. So, it does not make a lot of sense to burden </w:t>
-      </w:r>
-      <w:r>
-        <w:t xml:space="preserve">the application with constantly going back to these </w:t>
-      </w:r>
-      <w:proofErr w:type="spellStart"/>
-      <w:r>
-        <w:t>urls</w:t>
-      </w:r>
-      <w:proofErr w:type="spellEnd"/>
-      <w:r>
-        <w:t xml:space="preserve">. </w:t>
+        <w:t xml:space="preserve">I mark an url as relevant based on keywords. However, </w:t>
+      </w:r>
+      <w:r>
+        <w:t xml:space="preserve">99% of the time, if there is no event there the first time you look at a relevant url, on subsequent visits it is likely that there will not be any events. So, it does not make a lot of sense to burden </w:t>
+      </w:r>
+      <w:r>
+        <w:t xml:space="preserve">the application with constantly going back to these urls. </w:t>
       </w:r>
     </w:p>
     <w:p>
@@ -2078,15 +1825,7 @@
         </w:numPr>
       </w:pPr>
       <w:r>
-        <w:t xml:space="preserve">Anyways, I need to figure out how to do this. It is not difficult. Probably just need to put the code in for when it successfully finds an event to put the timestamp in a column for that. Probably best to do that on </w:t>
-      </w:r>
-      <w:proofErr w:type="spellStart"/>
-      <w:r>
-        <w:t>urls</w:t>
-      </w:r>
-      <w:proofErr w:type="spellEnd"/>
-      <w:r>
-        <w:t xml:space="preserve">. </w:t>
+        <w:t xml:space="preserve">Anyways, I need to figure out how to do this. It is not difficult. Probably just need to put the code in for when it successfully finds an event to put the timestamp in a column for that. Probably best to do that on urls. </w:t>
       </w:r>
     </w:p>
     <w:p>
@@ -2098,26 +1837,10 @@
         </w:numPr>
       </w:pPr>
       <w:r>
-        <w:t xml:space="preserve">The issue is that the </w:t>
-      </w:r>
-      <w:proofErr w:type="spellStart"/>
-      <w:r>
-        <w:t>urls</w:t>
-      </w:r>
-      <w:proofErr w:type="spellEnd"/>
-      <w:r>
-        <w:t xml:space="preserve"> table may be growing quite quickly now. I guess I could simply alter the table </w:t>
-      </w:r>
-      <w:r>
-        <w:t xml:space="preserve">using </w:t>
-      </w:r>
-      <w:proofErr w:type="spellStart"/>
-      <w:r>
-        <w:t>pgadmin</w:t>
-      </w:r>
-      <w:proofErr w:type="spellEnd"/>
-      <w:r>
-        <w:t xml:space="preserve"> </w:t>
+        <w:t xml:space="preserve">The issue is that the urls table may be growing quite quickly now. I guess I could simply alter the table </w:t>
+      </w:r>
+      <w:r>
+        <w:t xml:space="preserve">using pgadmin </w:t>
       </w:r>
       <w:r>
         <w:t>to add the column and adjust the code from there?</w:t>
@@ -2132,39 +1855,7 @@
         </w:numPr>
       </w:pPr>
       <w:r>
-        <w:t xml:space="preserve">We have a timestamp when we create the </w:t>
-      </w:r>
-      <w:proofErr w:type="spellStart"/>
-      <w:r>
-        <w:t>url</w:t>
-      </w:r>
-      <w:proofErr w:type="spellEnd"/>
-      <w:r>
-        <w:t xml:space="preserve">. We do not have one when we update it. We should change the table to include a </w:t>
-      </w:r>
-      <w:proofErr w:type="spellStart"/>
-      <w:r>
-        <w:t>time_stamp_updated</w:t>
-      </w:r>
-      <w:proofErr w:type="spellEnd"/>
-      <w:r>
-        <w:t xml:space="preserve">. Pretty easy just add the column and when you update the </w:t>
-      </w:r>
-      <w:proofErr w:type="spellStart"/>
-      <w:r>
-        <w:t>url</w:t>
-      </w:r>
-      <w:proofErr w:type="spellEnd"/>
-      <w:r>
-        <w:t xml:space="preserve"> or write to the </w:t>
-      </w:r>
-      <w:proofErr w:type="spellStart"/>
-      <w:r>
-        <w:t>url</w:t>
-      </w:r>
-      <w:proofErr w:type="spellEnd"/>
-      <w:r>
-        <w:t xml:space="preserve"> table, just add the column / update it.</w:t>
+        <w:t>We have a timestamp when we create the url. We do not have one when we update it. We should change the table to include a time_stamp_updated. Pretty easy just add the column and when you update the url or write to the url table, just add the column / update it.</w:t>
       </w:r>
       <w:r>
         <w:t xml:space="preserve"> So, you will have a created timestamp and an updated timestamp columns.</w:t>
@@ -2179,15 +1870,7 @@
         </w:numPr>
       </w:pPr>
       <w:r>
-        <w:t xml:space="preserve">I have inconsistent column names between the </w:t>
-      </w:r>
-      <w:proofErr w:type="spellStart"/>
-      <w:r>
-        <w:t>urls</w:t>
-      </w:r>
-      <w:proofErr w:type="spellEnd"/>
-      <w:r>
-        <w:t xml:space="preserve"> and events tables. One if plural the other is not. These should be consistent in the code and in the tables. I think it would be better to make them all singular. Think about this. I suggest you ask ChatGPT.</w:t>
+        <w:t>I have inconsistent column names between the urls and events tables. One if plural the other is not. These should be consistent in the code and in the tables. I think it would be better to make them all singular. Think about this. I suggest you ask ChatGPT.</w:t>
       </w:r>
     </w:p>
     <w:p>
@@ -2199,13 +1882,8 @@
         </w:numPr>
       </w:pPr>
       <w:r>
-        <w:t xml:space="preserve"># Check if the URL contains 'login' or groups not in </w:t>
-      </w:r>
-      <w:proofErr w:type="spellStart"/>
-      <w:r>
-        <w:t>url</w:t>
-      </w:r>
-      <w:proofErr w:type="spellEnd"/>
+        <w:t># Check if the URL contains 'login' or groups not in url</w:t>
+      </w:r>
     </w:p>
     <w:p>
       <w:pPr>
@@ -2228,15 +1906,7 @@
         </w:numPr>
       </w:pPr>
       <w:r>
-        <w:t xml:space="preserve">            if 'login' in </w:t>
-      </w:r>
-      <w:proofErr w:type="spellStart"/>
-      <w:r>
-        <w:t>url</w:t>
-      </w:r>
-      <w:proofErr w:type="spellEnd"/>
-      <w:r>
-        <w:t xml:space="preserve"> or '/groups/' not in url:</w:t>
+        <w:t xml:space="preserve">            if 'login' in url or '/groups/' not in url:</w:t>
       </w:r>
     </w:p>
     <w:p>
@@ -2248,23 +1918,7 @@
         </w:numPr>
       </w:pPr>
       <w:r>
-        <w:t xml:space="preserve">                logging.info(</w:t>
-      </w:r>
-      <w:proofErr w:type="spellStart"/>
-      <w:r>
-        <w:t>f"def</w:t>
-      </w:r>
-      <w:proofErr w:type="spellEnd"/>
-      <w:r>
-        <w:t xml:space="preserve"> parse(): URL {</w:t>
-      </w:r>
-      <w:proofErr w:type="spellStart"/>
-      <w:r>
-        <w:t>url</w:t>
-      </w:r>
-      <w:proofErr w:type="spellEnd"/>
-      <w:r>
-        <w:t>} marked as irrelevant due to Facebook login link.")</w:t>
+        <w:t xml:space="preserve">                logging.info(f"def parse(): URL {url} marked as irrelevant due to Facebook login link.")</w:t>
       </w:r>
     </w:p>
     <w:p>
@@ -2276,39 +1930,7 @@
         </w:numPr>
       </w:pPr>
       <w:r>
-        <w:t xml:space="preserve">                </w:t>
-      </w:r>
-      <w:proofErr w:type="spellStart"/>
-      <w:r>
-        <w:t>update_url</w:t>
-      </w:r>
-      <w:proofErr w:type="spellEnd"/>
-      <w:r>
-        <w:t>(</w:t>
-      </w:r>
-      <w:proofErr w:type="spellStart"/>
-      <w:r>
-        <w:t>url</w:t>
-      </w:r>
-      <w:proofErr w:type="spellEnd"/>
-      <w:r>
-        <w:t xml:space="preserve">, </w:t>
-      </w:r>
-      <w:proofErr w:type="spellStart"/>
-      <w:r>
-        <w:t>update_other_links</w:t>
-      </w:r>
-      <w:proofErr w:type="spellEnd"/>
-      <w:r>
-        <w:t xml:space="preserve">='No', relevant=False, </w:t>
-      </w:r>
-      <w:proofErr w:type="spellStart"/>
-      <w:r>
-        <w:t>increment_crawl_trys</w:t>
-      </w:r>
-      <w:proofErr w:type="spellEnd"/>
-      <w:r>
-        <w:t>=0)</w:t>
+        <w:t xml:space="preserve">                update_url(url, update_other_links='No', relevant=False, increment_crawl_trys=0)</w:t>
       </w:r>
     </w:p>
     <w:p>
@@ -2336,31 +1958,7 @@
     <w:p/>
     <w:p>
       <w:r>
-        <w:t xml:space="preserve">I have decided to put the </w:t>
-      </w:r>
-      <w:proofErr w:type="spellStart"/>
-      <w:r>
-        <w:t>facebook</w:t>
-      </w:r>
-      <w:proofErr w:type="spellEnd"/>
-      <w:r>
-        <w:t xml:space="preserve"> code in a separate .</w:t>
-      </w:r>
-      <w:proofErr w:type="spellStart"/>
-      <w:r>
-        <w:t>py</w:t>
-      </w:r>
-      <w:proofErr w:type="spellEnd"/>
-      <w:r>
-        <w:t xml:space="preserve"> file. The other one is just getting too big. I have some code now that does a good job of getting the event links off of face book using the search function. Right now that search function is just taking an </w:t>
-      </w:r>
-      <w:proofErr w:type="spellStart"/>
-      <w:r>
-        <w:t>url</w:t>
-      </w:r>
-      <w:proofErr w:type="spellEnd"/>
-      <w:r>
-        <w:t xml:space="preserve"> that I have given it as a string. </w:t>
+        <w:t xml:space="preserve">I have decided to put the facebook code in a separate .py file. The other one is just getting too big. I have some code now that does a good job of getting the event links off of face book using the search function. Right now that search function is just taking an url that I have given it as a string. </w:t>
       </w:r>
     </w:p>
     <w:p>
@@ -2372,23 +1970,7 @@
         </w:numPr>
       </w:pPr>
       <w:r>
-        <w:t xml:space="preserve">However, what I should be doing is having some automated way of creating an </w:t>
-      </w:r>
-      <w:proofErr w:type="spellStart"/>
-      <w:r>
-        <w:t>url</w:t>
-      </w:r>
-      <w:proofErr w:type="spellEnd"/>
-      <w:r>
-        <w:t xml:space="preserve"> that is sent to this function called </w:t>
-      </w:r>
-      <w:proofErr w:type="spellStart"/>
-      <w:r>
-        <w:t>fb_search_url</w:t>
-      </w:r>
-      <w:proofErr w:type="spellEnd"/>
-      <w:r>
-        <w:t>(). I should think about how I want to do this.</w:t>
+        <w:t>However, what I should be doing is having some automated way of creating an url that is sent to this function called fb_search_url(). I should think about how I want to do this.</w:t>
       </w:r>
     </w:p>
     <w:p>
@@ -2400,15 +1982,7 @@
         </w:numPr>
       </w:pPr>
       <w:r>
-        <w:t xml:space="preserve">I also need some recursion on this. The smart thing to do would be to let scrapy do this. So, I need to ask </w:t>
-      </w:r>
-      <w:proofErr w:type="spellStart"/>
-      <w:r>
-        <w:t>chatgpt</w:t>
-      </w:r>
-      <w:proofErr w:type="spellEnd"/>
-      <w:r>
-        <w:t xml:space="preserve"> to set that up. I only want 3 levels on it. </w:t>
+        <w:t xml:space="preserve">I also need some recursion on this. The smart thing to do would be to let scrapy do this. So, I need to ask chatgpt to set that up. I only want 3 levels on it. </w:t>
       </w:r>
     </w:p>
     <w:p/>
@@ -2458,23 +2032,7 @@
         </w:numPr>
       </w:pPr>
       <w:r>
-        <w:t xml:space="preserve">We will need to keep run information. I suggest that we snap shot the config file. Pretty sure that </w:t>
-      </w:r>
-      <w:proofErr w:type="spellStart"/>
-      <w:r>
-        <w:t>yaml</w:t>
-      </w:r>
-      <w:proofErr w:type="spellEnd"/>
-      <w:r>
-        <w:t xml:space="preserve"> creates a dictionary that is dead easy to create a dataframe and then put that into a config table with a </w:t>
-      </w:r>
-      <w:proofErr w:type="spellStart"/>
-      <w:r>
-        <w:t>time_stamp</w:t>
-      </w:r>
-      <w:proofErr w:type="spellEnd"/>
-      <w:r>
-        <w:t>.</w:t>
+        <w:t>We will need to keep run information. I suggest that we snap shot the config file. Pretty sure that yaml creates a dictionary that is dead easy to create a dataframe and then put that into a config table with a time_stamp.</w:t>
       </w:r>
       <w:r>
         <w:t xml:space="preserve"> We will use that for post processing statistics and machine learning.</w:t>
@@ -2510,23 +2068,7 @@
         </w:numPr>
       </w:pPr>
       <w:r>
-        <w:t xml:space="preserve">First pass is to use urls.csv. This is a list of </w:t>
-      </w:r>
-      <w:proofErr w:type="spellStart"/>
-      <w:r>
-        <w:t>urls</w:t>
-      </w:r>
-      <w:proofErr w:type="spellEnd"/>
-      <w:r>
-        <w:t xml:space="preserve"> that we think are high value </w:t>
-      </w:r>
-      <w:proofErr w:type="spellStart"/>
-      <w:r>
-        <w:t>urls</w:t>
-      </w:r>
-      <w:proofErr w:type="spellEnd"/>
-      <w:r>
-        <w:t xml:space="preserve"> where most of the events are. This will use scrapy and go 3 levels deep. It will get all of the easy to find events on those pages (including calendar events) and will go 3 levels deep on those websites. This was really my first implementation. </w:t>
+        <w:t xml:space="preserve">First pass is to use urls.csv. This is a list of urls that we think are high value urls where most of the events are. This will use scrapy and go 3 levels deep. It will get all of the easy to find events on those pages (including calendar events) and will go 3 levels deep on those websites. This was really my first implementation. </w:t>
       </w:r>
     </w:p>
     <w:p>
@@ -2538,59 +2080,11 @@
         </w:numPr>
       </w:pPr>
       <w:r>
-        <w:t xml:space="preserve">Post this run, we will have those </w:t>
-      </w:r>
-      <w:proofErr w:type="spellStart"/>
-      <w:r>
-        <w:t>urls</w:t>
-      </w:r>
-      <w:proofErr w:type="spellEnd"/>
-      <w:r>
-        <w:t xml:space="preserve"> in the </w:t>
-      </w:r>
-      <w:proofErr w:type="spellStart"/>
-      <w:r>
-        <w:t>urls</w:t>
-      </w:r>
-      <w:proofErr w:type="spellEnd"/>
-      <w:r>
-        <w:t xml:space="preserve"> table. What makes them unique is that they will have a .com suffix. So, this means that when we read in urls.csv we have to make sure that we capture the original </w:t>
-      </w:r>
-      <w:proofErr w:type="spellStart"/>
-      <w:r>
-        <w:t>url</w:t>
-      </w:r>
-      <w:proofErr w:type="spellEnd"/>
-      <w:r>
-        <w:t xml:space="preserve"> and store it. Then later on when we want to rerun and look at </w:t>
+        <w:t xml:space="preserve">Post this run, we will have those urls in the urls table. What makes them unique is that they will have a .com suffix. So, this means that when we read in urls.csv we have to make sure that we capture the original url and store it. Then later on when we want to rerun and look at </w:t>
       </w:r>
       <w:r>
         <w:lastRenderedPageBreak/>
-        <w:t xml:space="preserve">those website we do no need to be dependent on the urls.csv file. So, we could call this file the seed </w:t>
-      </w:r>
-      <w:proofErr w:type="spellStart"/>
-      <w:r>
-        <w:t>urls</w:t>
-      </w:r>
-      <w:proofErr w:type="spellEnd"/>
-      <w:r>
-        <w:t xml:space="preserve"> for a particular location. Later on, we need to automate this and allow people to suggest locations and seed </w:t>
-      </w:r>
-      <w:proofErr w:type="spellStart"/>
-      <w:r>
-        <w:t>urls</w:t>
-      </w:r>
-      <w:proofErr w:type="spellEnd"/>
-      <w:r>
-        <w:t xml:space="preserve"> which will go into a table called </w:t>
-      </w:r>
-      <w:proofErr w:type="spellStart"/>
-      <w:r>
-        <w:t>seed_urls</w:t>
-      </w:r>
-      <w:proofErr w:type="spellEnd"/>
-      <w:r>
-        <w:t xml:space="preserve">. </w:t>
+        <w:t xml:space="preserve">those website we do no need to be dependent on the urls.csv file. So, we could call this file the seed urls for a particular location. Later on, we need to automate this and allow people to suggest locations and seed urls which will go into a table called seed_urls. </w:t>
       </w:r>
     </w:p>
     <w:p/>
@@ -2616,15 +2110,7 @@
         </w:numPr>
       </w:pPr>
       <w:r>
-        <w:t xml:space="preserve">This will return the titles and </w:t>
-      </w:r>
-      <w:proofErr w:type="spellStart"/>
-      <w:r>
-        <w:t>urls</w:t>
-      </w:r>
-      <w:proofErr w:type="spellEnd"/>
-      <w:r>
-        <w:t xml:space="preserve"> of all of the keywords.</w:t>
+        <w:t>This will return the titles and urls of all of the keywords.</w:t>
       </w:r>
       <w:r>
         <w:t xml:space="preserve"> This needs to be done in a loop. </w:t>
@@ -2639,15 +2125,7 @@
         </w:numPr>
       </w:pPr>
       <w:r>
-        <w:t xml:space="preserve">Once we run this loop then we need to see what titles and </w:t>
-      </w:r>
-      <w:proofErr w:type="spellStart"/>
-      <w:r>
-        <w:t>urls</w:t>
-      </w:r>
-      <w:proofErr w:type="spellEnd"/>
-      <w:r>
-        <w:t xml:space="preserve"> we already have. </w:t>
+        <w:t xml:space="preserve">Once we run this loop then we need to see what titles and urls we already have. </w:t>
       </w:r>
     </w:p>
     <w:p>
@@ -2659,23 +2137,7 @@
         </w:numPr>
       </w:pPr>
       <w:r>
-        <w:t xml:space="preserve">If we already have the </w:t>
-      </w:r>
-      <w:proofErr w:type="spellStart"/>
-      <w:r>
-        <w:t>url</w:t>
-      </w:r>
-      <w:proofErr w:type="spellEnd"/>
-      <w:r>
-        <w:t xml:space="preserve">, then that is easy. We need to check the </w:t>
-      </w:r>
-      <w:proofErr w:type="spellStart"/>
-      <w:r>
-        <w:t>time_stamp</w:t>
-      </w:r>
-      <w:proofErr w:type="spellEnd"/>
-      <w:r>
-        <w:t xml:space="preserve"> of that event.</w:t>
+        <w:t>If we already have the url, then that is easy. We need to check the time_stamp of that event.</w:t>
       </w:r>
     </w:p>
     <w:p>
@@ -2687,47 +2149,7 @@
         </w:numPr>
       </w:pPr>
       <w:r>
-        <w:t xml:space="preserve">Then we will check the </w:t>
-      </w:r>
-      <w:proofErr w:type="spellStart"/>
-      <w:r>
-        <w:t>time_stamp</w:t>
-      </w:r>
-      <w:proofErr w:type="spellEnd"/>
-      <w:r>
-        <w:t xml:space="preserve"> of all matching </w:t>
-      </w:r>
-      <w:proofErr w:type="spellStart"/>
-      <w:r>
-        <w:t>urls</w:t>
-      </w:r>
-      <w:proofErr w:type="spellEnd"/>
-      <w:r>
-        <w:t xml:space="preserve"> and see when they were last updated. There is a </w:t>
-      </w:r>
-      <w:proofErr w:type="spellStart"/>
-      <w:r>
-        <w:t>time_stamp</w:t>
-      </w:r>
-      <w:proofErr w:type="spellEnd"/>
-      <w:r>
-        <w:t xml:space="preserve"> of the </w:t>
-      </w:r>
-      <w:proofErr w:type="spellStart"/>
-      <w:r>
-        <w:t>urls</w:t>
-      </w:r>
-      <w:proofErr w:type="spellEnd"/>
-      <w:r>
-        <w:t xml:space="preserve"> table (creation date). There is a </w:t>
-      </w:r>
-      <w:proofErr w:type="spellStart"/>
-      <w:r>
-        <w:t>time_stamp</w:t>
-      </w:r>
-      <w:proofErr w:type="spellEnd"/>
-      <w:r>
-        <w:t xml:space="preserve"> on the events table. There is obviously a current time. The algorithm will be: </w:t>
+        <w:t xml:space="preserve">Then we will check the time_stamp of all matching urls and see when they were last updated. There is a time_stamp of the urls table (creation date). There is a time_stamp on the events table. There is obviously a current time. The algorithm will be: </w:t>
       </w:r>
     </w:p>
     <w:p>
@@ -2739,23 +2161,7 @@
         </w:numPr>
       </w:pPr>
       <w:r>
-        <w:t xml:space="preserve">If the </w:t>
-      </w:r>
-      <w:proofErr w:type="spellStart"/>
-      <w:r>
-        <w:t>time_stamp</w:t>
-      </w:r>
-      <w:proofErr w:type="spellEnd"/>
-      <w:r>
-        <w:t xml:space="preserve"> of the </w:t>
-      </w:r>
-      <w:proofErr w:type="spellStart"/>
-      <w:r>
-        <w:t>event_table</w:t>
-      </w:r>
-      <w:proofErr w:type="spellEnd"/>
-      <w:r>
-        <w:t xml:space="preserve"> (last time it was updated) is older than14 days, then check and make sure all of the information is current. This 14 day period will be in the config file and is adjustable. Unfortunately, no way to do that other than just scrape it again</w:t>
+        <w:t>If the time_stamp of the event_table (last time it was updated) is older than14 days, then check and make sure all of the information is current. This 14 day period will be in the config file and is adjustable. Unfortunately, no way to do that other than just scrape it again</w:t>
       </w:r>
       <w:r>
         <w:t xml:space="preserve">. </w:t>
@@ -2769,16 +2175,11 @@
       <w:r>
         <w:t xml:space="preserve"> the event from the events table and put it into the </w:t>
       </w:r>
-      <w:proofErr w:type="spellStart"/>
       <w:r>
         <w:t>history_</w:t>
       </w:r>
       <w:r>
-        <w:t>events</w:t>
-      </w:r>
-      <w:proofErr w:type="spellEnd"/>
-      <w:r>
-        <w:t xml:space="preserve"> table. It will just be a simple delete on one and an insert in the other.</w:t>
+        <w:t>events table. It will just be a simple delete on one and an insert in the other.</w:t>
       </w:r>
     </w:p>
     <w:p>
@@ -2838,15 +2239,7 @@
         </w:numPr>
       </w:pPr>
       <w:r>
-        <w:t xml:space="preserve">We need to reduce the number of keywords. If we say kizomba (for example) it is going to bring up urban </w:t>
-      </w:r>
-      <w:proofErr w:type="spellStart"/>
-      <w:r>
-        <w:t>kiz</w:t>
-      </w:r>
-      <w:proofErr w:type="spellEnd"/>
-      <w:r>
-        <w:t xml:space="preserve"> (for example) anyways. Come to think of it, we can have 2 sets of keywords. One is for google. That would be a little grosser and then we could ask the keyword matching to be more flexible and the LLM to be exact. </w:t>
+        <w:t xml:space="preserve">We need to reduce the number of keywords. If we say kizomba (for example) it is going to bring up urban kiz (for example) anyways. Come to think of it, we can have 2 sets of keywords. One is for google. That would be a little grosser and then we could ask the keyword matching to be more flexible and the LLM to be exact. </w:t>
       </w:r>
       <w:r>
         <w:t>So, 3 versions of keywords. We need a keywords table in the database. The columns would be:</w:t>
@@ -2872,13 +2265,8 @@
           <w:numId w:val="14"/>
         </w:numPr>
       </w:pPr>
-      <w:proofErr w:type="spellStart"/>
-      <w:r>
-        <w:t>search_engine</w:t>
-      </w:r>
-      <w:proofErr w:type="spellEnd"/>
-      <w:r>
-        <w:t xml:space="preserve"> </w:t>
+      <w:r>
+        <w:t xml:space="preserve">search_engine </w:t>
       </w:r>
     </w:p>
     <w:p>
@@ -2894,31 +2282,7 @@
         <w:t xml:space="preserve">Facebook for example is going to run down my social graph. </w:t>
       </w:r>
       <w:r>
-        <w:t xml:space="preserve">I ran a lot of tests. It does not work that well at all. We can just use “dance” as the keyword when coming at it thru </w:t>
-      </w:r>
-      <w:proofErr w:type="spellStart"/>
-      <w:r>
-        <w:t>facebook</w:t>
-      </w:r>
-      <w:proofErr w:type="spellEnd"/>
-      <w:r>
-        <w:t xml:space="preserve"> search. My take is that this is a very limiting way to get into </w:t>
-      </w:r>
-      <w:proofErr w:type="spellStart"/>
-      <w:r>
-        <w:t>facebook</w:t>
-      </w:r>
-      <w:proofErr w:type="spellEnd"/>
-      <w:r>
-        <w:t xml:space="preserve"> and ultimately may not be worth using. “dance” does not do much either. I guess if we want we can run it but … I do not expect much to come from </w:t>
-      </w:r>
-      <w:proofErr w:type="spellStart"/>
-      <w:r>
-        <w:t>facebook</w:t>
-      </w:r>
-      <w:proofErr w:type="spellEnd"/>
-      <w:r>
-        <w:t xml:space="preserve"> search.</w:t>
+        <w:t>I ran a lot of tests. It does not work that well at all. We can just use “dance” as the keyword when coming at it thru facebook search. My take is that this is a very limiting way to get into facebook and ultimately may not be worth using. “dance” does not do much either. I guess if we want we can run it but … I do not expect much to come from facebook search.</w:t>
       </w:r>
     </w:p>
     <w:p>
@@ -2942,23 +2306,7 @@
         </w:numPr>
       </w:pPr>
       <w:r>
-        <w:t xml:space="preserve">bachata, cha </w:t>
-      </w:r>
-      <w:proofErr w:type="spellStart"/>
-      <w:r>
-        <w:t>cha</w:t>
-      </w:r>
-      <w:proofErr w:type="spellEnd"/>
-      <w:r>
-        <w:t xml:space="preserve"> </w:t>
-      </w:r>
-      <w:proofErr w:type="spellStart"/>
-      <w:r>
-        <w:t>cha</w:t>
-      </w:r>
-      <w:proofErr w:type="spellEnd"/>
-      <w:r>
-        <w:t xml:space="preserve">, </w:t>
+        <w:t xml:space="preserve">bachata, cha cha cha, </w:t>
       </w:r>
       <w:r>
         <w:t>k</w:t>
@@ -2993,13 +2341,8 @@
           <w:numId w:val="14"/>
         </w:numPr>
       </w:pPr>
-      <w:proofErr w:type="spellStart"/>
-      <w:r>
-        <w:t>text_keywords</w:t>
-      </w:r>
-      <w:proofErr w:type="spellEnd"/>
-      <w:r>
-        <w:t xml:space="preserve"> </w:t>
+      <w:r>
+        <w:t xml:space="preserve">text_keywords </w:t>
       </w:r>
     </w:p>
     <w:p>
@@ -3010,13 +2353,8 @@
           <w:numId w:val="14"/>
         </w:numPr>
       </w:pPr>
-      <w:proofErr w:type="spellStart"/>
-      <w:r>
-        <w:t>latin</w:t>
-      </w:r>
-      <w:proofErr w:type="spellEnd"/>
-      <w:r>
-        <w:t xml:space="preserve"> - bachata, kizomba, merengue, salsa, </w:t>
+      <w:r>
+        <w:t xml:space="preserve">latin - bachata, kizomba, merengue, salsa, </w:t>
       </w:r>
     </w:p>
     <w:p>
@@ -3028,39 +2366,7 @@
         </w:numPr>
       </w:pPr>
       <w:r>
-        <w:t>kizomba -</w:t>
-      </w:r>
-      <w:proofErr w:type="spellStart"/>
-      <w:r>
-        <w:t>kiz</w:t>
-      </w:r>
-      <w:proofErr w:type="spellEnd"/>
-      <w:r>
-        <w:t xml:space="preserve">, kizomba,  semba, </w:t>
-      </w:r>
-      <w:proofErr w:type="spellStart"/>
-      <w:r>
-        <w:t>tarraxo</w:t>
-      </w:r>
-      <w:proofErr w:type="spellEnd"/>
-      <w:r>
-        <w:t xml:space="preserve">, </w:t>
-      </w:r>
-      <w:proofErr w:type="spellStart"/>
-      <w:r>
-        <w:t>tarraxa</w:t>
-      </w:r>
-      <w:proofErr w:type="spellEnd"/>
-      <w:r>
-        <w:t xml:space="preserve">, tarraxinha, urban </w:t>
-      </w:r>
-      <w:proofErr w:type="spellStart"/>
-      <w:r>
-        <w:t>kiz</w:t>
-      </w:r>
-      <w:proofErr w:type="spellEnd"/>
-      <w:r>
-        <w:t>,</w:t>
+        <w:t>kizomba -kiz, kizomba,  semba, tarraxo, tarraxa, tarraxinha, urban kiz,</w:t>
       </w:r>
     </w:p>
     <w:p>
@@ -3087,15 +2393,7 @@
         </w:numPr>
       </w:pPr>
       <w:r>
-        <w:t xml:space="preserve">west coast swing – </w:t>
-      </w:r>
-      <w:proofErr w:type="spellStart"/>
-      <w:r>
-        <w:t>wcs</w:t>
-      </w:r>
-      <w:proofErr w:type="spellEnd"/>
-      <w:r>
-        <w:t>, west coast swing,</w:t>
+        <w:t>west coast swing – wcs, west coast swing,</w:t>
       </w:r>
     </w:p>
     <w:p/>
@@ -3109,23 +2407,7 @@
     </w:p>
     <w:p>
       <w:r>
-        <w:t xml:space="preserve">We want to run an experiment on the </w:t>
-      </w:r>
-      <w:proofErr w:type="spellStart"/>
-      <w:r>
-        <w:t>facebook</w:t>
-      </w:r>
-      <w:proofErr w:type="spellEnd"/>
-      <w:r>
-        <w:t xml:space="preserve"> search. We want to see if the event </w:t>
-      </w:r>
-      <w:proofErr w:type="spellStart"/>
-      <w:r>
-        <w:t>urls</w:t>
-      </w:r>
-      <w:proofErr w:type="spellEnd"/>
-      <w:r>
-        <w:t xml:space="preserve"> correspond exactly to the scrape order on the page with the exact same number of links. If they are the same, then … we can stop screwing around with the current system. </w:t>
+        <w:t xml:space="preserve">We want to run an experiment on the facebook search. We want to see if the event urls correspond exactly to the scrape order on the page with the exact same number of links. If they are the same, then … we can stop screwing around with the current system. </w:t>
       </w:r>
     </w:p>
     <w:p/>
@@ -3141,50 +2423,10 @@
     </w:p>
     <w:p>
       <w:r>
-        <w:t xml:space="preserve">Facebook prompt – This will be used when you have </w:t>
-      </w:r>
-      <w:proofErr w:type="spellStart"/>
-      <w:r>
-        <w:t>facebook</w:t>
-      </w:r>
-      <w:proofErr w:type="spellEnd"/>
-      <w:r>
-        <w:t xml:space="preserve"> groups or any other </w:t>
-      </w:r>
-      <w:proofErr w:type="spellStart"/>
-      <w:r>
-        <w:t>facebook</w:t>
-      </w:r>
-      <w:proofErr w:type="spellEnd"/>
-      <w:r>
-        <w:t xml:space="preserve"> page whereby you want to get ALL of the events mentioned regardless of whether or not they have an </w:t>
-      </w:r>
-      <w:proofErr w:type="spellStart"/>
-      <w:r>
-        <w:t>url</w:t>
-      </w:r>
-      <w:proofErr w:type="spellEnd"/>
-      <w:r>
-        <w:t xml:space="preserve"> associated with it. </w:t>
-      </w:r>
-      <w:proofErr w:type="spellStart"/>
-      <w:r>
-        <w:t>Llm.generate_prompt</w:t>
-      </w:r>
-      <w:proofErr w:type="spellEnd"/>
-      <w:r>
-        <w:t xml:space="preserve">() </w:t>
-      </w:r>
-      <w:r>
-        <w:t xml:space="preserve">is going to get another variable called </w:t>
-      </w:r>
-      <w:proofErr w:type="spellStart"/>
-      <w:r>
-        <w:t>prompt_type</w:t>
-      </w:r>
-      <w:proofErr w:type="spellEnd"/>
-      <w:r>
-        <w:t>. For this one it is ‘fb’</w:t>
+        <w:t xml:space="preserve">Facebook prompt – This will be used when you have facebook groups or any other facebook page whereby you want to get ALL of the events mentioned regardless of whether or not they have an url associated with it. Llm.generate_prompt() </w:t>
+      </w:r>
+      <w:r>
+        <w:t>is going to get another variable called prompt_type. For this one it is ‘fb’</w:t>
       </w:r>
       <w:r>
         <w:t xml:space="preserve"> </w:t>
@@ -3192,15 +2434,7 @@
     </w:p>
     <w:p>
       <w:r>
-        <w:t xml:space="preserve">Facebook single prompt – This will be used when you have googled a row in the database and the best solution is to use Facebook. In this case we do NOT want multiple events. We ONLY want the first event. I AM PRETTY SURE WE NEED TO BUILD THIS PROMPT AND PROPERLY DO SOME REGEX WORK ON THIS IN A FUNCTION. </w:t>
-      </w:r>
-      <w:proofErr w:type="spellStart"/>
-      <w:r>
-        <w:t>Llm.generate_prompt</w:t>
-      </w:r>
-      <w:proofErr w:type="spellEnd"/>
-      <w:r>
-        <w:t xml:space="preserve">() expects ‘single </w:t>
+        <w:t xml:space="preserve">Facebook single prompt – This will be used when you have googled a row in the database and the best solution is to use Facebook. In this case we do NOT want multiple events. We ONLY want the first event. I AM PRETTY SURE WE NEED TO BUILD THIS PROMPT AND PROPERLY DO SOME REGEX WORK ON THIS IN A FUNCTION. Llm.generate_prompt() expects ‘single </w:t>
       </w:r>
       <w:r>
         <w:t>_</w:t>
@@ -3216,13 +2450,8 @@
       <w:r>
         <w:t xml:space="preserve">Default – This is used for everything else until such time as we believe we need a separate prompt for example All Events In or Event Brite. </w:t>
       </w:r>
-      <w:proofErr w:type="spellStart"/>
-      <w:r>
-        <w:t>Llm.generate_prompt</w:t>
-      </w:r>
-      <w:proofErr w:type="spellEnd"/>
-      <w:r>
-        <w:t>() expects ‘default</w:t>
+      <w:r>
+        <w:t>Llm.generate_prompt() expects ‘default</w:t>
       </w:r>
       <w:r>
         <w:t>’</w:t>
@@ -3270,87 +2499,15 @@
     </w:p>
     <w:p>
       <w:r>
-        <w:t xml:space="preserve">I have thought about this. The right thing to do is to make this a single pass. By that I mean, we should NOT update. We should drop the events table and build it out each time. It is too difficult to figure out what is current or what is not. </w:t>
-      </w:r>
-      <w:proofErr w:type="spellStart"/>
-      <w:r>
-        <w:t>Lets</w:t>
-      </w:r>
-      <w:proofErr w:type="spellEnd"/>
-      <w:r>
-        <w:t xml:space="preserve"> just run with what we know is current. We should however, post  process and create some helpful tables that can fill out the events. </w:t>
-      </w:r>
-      <w:r>
-        <w:t xml:space="preserve">Not even sure if we need an </w:t>
-      </w:r>
-      <w:proofErr w:type="spellStart"/>
-      <w:r>
-        <w:t>event_id</w:t>
-      </w:r>
-      <w:proofErr w:type="spellEnd"/>
-      <w:r>
-        <w:t>. Lets leave it, you almost always need a primary key.</w:t>
-      </w:r>
-    </w:p>
-    <w:p>
-      <w:r>
-        <w:t xml:space="preserve">We need an organization table. This would have </w:t>
-      </w:r>
-      <w:proofErr w:type="spellStart"/>
-      <w:r>
-        <w:t>org_id</w:t>
-      </w:r>
-      <w:proofErr w:type="spellEnd"/>
-      <w:r>
-        <w:t xml:space="preserve">, </w:t>
-      </w:r>
-      <w:proofErr w:type="spellStart"/>
-      <w:r>
-        <w:t>org_name</w:t>
-      </w:r>
-      <w:proofErr w:type="spellEnd"/>
-      <w:r>
-        <w:t xml:space="preserve">, </w:t>
-      </w:r>
-      <w:proofErr w:type="spellStart"/>
-      <w:r>
-        <w:t>web_url</w:t>
-      </w:r>
-      <w:proofErr w:type="spellEnd"/>
-      <w:r>
-        <w:t xml:space="preserve">, </w:t>
-      </w:r>
-      <w:proofErr w:type="spellStart"/>
-      <w:r>
-        <w:t>fb_url</w:t>
-      </w:r>
-      <w:proofErr w:type="spellEnd"/>
-      <w:r>
-        <w:t xml:space="preserve">, </w:t>
-      </w:r>
-      <w:proofErr w:type="spellStart"/>
-      <w:r>
-        <w:t>ig_url</w:t>
-      </w:r>
-      <w:proofErr w:type="spellEnd"/>
-      <w:r>
-        <w:t xml:space="preserve">, phone, email, and </w:t>
-      </w:r>
-      <w:proofErr w:type="spellStart"/>
-      <w:r>
-        <w:t>address_id</w:t>
-      </w:r>
-      <w:proofErr w:type="spellEnd"/>
-      <w:r>
-        <w:t xml:space="preserve">. We should build a program that scrapes for this information, based on a group by of the </w:t>
-      </w:r>
-      <w:proofErr w:type="spellStart"/>
-      <w:r>
-        <w:t>org_name</w:t>
-      </w:r>
-      <w:proofErr w:type="spellEnd"/>
-      <w:r>
-        <w:t xml:space="preserve"> in events. It should run weekly and just try to keep that information current.</w:t>
+        <w:t xml:space="preserve">I have thought about this. The right thing to do is to make this a single pass. By that I mean, we should NOT update. We should drop the events table and build it out each time. It is too difficult to figure out what is current or what is not. Lets just run with what we know is current. We should however, post  process and create some helpful tables that can fill out the events. </w:t>
+      </w:r>
+      <w:r>
+        <w:t>Not even sure if we need an event_id. Lets leave it, you almost always need a primary key.</w:t>
+      </w:r>
+    </w:p>
+    <w:p>
+      <w:r>
+        <w:t>We need an organization table. This would have org_id, org_name, web_url, fb_url, ig_url, phone, email, and address_id. We should build a program that scrapes for this information, based on a group by of the org_name in events. It should run weekly and just try to keep that information current.</w:t>
       </w:r>
       <w:r>
         <w:t xml:space="preserve"> I need to write out the specs for this better.</w:t>
@@ -3377,42 +2534,10 @@
     </w:p>
     <w:p>
       <w:r>
-        <w:t xml:space="preserve">To do this, I would suggest using fuzzy </w:t>
-      </w:r>
-      <w:proofErr w:type="spellStart"/>
-      <w:r>
-        <w:t>wuzzy</w:t>
-      </w:r>
-      <w:proofErr w:type="spellEnd"/>
-      <w:r>
-        <w:t xml:space="preserve">. We could get a fuzzy </w:t>
-      </w:r>
-      <w:proofErr w:type="spellStart"/>
-      <w:r>
-        <w:t>wuzzy</w:t>
-      </w:r>
-      <w:proofErr w:type="spellEnd"/>
-      <w:r>
-        <w:t xml:space="preserve"> score by column and then average over the columns. We would not have to choose the columns then. </w:t>
-      </w:r>
-      <w:r>
-        <w:t xml:space="preserve">When we got 2 that scored over 90 (on config and </w:t>
-      </w:r>
-      <w:proofErr w:type="spellStart"/>
-      <w:r>
-        <w:t>and</w:t>
-      </w:r>
-      <w:proofErr w:type="spellEnd"/>
-      <w:r>
-        <w:t xml:space="preserve"> could be adjusted) on the fuzzy </w:t>
-      </w:r>
-      <w:proofErr w:type="spellStart"/>
-      <w:r>
-        <w:t>wuzzy</w:t>
-      </w:r>
-      <w:proofErr w:type="spellEnd"/>
-      <w:r>
-        <w:t xml:space="preserve"> score, we would choose the one that had the most recent time stamp. HOWEVER, for the one that was discarded and there were columns not filled in on the one that we were keeping, we would use the columns from the discarded event to update the kept event with those values. </w:t>
+        <w:t xml:space="preserve">To do this, I would suggest using fuzzy wuzzy. We could get a fuzzy wuzzy score by column and then average over the columns. We would not have to choose the columns then. </w:t>
+      </w:r>
+      <w:r>
+        <w:t xml:space="preserve">When we got 2 that scored over 90 (on config and and could be adjusted) on the fuzzy wuzzy score, we would choose the one that had the most recent time stamp. HOWEVER, for the one that was discarded and there were columns not filled in on the one that we were keeping, we would use the columns from the discarded event to update the kept event with those values. </w:t>
       </w:r>
     </w:p>
     <w:p>
@@ -3443,23 +2568,7 @@
     </w:p>
     <w:p>
       <w:r>
-        <w:t xml:space="preserve">Fix the lack of an </w:t>
-      </w:r>
-      <w:proofErr w:type="spellStart"/>
-      <w:r>
-        <w:t>address_id</w:t>
-      </w:r>
-      <w:proofErr w:type="spellEnd"/>
-      <w:r>
-        <w:t xml:space="preserve"> in the events table. Some are null and they should not be. Pretty easy fix, just go thru find them and fix them. I can probably get </w:t>
-      </w:r>
-      <w:proofErr w:type="spellStart"/>
-      <w:r>
-        <w:t>chatgpt</w:t>
-      </w:r>
-      <w:proofErr w:type="spellEnd"/>
-      <w:r>
-        <w:t xml:space="preserve"> to write all of the code for me.</w:t>
+        <w:t>Fix the lack of an address_id in the events table. Some are null and they should not be. Pretty easy fix, just go thru find them and fix them. I can probably get chatgpt to write all of the code for me.</w:t>
       </w:r>
     </w:p>
     <w:p>
@@ -3529,28 +2638,12 @@
     </w:p>
     <w:p>
       <w:r>
-        <w:t xml:space="preserve">When we ran it with all of the keywords we ended up with 33 </w:t>
-      </w:r>
-      <w:proofErr w:type="spellStart"/>
-      <w:r>
-        <w:t>urls</w:t>
-      </w:r>
-      <w:proofErr w:type="spellEnd"/>
-      <w:r>
-        <w:t xml:space="preserve">. That is not bad. I think that is workable. It looks like pretty good coverage and what I would expect. </w:t>
-      </w:r>
-    </w:p>
-    <w:p>
-      <w:r>
-        <w:t xml:space="preserve">The process for determining if the </w:t>
-      </w:r>
-      <w:proofErr w:type="spellStart"/>
-      <w:r>
-        <w:t>url</w:t>
-      </w:r>
-      <w:proofErr w:type="spellEnd"/>
-      <w:r>
-        <w:t xml:space="preserve"> is worth scraping is as follows.</w:t>
+        <w:t xml:space="preserve">When we ran it with all of the keywords we ended up with 33 urls. That is not bad. I think that is workable. It looks like pretty good coverage and what I would expect. </w:t>
+      </w:r>
+    </w:p>
+    <w:p>
+      <w:r>
+        <w:t>The process for determining if the url is worth scraping is as follows.</w:t>
       </w:r>
     </w:p>
     <w:p>
@@ -3562,15 +2655,7 @@
         </w:numPr>
       </w:pPr>
       <w:r>
-        <w:t xml:space="preserve">If it is </w:t>
-      </w:r>
-      <w:proofErr w:type="spellStart"/>
-      <w:r>
-        <w:t>social_media</w:t>
-      </w:r>
-      <w:proofErr w:type="spellEnd"/>
-      <w:r>
-        <w:t xml:space="preserve"> (Facebook, Instagram) write it to the fb table. You need to check and see if it is there already though. </w:t>
+        <w:t xml:space="preserve">If it is social_media (Facebook, Instagram) write it to the fb table. You need to check and see if it is there already though. </w:t>
       </w:r>
     </w:p>
     <w:p>
@@ -3582,23 +2667,7 @@
         </w:numPr>
       </w:pPr>
       <w:r>
-        <w:t xml:space="preserve">See if the </w:t>
-      </w:r>
-      <w:proofErr w:type="spellStart"/>
-      <w:r>
-        <w:t>dance_style</w:t>
-      </w:r>
-      <w:proofErr w:type="spellEnd"/>
-      <w:r>
-        <w:t xml:space="preserve"> column from the keywords .csv file is in the title, </w:t>
-      </w:r>
-      <w:proofErr w:type="spellStart"/>
-      <w:r>
-        <w:t>url</w:t>
-      </w:r>
-      <w:proofErr w:type="spellEnd"/>
-      <w:r>
-        <w:t>, or snippet</w:t>
+        <w:t>See if the dance_style column from the keywords .csv file is in the title, url, or snippet</w:t>
       </w:r>
     </w:p>
     <w:p/>
@@ -3610,12 +2679,27 @@
         <w:t>January 15, 2025</w:t>
       </w:r>
     </w:p>
+    <w:p>
+      <w:r>
+        <w:t>gs.py needs to be ran BEFORE scrap</w:t>
+      </w:r>
+      <w:r>
+        <w:t>er</w:t>
+      </w:r>
+      <w:r>
+        <w:t>.py</w:t>
+      </w:r>
+      <w:r>
+        <w:t>. gs.py outputs a .csv file that needs to be included when scraper.py runs from .csv’s.</w:t>
+      </w:r>
+    </w:p>
     <w:p/>
     <w:p>
       <w:r>
-        <w:t>gs.py needs to be ran BEFORE scrapy.py</w:t>
-      </w:r>
-    </w:p>
+        <w:t>Design for Eventbrite search engine and url handing</w:t>
+      </w:r>
+    </w:p>
+    <w:p/>
     <w:p>
       <w:r>
         <w:tab/>

</xml_diff>

<commit_message>
Added clean_up.py. Having problems with playwright and classes arguing. May need to refactor (sigh)
</commit_message>
<xml_diff>
--- a/documentation/Design Document for Social Dance Calendar App.docx
+++ b/documentation/Design Document for Social Dance Calendar App.docx
@@ -2696,10 +2696,2115 @@
     <w:p/>
     <w:p>
       <w:r>
-        <w:t>Design for Eventbrite search engine and url handing</w:t>
+        <w:t xml:space="preserve">Design for Eventbrite search engine and </w:t>
+      </w:r>
+      <w:proofErr w:type="spellStart"/>
+      <w:r>
+        <w:t>url</w:t>
+      </w:r>
+      <w:proofErr w:type="spellEnd"/>
+      <w:r>
+        <w:t xml:space="preserve"> handing</w:t>
       </w:r>
     </w:p>
     <w:p/>
+    <w:p>
+      <w:pPr>
+        <w:pStyle w:val="Heading2"/>
+      </w:pPr>
+      <w:r>
+        <w:lastRenderedPageBreak/>
+        <w:t>January 17, 2024</w:t>
+      </w:r>
+    </w:p>
+    <w:p>
+      <w:r>
+        <w:t xml:space="preserve">I am working on the design to deal with no </w:t>
+      </w:r>
+      <w:proofErr w:type="spellStart"/>
+      <w:r>
+        <w:t>org_name</w:t>
+      </w:r>
+      <w:proofErr w:type="spellEnd"/>
+      <w:r>
+        <w:t>. Should we delete the events and if so based on what criteria and then what should we do with the remaining events.</w:t>
+      </w:r>
+    </w:p>
+    <w:p>
+      <w:r>
+        <w:t xml:space="preserve">So far deletion looks like this. </w:t>
+      </w:r>
+    </w:p>
+    <w:p>
+      <w:pPr>
+        <w:pStyle w:val="ListParagraph"/>
+        <w:numPr>
+          <w:ilvl w:val="0"/>
+          <w:numId w:val="16"/>
+        </w:numPr>
+      </w:pPr>
+      <w:r>
+        <w:t xml:space="preserve">No </w:t>
+      </w:r>
+      <w:proofErr w:type="spellStart"/>
+      <w:r>
+        <w:t>org_name</w:t>
+      </w:r>
+      <w:proofErr w:type="spellEnd"/>
+      <w:r>
+        <w:t xml:space="preserve">, </w:t>
+      </w:r>
+      <w:proofErr w:type="spellStart"/>
+      <w:r>
+        <w:t>dance_style</w:t>
+      </w:r>
+      <w:proofErr w:type="spellEnd"/>
+      <w:r>
+        <w:t xml:space="preserve">, or </w:t>
+      </w:r>
+      <w:proofErr w:type="spellStart"/>
+      <w:r>
+        <w:t>url</w:t>
+      </w:r>
+      <w:proofErr w:type="spellEnd"/>
+      <w:r>
+        <w:t xml:space="preserve"> BUT if it has an </w:t>
+      </w:r>
+      <w:proofErr w:type="spellStart"/>
+      <w:r>
+        <w:t>address_id</w:t>
+      </w:r>
+      <w:proofErr w:type="spellEnd"/>
+      <w:r>
+        <w:t xml:space="preserve"> keep it</w:t>
+      </w:r>
+    </w:p>
+    <w:p>
+      <w:r>
+        <w:t>Done</w:t>
+      </w:r>
+    </w:p>
+    <w:p>
+      <w:r>
+        <w:t>Now duplicates loo</w:t>
+      </w:r>
+      <w:r>
+        <w:t>k</w:t>
+      </w:r>
+      <w:r>
+        <w:t>s like this.</w:t>
+      </w:r>
+    </w:p>
+    <w:p>
+      <w:pPr>
+        <w:pStyle w:val="ListParagraph"/>
+        <w:numPr>
+          <w:ilvl w:val="0"/>
+          <w:numId w:val="17"/>
+        </w:numPr>
+      </w:pPr>
+      <w:r>
+        <w:t>We find duplicates by:</w:t>
+      </w:r>
+    </w:p>
+    <w:p>
+      <w:pPr>
+        <w:pStyle w:val="ListParagraph"/>
+        <w:numPr>
+          <w:ilvl w:val="1"/>
+          <w:numId w:val="17"/>
+        </w:numPr>
+      </w:pPr>
+      <w:r>
+        <w:t xml:space="preserve">Sorting all events by </w:t>
+      </w:r>
+      <w:proofErr w:type="spellStart"/>
+      <w:r>
+        <w:t>start_date</w:t>
+      </w:r>
+      <w:proofErr w:type="spellEnd"/>
+      <w:r>
+        <w:t xml:space="preserve">, </w:t>
+      </w:r>
+      <w:proofErr w:type="spellStart"/>
+      <w:r>
+        <w:t>start_time</w:t>
+      </w:r>
+      <w:proofErr w:type="spellEnd"/>
+    </w:p>
+    <w:p>
+      <w:pPr>
+        <w:pStyle w:val="ListParagraph"/>
+        <w:numPr>
+          <w:ilvl w:val="1"/>
+          <w:numId w:val="17"/>
+        </w:numPr>
+      </w:pPr>
+      <w:r>
+        <w:t xml:space="preserve">If 2 or more events have the same </w:t>
+      </w:r>
+      <w:proofErr w:type="spellStart"/>
+      <w:r>
+        <w:t>start_date</w:t>
+      </w:r>
+      <w:proofErr w:type="spellEnd"/>
+      <w:r>
+        <w:t xml:space="preserve">, </w:t>
+      </w:r>
+      <w:proofErr w:type="spellStart"/>
+      <w:r>
+        <w:t>start_time</w:t>
+      </w:r>
+      <w:proofErr w:type="spellEnd"/>
+      <w:r>
+        <w:t xml:space="preserve"> then:</w:t>
+      </w:r>
+    </w:p>
+    <w:p>
+      <w:pPr>
+        <w:pStyle w:val="ListParagraph"/>
+        <w:numPr>
+          <w:ilvl w:val="2"/>
+          <w:numId w:val="17"/>
+        </w:numPr>
+      </w:pPr>
+      <w:r>
+        <w:t>Fuzzy the name of the event</w:t>
+      </w:r>
+    </w:p>
+    <w:p>
+      <w:pPr>
+        <w:pStyle w:val="ListParagraph"/>
+        <w:numPr>
+          <w:ilvl w:val="0"/>
+          <w:numId w:val="17"/>
+        </w:numPr>
+      </w:pPr>
+      <w:r>
+        <w:t>If there is a duplicate that gets a fuzzy score of more than 8</w:t>
+      </w:r>
+      <w:r>
+        <w:t xml:space="preserve">0 for </w:t>
+      </w:r>
+      <w:proofErr w:type="spellStart"/>
+      <w:r>
+        <w:t>event_name</w:t>
+      </w:r>
+      <w:proofErr w:type="spellEnd"/>
+      <w:r>
+        <w:t xml:space="preserve"> then you want to keep one of the rows. In order of decision:</w:t>
+      </w:r>
+    </w:p>
+    <w:p>
+      <w:pPr>
+        <w:pStyle w:val="ListParagraph"/>
+        <w:numPr>
+          <w:ilvl w:val="1"/>
+          <w:numId w:val="17"/>
+        </w:numPr>
+      </w:pPr>
+      <w:r>
+        <w:t xml:space="preserve">The one that has an </w:t>
+      </w:r>
+      <w:proofErr w:type="spellStart"/>
+      <w:r>
+        <w:t>url</w:t>
+      </w:r>
+      <w:proofErr w:type="spellEnd"/>
+      <w:r>
+        <w:t>, you keep it.</w:t>
+      </w:r>
+    </w:p>
+    <w:p>
+      <w:pPr>
+        <w:pStyle w:val="ListParagraph"/>
+        <w:numPr>
+          <w:ilvl w:val="1"/>
+          <w:numId w:val="17"/>
+        </w:numPr>
+      </w:pPr>
+      <w:r>
+        <w:t xml:space="preserve">If all do not have </w:t>
+      </w:r>
+      <w:proofErr w:type="spellStart"/>
+      <w:r>
+        <w:t>urls</w:t>
+      </w:r>
+      <w:proofErr w:type="spellEnd"/>
+      <w:r>
+        <w:t xml:space="preserve">, then count up the filled columns. For example row 1 has 5 columns filled in and row 2 has 7 columns filled in, then you keep column 7. </w:t>
+      </w:r>
+    </w:p>
+    <w:p>
+      <w:pPr>
+        <w:pStyle w:val="ListParagraph"/>
+        <w:numPr>
+          <w:ilvl w:val="1"/>
+          <w:numId w:val="17"/>
+        </w:numPr>
+      </w:pPr>
+      <w:r>
+        <w:t>For any columns that are not filled in on the kept row and there are columns in the to be dropped row that are not present in the kept row, have the kept row get updated by those columns from the to be dropped row.</w:t>
+      </w:r>
+    </w:p>
+    <w:p>
+      <w:pPr>
+        <w:pStyle w:val="Heading2"/>
+      </w:pPr>
+      <w:r>
+        <w:t>Location Based Dropping</w:t>
+      </w:r>
+    </w:p>
+    <w:p>
+      <w:r>
+        <w:t>Drop events that are outside of BC. That includes all events that are in the USA</w:t>
+      </w:r>
+      <w:r>
+        <w:t xml:space="preserve"> or international. Need to be careful here, if the country field is blank leave it. If it say anything other than null or blank or CA then delete that event</w:t>
+      </w:r>
+    </w:p>
+    <w:p/>
+    <w:p>
+      <w:pPr>
+        <w:pStyle w:val="Heading2"/>
+      </w:pPr>
+      <w:r>
+        <w:t>Likely Drops</w:t>
+      </w:r>
+    </w:p>
+    <w:p>
+      <w:pPr>
+        <w:pStyle w:val="ListParagraph"/>
+        <w:numPr>
+          <w:ilvl w:val="0"/>
+          <w:numId w:val="18"/>
+        </w:numPr>
+      </w:pPr>
+      <w:proofErr w:type="spellStart"/>
+      <w:r>
+        <w:t>dance_style</w:t>
+      </w:r>
+      <w:proofErr w:type="spellEnd"/>
+      <w:r>
+        <w:t xml:space="preserve"> and </w:t>
+      </w:r>
+      <w:proofErr w:type="spellStart"/>
+      <w:r>
+        <w:t>url</w:t>
+      </w:r>
+      <w:proofErr w:type="spellEnd"/>
+      <w:r>
+        <w:t xml:space="preserve"> are == ‘’ AND </w:t>
+      </w:r>
+      <w:proofErr w:type="spellStart"/>
+      <w:r>
+        <w:t>event_type</w:t>
+      </w:r>
+      <w:proofErr w:type="spellEnd"/>
+      <w:r>
+        <w:t xml:space="preserve"> == ‘other’ AND location IS NULL and description IS NULL</w:t>
+      </w:r>
+    </w:p>
+    <w:p>
+      <w:pPr>
+        <w:pStyle w:val="Heading2"/>
+      </w:pPr>
+      <w:r>
+        <w:t>No URL Treatment</w:t>
+      </w:r>
+    </w:p>
+    <w:p/>
+    <w:p>
+      <w:pPr>
+        <w:pStyle w:val="ListParagraph"/>
+        <w:numPr>
+          <w:ilvl w:val="0"/>
+          <w:numId w:val="19"/>
+        </w:numPr>
+      </w:pPr>
+      <w:r>
+        <w:t xml:space="preserve">Get all of the events that do not have an </w:t>
+      </w:r>
+      <w:proofErr w:type="spellStart"/>
+      <w:r>
+        <w:t>url</w:t>
+      </w:r>
+      <w:proofErr w:type="spellEnd"/>
+      <w:r>
+        <w:t>.</w:t>
+      </w:r>
+    </w:p>
+    <w:p>
+      <w:pPr>
+        <w:pStyle w:val="ListParagraph"/>
+        <w:numPr>
+          <w:ilvl w:val="0"/>
+          <w:numId w:val="19"/>
+        </w:numPr>
+      </w:pPr>
+      <w:r>
+        <w:t>If url: continue</w:t>
+      </w:r>
+    </w:p>
+    <w:p>
+      <w:pPr>
+        <w:pStyle w:val="ListParagraph"/>
+        <w:numPr>
+          <w:ilvl w:val="0"/>
+          <w:numId w:val="19"/>
+        </w:numPr>
+      </w:pPr>
+      <w:r>
+        <w:t xml:space="preserve">else: </w:t>
+      </w:r>
+      <w:proofErr w:type="spellStart"/>
+      <w:r>
+        <w:t>logging.</w:t>
+      </w:r>
+      <w:r>
+        <w:t>debug</w:t>
+      </w:r>
+      <w:proofErr w:type="spellEnd"/>
+      <w:r>
+        <w:t>(</w:t>
+      </w:r>
+      <w:r>
+        <w:t xml:space="preserve">‘all events should have had an </w:t>
+      </w:r>
+      <w:proofErr w:type="spellStart"/>
+      <w:r>
+        <w:t>event_name</w:t>
+      </w:r>
+      <w:proofErr w:type="spellEnd"/>
+      <w:r>
+        <w:t>’)</w:t>
+      </w:r>
+    </w:p>
+    <w:p>
+      <w:pPr>
+        <w:pStyle w:val="ListParagraph"/>
+        <w:numPr>
+          <w:ilvl w:val="1"/>
+          <w:numId w:val="19"/>
+        </w:numPr>
+      </w:pPr>
+      <w:r>
+        <w:t xml:space="preserve">Get the next </w:t>
+      </w:r>
+      <w:proofErr w:type="spellStart"/>
+      <w:r>
+        <w:t>url</w:t>
+      </w:r>
+      <w:proofErr w:type="spellEnd"/>
+      <w:r>
+        <w:t xml:space="preserve"> in the for loop.</w:t>
+      </w:r>
+    </w:p>
+    <w:p>
+      <w:pPr>
+        <w:pStyle w:val="ListParagraph"/>
+        <w:numPr>
+          <w:ilvl w:val="0"/>
+          <w:numId w:val="19"/>
+        </w:numPr>
+      </w:pPr>
+      <w:r>
+        <w:t>Run</w:t>
+      </w:r>
+      <w:r>
+        <w:t xml:space="preserve"> a google search </w:t>
+      </w:r>
+      <w:r>
+        <w:t xml:space="preserve">using the </w:t>
+      </w:r>
+      <w:proofErr w:type="spellStart"/>
+      <w:r>
+        <w:t>event_name</w:t>
+      </w:r>
+      <w:proofErr w:type="spellEnd"/>
+      <w:r>
+        <w:t xml:space="preserve"> </w:t>
+      </w:r>
+      <w:r>
+        <w:t xml:space="preserve">and see if the title </w:t>
+      </w:r>
+      <w:r>
+        <w:t>fuzzy match</w:t>
+      </w:r>
+      <w:r>
+        <w:t xml:space="preserve">es </w:t>
+      </w:r>
+      <w:r>
+        <w:t xml:space="preserve">(80%) </w:t>
+      </w:r>
+      <w:r>
+        <w:t xml:space="preserve">with the </w:t>
+      </w:r>
+      <w:proofErr w:type="spellStart"/>
+      <w:r>
+        <w:t>event_name</w:t>
+      </w:r>
+      <w:proofErr w:type="spellEnd"/>
+      <w:r>
+        <w:t xml:space="preserve">. Then use that </w:t>
+      </w:r>
+      <w:proofErr w:type="spellStart"/>
+      <w:r>
+        <w:t>url</w:t>
+      </w:r>
+      <w:proofErr w:type="spellEnd"/>
+      <w:r>
+        <w:t xml:space="preserve"> to fill in the event</w:t>
+      </w:r>
+      <w:r>
+        <w:t xml:space="preserve"> for that row.</w:t>
+      </w:r>
+    </w:p>
+    <w:p>
+      <w:pPr>
+        <w:pStyle w:val="ListParagraph"/>
+        <w:numPr>
+          <w:ilvl w:val="1"/>
+          <w:numId w:val="19"/>
+        </w:numPr>
+      </w:pPr>
+      <w:r>
+        <w:lastRenderedPageBreak/>
+        <w:t xml:space="preserve">That means using </w:t>
+      </w:r>
+      <w:proofErr w:type="spellStart"/>
+      <w:r>
+        <w:t>e</w:t>
+      </w:r>
+      <w:r>
+        <w:t>xtract_text_with_playwright</w:t>
+      </w:r>
+      <w:proofErr w:type="spellEnd"/>
+      <w:r>
+        <w:t>(</w:t>
+      </w:r>
+      <w:proofErr w:type="spellStart"/>
+      <w:r>
+        <w:t>url</w:t>
+      </w:r>
+      <w:proofErr w:type="spellEnd"/>
+      <w:r>
+        <w:t>)</w:t>
+      </w:r>
+      <w:r>
+        <w:t xml:space="preserve"> which is a method in class </w:t>
+      </w:r>
+      <w:proofErr w:type="spellStart"/>
+      <w:r>
+        <w:t>EventSpider</w:t>
+      </w:r>
+      <w:proofErr w:type="spellEnd"/>
+      <w:r>
+        <w:t xml:space="preserve">() which should be instantiated as </w:t>
+      </w:r>
+      <w:proofErr w:type="spellStart"/>
+      <w:r>
+        <w:t>es_instance</w:t>
+      </w:r>
+      <w:proofErr w:type="spellEnd"/>
+      <w:r>
+        <w:t xml:space="preserve">(). This method returns </w:t>
+      </w:r>
+      <w:proofErr w:type="spellStart"/>
+      <w:r>
+        <w:t>extracted_text</w:t>
+      </w:r>
+      <w:proofErr w:type="spellEnd"/>
+      <w:r>
+        <w:t>.</w:t>
+      </w:r>
+    </w:p>
+    <w:p>
+      <w:pPr>
+        <w:pStyle w:val="ListParagraph"/>
+        <w:numPr>
+          <w:ilvl w:val="0"/>
+          <w:numId w:val="19"/>
+        </w:numPr>
+      </w:pPr>
+      <w:r>
+        <w:t xml:space="preserve">Now that you have the </w:t>
+      </w:r>
+      <w:proofErr w:type="spellStart"/>
+      <w:r>
+        <w:t>extracted_text</w:t>
+      </w:r>
+      <w:proofErr w:type="spellEnd"/>
+      <w:r>
+        <w:t xml:space="preserve"> you can run </w:t>
+      </w:r>
+      <w:proofErr w:type="spellStart"/>
+      <w:r>
+        <w:t>llm_handler.check_keywords_in_text</w:t>
+      </w:r>
+      <w:proofErr w:type="spellEnd"/>
+      <w:r>
+        <w:t>(</w:t>
+      </w:r>
+      <w:r>
+        <w:t>(</w:t>
+      </w:r>
+      <w:proofErr w:type="spellStart"/>
+      <w:r>
+        <w:t>url</w:t>
+      </w:r>
+      <w:proofErr w:type="spellEnd"/>
+      <w:r>
+        <w:t xml:space="preserve">, </w:t>
+      </w:r>
+      <w:proofErr w:type="spellStart"/>
+      <w:r>
+        <w:t>extracted_text</w:t>
+      </w:r>
+      <w:proofErr w:type="spellEnd"/>
+      <w:r>
+        <w:t xml:space="preserve">, </w:t>
+      </w:r>
+      <w:proofErr w:type="spellStart"/>
+      <w:r>
+        <w:t>org_name</w:t>
+      </w:r>
+      <w:proofErr w:type="spellEnd"/>
+      <w:r>
+        <w:t xml:space="preserve">, </w:t>
+      </w:r>
+      <w:proofErr w:type="spellStart"/>
+      <w:r>
+        <w:t>keywords_list</w:t>
+      </w:r>
+      <w:proofErr w:type="spellEnd"/>
+      <w:r>
+        <w:t xml:space="preserve">). This returns a True if there are keywords in the </w:t>
+      </w:r>
+      <w:proofErr w:type="spellStart"/>
+      <w:r>
+        <w:t>extracted_text</w:t>
+      </w:r>
+      <w:proofErr w:type="spellEnd"/>
+      <w:r>
+        <w:t xml:space="preserve"> or a False if there are no keywords in the </w:t>
+      </w:r>
+      <w:proofErr w:type="spellStart"/>
+      <w:r>
+        <w:t>extracted_text</w:t>
+      </w:r>
+      <w:proofErr w:type="spellEnd"/>
+      <w:r>
+        <w:t>.</w:t>
+      </w:r>
+    </w:p>
+    <w:p>
+      <w:pPr>
+        <w:pStyle w:val="ListParagraph"/>
+        <w:numPr>
+          <w:ilvl w:val="0"/>
+          <w:numId w:val="19"/>
+        </w:numPr>
+      </w:pPr>
+      <w:r>
+        <w:t>If True:</w:t>
+      </w:r>
+    </w:p>
+    <w:p>
+      <w:pPr>
+        <w:pStyle w:val="ListParagraph"/>
+        <w:numPr>
+          <w:ilvl w:val="1"/>
+          <w:numId w:val="19"/>
+        </w:numPr>
+        <w:shd w:val="clear" w:color="auto" w:fill="FFFFFF"/>
+        <w:spacing w:after="0" w:line="285" w:lineRule="atLeast"/>
+        <w:rPr>
+          <w:rFonts w:ascii="Consolas" w:eastAsia="Times New Roman" w:hAnsi="Consolas" w:cs="Times New Roman"/>
+          <w:color w:val="3B3B3B"/>
+          <w:kern w:val="0"/>
+          <w:sz w:val="21"/>
+          <w:szCs w:val="21"/>
+          <w14:ligatures w14:val="none"/>
+        </w:rPr>
+      </w:pPr>
+      <w:r>
+        <w:rPr>
+          <w:rFonts w:ascii="Consolas" w:eastAsia="Times New Roman" w:hAnsi="Consolas" w:cs="Times New Roman"/>
+          <w:color w:val="008000"/>
+          <w:kern w:val="0"/>
+          <w:sz w:val="21"/>
+          <w:szCs w:val="21"/>
+          <w14:ligatures w14:val="none"/>
+        </w:rPr>
+        <w:t># Generate prompt, query LLM, and process the response.</w:t>
+      </w:r>
+    </w:p>
+    <w:p>
+      <w:pPr>
+        <w:pStyle w:val="ListParagraph"/>
+        <w:numPr>
+          <w:ilvl w:val="1"/>
+          <w:numId w:val="19"/>
+        </w:numPr>
+        <w:shd w:val="clear" w:color="auto" w:fill="FFFFFF"/>
+        <w:spacing w:after="0" w:line="285" w:lineRule="atLeast"/>
+        <w:rPr>
+          <w:rFonts w:ascii="Consolas" w:eastAsia="Times New Roman" w:hAnsi="Consolas" w:cs="Times New Roman"/>
+          <w:color w:val="3B3B3B"/>
+          <w:kern w:val="0"/>
+          <w:sz w:val="21"/>
+          <w:szCs w:val="21"/>
+          <w14:ligatures w14:val="none"/>
+        </w:rPr>
+      </w:pPr>
+      <w:r>
+        <w:rPr>
+          <w:rFonts w:ascii="Consolas" w:eastAsia="Times New Roman" w:hAnsi="Consolas" w:cs="Times New Roman"/>
+          <w:color w:val="3B3B3B"/>
+          <w:kern w:val="0"/>
+          <w:sz w:val="21"/>
+          <w:szCs w:val="21"/>
+          <w14:ligatures w14:val="none"/>
+        </w:rPr>
+        <w:t xml:space="preserve">        </w:t>
+      </w:r>
+      <w:r>
+        <w:rPr>
+          <w:rFonts w:ascii="Consolas" w:eastAsia="Times New Roman" w:hAnsi="Consolas" w:cs="Times New Roman"/>
+          <w:color w:val="001080"/>
+          <w:kern w:val="0"/>
+          <w:sz w:val="21"/>
+          <w:szCs w:val="21"/>
+          <w14:ligatures w14:val="none"/>
+        </w:rPr>
+        <w:t>prompt</w:t>
+      </w:r>
+      <w:r>
+        <w:rPr>
+          <w:rFonts w:ascii="Consolas" w:eastAsia="Times New Roman" w:hAnsi="Consolas" w:cs="Times New Roman"/>
+          <w:color w:val="3B3B3B"/>
+          <w:kern w:val="0"/>
+          <w:sz w:val="21"/>
+          <w:szCs w:val="21"/>
+          <w14:ligatures w14:val="none"/>
+        </w:rPr>
+        <w:t xml:space="preserve"> </w:t>
+      </w:r>
+      <w:r>
+        <w:rPr>
+          <w:rFonts w:ascii="Consolas" w:eastAsia="Times New Roman" w:hAnsi="Consolas" w:cs="Times New Roman"/>
+          <w:color w:val="000000"/>
+          <w:kern w:val="0"/>
+          <w:sz w:val="21"/>
+          <w:szCs w:val="21"/>
+          <w14:ligatures w14:val="none"/>
+        </w:rPr>
+        <w:t>=</w:t>
+      </w:r>
+      <w:r>
+        <w:rPr>
+          <w:rFonts w:ascii="Consolas" w:eastAsia="Times New Roman" w:hAnsi="Consolas" w:cs="Times New Roman"/>
+          <w:color w:val="3B3B3B"/>
+          <w:kern w:val="0"/>
+          <w:sz w:val="21"/>
+          <w:szCs w:val="21"/>
+          <w14:ligatures w14:val="none"/>
+        </w:rPr>
+        <w:t xml:space="preserve"> </w:t>
+      </w:r>
+      <w:proofErr w:type="spellStart"/>
+      <w:r>
+        <w:rPr>
+          <w:rFonts w:ascii="Consolas" w:eastAsia="Times New Roman" w:hAnsi="Consolas" w:cs="Times New Roman"/>
+          <w:color w:val="001080"/>
+          <w:kern w:val="0"/>
+          <w:sz w:val="21"/>
+          <w:szCs w:val="21"/>
+          <w14:ligatures w14:val="none"/>
+        </w:rPr>
+        <w:t>self</w:t>
+      </w:r>
+      <w:r>
+        <w:rPr>
+          <w:rFonts w:ascii="Consolas" w:eastAsia="Times New Roman" w:hAnsi="Consolas" w:cs="Times New Roman"/>
+          <w:color w:val="3B3B3B"/>
+          <w:kern w:val="0"/>
+          <w:sz w:val="21"/>
+          <w:szCs w:val="21"/>
+          <w14:ligatures w14:val="none"/>
+        </w:rPr>
+        <w:t>.</w:t>
+      </w:r>
+      <w:r>
+        <w:rPr>
+          <w:rFonts w:ascii="Consolas" w:eastAsia="Times New Roman" w:hAnsi="Consolas" w:cs="Times New Roman"/>
+          <w:color w:val="795E26"/>
+          <w:kern w:val="0"/>
+          <w:sz w:val="21"/>
+          <w:szCs w:val="21"/>
+          <w14:ligatures w14:val="none"/>
+        </w:rPr>
+        <w:t>generate_prompt</w:t>
+      </w:r>
+      <w:proofErr w:type="spellEnd"/>
+      <w:r>
+        <w:rPr>
+          <w:rFonts w:ascii="Consolas" w:eastAsia="Times New Roman" w:hAnsi="Consolas" w:cs="Times New Roman"/>
+          <w:color w:val="3B3B3B"/>
+          <w:kern w:val="0"/>
+          <w:sz w:val="21"/>
+          <w:szCs w:val="21"/>
+          <w14:ligatures w14:val="none"/>
+        </w:rPr>
+        <w:t>(</w:t>
+      </w:r>
+      <w:proofErr w:type="spellStart"/>
+      <w:r>
+        <w:rPr>
+          <w:rFonts w:ascii="Consolas" w:eastAsia="Times New Roman" w:hAnsi="Consolas" w:cs="Times New Roman"/>
+          <w:color w:val="001080"/>
+          <w:kern w:val="0"/>
+          <w:sz w:val="21"/>
+          <w:szCs w:val="21"/>
+          <w14:ligatures w14:val="none"/>
+        </w:rPr>
+        <w:t>url</w:t>
+      </w:r>
+      <w:proofErr w:type="spellEnd"/>
+      <w:r>
+        <w:rPr>
+          <w:rFonts w:ascii="Consolas" w:eastAsia="Times New Roman" w:hAnsi="Consolas" w:cs="Times New Roman"/>
+          <w:color w:val="3B3B3B"/>
+          <w:kern w:val="0"/>
+          <w:sz w:val="21"/>
+          <w:szCs w:val="21"/>
+          <w14:ligatures w14:val="none"/>
+        </w:rPr>
+        <w:t xml:space="preserve">, </w:t>
+      </w:r>
+      <w:proofErr w:type="spellStart"/>
+      <w:r>
+        <w:rPr>
+          <w:rFonts w:ascii="Consolas" w:eastAsia="Times New Roman" w:hAnsi="Consolas" w:cs="Times New Roman"/>
+          <w:color w:val="001080"/>
+          <w:kern w:val="0"/>
+          <w:sz w:val="21"/>
+          <w:szCs w:val="21"/>
+          <w14:ligatures w14:val="none"/>
+        </w:rPr>
+        <w:t>extracted_text</w:t>
+      </w:r>
+      <w:proofErr w:type="spellEnd"/>
+      <w:r>
+        <w:rPr>
+          <w:rFonts w:ascii="Consolas" w:eastAsia="Times New Roman" w:hAnsi="Consolas" w:cs="Times New Roman"/>
+          <w:color w:val="3B3B3B"/>
+          <w:kern w:val="0"/>
+          <w:sz w:val="21"/>
+          <w:szCs w:val="21"/>
+          <w14:ligatures w14:val="none"/>
+        </w:rPr>
+        <w:t xml:space="preserve">, </w:t>
+      </w:r>
+      <w:r>
+        <w:rPr>
+          <w:rFonts w:ascii="Consolas" w:eastAsia="Times New Roman" w:hAnsi="Consolas" w:cs="Times New Roman"/>
+          <w:color w:val="A31515"/>
+          <w:kern w:val="0"/>
+          <w:sz w:val="21"/>
+          <w:szCs w:val="21"/>
+          <w14:ligatures w14:val="none"/>
+        </w:rPr>
+        <w:t>'default'</w:t>
+      </w:r>
+      <w:r>
+        <w:rPr>
+          <w:rFonts w:ascii="Consolas" w:eastAsia="Times New Roman" w:hAnsi="Consolas" w:cs="Times New Roman"/>
+          <w:color w:val="3B3B3B"/>
+          <w:kern w:val="0"/>
+          <w:sz w:val="21"/>
+          <w:szCs w:val="21"/>
+          <w14:ligatures w14:val="none"/>
+        </w:rPr>
+        <w:t>)</w:t>
+      </w:r>
+    </w:p>
+    <w:p>
+      <w:pPr>
+        <w:pStyle w:val="ListParagraph"/>
+        <w:numPr>
+          <w:ilvl w:val="1"/>
+          <w:numId w:val="19"/>
+        </w:numPr>
+        <w:shd w:val="clear" w:color="auto" w:fill="FFFFFF"/>
+        <w:spacing w:after="0" w:line="285" w:lineRule="atLeast"/>
+        <w:rPr>
+          <w:rFonts w:ascii="Consolas" w:eastAsia="Times New Roman" w:hAnsi="Consolas" w:cs="Times New Roman"/>
+          <w:color w:val="3B3B3B"/>
+          <w:kern w:val="0"/>
+          <w:sz w:val="21"/>
+          <w:szCs w:val="21"/>
+          <w14:ligatures w14:val="none"/>
+        </w:rPr>
+      </w:pPr>
+      <w:r>
+        <w:rPr>
+          <w:rFonts w:ascii="Consolas" w:eastAsia="Times New Roman" w:hAnsi="Consolas" w:cs="Times New Roman"/>
+          <w:color w:val="3B3B3B"/>
+          <w:kern w:val="0"/>
+          <w:sz w:val="21"/>
+          <w:szCs w:val="21"/>
+          <w14:ligatures w14:val="none"/>
+        </w:rPr>
+        <w:t xml:space="preserve">        </w:t>
+      </w:r>
+      <w:proofErr w:type="spellStart"/>
+      <w:r>
+        <w:rPr>
+          <w:rFonts w:ascii="Consolas" w:eastAsia="Times New Roman" w:hAnsi="Consolas" w:cs="Times New Roman"/>
+          <w:color w:val="001080"/>
+          <w:kern w:val="0"/>
+          <w:sz w:val="21"/>
+          <w:szCs w:val="21"/>
+          <w14:ligatures w14:val="none"/>
+        </w:rPr>
+        <w:t>llm_response</w:t>
+      </w:r>
+      <w:proofErr w:type="spellEnd"/>
+      <w:r>
+        <w:rPr>
+          <w:rFonts w:ascii="Consolas" w:eastAsia="Times New Roman" w:hAnsi="Consolas" w:cs="Times New Roman"/>
+          <w:color w:val="3B3B3B"/>
+          <w:kern w:val="0"/>
+          <w:sz w:val="21"/>
+          <w:szCs w:val="21"/>
+          <w14:ligatures w14:val="none"/>
+        </w:rPr>
+        <w:t xml:space="preserve"> </w:t>
+      </w:r>
+      <w:r>
+        <w:rPr>
+          <w:rFonts w:ascii="Consolas" w:eastAsia="Times New Roman" w:hAnsi="Consolas" w:cs="Times New Roman"/>
+          <w:color w:val="000000"/>
+          <w:kern w:val="0"/>
+          <w:sz w:val="21"/>
+          <w:szCs w:val="21"/>
+          <w14:ligatures w14:val="none"/>
+        </w:rPr>
+        <w:t>=</w:t>
+      </w:r>
+      <w:r>
+        <w:rPr>
+          <w:rFonts w:ascii="Consolas" w:eastAsia="Times New Roman" w:hAnsi="Consolas" w:cs="Times New Roman"/>
+          <w:color w:val="3B3B3B"/>
+          <w:kern w:val="0"/>
+          <w:sz w:val="21"/>
+          <w:szCs w:val="21"/>
+          <w14:ligatures w14:val="none"/>
+        </w:rPr>
+        <w:t xml:space="preserve"> </w:t>
+      </w:r>
+      <w:proofErr w:type="spellStart"/>
+      <w:r>
+        <w:rPr>
+          <w:rFonts w:ascii="Consolas" w:eastAsia="Times New Roman" w:hAnsi="Consolas" w:cs="Times New Roman"/>
+          <w:color w:val="001080"/>
+          <w:kern w:val="0"/>
+          <w:sz w:val="21"/>
+          <w:szCs w:val="21"/>
+          <w14:ligatures w14:val="none"/>
+        </w:rPr>
+        <w:t>self</w:t>
+      </w:r>
+      <w:r>
+        <w:rPr>
+          <w:rFonts w:ascii="Consolas" w:eastAsia="Times New Roman" w:hAnsi="Consolas" w:cs="Times New Roman"/>
+          <w:color w:val="3B3B3B"/>
+          <w:kern w:val="0"/>
+          <w:sz w:val="21"/>
+          <w:szCs w:val="21"/>
+          <w14:ligatures w14:val="none"/>
+        </w:rPr>
+        <w:t>.</w:t>
+      </w:r>
+      <w:r>
+        <w:rPr>
+          <w:rFonts w:ascii="Consolas" w:eastAsia="Times New Roman" w:hAnsi="Consolas" w:cs="Times New Roman"/>
+          <w:color w:val="795E26"/>
+          <w:kern w:val="0"/>
+          <w:sz w:val="21"/>
+          <w:szCs w:val="21"/>
+          <w14:ligatures w14:val="none"/>
+        </w:rPr>
+        <w:t>query_llm</w:t>
+      </w:r>
+      <w:proofErr w:type="spellEnd"/>
+      <w:r>
+        <w:rPr>
+          <w:rFonts w:ascii="Consolas" w:eastAsia="Times New Roman" w:hAnsi="Consolas" w:cs="Times New Roman"/>
+          <w:color w:val="3B3B3B"/>
+          <w:kern w:val="0"/>
+          <w:sz w:val="21"/>
+          <w:szCs w:val="21"/>
+          <w14:ligatures w14:val="none"/>
+        </w:rPr>
+        <w:t>(</w:t>
+      </w:r>
+      <w:r>
+        <w:rPr>
+          <w:rFonts w:ascii="Consolas" w:eastAsia="Times New Roman" w:hAnsi="Consolas" w:cs="Times New Roman"/>
+          <w:color w:val="001080"/>
+          <w:kern w:val="0"/>
+          <w:sz w:val="21"/>
+          <w:szCs w:val="21"/>
+          <w14:ligatures w14:val="none"/>
+        </w:rPr>
+        <w:t>prompt</w:t>
+      </w:r>
+      <w:r>
+        <w:rPr>
+          <w:rFonts w:ascii="Consolas" w:eastAsia="Times New Roman" w:hAnsi="Consolas" w:cs="Times New Roman"/>
+          <w:color w:val="3B3B3B"/>
+          <w:kern w:val="0"/>
+          <w:sz w:val="21"/>
+          <w:szCs w:val="21"/>
+          <w14:ligatures w14:val="none"/>
+        </w:rPr>
+        <w:t xml:space="preserve">, </w:t>
+      </w:r>
+      <w:proofErr w:type="spellStart"/>
+      <w:r>
+        <w:rPr>
+          <w:rFonts w:ascii="Consolas" w:eastAsia="Times New Roman" w:hAnsi="Consolas" w:cs="Times New Roman"/>
+          <w:color w:val="001080"/>
+          <w:kern w:val="0"/>
+          <w:sz w:val="21"/>
+          <w:szCs w:val="21"/>
+          <w14:ligatures w14:val="none"/>
+        </w:rPr>
+        <w:t>url</w:t>
+      </w:r>
+      <w:proofErr w:type="spellEnd"/>
+      <w:r>
+        <w:rPr>
+          <w:rFonts w:ascii="Consolas" w:eastAsia="Times New Roman" w:hAnsi="Consolas" w:cs="Times New Roman"/>
+          <w:color w:val="3B3B3B"/>
+          <w:kern w:val="0"/>
+          <w:sz w:val="21"/>
+          <w:szCs w:val="21"/>
+          <w14:ligatures w14:val="none"/>
+        </w:rPr>
+        <w:t>)</w:t>
+      </w:r>
+    </w:p>
+    <w:p>
+      <w:pPr>
+        <w:pStyle w:val="ListParagraph"/>
+        <w:numPr>
+          <w:ilvl w:val="1"/>
+          <w:numId w:val="19"/>
+        </w:numPr>
+        <w:shd w:val="clear" w:color="auto" w:fill="FFFFFF"/>
+        <w:spacing w:after="0" w:line="285" w:lineRule="atLeast"/>
+        <w:rPr>
+          <w:rFonts w:ascii="Consolas" w:eastAsia="Times New Roman" w:hAnsi="Consolas" w:cs="Times New Roman"/>
+          <w:color w:val="3B3B3B"/>
+          <w:kern w:val="0"/>
+          <w:sz w:val="21"/>
+          <w:szCs w:val="21"/>
+          <w14:ligatures w14:val="none"/>
+        </w:rPr>
+      </w:pPr>
+    </w:p>
+    <w:p>
+      <w:pPr>
+        <w:pStyle w:val="ListParagraph"/>
+        <w:numPr>
+          <w:ilvl w:val="1"/>
+          <w:numId w:val="19"/>
+        </w:numPr>
+        <w:shd w:val="clear" w:color="auto" w:fill="FFFFFF"/>
+        <w:spacing w:after="0" w:line="285" w:lineRule="atLeast"/>
+        <w:rPr>
+          <w:rFonts w:ascii="Consolas" w:eastAsia="Times New Roman" w:hAnsi="Consolas" w:cs="Times New Roman"/>
+          <w:color w:val="3B3B3B"/>
+          <w:kern w:val="0"/>
+          <w:sz w:val="21"/>
+          <w:szCs w:val="21"/>
+          <w14:ligatures w14:val="none"/>
+        </w:rPr>
+      </w:pPr>
+      <w:r>
+        <w:rPr>
+          <w:rFonts w:ascii="Consolas" w:eastAsia="Times New Roman" w:hAnsi="Consolas" w:cs="Times New Roman"/>
+          <w:color w:val="3B3B3B"/>
+          <w:kern w:val="0"/>
+          <w:sz w:val="21"/>
+          <w:szCs w:val="21"/>
+          <w14:ligatures w14:val="none"/>
+        </w:rPr>
+        <w:t xml:space="preserve">        </w:t>
+      </w:r>
+      <w:r>
+        <w:rPr>
+          <w:rFonts w:ascii="Consolas" w:eastAsia="Times New Roman" w:hAnsi="Consolas" w:cs="Times New Roman"/>
+          <w:color w:val="AF00DB"/>
+          <w:kern w:val="0"/>
+          <w:sz w:val="21"/>
+          <w:szCs w:val="21"/>
+          <w14:ligatures w14:val="none"/>
+        </w:rPr>
+        <w:t>if</w:t>
+      </w:r>
+      <w:r>
+        <w:rPr>
+          <w:rFonts w:ascii="Consolas" w:eastAsia="Times New Roman" w:hAnsi="Consolas" w:cs="Times New Roman"/>
+          <w:color w:val="3B3B3B"/>
+          <w:kern w:val="0"/>
+          <w:sz w:val="21"/>
+          <w:szCs w:val="21"/>
+          <w14:ligatures w14:val="none"/>
+        </w:rPr>
+        <w:t xml:space="preserve"> </w:t>
+      </w:r>
+      <w:proofErr w:type="spellStart"/>
+      <w:r>
+        <w:rPr>
+          <w:rFonts w:ascii="Consolas" w:eastAsia="Times New Roman" w:hAnsi="Consolas" w:cs="Times New Roman"/>
+          <w:color w:val="001080"/>
+          <w:kern w:val="0"/>
+          <w:sz w:val="21"/>
+          <w:szCs w:val="21"/>
+          <w14:ligatures w14:val="none"/>
+        </w:rPr>
+        <w:t>llm_response</w:t>
+      </w:r>
+      <w:proofErr w:type="spellEnd"/>
+      <w:r>
+        <w:rPr>
+          <w:rFonts w:ascii="Consolas" w:eastAsia="Times New Roman" w:hAnsi="Consolas" w:cs="Times New Roman"/>
+          <w:color w:val="3B3B3B"/>
+          <w:kern w:val="0"/>
+          <w:sz w:val="21"/>
+          <w:szCs w:val="21"/>
+          <w14:ligatures w14:val="none"/>
+        </w:rPr>
+        <w:t>:</w:t>
+      </w:r>
+    </w:p>
+    <w:p>
+      <w:pPr>
+        <w:pStyle w:val="ListParagraph"/>
+        <w:numPr>
+          <w:ilvl w:val="1"/>
+          <w:numId w:val="19"/>
+        </w:numPr>
+        <w:shd w:val="clear" w:color="auto" w:fill="FFFFFF"/>
+        <w:spacing w:after="0" w:line="285" w:lineRule="atLeast"/>
+        <w:rPr>
+          <w:rFonts w:ascii="Consolas" w:eastAsia="Times New Roman" w:hAnsi="Consolas" w:cs="Times New Roman"/>
+          <w:color w:val="3B3B3B"/>
+          <w:kern w:val="0"/>
+          <w:sz w:val="21"/>
+          <w:szCs w:val="21"/>
+          <w14:ligatures w14:val="none"/>
+        </w:rPr>
+      </w:pPr>
+      <w:r>
+        <w:rPr>
+          <w:rFonts w:ascii="Consolas" w:eastAsia="Times New Roman" w:hAnsi="Consolas" w:cs="Times New Roman"/>
+          <w:color w:val="3B3B3B"/>
+          <w:kern w:val="0"/>
+          <w:sz w:val="21"/>
+          <w:szCs w:val="21"/>
+          <w14:ligatures w14:val="none"/>
+        </w:rPr>
+        <w:t xml:space="preserve">            </w:t>
+      </w:r>
+      <w:proofErr w:type="spellStart"/>
+      <w:r>
+        <w:rPr>
+          <w:rFonts w:ascii="Consolas" w:eastAsia="Times New Roman" w:hAnsi="Consolas" w:cs="Times New Roman"/>
+          <w:color w:val="001080"/>
+          <w:kern w:val="0"/>
+          <w:sz w:val="21"/>
+          <w:szCs w:val="21"/>
+          <w14:ligatures w14:val="none"/>
+        </w:rPr>
+        <w:t>parsed_result</w:t>
+      </w:r>
+      <w:proofErr w:type="spellEnd"/>
+      <w:r>
+        <w:rPr>
+          <w:rFonts w:ascii="Consolas" w:eastAsia="Times New Roman" w:hAnsi="Consolas" w:cs="Times New Roman"/>
+          <w:color w:val="3B3B3B"/>
+          <w:kern w:val="0"/>
+          <w:sz w:val="21"/>
+          <w:szCs w:val="21"/>
+          <w14:ligatures w14:val="none"/>
+        </w:rPr>
+        <w:t xml:space="preserve"> </w:t>
+      </w:r>
+      <w:r>
+        <w:rPr>
+          <w:rFonts w:ascii="Consolas" w:eastAsia="Times New Roman" w:hAnsi="Consolas" w:cs="Times New Roman"/>
+          <w:color w:val="000000"/>
+          <w:kern w:val="0"/>
+          <w:sz w:val="21"/>
+          <w:szCs w:val="21"/>
+          <w14:ligatures w14:val="none"/>
+        </w:rPr>
+        <w:t>=</w:t>
+      </w:r>
+      <w:r>
+        <w:rPr>
+          <w:rFonts w:ascii="Consolas" w:eastAsia="Times New Roman" w:hAnsi="Consolas" w:cs="Times New Roman"/>
+          <w:color w:val="3B3B3B"/>
+          <w:kern w:val="0"/>
+          <w:sz w:val="21"/>
+          <w:szCs w:val="21"/>
+          <w14:ligatures w14:val="none"/>
+        </w:rPr>
+        <w:t xml:space="preserve"> </w:t>
+      </w:r>
+      <w:proofErr w:type="spellStart"/>
+      <w:r>
+        <w:rPr>
+          <w:rFonts w:ascii="Consolas" w:eastAsia="Times New Roman" w:hAnsi="Consolas" w:cs="Times New Roman"/>
+          <w:color w:val="001080"/>
+          <w:kern w:val="0"/>
+          <w:sz w:val="21"/>
+          <w:szCs w:val="21"/>
+          <w14:ligatures w14:val="none"/>
+        </w:rPr>
+        <w:t>self</w:t>
+      </w:r>
+      <w:r>
+        <w:rPr>
+          <w:rFonts w:ascii="Consolas" w:eastAsia="Times New Roman" w:hAnsi="Consolas" w:cs="Times New Roman"/>
+          <w:color w:val="3B3B3B"/>
+          <w:kern w:val="0"/>
+          <w:sz w:val="21"/>
+          <w:szCs w:val="21"/>
+          <w14:ligatures w14:val="none"/>
+        </w:rPr>
+        <w:t>.</w:t>
+      </w:r>
+      <w:r>
+        <w:rPr>
+          <w:rFonts w:ascii="Consolas" w:eastAsia="Times New Roman" w:hAnsi="Consolas" w:cs="Times New Roman"/>
+          <w:color w:val="795E26"/>
+          <w:kern w:val="0"/>
+          <w:sz w:val="21"/>
+          <w:szCs w:val="21"/>
+          <w14:ligatures w14:val="none"/>
+        </w:rPr>
+        <w:t>extract_and_parse_json</w:t>
+      </w:r>
+      <w:proofErr w:type="spellEnd"/>
+      <w:r>
+        <w:rPr>
+          <w:rFonts w:ascii="Consolas" w:eastAsia="Times New Roman" w:hAnsi="Consolas" w:cs="Times New Roman"/>
+          <w:color w:val="3B3B3B"/>
+          <w:kern w:val="0"/>
+          <w:sz w:val="21"/>
+          <w:szCs w:val="21"/>
+          <w14:ligatures w14:val="none"/>
+        </w:rPr>
+        <w:t>(</w:t>
+      </w:r>
+      <w:proofErr w:type="spellStart"/>
+      <w:r>
+        <w:rPr>
+          <w:rFonts w:ascii="Consolas" w:eastAsia="Times New Roman" w:hAnsi="Consolas" w:cs="Times New Roman"/>
+          <w:color w:val="001080"/>
+          <w:kern w:val="0"/>
+          <w:sz w:val="21"/>
+          <w:szCs w:val="21"/>
+          <w14:ligatures w14:val="none"/>
+        </w:rPr>
+        <w:t>llm_response</w:t>
+      </w:r>
+      <w:proofErr w:type="spellEnd"/>
+      <w:r>
+        <w:rPr>
+          <w:rFonts w:ascii="Consolas" w:eastAsia="Times New Roman" w:hAnsi="Consolas" w:cs="Times New Roman"/>
+          <w:color w:val="3B3B3B"/>
+          <w:kern w:val="0"/>
+          <w:sz w:val="21"/>
+          <w:szCs w:val="21"/>
+          <w14:ligatures w14:val="none"/>
+        </w:rPr>
+        <w:t xml:space="preserve">, </w:t>
+      </w:r>
+      <w:proofErr w:type="spellStart"/>
+      <w:r>
+        <w:rPr>
+          <w:rFonts w:ascii="Consolas" w:eastAsia="Times New Roman" w:hAnsi="Consolas" w:cs="Times New Roman"/>
+          <w:color w:val="001080"/>
+          <w:kern w:val="0"/>
+          <w:sz w:val="21"/>
+          <w:szCs w:val="21"/>
+          <w14:ligatures w14:val="none"/>
+        </w:rPr>
+        <w:t>url</w:t>
+      </w:r>
+      <w:proofErr w:type="spellEnd"/>
+      <w:r>
+        <w:rPr>
+          <w:rFonts w:ascii="Consolas" w:eastAsia="Times New Roman" w:hAnsi="Consolas" w:cs="Times New Roman"/>
+          <w:color w:val="3B3B3B"/>
+          <w:kern w:val="0"/>
+          <w:sz w:val="21"/>
+          <w:szCs w:val="21"/>
+          <w14:ligatures w14:val="none"/>
+        </w:rPr>
+        <w:t>)</w:t>
+      </w:r>
+    </w:p>
+    <w:p>
+      <w:pPr>
+        <w:pStyle w:val="ListParagraph"/>
+        <w:numPr>
+          <w:ilvl w:val="1"/>
+          <w:numId w:val="19"/>
+        </w:numPr>
+        <w:shd w:val="clear" w:color="auto" w:fill="FFFFFF"/>
+        <w:spacing w:after="0" w:line="285" w:lineRule="atLeast"/>
+        <w:rPr>
+          <w:rFonts w:ascii="Consolas" w:eastAsia="Times New Roman" w:hAnsi="Consolas" w:cs="Times New Roman"/>
+          <w:color w:val="3B3B3B"/>
+          <w:kern w:val="0"/>
+          <w:sz w:val="21"/>
+          <w:szCs w:val="21"/>
+          <w14:ligatures w14:val="none"/>
+        </w:rPr>
+      </w:pPr>
+    </w:p>
+    <w:p>
+      <w:pPr>
+        <w:pStyle w:val="ListParagraph"/>
+        <w:numPr>
+          <w:ilvl w:val="1"/>
+          <w:numId w:val="19"/>
+        </w:numPr>
+        <w:shd w:val="clear" w:color="auto" w:fill="FFFFFF"/>
+        <w:spacing w:after="0" w:line="285" w:lineRule="atLeast"/>
+        <w:rPr>
+          <w:rFonts w:ascii="Consolas" w:eastAsia="Times New Roman" w:hAnsi="Consolas" w:cs="Times New Roman"/>
+          <w:color w:val="3B3B3B"/>
+          <w:kern w:val="0"/>
+          <w:sz w:val="21"/>
+          <w:szCs w:val="21"/>
+          <w14:ligatures w14:val="none"/>
+        </w:rPr>
+      </w:pPr>
+      <w:r>
+        <w:rPr>
+          <w:rFonts w:ascii="Consolas" w:eastAsia="Times New Roman" w:hAnsi="Consolas" w:cs="Times New Roman"/>
+          <w:color w:val="3B3B3B"/>
+          <w:kern w:val="0"/>
+          <w:sz w:val="21"/>
+          <w:szCs w:val="21"/>
+          <w14:ligatures w14:val="none"/>
+        </w:rPr>
+        <w:t xml:space="preserve">            </w:t>
+      </w:r>
+      <w:r>
+        <w:rPr>
+          <w:rFonts w:ascii="Consolas" w:eastAsia="Times New Roman" w:hAnsi="Consolas" w:cs="Times New Roman"/>
+          <w:color w:val="AF00DB"/>
+          <w:kern w:val="0"/>
+          <w:sz w:val="21"/>
+          <w:szCs w:val="21"/>
+          <w14:ligatures w14:val="none"/>
+        </w:rPr>
+        <w:t>if</w:t>
+      </w:r>
+      <w:r>
+        <w:rPr>
+          <w:rFonts w:ascii="Consolas" w:eastAsia="Times New Roman" w:hAnsi="Consolas" w:cs="Times New Roman"/>
+          <w:color w:val="3B3B3B"/>
+          <w:kern w:val="0"/>
+          <w:sz w:val="21"/>
+          <w:szCs w:val="21"/>
+          <w14:ligatures w14:val="none"/>
+        </w:rPr>
+        <w:t xml:space="preserve"> </w:t>
+      </w:r>
+      <w:proofErr w:type="spellStart"/>
+      <w:r>
+        <w:rPr>
+          <w:rFonts w:ascii="Consolas" w:eastAsia="Times New Roman" w:hAnsi="Consolas" w:cs="Times New Roman"/>
+          <w:color w:val="001080"/>
+          <w:kern w:val="0"/>
+          <w:sz w:val="21"/>
+          <w:szCs w:val="21"/>
+          <w14:ligatures w14:val="none"/>
+        </w:rPr>
+        <w:t>parsed_result</w:t>
+      </w:r>
+      <w:proofErr w:type="spellEnd"/>
+      <w:r>
+        <w:rPr>
+          <w:rFonts w:ascii="Consolas" w:eastAsia="Times New Roman" w:hAnsi="Consolas" w:cs="Times New Roman"/>
+          <w:color w:val="3B3B3B"/>
+          <w:kern w:val="0"/>
+          <w:sz w:val="21"/>
+          <w:szCs w:val="21"/>
+          <w14:ligatures w14:val="none"/>
+        </w:rPr>
+        <w:t>:</w:t>
+      </w:r>
+    </w:p>
+    <w:p>
+      <w:pPr>
+        <w:pStyle w:val="ListParagraph"/>
+        <w:numPr>
+          <w:ilvl w:val="1"/>
+          <w:numId w:val="19"/>
+        </w:numPr>
+        <w:shd w:val="clear" w:color="auto" w:fill="FFFFFF"/>
+        <w:spacing w:after="0" w:line="285" w:lineRule="atLeast"/>
+        <w:rPr>
+          <w:rFonts w:ascii="Consolas" w:eastAsia="Times New Roman" w:hAnsi="Consolas" w:cs="Times New Roman"/>
+          <w:color w:val="3B3B3B"/>
+          <w:kern w:val="0"/>
+          <w:sz w:val="21"/>
+          <w:szCs w:val="21"/>
+          <w14:ligatures w14:val="none"/>
+        </w:rPr>
+      </w:pPr>
+      <w:r>
+        <w:rPr>
+          <w:rFonts w:ascii="Consolas" w:eastAsia="Times New Roman" w:hAnsi="Consolas" w:cs="Times New Roman"/>
+          <w:color w:val="3B3B3B"/>
+          <w:kern w:val="0"/>
+          <w:sz w:val="21"/>
+          <w:szCs w:val="21"/>
+          <w14:ligatures w14:val="none"/>
+        </w:rPr>
+        <w:t xml:space="preserve">                </w:t>
+      </w:r>
+      <w:proofErr w:type="spellStart"/>
+      <w:r>
+        <w:rPr>
+          <w:rFonts w:ascii="Consolas" w:eastAsia="Times New Roman" w:hAnsi="Consolas" w:cs="Times New Roman"/>
+          <w:color w:val="001080"/>
+          <w:kern w:val="0"/>
+          <w:sz w:val="21"/>
+          <w:szCs w:val="21"/>
+          <w14:ligatures w14:val="none"/>
+        </w:rPr>
+        <w:t>events_df</w:t>
+      </w:r>
+      <w:proofErr w:type="spellEnd"/>
+      <w:r>
+        <w:rPr>
+          <w:rFonts w:ascii="Consolas" w:eastAsia="Times New Roman" w:hAnsi="Consolas" w:cs="Times New Roman"/>
+          <w:color w:val="3B3B3B"/>
+          <w:kern w:val="0"/>
+          <w:sz w:val="21"/>
+          <w:szCs w:val="21"/>
+          <w14:ligatures w14:val="none"/>
+        </w:rPr>
+        <w:t xml:space="preserve"> </w:t>
+      </w:r>
+      <w:r>
+        <w:rPr>
+          <w:rFonts w:ascii="Consolas" w:eastAsia="Times New Roman" w:hAnsi="Consolas" w:cs="Times New Roman"/>
+          <w:color w:val="000000"/>
+          <w:kern w:val="0"/>
+          <w:sz w:val="21"/>
+          <w:szCs w:val="21"/>
+          <w14:ligatures w14:val="none"/>
+        </w:rPr>
+        <w:t>=</w:t>
+      </w:r>
+      <w:r>
+        <w:rPr>
+          <w:rFonts w:ascii="Consolas" w:eastAsia="Times New Roman" w:hAnsi="Consolas" w:cs="Times New Roman"/>
+          <w:color w:val="3B3B3B"/>
+          <w:kern w:val="0"/>
+          <w:sz w:val="21"/>
+          <w:szCs w:val="21"/>
+          <w14:ligatures w14:val="none"/>
+        </w:rPr>
+        <w:t xml:space="preserve"> </w:t>
+      </w:r>
+      <w:proofErr w:type="spellStart"/>
+      <w:r>
+        <w:rPr>
+          <w:rFonts w:ascii="Consolas" w:eastAsia="Times New Roman" w:hAnsi="Consolas" w:cs="Times New Roman"/>
+          <w:color w:val="267F99"/>
+          <w:kern w:val="0"/>
+          <w:sz w:val="21"/>
+          <w:szCs w:val="21"/>
+          <w14:ligatures w14:val="none"/>
+        </w:rPr>
+        <w:t>pd</w:t>
+      </w:r>
+      <w:r>
+        <w:rPr>
+          <w:rFonts w:ascii="Consolas" w:eastAsia="Times New Roman" w:hAnsi="Consolas" w:cs="Times New Roman"/>
+          <w:color w:val="3B3B3B"/>
+          <w:kern w:val="0"/>
+          <w:sz w:val="21"/>
+          <w:szCs w:val="21"/>
+          <w14:ligatures w14:val="none"/>
+        </w:rPr>
+        <w:t>.</w:t>
+      </w:r>
+      <w:r>
+        <w:rPr>
+          <w:rFonts w:ascii="Consolas" w:eastAsia="Times New Roman" w:hAnsi="Consolas" w:cs="Times New Roman"/>
+          <w:color w:val="267F99"/>
+          <w:kern w:val="0"/>
+          <w:sz w:val="21"/>
+          <w:szCs w:val="21"/>
+          <w14:ligatures w14:val="none"/>
+        </w:rPr>
+        <w:t>DataFrame</w:t>
+      </w:r>
+      <w:proofErr w:type="spellEnd"/>
+      <w:r>
+        <w:rPr>
+          <w:rFonts w:ascii="Consolas" w:eastAsia="Times New Roman" w:hAnsi="Consolas" w:cs="Times New Roman"/>
+          <w:color w:val="3B3B3B"/>
+          <w:kern w:val="0"/>
+          <w:sz w:val="21"/>
+          <w:szCs w:val="21"/>
+          <w14:ligatures w14:val="none"/>
+        </w:rPr>
+        <w:t>(</w:t>
+      </w:r>
+      <w:proofErr w:type="spellStart"/>
+      <w:r>
+        <w:rPr>
+          <w:rFonts w:ascii="Consolas" w:eastAsia="Times New Roman" w:hAnsi="Consolas" w:cs="Times New Roman"/>
+          <w:color w:val="001080"/>
+          <w:kern w:val="0"/>
+          <w:sz w:val="21"/>
+          <w:szCs w:val="21"/>
+          <w14:ligatures w14:val="none"/>
+        </w:rPr>
+        <w:t>parsed_result</w:t>
+      </w:r>
+      <w:proofErr w:type="spellEnd"/>
+      <w:r>
+        <w:rPr>
+          <w:rFonts w:ascii="Consolas" w:eastAsia="Times New Roman" w:hAnsi="Consolas" w:cs="Times New Roman"/>
+          <w:color w:val="3B3B3B"/>
+          <w:kern w:val="0"/>
+          <w:sz w:val="21"/>
+          <w:szCs w:val="21"/>
+          <w14:ligatures w14:val="none"/>
+        </w:rPr>
+        <w:t>)</w:t>
+      </w:r>
+    </w:p>
+    <w:p>
+      <w:pPr>
+        <w:pStyle w:val="ListParagraph"/>
+        <w:numPr>
+          <w:ilvl w:val="1"/>
+          <w:numId w:val="19"/>
+        </w:numPr>
+        <w:shd w:val="clear" w:color="auto" w:fill="FFFFFF"/>
+        <w:spacing w:after="0" w:line="285" w:lineRule="atLeast"/>
+        <w:rPr>
+          <w:rFonts w:ascii="Consolas" w:eastAsia="Times New Roman" w:hAnsi="Consolas" w:cs="Times New Roman"/>
+          <w:color w:val="3B3B3B"/>
+          <w:kern w:val="0"/>
+          <w:sz w:val="21"/>
+          <w:szCs w:val="21"/>
+          <w14:ligatures w14:val="none"/>
+        </w:rPr>
+      </w:pPr>
+      <w:r>
+        <w:rPr>
+          <w:rFonts w:ascii="Consolas" w:eastAsia="Times New Roman" w:hAnsi="Consolas" w:cs="Times New Roman"/>
+          <w:color w:val="3B3B3B"/>
+          <w:kern w:val="0"/>
+          <w:sz w:val="21"/>
+          <w:szCs w:val="21"/>
+          <w14:ligatures w14:val="none"/>
+        </w:rPr>
+        <w:t xml:space="preserve">Make sure that </w:t>
+      </w:r>
+      <w:proofErr w:type="spellStart"/>
+      <w:r>
+        <w:rPr>
+          <w:rFonts w:ascii="Consolas" w:eastAsia="Times New Roman" w:hAnsi="Consolas" w:cs="Times New Roman"/>
+          <w:color w:val="3B3B3B"/>
+          <w:kern w:val="0"/>
+          <w:sz w:val="21"/>
+          <w:szCs w:val="21"/>
+          <w14:ligatures w14:val="none"/>
+        </w:rPr>
+        <w:t>events_df</w:t>
+      </w:r>
+      <w:proofErr w:type="spellEnd"/>
+      <w:r>
+        <w:rPr>
+          <w:rFonts w:ascii="Consolas" w:eastAsia="Times New Roman" w:hAnsi="Consolas" w:cs="Times New Roman"/>
+          <w:color w:val="3B3B3B"/>
+          <w:kern w:val="0"/>
+          <w:sz w:val="21"/>
+          <w:szCs w:val="21"/>
+          <w14:ligatures w14:val="none"/>
+        </w:rPr>
+        <w:t xml:space="preserve"> is just one row. If it is more than one row, compare the </w:t>
+      </w:r>
+      <w:proofErr w:type="spellStart"/>
+      <w:r>
+        <w:rPr>
+          <w:rFonts w:ascii="Consolas" w:eastAsia="Times New Roman" w:hAnsi="Consolas" w:cs="Times New Roman"/>
+          <w:color w:val="3B3B3B"/>
+          <w:kern w:val="0"/>
+          <w:sz w:val="21"/>
+          <w:szCs w:val="21"/>
+          <w14:ligatures w14:val="none"/>
+        </w:rPr>
+        <w:t>event_name</w:t>
+      </w:r>
+      <w:proofErr w:type="spellEnd"/>
+      <w:r>
+        <w:rPr>
+          <w:rFonts w:ascii="Consolas" w:eastAsia="Times New Roman" w:hAnsi="Consolas" w:cs="Times New Roman"/>
+          <w:color w:val="3B3B3B"/>
+          <w:kern w:val="0"/>
+          <w:sz w:val="21"/>
+          <w:szCs w:val="21"/>
+          <w14:ligatures w14:val="none"/>
+        </w:rPr>
+        <w:t xml:space="preserve"> in the original row to the </w:t>
+      </w:r>
+      <w:proofErr w:type="spellStart"/>
+      <w:r>
+        <w:rPr>
+          <w:rFonts w:ascii="Consolas" w:eastAsia="Times New Roman" w:hAnsi="Consolas" w:cs="Times New Roman"/>
+          <w:color w:val="3B3B3B"/>
+          <w:kern w:val="0"/>
+          <w:sz w:val="21"/>
+          <w:szCs w:val="21"/>
+          <w14:ligatures w14:val="none"/>
+        </w:rPr>
+        <w:t>event_name</w:t>
+      </w:r>
+      <w:proofErr w:type="spellEnd"/>
+      <w:r>
+        <w:rPr>
+          <w:rFonts w:ascii="Consolas" w:eastAsia="Times New Roman" w:hAnsi="Consolas" w:cs="Times New Roman"/>
+          <w:color w:val="3B3B3B"/>
+          <w:kern w:val="0"/>
+          <w:sz w:val="21"/>
+          <w:szCs w:val="21"/>
+          <w14:ligatures w14:val="none"/>
+        </w:rPr>
+        <w:t xml:space="preserve"> in </w:t>
+      </w:r>
+      <w:proofErr w:type="spellStart"/>
+      <w:r>
+        <w:rPr>
+          <w:rFonts w:ascii="Consolas" w:eastAsia="Times New Roman" w:hAnsi="Consolas" w:cs="Times New Roman"/>
+          <w:color w:val="3B3B3B"/>
+          <w:kern w:val="0"/>
+          <w:sz w:val="21"/>
+          <w:szCs w:val="21"/>
+          <w14:ligatures w14:val="none"/>
+        </w:rPr>
+        <w:t>events_df</w:t>
+      </w:r>
+      <w:proofErr w:type="spellEnd"/>
+      <w:r>
+        <w:rPr>
+          <w:rFonts w:ascii="Consolas" w:eastAsia="Times New Roman" w:hAnsi="Consolas" w:cs="Times New Roman"/>
+          <w:color w:val="3B3B3B"/>
+          <w:kern w:val="0"/>
+          <w:sz w:val="21"/>
+          <w:szCs w:val="21"/>
+          <w14:ligatures w14:val="none"/>
+        </w:rPr>
+        <w:t xml:space="preserve"> using fuzzy. One of these rows should match at least at 80 from fuzzy. That is the one that you want and will be referred to as the new row from here on in in this explanation. </w:t>
+      </w:r>
+    </w:p>
+    <w:p>
+      <w:pPr>
+        <w:pStyle w:val="ListParagraph"/>
+        <w:numPr>
+          <w:ilvl w:val="0"/>
+          <w:numId w:val="19"/>
+        </w:numPr>
+        <w:shd w:val="clear" w:color="auto" w:fill="FFFFFF"/>
+        <w:spacing w:after="0" w:line="285" w:lineRule="atLeast"/>
+        <w:rPr>
+          <w:rFonts w:ascii="Consolas" w:eastAsia="Times New Roman" w:hAnsi="Consolas" w:cs="Times New Roman"/>
+          <w:color w:val="3B3B3B"/>
+          <w:kern w:val="0"/>
+          <w:sz w:val="21"/>
+          <w:szCs w:val="21"/>
+          <w14:ligatures w14:val="none"/>
+        </w:rPr>
+      </w:pPr>
+      <w:r>
+        <w:rPr>
+          <w:rFonts w:ascii="Consolas" w:eastAsia="Times New Roman" w:hAnsi="Consolas" w:cs="Times New Roman"/>
+          <w:color w:val="3B3B3B"/>
+          <w:kern w:val="0"/>
+          <w:sz w:val="21"/>
+          <w:szCs w:val="21"/>
+          <w14:ligatures w14:val="none"/>
+        </w:rPr>
+        <w:t xml:space="preserve">Now that you have </w:t>
+      </w:r>
+      <w:proofErr w:type="spellStart"/>
+      <w:r>
+        <w:rPr>
+          <w:rFonts w:ascii="Consolas" w:eastAsia="Times New Roman" w:hAnsi="Consolas" w:cs="Times New Roman"/>
+          <w:color w:val="3B3B3B"/>
+          <w:kern w:val="0"/>
+          <w:sz w:val="21"/>
+          <w:szCs w:val="21"/>
+          <w14:ligatures w14:val="none"/>
+        </w:rPr>
+        <w:t>events_df</w:t>
+      </w:r>
+      <w:proofErr w:type="spellEnd"/>
+      <w:r>
+        <w:rPr>
+          <w:rFonts w:ascii="Consolas" w:eastAsia="Times New Roman" w:hAnsi="Consolas" w:cs="Times New Roman"/>
+          <w:color w:val="3B3B3B"/>
+          <w:kern w:val="0"/>
+          <w:sz w:val="21"/>
+          <w:szCs w:val="21"/>
+          <w14:ligatures w14:val="none"/>
+        </w:rPr>
+        <w:t>, you can compare the row from events that started this and replace the original information in the row (original row) that you are working on as follows.</w:t>
+      </w:r>
+    </w:p>
+    <w:p>
+      <w:pPr>
+        <w:pStyle w:val="ListParagraph"/>
+        <w:numPr>
+          <w:ilvl w:val="1"/>
+          <w:numId w:val="19"/>
+        </w:numPr>
+        <w:shd w:val="clear" w:color="auto" w:fill="FFFFFF"/>
+        <w:spacing w:after="0" w:line="285" w:lineRule="atLeast"/>
+        <w:rPr>
+          <w:rFonts w:ascii="Consolas" w:eastAsia="Times New Roman" w:hAnsi="Consolas" w:cs="Times New Roman"/>
+          <w:color w:val="3B3B3B"/>
+          <w:kern w:val="0"/>
+          <w:sz w:val="21"/>
+          <w:szCs w:val="21"/>
+          <w14:ligatures w14:val="none"/>
+        </w:rPr>
+      </w:pPr>
+      <w:r>
+        <w:rPr>
+          <w:rFonts w:ascii="Consolas" w:eastAsia="Times New Roman" w:hAnsi="Consolas" w:cs="Times New Roman"/>
+          <w:color w:val="3B3B3B"/>
+          <w:kern w:val="0"/>
+          <w:sz w:val="21"/>
+          <w:szCs w:val="21"/>
+          <w14:ligatures w14:val="none"/>
+        </w:rPr>
+        <w:t>Assemble the following information into a new row that replaces the original row.</w:t>
+      </w:r>
+    </w:p>
+    <w:p>
+      <w:pPr>
+        <w:pStyle w:val="ListParagraph"/>
+        <w:numPr>
+          <w:ilvl w:val="2"/>
+          <w:numId w:val="19"/>
+        </w:numPr>
+        <w:shd w:val="clear" w:color="auto" w:fill="FFFFFF"/>
+        <w:spacing w:after="0" w:line="285" w:lineRule="atLeast"/>
+        <w:rPr>
+          <w:rFonts w:ascii="Consolas" w:eastAsia="Times New Roman" w:hAnsi="Consolas" w:cs="Times New Roman"/>
+          <w:color w:val="3B3B3B"/>
+          <w:kern w:val="0"/>
+          <w:sz w:val="21"/>
+          <w:szCs w:val="21"/>
+          <w14:ligatures w14:val="none"/>
+        </w:rPr>
+      </w:pPr>
+      <w:r>
+        <w:rPr>
+          <w:rFonts w:ascii="Consolas" w:eastAsia="Times New Roman" w:hAnsi="Consolas" w:cs="Times New Roman"/>
+          <w:color w:val="3B3B3B"/>
+          <w:kern w:val="0"/>
+          <w:sz w:val="21"/>
+          <w:szCs w:val="21"/>
+          <w14:ligatures w14:val="none"/>
+        </w:rPr>
+        <w:t xml:space="preserve">For each column in the </w:t>
+      </w:r>
+      <w:proofErr w:type="spellStart"/>
+      <w:r>
+        <w:rPr>
+          <w:rFonts w:ascii="Consolas" w:eastAsia="Times New Roman" w:hAnsi="Consolas" w:cs="Times New Roman"/>
+          <w:color w:val="3B3B3B"/>
+          <w:kern w:val="0"/>
+          <w:sz w:val="21"/>
+          <w:szCs w:val="21"/>
+          <w14:ligatures w14:val="none"/>
+        </w:rPr>
+        <w:t>original_row</w:t>
+      </w:r>
+      <w:proofErr w:type="spellEnd"/>
+      <w:r>
+        <w:rPr>
+          <w:rFonts w:ascii="Consolas" w:eastAsia="Times New Roman" w:hAnsi="Consolas" w:cs="Times New Roman"/>
+          <w:color w:val="3B3B3B"/>
+          <w:kern w:val="0"/>
+          <w:sz w:val="21"/>
+          <w:szCs w:val="21"/>
+          <w14:ligatures w14:val="none"/>
+        </w:rPr>
+        <w:t xml:space="preserve"> compare that to the new row returned from </w:t>
+      </w:r>
+      <w:proofErr w:type="spellStart"/>
+      <w:r>
+        <w:rPr>
+          <w:rFonts w:ascii="Consolas" w:eastAsia="Times New Roman" w:hAnsi="Consolas" w:cs="Times New Roman"/>
+          <w:color w:val="3B3B3B"/>
+          <w:kern w:val="0"/>
+          <w:sz w:val="21"/>
+          <w:szCs w:val="21"/>
+          <w14:ligatures w14:val="none"/>
+        </w:rPr>
+        <w:t>event_df</w:t>
+      </w:r>
+      <w:proofErr w:type="spellEnd"/>
+      <w:r>
+        <w:rPr>
+          <w:rFonts w:ascii="Consolas" w:eastAsia="Times New Roman" w:hAnsi="Consolas" w:cs="Times New Roman"/>
+          <w:color w:val="3B3B3B"/>
+          <w:kern w:val="0"/>
+          <w:sz w:val="21"/>
+          <w:szCs w:val="21"/>
+          <w14:ligatures w14:val="none"/>
+        </w:rPr>
+        <w:t xml:space="preserve">. If the </w:t>
+      </w:r>
+      <w:proofErr w:type="spellStart"/>
+      <w:r>
+        <w:rPr>
+          <w:rFonts w:ascii="Consolas" w:eastAsia="Times New Roman" w:hAnsi="Consolas" w:cs="Times New Roman"/>
+          <w:color w:val="3B3B3B"/>
+          <w:kern w:val="0"/>
+          <w:sz w:val="21"/>
+          <w:szCs w:val="21"/>
+          <w14:ligatures w14:val="none"/>
+        </w:rPr>
+        <w:t>original_row</w:t>
+      </w:r>
+      <w:proofErr w:type="spellEnd"/>
+      <w:r>
+        <w:rPr>
+          <w:rFonts w:ascii="Consolas" w:eastAsia="Times New Roman" w:hAnsi="Consolas" w:cs="Times New Roman"/>
+          <w:color w:val="3B3B3B"/>
+          <w:kern w:val="0"/>
+          <w:sz w:val="21"/>
+          <w:szCs w:val="21"/>
+          <w14:ligatures w14:val="none"/>
+        </w:rPr>
+        <w:t xml:space="preserve"> is == ‘’ or NULL then take the information from the new row and put that information in the column for the original row. </w:t>
+      </w:r>
+    </w:p>
+    <w:p>
+      <w:pPr>
+        <w:pStyle w:val="ListParagraph"/>
+        <w:numPr>
+          <w:ilvl w:val="2"/>
+          <w:numId w:val="19"/>
+        </w:numPr>
+        <w:shd w:val="clear" w:color="auto" w:fill="FFFFFF"/>
+        <w:spacing w:after="0" w:line="285" w:lineRule="atLeast"/>
+        <w:rPr>
+          <w:rFonts w:ascii="Consolas" w:eastAsia="Times New Roman" w:hAnsi="Consolas" w:cs="Times New Roman"/>
+          <w:color w:val="3B3B3B"/>
+          <w:kern w:val="0"/>
+          <w:sz w:val="21"/>
+          <w:szCs w:val="21"/>
+          <w14:ligatures w14:val="none"/>
+        </w:rPr>
+      </w:pPr>
+      <w:r>
+        <w:rPr>
+          <w:rFonts w:ascii="Consolas" w:eastAsia="Times New Roman" w:hAnsi="Consolas" w:cs="Times New Roman"/>
+          <w:color w:val="3B3B3B"/>
+          <w:kern w:val="0"/>
+          <w:sz w:val="21"/>
+          <w:szCs w:val="21"/>
+          <w14:ligatures w14:val="none"/>
+        </w:rPr>
+        <w:t>If they both have information count the length of characters in the original row and the new row. Whichever has more characters that information is now used in the new row.</w:t>
+      </w:r>
+    </w:p>
+    <w:p>
+      <w:pPr>
+        <w:pStyle w:val="ListParagraph"/>
+        <w:numPr>
+          <w:ilvl w:val="2"/>
+          <w:numId w:val="19"/>
+        </w:numPr>
+        <w:shd w:val="clear" w:color="auto" w:fill="FFFFFF"/>
+        <w:spacing w:after="0" w:line="285" w:lineRule="atLeast"/>
+        <w:rPr>
+          <w:rFonts w:ascii="Consolas" w:eastAsia="Times New Roman" w:hAnsi="Consolas" w:cs="Times New Roman"/>
+          <w:color w:val="3B3B3B"/>
+          <w:kern w:val="0"/>
+          <w:sz w:val="21"/>
+          <w:szCs w:val="21"/>
+          <w14:ligatures w14:val="none"/>
+        </w:rPr>
+      </w:pPr>
+      <w:r>
+        <w:rPr>
+          <w:rFonts w:ascii="Consolas" w:eastAsia="Times New Roman" w:hAnsi="Consolas" w:cs="Times New Roman"/>
+          <w:color w:val="3B3B3B"/>
+          <w:kern w:val="0"/>
+          <w:sz w:val="21"/>
+          <w:szCs w:val="21"/>
+          <w14:ligatures w14:val="none"/>
+        </w:rPr>
+        <w:t>Write the new row to the events table replacing the original row.</w:t>
+      </w:r>
+    </w:p>
+    <w:p>
+      <w:pPr>
+        <w:pStyle w:val="ListParagraph"/>
+        <w:numPr>
+          <w:ilvl w:val="0"/>
+          <w:numId w:val="19"/>
+        </w:numPr>
+      </w:pPr>
+      <w:r>
+        <w:t xml:space="preserve"> </w:t>
+      </w:r>
+      <w:r>
+        <w:t xml:space="preserve">Update / write </w:t>
+      </w:r>
+      <w:r>
+        <w:t xml:space="preserve"> </w:t>
+      </w:r>
+      <w:r>
+        <w:t xml:space="preserve">the </w:t>
+      </w:r>
+      <w:r>
+        <w:t xml:space="preserve"> </w:t>
+      </w:r>
+      <w:proofErr w:type="spellStart"/>
+      <w:r>
+        <w:t>url</w:t>
+      </w:r>
+      <w:proofErr w:type="spellEnd"/>
+      <w:r>
+        <w:t xml:space="preserve"> </w:t>
+      </w:r>
+      <w:r>
+        <w:t>to</w:t>
+      </w:r>
+      <w:r>
+        <w:t xml:space="preserve"> the </w:t>
+      </w:r>
+      <w:proofErr w:type="spellStart"/>
+      <w:r>
+        <w:t>urls</w:t>
+      </w:r>
+      <w:proofErr w:type="spellEnd"/>
+      <w:r>
+        <w:t xml:space="preserve"> table. </w:t>
+      </w:r>
+      <w:r>
+        <w:t xml:space="preserve">Use </w:t>
+      </w:r>
+      <w:r>
+        <w:rPr>
+          <w:rFonts w:ascii="Consolas" w:eastAsia="Times New Roman" w:hAnsi="Consolas" w:cs="Times New Roman"/>
+          <w:color w:val="795E26"/>
+          <w:kern w:val="0"/>
+          <w:sz w:val="21"/>
+          <w:szCs w:val="21"/>
+          <w14:ligatures w14:val="none"/>
+        </w:rPr>
+        <w:t xml:space="preserve"> </w:t>
+      </w:r>
+      <w:proofErr w:type="spellStart"/>
+      <w:r>
+        <w:t>write_url_to_db</w:t>
+      </w:r>
+      <w:proofErr w:type="spellEnd"/>
+      <w:r>
+        <w:t xml:space="preserve">(self, </w:t>
+      </w:r>
+      <w:proofErr w:type="spellStart"/>
+      <w:r>
+        <w:t>org_names</w:t>
+      </w:r>
+      <w:proofErr w:type="spellEnd"/>
+      <w:r>
+        <w:t xml:space="preserve">, keywords, </w:t>
+      </w:r>
+      <w:proofErr w:type="spellStart"/>
+      <w:r>
+        <w:t>url</w:t>
+      </w:r>
+      <w:proofErr w:type="spellEnd"/>
+      <w:r>
+        <w:t xml:space="preserve">, </w:t>
+      </w:r>
+      <w:proofErr w:type="spellStart"/>
+      <w:r>
+        <w:t>other_links</w:t>
+      </w:r>
+      <w:proofErr w:type="spellEnd"/>
+      <w:r>
+        <w:t xml:space="preserve">, relevant, </w:t>
+      </w:r>
+      <w:proofErr w:type="spellStart"/>
+      <w:r>
+        <w:t>increment_crawl_trys</w:t>
+      </w:r>
+      <w:proofErr w:type="spellEnd"/>
+      <w:r>
+        <w:t>)</w:t>
+      </w:r>
+      <w:r>
+        <w:t xml:space="preserve"> to do this. </w:t>
+      </w:r>
+      <w:r>
+        <w:t xml:space="preserve">You can get </w:t>
+      </w:r>
+      <w:proofErr w:type="spellStart"/>
+      <w:r>
+        <w:t>org_names</w:t>
+      </w:r>
+      <w:proofErr w:type="spellEnd"/>
+      <w:r>
+        <w:t xml:space="preserve">, keywords (called </w:t>
+      </w:r>
+      <w:proofErr w:type="spellStart"/>
+      <w:r>
+        <w:t>dance_style</w:t>
+      </w:r>
+      <w:proofErr w:type="spellEnd"/>
+      <w:r>
+        <w:t xml:space="preserve"> in </w:t>
+      </w:r>
+      <w:proofErr w:type="spellStart"/>
+      <w:r>
+        <w:t>events_df</w:t>
+      </w:r>
+      <w:proofErr w:type="spellEnd"/>
+      <w:r>
+        <w:t xml:space="preserve">) from </w:t>
+      </w:r>
+      <w:proofErr w:type="spellStart"/>
+      <w:r>
+        <w:t>events_df</w:t>
+      </w:r>
+      <w:proofErr w:type="spellEnd"/>
+      <w:r>
+        <w:t xml:space="preserve">.  </w:t>
+      </w:r>
+      <w:proofErr w:type="spellStart"/>
+      <w:r>
+        <w:t>other_links</w:t>
+      </w:r>
+      <w:proofErr w:type="spellEnd"/>
+      <w:r>
+        <w:t xml:space="preserve"> = ‘’, and relevant=True, </w:t>
+      </w:r>
+      <w:proofErr w:type="spellStart"/>
+      <w:r>
+        <w:t>increment_crawl_trys</w:t>
+      </w:r>
+      <w:proofErr w:type="spellEnd"/>
+      <w:r>
+        <w:t xml:space="preserve"> = 1. </w:t>
+      </w:r>
+      <w:r>
+        <w:t xml:space="preserve">This method is in the </w:t>
+      </w:r>
+      <w:proofErr w:type="spellStart"/>
+      <w:r>
+        <w:t>DatabaseHandler</w:t>
+      </w:r>
+      <w:proofErr w:type="spellEnd"/>
+      <w:r>
+        <w:t xml:space="preserve"> class and should be instantiated in this program in the imports using:</w:t>
+      </w:r>
+    </w:p>
+    <w:p>
+      <w:pPr>
+        <w:pStyle w:val="ListParagraph"/>
+      </w:pPr>
+      <w:r>
+        <w:t xml:space="preserve">from db.py import </w:t>
+      </w:r>
+      <w:proofErr w:type="spellStart"/>
+      <w:r>
+        <w:t>DatabaseHandler</w:t>
+      </w:r>
+      <w:proofErr w:type="spellEnd"/>
+      <w:r>
+        <w:t xml:space="preserve">. The instance is </w:t>
+      </w:r>
+      <w:proofErr w:type="spellStart"/>
+      <w:r>
+        <w:t>db_handler</w:t>
+      </w:r>
+      <w:proofErr w:type="spellEnd"/>
+      <w:r>
+        <w:t>().</w:t>
+      </w:r>
+    </w:p>
+    <w:p>
+      <w:pPr>
+        <w:pStyle w:val="ListParagraph"/>
+        <w:numPr>
+          <w:ilvl w:val="0"/>
+          <w:numId w:val="19"/>
+        </w:numPr>
+      </w:pPr>
+      <w:r>
+        <w:t xml:space="preserve">It should be instantiated in the __main__ as </w:t>
+      </w:r>
+      <w:proofErr w:type="spellStart"/>
+      <w:r>
+        <w:t>db_handler</w:t>
+      </w:r>
+      <w:proofErr w:type="spellEnd"/>
+      <w:r>
+        <w:t xml:space="preserve"> = </w:t>
+      </w:r>
+      <w:proofErr w:type="spellStart"/>
+      <w:r>
+        <w:t>DatabaseHandler</w:t>
+      </w:r>
+      <w:proofErr w:type="spellEnd"/>
+      <w:r>
+        <w:t>(config</w:t>
+      </w:r>
+      <w:r>
+        <w:t>)</w:t>
+      </w:r>
+    </w:p>
+    <w:p>
+      <w:pPr>
+        <w:ind w:left="360"/>
+      </w:pPr>
+      <w:r>
+        <w:lastRenderedPageBreak/>
+        <w:t>Please provide me code for that above.</w:t>
+      </w:r>
+    </w:p>
     <w:p>
       <w:r>
         <w:tab/>
@@ -3953,6 +6058,273 @@
     </w:lvl>
   </w:abstractNum>
   <w:abstractNum w:abstractNumId="11" w15:restartNumberingAfterBreak="0">
+    <w:nsid w:val="394B3174"/>
+    <w:multiLevelType w:val="hybridMultilevel"/>
+    <w:tmpl w:val="E10899B4"/>
+    <w:lvl w:ilvl="0" w:tplc="0409000F">
+      <w:start w:val="1"/>
+      <w:numFmt w:val="decimal"/>
+      <w:lvlText w:val="%1."/>
+      <w:lvlJc w:val="left"/>
+      <w:pPr>
+        <w:ind w:left="720" w:hanging="360"/>
+      </w:pPr>
+      <w:rPr>
+        <w:rFonts w:hint="default"/>
+      </w:rPr>
+    </w:lvl>
+    <w:lvl w:ilvl="1" w:tplc="04090019" w:tentative="1">
+      <w:start w:val="1"/>
+      <w:numFmt w:val="lowerLetter"/>
+      <w:lvlText w:val="%2."/>
+      <w:lvlJc w:val="left"/>
+      <w:pPr>
+        <w:ind w:left="1440" w:hanging="360"/>
+      </w:pPr>
+    </w:lvl>
+    <w:lvl w:ilvl="2" w:tplc="0409001B" w:tentative="1">
+      <w:start w:val="1"/>
+      <w:numFmt w:val="lowerRoman"/>
+      <w:lvlText w:val="%3."/>
+      <w:lvlJc w:val="right"/>
+      <w:pPr>
+        <w:ind w:left="2160" w:hanging="180"/>
+      </w:pPr>
+    </w:lvl>
+    <w:lvl w:ilvl="3" w:tplc="0409000F" w:tentative="1">
+      <w:start w:val="1"/>
+      <w:numFmt w:val="decimal"/>
+      <w:lvlText w:val="%4."/>
+      <w:lvlJc w:val="left"/>
+      <w:pPr>
+        <w:ind w:left="2880" w:hanging="360"/>
+      </w:pPr>
+    </w:lvl>
+    <w:lvl w:ilvl="4" w:tplc="04090019" w:tentative="1">
+      <w:start w:val="1"/>
+      <w:numFmt w:val="lowerLetter"/>
+      <w:lvlText w:val="%5."/>
+      <w:lvlJc w:val="left"/>
+      <w:pPr>
+        <w:ind w:left="3600" w:hanging="360"/>
+      </w:pPr>
+    </w:lvl>
+    <w:lvl w:ilvl="5" w:tplc="0409001B" w:tentative="1">
+      <w:start w:val="1"/>
+      <w:numFmt w:val="lowerRoman"/>
+      <w:lvlText w:val="%6."/>
+      <w:lvlJc w:val="right"/>
+      <w:pPr>
+        <w:ind w:left="4320" w:hanging="180"/>
+      </w:pPr>
+    </w:lvl>
+    <w:lvl w:ilvl="6" w:tplc="0409000F" w:tentative="1">
+      <w:start w:val="1"/>
+      <w:numFmt w:val="decimal"/>
+      <w:lvlText w:val="%7."/>
+      <w:lvlJc w:val="left"/>
+      <w:pPr>
+        <w:ind w:left="5040" w:hanging="360"/>
+      </w:pPr>
+    </w:lvl>
+    <w:lvl w:ilvl="7" w:tplc="04090019" w:tentative="1">
+      <w:start w:val="1"/>
+      <w:numFmt w:val="lowerLetter"/>
+      <w:lvlText w:val="%8."/>
+      <w:lvlJc w:val="left"/>
+      <w:pPr>
+        <w:ind w:left="5760" w:hanging="360"/>
+      </w:pPr>
+    </w:lvl>
+    <w:lvl w:ilvl="8" w:tplc="0409001B" w:tentative="1">
+      <w:start w:val="1"/>
+      <w:numFmt w:val="lowerRoman"/>
+      <w:lvlText w:val="%9."/>
+      <w:lvlJc w:val="right"/>
+      <w:pPr>
+        <w:ind w:left="6480" w:hanging="180"/>
+      </w:pPr>
+    </w:lvl>
+  </w:abstractNum>
+  <w:abstractNum w:abstractNumId="12" w15:restartNumberingAfterBreak="0">
+    <w:nsid w:val="3ACE3EC2"/>
+    <w:multiLevelType w:val="hybridMultilevel"/>
+    <w:tmpl w:val="B3AE9860"/>
+    <w:lvl w:ilvl="0" w:tplc="0409000F">
+      <w:start w:val="1"/>
+      <w:numFmt w:val="decimal"/>
+      <w:lvlText w:val="%1."/>
+      <w:lvlJc w:val="left"/>
+      <w:pPr>
+        <w:ind w:left="720" w:hanging="360"/>
+      </w:pPr>
+      <w:rPr>
+        <w:rFonts w:hint="default"/>
+      </w:rPr>
+    </w:lvl>
+    <w:lvl w:ilvl="1" w:tplc="04090019" w:tentative="1">
+      <w:start w:val="1"/>
+      <w:numFmt w:val="lowerLetter"/>
+      <w:lvlText w:val="%2."/>
+      <w:lvlJc w:val="left"/>
+      <w:pPr>
+        <w:ind w:left="1440" w:hanging="360"/>
+      </w:pPr>
+    </w:lvl>
+    <w:lvl w:ilvl="2" w:tplc="0409001B" w:tentative="1">
+      <w:start w:val="1"/>
+      <w:numFmt w:val="lowerRoman"/>
+      <w:lvlText w:val="%3."/>
+      <w:lvlJc w:val="right"/>
+      <w:pPr>
+        <w:ind w:left="2160" w:hanging="180"/>
+      </w:pPr>
+    </w:lvl>
+    <w:lvl w:ilvl="3" w:tplc="0409000F" w:tentative="1">
+      <w:start w:val="1"/>
+      <w:numFmt w:val="decimal"/>
+      <w:lvlText w:val="%4."/>
+      <w:lvlJc w:val="left"/>
+      <w:pPr>
+        <w:ind w:left="2880" w:hanging="360"/>
+      </w:pPr>
+    </w:lvl>
+    <w:lvl w:ilvl="4" w:tplc="04090019" w:tentative="1">
+      <w:start w:val="1"/>
+      <w:numFmt w:val="lowerLetter"/>
+      <w:lvlText w:val="%5."/>
+      <w:lvlJc w:val="left"/>
+      <w:pPr>
+        <w:ind w:left="3600" w:hanging="360"/>
+      </w:pPr>
+    </w:lvl>
+    <w:lvl w:ilvl="5" w:tplc="0409001B" w:tentative="1">
+      <w:start w:val="1"/>
+      <w:numFmt w:val="lowerRoman"/>
+      <w:lvlText w:val="%6."/>
+      <w:lvlJc w:val="right"/>
+      <w:pPr>
+        <w:ind w:left="4320" w:hanging="180"/>
+      </w:pPr>
+    </w:lvl>
+    <w:lvl w:ilvl="6" w:tplc="0409000F" w:tentative="1">
+      <w:start w:val="1"/>
+      <w:numFmt w:val="decimal"/>
+      <w:lvlText w:val="%7."/>
+      <w:lvlJc w:val="left"/>
+      <w:pPr>
+        <w:ind w:left="5040" w:hanging="360"/>
+      </w:pPr>
+    </w:lvl>
+    <w:lvl w:ilvl="7" w:tplc="04090019" w:tentative="1">
+      <w:start w:val="1"/>
+      <w:numFmt w:val="lowerLetter"/>
+      <w:lvlText w:val="%8."/>
+      <w:lvlJc w:val="left"/>
+      <w:pPr>
+        <w:ind w:left="5760" w:hanging="360"/>
+      </w:pPr>
+    </w:lvl>
+    <w:lvl w:ilvl="8" w:tplc="0409001B" w:tentative="1">
+      <w:start w:val="1"/>
+      <w:numFmt w:val="lowerRoman"/>
+      <w:lvlText w:val="%9."/>
+      <w:lvlJc w:val="right"/>
+      <w:pPr>
+        <w:ind w:left="6480" w:hanging="180"/>
+      </w:pPr>
+    </w:lvl>
+  </w:abstractNum>
+  <w:abstractNum w:abstractNumId="13" w15:restartNumberingAfterBreak="0">
+    <w:nsid w:val="3D4C574B"/>
+    <w:multiLevelType w:val="hybridMultilevel"/>
+    <w:tmpl w:val="FCFCFAC6"/>
+    <w:lvl w:ilvl="0" w:tplc="0409000F">
+      <w:start w:val="1"/>
+      <w:numFmt w:val="decimal"/>
+      <w:lvlText w:val="%1."/>
+      <w:lvlJc w:val="left"/>
+      <w:pPr>
+        <w:ind w:left="720" w:hanging="360"/>
+      </w:pPr>
+      <w:rPr>
+        <w:rFonts w:hint="default"/>
+      </w:rPr>
+    </w:lvl>
+    <w:lvl w:ilvl="1" w:tplc="04090019">
+      <w:start w:val="1"/>
+      <w:numFmt w:val="lowerLetter"/>
+      <w:lvlText w:val="%2."/>
+      <w:lvlJc w:val="left"/>
+      <w:pPr>
+        <w:ind w:left="1440" w:hanging="360"/>
+      </w:pPr>
+    </w:lvl>
+    <w:lvl w:ilvl="2" w:tplc="0409001B">
+      <w:start w:val="1"/>
+      <w:numFmt w:val="lowerRoman"/>
+      <w:lvlText w:val="%3."/>
+      <w:lvlJc w:val="right"/>
+      <w:pPr>
+        <w:ind w:left="2160" w:hanging="180"/>
+      </w:pPr>
+    </w:lvl>
+    <w:lvl w:ilvl="3" w:tplc="0409000F" w:tentative="1">
+      <w:start w:val="1"/>
+      <w:numFmt w:val="decimal"/>
+      <w:lvlText w:val="%4."/>
+      <w:lvlJc w:val="left"/>
+      <w:pPr>
+        <w:ind w:left="2880" w:hanging="360"/>
+      </w:pPr>
+    </w:lvl>
+    <w:lvl w:ilvl="4" w:tplc="04090019" w:tentative="1">
+      <w:start w:val="1"/>
+      <w:numFmt w:val="lowerLetter"/>
+      <w:lvlText w:val="%5."/>
+      <w:lvlJc w:val="left"/>
+      <w:pPr>
+        <w:ind w:left="3600" w:hanging="360"/>
+      </w:pPr>
+    </w:lvl>
+    <w:lvl w:ilvl="5" w:tplc="0409001B" w:tentative="1">
+      <w:start w:val="1"/>
+      <w:numFmt w:val="lowerRoman"/>
+      <w:lvlText w:val="%6."/>
+      <w:lvlJc w:val="right"/>
+      <w:pPr>
+        <w:ind w:left="4320" w:hanging="180"/>
+      </w:pPr>
+    </w:lvl>
+    <w:lvl w:ilvl="6" w:tplc="0409000F" w:tentative="1">
+      <w:start w:val="1"/>
+      <w:numFmt w:val="decimal"/>
+      <w:lvlText w:val="%7."/>
+      <w:lvlJc w:val="left"/>
+      <w:pPr>
+        <w:ind w:left="5040" w:hanging="360"/>
+      </w:pPr>
+    </w:lvl>
+    <w:lvl w:ilvl="7" w:tplc="04090019" w:tentative="1">
+      <w:start w:val="1"/>
+      <w:numFmt w:val="lowerLetter"/>
+      <w:lvlText w:val="%8."/>
+      <w:lvlJc w:val="left"/>
+      <w:pPr>
+        <w:ind w:left="5760" w:hanging="360"/>
+      </w:pPr>
+    </w:lvl>
+    <w:lvl w:ilvl="8" w:tplc="0409001B" w:tentative="1">
+      <w:start w:val="1"/>
+      <w:numFmt w:val="lowerRoman"/>
+      <w:lvlText w:val="%9."/>
+      <w:lvlJc w:val="right"/>
+      <w:pPr>
+        <w:ind w:left="6480" w:hanging="180"/>
+      </w:pPr>
+    </w:lvl>
+  </w:abstractNum>
+  <w:abstractNum w:abstractNumId="14" w15:restartNumberingAfterBreak="0">
     <w:nsid w:val="4BD157AD"/>
     <w:multiLevelType w:val="hybridMultilevel"/>
     <w:tmpl w:val="8846745A"/>
@@ -4038,7 +6410,7 @@
       </w:pPr>
     </w:lvl>
   </w:abstractNum>
-  <w:abstractNum w:abstractNumId="12" w15:restartNumberingAfterBreak="0">
+  <w:abstractNum w:abstractNumId="15" w15:restartNumberingAfterBreak="0">
     <w:nsid w:val="7C830598"/>
     <w:multiLevelType w:val="multilevel"/>
     <w:tmpl w:val="8E6404B4"/>
@@ -4183,7 +6555,96 @@
       </w:rPr>
     </w:lvl>
   </w:abstractNum>
-  <w:abstractNum w:abstractNumId="13" w15:restartNumberingAfterBreak="0">
+  <w:abstractNum w:abstractNumId="16" w15:restartNumberingAfterBreak="0">
+    <w:nsid w:val="7D661598"/>
+    <w:multiLevelType w:val="hybridMultilevel"/>
+    <w:tmpl w:val="0B343E4C"/>
+    <w:lvl w:ilvl="0" w:tplc="0409000F">
+      <w:start w:val="1"/>
+      <w:numFmt w:val="decimal"/>
+      <w:lvlText w:val="%1."/>
+      <w:lvlJc w:val="left"/>
+      <w:pPr>
+        <w:ind w:left="720" w:hanging="360"/>
+      </w:pPr>
+      <w:rPr>
+        <w:rFonts w:hint="default"/>
+      </w:rPr>
+    </w:lvl>
+    <w:lvl w:ilvl="1" w:tplc="04090019">
+      <w:start w:val="1"/>
+      <w:numFmt w:val="lowerLetter"/>
+      <w:lvlText w:val="%2."/>
+      <w:lvlJc w:val="left"/>
+      <w:pPr>
+        <w:ind w:left="1440" w:hanging="360"/>
+      </w:pPr>
+    </w:lvl>
+    <w:lvl w:ilvl="2" w:tplc="0409001B">
+      <w:start w:val="1"/>
+      <w:numFmt w:val="lowerRoman"/>
+      <w:lvlText w:val="%3."/>
+      <w:lvlJc w:val="right"/>
+      <w:pPr>
+        <w:ind w:left="2160" w:hanging="180"/>
+      </w:pPr>
+    </w:lvl>
+    <w:lvl w:ilvl="3" w:tplc="0409000F" w:tentative="1">
+      <w:start w:val="1"/>
+      <w:numFmt w:val="decimal"/>
+      <w:lvlText w:val="%4."/>
+      <w:lvlJc w:val="left"/>
+      <w:pPr>
+        <w:ind w:left="2880" w:hanging="360"/>
+      </w:pPr>
+    </w:lvl>
+    <w:lvl w:ilvl="4" w:tplc="04090019" w:tentative="1">
+      <w:start w:val="1"/>
+      <w:numFmt w:val="lowerLetter"/>
+      <w:lvlText w:val="%5."/>
+      <w:lvlJc w:val="left"/>
+      <w:pPr>
+        <w:ind w:left="3600" w:hanging="360"/>
+      </w:pPr>
+    </w:lvl>
+    <w:lvl w:ilvl="5" w:tplc="0409001B" w:tentative="1">
+      <w:start w:val="1"/>
+      <w:numFmt w:val="lowerRoman"/>
+      <w:lvlText w:val="%6."/>
+      <w:lvlJc w:val="right"/>
+      <w:pPr>
+        <w:ind w:left="4320" w:hanging="180"/>
+      </w:pPr>
+    </w:lvl>
+    <w:lvl w:ilvl="6" w:tplc="0409000F" w:tentative="1">
+      <w:start w:val="1"/>
+      <w:numFmt w:val="decimal"/>
+      <w:lvlText w:val="%7."/>
+      <w:lvlJc w:val="left"/>
+      <w:pPr>
+        <w:ind w:left="5040" w:hanging="360"/>
+      </w:pPr>
+    </w:lvl>
+    <w:lvl w:ilvl="7" w:tplc="04090019" w:tentative="1">
+      <w:start w:val="1"/>
+      <w:numFmt w:val="lowerLetter"/>
+      <w:lvlText w:val="%8."/>
+      <w:lvlJc w:val="left"/>
+      <w:pPr>
+        <w:ind w:left="5760" w:hanging="360"/>
+      </w:pPr>
+    </w:lvl>
+    <w:lvl w:ilvl="8" w:tplc="0409001B" w:tentative="1">
+      <w:start w:val="1"/>
+      <w:numFmt w:val="lowerRoman"/>
+      <w:lvlText w:val="%9."/>
+      <w:lvlJc w:val="right"/>
+      <w:pPr>
+        <w:ind w:left="6480" w:hanging="180"/>
+      </w:pPr>
+    </w:lvl>
+  </w:abstractNum>
+  <w:abstractNum w:abstractNumId="17" w15:restartNumberingAfterBreak="0">
     <w:nsid w:val="7ECB107A"/>
     <w:multiLevelType w:val="hybridMultilevel"/>
     <w:tmpl w:val="A91895BC"/>
@@ -4272,7 +6733,7 @@
       </w:pPr>
     </w:lvl>
   </w:abstractNum>
-  <w:abstractNum w:abstractNumId="14" w15:restartNumberingAfterBreak="0">
+  <w:abstractNum w:abstractNumId="18" w15:restartNumberingAfterBreak="0">
     <w:nsid w:val="7F9955A4"/>
     <w:multiLevelType w:val="hybridMultilevel"/>
     <w:tmpl w:val="A91895BC"/>
@@ -4371,7 +6832,7 @@
     <w:abstractNumId w:val="6"/>
   </w:num>
   <w:num w:numId="4" w16cid:durableId="1985890848">
-    <w:abstractNumId w:val="12"/>
+    <w:abstractNumId w:val="15"/>
   </w:num>
   <w:num w:numId="5" w16cid:durableId="853499110">
     <w:abstractNumId w:val="0"/>
@@ -4386,7 +6847,7 @@
     <w:abstractNumId w:val="2"/>
   </w:num>
   <w:num w:numId="9" w16cid:durableId="1035232824">
-    <w:abstractNumId w:val="11"/>
+    <w:abstractNumId w:val="14"/>
   </w:num>
   <w:num w:numId="10" w16cid:durableId="466631015">
     <w:abstractNumId w:val="10"/>
@@ -4395,16 +6856,28 @@
     <w:abstractNumId w:val="9"/>
   </w:num>
   <w:num w:numId="12" w16cid:durableId="247227450">
-    <w:abstractNumId w:val="13"/>
+    <w:abstractNumId w:val="17"/>
   </w:num>
   <w:num w:numId="13" w16cid:durableId="900678298">
-    <w:abstractNumId w:val="14"/>
+    <w:abstractNumId w:val="18"/>
   </w:num>
   <w:num w:numId="14" w16cid:durableId="1307055559">
     <w:abstractNumId w:val="7"/>
   </w:num>
   <w:num w:numId="15" w16cid:durableId="1501853312">
     <w:abstractNumId w:val="5"/>
+  </w:num>
+  <w:num w:numId="16" w16cid:durableId="468132961">
+    <w:abstractNumId w:val="12"/>
+  </w:num>
+  <w:num w:numId="17" w16cid:durableId="182088784">
+    <w:abstractNumId w:val="13"/>
+  </w:num>
+  <w:num w:numId="18" w16cid:durableId="181208560">
+    <w:abstractNumId w:val="11"/>
+  </w:num>
+  <w:num w:numId="19" w16cid:durableId="203058216">
+    <w:abstractNumId w:val="16"/>
   </w:num>
 </w:numbering>
 </file>
@@ -5008,7 +7481,6 @@
   <w:style w:type="character" w:default="1" w:styleId="DefaultParagraphFont">
     <w:name w:val="Default Paragraph Font"/>
     <w:uiPriority w:val="1"/>
-    <w:semiHidden/>
     <w:unhideWhenUsed/>
   </w:style>
   <w:style w:type="table" w:default="1" w:styleId="TableNormal">

</xml_diff>

<commit_message>
Everything should be working now
</commit_message>
<xml_diff>
--- a/documentation/Design Document for Social Dance Calendar App.docx
+++ b/documentation/Design Document for Social Dance Calendar App.docx
@@ -2727,7 +2727,15 @@
       </w:r>
       <w:proofErr w:type="spellEnd"/>
       <w:r>
-        <w:t>. Should we delete the events and if so based on what criteria and then what should we do with the remaining events.</w:t>
+        <w:t xml:space="preserve">. Should we delete the events and if </w:t>
+      </w:r>
+      <w:proofErr w:type="gramStart"/>
+      <w:r>
+        <w:t>so</w:t>
+      </w:r>
+      <w:proofErr w:type="gramEnd"/>
+      <w:r>
+        <w:t xml:space="preserve"> based on what criteria and then what should we do with the remaining events.</w:t>
       </w:r>
     </w:p>
     <w:p>
@@ -2786,13 +2794,21 @@
     </w:p>
     <w:p>
       <w:r>
-        <w:t>Now duplicates loo</w:t>
+        <w:t xml:space="preserve">Now duplicates </w:t>
+      </w:r>
+      <w:proofErr w:type="gramStart"/>
+      <w:r>
+        <w:t>loo</w:t>
       </w:r>
       <w:r>
         <w:t>k</w:t>
       </w:r>
       <w:r>
-        <w:t>s like this.</w:t>
+        <w:t>s</w:t>
+      </w:r>
+      <w:proofErr w:type="gramEnd"/>
+      <w:r>
+        <w:t xml:space="preserve"> like this.</w:t>
       </w:r>
     </w:p>
     <w:p>
@@ -2888,9 +2904,14 @@
       </w:r>
       <w:proofErr w:type="spellStart"/>
       <w:r>
-        <w:t>event_name</w:t>
+        <w:t>event_</w:t>
+      </w:r>
+      <w:proofErr w:type="gramStart"/>
+      <w:r>
+        <w:t>name</w:t>
       </w:r>
       <w:proofErr w:type="spellEnd"/>
+      <w:proofErr w:type="gramEnd"/>
       <w:r>
         <w:t xml:space="preserve"> then you want to keep one of the rows. In order of decision:</w:t>
       </w:r>
@@ -2932,7 +2953,23 @@
       </w:r>
       <w:proofErr w:type="spellEnd"/>
       <w:r>
-        <w:t xml:space="preserve">, then count up the filled columns. For example row 1 has 5 columns filled in and row 2 has 7 columns filled in, then you keep column 7. </w:t>
+        <w:t xml:space="preserve">, then </w:t>
+      </w:r>
+      <w:proofErr w:type="gramStart"/>
+      <w:r>
+        <w:t>count up</w:t>
+      </w:r>
+      <w:proofErr w:type="gramEnd"/>
+      <w:r>
+        <w:t xml:space="preserve"> the filled columns. For </w:t>
+      </w:r>
+      <w:proofErr w:type="gramStart"/>
+      <w:r>
+        <w:t>example</w:t>
+      </w:r>
+      <w:proofErr w:type="gramEnd"/>
+      <w:r>
+        <w:t xml:space="preserve"> row 1 has 5 columns filled in and row 2 has 7 columns filled in, then you keep column 7. </w:t>
       </w:r>
     </w:p>
     <w:p>
@@ -2960,7 +2997,15 @@
         <w:t>Drop events that are outside of BC. That includes all events that are in the USA</w:t>
       </w:r>
       <w:r>
-        <w:t xml:space="preserve"> or international. Need to be careful here, if the country field is blank leave it. If it say anything other than null or blank or CA then delete that event</w:t>
+        <w:t xml:space="preserve"> or international. Need to be careful here, if the country field is blank leave it. If it </w:t>
+      </w:r>
+      <w:proofErr w:type="gramStart"/>
+      <w:r>
+        <w:t>say</w:t>
+      </w:r>
+      <w:proofErr w:type="gramEnd"/>
+      <w:r>
+        <w:t xml:space="preserve"> anything other than null or blank or CA then delete that event</w:t>
       </w:r>
     </w:p>
     <w:p/>
@@ -3002,7 +3047,15 @@
       </w:r>
       <w:proofErr w:type="spellEnd"/>
       <w:r>
-        <w:t xml:space="preserve"> == ‘other’ AND location IS NULL and description IS NULL</w:t>
+        <w:t xml:space="preserve"> == ‘other’ AND location IS </w:t>
+      </w:r>
+      <w:proofErr w:type="gramStart"/>
+      <w:r>
+        <w:t>NULL</w:t>
+      </w:r>
+      <w:proofErr w:type="gramEnd"/>
+      <w:r>
+        <w:t xml:space="preserve"> and description IS NULL</w:t>
       </w:r>
     </w:p>
     <w:p>
@@ -3023,7 +3076,15 @@
         </w:numPr>
       </w:pPr>
       <w:r>
-        <w:t xml:space="preserve">Get all of the events that do not have an </w:t>
+        <w:t xml:space="preserve">Get </w:t>
+      </w:r>
+      <w:proofErr w:type="gramStart"/>
+      <w:r>
+        <w:t>all of</w:t>
+      </w:r>
+      <w:proofErr w:type="gramEnd"/>
+      <w:r>
+        <w:t xml:space="preserve"> the events that do not have an </w:t>
       </w:r>
       <w:proofErr w:type="spellStart"/>
       <w:r>
@@ -3058,6 +3119,7 @@
         <w:t xml:space="preserve">else: </w:t>
       </w:r>
       <w:proofErr w:type="spellStart"/>
+      <w:proofErr w:type="gramStart"/>
       <w:r>
         <w:t>logging.</w:t>
       </w:r>
@@ -3065,6 +3127,7 @@
         <w:t>debug</w:t>
       </w:r>
       <w:proofErr w:type="spellEnd"/>
+      <w:proofErr w:type="gramEnd"/>
       <w:r>
         <w:t>(</w:t>
       </w:r>
@@ -3097,7 +3160,15 @@
       </w:r>
       <w:proofErr w:type="spellEnd"/>
       <w:r>
-        <w:t xml:space="preserve"> in the for loop.</w:t>
+        <w:t xml:space="preserve"> in the </w:t>
+      </w:r>
+      <w:proofErr w:type="gramStart"/>
+      <w:r>
+        <w:t>for</w:t>
+      </w:r>
+      <w:proofErr w:type="gramEnd"/>
+      <w:r>
+        <w:t xml:space="preserve"> loop.</w:t>
       </w:r>
     </w:p>
     <w:p>
@@ -3146,18 +3217,26 @@
       </w:r>
       <w:proofErr w:type="spellEnd"/>
       <w:r>
-        <w:t xml:space="preserve">. Then use that </w:t>
-      </w:r>
-      <w:proofErr w:type="spellStart"/>
-      <w:r>
-        <w:t>url</w:t>
-      </w:r>
-      <w:proofErr w:type="spellEnd"/>
-      <w:r>
-        <w:t xml:space="preserve"> to fill in the event</w:t>
-      </w:r>
-      <w:r>
-        <w:t xml:space="preserve"> for that row.</w:t>
+        <w:t xml:space="preserve">. </w:t>
+      </w:r>
+      <w:r>
+        <w:t xml:space="preserve">Some of the google search titles will match. You want all of them </w:t>
+      </w:r>
+      <w:proofErr w:type="gramStart"/>
+      <w:r>
+        <w:t>that match</w:t>
+      </w:r>
+      <w:proofErr w:type="gramEnd"/>
+      <w:r>
+        <w:t xml:space="preserve">. You only want to select one. In order of </w:t>
+      </w:r>
+      <w:proofErr w:type="gramStart"/>
+      <w:r>
+        <w:t>preference</w:t>
+      </w:r>
+      <w:proofErr w:type="gramEnd"/>
+      <w:r>
+        <w:t xml:space="preserve"> it is:</w:t>
       </w:r>
     </w:p>
     <w:p>
@@ -3168,55 +3247,70 @@
           <w:numId w:val="19"/>
         </w:numPr>
       </w:pPr>
+      <w:proofErr w:type="spellStart"/>
       <w:r>
         <w:lastRenderedPageBreak/>
-        <w:t xml:space="preserve">That means using </w:t>
+        <w:t>url</w:t>
+      </w:r>
+      <w:proofErr w:type="spellEnd"/>
+      <w:r>
+        <w:t xml:space="preserve"> that contains ‘</w:t>
       </w:r>
       <w:proofErr w:type="spellStart"/>
       <w:r>
-        <w:t>e</w:t>
-      </w:r>
-      <w:r>
-        <w:t>xtract_text_with_playwright</w:t>
+        <w:t>alleventsin</w:t>
       </w:r>
       <w:proofErr w:type="spellEnd"/>
       <w:r>
-        <w:t>(</w:t>
+        <w:t>’, then ‘</w:t>
       </w:r>
       <w:proofErr w:type="spellStart"/>
       <w:r>
+        <w:t>eventbrite</w:t>
+      </w:r>
+      <w:proofErr w:type="spellEnd"/>
+      <w:r>
+        <w:t xml:space="preserve">’, any other </w:t>
+      </w:r>
+      <w:proofErr w:type="spellStart"/>
+      <w:r>
         <w:t>url</w:t>
       </w:r>
       <w:proofErr w:type="spellEnd"/>
       <w:r>
-        <w:t>)</w:t>
-      </w:r>
-      <w:r>
-        <w:t xml:space="preserve"> which is a method in class </w:t>
+        <w:t xml:space="preserve"> that matches and if the only </w:t>
+      </w:r>
+      <w:proofErr w:type="gramStart"/>
+      <w:r>
+        <w:t>on</w:t>
+      </w:r>
+      <w:proofErr w:type="gramEnd"/>
+      <w:r>
+        <w:t xml:space="preserve"> </w:t>
+      </w:r>
+      <w:proofErr w:type="gramStart"/>
+      <w:r>
+        <w:t>that matches</w:t>
+      </w:r>
+      <w:proofErr w:type="gramEnd"/>
+      <w:r>
+        <w:t xml:space="preserve"> contains ‘</w:t>
       </w:r>
       <w:proofErr w:type="spellStart"/>
       <w:r>
-        <w:t>EventSpider</w:t>
+        <w:t>facebook</w:t>
       </w:r>
       <w:proofErr w:type="spellEnd"/>
       <w:r>
-        <w:t xml:space="preserve">() which should be instantiated as </w:t>
+        <w:t>’ or ‘</w:t>
       </w:r>
       <w:proofErr w:type="spellStart"/>
       <w:r>
-        <w:t>es_instance</w:t>
+        <w:t>instagram</w:t>
       </w:r>
       <w:proofErr w:type="spellEnd"/>
       <w:r>
-        <w:t xml:space="preserve">(). This method returns </w:t>
-      </w:r>
-      <w:proofErr w:type="spellStart"/>
-      <w:r>
-        <w:t>extracted_text</w:t>
-      </w:r>
-      <w:proofErr w:type="spellEnd"/>
-      <w:r>
-        <w:t>.</w:t>
+        <w:t xml:space="preserve">’ us that one. </w:t>
       </w:r>
     </w:p>
     <w:p>
@@ -3228,66 +3322,73 @@
         </w:numPr>
       </w:pPr>
       <w:r>
-        <w:t xml:space="preserve">Now that you have the </w:t>
+        <w:t xml:space="preserve">Then use that </w:t>
       </w:r>
       <w:proofErr w:type="spellStart"/>
       <w:r>
-        <w:t>extracted_text</w:t>
+        <w:t>url</w:t>
       </w:r>
       <w:proofErr w:type="spellEnd"/>
       <w:r>
-        <w:t xml:space="preserve"> you can run </w:t>
+        <w:t xml:space="preserve"> to fill in the event</w:t>
+      </w:r>
+      <w:r>
+        <w:t xml:space="preserve"> for that row.</w:t>
+      </w:r>
+    </w:p>
+    <w:p>
+      <w:pPr>
+        <w:pStyle w:val="ListParagraph"/>
+        <w:numPr>
+          <w:ilvl w:val="1"/>
+          <w:numId w:val="19"/>
+        </w:numPr>
+      </w:pPr>
+      <w:r>
+        <w:t xml:space="preserve">That means using </w:t>
       </w:r>
       <w:proofErr w:type="spellStart"/>
       <w:r>
-        <w:t>llm_handler.check_keywords_in_text</w:t>
+        <w:t>e</w:t>
+      </w:r>
+      <w:r>
+        <w:t>xtract_text_with_playwright</w:t>
       </w:r>
       <w:proofErr w:type="spellEnd"/>
       <w:r>
         <w:t>(</w:t>
       </w:r>
+      <w:proofErr w:type="spellStart"/>
+      <w:r>
+        <w:t>url</w:t>
+      </w:r>
+      <w:proofErr w:type="spellEnd"/>
+      <w:r>
+        <w:t>)</w:t>
+      </w:r>
+      <w:r>
+        <w:t xml:space="preserve"> which is a method in class </w:t>
+      </w:r>
+      <w:proofErr w:type="spellStart"/>
+      <w:proofErr w:type="gramStart"/>
+      <w:r>
+        <w:t>EventSpider</w:t>
+      </w:r>
+      <w:proofErr w:type="spellEnd"/>
       <w:r>
         <w:t>(</w:t>
       </w:r>
+      <w:proofErr w:type="gramEnd"/>
+      <w:r>
+        <w:t xml:space="preserve">) which should be instantiated as </w:t>
+      </w:r>
       <w:proofErr w:type="spellStart"/>
       <w:r>
-        <w:t>url</w:t>
+        <w:t>es_instance</w:t>
       </w:r>
       <w:proofErr w:type="spellEnd"/>
       <w:r>
-        <w:t xml:space="preserve">, </w:t>
-      </w:r>
-      <w:proofErr w:type="spellStart"/>
-      <w:r>
-        <w:t>extracted_text</w:t>
-      </w:r>
-      <w:proofErr w:type="spellEnd"/>
-      <w:r>
-        <w:t xml:space="preserve">, </w:t>
-      </w:r>
-      <w:proofErr w:type="spellStart"/>
-      <w:r>
-        <w:t>org_name</w:t>
-      </w:r>
-      <w:proofErr w:type="spellEnd"/>
-      <w:r>
-        <w:t xml:space="preserve">, </w:t>
-      </w:r>
-      <w:proofErr w:type="spellStart"/>
-      <w:r>
-        <w:t>keywords_list</w:t>
-      </w:r>
-      <w:proofErr w:type="spellEnd"/>
-      <w:r>
-        <w:t xml:space="preserve">). This returns a True if there are keywords in the </w:t>
-      </w:r>
-      <w:proofErr w:type="spellStart"/>
-      <w:r>
-        <w:t>extracted_text</w:t>
-      </w:r>
-      <w:proofErr w:type="spellEnd"/>
-      <w:r>
-        <w:t xml:space="preserve"> or a False if there are no keywords in the </w:t>
+        <w:t xml:space="preserve">(). This method returns </w:t>
       </w:r>
       <w:proofErr w:type="spellStart"/>
       <w:r>
@@ -3307,6 +3408,93 @@
         </w:numPr>
       </w:pPr>
       <w:r>
+        <w:t xml:space="preserve">Now that you have the </w:t>
+      </w:r>
+      <w:proofErr w:type="spellStart"/>
+      <w:r>
+        <w:t>extracted_text</w:t>
+      </w:r>
+      <w:proofErr w:type="spellEnd"/>
+      <w:r>
+        <w:t xml:space="preserve"> you can run </w:t>
+      </w:r>
+      <w:proofErr w:type="spellStart"/>
+      <w:r>
+        <w:t>llm_</w:t>
+      </w:r>
+      <w:proofErr w:type="gramStart"/>
+      <w:r>
+        <w:t>handler.check</w:t>
+      </w:r>
+      <w:proofErr w:type="gramEnd"/>
+      <w:r>
+        <w:t>_keywords_in_text</w:t>
+      </w:r>
+      <w:proofErr w:type="spellEnd"/>
+      <w:r>
+        <w:t>(</w:t>
+      </w:r>
+      <w:r>
+        <w:t>(</w:t>
+      </w:r>
+      <w:proofErr w:type="spellStart"/>
+      <w:r>
+        <w:t>url</w:t>
+      </w:r>
+      <w:proofErr w:type="spellEnd"/>
+      <w:r>
+        <w:t xml:space="preserve">, </w:t>
+      </w:r>
+      <w:proofErr w:type="spellStart"/>
+      <w:r>
+        <w:t>extracted_text</w:t>
+      </w:r>
+      <w:proofErr w:type="spellEnd"/>
+      <w:r>
+        <w:t xml:space="preserve">, </w:t>
+      </w:r>
+      <w:proofErr w:type="spellStart"/>
+      <w:r>
+        <w:t>org_name</w:t>
+      </w:r>
+      <w:proofErr w:type="spellEnd"/>
+      <w:r>
+        <w:t xml:space="preserve">, </w:t>
+      </w:r>
+      <w:proofErr w:type="spellStart"/>
+      <w:r>
+        <w:t>keywords_list</w:t>
+      </w:r>
+      <w:proofErr w:type="spellEnd"/>
+      <w:r>
+        <w:t xml:space="preserve">). This returns a True if there are keywords in the </w:t>
+      </w:r>
+      <w:proofErr w:type="spellStart"/>
+      <w:r>
+        <w:t>extracted_text</w:t>
+      </w:r>
+      <w:proofErr w:type="spellEnd"/>
+      <w:r>
+        <w:t xml:space="preserve"> or a False if there are no keywords in the </w:t>
+      </w:r>
+      <w:proofErr w:type="spellStart"/>
+      <w:r>
+        <w:t>extracted_text</w:t>
+      </w:r>
+      <w:proofErr w:type="spellEnd"/>
+      <w:r>
+        <w:t>.</w:t>
+      </w:r>
+    </w:p>
+    <w:p>
+      <w:pPr>
+        <w:pStyle w:val="ListParagraph"/>
+        <w:numPr>
+          <w:ilvl w:val="0"/>
+          <w:numId w:val="19"/>
+        </w:numPr>
+      </w:pPr>
+      <w:r>
         <w:t>If True:</w:t>
       </w:r>
     </w:p>
@@ -3414,6 +3602,7 @@
         <w:t xml:space="preserve"> </w:t>
       </w:r>
       <w:proofErr w:type="spellStart"/>
+      <w:proofErr w:type="gramStart"/>
       <w:r>
         <w:rPr>
           <w:rFonts w:ascii="Consolas" w:eastAsia="Times New Roman" w:hAnsi="Consolas" w:cs="Times New Roman"/>
@@ -3445,7 +3634,19 @@
           <w:szCs w:val="21"/>
           <w14:ligatures w14:val="none"/>
         </w:rPr>
-        <w:t>generate_prompt</w:t>
+        <w:t>generate</w:t>
+      </w:r>
+      <w:proofErr w:type="gramEnd"/>
+      <w:r>
+        <w:rPr>
+          <w:rFonts w:ascii="Consolas" w:eastAsia="Times New Roman" w:hAnsi="Consolas" w:cs="Times New Roman"/>
+          <w:color w:val="795E26"/>
+          <w:kern w:val="0"/>
+          <w:sz w:val="21"/>
+          <w:szCs w:val="21"/>
+          <w14:ligatures w14:val="none"/>
+        </w:rPr>
+        <w:t>_prompt</w:t>
       </w:r>
       <w:proofErr w:type="spellEnd"/>
       <w:r>
@@ -3606,6 +3807,7 @@
         <w:t xml:space="preserve"> </w:t>
       </w:r>
       <w:proofErr w:type="spellStart"/>
+      <w:proofErr w:type="gramStart"/>
       <w:r>
         <w:rPr>
           <w:rFonts w:ascii="Consolas" w:eastAsia="Times New Roman" w:hAnsi="Consolas" w:cs="Times New Roman"/>
@@ -3637,7 +3839,19 @@
           <w:szCs w:val="21"/>
           <w14:ligatures w14:val="none"/>
         </w:rPr>
-        <w:t>query_llm</w:t>
+        <w:t>query</w:t>
+      </w:r>
+      <w:proofErr w:type="gramEnd"/>
+      <w:r>
+        <w:rPr>
+          <w:rFonts w:ascii="Consolas" w:eastAsia="Times New Roman" w:hAnsi="Consolas" w:cs="Times New Roman"/>
+          <w:color w:val="795E26"/>
+          <w:kern w:val="0"/>
+          <w:sz w:val="21"/>
+          <w:szCs w:val="21"/>
+          <w14:ligatures w14:val="none"/>
+        </w:rPr>
+        <w:t>_llm</w:t>
       </w:r>
       <w:proofErr w:type="spellEnd"/>
       <w:r>
@@ -3869,6 +4083,7 @@
         <w:t xml:space="preserve"> </w:t>
       </w:r>
       <w:proofErr w:type="spellStart"/>
+      <w:proofErr w:type="gramStart"/>
       <w:r>
         <w:rPr>
           <w:rFonts w:ascii="Consolas" w:eastAsia="Times New Roman" w:hAnsi="Consolas" w:cs="Times New Roman"/>
@@ -3900,7 +4115,19 @@
           <w:szCs w:val="21"/>
           <w14:ligatures w14:val="none"/>
         </w:rPr>
-        <w:t>extract_and_parse_json</w:t>
+        <w:t>extract</w:t>
+      </w:r>
+      <w:proofErr w:type="gramEnd"/>
+      <w:r>
+        <w:rPr>
+          <w:rFonts w:ascii="Consolas" w:eastAsia="Times New Roman" w:hAnsi="Consolas" w:cs="Times New Roman"/>
+          <w:color w:val="795E26"/>
+          <w:kern w:val="0"/>
+          <w:sz w:val="21"/>
+          <w:szCs w:val="21"/>
+          <w14:ligatures w14:val="none"/>
+        </w:rPr>
+        <w:t>_and_parse_json</w:t>
       </w:r>
       <w:proofErr w:type="spellEnd"/>
       <w:r>
@@ -4134,6 +4361,7 @@
         <w:t xml:space="preserve"> </w:t>
       </w:r>
       <w:proofErr w:type="spellStart"/>
+      <w:proofErr w:type="gramStart"/>
       <w:r>
         <w:rPr>
           <w:rFonts w:ascii="Consolas" w:eastAsia="Times New Roman" w:hAnsi="Consolas" w:cs="Times New Roman"/>
@@ -4168,6 +4396,7 @@
         <w:t>DataFrame</w:t>
       </w:r>
       <w:proofErr w:type="spellEnd"/>
+      <w:proofErr w:type="gramEnd"/>
       <w:r>
         <w:rPr>
           <w:rFonts w:ascii="Consolas" w:eastAsia="Times New Roman" w:hAnsi="Consolas" w:cs="Times New Roman"/>
@@ -4327,7 +4556,55 @@
           <w:szCs w:val="21"/>
           <w14:ligatures w14:val="none"/>
         </w:rPr>
-        <w:t xml:space="preserve"> using fuzzy. One of these rows should match at least at 80 from fuzzy. That is the one that you want and will be referred to as the new row from here on in in this explanation. </w:t>
+        <w:t xml:space="preserve"> using fuzzy. One of these rows should match at </w:t>
+      </w:r>
+      <w:proofErr w:type="gramStart"/>
+      <w:r>
+        <w:rPr>
+          <w:rFonts w:ascii="Consolas" w:eastAsia="Times New Roman" w:hAnsi="Consolas" w:cs="Times New Roman"/>
+          <w:color w:val="3B3B3B"/>
+          <w:kern w:val="0"/>
+          <w:sz w:val="21"/>
+          <w:szCs w:val="21"/>
+          <w14:ligatures w14:val="none"/>
+        </w:rPr>
+        <w:t>least at</w:t>
+      </w:r>
+      <w:proofErr w:type="gramEnd"/>
+      <w:r>
+        <w:rPr>
+          <w:rFonts w:ascii="Consolas" w:eastAsia="Times New Roman" w:hAnsi="Consolas" w:cs="Times New Roman"/>
+          <w:color w:val="3B3B3B"/>
+          <w:kern w:val="0"/>
+          <w:sz w:val="21"/>
+          <w:szCs w:val="21"/>
+          <w14:ligatures w14:val="none"/>
+        </w:rPr>
+        <w:t xml:space="preserve"> 80 from fuzzy. That is the one that you want and will be referred to as the new row from here </w:t>
+      </w:r>
+      <w:proofErr w:type="gramStart"/>
+      <w:r>
+        <w:rPr>
+          <w:rFonts w:ascii="Consolas" w:eastAsia="Times New Roman" w:hAnsi="Consolas" w:cs="Times New Roman"/>
+          <w:color w:val="3B3B3B"/>
+          <w:kern w:val="0"/>
+          <w:sz w:val="21"/>
+          <w:szCs w:val="21"/>
+          <w14:ligatures w14:val="none"/>
+        </w:rPr>
+        <w:t>on in</w:t>
+      </w:r>
+      <w:proofErr w:type="gramEnd"/>
+      <w:r>
+        <w:rPr>
+          <w:rFonts w:ascii="Consolas" w:eastAsia="Times New Roman" w:hAnsi="Consolas" w:cs="Times New Roman"/>
+          <w:color w:val="3B3B3B"/>
+          <w:kern w:val="0"/>
+          <w:sz w:val="21"/>
+          <w:szCs w:val="21"/>
+          <w14:ligatures w14:val="none"/>
+        </w:rPr>
+        <w:t xml:space="preserve"> in this explanation. </w:t>
       </w:r>
     </w:p>
     <w:p>
@@ -4513,7 +4790,31 @@
           <w:szCs w:val="21"/>
           <w14:ligatures w14:val="none"/>
         </w:rPr>
-        <w:t xml:space="preserve"> is == ‘’ or NULL then take the information from the new row and put that information in the column for the original row. </w:t>
+        <w:t xml:space="preserve"> is == ‘’ or </w:t>
+      </w:r>
+      <w:proofErr w:type="gramStart"/>
+      <w:r>
+        <w:rPr>
+          <w:rFonts w:ascii="Consolas" w:eastAsia="Times New Roman" w:hAnsi="Consolas" w:cs="Times New Roman"/>
+          <w:color w:val="3B3B3B"/>
+          <w:kern w:val="0"/>
+          <w:sz w:val="21"/>
+          <w:szCs w:val="21"/>
+          <w14:ligatures w14:val="none"/>
+        </w:rPr>
+        <w:t>NULL</w:t>
+      </w:r>
+      <w:proofErr w:type="gramEnd"/>
+      <w:r>
+        <w:rPr>
+          <w:rFonts w:ascii="Consolas" w:eastAsia="Times New Roman" w:hAnsi="Consolas" w:cs="Times New Roman"/>
+          <w:color w:val="3B3B3B"/>
+          <w:kern w:val="0"/>
+          <w:sz w:val="21"/>
+          <w:szCs w:val="21"/>
+          <w14:ligatures w14:val="none"/>
+        </w:rPr>
+        <w:t xml:space="preserve"> then take the information from the new row and put that information in the column for the original row. </w:t>
       </w:r>
     </w:p>
     <w:p>
@@ -4588,17 +4889,25 @@
         <w:t xml:space="preserve"> </w:t>
       </w:r>
       <w:r>
-        <w:t xml:space="preserve">Update / write </w:t>
+        <w:t xml:space="preserve">Update / </w:t>
+      </w:r>
+      <w:proofErr w:type="gramStart"/>
+      <w:r>
+        <w:t xml:space="preserve">write </w:t>
       </w:r>
       <w:r>
         <w:t xml:space="preserve"> </w:t>
       </w:r>
       <w:r>
-        <w:t xml:space="preserve">the </w:t>
-      </w:r>
+        <w:t>the</w:t>
+      </w:r>
+      <w:proofErr w:type="gramEnd"/>
       <w:r>
         <w:t xml:space="preserve"> </w:t>
       </w:r>
+      <w:r>
+        <w:t xml:space="preserve"> </w:t>
+      </w:r>
       <w:proofErr w:type="spellStart"/>
       <w:r>
         <w:t>url</w:t>
@@ -4621,6 +4930,7 @@
       <w:r>
         <w:t xml:space="preserve"> table. </w:t>
       </w:r>
+      <w:proofErr w:type="gramStart"/>
       <w:r>
         <w:t xml:space="preserve">Use </w:t>
       </w:r>
@@ -4637,7 +4947,11 @@
       </w:r>
       <w:proofErr w:type="spellStart"/>
       <w:r>
-        <w:t>write_url_to_db</w:t>
+        <w:t>write</w:t>
+      </w:r>
+      <w:proofErr w:type="gramEnd"/>
+      <w:r>
+        <w:t>_url_to_db</w:t>
       </w:r>
       <w:proofErr w:type="spellEnd"/>
       <w:r>
@@ -4746,6 +5060,7 @@
         <w:pStyle w:val="ListParagraph"/>
       </w:pPr>
       <w:r>
+        <w:lastRenderedPageBreak/>
         <w:t xml:space="preserve">from db.py import </w:t>
       </w:r>
       <w:proofErr w:type="spellStart"/>
@@ -4758,11 +5073,19 @@
       </w:r>
       <w:proofErr w:type="spellStart"/>
       <w:r>
-        <w:t>db_handler</w:t>
+        <w:t>db_</w:t>
+      </w:r>
+      <w:proofErr w:type="gramStart"/>
+      <w:r>
+        <w:t>handler</w:t>
       </w:r>
       <w:proofErr w:type="spellEnd"/>
       <w:r>
-        <w:t>().</w:t>
+        <w:t>(</w:t>
+      </w:r>
+      <w:proofErr w:type="gramEnd"/>
+      <w:r>
+        <w:t>).</w:t>
       </w:r>
     </w:p>
     <w:p>
@@ -4801,9 +5124,114 @@
         <w:ind w:left="360"/>
       </w:pPr>
       <w:r>
-        <w:lastRenderedPageBreak/>
-        <w:t>Please provide me code for that above.</w:t>
-      </w:r>
+        <w:t xml:space="preserve">Please provide </w:t>
+      </w:r>
+      <w:proofErr w:type="gramStart"/>
+      <w:r>
+        <w:t>me</w:t>
+      </w:r>
+      <w:proofErr w:type="gramEnd"/>
+      <w:r>
+        <w:t xml:space="preserve"> code for that above.</w:t>
+      </w:r>
+      <w:r>
+        <w:t xml:space="preserve"> The code should provide a docstring at the top of the file that describes what this code does. </w:t>
+      </w:r>
+    </w:p>
+    <w:p>
+      <w:pPr>
+        <w:ind w:left="360"/>
+      </w:pPr>
+    </w:p>
+    <w:p>
+      <w:pPr>
+        <w:pStyle w:val="Heading2"/>
+      </w:pPr>
+      <w:r>
+        <w:t>January 19, 2025</w:t>
+      </w:r>
+    </w:p>
+    <w:p>
+      <w:r>
+        <w:t xml:space="preserve">So, we are working on the </w:t>
+      </w:r>
+      <w:proofErr w:type="gramStart"/>
+      <w:r>
+        <w:t>refactoring</w:t>
+      </w:r>
+      <w:proofErr w:type="gramEnd"/>
+      <w:r>
+        <w:t xml:space="preserve"> and we have the problem that our friends at Facebook are screwing around with how they put text on the page. When we go looking to fix the missing </w:t>
+      </w:r>
+      <w:proofErr w:type="spellStart"/>
+      <w:r>
+        <w:t>url</w:t>
+      </w:r>
+      <w:proofErr w:type="spellEnd"/>
+      <w:r>
+        <w:t xml:space="preserve"> problem, we are going to get </w:t>
+      </w:r>
+      <w:proofErr w:type="gramStart"/>
+      <w:r>
+        <w:t>all of</w:t>
+      </w:r>
+      <w:proofErr w:type="gramEnd"/>
+      <w:r>
+        <w:t xml:space="preserve"> the text. There will be </w:t>
+      </w:r>
+      <w:proofErr w:type="gramStart"/>
+      <w:r>
+        <w:t>a number of</w:t>
+      </w:r>
+      <w:proofErr w:type="gramEnd"/>
+      <w:r>
+        <w:t xml:space="preserve"> events. We only want the event with the largest number of columns filled out. Then that one should get the </w:t>
+      </w:r>
+      <w:proofErr w:type="spellStart"/>
+      <w:r>
+        <w:t>url</w:t>
+      </w:r>
+      <w:proofErr w:type="spellEnd"/>
+      <w:r>
+        <w:t xml:space="preserve"> that we have been carrying around. The reason is that I have </w:t>
+      </w:r>
+      <w:proofErr w:type="gramStart"/>
+      <w:r>
+        <w:t>playwright</w:t>
+      </w:r>
+      <w:proofErr w:type="gramEnd"/>
+      <w:r>
+        <w:t xml:space="preserve"> click the see more button and we get more information. The other ones, there is not that option.</w:t>
+      </w:r>
+    </w:p>
+    <w:p/>
+    <w:p>
+      <w:pPr>
+        <w:pStyle w:val="Heading2"/>
+      </w:pPr>
+      <w:r>
+        <w:t>Scraper.py</w:t>
+      </w:r>
+    </w:p>
+    <w:p>
+      <w:r>
+        <w:t xml:space="preserve">When we try to log onto google it refuses us because it does not trust Chromium. We may have to go with </w:t>
+      </w:r>
+      <w:proofErr w:type="spellStart"/>
+      <w:r>
+        <w:t>firefox</w:t>
+      </w:r>
+      <w:proofErr w:type="spellEnd"/>
+      <w:r>
+        <w:t>.</w:t>
+      </w:r>
+    </w:p>
+    <w:p/>
+    <w:p/>
+    <w:p>
+      <w:pPr>
+        <w:ind w:left="360"/>
+      </w:pPr>
     </w:p>
     <w:p>
       <w:r>

</xml_diff>

<commit_message>
Updated dance_style via the description and the event_name. Got multiple LLMs working in llm.py
</commit_message>
<xml_diff>
--- a/documentation/Design Document for Social Dance Calendar App.docx
+++ b/documentation/Design Document for Social Dance Calendar App.docx
@@ -2727,15 +2727,7 @@
       </w:r>
       <w:proofErr w:type="spellEnd"/>
       <w:r>
-        <w:t xml:space="preserve">. Should we delete the events and if </w:t>
-      </w:r>
-      <w:proofErr w:type="gramStart"/>
-      <w:r>
-        <w:t>so</w:t>
-      </w:r>
-      <w:proofErr w:type="gramEnd"/>
-      <w:r>
-        <w:t xml:space="preserve"> based on what criteria and then what should we do with the remaining events.</w:t>
+        <w:t>. Should we delete the events and if so based on what criteria and then what should we do with the remaining events.</w:t>
       </w:r>
     </w:p>
     <w:p>
@@ -2794,21 +2786,13 @@
     </w:p>
     <w:p>
       <w:r>
-        <w:t xml:space="preserve">Now duplicates </w:t>
-      </w:r>
-      <w:proofErr w:type="gramStart"/>
-      <w:r>
-        <w:t>loo</w:t>
+        <w:t>Now duplicates loo</w:t>
       </w:r>
       <w:r>
         <w:t>k</w:t>
       </w:r>
       <w:r>
-        <w:t>s</w:t>
-      </w:r>
-      <w:proofErr w:type="gramEnd"/>
-      <w:r>
-        <w:t xml:space="preserve"> like this.</w:t>
+        <w:t>s like this.</w:t>
       </w:r>
     </w:p>
     <w:p>
@@ -2904,14 +2888,9 @@
       </w:r>
       <w:proofErr w:type="spellStart"/>
       <w:r>
-        <w:t>event_</w:t>
-      </w:r>
-      <w:proofErr w:type="gramStart"/>
-      <w:r>
-        <w:t>name</w:t>
-      </w:r>
-      <w:proofErr w:type="spellEnd"/>
-      <w:proofErr w:type="gramEnd"/>
+        <w:t>event_name</w:t>
+      </w:r>
+      <w:proofErr w:type="spellEnd"/>
       <w:r>
         <w:t xml:space="preserve"> then you want to keep one of the rows. In order of decision:</w:t>
       </w:r>
@@ -2953,23 +2932,7 @@
       </w:r>
       <w:proofErr w:type="spellEnd"/>
       <w:r>
-        <w:t xml:space="preserve">, then </w:t>
-      </w:r>
-      <w:proofErr w:type="gramStart"/>
-      <w:r>
-        <w:t>count up</w:t>
-      </w:r>
-      <w:proofErr w:type="gramEnd"/>
-      <w:r>
-        <w:t xml:space="preserve"> the filled columns. For </w:t>
-      </w:r>
-      <w:proofErr w:type="gramStart"/>
-      <w:r>
-        <w:t>example</w:t>
-      </w:r>
-      <w:proofErr w:type="gramEnd"/>
-      <w:r>
-        <w:t xml:space="preserve"> row 1 has 5 columns filled in and row 2 has 7 columns filled in, then you keep column 7. </w:t>
+        <w:t xml:space="preserve">, then count up the filled columns. For example row 1 has 5 columns filled in and row 2 has 7 columns filled in, then you keep column 7. </w:t>
       </w:r>
     </w:p>
     <w:p>
@@ -2997,15 +2960,7 @@
         <w:t>Drop events that are outside of BC. That includes all events that are in the USA</w:t>
       </w:r>
       <w:r>
-        <w:t xml:space="preserve"> or international. Need to be careful here, if the country field is blank leave it. If it </w:t>
-      </w:r>
-      <w:proofErr w:type="gramStart"/>
-      <w:r>
-        <w:t>say</w:t>
-      </w:r>
-      <w:proofErr w:type="gramEnd"/>
-      <w:r>
-        <w:t xml:space="preserve"> anything other than null or blank or CA then delete that event</w:t>
+        <w:t xml:space="preserve"> or international. Need to be careful here, if the country field is blank leave it. If it say anything other than null or blank or CA then delete that event</w:t>
       </w:r>
     </w:p>
     <w:p/>
@@ -3047,15 +3002,7 @@
       </w:r>
       <w:proofErr w:type="spellEnd"/>
       <w:r>
-        <w:t xml:space="preserve"> == ‘other’ AND location IS </w:t>
-      </w:r>
-      <w:proofErr w:type="gramStart"/>
-      <w:r>
-        <w:t>NULL</w:t>
-      </w:r>
-      <w:proofErr w:type="gramEnd"/>
-      <w:r>
-        <w:t xml:space="preserve"> and description IS NULL</w:t>
+        <w:t xml:space="preserve"> == ‘other’ AND location IS NULL and description IS NULL</w:t>
       </w:r>
     </w:p>
     <w:p>
@@ -3076,15 +3023,7 @@
         </w:numPr>
       </w:pPr>
       <w:r>
-        <w:t xml:space="preserve">Get </w:t>
-      </w:r>
-      <w:proofErr w:type="gramStart"/>
-      <w:r>
-        <w:t>all of</w:t>
-      </w:r>
-      <w:proofErr w:type="gramEnd"/>
-      <w:r>
-        <w:t xml:space="preserve"> the events that do not have an </w:t>
+        <w:t xml:space="preserve">Get all of the events that do not have an </w:t>
       </w:r>
       <w:proofErr w:type="spellStart"/>
       <w:r>
@@ -3119,7 +3058,6 @@
         <w:t xml:space="preserve">else: </w:t>
       </w:r>
       <w:proofErr w:type="spellStart"/>
-      <w:proofErr w:type="gramStart"/>
       <w:r>
         <w:t>logging.</w:t>
       </w:r>
@@ -3127,7 +3065,6 @@
         <w:t>debug</w:t>
       </w:r>
       <w:proofErr w:type="spellEnd"/>
-      <w:proofErr w:type="gramEnd"/>
       <w:r>
         <w:t>(</w:t>
       </w:r>
@@ -3160,15 +3097,7 @@
       </w:r>
       <w:proofErr w:type="spellEnd"/>
       <w:r>
-        <w:t xml:space="preserve"> in the </w:t>
-      </w:r>
-      <w:proofErr w:type="gramStart"/>
-      <w:r>
-        <w:t>for</w:t>
-      </w:r>
-      <w:proofErr w:type="gramEnd"/>
-      <w:r>
-        <w:t xml:space="preserve"> loop.</w:t>
+        <w:t xml:space="preserve"> in the for loop.</w:t>
       </w:r>
     </w:p>
     <w:p>
@@ -3220,23 +3149,7 @@
         <w:t xml:space="preserve">. </w:t>
       </w:r>
       <w:r>
-        <w:t xml:space="preserve">Some of the google search titles will match. You want all of them </w:t>
-      </w:r>
-      <w:proofErr w:type="gramStart"/>
-      <w:r>
-        <w:t>that match</w:t>
-      </w:r>
-      <w:proofErr w:type="gramEnd"/>
-      <w:r>
-        <w:t xml:space="preserve">. You only want to select one. In order of </w:t>
-      </w:r>
-      <w:proofErr w:type="gramStart"/>
-      <w:r>
-        <w:t>preference</w:t>
-      </w:r>
-      <w:proofErr w:type="gramEnd"/>
-      <w:r>
-        <w:t xml:space="preserve"> it is:</w:t>
+        <w:t>Some of the google search titles will match. You want all of them that match. You only want to select one. In order of preference it is:</w:t>
       </w:r>
     </w:p>
     <w:p>
@@ -3278,23 +3191,7 @@
       </w:r>
       <w:proofErr w:type="spellEnd"/>
       <w:r>
-        <w:t xml:space="preserve"> that matches and if the only </w:t>
-      </w:r>
-      <w:proofErr w:type="gramStart"/>
-      <w:r>
-        <w:t>on</w:t>
-      </w:r>
-      <w:proofErr w:type="gramEnd"/>
-      <w:r>
-        <w:t xml:space="preserve"> </w:t>
-      </w:r>
-      <w:proofErr w:type="gramStart"/>
-      <w:r>
-        <w:t>that matches</w:t>
-      </w:r>
-      <w:proofErr w:type="gramEnd"/>
-      <w:r>
-        <w:t xml:space="preserve"> contains ‘</w:t>
+        <w:t xml:space="preserve"> that matches and if the only on that matches contains ‘</w:t>
       </w:r>
       <w:proofErr w:type="spellStart"/>
       <w:r>
@@ -3370,17 +3267,12 @@
         <w:t xml:space="preserve"> which is a method in class </w:t>
       </w:r>
       <w:proofErr w:type="spellStart"/>
-      <w:proofErr w:type="gramStart"/>
       <w:r>
         <w:t>EventSpider</w:t>
       </w:r>
       <w:proofErr w:type="spellEnd"/>
       <w:r>
-        <w:t>(</w:t>
-      </w:r>
-      <w:proofErr w:type="gramEnd"/>
-      <w:r>
-        <w:t xml:space="preserve">) which should be instantiated as </w:t>
+        <w:t xml:space="preserve">() which should be instantiated as </w:t>
       </w:r>
       <w:proofErr w:type="spellStart"/>
       <w:r>
@@ -3420,15 +3312,7 @@
       </w:r>
       <w:proofErr w:type="spellStart"/>
       <w:r>
-        <w:t>llm_</w:t>
-      </w:r>
-      <w:proofErr w:type="gramStart"/>
-      <w:r>
-        <w:t>handler.check</w:t>
-      </w:r>
-      <w:proofErr w:type="gramEnd"/>
-      <w:r>
-        <w:t>_keywords_in_text</w:t>
+        <w:t>llm_handler.check_keywords_in_text</w:t>
       </w:r>
       <w:proofErr w:type="spellEnd"/>
       <w:r>
@@ -3602,7 +3486,6 @@
         <w:t xml:space="preserve"> </w:t>
       </w:r>
       <w:proofErr w:type="spellStart"/>
-      <w:proofErr w:type="gramStart"/>
       <w:r>
         <w:rPr>
           <w:rFonts w:ascii="Consolas" w:eastAsia="Times New Roman" w:hAnsi="Consolas" w:cs="Times New Roman"/>
@@ -3634,19 +3517,7 @@
           <w:szCs w:val="21"/>
           <w14:ligatures w14:val="none"/>
         </w:rPr>
-        <w:t>generate</w:t>
-      </w:r>
-      <w:proofErr w:type="gramEnd"/>
-      <w:r>
-        <w:rPr>
-          <w:rFonts w:ascii="Consolas" w:eastAsia="Times New Roman" w:hAnsi="Consolas" w:cs="Times New Roman"/>
-          <w:color w:val="795E26"/>
-          <w:kern w:val="0"/>
-          <w:sz w:val="21"/>
-          <w:szCs w:val="21"/>
-          <w14:ligatures w14:val="none"/>
-        </w:rPr>
-        <w:t>_prompt</w:t>
+        <w:t>generate_prompt</w:t>
       </w:r>
       <w:proofErr w:type="spellEnd"/>
       <w:r>
@@ -3807,7 +3678,6 @@
         <w:t xml:space="preserve"> </w:t>
       </w:r>
       <w:proofErr w:type="spellStart"/>
-      <w:proofErr w:type="gramStart"/>
       <w:r>
         <w:rPr>
           <w:rFonts w:ascii="Consolas" w:eastAsia="Times New Roman" w:hAnsi="Consolas" w:cs="Times New Roman"/>
@@ -3839,19 +3709,7 @@
           <w:szCs w:val="21"/>
           <w14:ligatures w14:val="none"/>
         </w:rPr>
-        <w:t>query</w:t>
-      </w:r>
-      <w:proofErr w:type="gramEnd"/>
-      <w:r>
-        <w:rPr>
-          <w:rFonts w:ascii="Consolas" w:eastAsia="Times New Roman" w:hAnsi="Consolas" w:cs="Times New Roman"/>
-          <w:color w:val="795E26"/>
-          <w:kern w:val="0"/>
-          <w:sz w:val="21"/>
-          <w:szCs w:val="21"/>
-          <w14:ligatures w14:val="none"/>
-        </w:rPr>
-        <w:t>_llm</w:t>
+        <w:t>query_llm</w:t>
       </w:r>
       <w:proofErr w:type="spellEnd"/>
       <w:r>
@@ -4083,7 +3941,6 @@
         <w:t xml:space="preserve"> </w:t>
       </w:r>
       <w:proofErr w:type="spellStart"/>
-      <w:proofErr w:type="gramStart"/>
       <w:r>
         <w:rPr>
           <w:rFonts w:ascii="Consolas" w:eastAsia="Times New Roman" w:hAnsi="Consolas" w:cs="Times New Roman"/>
@@ -4115,19 +3972,7 @@
           <w:szCs w:val="21"/>
           <w14:ligatures w14:val="none"/>
         </w:rPr>
-        <w:t>extract</w:t>
-      </w:r>
-      <w:proofErr w:type="gramEnd"/>
-      <w:r>
-        <w:rPr>
-          <w:rFonts w:ascii="Consolas" w:eastAsia="Times New Roman" w:hAnsi="Consolas" w:cs="Times New Roman"/>
-          <w:color w:val="795E26"/>
-          <w:kern w:val="0"/>
-          <w:sz w:val="21"/>
-          <w:szCs w:val="21"/>
-          <w14:ligatures w14:val="none"/>
-        </w:rPr>
-        <w:t>_and_parse_json</w:t>
+        <w:t>extract_and_parse_json</w:t>
       </w:r>
       <w:proofErr w:type="spellEnd"/>
       <w:r>
@@ -4361,7 +4206,6 @@
         <w:t xml:space="preserve"> </w:t>
       </w:r>
       <w:proofErr w:type="spellStart"/>
-      <w:proofErr w:type="gramStart"/>
       <w:r>
         <w:rPr>
           <w:rFonts w:ascii="Consolas" w:eastAsia="Times New Roman" w:hAnsi="Consolas" w:cs="Times New Roman"/>
@@ -4396,7 +4240,6 @@
         <w:t>DataFrame</w:t>
       </w:r>
       <w:proofErr w:type="spellEnd"/>
-      <w:proofErr w:type="gramEnd"/>
       <w:r>
         <w:rPr>
           <w:rFonts w:ascii="Consolas" w:eastAsia="Times New Roman" w:hAnsi="Consolas" w:cs="Times New Roman"/>
@@ -4556,55 +4399,7 @@
           <w:szCs w:val="21"/>
           <w14:ligatures w14:val="none"/>
         </w:rPr>
-        <w:t xml:space="preserve"> using fuzzy. One of these rows should match at </w:t>
-      </w:r>
-      <w:proofErr w:type="gramStart"/>
-      <w:r>
-        <w:rPr>
-          <w:rFonts w:ascii="Consolas" w:eastAsia="Times New Roman" w:hAnsi="Consolas" w:cs="Times New Roman"/>
-          <w:color w:val="3B3B3B"/>
-          <w:kern w:val="0"/>
-          <w:sz w:val="21"/>
-          <w:szCs w:val="21"/>
-          <w14:ligatures w14:val="none"/>
-        </w:rPr>
-        <w:t>least at</w:t>
-      </w:r>
-      <w:proofErr w:type="gramEnd"/>
-      <w:r>
-        <w:rPr>
-          <w:rFonts w:ascii="Consolas" w:eastAsia="Times New Roman" w:hAnsi="Consolas" w:cs="Times New Roman"/>
-          <w:color w:val="3B3B3B"/>
-          <w:kern w:val="0"/>
-          <w:sz w:val="21"/>
-          <w:szCs w:val="21"/>
-          <w14:ligatures w14:val="none"/>
-        </w:rPr>
-        <w:t xml:space="preserve"> 80 from fuzzy. That is the one that you want and will be referred to as the new row from here </w:t>
-      </w:r>
-      <w:proofErr w:type="gramStart"/>
-      <w:r>
-        <w:rPr>
-          <w:rFonts w:ascii="Consolas" w:eastAsia="Times New Roman" w:hAnsi="Consolas" w:cs="Times New Roman"/>
-          <w:color w:val="3B3B3B"/>
-          <w:kern w:val="0"/>
-          <w:sz w:val="21"/>
-          <w:szCs w:val="21"/>
-          <w14:ligatures w14:val="none"/>
-        </w:rPr>
-        <w:t>on in</w:t>
-      </w:r>
-      <w:proofErr w:type="gramEnd"/>
-      <w:r>
-        <w:rPr>
-          <w:rFonts w:ascii="Consolas" w:eastAsia="Times New Roman" w:hAnsi="Consolas" w:cs="Times New Roman"/>
-          <w:color w:val="3B3B3B"/>
-          <w:kern w:val="0"/>
-          <w:sz w:val="21"/>
-          <w:szCs w:val="21"/>
-          <w14:ligatures w14:val="none"/>
-        </w:rPr>
-        <w:t xml:space="preserve"> in this explanation. </w:t>
+        <w:t xml:space="preserve"> using fuzzy. One of these rows should match at least at 80 from fuzzy. That is the one that you want and will be referred to as the new row from here on in in this explanation. </w:t>
       </w:r>
     </w:p>
     <w:p>
@@ -4790,31 +4585,7 @@
           <w:szCs w:val="21"/>
           <w14:ligatures w14:val="none"/>
         </w:rPr>
-        <w:t xml:space="preserve"> is == ‘’ or </w:t>
-      </w:r>
-      <w:proofErr w:type="gramStart"/>
-      <w:r>
-        <w:rPr>
-          <w:rFonts w:ascii="Consolas" w:eastAsia="Times New Roman" w:hAnsi="Consolas" w:cs="Times New Roman"/>
-          <w:color w:val="3B3B3B"/>
-          <w:kern w:val="0"/>
-          <w:sz w:val="21"/>
-          <w:szCs w:val="21"/>
-          <w14:ligatures w14:val="none"/>
-        </w:rPr>
-        <w:t>NULL</w:t>
-      </w:r>
-      <w:proofErr w:type="gramEnd"/>
-      <w:r>
-        <w:rPr>
-          <w:rFonts w:ascii="Consolas" w:eastAsia="Times New Roman" w:hAnsi="Consolas" w:cs="Times New Roman"/>
-          <w:color w:val="3B3B3B"/>
-          <w:kern w:val="0"/>
-          <w:sz w:val="21"/>
-          <w:szCs w:val="21"/>
-          <w14:ligatures w14:val="none"/>
-        </w:rPr>
-        <w:t xml:space="preserve"> then take the information from the new row and put that information in the column for the original row. </w:t>
+        <w:t xml:space="preserve"> is == ‘’ or NULL then take the information from the new row and put that information in the column for the original row. </w:t>
       </w:r>
     </w:p>
     <w:p>
@@ -4889,69 +4660,56 @@
         <w:t xml:space="preserve"> </w:t>
       </w:r>
       <w:r>
-        <w:t xml:space="preserve">Update / </w:t>
-      </w:r>
-      <w:proofErr w:type="gramStart"/>
-      <w:r>
-        <w:t xml:space="preserve">write </w:t>
+        <w:t xml:space="preserve">Update / write </w:t>
       </w:r>
       <w:r>
         <w:t xml:space="preserve"> </w:t>
       </w:r>
       <w:r>
-        <w:t>the</w:t>
-      </w:r>
-      <w:proofErr w:type="gramEnd"/>
+        <w:t xml:space="preserve">the </w:t>
+      </w:r>
       <w:r>
         <w:t xml:space="preserve"> </w:t>
       </w:r>
+      <w:proofErr w:type="spellStart"/>
+      <w:r>
+        <w:t>url</w:t>
+      </w:r>
+      <w:proofErr w:type="spellEnd"/>
       <w:r>
         <w:t xml:space="preserve"> </w:t>
       </w:r>
-      <w:proofErr w:type="spellStart"/>
-      <w:r>
-        <w:t>url</w:t>
-      </w:r>
-      <w:proofErr w:type="spellEnd"/>
-      <w:r>
+      <w:r>
+        <w:t>to</w:t>
+      </w:r>
+      <w:r>
+        <w:t xml:space="preserve"> the </w:t>
+      </w:r>
+      <w:proofErr w:type="spellStart"/>
+      <w:r>
+        <w:t>urls</w:t>
+      </w:r>
+      <w:proofErr w:type="spellEnd"/>
+      <w:r>
+        <w:t xml:space="preserve"> table. </w:t>
+      </w:r>
+      <w:r>
+        <w:t xml:space="preserve">Use </w:t>
+      </w:r>
+      <w:r>
+        <w:rPr>
+          <w:rFonts w:ascii="Consolas" w:eastAsia="Times New Roman" w:hAnsi="Consolas" w:cs="Times New Roman"/>
+          <w:color w:val="795E26"/>
+          <w:kern w:val="0"/>
+          <w:sz w:val="21"/>
+          <w:szCs w:val="21"/>
+          <w14:ligatures w14:val="none"/>
+        </w:rPr>
         <w:t xml:space="preserve"> </w:t>
       </w:r>
-      <w:r>
-        <w:t>to</w:t>
-      </w:r>
-      <w:r>
-        <w:t xml:space="preserve"> the </w:t>
-      </w:r>
-      <w:proofErr w:type="spellStart"/>
-      <w:r>
-        <w:t>urls</w:t>
-      </w:r>
-      <w:proofErr w:type="spellEnd"/>
-      <w:r>
-        <w:t xml:space="preserve"> table. </w:t>
-      </w:r>
-      <w:proofErr w:type="gramStart"/>
-      <w:r>
-        <w:t xml:space="preserve">Use </w:t>
-      </w:r>
-      <w:r>
-        <w:rPr>
-          <w:rFonts w:ascii="Consolas" w:eastAsia="Times New Roman" w:hAnsi="Consolas" w:cs="Times New Roman"/>
-          <w:color w:val="795E26"/>
-          <w:kern w:val="0"/>
-          <w:sz w:val="21"/>
-          <w:szCs w:val="21"/>
-          <w14:ligatures w14:val="none"/>
-        </w:rPr>
-        <w:t xml:space="preserve"> </w:t>
-      </w:r>
-      <w:proofErr w:type="spellStart"/>
-      <w:r>
-        <w:t>write</w:t>
-      </w:r>
-      <w:proofErr w:type="gramEnd"/>
-      <w:r>
-        <w:t>_url_to_db</w:t>
+      <w:proofErr w:type="spellStart"/>
+      <w:r>
+        <w:t>write_url_to_db</w:t>
       </w:r>
       <w:proofErr w:type="spellEnd"/>
       <w:r>
@@ -5073,19 +4831,11 @@
       </w:r>
       <w:proofErr w:type="spellStart"/>
       <w:r>
-        <w:t>db_</w:t>
-      </w:r>
-      <w:proofErr w:type="gramStart"/>
-      <w:r>
-        <w:t>handler</w:t>
-      </w:r>
-      <w:proofErr w:type="spellEnd"/>
-      <w:r>
-        <w:t>(</w:t>
-      </w:r>
-      <w:proofErr w:type="gramEnd"/>
-      <w:r>
-        <w:t>).</w:t>
+        <w:t>db_handler</w:t>
+      </w:r>
+      <w:proofErr w:type="spellEnd"/>
+      <w:r>
+        <w:t>().</w:t>
       </w:r>
     </w:p>
     <w:p>
@@ -5124,15 +4874,7 @@
         <w:ind w:left="360"/>
       </w:pPr>
       <w:r>
-        <w:t xml:space="preserve">Please provide </w:t>
-      </w:r>
-      <w:proofErr w:type="gramStart"/>
-      <w:r>
-        <w:t>me</w:t>
-      </w:r>
-      <w:proofErr w:type="gramEnd"/>
-      <w:r>
-        <w:t xml:space="preserve"> code for that above.</w:t>
+        <w:t>Please provide me code for that above.</w:t>
       </w:r>
       <w:r>
         <w:t xml:space="preserve"> The code should provide a docstring at the top of the file that describes what this code does. </w:t>
@@ -5153,15 +4895,7 @@
     </w:p>
     <w:p>
       <w:r>
-        <w:t xml:space="preserve">So, we are working on the </w:t>
-      </w:r>
-      <w:proofErr w:type="gramStart"/>
-      <w:r>
-        <w:t>refactoring</w:t>
-      </w:r>
-      <w:proofErr w:type="gramEnd"/>
-      <w:r>
-        <w:t xml:space="preserve"> and we have the problem that our friends at Facebook are screwing around with how they put text on the page. When we go looking to fix the missing </w:t>
+        <w:t xml:space="preserve">So, we are working on the refactoring and we have the problem that our friends at Facebook are screwing around with how they put text on the page. When we go looking to fix the missing </w:t>
       </w:r>
       <w:proofErr w:type="spellStart"/>
       <w:r>
@@ -5169,23 +4903,7 @@
       </w:r>
       <w:proofErr w:type="spellEnd"/>
       <w:r>
-        <w:t xml:space="preserve"> problem, we are going to get </w:t>
-      </w:r>
-      <w:proofErr w:type="gramStart"/>
-      <w:r>
-        <w:t>all of</w:t>
-      </w:r>
-      <w:proofErr w:type="gramEnd"/>
-      <w:r>
-        <w:t xml:space="preserve"> the text. There will be </w:t>
-      </w:r>
-      <w:proofErr w:type="gramStart"/>
-      <w:r>
-        <w:t>a number of</w:t>
-      </w:r>
-      <w:proofErr w:type="gramEnd"/>
-      <w:r>
-        <w:t xml:space="preserve"> events. We only want the event with the largest number of columns filled out. Then that one should get the </w:t>
+        <w:t xml:space="preserve"> problem, we are going to get all of the text. There will be a number of events. We only want the event with the largest number of columns filled out. Then that one should get the </w:t>
       </w:r>
       <w:proofErr w:type="spellStart"/>
       <w:r>
@@ -5193,15 +4911,7 @@
       </w:r>
       <w:proofErr w:type="spellEnd"/>
       <w:r>
-        <w:t xml:space="preserve"> that we have been carrying around. The reason is that I have </w:t>
-      </w:r>
-      <w:proofErr w:type="gramStart"/>
-      <w:r>
-        <w:t>playwright</w:t>
-      </w:r>
-      <w:proofErr w:type="gramEnd"/>
-      <w:r>
-        <w:t xml:space="preserve"> click the see more button and we get more information. The other ones, there is not that option.</w:t>
+        <w:t xml:space="preserve"> that we have been carrying around. The reason is that I have playwright click the see more button and we get more information. The other ones, there is not that option.</w:t>
       </w:r>
     </w:p>
     <w:p/>
@@ -5224,6 +4934,457 @@
       <w:proofErr w:type="spellEnd"/>
       <w:r>
         <w:t>.</w:t>
+      </w:r>
+    </w:p>
+    <w:p/>
+    <w:p>
+      <w:pPr>
+        <w:pStyle w:val="Heading2"/>
+      </w:pPr>
+      <w:r>
+        <w:t>Processing Order To Load Database</w:t>
+      </w:r>
+    </w:p>
+    <w:p>
+      <w:pPr>
+        <w:pStyle w:val="ListParagraph"/>
+        <w:numPr>
+          <w:ilvl w:val="0"/>
+          <w:numId w:val="20"/>
+        </w:numPr>
+      </w:pPr>
+      <w:r>
+        <w:t>Set config[‘</w:t>
+      </w:r>
+      <w:proofErr w:type="spellStart"/>
+      <w:r>
+        <w:t>llm</w:t>
+      </w:r>
+      <w:proofErr w:type="spellEnd"/>
+      <w:r>
+        <w:t>’][‘provider’]</w:t>
+      </w:r>
+      <w:r>
+        <w:t>:</w:t>
+      </w:r>
+      <w:r>
+        <w:t xml:space="preserve"> Mistral is free as of Feb 16, 2025</w:t>
+      </w:r>
+    </w:p>
+    <w:p>
+      <w:pPr>
+        <w:pStyle w:val="ListParagraph"/>
+        <w:numPr>
+          <w:ilvl w:val="0"/>
+          <w:numId w:val="20"/>
+        </w:numPr>
+      </w:pPr>
+      <w:r>
+        <w:t>gs.py – Only creates a .csv</w:t>
+      </w:r>
+    </w:p>
+    <w:p>
+      <w:pPr>
+        <w:pStyle w:val="ListParagraph"/>
+        <w:numPr>
+          <w:ilvl w:val="1"/>
+          <w:numId w:val="20"/>
+        </w:numPr>
+      </w:pPr>
+      <w:r>
+        <w:t>Check and make sure there is something in that .csv after.</w:t>
+      </w:r>
+    </w:p>
+    <w:p>
+      <w:pPr>
+        <w:pStyle w:val="ListParagraph"/>
+        <w:numPr>
+          <w:ilvl w:val="0"/>
+          <w:numId w:val="20"/>
+        </w:numPr>
+      </w:pPr>
+      <w:r>
+        <w:t>config</w:t>
+      </w:r>
+      <w:r>
+        <w:t>[‘testing’][‘</w:t>
+      </w:r>
+      <w:r>
+        <w:t xml:space="preserve"> </w:t>
+      </w:r>
+      <w:proofErr w:type="spellStart"/>
+      <w:r>
+        <w:t>drop_tables</w:t>
+      </w:r>
+      <w:proofErr w:type="spellEnd"/>
+      <w:r>
+        <w:t>’]</w:t>
+      </w:r>
+      <w:r>
+        <w:t xml:space="preserve">: </w:t>
+      </w:r>
+      <w:r>
+        <w:t>True when rebuilding the database</w:t>
+      </w:r>
+      <w:r>
+        <w:t xml:space="preserve">. </w:t>
+      </w:r>
+    </w:p>
+    <w:p>
+      <w:pPr>
+        <w:pStyle w:val="ListParagraph"/>
+        <w:numPr>
+          <w:ilvl w:val="1"/>
+          <w:numId w:val="20"/>
+        </w:numPr>
+      </w:pPr>
+      <w:r>
+        <w:t>Do this now BEFORE ebs.py</w:t>
+      </w:r>
+    </w:p>
+    <w:p>
+      <w:pPr>
+        <w:pStyle w:val="ListParagraph"/>
+        <w:numPr>
+          <w:ilvl w:val="0"/>
+          <w:numId w:val="20"/>
+        </w:numPr>
+      </w:pPr>
+      <w:r>
+        <w:t>ebs.py</w:t>
+      </w:r>
+    </w:p>
+    <w:p>
+      <w:pPr>
+        <w:pStyle w:val="ListParagraph"/>
+        <w:numPr>
+          <w:ilvl w:val="1"/>
+          <w:numId w:val="20"/>
+        </w:numPr>
+      </w:pPr>
+      <w:r>
+        <w:t>Only writes to the database</w:t>
+      </w:r>
+    </w:p>
+    <w:p>
+      <w:pPr>
+        <w:pStyle w:val="ListParagraph"/>
+        <w:numPr>
+          <w:ilvl w:val="0"/>
+          <w:numId w:val="20"/>
+        </w:numPr>
+      </w:pPr>
+      <w:r>
+        <w:t xml:space="preserve">config </w:t>
+      </w:r>
+      <w:proofErr w:type="spellStart"/>
+      <w:r>
+        <w:t>drop_tables</w:t>
+      </w:r>
+      <w:proofErr w:type="spellEnd"/>
+      <w:r>
+        <w:t xml:space="preserve">: </w:t>
+      </w:r>
+      <w:r>
+        <w:t>False</w:t>
+      </w:r>
+    </w:p>
+    <w:p>
+      <w:pPr>
+        <w:pStyle w:val="ListParagraph"/>
+        <w:numPr>
+          <w:ilvl w:val="1"/>
+          <w:numId w:val="20"/>
+        </w:numPr>
+      </w:pPr>
+      <w:r>
+        <w:t>Do this RIGHT after ebs.py</w:t>
+      </w:r>
+    </w:p>
+    <w:p>
+      <w:pPr>
+        <w:pStyle w:val="ListParagraph"/>
+        <w:numPr>
+          <w:ilvl w:val="0"/>
+          <w:numId w:val="20"/>
+        </w:numPr>
+      </w:pPr>
+      <w:r>
+        <w:t>emails.py</w:t>
+      </w:r>
+    </w:p>
+    <w:p>
+      <w:pPr>
+        <w:pStyle w:val="ListParagraph"/>
+        <w:numPr>
+          <w:ilvl w:val="1"/>
+          <w:numId w:val="20"/>
+        </w:numPr>
+      </w:pPr>
+      <w:r>
+        <w:t xml:space="preserve">Likely that the </w:t>
+      </w:r>
+      <w:proofErr w:type="spellStart"/>
+      <w:r>
+        <w:t>oauth</w:t>
+      </w:r>
+      <w:proofErr w:type="spellEnd"/>
+      <w:r>
+        <w:t xml:space="preserve"> screen will come up. Can’t run this headless.</w:t>
+      </w:r>
+    </w:p>
+    <w:p>
+      <w:pPr>
+        <w:pStyle w:val="ListParagraph"/>
+        <w:numPr>
+          <w:ilvl w:val="0"/>
+          <w:numId w:val="20"/>
+        </w:numPr>
+      </w:pPr>
+      <w:r>
+        <w:t>try config[‘crawling’][‘headless]: True</w:t>
+      </w:r>
+    </w:p>
+    <w:p>
+      <w:pPr>
+        <w:pStyle w:val="ListParagraph"/>
+        <w:numPr>
+          <w:ilvl w:val="0"/>
+          <w:numId w:val="20"/>
+        </w:numPr>
+      </w:pPr>
+      <w:r>
+        <w:t>rd_ext.py</w:t>
+      </w:r>
+    </w:p>
+    <w:p>
+      <w:pPr>
+        <w:pStyle w:val="ListParagraph"/>
+        <w:numPr>
+          <w:ilvl w:val="1"/>
+          <w:numId w:val="20"/>
+        </w:numPr>
+      </w:pPr>
+      <w:r>
+        <w:t>reads config[‘input’][‘’</w:t>
+      </w:r>
+      <w:proofErr w:type="spellStart"/>
+      <w:r>
+        <w:t>edge_cases</w:t>
+      </w:r>
+      <w:proofErr w:type="spellEnd"/>
+      <w:r>
+        <w:t xml:space="preserve">’] a .csv with odd </w:t>
+      </w:r>
+      <w:proofErr w:type="spellStart"/>
+      <w:r>
+        <w:t>urls</w:t>
+      </w:r>
+      <w:proofErr w:type="spellEnd"/>
+      <w:r>
+        <w:t>. Check if first before running.</w:t>
+      </w:r>
+      <w:r>
+        <w:t xml:space="preserve"> </w:t>
+      </w:r>
+    </w:p>
+    <w:p>
+      <w:pPr>
+        <w:pStyle w:val="ListParagraph"/>
+        <w:numPr>
+          <w:ilvl w:val="1"/>
+          <w:numId w:val="20"/>
+        </w:numPr>
+      </w:pPr>
+      <w:r>
+        <w:t>Writes to the database</w:t>
+      </w:r>
+    </w:p>
+    <w:p>
+      <w:pPr>
+        <w:pStyle w:val="ListParagraph"/>
+        <w:numPr>
+          <w:ilvl w:val="0"/>
+          <w:numId w:val="20"/>
+        </w:numPr>
+      </w:pPr>
+      <w:r>
+        <w:t>scraper.py</w:t>
+      </w:r>
+    </w:p>
+    <w:p>
+      <w:pPr>
+        <w:pStyle w:val="ListParagraph"/>
+        <w:numPr>
+          <w:ilvl w:val="1"/>
+          <w:numId w:val="20"/>
+        </w:numPr>
+      </w:pPr>
+      <w:r>
+        <w:t xml:space="preserve">Likely that </w:t>
+      </w:r>
+      <w:r>
+        <w:t>try config[‘crawling’][‘headless]: True</w:t>
+      </w:r>
+      <w:r>
+        <w:t xml:space="preserve"> will need to be False</w:t>
+      </w:r>
+    </w:p>
+    <w:p>
+      <w:pPr>
+        <w:pStyle w:val="ListParagraph"/>
+        <w:numPr>
+          <w:ilvl w:val="0"/>
+          <w:numId w:val="20"/>
+        </w:numPr>
+      </w:pPr>
+      <w:r>
+        <w:t>fb.py</w:t>
+      </w:r>
+    </w:p>
+    <w:p>
+      <w:pPr>
+        <w:pStyle w:val="ListParagraph"/>
+        <w:numPr>
+          <w:ilvl w:val="0"/>
+          <w:numId w:val="20"/>
+        </w:numPr>
+      </w:pPr>
+      <w:r>
+        <w:t xml:space="preserve">db.py </w:t>
+      </w:r>
+    </w:p>
+    <w:p>
+      <w:pPr>
+        <w:pStyle w:val="ListParagraph"/>
+        <w:numPr>
+          <w:ilvl w:val="1"/>
+          <w:numId w:val="20"/>
+        </w:numPr>
+      </w:pPr>
+      <w:r>
+        <w:lastRenderedPageBreak/>
+        <w:t xml:space="preserve">to </w:t>
+      </w:r>
+      <w:proofErr w:type="spellStart"/>
+      <w:r>
+        <w:t>dedup</w:t>
+      </w:r>
+      <w:proofErr w:type="spellEnd"/>
+      <w:r>
+        <w:t xml:space="preserve"> the database</w:t>
+      </w:r>
+    </w:p>
+    <w:p>
+      <w:pPr>
+        <w:pStyle w:val="ListParagraph"/>
+        <w:numPr>
+          <w:ilvl w:val="0"/>
+          <w:numId w:val="20"/>
+        </w:numPr>
+      </w:pPr>
+      <w:r>
+        <w:t>clean_up.py</w:t>
+      </w:r>
+    </w:p>
+    <w:p>
+      <w:pPr>
+        <w:pStyle w:val="ListParagraph"/>
+        <w:numPr>
+          <w:ilvl w:val="0"/>
+          <w:numId w:val="20"/>
+        </w:numPr>
+      </w:pPr>
+      <w:r>
+        <w:t>dedup_llm.py</w:t>
+      </w:r>
+    </w:p>
+    <w:p>
+      <w:pPr>
+        <w:pStyle w:val="ListParagraph"/>
+        <w:numPr>
+          <w:ilvl w:val="0"/>
+          <w:numId w:val="20"/>
+        </w:numPr>
+      </w:pPr>
+      <w:r>
+        <w:t>app.py</w:t>
+      </w:r>
+    </w:p>
+    <w:p>
+      <w:pPr>
+        <w:pStyle w:val="ListParagraph"/>
+        <w:numPr>
+          <w:ilvl w:val="1"/>
+          <w:numId w:val="20"/>
+        </w:numPr>
+      </w:pPr>
+      <w:r>
+        <w:t>Check and make sure it is running fine on Render</w:t>
+      </w:r>
+    </w:p>
+    <w:p>
+      <w:pPr>
+        <w:pStyle w:val="ListParagraph"/>
+        <w:numPr>
+          <w:ilvl w:val="0"/>
+          <w:numId w:val="20"/>
+        </w:numPr>
+      </w:pPr>
+      <w:r>
+        <w:t>Main.py</w:t>
+      </w:r>
+    </w:p>
+    <w:p>
+      <w:pPr>
+        <w:pStyle w:val="ListParagraph"/>
+        <w:numPr>
+          <w:ilvl w:val="1"/>
+          <w:numId w:val="20"/>
+        </w:numPr>
+      </w:pPr>
+      <w:r>
+        <w:t>Check and make sure it is running fine on Render.</w:t>
+      </w:r>
+    </w:p>
+    <w:p/>
+    <w:p>
+      <w:pPr>
+        <w:pStyle w:val="Heading2"/>
+      </w:pPr>
+      <w:proofErr w:type="spellStart"/>
+      <w:r>
+        <w:t>RegEx</w:t>
+      </w:r>
+      <w:proofErr w:type="spellEnd"/>
+      <w:r>
+        <w:t xml:space="preserve"> for Cleaning up </w:t>
+      </w:r>
+      <w:proofErr w:type="spellStart"/>
+      <w:r>
+        <w:t>dance_style</w:t>
+      </w:r>
+      <w:proofErr w:type="spellEnd"/>
+    </w:p>
+    <w:p>
+      <w:r>
+        <w:t xml:space="preserve">This needs to be done. Not that difficult. Just get the keywords and see if any of them appear in the description or </w:t>
+      </w:r>
+      <w:proofErr w:type="spellStart"/>
+      <w:r>
+        <w:t>event_name</w:t>
+      </w:r>
+      <w:proofErr w:type="spellEnd"/>
+      <w:r>
+        <w:t xml:space="preserve">. If they do, substitute those keywords in the </w:t>
+      </w:r>
+      <w:proofErr w:type="spellStart"/>
+      <w:r>
+        <w:t>dance_style</w:t>
+      </w:r>
+      <w:proofErr w:type="spellEnd"/>
+      <w:r>
+        <w:t xml:space="preserve"> column.</w:t>
       </w:r>
     </w:p>
     <w:p/>
@@ -5270,6 +5431,95 @@
 <file path=word/numbering.xml><?xml version="1.0" encoding="utf-8"?>
 <w:numbering xmlns:wpc="http://schemas.microsoft.com/office/word/2010/wordprocessingCanvas" xmlns:cx="http://schemas.microsoft.com/office/drawing/2014/chartex" xmlns:cx1="http://schemas.microsoft.com/office/drawing/2015/9/8/chartex" xmlns:cx2="http://schemas.microsoft.com/office/drawing/2015/10/21/chartex" xmlns:cx3="http://schemas.microsoft.com/office/drawing/2016/5/9/chartex" xmlns:cx4="http://schemas.microsoft.com/office/drawing/2016/5/10/chartex" xmlns:cx5="http://schemas.microsoft.com/office/drawing/2016/5/11/chartex" xmlns:cx6="http://schemas.microsoft.com/office/drawing/2016/5/12/chartex" xmlns:cx7="http://schemas.microsoft.com/office/drawing/2016/5/13/chartex" xmlns:cx8="http://schemas.microsoft.com/office/drawing/2016/5/14/chartex" xmlns:mc="http://schemas.openxmlformats.org/markup-compatibility/2006" xmlns:aink="http://schemas.microsoft.com/office/drawing/2016/ink" xmlns:am3d="http://schemas.microsoft.com/office/drawing/2017/model3d" xmlns:o="urn:schemas-microsoft-com:office:office" xmlns:oel="http://schemas.microsoft.com/office/2019/extlst" xmlns:r="http://schemas.openxmlformats.org/officeDocument/2006/relationships" xmlns:m="http://schemas.openxmlformats.org/officeDocument/2006/math" xmlns:v="urn:schemas-microsoft-com:vml" xmlns:wp14="http://schemas.microsoft.com/office/word/2010/wordprocessingDrawing" xmlns:wp="http://schemas.openxmlformats.org/drawingml/2006/wordprocessingDrawing" xmlns:w10="urn:schemas-microsoft-com:office:word" xmlns:w="http://schemas.openxmlformats.org/wordprocessingml/2006/main" xmlns:w14="http://schemas.microsoft.com/office/word/2010/wordml" xmlns:w15="http://schemas.microsoft.com/office/word/2012/wordml" xmlns:w16cex="http://schemas.microsoft.com/office/word/2018/wordml/cex" xmlns:w16cid="http://schemas.microsoft.com/office/word/2016/wordml/cid" xmlns:w16="http://schemas.microsoft.com/office/word/2018/wordml" xmlns:w16du="http://schemas.microsoft.com/office/word/2023/wordml/word16du" xmlns:w16sdtdh="http://schemas.microsoft.com/office/word/2020/wordml/sdtdatahash" xmlns:w16sdtfl="http://schemas.microsoft.com/office/word/2024/wordml/sdtformatlock" xmlns:w16se="http://schemas.microsoft.com/office/word/2015/wordml/symex" xmlns:wpg="http://schemas.microsoft.com/office/word/2010/wordprocessingGroup" xmlns:wpi="http://schemas.microsoft.com/office/word/2010/wordprocessingInk" xmlns:wne="http://schemas.microsoft.com/office/word/2006/wordml" xmlns:wps="http://schemas.microsoft.com/office/word/2010/wordprocessingShape" mc:Ignorable="w14 w15 w16se w16cid w16 w16cex w16sdtdh w16sdtfl w16du wp14">
   <w:abstractNum w:abstractNumId="0" w15:restartNumberingAfterBreak="0">
+    <w:nsid w:val="00A14191"/>
+    <w:multiLevelType w:val="hybridMultilevel"/>
+    <w:tmpl w:val="485441E2"/>
+    <w:lvl w:ilvl="0" w:tplc="0409000F">
+      <w:start w:val="1"/>
+      <w:numFmt w:val="decimal"/>
+      <w:lvlText w:val="%1."/>
+      <w:lvlJc w:val="left"/>
+      <w:pPr>
+        <w:ind w:left="720" w:hanging="360"/>
+      </w:pPr>
+      <w:rPr>
+        <w:rFonts w:hint="default"/>
+      </w:rPr>
+    </w:lvl>
+    <w:lvl w:ilvl="1" w:tplc="04090019">
+      <w:start w:val="1"/>
+      <w:numFmt w:val="lowerLetter"/>
+      <w:lvlText w:val="%2."/>
+      <w:lvlJc w:val="left"/>
+      <w:pPr>
+        <w:ind w:left="1440" w:hanging="360"/>
+      </w:pPr>
+    </w:lvl>
+    <w:lvl w:ilvl="2" w:tplc="0409001B" w:tentative="1">
+      <w:start w:val="1"/>
+      <w:numFmt w:val="lowerRoman"/>
+      <w:lvlText w:val="%3."/>
+      <w:lvlJc w:val="right"/>
+      <w:pPr>
+        <w:ind w:left="2160" w:hanging="180"/>
+      </w:pPr>
+    </w:lvl>
+    <w:lvl w:ilvl="3" w:tplc="0409000F" w:tentative="1">
+      <w:start w:val="1"/>
+      <w:numFmt w:val="decimal"/>
+      <w:lvlText w:val="%4."/>
+      <w:lvlJc w:val="left"/>
+      <w:pPr>
+        <w:ind w:left="2880" w:hanging="360"/>
+      </w:pPr>
+    </w:lvl>
+    <w:lvl w:ilvl="4" w:tplc="04090019" w:tentative="1">
+      <w:start w:val="1"/>
+      <w:numFmt w:val="lowerLetter"/>
+      <w:lvlText w:val="%5."/>
+      <w:lvlJc w:val="left"/>
+      <w:pPr>
+        <w:ind w:left="3600" w:hanging="360"/>
+      </w:pPr>
+    </w:lvl>
+    <w:lvl w:ilvl="5" w:tplc="0409001B" w:tentative="1">
+      <w:start w:val="1"/>
+      <w:numFmt w:val="lowerRoman"/>
+      <w:lvlText w:val="%6."/>
+      <w:lvlJc w:val="right"/>
+      <w:pPr>
+        <w:ind w:left="4320" w:hanging="180"/>
+      </w:pPr>
+    </w:lvl>
+    <w:lvl w:ilvl="6" w:tplc="0409000F" w:tentative="1">
+      <w:start w:val="1"/>
+      <w:numFmt w:val="decimal"/>
+      <w:lvlText w:val="%7."/>
+      <w:lvlJc w:val="left"/>
+      <w:pPr>
+        <w:ind w:left="5040" w:hanging="360"/>
+      </w:pPr>
+    </w:lvl>
+    <w:lvl w:ilvl="7" w:tplc="04090019" w:tentative="1">
+      <w:start w:val="1"/>
+      <w:numFmt w:val="lowerLetter"/>
+      <w:lvlText w:val="%8."/>
+      <w:lvlJc w:val="left"/>
+      <w:pPr>
+        <w:ind w:left="5760" w:hanging="360"/>
+      </w:pPr>
+    </w:lvl>
+    <w:lvl w:ilvl="8" w:tplc="0409001B" w:tentative="1">
+      <w:start w:val="1"/>
+      <w:numFmt w:val="lowerRoman"/>
+      <w:lvlText w:val="%9."/>
+      <w:lvlJc w:val="right"/>
+      <w:pPr>
+        <w:ind w:left="6480" w:hanging="180"/>
+      </w:pPr>
+    </w:lvl>
+  </w:abstractNum>
+  <w:abstractNum w:abstractNumId="1" w15:restartNumberingAfterBreak="0">
     <w:nsid w:val="026D4AE2"/>
     <w:multiLevelType w:val="multilevel"/>
     <w:tmpl w:val="06B0EBA2"/>
@@ -5390,7 +5640,7 @@
       </w:pPr>
     </w:lvl>
   </w:abstractNum>
-  <w:abstractNum w:abstractNumId="1" w15:restartNumberingAfterBreak="0">
+  <w:abstractNum w:abstractNumId="2" w15:restartNumberingAfterBreak="0">
     <w:nsid w:val="0CFA009E"/>
     <w:multiLevelType w:val="multilevel"/>
     <w:tmpl w:val="A85EC9E0"/>
@@ -5539,7 +5789,7 @@
       </w:rPr>
     </w:lvl>
   </w:abstractNum>
-  <w:abstractNum w:abstractNumId="2" w15:restartNumberingAfterBreak="0">
+  <w:abstractNum w:abstractNumId="3" w15:restartNumberingAfterBreak="0">
     <w:nsid w:val="12FC0BB6"/>
     <w:multiLevelType w:val="multilevel"/>
     <w:tmpl w:val="E82A4F38"/>
@@ -5688,7 +5938,7 @@
       </w:rPr>
     </w:lvl>
   </w:abstractNum>
-  <w:abstractNum w:abstractNumId="3" w15:restartNumberingAfterBreak="0">
+  <w:abstractNum w:abstractNumId="4" w15:restartNumberingAfterBreak="0">
     <w:nsid w:val="1ACA6D52"/>
     <w:multiLevelType w:val="hybridMultilevel"/>
     <w:tmpl w:val="6A326DF4"/>
@@ -5774,7 +6024,7 @@
       </w:pPr>
     </w:lvl>
   </w:abstractNum>
-  <w:abstractNum w:abstractNumId="4" w15:restartNumberingAfterBreak="0">
+  <w:abstractNum w:abstractNumId="5" w15:restartNumberingAfterBreak="0">
     <w:nsid w:val="1EE56C8C"/>
     <w:multiLevelType w:val="multilevel"/>
     <w:tmpl w:val="152212D8"/>
@@ -5895,7 +6145,7 @@
       </w:pPr>
     </w:lvl>
   </w:abstractNum>
-  <w:abstractNum w:abstractNumId="5" w15:restartNumberingAfterBreak="0">
+  <w:abstractNum w:abstractNumId="6" w15:restartNumberingAfterBreak="0">
     <w:nsid w:val="22746274"/>
     <w:multiLevelType w:val="hybridMultilevel"/>
     <w:tmpl w:val="98A20C00"/>
@@ -5984,7 +6234,7 @@
       </w:pPr>
     </w:lvl>
   </w:abstractNum>
-  <w:abstractNum w:abstractNumId="6" w15:restartNumberingAfterBreak="0">
+  <w:abstractNum w:abstractNumId="7" w15:restartNumberingAfterBreak="0">
     <w:nsid w:val="241575B9"/>
     <w:multiLevelType w:val="multilevel"/>
     <w:tmpl w:val="2A02E576"/>
@@ -6105,7 +6355,7 @@
       </w:pPr>
     </w:lvl>
   </w:abstractNum>
-  <w:abstractNum w:abstractNumId="7" w15:restartNumberingAfterBreak="0">
+  <w:abstractNum w:abstractNumId="8" w15:restartNumberingAfterBreak="0">
     <w:nsid w:val="256D786A"/>
     <w:multiLevelType w:val="hybridMultilevel"/>
     <w:tmpl w:val="A91895BC"/>
@@ -6194,7 +6444,7 @@
       </w:pPr>
     </w:lvl>
   </w:abstractNum>
-  <w:abstractNum w:abstractNumId="8" w15:restartNumberingAfterBreak="0">
+  <w:abstractNum w:abstractNumId="9" w15:restartNumberingAfterBreak="0">
     <w:nsid w:val="2A891344"/>
     <w:multiLevelType w:val="hybridMultilevel"/>
     <w:tmpl w:val="39D895F2"/>
@@ -6307,7 +6557,7 @@
       </w:rPr>
     </w:lvl>
   </w:abstractNum>
-  <w:abstractNum w:abstractNumId="9" w15:restartNumberingAfterBreak="0">
+  <w:abstractNum w:abstractNumId="10" w15:restartNumberingAfterBreak="0">
     <w:nsid w:val="34531F2D"/>
     <w:multiLevelType w:val="hybridMultilevel"/>
     <w:tmpl w:val="7E3E7FF8"/>
@@ -6396,7 +6646,7 @@
       </w:pPr>
     </w:lvl>
   </w:abstractNum>
-  <w:abstractNum w:abstractNumId="10" w15:restartNumberingAfterBreak="0">
+  <w:abstractNum w:abstractNumId="11" w15:restartNumberingAfterBreak="0">
     <w:nsid w:val="389C6551"/>
     <w:multiLevelType w:val="hybridMultilevel"/>
     <w:tmpl w:val="DE260CA2"/>
@@ -6485,7 +6735,7 @@
       </w:pPr>
     </w:lvl>
   </w:abstractNum>
-  <w:abstractNum w:abstractNumId="11" w15:restartNumberingAfterBreak="0">
+  <w:abstractNum w:abstractNumId="12" w15:restartNumberingAfterBreak="0">
     <w:nsid w:val="394B3174"/>
     <w:multiLevelType w:val="hybridMultilevel"/>
     <w:tmpl w:val="E10899B4"/>
@@ -6574,7 +6824,7 @@
       </w:pPr>
     </w:lvl>
   </w:abstractNum>
-  <w:abstractNum w:abstractNumId="12" w15:restartNumberingAfterBreak="0">
+  <w:abstractNum w:abstractNumId="13" w15:restartNumberingAfterBreak="0">
     <w:nsid w:val="3ACE3EC2"/>
     <w:multiLevelType w:val="hybridMultilevel"/>
     <w:tmpl w:val="B3AE9860"/>
@@ -6663,7 +6913,7 @@
       </w:pPr>
     </w:lvl>
   </w:abstractNum>
-  <w:abstractNum w:abstractNumId="13" w15:restartNumberingAfterBreak="0">
+  <w:abstractNum w:abstractNumId="14" w15:restartNumberingAfterBreak="0">
     <w:nsid w:val="3D4C574B"/>
     <w:multiLevelType w:val="hybridMultilevel"/>
     <w:tmpl w:val="FCFCFAC6"/>
@@ -6752,7 +7002,7 @@
       </w:pPr>
     </w:lvl>
   </w:abstractNum>
-  <w:abstractNum w:abstractNumId="14" w15:restartNumberingAfterBreak="0">
+  <w:abstractNum w:abstractNumId="15" w15:restartNumberingAfterBreak="0">
     <w:nsid w:val="4BD157AD"/>
     <w:multiLevelType w:val="hybridMultilevel"/>
     <w:tmpl w:val="8846745A"/>
@@ -6838,7 +7088,7 @@
       </w:pPr>
     </w:lvl>
   </w:abstractNum>
-  <w:abstractNum w:abstractNumId="15" w15:restartNumberingAfterBreak="0">
+  <w:abstractNum w:abstractNumId="16" w15:restartNumberingAfterBreak="0">
     <w:nsid w:val="7C830598"/>
     <w:multiLevelType w:val="multilevel"/>
     <w:tmpl w:val="8E6404B4"/>
@@ -6983,7 +7233,7 @@
       </w:rPr>
     </w:lvl>
   </w:abstractNum>
-  <w:abstractNum w:abstractNumId="16" w15:restartNumberingAfterBreak="0">
+  <w:abstractNum w:abstractNumId="17" w15:restartNumberingAfterBreak="0">
     <w:nsid w:val="7D661598"/>
     <w:multiLevelType w:val="hybridMultilevel"/>
     <w:tmpl w:val="0B343E4C"/>
@@ -7072,7 +7322,7 @@
       </w:pPr>
     </w:lvl>
   </w:abstractNum>
-  <w:abstractNum w:abstractNumId="17" w15:restartNumberingAfterBreak="0">
+  <w:abstractNum w:abstractNumId="18" w15:restartNumberingAfterBreak="0">
     <w:nsid w:val="7ECB107A"/>
     <w:multiLevelType w:val="hybridMultilevel"/>
     <w:tmpl w:val="A91895BC"/>
@@ -7161,7 +7411,7 @@
       </w:pPr>
     </w:lvl>
   </w:abstractNum>
-  <w:abstractNum w:abstractNumId="18" w15:restartNumberingAfterBreak="0">
+  <w:abstractNum w:abstractNumId="19" w15:restartNumberingAfterBreak="0">
     <w:nsid w:val="7F9955A4"/>
     <w:multiLevelType w:val="hybridMultilevel"/>
     <w:tmpl w:val="A91895BC"/>
@@ -7251,61 +7501,64 @@
     </w:lvl>
   </w:abstractNum>
   <w:num w:numId="1" w16cid:durableId="1959867776">
+    <w:abstractNumId w:val="4"/>
+  </w:num>
+  <w:num w:numId="2" w16cid:durableId="1053652757">
+    <w:abstractNumId w:val="9"/>
+  </w:num>
+  <w:num w:numId="3" w16cid:durableId="1060403731">
+    <w:abstractNumId w:val="7"/>
+  </w:num>
+  <w:num w:numId="4" w16cid:durableId="1985890848">
+    <w:abstractNumId w:val="16"/>
+  </w:num>
+  <w:num w:numId="5" w16cid:durableId="853499110">
+    <w:abstractNumId w:val="1"/>
+  </w:num>
+  <w:num w:numId="6" w16cid:durableId="807085398">
+    <w:abstractNumId w:val="5"/>
+  </w:num>
+  <w:num w:numId="7" w16cid:durableId="341275178">
+    <w:abstractNumId w:val="2"/>
+  </w:num>
+  <w:num w:numId="8" w16cid:durableId="1359086845">
     <w:abstractNumId w:val="3"/>
   </w:num>
-  <w:num w:numId="2" w16cid:durableId="1053652757">
+  <w:num w:numId="9" w16cid:durableId="1035232824">
+    <w:abstractNumId w:val="15"/>
+  </w:num>
+  <w:num w:numId="10" w16cid:durableId="466631015">
+    <w:abstractNumId w:val="11"/>
+  </w:num>
+  <w:num w:numId="11" w16cid:durableId="904149911">
+    <w:abstractNumId w:val="10"/>
+  </w:num>
+  <w:num w:numId="12" w16cid:durableId="247227450">
+    <w:abstractNumId w:val="18"/>
+  </w:num>
+  <w:num w:numId="13" w16cid:durableId="900678298">
+    <w:abstractNumId w:val="19"/>
+  </w:num>
+  <w:num w:numId="14" w16cid:durableId="1307055559">
     <w:abstractNumId w:val="8"/>
   </w:num>
-  <w:num w:numId="3" w16cid:durableId="1060403731">
+  <w:num w:numId="15" w16cid:durableId="1501853312">
     <w:abstractNumId w:val="6"/>
   </w:num>
-  <w:num w:numId="4" w16cid:durableId="1985890848">
-    <w:abstractNumId w:val="15"/>
+  <w:num w:numId="16" w16cid:durableId="468132961">
+    <w:abstractNumId w:val="13"/>
   </w:num>
-  <w:num w:numId="5" w16cid:durableId="853499110">
-    <w:abstractNumId w:val="0"/>
-  </w:num>
-  <w:num w:numId="6" w16cid:durableId="807085398">
-    <w:abstractNumId w:val="4"/>
-  </w:num>
-  <w:num w:numId="7" w16cid:durableId="341275178">
-    <w:abstractNumId w:val="1"/>
-  </w:num>
-  <w:num w:numId="8" w16cid:durableId="1359086845">
-    <w:abstractNumId w:val="2"/>
-  </w:num>
-  <w:num w:numId="9" w16cid:durableId="1035232824">
+  <w:num w:numId="17" w16cid:durableId="182088784">
     <w:abstractNumId w:val="14"/>
   </w:num>
-  <w:num w:numId="10" w16cid:durableId="466631015">
-    <w:abstractNumId w:val="10"/>
+  <w:num w:numId="18" w16cid:durableId="181208560">
+    <w:abstractNumId w:val="12"/>
   </w:num>
-  <w:num w:numId="11" w16cid:durableId="904149911">
-    <w:abstractNumId w:val="9"/>
-  </w:num>
-  <w:num w:numId="12" w16cid:durableId="247227450">
+  <w:num w:numId="19" w16cid:durableId="203058216">
     <w:abstractNumId w:val="17"/>
   </w:num>
-  <w:num w:numId="13" w16cid:durableId="900678298">
-    <w:abstractNumId w:val="18"/>
-  </w:num>
-  <w:num w:numId="14" w16cid:durableId="1307055559">
-    <w:abstractNumId w:val="7"/>
-  </w:num>
-  <w:num w:numId="15" w16cid:durableId="1501853312">
-    <w:abstractNumId w:val="5"/>
-  </w:num>
-  <w:num w:numId="16" w16cid:durableId="468132961">
-    <w:abstractNumId w:val="12"/>
-  </w:num>
-  <w:num w:numId="17" w16cid:durableId="182088784">
-    <w:abstractNumId w:val="13"/>
-  </w:num>
-  <w:num w:numId="18" w16cid:durableId="181208560">
-    <w:abstractNumId w:val="11"/>
-  </w:num>
-  <w:num w:numId="19" w16cid:durableId="203058216">
-    <w:abstractNumId w:val="16"/>
+  <w:num w:numId="20" w16cid:durableId="608271208">
+    <w:abstractNumId w:val="0"/>
   </w:num>
 </w:numbering>
 </file>

</xml_diff>

<commit_message>
Got Stats Canadas postal database. Created a new db called address_df. Updated the db.py code to take advantage of that.
</commit_message>
<xml_diff>
--- a/documentation/Design Document for Social Dance Calendar App.docx
+++ b/documentation/Design Document for Social Dance Calendar App.docx
@@ -2696,15 +2696,7 @@
     <w:p/>
     <w:p>
       <w:r>
-        <w:t xml:space="preserve">Design for Eventbrite search engine and </w:t>
-      </w:r>
-      <w:proofErr w:type="spellStart"/>
-      <w:r>
-        <w:t>url</w:t>
-      </w:r>
-      <w:proofErr w:type="spellEnd"/>
-      <w:r>
-        <w:t xml:space="preserve"> handing</w:t>
+        <w:t>Design for Eventbrite search engine and url handing</w:t>
       </w:r>
     </w:p>
     <w:p/>
@@ -2719,15 +2711,7 @@
     </w:p>
     <w:p>
       <w:r>
-        <w:t xml:space="preserve">I am working on the design to deal with no </w:t>
-      </w:r>
-      <w:proofErr w:type="spellStart"/>
-      <w:r>
-        <w:t>org_name</w:t>
-      </w:r>
-      <w:proofErr w:type="spellEnd"/>
-      <w:r>
-        <w:t>. Should we delete the events and if so based on what criteria and then what should we do with the remaining events.</w:t>
+        <w:t>I am working on the design to deal with no org_name. Should we delete the events and if so based on what criteria and then what should we do with the remaining events.</w:t>
       </w:r>
     </w:p>
     <w:p>
@@ -2744,39 +2728,10 @@
         </w:numPr>
       </w:pPr>
       <w:r>
-        <w:t xml:space="preserve">No </w:t>
-      </w:r>
-      <w:proofErr w:type="spellStart"/>
-      <w:r>
-        <w:t>org_name</w:t>
-      </w:r>
-      <w:proofErr w:type="spellEnd"/>
-      <w:r>
-        <w:t xml:space="preserve">, </w:t>
-      </w:r>
-      <w:proofErr w:type="spellStart"/>
-      <w:r>
-        <w:t>dance_style</w:t>
-      </w:r>
-      <w:proofErr w:type="spellEnd"/>
-      <w:r>
-        <w:t xml:space="preserve">, or </w:t>
-      </w:r>
-      <w:proofErr w:type="spellStart"/>
-      <w:r>
-        <w:t>url</w:t>
-      </w:r>
-      <w:proofErr w:type="spellEnd"/>
-      <w:r>
-        <w:t xml:space="preserve"> BUT if it has an </w:t>
-      </w:r>
-      <w:proofErr w:type="spellStart"/>
-      <w:r>
-        <w:t>address_id</w:t>
-      </w:r>
-      <w:proofErr w:type="spellEnd"/>
-      <w:r>
-        <w:t xml:space="preserve"> keep it</w:t>
+        <w:t>No org_name, dance_style, or url</w:t>
+      </w:r>
+      <w:r>
+        <w:t xml:space="preserve"> BUT if it has an address_id keep it</w:t>
       </w:r>
     </w:p>
     <w:p>
@@ -2816,21 +2771,8 @@
         </w:numPr>
       </w:pPr>
       <w:r>
-        <w:t xml:space="preserve">Sorting all events by </w:t>
-      </w:r>
-      <w:proofErr w:type="spellStart"/>
-      <w:r>
-        <w:t>start_date</w:t>
-      </w:r>
-      <w:proofErr w:type="spellEnd"/>
-      <w:r>
-        <w:t xml:space="preserve">, </w:t>
-      </w:r>
-      <w:proofErr w:type="spellStart"/>
-      <w:r>
-        <w:t>start_time</w:t>
-      </w:r>
-      <w:proofErr w:type="spellEnd"/>
+        <w:t>Sorting all events by start_date, start_time</w:t>
+      </w:r>
     </w:p>
     <w:p>
       <w:pPr>
@@ -2843,21 +2785,8 @@
       <w:r>
         <w:t xml:space="preserve">If 2 or more events have the same </w:t>
       </w:r>
-      <w:proofErr w:type="spellStart"/>
-      <w:r>
-        <w:t>start_date</w:t>
-      </w:r>
-      <w:proofErr w:type="spellEnd"/>
-      <w:r>
-        <w:t xml:space="preserve">, </w:t>
-      </w:r>
-      <w:proofErr w:type="spellStart"/>
-      <w:r>
-        <w:t>start_time</w:t>
-      </w:r>
-      <w:proofErr w:type="spellEnd"/>
-      <w:r>
-        <w:t xml:space="preserve"> then:</w:t>
+      <w:r>
+        <w:t>start_date, start_time then:</w:t>
       </w:r>
     </w:p>
     <w:p>
@@ -2884,15 +2813,7 @@
         <w:t>If there is a duplicate that gets a fuzzy score of more than 8</w:t>
       </w:r>
       <w:r>
-        <w:t xml:space="preserve">0 for </w:t>
-      </w:r>
-      <w:proofErr w:type="spellStart"/>
-      <w:r>
-        <w:t>event_name</w:t>
-      </w:r>
-      <w:proofErr w:type="spellEnd"/>
-      <w:r>
-        <w:t xml:space="preserve"> then you want to keep one of the rows. In order of decision:</w:t>
+        <w:t>0 for event_name then you want to keep one of the rows. In order of decision:</w:t>
       </w:r>
     </w:p>
     <w:p>
@@ -2904,15 +2825,7 @@
         </w:numPr>
       </w:pPr>
       <w:r>
-        <w:t xml:space="preserve">The one that has an </w:t>
-      </w:r>
-      <w:proofErr w:type="spellStart"/>
-      <w:r>
-        <w:t>url</w:t>
-      </w:r>
-      <w:proofErr w:type="spellEnd"/>
-      <w:r>
-        <w:t>, you keep it.</w:t>
+        <w:t>The one that has an url, you keep it.</w:t>
       </w:r>
     </w:p>
     <w:p>
@@ -2924,15 +2837,7 @@
         </w:numPr>
       </w:pPr>
       <w:r>
-        <w:t xml:space="preserve">If all do not have </w:t>
-      </w:r>
-      <w:proofErr w:type="spellStart"/>
-      <w:r>
-        <w:t>urls</w:t>
-      </w:r>
-      <w:proofErr w:type="spellEnd"/>
-      <w:r>
-        <w:t xml:space="preserve">, then count up the filled columns. For example row 1 has 5 columns filled in and row 2 has 7 columns filled in, then you keep column 7. </w:t>
+        <w:t xml:space="preserve">If all do not have urls, then count up the filled columns. For example row 1 has 5 columns filled in and row 2 has 7 columns filled in, then you keep column 7. </w:t>
       </w:r>
     </w:p>
     <w:p>
@@ -2980,29 +2885,8 @@
           <w:numId w:val="18"/>
         </w:numPr>
       </w:pPr>
-      <w:proofErr w:type="spellStart"/>
-      <w:r>
-        <w:t>dance_style</w:t>
-      </w:r>
-      <w:proofErr w:type="spellEnd"/>
-      <w:r>
-        <w:t xml:space="preserve"> and </w:t>
-      </w:r>
-      <w:proofErr w:type="spellStart"/>
-      <w:r>
-        <w:t>url</w:t>
-      </w:r>
-      <w:proofErr w:type="spellEnd"/>
-      <w:r>
-        <w:t xml:space="preserve"> are == ‘’ AND </w:t>
-      </w:r>
-      <w:proofErr w:type="spellStart"/>
-      <w:r>
-        <w:t>event_type</w:t>
-      </w:r>
-      <w:proofErr w:type="spellEnd"/>
-      <w:r>
-        <w:t xml:space="preserve"> == ‘other’ AND location IS NULL and description IS NULL</w:t>
+      <w:r>
+        <w:t>dance_style and url are == ‘’ AND event_type == ‘other’ AND location IS NULL and description IS NULL</w:t>
       </w:r>
     </w:p>
     <w:p>
@@ -3023,15 +2907,7 @@
         </w:numPr>
       </w:pPr>
       <w:r>
-        <w:t xml:space="preserve">Get all of the events that do not have an </w:t>
-      </w:r>
-      <w:proofErr w:type="spellStart"/>
-      <w:r>
-        <w:t>url</w:t>
-      </w:r>
-      <w:proofErr w:type="spellEnd"/>
-      <w:r>
-        <w:t>.</w:t>
+        <w:t>Get all of the events that do not have an url.</w:t>
       </w:r>
     </w:p>
     <w:p>
@@ -3055,29 +2931,16 @@
         </w:numPr>
       </w:pPr>
       <w:r>
-        <w:t xml:space="preserve">else: </w:t>
-      </w:r>
-      <w:proofErr w:type="spellStart"/>
-      <w:r>
-        <w:t>logging.</w:t>
+        <w:t>else: logging.</w:t>
       </w:r>
       <w:r>
         <w:t>debug</w:t>
       </w:r>
-      <w:proofErr w:type="spellEnd"/>
       <w:r>
         <w:t>(</w:t>
       </w:r>
       <w:r>
-        <w:t xml:space="preserve">‘all events should have had an </w:t>
-      </w:r>
-      <w:proofErr w:type="spellStart"/>
-      <w:r>
-        <w:t>event_name</w:t>
-      </w:r>
-      <w:proofErr w:type="spellEnd"/>
-      <w:r>
-        <w:t>’)</w:t>
+        <w:t>‘all events should have had an event_name’)</w:t>
       </w:r>
     </w:p>
     <w:p>
@@ -3089,15 +2952,7 @@
         </w:numPr>
       </w:pPr>
       <w:r>
-        <w:t xml:space="preserve">Get the next </w:t>
-      </w:r>
-      <w:proofErr w:type="spellStart"/>
-      <w:r>
-        <w:t>url</w:t>
-      </w:r>
-      <w:proofErr w:type="spellEnd"/>
-      <w:r>
-        <w:t xml:space="preserve"> in the for loop.</w:t>
+        <w:t>Get the next url in the for loop.</w:t>
       </w:r>
     </w:p>
     <w:p>
@@ -3115,15 +2970,7 @@
         <w:t xml:space="preserve"> a google search </w:t>
       </w:r>
       <w:r>
-        <w:t xml:space="preserve">using the </w:t>
-      </w:r>
-      <w:proofErr w:type="spellStart"/>
-      <w:r>
-        <w:t>event_name</w:t>
-      </w:r>
-      <w:proofErr w:type="spellEnd"/>
-      <w:r>
-        <w:t xml:space="preserve"> </w:t>
+        <w:t xml:space="preserve">using the event_name </w:t>
       </w:r>
       <w:r>
         <w:t xml:space="preserve">and see if the title </w:t>
@@ -3138,15 +2985,7 @@
         <w:t xml:space="preserve">(80%) </w:t>
       </w:r>
       <w:r>
-        <w:t xml:space="preserve">with the </w:t>
-      </w:r>
-      <w:proofErr w:type="spellStart"/>
-      <w:r>
-        <w:t>event_name</w:t>
-      </w:r>
-      <w:proofErr w:type="spellEnd"/>
-      <w:r>
-        <w:t xml:space="preserve">. </w:t>
+        <w:t xml:space="preserve">with the event_name. </w:t>
       </w:r>
       <w:r>
         <w:t>Some of the google search titles will match. You want all of them that match. You only want to select one. In order of preference it is:</w:t>
@@ -3160,54 +2999,9 @@
           <w:numId w:val="19"/>
         </w:numPr>
       </w:pPr>
-      <w:proofErr w:type="spellStart"/>
       <w:r>
         <w:lastRenderedPageBreak/>
-        <w:t>url</w:t>
-      </w:r>
-      <w:proofErr w:type="spellEnd"/>
-      <w:r>
-        <w:t xml:space="preserve"> that contains ‘</w:t>
-      </w:r>
-      <w:proofErr w:type="spellStart"/>
-      <w:r>
-        <w:t>alleventsin</w:t>
-      </w:r>
-      <w:proofErr w:type="spellEnd"/>
-      <w:r>
-        <w:t>’, then ‘</w:t>
-      </w:r>
-      <w:proofErr w:type="spellStart"/>
-      <w:r>
-        <w:t>eventbrite</w:t>
-      </w:r>
-      <w:proofErr w:type="spellEnd"/>
-      <w:r>
-        <w:t xml:space="preserve">’, any other </w:t>
-      </w:r>
-      <w:proofErr w:type="spellStart"/>
-      <w:r>
-        <w:t>url</w:t>
-      </w:r>
-      <w:proofErr w:type="spellEnd"/>
-      <w:r>
-        <w:t xml:space="preserve"> that matches and if the only on that matches contains ‘</w:t>
-      </w:r>
-      <w:proofErr w:type="spellStart"/>
-      <w:r>
-        <w:t>facebook</w:t>
-      </w:r>
-      <w:proofErr w:type="spellEnd"/>
-      <w:r>
-        <w:t>’ or ‘</w:t>
-      </w:r>
-      <w:proofErr w:type="spellStart"/>
-      <w:r>
-        <w:t>instagram</w:t>
-      </w:r>
-      <w:proofErr w:type="spellEnd"/>
-      <w:r>
-        <w:t xml:space="preserve">’ us that one. </w:t>
+        <w:t xml:space="preserve">url that contains ‘alleventsin’, then ‘eventbrite’, any other url that matches and if the only on that matches contains ‘facebook’ or ‘instagram’ us that one. </w:t>
       </w:r>
     </w:p>
     <w:p>
@@ -3219,15 +3013,7 @@
         </w:numPr>
       </w:pPr>
       <w:r>
-        <w:t xml:space="preserve">Then use that </w:t>
-      </w:r>
-      <w:proofErr w:type="spellStart"/>
-      <w:r>
-        <w:t>url</w:t>
-      </w:r>
-      <w:proofErr w:type="spellEnd"/>
-      <w:r>
-        <w:t xml:space="preserve"> to fill in the event</w:t>
+        <w:t>Then use that url to fill in the event</w:t>
       </w:r>
       <w:r>
         <w:t xml:space="preserve"> for that row.</w:t>
@@ -3244,51 +3030,17 @@
       <w:r>
         <w:t xml:space="preserve">That means using </w:t>
       </w:r>
-      <w:proofErr w:type="spellStart"/>
       <w:r>
         <w:t>e</w:t>
       </w:r>
       <w:r>
-        <w:t>xtract_text_with_playwright</w:t>
-      </w:r>
-      <w:proofErr w:type="spellEnd"/>
-      <w:r>
-        <w:t>(</w:t>
-      </w:r>
-      <w:proofErr w:type="spellStart"/>
-      <w:r>
-        <w:t>url</w:t>
-      </w:r>
-      <w:proofErr w:type="spellEnd"/>
-      <w:r>
-        <w:t>)</w:t>
-      </w:r>
-      <w:r>
-        <w:t xml:space="preserve"> which is a method in class </w:t>
-      </w:r>
-      <w:proofErr w:type="spellStart"/>
-      <w:r>
-        <w:t>EventSpider</w:t>
-      </w:r>
-      <w:proofErr w:type="spellEnd"/>
-      <w:r>
-        <w:t xml:space="preserve">() which should be instantiated as </w:t>
-      </w:r>
-      <w:proofErr w:type="spellStart"/>
-      <w:r>
-        <w:t>es_instance</w:t>
-      </w:r>
-      <w:proofErr w:type="spellEnd"/>
-      <w:r>
-        <w:t xml:space="preserve">(). This method returns </w:t>
-      </w:r>
-      <w:proofErr w:type="spellStart"/>
-      <w:r>
-        <w:t>extracted_text</w:t>
-      </w:r>
-      <w:proofErr w:type="spellEnd"/>
-      <w:r>
-        <w:t>.</w:t>
+        <w:t>xtract_text_with_playwright(url)</w:t>
+      </w:r>
+      <w:r>
+        <w:t xml:space="preserve"> which is a method in class EventSpider() which should be instantiated as </w:t>
+      </w:r>
+      <w:r>
+        <w:t>es_instance(). This method returns extracted_text.</w:t>
       </w:r>
     </w:p>
     <w:p>
@@ -3300,74 +3052,13 @@
         </w:numPr>
       </w:pPr>
       <w:r>
-        <w:t xml:space="preserve">Now that you have the </w:t>
-      </w:r>
-      <w:proofErr w:type="spellStart"/>
-      <w:r>
-        <w:t>extracted_text</w:t>
-      </w:r>
-      <w:proofErr w:type="spellEnd"/>
-      <w:r>
-        <w:t xml:space="preserve"> you can run </w:t>
-      </w:r>
-      <w:proofErr w:type="spellStart"/>
-      <w:r>
-        <w:t>llm_handler.check_keywords_in_text</w:t>
-      </w:r>
-      <w:proofErr w:type="spellEnd"/>
-      <w:r>
-        <w:t>(</w:t>
-      </w:r>
-      <w:r>
-        <w:t>(</w:t>
-      </w:r>
-      <w:proofErr w:type="spellStart"/>
-      <w:r>
-        <w:t>url</w:t>
-      </w:r>
-      <w:proofErr w:type="spellEnd"/>
-      <w:r>
-        <w:t xml:space="preserve">, </w:t>
-      </w:r>
-      <w:proofErr w:type="spellStart"/>
-      <w:r>
-        <w:t>extracted_text</w:t>
-      </w:r>
-      <w:proofErr w:type="spellEnd"/>
-      <w:r>
-        <w:t xml:space="preserve">, </w:t>
-      </w:r>
-      <w:proofErr w:type="spellStart"/>
-      <w:r>
-        <w:t>org_name</w:t>
-      </w:r>
-      <w:proofErr w:type="spellEnd"/>
-      <w:r>
-        <w:t xml:space="preserve">, </w:t>
-      </w:r>
-      <w:proofErr w:type="spellStart"/>
-      <w:r>
-        <w:t>keywords_list</w:t>
-      </w:r>
-      <w:proofErr w:type="spellEnd"/>
-      <w:r>
-        <w:t xml:space="preserve">). This returns a True if there are keywords in the </w:t>
-      </w:r>
-      <w:proofErr w:type="spellStart"/>
-      <w:r>
-        <w:t>extracted_text</w:t>
-      </w:r>
-      <w:proofErr w:type="spellEnd"/>
-      <w:r>
-        <w:t xml:space="preserve"> or a False if there are no keywords in the </w:t>
-      </w:r>
-      <w:proofErr w:type="spellStart"/>
-      <w:r>
-        <w:t>extracted_text</w:t>
-      </w:r>
-      <w:proofErr w:type="spellEnd"/>
-      <w:r>
-        <w:t>.</w:t>
+        <w:t>Now that you have the extracted_text you can run llm_handler.check_keywords_in_text(</w:t>
+      </w:r>
+      <w:r>
+        <w:t>(url, extracted_text, org_name, keywords_list</w:t>
+      </w:r>
+      <w:r>
+        <w:t>). This returns a True if there are keywords in the extracted_text or a False if there are no keywords in the extracted_text.</w:t>
       </w:r>
     </w:p>
     <w:p>
@@ -3485,7 +3176,6 @@
         </w:rPr>
         <w:t xml:space="preserve"> </w:t>
       </w:r>
-      <w:proofErr w:type="spellStart"/>
       <w:r>
         <w:rPr>
           <w:rFonts w:ascii="Consolas" w:eastAsia="Times New Roman" w:hAnsi="Consolas" w:cs="Times New Roman"/>
@@ -3519,7 +3209,6 @@
         </w:rPr>
         <w:t>generate_prompt</w:t>
       </w:r>
-      <w:proofErr w:type="spellEnd"/>
       <w:r>
         <w:rPr>
           <w:rFonts w:ascii="Consolas" w:eastAsia="Times New Roman" w:hAnsi="Consolas" w:cs="Times New Roman"/>
@@ -3531,7 +3220,6 @@
         </w:rPr>
         <w:t>(</w:t>
       </w:r>
-      <w:proofErr w:type="spellStart"/>
       <w:r>
         <w:rPr>
           <w:rFonts w:ascii="Consolas" w:eastAsia="Times New Roman" w:hAnsi="Consolas" w:cs="Times New Roman"/>
@@ -3543,7 +3231,6 @@
         </w:rPr>
         <w:t>url</w:t>
       </w:r>
-      <w:proofErr w:type="spellEnd"/>
       <w:r>
         <w:rPr>
           <w:rFonts w:ascii="Consolas" w:eastAsia="Times New Roman" w:hAnsi="Consolas" w:cs="Times New Roman"/>
@@ -3555,7 +3242,6 @@
         </w:rPr>
         <w:t xml:space="preserve">, </w:t>
       </w:r>
-      <w:proofErr w:type="spellStart"/>
       <w:r>
         <w:rPr>
           <w:rFonts w:ascii="Consolas" w:eastAsia="Times New Roman" w:hAnsi="Consolas" w:cs="Times New Roman"/>
@@ -3567,7 +3253,6 @@
         </w:rPr>
         <w:t>extracted_text</w:t>
       </w:r>
-      <w:proofErr w:type="spellEnd"/>
       <w:r>
         <w:rPr>
           <w:rFonts w:ascii="Consolas" w:eastAsia="Times New Roman" w:hAnsi="Consolas" w:cs="Times New Roman"/>
@@ -3631,7 +3316,6 @@
         </w:rPr>
         <w:t xml:space="preserve">        </w:t>
       </w:r>
-      <w:proofErr w:type="spellStart"/>
       <w:r>
         <w:rPr>
           <w:rFonts w:ascii="Consolas" w:eastAsia="Times New Roman" w:hAnsi="Consolas" w:cs="Times New Roman"/>
@@ -3643,7 +3327,6 @@
         </w:rPr>
         <w:t>llm_response</w:t>
       </w:r>
-      <w:proofErr w:type="spellEnd"/>
       <w:r>
         <w:rPr>
           <w:rFonts w:ascii="Consolas" w:eastAsia="Times New Roman" w:hAnsi="Consolas" w:cs="Times New Roman"/>
@@ -3677,7 +3360,6 @@
         </w:rPr>
         <w:t xml:space="preserve"> </w:t>
       </w:r>
-      <w:proofErr w:type="spellStart"/>
       <w:r>
         <w:rPr>
           <w:rFonts w:ascii="Consolas" w:eastAsia="Times New Roman" w:hAnsi="Consolas" w:cs="Times New Roman"/>
@@ -3711,7 +3393,6 @@
         </w:rPr>
         <w:t>query_llm</w:t>
       </w:r>
-      <w:proofErr w:type="spellEnd"/>
       <w:r>
         <w:rPr>
           <w:rFonts w:ascii="Consolas" w:eastAsia="Times New Roman" w:hAnsi="Consolas" w:cs="Times New Roman"/>
@@ -3745,7 +3426,6 @@
         </w:rPr>
         <w:t xml:space="preserve">, </w:t>
       </w:r>
-      <w:proofErr w:type="spellStart"/>
       <w:r>
         <w:rPr>
           <w:rFonts w:ascii="Consolas" w:eastAsia="Times New Roman" w:hAnsi="Consolas" w:cs="Times New Roman"/>
@@ -3757,7 +3437,6 @@
         </w:rPr>
         <w:t>url</w:t>
       </w:r>
-      <w:proofErr w:type="spellEnd"/>
       <w:r>
         <w:rPr>
           <w:rFonts w:ascii="Consolas" w:eastAsia="Times New Roman" w:hAnsi="Consolas" w:cs="Times New Roman"/>
@@ -3840,7 +3519,6 @@
         </w:rPr>
         <w:t xml:space="preserve"> </w:t>
       </w:r>
-      <w:proofErr w:type="spellStart"/>
       <w:r>
         <w:rPr>
           <w:rFonts w:ascii="Consolas" w:eastAsia="Times New Roman" w:hAnsi="Consolas" w:cs="Times New Roman"/>
@@ -3852,7 +3530,6 @@
         </w:rPr>
         <w:t>llm_response</w:t>
       </w:r>
-      <w:proofErr w:type="spellEnd"/>
       <w:r>
         <w:rPr>
           <w:rFonts w:ascii="Consolas" w:eastAsia="Times New Roman" w:hAnsi="Consolas" w:cs="Times New Roman"/>
@@ -3894,7 +3571,6 @@
         </w:rPr>
         <w:t xml:space="preserve">            </w:t>
       </w:r>
-      <w:proofErr w:type="spellStart"/>
       <w:r>
         <w:rPr>
           <w:rFonts w:ascii="Consolas" w:eastAsia="Times New Roman" w:hAnsi="Consolas" w:cs="Times New Roman"/>
@@ -3906,7 +3582,6 @@
         </w:rPr>
         <w:t>parsed_result</w:t>
       </w:r>
-      <w:proofErr w:type="spellEnd"/>
       <w:r>
         <w:rPr>
           <w:rFonts w:ascii="Consolas" w:eastAsia="Times New Roman" w:hAnsi="Consolas" w:cs="Times New Roman"/>
@@ -3940,7 +3615,6 @@
         </w:rPr>
         <w:t xml:space="preserve"> </w:t>
       </w:r>
-      <w:proofErr w:type="spellStart"/>
       <w:r>
         <w:rPr>
           <w:rFonts w:ascii="Consolas" w:eastAsia="Times New Roman" w:hAnsi="Consolas" w:cs="Times New Roman"/>
@@ -3974,7 +3648,6 @@
         </w:rPr>
         <w:t>extract_and_parse_json</w:t>
       </w:r>
-      <w:proofErr w:type="spellEnd"/>
       <w:r>
         <w:rPr>
           <w:rFonts w:ascii="Consolas" w:eastAsia="Times New Roman" w:hAnsi="Consolas" w:cs="Times New Roman"/>
@@ -3986,7 +3659,6 @@
         </w:rPr>
         <w:t>(</w:t>
       </w:r>
-      <w:proofErr w:type="spellStart"/>
       <w:r>
         <w:rPr>
           <w:rFonts w:ascii="Consolas" w:eastAsia="Times New Roman" w:hAnsi="Consolas" w:cs="Times New Roman"/>
@@ -3998,7 +3670,6 @@
         </w:rPr>
         <w:t>llm_response</w:t>
       </w:r>
-      <w:proofErr w:type="spellEnd"/>
       <w:r>
         <w:rPr>
           <w:rFonts w:ascii="Consolas" w:eastAsia="Times New Roman" w:hAnsi="Consolas" w:cs="Times New Roman"/>
@@ -4010,7 +3681,6 @@
         </w:rPr>
         <w:t xml:space="preserve">, </w:t>
       </w:r>
-      <w:proofErr w:type="spellStart"/>
       <w:r>
         <w:rPr>
           <w:rFonts w:ascii="Consolas" w:eastAsia="Times New Roman" w:hAnsi="Consolas" w:cs="Times New Roman"/>
@@ -4022,7 +3692,6 @@
         </w:rPr>
         <w:t>url</w:t>
       </w:r>
-      <w:proofErr w:type="spellEnd"/>
       <w:r>
         <w:rPr>
           <w:rFonts w:ascii="Consolas" w:eastAsia="Times New Roman" w:hAnsi="Consolas" w:cs="Times New Roman"/>
@@ -4105,7 +3774,6 @@
         </w:rPr>
         <w:t xml:space="preserve"> </w:t>
       </w:r>
-      <w:proofErr w:type="spellStart"/>
       <w:r>
         <w:rPr>
           <w:rFonts w:ascii="Consolas" w:eastAsia="Times New Roman" w:hAnsi="Consolas" w:cs="Times New Roman"/>
@@ -4117,7 +3785,6 @@
         </w:rPr>
         <w:t>parsed_result</w:t>
       </w:r>
-      <w:proofErr w:type="spellEnd"/>
       <w:r>
         <w:rPr>
           <w:rFonts w:ascii="Consolas" w:eastAsia="Times New Roman" w:hAnsi="Consolas" w:cs="Times New Roman"/>
@@ -4159,7 +3826,6 @@
         </w:rPr>
         <w:t xml:space="preserve">                </w:t>
       </w:r>
-      <w:proofErr w:type="spellStart"/>
       <w:r>
         <w:rPr>
           <w:rFonts w:ascii="Consolas" w:eastAsia="Times New Roman" w:hAnsi="Consolas" w:cs="Times New Roman"/>
@@ -4171,7 +3837,6 @@
         </w:rPr>
         <w:t>events_df</w:t>
       </w:r>
-      <w:proofErr w:type="spellEnd"/>
       <w:r>
         <w:rPr>
           <w:rFonts w:ascii="Consolas" w:eastAsia="Times New Roman" w:hAnsi="Consolas" w:cs="Times New Roman"/>
@@ -4205,7 +3870,6 @@
         </w:rPr>
         <w:t xml:space="preserve"> </w:t>
       </w:r>
-      <w:proofErr w:type="spellStart"/>
       <w:r>
         <w:rPr>
           <w:rFonts w:ascii="Consolas" w:eastAsia="Times New Roman" w:hAnsi="Consolas" w:cs="Times New Roman"/>
@@ -4239,7 +3903,6 @@
         </w:rPr>
         <w:t>DataFrame</w:t>
       </w:r>
-      <w:proofErr w:type="spellEnd"/>
       <w:r>
         <w:rPr>
           <w:rFonts w:ascii="Consolas" w:eastAsia="Times New Roman" w:hAnsi="Consolas" w:cs="Times New Roman"/>
@@ -4251,7 +3914,6 @@
         </w:rPr>
         <w:t>(</w:t>
       </w:r>
-      <w:proofErr w:type="spellStart"/>
       <w:r>
         <w:rPr>
           <w:rFonts w:ascii="Consolas" w:eastAsia="Times New Roman" w:hAnsi="Consolas" w:cs="Times New Roman"/>
@@ -4263,7 +3925,6 @@
         </w:rPr>
         <w:t>parsed_result</w:t>
       </w:r>
-      <w:proofErr w:type="spellEnd"/>
       <w:r>
         <w:rPr>
           <w:rFonts w:ascii="Consolas" w:eastAsia="Times New Roman" w:hAnsi="Consolas" w:cs="Times New Roman"/>
@@ -4303,103 +3964,7 @@
           <w:szCs w:val="21"/>
           <w14:ligatures w14:val="none"/>
         </w:rPr>
-        <w:t xml:space="preserve">Make sure that </w:t>
-      </w:r>
-      <w:proofErr w:type="spellStart"/>
-      <w:r>
-        <w:rPr>
-          <w:rFonts w:ascii="Consolas" w:eastAsia="Times New Roman" w:hAnsi="Consolas" w:cs="Times New Roman"/>
-          <w:color w:val="3B3B3B"/>
-          <w:kern w:val="0"/>
-          <w:sz w:val="21"/>
-          <w:szCs w:val="21"/>
-          <w14:ligatures w14:val="none"/>
-        </w:rPr>
-        <w:t>events_df</w:t>
-      </w:r>
-      <w:proofErr w:type="spellEnd"/>
-      <w:r>
-        <w:rPr>
-          <w:rFonts w:ascii="Consolas" w:eastAsia="Times New Roman" w:hAnsi="Consolas" w:cs="Times New Roman"/>
-          <w:color w:val="3B3B3B"/>
-          <w:kern w:val="0"/>
-          <w:sz w:val="21"/>
-          <w:szCs w:val="21"/>
-          <w14:ligatures w14:val="none"/>
-        </w:rPr>
-        <w:t xml:space="preserve"> is just one row. If it is more than one row, compare the </w:t>
-      </w:r>
-      <w:proofErr w:type="spellStart"/>
-      <w:r>
-        <w:rPr>
-          <w:rFonts w:ascii="Consolas" w:eastAsia="Times New Roman" w:hAnsi="Consolas" w:cs="Times New Roman"/>
-          <w:color w:val="3B3B3B"/>
-          <w:kern w:val="0"/>
-          <w:sz w:val="21"/>
-          <w:szCs w:val="21"/>
-          <w14:ligatures w14:val="none"/>
-        </w:rPr>
-        <w:t>event_name</w:t>
-      </w:r>
-      <w:proofErr w:type="spellEnd"/>
-      <w:r>
-        <w:rPr>
-          <w:rFonts w:ascii="Consolas" w:eastAsia="Times New Roman" w:hAnsi="Consolas" w:cs="Times New Roman"/>
-          <w:color w:val="3B3B3B"/>
-          <w:kern w:val="0"/>
-          <w:sz w:val="21"/>
-          <w:szCs w:val="21"/>
-          <w14:ligatures w14:val="none"/>
-        </w:rPr>
-        <w:t xml:space="preserve"> in the original row to the </w:t>
-      </w:r>
-      <w:proofErr w:type="spellStart"/>
-      <w:r>
-        <w:rPr>
-          <w:rFonts w:ascii="Consolas" w:eastAsia="Times New Roman" w:hAnsi="Consolas" w:cs="Times New Roman"/>
-          <w:color w:val="3B3B3B"/>
-          <w:kern w:val="0"/>
-          <w:sz w:val="21"/>
-          <w:szCs w:val="21"/>
-          <w14:ligatures w14:val="none"/>
-        </w:rPr>
-        <w:t>event_name</w:t>
-      </w:r>
-      <w:proofErr w:type="spellEnd"/>
-      <w:r>
-        <w:rPr>
-          <w:rFonts w:ascii="Consolas" w:eastAsia="Times New Roman" w:hAnsi="Consolas" w:cs="Times New Roman"/>
-          <w:color w:val="3B3B3B"/>
-          <w:kern w:val="0"/>
-          <w:sz w:val="21"/>
-          <w:szCs w:val="21"/>
-          <w14:ligatures w14:val="none"/>
-        </w:rPr>
-        <w:t xml:space="preserve"> in </w:t>
-      </w:r>
-      <w:proofErr w:type="spellStart"/>
-      <w:r>
-        <w:rPr>
-          <w:rFonts w:ascii="Consolas" w:eastAsia="Times New Roman" w:hAnsi="Consolas" w:cs="Times New Roman"/>
-          <w:color w:val="3B3B3B"/>
-          <w:kern w:val="0"/>
-          <w:sz w:val="21"/>
-          <w:szCs w:val="21"/>
-          <w14:ligatures w14:val="none"/>
-        </w:rPr>
-        <w:t>events_df</w:t>
-      </w:r>
-      <w:proofErr w:type="spellEnd"/>
-      <w:r>
-        <w:rPr>
-          <w:rFonts w:ascii="Consolas" w:eastAsia="Times New Roman" w:hAnsi="Consolas" w:cs="Times New Roman"/>
-          <w:color w:val="3B3B3B"/>
-          <w:kern w:val="0"/>
-          <w:sz w:val="21"/>
-          <w:szCs w:val="21"/>
-          <w14:ligatures w14:val="none"/>
-        </w:rPr>
-        <w:t xml:space="preserve"> using fuzzy. One of these rows should match at least at 80 from fuzzy. That is the one that you want and will be referred to as the new row from here on in in this explanation. </w:t>
+        <w:t xml:space="preserve">Make sure that events_df is just one row. If it is more than one row, compare the event_name in the original row to the event_name in events_df using fuzzy. One of these rows should match at least at 80 from fuzzy. That is the one that you want and will be referred to as the new row from here on in in this explanation. </w:t>
       </w:r>
     </w:p>
     <w:p>
@@ -4429,31 +3994,7 @@
           <w:szCs w:val="21"/>
           <w14:ligatures w14:val="none"/>
         </w:rPr>
-        <w:t xml:space="preserve">Now that you have </w:t>
-      </w:r>
-      <w:proofErr w:type="spellStart"/>
-      <w:r>
-        <w:rPr>
-          <w:rFonts w:ascii="Consolas" w:eastAsia="Times New Roman" w:hAnsi="Consolas" w:cs="Times New Roman"/>
-          <w:color w:val="3B3B3B"/>
-          <w:kern w:val="0"/>
-          <w:sz w:val="21"/>
-          <w:szCs w:val="21"/>
-          <w14:ligatures w14:val="none"/>
-        </w:rPr>
-        <w:t>events_df</w:t>
-      </w:r>
-      <w:proofErr w:type="spellEnd"/>
-      <w:r>
-        <w:rPr>
-          <w:rFonts w:ascii="Consolas" w:eastAsia="Times New Roman" w:hAnsi="Consolas" w:cs="Times New Roman"/>
-          <w:color w:val="3B3B3B"/>
-          <w:kern w:val="0"/>
-          <w:sz w:val="21"/>
-          <w:szCs w:val="21"/>
-          <w14:ligatures w14:val="none"/>
-        </w:rPr>
-        <w:t>, you can compare the row from events that started this and replace the original information in the row (original row) that you are working on as follows.</w:t>
+        <w:t>Now that you have events_df, you can compare the row from events that started this and replace the original information in the row (original row) that you are working on as follows.</w:t>
       </w:r>
     </w:p>
     <w:p>
@@ -4513,79 +4054,7 @@
           <w:szCs w:val="21"/>
           <w14:ligatures w14:val="none"/>
         </w:rPr>
-        <w:t xml:space="preserve">For each column in the </w:t>
-      </w:r>
-      <w:proofErr w:type="spellStart"/>
-      <w:r>
-        <w:rPr>
-          <w:rFonts w:ascii="Consolas" w:eastAsia="Times New Roman" w:hAnsi="Consolas" w:cs="Times New Roman"/>
-          <w:color w:val="3B3B3B"/>
-          <w:kern w:val="0"/>
-          <w:sz w:val="21"/>
-          <w:szCs w:val="21"/>
-          <w14:ligatures w14:val="none"/>
-        </w:rPr>
-        <w:t>original_row</w:t>
-      </w:r>
-      <w:proofErr w:type="spellEnd"/>
-      <w:r>
-        <w:rPr>
-          <w:rFonts w:ascii="Consolas" w:eastAsia="Times New Roman" w:hAnsi="Consolas" w:cs="Times New Roman"/>
-          <w:color w:val="3B3B3B"/>
-          <w:kern w:val="0"/>
-          <w:sz w:val="21"/>
-          <w:szCs w:val="21"/>
-          <w14:ligatures w14:val="none"/>
-        </w:rPr>
-        <w:t xml:space="preserve"> compare that to the new row returned from </w:t>
-      </w:r>
-      <w:proofErr w:type="spellStart"/>
-      <w:r>
-        <w:rPr>
-          <w:rFonts w:ascii="Consolas" w:eastAsia="Times New Roman" w:hAnsi="Consolas" w:cs="Times New Roman"/>
-          <w:color w:val="3B3B3B"/>
-          <w:kern w:val="0"/>
-          <w:sz w:val="21"/>
-          <w:szCs w:val="21"/>
-          <w14:ligatures w14:val="none"/>
-        </w:rPr>
-        <w:t>event_df</w:t>
-      </w:r>
-      <w:proofErr w:type="spellEnd"/>
-      <w:r>
-        <w:rPr>
-          <w:rFonts w:ascii="Consolas" w:eastAsia="Times New Roman" w:hAnsi="Consolas" w:cs="Times New Roman"/>
-          <w:color w:val="3B3B3B"/>
-          <w:kern w:val="0"/>
-          <w:sz w:val="21"/>
-          <w:szCs w:val="21"/>
-          <w14:ligatures w14:val="none"/>
-        </w:rPr>
-        <w:t xml:space="preserve">. If the </w:t>
-      </w:r>
-      <w:proofErr w:type="spellStart"/>
-      <w:r>
-        <w:rPr>
-          <w:rFonts w:ascii="Consolas" w:eastAsia="Times New Roman" w:hAnsi="Consolas" w:cs="Times New Roman"/>
-          <w:color w:val="3B3B3B"/>
-          <w:kern w:val="0"/>
-          <w:sz w:val="21"/>
-          <w:szCs w:val="21"/>
-          <w14:ligatures w14:val="none"/>
-        </w:rPr>
-        <w:t>original_row</w:t>
-      </w:r>
-      <w:proofErr w:type="spellEnd"/>
-      <w:r>
-        <w:rPr>
-          <w:rFonts w:ascii="Consolas" w:eastAsia="Times New Roman" w:hAnsi="Consolas" w:cs="Times New Roman"/>
-          <w:color w:val="3B3B3B"/>
-          <w:kern w:val="0"/>
-          <w:sz w:val="21"/>
-          <w:szCs w:val="21"/>
-          <w14:ligatures w14:val="none"/>
-        </w:rPr>
-        <w:t xml:space="preserve"> is == ‘’ or NULL then take the information from the new row and put that information in the column for the original row. </w:t>
+        <w:t xml:space="preserve">For each column in the original_row compare that to the new row returned from event_df. If the original_row is == ‘’ or NULL then take the information from the new row and put that information in the column for the original row. </w:t>
       </w:r>
     </w:p>
     <w:p>
@@ -4669,148 +4138,39 @@
         <w:t xml:space="preserve">the </w:t>
       </w:r>
       <w:r>
+        <w:t xml:space="preserve"> url </w:t>
+      </w:r>
+      <w:r>
+        <w:t>to</w:t>
+      </w:r>
+      <w:r>
+        <w:t xml:space="preserve"> the urls table. </w:t>
+      </w:r>
+      <w:r>
+        <w:t xml:space="preserve">Use </w:t>
+      </w:r>
+      <w:r>
+        <w:rPr>
+          <w:rFonts w:ascii="Consolas" w:eastAsia="Times New Roman" w:hAnsi="Consolas" w:cs="Times New Roman"/>
+          <w:color w:val="795E26"/>
+          <w:kern w:val="0"/>
+          <w:sz w:val="21"/>
+          <w:szCs w:val="21"/>
+          <w14:ligatures w14:val="none"/>
+        </w:rPr>
         <w:t xml:space="preserve"> </w:t>
       </w:r>
-      <w:proofErr w:type="spellStart"/>
-      <w:r>
-        <w:t>url</w:t>
-      </w:r>
-      <w:proofErr w:type="spellEnd"/>
-      <w:r>
-        <w:t xml:space="preserve"> </w:t>
-      </w:r>
-      <w:r>
-        <w:t>to</w:t>
-      </w:r>
-      <w:r>
-        <w:t xml:space="preserve"> the </w:t>
-      </w:r>
-      <w:proofErr w:type="spellStart"/>
-      <w:r>
-        <w:t>urls</w:t>
-      </w:r>
-      <w:proofErr w:type="spellEnd"/>
-      <w:r>
-        <w:t xml:space="preserve"> table. </w:t>
-      </w:r>
-      <w:r>
-        <w:t xml:space="preserve">Use </w:t>
-      </w:r>
-      <w:r>
-        <w:rPr>
-          <w:rFonts w:ascii="Consolas" w:eastAsia="Times New Roman" w:hAnsi="Consolas" w:cs="Times New Roman"/>
-          <w:color w:val="795E26"/>
-          <w:kern w:val="0"/>
-          <w:sz w:val="21"/>
-          <w:szCs w:val="21"/>
-          <w14:ligatures w14:val="none"/>
-        </w:rPr>
-        <w:t xml:space="preserve"> </w:t>
-      </w:r>
-      <w:proofErr w:type="spellStart"/>
-      <w:r>
-        <w:t>write_url_to_db</w:t>
-      </w:r>
-      <w:proofErr w:type="spellEnd"/>
-      <w:r>
-        <w:t xml:space="preserve">(self, </w:t>
-      </w:r>
-      <w:proofErr w:type="spellStart"/>
-      <w:r>
-        <w:t>org_names</w:t>
-      </w:r>
-      <w:proofErr w:type="spellEnd"/>
-      <w:r>
-        <w:t xml:space="preserve">, keywords, </w:t>
-      </w:r>
-      <w:proofErr w:type="spellStart"/>
-      <w:r>
-        <w:t>url</w:t>
-      </w:r>
-      <w:proofErr w:type="spellEnd"/>
-      <w:r>
-        <w:t xml:space="preserve">, </w:t>
-      </w:r>
-      <w:proofErr w:type="spellStart"/>
-      <w:r>
-        <w:t>other_links</w:t>
-      </w:r>
-      <w:proofErr w:type="spellEnd"/>
-      <w:r>
-        <w:t xml:space="preserve">, relevant, </w:t>
-      </w:r>
-      <w:proofErr w:type="spellStart"/>
-      <w:r>
-        <w:t>increment_crawl_trys</w:t>
-      </w:r>
-      <w:proofErr w:type="spellEnd"/>
-      <w:r>
-        <w:t>)</w:t>
+      <w:r>
+        <w:t>write_url_to_db(self, org_names, keywords, url, other_links, relevant, increment_crawl_trys)</w:t>
       </w:r>
       <w:r>
         <w:t xml:space="preserve"> to do this. </w:t>
       </w:r>
       <w:r>
-        <w:t xml:space="preserve">You can get </w:t>
-      </w:r>
-      <w:proofErr w:type="spellStart"/>
-      <w:r>
-        <w:t>org_names</w:t>
-      </w:r>
-      <w:proofErr w:type="spellEnd"/>
-      <w:r>
-        <w:t xml:space="preserve">, keywords (called </w:t>
-      </w:r>
-      <w:proofErr w:type="spellStart"/>
-      <w:r>
-        <w:t>dance_style</w:t>
-      </w:r>
-      <w:proofErr w:type="spellEnd"/>
-      <w:r>
-        <w:t xml:space="preserve"> in </w:t>
-      </w:r>
-      <w:proofErr w:type="spellStart"/>
-      <w:r>
-        <w:t>events_df</w:t>
-      </w:r>
-      <w:proofErr w:type="spellEnd"/>
-      <w:r>
-        <w:t xml:space="preserve">) from </w:t>
-      </w:r>
-      <w:proofErr w:type="spellStart"/>
-      <w:r>
-        <w:t>events_df</w:t>
-      </w:r>
-      <w:proofErr w:type="spellEnd"/>
-      <w:r>
-        <w:t xml:space="preserve">.  </w:t>
-      </w:r>
-      <w:proofErr w:type="spellStart"/>
-      <w:r>
-        <w:t>other_links</w:t>
-      </w:r>
-      <w:proofErr w:type="spellEnd"/>
-      <w:r>
-        <w:t xml:space="preserve"> = ‘’, and relevant=True, </w:t>
-      </w:r>
-      <w:proofErr w:type="spellStart"/>
-      <w:r>
-        <w:t>increment_crawl_trys</w:t>
-      </w:r>
-      <w:proofErr w:type="spellEnd"/>
-      <w:r>
-        <w:t xml:space="preserve"> = 1. </w:t>
-      </w:r>
-      <w:r>
-        <w:t xml:space="preserve">This method is in the </w:t>
-      </w:r>
-      <w:proofErr w:type="spellStart"/>
-      <w:r>
-        <w:t>DatabaseHandler</w:t>
-      </w:r>
-      <w:proofErr w:type="spellEnd"/>
-      <w:r>
-        <w:t xml:space="preserve"> class and should be instantiated in this program in the imports using:</w:t>
+        <w:t xml:space="preserve">You can get org_names, keywords (called dance_style in events_df) from events_df.  other_links = ‘’, and relevant=True, increment_crawl_trys = 1. </w:t>
+      </w:r>
+      <w:r>
+        <w:t>This method is in the DatabaseHandler class and should be instantiated in this program in the imports using:</w:t>
       </w:r>
     </w:p>
     <w:p>
@@ -4819,23 +4179,10 @@
       </w:pPr>
       <w:r>
         <w:lastRenderedPageBreak/>
-        <w:t xml:space="preserve">from db.py import </w:t>
-      </w:r>
-      <w:proofErr w:type="spellStart"/>
-      <w:r>
-        <w:t>DatabaseHandler</w:t>
-      </w:r>
-      <w:proofErr w:type="spellEnd"/>
-      <w:r>
-        <w:t xml:space="preserve">. The instance is </w:t>
-      </w:r>
-      <w:proofErr w:type="spellStart"/>
-      <w:r>
-        <w:t>db_handler</w:t>
-      </w:r>
-      <w:proofErr w:type="spellEnd"/>
-      <w:r>
-        <w:t>().</w:t>
+        <w:t>from db.py import DatabaseHandler</w:t>
+      </w:r>
+      <w:r>
+        <w:t>. The instance is db_handler().</w:t>
       </w:r>
     </w:p>
     <w:p>
@@ -4847,23 +4194,7 @@
         </w:numPr>
       </w:pPr>
       <w:r>
-        <w:t xml:space="preserve">It should be instantiated in the __main__ as </w:t>
-      </w:r>
-      <w:proofErr w:type="spellStart"/>
-      <w:r>
-        <w:t>db_handler</w:t>
-      </w:r>
-      <w:proofErr w:type="spellEnd"/>
-      <w:r>
-        <w:t xml:space="preserve"> = </w:t>
-      </w:r>
-      <w:proofErr w:type="spellStart"/>
-      <w:r>
-        <w:t>DatabaseHandler</w:t>
-      </w:r>
-      <w:proofErr w:type="spellEnd"/>
-      <w:r>
-        <w:t>(config</w:t>
+        <w:t>It should be instantiated in the __main__ as db_handler = DatabaseHandler(config</w:t>
       </w:r>
       <w:r>
         <w:t>)</w:t>
@@ -4895,23 +4226,7 @@
     </w:p>
     <w:p>
       <w:r>
-        <w:t xml:space="preserve">So, we are working on the refactoring and we have the problem that our friends at Facebook are screwing around with how they put text on the page. When we go looking to fix the missing </w:t>
-      </w:r>
-      <w:proofErr w:type="spellStart"/>
-      <w:r>
-        <w:t>url</w:t>
-      </w:r>
-      <w:proofErr w:type="spellEnd"/>
-      <w:r>
-        <w:t xml:space="preserve"> problem, we are going to get all of the text. There will be a number of events. We only want the event with the largest number of columns filled out. Then that one should get the </w:t>
-      </w:r>
-      <w:proofErr w:type="spellStart"/>
-      <w:r>
-        <w:t>url</w:t>
-      </w:r>
-      <w:proofErr w:type="spellEnd"/>
-      <w:r>
-        <w:t xml:space="preserve"> that we have been carrying around. The reason is that I have playwright click the see more button and we get more information. The other ones, there is not that option.</w:t>
+        <w:t>So, we are working on the refactoring and we have the problem that our friends at Facebook are screwing around with how they put text on the page. When we go looking to fix the missing url problem, we are going to get all of the text. There will be a number of events. We only want the event with the largest number of columns filled out. Then that one should get the url that we have been carrying around. The reason is that I have playwright click the see more button and we get more information. The other ones, there is not that option.</w:t>
       </w:r>
     </w:p>
     <w:p/>
@@ -4925,15 +4240,7 @@
     </w:p>
     <w:p>
       <w:r>
-        <w:t xml:space="preserve">When we try to log onto google it refuses us because it does not trust Chromium. We may have to go with </w:t>
-      </w:r>
-      <w:proofErr w:type="spellStart"/>
-      <w:r>
-        <w:t>firefox</w:t>
-      </w:r>
-      <w:proofErr w:type="spellEnd"/>
-      <w:r>
-        <w:t>.</w:t>
+        <w:t>When we try to log onto google it refuses us because it does not trust Chromium. We may have to go with firefox.</w:t>
       </w:r>
     </w:p>
     <w:p/>
@@ -4943,6 +4250,11 @@
       </w:pPr>
       <w:r>
         <w:t>Processing Order To Load Database</w:t>
+      </w:r>
+    </w:p>
+    <w:p>
+      <w:r>
+        <w:t>Doing this on Feb 16, 2025</w:t>
       </w:r>
     </w:p>
     <w:p>
@@ -4954,21 +4266,37 @@
         </w:numPr>
       </w:pPr>
       <w:r>
-        <w:t>Set config[‘</w:t>
-      </w:r>
-      <w:proofErr w:type="spellStart"/>
-      <w:r>
-        <w:t>llm</w:t>
-      </w:r>
-      <w:proofErr w:type="spellEnd"/>
-      <w:r>
-        <w:t>’][‘provider’]</w:t>
+        <w:t>Config settings</w:t>
+      </w:r>
+    </w:p>
+    <w:p>
+      <w:pPr>
+        <w:pStyle w:val="ListParagraph"/>
+        <w:numPr>
+          <w:ilvl w:val="1"/>
+          <w:numId w:val="20"/>
+        </w:numPr>
+      </w:pPr>
+      <w:r>
+        <w:t>config[‘llm’][‘provider’]</w:t>
       </w:r>
       <w:r>
         <w:t>:</w:t>
       </w:r>
       <w:r>
         <w:t xml:space="preserve"> Mistral is free as of Feb 16, 2025</w:t>
+      </w:r>
+    </w:p>
+    <w:p>
+      <w:pPr>
+        <w:pStyle w:val="ListParagraph"/>
+        <w:numPr>
+          <w:ilvl w:val="1"/>
+          <w:numId w:val="20"/>
+        </w:numPr>
+      </w:pPr>
+      <w:r>
+        <w:t xml:space="preserve"> config[‘testing’][‘drop_tables’]: True</w:t>
       </w:r>
     </w:p>
     <w:p>
@@ -4980,7 +4308,7 @@
         </w:numPr>
       </w:pPr>
       <w:r>
-        <w:t>gs.py – Only creates a .csv</w:t>
+        <w:t>db.py</w:t>
       </w:r>
     </w:p>
     <w:p>
@@ -4992,7 +4320,13 @@
         </w:numPr>
       </w:pPr>
       <w:r>
-        <w:t>Check and make sure there is something in that .csv after.</w:t>
+        <w:t xml:space="preserve">AFTER running </w:t>
+      </w:r>
+      <w:r>
+        <w:t xml:space="preserve">config[‘testing’][‘drop_tables’]: </w:t>
+      </w:r>
+      <w:r>
+        <w:t>False</w:t>
       </w:r>
     </w:p>
     <w:p>
@@ -5004,30 +4338,7 @@
         </w:numPr>
       </w:pPr>
       <w:r>
-        <w:t>config</w:t>
-      </w:r>
-      <w:r>
-        <w:t>[‘testing’][‘</w:t>
-      </w:r>
-      <w:r>
-        <w:t xml:space="preserve"> </w:t>
-      </w:r>
-      <w:proofErr w:type="spellStart"/>
-      <w:r>
-        <w:t>drop_tables</w:t>
-      </w:r>
-      <w:proofErr w:type="spellEnd"/>
-      <w:r>
-        <w:t>’]</w:t>
-      </w:r>
-      <w:r>
-        <w:t xml:space="preserve">: </w:t>
-      </w:r>
-      <w:r>
-        <w:t>True when rebuilding the database</w:t>
-      </w:r>
-      <w:r>
-        <w:t xml:space="preserve">. </w:t>
+        <w:t>gs.py – Only creates a .csv</w:t>
       </w:r>
     </w:p>
     <w:p>
@@ -5039,7 +4350,82 @@
         </w:numPr>
       </w:pPr>
       <w:r>
-        <w:t>Do this now BEFORE ebs.py</w:t>
+        <w:t>Change to config[‘</w:t>
+      </w:r>
+      <w:r>
+        <w:t>llm</w:t>
+      </w:r>
+      <w:r>
+        <w:t>][‘</w:t>
+      </w:r>
+      <w:r>
+        <w:t>provider</w:t>
+      </w:r>
+      <w:r>
+        <w:t>]</w:t>
+      </w:r>
+      <w:r>
+        <w:t xml:space="preserve">: </w:t>
+      </w:r>
+      <w:r>
+        <w:t>openai for this one. I think google is too fast for mistral. It is complaining about rate limits.</w:t>
+      </w:r>
+      <w:r>
+        <w:t xml:space="preserve"> This is probably not true. I have been using them a lot and I think I just hit the limit</w:t>
+      </w:r>
+    </w:p>
+    <w:p>
+      <w:pPr>
+        <w:pStyle w:val="ListParagraph"/>
+        <w:numPr>
+          <w:ilvl w:val="1"/>
+          <w:numId w:val="20"/>
+        </w:numPr>
+      </w:pPr>
+      <w:r>
+        <w:t>Check and make sure there is something in that .csv after</w:t>
+      </w:r>
+      <w:r>
+        <w:t xml:space="preserve"> you run this.</w:t>
+      </w:r>
+    </w:p>
+    <w:p>
+      <w:pPr>
+        <w:pStyle w:val="ListParagraph"/>
+        <w:numPr>
+          <w:ilvl w:val="1"/>
+          <w:numId w:val="20"/>
+        </w:numPr>
+      </w:pPr>
+      <w:r>
+        <w:t>config[‘llm’][‘provider’]: openai AND the model should be:</w:t>
+      </w:r>
+    </w:p>
+    <w:p>
+      <w:pPr>
+        <w:pStyle w:val="ListParagraph"/>
+        <w:numPr>
+          <w:ilvl w:val="1"/>
+          <w:numId w:val="20"/>
+        </w:numPr>
+      </w:pPr>
+      <w:r>
+        <w:t>config[‘llm’][‘</w:t>
+      </w:r>
+      <w:r>
+        <w:t>model</w:t>
+      </w:r>
+      <w:r>
+        <w:t xml:space="preserve">’]: </w:t>
+      </w:r>
+      <w:r>
+        <w:t>‘</w:t>
+      </w:r>
+      <w:r>
+        <w:t>GPT-4o mini</w:t>
+      </w:r>
+      <w:r>
+        <w:t>’ This is a VERY simple prompt.</w:t>
       </w:r>
     </w:p>
     <w:p>
@@ -5075,18 +4461,7 @@
         </w:numPr>
       </w:pPr>
       <w:r>
-        <w:t xml:space="preserve">config </w:t>
-      </w:r>
-      <w:proofErr w:type="spellStart"/>
-      <w:r>
-        <w:t>drop_tables</w:t>
-      </w:r>
-      <w:proofErr w:type="spellEnd"/>
-      <w:r>
-        <w:t xml:space="preserve">: </w:t>
-      </w:r>
-      <w:r>
-        <w:t>False</w:t>
+        <w:t>emails.py</w:t>
       </w:r>
     </w:p>
     <w:p>
@@ -5098,7 +4473,7 @@
         </w:numPr>
       </w:pPr>
       <w:r>
-        <w:t>Do this RIGHT after ebs.py</w:t>
+        <w:t>Likely that the oauth screen will come up. Can’t run this headless.</w:t>
       </w:r>
     </w:p>
     <w:p>
@@ -5110,7 +4485,19 @@
         </w:numPr>
       </w:pPr>
       <w:r>
-        <w:t>emails.py</w:t>
+        <w:t>try config[‘crawling’][‘headless]: True</w:t>
+      </w:r>
+    </w:p>
+    <w:p>
+      <w:pPr>
+        <w:pStyle w:val="ListParagraph"/>
+        <w:numPr>
+          <w:ilvl w:val="0"/>
+          <w:numId w:val="20"/>
+        </w:numPr>
+      </w:pPr>
+      <w:r>
+        <w:t>rd_ext.py</w:t>
       </w:r>
     </w:p>
     <w:p>
@@ -5122,15 +4509,23 @@
         </w:numPr>
       </w:pPr>
       <w:r>
-        <w:t xml:space="preserve">Likely that the </w:t>
-      </w:r>
-      <w:proofErr w:type="spellStart"/>
-      <w:r>
-        <w:t>oauth</w:t>
-      </w:r>
-      <w:proofErr w:type="spellEnd"/>
-      <w:r>
-        <w:t xml:space="preserve"> screen will come up. Can’t run this headless.</w:t>
+        <w:lastRenderedPageBreak/>
+        <w:t>reads config[‘input’][‘’edge_cases’] a .csv with odd urls. Check if first before running.</w:t>
+      </w:r>
+      <w:r>
+        <w:t xml:space="preserve"> </w:t>
+      </w:r>
+    </w:p>
+    <w:p>
+      <w:pPr>
+        <w:pStyle w:val="ListParagraph"/>
+        <w:numPr>
+          <w:ilvl w:val="1"/>
+          <w:numId w:val="20"/>
+        </w:numPr>
+      </w:pPr>
+      <w:r>
+        <w:t>Writes to the database</w:t>
       </w:r>
     </w:p>
     <w:p>
@@ -5142,7 +4537,25 @@
         </w:numPr>
       </w:pPr>
       <w:r>
+        <w:t>scraper.py</w:t>
+      </w:r>
+    </w:p>
+    <w:p>
+      <w:pPr>
+        <w:pStyle w:val="ListParagraph"/>
+        <w:numPr>
+          <w:ilvl w:val="1"/>
+          <w:numId w:val="20"/>
+        </w:numPr>
+      </w:pPr>
+      <w:r>
+        <w:t xml:space="preserve">Likely that </w:t>
+      </w:r>
+      <w:r>
         <w:t>try config[‘crawling’][‘headless]: True</w:t>
+      </w:r>
+      <w:r>
+        <w:t xml:space="preserve"> will need to be False</w:t>
       </w:r>
     </w:p>
     <w:p>
@@ -5154,7 +4567,7 @@
         </w:numPr>
       </w:pPr>
       <w:r>
-        <w:t>rd_ext.py</w:t>
+        <w:t>fb.py</w:t>
       </w:r>
     </w:p>
     <w:p>
@@ -5166,26 +4579,19 @@
         </w:numPr>
       </w:pPr>
       <w:r>
-        <w:t>reads config[‘input’][‘’</w:t>
-      </w:r>
-      <w:proofErr w:type="spellStart"/>
-      <w:r>
-        <w:t>edge_cases</w:t>
-      </w:r>
-      <w:proofErr w:type="spellEnd"/>
-      <w:r>
-        <w:t xml:space="preserve">’] a .csv with odd </w:t>
-      </w:r>
-      <w:proofErr w:type="spellStart"/>
-      <w:r>
-        <w:t>urls</w:t>
-      </w:r>
-      <w:proofErr w:type="spellEnd"/>
-      <w:r>
-        <w:t>. Check if first before running.</w:t>
-      </w:r>
-      <w:r>
-        <w:t xml:space="preserve"> </w:t>
+        <w:t>Need to change config[‘crawling’][‘headless’]: False. Facebook is just a pain in the ass.</w:t>
+      </w:r>
+    </w:p>
+    <w:p>
+      <w:pPr>
+        <w:pStyle w:val="ListParagraph"/>
+        <w:numPr>
+          <w:ilvl w:val="0"/>
+          <w:numId w:val="20"/>
+        </w:numPr>
+      </w:pPr>
+      <w:r>
+        <w:t xml:space="preserve">db.py </w:t>
       </w:r>
     </w:p>
     <w:p>
@@ -5197,7 +4603,7 @@
         </w:numPr>
       </w:pPr>
       <w:r>
-        <w:t>Writes to the database</w:t>
+        <w:t>to dedup the database</w:t>
       </w:r>
     </w:p>
     <w:p>
@@ -5209,7 +4615,31 @@
         </w:numPr>
       </w:pPr>
       <w:r>
-        <w:t>scraper.py</w:t>
+        <w:t>clean_up.py</w:t>
+      </w:r>
+    </w:p>
+    <w:p>
+      <w:pPr>
+        <w:pStyle w:val="ListParagraph"/>
+        <w:numPr>
+          <w:ilvl w:val="0"/>
+          <w:numId w:val="20"/>
+        </w:numPr>
+      </w:pPr>
+      <w:r>
+        <w:t>dedup_llm.py</w:t>
+      </w:r>
+    </w:p>
+    <w:p>
+      <w:pPr>
+        <w:pStyle w:val="ListParagraph"/>
+        <w:numPr>
+          <w:ilvl w:val="0"/>
+          <w:numId w:val="20"/>
+        </w:numPr>
+      </w:pPr>
+      <w:r>
+        <w:t>app.py</w:t>
       </w:r>
     </w:p>
     <w:p>
@@ -5221,13 +4651,7 @@
         </w:numPr>
       </w:pPr>
       <w:r>
-        <w:t xml:space="preserve">Likely that </w:t>
-      </w:r>
-      <w:r>
-        <w:t>try config[‘crawling’][‘headless]: True</w:t>
-      </w:r>
-      <w:r>
-        <w:t xml:space="preserve"> will need to be False</w:t>
+        <w:t>Check and make sure it is running fine on Render</w:t>
       </w:r>
     </w:p>
     <w:p>
@@ -5239,19 +4663,7 @@
         </w:numPr>
       </w:pPr>
       <w:r>
-        <w:t>fb.py</w:t>
-      </w:r>
-    </w:p>
-    <w:p>
-      <w:pPr>
-        <w:pStyle w:val="ListParagraph"/>
-        <w:numPr>
-          <w:ilvl w:val="0"/>
-          <w:numId w:val="20"/>
-        </w:numPr>
-      </w:pPr>
-      <w:r>
-        <w:t xml:space="preserve">db.py </w:t>
+        <w:t>Main.py</w:t>
       </w:r>
     </w:p>
     <w:p>
@@ -5263,128 +4675,7 @@
         </w:numPr>
       </w:pPr>
       <w:r>
-        <w:lastRenderedPageBreak/>
-        <w:t xml:space="preserve">to </w:t>
-      </w:r>
-      <w:proofErr w:type="spellStart"/>
-      <w:r>
-        <w:t>dedup</w:t>
-      </w:r>
-      <w:proofErr w:type="spellEnd"/>
-      <w:r>
-        <w:t xml:space="preserve"> the database</w:t>
-      </w:r>
-    </w:p>
-    <w:p>
-      <w:pPr>
-        <w:pStyle w:val="ListParagraph"/>
-        <w:numPr>
-          <w:ilvl w:val="0"/>
-          <w:numId w:val="20"/>
-        </w:numPr>
-      </w:pPr>
-      <w:r>
-        <w:t>clean_up.py</w:t>
-      </w:r>
-    </w:p>
-    <w:p>
-      <w:pPr>
-        <w:pStyle w:val="ListParagraph"/>
-        <w:numPr>
-          <w:ilvl w:val="0"/>
-          <w:numId w:val="20"/>
-        </w:numPr>
-      </w:pPr>
-      <w:r>
-        <w:t>dedup_llm.py</w:t>
-      </w:r>
-    </w:p>
-    <w:p>
-      <w:pPr>
-        <w:pStyle w:val="ListParagraph"/>
-        <w:numPr>
-          <w:ilvl w:val="0"/>
-          <w:numId w:val="20"/>
-        </w:numPr>
-      </w:pPr>
-      <w:r>
-        <w:t>app.py</w:t>
-      </w:r>
-    </w:p>
-    <w:p>
-      <w:pPr>
-        <w:pStyle w:val="ListParagraph"/>
-        <w:numPr>
-          <w:ilvl w:val="1"/>
-          <w:numId w:val="20"/>
-        </w:numPr>
-      </w:pPr>
-      <w:r>
-        <w:t>Check and make sure it is running fine on Render</w:t>
-      </w:r>
-    </w:p>
-    <w:p>
-      <w:pPr>
-        <w:pStyle w:val="ListParagraph"/>
-        <w:numPr>
-          <w:ilvl w:val="0"/>
-          <w:numId w:val="20"/>
-        </w:numPr>
-      </w:pPr>
-      <w:r>
-        <w:t>Main.py</w:t>
-      </w:r>
-    </w:p>
-    <w:p>
-      <w:pPr>
-        <w:pStyle w:val="ListParagraph"/>
-        <w:numPr>
-          <w:ilvl w:val="1"/>
-          <w:numId w:val="20"/>
-        </w:numPr>
-      </w:pPr>
-      <w:r>
         <w:t>Check and make sure it is running fine on Render.</w:t>
-      </w:r>
-    </w:p>
-    <w:p/>
-    <w:p>
-      <w:pPr>
-        <w:pStyle w:val="Heading2"/>
-      </w:pPr>
-      <w:proofErr w:type="spellStart"/>
-      <w:r>
-        <w:t>RegEx</w:t>
-      </w:r>
-      <w:proofErr w:type="spellEnd"/>
-      <w:r>
-        <w:t xml:space="preserve"> for Cleaning up </w:t>
-      </w:r>
-      <w:proofErr w:type="spellStart"/>
-      <w:r>
-        <w:t>dance_style</w:t>
-      </w:r>
-      <w:proofErr w:type="spellEnd"/>
-    </w:p>
-    <w:p>
-      <w:r>
-        <w:t xml:space="preserve">This needs to be done. Not that difficult. Just get the keywords and see if any of them appear in the description or </w:t>
-      </w:r>
-      <w:proofErr w:type="spellStart"/>
-      <w:r>
-        <w:t>event_name</w:t>
-      </w:r>
-      <w:proofErr w:type="spellEnd"/>
-      <w:r>
-        <w:t xml:space="preserve">. If they do, substitute those keywords in the </w:t>
-      </w:r>
-      <w:proofErr w:type="spellStart"/>
-      <w:r>
-        <w:t>dance_style</w:t>
-      </w:r>
-      <w:proofErr w:type="spellEnd"/>
-      <w:r>
-        <w:t xml:space="preserve"> column.</w:t>
       </w:r>
     </w:p>
     <w:p/>

</xml_diff>

<commit_message>
Put a Render .env cheque in on the __init_ for db.py. Lets hope that solves the problem with deploying on Render for main.py. This will stop the code from trying to instantiate the address_df engine.
</commit_message>
<xml_diff>
--- a/documentation/Design Document for Social Dance Calendar App.docx
+++ b/documentation/Design Document for Social Dance Calendar App.docx
@@ -2696,7 +2696,15 @@
     <w:p/>
     <w:p>
       <w:r>
-        <w:t>Design for Eventbrite search engine and url handing</w:t>
+        <w:t xml:space="preserve">Design for Eventbrite search engine and </w:t>
+      </w:r>
+      <w:proofErr w:type="spellStart"/>
+      <w:r>
+        <w:t>url</w:t>
+      </w:r>
+      <w:proofErr w:type="spellEnd"/>
+      <w:r>
+        <w:t xml:space="preserve"> handing</w:t>
       </w:r>
     </w:p>
     <w:p/>
@@ -2711,7 +2719,23 @@
     </w:p>
     <w:p>
       <w:r>
-        <w:t>I am working on the design to deal with no org_name. Should we delete the events and if so based on what criteria and then what should we do with the remaining events.</w:t>
+        <w:t xml:space="preserve">I am working on the design to deal with no </w:t>
+      </w:r>
+      <w:proofErr w:type="spellStart"/>
+      <w:r>
+        <w:t>org_name</w:t>
+      </w:r>
+      <w:proofErr w:type="spellEnd"/>
+      <w:r>
+        <w:t xml:space="preserve">. Should we delete the events and if </w:t>
+      </w:r>
+      <w:proofErr w:type="gramStart"/>
+      <w:r>
+        <w:t>so</w:t>
+      </w:r>
+      <w:proofErr w:type="gramEnd"/>
+      <w:r>
+        <w:t xml:space="preserve"> based on what criteria and then what should we do with the remaining events.</w:t>
       </w:r>
     </w:p>
     <w:p>
@@ -2728,10 +2752,39 @@
         </w:numPr>
       </w:pPr>
       <w:r>
-        <w:t>No org_name, dance_style, or url</w:t>
-      </w:r>
-      <w:r>
-        <w:t xml:space="preserve"> BUT if it has an address_id keep it</w:t>
+        <w:t xml:space="preserve">No </w:t>
+      </w:r>
+      <w:proofErr w:type="spellStart"/>
+      <w:r>
+        <w:t>org_name</w:t>
+      </w:r>
+      <w:proofErr w:type="spellEnd"/>
+      <w:r>
+        <w:t xml:space="preserve">, </w:t>
+      </w:r>
+      <w:proofErr w:type="spellStart"/>
+      <w:r>
+        <w:t>dance_style</w:t>
+      </w:r>
+      <w:proofErr w:type="spellEnd"/>
+      <w:r>
+        <w:t xml:space="preserve">, or </w:t>
+      </w:r>
+      <w:proofErr w:type="spellStart"/>
+      <w:r>
+        <w:t>url</w:t>
+      </w:r>
+      <w:proofErr w:type="spellEnd"/>
+      <w:r>
+        <w:t xml:space="preserve"> BUT if it has an </w:t>
+      </w:r>
+      <w:proofErr w:type="spellStart"/>
+      <w:r>
+        <w:t>address_id</w:t>
+      </w:r>
+      <w:proofErr w:type="spellEnd"/>
+      <w:r>
+        <w:t xml:space="preserve"> keep it</w:t>
       </w:r>
     </w:p>
     <w:p>
@@ -2741,13 +2794,21 @@
     </w:p>
     <w:p>
       <w:r>
-        <w:t>Now duplicates loo</w:t>
+        <w:t xml:space="preserve">Now duplicates </w:t>
+      </w:r>
+      <w:proofErr w:type="gramStart"/>
+      <w:r>
+        <w:t>loo</w:t>
       </w:r>
       <w:r>
         <w:t>k</w:t>
       </w:r>
       <w:r>
-        <w:t>s like this.</w:t>
+        <w:t>s</w:t>
+      </w:r>
+      <w:proofErr w:type="gramEnd"/>
+      <w:r>
+        <w:t xml:space="preserve"> like this.</w:t>
       </w:r>
     </w:p>
     <w:p>
@@ -2771,8 +2832,21 @@
         </w:numPr>
       </w:pPr>
       <w:r>
-        <w:t>Sorting all events by start_date, start_time</w:t>
-      </w:r>
+        <w:t xml:space="preserve">Sorting all events by </w:t>
+      </w:r>
+      <w:proofErr w:type="spellStart"/>
+      <w:r>
+        <w:t>start_date</w:t>
+      </w:r>
+      <w:proofErr w:type="spellEnd"/>
+      <w:r>
+        <w:t xml:space="preserve">, </w:t>
+      </w:r>
+      <w:proofErr w:type="spellStart"/>
+      <w:r>
+        <w:t>start_time</w:t>
+      </w:r>
+      <w:proofErr w:type="spellEnd"/>
     </w:p>
     <w:p>
       <w:pPr>
@@ -2785,8 +2859,21 @@
       <w:r>
         <w:t xml:space="preserve">If 2 or more events have the same </w:t>
       </w:r>
-      <w:r>
-        <w:t>start_date, start_time then:</w:t>
+      <w:proofErr w:type="spellStart"/>
+      <w:r>
+        <w:t>start_date</w:t>
+      </w:r>
+      <w:proofErr w:type="spellEnd"/>
+      <w:r>
+        <w:t xml:space="preserve">, </w:t>
+      </w:r>
+      <w:proofErr w:type="spellStart"/>
+      <w:r>
+        <w:t>start_time</w:t>
+      </w:r>
+      <w:proofErr w:type="spellEnd"/>
+      <w:r>
+        <w:t xml:space="preserve"> then:</w:t>
       </w:r>
     </w:p>
     <w:p>
@@ -2813,7 +2900,20 @@
         <w:t>If there is a duplicate that gets a fuzzy score of more than 8</w:t>
       </w:r>
       <w:r>
-        <w:t>0 for event_name then you want to keep one of the rows. In order of decision:</w:t>
+        <w:t xml:space="preserve">0 for </w:t>
+      </w:r>
+      <w:proofErr w:type="spellStart"/>
+      <w:r>
+        <w:t>event_</w:t>
+      </w:r>
+      <w:proofErr w:type="gramStart"/>
+      <w:r>
+        <w:t>name</w:t>
+      </w:r>
+      <w:proofErr w:type="spellEnd"/>
+      <w:proofErr w:type="gramEnd"/>
+      <w:r>
+        <w:t xml:space="preserve"> then you want to keep one of the rows. In order of decision:</w:t>
       </w:r>
     </w:p>
     <w:p>
@@ -2825,7 +2925,15 @@
         </w:numPr>
       </w:pPr>
       <w:r>
-        <w:t>The one that has an url, you keep it.</w:t>
+        <w:t xml:space="preserve">The one that has an </w:t>
+      </w:r>
+      <w:proofErr w:type="spellStart"/>
+      <w:r>
+        <w:t>url</w:t>
+      </w:r>
+      <w:proofErr w:type="spellEnd"/>
+      <w:r>
+        <w:t>, you keep it.</w:t>
       </w:r>
     </w:p>
     <w:p>
@@ -2837,7 +2945,31 @@
         </w:numPr>
       </w:pPr>
       <w:r>
-        <w:t xml:space="preserve">If all do not have urls, then count up the filled columns. For example row 1 has 5 columns filled in and row 2 has 7 columns filled in, then you keep column 7. </w:t>
+        <w:t xml:space="preserve">If all do not have </w:t>
+      </w:r>
+      <w:proofErr w:type="spellStart"/>
+      <w:r>
+        <w:t>urls</w:t>
+      </w:r>
+      <w:proofErr w:type="spellEnd"/>
+      <w:r>
+        <w:t xml:space="preserve">, then </w:t>
+      </w:r>
+      <w:proofErr w:type="gramStart"/>
+      <w:r>
+        <w:t>count up</w:t>
+      </w:r>
+      <w:proofErr w:type="gramEnd"/>
+      <w:r>
+        <w:t xml:space="preserve"> the filled columns. For </w:t>
+      </w:r>
+      <w:proofErr w:type="gramStart"/>
+      <w:r>
+        <w:t>example</w:t>
+      </w:r>
+      <w:proofErr w:type="gramEnd"/>
+      <w:r>
+        <w:t xml:space="preserve"> row 1 has 5 columns filled in and row 2 has 7 columns filled in, then you keep column 7. </w:t>
       </w:r>
     </w:p>
     <w:p>
@@ -2865,7 +2997,15 @@
         <w:t>Drop events that are outside of BC. That includes all events that are in the USA</w:t>
       </w:r>
       <w:r>
-        <w:t xml:space="preserve"> or international. Need to be careful here, if the country field is blank leave it. If it say anything other than null or blank or CA then delete that event</w:t>
+        <w:t xml:space="preserve"> or international. Need to be careful here, if the country field is blank leave it. If it </w:t>
+      </w:r>
+      <w:proofErr w:type="gramStart"/>
+      <w:r>
+        <w:t>say</w:t>
+      </w:r>
+      <w:proofErr w:type="gramEnd"/>
+      <w:r>
+        <w:t xml:space="preserve"> anything other than null or blank or CA then delete that event</w:t>
       </w:r>
     </w:p>
     <w:p/>
@@ -2885,8 +3025,45 @@
           <w:numId w:val="18"/>
         </w:numPr>
       </w:pPr>
-      <w:r>
-        <w:t>dance_style and url are == ‘’ AND event_type == ‘other’ AND location IS NULL and description IS NULL</w:t>
+      <w:proofErr w:type="spellStart"/>
+      <w:r>
+        <w:t>dance_style</w:t>
+      </w:r>
+      <w:proofErr w:type="spellEnd"/>
+      <w:r>
+        <w:t xml:space="preserve"> and </w:t>
+      </w:r>
+      <w:proofErr w:type="spellStart"/>
+      <w:r>
+        <w:t>url</w:t>
+      </w:r>
+      <w:proofErr w:type="spellEnd"/>
+      <w:r>
+        <w:t xml:space="preserve"> are =</w:t>
+      </w:r>
+      <w:proofErr w:type="gramStart"/>
+      <w:r>
+        <w:t>= ‘’</w:t>
+      </w:r>
+      <w:proofErr w:type="gramEnd"/>
+      <w:r>
+        <w:t xml:space="preserve"> AND </w:t>
+      </w:r>
+      <w:proofErr w:type="spellStart"/>
+      <w:r>
+        <w:t>event_type</w:t>
+      </w:r>
+      <w:proofErr w:type="spellEnd"/>
+      <w:r>
+        <w:t xml:space="preserve"> == ‘other’ AND location IS </w:t>
+      </w:r>
+      <w:proofErr w:type="gramStart"/>
+      <w:r>
+        <w:t>NULL</w:t>
+      </w:r>
+      <w:proofErr w:type="gramEnd"/>
+      <w:r>
+        <w:t xml:space="preserve"> and description IS NULL</w:t>
       </w:r>
     </w:p>
     <w:p>
@@ -2907,7 +3084,23 @@
         </w:numPr>
       </w:pPr>
       <w:r>
-        <w:t>Get all of the events that do not have an url.</w:t>
+        <w:t xml:space="preserve">Get </w:t>
+      </w:r>
+      <w:proofErr w:type="gramStart"/>
+      <w:r>
+        <w:t>all of</w:t>
+      </w:r>
+      <w:proofErr w:type="gramEnd"/>
+      <w:r>
+        <w:t xml:space="preserve"> the events that do not have an </w:t>
+      </w:r>
+      <w:proofErr w:type="spellStart"/>
+      <w:r>
+        <w:t>url</w:t>
+      </w:r>
+      <w:proofErr w:type="spellEnd"/>
+      <w:r>
+        <w:t>.</w:t>
       </w:r>
     </w:p>
     <w:p>
@@ -2931,16 +3124,31 @@
         </w:numPr>
       </w:pPr>
       <w:r>
-        <w:t>else: logging.</w:t>
+        <w:t xml:space="preserve">else: </w:t>
+      </w:r>
+      <w:proofErr w:type="spellStart"/>
+      <w:proofErr w:type="gramStart"/>
+      <w:r>
+        <w:t>logging.</w:t>
       </w:r>
       <w:r>
         <w:t>debug</w:t>
       </w:r>
+      <w:proofErr w:type="spellEnd"/>
+      <w:proofErr w:type="gramEnd"/>
       <w:r>
         <w:t>(</w:t>
       </w:r>
       <w:r>
-        <w:t>‘all events should have had an event_name’)</w:t>
+        <w:t xml:space="preserve">‘all events should have had an </w:t>
+      </w:r>
+      <w:proofErr w:type="spellStart"/>
+      <w:r>
+        <w:t>event_name</w:t>
+      </w:r>
+      <w:proofErr w:type="spellEnd"/>
+      <w:r>
+        <w:t>’)</w:t>
       </w:r>
     </w:p>
     <w:p>
@@ -2952,7 +3160,15 @@
         </w:numPr>
       </w:pPr>
       <w:r>
-        <w:t>Get the next url in the for loop.</w:t>
+        <w:t xml:space="preserve">Get the next </w:t>
+      </w:r>
+      <w:proofErr w:type="spellStart"/>
+      <w:r>
+        <w:t>url</w:t>
+      </w:r>
+      <w:proofErr w:type="spellEnd"/>
+      <w:r>
+        <w:t xml:space="preserve"> in the for loop.</w:t>
       </w:r>
     </w:p>
     <w:p>
@@ -2970,7 +3186,15 @@
         <w:t xml:space="preserve"> a google search </w:t>
       </w:r>
       <w:r>
-        <w:t xml:space="preserve">using the event_name </w:t>
+        <w:t xml:space="preserve">using the </w:t>
+      </w:r>
+      <w:proofErr w:type="spellStart"/>
+      <w:r>
+        <w:t>event_name</w:t>
+      </w:r>
+      <w:proofErr w:type="spellEnd"/>
+      <w:r>
+        <w:t xml:space="preserve"> </w:t>
       </w:r>
       <w:r>
         <w:t xml:space="preserve">and see if the title </w:t>
@@ -2985,10 +3209,34 @@
         <w:t xml:space="preserve">(80%) </w:t>
       </w:r>
       <w:r>
-        <w:t xml:space="preserve">with the event_name. </w:t>
-      </w:r>
-      <w:r>
-        <w:t>Some of the google search titles will match. You want all of them that match. You only want to select one. In order of preference it is:</w:t>
+        <w:t xml:space="preserve">with the </w:t>
+      </w:r>
+      <w:proofErr w:type="spellStart"/>
+      <w:r>
+        <w:t>event_name</w:t>
+      </w:r>
+      <w:proofErr w:type="spellEnd"/>
+      <w:r>
+        <w:t xml:space="preserve">. </w:t>
+      </w:r>
+      <w:r>
+        <w:t xml:space="preserve">Some of the google search titles will match. You want all of them </w:t>
+      </w:r>
+      <w:proofErr w:type="gramStart"/>
+      <w:r>
+        <w:t>that match</w:t>
+      </w:r>
+      <w:proofErr w:type="gramEnd"/>
+      <w:r>
+        <w:t xml:space="preserve">. You only want to select one. In order of </w:t>
+      </w:r>
+      <w:proofErr w:type="gramStart"/>
+      <w:r>
+        <w:t>preference</w:t>
+      </w:r>
+      <w:proofErr w:type="gramEnd"/>
+      <w:r>
+        <w:t xml:space="preserve"> it is:</w:t>
       </w:r>
     </w:p>
     <w:p>
@@ -2999,9 +3247,62 @@
           <w:numId w:val="19"/>
         </w:numPr>
       </w:pPr>
+      <w:proofErr w:type="spellStart"/>
       <w:r>
         <w:lastRenderedPageBreak/>
-        <w:t xml:space="preserve">url that contains ‘alleventsin’, then ‘eventbrite’, any other url that matches and if the only on that matches contains ‘facebook’ or ‘instagram’ us that one. </w:t>
+        <w:t>url</w:t>
+      </w:r>
+      <w:proofErr w:type="spellEnd"/>
+      <w:r>
+        <w:t xml:space="preserve"> that contains ‘</w:t>
+      </w:r>
+      <w:proofErr w:type="spellStart"/>
+      <w:r>
+        <w:t>alleventsin</w:t>
+      </w:r>
+      <w:proofErr w:type="spellEnd"/>
+      <w:r>
+        <w:t>’, then ‘</w:t>
+      </w:r>
+      <w:proofErr w:type="spellStart"/>
+      <w:r>
+        <w:t>eventbrite</w:t>
+      </w:r>
+      <w:proofErr w:type="spellEnd"/>
+      <w:r>
+        <w:t xml:space="preserve">’, any other </w:t>
+      </w:r>
+      <w:proofErr w:type="spellStart"/>
+      <w:r>
+        <w:t>url</w:t>
+      </w:r>
+      <w:proofErr w:type="spellEnd"/>
+      <w:r>
+        <w:t xml:space="preserve"> that matches and if the only on </w:t>
+      </w:r>
+      <w:proofErr w:type="gramStart"/>
+      <w:r>
+        <w:t>that matches</w:t>
+      </w:r>
+      <w:proofErr w:type="gramEnd"/>
+      <w:r>
+        <w:t xml:space="preserve"> contains ‘</w:t>
+      </w:r>
+      <w:proofErr w:type="spellStart"/>
+      <w:r>
+        <w:t>facebook</w:t>
+      </w:r>
+      <w:proofErr w:type="spellEnd"/>
+      <w:r>
+        <w:t>’ or ‘</w:t>
+      </w:r>
+      <w:proofErr w:type="spellStart"/>
+      <w:r>
+        <w:t>instagram</w:t>
+      </w:r>
+      <w:proofErr w:type="spellEnd"/>
+      <w:r>
+        <w:t xml:space="preserve">’ us that one. </w:t>
       </w:r>
     </w:p>
     <w:p>
@@ -3013,7 +3314,15 @@
         </w:numPr>
       </w:pPr>
       <w:r>
-        <w:t>Then use that url to fill in the event</w:t>
+        <w:t xml:space="preserve">Then use that </w:t>
+      </w:r>
+      <w:proofErr w:type="spellStart"/>
+      <w:r>
+        <w:t>url</w:t>
+      </w:r>
+      <w:proofErr w:type="spellEnd"/>
+      <w:r>
+        <w:t xml:space="preserve"> to fill in the event</w:t>
       </w:r>
       <w:r>
         <w:t xml:space="preserve"> for that row.</w:t>
@@ -3030,17 +3339,56 @@
       <w:r>
         <w:t xml:space="preserve">That means using </w:t>
       </w:r>
+      <w:proofErr w:type="spellStart"/>
       <w:r>
         <w:t>e</w:t>
       </w:r>
       <w:r>
-        <w:t>xtract_text_with_playwright(url)</w:t>
-      </w:r>
-      <w:r>
-        <w:t xml:space="preserve"> which is a method in class EventSpider() which should be instantiated as </w:t>
-      </w:r>
-      <w:r>
-        <w:t>es_instance(). This method returns extracted_text.</w:t>
+        <w:t>xtract_text_with_playwright</w:t>
+      </w:r>
+      <w:proofErr w:type="spellEnd"/>
+      <w:r>
+        <w:t>(</w:t>
+      </w:r>
+      <w:proofErr w:type="spellStart"/>
+      <w:r>
+        <w:t>url</w:t>
+      </w:r>
+      <w:proofErr w:type="spellEnd"/>
+      <w:r>
+        <w:t>)</w:t>
+      </w:r>
+      <w:r>
+        <w:t xml:space="preserve"> which is a method in class </w:t>
+      </w:r>
+      <w:proofErr w:type="spellStart"/>
+      <w:proofErr w:type="gramStart"/>
+      <w:r>
+        <w:t>EventSpider</w:t>
+      </w:r>
+      <w:proofErr w:type="spellEnd"/>
+      <w:r>
+        <w:t>(</w:t>
+      </w:r>
+      <w:proofErr w:type="gramEnd"/>
+      <w:r>
+        <w:t xml:space="preserve">) which should be instantiated as </w:t>
+      </w:r>
+      <w:proofErr w:type="spellStart"/>
+      <w:r>
+        <w:t>es_instance</w:t>
+      </w:r>
+      <w:proofErr w:type="spellEnd"/>
+      <w:r>
+        <w:t xml:space="preserve">(). This method returns </w:t>
+      </w:r>
+      <w:proofErr w:type="spellStart"/>
+      <w:r>
+        <w:t>extracted_text</w:t>
+      </w:r>
+      <w:proofErr w:type="spellEnd"/>
+      <w:r>
+        <w:t>.</w:t>
       </w:r>
     </w:p>
     <w:p>
@@ -3052,13 +3400,82 @@
         </w:numPr>
       </w:pPr>
       <w:r>
-        <w:t>Now that you have the extracted_text you can run llm_handler.check_keywords_in_text(</w:t>
-      </w:r>
-      <w:r>
-        <w:t>(url, extracted_text, org_name, keywords_list</w:t>
-      </w:r>
-      <w:r>
-        <w:t>). This returns a True if there are keywords in the extracted_text or a False if there are no keywords in the extracted_text.</w:t>
+        <w:t xml:space="preserve">Now that you have the </w:t>
+      </w:r>
+      <w:proofErr w:type="spellStart"/>
+      <w:r>
+        <w:t>extracted_text</w:t>
+      </w:r>
+      <w:proofErr w:type="spellEnd"/>
+      <w:r>
+        <w:t xml:space="preserve"> you can run </w:t>
+      </w:r>
+      <w:proofErr w:type="spellStart"/>
+      <w:r>
+        <w:t>llm_</w:t>
+      </w:r>
+      <w:proofErr w:type="gramStart"/>
+      <w:r>
+        <w:t>handler.check</w:t>
+      </w:r>
+      <w:proofErr w:type="gramEnd"/>
+      <w:r>
+        <w:t>_keywords_in_text</w:t>
+      </w:r>
+      <w:proofErr w:type="spellEnd"/>
+      <w:r>
+        <w:t>(</w:t>
+      </w:r>
+      <w:r>
+        <w:t>(</w:t>
+      </w:r>
+      <w:proofErr w:type="spellStart"/>
+      <w:r>
+        <w:t>url</w:t>
+      </w:r>
+      <w:proofErr w:type="spellEnd"/>
+      <w:r>
+        <w:t xml:space="preserve">, </w:t>
+      </w:r>
+      <w:proofErr w:type="spellStart"/>
+      <w:r>
+        <w:t>extracted_text</w:t>
+      </w:r>
+      <w:proofErr w:type="spellEnd"/>
+      <w:r>
+        <w:t xml:space="preserve">, </w:t>
+      </w:r>
+      <w:proofErr w:type="spellStart"/>
+      <w:r>
+        <w:t>org_name</w:t>
+      </w:r>
+      <w:proofErr w:type="spellEnd"/>
+      <w:r>
+        <w:t xml:space="preserve">, </w:t>
+      </w:r>
+      <w:proofErr w:type="spellStart"/>
+      <w:r>
+        <w:t>keywords_list</w:t>
+      </w:r>
+      <w:proofErr w:type="spellEnd"/>
+      <w:r>
+        <w:t xml:space="preserve">). This returns a True if there are keywords in the </w:t>
+      </w:r>
+      <w:proofErr w:type="spellStart"/>
+      <w:r>
+        <w:t>extracted_text</w:t>
+      </w:r>
+      <w:proofErr w:type="spellEnd"/>
+      <w:r>
+        <w:t xml:space="preserve"> or a False if there are no keywords in the </w:t>
+      </w:r>
+      <w:proofErr w:type="spellStart"/>
+      <w:r>
+        <w:t>extracted_text</w:t>
+      </w:r>
+      <w:proofErr w:type="spellEnd"/>
+      <w:r>
+        <w:t>.</w:t>
       </w:r>
     </w:p>
     <w:p>
@@ -3176,6 +3593,8 @@
         </w:rPr>
         <w:t xml:space="preserve"> </w:t>
       </w:r>
+      <w:proofErr w:type="spellStart"/>
+      <w:proofErr w:type="gramStart"/>
       <w:r>
         <w:rPr>
           <w:rFonts w:ascii="Consolas" w:eastAsia="Times New Roman" w:hAnsi="Consolas" w:cs="Times New Roman"/>
@@ -3207,8 +3626,21 @@
           <w:szCs w:val="21"/>
           <w14:ligatures w14:val="none"/>
         </w:rPr>
-        <w:t>generate_prompt</w:t>
-      </w:r>
+        <w:t>generate</w:t>
+      </w:r>
+      <w:proofErr w:type="gramEnd"/>
+      <w:r>
+        <w:rPr>
+          <w:rFonts w:ascii="Consolas" w:eastAsia="Times New Roman" w:hAnsi="Consolas" w:cs="Times New Roman"/>
+          <w:color w:val="795E26"/>
+          <w:kern w:val="0"/>
+          <w:sz w:val="21"/>
+          <w:szCs w:val="21"/>
+          <w14:ligatures w14:val="none"/>
+        </w:rPr>
+        <w:t>_prompt</w:t>
+      </w:r>
+      <w:proofErr w:type="spellEnd"/>
       <w:r>
         <w:rPr>
           <w:rFonts w:ascii="Consolas" w:eastAsia="Times New Roman" w:hAnsi="Consolas" w:cs="Times New Roman"/>
@@ -3220,6 +3652,7 @@
         </w:rPr>
         <w:t>(</w:t>
       </w:r>
+      <w:proofErr w:type="spellStart"/>
       <w:r>
         <w:rPr>
           <w:rFonts w:ascii="Consolas" w:eastAsia="Times New Roman" w:hAnsi="Consolas" w:cs="Times New Roman"/>
@@ -3231,6 +3664,7 @@
         </w:rPr>
         <w:t>url</w:t>
       </w:r>
+      <w:proofErr w:type="spellEnd"/>
       <w:r>
         <w:rPr>
           <w:rFonts w:ascii="Consolas" w:eastAsia="Times New Roman" w:hAnsi="Consolas" w:cs="Times New Roman"/>
@@ -3242,6 +3676,7 @@
         </w:rPr>
         <w:t xml:space="preserve">, </w:t>
       </w:r>
+      <w:proofErr w:type="spellStart"/>
       <w:r>
         <w:rPr>
           <w:rFonts w:ascii="Consolas" w:eastAsia="Times New Roman" w:hAnsi="Consolas" w:cs="Times New Roman"/>
@@ -3253,6 +3688,7 @@
         </w:rPr>
         <w:t>extracted_text</w:t>
       </w:r>
+      <w:proofErr w:type="spellEnd"/>
       <w:r>
         <w:rPr>
           <w:rFonts w:ascii="Consolas" w:eastAsia="Times New Roman" w:hAnsi="Consolas" w:cs="Times New Roman"/>
@@ -3316,6 +3752,7 @@
         </w:rPr>
         <w:t xml:space="preserve">        </w:t>
       </w:r>
+      <w:proofErr w:type="spellStart"/>
       <w:r>
         <w:rPr>
           <w:rFonts w:ascii="Consolas" w:eastAsia="Times New Roman" w:hAnsi="Consolas" w:cs="Times New Roman"/>
@@ -3327,6 +3764,7 @@
         </w:rPr>
         <w:t>llm_response</w:t>
       </w:r>
+      <w:proofErr w:type="spellEnd"/>
       <w:r>
         <w:rPr>
           <w:rFonts w:ascii="Consolas" w:eastAsia="Times New Roman" w:hAnsi="Consolas" w:cs="Times New Roman"/>
@@ -3360,6 +3798,8 @@
         </w:rPr>
         <w:t xml:space="preserve"> </w:t>
       </w:r>
+      <w:proofErr w:type="spellStart"/>
+      <w:proofErr w:type="gramStart"/>
       <w:r>
         <w:rPr>
           <w:rFonts w:ascii="Consolas" w:eastAsia="Times New Roman" w:hAnsi="Consolas" w:cs="Times New Roman"/>
@@ -3391,8 +3831,21 @@
           <w:szCs w:val="21"/>
           <w14:ligatures w14:val="none"/>
         </w:rPr>
-        <w:t>query_llm</w:t>
-      </w:r>
+        <w:t>query</w:t>
+      </w:r>
+      <w:proofErr w:type="gramEnd"/>
+      <w:r>
+        <w:rPr>
+          <w:rFonts w:ascii="Consolas" w:eastAsia="Times New Roman" w:hAnsi="Consolas" w:cs="Times New Roman"/>
+          <w:color w:val="795E26"/>
+          <w:kern w:val="0"/>
+          <w:sz w:val="21"/>
+          <w:szCs w:val="21"/>
+          <w14:ligatures w14:val="none"/>
+        </w:rPr>
+        <w:t>_llm</w:t>
+      </w:r>
+      <w:proofErr w:type="spellEnd"/>
       <w:r>
         <w:rPr>
           <w:rFonts w:ascii="Consolas" w:eastAsia="Times New Roman" w:hAnsi="Consolas" w:cs="Times New Roman"/>
@@ -3426,6 +3879,7 @@
         </w:rPr>
         <w:t xml:space="preserve">, </w:t>
       </w:r>
+      <w:proofErr w:type="spellStart"/>
       <w:r>
         <w:rPr>
           <w:rFonts w:ascii="Consolas" w:eastAsia="Times New Roman" w:hAnsi="Consolas" w:cs="Times New Roman"/>
@@ -3437,6 +3891,7 @@
         </w:rPr>
         <w:t>url</w:t>
       </w:r>
+      <w:proofErr w:type="spellEnd"/>
       <w:r>
         <w:rPr>
           <w:rFonts w:ascii="Consolas" w:eastAsia="Times New Roman" w:hAnsi="Consolas" w:cs="Times New Roman"/>
@@ -3519,6 +3974,7 @@
         </w:rPr>
         <w:t xml:space="preserve"> </w:t>
       </w:r>
+      <w:proofErr w:type="spellStart"/>
       <w:r>
         <w:rPr>
           <w:rFonts w:ascii="Consolas" w:eastAsia="Times New Roman" w:hAnsi="Consolas" w:cs="Times New Roman"/>
@@ -3530,6 +3986,7 @@
         </w:rPr>
         <w:t>llm_response</w:t>
       </w:r>
+      <w:proofErr w:type="spellEnd"/>
       <w:r>
         <w:rPr>
           <w:rFonts w:ascii="Consolas" w:eastAsia="Times New Roman" w:hAnsi="Consolas" w:cs="Times New Roman"/>
@@ -3571,6 +4028,7 @@
         </w:rPr>
         <w:t xml:space="preserve">            </w:t>
       </w:r>
+      <w:proofErr w:type="spellStart"/>
       <w:r>
         <w:rPr>
           <w:rFonts w:ascii="Consolas" w:eastAsia="Times New Roman" w:hAnsi="Consolas" w:cs="Times New Roman"/>
@@ -3582,6 +4040,7 @@
         </w:rPr>
         <w:t>parsed_result</w:t>
       </w:r>
+      <w:proofErr w:type="spellEnd"/>
       <w:r>
         <w:rPr>
           <w:rFonts w:ascii="Consolas" w:eastAsia="Times New Roman" w:hAnsi="Consolas" w:cs="Times New Roman"/>
@@ -3615,6 +4074,8 @@
         </w:rPr>
         <w:t xml:space="preserve"> </w:t>
       </w:r>
+      <w:proofErr w:type="spellStart"/>
+      <w:proofErr w:type="gramStart"/>
       <w:r>
         <w:rPr>
           <w:rFonts w:ascii="Consolas" w:eastAsia="Times New Roman" w:hAnsi="Consolas" w:cs="Times New Roman"/>
@@ -3646,8 +4107,21 @@
           <w:szCs w:val="21"/>
           <w14:ligatures w14:val="none"/>
         </w:rPr>
-        <w:t>extract_and_parse_json</w:t>
-      </w:r>
+        <w:t>extract</w:t>
+      </w:r>
+      <w:proofErr w:type="gramEnd"/>
+      <w:r>
+        <w:rPr>
+          <w:rFonts w:ascii="Consolas" w:eastAsia="Times New Roman" w:hAnsi="Consolas" w:cs="Times New Roman"/>
+          <w:color w:val="795E26"/>
+          <w:kern w:val="0"/>
+          <w:sz w:val="21"/>
+          <w:szCs w:val="21"/>
+          <w14:ligatures w14:val="none"/>
+        </w:rPr>
+        <w:t>_and_parse_json</w:t>
+      </w:r>
+      <w:proofErr w:type="spellEnd"/>
       <w:r>
         <w:rPr>
           <w:rFonts w:ascii="Consolas" w:eastAsia="Times New Roman" w:hAnsi="Consolas" w:cs="Times New Roman"/>
@@ -3659,6 +4133,7 @@
         </w:rPr>
         <w:t>(</w:t>
       </w:r>
+      <w:proofErr w:type="spellStart"/>
       <w:r>
         <w:rPr>
           <w:rFonts w:ascii="Consolas" w:eastAsia="Times New Roman" w:hAnsi="Consolas" w:cs="Times New Roman"/>
@@ -3670,6 +4145,7 @@
         </w:rPr>
         <w:t>llm_response</w:t>
       </w:r>
+      <w:proofErr w:type="spellEnd"/>
       <w:r>
         <w:rPr>
           <w:rFonts w:ascii="Consolas" w:eastAsia="Times New Roman" w:hAnsi="Consolas" w:cs="Times New Roman"/>
@@ -3681,6 +4157,7 @@
         </w:rPr>
         <w:t xml:space="preserve">, </w:t>
       </w:r>
+      <w:proofErr w:type="spellStart"/>
       <w:r>
         <w:rPr>
           <w:rFonts w:ascii="Consolas" w:eastAsia="Times New Roman" w:hAnsi="Consolas" w:cs="Times New Roman"/>
@@ -3692,6 +4169,7 @@
         </w:rPr>
         <w:t>url</w:t>
       </w:r>
+      <w:proofErr w:type="spellEnd"/>
       <w:r>
         <w:rPr>
           <w:rFonts w:ascii="Consolas" w:eastAsia="Times New Roman" w:hAnsi="Consolas" w:cs="Times New Roman"/>
@@ -3774,6 +4252,7 @@
         </w:rPr>
         <w:t xml:space="preserve"> </w:t>
       </w:r>
+      <w:proofErr w:type="spellStart"/>
       <w:r>
         <w:rPr>
           <w:rFonts w:ascii="Consolas" w:eastAsia="Times New Roman" w:hAnsi="Consolas" w:cs="Times New Roman"/>
@@ -3785,6 +4264,7 @@
         </w:rPr>
         <w:t>parsed_result</w:t>
       </w:r>
+      <w:proofErr w:type="spellEnd"/>
       <w:r>
         <w:rPr>
           <w:rFonts w:ascii="Consolas" w:eastAsia="Times New Roman" w:hAnsi="Consolas" w:cs="Times New Roman"/>
@@ -3826,6 +4306,7 @@
         </w:rPr>
         <w:t xml:space="preserve">                </w:t>
       </w:r>
+      <w:proofErr w:type="spellStart"/>
       <w:r>
         <w:rPr>
           <w:rFonts w:ascii="Consolas" w:eastAsia="Times New Roman" w:hAnsi="Consolas" w:cs="Times New Roman"/>
@@ -3837,6 +4318,7 @@
         </w:rPr>
         <w:t>events_df</w:t>
       </w:r>
+      <w:proofErr w:type="spellEnd"/>
       <w:r>
         <w:rPr>
           <w:rFonts w:ascii="Consolas" w:eastAsia="Times New Roman" w:hAnsi="Consolas" w:cs="Times New Roman"/>
@@ -3870,6 +4352,8 @@
         </w:rPr>
         <w:t xml:space="preserve"> </w:t>
       </w:r>
+      <w:proofErr w:type="spellStart"/>
+      <w:proofErr w:type="gramStart"/>
       <w:r>
         <w:rPr>
           <w:rFonts w:ascii="Consolas" w:eastAsia="Times New Roman" w:hAnsi="Consolas" w:cs="Times New Roman"/>
@@ -3903,6 +4387,8 @@
         </w:rPr>
         <w:t>DataFrame</w:t>
       </w:r>
+      <w:proofErr w:type="spellEnd"/>
+      <w:proofErr w:type="gramEnd"/>
       <w:r>
         <w:rPr>
           <w:rFonts w:ascii="Consolas" w:eastAsia="Times New Roman" w:hAnsi="Consolas" w:cs="Times New Roman"/>
@@ -3914,6 +4400,7 @@
         </w:rPr>
         <w:t>(</w:t>
       </w:r>
+      <w:proofErr w:type="spellStart"/>
       <w:r>
         <w:rPr>
           <w:rFonts w:ascii="Consolas" w:eastAsia="Times New Roman" w:hAnsi="Consolas" w:cs="Times New Roman"/>
@@ -3925,6 +4412,7 @@
         </w:rPr>
         <w:t>parsed_result</w:t>
       </w:r>
+      <w:proofErr w:type="spellEnd"/>
       <w:r>
         <w:rPr>
           <w:rFonts w:ascii="Consolas" w:eastAsia="Times New Roman" w:hAnsi="Consolas" w:cs="Times New Roman"/>
@@ -3964,7 +4452,127 @@
           <w:szCs w:val="21"/>
           <w14:ligatures w14:val="none"/>
         </w:rPr>
-        <w:t xml:space="preserve">Make sure that events_df is just one row. If it is more than one row, compare the event_name in the original row to the event_name in events_df using fuzzy. One of these rows should match at least at 80 from fuzzy. That is the one that you want and will be referred to as the new row from here on in in this explanation. </w:t>
+        <w:t xml:space="preserve">Make sure that </w:t>
+      </w:r>
+      <w:proofErr w:type="spellStart"/>
+      <w:r>
+        <w:rPr>
+          <w:rFonts w:ascii="Consolas" w:eastAsia="Times New Roman" w:hAnsi="Consolas" w:cs="Times New Roman"/>
+          <w:color w:val="3B3B3B"/>
+          <w:kern w:val="0"/>
+          <w:sz w:val="21"/>
+          <w:szCs w:val="21"/>
+          <w14:ligatures w14:val="none"/>
+        </w:rPr>
+        <w:t>events_df</w:t>
+      </w:r>
+      <w:proofErr w:type="spellEnd"/>
+      <w:r>
+        <w:rPr>
+          <w:rFonts w:ascii="Consolas" w:eastAsia="Times New Roman" w:hAnsi="Consolas" w:cs="Times New Roman"/>
+          <w:color w:val="3B3B3B"/>
+          <w:kern w:val="0"/>
+          <w:sz w:val="21"/>
+          <w:szCs w:val="21"/>
+          <w14:ligatures w14:val="none"/>
+        </w:rPr>
+        <w:t xml:space="preserve"> is just one row. If it is more than one row, compare the </w:t>
+      </w:r>
+      <w:proofErr w:type="spellStart"/>
+      <w:r>
+        <w:rPr>
+          <w:rFonts w:ascii="Consolas" w:eastAsia="Times New Roman" w:hAnsi="Consolas" w:cs="Times New Roman"/>
+          <w:color w:val="3B3B3B"/>
+          <w:kern w:val="0"/>
+          <w:sz w:val="21"/>
+          <w:szCs w:val="21"/>
+          <w14:ligatures w14:val="none"/>
+        </w:rPr>
+        <w:t>event_name</w:t>
+      </w:r>
+      <w:proofErr w:type="spellEnd"/>
+      <w:r>
+        <w:rPr>
+          <w:rFonts w:ascii="Consolas" w:eastAsia="Times New Roman" w:hAnsi="Consolas" w:cs="Times New Roman"/>
+          <w:color w:val="3B3B3B"/>
+          <w:kern w:val="0"/>
+          <w:sz w:val="21"/>
+          <w:szCs w:val="21"/>
+          <w14:ligatures w14:val="none"/>
+        </w:rPr>
+        <w:t xml:space="preserve"> in the original row to the </w:t>
+      </w:r>
+      <w:proofErr w:type="spellStart"/>
+      <w:r>
+        <w:rPr>
+          <w:rFonts w:ascii="Consolas" w:eastAsia="Times New Roman" w:hAnsi="Consolas" w:cs="Times New Roman"/>
+          <w:color w:val="3B3B3B"/>
+          <w:kern w:val="0"/>
+          <w:sz w:val="21"/>
+          <w:szCs w:val="21"/>
+          <w14:ligatures w14:val="none"/>
+        </w:rPr>
+        <w:t>event_name</w:t>
+      </w:r>
+      <w:proofErr w:type="spellEnd"/>
+      <w:r>
+        <w:rPr>
+          <w:rFonts w:ascii="Consolas" w:eastAsia="Times New Roman" w:hAnsi="Consolas" w:cs="Times New Roman"/>
+          <w:color w:val="3B3B3B"/>
+          <w:kern w:val="0"/>
+          <w:sz w:val="21"/>
+          <w:szCs w:val="21"/>
+          <w14:ligatures w14:val="none"/>
+        </w:rPr>
+        <w:t xml:space="preserve"> in </w:t>
+      </w:r>
+      <w:proofErr w:type="spellStart"/>
+      <w:r>
+        <w:rPr>
+          <w:rFonts w:ascii="Consolas" w:eastAsia="Times New Roman" w:hAnsi="Consolas" w:cs="Times New Roman"/>
+          <w:color w:val="3B3B3B"/>
+          <w:kern w:val="0"/>
+          <w:sz w:val="21"/>
+          <w:szCs w:val="21"/>
+          <w14:ligatures w14:val="none"/>
+        </w:rPr>
+        <w:t>events_df</w:t>
+      </w:r>
+      <w:proofErr w:type="spellEnd"/>
+      <w:r>
+        <w:rPr>
+          <w:rFonts w:ascii="Consolas" w:eastAsia="Times New Roman" w:hAnsi="Consolas" w:cs="Times New Roman"/>
+          <w:color w:val="3B3B3B"/>
+          <w:kern w:val="0"/>
+          <w:sz w:val="21"/>
+          <w:szCs w:val="21"/>
+          <w14:ligatures w14:val="none"/>
+        </w:rPr>
+        <w:t xml:space="preserve"> using fuzzy. One of these rows should match at least at 80 from fuzzy. That is the one that you want and will be referred to as the new row from here </w:t>
+      </w:r>
+      <w:proofErr w:type="gramStart"/>
+      <w:r>
+        <w:rPr>
+          <w:rFonts w:ascii="Consolas" w:eastAsia="Times New Roman" w:hAnsi="Consolas" w:cs="Times New Roman"/>
+          <w:color w:val="3B3B3B"/>
+          <w:kern w:val="0"/>
+          <w:sz w:val="21"/>
+          <w:szCs w:val="21"/>
+          <w14:ligatures w14:val="none"/>
+        </w:rPr>
+        <w:t>on in</w:t>
+      </w:r>
+      <w:proofErr w:type="gramEnd"/>
+      <w:r>
+        <w:rPr>
+          <w:rFonts w:ascii="Consolas" w:eastAsia="Times New Roman" w:hAnsi="Consolas" w:cs="Times New Roman"/>
+          <w:color w:val="3B3B3B"/>
+          <w:kern w:val="0"/>
+          <w:sz w:val="21"/>
+          <w:szCs w:val="21"/>
+          <w14:ligatures w14:val="none"/>
+        </w:rPr>
+        <w:t xml:space="preserve"> in this explanation. </w:t>
       </w:r>
     </w:p>
     <w:p>
@@ -3994,7 +4602,31 @@
           <w:szCs w:val="21"/>
           <w14:ligatures w14:val="none"/>
         </w:rPr>
-        <w:t>Now that you have events_df, you can compare the row from events that started this and replace the original information in the row (original row) that you are working on as follows.</w:t>
+        <w:t xml:space="preserve">Now that you have </w:t>
+      </w:r>
+      <w:proofErr w:type="spellStart"/>
+      <w:r>
+        <w:rPr>
+          <w:rFonts w:ascii="Consolas" w:eastAsia="Times New Roman" w:hAnsi="Consolas" w:cs="Times New Roman"/>
+          <w:color w:val="3B3B3B"/>
+          <w:kern w:val="0"/>
+          <w:sz w:val="21"/>
+          <w:szCs w:val="21"/>
+          <w14:ligatures w14:val="none"/>
+        </w:rPr>
+        <w:t>events_df</w:t>
+      </w:r>
+      <w:proofErr w:type="spellEnd"/>
+      <w:r>
+        <w:rPr>
+          <w:rFonts w:ascii="Consolas" w:eastAsia="Times New Roman" w:hAnsi="Consolas" w:cs="Times New Roman"/>
+          <w:color w:val="3B3B3B"/>
+          <w:kern w:val="0"/>
+          <w:sz w:val="21"/>
+          <w:szCs w:val="21"/>
+          <w14:ligatures w14:val="none"/>
+        </w:rPr>
+        <w:t>, you can compare the row from events that started this and replace the original information in the row (original row) that you are working on as follows.</w:t>
       </w:r>
     </w:p>
     <w:p>
@@ -4054,7 +4686,127 @@
           <w:szCs w:val="21"/>
           <w14:ligatures w14:val="none"/>
         </w:rPr>
-        <w:t xml:space="preserve">For each column in the original_row compare that to the new row returned from event_df. If the original_row is == ‘’ or NULL then take the information from the new row and put that information in the column for the original row. </w:t>
+        <w:t xml:space="preserve">For each column in the </w:t>
+      </w:r>
+      <w:proofErr w:type="spellStart"/>
+      <w:r>
+        <w:rPr>
+          <w:rFonts w:ascii="Consolas" w:eastAsia="Times New Roman" w:hAnsi="Consolas" w:cs="Times New Roman"/>
+          <w:color w:val="3B3B3B"/>
+          <w:kern w:val="0"/>
+          <w:sz w:val="21"/>
+          <w:szCs w:val="21"/>
+          <w14:ligatures w14:val="none"/>
+        </w:rPr>
+        <w:t>original_row</w:t>
+      </w:r>
+      <w:proofErr w:type="spellEnd"/>
+      <w:r>
+        <w:rPr>
+          <w:rFonts w:ascii="Consolas" w:eastAsia="Times New Roman" w:hAnsi="Consolas" w:cs="Times New Roman"/>
+          <w:color w:val="3B3B3B"/>
+          <w:kern w:val="0"/>
+          <w:sz w:val="21"/>
+          <w:szCs w:val="21"/>
+          <w14:ligatures w14:val="none"/>
+        </w:rPr>
+        <w:t xml:space="preserve"> compare that to the new row returned from </w:t>
+      </w:r>
+      <w:proofErr w:type="spellStart"/>
+      <w:r>
+        <w:rPr>
+          <w:rFonts w:ascii="Consolas" w:eastAsia="Times New Roman" w:hAnsi="Consolas" w:cs="Times New Roman"/>
+          <w:color w:val="3B3B3B"/>
+          <w:kern w:val="0"/>
+          <w:sz w:val="21"/>
+          <w:szCs w:val="21"/>
+          <w14:ligatures w14:val="none"/>
+        </w:rPr>
+        <w:t>event_df</w:t>
+      </w:r>
+      <w:proofErr w:type="spellEnd"/>
+      <w:r>
+        <w:rPr>
+          <w:rFonts w:ascii="Consolas" w:eastAsia="Times New Roman" w:hAnsi="Consolas" w:cs="Times New Roman"/>
+          <w:color w:val="3B3B3B"/>
+          <w:kern w:val="0"/>
+          <w:sz w:val="21"/>
+          <w:szCs w:val="21"/>
+          <w14:ligatures w14:val="none"/>
+        </w:rPr>
+        <w:t xml:space="preserve">. If the </w:t>
+      </w:r>
+      <w:proofErr w:type="spellStart"/>
+      <w:r>
+        <w:rPr>
+          <w:rFonts w:ascii="Consolas" w:eastAsia="Times New Roman" w:hAnsi="Consolas" w:cs="Times New Roman"/>
+          <w:color w:val="3B3B3B"/>
+          <w:kern w:val="0"/>
+          <w:sz w:val="21"/>
+          <w:szCs w:val="21"/>
+          <w14:ligatures w14:val="none"/>
+        </w:rPr>
+        <w:t>original_row</w:t>
+      </w:r>
+      <w:proofErr w:type="spellEnd"/>
+      <w:r>
+        <w:rPr>
+          <w:rFonts w:ascii="Consolas" w:eastAsia="Times New Roman" w:hAnsi="Consolas" w:cs="Times New Roman"/>
+          <w:color w:val="3B3B3B"/>
+          <w:kern w:val="0"/>
+          <w:sz w:val="21"/>
+          <w:szCs w:val="21"/>
+          <w14:ligatures w14:val="none"/>
+        </w:rPr>
+        <w:t xml:space="preserve"> is =</w:t>
+      </w:r>
+      <w:proofErr w:type="gramStart"/>
+      <w:r>
+        <w:rPr>
+          <w:rFonts w:ascii="Consolas" w:eastAsia="Times New Roman" w:hAnsi="Consolas" w:cs="Times New Roman"/>
+          <w:color w:val="3B3B3B"/>
+          <w:kern w:val="0"/>
+          <w:sz w:val="21"/>
+          <w:szCs w:val="21"/>
+          <w14:ligatures w14:val="none"/>
+        </w:rPr>
+        <w:t>= ‘’</w:t>
+      </w:r>
+      <w:proofErr w:type="gramEnd"/>
+      <w:r>
+        <w:rPr>
+          <w:rFonts w:ascii="Consolas" w:eastAsia="Times New Roman" w:hAnsi="Consolas" w:cs="Times New Roman"/>
+          <w:color w:val="3B3B3B"/>
+          <w:kern w:val="0"/>
+          <w:sz w:val="21"/>
+          <w:szCs w:val="21"/>
+          <w14:ligatures w14:val="none"/>
+        </w:rPr>
+        <w:t xml:space="preserve"> or </w:t>
+      </w:r>
+      <w:proofErr w:type="gramStart"/>
+      <w:r>
+        <w:rPr>
+          <w:rFonts w:ascii="Consolas" w:eastAsia="Times New Roman" w:hAnsi="Consolas" w:cs="Times New Roman"/>
+          <w:color w:val="3B3B3B"/>
+          <w:kern w:val="0"/>
+          <w:sz w:val="21"/>
+          <w:szCs w:val="21"/>
+          <w14:ligatures w14:val="none"/>
+        </w:rPr>
+        <w:t>NULL</w:t>
+      </w:r>
+      <w:proofErr w:type="gramEnd"/>
+      <w:r>
+        <w:rPr>
+          <w:rFonts w:ascii="Consolas" w:eastAsia="Times New Roman" w:hAnsi="Consolas" w:cs="Times New Roman"/>
+          <w:color w:val="3B3B3B"/>
+          <w:kern w:val="0"/>
+          <w:sz w:val="21"/>
+          <w:szCs w:val="21"/>
+          <w14:ligatures w14:val="none"/>
+        </w:rPr>
+        <w:t xml:space="preserve"> then take the information from the new row and put that information in the column for the original row. </w:t>
       </w:r>
     </w:p>
     <w:p>
@@ -4129,23 +4881,48 @@
         <w:t xml:space="preserve"> </w:t>
       </w:r>
       <w:r>
-        <w:t xml:space="preserve">Update / write </w:t>
+        <w:t xml:space="preserve">Update / </w:t>
+      </w:r>
+      <w:proofErr w:type="gramStart"/>
+      <w:r>
+        <w:t xml:space="preserve">write </w:t>
       </w:r>
       <w:r>
         <w:t xml:space="preserve"> </w:t>
       </w:r>
       <w:r>
-        <w:t xml:space="preserve">the </w:t>
-      </w:r>
-      <w:r>
-        <w:t xml:space="preserve"> url </w:t>
+        <w:t>the</w:t>
+      </w:r>
+      <w:proofErr w:type="gramEnd"/>
+      <w:r>
+        <w:t xml:space="preserve"> </w:t>
+      </w:r>
+      <w:r>
+        <w:t xml:space="preserve"> </w:t>
+      </w:r>
+      <w:proofErr w:type="spellStart"/>
+      <w:r>
+        <w:t>url</w:t>
+      </w:r>
+      <w:proofErr w:type="spellEnd"/>
+      <w:r>
+        <w:t xml:space="preserve"> </w:t>
       </w:r>
       <w:r>
         <w:t>to</w:t>
       </w:r>
       <w:r>
-        <w:t xml:space="preserve"> the urls table. </w:t>
-      </w:r>
+        <w:t xml:space="preserve"> the </w:t>
+      </w:r>
+      <w:proofErr w:type="spellStart"/>
+      <w:r>
+        <w:t>urls</w:t>
+      </w:r>
+      <w:proofErr w:type="spellEnd"/>
+      <w:r>
+        <w:t xml:space="preserve"> table. </w:t>
+      </w:r>
+      <w:proofErr w:type="gramStart"/>
       <w:r>
         <w:t xml:space="preserve">Use </w:t>
       </w:r>
@@ -4160,17 +4937,114 @@
         </w:rPr>
         <w:t xml:space="preserve"> </w:t>
       </w:r>
-      <w:r>
-        <w:t>write_url_to_db(self, org_names, keywords, url, other_links, relevant, increment_crawl_trys)</w:t>
+      <w:proofErr w:type="spellStart"/>
+      <w:r>
+        <w:t>write</w:t>
+      </w:r>
+      <w:proofErr w:type="gramEnd"/>
+      <w:r>
+        <w:t>_url_to_db</w:t>
+      </w:r>
+      <w:proofErr w:type="spellEnd"/>
+      <w:r>
+        <w:t xml:space="preserve">(self, </w:t>
+      </w:r>
+      <w:proofErr w:type="spellStart"/>
+      <w:r>
+        <w:t>org_names</w:t>
+      </w:r>
+      <w:proofErr w:type="spellEnd"/>
+      <w:r>
+        <w:t xml:space="preserve">, keywords, </w:t>
+      </w:r>
+      <w:proofErr w:type="spellStart"/>
+      <w:r>
+        <w:t>url</w:t>
+      </w:r>
+      <w:proofErr w:type="spellEnd"/>
+      <w:r>
+        <w:t xml:space="preserve">, </w:t>
+      </w:r>
+      <w:proofErr w:type="spellStart"/>
+      <w:r>
+        <w:t>other_links</w:t>
+      </w:r>
+      <w:proofErr w:type="spellEnd"/>
+      <w:r>
+        <w:t xml:space="preserve">, relevant, </w:t>
+      </w:r>
+      <w:proofErr w:type="spellStart"/>
+      <w:r>
+        <w:t>increment_crawl_trys</w:t>
+      </w:r>
+      <w:proofErr w:type="spellEnd"/>
+      <w:r>
+        <w:t>)</w:t>
       </w:r>
       <w:r>
         <w:t xml:space="preserve"> to do this. </w:t>
       </w:r>
       <w:r>
-        <w:t xml:space="preserve">You can get org_names, keywords (called dance_style in events_df) from events_df.  other_links = ‘’, and relevant=True, increment_crawl_trys = 1. </w:t>
-      </w:r>
-      <w:r>
-        <w:t>This method is in the DatabaseHandler class and should be instantiated in this program in the imports using:</w:t>
+        <w:t xml:space="preserve">You can get </w:t>
+      </w:r>
+      <w:proofErr w:type="spellStart"/>
+      <w:r>
+        <w:t>org_names</w:t>
+      </w:r>
+      <w:proofErr w:type="spellEnd"/>
+      <w:r>
+        <w:t xml:space="preserve">, keywords (called </w:t>
+      </w:r>
+      <w:proofErr w:type="spellStart"/>
+      <w:r>
+        <w:t>dance_style</w:t>
+      </w:r>
+      <w:proofErr w:type="spellEnd"/>
+      <w:r>
+        <w:t xml:space="preserve"> in </w:t>
+      </w:r>
+      <w:proofErr w:type="spellStart"/>
+      <w:r>
+        <w:t>events_df</w:t>
+      </w:r>
+      <w:proofErr w:type="spellEnd"/>
+      <w:r>
+        <w:t xml:space="preserve">) from </w:t>
+      </w:r>
+      <w:proofErr w:type="spellStart"/>
+      <w:r>
+        <w:t>events_df</w:t>
+      </w:r>
+      <w:proofErr w:type="spellEnd"/>
+      <w:r>
+        <w:t xml:space="preserve">.  </w:t>
+      </w:r>
+      <w:proofErr w:type="spellStart"/>
+      <w:r>
+        <w:t>other_links</w:t>
+      </w:r>
+      <w:proofErr w:type="spellEnd"/>
+      <w:r>
+        <w:t xml:space="preserve"> = ‘’, and relevant=True, </w:t>
+      </w:r>
+      <w:proofErr w:type="spellStart"/>
+      <w:r>
+        <w:t>increment_crawl_trys</w:t>
+      </w:r>
+      <w:proofErr w:type="spellEnd"/>
+      <w:r>
+        <w:t xml:space="preserve"> = 1. </w:t>
+      </w:r>
+      <w:r>
+        <w:t xml:space="preserve">This method is in the </w:t>
+      </w:r>
+      <w:proofErr w:type="spellStart"/>
+      <w:r>
+        <w:t>DatabaseHandler</w:t>
+      </w:r>
+      <w:proofErr w:type="spellEnd"/>
+      <w:r>
+        <w:t xml:space="preserve"> class and should be instantiated in this program in the imports using:</w:t>
       </w:r>
     </w:p>
     <w:p>
@@ -4179,10 +5053,31 @@
       </w:pPr>
       <w:r>
         <w:lastRenderedPageBreak/>
-        <w:t>from db.py import DatabaseHandler</w:t>
-      </w:r>
-      <w:r>
-        <w:t>. The instance is db_handler().</w:t>
+        <w:t xml:space="preserve">from db.py import </w:t>
+      </w:r>
+      <w:proofErr w:type="spellStart"/>
+      <w:r>
+        <w:t>DatabaseHandler</w:t>
+      </w:r>
+      <w:proofErr w:type="spellEnd"/>
+      <w:r>
+        <w:t xml:space="preserve">. The instance is </w:t>
+      </w:r>
+      <w:proofErr w:type="spellStart"/>
+      <w:r>
+        <w:t>db_</w:t>
+      </w:r>
+      <w:proofErr w:type="gramStart"/>
+      <w:r>
+        <w:t>handler</w:t>
+      </w:r>
+      <w:proofErr w:type="spellEnd"/>
+      <w:r>
+        <w:t>(</w:t>
+      </w:r>
+      <w:proofErr w:type="gramEnd"/>
+      <w:r>
+        <w:t>).</w:t>
       </w:r>
     </w:p>
     <w:p>
@@ -4194,7 +5089,23 @@
         </w:numPr>
       </w:pPr>
       <w:r>
-        <w:t>It should be instantiated in the __main__ as db_handler = DatabaseHandler(config</w:t>
+        <w:t xml:space="preserve">It should be instantiated in the __main__ as </w:t>
+      </w:r>
+      <w:proofErr w:type="spellStart"/>
+      <w:r>
+        <w:t>db_handler</w:t>
+      </w:r>
+      <w:proofErr w:type="spellEnd"/>
+      <w:r>
+        <w:t xml:space="preserve"> = </w:t>
+      </w:r>
+      <w:proofErr w:type="spellStart"/>
+      <w:r>
+        <w:t>DatabaseHandler</w:t>
+      </w:r>
+      <w:proofErr w:type="spellEnd"/>
+      <w:r>
+        <w:t>(config</w:t>
       </w:r>
       <w:r>
         <w:t>)</w:t>
@@ -4205,7 +5116,15 @@
         <w:ind w:left="360"/>
       </w:pPr>
       <w:r>
-        <w:t>Please provide me code for that above.</w:t>
+        <w:t xml:space="preserve">Please provide </w:t>
+      </w:r>
+      <w:proofErr w:type="gramStart"/>
+      <w:r>
+        <w:t>me</w:t>
+      </w:r>
+      <w:proofErr w:type="gramEnd"/>
+      <w:r>
+        <w:t xml:space="preserve"> code for that above.</w:t>
       </w:r>
       <w:r>
         <w:t xml:space="preserve"> The code should provide a docstring at the top of the file that describes what this code does. </w:t>
@@ -4226,7 +5145,47 @@
     </w:p>
     <w:p>
       <w:r>
-        <w:t>So, we are working on the refactoring and we have the problem that our friends at Facebook are screwing around with how they put text on the page. When we go looking to fix the missing url problem, we are going to get all of the text. There will be a number of events. We only want the event with the largest number of columns filled out. Then that one should get the url that we have been carrying around. The reason is that I have playwright click the see more button and we get more information. The other ones, there is not that option.</w:t>
+        <w:t xml:space="preserve">So, we are working on the </w:t>
+      </w:r>
+      <w:proofErr w:type="gramStart"/>
+      <w:r>
+        <w:t>refactoring</w:t>
+      </w:r>
+      <w:proofErr w:type="gramEnd"/>
+      <w:r>
+        <w:t xml:space="preserve"> and we have the problem that our friends at Facebook are screwing around with how they put text on the page. When we go looking to fix the missing </w:t>
+      </w:r>
+      <w:proofErr w:type="spellStart"/>
+      <w:r>
+        <w:t>url</w:t>
+      </w:r>
+      <w:proofErr w:type="spellEnd"/>
+      <w:r>
+        <w:t xml:space="preserve"> problem, we are going to get </w:t>
+      </w:r>
+      <w:proofErr w:type="gramStart"/>
+      <w:r>
+        <w:t>all of</w:t>
+      </w:r>
+      <w:proofErr w:type="gramEnd"/>
+      <w:r>
+        <w:t xml:space="preserve"> the text. There will be </w:t>
+      </w:r>
+      <w:proofErr w:type="gramStart"/>
+      <w:r>
+        <w:t>a number of</w:t>
+      </w:r>
+      <w:proofErr w:type="gramEnd"/>
+      <w:r>
+        <w:t xml:space="preserve"> events. We only want the event with the largest number of columns filled out. Then that one should get the </w:t>
+      </w:r>
+      <w:proofErr w:type="spellStart"/>
+      <w:r>
+        <w:t>url</w:t>
+      </w:r>
+      <w:proofErr w:type="spellEnd"/>
+      <w:r>
+        <w:t xml:space="preserve"> that we have been carrying around. The reason is that I have playwright click the see more button and we get more information. The other ones, there is not that option.</w:t>
       </w:r>
     </w:p>
     <w:p/>
@@ -4240,7 +5199,15 @@
     </w:p>
     <w:p>
       <w:r>
-        <w:t>When we try to log onto google it refuses us because it does not trust Chromium. We may have to go with firefox.</w:t>
+        <w:t xml:space="preserve">When we try to log onto google it refuses us because it does not trust Chromium. We may have to go with </w:t>
+      </w:r>
+      <w:proofErr w:type="spellStart"/>
+      <w:r>
+        <w:t>firefox</w:t>
+      </w:r>
+      <w:proofErr w:type="spellEnd"/>
+      <w:r>
+        <w:t>.</w:t>
       </w:r>
     </w:p>
     <w:p/>
@@ -4249,7 +5216,15 @@
         <w:pStyle w:val="Heading2"/>
       </w:pPr>
       <w:r>
-        <w:t>Processing Order To Load Database</w:t>
+        <w:t xml:space="preserve">Processing Order </w:t>
+      </w:r>
+      <w:proofErr w:type="gramStart"/>
+      <w:r>
+        <w:t>To</w:t>
+      </w:r>
+      <w:proofErr w:type="gramEnd"/>
+      <w:r>
+        <w:t xml:space="preserve"> Load Database</w:t>
       </w:r>
     </w:p>
     <w:p>
@@ -4277,8 +5252,23 @@
           <w:numId w:val="20"/>
         </w:numPr>
       </w:pPr>
-      <w:r>
-        <w:t>config[‘llm’][‘provider’]</w:t>
+      <w:proofErr w:type="gramStart"/>
+      <w:r>
+        <w:t>config[‘</w:t>
+      </w:r>
+      <w:proofErr w:type="spellStart"/>
+      <w:proofErr w:type="gramEnd"/>
+      <w:r>
+        <w:t>llm</w:t>
+      </w:r>
+      <w:proofErr w:type="spellEnd"/>
+      <w:proofErr w:type="gramStart"/>
+      <w:r>
+        <w:t>’][</w:t>
+      </w:r>
+      <w:proofErr w:type="gramEnd"/>
+      <w:r>
+        <w:t>‘provider’]</w:t>
       </w:r>
       <w:r>
         <w:t>:</w:t>
@@ -4296,7 +5286,31 @@
         </w:numPr>
       </w:pPr>
       <w:r>
-        <w:t xml:space="preserve"> config[‘testing’][‘drop_tables’]: True</w:t>
+        <w:t xml:space="preserve"> </w:t>
+      </w:r>
+      <w:proofErr w:type="gramStart"/>
+      <w:r>
+        <w:t>config[‘</w:t>
+      </w:r>
+      <w:proofErr w:type="gramEnd"/>
+      <w:r>
+        <w:t>testing</w:t>
+      </w:r>
+      <w:proofErr w:type="gramStart"/>
+      <w:r>
+        <w:t>’][</w:t>
+      </w:r>
+      <w:proofErr w:type="gramEnd"/>
+      <w:r>
+        <w:t>‘</w:t>
+      </w:r>
+      <w:proofErr w:type="spellStart"/>
+      <w:r>
+        <w:t>drop_tables</w:t>
+      </w:r>
+      <w:proofErr w:type="spellEnd"/>
+      <w:r>
+        <w:t>’]: True</w:t>
       </w:r>
     </w:p>
     <w:p>
@@ -4322,8 +5336,29 @@
       <w:r>
         <w:t xml:space="preserve">AFTER running </w:t>
       </w:r>
-      <w:r>
-        <w:t xml:space="preserve">config[‘testing’][‘drop_tables’]: </w:t>
+      <w:proofErr w:type="gramStart"/>
+      <w:r>
+        <w:t>config[‘</w:t>
+      </w:r>
+      <w:proofErr w:type="gramEnd"/>
+      <w:r>
+        <w:t>testing</w:t>
+      </w:r>
+      <w:proofErr w:type="gramStart"/>
+      <w:r>
+        <w:t>’][</w:t>
+      </w:r>
+      <w:proofErr w:type="gramEnd"/>
+      <w:r>
+        <w:t>‘</w:t>
+      </w:r>
+      <w:proofErr w:type="spellStart"/>
+      <w:r>
+        <w:t>drop_tables</w:t>
+      </w:r>
+      <w:proofErr w:type="spellEnd"/>
+      <w:r>
+        <w:t xml:space="preserve">’]: </w:t>
       </w:r>
       <w:r>
         <w:t>False</w:t>
@@ -4350,13 +5385,23 @@
         </w:numPr>
       </w:pPr>
       <w:r>
-        <w:t>Change to config[‘</w:t>
-      </w:r>
+        <w:t xml:space="preserve">Change to </w:t>
+      </w:r>
+      <w:proofErr w:type="gramStart"/>
+      <w:r>
+        <w:t>config[‘</w:t>
+      </w:r>
+      <w:proofErr w:type="spellStart"/>
       <w:r>
         <w:t>llm</w:t>
       </w:r>
-      <w:r>
-        <w:t>][‘</w:t>
+      <w:proofErr w:type="spellEnd"/>
+      <w:r>
+        <w:t>][</w:t>
+      </w:r>
+      <w:proofErr w:type="gramEnd"/>
+      <w:r>
+        <w:t>‘</w:t>
       </w:r>
       <w:r>
         <w:t>provider</w:t>
@@ -4367,8 +5412,13 @@
       <w:r>
         <w:t xml:space="preserve">: </w:t>
       </w:r>
-      <w:r>
-        <w:t>openai for this one. I think google is too fast for mistral. It is complaining about rate limits.</w:t>
+      <w:proofErr w:type="spellStart"/>
+      <w:r>
+        <w:t>openai</w:t>
+      </w:r>
+      <w:proofErr w:type="spellEnd"/>
+      <w:r>
+        <w:t xml:space="preserve"> for this one. I think google is too fast for mistral. It is complaining about rate limits.</w:t>
       </w:r>
       <w:r>
         <w:t xml:space="preserve"> This is probably not true. I have been using them a lot and I think I just hit the limit</w:t>
@@ -4383,7 +5433,15 @@
         </w:numPr>
       </w:pPr>
       <w:r>
-        <w:t>Check and make sure there is something in that .csv after</w:t>
+        <w:t xml:space="preserve">Check and make sure there </w:t>
+      </w:r>
+      <w:proofErr w:type="gramStart"/>
+      <w:r>
+        <w:t>is</w:t>
+      </w:r>
+      <w:proofErr w:type="gramEnd"/>
+      <w:r>
+        <w:t xml:space="preserve"> something in that .csv after</w:t>
       </w:r>
       <w:r>
         <w:t xml:space="preserve"> you run this.</w:t>
@@ -4397,8 +5455,31 @@
           <w:numId w:val="20"/>
         </w:numPr>
       </w:pPr>
-      <w:r>
-        <w:t>config[‘llm’][‘provider’]: openai AND the model should be:</w:t>
+      <w:proofErr w:type="gramStart"/>
+      <w:r>
+        <w:t>config[‘</w:t>
+      </w:r>
+      <w:proofErr w:type="spellStart"/>
+      <w:proofErr w:type="gramEnd"/>
+      <w:r>
+        <w:t>llm</w:t>
+      </w:r>
+      <w:proofErr w:type="spellEnd"/>
+      <w:proofErr w:type="gramStart"/>
+      <w:r>
+        <w:t>’][</w:t>
+      </w:r>
+      <w:proofErr w:type="gramEnd"/>
+      <w:r>
+        <w:t xml:space="preserve">‘provider’]: </w:t>
+      </w:r>
+      <w:proofErr w:type="spellStart"/>
+      <w:r>
+        <w:t>openai</w:t>
+      </w:r>
+      <w:proofErr w:type="spellEnd"/>
+      <w:r>
+        <w:t xml:space="preserve"> AND the model should be:</w:t>
       </w:r>
     </w:p>
     <w:p>
@@ -4409,8 +5490,23 @@
           <w:numId w:val="20"/>
         </w:numPr>
       </w:pPr>
-      <w:r>
-        <w:t>config[‘llm’][‘</w:t>
+      <w:proofErr w:type="gramStart"/>
+      <w:r>
+        <w:t>config[‘</w:t>
+      </w:r>
+      <w:proofErr w:type="spellStart"/>
+      <w:proofErr w:type="gramEnd"/>
+      <w:r>
+        <w:t>llm</w:t>
+      </w:r>
+      <w:proofErr w:type="spellEnd"/>
+      <w:proofErr w:type="gramStart"/>
+      <w:r>
+        <w:t>’][</w:t>
+      </w:r>
+      <w:proofErr w:type="gramEnd"/>
+      <w:r>
+        <w:t>‘</w:t>
       </w:r>
       <w:r>
         <w:t>model</w:t>
@@ -4473,7 +5569,23 @@
         </w:numPr>
       </w:pPr>
       <w:r>
-        <w:t>Likely that the oauth screen will come up. Can’t run this headless.</w:t>
+        <w:t xml:space="preserve">Likely that the </w:t>
+      </w:r>
+      <w:proofErr w:type="spellStart"/>
+      <w:r>
+        <w:t>oauth</w:t>
+      </w:r>
+      <w:proofErr w:type="spellEnd"/>
+      <w:r>
+        <w:t xml:space="preserve"> screen will come up. </w:t>
+      </w:r>
+      <w:proofErr w:type="gramStart"/>
+      <w:r>
+        <w:t>Can’t</w:t>
+      </w:r>
+      <w:proofErr w:type="gramEnd"/>
+      <w:r>
+        <w:t xml:space="preserve"> run this headless.</w:t>
       </w:r>
     </w:p>
     <w:p>
@@ -4485,7 +5597,23 @@
         </w:numPr>
       </w:pPr>
       <w:r>
-        <w:t>try config[‘crawling’][‘headless]: True</w:t>
+        <w:t xml:space="preserve">try </w:t>
+      </w:r>
+      <w:proofErr w:type="gramStart"/>
+      <w:r>
+        <w:t>config[‘</w:t>
+      </w:r>
+      <w:proofErr w:type="gramEnd"/>
+      <w:r>
+        <w:t>crawling</w:t>
+      </w:r>
+      <w:proofErr w:type="gramStart"/>
+      <w:r>
+        <w:t>’][</w:t>
+      </w:r>
+      <w:proofErr w:type="gramEnd"/>
+      <w:r>
+        <w:t>‘headless]: True</w:t>
       </w:r>
     </w:p>
     <w:p>
@@ -4510,7 +5638,39 @@
       </w:pPr>
       <w:r>
         <w:lastRenderedPageBreak/>
-        <w:t>reads config[‘input’][‘’edge_cases’] a .csv with odd urls. Check if first before running.</w:t>
+        <w:t xml:space="preserve">reads </w:t>
+      </w:r>
+      <w:proofErr w:type="gramStart"/>
+      <w:r>
+        <w:t>config[‘</w:t>
+      </w:r>
+      <w:proofErr w:type="gramEnd"/>
+      <w:r>
+        <w:t>input</w:t>
+      </w:r>
+      <w:proofErr w:type="gramStart"/>
+      <w:r>
+        <w:t>’][</w:t>
+      </w:r>
+      <w:proofErr w:type="gramEnd"/>
+      <w:r>
+        <w:t>‘’</w:t>
+      </w:r>
+      <w:proofErr w:type="spellStart"/>
+      <w:r>
+        <w:t>edge_cases</w:t>
+      </w:r>
+      <w:proofErr w:type="spellEnd"/>
+      <w:r>
+        <w:t xml:space="preserve">’] a .csv with odd </w:t>
+      </w:r>
+      <w:proofErr w:type="spellStart"/>
+      <w:r>
+        <w:t>urls</w:t>
+      </w:r>
+      <w:proofErr w:type="spellEnd"/>
+      <w:r>
+        <w:t>. Check if first before running.</w:t>
       </w:r>
       <w:r>
         <w:t xml:space="preserve"> </w:t>
@@ -4524,8 +5684,13 @@
           <w:numId w:val="20"/>
         </w:numPr>
       </w:pPr>
-      <w:r>
-        <w:t>Writes to the database</w:t>
+      <w:proofErr w:type="gramStart"/>
+      <w:r>
+        <w:t>Writes</w:t>
+      </w:r>
+      <w:proofErr w:type="gramEnd"/>
+      <w:r>
+        <w:t xml:space="preserve"> to the database</w:t>
       </w:r>
     </w:p>
     <w:p>
@@ -4549,10 +5714,26 @@
         </w:numPr>
       </w:pPr>
       <w:r>
-        <w:t xml:space="preserve">Likely that </w:t>
-      </w:r>
-      <w:r>
-        <w:t>try config[‘crawling’][‘headless]: True</w:t>
+        <w:t xml:space="preserve">Likely </w:t>
+      </w:r>
+      <w:proofErr w:type="gramStart"/>
+      <w:r>
+        <w:t xml:space="preserve">that </w:t>
+      </w:r>
+      <w:r>
+        <w:t>try</w:t>
+      </w:r>
+      <w:proofErr w:type="gramEnd"/>
+      <w:r>
+        <w:t xml:space="preserve"> config[‘crawling</w:t>
+      </w:r>
+      <w:proofErr w:type="gramStart"/>
+      <w:r>
+        <w:t>’][</w:t>
+      </w:r>
+      <w:proofErr w:type="gramEnd"/>
+      <w:r>
+        <w:t>‘headless]: True</w:t>
       </w:r>
       <w:r>
         <w:t xml:space="preserve"> will need to be False</w:t>
@@ -4579,7 +5760,23 @@
         </w:numPr>
       </w:pPr>
       <w:r>
-        <w:t>Need to change config[‘crawling’][‘headless’]: False. Facebook is just a pain in the ass.</w:t>
+        <w:t xml:space="preserve">Need to change </w:t>
+      </w:r>
+      <w:proofErr w:type="gramStart"/>
+      <w:r>
+        <w:t>config[‘</w:t>
+      </w:r>
+      <w:proofErr w:type="gramEnd"/>
+      <w:r>
+        <w:t>crawling</w:t>
+      </w:r>
+      <w:proofErr w:type="gramStart"/>
+      <w:r>
+        <w:t>’][</w:t>
+      </w:r>
+      <w:proofErr w:type="gramEnd"/>
+      <w:r>
+        <w:t>‘headless’]: False. Facebook is just a pain in the ass.</w:t>
       </w:r>
     </w:p>
     <w:p>
@@ -4603,7 +5800,15 @@
         </w:numPr>
       </w:pPr>
       <w:r>
-        <w:t>to dedup the database</w:t>
+        <w:t xml:space="preserve">to </w:t>
+      </w:r>
+      <w:proofErr w:type="spellStart"/>
+      <w:r>
+        <w:t>dedup</w:t>
+      </w:r>
+      <w:proofErr w:type="spellEnd"/>
+      <w:r>
+        <w:t xml:space="preserve"> the database</w:t>
       </w:r>
     </w:p>
     <w:p>
@@ -4663,7 +5868,10 @@
         </w:numPr>
       </w:pPr>
       <w:r>
-        <w:t>Main.py</w:t>
+        <w:t>m</w:t>
+      </w:r>
+      <w:r>
+        <w:t>ain.py</w:t>
       </w:r>
     </w:p>
     <w:p>

</xml_diff>

<commit_message>
Made changes to db.py to make it process the location properly. That was painful. Working on stopping so many browser windows coming up. That is not totally done yet.
</commit_message>
<xml_diff>
--- a/documentation/Design Document for Social Dance Calendar App.docx
+++ b/documentation/Design Document for Social Dance Calendar App.docx
@@ -1673,33 +1673,22 @@
       </w:r>
     </w:p>
     <w:p>
+      <w:r>
+        <w:br w:type="page"/>
+      </w:r>
+    </w:p>
+    <w:p>
       <w:pPr>
         <w:pStyle w:val="Heading1"/>
       </w:pPr>
       <w:r>
-        <w:t>Dec 2, 2024</w:t>
-      </w:r>
-    </w:p>
-    <w:p>
-      <w:r>
-        <w:t xml:space="preserve">I have started coding the scrapy.py </w:t>
-      </w:r>
-      <w:r>
-        <w:t>script. It works but it needs the following improvements.</w:t>
-      </w:r>
-    </w:p>
-    <w:p>
-      <w:r>
         <w:lastRenderedPageBreak/>
-        <w:t xml:space="preserve">Retrieving only URLS and Has a Poor Relevance </w:t>
-      </w:r>
-      <w:r>
-        <w:t>Algorithm</w:t>
-      </w:r>
-    </w:p>
-    <w:p>
-      <w:r>
-        <w:t>It is just looking for keywords in the urls. I want the following process.</w:t>
+        <w:t>Processing Order To Load Database</w:t>
+      </w:r>
+    </w:p>
+    <w:p>
+      <w:r>
+        <w:t>Doing this on Feb 16, 2025</w:t>
       </w:r>
     </w:p>
     <w:p>
@@ -1707,83 +1696,451 @@
         <w:pStyle w:val="ListParagraph"/>
         <w:numPr>
           <w:ilvl w:val="0"/>
-          <w:numId w:val="9"/>
-        </w:numPr>
-      </w:pPr>
-      <w:r>
-        <w:t>I do want all of the urls on the page. Scrapy is doing that now.</w:t>
-      </w:r>
-      <w:r>
-        <w:t xml:space="preserve"> So, this is good.</w:t>
+          <w:numId w:val="20"/>
+        </w:numPr>
+      </w:pPr>
+      <w:r>
+        <w:t>Config settings</w:t>
       </w:r>
     </w:p>
     <w:p>
       <w:pPr>
         <w:pStyle w:val="ListParagraph"/>
         <w:numPr>
+          <w:ilvl w:val="1"/>
+          <w:numId w:val="20"/>
+        </w:numPr>
+      </w:pPr>
+      <w:r>
+        <w:t>config[‘llm’][‘provider’]</w:t>
+      </w:r>
+      <w:r>
+        <w:t>:</w:t>
+      </w:r>
+      <w:r>
+        <w:t xml:space="preserve"> Mistral is free as of Feb 16, 2025</w:t>
+      </w:r>
+    </w:p>
+    <w:p>
+      <w:pPr>
+        <w:pStyle w:val="ListParagraph"/>
+        <w:numPr>
+          <w:ilvl w:val="1"/>
+          <w:numId w:val="20"/>
+        </w:numPr>
+      </w:pPr>
+      <w:r>
+        <w:t xml:space="preserve"> config[‘testing’][‘drop_tables’]: True</w:t>
+      </w:r>
+    </w:p>
+    <w:p>
+      <w:pPr>
+        <w:pStyle w:val="ListParagraph"/>
+        <w:numPr>
           <w:ilvl w:val="0"/>
-          <w:numId w:val="9"/>
-        </w:numPr>
-      </w:pPr>
-      <w:r>
-        <w:t xml:space="preserve">For each url, </w:t>
-      </w:r>
-      <w:r>
-        <w:t>Scrapy</w:t>
-      </w:r>
-      <w:r>
-        <w:t xml:space="preserve"> needs to get </w:t>
-      </w:r>
-      <w:r>
-        <w:t>ALL</w:t>
-      </w:r>
-      <w:r>
-        <w:t xml:space="preserve"> of the source.</w:t>
+          <w:numId w:val="20"/>
+        </w:numPr>
+      </w:pPr>
+      <w:r>
+        <w:t>db.py</w:t>
       </w:r>
     </w:p>
     <w:p>
       <w:pPr>
         <w:pStyle w:val="ListParagraph"/>
         <w:numPr>
+          <w:ilvl w:val="1"/>
+          <w:numId w:val="20"/>
+        </w:numPr>
+      </w:pPr>
+      <w:r>
+        <w:t>AFTER running config[‘testing’][‘drop_tables’]: False</w:t>
+      </w:r>
+    </w:p>
+    <w:p>
+      <w:pPr>
+        <w:pStyle w:val="ListParagraph"/>
+        <w:numPr>
           <w:ilvl w:val="0"/>
-          <w:numId w:val="9"/>
-        </w:numPr>
-      </w:pPr>
-      <w:r>
-        <w:t xml:space="preserve">Have the LLM figure out whether or not this is a page that is applicable to people that want to </w:t>
-      </w:r>
-      <w:r>
-        <w:t xml:space="preserve">“dance”. Eventually we will want this to loop thru all of the keyword search terms but for now, lets just hard code </w:t>
-      </w:r>
-      <w:r>
-        <w:t xml:space="preserve">what we are looking for. We should be using salsa. </w:t>
+          <w:numId w:val="20"/>
+        </w:numPr>
+      </w:pPr>
+      <w:r>
+        <w:t>gs.py – Only creates a .csv</w:t>
       </w:r>
     </w:p>
     <w:p>
       <w:pPr>
         <w:pStyle w:val="ListParagraph"/>
         <w:numPr>
+          <w:ilvl w:val="1"/>
+          <w:numId w:val="20"/>
+        </w:numPr>
+      </w:pPr>
+      <w:r>
+        <w:t>Change to config[‘</w:t>
+      </w:r>
+      <w:r>
+        <w:t>llm</w:t>
+      </w:r>
+      <w:r>
+        <w:t>][‘</w:t>
+      </w:r>
+      <w:r>
+        <w:t>provider</w:t>
+      </w:r>
+      <w:r>
+        <w:t>]</w:t>
+      </w:r>
+      <w:r>
+        <w:t xml:space="preserve">: </w:t>
+      </w:r>
+      <w:r>
+        <w:t>openai for this one. I think google is too fast for mistral. It is complaining about rate limits.</w:t>
+      </w:r>
+      <w:r>
+        <w:t xml:space="preserve"> This is probably not true. I have been using them a lot and I think I just hit the limit</w:t>
+      </w:r>
+    </w:p>
+    <w:p>
+      <w:pPr>
+        <w:pStyle w:val="ListParagraph"/>
+        <w:numPr>
+          <w:ilvl w:val="1"/>
+          <w:numId w:val="20"/>
+        </w:numPr>
+      </w:pPr>
+      <w:r>
+        <w:t>Check and make sure there is something in that .csv after</w:t>
+      </w:r>
+      <w:r>
+        <w:t xml:space="preserve"> you run this.</w:t>
+      </w:r>
+    </w:p>
+    <w:p>
+      <w:pPr>
+        <w:pStyle w:val="ListParagraph"/>
+        <w:numPr>
+          <w:ilvl w:val="1"/>
+          <w:numId w:val="20"/>
+        </w:numPr>
+      </w:pPr>
+      <w:r>
+        <w:t>config[‘llm’][‘provider’]: openai AND the model should be:</w:t>
+      </w:r>
+    </w:p>
+    <w:p>
+      <w:pPr>
+        <w:pStyle w:val="ListParagraph"/>
+        <w:numPr>
+          <w:ilvl w:val="1"/>
+          <w:numId w:val="20"/>
+        </w:numPr>
+      </w:pPr>
+      <w:r>
+        <w:t>config[‘llm’][‘model’]: ‘</w:t>
+      </w:r>
+      <w:r>
+        <w:t>GPT-4o mini</w:t>
+      </w:r>
+      <w:r>
+        <w:t>’ This is a VERY simple prompt.</w:t>
+      </w:r>
+    </w:p>
+    <w:p>
+      <w:pPr>
+        <w:pStyle w:val="ListParagraph"/>
+        <w:numPr>
           <w:ilvl w:val="0"/>
-          <w:numId w:val="9"/>
-        </w:numPr>
-      </w:pPr>
-      <w:r>
-        <w:t xml:space="preserve">If it is a page that is applicable, see if there are any events on the page. </w:t>
-      </w:r>
-      <w:r>
-        <w:t>If there are return those events in JSON  format (data, time, location</w:t>
-      </w:r>
-      <w:r>
-        <w:t>, description, cost, url)</w:t>
-      </w:r>
-    </w:p>
-    <w:p/>
+          <w:numId w:val="20"/>
+        </w:numPr>
+      </w:pPr>
+      <w:r>
+        <w:t>ebs.py</w:t>
+      </w:r>
+    </w:p>
+    <w:p>
+      <w:pPr>
+        <w:pStyle w:val="ListParagraph"/>
+        <w:numPr>
+          <w:ilvl w:val="1"/>
+          <w:numId w:val="20"/>
+        </w:numPr>
+      </w:pPr>
+      <w:r>
+        <w:t>Only writes to the database</w:t>
+      </w:r>
+    </w:p>
+    <w:p>
+      <w:pPr>
+        <w:pStyle w:val="ListParagraph"/>
+        <w:numPr>
+          <w:ilvl w:val="0"/>
+          <w:numId w:val="20"/>
+        </w:numPr>
+      </w:pPr>
+      <w:r>
+        <w:t>emails.py</w:t>
+      </w:r>
+    </w:p>
+    <w:p>
+      <w:pPr>
+        <w:pStyle w:val="ListParagraph"/>
+        <w:numPr>
+          <w:ilvl w:val="1"/>
+          <w:numId w:val="20"/>
+        </w:numPr>
+      </w:pPr>
+      <w:r>
+        <w:t>Likely that the oauth screen will come up. Can’t run this headless.</w:t>
+      </w:r>
+    </w:p>
+    <w:p>
+      <w:pPr>
+        <w:pStyle w:val="ListParagraph"/>
+        <w:numPr>
+          <w:ilvl w:val="0"/>
+          <w:numId w:val="20"/>
+        </w:numPr>
+      </w:pPr>
+      <w:r>
+        <w:t>try config[‘crawling’][‘headless]: True</w:t>
+      </w:r>
+    </w:p>
+    <w:p>
+      <w:pPr>
+        <w:pStyle w:val="ListParagraph"/>
+        <w:numPr>
+          <w:ilvl w:val="0"/>
+          <w:numId w:val="20"/>
+        </w:numPr>
+      </w:pPr>
+      <w:r>
+        <w:t>rd_ext.py</w:t>
+      </w:r>
+    </w:p>
+    <w:p>
+      <w:pPr>
+        <w:pStyle w:val="ListParagraph"/>
+        <w:numPr>
+          <w:ilvl w:val="1"/>
+          <w:numId w:val="20"/>
+        </w:numPr>
+      </w:pPr>
+      <w:r>
+        <w:t>reads config[‘input’][‘’edge_cases’] a .csv with odd urls. Check if first before running.</w:t>
+      </w:r>
+      <w:r>
+        <w:t xml:space="preserve"> </w:t>
+      </w:r>
+    </w:p>
+    <w:p>
+      <w:pPr>
+        <w:pStyle w:val="ListParagraph"/>
+        <w:numPr>
+          <w:ilvl w:val="1"/>
+          <w:numId w:val="20"/>
+        </w:numPr>
+      </w:pPr>
+      <w:r>
+        <w:t>Writes to the database</w:t>
+      </w:r>
+    </w:p>
+    <w:p>
+      <w:pPr>
+        <w:pStyle w:val="ListParagraph"/>
+        <w:numPr>
+          <w:ilvl w:val="0"/>
+          <w:numId w:val="20"/>
+        </w:numPr>
+      </w:pPr>
+      <w:r>
+        <w:t>scraper.py</w:t>
+      </w:r>
+    </w:p>
+    <w:p>
+      <w:pPr>
+        <w:pStyle w:val="ListParagraph"/>
+        <w:numPr>
+          <w:ilvl w:val="1"/>
+          <w:numId w:val="20"/>
+        </w:numPr>
+      </w:pPr>
+      <w:r>
+        <w:t>Likely that try config[‘crawling’][‘headless]: True will need to be False</w:t>
+      </w:r>
+    </w:p>
+    <w:p>
+      <w:pPr>
+        <w:pStyle w:val="ListParagraph"/>
+        <w:numPr>
+          <w:ilvl w:val="0"/>
+          <w:numId w:val="20"/>
+        </w:numPr>
+      </w:pPr>
+      <w:r>
+        <w:t>fb.py</w:t>
+      </w:r>
+    </w:p>
+    <w:p>
+      <w:pPr>
+        <w:pStyle w:val="ListParagraph"/>
+        <w:numPr>
+          <w:ilvl w:val="1"/>
+          <w:numId w:val="20"/>
+        </w:numPr>
+      </w:pPr>
+      <w:r>
+        <w:t>Need to change config[‘crawling’][‘headless’]: False. Facebook is just a pain in the ass.</w:t>
+      </w:r>
+    </w:p>
+    <w:p>
+      <w:pPr>
+        <w:pStyle w:val="ListParagraph"/>
+        <w:numPr>
+          <w:ilvl w:val="0"/>
+          <w:numId w:val="20"/>
+        </w:numPr>
+      </w:pPr>
+      <w:r>
+        <w:t xml:space="preserve">db.py </w:t>
+      </w:r>
+    </w:p>
+    <w:p>
+      <w:pPr>
+        <w:pStyle w:val="ListParagraph"/>
+        <w:numPr>
+          <w:ilvl w:val="1"/>
+          <w:numId w:val="20"/>
+        </w:numPr>
+      </w:pPr>
+      <w:r>
+        <w:t>to dedup the database</w:t>
+      </w:r>
+    </w:p>
+    <w:p>
+      <w:pPr>
+        <w:pStyle w:val="ListParagraph"/>
+        <w:numPr>
+          <w:ilvl w:val="0"/>
+          <w:numId w:val="20"/>
+        </w:numPr>
+      </w:pPr>
+      <w:r>
+        <w:t>clean_up.py</w:t>
+      </w:r>
+    </w:p>
+    <w:p>
+      <w:pPr>
+        <w:pStyle w:val="ListParagraph"/>
+        <w:numPr>
+          <w:ilvl w:val="0"/>
+          <w:numId w:val="20"/>
+        </w:numPr>
+      </w:pPr>
+      <w:r>
+        <w:t>dedup_llm.py</w:t>
+      </w:r>
+    </w:p>
+    <w:p>
+      <w:pPr>
+        <w:pStyle w:val="ListParagraph"/>
+        <w:numPr>
+          <w:ilvl w:val="0"/>
+          <w:numId w:val="20"/>
+        </w:numPr>
+      </w:pPr>
+      <w:r>
+        <w:t>app.py</w:t>
+      </w:r>
+    </w:p>
+    <w:p>
+      <w:pPr>
+        <w:pStyle w:val="ListParagraph"/>
+        <w:numPr>
+          <w:ilvl w:val="1"/>
+          <w:numId w:val="20"/>
+        </w:numPr>
+      </w:pPr>
+      <w:r>
+        <w:t>Check and make sure it is running fine on Render</w:t>
+      </w:r>
+    </w:p>
+    <w:p>
+      <w:pPr>
+        <w:pStyle w:val="ListParagraph"/>
+        <w:numPr>
+          <w:ilvl w:val="0"/>
+          <w:numId w:val="20"/>
+        </w:numPr>
+      </w:pPr>
+      <w:r>
+        <w:t>m</w:t>
+      </w:r>
+      <w:r>
+        <w:t>ain.py</w:t>
+      </w:r>
+    </w:p>
+    <w:p>
+      <w:pPr>
+        <w:pStyle w:val="ListParagraph"/>
+        <w:numPr>
+          <w:ilvl w:val="1"/>
+          <w:numId w:val="20"/>
+        </w:numPr>
+      </w:pPr>
+      <w:r>
+        <w:t>Check and make sure it is running fine on Render.</w:t>
+      </w:r>
+    </w:p>
+    <w:p>
+      <w:r>
+        <w:br w:type="page"/>
+      </w:r>
+    </w:p>
+    <w:p>
+      <w:pPr>
+        <w:pStyle w:val="Heading1"/>
+      </w:pPr>
+      <w:r>
+        <w:lastRenderedPageBreak/>
+        <w:t>Fixes That Need To Be Done</w:t>
+      </w:r>
+    </w:p>
     <w:p>
       <w:pPr>
         <w:pStyle w:val="Heading2"/>
       </w:pPr>
       <w:r>
-        <w:t>Need to Fix</w:t>
+        <w:t>Fix Eventbrite Events No Source</w:t>
+      </w:r>
+    </w:p>
+    <w:p>
+      <w:r>
+        <w:t xml:space="preserve">Put this in clean up. When there is nothing in source extract the source from the url. For example </w:t>
+      </w:r>
+    </w:p>
+    <w:p>
+      <w:hyperlink r:id="rId5" w:history="1">
+        <w:r>
+          <w:rPr>
+            <w:rStyle w:val="Hyperlink"/>
+          </w:rPr>
+          <w:t>https://www.eventbrite.com/e/tantra-speed-date-vancouver-meet-singles-speed-dating-tickets-1111282960249?aff=ebdssbdestsearch</w:t>
+        </w:r>
+      </w:hyperlink>
+    </w:p>
+    <w:p>
+      <w:r>
+        <w:t>You would extract ‘eventbrite’. That is the string after www and before .com.</w:t>
+      </w:r>
+    </w:p>
+    <w:p>
+      <w:pPr>
+        <w:pStyle w:val="Heading2"/>
+      </w:pPr>
+      <w:r>
+        <w:t>Urls Table and How We Create, Update, and Use that</w:t>
       </w:r>
     </w:p>
     <w:p>
@@ -1795,13 +2152,7 @@
         </w:numPr>
       </w:pPr>
       <w:r>
-        <w:t xml:space="preserve">I mark an url as relevant based on keywords. However, </w:t>
-      </w:r>
-      <w:r>
-        <w:t xml:space="preserve">99% of the time, if there is no event there the first time you look at a relevant url, on subsequent visits it is likely that there will not be any events. So, it does not make a lot of sense to burden </w:t>
-      </w:r>
-      <w:r>
-        <w:t xml:space="preserve">the application with constantly going back to these urls. </w:t>
+        <w:t xml:space="preserve">I mark an url as relevant based on keywords. However, 99% of the time, if there is no event there the first time you look at a relevant url, on subsequent visits it is likely that there will not be any events. So, it does not make a lot of sense to burden the application with constantly going back to these urls. </w:t>
       </w:r>
     </w:p>
     <w:p>
@@ -1837,13 +2188,7 @@
         </w:numPr>
       </w:pPr>
       <w:r>
-        <w:t xml:space="preserve">The issue is that the urls table may be growing quite quickly now. I guess I could simply alter the table </w:t>
-      </w:r>
-      <w:r>
-        <w:t xml:space="preserve">using pgadmin </w:t>
-      </w:r>
-      <w:r>
-        <w:t>to add the column and adjust the code from there?</w:t>
+        <w:t>The issue is that the urls table may be growing quite quickly now. I guess I could simply alter the table using pgadmin to add the column and adjust the code from there?</w:t>
       </w:r>
     </w:p>
     <w:p>
@@ -1855,10 +2200,7 @@
         </w:numPr>
       </w:pPr>
       <w:r>
-        <w:t>We have a timestamp when we create the url. We do not have one when we update it. We should change the table to include a time_stamp_updated. Pretty easy just add the column and when you update the url or write to the url table, just add the column / update it.</w:t>
-      </w:r>
-      <w:r>
-        <w:t xml:space="preserve"> So, you will have a created timestamp and an updated timestamp columns.</w:t>
+        <w:t>We have a timestamp when we create the url. We do not have one when we update it. We should change the table to include a time_stamp_updated. Pretty easy just add the column and when you update the url or write to the url table, just add the column / update it. So, you will have a created timestamp and an updated timestamp columns.</w:t>
       </w:r>
     </w:p>
     <w:p>
@@ -1945,82 +2287,12 @@
         <w:t xml:space="preserve">                return False</w:t>
       </w:r>
     </w:p>
-    <w:p/>
-    <w:p>
-      <w:pPr>
-        <w:pStyle w:val="Heading1"/>
-      </w:pPr>
-      <w:r>
-        <w:lastRenderedPageBreak/>
-        <w:t>fb.py</w:t>
-      </w:r>
-    </w:p>
-    <w:p/>
-    <w:p>
-      <w:r>
-        <w:t xml:space="preserve">I have decided to put the facebook code in a separate .py file. The other one is just getting too big. I have some code now that does a good job of getting the event links off of face book using the search function. Right now that search function is just taking an url that I have given it as a string. </w:t>
-      </w:r>
-    </w:p>
-    <w:p>
-      <w:pPr>
-        <w:pStyle w:val="ListParagraph"/>
-        <w:numPr>
-          <w:ilvl w:val="0"/>
-          <w:numId w:val="11"/>
-        </w:numPr>
-      </w:pPr>
-      <w:r>
-        <w:t>However, what I should be doing is having some automated way of creating an url that is sent to this function called fb_search_url(). I should think about how I want to do this.</w:t>
-      </w:r>
-    </w:p>
-    <w:p>
-      <w:pPr>
-        <w:pStyle w:val="ListParagraph"/>
-        <w:numPr>
-          <w:ilvl w:val="0"/>
-          <w:numId w:val="11"/>
-        </w:numPr>
-      </w:pPr>
-      <w:r>
-        <w:t xml:space="preserve">I also need some recursion on this. The smart thing to do would be to let scrapy do this. So, I need to ask chatgpt to set that up. I only want 3 levels on it. </w:t>
-      </w:r>
-    </w:p>
-    <w:p/>
-    <w:p>
-      <w:pPr>
-        <w:pStyle w:val="Heading1"/>
-      </w:pPr>
-      <w:r>
-        <w:t>d</w:t>
-      </w:r>
-      <w:r>
-        <w:t>b.py</w:t>
-      </w:r>
-    </w:p>
-    <w:p/>
-    <w:p>
-      <w:r>
-        <w:t xml:space="preserve">I also should get the database code out of scraper.py and put it into db.py. This whole thing is just a little unwieldly right now. </w:t>
-      </w:r>
-      <w:r>
-        <w:t>I need to think about the issue of importing this in. Come to think of it that is not problem since they are all functions that are not in classes.</w:t>
-      </w:r>
-    </w:p>
-    <w:p/>
-    <w:p>
-      <w:pPr>
-        <w:pStyle w:val="Heading1"/>
-      </w:pPr>
-      <w:r>
-        <w:t>Updated Scrape Pattern Jan 2, 2025</w:t>
-      </w:r>
-    </w:p>
     <w:p>
       <w:pPr>
         <w:pStyle w:val="Heading2"/>
       </w:pPr>
       <w:r>
-        <w:t>Config table</w:t>
+        <w:t>Run Information</w:t>
       </w:r>
     </w:p>
     <w:p>
@@ -2032,10 +2304,7 @@
         </w:numPr>
       </w:pPr>
       <w:r>
-        <w:t>We will need to keep run information. I suggest that we snap shot the config file. Pretty sure that yaml creates a dictionary that is dead easy to create a dataframe and then put that into a config table with a time_stamp.</w:t>
-      </w:r>
-      <w:r>
-        <w:t xml:space="preserve"> We will use that for post processing statistics and machine learning.</w:t>
+        <w:t>We will need to keep run information. I suggest that we snap shot the config file. Pretty sure that yaml creates a dictionary that is dead easy to create a dataframe and then put that into a config table with a time_stamp. We will use that for post processing statistics and machine learning.</w:t>
       </w:r>
     </w:p>
     <w:p>
@@ -2043,969 +2312,27 @@
         <w:pStyle w:val="Heading2"/>
       </w:pPr>
       <w:r>
-        <w:t>Multiple Scrapers</w:t>
-      </w:r>
-    </w:p>
-    <w:p>
-      <w:r>
-        <w:t>We will have multiple scraper passes based on a variety of criteria.</w:t>
-      </w:r>
-    </w:p>
-    <w:p>
-      <w:pPr>
-        <w:pStyle w:val="Heading3"/>
-      </w:pPr>
-      <w:r>
-        <w:t>High Value URLS</w:t>
-      </w:r>
-    </w:p>
-    <w:p>
-      <w:pPr>
-        <w:pStyle w:val="ListParagraph"/>
-        <w:numPr>
-          <w:ilvl w:val="0"/>
-          <w:numId w:val="12"/>
-        </w:numPr>
-      </w:pPr>
-      <w:r>
-        <w:t xml:space="preserve">First pass is to use urls.csv. This is a list of urls that we think are high value urls where most of the events are. This will use scrapy and go 3 levels deep. It will get all of the easy to find events on those pages (including calendar events) and will go 3 levels deep on those websites. This was really my first implementation. </w:t>
-      </w:r>
-    </w:p>
-    <w:p>
-      <w:pPr>
-        <w:pStyle w:val="ListParagraph"/>
-        <w:numPr>
-          <w:ilvl w:val="0"/>
-          <w:numId w:val="12"/>
-        </w:numPr>
-      </w:pPr>
-      <w:r>
-        <w:t xml:space="preserve">Post this run, we will have those urls in the urls table. What makes them unique is that they will have a .com suffix. So, this means that when we read in urls.csv we have to make sure that we capture the original url and store it. Then later on when we want to rerun and look at </w:t>
-      </w:r>
-      <w:r>
         <w:lastRenderedPageBreak/>
-        <w:t xml:space="preserve">those website we do no need to be dependent on the urls.csv file. So, we could call this file the seed urls for a particular location. Later on, we need to automate this and allow people to suggest locations and seed urls which will go into a table called seed_urls. </w:t>
+        <w:t>Address Requirements</w:t>
+      </w:r>
+    </w:p>
+    <w:p>
+      <w:r>
+        <w:t>I have a working version of something that parses addresses (location column in events table). However, it needs to be integrated in.</w:t>
       </w:r>
     </w:p>
     <w:p/>
     <w:p>
       <w:pPr>
-        <w:pStyle w:val="Heading3"/>
-      </w:pPr>
-      <w:r>
-        <w:t>Google Search</w:t>
-      </w:r>
-    </w:p>
-    <w:p>
-      <w:r>
-        <w:t xml:space="preserve">Once we have run the High Value URLS pass, then we need to run the google search pass. </w:t>
-      </w:r>
-    </w:p>
-    <w:p>
-      <w:pPr>
-        <w:pStyle w:val="ListParagraph"/>
-        <w:numPr>
-          <w:ilvl w:val="0"/>
-          <w:numId w:val="14"/>
-        </w:numPr>
-      </w:pPr>
-      <w:r>
-        <w:t>This will return the titles and urls of all of the keywords.</w:t>
-      </w:r>
-      <w:r>
-        <w:t xml:space="preserve"> This needs to be done in a loop. </w:t>
-      </w:r>
-    </w:p>
-    <w:p>
-      <w:pPr>
-        <w:pStyle w:val="ListParagraph"/>
-        <w:numPr>
-          <w:ilvl w:val="0"/>
-          <w:numId w:val="14"/>
-        </w:numPr>
-      </w:pPr>
-      <w:r>
-        <w:t xml:space="preserve">Once we run this loop then we need to see what titles and urls we already have. </w:t>
-      </w:r>
-    </w:p>
-    <w:p>
-      <w:pPr>
-        <w:pStyle w:val="ListParagraph"/>
-        <w:numPr>
-          <w:ilvl w:val="0"/>
-          <w:numId w:val="14"/>
-        </w:numPr>
-      </w:pPr>
-      <w:r>
-        <w:t>If we already have the url, then that is easy. We need to check the time_stamp of that event.</w:t>
-      </w:r>
-    </w:p>
-    <w:p>
-      <w:pPr>
-        <w:pStyle w:val="ListParagraph"/>
-        <w:numPr>
-          <w:ilvl w:val="1"/>
-          <w:numId w:val="14"/>
-        </w:numPr>
-      </w:pPr>
-      <w:r>
-        <w:t xml:space="preserve">Then we will check the time_stamp of all matching urls and see when they were last updated. There is a time_stamp of the urls table (creation date). There is a time_stamp on the events table. There is obviously a current time. The algorithm will be: </w:t>
-      </w:r>
-    </w:p>
-    <w:p>
-      <w:pPr>
-        <w:pStyle w:val="ListParagraph"/>
-        <w:numPr>
-          <w:ilvl w:val="2"/>
-          <w:numId w:val="14"/>
-        </w:numPr>
-      </w:pPr>
-      <w:r>
-        <w:t>If the time_stamp of the event_table (last time it was updated) is older than14 days, then check and make sure all of the information is current. This 14 day period will be in the config file and is adjustable. Unfortunately, no way to do that other than just scrape it again</w:t>
-      </w:r>
-      <w:r>
-        <w:t xml:space="preserve">. </w:t>
-      </w:r>
-      <w:r>
-        <w:t xml:space="preserve">We should compare the 2 versions though. We need to come up with stats on how often this event information is changing. </w:t>
-      </w:r>
-      <w:r>
-        <w:t>If it does change, then delete</w:t>
-      </w:r>
-      <w:r>
-        <w:t xml:space="preserve"> the event from the events table and put it into the </w:t>
-      </w:r>
-      <w:r>
-        <w:t>history_</w:t>
-      </w:r>
-      <w:r>
-        <w:t>events table. It will just be a simple delete on one and an insert in the other.</w:t>
-      </w:r>
-    </w:p>
-    <w:p>
-      <w:pPr>
-        <w:pStyle w:val="ListParagraph"/>
-        <w:numPr>
-          <w:ilvl w:val="3"/>
-          <w:numId w:val="14"/>
-        </w:numPr>
-      </w:pPr>
-      <w:r>
-        <w:t xml:space="preserve">I thought of leaving this in the events table and simply using the timestamp after writing it again, however the events table will soon become polluted with an enormous amount of outdated information. We could, use the idea of a base event and then apply incremental changes to it. That would cut down on the amount of redundant information but … storage is cheap, processing time is relatively more expensive. </w:t>
-      </w:r>
-    </w:p>
-    <w:p>
-      <w:pPr>
-        <w:pStyle w:val="ListParagraph"/>
-        <w:numPr>
-          <w:ilvl w:val="2"/>
-          <w:numId w:val="14"/>
-        </w:numPr>
-      </w:pPr>
-      <w:r>
-        <w:t xml:space="preserve">As the date gets closer it becomes more important to have the latest information. So, if the data is less than 7 days away then you </w:t>
-      </w:r>
-      <w:r>
-        <w:t xml:space="preserve">always </w:t>
-      </w:r>
-      <w:r>
-        <w:t xml:space="preserve">check and see if the information has changed as above. We are running this scraper daily so, … this might get big </w:t>
-      </w:r>
-      <w:r>
-        <w:t>very</w:t>
-      </w:r>
-      <w:r>
-        <w:t xml:space="preserve"> fast. </w:t>
-      </w:r>
-    </w:p>
-    <w:p>
-      <w:pPr>
-        <w:pStyle w:val="ListParagraph"/>
-        <w:numPr>
-          <w:ilvl w:val="0"/>
-          <w:numId w:val="14"/>
-        </w:numPr>
-      </w:pPr>
-      <w:r>
-        <w:t xml:space="preserve">There is a maximum of 100 requests per day. If we restrict it to 5 results, then that is 500 potential matches. </w:t>
-      </w:r>
-    </w:p>
-    <w:p>
-      <w:pPr>
-        <w:pStyle w:val="ListParagraph"/>
-        <w:numPr>
-          <w:ilvl w:val="0"/>
-          <w:numId w:val="14"/>
-        </w:numPr>
-      </w:pPr>
-      <w:r>
-        <w:t xml:space="preserve">We need to reduce the number of keywords. If we say kizomba (for example) it is going to bring up urban kiz (for example) anyways. Come to think of it, we can have 2 sets of keywords. One is for google. That would be a little grosser and then we could ask the keyword matching to be more flexible and the LLM to be exact. </w:t>
-      </w:r>
-      <w:r>
-        <w:t>So, 3 versions of keywords. We need a keywords table in the database. The columns would be:</w:t>
-      </w:r>
-    </w:p>
-    <w:p>
-      <w:pPr>
-        <w:pStyle w:val="ListParagraph"/>
-        <w:numPr>
-          <w:ilvl w:val="1"/>
-          <w:numId w:val="14"/>
-        </w:numPr>
-      </w:pPr>
-      <w:r>
-        <w:t>topic – in this case we are going to call it social dance</w:t>
-      </w:r>
-    </w:p>
-    <w:p>
-      <w:pPr>
-        <w:pStyle w:val="ListParagraph"/>
-        <w:numPr>
-          <w:ilvl w:val="1"/>
-          <w:numId w:val="14"/>
-        </w:numPr>
-      </w:pPr>
-      <w:r>
-        <w:t xml:space="preserve">search_engine </w:t>
-      </w:r>
-    </w:p>
-    <w:p>
-      <w:pPr>
-        <w:pStyle w:val="ListParagraph"/>
-        <w:numPr>
-          <w:ilvl w:val="2"/>
-          <w:numId w:val="14"/>
-        </w:numPr>
-      </w:pPr>
-      <w:r>
-        <w:lastRenderedPageBreak/>
-        <w:t xml:space="preserve">Facebook for example is going to run down my social graph. </w:t>
-      </w:r>
-      <w:r>
-        <w:t>I ran a lot of tests. It does not work that well at all. We can just use “dance” as the keyword when coming at it thru facebook search. My take is that this is a very limiting way to get into facebook and ultimately may not be worth using. “dance” does not do much either. I guess if we want we can run it but … I do not expect much to come from facebook search.</w:t>
-      </w:r>
-    </w:p>
-    <w:p>
-      <w:pPr>
-        <w:pStyle w:val="ListParagraph"/>
-        <w:numPr>
-          <w:ilvl w:val="2"/>
-          <w:numId w:val="14"/>
-        </w:numPr>
-      </w:pPr>
-      <w:r>
-        <w:t>Google it will be these keywords</w:t>
-      </w:r>
-    </w:p>
-    <w:p>
-      <w:pPr>
-        <w:pStyle w:val="ListParagraph"/>
-        <w:numPr>
-          <w:ilvl w:val="3"/>
-          <w:numId w:val="14"/>
-        </w:numPr>
-      </w:pPr>
-      <w:r>
-        <w:t xml:space="preserve">bachata, cha cha cha, </w:t>
-      </w:r>
-      <w:r>
-        <w:t>k</w:t>
-      </w:r>
-      <w:r>
-        <w:t>izomba,</w:t>
-      </w:r>
-      <w:r>
-        <w:t xml:space="preserve"> </w:t>
-      </w:r>
-      <w:r>
-        <w:t>merengue, salsa, swing,  tango, west coast swing</w:t>
-      </w:r>
-    </w:p>
-    <w:p>
-      <w:pPr>
-        <w:pStyle w:val="ListParagraph"/>
-        <w:numPr>
-          <w:ilvl w:val="2"/>
-          <w:numId w:val="14"/>
-        </w:numPr>
-      </w:pPr>
-      <w:r>
-        <w:t>Probably All In Events also</w:t>
-      </w:r>
-    </w:p>
-    <w:p>
-      <w:pPr>
-        <w:pStyle w:val="ListParagraph"/>
-        <w:numPr>
-          <w:ilvl w:val="1"/>
-          <w:numId w:val="14"/>
-        </w:numPr>
-      </w:pPr>
-      <w:r>
-        <w:t xml:space="preserve">text_keywords </w:t>
-      </w:r>
-    </w:p>
-    <w:p>
-      <w:pPr>
-        <w:pStyle w:val="ListParagraph"/>
-        <w:numPr>
-          <w:ilvl w:val="2"/>
-          <w:numId w:val="14"/>
-        </w:numPr>
-      </w:pPr>
-      <w:r>
-        <w:t xml:space="preserve">latin - bachata, kizomba, merengue, salsa, </w:t>
-      </w:r>
-    </w:p>
-    <w:p>
-      <w:pPr>
-        <w:pStyle w:val="ListParagraph"/>
-        <w:numPr>
-          <w:ilvl w:val="2"/>
-          <w:numId w:val="14"/>
-        </w:numPr>
-      </w:pPr>
-      <w:r>
-        <w:t>kizomba -kiz, kizomba,  semba, tarraxo, tarraxa, tarraxinha, urban kiz,</w:t>
-      </w:r>
-    </w:p>
-    <w:p>
-      <w:pPr>
-        <w:pStyle w:val="ListParagraph"/>
-        <w:numPr>
-          <w:ilvl w:val="2"/>
-          <w:numId w:val="14"/>
-        </w:numPr>
-      </w:pPr>
-      <w:r>
-        <w:t xml:space="preserve">swing - </w:t>
-      </w:r>
-      <w:r>
-        <w:t>balboa, east coast swing, lindy hop, swing</w:t>
-      </w:r>
-    </w:p>
-    <w:p>
-      <w:pPr>
-        <w:pStyle w:val="ListParagraph"/>
-        <w:numPr>
-          <w:ilvl w:val="2"/>
-          <w:numId w:val="14"/>
-        </w:numPr>
-      </w:pPr>
-      <w:r>
-        <w:t>west coast swing – wcs, west coast swing,</w:t>
-      </w:r>
-    </w:p>
-    <w:p/>
-    <w:p>
-      <w:pPr>
-        <w:pStyle w:val="Heading3"/>
-      </w:pPr>
-      <w:r>
-        <w:t>Facebook Search</w:t>
-      </w:r>
-    </w:p>
-    <w:p>
-      <w:r>
-        <w:t xml:space="preserve">We want to run an experiment on the facebook search. We want to see if the event urls correspond exactly to the scrape order on the page with the exact same number of links. If they are the same, then … we can stop screwing around with the current system. </w:t>
-      </w:r>
-    </w:p>
-    <w:p/>
-    <w:p>
-      <w:r>
-        <w:t>Prompt Choosing</w:t>
-      </w:r>
-    </w:p>
-    <w:p>
-      <w:r>
-        <w:t>There are 3  possible prompts</w:t>
-      </w:r>
-    </w:p>
-    <w:p>
-      <w:r>
-        <w:t xml:space="preserve">Facebook prompt – This will be used when you have facebook groups or any other facebook page whereby you want to get ALL of the events mentioned regardless of whether or not they have an url associated with it. Llm.generate_prompt() </w:t>
-      </w:r>
-      <w:r>
-        <w:t>is going to get another variable called prompt_type. For this one it is ‘fb’</w:t>
-      </w:r>
-      <w:r>
-        <w:t xml:space="preserve"> </w:t>
-      </w:r>
-    </w:p>
-    <w:p>
-      <w:r>
-        <w:t xml:space="preserve">Facebook single prompt – This will be used when you have googled a row in the database and the best solution is to use Facebook. In this case we do NOT want multiple events. We ONLY want the first event. I AM PRETTY SURE WE NEED TO BUILD THIS PROMPT AND PROPERLY DO SOME REGEX WORK ON THIS IN A FUNCTION. Llm.generate_prompt() expects ‘single </w:t>
-      </w:r>
-      <w:r>
-        <w:t>_</w:t>
-      </w:r>
-      <w:r>
-        <w:t>event</w:t>
-      </w:r>
-      <w:r>
-        <w:t>’</w:t>
-      </w:r>
-    </w:p>
-    <w:p>
-      <w:r>
-        <w:t xml:space="preserve">Default – This is used for everything else until such time as we believe we need a separate prompt for example All Events In or Event Brite. </w:t>
-      </w:r>
-      <w:r>
-        <w:t>Llm.generate_prompt() expects ‘default</w:t>
-      </w:r>
-      <w:r>
-        <w:t>’</w:t>
-      </w:r>
-      <w:r>
-        <w:t>.</w:t>
-      </w:r>
-    </w:p>
-    <w:p/>
-    <w:p>
-      <w:pPr>
         <w:pStyle w:val="Heading2"/>
       </w:pPr>
       <w:r>
-        <w:t>Address Requirements</w:t>
-      </w:r>
-    </w:p>
-    <w:p>
-      <w:r>
-        <w:t>I have a working version of something that parses addresses (location column in events table). However, it needs to be integrated in.</w:t>
-      </w:r>
-    </w:p>
-    <w:p/>
-    <w:p>
-      <w:pPr>
-        <w:pStyle w:val="Heading2"/>
-      </w:pPr>
-      <w:r>
-        <w:t>January 1, 2025</w:t>
-      </w:r>
-    </w:p>
-    <w:p>
-      <w:r>
-        <w:t>Need to run the entire workflow. I may be close to having a working back end!!</w:t>
-      </w:r>
-    </w:p>
-    <w:p/>
-    <w:p>
-      <w:pPr>
-        <w:pStyle w:val="Heading2"/>
-      </w:pPr>
-      <w:r>
-        <w:t>Requirements For Update Events</w:t>
-      </w:r>
-    </w:p>
-    <w:p>
-      <w:r>
-        <w:t xml:space="preserve">I have thought about this. The right thing to do is to make this a single pass. By that I mean, we should NOT update. We should drop the events table and build it out each time. It is too difficult to figure out what is current or what is not. Lets just run with what we know is current. We should however, post  process and create some helpful tables that can fill out the events. </w:t>
-      </w:r>
-      <w:r>
-        <w:t>Not even sure if we need an event_id. Lets leave it, you almost always need a primary key.</w:t>
-      </w:r>
-    </w:p>
-    <w:p>
-      <w:r>
-        <w:t>We need an organization table. This would have org_id, org_name, web_url, fb_url, ig_url, phone, email, and address_id. We should build a program that scrapes for this information, based on a group by of the org_name in events. It should run weekly and just try to keep that information current.</w:t>
-      </w:r>
-      <w:r>
-        <w:t xml:space="preserve"> I need to write out the specs for this better.</w:t>
-      </w:r>
-    </w:p>
-    <w:p>
-      <w:pPr>
-        <w:pStyle w:val="Heading2"/>
-      </w:pPr>
-      <w:r>
-        <w:t>Duplicate Checking</w:t>
-      </w:r>
-    </w:p>
-    <w:p>
-      <w:r>
-        <w:t xml:space="preserve">Pretty hard to check all of the events against every other event. That is a little ridiculous. However, when the users hit the database, it will be very annoying if they get like 10 obvious duplicates of the same event up. Yet, if they are only asking for 10 or 20 rows at a time (likely), </w:t>
-      </w:r>
-      <w:r>
-        <w:t>it is computable to</w:t>
-      </w:r>
-      <w:r>
-        <w:t xml:space="preserve"> check all against each other and choose one above all and remove the duplicates. We can probably do that with above 99% accuracy.</w:t>
-      </w:r>
-    </w:p>
-    <w:p>
-      <w:r>
-        <w:t xml:space="preserve">To do this, I would suggest using fuzzy wuzzy. We could get a fuzzy wuzzy score by column and then average over the columns. We would not have to choose the columns then. </w:t>
-      </w:r>
-      <w:r>
-        <w:t xml:space="preserve">When we got 2 that scored over 90 (on config and and could be adjusted) on the fuzzy wuzzy score, we would choose the one that had the most recent time stamp. HOWEVER, for the one that was discarded and there were columns not filled in on the one that we were keeping, we would use the columns from the discarded event to update the kept event with those values. </w:t>
-      </w:r>
-    </w:p>
-    <w:p>
-      <w:r>
-        <w:t>Bottom line is we allow duplicates because we run the update every night at 12 midnight</w:t>
-      </w:r>
-    </w:p>
-    <w:p>
-      <w:pPr>
-        <w:pStyle w:val="Heading2"/>
-      </w:pPr>
-      <w:r>
-        <w:t>Truncate Description Column in Events</w:t>
-      </w:r>
-    </w:p>
-    <w:p>
-      <w:r>
-        <w:t>I decided to not truncate. There is lots of good information in the description. All that we will do in the front end is only show 100 characters (for example) and if they want they can get more by asking for it. We can probably do one of those little mouse over things.</w:t>
-      </w:r>
-    </w:p>
-    <w:p>
-      <w:pPr>
-        <w:pStyle w:val="Heading2"/>
-      </w:pPr>
-      <w:r>
-        <w:t>Post Processing</w:t>
-      </w:r>
-    </w:p>
-    <w:p>
-      <w:r>
-        <w:t>Fix the lack of an address_id in the events table. Some are null and they should not be. Pretty easy fix, just go thru find them and fix them. I can probably get chatgpt to write all of the code for me.</w:t>
-      </w:r>
-    </w:p>
-    <w:p>
-      <w:pPr>
-        <w:pStyle w:val="Heading2"/>
-      </w:pPr>
-      <w:r>
-        <w:lastRenderedPageBreak/>
-        <w:t>Google Search</w:t>
-      </w:r>
-    </w:p>
-    <w:p>
-      <w:r>
-        <w:t xml:space="preserve">We should still do a general google search where we look for all of the events that might have escaped. This will also fill in missing columns in rows (hopefully). We would run all of the keywords thru. I am a little concerned that we might run out of daily freebies. I think we should do it according to dance style keywords and see what it comes up with. </w:t>
-      </w:r>
-      <w:r>
-        <w:t xml:space="preserve">I think we can just go with the hits on the first page. </w:t>
-      </w:r>
-    </w:p>
-    <w:p/>
-    <w:p>
-      <w:pPr>
-        <w:pStyle w:val="Heading2"/>
-      </w:pPr>
-      <w:r>
-        <w:t>All Events In</w:t>
-      </w:r>
-    </w:p>
-    <w:p>
-      <w:r>
-        <w:t>We could also do one for this search engine. I think it is a good idea.</w:t>
-      </w:r>
-      <w:r>
-        <w:t xml:space="preserve"> Probably some functions that we could use across All Events In and Event Brite</w:t>
-      </w:r>
-    </w:p>
-    <w:p/>
-    <w:p>
-      <w:pPr>
-        <w:pStyle w:val="Heading2"/>
-      </w:pPr>
-      <w:r>
-        <w:t>Event Brite</w:t>
-      </w:r>
-    </w:p>
-    <w:p>
-      <w:r>
-        <w:t>Same here. Probably a good idea. Keep it simple. Do one for every search engine.</w:t>
-      </w:r>
-    </w:p>
-    <w:p/>
-    <w:p>
-      <w:pPr>
-        <w:pStyle w:val="Heading1"/>
-      </w:pPr>
-      <w:r>
-        <w:t xml:space="preserve">January 12, 2025 </w:t>
-      </w:r>
-    </w:p>
-    <w:p>
-      <w:pPr>
-        <w:pStyle w:val="Heading2"/>
-      </w:pPr>
-      <w:r>
-        <w:t>Google Search – gs.py</w:t>
-      </w:r>
-    </w:p>
-    <w:p>
-      <w:r>
-        <w:t xml:space="preserve">When we ran it with all of the keywords we ended up with 33 urls. That is not bad. I think that is workable. It looks like pretty good coverage and what I would expect. </w:t>
-      </w:r>
-    </w:p>
-    <w:p>
-      <w:r>
-        <w:t>The process for determining if the url is worth scraping is as follows.</w:t>
-      </w:r>
-    </w:p>
-    <w:p>
-      <w:pPr>
-        <w:pStyle w:val="ListParagraph"/>
-        <w:numPr>
-          <w:ilvl w:val="0"/>
-          <w:numId w:val="15"/>
-        </w:numPr>
-      </w:pPr>
-      <w:r>
-        <w:t xml:space="preserve">If it is social_media (Facebook, Instagram) write it to the fb table. You need to check and see if it is there already though. </w:t>
-      </w:r>
-    </w:p>
-    <w:p>
-      <w:pPr>
-        <w:pStyle w:val="ListParagraph"/>
-        <w:numPr>
-          <w:ilvl w:val="0"/>
-          <w:numId w:val="15"/>
-        </w:numPr>
-      </w:pPr>
-      <w:r>
-        <w:t>See if the dance_style column from the keywords .csv file is in the title, url, or snippet</w:t>
-      </w:r>
-    </w:p>
-    <w:p/>
-    <w:p>
-      <w:pPr>
-        <w:pStyle w:val="Heading1"/>
-      </w:pPr>
-      <w:r>
-        <w:t>January 15, 2025</w:t>
-      </w:r>
-    </w:p>
-    <w:p>
-      <w:r>
-        <w:t>gs.py needs to be ran BEFORE scrap</w:t>
-      </w:r>
-      <w:r>
-        <w:t>er</w:t>
-      </w:r>
-      <w:r>
-        <w:t>.py</w:t>
-      </w:r>
-      <w:r>
-        <w:t>. gs.py outputs a .csv file that needs to be included when scraper.py runs from .csv’s.</w:t>
-      </w:r>
-    </w:p>
-    <w:p/>
-    <w:p>
-      <w:r>
-        <w:t xml:space="preserve">Design for Eventbrite search engine and </w:t>
-      </w:r>
-      <w:proofErr w:type="spellStart"/>
-      <w:r>
-        <w:t>url</w:t>
-      </w:r>
-      <w:proofErr w:type="spellEnd"/>
-      <w:r>
-        <w:t xml:space="preserve"> handing</w:t>
-      </w:r>
-    </w:p>
-    <w:p/>
-    <w:p>
-      <w:pPr>
-        <w:pStyle w:val="Heading2"/>
-      </w:pPr>
-      <w:r>
-        <w:lastRenderedPageBreak/>
-        <w:t>January 17, 2024</w:t>
-      </w:r>
-    </w:p>
-    <w:p>
-      <w:r>
-        <w:t xml:space="preserve">I am working on the design to deal with no </w:t>
-      </w:r>
-      <w:proofErr w:type="spellStart"/>
-      <w:r>
-        <w:t>org_name</w:t>
-      </w:r>
-      <w:proofErr w:type="spellEnd"/>
-      <w:r>
-        <w:t xml:space="preserve">. Should we delete the events and if </w:t>
-      </w:r>
-      <w:proofErr w:type="gramStart"/>
-      <w:r>
-        <w:t>so</w:t>
-      </w:r>
-      <w:proofErr w:type="gramEnd"/>
-      <w:r>
-        <w:t xml:space="preserve"> based on what criteria and then what should we do with the remaining events.</w:t>
-      </w:r>
-    </w:p>
-    <w:p>
-      <w:r>
-        <w:t xml:space="preserve">So far deletion looks like this. </w:t>
-      </w:r>
-    </w:p>
-    <w:p>
-      <w:pPr>
-        <w:pStyle w:val="ListParagraph"/>
-        <w:numPr>
-          <w:ilvl w:val="0"/>
-          <w:numId w:val="16"/>
-        </w:numPr>
-      </w:pPr>
-      <w:r>
-        <w:t xml:space="preserve">No </w:t>
-      </w:r>
-      <w:proofErr w:type="spellStart"/>
-      <w:r>
-        <w:t>org_name</w:t>
-      </w:r>
-      <w:proofErr w:type="spellEnd"/>
-      <w:r>
-        <w:t xml:space="preserve">, </w:t>
-      </w:r>
-      <w:proofErr w:type="spellStart"/>
-      <w:r>
-        <w:t>dance_style</w:t>
-      </w:r>
-      <w:proofErr w:type="spellEnd"/>
-      <w:r>
-        <w:t xml:space="preserve">, or </w:t>
-      </w:r>
-      <w:proofErr w:type="spellStart"/>
-      <w:r>
-        <w:t>url</w:t>
-      </w:r>
-      <w:proofErr w:type="spellEnd"/>
-      <w:r>
-        <w:t xml:space="preserve"> BUT if it has an </w:t>
-      </w:r>
-      <w:proofErr w:type="spellStart"/>
-      <w:r>
-        <w:t>address_id</w:t>
-      </w:r>
-      <w:proofErr w:type="spellEnd"/>
-      <w:r>
-        <w:t xml:space="preserve"> keep it</w:t>
-      </w:r>
-    </w:p>
-    <w:p>
-      <w:r>
-        <w:t>Done</w:t>
-      </w:r>
-    </w:p>
-    <w:p>
-      <w:r>
-        <w:t xml:space="preserve">Now duplicates </w:t>
-      </w:r>
-      <w:proofErr w:type="gramStart"/>
-      <w:r>
-        <w:t>loo</w:t>
-      </w:r>
-      <w:r>
-        <w:t>k</w:t>
-      </w:r>
-      <w:r>
-        <w:t>s</w:t>
-      </w:r>
-      <w:proofErr w:type="gramEnd"/>
-      <w:r>
-        <w:t xml:space="preserve"> like this.</w:t>
-      </w:r>
-    </w:p>
-    <w:p>
-      <w:pPr>
-        <w:pStyle w:val="ListParagraph"/>
-        <w:numPr>
-          <w:ilvl w:val="0"/>
-          <w:numId w:val="17"/>
-        </w:numPr>
-      </w:pPr>
-      <w:r>
-        <w:t>We find duplicates by:</w:t>
-      </w:r>
-    </w:p>
-    <w:p>
-      <w:pPr>
-        <w:pStyle w:val="ListParagraph"/>
-        <w:numPr>
-          <w:ilvl w:val="1"/>
-          <w:numId w:val="17"/>
-        </w:numPr>
-      </w:pPr>
-      <w:r>
-        <w:t xml:space="preserve">Sorting all events by </w:t>
-      </w:r>
-      <w:proofErr w:type="spellStart"/>
-      <w:r>
-        <w:t>start_date</w:t>
-      </w:r>
-      <w:proofErr w:type="spellEnd"/>
-      <w:r>
-        <w:t xml:space="preserve">, </w:t>
-      </w:r>
-      <w:proofErr w:type="spellStart"/>
-      <w:r>
-        <w:t>start_time</w:t>
-      </w:r>
-      <w:proofErr w:type="spellEnd"/>
-    </w:p>
-    <w:p>
-      <w:pPr>
-        <w:pStyle w:val="ListParagraph"/>
-        <w:numPr>
-          <w:ilvl w:val="1"/>
-          <w:numId w:val="17"/>
-        </w:numPr>
-      </w:pPr>
-      <w:r>
-        <w:t xml:space="preserve">If 2 or more events have the same </w:t>
-      </w:r>
-      <w:proofErr w:type="spellStart"/>
-      <w:r>
-        <w:t>start_date</w:t>
-      </w:r>
-      <w:proofErr w:type="spellEnd"/>
-      <w:r>
-        <w:t xml:space="preserve">, </w:t>
-      </w:r>
-      <w:proofErr w:type="spellStart"/>
-      <w:r>
-        <w:t>start_time</w:t>
-      </w:r>
-      <w:proofErr w:type="spellEnd"/>
-      <w:r>
-        <w:t xml:space="preserve"> then:</w:t>
-      </w:r>
-    </w:p>
-    <w:p>
-      <w:pPr>
-        <w:pStyle w:val="ListParagraph"/>
-        <w:numPr>
-          <w:ilvl w:val="2"/>
-          <w:numId w:val="17"/>
-        </w:numPr>
-      </w:pPr>
-      <w:r>
-        <w:t>Fuzzy the name of the event</w:t>
-      </w:r>
-    </w:p>
-    <w:p>
-      <w:pPr>
-        <w:pStyle w:val="ListParagraph"/>
-        <w:numPr>
-          <w:ilvl w:val="0"/>
-          <w:numId w:val="17"/>
-        </w:numPr>
-      </w:pPr>
-      <w:r>
-        <w:t>If there is a duplicate that gets a fuzzy score of more than 8</w:t>
-      </w:r>
-      <w:r>
-        <w:t xml:space="preserve">0 for </w:t>
-      </w:r>
-      <w:proofErr w:type="spellStart"/>
-      <w:r>
-        <w:t>event_</w:t>
-      </w:r>
-      <w:proofErr w:type="gramStart"/>
-      <w:r>
-        <w:t>name</w:t>
-      </w:r>
-      <w:proofErr w:type="spellEnd"/>
-      <w:proofErr w:type="gramEnd"/>
-      <w:r>
-        <w:t xml:space="preserve"> then you want to keep one of the rows. In order of decision:</w:t>
-      </w:r>
-    </w:p>
-    <w:p>
-      <w:pPr>
-        <w:pStyle w:val="ListParagraph"/>
-        <w:numPr>
-          <w:ilvl w:val="1"/>
-          <w:numId w:val="17"/>
-        </w:numPr>
-      </w:pPr>
-      <w:r>
-        <w:t xml:space="preserve">The one that has an </w:t>
-      </w:r>
-      <w:proofErr w:type="spellStart"/>
-      <w:r>
-        <w:t>url</w:t>
-      </w:r>
-      <w:proofErr w:type="spellEnd"/>
-      <w:r>
-        <w:t>, you keep it.</w:t>
-      </w:r>
-    </w:p>
-    <w:p>
-      <w:pPr>
-        <w:pStyle w:val="ListParagraph"/>
-        <w:numPr>
-          <w:ilvl w:val="1"/>
-          <w:numId w:val="17"/>
-        </w:numPr>
-      </w:pPr>
-      <w:r>
-        <w:t xml:space="preserve">If all do not have </w:t>
-      </w:r>
-      <w:proofErr w:type="spellStart"/>
-      <w:r>
-        <w:t>urls</w:t>
-      </w:r>
-      <w:proofErr w:type="spellEnd"/>
-      <w:r>
-        <w:t xml:space="preserve">, then </w:t>
-      </w:r>
-      <w:proofErr w:type="gramStart"/>
-      <w:r>
-        <w:t>count up</w:t>
-      </w:r>
-      <w:proofErr w:type="gramEnd"/>
-      <w:r>
-        <w:t xml:space="preserve"> the filled columns. For </w:t>
-      </w:r>
-      <w:proofErr w:type="gramStart"/>
-      <w:r>
-        <w:t>example</w:t>
-      </w:r>
-      <w:proofErr w:type="gramEnd"/>
-      <w:r>
-        <w:t xml:space="preserve"> row 1 has 5 columns filled in and row 2 has 7 columns filled in, then you keep column 7. </w:t>
-      </w:r>
-    </w:p>
-    <w:p>
-      <w:pPr>
-        <w:pStyle w:val="ListParagraph"/>
-        <w:numPr>
-          <w:ilvl w:val="1"/>
-          <w:numId w:val="17"/>
-        </w:numPr>
-      </w:pPr>
-      <w:r>
-        <w:t>For any columns that are not filled in on the kept row and there are columns in the to be dropped row that are not present in the kept row, have the kept row get updated by those columns from the to be dropped row.</w:t>
-      </w:r>
-    </w:p>
-    <w:p>
-      <w:pPr>
-        <w:pStyle w:val="Heading2"/>
-      </w:pPr>
-      <w:r>
         <w:t>Location Based Dropping</w:t>
       </w:r>
     </w:p>
     <w:p>
       <w:r>
-        <w:t>Drop events that are outside of BC. That includes all events that are in the USA</w:t>
-      </w:r>
-      <w:r>
-        <w:t xml:space="preserve"> or international. Need to be careful here, if the country field is blank leave it. If it </w:t>
-      </w:r>
-      <w:proofErr w:type="gramStart"/>
-      <w:r>
-        <w:t>say</w:t>
-      </w:r>
-      <w:proofErr w:type="gramEnd"/>
-      <w:r>
-        <w:t xml:space="preserve"> anything other than null or blank or CA then delete that event</w:t>
+        <w:t>Drop events that are outside of BC. That includes all events that are in the USA or international. Need to be careful here, if the country field is blank leave it. If it say anything other than null or blank or CA then delete that event</w:t>
       </w:r>
     </w:p>
     <w:p/>
@@ -3025,2867 +2352,40 @@
           <w:numId w:val="18"/>
         </w:numPr>
       </w:pPr>
-      <w:proofErr w:type="spellStart"/>
-      <w:r>
-        <w:t>dance_style</w:t>
-      </w:r>
-      <w:proofErr w:type="spellEnd"/>
-      <w:r>
-        <w:t xml:space="preserve"> and </w:t>
-      </w:r>
-      <w:proofErr w:type="spellStart"/>
-      <w:r>
-        <w:t>url</w:t>
-      </w:r>
-      <w:proofErr w:type="spellEnd"/>
-      <w:r>
-        <w:t xml:space="preserve"> are =</w:t>
-      </w:r>
-      <w:proofErr w:type="gramStart"/>
-      <w:r>
-        <w:t>= ‘’</w:t>
-      </w:r>
-      <w:proofErr w:type="gramEnd"/>
-      <w:r>
-        <w:t xml:space="preserve"> AND </w:t>
-      </w:r>
-      <w:proofErr w:type="spellStart"/>
-      <w:r>
-        <w:t>event_type</w:t>
-      </w:r>
-      <w:proofErr w:type="spellEnd"/>
-      <w:r>
-        <w:t xml:space="preserve"> == ‘other’ AND location IS </w:t>
-      </w:r>
-      <w:proofErr w:type="gramStart"/>
-      <w:r>
-        <w:t>NULL</w:t>
-      </w:r>
-      <w:proofErr w:type="gramEnd"/>
-      <w:r>
-        <w:t xml:space="preserve"> and description IS NULL</w:t>
-      </w:r>
-    </w:p>
+      <w:r>
+        <w:t>dance_style and url are == ‘’ AND event_type == ‘other’ AND location IS NULL and description IS NULL</w:t>
+      </w:r>
+    </w:p>
+    <w:p/>
     <w:p>
       <w:pPr>
         <w:pStyle w:val="Heading2"/>
       </w:pPr>
       <w:r>
-        <w:t>No URL Treatment</w:t>
+        <w:t>Automated Run Processing</w:t>
+      </w:r>
+    </w:p>
+    <w:p>
+      <w:r>
+        <w:t>This is a very bad process with lots of manual intervention now. I need to have it automated.</w:t>
       </w:r>
     </w:p>
     <w:p/>
     <w:p>
       <w:pPr>
-        <w:pStyle w:val="ListParagraph"/>
-        <w:numPr>
-          <w:ilvl w:val="0"/>
-          <w:numId w:val="19"/>
-        </w:numPr>
-      </w:pPr>
-      <w:r>
-        <w:t xml:space="preserve">Get </w:t>
-      </w:r>
-      <w:proofErr w:type="gramStart"/>
-      <w:r>
-        <w:t>all of</w:t>
-      </w:r>
-      <w:proofErr w:type="gramEnd"/>
-      <w:r>
-        <w:t xml:space="preserve"> the events that do not have an </w:t>
-      </w:r>
-      <w:proofErr w:type="spellStart"/>
-      <w:r>
-        <w:t>url</w:t>
-      </w:r>
-      <w:proofErr w:type="spellEnd"/>
-      <w:r>
-        <w:t>.</w:t>
-      </w:r>
-    </w:p>
-    <w:p>
-      <w:pPr>
-        <w:pStyle w:val="ListParagraph"/>
-        <w:numPr>
-          <w:ilvl w:val="0"/>
-          <w:numId w:val="19"/>
-        </w:numPr>
-      </w:pPr>
-      <w:r>
-        <w:t>If url: continue</w:t>
-      </w:r>
-    </w:p>
-    <w:p>
-      <w:pPr>
-        <w:pStyle w:val="ListParagraph"/>
-        <w:numPr>
-          <w:ilvl w:val="0"/>
-          <w:numId w:val="19"/>
-        </w:numPr>
-      </w:pPr>
-      <w:r>
-        <w:t xml:space="preserve">else: </w:t>
-      </w:r>
-      <w:proofErr w:type="spellStart"/>
-      <w:proofErr w:type="gramStart"/>
-      <w:r>
-        <w:t>logging.</w:t>
-      </w:r>
-      <w:r>
-        <w:t>debug</w:t>
-      </w:r>
-      <w:proofErr w:type="spellEnd"/>
-      <w:proofErr w:type="gramEnd"/>
-      <w:r>
-        <w:t>(</w:t>
-      </w:r>
-      <w:r>
-        <w:t xml:space="preserve">‘all events should have had an </w:t>
-      </w:r>
-      <w:proofErr w:type="spellStart"/>
-      <w:r>
-        <w:t>event_name</w:t>
-      </w:r>
-      <w:proofErr w:type="spellEnd"/>
-      <w:r>
-        <w:t>’)</w:t>
-      </w:r>
-    </w:p>
-    <w:p>
-      <w:pPr>
-        <w:pStyle w:val="ListParagraph"/>
-        <w:numPr>
-          <w:ilvl w:val="1"/>
-          <w:numId w:val="19"/>
-        </w:numPr>
-      </w:pPr>
-      <w:r>
-        <w:t xml:space="preserve">Get the next </w:t>
-      </w:r>
-      <w:proofErr w:type="spellStart"/>
-      <w:r>
-        <w:t>url</w:t>
-      </w:r>
-      <w:proofErr w:type="spellEnd"/>
-      <w:r>
-        <w:t xml:space="preserve"> in the for loop.</w:t>
-      </w:r>
-    </w:p>
-    <w:p>
-      <w:pPr>
-        <w:pStyle w:val="ListParagraph"/>
-        <w:numPr>
-          <w:ilvl w:val="0"/>
-          <w:numId w:val="19"/>
-        </w:numPr>
-      </w:pPr>
-      <w:r>
-        <w:t>Run</w:t>
-      </w:r>
-      <w:r>
-        <w:t xml:space="preserve"> a google search </w:t>
-      </w:r>
-      <w:r>
-        <w:t xml:space="preserve">using the </w:t>
-      </w:r>
-      <w:proofErr w:type="spellStart"/>
-      <w:r>
-        <w:t>event_name</w:t>
-      </w:r>
-      <w:proofErr w:type="spellEnd"/>
-      <w:r>
-        <w:t xml:space="preserve"> </w:t>
-      </w:r>
-      <w:r>
-        <w:t xml:space="preserve">and see if the title </w:t>
-      </w:r>
-      <w:r>
-        <w:t>fuzzy match</w:t>
-      </w:r>
-      <w:r>
-        <w:t xml:space="preserve">es </w:t>
-      </w:r>
-      <w:r>
-        <w:t xml:space="preserve">(80%) </w:t>
-      </w:r>
-      <w:r>
-        <w:t xml:space="preserve">with the </w:t>
-      </w:r>
-      <w:proofErr w:type="spellStart"/>
-      <w:r>
-        <w:t>event_name</w:t>
-      </w:r>
-      <w:proofErr w:type="spellEnd"/>
-      <w:r>
-        <w:t xml:space="preserve">. </w:t>
-      </w:r>
-      <w:r>
-        <w:t xml:space="preserve">Some of the google search titles will match. You want all of them </w:t>
-      </w:r>
-      <w:proofErr w:type="gramStart"/>
-      <w:r>
-        <w:t>that match</w:t>
-      </w:r>
-      <w:proofErr w:type="gramEnd"/>
-      <w:r>
-        <w:t xml:space="preserve">. You only want to select one. In order of </w:t>
-      </w:r>
-      <w:proofErr w:type="gramStart"/>
-      <w:r>
-        <w:t>preference</w:t>
-      </w:r>
-      <w:proofErr w:type="gramEnd"/>
-      <w:r>
-        <w:t xml:space="preserve"> it is:</w:t>
-      </w:r>
-    </w:p>
-    <w:p>
-      <w:pPr>
-        <w:pStyle w:val="ListParagraph"/>
-        <w:numPr>
-          <w:ilvl w:val="1"/>
-          <w:numId w:val="19"/>
-        </w:numPr>
-      </w:pPr>
-      <w:proofErr w:type="spellStart"/>
-      <w:r>
-        <w:lastRenderedPageBreak/>
-        <w:t>url</w:t>
-      </w:r>
-      <w:proofErr w:type="spellEnd"/>
-      <w:r>
-        <w:t xml:space="preserve"> that contains ‘</w:t>
-      </w:r>
-      <w:proofErr w:type="spellStart"/>
-      <w:r>
-        <w:t>alleventsin</w:t>
-      </w:r>
-      <w:proofErr w:type="spellEnd"/>
-      <w:r>
-        <w:t>’, then ‘</w:t>
-      </w:r>
-      <w:proofErr w:type="spellStart"/>
-      <w:r>
-        <w:t>eventbrite</w:t>
-      </w:r>
-      <w:proofErr w:type="spellEnd"/>
-      <w:r>
-        <w:t xml:space="preserve">’, any other </w:t>
-      </w:r>
-      <w:proofErr w:type="spellStart"/>
-      <w:r>
-        <w:t>url</w:t>
-      </w:r>
-      <w:proofErr w:type="spellEnd"/>
-      <w:r>
-        <w:t xml:space="preserve"> that matches and if the only on </w:t>
-      </w:r>
-      <w:proofErr w:type="gramStart"/>
-      <w:r>
-        <w:t>that matches</w:t>
-      </w:r>
-      <w:proofErr w:type="gramEnd"/>
-      <w:r>
-        <w:t xml:space="preserve"> contains ‘</w:t>
-      </w:r>
-      <w:proofErr w:type="spellStart"/>
-      <w:r>
-        <w:t>facebook</w:t>
-      </w:r>
-      <w:proofErr w:type="spellEnd"/>
-      <w:r>
-        <w:t>’ or ‘</w:t>
-      </w:r>
-      <w:proofErr w:type="spellStart"/>
-      <w:r>
-        <w:t>instagram</w:t>
-      </w:r>
-      <w:proofErr w:type="spellEnd"/>
-      <w:r>
-        <w:t xml:space="preserve">’ us that one. </w:t>
-      </w:r>
-    </w:p>
-    <w:p>
-      <w:pPr>
-        <w:pStyle w:val="ListParagraph"/>
-        <w:numPr>
-          <w:ilvl w:val="0"/>
-          <w:numId w:val="19"/>
-        </w:numPr>
-      </w:pPr>
-      <w:r>
-        <w:t xml:space="preserve">Then use that </w:t>
-      </w:r>
-      <w:proofErr w:type="spellStart"/>
-      <w:r>
-        <w:t>url</w:t>
-      </w:r>
-      <w:proofErr w:type="spellEnd"/>
-      <w:r>
-        <w:t xml:space="preserve"> to fill in the event</w:t>
-      </w:r>
-      <w:r>
-        <w:t xml:space="preserve"> for that row.</w:t>
-      </w:r>
-    </w:p>
-    <w:p>
-      <w:pPr>
-        <w:pStyle w:val="ListParagraph"/>
-        <w:numPr>
-          <w:ilvl w:val="1"/>
-          <w:numId w:val="19"/>
-        </w:numPr>
-      </w:pPr>
-      <w:r>
-        <w:t xml:space="preserve">That means using </w:t>
-      </w:r>
-      <w:proofErr w:type="spellStart"/>
-      <w:r>
-        <w:t>e</w:t>
-      </w:r>
-      <w:r>
-        <w:t>xtract_text_with_playwright</w:t>
-      </w:r>
-      <w:proofErr w:type="spellEnd"/>
-      <w:r>
-        <w:t>(</w:t>
-      </w:r>
-      <w:proofErr w:type="spellStart"/>
-      <w:r>
-        <w:t>url</w:t>
-      </w:r>
-      <w:proofErr w:type="spellEnd"/>
-      <w:r>
-        <w:t>)</w:t>
-      </w:r>
-      <w:r>
-        <w:t xml:space="preserve"> which is a method in class </w:t>
-      </w:r>
-      <w:proofErr w:type="spellStart"/>
-      <w:proofErr w:type="gramStart"/>
-      <w:r>
-        <w:t>EventSpider</w:t>
-      </w:r>
-      <w:proofErr w:type="spellEnd"/>
-      <w:r>
-        <w:t>(</w:t>
-      </w:r>
-      <w:proofErr w:type="gramEnd"/>
-      <w:r>
-        <w:t xml:space="preserve">) which should be instantiated as </w:t>
-      </w:r>
-      <w:proofErr w:type="spellStart"/>
-      <w:r>
-        <w:t>es_instance</w:t>
-      </w:r>
-      <w:proofErr w:type="spellEnd"/>
-      <w:r>
-        <w:t xml:space="preserve">(). This method returns </w:t>
-      </w:r>
-      <w:proofErr w:type="spellStart"/>
-      <w:r>
-        <w:t>extracted_text</w:t>
-      </w:r>
-      <w:proofErr w:type="spellEnd"/>
-      <w:r>
-        <w:t>.</w:t>
-      </w:r>
-    </w:p>
-    <w:p>
-      <w:pPr>
-        <w:pStyle w:val="ListParagraph"/>
-        <w:numPr>
-          <w:ilvl w:val="0"/>
-          <w:numId w:val="19"/>
-        </w:numPr>
-      </w:pPr>
-      <w:r>
-        <w:t xml:space="preserve">Now that you have the </w:t>
-      </w:r>
-      <w:proofErr w:type="spellStart"/>
-      <w:r>
-        <w:t>extracted_text</w:t>
-      </w:r>
-      <w:proofErr w:type="spellEnd"/>
-      <w:r>
-        <w:t xml:space="preserve"> you can run </w:t>
-      </w:r>
-      <w:proofErr w:type="spellStart"/>
-      <w:r>
-        <w:t>llm_</w:t>
-      </w:r>
-      <w:proofErr w:type="gramStart"/>
-      <w:r>
-        <w:t>handler.check</w:t>
-      </w:r>
-      <w:proofErr w:type="gramEnd"/>
-      <w:r>
-        <w:t>_keywords_in_text</w:t>
-      </w:r>
-      <w:proofErr w:type="spellEnd"/>
-      <w:r>
-        <w:t>(</w:t>
-      </w:r>
-      <w:r>
-        <w:t>(</w:t>
-      </w:r>
-      <w:proofErr w:type="spellStart"/>
-      <w:r>
-        <w:t>url</w:t>
-      </w:r>
-      <w:proofErr w:type="spellEnd"/>
-      <w:r>
-        <w:t xml:space="preserve">, </w:t>
-      </w:r>
-      <w:proofErr w:type="spellStart"/>
-      <w:r>
-        <w:t>extracted_text</w:t>
-      </w:r>
-      <w:proofErr w:type="spellEnd"/>
-      <w:r>
-        <w:t xml:space="preserve">, </w:t>
-      </w:r>
-      <w:proofErr w:type="spellStart"/>
-      <w:r>
-        <w:t>org_name</w:t>
-      </w:r>
-      <w:proofErr w:type="spellEnd"/>
-      <w:r>
-        <w:t xml:space="preserve">, </w:t>
-      </w:r>
-      <w:proofErr w:type="spellStart"/>
-      <w:r>
-        <w:t>keywords_list</w:t>
-      </w:r>
-      <w:proofErr w:type="spellEnd"/>
-      <w:r>
-        <w:t xml:space="preserve">). This returns a True if there are keywords in the </w:t>
-      </w:r>
-      <w:proofErr w:type="spellStart"/>
-      <w:r>
-        <w:t>extracted_text</w:t>
-      </w:r>
-      <w:proofErr w:type="spellEnd"/>
-      <w:r>
-        <w:t xml:space="preserve"> or a False if there are no keywords in the </w:t>
-      </w:r>
-      <w:proofErr w:type="spellStart"/>
-      <w:r>
-        <w:t>extracted_text</w:t>
-      </w:r>
-      <w:proofErr w:type="spellEnd"/>
-      <w:r>
-        <w:t>.</w:t>
-      </w:r>
-    </w:p>
-    <w:p>
-      <w:pPr>
-        <w:pStyle w:val="ListParagraph"/>
-        <w:numPr>
-          <w:ilvl w:val="0"/>
-          <w:numId w:val="19"/>
-        </w:numPr>
-      </w:pPr>
-      <w:r>
-        <w:t>If True:</w:t>
-      </w:r>
-    </w:p>
-    <w:p>
-      <w:pPr>
-        <w:pStyle w:val="ListParagraph"/>
-        <w:numPr>
-          <w:ilvl w:val="1"/>
-          <w:numId w:val="19"/>
-        </w:numPr>
-        <w:shd w:val="clear" w:color="auto" w:fill="FFFFFF"/>
-        <w:spacing w:after="0" w:line="285" w:lineRule="atLeast"/>
-        <w:rPr>
-          <w:rFonts w:ascii="Consolas" w:eastAsia="Times New Roman" w:hAnsi="Consolas" w:cs="Times New Roman"/>
-          <w:color w:val="3B3B3B"/>
-          <w:kern w:val="0"/>
-          <w:sz w:val="21"/>
-          <w:szCs w:val="21"/>
-          <w14:ligatures w14:val="none"/>
-        </w:rPr>
-      </w:pPr>
-      <w:r>
-        <w:rPr>
-          <w:rFonts w:ascii="Consolas" w:eastAsia="Times New Roman" w:hAnsi="Consolas" w:cs="Times New Roman"/>
-          <w:color w:val="008000"/>
-          <w:kern w:val="0"/>
-          <w:sz w:val="21"/>
-          <w:szCs w:val="21"/>
-          <w14:ligatures w14:val="none"/>
-        </w:rPr>
-        <w:t># Generate prompt, query LLM, and process the response.</w:t>
-      </w:r>
-    </w:p>
-    <w:p>
-      <w:pPr>
-        <w:pStyle w:val="ListParagraph"/>
-        <w:numPr>
-          <w:ilvl w:val="1"/>
-          <w:numId w:val="19"/>
-        </w:numPr>
-        <w:shd w:val="clear" w:color="auto" w:fill="FFFFFF"/>
-        <w:spacing w:after="0" w:line="285" w:lineRule="atLeast"/>
-        <w:rPr>
-          <w:rFonts w:ascii="Consolas" w:eastAsia="Times New Roman" w:hAnsi="Consolas" w:cs="Times New Roman"/>
-          <w:color w:val="3B3B3B"/>
-          <w:kern w:val="0"/>
-          <w:sz w:val="21"/>
-          <w:szCs w:val="21"/>
-          <w14:ligatures w14:val="none"/>
-        </w:rPr>
-      </w:pPr>
-      <w:r>
-        <w:rPr>
-          <w:rFonts w:ascii="Consolas" w:eastAsia="Times New Roman" w:hAnsi="Consolas" w:cs="Times New Roman"/>
-          <w:color w:val="3B3B3B"/>
-          <w:kern w:val="0"/>
-          <w:sz w:val="21"/>
-          <w:szCs w:val="21"/>
-          <w14:ligatures w14:val="none"/>
-        </w:rPr>
-        <w:t xml:space="preserve">        </w:t>
-      </w:r>
-      <w:r>
-        <w:rPr>
-          <w:rFonts w:ascii="Consolas" w:eastAsia="Times New Roman" w:hAnsi="Consolas" w:cs="Times New Roman"/>
-          <w:color w:val="001080"/>
-          <w:kern w:val="0"/>
-          <w:sz w:val="21"/>
-          <w:szCs w:val="21"/>
-          <w14:ligatures w14:val="none"/>
-        </w:rPr>
-        <w:t>prompt</w:t>
-      </w:r>
-      <w:r>
-        <w:rPr>
-          <w:rFonts w:ascii="Consolas" w:eastAsia="Times New Roman" w:hAnsi="Consolas" w:cs="Times New Roman"/>
-          <w:color w:val="3B3B3B"/>
-          <w:kern w:val="0"/>
-          <w:sz w:val="21"/>
-          <w:szCs w:val="21"/>
-          <w14:ligatures w14:val="none"/>
-        </w:rPr>
-        <w:t xml:space="preserve"> </w:t>
-      </w:r>
-      <w:r>
-        <w:rPr>
-          <w:rFonts w:ascii="Consolas" w:eastAsia="Times New Roman" w:hAnsi="Consolas" w:cs="Times New Roman"/>
-          <w:color w:val="000000"/>
-          <w:kern w:val="0"/>
-          <w:sz w:val="21"/>
-          <w:szCs w:val="21"/>
-          <w14:ligatures w14:val="none"/>
-        </w:rPr>
-        <w:t>=</w:t>
-      </w:r>
-      <w:r>
-        <w:rPr>
-          <w:rFonts w:ascii="Consolas" w:eastAsia="Times New Roman" w:hAnsi="Consolas" w:cs="Times New Roman"/>
-          <w:color w:val="3B3B3B"/>
-          <w:kern w:val="0"/>
-          <w:sz w:val="21"/>
-          <w:szCs w:val="21"/>
-          <w14:ligatures w14:val="none"/>
-        </w:rPr>
-        <w:t xml:space="preserve"> </w:t>
-      </w:r>
-      <w:proofErr w:type="spellStart"/>
-      <w:proofErr w:type="gramStart"/>
-      <w:r>
-        <w:rPr>
-          <w:rFonts w:ascii="Consolas" w:eastAsia="Times New Roman" w:hAnsi="Consolas" w:cs="Times New Roman"/>
-          <w:color w:val="001080"/>
-          <w:kern w:val="0"/>
-          <w:sz w:val="21"/>
-          <w:szCs w:val="21"/>
-          <w14:ligatures w14:val="none"/>
-        </w:rPr>
-        <w:t>self</w:t>
-      </w:r>
-      <w:r>
-        <w:rPr>
-          <w:rFonts w:ascii="Consolas" w:eastAsia="Times New Roman" w:hAnsi="Consolas" w:cs="Times New Roman"/>
-          <w:color w:val="3B3B3B"/>
-          <w:kern w:val="0"/>
-          <w:sz w:val="21"/>
-          <w:szCs w:val="21"/>
-          <w14:ligatures w14:val="none"/>
-        </w:rPr>
-        <w:t>.</w:t>
-      </w:r>
-      <w:r>
-        <w:rPr>
-          <w:rFonts w:ascii="Consolas" w:eastAsia="Times New Roman" w:hAnsi="Consolas" w:cs="Times New Roman"/>
-          <w:color w:val="795E26"/>
-          <w:kern w:val="0"/>
-          <w:sz w:val="21"/>
-          <w:szCs w:val="21"/>
-          <w14:ligatures w14:val="none"/>
-        </w:rPr>
-        <w:t>generate</w:t>
-      </w:r>
-      <w:proofErr w:type="gramEnd"/>
-      <w:r>
-        <w:rPr>
-          <w:rFonts w:ascii="Consolas" w:eastAsia="Times New Roman" w:hAnsi="Consolas" w:cs="Times New Roman"/>
-          <w:color w:val="795E26"/>
-          <w:kern w:val="0"/>
-          <w:sz w:val="21"/>
-          <w:szCs w:val="21"/>
-          <w14:ligatures w14:val="none"/>
-        </w:rPr>
-        <w:t>_prompt</w:t>
-      </w:r>
-      <w:proofErr w:type="spellEnd"/>
-      <w:r>
-        <w:rPr>
-          <w:rFonts w:ascii="Consolas" w:eastAsia="Times New Roman" w:hAnsi="Consolas" w:cs="Times New Roman"/>
-          <w:color w:val="3B3B3B"/>
-          <w:kern w:val="0"/>
-          <w:sz w:val="21"/>
-          <w:szCs w:val="21"/>
-          <w14:ligatures w14:val="none"/>
-        </w:rPr>
-        <w:t>(</w:t>
-      </w:r>
-      <w:proofErr w:type="spellStart"/>
-      <w:r>
-        <w:rPr>
-          <w:rFonts w:ascii="Consolas" w:eastAsia="Times New Roman" w:hAnsi="Consolas" w:cs="Times New Roman"/>
-          <w:color w:val="001080"/>
-          <w:kern w:val="0"/>
-          <w:sz w:val="21"/>
-          <w:szCs w:val="21"/>
-          <w14:ligatures w14:val="none"/>
-        </w:rPr>
-        <w:t>url</w:t>
-      </w:r>
-      <w:proofErr w:type="spellEnd"/>
-      <w:r>
-        <w:rPr>
-          <w:rFonts w:ascii="Consolas" w:eastAsia="Times New Roman" w:hAnsi="Consolas" w:cs="Times New Roman"/>
-          <w:color w:val="3B3B3B"/>
-          <w:kern w:val="0"/>
-          <w:sz w:val="21"/>
-          <w:szCs w:val="21"/>
-          <w14:ligatures w14:val="none"/>
-        </w:rPr>
-        <w:t xml:space="preserve">, </w:t>
-      </w:r>
-      <w:proofErr w:type="spellStart"/>
-      <w:r>
-        <w:rPr>
-          <w:rFonts w:ascii="Consolas" w:eastAsia="Times New Roman" w:hAnsi="Consolas" w:cs="Times New Roman"/>
-          <w:color w:val="001080"/>
-          <w:kern w:val="0"/>
-          <w:sz w:val="21"/>
-          <w:szCs w:val="21"/>
-          <w14:ligatures w14:val="none"/>
-        </w:rPr>
-        <w:t>extracted_text</w:t>
-      </w:r>
-      <w:proofErr w:type="spellEnd"/>
-      <w:r>
-        <w:rPr>
-          <w:rFonts w:ascii="Consolas" w:eastAsia="Times New Roman" w:hAnsi="Consolas" w:cs="Times New Roman"/>
-          <w:color w:val="3B3B3B"/>
-          <w:kern w:val="0"/>
-          <w:sz w:val="21"/>
-          <w:szCs w:val="21"/>
-          <w14:ligatures w14:val="none"/>
-        </w:rPr>
-        <w:t xml:space="preserve">, </w:t>
-      </w:r>
-      <w:r>
-        <w:rPr>
-          <w:rFonts w:ascii="Consolas" w:eastAsia="Times New Roman" w:hAnsi="Consolas" w:cs="Times New Roman"/>
-          <w:color w:val="A31515"/>
-          <w:kern w:val="0"/>
-          <w:sz w:val="21"/>
-          <w:szCs w:val="21"/>
-          <w14:ligatures w14:val="none"/>
-        </w:rPr>
-        <w:t>'default'</w:t>
-      </w:r>
-      <w:r>
-        <w:rPr>
-          <w:rFonts w:ascii="Consolas" w:eastAsia="Times New Roman" w:hAnsi="Consolas" w:cs="Times New Roman"/>
-          <w:color w:val="3B3B3B"/>
-          <w:kern w:val="0"/>
-          <w:sz w:val="21"/>
-          <w:szCs w:val="21"/>
-          <w14:ligatures w14:val="none"/>
-        </w:rPr>
-        <w:t>)</w:t>
-      </w:r>
-    </w:p>
-    <w:p>
-      <w:pPr>
-        <w:pStyle w:val="ListParagraph"/>
-        <w:numPr>
-          <w:ilvl w:val="1"/>
-          <w:numId w:val="19"/>
-        </w:numPr>
-        <w:shd w:val="clear" w:color="auto" w:fill="FFFFFF"/>
-        <w:spacing w:after="0" w:line="285" w:lineRule="atLeast"/>
-        <w:rPr>
-          <w:rFonts w:ascii="Consolas" w:eastAsia="Times New Roman" w:hAnsi="Consolas" w:cs="Times New Roman"/>
-          <w:color w:val="3B3B3B"/>
-          <w:kern w:val="0"/>
-          <w:sz w:val="21"/>
-          <w:szCs w:val="21"/>
-          <w14:ligatures w14:val="none"/>
-        </w:rPr>
-      </w:pPr>
-      <w:r>
-        <w:rPr>
-          <w:rFonts w:ascii="Consolas" w:eastAsia="Times New Roman" w:hAnsi="Consolas" w:cs="Times New Roman"/>
-          <w:color w:val="3B3B3B"/>
-          <w:kern w:val="0"/>
-          <w:sz w:val="21"/>
-          <w:szCs w:val="21"/>
-          <w14:ligatures w14:val="none"/>
-        </w:rPr>
-        <w:t xml:space="preserve">        </w:t>
-      </w:r>
-      <w:proofErr w:type="spellStart"/>
-      <w:r>
-        <w:rPr>
-          <w:rFonts w:ascii="Consolas" w:eastAsia="Times New Roman" w:hAnsi="Consolas" w:cs="Times New Roman"/>
-          <w:color w:val="001080"/>
-          <w:kern w:val="0"/>
-          <w:sz w:val="21"/>
-          <w:szCs w:val="21"/>
-          <w14:ligatures w14:val="none"/>
-        </w:rPr>
-        <w:t>llm_response</w:t>
-      </w:r>
-      <w:proofErr w:type="spellEnd"/>
-      <w:r>
-        <w:rPr>
-          <w:rFonts w:ascii="Consolas" w:eastAsia="Times New Roman" w:hAnsi="Consolas" w:cs="Times New Roman"/>
-          <w:color w:val="3B3B3B"/>
-          <w:kern w:val="0"/>
-          <w:sz w:val="21"/>
-          <w:szCs w:val="21"/>
-          <w14:ligatures w14:val="none"/>
-        </w:rPr>
-        <w:t xml:space="preserve"> </w:t>
-      </w:r>
-      <w:r>
-        <w:rPr>
-          <w:rFonts w:ascii="Consolas" w:eastAsia="Times New Roman" w:hAnsi="Consolas" w:cs="Times New Roman"/>
-          <w:color w:val="000000"/>
-          <w:kern w:val="0"/>
-          <w:sz w:val="21"/>
-          <w:szCs w:val="21"/>
-          <w14:ligatures w14:val="none"/>
-        </w:rPr>
-        <w:t>=</w:t>
-      </w:r>
-      <w:r>
-        <w:rPr>
-          <w:rFonts w:ascii="Consolas" w:eastAsia="Times New Roman" w:hAnsi="Consolas" w:cs="Times New Roman"/>
-          <w:color w:val="3B3B3B"/>
-          <w:kern w:val="0"/>
-          <w:sz w:val="21"/>
-          <w:szCs w:val="21"/>
-          <w14:ligatures w14:val="none"/>
-        </w:rPr>
-        <w:t xml:space="preserve"> </w:t>
-      </w:r>
-      <w:proofErr w:type="spellStart"/>
-      <w:proofErr w:type="gramStart"/>
-      <w:r>
-        <w:rPr>
-          <w:rFonts w:ascii="Consolas" w:eastAsia="Times New Roman" w:hAnsi="Consolas" w:cs="Times New Roman"/>
-          <w:color w:val="001080"/>
-          <w:kern w:val="0"/>
-          <w:sz w:val="21"/>
-          <w:szCs w:val="21"/>
-          <w14:ligatures w14:val="none"/>
-        </w:rPr>
-        <w:t>self</w:t>
-      </w:r>
-      <w:r>
-        <w:rPr>
-          <w:rFonts w:ascii="Consolas" w:eastAsia="Times New Roman" w:hAnsi="Consolas" w:cs="Times New Roman"/>
-          <w:color w:val="3B3B3B"/>
-          <w:kern w:val="0"/>
-          <w:sz w:val="21"/>
-          <w:szCs w:val="21"/>
-          <w14:ligatures w14:val="none"/>
-        </w:rPr>
-        <w:t>.</w:t>
-      </w:r>
-      <w:r>
-        <w:rPr>
-          <w:rFonts w:ascii="Consolas" w:eastAsia="Times New Roman" w:hAnsi="Consolas" w:cs="Times New Roman"/>
-          <w:color w:val="795E26"/>
-          <w:kern w:val="0"/>
-          <w:sz w:val="21"/>
-          <w:szCs w:val="21"/>
-          <w14:ligatures w14:val="none"/>
-        </w:rPr>
-        <w:t>query</w:t>
-      </w:r>
-      <w:proofErr w:type="gramEnd"/>
-      <w:r>
-        <w:rPr>
-          <w:rFonts w:ascii="Consolas" w:eastAsia="Times New Roman" w:hAnsi="Consolas" w:cs="Times New Roman"/>
-          <w:color w:val="795E26"/>
-          <w:kern w:val="0"/>
-          <w:sz w:val="21"/>
-          <w:szCs w:val="21"/>
-          <w14:ligatures w14:val="none"/>
-        </w:rPr>
-        <w:t>_llm</w:t>
-      </w:r>
-      <w:proofErr w:type="spellEnd"/>
-      <w:r>
-        <w:rPr>
-          <w:rFonts w:ascii="Consolas" w:eastAsia="Times New Roman" w:hAnsi="Consolas" w:cs="Times New Roman"/>
-          <w:color w:val="3B3B3B"/>
-          <w:kern w:val="0"/>
-          <w:sz w:val="21"/>
-          <w:szCs w:val="21"/>
-          <w14:ligatures w14:val="none"/>
-        </w:rPr>
-        <w:t>(</w:t>
-      </w:r>
-      <w:r>
-        <w:rPr>
-          <w:rFonts w:ascii="Consolas" w:eastAsia="Times New Roman" w:hAnsi="Consolas" w:cs="Times New Roman"/>
-          <w:color w:val="001080"/>
-          <w:kern w:val="0"/>
-          <w:sz w:val="21"/>
-          <w:szCs w:val="21"/>
-          <w14:ligatures w14:val="none"/>
-        </w:rPr>
-        <w:t>prompt</w:t>
-      </w:r>
-      <w:r>
-        <w:rPr>
-          <w:rFonts w:ascii="Consolas" w:eastAsia="Times New Roman" w:hAnsi="Consolas" w:cs="Times New Roman"/>
-          <w:color w:val="3B3B3B"/>
-          <w:kern w:val="0"/>
-          <w:sz w:val="21"/>
-          <w:szCs w:val="21"/>
-          <w14:ligatures w14:val="none"/>
-        </w:rPr>
-        <w:t xml:space="preserve">, </w:t>
-      </w:r>
-      <w:proofErr w:type="spellStart"/>
-      <w:r>
-        <w:rPr>
-          <w:rFonts w:ascii="Consolas" w:eastAsia="Times New Roman" w:hAnsi="Consolas" w:cs="Times New Roman"/>
-          <w:color w:val="001080"/>
-          <w:kern w:val="0"/>
-          <w:sz w:val="21"/>
-          <w:szCs w:val="21"/>
-          <w14:ligatures w14:val="none"/>
-        </w:rPr>
-        <w:t>url</w:t>
-      </w:r>
-      <w:proofErr w:type="spellEnd"/>
-      <w:r>
-        <w:rPr>
-          <w:rFonts w:ascii="Consolas" w:eastAsia="Times New Roman" w:hAnsi="Consolas" w:cs="Times New Roman"/>
-          <w:color w:val="3B3B3B"/>
-          <w:kern w:val="0"/>
-          <w:sz w:val="21"/>
-          <w:szCs w:val="21"/>
-          <w14:ligatures w14:val="none"/>
-        </w:rPr>
-        <w:t>)</w:t>
-      </w:r>
-    </w:p>
-    <w:p>
-      <w:pPr>
-        <w:pStyle w:val="ListParagraph"/>
-        <w:numPr>
-          <w:ilvl w:val="1"/>
-          <w:numId w:val="19"/>
-        </w:numPr>
-        <w:shd w:val="clear" w:color="auto" w:fill="FFFFFF"/>
-        <w:spacing w:after="0" w:line="285" w:lineRule="atLeast"/>
-        <w:rPr>
-          <w:rFonts w:ascii="Consolas" w:eastAsia="Times New Roman" w:hAnsi="Consolas" w:cs="Times New Roman"/>
-          <w:color w:val="3B3B3B"/>
-          <w:kern w:val="0"/>
-          <w:sz w:val="21"/>
-          <w:szCs w:val="21"/>
-          <w14:ligatures w14:val="none"/>
-        </w:rPr>
-      </w:pPr>
-    </w:p>
-    <w:p>
-      <w:pPr>
-        <w:pStyle w:val="ListParagraph"/>
-        <w:numPr>
-          <w:ilvl w:val="1"/>
-          <w:numId w:val="19"/>
-        </w:numPr>
-        <w:shd w:val="clear" w:color="auto" w:fill="FFFFFF"/>
-        <w:spacing w:after="0" w:line="285" w:lineRule="atLeast"/>
-        <w:rPr>
-          <w:rFonts w:ascii="Consolas" w:eastAsia="Times New Roman" w:hAnsi="Consolas" w:cs="Times New Roman"/>
-          <w:color w:val="3B3B3B"/>
-          <w:kern w:val="0"/>
-          <w:sz w:val="21"/>
-          <w:szCs w:val="21"/>
-          <w14:ligatures w14:val="none"/>
-        </w:rPr>
-      </w:pPr>
-      <w:r>
-        <w:rPr>
-          <w:rFonts w:ascii="Consolas" w:eastAsia="Times New Roman" w:hAnsi="Consolas" w:cs="Times New Roman"/>
-          <w:color w:val="3B3B3B"/>
-          <w:kern w:val="0"/>
-          <w:sz w:val="21"/>
-          <w:szCs w:val="21"/>
-          <w14:ligatures w14:val="none"/>
-        </w:rPr>
-        <w:t xml:space="preserve">        </w:t>
-      </w:r>
-      <w:r>
-        <w:rPr>
-          <w:rFonts w:ascii="Consolas" w:eastAsia="Times New Roman" w:hAnsi="Consolas" w:cs="Times New Roman"/>
-          <w:color w:val="AF00DB"/>
-          <w:kern w:val="0"/>
-          <w:sz w:val="21"/>
-          <w:szCs w:val="21"/>
-          <w14:ligatures w14:val="none"/>
-        </w:rPr>
-        <w:t>if</w:t>
-      </w:r>
-      <w:r>
-        <w:rPr>
-          <w:rFonts w:ascii="Consolas" w:eastAsia="Times New Roman" w:hAnsi="Consolas" w:cs="Times New Roman"/>
-          <w:color w:val="3B3B3B"/>
-          <w:kern w:val="0"/>
-          <w:sz w:val="21"/>
-          <w:szCs w:val="21"/>
-          <w14:ligatures w14:val="none"/>
-        </w:rPr>
-        <w:t xml:space="preserve"> </w:t>
-      </w:r>
-      <w:proofErr w:type="spellStart"/>
-      <w:r>
-        <w:rPr>
-          <w:rFonts w:ascii="Consolas" w:eastAsia="Times New Roman" w:hAnsi="Consolas" w:cs="Times New Roman"/>
-          <w:color w:val="001080"/>
-          <w:kern w:val="0"/>
-          <w:sz w:val="21"/>
-          <w:szCs w:val="21"/>
-          <w14:ligatures w14:val="none"/>
-        </w:rPr>
-        <w:t>llm_response</w:t>
-      </w:r>
-      <w:proofErr w:type="spellEnd"/>
-      <w:r>
-        <w:rPr>
-          <w:rFonts w:ascii="Consolas" w:eastAsia="Times New Roman" w:hAnsi="Consolas" w:cs="Times New Roman"/>
-          <w:color w:val="3B3B3B"/>
-          <w:kern w:val="0"/>
-          <w:sz w:val="21"/>
-          <w:szCs w:val="21"/>
-          <w14:ligatures w14:val="none"/>
-        </w:rPr>
-        <w:t>:</w:t>
-      </w:r>
-    </w:p>
-    <w:p>
-      <w:pPr>
-        <w:pStyle w:val="ListParagraph"/>
-        <w:numPr>
-          <w:ilvl w:val="1"/>
-          <w:numId w:val="19"/>
-        </w:numPr>
-        <w:shd w:val="clear" w:color="auto" w:fill="FFFFFF"/>
-        <w:spacing w:after="0" w:line="285" w:lineRule="atLeast"/>
-        <w:rPr>
-          <w:rFonts w:ascii="Consolas" w:eastAsia="Times New Roman" w:hAnsi="Consolas" w:cs="Times New Roman"/>
-          <w:color w:val="3B3B3B"/>
-          <w:kern w:val="0"/>
-          <w:sz w:val="21"/>
-          <w:szCs w:val="21"/>
-          <w14:ligatures w14:val="none"/>
-        </w:rPr>
-      </w:pPr>
-      <w:r>
-        <w:rPr>
-          <w:rFonts w:ascii="Consolas" w:eastAsia="Times New Roman" w:hAnsi="Consolas" w:cs="Times New Roman"/>
-          <w:color w:val="3B3B3B"/>
-          <w:kern w:val="0"/>
-          <w:sz w:val="21"/>
-          <w:szCs w:val="21"/>
-          <w14:ligatures w14:val="none"/>
-        </w:rPr>
-        <w:t xml:space="preserve">            </w:t>
-      </w:r>
-      <w:proofErr w:type="spellStart"/>
-      <w:r>
-        <w:rPr>
-          <w:rFonts w:ascii="Consolas" w:eastAsia="Times New Roman" w:hAnsi="Consolas" w:cs="Times New Roman"/>
-          <w:color w:val="001080"/>
-          <w:kern w:val="0"/>
-          <w:sz w:val="21"/>
-          <w:szCs w:val="21"/>
-          <w14:ligatures w14:val="none"/>
-        </w:rPr>
-        <w:t>parsed_result</w:t>
-      </w:r>
-      <w:proofErr w:type="spellEnd"/>
-      <w:r>
-        <w:rPr>
-          <w:rFonts w:ascii="Consolas" w:eastAsia="Times New Roman" w:hAnsi="Consolas" w:cs="Times New Roman"/>
-          <w:color w:val="3B3B3B"/>
-          <w:kern w:val="0"/>
-          <w:sz w:val="21"/>
-          <w:szCs w:val="21"/>
-          <w14:ligatures w14:val="none"/>
-        </w:rPr>
-        <w:t xml:space="preserve"> </w:t>
-      </w:r>
-      <w:r>
-        <w:rPr>
-          <w:rFonts w:ascii="Consolas" w:eastAsia="Times New Roman" w:hAnsi="Consolas" w:cs="Times New Roman"/>
-          <w:color w:val="000000"/>
-          <w:kern w:val="0"/>
-          <w:sz w:val="21"/>
-          <w:szCs w:val="21"/>
-          <w14:ligatures w14:val="none"/>
-        </w:rPr>
-        <w:t>=</w:t>
-      </w:r>
-      <w:r>
-        <w:rPr>
-          <w:rFonts w:ascii="Consolas" w:eastAsia="Times New Roman" w:hAnsi="Consolas" w:cs="Times New Roman"/>
-          <w:color w:val="3B3B3B"/>
-          <w:kern w:val="0"/>
-          <w:sz w:val="21"/>
-          <w:szCs w:val="21"/>
-          <w14:ligatures w14:val="none"/>
-        </w:rPr>
-        <w:t xml:space="preserve"> </w:t>
-      </w:r>
-      <w:proofErr w:type="spellStart"/>
-      <w:proofErr w:type="gramStart"/>
-      <w:r>
-        <w:rPr>
-          <w:rFonts w:ascii="Consolas" w:eastAsia="Times New Roman" w:hAnsi="Consolas" w:cs="Times New Roman"/>
-          <w:color w:val="001080"/>
-          <w:kern w:val="0"/>
-          <w:sz w:val="21"/>
-          <w:szCs w:val="21"/>
-          <w14:ligatures w14:val="none"/>
-        </w:rPr>
-        <w:t>self</w:t>
-      </w:r>
-      <w:r>
-        <w:rPr>
-          <w:rFonts w:ascii="Consolas" w:eastAsia="Times New Roman" w:hAnsi="Consolas" w:cs="Times New Roman"/>
-          <w:color w:val="3B3B3B"/>
-          <w:kern w:val="0"/>
-          <w:sz w:val="21"/>
-          <w:szCs w:val="21"/>
-          <w14:ligatures w14:val="none"/>
-        </w:rPr>
-        <w:t>.</w:t>
-      </w:r>
-      <w:r>
-        <w:rPr>
-          <w:rFonts w:ascii="Consolas" w:eastAsia="Times New Roman" w:hAnsi="Consolas" w:cs="Times New Roman"/>
-          <w:color w:val="795E26"/>
-          <w:kern w:val="0"/>
-          <w:sz w:val="21"/>
-          <w:szCs w:val="21"/>
-          <w14:ligatures w14:val="none"/>
-        </w:rPr>
-        <w:t>extract</w:t>
-      </w:r>
-      <w:proofErr w:type="gramEnd"/>
-      <w:r>
-        <w:rPr>
-          <w:rFonts w:ascii="Consolas" w:eastAsia="Times New Roman" w:hAnsi="Consolas" w:cs="Times New Roman"/>
-          <w:color w:val="795E26"/>
-          <w:kern w:val="0"/>
-          <w:sz w:val="21"/>
-          <w:szCs w:val="21"/>
-          <w14:ligatures w14:val="none"/>
-        </w:rPr>
-        <w:t>_and_parse_json</w:t>
-      </w:r>
-      <w:proofErr w:type="spellEnd"/>
-      <w:r>
-        <w:rPr>
-          <w:rFonts w:ascii="Consolas" w:eastAsia="Times New Roman" w:hAnsi="Consolas" w:cs="Times New Roman"/>
-          <w:color w:val="3B3B3B"/>
-          <w:kern w:val="0"/>
-          <w:sz w:val="21"/>
-          <w:szCs w:val="21"/>
-          <w14:ligatures w14:val="none"/>
-        </w:rPr>
-        <w:t>(</w:t>
-      </w:r>
-      <w:proofErr w:type="spellStart"/>
-      <w:r>
-        <w:rPr>
-          <w:rFonts w:ascii="Consolas" w:eastAsia="Times New Roman" w:hAnsi="Consolas" w:cs="Times New Roman"/>
-          <w:color w:val="001080"/>
-          <w:kern w:val="0"/>
-          <w:sz w:val="21"/>
-          <w:szCs w:val="21"/>
-          <w14:ligatures w14:val="none"/>
-        </w:rPr>
-        <w:t>llm_response</w:t>
-      </w:r>
-      <w:proofErr w:type="spellEnd"/>
-      <w:r>
-        <w:rPr>
-          <w:rFonts w:ascii="Consolas" w:eastAsia="Times New Roman" w:hAnsi="Consolas" w:cs="Times New Roman"/>
-          <w:color w:val="3B3B3B"/>
-          <w:kern w:val="0"/>
-          <w:sz w:val="21"/>
-          <w:szCs w:val="21"/>
-          <w14:ligatures w14:val="none"/>
-        </w:rPr>
-        <w:t xml:space="preserve">, </w:t>
-      </w:r>
-      <w:proofErr w:type="spellStart"/>
-      <w:r>
-        <w:rPr>
-          <w:rFonts w:ascii="Consolas" w:eastAsia="Times New Roman" w:hAnsi="Consolas" w:cs="Times New Roman"/>
-          <w:color w:val="001080"/>
-          <w:kern w:val="0"/>
-          <w:sz w:val="21"/>
-          <w:szCs w:val="21"/>
-          <w14:ligatures w14:val="none"/>
-        </w:rPr>
-        <w:t>url</w:t>
-      </w:r>
-      <w:proofErr w:type="spellEnd"/>
-      <w:r>
-        <w:rPr>
-          <w:rFonts w:ascii="Consolas" w:eastAsia="Times New Roman" w:hAnsi="Consolas" w:cs="Times New Roman"/>
-          <w:color w:val="3B3B3B"/>
-          <w:kern w:val="0"/>
-          <w:sz w:val="21"/>
-          <w:szCs w:val="21"/>
-          <w14:ligatures w14:val="none"/>
-        </w:rPr>
-        <w:t>)</w:t>
-      </w:r>
-    </w:p>
-    <w:p>
-      <w:pPr>
-        <w:pStyle w:val="ListParagraph"/>
-        <w:numPr>
-          <w:ilvl w:val="1"/>
-          <w:numId w:val="19"/>
-        </w:numPr>
-        <w:shd w:val="clear" w:color="auto" w:fill="FFFFFF"/>
-        <w:spacing w:after="0" w:line="285" w:lineRule="atLeast"/>
-        <w:rPr>
-          <w:rFonts w:ascii="Consolas" w:eastAsia="Times New Roman" w:hAnsi="Consolas" w:cs="Times New Roman"/>
-          <w:color w:val="3B3B3B"/>
-          <w:kern w:val="0"/>
-          <w:sz w:val="21"/>
-          <w:szCs w:val="21"/>
-          <w14:ligatures w14:val="none"/>
-        </w:rPr>
-      </w:pPr>
-    </w:p>
-    <w:p>
-      <w:pPr>
-        <w:pStyle w:val="ListParagraph"/>
-        <w:numPr>
-          <w:ilvl w:val="1"/>
-          <w:numId w:val="19"/>
-        </w:numPr>
-        <w:shd w:val="clear" w:color="auto" w:fill="FFFFFF"/>
-        <w:spacing w:after="0" w:line="285" w:lineRule="atLeast"/>
-        <w:rPr>
-          <w:rFonts w:ascii="Consolas" w:eastAsia="Times New Roman" w:hAnsi="Consolas" w:cs="Times New Roman"/>
-          <w:color w:val="3B3B3B"/>
-          <w:kern w:val="0"/>
-          <w:sz w:val="21"/>
-          <w:szCs w:val="21"/>
-          <w14:ligatures w14:val="none"/>
-        </w:rPr>
-      </w:pPr>
-      <w:r>
-        <w:rPr>
-          <w:rFonts w:ascii="Consolas" w:eastAsia="Times New Roman" w:hAnsi="Consolas" w:cs="Times New Roman"/>
-          <w:color w:val="3B3B3B"/>
-          <w:kern w:val="0"/>
-          <w:sz w:val="21"/>
-          <w:szCs w:val="21"/>
-          <w14:ligatures w14:val="none"/>
-        </w:rPr>
-        <w:t xml:space="preserve">            </w:t>
-      </w:r>
-      <w:r>
-        <w:rPr>
-          <w:rFonts w:ascii="Consolas" w:eastAsia="Times New Roman" w:hAnsi="Consolas" w:cs="Times New Roman"/>
-          <w:color w:val="AF00DB"/>
-          <w:kern w:val="0"/>
-          <w:sz w:val="21"/>
-          <w:szCs w:val="21"/>
-          <w14:ligatures w14:val="none"/>
-        </w:rPr>
-        <w:t>if</w:t>
-      </w:r>
-      <w:r>
-        <w:rPr>
-          <w:rFonts w:ascii="Consolas" w:eastAsia="Times New Roman" w:hAnsi="Consolas" w:cs="Times New Roman"/>
-          <w:color w:val="3B3B3B"/>
-          <w:kern w:val="0"/>
-          <w:sz w:val="21"/>
-          <w:szCs w:val="21"/>
-          <w14:ligatures w14:val="none"/>
-        </w:rPr>
-        <w:t xml:space="preserve"> </w:t>
-      </w:r>
-      <w:proofErr w:type="spellStart"/>
-      <w:r>
-        <w:rPr>
-          <w:rFonts w:ascii="Consolas" w:eastAsia="Times New Roman" w:hAnsi="Consolas" w:cs="Times New Roman"/>
-          <w:color w:val="001080"/>
-          <w:kern w:val="0"/>
-          <w:sz w:val="21"/>
-          <w:szCs w:val="21"/>
-          <w14:ligatures w14:val="none"/>
-        </w:rPr>
-        <w:t>parsed_result</w:t>
-      </w:r>
-      <w:proofErr w:type="spellEnd"/>
-      <w:r>
-        <w:rPr>
-          <w:rFonts w:ascii="Consolas" w:eastAsia="Times New Roman" w:hAnsi="Consolas" w:cs="Times New Roman"/>
-          <w:color w:val="3B3B3B"/>
-          <w:kern w:val="0"/>
-          <w:sz w:val="21"/>
-          <w:szCs w:val="21"/>
-          <w14:ligatures w14:val="none"/>
-        </w:rPr>
-        <w:t>:</w:t>
-      </w:r>
-    </w:p>
-    <w:p>
-      <w:pPr>
-        <w:pStyle w:val="ListParagraph"/>
-        <w:numPr>
-          <w:ilvl w:val="1"/>
-          <w:numId w:val="19"/>
-        </w:numPr>
-        <w:shd w:val="clear" w:color="auto" w:fill="FFFFFF"/>
-        <w:spacing w:after="0" w:line="285" w:lineRule="atLeast"/>
-        <w:rPr>
-          <w:rFonts w:ascii="Consolas" w:eastAsia="Times New Roman" w:hAnsi="Consolas" w:cs="Times New Roman"/>
-          <w:color w:val="3B3B3B"/>
-          <w:kern w:val="0"/>
-          <w:sz w:val="21"/>
-          <w:szCs w:val="21"/>
-          <w14:ligatures w14:val="none"/>
-        </w:rPr>
-      </w:pPr>
-      <w:r>
-        <w:rPr>
-          <w:rFonts w:ascii="Consolas" w:eastAsia="Times New Roman" w:hAnsi="Consolas" w:cs="Times New Roman"/>
-          <w:color w:val="3B3B3B"/>
-          <w:kern w:val="0"/>
-          <w:sz w:val="21"/>
-          <w:szCs w:val="21"/>
-          <w14:ligatures w14:val="none"/>
-        </w:rPr>
-        <w:t xml:space="preserve">                </w:t>
-      </w:r>
-      <w:proofErr w:type="spellStart"/>
-      <w:r>
-        <w:rPr>
-          <w:rFonts w:ascii="Consolas" w:eastAsia="Times New Roman" w:hAnsi="Consolas" w:cs="Times New Roman"/>
-          <w:color w:val="001080"/>
-          <w:kern w:val="0"/>
-          <w:sz w:val="21"/>
-          <w:szCs w:val="21"/>
-          <w14:ligatures w14:val="none"/>
-        </w:rPr>
-        <w:t>events_df</w:t>
-      </w:r>
-      <w:proofErr w:type="spellEnd"/>
-      <w:r>
-        <w:rPr>
-          <w:rFonts w:ascii="Consolas" w:eastAsia="Times New Roman" w:hAnsi="Consolas" w:cs="Times New Roman"/>
-          <w:color w:val="3B3B3B"/>
-          <w:kern w:val="0"/>
-          <w:sz w:val="21"/>
-          <w:szCs w:val="21"/>
-          <w14:ligatures w14:val="none"/>
-        </w:rPr>
-        <w:t xml:space="preserve"> </w:t>
-      </w:r>
-      <w:r>
-        <w:rPr>
-          <w:rFonts w:ascii="Consolas" w:eastAsia="Times New Roman" w:hAnsi="Consolas" w:cs="Times New Roman"/>
-          <w:color w:val="000000"/>
-          <w:kern w:val="0"/>
-          <w:sz w:val="21"/>
-          <w:szCs w:val="21"/>
-          <w14:ligatures w14:val="none"/>
-        </w:rPr>
-        <w:t>=</w:t>
-      </w:r>
-      <w:r>
-        <w:rPr>
-          <w:rFonts w:ascii="Consolas" w:eastAsia="Times New Roman" w:hAnsi="Consolas" w:cs="Times New Roman"/>
-          <w:color w:val="3B3B3B"/>
-          <w:kern w:val="0"/>
-          <w:sz w:val="21"/>
-          <w:szCs w:val="21"/>
-          <w14:ligatures w14:val="none"/>
-        </w:rPr>
-        <w:t xml:space="preserve"> </w:t>
-      </w:r>
-      <w:proofErr w:type="spellStart"/>
-      <w:proofErr w:type="gramStart"/>
-      <w:r>
-        <w:rPr>
-          <w:rFonts w:ascii="Consolas" w:eastAsia="Times New Roman" w:hAnsi="Consolas" w:cs="Times New Roman"/>
-          <w:color w:val="267F99"/>
-          <w:kern w:val="0"/>
-          <w:sz w:val="21"/>
-          <w:szCs w:val="21"/>
-          <w14:ligatures w14:val="none"/>
-        </w:rPr>
-        <w:t>pd</w:t>
-      </w:r>
-      <w:r>
-        <w:rPr>
-          <w:rFonts w:ascii="Consolas" w:eastAsia="Times New Roman" w:hAnsi="Consolas" w:cs="Times New Roman"/>
-          <w:color w:val="3B3B3B"/>
-          <w:kern w:val="0"/>
-          <w:sz w:val="21"/>
-          <w:szCs w:val="21"/>
-          <w14:ligatures w14:val="none"/>
-        </w:rPr>
-        <w:t>.</w:t>
-      </w:r>
-      <w:r>
-        <w:rPr>
-          <w:rFonts w:ascii="Consolas" w:eastAsia="Times New Roman" w:hAnsi="Consolas" w:cs="Times New Roman"/>
-          <w:color w:val="267F99"/>
-          <w:kern w:val="0"/>
-          <w:sz w:val="21"/>
-          <w:szCs w:val="21"/>
-          <w14:ligatures w14:val="none"/>
-        </w:rPr>
-        <w:t>DataFrame</w:t>
-      </w:r>
-      <w:proofErr w:type="spellEnd"/>
-      <w:proofErr w:type="gramEnd"/>
-      <w:r>
-        <w:rPr>
-          <w:rFonts w:ascii="Consolas" w:eastAsia="Times New Roman" w:hAnsi="Consolas" w:cs="Times New Roman"/>
-          <w:color w:val="3B3B3B"/>
-          <w:kern w:val="0"/>
-          <w:sz w:val="21"/>
-          <w:szCs w:val="21"/>
-          <w14:ligatures w14:val="none"/>
-        </w:rPr>
-        <w:t>(</w:t>
-      </w:r>
-      <w:proofErr w:type="spellStart"/>
-      <w:r>
-        <w:rPr>
-          <w:rFonts w:ascii="Consolas" w:eastAsia="Times New Roman" w:hAnsi="Consolas" w:cs="Times New Roman"/>
-          <w:color w:val="001080"/>
-          <w:kern w:val="0"/>
-          <w:sz w:val="21"/>
-          <w:szCs w:val="21"/>
-          <w14:ligatures w14:val="none"/>
-        </w:rPr>
-        <w:t>parsed_result</w:t>
-      </w:r>
-      <w:proofErr w:type="spellEnd"/>
-      <w:r>
-        <w:rPr>
-          <w:rFonts w:ascii="Consolas" w:eastAsia="Times New Roman" w:hAnsi="Consolas" w:cs="Times New Roman"/>
-          <w:color w:val="3B3B3B"/>
-          <w:kern w:val="0"/>
-          <w:sz w:val="21"/>
-          <w:szCs w:val="21"/>
-          <w14:ligatures w14:val="none"/>
-        </w:rPr>
-        <w:t>)</w:t>
-      </w:r>
-    </w:p>
-    <w:p>
-      <w:pPr>
-        <w:pStyle w:val="ListParagraph"/>
-        <w:numPr>
-          <w:ilvl w:val="1"/>
-          <w:numId w:val="19"/>
-        </w:numPr>
-        <w:shd w:val="clear" w:color="auto" w:fill="FFFFFF"/>
-        <w:spacing w:after="0" w:line="285" w:lineRule="atLeast"/>
-        <w:rPr>
-          <w:rFonts w:ascii="Consolas" w:eastAsia="Times New Roman" w:hAnsi="Consolas" w:cs="Times New Roman"/>
-          <w:color w:val="3B3B3B"/>
-          <w:kern w:val="0"/>
-          <w:sz w:val="21"/>
-          <w:szCs w:val="21"/>
-          <w14:ligatures w14:val="none"/>
-        </w:rPr>
-      </w:pPr>
-      <w:r>
-        <w:rPr>
-          <w:rFonts w:ascii="Consolas" w:eastAsia="Times New Roman" w:hAnsi="Consolas" w:cs="Times New Roman"/>
-          <w:color w:val="3B3B3B"/>
-          <w:kern w:val="0"/>
-          <w:sz w:val="21"/>
-          <w:szCs w:val="21"/>
-          <w14:ligatures w14:val="none"/>
-        </w:rPr>
-        <w:t xml:space="preserve">Make sure that </w:t>
-      </w:r>
-      <w:proofErr w:type="spellStart"/>
-      <w:r>
-        <w:rPr>
-          <w:rFonts w:ascii="Consolas" w:eastAsia="Times New Roman" w:hAnsi="Consolas" w:cs="Times New Roman"/>
-          <w:color w:val="3B3B3B"/>
-          <w:kern w:val="0"/>
-          <w:sz w:val="21"/>
-          <w:szCs w:val="21"/>
-          <w14:ligatures w14:val="none"/>
-        </w:rPr>
-        <w:t>events_df</w:t>
-      </w:r>
-      <w:proofErr w:type="spellEnd"/>
-      <w:r>
-        <w:rPr>
-          <w:rFonts w:ascii="Consolas" w:eastAsia="Times New Roman" w:hAnsi="Consolas" w:cs="Times New Roman"/>
-          <w:color w:val="3B3B3B"/>
-          <w:kern w:val="0"/>
-          <w:sz w:val="21"/>
-          <w:szCs w:val="21"/>
-          <w14:ligatures w14:val="none"/>
-        </w:rPr>
-        <w:t xml:space="preserve"> is just one row. If it is more than one row, compare the </w:t>
-      </w:r>
-      <w:proofErr w:type="spellStart"/>
-      <w:r>
-        <w:rPr>
-          <w:rFonts w:ascii="Consolas" w:eastAsia="Times New Roman" w:hAnsi="Consolas" w:cs="Times New Roman"/>
-          <w:color w:val="3B3B3B"/>
-          <w:kern w:val="0"/>
-          <w:sz w:val="21"/>
-          <w:szCs w:val="21"/>
-          <w14:ligatures w14:val="none"/>
-        </w:rPr>
-        <w:t>event_name</w:t>
-      </w:r>
-      <w:proofErr w:type="spellEnd"/>
-      <w:r>
-        <w:rPr>
-          <w:rFonts w:ascii="Consolas" w:eastAsia="Times New Roman" w:hAnsi="Consolas" w:cs="Times New Roman"/>
-          <w:color w:val="3B3B3B"/>
-          <w:kern w:val="0"/>
-          <w:sz w:val="21"/>
-          <w:szCs w:val="21"/>
-          <w14:ligatures w14:val="none"/>
-        </w:rPr>
-        <w:t xml:space="preserve"> in the original row to the </w:t>
-      </w:r>
-      <w:proofErr w:type="spellStart"/>
-      <w:r>
-        <w:rPr>
-          <w:rFonts w:ascii="Consolas" w:eastAsia="Times New Roman" w:hAnsi="Consolas" w:cs="Times New Roman"/>
-          <w:color w:val="3B3B3B"/>
-          <w:kern w:val="0"/>
-          <w:sz w:val="21"/>
-          <w:szCs w:val="21"/>
-          <w14:ligatures w14:val="none"/>
-        </w:rPr>
-        <w:t>event_name</w:t>
-      </w:r>
-      <w:proofErr w:type="spellEnd"/>
-      <w:r>
-        <w:rPr>
-          <w:rFonts w:ascii="Consolas" w:eastAsia="Times New Roman" w:hAnsi="Consolas" w:cs="Times New Roman"/>
-          <w:color w:val="3B3B3B"/>
-          <w:kern w:val="0"/>
-          <w:sz w:val="21"/>
-          <w:szCs w:val="21"/>
-          <w14:ligatures w14:val="none"/>
-        </w:rPr>
-        <w:t xml:space="preserve"> in </w:t>
-      </w:r>
-      <w:proofErr w:type="spellStart"/>
-      <w:r>
-        <w:rPr>
-          <w:rFonts w:ascii="Consolas" w:eastAsia="Times New Roman" w:hAnsi="Consolas" w:cs="Times New Roman"/>
-          <w:color w:val="3B3B3B"/>
-          <w:kern w:val="0"/>
-          <w:sz w:val="21"/>
-          <w:szCs w:val="21"/>
-          <w14:ligatures w14:val="none"/>
-        </w:rPr>
-        <w:t>events_df</w:t>
-      </w:r>
-      <w:proofErr w:type="spellEnd"/>
-      <w:r>
-        <w:rPr>
-          <w:rFonts w:ascii="Consolas" w:eastAsia="Times New Roman" w:hAnsi="Consolas" w:cs="Times New Roman"/>
-          <w:color w:val="3B3B3B"/>
-          <w:kern w:val="0"/>
-          <w:sz w:val="21"/>
-          <w:szCs w:val="21"/>
-          <w14:ligatures w14:val="none"/>
-        </w:rPr>
-        <w:t xml:space="preserve"> using fuzzy. One of these rows should match at least at 80 from fuzzy. That is the one that you want and will be referred to as the new row from here </w:t>
-      </w:r>
-      <w:proofErr w:type="gramStart"/>
-      <w:r>
-        <w:rPr>
-          <w:rFonts w:ascii="Consolas" w:eastAsia="Times New Roman" w:hAnsi="Consolas" w:cs="Times New Roman"/>
-          <w:color w:val="3B3B3B"/>
-          <w:kern w:val="0"/>
-          <w:sz w:val="21"/>
-          <w:szCs w:val="21"/>
-          <w14:ligatures w14:val="none"/>
-        </w:rPr>
-        <w:t>on in</w:t>
-      </w:r>
-      <w:proofErr w:type="gramEnd"/>
-      <w:r>
-        <w:rPr>
-          <w:rFonts w:ascii="Consolas" w:eastAsia="Times New Roman" w:hAnsi="Consolas" w:cs="Times New Roman"/>
-          <w:color w:val="3B3B3B"/>
-          <w:kern w:val="0"/>
-          <w:sz w:val="21"/>
-          <w:szCs w:val="21"/>
-          <w14:ligatures w14:val="none"/>
-        </w:rPr>
-        <w:t xml:space="preserve"> in this explanation. </w:t>
-      </w:r>
-    </w:p>
-    <w:p>
-      <w:pPr>
-        <w:pStyle w:val="ListParagraph"/>
-        <w:numPr>
-          <w:ilvl w:val="0"/>
-          <w:numId w:val="19"/>
-        </w:numPr>
-        <w:shd w:val="clear" w:color="auto" w:fill="FFFFFF"/>
-        <w:spacing w:after="0" w:line="285" w:lineRule="atLeast"/>
-        <w:rPr>
-          <w:rFonts w:ascii="Consolas" w:eastAsia="Times New Roman" w:hAnsi="Consolas" w:cs="Times New Roman"/>
-          <w:color w:val="3B3B3B"/>
-          <w:kern w:val="0"/>
-          <w:sz w:val="21"/>
-          <w:szCs w:val="21"/>
-          <w14:ligatures w14:val="none"/>
-        </w:rPr>
-      </w:pPr>
-      <w:r>
-        <w:rPr>
-          <w:rFonts w:ascii="Consolas" w:eastAsia="Times New Roman" w:hAnsi="Consolas" w:cs="Times New Roman"/>
-          <w:color w:val="3B3B3B"/>
-          <w:kern w:val="0"/>
-          <w:sz w:val="21"/>
-          <w:szCs w:val="21"/>
-          <w14:ligatures w14:val="none"/>
-        </w:rPr>
-        <w:t xml:space="preserve">Now that you have </w:t>
-      </w:r>
-      <w:proofErr w:type="spellStart"/>
-      <w:r>
-        <w:rPr>
-          <w:rFonts w:ascii="Consolas" w:eastAsia="Times New Roman" w:hAnsi="Consolas" w:cs="Times New Roman"/>
-          <w:color w:val="3B3B3B"/>
-          <w:kern w:val="0"/>
-          <w:sz w:val="21"/>
-          <w:szCs w:val="21"/>
-          <w14:ligatures w14:val="none"/>
-        </w:rPr>
-        <w:t>events_df</w:t>
-      </w:r>
-      <w:proofErr w:type="spellEnd"/>
-      <w:r>
-        <w:rPr>
-          <w:rFonts w:ascii="Consolas" w:eastAsia="Times New Roman" w:hAnsi="Consolas" w:cs="Times New Roman"/>
-          <w:color w:val="3B3B3B"/>
-          <w:kern w:val="0"/>
-          <w:sz w:val="21"/>
-          <w:szCs w:val="21"/>
-          <w14:ligatures w14:val="none"/>
-        </w:rPr>
-        <w:t>, you can compare the row from events that started this and replace the original information in the row (original row) that you are working on as follows.</w:t>
-      </w:r>
-    </w:p>
-    <w:p>
-      <w:pPr>
-        <w:pStyle w:val="ListParagraph"/>
-        <w:numPr>
-          <w:ilvl w:val="1"/>
-          <w:numId w:val="19"/>
-        </w:numPr>
-        <w:shd w:val="clear" w:color="auto" w:fill="FFFFFF"/>
-        <w:spacing w:after="0" w:line="285" w:lineRule="atLeast"/>
-        <w:rPr>
-          <w:rFonts w:ascii="Consolas" w:eastAsia="Times New Roman" w:hAnsi="Consolas" w:cs="Times New Roman"/>
-          <w:color w:val="3B3B3B"/>
-          <w:kern w:val="0"/>
-          <w:sz w:val="21"/>
-          <w:szCs w:val="21"/>
-          <w14:ligatures w14:val="none"/>
-        </w:rPr>
-      </w:pPr>
-      <w:r>
-        <w:rPr>
-          <w:rFonts w:ascii="Consolas" w:eastAsia="Times New Roman" w:hAnsi="Consolas" w:cs="Times New Roman"/>
-          <w:color w:val="3B3B3B"/>
-          <w:kern w:val="0"/>
-          <w:sz w:val="21"/>
-          <w:szCs w:val="21"/>
-          <w14:ligatures w14:val="none"/>
-        </w:rPr>
-        <w:t>Assemble the following information into a new row that replaces the original row.</w:t>
-      </w:r>
-    </w:p>
-    <w:p>
-      <w:pPr>
-        <w:pStyle w:val="ListParagraph"/>
-        <w:numPr>
-          <w:ilvl w:val="2"/>
-          <w:numId w:val="19"/>
-        </w:numPr>
-        <w:shd w:val="clear" w:color="auto" w:fill="FFFFFF"/>
-        <w:spacing w:after="0" w:line="285" w:lineRule="atLeast"/>
-        <w:rPr>
-          <w:rFonts w:ascii="Consolas" w:eastAsia="Times New Roman" w:hAnsi="Consolas" w:cs="Times New Roman"/>
-          <w:color w:val="3B3B3B"/>
-          <w:kern w:val="0"/>
-          <w:sz w:val="21"/>
-          <w:szCs w:val="21"/>
-          <w14:ligatures w14:val="none"/>
-        </w:rPr>
-      </w:pPr>
-      <w:r>
-        <w:rPr>
-          <w:rFonts w:ascii="Consolas" w:eastAsia="Times New Roman" w:hAnsi="Consolas" w:cs="Times New Roman"/>
-          <w:color w:val="3B3B3B"/>
-          <w:kern w:val="0"/>
-          <w:sz w:val="21"/>
-          <w:szCs w:val="21"/>
-          <w14:ligatures w14:val="none"/>
-        </w:rPr>
-        <w:t xml:space="preserve">For each column in the </w:t>
-      </w:r>
-      <w:proofErr w:type="spellStart"/>
-      <w:r>
-        <w:rPr>
-          <w:rFonts w:ascii="Consolas" w:eastAsia="Times New Roman" w:hAnsi="Consolas" w:cs="Times New Roman"/>
-          <w:color w:val="3B3B3B"/>
-          <w:kern w:val="0"/>
-          <w:sz w:val="21"/>
-          <w:szCs w:val="21"/>
-          <w14:ligatures w14:val="none"/>
-        </w:rPr>
-        <w:t>original_row</w:t>
-      </w:r>
-      <w:proofErr w:type="spellEnd"/>
-      <w:r>
-        <w:rPr>
-          <w:rFonts w:ascii="Consolas" w:eastAsia="Times New Roman" w:hAnsi="Consolas" w:cs="Times New Roman"/>
-          <w:color w:val="3B3B3B"/>
-          <w:kern w:val="0"/>
-          <w:sz w:val="21"/>
-          <w:szCs w:val="21"/>
-          <w14:ligatures w14:val="none"/>
-        </w:rPr>
-        <w:t xml:space="preserve"> compare that to the new row returned from </w:t>
-      </w:r>
-      <w:proofErr w:type="spellStart"/>
-      <w:r>
-        <w:rPr>
-          <w:rFonts w:ascii="Consolas" w:eastAsia="Times New Roman" w:hAnsi="Consolas" w:cs="Times New Roman"/>
-          <w:color w:val="3B3B3B"/>
-          <w:kern w:val="0"/>
-          <w:sz w:val="21"/>
-          <w:szCs w:val="21"/>
-          <w14:ligatures w14:val="none"/>
-        </w:rPr>
-        <w:t>event_df</w:t>
-      </w:r>
-      <w:proofErr w:type="spellEnd"/>
-      <w:r>
-        <w:rPr>
-          <w:rFonts w:ascii="Consolas" w:eastAsia="Times New Roman" w:hAnsi="Consolas" w:cs="Times New Roman"/>
-          <w:color w:val="3B3B3B"/>
-          <w:kern w:val="0"/>
-          <w:sz w:val="21"/>
-          <w:szCs w:val="21"/>
-          <w14:ligatures w14:val="none"/>
-        </w:rPr>
-        <w:t xml:space="preserve">. If the </w:t>
-      </w:r>
-      <w:proofErr w:type="spellStart"/>
-      <w:r>
-        <w:rPr>
-          <w:rFonts w:ascii="Consolas" w:eastAsia="Times New Roman" w:hAnsi="Consolas" w:cs="Times New Roman"/>
-          <w:color w:val="3B3B3B"/>
-          <w:kern w:val="0"/>
-          <w:sz w:val="21"/>
-          <w:szCs w:val="21"/>
-          <w14:ligatures w14:val="none"/>
-        </w:rPr>
-        <w:t>original_row</w:t>
-      </w:r>
-      <w:proofErr w:type="spellEnd"/>
-      <w:r>
-        <w:rPr>
-          <w:rFonts w:ascii="Consolas" w:eastAsia="Times New Roman" w:hAnsi="Consolas" w:cs="Times New Roman"/>
-          <w:color w:val="3B3B3B"/>
-          <w:kern w:val="0"/>
-          <w:sz w:val="21"/>
-          <w:szCs w:val="21"/>
-          <w14:ligatures w14:val="none"/>
-        </w:rPr>
-        <w:t xml:space="preserve"> is =</w:t>
-      </w:r>
-      <w:proofErr w:type="gramStart"/>
-      <w:r>
-        <w:rPr>
-          <w:rFonts w:ascii="Consolas" w:eastAsia="Times New Roman" w:hAnsi="Consolas" w:cs="Times New Roman"/>
-          <w:color w:val="3B3B3B"/>
-          <w:kern w:val="0"/>
-          <w:sz w:val="21"/>
-          <w:szCs w:val="21"/>
-          <w14:ligatures w14:val="none"/>
-        </w:rPr>
-        <w:t>= ‘’</w:t>
-      </w:r>
-      <w:proofErr w:type="gramEnd"/>
-      <w:r>
-        <w:rPr>
-          <w:rFonts w:ascii="Consolas" w:eastAsia="Times New Roman" w:hAnsi="Consolas" w:cs="Times New Roman"/>
-          <w:color w:val="3B3B3B"/>
-          <w:kern w:val="0"/>
-          <w:sz w:val="21"/>
-          <w:szCs w:val="21"/>
-          <w14:ligatures w14:val="none"/>
-        </w:rPr>
-        <w:t xml:space="preserve"> or </w:t>
-      </w:r>
-      <w:proofErr w:type="gramStart"/>
-      <w:r>
-        <w:rPr>
-          <w:rFonts w:ascii="Consolas" w:eastAsia="Times New Roman" w:hAnsi="Consolas" w:cs="Times New Roman"/>
-          <w:color w:val="3B3B3B"/>
-          <w:kern w:val="0"/>
-          <w:sz w:val="21"/>
-          <w:szCs w:val="21"/>
-          <w14:ligatures w14:val="none"/>
-        </w:rPr>
-        <w:t>NULL</w:t>
-      </w:r>
-      <w:proofErr w:type="gramEnd"/>
-      <w:r>
-        <w:rPr>
-          <w:rFonts w:ascii="Consolas" w:eastAsia="Times New Roman" w:hAnsi="Consolas" w:cs="Times New Roman"/>
-          <w:color w:val="3B3B3B"/>
-          <w:kern w:val="0"/>
-          <w:sz w:val="21"/>
-          <w:szCs w:val="21"/>
-          <w14:ligatures w14:val="none"/>
-        </w:rPr>
-        <w:t xml:space="preserve"> then take the information from the new row and put that information in the column for the original row. </w:t>
-      </w:r>
-    </w:p>
-    <w:p>
-      <w:pPr>
-        <w:pStyle w:val="ListParagraph"/>
-        <w:numPr>
-          <w:ilvl w:val="2"/>
-          <w:numId w:val="19"/>
-        </w:numPr>
-        <w:shd w:val="clear" w:color="auto" w:fill="FFFFFF"/>
-        <w:spacing w:after="0" w:line="285" w:lineRule="atLeast"/>
-        <w:rPr>
-          <w:rFonts w:ascii="Consolas" w:eastAsia="Times New Roman" w:hAnsi="Consolas" w:cs="Times New Roman"/>
-          <w:color w:val="3B3B3B"/>
-          <w:kern w:val="0"/>
-          <w:sz w:val="21"/>
-          <w:szCs w:val="21"/>
-          <w14:ligatures w14:val="none"/>
-        </w:rPr>
-      </w:pPr>
-      <w:r>
-        <w:rPr>
-          <w:rFonts w:ascii="Consolas" w:eastAsia="Times New Roman" w:hAnsi="Consolas" w:cs="Times New Roman"/>
-          <w:color w:val="3B3B3B"/>
-          <w:kern w:val="0"/>
-          <w:sz w:val="21"/>
-          <w:szCs w:val="21"/>
-          <w14:ligatures w14:val="none"/>
-        </w:rPr>
-        <w:t>If they both have information count the length of characters in the original row and the new row. Whichever has more characters that information is now used in the new row.</w:t>
-      </w:r>
-    </w:p>
-    <w:p>
-      <w:pPr>
-        <w:pStyle w:val="ListParagraph"/>
-        <w:numPr>
-          <w:ilvl w:val="2"/>
-          <w:numId w:val="19"/>
-        </w:numPr>
-        <w:shd w:val="clear" w:color="auto" w:fill="FFFFFF"/>
-        <w:spacing w:after="0" w:line="285" w:lineRule="atLeast"/>
-        <w:rPr>
-          <w:rFonts w:ascii="Consolas" w:eastAsia="Times New Roman" w:hAnsi="Consolas" w:cs="Times New Roman"/>
-          <w:color w:val="3B3B3B"/>
-          <w:kern w:val="0"/>
-          <w:sz w:val="21"/>
-          <w:szCs w:val="21"/>
-          <w14:ligatures w14:val="none"/>
-        </w:rPr>
-      </w:pPr>
-      <w:r>
-        <w:rPr>
-          <w:rFonts w:ascii="Consolas" w:eastAsia="Times New Roman" w:hAnsi="Consolas" w:cs="Times New Roman"/>
-          <w:color w:val="3B3B3B"/>
-          <w:kern w:val="0"/>
-          <w:sz w:val="21"/>
-          <w:szCs w:val="21"/>
-          <w14:ligatures w14:val="none"/>
-        </w:rPr>
-        <w:t>Write the new row to the events table replacing the original row.</w:t>
-      </w:r>
-    </w:p>
-    <w:p>
-      <w:pPr>
-        <w:pStyle w:val="ListParagraph"/>
-        <w:numPr>
-          <w:ilvl w:val="0"/>
-          <w:numId w:val="19"/>
-        </w:numPr>
-      </w:pPr>
-      <w:r>
-        <w:t xml:space="preserve"> </w:t>
-      </w:r>
-      <w:r>
-        <w:t xml:space="preserve">Update / </w:t>
-      </w:r>
-      <w:proofErr w:type="gramStart"/>
-      <w:r>
-        <w:t xml:space="preserve">write </w:t>
-      </w:r>
-      <w:r>
-        <w:t xml:space="preserve"> </w:t>
-      </w:r>
-      <w:r>
-        <w:t>the</w:t>
-      </w:r>
-      <w:proofErr w:type="gramEnd"/>
-      <w:r>
-        <w:t xml:space="preserve"> </w:t>
-      </w:r>
-      <w:r>
-        <w:t xml:space="preserve"> </w:t>
-      </w:r>
-      <w:proofErr w:type="spellStart"/>
-      <w:r>
-        <w:t>url</w:t>
-      </w:r>
-      <w:proofErr w:type="spellEnd"/>
-      <w:r>
-        <w:t xml:space="preserve"> </w:t>
-      </w:r>
-      <w:r>
-        <w:t>to</w:t>
-      </w:r>
-      <w:r>
-        <w:t xml:space="preserve"> the </w:t>
-      </w:r>
-      <w:proofErr w:type="spellStart"/>
-      <w:r>
-        <w:t>urls</w:t>
-      </w:r>
-      <w:proofErr w:type="spellEnd"/>
-      <w:r>
-        <w:t xml:space="preserve"> table. </w:t>
-      </w:r>
-      <w:proofErr w:type="gramStart"/>
-      <w:r>
-        <w:t xml:space="preserve">Use </w:t>
-      </w:r>
-      <w:r>
-        <w:rPr>
-          <w:rFonts w:ascii="Consolas" w:eastAsia="Times New Roman" w:hAnsi="Consolas" w:cs="Times New Roman"/>
-          <w:color w:val="795E26"/>
-          <w:kern w:val="0"/>
-          <w:sz w:val="21"/>
-          <w:szCs w:val="21"/>
-          <w14:ligatures w14:val="none"/>
-        </w:rPr>
-        <w:t xml:space="preserve"> </w:t>
-      </w:r>
-      <w:proofErr w:type="spellStart"/>
-      <w:r>
-        <w:t>write</w:t>
-      </w:r>
-      <w:proofErr w:type="gramEnd"/>
-      <w:r>
-        <w:t>_url_to_db</w:t>
-      </w:r>
-      <w:proofErr w:type="spellEnd"/>
-      <w:r>
-        <w:t xml:space="preserve">(self, </w:t>
-      </w:r>
-      <w:proofErr w:type="spellStart"/>
-      <w:r>
-        <w:t>org_names</w:t>
-      </w:r>
-      <w:proofErr w:type="spellEnd"/>
-      <w:r>
-        <w:t xml:space="preserve">, keywords, </w:t>
-      </w:r>
-      <w:proofErr w:type="spellStart"/>
-      <w:r>
-        <w:t>url</w:t>
-      </w:r>
-      <w:proofErr w:type="spellEnd"/>
-      <w:r>
-        <w:t xml:space="preserve">, </w:t>
-      </w:r>
-      <w:proofErr w:type="spellStart"/>
-      <w:r>
-        <w:t>other_links</w:t>
-      </w:r>
-      <w:proofErr w:type="spellEnd"/>
-      <w:r>
-        <w:t xml:space="preserve">, relevant, </w:t>
-      </w:r>
-      <w:proofErr w:type="spellStart"/>
-      <w:r>
-        <w:t>increment_crawl_trys</w:t>
-      </w:r>
-      <w:proofErr w:type="spellEnd"/>
-      <w:r>
-        <w:t>)</w:t>
-      </w:r>
-      <w:r>
-        <w:t xml:space="preserve"> to do this. </w:t>
-      </w:r>
-      <w:r>
-        <w:t xml:space="preserve">You can get </w:t>
-      </w:r>
-      <w:proofErr w:type="spellStart"/>
-      <w:r>
-        <w:t>org_names</w:t>
-      </w:r>
-      <w:proofErr w:type="spellEnd"/>
-      <w:r>
-        <w:t xml:space="preserve">, keywords (called </w:t>
-      </w:r>
-      <w:proofErr w:type="spellStart"/>
-      <w:r>
-        <w:t>dance_style</w:t>
-      </w:r>
-      <w:proofErr w:type="spellEnd"/>
-      <w:r>
-        <w:t xml:space="preserve"> in </w:t>
-      </w:r>
-      <w:proofErr w:type="spellStart"/>
-      <w:r>
-        <w:t>events_df</w:t>
-      </w:r>
-      <w:proofErr w:type="spellEnd"/>
-      <w:r>
-        <w:t xml:space="preserve">) from </w:t>
-      </w:r>
-      <w:proofErr w:type="spellStart"/>
-      <w:r>
-        <w:t>events_df</w:t>
-      </w:r>
-      <w:proofErr w:type="spellEnd"/>
-      <w:r>
-        <w:t xml:space="preserve">.  </w:t>
-      </w:r>
-      <w:proofErr w:type="spellStart"/>
-      <w:r>
-        <w:t>other_links</w:t>
-      </w:r>
-      <w:proofErr w:type="spellEnd"/>
-      <w:r>
-        <w:t xml:space="preserve"> = ‘’, and relevant=True, </w:t>
-      </w:r>
-      <w:proofErr w:type="spellStart"/>
-      <w:r>
-        <w:t>increment_crawl_trys</w:t>
-      </w:r>
-      <w:proofErr w:type="spellEnd"/>
-      <w:r>
-        <w:t xml:space="preserve"> = 1. </w:t>
-      </w:r>
-      <w:r>
-        <w:t xml:space="preserve">This method is in the </w:t>
-      </w:r>
-      <w:proofErr w:type="spellStart"/>
-      <w:r>
-        <w:t>DatabaseHandler</w:t>
-      </w:r>
-      <w:proofErr w:type="spellEnd"/>
-      <w:r>
-        <w:t xml:space="preserve"> class and should be instantiated in this program in the imports using:</w:t>
-      </w:r>
-    </w:p>
-    <w:p>
-      <w:pPr>
-        <w:pStyle w:val="ListParagraph"/>
-      </w:pPr>
-      <w:r>
-        <w:lastRenderedPageBreak/>
-        <w:t xml:space="preserve">from db.py import </w:t>
-      </w:r>
-      <w:proofErr w:type="spellStart"/>
-      <w:r>
-        <w:t>DatabaseHandler</w:t>
-      </w:r>
-      <w:proofErr w:type="spellEnd"/>
-      <w:r>
-        <w:t xml:space="preserve">. The instance is </w:t>
-      </w:r>
-      <w:proofErr w:type="spellStart"/>
-      <w:r>
-        <w:t>db_</w:t>
-      </w:r>
-      <w:proofErr w:type="gramStart"/>
-      <w:r>
-        <w:t>handler</w:t>
-      </w:r>
-      <w:proofErr w:type="spellEnd"/>
-      <w:r>
-        <w:t>(</w:t>
-      </w:r>
-      <w:proofErr w:type="gramEnd"/>
-      <w:r>
-        <w:t>).</w:t>
-      </w:r>
-    </w:p>
-    <w:p>
-      <w:pPr>
-        <w:pStyle w:val="ListParagraph"/>
-        <w:numPr>
-          <w:ilvl w:val="0"/>
-          <w:numId w:val="19"/>
-        </w:numPr>
-      </w:pPr>
-      <w:r>
-        <w:t xml:space="preserve">It should be instantiated in the __main__ as </w:t>
-      </w:r>
-      <w:proofErr w:type="spellStart"/>
-      <w:r>
-        <w:t>db_handler</w:t>
-      </w:r>
-      <w:proofErr w:type="spellEnd"/>
-      <w:r>
-        <w:t xml:space="preserve"> = </w:t>
-      </w:r>
-      <w:proofErr w:type="spellStart"/>
-      <w:r>
-        <w:t>DatabaseHandler</w:t>
-      </w:r>
-      <w:proofErr w:type="spellEnd"/>
-      <w:r>
-        <w:t>(config</w:t>
-      </w:r>
-      <w:r>
-        <w:t>)</w:t>
-      </w:r>
-    </w:p>
-    <w:p>
-      <w:pPr>
-        <w:ind w:left="360"/>
-      </w:pPr>
-      <w:r>
-        <w:t xml:space="preserve">Please provide </w:t>
-      </w:r>
-      <w:proofErr w:type="gramStart"/>
-      <w:r>
-        <w:t>me</w:t>
-      </w:r>
-      <w:proofErr w:type="gramEnd"/>
-      <w:r>
-        <w:t xml:space="preserve"> code for that above.</w:t>
-      </w:r>
-      <w:r>
-        <w:t xml:space="preserve"> The code should provide a docstring at the top of the file that describes what this code does. </w:t>
-      </w:r>
-    </w:p>
-    <w:p>
-      <w:pPr>
-        <w:ind w:left="360"/>
-      </w:pPr>
-    </w:p>
-    <w:p>
-      <w:pPr>
         <w:pStyle w:val="Heading2"/>
       </w:pPr>
       <w:r>
-        <w:t>January 19, 2025</w:t>
-      </w:r>
-    </w:p>
-    <w:p>
-      <w:r>
-        <w:t xml:space="preserve">So, we are working on the </w:t>
-      </w:r>
-      <w:proofErr w:type="gramStart"/>
-      <w:r>
-        <w:t>refactoring</w:t>
-      </w:r>
-      <w:proofErr w:type="gramEnd"/>
-      <w:r>
-        <w:t xml:space="preserve"> and we have the problem that our friends at Facebook are screwing around with how they put text on the page. When we go looking to fix the missing </w:t>
-      </w:r>
-      <w:proofErr w:type="spellStart"/>
-      <w:r>
-        <w:t>url</w:t>
-      </w:r>
-      <w:proofErr w:type="spellEnd"/>
-      <w:r>
-        <w:t xml:space="preserve"> problem, we are going to get </w:t>
-      </w:r>
-      <w:proofErr w:type="gramStart"/>
-      <w:r>
-        <w:t>all of</w:t>
-      </w:r>
-      <w:proofErr w:type="gramEnd"/>
-      <w:r>
-        <w:t xml:space="preserve"> the text. There will be </w:t>
-      </w:r>
-      <w:proofErr w:type="gramStart"/>
-      <w:r>
-        <w:t>a number of</w:t>
-      </w:r>
-      <w:proofErr w:type="gramEnd"/>
-      <w:r>
-        <w:t xml:space="preserve"> events. We only want the event with the largest number of columns filled out. Then that one should get the </w:t>
-      </w:r>
-      <w:proofErr w:type="spellStart"/>
-      <w:r>
-        <w:t>url</w:t>
-      </w:r>
-      <w:proofErr w:type="spellEnd"/>
-      <w:r>
-        <w:t xml:space="preserve"> that we have been carrying around. The reason is that I have playwright click the see more button and we get more information. The other ones, there is not that option.</w:t>
+        <w:t>Too Many Windows Open</w:t>
+      </w:r>
+    </w:p>
+    <w:p>
+      <w:r>
+        <w:t>When I scrape on ebs.py and facebook.py a tremendous number of tabs / windows stay open. I need to get those closed. It is killing the runs as they scale up.</w:t>
       </w:r>
     </w:p>
     <w:p/>
-    <w:p>
-      <w:pPr>
-        <w:pStyle w:val="Heading2"/>
-      </w:pPr>
-      <w:r>
-        <w:t>Scraper.py</w:t>
-      </w:r>
-    </w:p>
-    <w:p>
-      <w:r>
-        <w:t xml:space="preserve">When we try to log onto google it refuses us because it does not trust Chromium. We may have to go with </w:t>
-      </w:r>
-      <w:proofErr w:type="spellStart"/>
-      <w:r>
-        <w:t>firefox</w:t>
-      </w:r>
-      <w:proofErr w:type="spellEnd"/>
-      <w:r>
-        <w:t>.</w:t>
-      </w:r>
-    </w:p>
     <w:p/>
-    <w:p>
-      <w:pPr>
-        <w:pStyle w:val="Heading2"/>
-      </w:pPr>
-      <w:r>
-        <w:t xml:space="preserve">Processing Order </w:t>
-      </w:r>
-      <w:proofErr w:type="gramStart"/>
-      <w:r>
-        <w:t>To</w:t>
-      </w:r>
-      <w:proofErr w:type="gramEnd"/>
-      <w:r>
-        <w:t xml:space="preserve"> Load Database</w:t>
-      </w:r>
-    </w:p>
-    <w:p>
-      <w:r>
-        <w:t>Doing this on Feb 16, 2025</w:t>
-      </w:r>
-    </w:p>
-    <w:p>
-      <w:pPr>
-        <w:pStyle w:val="ListParagraph"/>
-        <w:numPr>
-          <w:ilvl w:val="0"/>
-          <w:numId w:val="20"/>
-        </w:numPr>
-      </w:pPr>
-      <w:r>
-        <w:t>Config settings</w:t>
-      </w:r>
-    </w:p>
-    <w:p>
-      <w:pPr>
-        <w:pStyle w:val="ListParagraph"/>
-        <w:numPr>
-          <w:ilvl w:val="1"/>
-          <w:numId w:val="20"/>
-        </w:numPr>
-      </w:pPr>
-      <w:proofErr w:type="gramStart"/>
-      <w:r>
-        <w:t>config[‘</w:t>
-      </w:r>
-      <w:proofErr w:type="spellStart"/>
-      <w:proofErr w:type="gramEnd"/>
-      <w:r>
-        <w:t>llm</w:t>
-      </w:r>
-      <w:proofErr w:type="spellEnd"/>
-      <w:proofErr w:type="gramStart"/>
-      <w:r>
-        <w:t>’][</w:t>
-      </w:r>
-      <w:proofErr w:type="gramEnd"/>
-      <w:r>
-        <w:t>‘provider’]</w:t>
-      </w:r>
-      <w:r>
-        <w:t>:</w:t>
-      </w:r>
-      <w:r>
-        <w:t xml:space="preserve"> Mistral is free as of Feb 16, 2025</w:t>
-      </w:r>
-    </w:p>
-    <w:p>
-      <w:pPr>
-        <w:pStyle w:val="ListParagraph"/>
-        <w:numPr>
-          <w:ilvl w:val="1"/>
-          <w:numId w:val="20"/>
-        </w:numPr>
-      </w:pPr>
-      <w:r>
-        <w:t xml:space="preserve"> </w:t>
-      </w:r>
-      <w:proofErr w:type="gramStart"/>
-      <w:r>
-        <w:t>config[‘</w:t>
-      </w:r>
-      <w:proofErr w:type="gramEnd"/>
-      <w:r>
-        <w:t>testing</w:t>
-      </w:r>
-      <w:proofErr w:type="gramStart"/>
-      <w:r>
-        <w:t>’][</w:t>
-      </w:r>
-      <w:proofErr w:type="gramEnd"/>
-      <w:r>
-        <w:t>‘</w:t>
-      </w:r>
-      <w:proofErr w:type="spellStart"/>
-      <w:r>
-        <w:t>drop_tables</w:t>
-      </w:r>
-      <w:proofErr w:type="spellEnd"/>
-      <w:r>
-        <w:t>’]: True</w:t>
-      </w:r>
-    </w:p>
-    <w:p>
-      <w:pPr>
-        <w:pStyle w:val="ListParagraph"/>
-        <w:numPr>
-          <w:ilvl w:val="0"/>
-          <w:numId w:val="20"/>
-        </w:numPr>
-      </w:pPr>
-      <w:r>
-        <w:t>db.py</w:t>
-      </w:r>
-    </w:p>
-    <w:p>
-      <w:pPr>
-        <w:pStyle w:val="ListParagraph"/>
-        <w:numPr>
-          <w:ilvl w:val="1"/>
-          <w:numId w:val="20"/>
-        </w:numPr>
-      </w:pPr>
-      <w:r>
-        <w:t xml:space="preserve">AFTER running </w:t>
-      </w:r>
-      <w:proofErr w:type="gramStart"/>
-      <w:r>
-        <w:t>config[‘</w:t>
-      </w:r>
-      <w:proofErr w:type="gramEnd"/>
-      <w:r>
-        <w:t>testing</w:t>
-      </w:r>
-      <w:proofErr w:type="gramStart"/>
-      <w:r>
-        <w:t>’][</w:t>
-      </w:r>
-      <w:proofErr w:type="gramEnd"/>
-      <w:r>
-        <w:t>‘</w:t>
-      </w:r>
-      <w:proofErr w:type="spellStart"/>
-      <w:r>
-        <w:t>drop_tables</w:t>
-      </w:r>
-      <w:proofErr w:type="spellEnd"/>
-      <w:r>
-        <w:t xml:space="preserve">’]: </w:t>
-      </w:r>
-      <w:r>
-        <w:t>False</w:t>
-      </w:r>
-    </w:p>
-    <w:p>
-      <w:pPr>
-        <w:pStyle w:val="ListParagraph"/>
-        <w:numPr>
-          <w:ilvl w:val="0"/>
-          <w:numId w:val="20"/>
-        </w:numPr>
-      </w:pPr>
-      <w:r>
-        <w:t>gs.py – Only creates a .csv</w:t>
-      </w:r>
-    </w:p>
-    <w:p>
-      <w:pPr>
-        <w:pStyle w:val="ListParagraph"/>
-        <w:numPr>
-          <w:ilvl w:val="1"/>
-          <w:numId w:val="20"/>
-        </w:numPr>
-      </w:pPr>
-      <w:r>
-        <w:t xml:space="preserve">Change to </w:t>
-      </w:r>
-      <w:proofErr w:type="gramStart"/>
-      <w:r>
-        <w:t>config[‘</w:t>
-      </w:r>
-      <w:proofErr w:type="spellStart"/>
-      <w:r>
-        <w:t>llm</w:t>
-      </w:r>
-      <w:proofErr w:type="spellEnd"/>
-      <w:r>
-        <w:t>][</w:t>
-      </w:r>
-      <w:proofErr w:type="gramEnd"/>
-      <w:r>
-        <w:t>‘</w:t>
-      </w:r>
-      <w:r>
-        <w:t>provider</w:t>
-      </w:r>
-      <w:r>
-        <w:t>]</w:t>
-      </w:r>
-      <w:r>
-        <w:t xml:space="preserve">: </w:t>
-      </w:r>
-      <w:proofErr w:type="spellStart"/>
-      <w:r>
-        <w:t>openai</w:t>
-      </w:r>
-      <w:proofErr w:type="spellEnd"/>
-      <w:r>
-        <w:t xml:space="preserve"> for this one. I think google is too fast for mistral. It is complaining about rate limits.</w:t>
-      </w:r>
-      <w:r>
-        <w:t xml:space="preserve"> This is probably not true. I have been using them a lot and I think I just hit the limit</w:t>
-      </w:r>
-    </w:p>
-    <w:p>
-      <w:pPr>
-        <w:pStyle w:val="ListParagraph"/>
-        <w:numPr>
-          <w:ilvl w:val="1"/>
-          <w:numId w:val="20"/>
-        </w:numPr>
-      </w:pPr>
-      <w:r>
-        <w:t xml:space="preserve">Check and make sure there </w:t>
-      </w:r>
-      <w:proofErr w:type="gramStart"/>
-      <w:r>
-        <w:t>is</w:t>
-      </w:r>
-      <w:proofErr w:type="gramEnd"/>
-      <w:r>
-        <w:t xml:space="preserve"> something in that .csv after</w:t>
-      </w:r>
-      <w:r>
-        <w:t xml:space="preserve"> you run this.</w:t>
-      </w:r>
-    </w:p>
-    <w:p>
-      <w:pPr>
-        <w:pStyle w:val="ListParagraph"/>
-        <w:numPr>
-          <w:ilvl w:val="1"/>
-          <w:numId w:val="20"/>
-        </w:numPr>
-      </w:pPr>
-      <w:proofErr w:type="gramStart"/>
-      <w:r>
-        <w:t>config[‘</w:t>
-      </w:r>
-      <w:proofErr w:type="spellStart"/>
-      <w:proofErr w:type="gramEnd"/>
-      <w:r>
-        <w:t>llm</w:t>
-      </w:r>
-      <w:proofErr w:type="spellEnd"/>
-      <w:proofErr w:type="gramStart"/>
-      <w:r>
-        <w:t>’][</w:t>
-      </w:r>
-      <w:proofErr w:type="gramEnd"/>
-      <w:r>
-        <w:t xml:space="preserve">‘provider’]: </w:t>
-      </w:r>
-      <w:proofErr w:type="spellStart"/>
-      <w:r>
-        <w:t>openai</w:t>
-      </w:r>
-      <w:proofErr w:type="spellEnd"/>
-      <w:r>
-        <w:t xml:space="preserve"> AND the model should be:</w:t>
-      </w:r>
-    </w:p>
-    <w:p>
-      <w:pPr>
-        <w:pStyle w:val="ListParagraph"/>
-        <w:numPr>
-          <w:ilvl w:val="1"/>
-          <w:numId w:val="20"/>
-        </w:numPr>
-      </w:pPr>
-      <w:proofErr w:type="gramStart"/>
-      <w:r>
-        <w:t>config[‘</w:t>
-      </w:r>
-      <w:proofErr w:type="spellStart"/>
-      <w:proofErr w:type="gramEnd"/>
-      <w:r>
-        <w:t>llm</w:t>
-      </w:r>
-      <w:proofErr w:type="spellEnd"/>
-      <w:proofErr w:type="gramStart"/>
-      <w:r>
-        <w:t>’][</w:t>
-      </w:r>
-      <w:proofErr w:type="gramEnd"/>
-      <w:r>
-        <w:t>‘</w:t>
-      </w:r>
-      <w:r>
-        <w:t>model</w:t>
-      </w:r>
-      <w:r>
-        <w:t xml:space="preserve">’]: </w:t>
-      </w:r>
-      <w:r>
-        <w:t>‘</w:t>
-      </w:r>
-      <w:r>
-        <w:t>GPT-4o mini</w:t>
-      </w:r>
-      <w:r>
-        <w:t>’ This is a VERY simple prompt.</w:t>
-      </w:r>
-    </w:p>
-    <w:p>
-      <w:pPr>
-        <w:pStyle w:val="ListParagraph"/>
-        <w:numPr>
-          <w:ilvl w:val="0"/>
-          <w:numId w:val="20"/>
-        </w:numPr>
-      </w:pPr>
-      <w:r>
-        <w:t>ebs.py</w:t>
-      </w:r>
-    </w:p>
-    <w:p>
-      <w:pPr>
-        <w:pStyle w:val="ListParagraph"/>
-        <w:numPr>
-          <w:ilvl w:val="1"/>
-          <w:numId w:val="20"/>
-        </w:numPr>
-      </w:pPr>
-      <w:r>
-        <w:t>Only writes to the database</w:t>
-      </w:r>
-    </w:p>
-    <w:p>
-      <w:pPr>
-        <w:pStyle w:val="ListParagraph"/>
-        <w:numPr>
-          <w:ilvl w:val="0"/>
-          <w:numId w:val="20"/>
-        </w:numPr>
-      </w:pPr>
-      <w:r>
-        <w:t>emails.py</w:t>
-      </w:r>
-    </w:p>
-    <w:p>
-      <w:pPr>
-        <w:pStyle w:val="ListParagraph"/>
-        <w:numPr>
-          <w:ilvl w:val="1"/>
-          <w:numId w:val="20"/>
-        </w:numPr>
-      </w:pPr>
-      <w:r>
-        <w:t xml:space="preserve">Likely that the </w:t>
-      </w:r>
-      <w:proofErr w:type="spellStart"/>
-      <w:r>
-        <w:t>oauth</w:t>
-      </w:r>
-      <w:proofErr w:type="spellEnd"/>
-      <w:r>
-        <w:t xml:space="preserve"> screen will come up. </w:t>
-      </w:r>
-      <w:proofErr w:type="gramStart"/>
-      <w:r>
-        <w:t>Can’t</w:t>
-      </w:r>
-      <w:proofErr w:type="gramEnd"/>
-      <w:r>
-        <w:t xml:space="preserve"> run this headless.</w:t>
-      </w:r>
-    </w:p>
-    <w:p>
-      <w:pPr>
-        <w:pStyle w:val="ListParagraph"/>
-        <w:numPr>
-          <w:ilvl w:val="0"/>
-          <w:numId w:val="20"/>
-        </w:numPr>
-      </w:pPr>
-      <w:r>
-        <w:t xml:space="preserve">try </w:t>
-      </w:r>
-      <w:proofErr w:type="gramStart"/>
-      <w:r>
-        <w:t>config[‘</w:t>
-      </w:r>
-      <w:proofErr w:type="gramEnd"/>
-      <w:r>
-        <w:t>crawling</w:t>
-      </w:r>
-      <w:proofErr w:type="gramStart"/>
-      <w:r>
-        <w:t>’][</w:t>
-      </w:r>
-      <w:proofErr w:type="gramEnd"/>
-      <w:r>
-        <w:t>‘headless]: True</w:t>
-      </w:r>
-    </w:p>
-    <w:p>
-      <w:pPr>
-        <w:pStyle w:val="ListParagraph"/>
-        <w:numPr>
-          <w:ilvl w:val="0"/>
-          <w:numId w:val="20"/>
-        </w:numPr>
-      </w:pPr>
-      <w:r>
-        <w:t>rd_ext.py</w:t>
-      </w:r>
-    </w:p>
-    <w:p>
-      <w:pPr>
-        <w:pStyle w:val="ListParagraph"/>
-        <w:numPr>
-          <w:ilvl w:val="1"/>
-          <w:numId w:val="20"/>
-        </w:numPr>
-      </w:pPr>
-      <w:r>
-        <w:lastRenderedPageBreak/>
-        <w:t xml:space="preserve">reads </w:t>
-      </w:r>
-      <w:proofErr w:type="gramStart"/>
-      <w:r>
-        <w:t>config[‘</w:t>
-      </w:r>
-      <w:proofErr w:type="gramEnd"/>
-      <w:r>
-        <w:t>input</w:t>
-      </w:r>
-      <w:proofErr w:type="gramStart"/>
-      <w:r>
-        <w:t>’][</w:t>
-      </w:r>
-      <w:proofErr w:type="gramEnd"/>
-      <w:r>
-        <w:t>‘’</w:t>
-      </w:r>
-      <w:proofErr w:type="spellStart"/>
-      <w:r>
-        <w:t>edge_cases</w:t>
-      </w:r>
-      <w:proofErr w:type="spellEnd"/>
-      <w:r>
-        <w:t xml:space="preserve">’] a .csv with odd </w:t>
-      </w:r>
-      <w:proofErr w:type="spellStart"/>
-      <w:r>
-        <w:t>urls</w:t>
-      </w:r>
-      <w:proofErr w:type="spellEnd"/>
-      <w:r>
-        <w:t>. Check if first before running.</w:t>
-      </w:r>
-      <w:r>
-        <w:t xml:space="preserve"> </w:t>
-      </w:r>
-    </w:p>
-    <w:p>
-      <w:pPr>
-        <w:pStyle w:val="ListParagraph"/>
-        <w:numPr>
-          <w:ilvl w:val="1"/>
-          <w:numId w:val="20"/>
-        </w:numPr>
-      </w:pPr>
-      <w:proofErr w:type="gramStart"/>
-      <w:r>
-        <w:t>Writes</w:t>
-      </w:r>
-      <w:proofErr w:type="gramEnd"/>
-      <w:r>
-        <w:t xml:space="preserve"> to the database</w:t>
-      </w:r>
-    </w:p>
-    <w:p>
-      <w:pPr>
-        <w:pStyle w:val="ListParagraph"/>
-        <w:numPr>
-          <w:ilvl w:val="0"/>
-          <w:numId w:val="20"/>
-        </w:numPr>
-      </w:pPr>
-      <w:r>
-        <w:t>scraper.py</w:t>
-      </w:r>
-    </w:p>
-    <w:p>
-      <w:pPr>
-        <w:pStyle w:val="ListParagraph"/>
-        <w:numPr>
-          <w:ilvl w:val="1"/>
-          <w:numId w:val="20"/>
-        </w:numPr>
-      </w:pPr>
-      <w:r>
-        <w:t xml:space="preserve">Likely </w:t>
-      </w:r>
-      <w:proofErr w:type="gramStart"/>
-      <w:r>
-        <w:t xml:space="preserve">that </w:t>
-      </w:r>
-      <w:r>
-        <w:t>try</w:t>
-      </w:r>
-      <w:proofErr w:type="gramEnd"/>
-      <w:r>
-        <w:t xml:space="preserve"> config[‘crawling</w:t>
-      </w:r>
-      <w:proofErr w:type="gramStart"/>
-      <w:r>
-        <w:t>’][</w:t>
-      </w:r>
-      <w:proofErr w:type="gramEnd"/>
-      <w:r>
-        <w:t>‘headless]: True</w:t>
-      </w:r>
-      <w:r>
-        <w:t xml:space="preserve"> will need to be False</w:t>
-      </w:r>
-    </w:p>
-    <w:p>
-      <w:pPr>
-        <w:pStyle w:val="ListParagraph"/>
-        <w:numPr>
-          <w:ilvl w:val="0"/>
-          <w:numId w:val="20"/>
-        </w:numPr>
-      </w:pPr>
-      <w:r>
-        <w:t>fb.py</w:t>
-      </w:r>
-    </w:p>
-    <w:p>
-      <w:pPr>
-        <w:pStyle w:val="ListParagraph"/>
-        <w:numPr>
-          <w:ilvl w:val="1"/>
-          <w:numId w:val="20"/>
-        </w:numPr>
-      </w:pPr>
-      <w:r>
-        <w:t xml:space="preserve">Need to change </w:t>
-      </w:r>
-      <w:proofErr w:type="gramStart"/>
-      <w:r>
-        <w:t>config[‘</w:t>
-      </w:r>
-      <w:proofErr w:type="gramEnd"/>
-      <w:r>
-        <w:t>crawling</w:t>
-      </w:r>
-      <w:proofErr w:type="gramStart"/>
-      <w:r>
-        <w:t>’][</w:t>
-      </w:r>
-      <w:proofErr w:type="gramEnd"/>
-      <w:r>
-        <w:t>‘headless’]: False. Facebook is just a pain in the ass.</w:t>
-      </w:r>
-    </w:p>
-    <w:p>
-      <w:pPr>
-        <w:pStyle w:val="ListParagraph"/>
-        <w:numPr>
-          <w:ilvl w:val="0"/>
-          <w:numId w:val="20"/>
-        </w:numPr>
-      </w:pPr>
-      <w:r>
-        <w:t xml:space="preserve">db.py </w:t>
-      </w:r>
-    </w:p>
-    <w:p>
-      <w:pPr>
-        <w:pStyle w:val="ListParagraph"/>
-        <w:numPr>
-          <w:ilvl w:val="1"/>
-          <w:numId w:val="20"/>
-        </w:numPr>
-      </w:pPr>
-      <w:r>
-        <w:t xml:space="preserve">to </w:t>
-      </w:r>
-      <w:proofErr w:type="spellStart"/>
-      <w:r>
-        <w:t>dedup</w:t>
-      </w:r>
-      <w:proofErr w:type="spellEnd"/>
-      <w:r>
-        <w:t xml:space="preserve"> the database</w:t>
-      </w:r>
-    </w:p>
-    <w:p>
-      <w:pPr>
-        <w:pStyle w:val="ListParagraph"/>
-        <w:numPr>
-          <w:ilvl w:val="0"/>
-          <w:numId w:val="20"/>
-        </w:numPr>
-      </w:pPr>
-      <w:r>
-        <w:t>clean_up.py</w:t>
-      </w:r>
-    </w:p>
-    <w:p>
-      <w:pPr>
-        <w:pStyle w:val="ListParagraph"/>
-        <w:numPr>
-          <w:ilvl w:val="0"/>
-          <w:numId w:val="20"/>
-        </w:numPr>
-      </w:pPr>
-      <w:r>
-        <w:t>dedup_llm.py</w:t>
-      </w:r>
-    </w:p>
-    <w:p>
-      <w:pPr>
-        <w:pStyle w:val="ListParagraph"/>
-        <w:numPr>
-          <w:ilvl w:val="0"/>
-          <w:numId w:val="20"/>
-        </w:numPr>
-      </w:pPr>
-      <w:r>
-        <w:t>app.py</w:t>
-      </w:r>
-    </w:p>
-    <w:p>
-      <w:pPr>
-        <w:pStyle w:val="ListParagraph"/>
-        <w:numPr>
-          <w:ilvl w:val="1"/>
-          <w:numId w:val="20"/>
-        </w:numPr>
-      </w:pPr>
-      <w:r>
-        <w:t>Check and make sure it is running fine on Render</w:t>
-      </w:r>
-    </w:p>
-    <w:p>
-      <w:pPr>
-        <w:pStyle w:val="ListParagraph"/>
-        <w:numPr>
-          <w:ilvl w:val="0"/>
-          <w:numId w:val="20"/>
-        </w:numPr>
-      </w:pPr>
-      <w:r>
-        <w:t>m</w:t>
-      </w:r>
-      <w:r>
-        <w:t>ain.py</w:t>
-      </w:r>
-    </w:p>
-    <w:p>
-      <w:pPr>
-        <w:pStyle w:val="ListParagraph"/>
-        <w:numPr>
-          <w:ilvl w:val="1"/>
-          <w:numId w:val="20"/>
-        </w:numPr>
-      </w:pPr>
-      <w:r>
-        <w:t>Check and make sure it is running fine on Render.</w:t>
-      </w:r>
-    </w:p>
     <w:p/>
     <w:p/>
     <w:p>
@@ -8661,6 +5161,7 @@
   <w:style w:type="character" w:default="1" w:styleId="DefaultParagraphFont">
     <w:name w:val="Default Paragraph Font"/>
     <w:uiPriority w:val="1"/>
+    <w:semiHidden/>
     <w:unhideWhenUsed/>
   </w:style>
   <w:style w:type="table" w:default="1" w:styleId="TableNormal">

</xml_diff>

<commit_message>
Created pipeline.py to automatically run the db pipeline.
</commit_message>
<xml_diff>
--- a/documentation/Design Document for Social Dance Calendar App.docx
+++ b/documentation/Design Document for Social Dance Calendar App.docx
@@ -1730,7 +1730,10 @@
         </w:numPr>
       </w:pPr>
       <w:r>
-        <w:t xml:space="preserve"> config[‘testing’][‘drop_tables’]: True</w:t>
+        <w:t xml:space="preserve"> config[‘testing’][‘drop_tables’]: </w:t>
+      </w:r>
+      <w:r>
+        <w:t>False</w:t>
       </w:r>
     </w:p>
     <w:p>
@@ -1742,7 +1745,7 @@
         </w:numPr>
       </w:pPr>
       <w:r>
-        <w:t>db.py</w:t>
+        <w:t>gs.py – Only creates a .csv</w:t>
       </w:r>
     </w:p>
     <w:p>
@@ -1754,7 +1757,22 @@
         </w:numPr>
       </w:pPr>
       <w:r>
-        <w:t>AFTER running config[‘testing’][‘drop_tables’]: False</w:t>
+        <w:t>Delete the .csv</w:t>
+      </w:r>
+    </w:p>
+    <w:p>
+      <w:pPr>
+        <w:pStyle w:val="ListParagraph"/>
+        <w:numPr>
+          <w:ilvl w:val="1"/>
+          <w:numId w:val="20"/>
+        </w:numPr>
+      </w:pPr>
+      <w:r>
+        <w:t>Check and make sure there is something in that .csv after</w:t>
+      </w:r>
+      <w:r>
+        <w:t xml:space="preserve"> you run this.</w:t>
       </w:r>
     </w:p>
     <w:p>
@@ -1766,7 +1784,7 @@
         </w:numPr>
       </w:pPr>
       <w:r>
-        <w:t>gs.py – Only creates a .csv</w:t>
+        <w:t>ebs.py</w:t>
       </w:r>
     </w:p>
     <w:p>
@@ -1778,28 +1796,7 @@
         </w:numPr>
       </w:pPr>
       <w:r>
-        <w:t>Change to config[‘</w:t>
-      </w:r>
-      <w:r>
-        <w:t>llm</w:t>
-      </w:r>
-      <w:r>
-        <w:t>][‘</w:t>
-      </w:r>
-      <w:r>
-        <w:t>provider</w:t>
-      </w:r>
-      <w:r>
-        <w:t>]</w:t>
-      </w:r>
-      <w:r>
-        <w:t xml:space="preserve">: </w:t>
-      </w:r>
-      <w:r>
-        <w:t>openai for this one. I think google is too fast for mistral. It is complaining about rate limits.</w:t>
-      </w:r>
-      <w:r>
-        <w:t xml:space="preserve"> This is probably not true. I have been using them a lot and I think I just hit the limit</w:t>
+        <w:t>preprocessing need to set headless=True</w:t>
       </w:r>
     </w:p>
     <w:p>
@@ -1811,10 +1808,19 @@
         </w:numPr>
       </w:pPr>
       <w:r>
-        <w:t>Check and make sure there is something in that .csv after</w:t>
-      </w:r>
-      <w:r>
-        <w:t xml:space="preserve"> you run this.</w:t>
+        <w:t>Only writes to the database</w:t>
+      </w:r>
+    </w:p>
+    <w:p>
+      <w:pPr>
+        <w:pStyle w:val="ListParagraph"/>
+        <w:numPr>
+          <w:ilvl w:val="0"/>
+          <w:numId w:val="20"/>
+        </w:numPr>
+      </w:pPr>
+      <w:r>
+        <w:t>emails.py</w:t>
       </w:r>
     </w:p>
     <w:p>
@@ -1826,7 +1832,31 @@
         </w:numPr>
       </w:pPr>
       <w:r>
-        <w:t>config[‘llm’][‘provider’]: openai AND the model should be:</w:t>
+        <w:t>Likely that the oauth screen will come up. Can’t run this headless.</w:t>
+      </w:r>
+    </w:p>
+    <w:p>
+      <w:pPr>
+        <w:pStyle w:val="ListParagraph"/>
+        <w:numPr>
+          <w:ilvl w:val="0"/>
+          <w:numId w:val="20"/>
+        </w:numPr>
+      </w:pPr>
+      <w:r>
+        <w:t>try config[‘crawling’][‘headless]: True</w:t>
+      </w:r>
+    </w:p>
+    <w:p>
+      <w:pPr>
+        <w:pStyle w:val="ListParagraph"/>
+        <w:numPr>
+          <w:ilvl w:val="0"/>
+          <w:numId w:val="20"/>
+        </w:numPr>
+      </w:pPr>
+      <w:r>
+        <w:t>rd_ext.py</w:t>
       </w:r>
     </w:p>
     <w:p>
@@ -1838,13 +1868,22 @@
         </w:numPr>
       </w:pPr>
       <w:r>
-        <w:t>config[‘llm’][‘model’]: ‘</w:t>
-      </w:r>
-      <w:r>
-        <w:t>GPT-4o mini</w:t>
-      </w:r>
-      <w:r>
-        <w:t>’ This is a VERY simple prompt.</w:t>
+        <w:t>reads config[‘input’][‘’edge_cases’] a .csv with odd urls. Check if first before running.</w:t>
+      </w:r>
+      <w:r>
+        <w:t xml:space="preserve"> </w:t>
+      </w:r>
+    </w:p>
+    <w:p>
+      <w:pPr>
+        <w:pStyle w:val="ListParagraph"/>
+        <w:numPr>
+          <w:ilvl w:val="1"/>
+          <w:numId w:val="20"/>
+        </w:numPr>
+      </w:pPr>
+      <w:r>
+        <w:t>Writes to the database</w:t>
       </w:r>
     </w:p>
     <w:p>
@@ -1856,7 +1895,7 @@
         </w:numPr>
       </w:pPr>
       <w:r>
-        <w:t>ebs.py</w:t>
+        <w:t>scraper.py</w:t>
       </w:r>
     </w:p>
     <w:p>
@@ -1868,7 +1907,7 @@
         </w:numPr>
       </w:pPr>
       <w:r>
-        <w:t>Only writes to the database</w:t>
+        <w:t>Likely that try config[‘crawling’][‘headless]: True will need to be False</w:t>
       </w:r>
     </w:p>
     <w:p>
@@ -1880,7 +1919,7 @@
         </w:numPr>
       </w:pPr>
       <w:r>
-        <w:t>emails.py</w:t>
+        <w:t>fb.py</w:t>
       </w:r>
     </w:p>
     <w:p>
@@ -1892,7 +1931,7 @@
         </w:numPr>
       </w:pPr>
       <w:r>
-        <w:t>Likely that the oauth screen will come up. Can’t run this headless.</w:t>
+        <w:t>Need to change config[‘crawling’][‘headless’]: False. Facebook is just a pain in the ass.</w:t>
       </w:r>
     </w:p>
     <w:p>
@@ -1904,7 +1943,19 @@
         </w:numPr>
       </w:pPr>
       <w:r>
-        <w:t>try config[‘crawling’][‘headless]: True</w:t>
+        <w:t xml:space="preserve">db.py </w:t>
+      </w:r>
+    </w:p>
+    <w:p>
+      <w:pPr>
+        <w:pStyle w:val="ListParagraph"/>
+        <w:numPr>
+          <w:ilvl w:val="1"/>
+          <w:numId w:val="20"/>
+        </w:numPr>
+      </w:pPr>
+      <w:r>
+        <w:t>to dedup the database</w:t>
       </w:r>
     </w:p>
     <w:p>
@@ -1916,7 +1967,43 @@
         </w:numPr>
       </w:pPr>
       <w:r>
-        <w:t>rd_ext.py</w:t>
+        <w:t>clean_up.py</w:t>
+      </w:r>
+    </w:p>
+    <w:p>
+      <w:pPr>
+        <w:pStyle w:val="ListParagraph"/>
+        <w:numPr>
+          <w:ilvl w:val="0"/>
+          <w:numId w:val="20"/>
+        </w:numPr>
+      </w:pPr>
+      <w:r>
+        <w:t>dedup_llm.py</w:t>
+      </w:r>
+    </w:p>
+    <w:p>
+      <w:pPr>
+        <w:pStyle w:val="ListParagraph"/>
+        <w:numPr>
+          <w:ilvl w:val="0"/>
+          <w:numId w:val="20"/>
+        </w:numPr>
+      </w:pPr>
+      <w:r>
+        <w:t>irrelevant_rows.py</w:t>
+      </w:r>
+    </w:p>
+    <w:p>
+      <w:pPr>
+        <w:pStyle w:val="ListParagraph"/>
+        <w:numPr>
+          <w:ilvl w:val="0"/>
+          <w:numId w:val="20"/>
+        </w:numPr>
+      </w:pPr>
+      <w:r>
+        <w:t>app.py</w:t>
       </w:r>
     </w:p>
     <w:p>
@@ -1928,10 +2015,22 @@
         </w:numPr>
       </w:pPr>
       <w:r>
-        <w:t>reads config[‘input’][‘’edge_cases’] a .csv with odd urls. Check if first before running.</w:t>
-      </w:r>
-      <w:r>
-        <w:t xml:space="preserve"> </w:t>
+        <w:t>Check and make sure it is running fine on Render</w:t>
+      </w:r>
+    </w:p>
+    <w:p>
+      <w:pPr>
+        <w:pStyle w:val="ListParagraph"/>
+        <w:numPr>
+          <w:ilvl w:val="0"/>
+          <w:numId w:val="20"/>
+        </w:numPr>
+      </w:pPr>
+      <w:r>
+        <w:t>m</w:t>
+      </w:r>
+      <w:r>
+        <w:t>ain.py</w:t>
       </w:r>
     </w:p>
     <w:p>
@@ -1943,7 +2042,7 @@
         </w:numPr>
       </w:pPr>
       <w:r>
-        <w:t>Writes to the database</w:t>
+        <w:t>Check and make sure it is running fine on Render.</w:t>
       </w:r>
     </w:p>
     <w:p>
@@ -1955,7 +2054,7 @@
         </w:numPr>
       </w:pPr>
       <w:r>
-        <w:t>scraper.py</w:t>
+        <w:t>backup local and psql to render.</w:t>
       </w:r>
     </w:p>
     <w:p>
@@ -1967,7 +2066,7 @@
         </w:numPr>
       </w:pPr>
       <w:r>
-        <w:t>Likely that try config[‘crawling’][‘headless]: True will need to be False</w:t>
+        <w:t>Commands are in Security folder.</w:t>
       </w:r>
     </w:p>
     <w:p>
@@ -1979,7 +2078,7 @@
         </w:numPr>
       </w:pPr>
       <w:r>
-        <w:t>fb.py</w:t>
+        <w:t>alter database for changing UTC to PST:</w:t>
       </w:r>
     </w:p>
     <w:p>
@@ -1991,106 +2090,7 @@
         </w:numPr>
       </w:pPr>
       <w:r>
-        <w:t>Need to change config[‘crawling’][‘headless’]: False. Facebook is just a pain in the ass.</w:t>
-      </w:r>
-    </w:p>
-    <w:p>
-      <w:pPr>
-        <w:pStyle w:val="ListParagraph"/>
-        <w:numPr>
-          <w:ilvl w:val="0"/>
-          <w:numId w:val="20"/>
-        </w:numPr>
-      </w:pPr>
-      <w:r>
-        <w:t xml:space="preserve">db.py </w:t>
-      </w:r>
-    </w:p>
-    <w:p>
-      <w:pPr>
-        <w:pStyle w:val="ListParagraph"/>
-        <w:numPr>
-          <w:ilvl w:val="1"/>
-          <w:numId w:val="20"/>
-        </w:numPr>
-      </w:pPr>
-      <w:r>
-        <w:t>to dedup the database</w:t>
-      </w:r>
-    </w:p>
-    <w:p>
-      <w:pPr>
-        <w:pStyle w:val="ListParagraph"/>
-        <w:numPr>
-          <w:ilvl w:val="0"/>
-          <w:numId w:val="20"/>
-        </w:numPr>
-      </w:pPr>
-      <w:r>
-        <w:t>clean_up.py</w:t>
-      </w:r>
-    </w:p>
-    <w:p>
-      <w:pPr>
-        <w:pStyle w:val="ListParagraph"/>
-        <w:numPr>
-          <w:ilvl w:val="0"/>
-          <w:numId w:val="20"/>
-        </w:numPr>
-      </w:pPr>
-      <w:r>
-        <w:t>dedup_llm.py</w:t>
-      </w:r>
-    </w:p>
-    <w:p>
-      <w:pPr>
-        <w:pStyle w:val="ListParagraph"/>
-        <w:numPr>
-          <w:ilvl w:val="0"/>
-          <w:numId w:val="20"/>
-        </w:numPr>
-      </w:pPr>
-      <w:r>
-        <w:t>app.py</w:t>
-      </w:r>
-    </w:p>
-    <w:p>
-      <w:pPr>
-        <w:pStyle w:val="ListParagraph"/>
-        <w:numPr>
-          <w:ilvl w:val="1"/>
-          <w:numId w:val="20"/>
-        </w:numPr>
-      </w:pPr>
-      <w:r>
-        <w:t>Check and make sure it is running fine on Render</w:t>
-      </w:r>
-    </w:p>
-    <w:p>
-      <w:pPr>
-        <w:pStyle w:val="ListParagraph"/>
-        <w:numPr>
-          <w:ilvl w:val="0"/>
-          <w:numId w:val="20"/>
-        </w:numPr>
-      </w:pPr>
-      <w:r>
-        <w:t>m</w:t>
-      </w:r>
-      <w:r>
-        <w:t>ain.py</w:t>
-      </w:r>
-    </w:p>
-    <w:p>
-      <w:pPr>
-        <w:pStyle w:val="ListParagraph"/>
-        <w:numPr>
-          <w:ilvl w:val="1"/>
-          <w:numId w:val="20"/>
-        </w:numPr>
-      </w:pPr>
-      <w:r>
-        <w:t>Check and make sure it is running fine on Render.</w:t>
+        <w:t>commands are in Security folder</w:t>
       </w:r>
     </w:p>
     <w:p>

</xml_diff>

<commit_message>
Fixed regex bug on emails.py for the collective
</commit_message>
<xml_diff>
--- a/documentation/Design Document for Social Dance Calendar App.docx
+++ b/documentation/Design Document for Social Dance Calendar App.docx
@@ -27,7 +27,15 @@
     </w:p>
     <w:p>
       <w:r>
-        <w:t xml:space="preserve">Whenever you start looking for who is doing what in social dancing, you have to go to a large number of sites. The information is often outdated, incorrect, etc. People that are in that local area know the drill and where to go on the internet, but somebody coming in cold from the outside, does not. </w:t>
+        <w:t xml:space="preserve">Whenever you start looking for who is doing what in social dancing, you </w:t>
+      </w:r>
+      <w:proofErr w:type="gramStart"/>
+      <w:r>
+        <w:t>have to</w:t>
+      </w:r>
+      <w:proofErr w:type="gramEnd"/>
+      <w:r>
+        <w:t xml:space="preserve"> go to a large number of sites. The information is often outdated, incorrect, etc. People that are in that local area know the drill and where to go on the internet, but somebody coming in cold from the outside, does not. </w:t>
       </w:r>
     </w:p>
     <w:p/>
@@ -41,10 +49,34 @@
     </w:p>
     <w:p>
       <w:r>
-        <w:t xml:space="preserve">I want to take a list of key words and urls, provide those to a LLM to judge if there is content that is helpful for building this calendar. </w:t>
-      </w:r>
-      <w:r>
-        <w:t xml:space="preserve">The results of this judging process returns a JSON file that is then stored in a series of JSON tables. </w:t>
+        <w:t xml:space="preserve">I want to take a list of key words and </w:t>
+      </w:r>
+      <w:proofErr w:type="spellStart"/>
+      <w:r>
+        <w:t>urls</w:t>
+      </w:r>
+      <w:proofErr w:type="spellEnd"/>
+      <w:r>
+        <w:t xml:space="preserve">, provide those to a LLM to judge if there is content that is helpful for building this calendar. </w:t>
+      </w:r>
+      <w:r>
+        <w:t xml:space="preserve">The </w:t>
+      </w:r>
+      <w:proofErr w:type="gramStart"/>
+      <w:r>
+        <w:t>results</w:t>
+      </w:r>
+      <w:proofErr w:type="gramEnd"/>
+      <w:r>
+        <w:t xml:space="preserve"> of this judging process </w:t>
+      </w:r>
+      <w:proofErr w:type="gramStart"/>
+      <w:r>
+        <w:t>returns</w:t>
+      </w:r>
+      <w:proofErr w:type="gramEnd"/>
+      <w:r>
+        <w:t xml:space="preserve"> a JSON file that is then stored in a series of JSON tables. </w:t>
       </w:r>
       <w:r>
         <w:t xml:space="preserve">Then the app provides a report / calendar with the names, locations, times, description, and cost for the events. </w:t>
@@ -52,13 +84,62 @@
     </w:p>
     <w:p>
       <w:r>
-        <w:t xml:space="preserve">This actually 2 different applications that work together. The first is the one that goes out and gets the information and populates the sql tables. </w:t>
-      </w:r>
-      <w:r>
-        <w:t>Lets call that Get_Info. The second</w:t>
-      </w:r>
-      <w:r>
-        <w:t xml:space="preserve"> one is a web app that queries the database based on a chat interface on the web. Lets call that Display_Info.</w:t>
+        <w:t xml:space="preserve">This </w:t>
+      </w:r>
+      <w:proofErr w:type="gramStart"/>
+      <w:r>
+        <w:t>actually 2</w:t>
+      </w:r>
+      <w:proofErr w:type="gramEnd"/>
+      <w:r>
+        <w:t xml:space="preserve"> different applications that work together. The first is the one that goes out and gets the information and populates the </w:t>
+      </w:r>
+      <w:proofErr w:type="spellStart"/>
+      <w:r>
+        <w:t>sql</w:t>
+      </w:r>
+      <w:proofErr w:type="spellEnd"/>
+      <w:r>
+        <w:t xml:space="preserve"> tables. </w:t>
+      </w:r>
+      <w:proofErr w:type="spellStart"/>
+      <w:proofErr w:type="gramStart"/>
+      <w:r>
+        <w:t>Lets</w:t>
+      </w:r>
+      <w:proofErr w:type="spellEnd"/>
+      <w:proofErr w:type="gramEnd"/>
+      <w:r>
+        <w:t xml:space="preserve"> call that </w:t>
+      </w:r>
+      <w:proofErr w:type="spellStart"/>
+      <w:r>
+        <w:t>Get_Info</w:t>
+      </w:r>
+      <w:proofErr w:type="spellEnd"/>
+      <w:r>
+        <w:t>. The second</w:t>
+      </w:r>
+      <w:r>
+        <w:t xml:space="preserve"> one is a web app that queries the database based on a chat interface on the web. </w:t>
+      </w:r>
+      <w:proofErr w:type="spellStart"/>
+      <w:proofErr w:type="gramStart"/>
+      <w:r>
+        <w:t>Lets</w:t>
+      </w:r>
+      <w:proofErr w:type="spellEnd"/>
+      <w:proofErr w:type="gramEnd"/>
+      <w:r>
+        <w:t xml:space="preserve"> call that </w:t>
+      </w:r>
+      <w:proofErr w:type="spellStart"/>
+      <w:r>
+        <w:t>Display_Info</w:t>
+      </w:r>
+      <w:proofErr w:type="spellEnd"/>
+      <w:r>
+        <w:t>.</w:t>
       </w:r>
     </w:p>
     <w:p/>
@@ -88,9 +169,11 @@
       <w:pPr>
         <w:pStyle w:val="Heading3"/>
       </w:pPr>
+      <w:proofErr w:type="spellStart"/>
       <w:r>
         <w:t>Get_Info</w:t>
       </w:r>
+      <w:proofErr w:type="spellEnd"/>
     </w:p>
     <w:p>
       <w:pPr>
@@ -109,10 +192,31 @@
         </w:numPr>
       </w:pPr>
       <w:r>
-        <w:t xml:space="preserve">List of urls in a </w:t>
-      </w:r>
-      <w:r>
-        <w:t>db table</w:t>
+        <w:t xml:space="preserve">List of </w:t>
+      </w:r>
+      <w:proofErr w:type="spellStart"/>
+      <w:r>
+        <w:t>urls</w:t>
+      </w:r>
+      <w:proofErr w:type="spellEnd"/>
+      <w:r>
+        <w:t xml:space="preserve"> </w:t>
+      </w:r>
+      <w:proofErr w:type="gramStart"/>
+      <w:r>
+        <w:t>in</w:t>
+      </w:r>
+      <w:proofErr w:type="gramEnd"/>
+      <w:r>
+        <w:t xml:space="preserve"> a </w:t>
+      </w:r>
+      <w:proofErr w:type="spellStart"/>
+      <w:r>
+        <w:t>db</w:t>
+      </w:r>
+      <w:proofErr w:type="spellEnd"/>
+      <w:r>
+        <w:t xml:space="preserve"> table</w:t>
       </w:r>
       <w:r>
         <w:t>.</w:t>
@@ -142,10 +246,23 @@
         </w:numPr>
       </w:pPr>
       <w:r>
-        <w:t xml:space="preserve">List of keywords in a </w:t>
-      </w:r>
-      <w:r>
-        <w:t>db table.</w:t>
+        <w:t xml:space="preserve">List of keywords </w:t>
+      </w:r>
+      <w:proofErr w:type="gramStart"/>
+      <w:r>
+        <w:t>in</w:t>
+      </w:r>
+      <w:proofErr w:type="gramEnd"/>
+      <w:r>
+        <w:t xml:space="preserve"> a </w:t>
+      </w:r>
+      <w:proofErr w:type="spellStart"/>
+      <w:r>
+        <w:t>db</w:t>
+      </w:r>
+      <w:proofErr w:type="spellEnd"/>
+      <w:r>
+        <w:t xml:space="preserve"> table.</w:t>
       </w:r>
     </w:p>
     <w:p>
@@ -156,8 +273,13 @@
           <w:numId w:val="1"/>
         </w:numPr>
       </w:pPr>
-      <w:r>
-        <w:t xml:space="preserve">First </w:t>
+      <w:proofErr w:type="gramStart"/>
+      <w:r>
+        <w:t>First</w:t>
+      </w:r>
+      <w:proofErr w:type="gramEnd"/>
+      <w:r>
+        <w:t xml:space="preserve"> </w:t>
       </w:r>
       <w:r>
         <w:t>column</w:t>
@@ -169,7 +291,15 @@
         <w:t xml:space="preserve"> (city state country)</w:t>
       </w:r>
       <w:r>
-        <w:t xml:space="preserve">. Second </w:t>
+        <w:t xml:space="preserve">. </w:t>
+      </w:r>
+      <w:proofErr w:type="gramStart"/>
+      <w:r>
+        <w:t>Second</w:t>
+      </w:r>
+      <w:proofErr w:type="gramEnd"/>
+      <w:r>
+        <w:t xml:space="preserve"> </w:t>
       </w:r>
       <w:r>
         <w:t>column</w:t>
@@ -190,13 +320,39 @@
         <w:t xml:space="preserve"> search term. For example </w:t>
       </w:r>
       <w:r>
-        <w:t xml:space="preserve">salsa would be ‘salsa social dance events’ </w:t>
-      </w:r>
-      <w:r>
-        <w:t xml:space="preserve"> or what ever makes sense based on what we are searching for. For example, </w:t>
-      </w:r>
-      <w:r>
-        <w:t>running could be ‘running clubs’.</w:t>
+        <w:t>salsa would be ‘salsa social dance events</w:t>
+      </w:r>
+      <w:proofErr w:type="gramStart"/>
+      <w:r>
+        <w:t xml:space="preserve">’ </w:t>
+      </w:r>
+      <w:r>
+        <w:t xml:space="preserve"> or</w:t>
+      </w:r>
+      <w:proofErr w:type="gramEnd"/>
+      <w:r>
+        <w:t xml:space="preserve"> </w:t>
+      </w:r>
+      <w:proofErr w:type="spellStart"/>
+      <w:proofErr w:type="gramStart"/>
+      <w:r>
+        <w:t>what ever</w:t>
+      </w:r>
+      <w:proofErr w:type="spellEnd"/>
+      <w:proofErr w:type="gramEnd"/>
+      <w:r>
+        <w:t xml:space="preserve"> makes sense based on what we are searching for. For example, </w:t>
+      </w:r>
+      <w:r>
+        <w:t xml:space="preserve">running could be ‘running </w:t>
+      </w:r>
+      <w:proofErr w:type="gramStart"/>
+      <w:r>
+        <w:t>clubs’</w:t>
+      </w:r>
+      <w:proofErr w:type="gramEnd"/>
+      <w:r>
+        <w:t>.</w:t>
       </w:r>
     </w:p>
     <w:p>
@@ -223,8 +379,13 @@
       <w:r>
         <w:t xml:space="preserve"> that there will be links to other pages that we will want to include in our </w:t>
       </w:r>
-      <w:r>
-        <w:t>urls that we give to Clean Up.</w:t>
+      <w:proofErr w:type="spellStart"/>
+      <w:r>
+        <w:t>urls</w:t>
+      </w:r>
+      <w:proofErr w:type="spellEnd"/>
+      <w:r>
+        <w:t xml:space="preserve"> that we give to Clean Up.</w:t>
       </w:r>
       <w:r>
         <w:t xml:space="preserve"> Only go 3 levels deep. </w:t>
@@ -245,16 +406,45 @@
       <w:r>
         <w:t xml:space="preserve">generating the </w:t>
       </w:r>
-      <w:r>
-        <w:t xml:space="preserve">urls. It was quite stochastic. Sometimes good, sometimes terrible. With the same prompt, Google was not good either. I am pretty suspicious that what I need to do is create a </w:t>
-      </w:r>
-      <w:r>
-        <w:t xml:space="preserve">series of keywords and then use Google NOT OpenAI to generate those urls. </w:t>
-      </w:r>
-    </w:p>
-    <w:p>
-      <w:r>
-        <w:t>We should also be picking up special events like SwingCouver or local workshops.</w:t>
+      <w:proofErr w:type="spellStart"/>
+      <w:r>
+        <w:t>urls</w:t>
+      </w:r>
+      <w:proofErr w:type="spellEnd"/>
+      <w:r>
+        <w:t xml:space="preserve">. It was quite stochastic. Sometimes good, sometimes terrible. With the same prompt, Google was not good either. I am </w:t>
+      </w:r>
+      <w:proofErr w:type="gramStart"/>
+      <w:r>
+        <w:t>pretty suspicious</w:t>
+      </w:r>
+      <w:proofErr w:type="gramEnd"/>
+      <w:r>
+        <w:t xml:space="preserve"> that what I need to do is create a </w:t>
+      </w:r>
+      <w:r>
+        <w:t xml:space="preserve">series of keywords and then use Google NOT OpenAI to generate those </w:t>
+      </w:r>
+      <w:proofErr w:type="spellStart"/>
+      <w:r>
+        <w:t>urls</w:t>
+      </w:r>
+      <w:proofErr w:type="spellEnd"/>
+      <w:r>
+        <w:t xml:space="preserve">. </w:t>
+      </w:r>
+    </w:p>
+    <w:p>
+      <w:r>
+        <w:t xml:space="preserve">We should also be picking up special events like </w:t>
+      </w:r>
+      <w:proofErr w:type="spellStart"/>
+      <w:r>
+        <w:t>SwingCouver</w:t>
+      </w:r>
+      <w:proofErr w:type="spellEnd"/>
+      <w:r>
+        <w:t xml:space="preserve"> or local workshops.</w:t>
       </w:r>
       <w:r>
         <w:t xml:space="preserve"> This may require us to go beyond the first page. I think we should take the top 20 hits for each </w:t>
@@ -309,7 +499,23 @@
         <w:t>Input</w:t>
       </w:r>
       <w:r>
-        <w:t xml:space="preserve"> comes a list urls.</w:t>
+        <w:t xml:space="preserve"> comes a </w:t>
+      </w:r>
+      <w:proofErr w:type="gramStart"/>
+      <w:r>
+        <w:t>list</w:t>
+      </w:r>
+      <w:proofErr w:type="gramEnd"/>
+      <w:r>
+        <w:t xml:space="preserve"> </w:t>
+      </w:r>
+      <w:proofErr w:type="spellStart"/>
+      <w:r>
+        <w:t>urls</w:t>
+      </w:r>
+      <w:proofErr w:type="spellEnd"/>
+      <w:r>
+        <w:t>.</w:t>
       </w:r>
     </w:p>
     <w:p>
@@ -328,7 +534,15 @@
         <w:t xml:space="preserve">We should default to today and one week from today. </w:t>
       </w:r>
       <w:r>
-        <w:t xml:space="preserve">The user could put their own date range in if they want. We would use a LLM to parse that. </w:t>
+        <w:t xml:space="preserve">The user could put their own date range in if they want. We would use </w:t>
+      </w:r>
+      <w:proofErr w:type="gramStart"/>
+      <w:r>
+        <w:t>a LLM</w:t>
+      </w:r>
+      <w:proofErr w:type="gramEnd"/>
+      <w:r>
+        <w:t xml:space="preserve"> to parse that. </w:t>
       </w:r>
     </w:p>
     <w:p/>
@@ -353,9 +567,11 @@
       <w:pPr>
         <w:pStyle w:val="Heading3"/>
       </w:pPr>
+      <w:proofErr w:type="spellStart"/>
       <w:r>
         <w:t>Display_Info</w:t>
       </w:r>
+      <w:proofErr w:type="spellEnd"/>
     </w:p>
     <w:p>
       <w:pPr>
@@ -370,7 +586,28 @@
         <w:t>A function will be written that creates the output report.</w:t>
       </w:r>
       <w:r>
-        <w:t xml:space="preserve"> This queries the above tables. It has the chat interface from which it generates the sql query.</w:t>
+        <w:t xml:space="preserve"> </w:t>
+      </w:r>
+      <w:proofErr w:type="gramStart"/>
+      <w:r>
+        <w:t>This</w:t>
+      </w:r>
+      <w:proofErr w:type="gramEnd"/>
+      <w:r>
+        <w:t xml:space="preserve"> queries the above tables. It has the chat interface from which it generates </w:t>
+      </w:r>
+      <w:proofErr w:type="gramStart"/>
+      <w:r>
+        <w:t xml:space="preserve">the </w:t>
+      </w:r>
+      <w:proofErr w:type="spellStart"/>
+      <w:r>
+        <w:t>sql</w:t>
+      </w:r>
+      <w:proofErr w:type="spellEnd"/>
+      <w:proofErr w:type="gramEnd"/>
+      <w:r>
+        <w:t xml:space="preserve"> query.</w:t>
       </w:r>
     </w:p>
     <w:p/>
@@ -446,7 +683,31 @@
     </w:p>
     <w:p>
       <w:r>
-        <w:t>I, Lindsay Moir, a 69 year old male is the primary stakeholder. If this application is sufficiently accurate, comprehensive, and easy to use I will provide it to people initially in the Victoria, BC, Canada dance community to use. I will require it to make money at some point. There will be costs for hosting the application. I also need to generate some income and am getting fairly pessimistic that I will be able to find work in the data science area due to my age and preferences. I do not want to work a full time job.</w:t>
+        <w:t xml:space="preserve">I, Lindsay Moir, a </w:t>
+      </w:r>
+      <w:proofErr w:type="gramStart"/>
+      <w:r>
+        <w:t>69 year old</w:t>
+      </w:r>
+      <w:proofErr w:type="gramEnd"/>
+      <w:r>
+        <w:t xml:space="preserve"> male is the primary stakeholder. If this application is sufficiently accurate, comprehensive, and easy to use I will provide it to people initially in the Victoria, BC, Canada dance community to use. I will require it to make money at some point. There will be costs for hosting the application. I also need to generate some income and am getting </w:t>
+      </w:r>
+      <w:proofErr w:type="gramStart"/>
+      <w:r>
+        <w:t>fairly pessimistic</w:t>
+      </w:r>
+      <w:proofErr w:type="gramEnd"/>
+      <w:r>
+        <w:t xml:space="preserve"> that I will be able to find work in the data science area due to my age and preferences. I do not want to work a </w:t>
+      </w:r>
+      <w:proofErr w:type="gramStart"/>
+      <w:r>
+        <w:t>full time</w:t>
+      </w:r>
+      <w:proofErr w:type="gramEnd"/>
+      <w:r>
+        <w:t xml:space="preserve"> job.</w:t>
       </w:r>
     </w:p>
     <w:p>
@@ -461,9 +722,11 @@
       </w:r>
     </w:p>
     <w:p>
+      <w:proofErr w:type="spellStart"/>
       <w:r>
         <w:t>Get_Info</w:t>
       </w:r>
+      <w:proofErr w:type="spellEnd"/>
     </w:p>
     <w:p>
       <w:pPr>
@@ -483,19 +746,37 @@
         <w:t xml:space="preserve">, I want to </w:t>
       </w:r>
       <w:r>
-        <w:t xml:space="preserve">start a job that looks at the urls that I give it </w:t>
-      </w:r>
-      <w:r>
-        <w:t xml:space="preserve">plus the other urls that it finds during a google search and populate the SQL database with the latest information. This can take as long as </w:t>
+        <w:t xml:space="preserve">start a job that looks at the </w:t>
+      </w:r>
+      <w:proofErr w:type="spellStart"/>
+      <w:r>
+        <w:t>urls</w:t>
+      </w:r>
+      <w:proofErr w:type="spellEnd"/>
+      <w:r>
+        <w:t xml:space="preserve"> that I give it </w:t>
+      </w:r>
+      <w:r>
+        <w:t xml:space="preserve">plus the other </w:t>
+      </w:r>
+      <w:proofErr w:type="spellStart"/>
+      <w:r>
+        <w:t>urls</w:t>
+      </w:r>
+      <w:proofErr w:type="spellEnd"/>
+      <w:r>
+        <w:t xml:space="preserve"> that it finds during a google search and populate the SQL database with the latest information. This can take as long as </w:t>
       </w:r>
       <w:r>
         <w:t xml:space="preserve">5 minutes to run. </w:t>
       </w:r>
     </w:p>
     <w:p>
+      <w:proofErr w:type="spellStart"/>
       <w:r>
         <w:t>Display_Info</w:t>
       </w:r>
+      <w:proofErr w:type="spellEnd"/>
     </w:p>
     <w:p>
       <w:pPr>
@@ -523,17 +804,38 @@
       <w:r>
         <w:t xml:space="preserve">Initially </w:t>
       </w:r>
+      <w:proofErr w:type="gramStart"/>
       <w:r>
         <w:t xml:space="preserve">the </w:t>
       </w:r>
       <w:r>
-        <w:t xml:space="preserve"> application </w:t>
-      </w:r>
-      <w:r>
-        <w:t xml:space="preserve">(Display_info) </w:t>
-      </w:r>
-      <w:r>
-        <w:t xml:space="preserve">will assume that their location that they are interested in is, the IP address that they are at. They will be asked to confirm that. </w:t>
+        <w:t xml:space="preserve"> application</w:t>
+      </w:r>
+      <w:proofErr w:type="gramEnd"/>
+      <w:r>
+        <w:t xml:space="preserve"> </w:t>
+      </w:r>
+      <w:r>
+        <w:t>(</w:t>
+      </w:r>
+      <w:proofErr w:type="spellStart"/>
+      <w:r>
+        <w:t>Display_info</w:t>
+      </w:r>
+      <w:proofErr w:type="spellEnd"/>
+      <w:r>
+        <w:t xml:space="preserve">) </w:t>
+      </w:r>
+      <w:r>
+        <w:t xml:space="preserve">will assume that their location that they are interested in </w:t>
+      </w:r>
+      <w:proofErr w:type="gramStart"/>
+      <w:r>
+        <w:t>is,</w:t>
+      </w:r>
+      <w:proofErr w:type="gramEnd"/>
+      <w:r>
+        <w:t xml:space="preserve"> the IP address that they are at. They will be asked to confirm that. </w:t>
       </w:r>
     </w:p>
     <w:p>
@@ -548,10 +850,18 @@
         <w:t xml:space="preserve">Eventually during </w:t>
       </w:r>
       <w:r>
-        <w:t xml:space="preserve">this chat </w:t>
-      </w:r>
-      <w:r>
-        <w:t xml:space="preserve"> process of the user inputting text and the LLM prompting the user, I will have the name of the city, the province, and the country</w:t>
+        <w:t xml:space="preserve">this </w:t>
+      </w:r>
+      <w:proofErr w:type="gramStart"/>
+      <w:r>
+        <w:t xml:space="preserve">chat </w:t>
+      </w:r>
+      <w:r>
+        <w:t xml:space="preserve"> process</w:t>
+      </w:r>
+      <w:proofErr w:type="gramEnd"/>
+      <w:r>
+        <w:t xml:space="preserve"> of the user inputting text and the LLM prompting the user, I will have the name of the city, the province, and the country</w:t>
       </w:r>
       <w:r>
         <w:t>. I will have the activity that he /she is interested in (currently dance</w:t>
@@ -575,7 +885,15 @@
         <w:t xml:space="preserve">Once I have this information, then the appropriate information will be </w:t>
       </w:r>
       <w:r>
-        <w:t>given to the program to generate a sql query that answers the question and displays the results in calendar format.</w:t>
+        <w:t xml:space="preserve">given to the program to generate a </w:t>
+      </w:r>
+      <w:proofErr w:type="spellStart"/>
+      <w:r>
+        <w:t>sql</w:t>
+      </w:r>
+      <w:proofErr w:type="spellEnd"/>
+      <w:r>
+        <w:t xml:space="preserve"> query that answers the question and displays the results in calendar format.</w:t>
       </w:r>
     </w:p>
     <w:p>
@@ -651,8 +969,17 @@
           <w:b/>
           <w:bCs/>
         </w:rPr>
-        <w:t>Finalized Requirements Update for Get_Info</w:t>
-      </w:r>
+        <w:t xml:space="preserve">Finalized Requirements Update for </w:t>
+      </w:r>
+      <w:proofErr w:type="spellStart"/>
+      <w:r>
+        <w:rPr>
+          <w:b/>
+          <w:bCs/>
+        </w:rPr>
+        <w:t>Get_Info</w:t>
+      </w:r>
+      <w:proofErr w:type="spellEnd"/>
     </w:p>
     <w:p>
       <w:r>
@@ -745,7 +1072,15 @@
         </w:numPr>
       </w:pPr>
       <w:r>
-        <w:t>Log the results of evaluation, including metadata like timestamps, referring pages, and ranking of relevance (True, False, NaN).</w:t>
+        <w:t xml:space="preserve">Log the results of evaluation, including metadata like timestamps, referring pages, and ranking of relevance (True, False, </w:t>
+      </w:r>
+      <w:proofErr w:type="spellStart"/>
+      <w:r>
+        <w:t>NaN</w:t>
+      </w:r>
+      <w:proofErr w:type="spellEnd"/>
+      <w:r>
+        <w:t>).</w:t>
       </w:r>
     </w:p>
     <w:p>
@@ -901,7 +1236,15 @@
         </w:numPr>
       </w:pPr>
       <w:r>
-        <w:t>For newly discovered URLs from the Google search:</w:t>
+        <w:t xml:space="preserve">For newly discovered URLs from </w:t>
+      </w:r>
+      <w:proofErr w:type="gramStart"/>
+      <w:r>
+        <w:t>the Google</w:t>
+      </w:r>
+      <w:proofErr w:type="gramEnd"/>
+      <w:r>
+        <w:t xml:space="preserve"> search:</w:t>
       </w:r>
     </w:p>
     <w:p>
@@ -1020,13 +1363,22 @@
           <w:numId w:val="3"/>
         </w:numPr>
       </w:pPr>
+      <w:proofErr w:type="spellStart"/>
       <w:r>
         <w:rPr>
           <w:b/>
           <w:bCs/>
         </w:rPr>
         <w:lastRenderedPageBreak/>
-        <w:t>NaN (Nonexistent)</w:t>
+        <w:t>NaN</w:t>
+      </w:r>
+      <w:proofErr w:type="spellEnd"/>
+      <w:r>
+        <w:rPr>
+          <w:b/>
+          <w:bCs/>
+        </w:rPr>
+        <w:t xml:space="preserve"> (Nonexistent)</w:t>
       </w:r>
       <w:r>
         <w:t>: Invalid or broken links.</w:t>
@@ -1258,7 +1610,15 @@
         <w:t>URL Metadata Table</w:t>
       </w:r>
       <w:r>
-        <w:t>: Logs details about each URL (e.g., address, status, relevance score, last visited date, referring URL, visit count, errors).</w:t>
+        <w:t xml:space="preserve">: Logs details about each URL (e.g., address, status, relevance score, last visited date, </w:t>
+      </w:r>
+      <w:proofErr w:type="gramStart"/>
+      <w:r>
+        <w:t>referring</w:t>
+      </w:r>
+      <w:proofErr w:type="gramEnd"/>
+      <w:r>
+        <w:t xml:space="preserve"> URL, visit count, errors).</w:t>
       </w:r>
     </w:p>
     <w:p>
@@ -1312,7 +1672,15 @@
         <w:t>Google Search Integration</w:t>
       </w:r>
       <w:r>
-        <w:t>: Use tools like SerpAPI or Google Programmable Search Engine to automate keyword searches and retrieve result URLs.</w:t>
+        <w:t xml:space="preserve">: Use tools like </w:t>
+      </w:r>
+      <w:proofErr w:type="spellStart"/>
+      <w:r>
+        <w:t>SerpAPI</w:t>
+      </w:r>
+      <w:proofErr w:type="spellEnd"/>
+      <w:r>
+        <w:t xml:space="preserve"> or Google Programmable Search Engine to automate keyword searches and retrieve result URLs.</w:t>
       </w:r>
     </w:p>
     <w:p>
@@ -1523,7 +1891,15 @@
         </w:numPr>
       </w:pPr>
       <w:r>
-        <w:t>Track and log how the system adapts to changes in website structures or invalid pages.</w:t>
+        <w:t xml:space="preserve">Track and </w:t>
+      </w:r>
+      <w:proofErr w:type="gramStart"/>
+      <w:r>
+        <w:t>log</w:t>
+      </w:r>
+      <w:proofErr w:type="gramEnd"/>
+      <w:r>
+        <w:t xml:space="preserve"> how the system adapts to changes in website structures or invalid pages.</w:t>
       </w:r>
     </w:p>
     <w:p>
@@ -1661,6 +2037,7 @@
       <w:r>
         <w:t xml:space="preserve">This update ensures the </w:t>
       </w:r>
+      <w:proofErr w:type="spellStart"/>
       <w:r>
         <w:rPr>
           <w:b/>
@@ -1668,6 +2045,7 @@
         </w:rPr>
         <w:t>Get_Info</w:t>
       </w:r>
+      <w:proofErr w:type="spellEnd"/>
       <w:r>
         <w:t xml:space="preserve"> system dynamically discovers and adapts to new content while maintaining a robust logging and evaluation mechanism. Let me know if additional refinements are required!</w:t>
       </w:r>
@@ -1683,7 +2061,15 @@
       </w:pPr>
       <w:r>
         <w:lastRenderedPageBreak/>
-        <w:t>Processing Order To Load Database</w:t>
+        <w:t xml:space="preserve">Processing Order </w:t>
+      </w:r>
+      <w:proofErr w:type="gramStart"/>
+      <w:r>
+        <w:t>To</w:t>
+      </w:r>
+      <w:proofErr w:type="gramEnd"/>
+      <w:r>
+        <w:t xml:space="preserve"> Load Database</w:t>
       </w:r>
     </w:p>
     <w:p>
@@ -1711,8 +2097,23 @@
           <w:numId w:val="20"/>
         </w:numPr>
       </w:pPr>
-      <w:r>
-        <w:t>config[‘llm’][‘provider’]</w:t>
+      <w:proofErr w:type="gramStart"/>
+      <w:r>
+        <w:t>config[‘</w:t>
+      </w:r>
+      <w:proofErr w:type="spellStart"/>
+      <w:proofErr w:type="gramEnd"/>
+      <w:r>
+        <w:t>llm</w:t>
+      </w:r>
+      <w:proofErr w:type="spellEnd"/>
+      <w:proofErr w:type="gramStart"/>
+      <w:r>
+        <w:t>’][</w:t>
+      </w:r>
+      <w:proofErr w:type="gramEnd"/>
+      <w:r>
+        <w:t>‘provider’]</w:t>
       </w:r>
       <w:r>
         <w:t>:</w:t>
@@ -1730,7 +2131,31 @@
         </w:numPr>
       </w:pPr>
       <w:r>
-        <w:t xml:space="preserve"> config[‘testing’][‘drop_tables’]: </w:t>
+        <w:t xml:space="preserve"> </w:t>
+      </w:r>
+      <w:proofErr w:type="gramStart"/>
+      <w:r>
+        <w:t>config[‘</w:t>
+      </w:r>
+      <w:proofErr w:type="gramEnd"/>
+      <w:r>
+        <w:t>testing</w:t>
+      </w:r>
+      <w:proofErr w:type="gramStart"/>
+      <w:r>
+        <w:t>’][</w:t>
+      </w:r>
+      <w:proofErr w:type="gramEnd"/>
+      <w:r>
+        <w:t>‘</w:t>
+      </w:r>
+      <w:proofErr w:type="spellStart"/>
+      <w:r>
+        <w:t>drop_tables</w:t>
+      </w:r>
+      <w:proofErr w:type="spellEnd"/>
+      <w:r>
+        <w:t xml:space="preserve">’]: </w:t>
       </w:r>
       <w:r>
         <w:t>False</w:t>
@@ -1769,7 +2194,15 @@
         </w:numPr>
       </w:pPr>
       <w:r>
-        <w:t>Check and make sure there is something in that .csv after</w:t>
+        <w:t xml:space="preserve">Check and make sure there </w:t>
+      </w:r>
+      <w:proofErr w:type="gramStart"/>
+      <w:r>
+        <w:t>is</w:t>
+      </w:r>
+      <w:proofErr w:type="gramEnd"/>
+      <w:r>
+        <w:t xml:space="preserve"> something in that .csv after</w:t>
       </w:r>
       <w:r>
         <w:t xml:space="preserve"> you run this.</w:t>
@@ -1832,7 +2265,51 @@
         </w:numPr>
       </w:pPr>
       <w:r>
-        <w:t>Likely that the oauth screen will come up. Can’t run this headless.</w:t>
+        <w:t xml:space="preserve">Likely that the </w:t>
+      </w:r>
+      <w:proofErr w:type="spellStart"/>
+      <w:r>
+        <w:t>oauth</w:t>
+      </w:r>
+      <w:proofErr w:type="spellEnd"/>
+      <w:r>
+        <w:t xml:space="preserve"> screen will come up. </w:t>
+      </w:r>
+      <w:proofErr w:type="gramStart"/>
+      <w:r>
+        <w:t>Can’t</w:t>
+      </w:r>
+      <w:proofErr w:type="gramEnd"/>
+      <w:r>
+        <w:t xml:space="preserve"> run this headless.</w:t>
+      </w:r>
+    </w:p>
+    <w:p>
+      <w:pPr>
+        <w:pStyle w:val="ListParagraph"/>
+        <w:numPr>
+          <w:ilvl w:val="1"/>
+          <w:numId w:val="20"/>
+        </w:numPr>
+      </w:pPr>
+      <w:r>
+        <w:t xml:space="preserve">try </w:t>
+      </w:r>
+      <w:proofErr w:type="gramStart"/>
+      <w:r>
+        <w:t>config[‘</w:t>
+      </w:r>
+      <w:proofErr w:type="gramEnd"/>
+      <w:r>
+        <w:t>crawling</w:t>
+      </w:r>
+      <w:proofErr w:type="gramStart"/>
+      <w:r>
+        <w:t>’][</w:t>
+      </w:r>
+      <w:proofErr w:type="gramEnd"/>
+      <w:r>
+        <w:t>‘headless]: True</w:t>
       </w:r>
     </w:p>
     <w:p>
@@ -1844,7 +2321,71 @@
         </w:numPr>
       </w:pPr>
       <w:r>
-        <w:t>try config[‘crawling’][‘headless]: True</w:t>
+        <w:t>rd_ext.py</w:t>
+      </w:r>
+    </w:p>
+    <w:p>
+      <w:pPr>
+        <w:pStyle w:val="ListParagraph"/>
+        <w:numPr>
+          <w:ilvl w:val="1"/>
+          <w:numId w:val="20"/>
+        </w:numPr>
+      </w:pPr>
+      <w:r>
+        <w:t xml:space="preserve">reads </w:t>
+      </w:r>
+      <w:proofErr w:type="gramStart"/>
+      <w:r>
+        <w:t>config[‘</w:t>
+      </w:r>
+      <w:proofErr w:type="gramEnd"/>
+      <w:r>
+        <w:t>input</w:t>
+      </w:r>
+      <w:proofErr w:type="gramStart"/>
+      <w:r>
+        <w:t>’][</w:t>
+      </w:r>
+      <w:proofErr w:type="gramEnd"/>
+      <w:r>
+        <w:t>‘’</w:t>
+      </w:r>
+      <w:proofErr w:type="spellStart"/>
+      <w:r>
+        <w:t>edge_cases</w:t>
+      </w:r>
+      <w:proofErr w:type="spellEnd"/>
+      <w:r>
+        <w:t xml:space="preserve">’] a .csv with odd </w:t>
+      </w:r>
+      <w:proofErr w:type="spellStart"/>
+      <w:r>
+        <w:t>urls</w:t>
+      </w:r>
+      <w:proofErr w:type="spellEnd"/>
+      <w:r>
+        <w:t>. Check if first before running.</w:t>
+      </w:r>
+      <w:r>
+        <w:t xml:space="preserve"> </w:t>
+      </w:r>
+    </w:p>
+    <w:p>
+      <w:pPr>
+        <w:pStyle w:val="ListParagraph"/>
+        <w:numPr>
+          <w:ilvl w:val="1"/>
+          <w:numId w:val="20"/>
+        </w:numPr>
+      </w:pPr>
+      <w:proofErr w:type="gramStart"/>
+      <w:r>
+        <w:t>Writes</w:t>
+      </w:r>
+      <w:proofErr w:type="gramEnd"/>
+      <w:r>
+        <w:t xml:space="preserve"> to the database</w:t>
       </w:r>
     </w:p>
     <w:p>
@@ -1856,7 +2397,7 @@
         </w:numPr>
       </w:pPr>
       <w:r>
-        <w:t>rd_ext.py</w:t>
+        <w:t>scraper.py</w:t>
       </w:r>
     </w:p>
     <w:p>
@@ -1868,10 +2409,35 @@
         </w:numPr>
       </w:pPr>
       <w:r>
-        <w:t>reads config[‘input’][‘’edge_cases’] a .csv with odd urls. Check if first before running.</w:t>
-      </w:r>
-      <w:r>
-        <w:t xml:space="preserve"> </w:t>
+        <w:t xml:space="preserve">Likely </w:t>
+      </w:r>
+      <w:proofErr w:type="gramStart"/>
+      <w:r>
+        <w:t>that try</w:t>
+      </w:r>
+      <w:proofErr w:type="gramEnd"/>
+      <w:r>
+        <w:t xml:space="preserve"> config[‘crawling</w:t>
+      </w:r>
+      <w:proofErr w:type="gramStart"/>
+      <w:r>
+        <w:t>’][</w:t>
+      </w:r>
+      <w:proofErr w:type="gramEnd"/>
+      <w:r>
+        <w:t>‘headless]: True</w:t>
+      </w:r>
+    </w:p>
+    <w:p>
+      <w:pPr>
+        <w:pStyle w:val="ListParagraph"/>
+        <w:numPr>
+          <w:ilvl w:val="0"/>
+          <w:numId w:val="20"/>
+        </w:numPr>
+      </w:pPr>
+      <w:r>
+        <w:t>fb.py</w:t>
       </w:r>
     </w:p>
     <w:p>
@@ -1883,7 +2449,23 @@
         </w:numPr>
       </w:pPr>
       <w:r>
-        <w:t>Writes to the database</w:t>
+        <w:t xml:space="preserve">Need to change </w:t>
+      </w:r>
+      <w:proofErr w:type="gramStart"/>
+      <w:r>
+        <w:t>config[‘</w:t>
+      </w:r>
+      <w:proofErr w:type="gramEnd"/>
+      <w:r>
+        <w:t>crawling</w:t>
+      </w:r>
+      <w:proofErr w:type="gramStart"/>
+      <w:r>
+        <w:t>’][</w:t>
+      </w:r>
+      <w:proofErr w:type="gramEnd"/>
+      <w:r>
+        <w:t>‘headless’]: False. Facebook is just a pain in the ass.</w:t>
       </w:r>
     </w:p>
     <w:p>
@@ -1895,7 +2477,7 @@
         </w:numPr>
       </w:pPr>
       <w:r>
-        <w:t>scraper.py</w:t>
+        <w:t xml:space="preserve">db.py </w:t>
       </w:r>
     </w:p>
     <w:p>
@@ -1907,7 +2489,15 @@
         </w:numPr>
       </w:pPr>
       <w:r>
-        <w:t>Likely that try config[‘crawling’][‘headless]: True will need to be False</w:t>
+        <w:t xml:space="preserve">to </w:t>
+      </w:r>
+      <w:proofErr w:type="spellStart"/>
+      <w:r>
+        <w:t>dedup</w:t>
+      </w:r>
+      <w:proofErr w:type="spellEnd"/>
+      <w:r>
+        <w:t xml:space="preserve"> the database</w:t>
       </w:r>
     </w:p>
     <w:p>
@@ -1919,7 +2509,43 @@
         </w:numPr>
       </w:pPr>
       <w:r>
-        <w:t>fb.py</w:t>
+        <w:t>clean_up.py</w:t>
+      </w:r>
+    </w:p>
+    <w:p>
+      <w:pPr>
+        <w:pStyle w:val="ListParagraph"/>
+        <w:numPr>
+          <w:ilvl w:val="0"/>
+          <w:numId w:val="20"/>
+        </w:numPr>
+      </w:pPr>
+      <w:r>
+        <w:t>dedup_llm.py</w:t>
+      </w:r>
+    </w:p>
+    <w:p>
+      <w:pPr>
+        <w:pStyle w:val="ListParagraph"/>
+        <w:numPr>
+          <w:ilvl w:val="0"/>
+          <w:numId w:val="20"/>
+        </w:numPr>
+      </w:pPr>
+      <w:r>
+        <w:t>irrelevant_rows.py</w:t>
+      </w:r>
+    </w:p>
+    <w:p>
+      <w:pPr>
+        <w:pStyle w:val="ListParagraph"/>
+        <w:numPr>
+          <w:ilvl w:val="0"/>
+          <w:numId w:val="20"/>
+        </w:numPr>
+      </w:pPr>
+      <w:r>
+        <w:t>app.py</w:t>
       </w:r>
     </w:p>
     <w:p>
@@ -1931,7 +2557,7 @@
         </w:numPr>
       </w:pPr>
       <w:r>
-        <w:t>Need to change config[‘crawling’][‘headless’]: False. Facebook is just a pain in the ass.</w:t>
+        <w:t>Check and make sure it is running fine on Render</w:t>
       </w:r>
     </w:p>
     <w:p>
@@ -1943,7 +2569,10 @@
         </w:numPr>
       </w:pPr>
       <w:r>
-        <w:t xml:space="preserve">db.py </w:t>
+        <w:t>m</w:t>
+      </w:r>
+      <w:r>
+        <w:t>ain.py</w:t>
       </w:r>
     </w:p>
     <w:p>
@@ -1955,7 +2584,7 @@
         </w:numPr>
       </w:pPr>
       <w:r>
-        <w:t>to dedup the database</w:t>
+        <w:t>Check and make sure it is running fine on Render.</w:t>
       </w:r>
     </w:p>
     <w:p>
@@ -1967,7 +2596,27 @@
         </w:numPr>
       </w:pPr>
       <w:r>
-        <w:t>clean_up.py</w:t>
+        <w:t xml:space="preserve">backup local and </w:t>
+      </w:r>
+      <w:proofErr w:type="spellStart"/>
+      <w:r>
+        <w:t>psql</w:t>
+      </w:r>
+      <w:proofErr w:type="spellEnd"/>
+      <w:r>
+        <w:t xml:space="preserve"> to render.</w:t>
+      </w:r>
+    </w:p>
+    <w:p>
+      <w:pPr>
+        <w:pStyle w:val="ListParagraph"/>
+        <w:numPr>
+          <w:ilvl w:val="1"/>
+          <w:numId w:val="20"/>
+        </w:numPr>
+      </w:pPr>
+      <w:r>
+        <w:t>Commands are in Security folder.</w:t>
       </w:r>
     </w:p>
     <w:p>
@@ -1979,31 +2628,7 @@
         </w:numPr>
       </w:pPr>
       <w:r>
-        <w:t>dedup_llm.py</w:t>
-      </w:r>
-    </w:p>
-    <w:p>
-      <w:pPr>
-        <w:pStyle w:val="ListParagraph"/>
-        <w:numPr>
-          <w:ilvl w:val="0"/>
-          <w:numId w:val="20"/>
-        </w:numPr>
-      </w:pPr>
-      <w:r>
-        <w:t>irrelevant_rows.py</w:t>
-      </w:r>
-    </w:p>
-    <w:p>
-      <w:pPr>
-        <w:pStyle w:val="ListParagraph"/>
-        <w:numPr>
-          <w:ilvl w:val="0"/>
-          <w:numId w:val="20"/>
-        </w:numPr>
-      </w:pPr>
-      <w:r>
-        <w:t>app.py</w:t>
+        <w:t>alter database for changing UTC to PST:</w:t>
       </w:r>
     </w:p>
     <w:p>
@@ -2015,81 +2640,6 @@
         </w:numPr>
       </w:pPr>
       <w:r>
-        <w:t>Check and make sure it is running fine on Render</w:t>
-      </w:r>
-    </w:p>
-    <w:p>
-      <w:pPr>
-        <w:pStyle w:val="ListParagraph"/>
-        <w:numPr>
-          <w:ilvl w:val="0"/>
-          <w:numId w:val="20"/>
-        </w:numPr>
-      </w:pPr>
-      <w:r>
-        <w:t>m</w:t>
-      </w:r>
-      <w:r>
-        <w:t>ain.py</w:t>
-      </w:r>
-    </w:p>
-    <w:p>
-      <w:pPr>
-        <w:pStyle w:val="ListParagraph"/>
-        <w:numPr>
-          <w:ilvl w:val="1"/>
-          <w:numId w:val="20"/>
-        </w:numPr>
-      </w:pPr>
-      <w:r>
-        <w:t>Check and make sure it is running fine on Render.</w:t>
-      </w:r>
-    </w:p>
-    <w:p>
-      <w:pPr>
-        <w:pStyle w:val="ListParagraph"/>
-        <w:numPr>
-          <w:ilvl w:val="0"/>
-          <w:numId w:val="20"/>
-        </w:numPr>
-      </w:pPr>
-      <w:r>
-        <w:t>backup local and psql to render.</w:t>
-      </w:r>
-    </w:p>
-    <w:p>
-      <w:pPr>
-        <w:pStyle w:val="ListParagraph"/>
-        <w:numPr>
-          <w:ilvl w:val="1"/>
-          <w:numId w:val="20"/>
-        </w:numPr>
-      </w:pPr>
-      <w:r>
-        <w:t>Commands are in Security folder.</w:t>
-      </w:r>
-    </w:p>
-    <w:p>
-      <w:pPr>
-        <w:pStyle w:val="ListParagraph"/>
-        <w:numPr>
-          <w:ilvl w:val="0"/>
-          <w:numId w:val="20"/>
-        </w:numPr>
-      </w:pPr>
-      <w:r>
-        <w:t>alter database for changing UTC to PST:</w:t>
-      </w:r>
-    </w:p>
-    <w:p>
-      <w:pPr>
-        <w:pStyle w:val="ListParagraph"/>
-        <w:numPr>
-          <w:ilvl w:val="1"/>
-          <w:numId w:val="20"/>
-        </w:numPr>
-      </w:pPr>
-      <w:r>
         <w:t>commands are in Security folder</w:t>
       </w:r>
     </w:p>
@@ -2104,43 +2654,28 @@
       </w:pPr>
       <w:r>
         <w:lastRenderedPageBreak/>
-        <w:t>Fixes That Need To Be Done</w:t>
+        <w:t xml:space="preserve">Fixes That Need </w:t>
+      </w:r>
+      <w:proofErr w:type="gramStart"/>
+      <w:r>
+        <w:t>To</w:t>
+      </w:r>
+      <w:proofErr w:type="gramEnd"/>
+      <w:r>
+        <w:t xml:space="preserve"> Be Done</w:t>
       </w:r>
     </w:p>
     <w:p>
       <w:pPr>
         <w:pStyle w:val="Heading2"/>
       </w:pPr>
-      <w:r>
-        <w:t>Fix Eventbrite Events No Source</w:t>
-      </w:r>
-    </w:p>
-    <w:p>
-      <w:r>
-        <w:t xml:space="preserve">Put this in clean up. When there is nothing in source extract the source from the url. For example </w:t>
-      </w:r>
-    </w:p>
-    <w:p>
-      <w:hyperlink r:id="rId5" w:history="1">
-        <w:r>
-          <w:rPr>
-            <w:rStyle w:val="Hyperlink"/>
-          </w:rPr>
-          <w:t>https://www.eventbrite.com/e/tantra-speed-date-vancouver-meet-singles-speed-dating-tickets-1111282960249?aff=ebdssbdestsearch</w:t>
-        </w:r>
-      </w:hyperlink>
-    </w:p>
-    <w:p>
-      <w:r>
-        <w:t>You would extract ‘eventbrite’. That is the string after www and before .com.</w:t>
-      </w:r>
-    </w:p>
-    <w:p>
-      <w:pPr>
-        <w:pStyle w:val="Heading2"/>
-      </w:pPr>
-      <w:r>
-        <w:t>Urls Table and How We Create, Update, and Use that</w:t>
+      <w:proofErr w:type="spellStart"/>
+      <w:r>
+        <w:t>Urls</w:t>
+      </w:r>
+      <w:proofErr w:type="spellEnd"/>
+      <w:r>
+        <w:t xml:space="preserve"> Table and How We Create, Update, and Use that</w:t>
       </w:r>
     </w:p>
     <w:p>
@@ -2152,7 +2687,31 @@
         </w:numPr>
       </w:pPr>
       <w:r>
-        <w:t xml:space="preserve">I mark an url as relevant based on keywords. However, 99% of the time, if there is no event there the first time you look at a relevant url, on subsequent visits it is likely that there will not be any events. So, it does not make a lot of sense to burden the application with constantly going back to these urls. </w:t>
+        <w:t xml:space="preserve">I mark an </w:t>
+      </w:r>
+      <w:proofErr w:type="spellStart"/>
+      <w:r>
+        <w:t>url</w:t>
+      </w:r>
+      <w:proofErr w:type="spellEnd"/>
+      <w:r>
+        <w:t xml:space="preserve"> as relevant based on keywords. However, 99% of the time, if there is no event there the first time you look at a relevant </w:t>
+      </w:r>
+      <w:proofErr w:type="spellStart"/>
+      <w:r>
+        <w:t>url</w:t>
+      </w:r>
+      <w:proofErr w:type="spellEnd"/>
+      <w:r>
+        <w:t xml:space="preserve">, on subsequent visits it is likely that there will not be any events. So, it does not make a lot of sense to burden the application with constantly going back to these </w:t>
+      </w:r>
+      <w:proofErr w:type="spellStart"/>
+      <w:r>
+        <w:t>urls</w:t>
+      </w:r>
+      <w:proofErr w:type="spellEnd"/>
+      <w:r>
+        <w:t xml:space="preserve">. </w:t>
       </w:r>
     </w:p>
     <w:p>
@@ -2164,7 +2723,15 @@
         </w:numPr>
       </w:pPr>
       <w:r>
-        <w:t xml:space="preserve">Perhaps once every 3 months depending on how much processing we have to do. This update cycle should probably be adjustable in the config file. </w:t>
+        <w:t xml:space="preserve">Perhaps once every 3 months depending on how much processing we </w:t>
+      </w:r>
+      <w:proofErr w:type="gramStart"/>
+      <w:r>
+        <w:t>have to</w:t>
+      </w:r>
+      <w:proofErr w:type="gramEnd"/>
+      <w:r>
+        <w:t xml:space="preserve"> do. This update cycle should probably be adjustable in the config file. </w:t>
       </w:r>
     </w:p>
     <w:p>
@@ -2176,7 +2743,15 @@
         </w:numPr>
       </w:pPr>
       <w:r>
-        <w:t xml:space="preserve">Anyways, I need to figure out how to do this. It is not difficult. Probably just need to put the code in for when it successfully finds an event to put the timestamp in a column for that. Probably best to do that on urls. </w:t>
+        <w:t xml:space="preserve">Anyways, I need to figure out how to do this. It is not difficult. Probably just need to put the code in for when it successfully finds an event to put the timestamp in a column for that. Probably best to do that on </w:t>
+      </w:r>
+      <w:proofErr w:type="spellStart"/>
+      <w:r>
+        <w:t>urls</w:t>
+      </w:r>
+      <w:proofErr w:type="spellEnd"/>
+      <w:r>
+        <w:t xml:space="preserve">. </w:t>
       </w:r>
     </w:p>
     <w:p>
@@ -2188,7 +2763,23 @@
         </w:numPr>
       </w:pPr>
       <w:r>
-        <w:t>The issue is that the urls table may be growing quite quickly now. I guess I could simply alter the table using pgadmin to add the column and adjust the code from there?</w:t>
+        <w:t xml:space="preserve">The issue is that the </w:t>
+      </w:r>
+      <w:proofErr w:type="spellStart"/>
+      <w:r>
+        <w:t>urls</w:t>
+      </w:r>
+      <w:proofErr w:type="spellEnd"/>
+      <w:r>
+        <w:t xml:space="preserve"> table may be growing quite quickly now. I guess I could simply alter the table using </w:t>
+      </w:r>
+      <w:proofErr w:type="spellStart"/>
+      <w:r>
+        <w:t>pgadmin</w:t>
+      </w:r>
+      <w:proofErr w:type="spellEnd"/>
+      <w:r>
+        <w:t xml:space="preserve"> to add the column and adjust the code from there?</w:t>
       </w:r>
     </w:p>
     <w:p>
@@ -2200,7 +2791,47 @@
         </w:numPr>
       </w:pPr>
       <w:r>
-        <w:t>We have a timestamp when we create the url. We do not have one when we update it. We should change the table to include a time_stamp_updated. Pretty easy just add the column and when you update the url or write to the url table, just add the column / update it. So, you will have a created timestamp and an updated timestamp columns.</w:t>
+        <w:t xml:space="preserve">We have a timestamp when we create the </w:t>
+      </w:r>
+      <w:proofErr w:type="spellStart"/>
+      <w:r>
+        <w:t>url</w:t>
+      </w:r>
+      <w:proofErr w:type="spellEnd"/>
+      <w:r>
+        <w:t xml:space="preserve">. We do not have one when we update it. We should change the table to include a </w:t>
+      </w:r>
+      <w:proofErr w:type="spellStart"/>
+      <w:r>
+        <w:t>time_stamp_updated</w:t>
+      </w:r>
+      <w:proofErr w:type="spellEnd"/>
+      <w:r>
+        <w:t xml:space="preserve">. Pretty easy just add the column and when you update the </w:t>
+      </w:r>
+      <w:proofErr w:type="spellStart"/>
+      <w:r>
+        <w:t>url</w:t>
+      </w:r>
+      <w:proofErr w:type="spellEnd"/>
+      <w:r>
+        <w:t xml:space="preserve"> or write to the </w:t>
+      </w:r>
+      <w:proofErr w:type="spellStart"/>
+      <w:r>
+        <w:t>url</w:t>
+      </w:r>
+      <w:proofErr w:type="spellEnd"/>
+      <w:r>
+        <w:t xml:space="preserve"> table, just add the column / update it. So, you will have a created timestamp and an updated timestamp </w:t>
+      </w:r>
+      <w:proofErr w:type="gramStart"/>
+      <w:r>
+        <w:t>columns</w:t>
+      </w:r>
+      <w:proofErr w:type="gramEnd"/>
+      <w:r>
+        <w:t>.</w:t>
       </w:r>
     </w:p>
     <w:p>
@@ -2212,7 +2843,15 @@
         </w:numPr>
       </w:pPr>
       <w:r>
-        <w:t>I have inconsistent column names between the urls and events tables. One if plural the other is not. These should be consistent in the code and in the tables. I think it would be better to make them all singular. Think about this. I suggest you ask ChatGPT.</w:t>
+        <w:t xml:space="preserve">I have inconsistent column names between the </w:t>
+      </w:r>
+      <w:proofErr w:type="spellStart"/>
+      <w:r>
+        <w:t>urls</w:t>
+      </w:r>
+      <w:proofErr w:type="spellEnd"/>
+      <w:r>
+        <w:t xml:space="preserve"> and events tables. One if plural the other is not. These should be consistent in the code and in the tables. I think it would be better to make them all singular. Think about this. I suggest you ask ChatGPT.</w:t>
       </w:r>
     </w:p>
     <w:p>
@@ -2224,8 +2863,13 @@
         </w:numPr>
       </w:pPr>
       <w:r>
-        <w:t># Check if the URL contains 'login' or groups not in url</w:t>
-      </w:r>
+        <w:t xml:space="preserve"># Check if the URL contains 'login' or groups not in </w:t>
+      </w:r>
+      <w:proofErr w:type="spellStart"/>
+      <w:r>
+        <w:t>url</w:t>
+      </w:r>
+      <w:proofErr w:type="spellEnd"/>
     </w:p>
     <w:p>
       <w:pPr>
@@ -2236,7 +2880,15 @@
         </w:numPr>
       </w:pPr>
       <w:r>
-        <w:t xml:space="preserve">            # I am pretty sure this is redundant but I will leave it here for now</w:t>
+        <w:t xml:space="preserve">            # I am pretty sure this is </w:t>
+      </w:r>
+      <w:proofErr w:type="gramStart"/>
+      <w:r>
+        <w:t>redundant</w:t>
+      </w:r>
+      <w:proofErr w:type="gramEnd"/>
+      <w:r>
+        <w:t xml:space="preserve"> but I will leave it here for now</w:t>
       </w:r>
     </w:p>
     <w:p>
@@ -2248,7 +2900,23 @@
         </w:numPr>
       </w:pPr>
       <w:r>
-        <w:t xml:space="preserve">            if 'login' in url or '/groups/' not in url:</w:t>
+        <w:t xml:space="preserve">            if 'login' in </w:t>
+      </w:r>
+      <w:proofErr w:type="spellStart"/>
+      <w:r>
+        <w:t>url</w:t>
+      </w:r>
+      <w:proofErr w:type="spellEnd"/>
+      <w:r>
+        <w:t xml:space="preserve"> </w:t>
+      </w:r>
+      <w:proofErr w:type="gramStart"/>
+      <w:r>
+        <w:t>or '/</w:t>
+      </w:r>
+      <w:proofErr w:type="gramEnd"/>
+      <w:r>
+        <w:t>groups/' not in url:</w:t>
       </w:r>
     </w:p>
     <w:p>
@@ -2260,7 +2928,28 @@
         </w:numPr>
       </w:pPr>
       <w:r>
-        <w:t xml:space="preserve">                logging.info(f"def parse(): URL {url} marked as irrelevant due to Facebook login link.")</w:t>
+        <w:t xml:space="preserve">                </w:t>
+      </w:r>
+      <w:proofErr w:type="gramStart"/>
+      <w:r>
+        <w:t>logging.info(</w:t>
+      </w:r>
+      <w:proofErr w:type="spellStart"/>
+      <w:proofErr w:type="gramEnd"/>
+      <w:r>
+        <w:t>f"def</w:t>
+      </w:r>
+      <w:proofErr w:type="spellEnd"/>
+      <w:r>
+        <w:t xml:space="preserve"> parse(): URL {</w:t>
+      </w:r>
+      <w:proofErr w:type="spellStart"/>
+      <w:r>
+        <w:t>url</w:t>
+      </w:r>
+      <w:proofErr w:type="spellEnd"/>
+      <w:r>
+        <w:t>} marked as irrelevant due to Facebook login link.")</w:t>
       </w:r>
     </w:p>
     <w:p>
@@ -2272,7 +2961,44 @@
         </w:numPr>
       </w:pPr>
       <w:r>
-        <w:t xml:space="preserve">                update_url(url, update_other_links='No', relevant=False, increment_crawl_trys=0)</w:t>
+        <w:t xml:space="preserve">                </w:t>
+      </w:r>
+      <w:proofErr w:type="spellStart"/>
+      <w:r>
+        <w:t>update_</w:t>
+      </w:r>
+      <w:proofErr w:type="gramStart"/>
+      <w:r>
+        <w:t>url</w:t>
+      </w:r>
+      <w:proofErr w:type="spellEnd"/>
+      <w:r>
+        <w:t>(</w:t>
+      </w:r>
+      <w:proofErr w:type="spellStart"/>
+      <w:proofErr w:type="gramEnd"/>
+      <w:r>
+        <w:t>url</w:t>
+      </w:r>
+      <w:proofErr w:type="spellEnd"/>
+      <w:r>
+        <w:t xml:space="preserve">, </w:t>
+      </w:r>
+      <w:proofErr w:type="spellStart"/>
+      <w:r>
+        <w:t>update_other_links</w:t>
+      </w:r>
+      <w:proofErr w:type="spellEnd"/>
+      <w:r>
+        <w:t xml:space="preserve">='No', relevant=False, </w:t>
+      </w:r>
+      <w:proofErr w:type="spellStart"/>
+      <w:r>
+        <w:t>increment_crawl_trys</w:t>
+      </w:r>
+      <w:proofErr w:type="spellEnd"/>
+      <w:r>
+        <w:t>=0)</w:t>
       </w:r>
     </w:p>
     <w:p>
@@ -2284,7 +3010,15 @@
         </w:numPr>
       </w:pPr>
       <w:r>
-        <w:t xml:space="preserve">                return False</w:t>
+        <w:t xml:space="preserve">                </w:t>
+      </w:r>
+      <w:proofErr w:type="gramStart"/>
+      <w:r>
+        <w:t>return</w:t>
+      </w:r>
+      <w:proofErr w:type="gramEnd"/>
+      <w:r>
+        <w:t xml:space="preserve"> False</w:t>
       </w:r>
     </w:p>
     <w:p>
@@ -2304,7 +3038,42 @@
         </w:numPr>
       </w:pPr>
       <w:r>
-        <w:t>We will need to keep run information. I suggest that we snap shot the config file. Pretty sure that yaml creates a dictionary that is dead easy to create a dataframe and then put that into a config table with a time_stamp. We will use that for post processing statistics and machine learning.</w:t>
+        <w:t xml:space="preserve">We will need to keep </w:t>
+      </w:r>
+      <w:proofErr w:type="gramStart"/>
+      <w:r>
+        <w:t>run</w:t>
+      </w:r>
+      <w:proofErr w:type="gramEnd"/>
+      <w:r>
+        <w:t xml:space="preserve"> information. I suggest that we </w:t>
+      </w:r>
+      <w:proofErr w:type="gramStart"/>
+      <w:r>
+        <w:t>snap shot</w:t>
+      </w:r>
+      <w:proofErr w:type="gramEnd"/>
+      <w:r>
+        <w:t xml:space="preserve"> the config file. Pretty sure that </w:t>
+      </w:r>
+      <w:proofErr w:type="spellStart"/>
+      <w:r>
+        <w:t>yaml</w:t>
+      </w:r>
+      <w:proofErr w:type="spellEnd"/>
+      <w:r>
+        <w:t xml:space="preserve"> creates a dictionary that is dead easy to create a dataframe and then put that into a config table with a </w:t>
+      </w:r>
+      <w:proofErr w:type="spellStart"/>
+      <w:r>
+        <w:t>time_stamp</w:t>
+      </w:r>
+      <w:proofErr w:type="spellEnd"/>
+      <w:r>
+        <w:t>. We will use that for post processing statistics and machine learning.</w:t>
+      </w:r>
+      <w:r>
+        <w:t xml:space="preserve"> Only ebs.py and one other have run statistics.</w:t>
       </w:r>
     </w:p>
     <w:p>
@@ -2312,80 +3081,29 @@
         <w:pStyle w:val="Heading2"/>
       </w:pPr>
       <w:r>
+        <w:t>Address Requirements</w:t>
+      </w:r>
+    </w:p>
+    <w:p>
+      <w:r>
+        <w:t>Thiis is still not working great.</w:t>
+      </w:r>
+    </w:p>
+    <w:p/>
+    <w:p>
+      <w:pPr>
+        <w:pStyle w:val="Heading2"/>
+      </w:pPr>
+      <w:r>
         <w:lastRenderedPageBreak/>
-        <w:t>Address Requirements</w:t>
-      </w:r>
-    </w:p>
-    <w:p>
-      <w:r>
-        <w:t>I have a working version of something that parses addresses (location column in events table). However, it needs to be integrated in.</w:t>
-      </w:r>
-    </w:p>
-    <w:p/>
-    <w:p>
-      <w:pPr>
-        <w:pStyle w:val="Heading2"/>
-      </w:pPr>
-      <w:r>
-        <w:t>Location Based Dropping</w:t>
-      </w:r>
-    </w:p>
-    <w:p>
-      <w:r>
-        <w:t>Drop events that are outside of BC. That includes all events that are in the USA or international. Need to be careful here, if the country field is blank leave it. If it say anything other than null or blank or CA then delete that event</w:t>
-      </w:r>
-    </w:p>
-    <w:p/>
-    <w:p>
-      <w:pPr>
-        <w:pStyle w:val="Heading2"/>
-      </w:pPr>
-      <w:r>
-        <w:t>Likely Drops</w:t>
-      </w:r>
-    </w:p>
-    <w:p>
-      <w:pPr>
-        <w:pStyle w:val="ListParagraph"/>
-        <w:numPr>
-          <w:ilvl w:val="0"/>
-          <w:numId w:val="18"/>
-        </w:numPr>
-      </w:pPr>
-      <w:r>
-        <w:t>dance_style and url are == ‘’ AND event_type == ‘other’ AND location IS NULL and description IS NULL</w:t>
-      </w:r>
-    </w:p>
-    <w:p/>
-    <w:p>
-      <w:pPr>
-        <w:pStyle w:val="Heading2"/>
-      </w:pPr>
-      <w:r>
-        <w:t>Automated Run Processing</w:t>
-      </w:r>
-    </w:p>
-    <w:p>
-      <w:r>
-        <w:t>This is a very bad process with lots of manual intervention now. I need to have it automated.</w:t>
-      </w:r>
-    </w:p>
-    <w:p/>
-    <w:p>
-      <w:pPr>
-        <w:pStyle w:val="Heading2"/>
-      </w:pPr>
-      <w:r>
-        <w:t>Too Many Windows Open</w:t>
-      </w:r>
-    </w:p>
-    <w:p>
-      <w:r>
-        <w:t>When I scrape on ebs.py and facebook.py a tremendous number of tabs / windows stay open. I need to get those closed. It is killing the runs as they scale up.</w:t>
-      </w:r>
-    </w:p>
-    <w:p/>
-    <w:p/>
+        <w:t>Instructions on Chatbot Page Improved</w:t>
+      </w:r>
+    </w:p>
+    <w:p>
+      <w:r>
+        <w:t>I just think we need to work on this.</w:t>
+      </w:r>
+    </w:p>
     <w:p/>
     <w:p/>
     <w:p>

</xml_diff>

<commit_message>
minor modifications to pipeline. Going to run it and see if it works. I updated it so that it had a common configuration for pipeline runs regardless of what I gave it in the config.yaml file.
</commit_message>
<xml_diff>
--- a/documentation/Design Document for Social Dance Calendar App.docx
+++ b/documentation/Design Document for Social Dance Calendar App.docx
@@ -2086,7 +2086,7 @@
         </w:numPr>
       </w:pPr>
       <w:r>
-        <w:t>Config settings</w:t>
+        <w:t>gs.py – Only creates a .csv</w:t>
       </w:r>
     </w:p>
     <w:p>
@@ -2097,29 +2097,8 @@
           <w:numId w:val="20"/>
         </w:numPr>
       </w:pPr>
-      <w:proofErr w:type="gramStart"/>
-      <w:r>
-        <w:t>config[‘</w:t>
-      </w:r>
-      <w:proofErr w:type="spellStart"/>
-      <w:proofErr w:type="gramEnd"/>
-      <w:r>
-        <w:t>llm</w:t>
-      </w:r>
-      <w:proofErr w:type="spellEnd"/>
-      <w:proofErr w:type="gramStart"/>
-      <w:r>
-        <w:t>’][</w:t>
-      </w:r>
-      <w:proofErr w:type="gramEnd"/>
-      <w:r>
-        <w:t>‘provider’]</w:t>
-      </w:r>
-      <w:r>
-        <w:t>:</w:t>
-      </w:r>
-      <w:r>
-        <w:t xml:space="preserve"> Mistral is free as of Feb 16, 2025</w:t>
+      <w:r>
+        <w:t>Delete the .csv</w:t>
       </w:r>
     </w:p>
     <w:p>
@@ -2131,34 +2110,18 @@
         </w:numPr>
       </w:pPr>
       <w:r>
-        <w:t xml:space="preserve"> </w:t>
+        <w:t xml:space="preserve">Check and make sure there </w:t>
       </w:r>
       <w:proofErr w:type="gramStart"/>
       <w:r>
-        <w:t>config[‘</w:t>
+        <w:t>is</w:t>
       </w:r>
       <w:proofErr w:type="gramEnd"/>
       <w:r>
-        <w:t>testing</w:t>
-      </w:r>
-      <w:proofErr w:type="gramStart"/>
-      <w:r>
-        <w:t>’][</w:t>
-      </w:r>
-      <w:proofErr w:type="gramEnd"/>
-      <w:r>
-        <w:t>‘</w:t>
-      </w:r>
-      <w:proofErr w:type="spellStart"/>
-      <w:r>
-        <w:t>drop_tables</w:t>
-      </w:r>
-      <w:proofErr w:type="spellEnd"/>
-      <w:r>
-        <w:t xml:space="preserve">’]: </w:t>
-      </w:r>
-      <w:r>
-        <w:t>False</w:t>
+        <w:t xml:space="preserve"> something in that .csv after</w:t>
+      </w:r>
+      <w:r>
+        <w:t xml:space="preserve"> you run this.</w:t>
       </w:r>
     </w:p>
     <w:p>
@@ -2170,7 +2133,7 @@
         </w:numPr>
       </w:pPr>
       <w:r>
-        <w:t>gs.py – Only creates a .csv</w:t>
+        <w:t>ebs.py</w:t>
       </w:r>
     </w:p>
     <w:p>
@@ -2182,7 +2145,7 @@
         </w:numPr>
       </w:pPr>
       <w:r>
-        <w:t>Delete the .csv</w:t>
+        <w:t>preprocessing need to set headless=True</w:t>
       </w:r>
     </w:p>
     <w:p>
@@ -2194,18 +2157,7 @@
         </w:numPr>
       </w:pPr>
       <w:r>
-        <w:t xml:space="preserve">Check and make sure there </w:t>
-      </w:r>
-      <w:proofErr w:type="gramStart"/>
-      <w:r>
-        <w:t>is</w:t>
-      </w:r>
-      <w:proofErr w:type="gramEnd"/>
-      <w:r>
-        <w:t xml:space="preserve"> something in that .csv after</w:t>
-      </w:r>
-      <w:r>
-        <w:t xml:space="preserve"> you run this.</w:t>
+        <w:t>Only writes to the database</w:t>
       </w:r>
     </w:p>
     <w:p>
@@ -2217,7 +2169,7 @@
         </w:numPr>
       </w:pPr>
       <w:r>
-        <w:t>ebs.py</w:t>
+        <w:t>emails.py</w:t>
       </w:r>
     </w:p>
     <w:p>
@@ -2229,7 +2181,23 @@
         </w:numPr>
       </w:pPr>
       <w:r>
-        <w:t>preprocessing need to set headless=True</w:t>
+        <w:t xml:space="preserve">Likely that the </w:t>
+      </w:r>
+      <w:proofErr w:type="spellStart"/>
+      <w:r>
+        <w:t>oauth</w:t>
+      </w:r>
+      <w:proofErr w:type="spellEnd"/>
+      <w:r>
+        <w:t xml:space="preserve"> screen will come up. </w:t>
+      </w:r>
+      <w:proofErr w:type="gramStart"/>
+      <w:r>
+        <w:t>Can’t</w:t>
+      </w:r>
+      <w:proofErr w:type="gramEnd"/>
+      <w:r>
+        <w:t xml:space="preserve"> run this headless.</w:t>
       </w:r>
     </w:p>
     <w:p>
@@ -2241,7 +2209,23 @@
         </w:numPr>
       </w:pPr>
       <w:r>
-        <w:t>Only writes to the database</w:t>
+        <w:t xml:space="preserve">try </w:t>
+      </w:r>
+      <w:proofErr w:type="gramStart"/>
+      <w:r>
+        <w:t>config[‘</w:t>
+      </w:r>
+      <w:proofErr w:type="gramEnd"/>
+      <w:r>
+        <w:t>crawling</w:t>
+      </w:r>
+      <w:proofErr w:type="gramStart"/>
+      <w:r>
+        <w:t>’][</w:t>
+      </w:r>
+      <w:proofErr w:type="gramEnd"/>
+      <w:r>
+        <w:t>‘headless]: True</w:t>
       </w:r>
     </w:p>
     <w:p>
@@ -2253,7 +2237,7 @@
         </w:numPr>
       </w:pPr>
       <w:r>
-        <w:t>emails.py</w:t>
+        <w:t>rd_ext.py</w:t>
       </w:r>
     </w:p>
     <w:p>
@@ -2265,23 +2249,42 @@
         </w:numPr>
       </w:pPr>
       <w:r>
-        <w:t xml:space="preserve">Likely that the </w:t>
+        <w:t xml:space="preserve">reads </w:t>
+      </w:r>
+      <w:proofErr w:type="gramStart"/>
+      <w:r>
+        <w:t>config[‘</w:t>
+      </w:r>
+      <w:proofErr w:type="gramEnd"/>
+      <w:r>
+        <w:t>input</w:t>
+      </w:r>
+      <w:proofErr w:type="gramStart"/>
+      <w:r>
+        <w:t>’][</w:t>
+      </w:r>
+      <w:proofErr w:type="gramEnd"/>
+      <w:r>
+        <w:t>‘’</w:t>
       </w:r>
       <w:proofErr w:type="spellStart"/>
       <w:r>
-        <w:t>oauth</w:t>
+        <w:t>edge_cases</w:t>
       </w:r>
       <w:proofErr w:type="spellEnd"/>
       <w:r>
-        <w:t xml:space="preserve"> screen will come up. </w:t>
-      </w:r>
-      <w:proofErr w:type="gramStart"/>
-      <w:r>
-        <w:t>Can’t</w:t>
-      </w:r>
-      <w:proofErr w:type="gramEnd"/>
-      <w:r>
-        <w:t xml:space="preserve"> run this headless.</w:t>
+        <w:t xml:space="preserve">’] a .csv with odd </w:t>
+      </w:r>
+      <w:proofErr w:type="spellStart"/>
+      <w:r>
+        <w:t>urls</w:t>
+      </w:r>
+      <w:proofErr w:type="spellEnd"/>
+      <w:r>
+        <w:t>. Check if first before running.</w:t>
+      </w:r>
+      <w:r>
+        <w:t xml:space="preserve"> </w:t>
       </w:r>
     </w:p>
     <w:p>
@@ -2292,24 +2295,13 @@
           <w:numId w:val="20"/>
         </w:numPr>
       </w:pPr>
-      <w:r>
-        <w:t xml:space="preserve">try </w:t>
-      </w:r>
       <w:proofErr w:type="gramStart"/>
       <w:r>
-        <w:t>config[‘</w:t>
+        <w:t>Writes</w:t>
       </w:r>
       <w:proofErr w:type="gramEnd"/>
       <w:r>
-        <w:t>crawling</w:t>
-      </w:r>
-      <w:proofErr w:type="gramStart"/>
-      <w:r>
-        <w:t>’][</w:t>
-      </w:r>
-      <w:proofErr w:type="gramEnd"/>
-      <w:r>
-        <w:t>‘headless]: True</w:t>
+        <w:t xml:space="preserve"> to the database</w:t>
       </w:r>
     </w:p>
     <w:p>
@@ -2321,7 +2313,7 @@
         </w:numPr>
       </w:pPr>
       <w:r>
-        <w:t>rd_ext.py</w:t>
+        <w:t>scraper.py</w:t>
       </w:r>
     </w:p>
     <w:p>
@@ -2333,15 +2325,15 @@
         </w:numPr>
       </w:pPr>
       <w:r>
-        <w:t xml:space="preserve">reads </w:t>
+        <w:t xml:space="preserve">Likely </w:t>
       </w:r>
       <w:proofErr w:type="gramStart"/>
       <w:r>
-        <w:t>config[‘</w:t>
+        <w:t>that try</w:t>
       </w:r>
       <w:proofErr w:type="gramEnd"/>
       <w:r>
-        <w:t>input</w:t>
+        <w:t xml:space="preserve"> config[‘crawling</w:t>
       </w:r>
       <w:proofErr w:type="gramStart"/>
       <w:r>
@@ -2349,26 +2341,19 @@
       </w:r>
       <w:proofErr w:type="gramEnd"/>
       <w:r>
-        <w:t>‘’</w:t>
-      </w:r>
-      <w:proofErr w:type="spellStart"/>
-      <w:r>
-        <w:t>edge_cases</w:t>
-      </w:r>
-      <w:proofErr w:type="spellEnd"/>
-      <w:r>
-        <w:t xml:space="preserve">’] a .csv with odd </w:t>
-      </w:r>
-      <w:proofErr w:type="spellStart"/>
-      <w:r>
-        <w:t>urls</w:t>
-      </w:r>
-      <w:proofErr w:type="spellEnd"/>
-      <w:r>
-        <w:t>. Check if first before running.</w:t>
-      </w:r>
-      <w:r>
-        <w:t xml:space="preserve"> </w:t>
+        <w:t>‘headless]: True</w:t>
+      </w:r>
+    </w:p>
+    <w:p>
+      <w:pPr>
+        <w:pStyle w:val="ListParagraph"/>
+        <w:numPr>
+          <w:ilvl w:val="0"/>
+          <w:numId w:val="20"/>
+        </w:numPr>
+      </w:pPr>
+      <w:r>
+        <w:t>fb.py</w:t>
       </w:r>
     </w:p>
     <w:p>
@@ -2379,13 +2364,24 @@
           <w:numId w:val="20"/>
         </w:numPr>
       </w:pPr>
+      <w:r>
+        <w:t xml:space="preserve">Need to change </w:t>
+      </w:r>
       <w:proofErr w:type="gramStart"/>
       <w:r>
-        <w:t>Writes</w:t>
+        <w:t>config[‘</w:t>
       </w:r>
       <w:proofErr w:type="gramEnd"/>
       <w:r>
-        <w:t xml:space="preserve"> to the database</w:t>
+        <w:t>crawling</w:t>
+      </w:r>
+      <w:proofErr w:type="gramStart"/>
+      <w:r>
+        <w:t>’][</w:t>
+      </w:r>
+      <w:proofErr w:type="gramEnd"/>
+      <w:r>
+        <w:t>‘headless’]: False. Facebook is just a pain in the ass.</w:t>
       </w:r>
     </w:p>
     <w:p>
@@ -2397,7 +2393,7 @@
         </w:numPr>
       </w:pPr>
       <w:r>
-        <w:t>scraper.py</w:t>
+        <w:t xml:space="preserve">db.py </w:t>
       </w:r>
     </w:p>
     <w:p>
@@ -2409,23 +2405,15 @@
         </w:numPr>
       </w:pPr>
       <w:r>
-        <w:t xml:space="preserve">Likely </w:t>
-      </w:r>
-      <w:proofErr w:type="gramStart"/>
-      <w:r>
-        <w:t>that try</w:t>
-      </w:r>
-      <w:proofErr w:type="gramEnd"/>
-      <w:r>
-        <w:t xml:space="preserve"> config[‘crawling</w:t>
-      </w:r>
-      <w:proofErr w:type="gramStart"/>
-      <w:r>
-        <w:t>’][</w:t>
-      </w:r>
-      <w:proofErr w:type="gramEnd"/>
-      <w:r>
-        <w:t>‘headless]: True</w:t>
+        <w:t xml:space="preserve">to </w:t>
+      </w:r>
+      <w:proofErr w:type="spellStart"/>
+      <w:r>
+        <w:t>dedup</w:t>
+      </w:r>
+      <w:proofErr w:type="spellEnd"/>
+      <w:r>
+        <w:t xml:space="preserve"> the database</w:t>
       </w:r>
     </w:p>
     <w:p>
@@ -2437,8 +2425,46 @@
         </w:numPr>
       </w:pPr>
       <w:r>
-        <w:t>fb.py</w:t>
-      </w:r>
+        <w:t>clean_up.py</w:t>
+      </w:r>
+    </w:p>
+    <w:p>
+      <w:pPr>
+        <w:pStyle w:val="ListParagraph"/>
+        <w:numPr>
+          <w:ilvl w:val="0"/>
+          <w:numId w:val="20"/>
+        </w:numPr>
+      </w:pPr>
+      <w:r>
+        <w:t>dedup_llm.py</w:t>
+      </w:r>
+    </w:p>
+    <w:p>
+      <w:pPr>
+        <w:pStyle w:val="ListParagraph"/>
+        <w:numPr>
+          <w:ilvl w:val="0"/>
+          <w:numId w:val="20"/>
+        </w:numPr>
+      </w:pPr>
+      <w:r>
+        <w:t>irrelevant_rows.py</w:t>
+      </w:r>
+    </w:p>
+    <w:p>
+      <w:pPr>
+        <w:pStyle w:val="ListParagraph"/>
+        <w:numPr>
+          <w:ilvl w:val="0"/>
+          <w:numId w:val="20"/>
+        </w:numPr>
+      </w:pPr>
+      <w:proofErr w:type="spellStart"/>
+      <w:r>
+        <w:t>db_maintenance</w:t>
+      </w:r>
+      <w:proofErr w:type="spellEnd"/>
     </w:p>
     <w:p>
       <w:pPr>
@@ -2449,23 +2475,102 @@
         </w:numPr>
       </w:pPr>
       <w:r>
-        <w:t xml:space="preserve">Need to change </w:t>
-      </w:r>
-      <w:proofErr w:type="gramStart"/>
-      <w:r>
-        <w:t>config[‘</w:t>
-      </w:r>
-      <w:proofErr w:type="gramEnd"/>
-      <w:r>
-        <w:t>crawling</w:t>
-      </w:r>
-      <w:proofErr w:type="gramStart"/>
-      <w:r>
-        <w:t>’][</w:t>
-      </w:r>
-      <w:proofErr w:type="gramEnd"/>
-      <w:r>
-        <w:t>‘headless’]: False. Facebook is just a pain in the ass.</w:t>
+        <w:t>app.py</w:t>
+      </w:r>
+    </w:p>
+    <w:p>
+      <w:pPr>
+        <w:pStyle w:val="ListParagraph"/>
+        <w:numPr>
+          <w:ilvl w:val="2"/>
+          <w:numId w:val="20"/>
+        </w:numPr>
+      </w:pPr>
+      <w:r>
+        <w:t>Check and make sure it is running fine on Render</w:t>
+      </w:r>
+    </w:p>
+    <w:p>
+      <w:pPr>
+        <w:pStyle w:val="ListParagraph"/>
+        <w:numPr>
+          <w:ilvl w:val="1"/>
+          <w:numId w:val="20"/>
+        </w:numPr>
+      </w:pPr>
+      <w:r>
+        <w:t>m</w:t>
+      </w:r>
+      <w:r>
+        <w:t>ain.py</w:t>
+      </w:r>
+    </w:p>
+    <w:p>
+      <w:pPr>
+        <w:pStyle w:val="ListParagraph"/>
+        <w:numPr>
+          <w:ilvl w:val="2"/>
+          <w:numId w:val="20"/>
+        </w:numPr>
+      </w:pPr>
+      <w:r>
+        <w:t>Check and make sure it is running fine on Render.</w:t>
+      </w:r>
+    </w:p>
+    <w:p>
+      <w:pPr>
+        <w:pStyle w:val="ListParagraph"/>
+        <w:numPr>
+          <w:ilvl w:val="1"/>
+          <w:numId w:val="20"/>
+        </w:numPr>
+      </w:pPr>
+      <w:r>
+        <w:t xml:space="preserve">backup local and </w:t>
+      </w:r>
+      <w:proofErr w:type="spellStart"/>
+      <w:r>
+        <w:t>psql</w:t>
+      </w:r>
+      <w:proofErr w:type="spellEnd"/>
+      <w:r>
+        <w:t xml:space="preserve"> to render.</w:t>
+      </w:r>
+    </w:p>
+    <w:p>
+      <w:pPr>
+        <w:pStyle w:val="ListParagraph"/>
+        <w:numPr>
+          <w:ilvl w:val="2"/>
+          <w:numId w:val="20"/>
+        </w:numPr>
+      </w:pPr>
+      <w:r>
+        <w:t>Commands are in Security folder.</w:t>
+      </w:r>
+    </w:p>
+    <w:p>
+      <w:pPr>
+        <w:pStyle w:val="ListParagraph"/>
+        <w:numPr>
+          <w:ilvl w:val="1"/>
+          <w:numId w:val="20"/>
+        </w:numPr>
+      </w:pPr>
+      <w:r>
+        <w:t>alter database for changing UTC to PST:</w:t>
+      </w:r>
+    </w:p>
+    <w:p>
+      <w:pPr>
+        <w:pStyle w:val="ListParagraph"/>
+        <w:numPr>
+          <w:ilvl w:val="2"/>
+          <w:numId w:val="20"/>
+        </w:numPr>
+      </w:pPr>
+      <w:r>
+        <w:t>commands are in Security folder</w:t>
       </w:r>
     </w:p>
     <w:p>
@@ -2476,8 +2581,13 @@
           <w:numId w:val="20"/>
         </w:numPr>
       </w:pPr>
-      <w:r>
-        <w:t xml:space="preserve">db.py </w:t>
+      <w:proofErr w:type="spellStart"/>
+      <w:r>
+        <w:t>cron</w:t>
+      </w:r>
+      <w:proofErr w:type="spellEnd"/>
+      <w:r>
+        <w:t xml:space="preserve"> job</w:t>
       </w:r>
     </w:p>
     <w:p>
@@ -2489,63 +2599,35 @@
         </w:numPr>
       </w:pPr>
       <w:r>
-        <w:t xml:space="preserve">to </w:t>
+        <w:t xml:space="preserve">open the editor for </w:t>
       </w:r>
       <w:proofErr w:type="spellStart"/>
       <w:r>
-        <w:t>dedup</w:t>
+        <w:t>cron</w:t>
       </w:r>
       <w:proofErr w:type="spellEnd"/>
       <w:r>
-        <w:t xml:space="preserve"> the database</w:t>
+        <w:t xml:space="preserve"> that lists the jobs to be run. Unfortunately, we will be using </w:t>
+      </w:r>
+      <w:proofErr w:type="gramStart"/>
+      <w:r>
+        <w:t>nano</w:t>
+      </w:r>
+      <w:proofErr w:type="gramEnd"/>
+      <w:r>
+        <w:t>.</w:t>
       </w:r>
     </w:p>
     <w:p>
       <w:pPr>
         <w:pStyle w:val="ListParagraph"/>
         <w:numPr>
-          <w:ilvl w:val="0"/>
+          <w:ilvl w:val="2"/>
           <w:numId w:val="20"/>
         </w:numPr>
       </w:pPr>
       <w:r>
-        <w:t>clean_up.py</w:t>
-      </w:r>
-    </w:p>
-    <w:p>
-      <w:pPr>
-        <w:pStyle w:val="ListParagraph"/>
-        <w:numPr>
-          <w:ilvl w:val="0"/>
-          <w:numId w:val="20"/>
-        </w:numPr>
-      </w:pPr>
-      <w:r>
-        <w:t>dedup_llm.py</w:t>
-      </w:r>
-    </w:p>
-    <w:p>
-      <w:pPr>
-        <w:pStyle w:val="ListParagraph"/>
-        <w:numPr>
-          <w:ilvl w:val="0"/>
-          <w:numId w:val="20"/>
-        </w:numPr>
-      </w:pPr>
-      <w:r>
-        <w:t>irrelevant_rows.py</w:t>
-      </w:r>
-    </w:p>
-    <w:p>
-      <w:pPr>
-        <w:pStyle w:val="ListParagraph"/>
-        <w:numPr>
-          <w:ilvl w:val="0"/>
-          <w:numId w:val="20"/>
-        </w:numPr>
-      </w:pPr>
-      <w:r>
-        <w:t>app.py</w:t>
+        <w:t>crontab -e</w:t>
       </w:r>
     </w:p>
     <w:p>
@@ -2556,94 +2638,72 @@
           <w:numId w:val="20"/>
         </w:numPr>
       </w:pPr>
-      <w:r>
-        <w:t>Check and make sure it is running fine on Render</w:t>
+      <w:proofErr w:type="gramStart"/>
+      <w:r>
+        <w:t>this</w:t>
+      </w:r>
+      <w:proofErr w:type="gramEnd"/>
+      <w:r>
+        <w:t xml:space="preserve"> is the command that needs to be put into the file so that it will run</w:t>
       </w:r>
     </w:p>
     <w:p>
       <w:pPr>
         <w:pStyle w:val="ListParagraph"/>
         <w:numPr>
-          <w:ilvl w:val="0"/>
+          <w:ilvl w:val="2"/>
           <w:numId w:val="20"/>
         </w:numPr>
       </w:pPr>
       <w:r>
-        <w:t>m</w:t>
-      </w:r>
-      <w:r>
-        <w:t>ain.py</w:t>
-      </w:r>
-    </w:p>
-    <w:p>
-      <w:pPr>
-        <w:pStyle w:val="ListParagraph"/>
-        <w:numPr>
-          <w:ilvl w:val="1"/>
-          <w:numId w:val="20"/>
-        </w:numPr>
-      </w:pPr>
-      <w:r>
-        <w:t>Check and make sure it is running fine on Render.</w:t>
-      </w:r>
-    </w:p>
-    <w:p>
-      <w:pPr>
-        <w:pStyle w:val="ListParagraph"/>
-        <w:numPr>
-          <w:ilvl w:val="0"/>
-          <w:numId w:val="20"/>
-        </w:numPr>
-      </w:pPr>
-      <w:r>
-        <w:t xml:space="preserve">backup local and </w:t>
+        <w:t>0 22 */2 * * cd /</w:t>
       </w:r>
       <w:proofErr w:type="spellStart"/>
       <w:r>
-        <w:t>psql</w:t>
+        <w:t>mnt</w:t>
       </w:r>
       <w:proofErr w:type="spellEnd"/>
       <w:r>
-        <w:t xml:space="preserve"> to render.</w:t>
-      </w:r>
-    </w:p>
-    <w:p>
-      <w:pPr>
-        <w:pStyle w:val="ListParagraph"/>
-        <w:numPr>
-          <w:ilvl w:val="1"/>
-          <w:numId w:val="20"/>
-        </w:numPr>
-      </w:pPr>
-      <w:r>
-        <w:t>Commands are in Security folder.</w:t>
-      </w:r>
-    </w:p>
-    <w:p>
-      <w:pPr>
-        <w:pStyle w:val="ListParagraph"/>
-        <w:numPr>
-          <w:ilvl w:val="0"/>
-          <w:numId w:val="20"/>
-        </w:numPr>
-      </w:pPr>
-      <w:r>
-        <w:t>alter database for changing UTC to PST:</w:t>
-      </w:r>
-    </w:p>
-    <w:p>
-      <w:pPr>
-        <w:pStyle w:val="ListParagraph"/>
-        <w:numPr>
-          <w:ilvl w:val="1"/>
-          <w:numId w:val="20"/>
-        </w:numPr>
-      </w:pPr>
-      <w:r>
-        <w:t>commands are in Security folder</w:t>
-      </w:r>
-    </w:p>
-    <w:p>
+        <w:t>/d/GitHub/</w:t>
+      </w:r>
+      <w:proofErr w:type="spellStart"/>
+      <w:r>
+        <w:t>socia_dance_app</w:t>
+      </w:r>
+      <w:proofErr w:type="spellEnd"/>
+      <w:r>
+        <w:t xml:space="preserve"> &amp;&amp; /</w:t>
+      </w:r>
+      <w:proofErr w:type="spellStart"/>
+      <w:r>
+        <w:t>usr</w:t>
+      </w:r>
+      <w:proofErr w:type="spellEnd"/>
+      <w:r>
+        <w:t>/bin/python3 pipelines.py --mode 1 &gt;&gt; /</w:t>
+      </w:r>
+      <w:proofErr w:type="spellStart"/>
+      <w:r>
+        <w:t>mnt</w:t>
+      </w:r>
+      <w:proofErr w:type="spellEnd"/>
+      <w:r>
+        <w:t>/d/GitHub/</w:t>
+      </w:r>
+      <w:proofErr w:type="spellStart"/>
+      <w:r>
+        <w:t>socia_dance_app</w:t>
+      </w:r>
+      <w:proofErr w:type="spellEnd"/>
+      <w:r>
+        <w:t>/logs/</w:t>
+      </w:r>
+      <w:r>
+        <w:t>log.txt</w:t>
+      </w:r>
+      <w:r>
+        <w:t xml:space="preserve"> 2&gt;&amp;1</w:t>
+      </w:r>
       <w:r>
         <w:br w:type="page"/>
       </w:r>
@@ -3172,7 +3232,7 @@
         <w:ind w:left="1440" w:hanging="360"/>
       </w:pPr>
     </w:lvl>
-    <w:lvl w:ilvl="2" w:tplc="0409001B" w:tentative="1">
+    <w:lvl w:ilvl="2" w:tplc="0409001B">
       <w:start w:val="1"/>
       <w:numFmt w:val="lowerRoman"/>
       <w:lvlText w:val="%3."/>

</xml_diff>

<commit_message>
There are problems with scraper.py getting a lot of events and one of the clean_ up or dedup prpograms is killing a a lot of those rows. I am committing now, because I need to find this but want to make sure I have a clean point to go back to.
</commit_message>
<xml_diff>
--- a/documentation/Design Document for Social Dance Calendar App.docx
+++ b/documentation/Design Document for Social Dance Calendar App.docx
@@ -2680,7 +2680,15 @@
       </w:r>
       <w:proofErr w:type="spellEnd"/>
       <w:r>
-        <w:t>/bin/python3 pipelines.py --mode 1 &gt;&gt; /</w:t>
+        <w:t xml:space="preserve">/bin/python3 </w:t>
+      </w:r>
+      <w:proofErr w:type="gramStart"/>
+      <w:r>
+        <w:t>pipelines.py --</w:t>
+      </w:r>
+      <w:proofErr w:type="gramEnd"/>
+      <w:r>
+        <w:t>mode 1 &gt;&gt; /</w:t>
       </w:r>
       <w:proofErr w:type="spellStart"/>
       <w:r>
@@ -2699,7 +2707,10 @@
         <w:t>/logs/</w:t>
       </w:r>
       <w:r>
-        <w:t>log.txt</w:t>
+        <w:t>cron_log</w:t>
+      </w:r>
+      <w:r>
+        <w:t>.txt</w:t>
       </w:r>
       <w:r>
         <w:t xml:space="preserve"> 2&gt;&amp;1</w:t>

</xml_diff>

<commit_message>
Put in some events and urls statistic on most .py files. Having some trouble with fb.py. Took out a large try and except block in extract_event_text in fb.py.
</commit_message>
<xml_diff>
--- a/documentation/Design Document for Social Dance Calendar App.docx
+++ b/documentation/Design Document for Social Dance Calendar App.docx
@@ -27,15 +27,7 @@
     </w:p>
     <w:p>
       <w:r>
-        <w:t xml:space="preserve">Whenever you start looking for who is doing what in social dancing, you </w:t>
-      </w:r>
-      <w:proofErr w:type="gramStart"/>
-      <w:r>
-        <w:t>have to</w:t>
-      </w:r>
-      <w:proofErr w:type="gramEnd"/>
-      <w:r>
-        <w:t xml:space="preserve"> go to a large number of sites. The information is often outdated, incorrect, etc. People that are in that local area know the drill and where to go on the internet, but somebody coming in cold from the outside, does not. </w:t>
+        <w:t xml:space="preserve">Whenever you start looking for who is doing what in social dancing, you have to go to a large number of sites. The information is often outdated, incorrect, etc. People that are in that local area know the drill and where to go on the internet, but somebody coming in cold from the outside, does not. </w:t>
       </w:r>
     </w:p>
     <w:p/>
@@ -49,34 +41,10 @@
     </w:p>
     <w:p>
       <w:r>
-        <w:t xml:space="preserve">I want to take a list of key words and </w:t>
-      </w:r>
-      <w:proofErr w:type="spellStart"/>
-      <w:r>
-        <w:t>urls</w:t>
-      </w:r>
-      <w:proofErr w:type="spellEnd"/>
-      <w:r>
-        <w:t xml:space="preserve">, provide those to a LLM to judge if there is content that is helpful for building this calendar. </w:t>
-      </w:r>
-      <w:r>
-        <w:t xml:space="preserve">The </w:t>
-      </w:r>
-      <w:proofErr w:type="gramStart"/>
-      <w:r>
-        <w:t>results</w:t>
-      </w:r>
-      <w:proofErr w:type="gramEnd"/>
-      <w:r>
-        <w:t xml:space="preserve"> of this judging process </w:t>
-      </w:r>
-      <w:proofErr w:type="gramStart"/>
-      <w:r>
-        <w:t>returns</w:t>
-      </w:r>
-      <w:proofErr w:type="gramEnd"/>
-      <w:r>
-        <w:t xml:space="preserve"> a JSON file that is then stored in a series of JSON tables. </w:t>
+        <w:t xml:space="preserve">I want to take a list of key words and urls, provide those to a LLM to judge if there is content that is helpful for building this calendar. </w:t>
+      </w:r>
+      <w:r>
+        <w:t xml:space="preserve">The results of this judging process returns a JSON file that is then stored in a series of JSON tables. </w:t>
       </w:r>
       <w:r>
         <w:t xml:space="preserve">Then the app provides a report / calendar with the names, locations, times, description, and cost for the events. </w:t>
@@ -84,96 +52,45 @@
     </w:p>
     <w:p>
       <w:r>
-        <w:t xml:space="preserve">This </w:t>
-      </w:r>
-      <w:proofErr w:type="gramStart"/>
-      <w:r>
-        <w:t>actually 2</w:t>
-      </w:r>
-      <w:proofErr w:type="gramEnd"/>
-      <w:r>
-        <w:t xml:space="preserve"> different applications that work together. The first is the one that goes out and gets the information and populates the </w:t>
-      </w:r>
-      <w:proofErr w:type="spellStart"/>
-      <w:r>
-        <w:t>sql</w:t>
-      </w:r>
-      <w:proofErr w:type="spellEnd"/>
-      <w:r>
-        <w:t xml:space="preserve"> tables. </w:t>
-      </w:r>
-      <w:proofErr w:type="spellStart"/>
-      <w:proofErr w:type="gramStart"/>
-      <w:r>
-        <w:t>Lets</w:t>
-      </w:r>
-      <w:proofErr w:type="spellEnd"/>
-      <w:proofErr w:type="gramEnd"/>
-      <w:r>
-        <w:t xml:space="preserve"> call that </w:t>
-      </w:r>
-      <w:proofErr w:type="spellStart"/>
+        <w:t xml:space="preserve">This actually 2 different applications that work together. The first is the one that goes out and gets the information and populates the sql tables. </w:t>
+      </w:r>
+      <w:r>
+        <w:t>Lets call that Get_Info. The second</w:t>
+      </w:r>
+      <w:r>
+        <w:t xml:space="preserve"> one is a web app that queries the database based on a chat interface on the web. Lets call that Display_Info.</w:t>
+      </w:r>
+    </w:p>
+    <w:p/>
+    <w:p>
+      <w:pPr>
+        <w:pStyle w:val="Heading2"/>
+      </w:pPr>
+      <w:r>
+        <w:t>The Environment</w:t>
+      </w:r>
+    </w:p>
+    <w:p>
+      <w:r>
+        <w:t>It will be a web app and will use SQL to store the data.</w:t>
+      </w:r>
+    </w:p>
+    <w:p/>
+    <w:p>
+      <w:pPr>
+        <w:pStyle w:val="Heading2"/>
+      </w:pPr>
+      <w:r>
+        <w:t>The Design</w:t>
+      </w:r>
+    </w:p>
+    <w:p>
+      <w:pPr>
+        <w:pStyle w:val="Heading3"/>
+      </w:pPr>
       <w:r>
         <w:t>Get_Info</w:t>
       </w:r>
-      <w:proofErr w:type="spellEnd"/>
-      <w:r>
-        <w:t>. The second</w:t>
-      </w:r>
-      <w:r>
-        <w:t xml:space="preserve"> one is a web app that queries the database based on a chat interface on the web. </w:t>
-      </w:r>
-      <w:proofErr w:type="spellStart"/>
-      <w:proofErr w:type="gramStart"/>
-      <w:r>
-        <w:t>Lets</w:t>
-      </w:r>
-      <w:proofErr w:type="spellEnd"/>
-      <w:proofErr w:type="gramEnd"/>
-      <w:r>
-        <w:t xml:space="preserve"> call that </w:t>
-      </w:r>
-      <w:proofErr w:type="spellStart"/>
-      <w:r>
-        <w:t>Display_Info</w:t>
-      </w:r>
-      <w:proofErr w:type="spellEnd"/>
-      <w:r>
-        <w:t>.</w:t>
-      </w:r>
-    </w:p>
-    <w:p/>
-    <w:p>
-      <w:pPr>
-        <w:pStyle w:val="Heading2"/>
-      </w:pPr>
-      <w:r>
-        <w:t>The Environment</w:t>
-      </w:r>
-    </w:p>
-    <w:p>
-      <w:r>
-        <w:t>It will be a web app and will use SQL to store the data.</w:t>
-      </w:r>
-    </w:p>
-    <w:p/>
-    <w:p>
-      <w:pPr>
-        <w:pStyle w:val="Heading2"/>
-      </w:pPr>
-      <w:r>
-        <w:t>The Design</w:t>
-      </w:r>
-    </w:p>
-    <w:p>
-      <w:pPr>
-        <w:pStyle w:val="Heading3"/>
-      </w:pPr>
-      <w:proofErr w:type="spellStart"/>
-      <w:r>
-        <w:t>Get_Info</w:t>
-      </w:r>
-      <w:proofErr w:type="spellEnd"/>
     </w:p>
     <w:p>
       <w:pPr>
@@ -192,31 +109,10 @@
         </w:numPr>
       </w:pPr>
       <w:r>
-        <w:t xml:space="preserve">List of </w:t>
-      </w:r>
-      <w:proofErr w:type="spellStart"/>
-      <w:r>
-        <w:t>urls</w:t>
-      </w:r>
-      <w:proofErr w:type="spellEnd"/>
-      <w:r>
-        <w:t xml:space="preserve"> </w:t>
-      </w:r>
-      <w:proofErr w:type="gramStart"/>
-      <w:r>
-        <w:t>in</w:t>
-      </w:r>
-      <w:proofErr w:type="gramEnd"/>
-      <w:r>
-        <w:t xml:space="preserve"> a </w:t>
-      </w:r>
-      <w:proofErr w:type="spellStart"/>
-      <w:r>
-        <w:t>db</w:t>
-      </w:r>
-      <w:proofErr w:type="spellEnd"/>
-      <w:r>
-        <w:t xml:space="preserve"> table</w:t>
+        <w:t xml:space="preserve">List of urls in a </w:t>
+      </w:r>
+      <w:r>
+        <w:t>db table</w:t>
       </w:r>
       <w:r>
         <w:t>.</w:t>
@@ -246,23 +142,10 @@
         </w:numPr>
       </w:pPr>
       <w:r>
-        <w:t xml:space="preserve">List of keywords </w:t>
-      </w:r>
-      <w:proofErr w:type="gramStart"/>
-      <w:r>
-        <w:t>in</w:t>
-      </w:r>
-      <w:proofErr w:type="gramEnd"/>
-      <w:r>
-        <w:t xml:space="preserve"> a </w:t>
-      </w:r>
-      <w:proofErr w:type="spellStart"/>
-      <w:r>
-        <w:t>db</w:t>
-      </w:r>
-      <w:proofErr w:type="spellEnd"/>
-      <w:r>
-        <w:t xml:space="preserve"> table.</w:t>
+        <w:t xml:space="preserve">List of keywords in a </w:t>
+      </w:r>
+      <w:r>
+        <w:t>db table.</w:t>
       </w:r>
     </w:p>
     <w:p>
@@ -273,13 +156,8 @@
           <w:numId w:val="1"/>
         </w:numPr>
       </w:pPr>
-      <w:proofErr w:type="gramStart"/>
-      <w:r>
-        <w:t>First</w:t>
-      </w:r>
-      <w:proofErr w:type="gramEnd"/>
-      <w:r>
-        <w:t xml:space="preserve"> </w:t>
+      <w:r>
+        <w:t xml:space="preserve">First </w:t>
       </w:r>
       <w:r>
         <w:t>column</w:t>
@@ -291,15 +169,7 @@
         <w:t xml:space="preserve"> (city state country)</w:t>
       </w:r>
       <w:r>
-        <w:t xml:space="preserve">. </w:t>
-      </w:r>
-      <w:proofErr w:type="gramStart"/>
-      <w:r>
-        <w:t>Second</w:t>
-      </w:r>
-      <w:proofErr w:type="gramEnd"/>
-      <w:r>
-        <w:t xml:space="preserve"> </w:t>
+        <w:t xml:space="preserve">. Second </w:t>
       </w:r>
       <w:r>
         <w:t>column</w:t>
@@ -320,39 +190,13 @@
         <w:t xml:space="preserve"> search term. For example </w:t>
       </w:r>
       <w:r>
-        <w:t>salsa would be ‘salsa social dance events</w:t>
-      </w:r>
-      <w:proofErr w:type="gramStart"/>
-      <w:r>
-        <w:t xml:space="preserve">’ </w:t>
-      </w:r>
-      <w:r>
-        <w:t xml:space="preserve"> or</w:t>
-      </w:r>
-      <w:proofErr w:type="gramEnd"/>
-      <w:r>
-        <w:t xml:space="preserve"> </w:t>
-      </w:r>
-      <w:proofErr w:type="spellStart"/>
-      <w:proofErr w:type="gramStart"/>
-      <w:r>
-        <w:t>what ever</w:t>
-      </w:r>
-      <w:proofErr w:type="spellEnd"/>
-      <w:proofErr w:type="gramEnd"/>
-      <w:r>
-        <w:t xml:space="preserve"> makes sense based on what we are searching for. For example, </w:t>
-      </w:r>
-      <w:r>
-        <w:t xml:space="preserve">running could be ‘running </w:t>
-      </w:r>
-      <w:proofErr w:type="gramStart"/>
-      <w:r>
-        <w:t>clubs’</w:t>
-      </w:r>
-      <w:proofErr w:type="gramEnd"/>
-      <w:r>
-        <w:t>.</w:t>
+        <w:t xml:space="preserve">salsa would be ‘salsa social dance events’ </w:t>
+      </w:r>
+      <w:r>
+        <w:t xml:space="preserve"> or what ever makes sense based on what we are searching for. For example, </w:t>
+      </w:r>
+      <w:r>
+        <w:t>running could be ‘running clubs’.</w:t>
       </w:r>
     </w:p>
     <w:p>
@@ -379,13 +223,8 @@
       <w:r>
         <w:t xml:space="preserve"> that there will be links to other pages that we will want to include in our </w:t>
       </w:r>
-      <w:proofErr w:type="spellStart"/>
-      <w:r>
-        <w:t>urls</w:t>
-      </w:r>
-      <w:proofErr w:type="spellEnd"/>
-      <w:r>
-        <w:t xml:space="preserve"> that we give to Clean Up.</w:t>
+      <w:r>
+        <w:t>urls that we give to Clean Up.</w:t>
       </w:r>
       <w:r>
         <w:t xml:space="preserve"> Only go 3 levels deep. </w:t>
@@ -406,45 +245,16 @@
       <w:r>
         <w:t xml:space="preserve">generating the </w:t>
       </w:r>
-      <w:proofErr w:type="spellStart"/>
-      <w:r>
-        <w:t>urls</w:t>
-      </w:r>
-      <w:proofErr w:type="spellEnd"/>
-      <w:r>
-        <w:t xml:space="preserve">. It was quite stochastic. Sometimes good, sometimes terrible. With the same prompt, Google was not good either. I am </w:t>
-      </w:r>
-      <w:proofErr w:type="gramStart"/>
-      <w:r>
-        <w:t>pretty suspicious</w:t>
-      </w:r>
-      <w:proofErr w:type="gramEnd"/>
-      <w:r>
-        <w:t xml:space="preserve"> that what I need to do is create a </w:t>
-      </w:r>
-      <w:r>
-        <w:t xml:space="preserve">series of keywords and then use Google NOT OpenAI to generate those </w:t>
-      </w:r>
-      <w:proofErr w:type="spellStart"/>
-      <w:r>
-        <w:t>urls</w:t>
-      </w:r>
-      <w:proofErr w:type="spellEnd"/>
-      <w:r>
-        <w:t xml:space="preserve">. </w:t>
-      </w:r>
-    </w:p>
-    <w:p>
-      <w:r>
-        <w:t xml:space="preserve">We should also be picking up special events like </w:t>
-      </w:r>
-      <w:proofErr w:type="spellStart"/>
-      <w:r>
-        <w:t>SwingCouver</w:t>
-      </w:r>
-      <w:proofErr w:type="spellEnd"/>
-      <w:r>
-        <w:t xml:space="preserve"> or local workshops.</w:t>
+      <w:r>
+        <w:t xml:space="preserve">urls. It was quite stochastic. Sometimes good, sometimes terrible. With the same prompt, Google was not good either. I am pretty suspicious that what I need to do is create a </w:t>
+      </w:r>
+      <w:r>
+        <w:t xml:space="preserve">series of keywords and then use Google NOT OpenAI to generate those urls. </w:t>
+      </w:r>
+    </w:p>
+    <w:p>
+      <w:r>
+        <w:t>We should also be picking up special events like SwingCouver or local workshops.</w:t>
       </w:r>
       <w:r>
         <w:t xml:space="preserve"> This may require us to go beyond the first page. I think we should take the top 20 hits for each </w:t>
@@ -499,23 +309,7 @@
         <w:t>Input</w:t>
       </w:r>
       <w:r>
-        <w:t xml:space="preserve"> comes a </w:t>
-      </w:r>
-      <w:proofErr w:type="gramStart"/>
-      <w:r>
-        <w:t>list</w:t>
-      </w:r>
-      <w:proofErr w:type="gramEnd"/>
-      <w:r>
-        <w:t xml:space="preserve"> </w:t>
-      </w:r>
-      <w:proofErr w:type="spellStart"/>
-      <w:r>
-        <w:t>urls</w:t>
-      </w:r>
-      <w:proofErr w:type="spellEnd"/>
-      <w:r>
-        <w:t>.</w:t>
+        <w:t xml:space="preserve"> comes a list urls.</w:t>
       </w:r>
     </w:p>
     <w:p>
@@ -534,15 +328,7 @@
         <w:t xml:space="preserve">We should default to today and one week from today. </w:t>
       </w:r>
       <w:r>
-        <w:t xml:space="preserve">The user could put their own date range in if they want. We would use </w:t>
-      </w:r>
-      <w:proofErr w:type="gramStart"/>
-      <w:r>
-        <w:t>a LLM</w:t>
-      </w:r>
-      <w:proofErr w:type="gramEnd"/>
-      <w:r>
-        <w:t xml:space="preserve"> to parse that. </w:t>
+        <w:t xml:space="preserve">The user could put their own date range in if they want. We would use a LLM to parse that. </w:t>
       </w:r>
     </w:p>
     <w:p/>
@@ -567,11 +353,9 @@
       <w:pPr>
         <w:pStyle w:val="Heading3"/>
       </w:pPr>
-      <w:proofErr w:type="spellStart"/>
       <w:r>
         <w:t>Display_Info</w:t>
       </w:r>
-      <w:proofErr w:type="spellEnd"/>
     </w:p>
     <w:p>
       <w:pPr>
@@ -586,28 +370,7 @@
         <w:t>A function will be written that creates the output report.</w:t>
       </w:r>
       <w:r>
-        <w:t xml:space="preserve"> </w:t>
-      </w:r>
-      <w:proofErr w:type="gramStart"/>
-      <w:r>
-        <w:t>This</w:t>
-      </w:r>
-      <w:proofErr w:type="gramEnd"/>
-      <w:r>
-        <w:t xml:space="preserve"> queries the above tables. It has the chat interface from which it generates </w:t>
-      </w:r>
-      <w:proofErr w:type="gramStart"/>
-      <w:r>
-        <w:t xml:space="preserve">the </w:t>
-      </w:r>
-      <w:proofErr w:type="spellStart"/>
-      <w:r>
-        <w:t>sql</w:t>
-      </w:r>
-      <w:proofErr w:type="spellEnd"/>
-      <w:proofErr w:type="gramEnd"/>
-      <w:r>
-        <w:t xml:space="preserve"> query.</w:t>
+        <w:t xml:space="preserve"> This queries the above tables. It has the chat interface from which it generates the sql query.</w:t>
       </w:r>
     </w:p>
     <w:p/>
@@ -683,31 +446,7 @@
     </w:p>
     <w:p>
       <w:r>
-        <w:t xml:space="preserve">I, Lindsay Moir, a </w:t>
-      </w:r>
-      <w:proofErr w:type="gramStart"/>
-      <w:r>
-        <w:t>69 year old</w:t>
-      </w:r>
-      <w:proofErr w:type="gramEnd"/>
-      <w:r>
-        <w:t xml:space="preserve"> male is the primary stakeholder. If this application is sufficiently accurate, comprehensive, and easy to use I will provide it to people initially in the Victoria, BC, Canada dance community to use. I will require it to make money at some point. There will be costs for hosting the application. I also need to generate some income and am getting </w:t>
-      </w:r>
-      <w:proofErr w:type="gramStart"/>
-      <w:r>
-        <w:t>fairly pessimistic</w:t>
-      </w:r>
-      <w:proofErr w:type="gramEnd"/>
-      <w:r>
-        <w:t xml:space="preserve"> that I will be able to find work in the data science area due to my age and preferences. I do not want to work a </w:t>
-      </w:r>
-      <w:proofErr w:type="gramStart"/>
-      <w:r>
-        <w:t>full time</w:t>
-      </w:r>
-      <w:proofErr w:type="gramEnd"/>
-      <w:r>
-        <w:t xml:space="preserve"> job.</w:t>
+        <w:t>I, Lindsay Moir, a 69 year old male is the primary stakeholder. If this application is sufficiently accurate, comprehensive, and easy to use I will provide it to people initially in the Victoria, BC, Canada dance community to use. I will require it to make money at some point. There will be costs for hosting the application. I also need to generate some income and am getting fairly pessimistic that I will be able to find work in the data science area due to my age and preferences. I do not want to work a full time job.</w:t>
       </w:r>
     </w:p>
     <w:p>
@@ -722,11 +461,9 @@
       </w:r>
     </w:p>
     <w:p>
-      <w:proofErr w:type="spellStart"/>
       <w:r>
         <w:t>Get_Info</w:t>
       </w:r>
-      <w:proofErr w:type="spellEnd"/>
     </w:p>
     <w:p>
       <w:pPr>
@@ -746,37 +483,19 @@
         <w:t xml:space="preserve">, I want to </w:t>
       </w:r>
       <w:r>
-        <w:t xml:space="preserve">start a job that looks at the </w:t>
-      </w:r>
-      <w:proofErr w:type="spellStart"/>
-      <w:r>
-        <w:t>urls</w:t>
-      </w:r>
-      <w:proofErr w:type="spellEnd"/>
-      <w:r>
-        <w:t xml:space="preserve"> that I give it </w:t>
-      </w:r>
-      <w:r>
-        <w:t xml:space="preserve">plus the other </w:t>
-      </w:r>
-      <w:proofErr w:type="spellStart"/>
-      <w:r>
-        <w:t>urls</w:t>
-      </w:r>
-      <w:proofErr w:type="spellEnd"/>
-      <w:r>
-        <w:t xml:space="preserve"> that it finds during a google search and populate the SQL database with the latest information. This can take as long as </w:t>
+        <w:t xml:space="preserve">start a job that looks at the urls that I give it </w:t>
+      </w:r>
+      <w:r>
+        <w:t xml:space="preserve">plus the other urls that it finds during a google search and populate the SQL database with the latest information. This can take as long as </w:t>
       </w:r>
       <w:r>
         <w:t xml:space="preserve">5 minutes to run. </w:t>
       </w:r>
     </w:p>
     <w:p>
-      <w:proofErr w:type="spellStart"/>
       <w:r>
         <w:t>Display_Info</w:t>
       </w:r>
-      <w:proofErr w:type="spellEnd"/>
     </w:p>
     <w:p>
       <w:pPr>
@@ -804,38 +523,17 @@
       <w:r>
         <w:t xml:space="preserve">Initially </w:t>
       </w:r>
-      <w:proofErr w:type="gramStart"/>
       <w:r>
         <w:t xml:space="preserve">the </w:t>
       </w:r>
       <w:r>
-        <w:t xml:space="preserve"> application</w:t>
-      </w:r>
-      <w:proofErr w:type="gramEnd"/>
-      <w:r>
-        <w:t xml:space="preserve"> </w:t>
-      </w:r>
-      <w:r>
-        <w:t>(</w:t>
-      </w:r>
-      <w:proofErr w:type="spellStart"/>
-      <w:r>
-        <w:t>Display_info</w:t>
-      </w:r>
-      <w:proofErr w:type="spellEnd"/>
-      <w:r>
-        <w:t xml:space="preserve">) </w:t>
-      </w:r>
-      <w:r>
-        <w:t xml:space="preserve">will assume that their location that they are interested in </w:t>
-      </w:r>
-      <w:proofErr w:type="gramStart"/>
-      <w:r>
-        <w:t>is,</w:t>
-      </w:r>
-      <w:proofErr w:type="gramEnd"/>
-      <w:r>
-        <w:t xml:space="preserve"> the IP address that they are at. They will be asked to confirm that. </w:t>
+        <w:t xml:space="preserve"> application </w:t>
+      </w:r>
+      <w:r>
+        <w:t xml:space="preserve">(Display_info) </w:t>
+      </w:r>
+      <w:r>
+        <w:t xml:space="preserve">will assume that their location that they are interested in is, the IP address that they are at. They will be asked to confirm that. </w:t>
       </w:r>
     </w:p>
     <w:p>
@@ -850,18 +548,10 @@
         <w:t xml:space="preserve">Eventually during </w:t>
       </w:r>
       <w:r>
-        <w:t xml:space="preserve">this </w:t>
-      </w:r>
-      <w:proofErr w:type="gramStart"/>
-      <w:r>
-        <w:t xml:space="preserve">chat </w:t>
-      </w:r>
-      <w:r>
-        <w:t xml:space="preserve"> process</w:t>
-      </w:r>
-      <w:proofErr w:type="gramEnd"/>
-      <w:r>
-        <w:t xml:space="preserve"> of the user inputting text and the LLM prompting the user, I will have the name of the city, the province, and the country</w:t>
+        <w:t xml:space="preserve">this chat </w:t>
+      </w:r>
+      <w:r>
+        <w:t xml:space="preserve"> process of the user inputting text and the LLM prompting the user, I will have the name of the city, the province, and the country</w:t>
       </w:r>
       <w:r>
         <w:t>. I will have the activity that he /she is interested in (currently dance</w:t>
@@ -885,15 +575,7 @@
         <w:t xml:space="preserve">Once I have this information, then the appropriate information will be </w:t>
       </w:r>
       <w:r>
-        <w:t xml:space="preserve">given to the program to generate a </w:t>
-      </w:r>
-      <w:proofErr w:type="spellStart"/>
-      <w:r>
-        <w:t>sql</w:t>
-      </w:r>
-      <w:proofErr w:type="spellEnd"/>
-      <w:r>
-        <w:t xml:space="preserve"> query that answers the question and displays the results in calendar format.</w:t>
+        <w:t>given to the program to generate a sql query that answers the question and displays the results in calendar format.</w:t>
       </w:r>
     </w:p>
     <w:p>
@@ -969,9 +651,1016 @@
           <w:b/>
           <w:bCs/>
         </w:rPr>
-        <w:t xml:space="preserve">Finalized Requirements Update for </w:t>
-      </w:r>
-      <w:proofErr w:type="spellStart"/>
+        <w:t>Finalized Requirements Update for Get_Info</w:t>
+      </w:r>
+    </w:p>
+    <w:p>
+      <w:r>
+        <w:pict w14:anchorId="277F856E">
+          <v:rect id="_x0000_i1025" style="width:0;height:1.5pt" o:hralign="center" o:hrstd="t" o:hr="t" fillcolor="#a0a0a0" stroked="f"/>
+        </w:pict>
+      </w:r>
+    </w:p>
+    <w:p>
+      <w:pPr>
+        <w:rPr>
+          <w:b/>
+          <w:bCs/>
+        </w:rPr>
+      </w:pPr>
+      <w:r>
+        <w:rPr>
+          <w:b/>
+          <w:bCs/>
+        </w:rPr>
+        <w:t>Expanded Functional Requirements</w:t>
+      </w:r>
+    </w:p>
+    <w:p>
+      <w:pPr>
+        <w:numPr>
+          <w:ilvl w:val="0"/>
+          <w:numId w:val="3"/>
+        </w:numPr>
+      </w:pPr>
+      <w:r>
+        <w:rPr>
+          <w:b/>
+          <w:bCs/>
+        </w:rPr>
+        <w:t>Initial URL Table Processing</w:t>
+      </w:r>
+      <w:r>
+        <w:t>:</w:t>
+      </w:r>
+    </w:p>
+    <w:p>
+      <w:pPr>
+        <w:numPr>
+          <w:ilvl w:val="1"/>
+          <w:numId w:val="3"/>
+        </w:numPr>
+      </w:pPr>
+      <w:r>
+        <w:t xml:space="preserve">For each URL in the </w:t>
+      </w:r>
+      <w:r>
+        <w:rPr>
+          <w:b/>
+          <w:bCs/>
+        </w:rPr>
+        <w:t>Initial URL Table</w:t>
+      </w:r>
+      <w:r>
+        <w:t>:</w:t>
+      </w:r>
+    </w:p>
+    <w:p>
+      <w:pPr>
+        <w:numPr>
+          <w:ilvl w:val="2"/>
+          <w:numId w:val="3"/>
+        </w:numPr>
+      </w:pPr>
+      <w:r>
+        <w:t>Evaluate its content for relevance using the LLM.</w:t>
+      </w:r>
+    </w:p>
+    <w:p>
+      <w:pPr>
+        <w:numPr>
+          <w:ilvl w:val="2"/>
+          <w:numId w:val="3"/>
+        </w:numPr>
+      </w:pPr>
+      <w:r>
+        <w:t>If relevant, extract event information and store it in the SQL database.</w:t>
+      </w:r>
+    </w:p>
+    <w:p>
+      <w:pPr>
+        <w:numPr>
+          <w:ilvl w:val="2"/>
+          <w:numId w:val="3"/>
+        </w:numPr>
+      </w:pPr>
+      <w:r>
+        <w:t>Log the results of evaluation, including metadata like timestamps, referring pages, and ranking of relevance (True, False, NaN).</w:t>
+      </w:r>
+    </w:p>
+    <w:p>
+      <w:pPr>
+        <w:numPr>
+          <w:ilvl w:val="0"/>
+          <w:numId w:val="3"/>
+        </w:numPr>
+      </w:pPr>
+      <w:r>
+        <w:rPr>
+          <w:b/>
+          <w:bCs/>
+        </w:rPr>
+        <w:t>Keyword Search Integration</w:t>
+      </w:r>
+      <w:r>
+        <w:t>:</w:t>
+      </w:r>
+    </w:p>
+    <w:p>
+      <w:pPr>
+        <w:numPr>
+          <w:ilvl w:val="1"/>
+          <w:numId w:val="3"/>
+        </w:numPr>
+      </w:pPr>
+      <w:r>
+        <w:t xml:space="preserve">Perform a </w:t>
+      </w:r>
+      <w:r>
+        <w:rPr>
+          <w:b/>
+          <w:bCs/>
+        </w:rPr>
+        <w:t>Google search</w:t>
+      </w:r>
+      <w:r>
+        <w:t xml:space="preserve"> using keywords from the </w:t>
+      </w:r>
+      <w:r>
+        <w:rPr>
+          <w:b/>
+          <w:bCs/>
+        </w:rPr>
+        <w:t>Keywords Table</w:t>
+      </w:r>
+      <w:r>
+        <w:t xml:space="preserve"> in the SQL database.</w:t>
+      </w:r>
+    </w:p>
+    <w:p>
+      <w:pPr>
+        <w:numPr>
+          <w:ilvl w:val="1"/>
+          <w:numId w:val="3"/>
+        </w:numPr>
+      </w:pPr>
+      <w:r>
+        <w:t xml:space="preserve">Retrieve results from the </w:t>
+      </w:r>
+      <w:r>
+        <w:rPr>
+          <w:b/>
+          <w:bCs/>
+        </w:rPr>
+        <w:t>first two pages</w:t>
+      </w:r>
+      <w:r>
+        <w:t xml:space="preserve"> of Google search results.</w:t>
+      </w:r>
+    </w:p>
+    <w:p>
+      <w:pPr>
+        <w:numPr>
+          <w:ilvl w:val="1"/>
+          <w:numId w:val="3"/>
+        </w:numPr>
+      </w:pPr>
+      <w:r>
+        <w:t xml:space="preserve">Check whether each resulting URL exists in the </w:t>
+      </w:r>
+      <w:r>
+        <w:rPr>
+          <w:b/>
+          <w:bCs/>
+        </w:rPr>
+        <w:t>URLs Table</w:t>
+      </w:r>
+      <w:r>
+        <w:t>:</w:t>
+      </w:r>
+    </w:p>
+    <w:p>
+      <w:pPr>
+        <w:numPr>
+          <w:ilvl w:val="2"/>
+          <w:numId w:val="3"/>
+        </w:numPr>
+      </w:pPr>
+      <w:r>
+        <w:rPr>
+          <w:b/>
+          <w:bCs/>
+        </w:rPr>
+        <w:t>If it exists and is relevant</w:t>
+      </w:r>
+      <w:r>
+        <w:t>: Process as usual, extracting data and updating logs.</w:t>
+      </w:r>
+    </w:p>
+    <w:p>
+      <w:pPr>
+        <w:numPr>
+          <w:ilvl w:val="2"/>
+          <w:numId w:val="3"/>
+        </w:numPr>
+      </w:pPr>
+      <w:r>
+        <w:rPr>
+          <w:b/>
+          <w:bCs/>
+        </w:rPr>
+        <w:t>If it does not exist</w:t>
+      </w:r>
+      <w:r>
+        <w:t>: Add the new URL to the URLs Table for further evaluation and crawling.</w:t>
+      </w:r>
+    </w:p>
+    <w:p>
+      <w:pPr>
+        <w:numPr>
+          <w:ilvl w:val="0"/>
+          <w:numId w:val="3"/>
+        </w:numPr>
+      </w:pPr>
+      <w:r>
+        <w:rPr>
+          <w:b/>
+          <w:bCs/>
+        </w:rPr>
+        <w:t>Dynamic Crawling from Search Results</w:t>
+      </w:r>
+      <w:r>
+        <w:t>:</w:t>
+      </w:r>
+    </w:p>
+    <w:p>
+      <w:pPr>
+        <w:numPr>
+          <w:ilvl w:val="1"/>
+          <w:numId w:val="3"/>
+        </w:numPr>
+      </w:pPr>
+      <w:r>
+        <w:t>For newly discovered URLs from the Google search:</w:t>
+      </w:r>
+    </w:p>
+    <w:p>
+      <w:pPr>
+        <w:numPr>
+          <w:ilvl w:val="2"/>
+          <w:numId w:val="3"/>
+        </w:numPr>
+      </w:pPr>
+      <w:r>
+        <w:t>Evaluate the page for relevance using the LLM.</w:t>
+      </w:r>
+    </w:p>
+    <w:p>
+      <w:pPr>
+        <w:numPr>
+          <w:ilvl w:val="2"/>
+          <w:numId w:val="3"/>
+        </w:numPr>
+      </w:pPr>
+      <w:r>
+        <w:t>If relevant, extract event information, store it in the database, and crawl hyperlinks on the page to evaluate connected pages.</w:t>
+      </w:r>
+    </w:p>
+    <w:p>
+      <w:pPr>
+        <w:numPr>
+          <w:ilvl w:val="2"/>
+          <w:numId w:val="3"/>
+        </w:numPr>
+      </w:pPr>
+      <w:r>
+        <w:t>Log all evaluations, including relevance ranking and errors (if any).</w:t>
+      </w:r>
+    </w:p>
+    <w:p>
+      <w:pPr>
+        <w:numPr>
+          <w:ilvl w:val="0"/>
+          <w:numId w:val="3"/>
+        </w:numPr>
+      </w:pPr>
+      <w:r>
+        <w:rPr>
+          <w:b/>
+          <w:bCs/>
+        </w:rPr>
+        <w:t>Relevance Criteria</w:t>
+      </w:r>
+      <w:r>
+        <w:t>:</w:t>
+      </w:r>
+    </w:p>
+    <w:p>
+      <w:pPr>
+        <w:numPr>
+          <w:ilvl w:val="1"/>
+          <w:numId w:val="3"/>
+        </w:numPr>
+      </w:pPr>
+      <w:r>
+        <w:t>The LLM evaluates each page using a prompt designed to detect event details specific to dance events (e.g., event name, location, time, cost).</w:t>
+      </w:r>
+    </w:p>
+    <w:p>
+      <w:pPr>
+        <w:numPr>
+          <w:ilvl w:val="1"/>
+          <w:numId w:val="3"/>
+        </w:numPr>
+      </w:pPr>
+      <w:r>
+        <w:t>URLs will be ranked as:</w:t>
+      </w:r>
+    </w:p>
+    <w:p>
+      <w:pPr>
+        <w:numPr>
+          <w:ilvl w:val="2"/>
+          <w:numId w:val="3"/>
+        </w:numPr>
+      </w:pPr>
+      <w:r>
+        <w:rPr>
+          <w:b/>
+          <w:bCs/>
+        </w:rPr>
+        <w:t>True (Useful)</w:t>
+      </w:r>
+      <w:r>
+        <w:t>: Contains relevant event details.</w:t>
+      </w:r>
+    </w:p>
+    <w:p>
+      <w:pPr>
+        <w:numPr>
+          <w:ilvl w:val="2"/>
+          <w:numId w:val="3"/>
+        </w:numPr>
+      </w:pPr>
+      <w:r>
+        <w:rPr>
+          <w:b/>
+          <w:bCs/>
+        </w:rPr>
+        <w:t>False (Not Useful)</w:t>
+      </w:r>
+      <w:r>
+        <w:t>: Contains no relevant data.</w:t>
+      </w:r>
+    </w:p>
+    <w:p>
+      <w:pPr>
+        <w:numPr>
+          <w:ilvl w:val="2"/>
+          <w:numId w:val="3"/>
+        </w:numPr>
+      </w:pPr>
+      <w:r>
+        <w:rPr>
+          <w:b/>
+          <w:bCs/>
+        </w:rPr>
+        <w:lastRenderedPageBreak/>
+        <w:t>NaN (Nonexistent)</w:t>
+      </w:r>
+      <w:r>
+        <w:t>: Invalid or broken links.</w:t>
+      </w:r>
+    </w:p>
+    <w:p>
+      <w:pPr>
+        <w:numPr>
+          <w:ilvl w:val="0"/>
+          <w:numId w:val="3"/>
+        </w:numPr>
+      </w:pPr>
+      <w:r>
+        <w:rPr>
+          <w:b/>
+          <w:bCs/>
+        </w:rPr>
+        <w:t>Database Updates</w:t>
+      </w:r>
+      <w:r>
+        <w:t>:</w:t>
+      </w:r>
+    </w:p>
+    <w:p>
+      <w:pPr>
+        <w:numPr>
+          <w:ilvl w:val="1"/>
+          <w:numId w:val="3"/>
+        </w:numPr>
+      </w:pPr>
+      <w:r>
+        <w:t xml:space="preserve">Newly relevant URLs from Google search and crawled pages are appended to the </w:t>
+      </w:r>
+      <w:r>
+        <w:rPr>
+          <w:b/>
+          <w:bCs/>
+        </w:rPr>
+        <w:t>URLs Table</w:t>
+      </w:r>
+      <w:r>
+        <w:t xml:space="preserve"> for inclusion in future runs.</w:t>
+      </w:r>
+    </w:p>
+    <w:p>
+      <w:r>
+        <w:pict w14:anchorId="622EA4DA">
+          <v:rect id="_x0000_i1026" style="width:0;height:1.5pt" o:hralign="center" o:hrstd="t" o:hr="t" fillcolor="#a0a0a0" stroked="f"/>
+        </w:pict>
+      </w:r>
+    </w:p>
+    <w:p>
+      <w:pPr>
+        <w:rPr>
+          <w:b/>
+          <w:bCs/>
+        </w:rPr>
+      </w:pPr>
+      <w:r>
+        <w:rPr>
+          <w:b/>
+          <w:bCs/>
+        </w:rPr>
+        <w:t>Updated Scheduling and Automation</w:t>
+      </w:r>
+    </w:p>
+    <w:p>
+      <w:pPr>
+        <w:numPr>
+          <w:ilvl w:val="0"/>
+          <w:numId w:val="4"/>
+        </w:numPr>
+      </w:pPr>
+      <w:r>
+        <w:t xml:space="preserve">The system will continue to run daily at </w:t>
+      </w:r>
+      <w:r>
+        <w:rPr>
+          <w:b/>
+          <w:bCs/>
+        </w:rPr>
+        <w:t>12:01 AM</w:t>
+      </w:r>
+      <w:r>
+        <w:t>, performing the following tasks:</w:t>
+      </w:r>
+    </w:p>
+    <w:p>
+      <w:pPr>
+        <w:numPr>
+          <w:ilvl w:val="1"/>
+          <w:numId w:val="4"/>
+        </w:numPr>
+      </w:pPr>
+      <w:r>
+        <w:t xml:space="preserve">Process existing URLs in the </w:t>
+      </w:r>
+      <w:r>
+        <w:rPr>
+          <w:b/>
+          <w:bCs/>
+        </w:rPr>
+        <w:t>Initial URL Table</w:t>
+      </w:r>
+      <w:r>
+        <w:t>.</w:t>
+      </w:r>
+    </w:p>
+    <w:p>
+      <w:pPr>
+        <w:numPr>
+          <w:ilvl w:val="1"/>
+          <w:numId w:val="4"/>
+        </w:numPr>
+      </w:pPr>
+      <w:r>
+        <w:t xml:space="preserve">Perform Google searches using keywords from the </w:t>
+      </w:r>
+      <w:r>
+        <w:rPr>
+          <w:b/>
+          <w:bCs/>
+        </w:rPr>
+        <w:t>Keywords Table</w:t>
+      </w:r>
+      <w:r>
+        <w:t>.</w:t>
+      </w:r>
+    </w:p>
+    <w:p>
+      <w:pPr>
+        <w:numPr>
+          <w:ilvl w:val="1"/>
+          <w:numId w:val="4"/>
+        </w:numPr>
+      </w:pPr>
+      <w:r>
+        <w:t>Evaluate and update all results (existing and new) in the SQL database.</w:t>
+      </w:r>
+    </w:p>
+    <w:p>
+      <w:r>
+        <w:pict w14:anchorId="32771B82">
+          <v:rect id="_x0000_i1027" style="width:0;height:1.5pt" o:hralign="center" o:hrstd="t" o:hr="t" fillcolor="#a0a0a0" stroked="f"/>
+        </w:pict>
+      </w:r>
+    </w:p>
+    <w:p>
+      <w:pPr>
+        <w:rPr>
+          <w:b/>
+          <w:bCs/>
+        </w:rPr>
+      </w:pPr>
+      <w:r>
+        <w:rPr>
+          <w:b/>
+          <w:bCs/>
+        </w:rPr>
+        <w:t>Technical Specifications</w:t>
+      </w:r>
+    </w:p>
+    <w:p>
+      <w:pPr>
+        <w:numPr>
+          <w:ilvl w:val="0"/>
+          <w:numId w:val="5"/>
+        </w:numPr>
+      </w:pPr>
+      <w:r>
+        <w:rPr>
+          <w:b/>
+          <w:bCs/>
+        </w:rPr>
+        <w:t>Database Design Updates</w:t>
+      </w:r>
+      <w:r>
+        <w:t>:</w:t>
+      </w:r>
+    </w:p>
+    <w:p>
+      <w:pPr>
+        <w:numPr>
+          <w:ilvl w:val="1"/>
+          <w:numId w:val="5"/>
+        </w:numPr>
+      </w:pPr>
+      <w:r>
+        <w:rPr>
+          <w:b/>
+          <w:bCs/>
+        </w:rPr>
+        <w:t>Tables</w:t>
+      </w:r>
+      <w:r>
+        <w:t>:</w:t>
+      </w:r>
+    </w:p>
+    <w:p>
+      <w:pPr>
+        <w:numPr>
+          <w:ilvl w:val="2"/>
+          <w:numId w:val="5"/>
+        </w:numPr>
+      </w:pPr>
+      <w:r>
+        <w:rPr>
+          <w:b/>
+          <w:bCs/>
+        </w:rPr>
+        <w:t>Event Data Table</w:t>
+      </w:r>
+      <w:r>
+        <w:t>: Stores extracted event details (e.g., name, location, date, time, description, cost, source URL).</w:t>
+      </w:r>
+    </w:p>
+    <w:p>
+      <w:pPr>
+        <w:numPr>
+          <w:ilvl w:val="2"/>
+          <w:numId w:val="5"/>
+        </w:numPr>
+      </w:pPr>
+      <w:r>
+        <w:rPr>
+          <w:b/>
+          <w:bCs/>
+        </w:rPr>
+        <w:t>URL Metadata Table</w:t>
+      </w:r>
+      <w:r>
+        <w:t>: Logs details about each URL (e.g., address, status, relevance score, last visited date, referring URL, visit count, errors).</w:t>
+      </w:r>
+    </w:p>
+    <w:p>
+      <w:pPr>
+        <w:numPr>
+          <w:ilvl w:val="2"/>
+          <w:numId w:val="5"/>
+        </w:numPr>
+      </w:pPr>
+      <w:r>
+        <w:rPr>
+          <w:b/>
+          <w:bCs/>
+        </w:rPr>
+        <w:t>Keywords Table</w:t>
+      </w:r>
+      <w:r>
+        <w:t>: Stores keywords for Google searches (e.g., "West Coast Swing Victoria," "Bachata events BC").</w:t>
+      </w:r>
+    </w:p>
+    <w:p>
+      <w:pPr>
+        <w:numPr>
+          <w:ilvl w:val="0"/>
+          <w:numId w:val="5"/>
+        </w:numPr>
+      </w:pPr>
+      <w:r>
+        <w:rPr>
+          <w:b/>
+          <w:bCs/>
+        </w:rPr>
+        <w:t>Frameworks and Tools</w:t>
+      </w:r>
+      <w:r>
+        <w:t>:</w:t>
+      </w:r>
+    </w:p>
+    <w:p>
+      <w:pPr>
+        <w:numPr>
+          <w:ilvl w:val="1"/>
+          <w:numId w:val="5"/>
+        </w:numPr>
+      </w:pPr>
+      <w:r>
+        <w:rPr>
+          <w:b/>
+          <w:bCs/>
+        </w:rPr>
+        <w:t>Google Search Integration</w:t>
+      </w:r>
+      <w:r>
+        <w:t>: Use tools like SerpAPI or Google Programmable Search Engine to automate keyword searches and retrieve result URLs.</w:t>
+      </w:r>
+    </w:p>
+    <w:p>
+      <w:pPr>
+        <w:numPr>
+          <w:ilvl w:val="1"/>
+          <w:numId w:val="5"/>
+        </w:numPr>
+      </w:pPr>
+      <w:r>
+        <w:rPr>
+          <w:b/>
+          <w:bCs/>
+        </w:rPr>
+        <w:t>Web Scraping and Crawling</w:t>
+      </w:r>
+      <w:r>
+        <w:t xml:space="preserve">: Continue to use </w:t>
+      </w:r>
+      <w:r>
+        <w:rPr>
+          <w:b/>
+          <w:bCs/>
+        </w:rPr>
+        <w:t>Scrapy</w:t>
+      </w:r>
+      <w:r>
+        <w:t xml:space="preserve"> for crawling and evaluating linked pages.</w:t>
+      </w:r>
+    </w:p>
+    <w:p>
+      <w:pPr>
+        <w:numPr>
+          <w:ilvl w:val="1"/>
+          <w:numId w:val="5"/>
+        </w:numPr>
+      </w:pPr>
+      <w:r>
+        <w:rPr>
+          <w:b/>
+          <w:bCs/>
+        </w:rPr>
+        <w:t>LLM Evaluation</w:t>
+      </w:r>
+      <w:r>
+        <w:t>: Use OpenAI or similar LLMs to determine the relevance of page content dynamically.</w:t>
+      </w:r>
+    </w:p>
+    <w:p>
+      <w:pPr>
+        <w:numPr>
+          <w:ilvl w:val="0"/>
+          <w:numId w:val="5"/>
+        </w:numPr>
+      </w:pPr>
+      <w:r>
+        <w:rPr>
+          <w:b/>
+          <w:bCs/>
+        </w:rPr>
+        <w:t>Error Handling and Resilience</w:t>
+      </w:r>
+      <w:r>
+        <w:t>:</w:t>
+      </w:r>
+    </w:p>
+    <w:p>
+      <w:pPr>
+        <w:numPr>
+          <w:ilvl w:val="1"/>
+          <w:numId w:val="5"/>
+        </w:numPr>
+      </w:pPr>
+      <w:r>
+        <w:t>Record all failed attempts (e.g., broken links, invalid pages) and retry if transient errors occur.</w:t>
+      </w:r>
+    </w:p>
+    <w:p>
+      <w:pPr>
+        <w:numPr>
+          <w:ilvl w:val="1"/>
+          <w:numId w:val="5"/>
+        </w:numPr>
+      </w:pPr>
+      <w:r>
+        <w:t>Log search and crawling performance metrics to evaluate system coverage and accuracy over time.</w:t>
+      </w:r>
+    </w:p>
+    <w:p>
+      <w:r>
+        <w:lastRenderedPageBreak/>
+        <w:pict w14:anchorId="1E671BAD">
+          <v:rect id="_x0000_i1028" style="width:0;height:1.5pt" o:hralign="center" o:hrstd="t" o:hr="t" fillcolor="#a0a0a0" stroked="f"/>
+        </w:pict>
+      </w:r>
+    </w:p>
+    <w:p>
+      <w:pPr>
+        <w:rPr>
+          <w:b/>
+          <w:bCs/>
+        </w:rPr>
+      </w:pPr>
+      <w:r>
+        <w:rPr>
+          <w:b/>
+          <w:bCs/>
+        </w:rPr>
+        <w:t>New Logging Requirements</w:t>
+      </w:r>
+    </w:p>
+    <w:p>
+      <w:pPr>
+        <w:numPr>
+          <w:ilvl w:val="0"/>
+          <w:numId w:val="6"/>
+        </w:numPr>
+      </w:pPr>
+      <w:r>
+        <w:rPr>
+          <w:b/>
+          <w:bCs/>
+        </w:rPr>
+        <w:t>Search Logging</w:t>
+      </w:r>
+      <w:r>
+        <w:t>:</w:t>
+      </w:r>
+    </w:p>
+    <w:p>
+      <w:pPr>
+        <w:numPr>
+          <w:ilvl w:val="1"/>
+          <w:numId w:val="6"/>
+        </w:numPr>
+      </w:pPr>
+      <w:r>
+        <w:t>Log each Google search with details such as:</w:t>
+      </w:r>
+    </w:p>
+    <w:p>
+      <w:pPr>
+        <w:numPr>
+          <w:ilvl w:val="2"/>
+          <w:numId w:val="6"/>
+        </w:numPr>
+      </w:pPr>
+      <w:r>
+        <w:t>Keywords used.</w:t>
+      </w:r>
+    </w:p>
+    <w:p>
+      <w:pPr>
+        <w:numPr>
+          <w:ilvl w:val="2"/>
+          <w:numId w:val="6"/>
+        </w:numPr>
+      </w:pPr>
+      <w:r>
+        <w:t>URLs returned by the search.</w:t>
+      </w:r>
+    </w:p>
+    <w:p>
+      <w:pPr>
+        <w:numPr>
+          <w:ilvl w:val="2"/>
+          <w:numId w:val="6"/>
+        </w:numPr>
+      </w:pPr>
+      <w:r>
+        <w:t>URLs processed (new or existing).</w:t>
+      </w:r>
+    </w:p>
+    <w:p>
+      <w:pPr>
+        <w:numPr>
+          <w:ilvl w:val="2"/>
+          <w:numId w:val="6"/>
+        </w:numPr>
+      </w:pPr>
+      <w:r>
+        <w:t>Timestamp of the search.</w:t>
+      </w:r>
+    </w:p>
+    <w:p>
+      <w:pPr>
+        <w:numPr>
+          <w:ilvl w:val="0"/>
+          <w:numId w:val="6"/>
+        </w:numPr>
+      </w:pPr>
+      <w:r>
+        <w:rPr>
+          <w:b/>
+          <w:bCs/>
+        </w:rPr>
+        <w:t>Resilience Logging</w:t>
+      </w:r>
+      <w:r>
+        <w:t>:</w:t>
+      </w:r>
+    </w:p>
+    <w:p>
+      <w:pPr>
+        <w:numPr>
+          <w:ilvl w:val="1"/>
+          <w:numId w:val="6"/>
+        </w:numPr>
+      </w:pPr>
+      <w:r>
+        <w:t>Track and log how the system adapts to changes in website structures or invalid pages.</w:t>
+      </w:r>
+    </w:p>
+    <w:p>
+      <w:r>
+        <w:pict w14:anchorId="749D8054">
+          <v:rect id="_x0000_i1029" style="width:0;height:1.5pt" o:hralign="center" o:hrstd="t" o:hr="t" fillcolor="#a0a0a0" stroked="f"/>
+        </w:pict>
+      </w:r>
+    </w:p>
+    <w:p>
+      <w:pPr>
+        <w:rPr>
+          <w:b/>
+          <w:bCs/>
+        </w:rPr>
+      </w:pPr>
+      <w:r>
+        <w:rPr>
+          <w:b/>
+          <w:bCs/>
+        </w:rPr>
+        <w:t>Non-Functional Requirements</w:t>
+      </w:r>
+    </w:p>
+    <w:p>
+      <w:pPr>
+        <w:numPr>
+          <w:ilvl w:val="0"/>
+          <w:numId w:val="7"/>
+        </w:numPr>
+      </w:pPr>
+      <w:r>
+        <w:t>Maintain modularity to support switching search engines or LLM providers as needed.</w:t>
+      </w:r>
+    </w:p>
+    <w:p>
+      <w:pPr>
+        <w:numPr>
+          <w:ilvl w:val="0"/>
+          <w:numId w:val="7"/>
+        </w:numPr>
+      </w:pPr>
+      <w:r>
+        <w:t>Use redundancy in the crawling process to account for the stochastic nature of LLM evaluations.</w:t>
+      </w:r>
+    </w:p>
+    <w:p>
+      <w:pPr>
+        <w:numPr>
+          <w:ilvl w:val="0"/>
+          <w:numId w:val="7"/>
+        </w:numPr>
+      </w:pPr>
+      <w:r>
+        <w:t>Prioritize user privacy and encrypt sensitive communications.</w:t>
+      </w:r>
+    </w:p>
+    <w:p>
+      <w:r>
+        <w:pict w14:anchorId="59511777">
+          <v:rect id="_x0000_i1030" style="width:0;height:1.5pt" o:hralign="center" o:hrstd="t" o:hr="t" fillcolor="#a0a0a0" stroked="f"/>
+        </w:pict>
+      </w:r>
+    </w:p>
+    <w:p>
+      <w:pPr>
+        <w:rPr>
+          <w:b/>
+          <w:bCs/>
+        </w:rPr>
+      </w:pPr>
+      <w:r>
+        <w:rPr>
+          <w:b/>
+          <w:bCs/>
+        </w:rPr>
+        <w:t>Future Considerations</w:t>
+      </w:r>
+    </w:p>
+    <w:p>
+      <w:pPr>
+        <w:numPr>
+          <w:ilvl w:val="0"/>
+          <w:numId w:val="8"/>
+        </w:numPr>
+      </w:pPr>
+      <w:r>
+        <w:rPr>
+          <w:b/>
+          <w:bCs/>
+        </w:rPr>
+        <w:t>Scalability</w:t>
+      </w:r>
+      <w:r>
+        <w:t>: Adapt to handle thousands of new URLs and keywords as the application expands to new regions or activity types.</w:t>
+      </w:r>
+    </w:p>
+    <w:p>
+      <w:pPr>
+        <w:numPr>
+          <w:ilvl w:val="0"/>
+          <w:numId w:val="8"/>
+        </w:numPr>
+      </w:pPr>
+      <w:r>
+        <w:rPr>
+          <w:b/>
+          <w:bCs/>
+        </w:rPr>
+        <w:t>Enhanced Ranking Metrics</w:t>
+      </w:r>
+      <w:r>
+        <w:t>: Introduce machine learning models to rank relevance scores more effectively based on historical performance.</w:t>
+      </w:r>
+    </w:p>
+    <w:p>
+      <w:pPr>
+        <w:numPr>
+          <w:ilvl w:val="0"/>
+          <w:numId w:val="8"/>
+        </w:numPr>
+      </w:pPr>
+      <w:r>
+        <w:rPr>
+          <w:b/>
+          <w:bCs/>
+        </w:rPr>
+        <w:t>Customization</w:t>
+      </w:r>
+      <w:r>
+        <w:t>: Allow users to input additional keywords or URLs directly to enhance search coverage.</w:t>
+      </w:r>
+    </w:p>
+    <w:p>
+      <w:r>
+        <w:t xml:space="preserve">This update ensures the </w:t>
+      </w:r>
       <w:r>
         <w:rPr>
           <w:b/>
@@ -979,1102 +1668,30 @@
         </w:rPr>
         <w:t>Get_Info</w:t>
       </w:r>
-      <w:proofErr w:type="spellEnd"/>
-    </w:p>
-    <w:p>
-      <w:r>
-        <w:pict w14:anchorId="277F856E">
-          <v:rect id="_x0000_i1025" style="width:0;height:1.5pt" o:hralign="center" o:hrstd="t" o:hr="t" fillcolor="#a0a0a0" stroked="f"/>
-        </w:pict>
-      </w:r>
-    </w:p>
-    <w:p>
-      <w:pPr>
-        <w:rPr>
-          <w:b/>
-          <w:bCs/>
-        </w:rPr>
-      </w:pPr>
-      <w:r>
-        <w:rPr>
-          <w:b/>
-          <w:bCs/>
-        </w:rPr>
-        <w:t>Expanded Functional Requirements</w:t>
-      </w:r>
-    </w:p>
-    <w:p>
-      <w:pPr>
-        <w:numPr>
-          <w:ilvl w:val="0"/>
-          <w:numId w:val="3"/>
-        </w:numPr>
-      </w:pPr>
-      <w:r>
-        <w:rPr>
-          <w:b/>
-          <w:bCs/>
-        </w:rPr>
-        <w:t>Initial URL Table Processing</w:t>
-      </w:r>
-      <w:r>
-        <w:t>:</w:t>
-      </w:r>
-    </w:p>
-    <w:p>
-      <w:pPr>
-        <w:numPr>
-          <w:ilvl w:val="1"/>
-          <w:numId w:val="3"/>
-        </w:numPr>
-      </w:pPr>
-      <w:r>
-        <w:t xml:space="preserve">For each URL in the </w:t>
-      </w:r>
-      <w:r>
-        <w:rPr>
-          <w:b/>
-          <w:bCs/>
-        </w:rPr>
-        <w:t>Initial URL Table</w:t>
-      </w:r>
-      <w:r>
-        <w:t>:</w:t>
-      </w:r>
-    </w:p>
-    <w:p>
-      <w:pPr>
-        <w:numPr>
-          <w:ilvl w:val="2"/>
-          <w:numId w:val="3"/>
-        </w:numPr>
-      </w:pPr>
-      <w:r>
-        <w:t>Evaluate its content for relevance using the LLM.</w:t>
-      </w:r>
-    </w:p>
-    <w:p>
-      <w:pPr>
-        <w:numPr>
-          <w:ilvl w:val="2"/>
-          <w:numId w:val="3"/>
-        </w:numPr>
-      </w:pPr>
-      <w:r>
-        <w:t>If relevant, extract event information and store it in the SQL database.</w:t>
-      </w:r>
-    </w:p>
-    <w:p>
-      <w:pPr>
-        <w:numPr>
-          <w:ilvl w:val="2"/>
-          <w:numId w:val="3"/>
-        </w:numPr>
-      </w:pPr>
-      <w:r>
-        <w:t xml:space="preserve">Log the results of evaluation, including metadata like timestamps, referring pages, and ranking of relevance (True, False, </w:t>
-      </w:r>
-      <w:proofErr w:type="spellStart"/>
-      <w:r>
-        <w:t>NaN</w:t>
-      </w:r>
-      <w:proofErr w:type="spellEnd"/>
-      <w:r>
-        <w:t>).</w:t>
-      </w:r>
-    </w:p>
-    <w:p>
-      <w:pPr>
-        <w:numPr>
-          <w:ilvl w:val="0"/>
-          <w:numId w:val="3"/>
-        </w:numPr>
-      </w:pPr>
-      <w:r>
-        <w:rPr>
-          <w:b/>
-          <w:bCs/>
-        </w:rPr>
-        <w:t>Keyword Search Integration</w:t>
-      </w:r>
-      <w:r>
-        <w:t>:</w:t>
-      </w:r>
-    </w:p>
-    <w:p>
-      <w:pPr>
-        <w:numPr>
-          <w:ilvl w:val="1"/>
-          <w:numId w:val="3"/>
-        </w:numPr>
-      </w:pPr>
-      <w:r>
-        <w:t xml:space="preserve">Perform a </w:t>
-      </w:r>
-      <w:r>
-        <w:rPr>
-          <w:b/>
-          <w:bCs/>
-        </w:rPr>
-        <w:t>Google search</w:t>
-      </w:r>
-      <w:r>
-        <w:t xml:space="preserve"> using keywords from the </w:t>
-      </w:r>
-      <w:r>
-        <w:rPr>
-          <w:b/>
-          <w:bCs/>
-        </w:rPr>
-        <w:t>Keywords Table</w:t>
-      </w:r>
-      <w:r>
-        <w:t xml:space="preserve"> in the SQL database.</w:t>
-      </w:r>
-    </w:p>
-    <w:p>
-      <w:pPr>
-        <w:numPr>
-          <w:ilvl w:val="1"/>
-          <w:numId w:val="3"/>
-        </w:numPr>
-      </w:pPr>
-      <w:r>
-        <w:t xml:space="preserve">Retrieve results from the </w:t>
-      </w:r>
-      <w:r>
-        <w:rPr>
-          <w:b/>
-          <w:bCs/>
-        </w:rPr>
-        <w:t>first two pages</w:t>
-      </w:r>
-      <w:r>
-        <w:t xml:space="preserve"> of Google search results.</w:t>
-      </w:r>
-    </w:p>
-    <w:p>
-      <w:pPr>
-        <w:numPr>
-          <w:ilvl w:val="1"/>
-          <w:numId w:val="3"/>
-        </w:numPr>
-      </w:pPr>
-      <w:r>
-        <w:t xml:space="preserve">Check whether each resulting URL exists in the </w:t>
-      </w:r>
-      <w:r>
-        <w:rPr>
-          <w:b/>
-          <w:bCs/>
-        </w:rPr>
-        <w:t>URLs Table</w:t>
-      </w:r>
-      <w:r>
-        <w:t>:</w:t>
-      </w:r>
-    </w:p>
-    <w:p>
-      <w:pPr>
-        <w:numPr>
-          <w:ilvl w:val="2"/>
-          <w:numId w:val="3"/>
-        </w:numPr>
-      </w:pPr>
-      <w:r>
-        <w:rPr>
-          <w:b/>
-          <w:bCs/>
-        </w:rPr>
-        <w:t>If it exists and is relevant</w:t>
-      </w:r>
-      <w:r>
-        <w:t>: Process as usual, extracting data and updating logs.</w:t>
-      </w:r>
-    </w:p>
-    <w:p>
-      <w:pPr>
-        <w:numPr>
-          <w:ilvl w:val="2"/>
-          <w:numId w:val="3"/>
-        </w:numPr>
-      </w:pPr>
-      <w:r>
-        <w:rPr>
-          <w:b/>
-          <w:bCs/>
-        </w:rPr>
-        <w:t>If it does not exist</w:t>
-      </w:r>
-      <w:r>
-        <w:t>: Add the new URL to the URLs Table for further evaluation and crawling.</w:t>
-      </w:r>
-    </w:p>
-    <w:p>
-      <w:pPr>
-        <w:numPr>
-          <w:ilvl w:val="0"/>
-          <w:numId w:val="3"/>
-        </w:numPr>
-      </w:pPr>
-      <w:r>
-        <w:rPr>
-          <w:b/>
-          <w:bCs/>
-        </w:rPr>
-        <w:t>Dynamic Crawling from Search Results</w:t>
-      </w:r>
-      <w:r>
-        <w:t>:</w:t>
-      </w:r>
-    </w:p>
-    <w:p>
-      <w:pPr>
-        <w:numPr>
-          <w:ilvl w:val="1"/>
-          <w:numId w:val="3"/>
-        </w:numPr>
-      </w:pPr>
-      <w:r>
-        <w:t xml:space="preserve">For newly discovered URLs from </w:t>
-      </w:r>
-      <w:proofErr w:type="gramStart"/>
-      <w:r>
-        <w:t>the Google</w:t>
-      </w:r>
-      <w:proofErr w:type="gramEnd"/>
-      <w:r>
-        <w:t xml:space="preserve"> search:</w:t>
-      </w:r>
-    </w:p>
-    <w:p>
-      <w:pPr>
-        <w:numPr>
-          <w:ilvl w:val="2"/>
-          <w:numId w:val="3"/>
-        </w:numPr>
-      </w:pPr>
-      <w:r>
-        <w:t>Evaluate the page for relevance using the LLM.</w:t>
-      </w:r>
-    </w:p>
-    <w:p>
-      <w:pPr>
-        <w:numPr>
-          <w:ilvl w:val="2"/>
-          <w:numId w:val="3"/>
-        </w:numPr>
-      </w:pPr>
-      <w:r>
-        <w:t>If relevant, extract event information, store it in the database, and crawl hyperlinks on the page to evaluate connected pages.</w:t>
-      </w:r>
-    </w:p>
-    <w:p>
-      <w:pPr>
-        <w:numPr>
-          <w:ilvl w:val="2"/>
-          <w:numId w:val="3"/>
-        </w:numPr>
-      </w:pPr>
-      <w:r>
-        <w:t>Log all evaluations, including relevance ranking and errors (if any).</w:t>
-      </w:r>
-    </w:p>
-    <w:p>
-      <w:pPr>
-        <w:numPr>
-          <w:ilvl w:val="0"/>
-          <w:numId w:val="3"/>
-        </w:numPr>
-      </w:pPr>
-      <w:r>
-        <w:rPr>
-          <w:b/>
-          <w:bCs/>
-        </w:rPr>
-        <w:t>Relevance Criteria</w:t>
-      </w:r>
-      <w:r>
-        <w:t>:</w:t>
-      </w:r>
-    </w:p>
-    <w:p>
-      <w:pPr>
-        <w:numPr>
-          <w:ilvl w:val="1"/>
-          <w:numId w:val="3"/>
-        </w:numPr>
-      </w:pPr>
-      <w:r>
-        <w:t>The LLM evaluates each page using a prompt designed to detect event details specific to dance events (e.g., event name, location, time, cost).</w:t>
-      </w:r>
-    </w:p>
-    <w:p>
-      <w:pPr>
-        <w:numPr>
-          <w:ilvl w:val="1"/>
-          <w:numId w:val="3"/>
-        </w:numPr>
-      </w:pPr>
-      <w:r>
-        <w:t>URLs will be ranked as:</w:t>
-      </w:r>
-    </w:p>
-    <w:p>
-      <w:pPr>
-        <w:numPr>
-          <w:ilvl w:val="2"/>
-          <w:numId w:val="3"/>
-        </w:numPr>
-      </w:pPr>
-      <w:r>
-        <w:rPr>
-          <w:b/>
-          <w:bCs/>
-        </w:rPr>
-        <w:t>True (Useful)</w:t>
-      </w:r>
-      <w:r>
-        <w:t>: Contains relevant event details.</w:t>
-      </w:r>
-    </w:p>
-    <w:p>
-      <w:pPr>
-        <w:numPr>
-          <w:ilvl w:val="2"/>
-          <w:numId w:val="3"/>
-        </w:numPr>
-      </w:pPr>
-      <w:r>
-        <w:rPr>
-          <w:b/>
-          <w:bCs/>
-        </w:rPr>
-        <w:t>False (Not Useful)</w:t>
-      </w:r>
-      <w:r>
-        <w:t>: Contains no relevant data.</w:t>
-      </w:r>
-    </w:p>
-    <w:p>
-      <w:pPr>
-        <w:numPr>
-          <w:ilvl w:val="2"/>
-          <w:numId w:val="3"/>
-        </w:numPr>
-      </w:pPr>
-      <w:proofErr w:type="spellStart"/>
-      <w:r>
-        <w:rPr>
-          <w:b/>
-          <w:bCs/>
-        </w:rPr>
+      <w:r>
+        <w:t xml:space="preserve"> system dynamically discovers and adapts to new content while maintaining a robust logging and evaluation mechanism. Let me know if additional refinements are required!</w:t>
+      </w:r>
+    </w:p>
+    <w:p>
+      <w:r>
+        <w:br w:type="page"/>
+      </w:r>
+    </w:p>
+    <w:p>
+      <w:pPr>
+        <w:pStyle w:val="Heading1"/>
+      </w:pPr>
+      <w:r>
         <w:lastRenderedPageBreak/>
-        <w:t>NaN</w:t>
-      </w:r>
-      <w:proofErr w:type="spellEnd"/>
-      <w:r>
-        <w:rPr>
-          <w:b/>
-          <w:bCs/>
-        </w:rPr>
-        <w:t xml:space="preserve"> (Nonexistent)</w:t>
-      </w:r>
-      <w:r>
-        <w:t>: Invalid or broken links.</w:t>
-      </w:r>
-    </w:p>
-    <w:p>
-      <w:pPr>
-        <w:numPr>
-          <w:ilvl w:val="0"/>
-          <w:numId w:val="3"/>
-        </w:numPr>
-      </w:pPr>
-      <w:r>
-        <w:rPr>
-          <w:b/>
-          <w:bCs/>
-        </w:rPr>
-        <w:t>Database Updates</w:t>
-      </w:r>
-      <w:r>
-        <w:t>:</w:t>
-      </w:r>
-    </w:p>
-    <w:p>
-      <w:pPr>
-        <w:numPr>
-          <w:ilvl w:val="1"/>
-          <w:numId w:val="3"/>
-        </w:numPr>
-      </w:pPr>
-      <w:r>
-        <w:t xml:space="preserve">Newly relevant URLs from Google search and crawled pages are appended to the </w:t>
-      </w:r>
-      <w:r>
-        <w:rPr>
-          <w:b/>
-          <w:bCs/>
-        </w:rPr>
-        <w:t>URLs Table</w:t>
-      </w:r>
-      <w:r>
-        <w:t xml:space="preserve"> for inclusion in future runs.</w:t>
-      </w:r>
-    </w:p>
-    <w:p>
-      <w:r>
-        <w:pict w14:anchorId="622EA4DA">
-          <v:rect id="_x0000_i1026" style="width:0;height:1.5pt" o:hralign="center" o:hrstd="t" o:hr="t" fillcolor="#a0a0a0" stroked="f"/>
-        </w:pict>
-      </w:r>
-    </w:p>
-    <w:p>
-      <w:pPr>
-        <w:rPr>
-          <w:b/>
-          <w:bCs/>
-        </w:rPr>
-      </w:pPr>
-      <w:r>
-        <w:rPr>
-          <w:b/>
-          <w:bCs/>
-        </w:rPr>
-        <w:t>Updated Scheduling and Automation</w:t>
-      </w:r>
-    </w:p>
-    <w:p>
-      <w:pPr>
-        <w:numPr>
-          <w:ilvl w:val="0"/>
-          <w:numId w:val="4"/>
-        </w:numPr>
-      </w:pPr>
-      <w:r>
-        <w:t xml:space="preserve">The system will continue to run daily at </w:t>
-      </w:r>
-      <w:r>
-        <w:rPr>
-          <w:b/>
-          <w:bCs/>
-        </w:rPr>
-        <w:t>12:01 AM</w:t>
-      </w:r>
-      <w:r>
-        <w:t>, performing the following tasks:</w:t>
-      </w:r>
-    </w:p>
-    <w:p>
-      <w:pPr>
-        <w:numPr>
-          <w:ilvl w:val="1"/>
-          <w:numId w:val="4"/>
-        </w:numPr>
-      </w:pPr>
-      <w:r>
-        <w:t xml:space="preserve">Process existing URLs in the </w:t>
-      </w:r>
-      <w:r>
-        <w:rPr>
-          <w:b/>
-          <w:bCs/>
-        </w:rPr>
-        <w:t>Initial URL Table</w:t>
-      </w:r>
-      <w:r>
-        <w:t>.</w:t>
-      </w:r>
-    </w:p>
-    <w:p>
-      <w:pPr>
-        <w:numPr>
-          <w:ilvl w:val="1"/>
-          <w:numId w:val="4"/>
-        </w:numPr>
-      </w:pPr>
-      <w:r>
-        <w:t xml:space="preserve">Perform Google searches using keywords from the </w:t>
-      </w:r>
-      <w:r>
-        <w:rPr>
-          <w:b/>
-          <w:bCs/>
-        </w:rPr>
-        <w:t>Keywords Table</w:t>
-      </w:r>
-      <w:r>
-        <w:t>.</w:t>
-      </w:r>
-    </w:p>
-    <w:p>
-      <w:pPr>
-        <w:numPr>
-          <w:ilvl w:val="1"/>
-          <w:numId w:val="4"/>
-        </w:numPr>
-      </w:pPr>
-      <w:r>
-        <w:t>Evaluate and update all results (existing and new) in the SQL database.</w:t>
-      </w:r>
-    </w:p>
-    <w:p>
-      <w:r>
-        <w:pict w14:anchorId="32771B82">
-          <v:rect id="_x0000_i1027" style="width:0;height:1.5pt" o:hralign="center" o:hrstd="t" o:hr="t" fillcolor="#a0a0a0" stroked="f"/>
-        </w:pict>
-      </w:r>
-    </w:p>
-    <w:p>
-      <w:pPr>
-        <w:rPr>
-          <w:b/>
-          <w:bCs/>
-        </w:rPr>
-      </w:pPr>
-      <w:r>
-        <w:rPr>
-          <w:b/>
-          <w:bCs/>
-        </w:rPr>
-        <w:t>Technical Specifications</w:t>
-      </w:r>
-    </w:p>
-    <w:p>
-      <w:pPr>
-        <w:numPr>
-          <w:ilvl w:val="0"/>
-          <w:numId w:val="5"/>
-        </w:numPr>
-      </w:pPr>
-      <w:r>
-        <w:rPr>
-          <w:b/>
-          <w:bCs/>
-        </w:rPr>
-        <w:t>Database Design Updates</w:t>
-      </w:r>
-      <w:r>
-        <w:t>:</w:t>
-      </w:r>
-    </w:p>
-    <w:p>
-      <w:pPr>
-        <w:numPr>
-          <w:ilvl w:val="1"/>
-          <w:numId w:val="5"/>
-        </w:numPr>
-      </w:pPr>
-      <w:r>
-        <w:rPr>
-          <w:b/>
-          <w:bCs/>
-        </w:rPr>
-        <w:t>Tables</w:t>
-      </w:r>
-      <w:r>
-        <w:t>:</w:t>
-      </w:r>
-    </w:p>
-    <w:p>
-      <w:pPr>
-        <w:numPr>
-          <w:ilvl w:val="2"/>
-          <w:numId w:val="5"/>
-        </w:numPr>
-      </w:pPr>
-      <w:r>
-        <w:rPr>
-          <w:b/>
-          <w:bCs/>
-        </w:rPr>
-        <w:t>Event Data Table</w:t>
-      </w:r>
-      <w:r>
-        <w:t>: Stores extracted event details (e.g., name, location, date, time, description, cost, source URL).</w:t>
-      </w:r>
-    </w:p>
-    <w:p>
-      <w:pPr>
-        <w:numPr>
-          <w:ilvl w:val="2"/>
-          <w:numId w:val="5"/>
-        </w:numPr>
-      </w:pPr>
-      <w:r>
-        <w:rPr>
-          <w:b/>
-          <w:bCs/>
-        </w:rPr>
-        <w:t>URL Metadata Table</w:t>
-      </w:r>
-      <w:r>
-        <w:t xml:space="preserve">: Logs details about each URL (e.g., address, status, relevance score, last visited date, </w:t>
-      </w:r>
-      <w:proofErr w:type="gramStart"/>
-      <w:r>
-        <w:t>referring</w:t>
-      </w:r>
-      <w:proofErr w:type="gramEnd"/>
-      <w:r>
-        <w:t xml:space="preserve"> URL, visit count, errors).</w:t>
-      </w:r>
-    </w:p>
-    <w:p>
-      <w:pPr>
-        <w:numPr>
-          <w:ilvl w:val="2"/>
-          <w:numId w:val="5"/>
-        </w:numPr>
-      </w:pPr>
-      <w:r>
-        <w:rPr>
-          <w:b/>
-          <w:bCs/>
-        </w:rPr>
-        <w:t>Keywords Table</w:t>
-      </w:r>
-      <w:r>
-        <w:t>: Stores keywords for Google searches (e.g., "West Coast Swing Victoria," "Bachata events BC").</w:t>
-      </w:r>
-    </w:p>
-    <w:p>
-      <w:pPr>
-        <w:numPr>
-          <w:ilvl w:val="0"/>
-          <w:numId w:val="5"/>
-        </w:numPr>
-      </w:pPr>
-      <w:r>
-        <w:rPr>
-          <w:b/>
-          <w:bCs/>
-        </w:rPr>
-        <w:t>Frameworks and Tools</w:t>
-      </w:r>
-      <w:r>
-        <w:t>:</w:t>
-      </w:r>
-    </w:p>
-    <w:p>
-      <w:pPr>
-        <w:numPr>
-          <w:ilvl w:val="1"/>
-          <w:numId w:val="5"/>
-        </w:numPr>
-      </w:pPr>
-      <w:r>
-        <w:rPr>
-          <w:b/>
-          <w:bCs/>
-        </w:rPr>
-        <w:t>Google Search Integration</w:t>
-      </w:r>
-      <w:r>
-        <w:t xml:space="preserve">: Use tools like </w:t>
-      </w:r>
-      <w:proofErr w:type="spellStart"/>
-      <w:r>
-        <w:t>SerpAPI</w:t>
-      </w:r>
-      <w:proofErr w:type="spellEnd"/>
-      <w:r>
-        <w:t xml:space="preserve"> or Google Programmable Search Engine to automate keyword searches and retrieve result URLs.</w:t>
-      </w:r>
-    </w:p>
-    <w:p>
-      <w:pPr>
-        <w:numPr>
-          <w:ilvl w:val="1"/>
-          <w:numId w:val="5"/>
-        </w:numPr>
-      </w:pPr>
-      <w:r>
-        <w:rPr>
-          <w:b/>
-          <w:bCs/>
-        </w:rPr>
-        <w:t>Web Scraping and Crawling</w:t>
-      </w:r>
-      <w:r>
-        <w:t xml:space="preserve">: Continue to use </w:t>
-      </w:r>
-      <w:r>
-        <w:rPr>
-          <w:b/>
-          <w:bCs/>
-        </w:rPr>
-        <w:t>Scrapy</w:t>
-      </w:r>
-      <w:r>
-        <w:t xml:space="preserve"> for crawling and evaluating linked pages.</w:t>
-      </w:r>
-    </w:p>
-    <w:p>
-      <w:pPr>
-        <w:numPr>
-          <w:ilvl w:val="1"/>
-          <w:numId w:val="5"/>
-        </w:numPr>
-      </w:pPr>
-      <w:r>
-        <w:rPr>
-          <w:b/>
-          <w:bCs/>
-        </w:rPr>
-        <w:t>LLM Evaluation</w:t>
-      </w:r>
-      <w:r>
-        <w:t>: Use OpenAI or similar LLMs to determine the relevance of page content dynamically.</w:t>
-      </w:r>
-    </w:p>
-    <w:p>
-      <w:pPr>
-        <w:numPr>
-          <w:ilvl w:val="0"/>
-          <w:numId w:val="5"/>
-        </w:numPr>
-      </w:pPr>
-      <w:r>
-        <w:rPr>
-          <w:b/>
-          <w:bCs/>
-        </w:rPr>
-        <w:t>Error Handling and Resilience</w:t>
-      </w:r>
-      <w:r>
-        <w:t>:</w:t>
-      </w:r>
-    </w:p>
-    <w:p>
-      <w:pPr>
-        <w:numPr>
-          <w:ilvl w:val="1"/>
-          <w:numId w:val="5"/>
-        </w:numPr>
-      </w:pPr>
-      <w:r>
-        <w:t>Record all failed attempts (e.g., broken links, invalid pages) and retry if transient errors occur.</w:t>
-      </w:r>
-    </w:p>
-    <w:p>
-      <w:pPr>
-        <w:numPr>
-          <w:ilvl w:val="1"/>
-          <w:numId w:val="5"/>
-        </w:numPr>
-      </w:pPr>
-      <w:r>
-        <w:t>Log search and crawling performance metrics to evaluate system coverage and accuracy over time.</w:t>
-      </w:r>
-    </w:p>
-    <w:p>
-      <w:r>
-        <w:lastRenderedPageBreak/>
-        <w:pict w14:anchorId="1E671BAD">
-          <v:rect id="_x0000_i1028" style="width:0;height:1.5pt" o:hralign="center" o:hrstd="t" o:hr="t" fillcolor="#a0a0a0" stroked="f"/>
-        </w:pict>
-      </w:r>
-    </w:p>
-    <w:p>
-      <w:pPr>
-        <w:rPr>
-          <w:b/>
-          <w:bCs/>
-        </w:rPr>
-      </w:pPr>
-      <w:r>
-        <w:rPr>
-          <w:b/>
-          <w:bCs/>
-        </w:rPr>
-        <w:t>New Logging Requirements</w:t>
-      </w:r>
-    </w:p>
-    <w:p>
-      <w:pPr>
-        <w:numPr>
-          <w:ilvl w:val="0"/>
-          <w:numId w:val="6"/>
-        </w:numPr>
-      </w:pPr>
-      <w:r>
-        <w:rPr>
-          <w:b/>
-          <w:bCs/>
-        </w:rPr>
-        <w:t>Search Logging</w:t>
-      </w:r>
-      <w:r>
-        <w:t>:</w:t>
-      </w:r>
-    </w:p>
-    <w:p>
-      <w:pPr>
-        <w:numPr>
-          <w:ilvl w:val="1"/>
-          <w:numId w:val="6"/>
-        </w:numPr>
-      </w:pPr>
-      <w:r>
-        <w:t>Log each Google search with details such as:</w:t>
-      </w:r>
-    </w:p>
-    <w:p>
-      <w:pPr>
-        <w:numPr>
-          <w:ilvl w:val="2"/>
-          <w:numId w:val="6"/>
-        </w:numPr>
-      </w:pPr>
-      <w:r>
-        <w:t>Keywords used.</w:t>
-      </w:r>
-    </w:p>
-    <w:p>
-      <w:pPr>
-        <w:numPr>
-          <w:ilvl w:val="2"/>
-          <w:numId w:val="6"/>
-        </w:numPr>
-      </w:pPr>
-      <w:r>
-        <w:t>URLs returned by the search.</w:t>
-      </w:r>
-    </w:p>
-    <w:p>
-      <w:pPr>
-        <w:numPr>
-          <w:ilvl w:val="2"/>
-          <w:numId w:val="6"/>
-        </w:numPr>
-      </w:pPr>
-      <w:r>
-        <w:t>URLs processed (new or existing).</w:t>
-      </w:r>
-    </w:p>
-    <w:p>
-      <w:pPr>
-        <w:numPr>
-          <w:ilvl w:val="2"/>
-          <w:numId w:val="6"/>
-        </w:numPr>
-      </w:pPr>
-      <w:r>
-        <w:t>Timestamp of the search.</w:t>
-      </w:r>
-    </w:p>
-    <w:p>
-      <w:pPr>
-        <w:numPr>
-          <w:ilvl w:val="0"/>
-          <w:numId w:val="6"/>
-        </w:numPr>
-      </w:pPr>
-      <w:r>
-        <w:rPr>
-          <w:b/>
-          <w:bCs/>
-        </w:rPr>
-        <w:t>Resilience Logging</w:t>
-      </w:r>
-      <w:r>
-        <w:t>:</w:t>
-      </w:r>
-    </w:p>
-    <w:p>
-      <w:pPr>
-        <w:numPr>
-          <w:ilvl w:val="1"/>
-          <w:numId w:val="6"/>
-        </w:numPr>
-      </w:pPr>
-      <w:r>
-        <w:t xml:space="preserve">Track and </w:t>
-      </w:r>
-      <w:proofErr w:type="gramStart"/>
-      <w:r>
-        <w:t>log</w:t>
-      </w:r>
-      <w:proofErr w:type="gramEnd"/>
-      <w:r>
-        <w:t xml:space="preserve"> how the system adapts to changes in website structures or invalid pages.</w:t>
-      </w:r>
-    </w:p>
-    <w:p>
-      <w:r>
-        <w:pict w14:anchorId="749D8054">
-          <v:rect id="_x0000_i1029" style="width:0;height:1.5pt" o:hralign="center" o:hrstd="t" o:hr="t" fillcolor="#a0a0a0" stroked="f"/>
-        </w:pict>
-      </w:r>
-    </w:p>
-    <w:p>
-      <w:pPr>
-        <w:rPr>
-          <w:b/>
-          <w:bCs/>
-        </w:rPr>
-      </w:pPr>
-      <w:r>
-        <w:rPr>
-          <w:b/>
-          <w:bCs/>
-        </w:rPr>
-        <w:t>Non-Functional Requirements</w:t>
-      </w:r>
-    </w:p>
-    <w:p>
-      <w:pPr>
-        <w:numPr>
-          <w:ilvl w:val="0"/>
-          <w:numId w:val="7"/>
-        </w:numPr>
-      </w:pPr>
-      <w:r>
-        <w:t>Maintain modularity to support switching search engines or LLM providers as needed.</w:t>
-      </w:r>
-    </w:p>
-    <w:p>
-      <w:pPr>
-        <w:numPr>
-          <w:ilvl w:val="0"/>
-          <w:numId w:val="7"/>
-        </w:numPr>
-      </w:pPr>
-      <w:r>
-        <w:t>Use redundancy in the crawling process to account for the stochastic nature of LLM evaluations.</w:t>
-      </w:r>
-    </w:p>
-    <w:p>
-      <w:pPr>
-        <w:numPr>
-          <w:ilvl w:val="0"/>
-          <w:numId w:val="7"/>
-        </w:numPr>
-      </w:pPr>
-      <w:r>
-        <w:t>Prioritize user privacy and encrypt sensitive communications.</w:t>
-      </w:r>
-    </w:p>
-    <w:p>
-      <w:r>
-        <w:pict w14:anchorId="59511777">
-          <v:rect id="_x0000_i1030" style="width:0;height:1.5pt" o:hralign="center" o:hrstd="t" o:hr="t" fillcolor="#a0a0a0" stroked="f"/>
-        </w:pict>
-      </w:r>
-    </w:p>
-    <w:p>
-      <w:pPr>
-        <w:rPr>
-          <w:b/>
-          <w:bCs/>
-        </w:rPr>
-      </w:pPr>
-      <w:r>
-        <w:rPr>
-          <w:b/>
-          <w:bCs/>
-        </w:rPr>
-        <w:t>Future Considerations</w:t>
-      </w:r>
-    </w:p>
-    <w:p>
-      <w:pPr>
-        <w:numPr>
-          <w:ilvl w:val="0"/>
-          <w:numId w:val="8"/>
-        </w:numPr>
-      </w:pPr>
-      <w:r>
-        <w:rPr>
-          <w:b/>
-          <w:bCs/>
-        </w:rPr>
-        <w:t>Scalability</w:t>
-      </w:r>
-      <w:r>
-        <w:t>: Adapt to handle thousands of new URLs and keywords as the application expands to new regions or activity types.</w:t>
-      </w:r>
-    </w:p>
-    <w:p>
-      <w:pPr>
-        <w:numPr>
-          <w:ilvl w:val="0"/>
-          <w:numId w:val="8"/>
-        </w:numPr>
-      </w:pPr>
-      <w:r>
-        <w:rPr>
-          <w:b/>
-          <w:bCs/>
-        </w:rPr>
-        <w:t>Enhanced Ranking Metrics</w:t>
-      </w:r>
-      <w:r>
-        <w:t>: Introduce machine learning models to rank relevance scores more effectively based on historical performance.</w:t>
-      </w:r>
-    </w:p>
-    <w:p>
-      <w:pPr>
-        <w:numPr>
-          <w:ilvl w:val="0"/>
-          <w:numId w:val="8"/>
-        </w:numPr>
-      </w:pPr>
-      <w:r>
-        <w:rPr>
-          <w:b/>
-          <w:bCs/>
-        </w:rPr>
-        <w:t>Customization</w:t>
-      </w:r>
-      <w:r>
-        <w:t>: Allow users to input additional keywords or URLs directly to enhance search coverage.</w:t>
-      </w:r>
-    </w:p>
-    <w:p>
-      <w:r>
-        <w:t xml:space="preserve">This update ensures the </w:t>
-      </w:r>
-      <w:proofErr w:type="spellStart"/>
-      <w:r>
-        <w:rPr>
-          <w:b/>
-          <w:bCs/>
-        </w:rPr>
-        <w:t>Get_Info</w:t>
-      </w:r>
-      <w:proofErr w:type="spellEnd"/>
-      <w:r>
-        <w:t xml:space="preserve"> system dynamically discovers and adapts to new content while maintaining a robust logging and evaluation mechanism. Let me know if additional refinements are required!</w:t>
-      </w:r>
-    </w:p>
-    <w:p>
-      <w:r>
-        <w:br w:type="page"/>
-      </w:r>
-    </w:p>
-    <w:p>
-      <w:pPr>
-        <w:pStyle w:val="Heading1"/>
-      </w:pPr>
-      <w:r>
-        <w:lastRenderedPageBreak/>
-        <w:t xml:space="preserve">Processing Order </w:t>
-      </w:r>
-      <w:proofErr w:type="gramStart"/>
-      <w:r>
-        <w:t>To</w:t>
-      </w:r>
-      <w:proofErr w:type="gramEnd"/>
-      <w:r>
-        <w:t xml:space="preserve"> Load Database</w:t>
-      </w:r>
-    </w:p>
-    <w:p>
-      <w:r>
-        <w:t>Doing this on Feb 16, 2025</w:t>
+        <w:t>Processing Order To Load Database</w:t>
+      </w:r>
+    </w:p>
+    <w:p>
+      <w:pPr>
+        <w:pStyle w:val="Heading2"/>
+      </w:pPr>
+      <w:r>
+        <w:t>Pipeline</w:t>
       </w:r>
     </w:p>
     <w:p>
@@ -2110,15 +1727,7 @@
         </w:numPr>
       </w:pPr>
       <w:r>
-        <w:t xml:space="preserve">Check and make sure there </w:t>
-      </w:r>
-      <w:proofErr w:type="gramStart"/>
-      <w:r>
-        <w:t>is</w:t>
-      </w:r>
-      <w:proofErr w:type="gramEnd"/>
-      <w:r>
-        <w:t xml:space="preserve"> something in that .csv after</w:t>
+        <w:t>Check and make sure there is something in that .csv after</w:t>
       </w:r>
       <w:r>
         <w:t xml:space="preserve"> you run this.</w:t>
@@ -2181,23 +1790,7 @@
         </w:numPr>
       </w:pPr>
       <w:r>
-        <w:t xml:space="preserve">Likely that the </w:t>
-      </w:r>
-      <w:proofErr w:type="spellStart"/>
-      <w:r>
-        <w:t>oauth</w:t>
-      </w:r>
-      <w:proofErr w:type="spellEnd"/>
-      <w:r>
-        <w:t xml:space="preserve"> screen will come up. </w:t>
-      </w:r>
-      <w:proofErr w:type="gramStart"/>
-      <w:r>
-        <w:t>Can’t</w:t>
-      </w:r>
-      <w:proofErr w:type="gramEnd"/>
-      <w:r>
-        <w:t xml:space="preserve"> run this headless.</w:t>
+        <w:t>Likely that the oauth screen will come up. Can’t run this headless.</w:t>
       </w:r>
     </w:p>
     <w:p>
@@ -2209,23 +1802,7 @@
         </w:numPr>
       </w:pPr>
       <w:r>
-        <w:t xml:space="preserve">try </w:t>
-      </w:r>
-      <w:proofErr w:type="gramStart"/>
-      <w:r>
-        <w:t>config[‘</w:t>
-      </w:r>
-      <w:proofErr w:type="gramEnd"/>
-      <w:r>
-        <w:t>crawling</w:t>
-      </w:r>
-      <w:proofErr w:type="gramStart"/>
-      <w:r>
-        <w:t>’][</w:t>
-      </w:r>
-      <w:proofErr w:type="gramEnd"/>
-      <w:r>
-        <w:t>‘headless]: True</w:t>
+        <w:t>try config[‘crawling’][‘headless]: True</w:t>
       </w:r>
     </w:p>
     <w:p>
@@ -2249,39 +1826,7 @@
         </w:numPr>
       </w:pPr>
       <w:r>
-        <w:t xml:space="preserve">reads </w:t>
-      </w:r>
-      <w:proofErr w:type="gramStart"/>
-      <w:r>
-        <w:t>config[‘</w:t>
-      </w:r>
-      <w:proofErr w:type="gramEnd"/>
-      <w:r>
-        <w:t>input</w:t>
-      </w:r>
-      <w:proofErr w:type="gramStart"/>
-      <w:r>
-        <w:t>’][</w:t>
-      </w:r>
-      <w:proofErr w:type="gramEnd"/>
-      <w:r>
-        <w:t>‘’</w:t>
-      </w:r>
-      <w:proofErr w:type="spellStart"/>
-      <w:r>
-        <w:t>edge_cases</w:t>
-      </w:r>
-      <w:proofErr w:type="spellEnd"/>
-      <w:r>
-        <w:t xml:space="preserve">’] a .csv with odd </w:t>
-      </w:r>
-      <w:proofErr w:type="spellStart"/>
-      <w:r>
-        <w:t>urls</w:t>
-      </w:r>
-      <w:proofErr w:type="spellEnd"/>
-      <w:r>
-        <w:t>. Check if first before running.</w:t>
+        <w:t>reads config[‘input’][‘’edge_cases’] a .csv with odd urls. Check if first before running.</w:t>
       </w:r>
       <w:r>
         <w:t xml:space="preserve"> </w:t>
@@ -2295,13 +1840,8 @@
           <w:numId w:val="20"/>
         </w:numPr>
       </w:pPr>
-      <w:proofErr w:type="gramStart"/>
-      <w:r>
-        <w:t>Writes</w:t>
-      </w:r>
-      <w:proofErr w:type="gramEnd"/>
-      <w:r>
-        <w:t xml:space="preserve"> to the database</w:t>
+      <w:r>
+        <w:t>Writes to the database</w:t>
       </w:r>
     </w:p>
     <w:p>
@@ -2325,23 +1865,7 @@
         </w:numPr>
       </w:pPr>
       <w:r>
-        <w:t xml:space="preserve">Likely </w:t>
-      </w:r>
-      <w:proofErr w:type="gramStart"/>
-      <w:r>
-        <w:t>that try</w:t>
-      </w:r>
-      <w:proofErr w:type="gramEnd"/>
-      <w:r>
-        <w:t xml:space="preserve"> config[‘crawling</w:t>
-      </w:r>
-      <w:proofErr w:type="gramStart"/>
-      <w:r>
-        <w:t>’][</w:t>
-      </w:r>
-      <w:proofErr w:type="gramEnd"/>
-      <w:r>
-        <w:t>‘headless]: True</w:t>
+        <w:t>Likely that try config[‘crawling’][‘headless]: True</w:t>
       </w:r>
     </w:p>
     <w:p>
@@ -2365,23 +1889,7 @@
         </w:numPr>
       </w:pPr>
       <w:r>
-        <w:t xml:space="preserve">Need to change </w:t>
-      </w:r>
-      <w:proofErr w:type="gramStart"/>
-      <w:r>
-        <w:t>config[‘</w:t>
-      </w:r>
-      <w:proofErr w:type="gramEnd"/>
-      <w:r>
-        <w:t>crawling</w:t>
-      </w:r>
-      <w:proofErr w:type="gramStart"/>
-      <w:r>
-        <w:t>’][</w:t>
-      </w:r>
-      <w:proofErr w:type="gramEnd"/>
-      <w:r>
-        <w:t>‘headless’]: False. Facebook is just a pain in the ass.</w:t>
+        <w:t>Need to change config[‘crawling’][‘headless’]: False. Facebook is just a pain in the ass.</w:t>
       </w:r>
     </w:p>
     <w:p>
@@ -2405,15 +1913,7 @@
         </w:numPr>
       </w:pPr>
       <w:r>
-        <w:t xml:space="preserve">to </w:t>
-      </w:r>
-      <w:proofErr w:type="spellStart"/>
-      <w:r>
-        <w:t>dedup</w:t>
-      </w:r>
-      <w:proofErr w:type="spellEnd"/>
-      <w:r>
-        <w:t xml:space="preserve"> the database</w:t>
+        <w:t>to dedup the database</w:t>
       </w:r>
     </w:p>
     <w:p>
@@ -2460,11 +1960,9 @@
           <w:numId w:val="20"/>
         </w:numPr>
       </w:pPr>
-      <w:proofErr w:type="spellStart"/>
       <w:r>
         <w:t>db_maintenance</w:t>
       </w:r>
-      <w:proofErr w:type="spellEnd"/>
     </w:p>
     <w:p>
       <w:pPr>
@@ -2526,15 +2024,7 @@
         </w:numPr>
       </w:pPr>
       <w:r>
-        <w:t xml:space="preserve">backup local and </w:t>
-      </w:r>
-      <w:proofErr w:type="spellStart"/>
-      <w:r>
-        <w:t>psql</w:t>
-      </w:r>
-      <w:proofErr w:type="spellEnd"/>
-      <w:r>
-        <w:t xml:space="preserve"> to render.</w:t>
+        <w:t>backup local and psql to render.</w:t>
       </w:r>
     </w:p>
     <w:p>
@@ -2581,13 +2071,8 @@
           <w:numId w:val="20"/>
         </w:numPr>
       </w:pPr>
-      <w:proofErr w:type="spellStart"/>
-      <w:r>
-        <w:t>cron</w:t>
-      </w:r>
-      <w:proofErr w:type="spellEnd"/>
-      <w:r>
-        <w:t xml:space="preserve"> job</w:t>
+      <w:r>
+        <w:t>cron job</w:t>
       </w:r>
     </w:p>
     <w:p>
@@ -2599,23 +2084,7 @@
         </w:numPr>
       </w:pPr>
       <w:r>
-        <w:t xml:space="preserve">open the editor for </w:t>
-      </w:r>
-      <w:proofErr w:type="spellStart"/>
-      <w:r>
-        <w:t>cron</w:t>
-      </w:r>
-      <w:proofErr w:type="spellEnd"/>
-      <w:r>
-        <w:t xml:space="preserve"> that lists the jobs to be run. Unfortunately, we will be using </w:t>
-      </w:r>
-      <w:proofErr w:type="gramStart"/>
-      <w:r>
-        <w:t>nano</w:t>
-      </w:r>
-      <w:proofErr w:type="gramEnd"/>
-      <w:r>
-        <w:t>.</w:t>
+        <w:t>open the editor for cron that lists the jobs to be run. Unfortunately, we will be using nano.</w:t>
       </w:r>
     </w:p>
     <w:p>
@@ -2638,13 +2107,8 @@
           <w:numId w:val="20"/>
         </w:numPr>
       </w:pPr>
-      <w:proofErr w:type="gramStart"/>
-      <w:r>
-        <w:t>this</w:t>
-      </w:r>
-      <w:proofErr w:type="gramEnd"/>
-      <w:r>
-        <w:t xml:space="preserve"> is the command that needs to be put into the file so that it will run</w:t>
+      <w:r>
+        <w:t>this is the command that needs to be put into the file so that it will run</w:t>
       </w:r>
     </w:p>
     <w:p>
@@ -2656,55 +2120,7 @@
         </w:numPr>
       </w:pPr>
       <w:r>
-        <w:t>0 22 */2 * * cd /</w:t>
-      </w:r>
-      <w:proofErr w:type="spellStart"/>
-      <w:r>
-        <w:t>mnt</w:t>
-      </w:r>
-      <w:proofErr w:type="spellEnd"/>
-      <w:r>
-        <w:t>/d/GitHub/</w:t>
-      </w:r>
-      <w:proofErr w:type="spellStart"/>
-      <w:r>
-        <w:t>socia_dance_app</w:t>
-      </w:r>
-      <w:proofErr w:type="spellEnd"/>
-      <w:r>
-        <w:t xml:space="preserve"> &amp;&amp; /</w:t>
-      </w:r>
-      <w:proofErr w:type="spellStart"/>
-      <w:r>
-        <w:t>usr</w:t>
-      </w:r>
-      <w:proofErr w:type="spellEnd"/>
-      <w:r>
-        <w:t xml:space="preserve">/bin/python3 </w:t>
-      </w:r>
-      <w:proofErr w:type="gramStart"/>
-      <w:r>
-        <w:t>pipelines.py --</w:t>
-      </w:r>
-      <w:proofErr w:type="gramEnd"/>
-      <w:r>
-        <w:t>mode 1 &gt;&gt; /</w:t>
-      </w:r>
-      <w:proofErr w:type="spellStart"/>
-      <w:r>
-        <w:t>mnt</w:t>
-      </w:r>
-      <w:proofErr w:type="spellEnd"/>
-      <w:r>
-        <w:t>/d/GitHub/</w:t>
-      </w:r>
-      <w:proofErr w:type="spellStart"/>
-      <w:r>
-        <w:t>socia_dance_app</w:t>
-      </w:r>
-      <w:proofErr w:type="spellEnd"/>
-      <w:r>
-        <w:t>/logs/</w:t>
+        <w:t>0 22 */2 * * cd /mnt/d/GitHub/socia_dance_app &amp;&amp; /usr/bin/python3 pipelines.py --mode 1 &gt;&gt; /mnt/d/GitHub/socia_dance_app/logs/</w:t>
       </w:r>
       <w:r>
         <w:t>cron_log</w:t>
@@ -2715,6 +2131,20 @@
       <w:r>
         <w:t xml:space="preserve"> 2&gt;&amp;1</w:t>
       </w:r>
+    </w:p>
+    <w:p>
+      <w:pPr>
+        <w:pStyle w:val="Heading2"/>
+      </w:pPr>
+      <w:r>
+        <w:lastRenderedPageBreak/>
+        <w:t>URLs Processing Order</w:t>
+      </w:r>
+    </w:p>
+    <w:p>
+      <w:r>
+        <w:t>NB, we want to do VLDA FIRST because they are copying everybody else’s events. So, their events are clobbering everybody else’s unless they are processed first. Then their version is killed by the deduplication.</w:t>
+      </w:r>
       <w:r>
         <w:br w:type="page"/>
       </w:r>
@@ -2725,28 +2155,15 @@
       </w:pPr>
       <w:r>
         <w:lastRenderedPageBreak/>
-        <w:t xml:space="preserve">Fixes That Need </w:t>
-      </w:r>
-      <w:proofErr w:type="gramStart"/>
-      <w:r>
-        <w:t>To</w:t>
-      </w:r>
-      <w:proofErr w:type="gramEnd"/>
-      <w:r>
-        <w:t xml:space="preserve"> Be Done</w:t>
+        <w:t>Fixes That Need To Be Done</w:t>
       </w:r>
     </w:p>
     <w:p>
       <w:pPr>
         <w:pStyle w:val="Heading2"/>
       </w:pPr>
-      <w:proofErr w:type="spellStart"/>
-      <w:r>
-        <w:t>Urls</w:t>
-      </w:r>
-      <w:proofErr w:type="spellEnd"/>
-      <w:r>
-        <w:t xml:space="preserve"> Table and How We Create, Update, and Use that</w:t>
+      <w:r>
+        <w:t>Urls Table and How We Create, Update, and Use that</w:t>
       </w:r>
     </w:p>
     <w:p>
@@ -2758,31 +2175,7 @@
         </w:numPr>
       </w:pPr>
       <w:r>
-        <w:t xml:space="preserve">I mark an </w:t>
-      </w:r>
-      <w:proofErr w:type="spellStart"/>
-      <w:r>
-        <w:t>url</w:t>
-      </w:r>
-      <w:proofErr w:type="spellEnd"/>
-      <w:r>
-        <w:t xml:space="preserve"> as relevant based on keywords. However, 99% of the time, if there is no event there the first time you look at a relevant </w:t>
-      </w:r>
-      <w:proofErr w:type="spellStart"/>
-      <w:r>
-        <w:t>url</w:t>
-      </w:r>
-      <w:proofErr w:type="spellEnd"/>
-      <w:r>
-        <w:t xml:space="preserve">, on subsequent visits it is likely that there will not be any events. So, it does not make a lot of sense to burden the application with constantly going back to these </w:t>
-      </w:r>
-      <w:proofErr w:type="spellStart"/>
-      <w:r>
-        <w:t>urls</w:t>
-      </w:r>
-      <w:proofErr w:type="spellEnd"/>
-      <w:r>
-        <w:t xml:space="preserve">. </w:t>
+        <w:t xml:space="preserve">I mark an url as relevant based on keywords. However, 99% of the time, if there is no event there the first time you look at a relevant url, on subsequent visits it is likely that there will not be any events. So, it does not make a lot of sense to burden the application with constantly going back to these urls. </w:t>
       </w:r>
     </w:p>
     <w:p>
@@ -2794,15 +2187,7 @@
         </w:numPr>
       </w:pPr>
       <w:r>
-        <w:t xml:space="preserve">Perhaps once every 3 months depending on how much processing we </w:t>
-      </w:r>
-      <w:proofErr w:type="gramStart"/>
-      <w:r>
-        <w:t>have to</w:t>
-      </w:r>
-      <w:proofErr w:type="gramEnd"/>
-      <w:r>
-        <w:t xml:space="preserve"> do. This update cycle should probably be adjustable in the config file. </w:t>
+        <w:t xml:space="preserve">Perhaps once every 3 months depending on how much processing we have to do. This update cycle should probably be adjustable in the config file. </w:t>
       </w:r>
     </w:p>
     <w:p>
@@ -2814,15 +2199,7 @@
         </w:numPr>
       </w:pPr>
       <w:r>
-        <w:t xml:space="preserve">Anyways, I need to figure out how to do this. It is not difficult. Probably just need to put the code in for when it successfully finds an event to put the timestamp in a column for that. Probably best to do that on </w:t>
-      </w:r>
-      <w:proofErr w:type="spellStart"/>
-      <w:r>
-        <w:t>urls</w:t>
-      </w:r>
-      <w:proofErr w:type="spellEnd"/>
-      <w:r>
-        <w:t xml:space="preserve">. </w:t>
+        <w:t xml:space="preserve">Anyways, I need to figure out how to do this. It is not difficult. Probably just need to put the code in for when it successfully finds an event to put the timestamp in a column for that. Probably best to do that on urls. </w:t>
       </w:r>
     </w:p>
     <w:p>
@@ -2834,23 +2211,7 @@
         </w:numPr>
       </w:pPr>
       <w:r>
-        <w:t xml:space="preserve">The issue is that the </w:t>
-      </w:r>
-      <w:proofErr w:type="spellStart"/>
-      <w:r>
-        <w:t>urls</w:t>
-      </w:r>
-      <w:proofErr w:type="spellEnd"/>
-      <w:r>
-        <w:t xml:space="preserve"> table may be growing quite quickly now. I guess I could simply alter the table using </w:t>
-      </w:r>
-      <w:proofErr w:type="spellStart"/>
-      <w:r>
-        <w:t>pgadmin</w:t>
-      </w:r>
-      <w:proofErr w:type="spellEnd"/>
-      <w:r>
-        <w:t xml:space="preserve"> to add the column and adjust the code from there?</w:t>
+        <w:t>The issue is that the urls table may be growing quite quickly now. I guess I could simply alter the table using pgadmin to add the column and adjust the code from there?</w:t>
       </w:r>
     </w:p>
     <w:p>
@@ -2862,47 +2223,7 @@
         </w:numPr>
       </w:pPr>
       <w:r>
-        <w:t xml:space="preserve">We have a timestamp when we create the </w:t>
-      </w:r>
-      <w:proofErr w:type="spellStart"/>
-      <w:r>
-        <w:t>url</w:t>
-      </w:r>
-      <w:proofErr w:type="spellEnd"/>
-      <w:r>
-        <w:t xml:space="preserve">. We do not have one when we update it. We should change the table to include a </w:t>
-      </w:r>
-      <w:proofErr w:type="spellStart"/>
-      <w:r>
-        <w:t>time_stamp_updated</w:t>
-      </w:r>
-      <w:proofErr w:type="spellEnd"/>
-      <w:r>
-        <w:t xml:space="preserve">. Pretty easy just add the column and when you update the </w:t>
-      </w:r>
-      <w:proofErr w:type="spellStart"/>
-      <w:r>
-        <w:t>url</w:t>
-      </w:r>
-      <w:proofErr w:type="spellEnd"/>
-      <w:r>
-        <w:t xml:space="preserve"> or write to the </w:t>
-      </w:r>
-      <w:proofErr w:type="spellStart"/>
-      <w:r>
-        <w:t>url</w:t>
-      </w:r>
-      <w:proofErr w:type="spellEnd"/>
-      <w:r>
-        <w:t xml:space="preserve"> table, just add the column / update it. So, you will have a created timestamp and an updated timestamp </w:t>
-      </w:r>
-      <w:proofErr w:type="gramStart"/>
-      <w:r>
-        <w:t>columns</w:t>
-      </w:r>
-      <w:proofErr w:type="gramEnd"/>
-      <w:r>
-        <w:t>.</w:t>
+        <w:t>We have a timestamp when we create the url. We do not have one when we update it. We should change the table to include a time_stamp_updated. Pretty easy just add the column and when you update the url or write to the url table, just add the column / update it. So, you will have a created timestamp and an updated timestamp columns.</w:t>
       </w:r>
     </w:p>
     <w:p>
@@ -2914,15 +2235,7 @@
         </w:numPr>
       </w:pPr>
       <w:r>
-        <w:t xml:space="preserve">I have inconsistent column names between the </w:t>
-      </w:r>
-      <w:proofErr w:type="spellStart"/>
-      <w:r>
-        <w:t>urls</w:t>
-      </w:r>
-      <w:proofErr w:type="spellEnd"/>
-      <w:r>
-        <w:t xml:space="preserve"> and events tables. One if plural the other is not. These should be consistent in the code and in the tables. I think it would be better to make them all singular. Think about this. I suggest you ask ChatGPT.</w:t>
+        <w:t>I have inconsistent column names between the urls and events tables. One if plural the other is not. These should be consistent in the code and in the tables. I think it would be better to make them all singular. Think about this. I suggest you ask ChatGPT.</w:t>
       </w:r>
     </w:p>
     <w:p>
@@ -2934,13 +2247,8 @@
         </w:numPr>
       </w:pPr>
       <w:r>
-        <w:t xml:space="preserve"># Check if the URL contains 'login' or groups not in </w:t>
-      </w:r>
-      <w:proofErr w:type="spellStart"/>
-      <w:r>
-        <w:t>url</w:t>
-      </w:r>
-      <w:proofErr w:type="spellEnd"/>
+        <w:t># Check if the URL contains 'login' or groups not in url</w:t>
+      </w:r>
     </w:p>
     <w:p>
       <w:pPr>
@@ -2951,15 +2259,7 @@
         </w:numPr>
       </w:pPr>
       <w:r>
-        <w:t xml:space="preserve">            # I am pretty sure this is </w:t>
-      </w:r>
-      <w:proofErr w:type="gramStart"/>
-      <w:r>
-        <w:t>redundant</w:t>
-      </w:r>
-      <w:proofErr w:type="gramEnd"/>
-      <w:r>
-        <w:t xml:space="preserve"> but I will leave it here for now</w:t>
+        <w:t xml:space="preserve">            # I am pretty sure this is redundant but I will leave it here for now</w:t>
       </w:r>
     </w:p>
     <w:p>
@@ -2971,23 +2271,7 @@
         </w:numPr>
       </w:pPr>
       <w:r>
-        <w:t xml:space="preserve">            if 'login' in </w:t>
-      </w:r>
-      <w:proofErr w:type="spellStart"/>
-      <w:r>
-        <w:t>url</w:t>
-      </w:r>
-      <w:proofErr w:type="spellEnd"/>
-      <w:r>
-        <w:t xml:space="preserve"> </w:t>
-      </w:r>
-      <w:proofErr w:type="gramStart"/>
-      <w:r>
-        <w:t>or '/</w:t>
-      </w:r>
-      <w:proofErr w:type="gramEnd"/>
-      <w:r>
-        <w:t>groups/' not in url:</w:t>
+        <w:t xml:space="preserve">            if 'login' in url or '/groups/' not in url:</w:t>
       </w:r>
     </w:p>
     <w:p>
@@ -2999,28 +2283,7 @@
         </w:numPr>
       </w:pPr>
       <w:r>
-        <w:t xml:space="preserve">                </w:t>
-      </w:r>
-      <w:proofErr w:type="gramStart"/>
-      <w:r>
-        <w:t>logging.info(</w:t>
-      </w:r>
-      <w:proofErr w:type="spellStart"/>
-      <w:proofErr w:type="gramEnd"/>
-      <w:r>
-        <w:t>f"def</w:t>
-      </w:r>
-      <w:proofErr w:type="spellEnd"/>
-      <w:r>
-        <w:t xml:space="preserve"> parse(): URL {</w:t>
-      </w:r>
-      <w:proofErr w:type="spellStart"/>
-      <w:r>
-        <w:t>url</w:t>
-      </w:r>
-      <w:proofErr w:type="spellEnd"/>
-      <w:r>
-        <w:t>} marked as irrelevant due to Facebook login link.")</w:t>
+        <w:t xml:space="preserve">                logging.info(f"def parse(): URL {url} marked as irrelevant due to Facebook login link.")</w:t>
       </w:r>
     </w:p>
     <w:p>
@@ -3032,44 +2295,7 @@
         </w:numPr>
       </w:pPr>
       <w:r>
-        <w:t xml:space="preserve">                </w:t>
-      </w:r>
-      <w:proofErr w:type="spellStart"/>
-      <w:r>
-        <w:t>update_</w:t>
-      </w:r>
-      <w:proofErr w:type="gramStart"/>
-      <w:r>
-        <w:t>url</w:t>
-      </w:r>
-      <w:proofErr w:type="spellEnd"/>
-      <w:r>
-        <w:t>(</w:t>
-      </w:r>
-      <w:proofErr w:type="spellStart"/>
-      <w:proofErr w:type="gramEnd"/>
-      <w:r>
-        <w:t>url</w:t>
-      </w:r>
-      <w:proofErr w:type="spellEnd"/>
-      <w:r>
-        <w:t xml:space="preserve">, </w:t>
-      </w:r>
-      <w:proofErr w:type="spellStart"/>
-      <w:r>
-        <w:t>update_other_links</w:t>
-      </w:r>
-      <w:proofErr w:type="spellEnd"/>
-      <w:r>
-        <w:t xml:space="preserve">='No', relevant=False, </w:t>
-      </w:r>
-      <w:proofErr w:type="spellStart"/>
-      <w:r>
-        <w:t>increment_crawl_trys</w:t>
-      </w:r>
-      <w:proofErr w:type="spellEnd"/>
-      <w:r>
-        <w:t>=0)</w:t>
+        <w:t xml:space="preserve">                update_url(url, update_other_links='No', relevant=False, increment_crawl_trys=0)</w:t>
       </w:r>
     </w:p>
     <w:p>
@@ -3081,15 +2307,7 @@
         </w:numPr>
       </w:pPr>
       <w:r>
-        <w:t xml:space="preserve">                </w:t>
-      </w:r>
-      <w:proofErr w:type="gramStart"/>
-      <w:r>
-        <w:t>return</w:t>
-      </w:r>
-      <w:proofErr w:type="gramEnd"/>
-      <w:r>
-        <w:t xml:space="preserve"> False</w:t>
+        <w:t xml:space="preserve">                return False</w:t>
       </w:r>
     </w:p>
     <w:p>
@@ -3109,39 +2327,7 @@
         </w:numPr>
       </w:pPr>
       <w:r>
-        <w:t xml:space="preserve">We will need to keep </w:t>
-      </w:r>
-      <w:proofErr w:type="gramStart"/>
-      <w:r>
-        <w:t>run</w:t>
-      </w:r>
-      <w:proofErr w:type="gramEnd"/>
-      <w:r>
-        <w:t xml:space="preserve"> information. I suggest that we </w:t>
-      </w:r>
-      <w:proofErr w:type="gramStart"/>
-      <w:r>
-        <w:t>snap shot</w:t>
-      </w:r>
-      <w:proofErr w:type="gramEnd"/>
-      <w:r>
-        <w:t xml:space="preserve"> the config file. Pretty sure that </w:t>
-      </w:r>
-      <w:proofErr w:type="spellStart"/>
-      <w:r>
-        <w:t>yaml</w:t>
-      </w:r>
-      <w:proofErr w:type="spellEnd"/>
-      <w:r>
-        <w:t xml:space="preserve"> creates a dictionary that is dead easy to create a dataframe and then put that into a config table with a </w:t>
-      </w:r>
-      <w:proofErr w:type="spellStart"/>
-      <w:r>
-        <w:t>time_stamp</w:t>
-      </w:r>
-      <w:proofErr w:type="spellEnd"/>
-      <w:r>
-        <w:t>. We will use that for post processing statistics and machine learning.</w:t>
+        <w:t>We will need to keep run information. I suggest that we snap shot the config file. Pretty sure that yaml creates a dictionary that is dead easy to create a dataframe and then put that into a config table with a time_stamp. We will use that for post processing statistics and machine learning.</w:t>
       </w:r>
       <w:r>
         <w:t xml:space="preserve"> Only ebs.py and one other have run statistics.</w:t>
@@ -3173,6 +2359,29 @@
     <w:p>
       <w:r>
         <w:t>I just think we need to work on this.</w:t>
+      </w:r>
+    </w:p>
+    <w:p/>
+    <w:p>
+      <w:pPr>
+        <w:pStyle w:val="Heading2"/>
+      </w:pPr>
+      <w:r>
+        <w:t>Postal_Code</w:t>
+      </w:r>
+    </w:p>
+    <w:p>
+      <w:r>
+        <w:t>If we don’t get the postal code via the address table or google, lets just search for it. VERY likely to come up. Find the string that we have using regex. Then ask for 50 characters before and 50 character after. Then use a regex to get the postal code. Use that to go thru the clean_up_address function.</w:t>
+      </w:r>
+      <w:r>
+        <w:t xml:space="preserve"> Here is an example of an address “</w:t>
+      </w:r>
+      <w:r>
+        <w:t>Centennial United Church Dance Studio</w:t>
+      </w:r>
+      <w:r>
+        <w:t>”</w:t>
       </w:r>
     </w:p>
     <w:p/>

</xml_diff>

<commit_message>
Got logging working again. The statistics are now being collected a little more reliably. Need to work on that in the future.
</commit_message>
<xml_diff>
--- a/documentation/Design Document for Social Dance Calendar App.docx
+++ b/documentation/Design Document for Social Dance Calendar App.docx
@@ -41,7 +41,15 @@
     </w:p>
     <w:p>
       <w:r>
-        <w:t xml:space="preserve">I want to take a list of key words and urls, provide those to a LLM to judge if there is content that is helpful for building this calendar. </w:t>
+        <w:t xml:space="preserve">I want to take a list of key words and </w:t>
+      </w:r>
+      <w:proofErr w:type="spellStart"/>
+      <w:r>
+        <w:t>urls</w:t>
+      </w:r>
+      <w:proofErr w:type="spellEnd"/>
+      <w:r>
+        <w:t xml:space="preserve">, provide those to a LLM to judge if there is content that is helpful for building this calendar. </w:t>
       </w:r>
       <w:r>
         <w:t xml:space="preserve">The results of this judging process returns a JSON file that is then stored in a series of JSON tables. </w:t>
@@ -52,13 +60,50 @@
     </w:p>
     <w:p>
       <w:r>
-        <w:t xml:space="preserve">This actually 2 different applications that work together. The first is the one that goes out and gets the information and populates the sql tables. </w:t>
-      </w:r>
-      <w:r>
-        <w:t>Lets call that Get_Info. The second</w:t>
-      </w:r>
-      <w:r>
-        <w:t xml:space="preserve"> one is a web app that queries the database based on a chat interface on the web. Lets call that Display_Info.</w:t>
+        <w:t xml:space="preserve">This actually 2 different applications that work together. The first is the one that goes out and gets the information and populates the </w:t>
+      </w:r>
+      <w:proofErr w:type="spellStart"/>
+      <w:r>
+        <w:t>sql</w:t>
+      </w:r>
+      <w:proofErr w:type="spellEnd"/>
+      <w:r>
+        <w:t xml:space="preserve"> tables. </w:t>
+      </w:r>
+      <w:proofErr w:type="spellStart"/>
+      <w:r>
+        <w:t>Lets</w:t>
+      </w:r>
+      <w:proofErr w:type="spellEnd"/>
+      <w:r>
+        <w:t xml:space="preserve"> call that </w:t>
+      </w:r>
+      <w:proofErr w:type="spellStart"/>
+      <w:r>
+        <w:t>Get_Info</w:t>
+      </w:r>
+      <w:proofErr w:type="spellEnd"/>
+      <w:r>
+        <w:t>. The second</w:t>
+      </w:r>
+      <w:r>
+        <w:t xml:space="preserve"> one is a web app that queries the database based on a chat interface on the web. </w:t>
+      </w:r>
+      <w:proofErr w:type="spellStart"/>
+      <w:r>
+        <w:t>Lets</w:t>
+      </w:r>
+      <w:proofErr w:type="spellEnd"/>
+      <w:r>
+        <w:t xml:space="preserve"> call that </w:t>
+      </w:r>
+      <w:proofErr w:type="spellStart"/>
+      <w:r>
+        <w:t>Display_Info</w:t>
+      </w:r>
+      <w:proofErr w:type="spellEnd"/>
+      <w:r>
+        <w:t>.</w:t>
       </w:r>
     </w:p>
     <w:p/>
@@ -88,9 +133,11 @@
       <w:pPr>
         <w:pStyle w:val="Heading3"/>
       </w:pPr>
+      <w:proofErr w:type="spellStart"/>
       <w:r>
         <w:t>Get_Info</w:t>
       </w:r>
+      <w:proofErr w:type="spellEnd"/>
     </w:p>
     <w:p>
       <w:pPr>
@@ -109,10 +156,23 @@
         </w:numPr>
       </w:pPr>
       <w:r>
-        <w:t xml:space="preserve">List of urls in a </w:t>
-      </w:r>
-      <w:r>
-        <w:t>db table</w:t>
+        <w:t xml:space="preserve">List of </w:t>
+      </w:r>
+      <w:proofErr w:type="spellStart"/>
+      <w:r>
+        <w:t>urls</w:t>
+      </w:r>
+      <w:proofErr w:type="spellEnd"/>
+      <w:r>
+        <w:t xml:space="preserve"> in a </w:t>
+      </w:r>
+      <w:proofErr w:type="spellStart"/>
+      <w:r>
+        <w:t>db</w:t>
+      </w:r>
+      <w:proofErr w:type="spellEnd"/>
+      <w:r>
+        <w:t xml:space="preserve"> table</w:t>
       </w:r>
       <w:r>
         <w:t>.</w:t>
@@ -144,8 +204,13 @@
       <w:r>
         <w:t xml:space="preserve">List of keywords in a </w:t>
       </w:r>
-      <w:r>
-        <w:t>db table.</w:t>
+      <w:proofErr w:type="spellStart"/>
+      <w:r>
+        <w:t>db</w:t>
+      </w:r>
+      <w:proofErr w:type="spellEnd"/>
+      <w:r>
+        <w:t xml:space="preserve"> table.</w:t>
       </w:r>
     </w:p>
     <w:p>
@@ -193,7 +258,15 @@
         <w:t xml:space="preserve">salsa would be ‘salsa social dance events’ </w:t>
       </w:r>
       <w:r>
-        <w:t xml:space="preserve"> or what ever makes sense based on what we are searching for. For example, </w:t>
+        <w:t xml:space="preserve"> or </w:t>
+      </w:r>
+      <w:proofErr w:type="spellStart"/>
+      <w:r>
+        <w:t>what ever</w:t>
+      </w:r>
+      <w:proofErr w:type="spellEnd"/>
+      <w:r>
+        <w:t xml:space="preserve"> makes sense based on what we are searching for. For example, </w:t>
       </w:r>
       <w:r>
         <w:t>running could be ‘running clubs’.</w:t>
@@ -223,8 +296,13 @@
       <w:r>
         <w:t xml:space="preserve"> that there will be links to other pages that we will want to include in our </w:t>
       </w:r>
-      <w:r>
-        <w:t>urls that we give to Clean Up.</w:t>
+      <w:proofErr w:type="spellStart"/>
+      <w:r>
+        <w:t>urls</w:t>
+      </w:r>
+      <w:proofErr w:type="spellEnd"/>
+      <w:r>
+        <w:t xml:space="preserve"> that we give to Clean Up.</w:t>
       </w:r>
       <w:r>
         <w:t xml:space="preserve"> Only go 3 levels deep. </w:t>
@@ -245,16 +323,37 @@
       <w:r>
         <w:t xml:space="preserve">generating the </w:t>
       </w:r>
-      <w:r>
-        <w:t xml:space="preserve">urls. It was quite stochastic. Sometimes good, sometimes terrible. With the same prompt, Google was not good either. I am pretty suspicious that what I need to do is create a </w:t>
-      </w:r>
-      <w:r>
-        <w:t xml:space="preserve">series of keywords and then use Google NOT OpenAI to generate those urls. </w:t>
-      </w:r>
-    </w:p>
-    <w:p>
-      <w:r>
-        <w:t>We should also be picking up special events like SwingCouver or local workshops.</w:t>
+      <w:proofErr w:type="spellStart"/>
+      <w:r>
+        <w:t>urls</w:t>
+      </w:r>
+      <w:proofErr w:type="spellEnd"/>
+      <w:r>
+        <w:t xml:space="preserve">. It was quite stochastic. Sometimes good, sometimes terrible. With the same prompt, Google was not good either. I am pretty suspicious that what I need to do is create a </w:t>
+      </w:r>
+      <w:r>
+        <w:t xml:space="preserve">series of keywords and then use Google NOT OpenAI to generate those </w:t>
+      </w:r>
+      <w:proofErr w:type="spellStart"/>
+      <w:r>
+        <w:t>urls</w:t>
+      </w:r>
+      <w:proofErr w:type="spellEnd"/>
+      <w:r>
+        <w:t xml:space="preserve">. </w:t>
+      </w:r>
+    </w:p>
+    <w:p>
+      <w:r>
+        <w:t xml:space="preserve">We should also be picking up special events like </w:t>
+      </w:r>
+      <w:proofErr w:type="spellStart"/>
+      <w:r>
+        <w:t>SwingCouver</w:t>
+      </w:r>
+      <w:proofErr w:type="spellEnd"/>
+      <w:r>
+        <w:t xml:space="preserve"> or local workshops.</w:t>
       </w:r>
       <w:r>
         <w:t xml:space="preserve"> This may require us to go beyond the first page. I think we should take the top 20 hits for each </w:t>
@@ -309,7 +408,15 @@
         <w:t>Input</w:t>
       </w:r>
       <w:r>
-        <w:t xml:space="preserve"> comes a list urls.</w:t>
+        <w:t xml:space="preserve"> comes a list </w:t>
+      </w:r>
+      <w:proofErr w:type="spellStart"/>
+      <w:r>
+        <w:t>urls</w:t>
+      </w:r>
+      <w:proofErr w:type="spellEnd"/>
+      <w:r>
+        <w:t>.</w:t>
       </w:r>
     </w:p>
     <w:p>
@@ -353,9 +460,11 @@
       <w:pPr>
         <w:pStyle w:val="Heading3"/>
       </w:pPr>
+      <w:proofErr w:type="spellStart"/>
       <w:r>
         <w:t>Display_Info</w:t>
       </w:r>
+      <w:proofErr w:type="spellEnd"/>
     </w:p>
     <w:p>
       <w:pPr>
@@ -370,7 +479,15 @@
         <w:t>A function will be written that creates the output report.</w:t>
       </w:r>
       <w:r>
-        <w:t xml:space="preserve"> This queries the above tables. It has the chat interface from which it generates the sql query.</w:t>
+        <w:t xml:space="preserve"> This queries the above tables. It has the chat interface from which it generates the </w:t>
+      </w:r>
+      <w:proofErr w:type="spellStart"/>
+      <w:r>
+        <w:t>sql</w:t>
+      </w:r>
+      <w:proofErr w:type="spellEnd"/>
+      <w:r>
+        <w:t xml:space="preserve"> query.</w:t>
       </w:r>
     </w:p>
     <w:p/>
@@ -461,9 +578,11 @@
       </w:r>
     </w:p>
     <w:p>
+      <w:proofErr w:type="spellStart"/>
       <w:r>
         <w:t>Get_Info</w:t>
       </w:r>
+      <w:proofErr w:type="spellEnd"/>
     </w:p>
     <w:p>
       <w:pPr>
@@ -483,19 +602,37 @@
         <w:t xml:space="preserve">, I want to </w:t>
       </w:r>
       <w:r>
-        <w:t xml:space="preserve">start a job that looks at the urls that I give it </w:t>
-      </w:r>
-      <w:r>
-        <w:t xml:space="preserve">plus the other urls that it finds during a google search and populate the SQL database with the latest information. This can take as long as </w:t>
+        <w:t xml:space="preserve">start a job that looks at the </w:t>
+      </w:r>
+      <w:proofErr w:type="spellStart"/>
+      <w:r>
+        <w:t>urls</w:t>
+      </w:r>
+      <w:proofErr w:type="spellEnd"/>
+      <w:r>
+        <w:t xml:space="preserve"> that I give it </w:t>
+      </w:r>
+      <w:r>
+        <w:t xml:space="preserve">plus the other </w:t>
+      </w:r>
+      <w:proofErr w:type="spellStart"/>
+      <w:r>
+        <w:t>urls</w:t>
+      </w:r>
+      <w:proofErr w:type="spellEnd"/>
+      <w:r>
+        <w:t xml:space="preserve"> that it finds during a google search and populate the SQL database with the latest information. This can take as long as </w:t>
       </w:r>
       <w:r>
         <w:t xml:space="preserve">5 minutes to run. </w:t>
       </w:r>
     </w:p>
     <w:p>
+      <w:proofErr w:type="spellStart"/>
       <w:r>
         <w:t>Display_Info</w:t>
       </w:r>
+      <w:proofErr w:type="spellEnd"/>
     </w:p>
     <w:p>
       <w:pPr>
@@ -530,7 +667,15 @@
         <w:t xml:space="preserve"> application </w:t>
       </w:r>
       <w:r>
-        <w:t xml:space="preserve">(Display_info) </w:t>
+        <w:t>(</w:t>
+      </w:r>
+      <w:proofErr w:type="spellStart"/>
+      <w:r>
+        <w:t>Display_info</w:t>
+      </w:r>
+      <w:proofErr w:type="spellEnd"/>
+      <w:r>
+        <w:t xml:space="preserve">) </w:t>
       </w:r>
       <w:r>
         <w:t xml:space="preserve">will assume that their location that they are interested in is, the IP address that they are at. They will be asked to confirm that. </w:t>
@@ -575,7 +720,15 @@
         <w:t xml:space="preserve">Once I have this information, then the appropriate information will be </w:t>
       </w:r>
       <w:r>
-        <w:t>given to the program to generate a sql query that answers the question and displays the results in calendar format.</w:t>
+        <w:t xml:space="preserve">given to the program to generate a </w:t>
+      </w:r>
+      <w:proofErr w:type="spellStart"/>
+      <w:r>
+        <w:t>sql</w:t>
+      </w:r>
+      <w:proofErr w:type="spellEnd"/>
+      <w:r>
+        <w:t xml:space="preserve"> query that answers the question and displays the results in calendar format.</w:t>
       </w:r>
     </w:p>
     <w:p>
@@ -651,8 +804,17 @@
           <w:b/>
           <w:bCs/>
         </w:rPr>
-        <w:t>Finalized Requirements Update for Get_Info</w:t>
-      </w:r>
+        <w:t xml:space="preserve">Finalized Requirements Update for </w:t>
+      </w:r>
+      <w:proofErr w:type="spellStart"/>
+      <w:r>
+        <w:rPr>
+          <w:b/>
+          <w:bCs/>
+        </w:rPr>
+        <w:t>Get_Info</w:t>
+      </w:r>
+      <w:proofErr w:type="spellEnd"/>
     </w:p>
     <w:p>
       <w:r>
@@ -745,7 +907,15 @@
         </w:numPr>
       </w:pPr>
       <w:r>
-        <w:t>Log the results of evaluation, including metadata like timestamps, referring pages, and ranking of relevance (True, False, NaN).</w:t>
+        <w:t xml:space="preserve">Log the results of evaluation, including metadata like timestamps, referring pages, and ranking of relevance (True, False, </w:t>
+      </w:r>
+      <w:proofErr w:type="spellStart"/>
+      <w:r>
+        <w:t>NaN</w:t>
+      </w:r>
+      <w:proofErr w:type="spellEnd"/>
+      <w:r>
+        <w:t>).</w:t>
       </w:r>
     </w:p>
     <w:p>
@@ -1020,13 +1190,22 @@
           <w:numId w:val="3"/>
         </w:numPr>
       </w:pPr>
+      <w:proofErr w:type="spellStart"/>
       <w:r>
         <w:rPr>
           <w:b/>
           <w:bCs/>
         </w:rPr>
         <w:lastRenderedPageBreak/>
-        <w:t>NaN (Nonexistent)</w:t>
+        <w:t>NaN</w:t>
+      </w:r>
+      <w:proofErr w:type="spellEnd"/>
+      <w:r>
+        <w:rPr>
+          <w:b/>
+          <w:bCs/>
+        </w:rPr>
+        <w:t xml:space="preserve"> (Nonexistent)</w:t>
       </w:r>
       <w:r>
         <w:t>: Invalid or broken links.</w:t>
@@ -1312,7 +1491,15 @@
         <w:t>Google Search Integration</w:t>
       </w:r>
       <w:r>
-        <w:t>: Use tools like SerpAPI or Google Programmable Search Engine to automate keyword searches and retrieve result URLs.</w:t>
+        <w:t xml:space="preserve">: Use tools like </w:t>
+      </w:r>
+      <w:proofErr w:type="spellStart"/>
+      <w:r>
+        <w:t>SerpAPI</w:t>
+      </w:r>
+      <w:proofErr w:type="spellEnd"/>
+      <w:r>
+        <w:t xml:space="preserve"> or Google Programmable Search Engine to automate keyword searches and retrieve result URLs.</w:t>
       </w:r>
     </w:p>
     <w:p>
@@ -1661,6 +1848,7 @@
       <w:r>
         <w:t xml:space="preserve">This update ensures the </w:t>
       </w:r>
+      <w:proofErr w:type="spellStart"/>
       <w:r>
         <w:rPr>
           <w:b/>
@@ -1668,6 +1856,7 @@
         </w:rPr>
         <w:t>Get_Info</w:t>
       </w:r>
+      <w:proofErr w:type="spellEnd"/>
       <w:r>
         <w:t xml:space="preserve"> system dynamically discovers and adapts to new content while maintaining a robust logging and evaluation mechanism. Let me know if additional refinements are required!</w:t>
       </w:r>
@@ -1703,7 +1892,7 @@
         </w:numPr>
       </w:pPr>
       <w:r>
-        <w:t>gs.py – Only creates a .csv</w:t>
+        <w:t>emails.py</w:t>
       </w:r>
     </w:p>
     <w:p>
@@ -1715,7 +1904,18 @@
         </w:numPr>
       </w:pPr>
       <w:r>
-        <w:t>Delete the .csv</w:t>
+        <w:t xml:space="preserve">Likely that the </w:t>
+      </w:r>
+      <w:proofErr w:type="spellStart"/>
+      <w:r>
+        <w:t>oauth</w:t>
+      </w:r>
+      <w:proofErr w:type="spellEnd"/>
+      <w:r>
+        <w:t xml:space="preserve"> screen will come up. </w:t>
+      </w:r>
+      <w:r>
+        <w:t>Run it first.</w:t>
       </w:r>
     </w:p>
     <w:p>
@@ -1727,10 +1927,19 @@
         </w:numPr>
       </w:pPr>
       <w:r>
-        <w:t>Check and make sure there is something in that .csv after</w:t>
-      </w:r>
-      <w:r>
-        <w:t xml:space="preserve"> you run this.</w:t>
+        <w:t>This way we can deal with the oath screen if we do this first.</w:t>
+      </w:r>
+    </w:p>
+    <w:p>
+      <w:pPr>
+        <w:pStyle w:val="ListParagraph"/>
+        <w:numPr>
+          <w:ilvl w:val="1"/>
+          <w:numId w:val="20"/>
+        </w:numPr>
+      </w:pPr>
+      <w:r>
+        <w:t>try config[‘crawling’][‘headless]: True</w:t>
       </w:r>
     </w:p>
     <w:p>
@@ -1742,7 +1951,7 @@
         </w:numPr>
       </w:pPr>
       <w:r>
-        <w:t>ebs.py</w:t>
+        <w:t>gs.py – Only creates a .csv</w:t>
       </w:r>
     </w:p>
     <w:p>
@@ -1754,7 +1963,7 @@
         </w:numPr>
       </w:pPr>
       <w:r>
-        <w:t>preprocessing need to set headless=True</w:t>
+        <w:t>Delete the .csv</w:t>
       </w:r>
     </w:p>
     <w:p>
@@ -1766,7 +1975,10 @@
         </w:numPr>
       </w:pPr>
       <w:r>
-        <w:t>Only writes to the database</w:t>
+        <w:t>Check and make sure there is something in that .csv after</w:t>
+      </w:r>
+      <w:r>
+        <w:t xml:space="preserve"> you run this.</w:t>
       </w:r>
     </w:p>
     <w:p>
@@ -1778,7 +1990,7 @@
         </w:numPr>
       </w:pPr>
       <w:r>
-        <w:t>emails.py</w:t>
+        <w:t>ebs.py</w:t>
       </w:r>
     </w:p>
     <w:p>
@@ -1790,7 +2002,7 @@
         </w:numPr>
       </w:pPr>
       <w:r>
-        <w:t>Likely that the oauth screen will come up. Can’t run this headless.</w:t>
+        <w:t>preprocessing need to set headless=True</w:t>
       </w:r>
     </w:p>
     <w:p>
@@ -1802,7 +2014,7 @@
         </w:numPr>
       </w:pPr>
       <w:r>
-        <w:t>try config[‘crawling’][‘headless]: True</w:t>
+        <w:t>Only writes to the database</w:t>
       </w:r>
     </w:p>
     <w:p>
@@ -1826,7 +2038,23 @@
         </w:numPr>
       </w:pPr>
       <w:r>
-        <w:t>reads config[‘input’][‘’edge_cases’] a .csv with odd urls. Check if first before running.</w:t>
+        <w:t>reads config[‘input’][‘’</w:t>
+      </w:r>
+      <w:proofErr w:type="spellStart"/>
+      <w:r>
+        <w:t>edge_cases</w:t>
+      </w:r>
+      <w:proofErr w:type="spellEnd"/>
+      <w:r>
+        <w:t xml:space="preserve">’] a .csv with odd </w:t>
+      </w:r>
+      <w:proofErr w:type="spellStart"/>
+      <w:r>
+        <w:t>urls</w:t>
+      </w:r>
+      <w:proofErr w:type="spellEnd"/>
+      <w:r>
+        <w:t>. Check if first before running.</w:t>
       </w:r>
       <w:r>
         <w:t xml:space="preserve"> </w:t>
@@ -1913,7 +2141,15 @@
         </w:numPr>
       </w:pPr>
       <w:r>
-        <w:t>to dedup the database</w:t>
+        <w:t xml:space="preserve">to </w:t>
+      </w:r>
+      <w:proofErr w:type="spellStart"/>
+      <w:r>
+        <w:t>dedup</w:t>
+      </w:r>
+      <w:proofErr w:type="spellEnd"/>
+      <w:r>
+        <w:t xml:space="preserve"> the database</w:t>
       </w:r>
     </w:p>
     <w:p>
@@ -1960,9 +2196,11 @@
           <w:numId w:val="20"/>
         </w:numPr>
       </w:pPr>
+      <w:proofErr w:type="spellStart"/>
       <w:r>
         <w:t>db_maintenance</w:t>
       </w:r>
+      <w:proofErr w:type="spellEnd"/>
     </w:p>
     <w:p>
       <w:pPr>
@@ -2024,7 +2262,15 @@
         </w:numPr>
       </w:pPr>
       <w:r>
-        <w:t>backup local and psql to render.</w:t>
+        <w:t xml:space="preserve">backup local and </w:t>
+      </w:r>
+      <w:proofErr w:type="spellStart"/>
+      <w:r>
+        <w:t>psql</w:t>
+      </w:r>
+      <w:proofErr w:type="spellEnd"/>
+      <w:r>
+        <w:t xml:space="preserve"> to render.</w:t>
       </w:r>
     </w:p>
     <w:p>
@@ -2071,8 +2317,13 @@
           <w:numId w:val="20"/>
         </w:numPr>
       </w:pPr>
-      <w:r>
-        <w:t>cron job</w:t>
+      <w:proofErr w:type="spellStart"/>
+      <w:r>
+        <w:t>cron</w:t>
+      </w:r>
+      <w:proofErr w:type="spellEnd"/>
+      <w:r>
+        <w:t xml:space="preserve"> job</w:t>
       </w:r>
     </w:p>
     <w:p>
@@ -2084,7 +2335,15 @@
         </w:numPr>
       </w:pPr>
       <w:r>
-        <w:t>open the editor for cron that lists the jobs to be run. Unfortunately, we will be using nano.</w:t>
+        <w:t xml:space="preserve">open the editor for </w:t>
+      </w:r>
+      <w:proofErr w:type="spellStart"/>
+      <w:r>
+        <w:t>cron</w:t>
+      </w:r>
+      <w:proofErr w:type="spellEnd"/>
+      <w:r>
+        <w:t xml:space="preserve"> that lists the jobs to be run. Unfortunately, we will be using nano.</w:t>
       </w:r>
     </w:p>
     <w:p>
@@ -2120,7 +2379,48 @@
         </w:numPr>
       </w:pPr>
       <w:r>
-        <w:t>0 22 */2 * * cd /mnt/d/GitHub/socia_dance_app &amp;&amp; /usr/bin/python3 pipelines.py --mode 1 &gt;&gt; /mnt/d/GitHub/socia_dance_app/logs/</w:t>
+        <w:lastRenderedPageBreak/>
+        <w:t>0 22 */2 * * cd /</w:t>
+      </w:r>
+      <w:proofErr w:type="spellStart"/>
+      <w:r>
+        <w:t>mnt</w:t>
+      </w:r>
+      <w:proofErr w:type="spellEnd"/>
+      <w:r>
+        <w:t>/d/GitHub/</w:t>
+      </w:r>
+      <w:proofErr w:type="spellStart"/>
+      <w:r>
+        <w:t>socia_dance_app</w:t>
+      </w:r>
+      <w:proofErr w:type="spellEnd"/>
+      <w:r>
+        <w:t xml:space="preserve"> &amp;&amp; /</w:t>
+      </w:r>
+      <w:proofErr w:type="spellStart"/>
+      <w:r>
+        <w:t>usr</w:t>
+      </w:r>
+      <w:proofErr w:type="spellEnd"/>
+      <w:r>
+        <w:t>/bin/python3 pipelines.py --mode 1 &gt;&gt; /</w:t>
+      </w:r>
+      <w:proofErr w:type="spellStart"/>
+      <w:r>
+        <w:t>mnt</w:t>
+      </w:r>
+      <w:proofErr w:type="spellEnd"/>
+      <w:r>
+        <w:t>/d/GitHub/</w:t>
+      </w:r>
+      <w:proofErr w:type="spellStart"/>
+      <w:r>
+        <w:t>socia_dance_app</w:t>
+      </w:r>
+      <w:proofErr w:type="spellEnd"/>
+      <w:r>
+        <w:t>/logs/</w:t>
       </w:r>
       <w:r>
         <w:t>cron_log</w:t>
@@ -2137,7 +2437,6 @@
         <w:pStyle w:val="Heading2"/>
       </w:pPr>
       <w:r>
-        <w:lastRenderedPageBreak/>
         <w:t>URLs Processing Order</w:t>
       </w:r>
     </w:p>
@@ -2145,16 +2444,12 @@
       <w:r>
         <w:t>NB, we want to do VLDA FIRST because they are copying everybody else’s events. So, their events are clobbering everybody else’s unless they are processed first. Then their version is killed by the deduplication.</w:t>
       </w:r>
-      <w:r>
-        <w:br w:type="page"/>
-      </w:r>
     </w:p>
     <w:p>
       <w:pPr>
         <w:pStyle w:val="Heading1"/>
       </w:pPr>
       <w:r>
-        <w:lastRenderedPageBreak/>
         <w:t>Fixes That Need To Be Done</w:t>
       </w:r>
     </w:p>
@@ -2162,8 +2457,13 @@
       <w:pPr>
         <w:pStyle w:val="Heading2"/>
       </w:pPr>
-      <w:r>
-        <w:t>Urls Table and How We Create, Update, and Use that</w:t>
+      <w:proofErr w:type="spellStart"/>
+      <w:r>
+        <w:t>Urls</w:t>
+      </w:r>
+      <w:proofErr w:type="spellEnd"/>
+      <w:r>
+        <w:t xml:space="preserve"> Table and How We Create, Update, and Use that</w:t>
       </w:r>
     </w:p>
     <w:p>
@@ -2175,7 +2475,31 @@
         </w:numPr>
       </w:pPr>
       <w:r>
-        <w:t xml:space="preserve">I mark an url as relevant based on keywords. However, 99% of the time, if there is no event there the first time you look at a relevant url, on subsequent visits it is likely that there will not be any events. So, it does not make a lot of sense to burden the application with constantly going back to these urls. </w:t>
+        <w:t xml:space="preserve">I mark an </w:t>
+      </w:r>
+      <w:proofErr w:type="spellStart"/>
+      <w:r>
+        <w:t>url</w:t>
+      </w:r>
+      <w:proofErr w:type="spellEnd"/>
+      <w:r>
+        <w:t xml:space="preserve"> as relevant based on keywords. However, 99% of the time, if there is no event there the first time you look at a relevant </w:t>
+      </w:r>
+      <w:proofErr w:type="spellStart"/>
+      <w:r>
+        <w:t>url</w:t>
+      </w:r>
+      <w:proofErr w:type="spellEnd"/>
+      <w:r>
+        <w:t xml:space="preserve">, on subsequent visits it is likely that there will not be any events. So, it does not make a lot of sense to burden the application with constantly going back to these </w:t>
+      </w:r>
+      <w:proofErr w:type="spellStart"/>
+      <w:r>
+        <w:t>urls</w:t>
+      </w:r>
+      <w:proofErr w:type="spellEnd"/>
+      <w:r>
+        <w:t xml:space="preserve">. </w:t>
       </w:r>
     </w:p>
     <w:p>
@@ -2199,7 +2523,15 @@
         </w:numPr>
       </w:pPr>
       <w:r>
-        <w:t xml:space="preserve">Anyways, I need to figure out how to do this. It is not difficult. Probably just need to put the code in for when it successfully finds an event to put the timestamp in a column for that. Probably best to do that on urls. </w:t>
+        <w:t xml:space="preserve">Anyways, I need to figure out how to do this. It is not difficult. Probably just need to put the code in for when it successfully finds an event to put the timestamp in a column for that. Probably best to do that on </w:t>
+      </w:r>
+      <w:proofErr w:type="spellStart"/>
+      <w:r>
+        <w:t>urls</w:t>
+      </w:r>
+      <w:proofErr w:type="spellEnd"/>
+      <w:r>
+        <w:t xml:space="preserve">. </w:t>
       </w:r>
     </w:p>
     <w:p>
@@ -2211,7 +2543,23 @@
         </w:numPr>
       </w:pPr>
       <w:r>
-        <w:t>The issue is that the urls table may be growing quite quickly now. I guess I could simply alter the table using pgadmin to add the column and adjust the code from there?</w:t>
+        <w:t xml:space="preserve">The issue is that the </w:t>
+      </w:r>
+      <w:proofErr w:type="spellStart"/>
+      <w:r>
+        <w:t>urls</w:t>
+      </w:r>
+      <w:proofErr w:type="spellEnd"/>
+      <w:r>
+        <w:t xml:space="preserve"> table may be growing quite quickly now. I guess I could simply alter the table using </w:t>
+      </w:r>
+      <w:proofErr w:type="spellStart"/>
+      <w:r>
+        <w:t>pgadmin</w:t>
+      </w:r>
+      <w:proofErr w:type="spellEnd"/>
+      <w:r>
+        <w:t xml:space="preserve"> to add the column and adjust the code from there?</w:t>
       </w:r>
     </w:p>
     <w:p>
@@ -2223,7 +2571,39 @@
         </w:numPr>
       </w:pPr>
       <w:r>
-        <w:t>We have a timestamp when we create the url. We do not have one when we update it. We should change the table to include a time_stamp_updated. Pretty easy just add the column and when you update the url or write to the url table, just add the column / update it. So, you will have a created timestamp and an updated timestamp columns.</w:t>
+        <w:t xml:space="preserve">We have a timestamp when we create the </w:t>
+      </w:r>
+      <w:proofErr w:type="spellStart"/>
+      <w:r>
+        <w:t>url</w:t>
+      </w:r>
+      <w:proofErr w:type="spellEnd"/>
+      <w:r>
+        <w:t xml:space="preserve">. We do not have one when we update it. We should change the table to include a </w:t>
+      </w:r>
+      <w:proofErr w:type="spellStart"/>
+      <w:r>
+        <w:t>time_stamp_updated</w:t>
+      </w:r>
+      <w:proofErr w:type="spellEnd"/>
+      <w:r>
+        <w:t xml:space="preserve">. Pretty easy just add the column and when you update the </w:t>
+      </w:r>
+      <w:proofErr w:type="spellStart"/>
+      <w:r>
+        <w:t>url</w:t>
+      </w:r>
+      <w:proofErr w:type="spellEnd"/>
+      <w:r>
+        <w:t xml:space="preserve"> or write to the </w:t>
+      </w:r>
+      <w:proofErr w:type="spellStart"/>
+      <w:r>
+        <w:t>url</w:t>
+      </w:r>
+      <w:proofErr w:type="spellEnd"/>
+      <w:r>
+        <w:t xml:space="preserve"> table, just add the column / update it. So, you will have a created timestamp and an updated timestamp columns.</w:t>
       </w:r>
     </w:p>
     <w:p>
@@ -2235,7 +2615,15 @@
         </w:numPr>
       </w:pPr>
       <w:r>
-        <w:t>I have inconsistent column names between the urls and events tables. One if plural the other is not. These should be consistent in the code and in the tables. I think it would be better to make them all singular. Think about this. I suggest you ask ChatGPT.</w:t>
+        <w:t xml:space="preserve">I have inconsistent column names between the </w:t>
+      </w:r>
+      <w:proofErr w:type="spellStart"/>
+      <w:r>
+        <w:t>urls</w:t>
+      </w:r>
+      <w:proofErr w:type="spellEnd"/>
+      <w:r>
+        <w:t xml:space="preserve"> and events tables. One if plural the other is not. These should be consistent in the code and in the tables. I think it would be better to make them all singular. Think about this. I suggest you ask ChatGPT.</w:t>
       </w:r>
     </w:p>
     <w:p>
@@ -2247,8 +2635,13 @@
         </w:numPr>
       </w:pPr>
       <w:r>
-        <w:t># Check if the URL contains 'login' or groups not in url</w:t>
-      </w:r>
+        <w:t xml:space="preserve"># Check if the URL contains 'login' or groups not in </w:t>
+      </w:r>
+      <w:proofErr w:type="spellStart"/>
+      <w:r>
+        <w:t>url</w:t>
+      </w:r>
+      <w:proofErr w:type="spellEnd"/>
     </w:p>
     <w:p>
       <w:pPr>
@@ -2271,7 +2664,15 @@
         </w:numPr>
       </w:pPr>
       <w:r>
-        <w:t xml:space="preserve">            if 'login' in url or '/groups/' not in url:</w:t>
+        <w:t xml:space="preserve">            if 'login' in </w:t>
+      </w:r>
+      <w:proofErr w:type="spellStart"/>
+      <w:r>
+        <w:t>url</w:t>
+      </w:r>
+      <w:proofErr w:type="spellEnd"/>
+      <w:r>
+        <w:t xml:space="preserve"> or '/groups/' not in url:</w:t>
       </w:r>
     </w:p>
     <w:p>
@@ -2283,7 +2684,23 @@
         </w:numPr>
       </w:pPr>
       <w:r>
-        <w:t xml:space="preserve">                logging.info(f"def parse(): URL {url} marked as irrelevant due to Facebook login link.")</w:t>
+        <w:t xml:space="preserve">                logging.info(</w:t>
+      </w:r>
+      <w:proofErr w:type="spellStart"/>
+      <w:r>
+        <w:t>f"def</w:t>
+      </w:r>
+      <w:proofErr w:type="spellEnd"/>
+      <w:r>
+        <w:t xml:space="preserve"> parse(): URL {</w:t>
+      </w:r>
+      <w:proofErr w:type="spellStart"/>
+      <w:r>
+        <w:t>url</w:t>
+      </w:r>
+      <w:proofErr w:type="spellEnd"/>
+      <w:r>
+        <w:t>} marked as irrelevant due to Facebook login link.")</w:t>
       </w:r>
     </w:p>
     <w:p>
@@ -2295,7 +2712,39 @@
         </w:numPr>
       </w:pPr>
       <w:r>
-        <w:t xml:space="preserve">                update_url(url, update_other_links='No', relevant=False, increment_crawl_trys=0)</w:t>
+        <w:t xml:space="preserve">                </w:t>
+      </w:r>
+      <w:proofErr w:type="spellStart"/>
+      <w:r>
+        <w:t>update_url</w:t>
+      </w:r>
+      <w:proofErr w:type="spellEnd"/>
+      <w:r>
+        <w:t>(</w:t>
+      </w:r>
+      <w:proofErr w:type="spellStart"/>
+      <w:r>
+        <w:t>url</w:t>
+      </w:r>
+      <w:proofErr w:type="spellEnd"/>
+      <w:r>
+        <w:t xml:space="preserve">, </w:t>
+      </w:r>
+      <w:proofErr w:type="spellStart"/>
+      <w:r>
+        <w:t>update_other_links</w:t>
+      </w:r>
+      <w:proofErr w:type="spellEnd"/>
+      <w:r>
+        <w:t xml:space="preserve">='No', relevant=False, </w:t>
+      </w:r>
+      <w:proofErr w:type="spellStart"/>
+      <w:r>
+        <w:t>increment_crawl_trys</w:t>
+      </w:r>
+      <w:proofErr w:type="spellEnd"/>
+      <w:r>
+        <w:t>=0)</w:t>
       </w:r>
     </w:p>
     <w:p>
@@ -2315,6 +2764,7 @@
         <w:pStyle w:val="Heading2"/>
       </w:pPr>
       <w:r>
+        <w:lastRenderedPageBreak/>
         <w:t>Run Information</w:t>
       </w:r>
     </w:p>
@@ -2327,7 +2777,23 @@
         </w:numPr>
       </w:pPr>
       <w:r>
-        <w:t>We will need to keep run information. I suggest that we snap shot the config file. Pretty sure that yaml creates a dictionary that is dead easy to create a dataframe and then put that into a config table with a time_stamp. We will use that for post processing statistics and machine learning.</w:t>
+        <w:t xml:space="preserve">We will need to keep run information. I suggest that we snap shot the config file. Pretty sure that </w:t>
+      </w:r>
+      <w:proofErr w:type="spellStart"/>
+      <w:r>
+        <w:t>yaml</w:t>
+      </w:r>
+      <w:proofErr w:type="spellEnd"/>
+      <w:r>
+        <w:t xml:space="preserve"> creates a dictionary that is dead easy to create a dataframe and then put that into a config table with a </w:t>
+      </w:r>
+      <w:proofErr w:type="spellStart"/>
+      <w:r>
+        <w:t>time_stamp</w:t>
+      </w:r>
+      <w:proofErr w:type="spellEnd"/>
+      <w:r>
+        <w:t>. We will use that for post processing statistics and machine learning.</w:t>
       </w:r>
       <w:r>
         <w:t xml:space="preserve"> Only ebs.py and one other have run statistics.</w:t>
@@ -2352,7 +2818,6 @@
         <w:pStyle w:val="Heading2"/>
       </w:pPr>
       <w:r>
-        <w:lastRenderedPageBreak/>
         <w:t>Instructions on Chatbot Page Improved</w:t>
       </w:r>
     </w:p>
@@ -2366,13 +2831,31 @@
       <w:pPr>
         <w:pStyle w:val="Heading2"/>
       </w:pPr>
+      <w:proofErr w:type="spellStart"/>
       <w:r>
         <w:t>Postal_Code</w:t>
       </w:r>
-    </w:p>
-    <w:p>
-      <w:r>
-        <w:t>If we don’t get the postal code via the address table or google, lets just search for it. VERY likely to come up. Find the string that we have using regex. Then ask for 50 characters before and 50 character after. Then use a regex to get the postal code. Use that to go thru the clean_up_address function.</w:t>
+      <w:proofErr w:type="spellEnd"/>
+    </w:p>
+    <w:p>
+      <w:r>
+        <w:t xml:space="preserve">If we don’t get the postal code via the address table or google, </w:t>
+      </w:r>
+      <w:proofErr w:type="spellStart"/>
+      <w:r>
+        <w:t>lets</w:t>
+      </w:r>
+      <w:proofErr w:type="spellEnd"/>
+      <w:r>
+        <w:t xml:space="preserve"> just search for it. VERY likely to come up. Find the string that we have using regex. Then ask for 50 characters before and 50 character after. Then use a regex to get the postal code. Use that to go thru the </w:t>
+      </w:r>
+      <w:proofErr w:type="spellStart"/>
+      <w:r>
+        <w:t>clean_up_address</w:t>
+      </w:r>
+      <w:proofErr w:type="spellEnd"/>
+      <w:r>
+        <w:t xml:space="preserve"> function.</w:t>
       </w:r>
       <w:r>
         <w:t xml:space="preserve"> Here is an example of an address “</w:t>
@@ -2385,6 +2868,49 @@
       </w:r>
     </w:p>
     <w:p/>
+    <w:p>
+      <w:pPr>
+        <w:pStyle w:val="Heading1"/>
+      </w:pPr>
+      <w:r>
+        <w:t>Marketing</w:t>
+      </w:r>
+    </w:p>
+    <w:p>
+      <w:pPr>
+        <w:pStyle w:val="Heading2"/>
+      </w:pPr>
+      <w:r>
+        <w:t>Names</w:t>
+      </w:r>
+    </w:p>
+    <w:p>
+      <w:proofErr w:type="spellStart"/>
+      <w:r>
+        <w:t>DanceBook</w:t>
+      </w:r>
+      <w:proofErr w:type="spellEnd"/>
+    </w:p>
+    <w:p>
+      <w:proofErr w:type="spellStart"/>
+      <w:r>
+        <w:t>DanceNow</w:t>
+      </w:r>
+      <w:proofErr w:type="spellEnd"/>
+    </w:p>
+    <w:p>
+      <w:proofErr w:type="spellStart"/>
+      <w:r>
+        <w:t>DanceBrain</w:t>
+      </w:r>
+      <w:proofErr w:type="spellEnd"/>
+      <w:r>
+        <w:t xml:space="preserve"> - </w:t>
+      </w:r>
+      <w:r>
+        <w:t>dancebrain.io</w:t>
+      </w:r>
+    </w:p>
     <w:p/>
     <w:p>
       <w:pPr>
@@ -5159,7 +5685,6 @@
   <w:style w:type="character" w:default="1" w:styleId="DefaultParagraphFont">
     <w:name w:val="Default Paragraph Font"/>
     <w:uiPriority w:val="1"/>
-    <w:semiHidden/>
     <w:unhideWhenUsed/>
   </w:style>
   <w:style w:type="table" w:default="1" w:styleId="TableNormal">

</xml_diff>

<commit_message>
Added a drop event table step to pipeline.py.
</commit_message>
<xml_diff>
--- a/documentation/Design Document for Social Dance Calendar App.docx
+++ b/documentation/Design Document for Social Dance Calendar App.docx
@@ -41,15 +41,7 @@
     </w:p>
     <w:p>
       <w:r>
-        <w:t xml:space="preserve">I want to take a list of key words and </w:t>
-      </w:r>
-      <w:proofErr w:type="spellStart"/>
-      <w:r>
-        <w:t>urls</w:t>
-      </w:r>
-      <w:proofErr w:type="spellEnd"/>
-      <w:r>
-        <w:t xml:space="preserve">, provide those to a LLM to judge if there is content that is helpful for building this calendar. </w:t>
+        <w:t xml:space="preserve">I want to take a list of key words and urls, provide those to a LLM to judge if there is content that is helpful for building this calendar. </w:t>
       </w:r>
       <w:r>
         <w:t xml:space="preserve">The results of this judging process returns a JSON file that is then stored in a series of JSON tables. </w:t>
@@ -60,84 +52,45 @@
     </w:p>
     <w:p>
       <w:r>
-        <w:t xml:space="preserve">This actually 2 different applications that work together. The first is the one that goes out and gets the information and populates the </w:t>
-      </w:r>
-      <w:proofErr w:type="spellStart"/>
-      <w:r>
-        <w:t>sql</w:t>
-      </w:r>
-      <w:proofErr w:type="spellEnd"/>
-      <w:r>
-        <w:t xml:space="preserve"> tables. </w:t>
-      </w:r>
-      <w:proofErr w:type="spellStart"/>
-      <w:r>
-        <w:t>Lets</w:t>
-      </w:r>
-      <w:proofErr w:type="spellEnd"/>
-      <w:r>
-        <w:t xml:space="preserve"> call that </w:t>
-      </w:r>
-      <w:proofErr w:type="spellStart"/>
+        <w:t xml:space="preserve">This actually 2 different applications that work together. The first is the one that goes out and gets the information and populates the sql tables. </w:t>
+      </w:r>
+      <w:r>
+        <w:t>Lets call that Get_Info. The second</w:t>
+      </w:r>
+      <w:r>
+        <w:t xml:space="preserve"> one is a web app that queries the database based on a chat interface on the web. Lets call that Display_Info.</w:t>
+      </w:r>
+    </w:p>
+    <w:p/>
+    <w:p>
+      <w:pPr>
+        <w:pStyle w:val="Heading2"/>
+      </w:pPr>
+      <w:r>
+        <w:t>The Environment</w:t>
+      </w:r>
+    </w:p>
+    <w:p>
+      <w:r>
+        <w:t>It will be a web app and will use SQL to store the data.</w:t>
+      </w:r>
+    </w:p>
+    <w:p/>
+    <w:p>
+      <w:pPr>
+        <w:pStyle w:val="Heading2"/>
+      </w:pPr>
+      <w:r>
+        <w:t>The Design</w:t>
+      </w:r>
+    </w:p>
+    <w:p>
+      <w:pPr>
+        <w:pStyle w:val="Heading3"/>
+      </w:pPr>
       <w:r>
         <w:t>Get_Info</w:t>
       </w:r>
-      <w:proofErr w:type="spellEnd"/>
-      <w:r>
-        <w:t>. The second</w:t>
-      </w:r>
-      <w:r>
-        <w:t xml:space="preserve"> one is a web app that queries the database based on a chat interface on the web. </w:t>
-      </w:r>
-      <w:proofErr w:type="spellStart"/>
-      <w:r>
-        <w:t>Lets</w:t>
-      </w:r>
-      <w:proofErr w:type="spellEnd"/>
-      <w:r>
-        <w:t xml:space="preserve"> call that </w:t>
-      </w:r>
-      <w:proofErr w:type="spellStart"/>
-      <w:r>
-        <w:t>Display_Info</w:t>
-      </w:r>
-      <w:proofErr w:type="spellEnd"/>
-      <w:r>
-        <w:t>.</w:t>
-      </w:r>
-    </w:p>
-    <w:p/>
-    <w:p>
-      <w:pPr>
-        <w:pStyle w:val="Heading2"/>
-      </w:pPr>
-      <w:r>
-        <w:t>The Environment</w:t>
-      </w:r>
-    </w:p>
-    <w:p>
-      <w:r>
-        <w:t>It will be a web app and will use SQL to store the data.</w:t>
-      </w:r>
-    </w:p>
-    <w:p/>
-    <w:p>
-      <w:pPr>
-        <w:pStyle w:val="Heading2"/>
-      </w:pPr>
-      <w:r>
-        <w:t>The Design</w:t>
-      </w:r>
-    </w:p>
-    <w:p>
-      <w:pPr>
-        <w:pStyle w:val="Heading3"/>
-      </w:pPr>
-      <w:proofErr w:type="spellStart"/>
-      <w:r>
-        <w:t>Get_Info</w:t>
-      </w:r>
-      <w:proofErr w:type="spellEnd"/>
     </w:p>
     <w:p>
       <w:pPr>
@@ -156,23 +109,10 @@
         </w:numPr>
       </w:pPr>
       <w:r>
-        <w:t xml:space="preserve">List of </w:t>
-      </w:r>
-      <w:proofErr w:type="spellStart"/>
-      <w:r>
-        <w:t>urls</w:t>
-      </w:r>
-      <w:proofErr w:type="spellEnd"/>
-      <w:r>
-        <w:t xml:space="preserve"> in a </w:t>
-      </w:r>
-      <w:proofErr w:type="spellStart"/>
-      <w:r>
-        <w:t>db</w:t>
-      </w:r>
-      <w:proofErr w:type="spellEnd"/>
-      <w:r>
-        <w:t xml:space="preserve"> table</w:t>
+        <w:t xml:space="preserve">List of urls in a </w:t>
+      </w:r>
+      <w:r>
+        <w:t>db table</w:t>
       </w:r>
       <w:r>
         <w:t>.</w:t>
@@ -204,13 +144,8 @@
       <w:r>
         <w:t xml:space="preserve">List of keywords in a </w:t>
       </w:r>
-      <w:proofErr w:type="spellStart"/>
-      <w:r>
-        <w:t>db</w:t>
-      </w:r>
-      <w:proofErr w:type="spellEnd"/>
-      <w:r>
-        <w:t xml:space="preserve"> table.</w:t>
+      <w:r>
+        <w:t>db table.</w:t>
       </w:r>
     </w:p>
     <w:p>
@@ -258,15 +193,7 @@
         <w:t xml:space="preserve">salsa would be ‘salsa social dance events’ </w:t>
       </w:r>
       <w:r>
-        <w:t xml:space="preserve"> or </w:t>
-      </w:r>
-      <w:proofErr w:type="spellStart"/>
-      <w:r>
-        <w:t>what ever</w:t>
-      </w:r>
-      <w:proofErr w:type="spellEnd"/>
-      <w:r>
-        <w:t xml:space="preserve"> makes sense based on what we are searching for. For example, </w:t>
+        <w:t xml:space="preserve"> or what ever makes sense based on what we are searching for. For example, </w:t>
       </w:r>
       <w:r>
         <w:t>running could be ‘running clubs’.</w:t>
@@ -296,13 +223,8 @@
       <w:r>
         <w:t xml:space="preserve"> that there will be links to other pages that we will want to include in our </w:t>
       </w:r>
-      <w:proofErr w:type="spellStart"/>
-      <w:r>
-        <w:t>urls</w:t>
-      </w:r>
-      <w:proofErr w:type="spellEnd"/>
-      <w:r>
-        <w:t xml:space="preserve"> that we give to Clean Up.</w:t>
+      <w:r>
+        <w:t>urls that we give to Clean Up.</w:t>
       </w:r>
       <w:r>
         <w:t xml:space="preserve"> Only go 3 levels deep. </w:t>
@@ -323,37 +245,16 @@
       <w:r>
         <w:t xml:space="preserve">generating the </w:t>
       </w:r>
-      <w:proofErr w:type="spellStart"/>
-      <w:r>
-        <w:t>urls</w:t>
-      </w:r>
-      <w:proofErr w:type="spellEnd"/>
-      <w:r>
-        <w:t xml:space="preserve">. It was quite stochastic. Sometimes good, sometimes terrible. With the same prompt, Google was not good either. I am pretty suspicious that what I need to do is create a </w:t>
-      </w:r>
-      <w:r>
-        <w:t xml:space="preserve">series of keywords and then use Google NOT OpenAI to generate those </w:t>
-      </w:r>
-      <w:proofErr w:type="spellStart"/>
-      <w:r>
-        <w:t>urls</w:t>
-      </w:r>
-      <w:proofErr w:type="spellEnd"/>
-      <w:r>
-        <w:t xml:space="preserve">. </w:t>
-      </w:r>
-    </w:p>
-    <w:p>
-      <w:r>
-        <w:t xml:space="preserve">We should also be picking up special events like </w:t>
-      </w:r>
-      <w:proofErr w:type="spellStart"/>
-      <w:r>
-        <w:t>SwingCouver</w:t>
-      </w:r>
-      <w:proofErr w:type="spellEnd"/>
-      <w:r>
-        <w:t xml:space="preserve"> or local workshops.</w:t>
+      <w:r>
+        <w:t xml:space="preserve">urls. It was quite stochastic. Sometimes good, sometimes terrible. With the same prompt, Google was not good either. I am pretty suspicious that what I need to do is create a </w:t>
+      </w:r>
+      <w:r>
+        <w:t xml:space="preserve">series of keywords and then use Google NOT OpenAI to generate those urls. </w:t>
+      </w:r>
+    </w:p>
+    <w:p>
+      <w:r>
+        <w:t>We should also be picking up special events like SwingCouver or local workshops.</w:t>
       </w:r>
       <w:r>
         <w:t xml:space="preserve"> This may require us to go beyond the first page. I think we should take the top 20 hits for each </w:t>
@@ -408,15 +309,7 @@
         <w:t>Input</w:t>
       </w:r>
       <w:r>
-        <w:t xml:space="preserve"> comes a list </w:t>
-      </w:r>
-      <w:proofErr w:type="spellStart"/>
-      <w:r>
-        <w:t>urls</w:t>
-      </w:r>
-      <w:proofErr w:type="spellEnd"/>
-      <w:r>
-        <w:t>.</w:t>
+        <w:t xml:space="preserve"> comes a list urls.</w:t>
       </w:r>
     </w:p>
     <w:p>
@@ -460,11 +353,9 @@
       <w:pPr>
         <w:pStyle w:val="Heading3"/>
       </w:pPr>
-      <w:proofErr w:type="spellStart"/>
       <w:r>
         <w:t>Display_Info</w:t>
       </w:r>
-      <w:proofErr w:type="spellEnd"/>
     </w:p>
     <w:p>
       <w:pPr>
@@ -479,15 +370,7 @@
         <w:t>A function will be written that creates the output report.</w:t>
       </w:r>
       <w:r>
-        <w:t xml:space="preserve"> This queries the above tables. It has the chat interface from which it generates the </w:t>
-      </w:r>
-      <w:proofErr w:type="spellStart"/>
-      <w:r>
-        <w:t>sql</w:t>
-      </w:r>
-      <w:proofErr w:type="spellEnd"/>
-      <w:r>
-        <w:t xml:space="preserve"> query.</w:t>
+        <w:t xml:space="preserve"> This queries the above tables. It has the chat interface from which it generates the sql query.</w:t>
       </w:r>
     </w:p>
     <w:p/>
@@ -578,11 +461,9 @@
       </w:r>
     </w:p>
     <w:p>
-      <w:proofErr w:type="spellStart"/>
       <w:r>
         <w:t>Get_Info</w:t>
       </w:r>
-      <w:proofErr w:type="spellEnd"/>
     </w:p>
     <w:p>
       <w:pPr>
@@ -602,37 +483,19 @@
         <w:t xml:space="preserve">, I want to </w:t>
       </w:r>
       <w:r>
-        <w:t xml:space="preserve">start a job that looks at the </w:t>
-      </w:r>
-      <w:proofErr w:type="spellStart"/>
-      <w:r>
-        <w:t>urls</w:t>
-      </w:r>
-      <w:proofErr w:type="spellEnd"/>
-      <w:r>
-        <w:t xml:space="preserve"> that I give it </w:t>
-      </w:r>
-      <w:r>
-        <w:t xml:space="preserve">plus the other </w:t>
-      </w:r>
-      <w:proofErr w:type="spellStart"/>
-      <w:r>
-        <w:t>urls</w:t>
-      </w:r>
-      <w:proofErr w:type="spellEnd"/>
-      <w:r>
-        <w:t xml:space="preserve"> that it finds during a google search and populate the SQL database with the latest information. This can take as long as </w:t>
+        <w:t xml:space="preserve">start a job that looks at the urls that I give it </w:t>
+      </w:r>
+      <w:r>
+        <w:t xml:space="preserve">plus the other urls that it finds during a google search and populate the SQL database with the latest information. This can take as long as </w:t>
       </w:r>
       <w:r>
         <w:t xml:space="preserve">5 minutes to run. </w:t>
       </w:r>
     </w:p>
     <w:p>
-      <w:proofErr w:type="spellStart"/>
       <w:r>
         <w:t>Display_Info</w:t>
       </w:r>
-      <w:proofErr w:type="spellEnd"/>
     </w:p>
     <w:p>
       <w:pPr>
@@ -667,15 +530,7 @@
         <w:t xml:space="preserve"> application </w:t>
       </w:r>
       <w:r>
-        <w:t>(</w:t>
-      </w:r>
-      <w:proofErr w:type="spellStart"/>
-      <w:r>
-        <w:t>Display_info</w:t>
-      </w:r>
-      <w:proofErr w:type="spellEnd"/>
-      <w:r>
-        <w:t xml:space="preserve">) </w:t>
+        <w:t xml:space="preserve">(Display_info) </w:t>
       </w:r>
       <w:r>
         <w:t xml:space="preserve">will assume that their location that they are interested in is, the IP address that they are at. They will be asked to confirm that. </w:t>
@@ -720,15 +575,7 @@
         <w:t xml:space="preserve">Once I have this information, then the appropriate information will be </w:t>
       </w:r>
       <w:r>
-        <w:t xml:space="preserve">given to the program to generate a </w:t>
-      </w:r>
-      <w:proofErr w:type="spellStart"/>
-      <w:r>
-        <w:t>sql</w:t>
-      </w:r>
-      <w:proofErr w:type="spellEnd"/>
-      <w:r>
-        <w:t xml:space="preserve"> query that answers the question and displays the results in calendar format.</w:t>
+        <w:t>given to the program to generate a sql query that answers the question and displays the results in calendar format.</w:t>
       </w:r>
     </w:p>
     <w:p>
@@ -804,9 +651,1016 @@
           <w:b/>
           <w:bCs/>
         </w:rPr>
-        <w:t xml:space="preserve">Finalized Requirements Update for </w:t>
-      </w:r>
-      <w:proofErr w:type="spellStart"/>
+        <w:t>Finalized Requirements Update for Get_Info</w:t>
+      </w:r>
+    </w:p>
+    <w:p>
+      <w:r>
+        <w:pict w14:anchorId="277F856E">
+          <v:rect id="_x0000_i1025" style="width:0;height:1.5pt" o:hralign="center" o:hrstd="t" o:hr="t" fillcolor="#a0a0a0" stroked="f"/>
+        </w:pict>
+      </w:r>
+    </w:p>
+    <w:p>
+      <w:pPr>
+        <w:rPr>
+          <w:b/>
+          <w:bCs/>
+        </w:rPr>
+      </w:pPr>
+      <w:r>
+        <w:rPr>
+          <w:b/>
+          <w:bCs/>
+        </w:rPr>
+        <w:t>Expanded Functional Requirements</w:t>
+      </w:r>
+    </w:p>
+    <w:p>
+      <w:pPr>
+        <w:numPr>
+          <w:ilvl w:val="0"/>
+          <w:numId w:val="3"/>
+        </w:numPr>
+      </w:pPr>
+      <w:r>
+        <w:rPr>
+          <w:b/>
+          <w:bCs/>
+        </w:rPr>
+        <w:t>Initial URL Table Processing</w:t>
+      </w:r>
+      <w:r>
+        <w:t>:</w:t>
+      </w:r>
+    </w:p>
+    <w:p>
+      <w:pPr>
+        <w:numPr>
+          <w:ilvl w:val="1"/>
+          <w:numId w:val="3"/>
+        </w:numPr>
+      </w:pPr>
+      <w:r>
+        <w:t xml:space="preserve">For each URL in the </w:t>
+      </w:r>
+      <w:r>
+        <w:rPr>
+          <w:b/>
+          <w:bCs/>
+        </w:rPr>
+        <w:t>Initial URL Table</w:t>
+      </w:r>
+      <w:r>
+        <w:t>:</w:t>
+      </w:r>
+    </w:p>
+    <w:p>
+      <w:pPr>
+        <w:numPr>
+          <w:ilvl w:val="2"/>
+          <w:numId w:val="3"/>
+        </w:numPr>
+      </w:pPr>
+      <w:r>
+        <w:t>Evaluate its content for relevance using the LLM.</w:t>
+      </w:r>
+    </w:p>
+    <w:p>
+      <w:pPr>
+        <w:numPr>
+          <w:ilvl w:val="2"/>
+          <w:numId w:val="3"/>
+        </w:numPr>
+      </w:pPr>
+      <w:r>
+        <w:t>If relevant, extract event information and store it in the SQL database.</w:t>
+      </w:r>
+    </w:p>
+    <w:p>
+      <w:pPr>
+        <w:numPr>
+          <w:ilvl w:val="2"/>
+          <w:numId w:val="3"/>
+        </w:numPr>
+      </w:pPr>
+      <w:r>
+        <w:t>Log the results of evaluation, including metadata like timestamps, referring pages, and ranking of relevance (True, False, NaN).</w:t>
+      </w:r>
+    </w:p>
+    <w:p>
+      <w:pPr>
+        <w:numPr>
+          <w:ilvl w:val="0"/>
+          <w:numId w:val="3"/>
+        </w:numPr>
+      </w:pPr>
+      <w:r>
+        <w:rPr>
+          <w:b/>
+          <w:bCs/>
+        </w:rPr>
+        <w:t>Keyword Search Integration</w:t>
+      </w:r>
+      <w:r>
+        <w:t>:</w:t>
+      </w:r>
+    </w:p>
+    <w:p>
+      <w:pPr>
+        <w:numPr>
+          <w:ilvl w:val="1"/>
+          <w:numId w:val="3"/>
+        </w:numPr>
+      </w:pPr>
+      <w:r>
+        <w:t xml:space="preserve">Perform a </w:t>
+      </w:r>
+      <w:r>
+        <w:rPr>
+          <w:b/>
+          <w:bCs/>
+        </w:rPr>
+        <w:t>Google search</w:t>
+      </w:r>
+      <w:r>
+        <w:t xml:space="preserve"> using keywords from the </w:t>
+      </w:r>
+      <w:r>
+        <w:rPr>
+          <w:b/>
+          <w:bCs/>
+        </w:rPr>
+        <w:t>Keywords Table</w:t>
+      </w:r>
+      <w:r>
+        <w:t xml:space="preserve"> in the SQL database.</w:t>
+      </w:r>
+    </w:p>
+    <w:p>
+      <w:pPr>
+        <w:numPr>
+          <w:ilvl w:val="1"/>
+          <w:numId w:val="3"/>
+        </w:numPr>
+      </w:pPr>
+      <w:r>
+        <w:t xml:space="preserve">Retrieve results from the </w:t>
+      </w:r>
+      <w:r>
+        <w:rPr>
+          <w:b/>
+          <w:bCs/>
+        </w:rPr>
+        <w:t>first two pages</w:t>
+      </w:r>
+      <w:r>
+        <w:t xml:space="preserve"> of Google search results.</w:t>
+      </w:r>
+    </w:p>
+    <w:p>
+      <w:pPr>
+        <w:numPr>
+          <w:ilvl w:val="1"/>
+          <w:numId w:val="3"/>
+        </w:numPr>
+      </w:pPr>
+      <w:r>
+        <w:t xml:space="preserve">Check whether each resulting URL exists in the </w:t>
+      </w:r>
+      <w:r>
+        <w:rPr>
+          <w:b/>
+          <w:bCs/>
+        </w:rPr>
+        <w:t>URLs Table</w:t>
+      </w:r>
+      <w:r>
+        <w:t>:</w:t>
+      </w:r>
+    </w:p>
+    <w:p>
+      <w:pPr>
+        <w:numPr>
+          <w:ilvl w:val="2"/>
+          <w:numId w:val="3"/>
+        </w:numPr>
+      </w:pPr>
+      <w:r>
+        <w:rPr>
+          <w:b/>
+          <w:bCs/>
+        </w:rPr>
+        <w:t>If it exists and is relevant</w:t>
+      </w:r>
+      <w:r>
+        <w:t>: Process as usual, extracting data and updating logs.</w:t>
+      </w:r>
+    </w:p>
+    <w:p>
+      <w:pPr>
+        <w:numPr>
+          <w:ilvl w:val="2"/>
+          <w:numId w:val="3"/>
+        </w:numPr>
+      </w:pPr>
+      <w:r>
+        <w:rPr>
+          <w:b/>
+          <w:bCs/>
+        </w:rPr>
+        <w:t>If it does not exist</w:t>
+      </w:r>
+      <w:r>
+        <w:t>: Add the new URL to the URLs Table for further evaluation and crawling.</w:t>
+      </w:r>
+    </w:p>
+    <w:p>
+      <w:pPr>
+        <w:numPr>
+          <w:ilvl w:val="0"/>
+          <w:numId w:val="3"/>
+        </w:numPr>
+      </w:pPr>
+      <w:r>
+        <w:rPr>
+          <w:b/>
+          <w:bCs/>
+        </w:rPr>
+        <w:t>Dynamic Crawling from Search Results</w:t>
+      </w:r>
+      <w:r>
+        <w:t>:</w:t>
+      </w:r>
+    </w:p>
+    <w:p>
+      <w:pPr>
+        <w:numPr>
+          <w:ilvl w:val="1"/>
+          <w:numId w:val="3"/>
+        </w:numPr>
+      </w:pPr>
+      <w:r>
+        <w:t>For newly discovered URLs from the Google search:</w:t>
+      </w:r>
+    </w:p>
+    <w:p>
+      <w:pPr>
+        <w:numPr>
+          <w:ilvl w:val="2"/>
+          <w:numId w:val="3"/>
+        </w:numPr>
+      </w:pPr>
+      <w:r>
+        <w:t>Evaluate the page for relevance using the LLM.</w:t>
+      </w:r>
+    </w:p>
+    <w:p>
+      <w:pPr>
+        <w:numPr>
+          <w:ilvl w:val="2"/>
+          <w:numId w:val="3"/>
+        </w:numPr>
+      </w:pPr>
+      <w:r>
+        <w:t>If relevant, extract event information, store it in the database, and crawl hyperlinks on the page to evaluate connected pages.</w:t>
+      </w:r>
+    </w:p>
+    <w:p>
+      <w:pPr>
+        <w:numPr>
+          <w:ilvl w:val="2"/>
+          <w:numId w:val="3"/>
+        </w:numPr>
+      </w:pPr>
+      <w:r>
+        <w:t>Log all evaluations, including relevance ranking and errors (if any).</w:t>
+      </w:r>
+    </w:p>
+    <w:p>
+      <w:pPr>
+        <w:numPr>
+          <w:ilvl w:val="0"/>
+          <w:numId w:val="3"/>
+        </w:numPr>
+      </w:pPr>
+      <w:r>
+        <w:rPr>
+          <w:b/>
+          <w:bCs/>
+        </w:rPr>
+        <w:t>Relevance Criteria</w:t>
+      </w:r>
+      <w:r>
+        <w:t>:</w:t>
+      </w:r>
+    </w:p>
+    <w:p>
+      <w:pPr>
+        <w:numPr>
+          <w:ilvl w:val="1"/>
+          <w:numId w:val="3"/>
+        </w:numPr>
+      </w:pPr>
+      <w:r>
+        <w:t>The LLM evaluates each page using a prompt designed to detect event details specific to dance events (e.g., event name, location, time, cost).</w:t>
+      </w:r>
+    </w:p>
+    <w:p>
+      <w:pPr>
+        <w:numPr>
+          <w:ilvl w:val="1"/>
+          <w:numId w:val="3"/>
+        </w:numPr>
+      </w:pPr>
+      <w:r>
+        <w:t>URLs will be ranked as:</w:t>
+      </w:r>
+    </w:p>
+    <w:p>
+      <w:pPr>
+        <w:numPr>
+          <w:ilvl w:val="2"/>
+          <w:numId w:val="3"/>
+        </w:numPr>
+      </w:pPr>
+      <w:r>
+        <w:rPr>
+          <w:b/>
+          <w:bCs/>
+        </w:rPr>
+        <w:t>True (Useful)</w:t>
+      </w:r>
+      <w:r>
+        <w:t>: Contains relevant event details.</w:t>
+      </w:r>
+    </w:p>
+    <w:p>
+      <w:pPr>
+        <w:numPr>
+          <w:ilvl w:val="2"/>
+          <w:numId w:val="3"/>
+        </w:numPr>
+      </w:pPr>
+      <w:r>
+        <w:rPr>
+          <w:b/>
+          <w:bCs/>
+        </w:rPr>
+        <w:t>False (Not Useful)</w:t>
+      </w:r>
+      <w:r>
+        <w:t>: Contains no relevant data.</w:t>
+      </w:r>
+    </w:p>
+    <w:p>
+      <w:pPr>
+        <w:numPr>
+          <w:ilvl w:val="2"/>
+          <w:numId w:val="3"/>
+        </w:numPr>
+      </w:pPr>
+      <w:r>
+        <w:rPr>
+          <w:b/>
+          <w:bCs/>
+        </w:rPr>
+        <w:lastRenderedPageBreak/>
+        <w:t>NaN (Nonexistent)</w:t>
+      </w:r>
+      <w:r>
+        <w:t>: Invalid or broken links.</w:t>
+      </w:r>
+    </w:p>
+    <w:p>
+      <w:pPr>
+        <w:numPr>
+          <w:ilvl w:val="0"/>
+          <w:numId w:val="3"/>
+        </w:numPr>
+      </w:pPr>
+      <w:r>
+        <w:rPr>
+          <w:b/>
+          <w:bCs/>
+        </w:rPr>
+        <w:t>Database Updates</w:t>
+      </w:r>
+      <w:r>
+        <w:t>:</w:t>
+      </w:r>
+    </w:p>
+    <w:p>
+      <w:pPr>
+        <w:numPr>
+          <w:ilvl w:val="1"/>
+          <w:numId w:val="3"/>
+        </w:numPr>
+      </w:pPr>
+      <w:r>
+        <w:t xml:space="preserve">Newly relevant URLs from Google search and crawled pages are appended to the </w:t>
+      </w:r>
+      <w:r>
+        <w:rPr>
+          <w:b/>
+          <w:bCs/>
+        </w:rPr>
+        <w:t>URLs Table</w:t>
+      </w:r>
+      <w:r>
+        <w:t xml:space="preserve"> for inclusion in future runs.</w:t>
+      </w:r>
+    </w:p>
+    <w:p>
+      <w:r>
+        <w:pict w14:anchorId="622EA4DA">
+          <v:rect id="_x0000_i1026" style="width:0;height:1.5pt" o:hralign="center" o:hrstd="t" o:hr="t" fillcolor="#a0a0a0" stroked="f"/>
+        </w:pict>
+      </w:r>
+    </w:p>
+    <w:p>
+      <w:pPr>
+        <w:rPr>
+          <w:b/>
+          <w:bCs/>
+        </w:rPr>
+      </w:pPr>
+      <w:r>
+        <w:rPr>
+          <w:b/>
+          <w:bCs/>
+        </w:rPr>
+        <w:t>Updated Scheduling and Automation</w:t>
+      </w:r>
+    </w:p>
+    <w:p>
+      <w:pPr>
+        <w:numPr>
+          <w:ilvl w:val="0"/>
+          <w:numId w:val="4"/>
+        </w:numPr>
+      </w:pPr>
+      <w:r>
+        <w:t xml:space="preserve">The system will continue to run daily at </w:t>
+      </w:r>
+      <w:r>
+        <w:rPr>
+          <w:b/>
+          <w:bCs/>
+        </w:rPr>
+        <w:t>12:01 AM</w:t>
+      </w:r>
+      <w:r>
+        <w:t>, performing the following tasks:</w:t>
+      </w:r>
+    </w:p>
+    <w:p>
+      <w:pPr>
+        <w:numPr>
+          <w:ilvl w:val="1"/>
+          <w:numId w:val="4"/>
+        </w:numPr>
+      </w:pPr>
+      <w:r>
+        <w:t xml:space="preserve">Process existing URLs in the </w:t>
+      </w:r>
+      <w:r>
+        <w:rPr>
+          <w:b/>
+          <w:bCs/>
+        </w:rPr>
+        <w:t>Initial URL Table</w:t>
+      </w:r>
+      <w:r>
+        <w:t>.</w:t>
+      </w:r>
+    </w:p>
+    <w:p>
+      <w:pPr>
+        <w:numPr>
+          <w:ilvl w:val="1"/>
+          <w:numId w:val="4"/>
+        </w:numPr>
+      </w:pPr>
+      <w:r>
+        <w:t xml:space="preserve">Perform Google searches using keywords from the </w:t>
+      </w:r>
+      <w:r>
+        <w:rPr>
+          <w:b/>
+          <w:bCs/>
+        </w:rPr>
+        <w:t>Keywords Table</w:t>
+      </w:r>
+      <w:r>
+        <w:t>.</w:t>
+      </w:r>
+    </w:p>
+    <w:p>
+      <w:pPr>
+        <w:numPr>
+          <w:ilvl w:val="1"/>
+          <w:numId w:val="4"/>
+        </w:numPr>
+      </w:pPr>
+      <w:r>
+        <w:t>Evaluate and update all results (existing and new) in the SQL database.</w:t>
+      </w:r>
+    </w:p>
+    <w:p>
+      <w:r>
+        <w:pict w14:anchorId="32771B82">
+          <v:rect id="_x0000_i1027" style="width:0;height:1.5pt" o:hralign="center" o:hrstd="t" o:hr="t" fillcolor="#a0a0a0" stroked="f"/>
+        </w:pict>
+      </w:r>
+    </w:p>
+    <w:p>
+      <w:pPr>
+        <w:rPr>
+          <w:b/>
+          <w:bCs/>
+        </w:rPr>
+      </w:pPr>
+      <w:r>
+        <w:rPr>
+          <w:b/>
+          <w:bCs/>
+        </w:rPr>
+        <w:t>Technical Specifications</w:t>
+      </w:r>
+    </w:p>
+    <w:p>
+      <w:pPr>
+        <w:numPr>
+          <w:ilvl w:val="0"/>
+          <w:numId w:val="5"/>
+        </w:numPr>
+      </w:pPr>
+      <w:r>
+        <w:rPr>
+          <w:b/>
+          <w:bCs/>
+        </w:rPr>
+        <w:t>Database Design Updates</w:t>
+      </w:r>
+      <w:r>
+        <w:t>:</w:t>
+      </w:r>
+    </w:p>
+    <w:p>
+      <w:pPr>
+        <w:numPr>
+          <w:ilvl w:val="1"/>
+          <w:numId w:val="5"/>
+        </w:numPr>
+      </w:pPr>
+      <w:r>
+        <w:rPr>
+          <w:b/>
+          <w:bCs/>
+        </w:rPr>
+        <w:t>Tables</w:t>
+      </w:r>
+      <w:r>
+        <w:t>:</w:t>
+      </w:r>
+    </w:p>
+    <w:p>
+      <w:pPr>
+        <w:numPr>
+          <w:ilvl w:val="2"/>
+          <w:numId w:val="5"/>
+        </w:numPr>
+      </w:pPr>
+      <w:r>
+        <w:rPr>
+          <w:b/>
+          <w:bCs/>
+        </w:rPr>
+        <w:t>Event Data Table</w:t>
+      </w:r>
+      <w:r>
+        <w:t>: Stores extracted event details (e.g., name, location, date, time, description, cost, source URL).</w:t>
+      </w:r>
+    </w:p>
+    <w:p>
+      <w:pPr>
+        <w:numPr>
+          <w:ilvl w:val="2"/>
+          <w:numId w:val="5"/>
+        </w:numPr>
+      </w:pPr>
+      <w:r>
+        <w:rPr>
+          <w:b/>
+          <w:bCs/>
+        </w:rPr>
+        <w:t>URL Metadata Table</w:t>
+      </w:r>
+      <w:r>
+        <w:t>: Logs details about each URL (e.g., address, status, relevance score, last visited date, referring URL, visit count, errors).</w:t>
+      </w:r>
+    </w:p>
+    <w:p>
+      <w:pPr>
+        <w:numPr>
+          <w:ilvl w:val="2"/>
+          <w:numId w:val="5"/>
+        </w:numPr>
+      </w:pPr>
+      <w:r>
+        <w:rPr>
+          <w:b/>
+          <w:bCs/>
+        </w:rPr>
+        <w:t>Keywords Table</w:t>
+      </w:r>
+      <w:r>
+        <w:t>: Stores keywords for Google searches (e.g., "West Coast Swing Victoria," "Bachata events BC").</w:t>
+      </w:r>
+    </w:p>
+    <w:p>
+      <w:pPr>
+        <w:numPr>
+          <w:ilvl w:val="0"/>
+          <w:numId w:val="5"/>
+        </w:numPr>
+      </w:pPr>
+      <w:r>
+        <w:rPr>
+          <w:b/>
+          <w:bCs/>
+        </w:rPr>
+        <w:t>Frameworks and Tools</w:t>
+      </w:r>
+      <w:r>
+        <w:t>:</w:t>
+      </w:r>
+    </w:p>
+    <w:p>
+      <w:pPr>
+        <w:numPr>
+          <w:ilvl w:val="1"/>
+          <w:numId w:val="5"/>
+        </w:numPr>
+      </w:pPr>
+      <w:r>
+        <w:rPr>
+          <w:b/>
+          <w:bCs/>
+        </w:rPr>
+        <w:t>Google Search Integration</w:t>
+      </w:r>
+      <w:r>
+        <w:t>: Use tools like SerpAPI or Google Programmable Search Engine to automate keyword searches and retrieve result URLs.</w:t>
+      </w:r>
+    </w:p>
+    <w:p>
+      <w:pPr>
+        <w:numPr>
+          <w:ilvl w:val="1"/>
+          <w:numId w:val="5"/>
+        </w:numPr>
+      </w:pPr>
+      <w:r>
+        <w:rPr>
+          <w:b/>
+          <w:bCs/>
+        </w:rPr>
+        <w:t>Web Scraping and Crawling</w:t>
+      </w:r>
+      <w:r>
+        <w:t xml:space="preserve">: Continue to use </w:t>
+      </w:r>
+      <w:r>
+        <w:rPr>
+          <w:b/>
+          <w:bCs/>
+        </w:rPr>
+        <w:t>Scrapy</w:t>
+      </w:r>
+      <w:r>
+        <w:t xml:space="preserve"> for crawling and evaluating linked pages.</w:t>
+      </w:r>
+    </w:p>
+    <w:p>
+      <w:pPr>
+        <w:numPr>
+          <w:ilvl w:val="1"/>
+          <w:numId w:val="5"/>
+        </w:numPr>
+      </w:pPr>
+      <w:r>
+        <w:rPr>
+          <w:b/>
+          <w:bCs/>
+        </w:rPr>
+        <w:t>LLM Evaluation</w:t>
+      </w:r>
+      <w:r>
+        <w:t>: Use OpenAI or similar LLMs to determine the relevance of page content dynamically.</w:t>
+      </w:r>
+    </w:p>
+    <w:p>
+      <w:pPr>
+        <w:numPr>
+          <w:ilvl w:val="0"/>
+          <w:numId w:val="5"/>
+        </w:numPr>
+      </w:pPr>
+      <w:r>
+        <w:rPr>
+          <w:b/>
+          <w:bCs/>
+        </w:rPr>
+        <w:t>Error Handling and Resilience</w:t>
+      </w:r>
+      <w:r>
+        <w:t>:</w:t>
+      </w:r>
+    </w:p>
+    <w:p>
+      <w:pPr>
+        <w:numPr>
+          <w:ilvl w:val="1"/>
+          <w:numId w:val="5"/>
+        </w:numPr>
+      </w:pPr>
+      <w:r>
+        <w:t>Record all failed attempts (e.g., broken links, invalid pages) and retry if transient errors occur.</w:t>
+      </w:r>
+    </w:p>
+    <w:p>
+      <w:pPr>
+        <w:numPr>
+          <w:ilvl w:val="1"/>
+          <w:numId w:val="5"/>
+        </w:numPr>
+      </w:pPr>
+      <w:r>
+        <w:t>Log search and crawling performance metrics to evaluate system coverage and accuracy over time.</w:t>
+      </w:r>
+    </w:p>
+    <w:p>
+      <w:r>
+        <w:lastRenderedPageBreak/>
+        <w:pict w14:anchorId="1E671BAD">
+          <v:rect id="_x0000_i1028" style="width:0;height:1.5pt" o:hralign="center" o:hrstd="t" o:hr="t" fillcolor="#a0a0a0" stroked="f"/>
+        </w:pict>
+      </w:r>
+    </w:p>
+    <w:p>
+      <w:pPr>
+        <w:rPr>
+          <w:b/>
+          <w:bCs/>
+        </w:rPr>
+      </w:pPr>
+      <w:r>
+        <w:rPr>
+          <w:b/>
+          <w:bCs/>
+        </w:rPr>
+        <w:t>New Logging Requirements</w:t>
+      </w:r>
+    </w:p>
+    <w:p>
+      <w:pPr>
+        <w:numPr>
+          <w:ilvl w:val="0"/>
+          <w:numId w:val="6"/>
+        </w:numPr>
+      </w:pPr>
+      <w:r>
+        <w:rPr>
+          <w:b/>
+          <w:bCs/>
+        </w:rPr>
+        <w:t>Search Logging</w:t>
+      </w:r>
+      <w:r>
+        <w:t>:</w:t>
+      </w:r>
+    </w:p>
+    <w:p>
+      <w:pPr>
+        <w:numPr>
+          <w:ilvl w:val="1"/>
+          <w:numId w:val="6"/>
+        </w:numPr>
+      </w:pPr>
+      <w:r>
+        <w:t>Log each Google search with details such as:</w:t>
+      </w:r>
+    </w:p>
+    <w:p>
+      <w:pPr>
+        <w:numPr>
+          <w:ilvl w:val="2"/>
+          <w:numId w:val="6"/>
+        </w:numPr>
+      </w:pPr>
+      <w:r>
+        <w:t>Keywords used.</w:t>
+      </w:r>
+    </w:p>
+    <w:p>
+      <w:pPr>
+        <w:numPr>
+          <w:ilvl w:val="2"/>
+          <w:numId w:val="6"/>
+        </w:numPr>
+      </w:pPr>
+      <w:r>
+        <w:t>URLs returned by the search.</w:t>
+      </w:r>
+    </w:p>
+    <w:p>
+      <w:pPr>
+        <w:numPr>
+          <w:ilvl w:val="2"/>
+          <w:numId w:val="6"/>
+        </w:numPr>
+      </w:pPr>
+      <w:r>
+        <w:t>URLs processed (new or existing).</w:t>
+      </w:r>
+    </w:p>
+    <w:p>
+      <w:pPr>
+        <w:numPr>
+          <w:ilvl w:val="2"/>
+          <w:numId w:val="6"/>
+        </w:numPr>
+      </w:pPr>
+      <w:r>
+        <w:t>Timestamp of the search.</w:t>
+      </w:r>
+    </w:p>
+    <w:p>
+      <w:pPr>
+        <w:numPr>
+          <w:ilvl w:val="0"/>
+          <w:numId w:val="6"/>
+        </w:numPr>
+      </w:pPr>
+      <w:r>
+        <w:rPr>
+          <w:b/>
+          <w:bCs/>
+        </w:rPr>
+        <w:t>Resilience Logging</w:t>
+      </w:r>
+      <w:r>
+        <w:t>:</w:t>
+      </w:r>
+    </w:p>
+    <w:p>
+      <w:pPr>
+        <w:numPr>
+          <w:ilvl w:val="1"/>
+          <w:numId w:val="6"/>
+        </w:numPr>
+      </w:pPr>
+      <w:r>
+        <w:t>Track and log how the system adapts to changes in website structures or invalid pages.</w:t>
+      </w:r>
+    </w:p>
+    <w:p>
+      <w:r>
+        <w:pict w14:anchorId="749D8054">
+          <v:rect id="_x0000_i1029" style="width:0;height:1.5pt" o:hralign="center" o:hrstd="t" o:hr="t" fillcolor="#a0a0a0" stroked="f"/>
+        </w:pict>
+      </w:r>
+    </w:p>
+    <w:p>
+      <w:pPr>
+        <w:rPr>
+          <w:b/>
+          <w:bCs/>
+        </w:rPr>
+      </w:pPr>
+      <w:r>
+        <w:rPr>
+          <w:b/>
+          <w:bCs/>
+        </w:rPr>
+        <w:t>Non-Functional Requirements</w:t>
+      </w:r>
+    </w:p>
+    <w:p>
+      <w:pPr>
+        <w:numPr>
+          <w:ilvl w:val="0"/>
+          <w:numId w:val="7"/>
+        </w:numPr>
+      </w:pPr>
+      <w:r>
+        <w:t>Maintain modularity to support switching search engines or LLM providers as needed.</w:t>
+      </w:r>
+    </w:p>
+    <w:p>
+      <w:pPr>
+        <w:numPr>
+          <w:ilvl w:val="0"/>
+          <w:numId w:val="7"/>
+        </w:numPr>
+      </w:pPr>
+      <w:r>
+        <w:t>Use redundancy in the crawling process to account for the stochastic nature of LLM evaluations.</w:t>
+      </w:r>
+    </w:p>
+    <w:p>
+      <w:pPr>
+        <w:numPr>
+          <w:ilvl w:val="0"/>
+          <w:numId w:val="7"/>
+        </w:numPr>
+      </w:pPr>
+      <w:r>
+        <w:t>Prioritize user privacy and encrypt sensitive communications.</w:t>
+      </w:r>
+    </w:p>
+    <w:p>
+      <w:r>
+        <w:pict w14:anchorId="59511777">
+          <v:rect id="_x0000_i1030" style="width:0;height:1.5pt" o:hralign="center" o:hrstd="t" o:hr="t" fillcolor="#a0a0a0" stroked="f"/>
+        </w:pict>
+      </w:r>
+    </w:p>
+    <w:p>
+      <w:pPr>
+        <w:rPr>
+          <w:b/>
+          <w:bCs/>
+        </w:rPr>
+      </w:pPr>
+      <w:r>
+        <w:rPr>
+          <w:b/>
+          <w:bCs/>
+        </w:rPr>
+        <w:t>Future Considerations</w:t>
+      </w:r>
+    </w:p>
+    <w:p>
+      <w:pPr>
+        <w:numPr>
+          <w:ilvl w:val="0"/>
+          <w:numId w:val="8"/>
+        </w:numPr>
+      </w:pPr>
+      <w:r>
+        <w:rPr>
+          <w:b/>
+          <w:bCs/>
+        </w:rPr>
+        <w:t>Scalability</w:t>
+      </w:r>
+      <w:r>
+        <w:t>: Adapt to handle thousands of new URLs and keywords as the application expands to new regions or activity types.</w:t>
+      </w:r>
+    </w:p>
+    <w:p>
+      <w:pPr>
+        <w:numPr>
+          <w:ilvl w:val="0"/>
+          <w:numId w:val="8"/>
+        </w:numPr>
+      </w:pPr>
+      <w:r>
+        <w:rPr>
+          <w:b/>
+          <w:bCs/>
+        </w:rPr>
+        <w:t>Enhanced Ranking Metrics</w:t>
+      </w:r>
+      <w:r>
+        <w:t>: Introduce machine learning models to rank relevance scores more effectively based on historical performance.</w:t>
+      </w:r>
+    </w:p>
+    <w:p>
+      <w:pPr>
+        <w:numPr>
+          <w:ilvl w:val="0"/>
+          <w:numId w:val="8"/>
+        </w:numPr>
+      </w:pPr>
+      <w:r>
+        <w:rPr>
+          <w:b/>
+          <w:bCs/>
+        </w:rPr>
+        <w:t>Customization</w:t>
+      </w:r>
+      <w:r>
+        <w:t>: Allow users to input additional keywords or URLs directly to enhance search coverage.</w:t>
+      </w:r>
+    </w:p>
+    <w:p>
+      <w:r>
+        <w:t xml:space="preserve">This update ensures the </w:t>
+      </w:r>
       <w:r>
         <w:rPr>
           <w:b/>
@@ -814,1049 +1668,6 @@
         </w:rPr>
         <w:t>Get_Info</w:t>
       </w:r>
-      <w:proofErr w:type="spellEnd"/>
-    </w:p>
-    <w:p>
-      <w:r>
-        <w:pict w14:anchorId="277F856E">
-          <v:rect id="_x0000_i1025" style="width:0;height:1.5pt" o:hralign="center" o:hrstd="t" o:hr="t" fillcolor="#a0a0a0" stroked="f"/>
-        </w:pict>
-      </w:r>
-    </w:p>
-    <w:p>
-      <w:pPr>
-        <w:rPr>
-          <w:b/>
-          <w:bCs/>
-        </w:rPr>
-      </w:pPr>
-      <w:r>
-        <w:rPr>
-          <w:b/>
-          <w:bCs/>
-        </w:rPr>
-        <w:t>Expanded Functional Requirements</w:t>
-      </w:r>
-    </w:p>
-    <w:p>
-      <w:pPr>
-        <w:numPr>
-          <w:ilvl w:val="0"/>
-          <w:numId w:val="3"/>
-        </w:numPr>
-      </w:pPr>
-      <w:r>
-        <w:rPr>
-          <w:b/>
-          <w:bCs/>
-        </w:rPr>
-        <w:t>Initial URL Table Processing</w:t>
-      </w:r>
-      <w:r>
-        <w:t>:</w:t>
-      </w:r>
-    </w:p>
-    <w:p>
-      <w:pPr>
-        <w:numPr>
-          <w:ilvl w:val="1"/>
-          <w:numId w:val="3"/>
-        </w:numPr>
-      </w:pPr>
-      <w:r>
-        <w:t xml:space="preserve">For each URL in the </w:t>
-      </w:r>
-      <w:r>
-        <w:rPr>
-          <w:b/>
-          <w:bCs/>
-        </w:rPr>
-        <w:t>Initial URL Table</w:t>
-      </w:r>
-      <w:r>
-        <w:t>:</w:t>
-      </w:r>
-    </w:p>
-    <w:p>
-      <w:pPr>
-        <w:numPr>
-          <w:ilvl w:val="2"/>
-          <w:numId w:val="3"/>
-        </w:numPr>
-      </w:pPr>
-      <w:r>
-        <w:t>Evaluate its content for relevance using the LLM.</w:t>
-      </w:r>
-    </w:p>
-    <w:p>
-      <w:pPr>
-        <w:numPr>
-          <w:ilvl w:val="2"/>
-          <w:numId w:val="3"/>
-        </w:numPr>
-      </w:pPr>
-      <w:r>
-        <w:t>If relevant, extract event information and store it in the SQL database.</w:t>
-      </w:r>
-    </w:p>
-    <w:p>
-      <w:pPr>
-        <w:numPr>
-          <w:ilvl w:val="2"/>
-          <w:numId w:val="3"/>
-        </w:numPr>
-      </w:pPr>
-      <w:r>
-        <w:t xml:space="preserve">Log the results of evaluation, including metadata like timestamps, referring pages, and ranking of relevance (True, False, </w:t>
-      </w:r>
-      <w:proofErr w:type="spellStart"/>
-      <w:r>
-        <w:t>NaN</w:t>
-      </w:r>
-      <w:proofErr w:type="spellEnd"/>
-      <w:r>
-        <w:t>).</w:t>
-      </w:r>
-    </w:p>
-    <w:p>
-      <w:pPr>
-        <w:numPr>
-          <w:ilvl w:val="0"/>
-          <w:numId w:val="3"/>
-        </w:numPr>
-      </w:pPr>
-      <w:r>
-        <w:rPr>
-          <w:b/>
-          <w:bCs/>
-        </w:rPr>
-        <w:t>Keyword Search Integration</w:t>
-      </w:r>
-      <w:r>
-        <w:t>:</w:t>
-      </w:r>
-    </w:p>
-    <w:p>
-      <w:pPr>
-        <w:numPr>
-          <w:ilvl w:val="1"/>
-          <w:numId w:val="3"/>
-        </w:numPr>
-      </w:pPr>
-      <w:r>
-        <w:t xml:space="preserve">Perform a </w:t>
-      </w:r>
-      <w:r>
-        <w:rPr>
-          <w:b/>
-          <w:bCs/>
-        </w:rPr>
-        <w:t>Google search</w:t>
-      </w:r>
-      <w:r>
-        <w:t xml:space="preserve"> using keywords from the </w:t>
-      </w:r>
-      <w:r>
-        <w:rPr>
-          <w:b/>
-          <w:bCs/>
-        </w:rPr>
-        <w:t>Keywords Table</w:t>
-      </w:r>
-      <w:r>
-        <w:t xml:space="preserve"> in the SQL database.</w:t>
-      </w:r>
-    </w:p>
-    <w:p>
-      <w:pPr>
-        <w:numPr>
-          <w:ilvl w:val="1"/>
-          <w:numId w:val="3"/>
-        </w:numPr>
-      </w:pPr>
-      <w:r>
-        <w:t xml:space="preserve">Retrieve results from the </w:t>
-      </w:r>
-      <w:r>
-        <w:rPr>
-          <w:b/>
-          <w:bCs/>
-        </w:rPr>
-        <w:t>first two pages</w:t>
-      </w:r>
-      <w:r>
-        <w:t xml:space="preserve"> of Google search results.</w:t>
-      </w:r>
-    </w:p>
-    <w:p>
-      <w:pPr>
-        <w:numPr>
-          <w:ilvl w:val="1"/>
-          <w:numId w:val="3"/>
-        </w:numPr>
-      </w:pPr>
-      <w:r>
-        <w:t xml:space="preserve">Check whether each resulting URL exists in the </w:t>
-      </w:r>
-      <w:r>
-        <w:rPr>
-          <w:b/>
-          <w:bCs/>
-        </w:rPr>
-        <w:t>URLs Table</w:t>
-      </w:r>
-      <w:r>
-        <w:t>:</w:t>
-      </w:r>
-    </w:p>
-    <w:p>
-      <w:pPr>
-        <w:numPr>
-          <w:ilvl w:val="2"/>
-          <w:numId w:val="3"/>
-        </w:numPr>
-      </w:pPr>
-      <w:r>
-        <w:rPr>
-          <w:b/>
-          <w:bCs/>
-        </w:rPr>
-        <w:t>If it exists and is relevant</w:t>
-      </w:r>
-      <w:r>
-        <w:t>: Process as usual, extracting data and updating logs.</w:t>
-      </w:r>
-    </w:p>
-    <w:p>
-      <w:pPr>
-        <w:numPr>
-          <w:ilvl w:val="2"/>
-          <w:numId w:val="3"/>
-        </w:numPr>
-      </w:pPr>
-      <w:r>
-        <w:rPr>
-          <w:b/>
-          <w:bCs/>
-        </w:rPr>
-        <w:t>If it does not exist</w:t>
-      </w:r>
-      <w:r>
-        <w:t>: Add the new URL to the URLs Table for further evaluation and crawling.</w:t>
-      </w:r>
-    </w:p>
-    <w:p>
-      <w:pPr>
-        <w:numPr>
-          <w:ilvl w:val="0"/>
-          <w:numId w:val="3"/>
-        </w:numPr>
-      </w:pPr>
-      <w:r>
-        <w:rPr>
-          <w:b/>
-          <w:bCs/>
-        </w:rPr>
-        <w:t>Dynamic Crawling from Search Results</w:t>
-      </w:r>
-      <w:r>
-        <w:t>:</w:t>
-      </w:r>
-    </w:p>
-    <w:p>
-      <w:pPr>
-        <w:numPr>
-          <w:ilvl w:val="1"/>
-          <w:numId w:val="3"/>
-        </w:numPr>
-      </w:pPr>
-      <w:r>
-        <w:t>For newly discovered URLs from the Google search:</w:t>
-      </w:r>
-    </w:p>
-    <w:p>
-      <w:pPr>
-        <w:numPr>
-          <w:ilvl w:val="2"/>
-          <w:numId w:val="3"/>
-        </w:numPr>
-      </w:pPr>
-      <w:r>
-        <w:t>Evaluate the page for relevance using the LLM.</w:t>
-      </w:r>
-    </w:p>
-    <w:p>
-      <w:pPr>
-        <w:numPr>
-          <w:ilvl w:val="2"/>
-          <w:numId w:val="3"/>
-        </w:numPr>
-      </w:pPr>
-      <w:r>
-        <w:t>If relevant, extract event information, store it in the database, and crawl hyperlinks on the page to evaluate connected pages.</w:t>
-      </w:r>
-    </w:p>
-    <w:p>
-      <w:pPr>
-        <w:numPr>
-          <w:ilvl w:val="2"/>
-          <w:numId w:val="3"/>
-        </w:numPr>
-      </w:pPr>
-      <w:r>
-        <w:t>Log all evaluations, including relevance ranking and errors (if any).</w:t>
-      </w:r>
-    </w:p>
-    <w:p>
-      <w:pPr>
-        <w:numPr>
-          <w:ilvl w:val="0"/>
-          <w:numId w:val="3"/>
-        </w:numPr>
-      </w:pPr>
-      <w:r>
-        <w:rPr>
-          <w:b/>
-          <w:bCs/>
-        </w:rPr>
-        <w:t>Relevance Criteria</w:t>
-      </w:r>
-      <w:r>
-        <w:t>:</w:t>
-      </w:r>
-    </w:p>
-    <w:p>
-      <w:pPr>
-        <w:numPr>
-          <w:ilvl w:val="1"/>
-          <w:numId w:val="3"/>
-        </w:numPr>
-      </w:pPr>
-      <w:r>
-        <w:t>The LLM evaluates each page using a prompt designed to detect event details specific to dance events (e.g., event name, location, time, cost).</w:t>
-      </w:r>
-    </w:p>
-    <w:p>
-      <w:pPr>
-        <w:numPr>
-          <w:ilvl w:val="1"/>
-          <w:numId w:val="3"/>
-        </w:numPr>
-      </w:pPr>
-      <w:r>
-        <w:t>URLs will be ranked as:</w:t>
-      </w:r>
-    </w:p>
-    <w:p>
-      <w:pPr>
-        <w:numPr>
-          <w:ilvl w:val="2"/>
-          <w:numId w:val="3"/>
-        </w:numPr>
-      </w:pPr>
-      <w:r>
-        <w:rPr>
-          <w:b/>
-          <w:bCs/>
-        </w:rPr>
-        <w:t>True (Useful)</w:t>
-      </w:r>
-      <w:r>
-        <w:t>: Contains relevant event details.</w:t>
-      </w:r>
-    </w:p>
-    <w:p>
-      <w:pPr>
-        <w:numPr>
-          <w:ilvl w:val="2"/>
-          <w:numId w:val="3"/>
-        </w:numPr>
-      </w:pPr>
-      <w:r>
-        <w:rPr>
-          <w:b/>
-          <w:bCs/>
-        </w:rPr>
-        <w:t>False (Not Useful)</w:t>
-      </w:r>
-      <w:r>
-        <w:t>: Contains no relevant data.</w:t>
-      </w:r>
-    </w:p>
-    <w:p>
-      <w:pPr>
-        <w:numPr>
-          <w:ilvl w:val="2"/>
-          <w:numId w:val="3"/>
-        </w:numPr>
-      </w:pPr>
-      <w:proofErr w:type="spellStart"/>
-      <w:r>
-        <w:rPr>
-          <w:b/>
-          <w:bCs/>
-        </w:rPr>
-        <w:lastRenderedPageBreak/>
-        <w:t>NaN</w:t>
-      </w:r>
-      <w:proofErr w:type="spellEnd"/>
-      <w:r>
-        <w:rPr>
-          <w:b/>
-          <w:bCs/>
-        </w:rPr>
-        <w:t xml:space="preserve"> (Nonexistent)</w:t>
-      </w:r>
-      <w:r>
-        <w:t>: Invalid or broken links.</w:t>
-      </w:r>
-    </w:p>
-    <w:p>
-      <w:pPr>
-        <w:numPr>
-          <w:ilvl w:val="0"/>
-          <w:numId w:val="3"/>
-        </w:numPr>
-      </w:pPr>
-      <w:r>
-        <w:rPr>
-          <w:b/>
-          <w:bCs/>
-        </w:rPr>
-        <w:t>Database Updates</w:t>
-      </w:r>
-      <w:r>
-        <w:t>:</w:t>
-      </w:r>
-    </w:p>
-    <w:p>
-      <w:pPr>
-        <w:numPr>
-          <w:ilvl w:val="1"/>
-          <w:numId w:val="3"/>
-        </w:numPr>
-      </w:pPr>
-      <w:r>
-        <w:t xml:space="preserve">Newly relevant URLs from Google search and crawled pages are appended to the </w:t>
-      </w:r>
-      <w:r>
-        <w:rPr>
-          <w:b/>
-          <w:bCs/>
-        </w:rPr>
-        <w:t>URLs Table</w:t>
-      </w:r>
-      <w:r>
-        <w:t xml:space="preserve"> for inclusion in future runs.</w:t>
-      </w:r>
-    </w:p>
-    <w:p>
-      <w:r>
-        <w:pict w14:anchorId="622EA4DA">
-          <v:rect id="_x0000_i1026" style="width:0;height:1.5pt" o:hralign="center" o:hrstd="t" o:hr="t" fillcolor="#a0a0a0" stroked="f"/>
-        </w:pict>
-      </w:r>
-    </w:p>
-    <w:p>
-      <w:pPr>
-        <w:rPr>
-          <w:b/>
-          <w:bCs/>
-        </w:rPr>
-      </w:pPr>
-      <w:r>
-        <w:rPr>
-          <w:b/>
-          <w:bCs/>
-        </w:rPr>
-        <w:t>Updated Scheduling and Automation</w:t>
-      </w:r>
-    </w:p>
-    <w:p>
-      <w:pPr>
-        <w:numPr>
-          <w:ilvl w:val="0"/>
-          <w:numId w:val="4"/>
-        </w:numPr>
-      </w:pPr>
-      <w:r>
-        <w:t xml:space="preserve">The system will continue to run daily at </w:t>
-      </w:r>
-      <w:r>
-        <w:rPr>
-          <w:b/>
-          <w:bCs/>
-        </w:rPr>
-        <w:t>12:01 AM</w:t>
-      </w:r>
-      <w:r>
-        <w:t>, performing the following tasks:</w:t>
-      </w:r>
-    </w:p>
-    <w:p>
-      <w:pPr>
-        <w:numPr>
-          <w:ilvl w:val="1"/>
-          <w:numId w:val="4"/>
-        </w:numPr>
-      </w:pPr>
-      <w:r>
-        <w:t xml:space="preserve">Process existing URLs in the </w:t>
-      </w:r>
-      <w:r>
-        <w:rPr>
-          <w:b/>
-          <w:bCs/>
-        </w:rPr>
-        <w:t>Initial URL Table</w:t>
-      </w:r>
-      <w:r>
-        <w:t>.</w:t>
-      </w:r>
-    </w:p>
-    <w:p>
-      <w:pPr>
-        <w:numPr>
-          <w:ilvl w:val="1"/>
-          <w:numId w:val="4"/>
-        </w:numPr>
-      </w:pPr>
-      <w:r>
-        <w:t xml:space="preserve">Perform Google searches using keywords from the </w:t>
-      </w:r>
-      <w:r>
-        <w:rPr>
-          <w:b/>
-          <w:bCs/>
-        </w:rPr>
-        <w:t>Keywords Table</w:t>
-      </w:r>
-      <w:r>
-        <w:t>.</w:t>
-      </w:r>
-    </w:p>
-    <w:p>
-      <w:pPr>
-        <w:numPr>
-          <w:ilvl w:val="1"/>
-          <w:numId w:val="4"/>
-        </w:numPr>
-      </w:pPr>
-      <w:r>
-        <w:t>Evaluate and update all results (existing and new) in the SQL database.</w:t>
-      </w:r>
-    </w:p>
-    <w:p>
-      <w:r>
-        <w:pict w14:anchorId="32771B82">
-          <v:rect id="_x0000_i1027" style="width:0;height:1.5pt" o:hralign="center" o:hrstd="t" o:hr="t" fillcolor="#a0a0a0" stroked="f"/>
-        </w:pict>
-      </w:r>
-    </w:p>
-    <w:p>
-      <w:pPr>
-        <w:rPr>
-          <w:b/>
-          <w:bCs/>
-        </w:rPr>
-      </w:pPr>
-      <w:r>
-        <w:rPr>
-          <w:b/>
-          <w:bCs/>
-        </w:rPr>
-        <w:t>Technical Specifications</w:t>
-      </w:r>
-    </w:p>
-    <w:p>
-      <w:pPr>
-        <w:numPr>
-          <w:ilvl w:val="0"/>
-          <w:numId w:val="5"/>
-        </w:numPr>
-      </w:pPr>
-      <w:r>
-        <w:rPr>
-          <w:b/>
-          <w:bCs/>
-        </w:rPr>
-        <w:t>Database Design Updates</w:t>
-      </w:r>
-      <w:r>
-        <w:t>:</w:t>
-      </w:r>
-    </w:p>
-    <w:p>
-      <w:pPr>
-        <w:numPr>
-          <w:ilvl w:val="1"/>
-          <w:numId w:val="5"/>
-        </w:numPr>
-      </w:pPr>
-      <w:r>
-        <w:rPr>
-          <w:b/>
-          <w:bCs/>
-        </w:rPr>
-        <w:t>Tables</w:t>
-      </w:r>
-      <w:r>
-        <w:t>:</w:t>
-      </w:r>
-    </w:p>
-    <w:p>
-      <w:pPr>
-        <w:numPr>
-          <w:ilvl w:val="2"/>
-          <w:numId w:val="5"/>
-        </w:numPr>
-      </w:pPr>
-      <w:r>
-        <w:rPr>
-          <w:b/>
-          <w:bCs/>
-        </w:rPr>
-        <w:t>Event Data Table</w:t>
-      </w:r>
-      <w:r>
-        <w:t>: Stores extracted event details (e.g., name, location, date, time, description, cost, source URL).</w:t>
-      </w:r>
-    </w:p>
-    <w:p>
-      <w:pPr>
-        <w:numPr>
-          <w:ilvl w:val="2"/>
-          <w:numId w:val="5"/>
-        </w:numPr>
-      </w:pPr>
-      <w:r>
-        <w:rPr>
-          <w:b/>
-          <w:bCs/>
-        </w:rPr>
-        <w:t>URL Metadata Table</w:t>
-      </w:r>
-      <w:r>
-        <w:t>: Logs details about each URL (e.g., address, status, relevance score, last visited date, referring URL, visit count, errors).</w:t>
-      </w:r>
-    </w:p>
-    <w:p>
-      <w:pPr>
-        <w:numPr>
-          <w:ilvl w:val="2"/>
-          <w:numId w:val="5"/>
-        </w:numPr>
-      </w:pPr>
-      <w:r>
-        <w:rPr>
-          <w:b/>
-          <w:bCs/>
-        </w:rPr>
-        <w:t>Keywords Table</w:t>
-      </w:r>
-      <w:r>
-        <w:t>: Stores keywords for Google searches (e.g., "West Coast Swing Victoria," "Bachata events BC").</w:t>
-      </w:r>
-    </w:p>
-    <w:p>
-      <w:pPr>
-        <w:numPr>
-          <w:ilvl w:val="0"/>
-          <w:numId w:val="5"/>
-        </w:numPr>
-      </w:pPr>
-      <w:r>
-        <w:rPr>
-          <w:b/>
-          <w:bCs/>
-        </w:rPr>
-        <w:t>Frameworks and Tools</w:t>
-      </w:r>
-      <w:r>
-        <w:t>:</w:t>
-      </w:r>
-    </w:p>
-    <w:p>
-      <w:pPr>
-        <w:numPr>
-          <w:ilvl w:val="1"/>
-          <w:numId w:val="5"/>
-        </w:numPr>
-      </w:pPr>
-      <w:r>
-        <w:rPr>
-          <w:b/>
-          <w:bCs/>
-        </w:rPr>
-        <w:t>Google Search Integration</w:t>
-      </w:r>
-      <w:r>
-        <w:t xml:space="preserve">: Use tools like </w:t>
-      </w:r>
-      <w:proofErr w:type="spellStart"/>
-      <w:r>
-        <w:t>SerpAPI</w:t>
-      </w:r>
-      <w:proofErr w:type="spellEnd"/>
-      <w:r>
-        <w:t xml:space="preserve"> or Google Programmable Search Engine to automate keyword searches and retrieve result URLs.</w:t>
-      </w:r>
-    </w:p>
-    <w:p>
-      <w:pPr>
-        <w:numPr>
-          <w:ilvl w:val="1"/>
-          <w:numId w:val="5"/>
-        </w:numPr>
-      </w:pPr>
-      <w:r>
-        <w:rPr>
-          <w:b/>
-          <w:bCs/>
-        </w:rPr>
-        <w:t>Web Scraping and Crawling</w:t>
-      </w:r>
-      <w:r>
-        <w:t xml:space="preserve">: Continue to use </w:t>
-      </w:r>
-      <w:r>
-        <w:rPr>
-          <w:b/>
-          <w:bCs/>
-        </w:rPr>
-        <w:t>Scrapy</w:t>
-      </w:r>
-      <w:r>
-        <w:t xml:space="preserve"> for crawling and evaluating linked pages.</w:t>
-      </w:r>
-    </w:p>
-    <w:p>
-      <w:pPr>
-        <w:numPr>
-          <w:ilvl w:val="1"/>
-          <w:numId w:val="5"/>
-        </w:numPr>
-      </w:pPr>
-      <w:r>
-        <w:rPr>
-          <w:b/>
-          <w:bCs/>
-        </w:rPr>
-        <w:t>LLM Evaluation</w:t>
-      </w:r>
-      <w:r>
-        <w:t>: Use OpenAI or similar LLMs to determine the relevance of page content dynamically.</w:t>
-      </w:r>
-    </w:p>
-    <w:p>
-      <w:pPr>
-        <w:numPr>
-          <w:ilvl w:val="0"/>
-          <w:numId w:val="5"/>
-        </w:numPr>
-      </w:pPr>
-      <w:r>
-        <w:rPr>
-          <w:b/>
-          <w:bCs/>
-        </w:rPr>
-        <w:t>Error Handling and Resilience</w:t>
-      </w:r>
-      <w:r>
-        <w:t>:</w:t>
-      </w:r>
-    </w:p>
-    <w:p>
-      <w:pPr>
-        <w:numPr>
-          <w:ilvl w:val="1"/>
-          <w:numId w:val="5"/>
-        </w:numPr>
-      </w:pPr>
-      <w:r>
-        <w:t>Record all failed attempts (e.g., broken links, invalid pages) and retry if transient errors occur.</w:t>
-      </w:r>
-    </w:p>
-    <w:p>
-      <w:pPr>
-        <w:numPr>
-          <w:ilvl w:val="1"/>
-          <w:numId w:val="5"/>
-        </w:numPr>
-      </w:pPr>
-      <w:r>
-        <w:t>Log search and crawling performance metrics to evaluate system coverage and accuracy over time.</w:t>
-      </w:r>
-    </w:p>
-    <w:p>
-      <w:r>
-        <w:lastRenderedPageBreak/>
-        <w:pict w14:anchorId="1E671BAD">
-          <v:rect id="_x0000_i1028" style="width:0;height:1.5pt" o:hralign="center" o:hrstd="t" o:hr="t" fillcolor="#a0a0a0" stroked="f"/>
-        </w:pict>
-      </w:r>
-    </w:p>
-    <w:p>
-      <w:pPr>
-        <w:rPr>
-          <w:b/>
-          <w:bCs/>
-        </w:rPr>
-      </w:pPr>
-      <w:r>
-        <w:rPr>
-          <w:b/>
-          <w:bCs/>
-        </w:rPr>
-        <w:t>New Logging Requirements</w:t>
-      </w:r>
-    </w:p>
-    <w:p>
-      <w:pPr>
-        <w:numPr>
-          <w:ilvl w:val="0"/>
-          <w:numId w:val="6"/>
-        </w:numPr>
-      </w:pPr>
-      <w:r>
-        <w:rPr>
-          <w:b/>
-          <w:bCs/>
-        </w:rPr>
-        <w:t>Search Logging</w:t>
-      </w:r>
-      <w:r>
-        <w:t>:</w:t>
-      </w:r>
-    </w:p>
-    <w:p>
-      <w:pPr>
-        <w:numPr>
-          <w:ilvl w:val="1"/>
-          <w:numId w:val="6"/>
-        </w:numPr>
-      </w:pPr>
-      <w:r>
-        <w:t>Log each Google search with details such as:</w:t>
-      </w:r>
-    </w:p>
-    <w:p>
-      <w:pPr>
-        <w:numPr>
-          <w:ilvl w:val="2"/>
-          <w:numId w:val="6"/>
-        </w:numPr>
-      </w:pPr>
-      <w:r>
-        <w:t>Keywords used.</w:t>
-      </w:r>
-    </w:p>
-    <w:p>
-      <w:pPr>
-        <w:numPr>
-          <w:ilvl w:val="2"/>
-          <w:numId w:val="6"/>
-        </w:numPr>
-      </w:pPr>
-      <w:r>
-        <w:t>URLs returned by the search.</w:t>
-      </w:r>
-    </w:p>
-    <w:p>
-      <w:pPr>
-        <w:numPr>
-          <w:ilvl w:val="2"/>
-          <w:numId w:val="6"/>
-        </w:numPr>
-      </w:pPr>
-      <w:r>
-        <w:t>URLs processed (new or existing).</w:t>
-      </w:r>
-    </w:p>
-    <w:p>
-      <w:pPr>
-        <w:numPr>
-          <w:ilvl w:val="2"/>
-          <w:numId w:val="6"/>
-        </w:numPr>
-      </w:pPr>
-      <w:r>
-        <w:t>Timestamp of the search.</w:t>
-      </w:r>
-    </w:p>
-    <w:p>
-      <w:pPr>
-        <w:numPr>
-          <w:ilvl w:val="0"/>
-          <w:numId w:val="6"/>
-        </w:numPr>
-      </w:pPr>
-      <w:r>
-        <w:rPr>
-          <w:b/>
-          <w:bCs/>
-        </w:rPr>
-        <w:t>Resilience Logging</w:t>
-      </w:r>
-      <w:r>
-        <w:t>:</w:t>
-      </w:r>
-    </w:p>
-    <w:p>
-      <w:pPr>
-        <w:numPr>
-          <w:ilvl w:val="1"/>
-          <w:numId w:val="6"/>
-        </w:numPr>
-      </w:pPr>
-      <w:r>
-        <w:t>Track and log how the system adapts to changes in website structures or invalid pages.</w:t>
-      </w:r>
-    </w:p>
-    <w:p>
-      <w:r>
-        <w:pict w14:anchorId="749D8054">
-          <v:rect id="_x0000_i1029" style="width:0;height:1.5pt" o:hralign="center" o:hrstd="t" o:hr="t" fillcolor="#a0a0a0" stroked="f"/>
-        </w:pict>
-      </w:r>
-    </w:p>
-    <w:p>
-      <w:pPr>
-        <w:rPr>
-          <w:b/>
-          <w:bCs/>
-        </w:rPr>
-      </w:pPr>
-      <w:r>
-        <w:rPr>
-          <w:b/>
-          <w:bCs/>
-        </w:rPr>
-        <w:t>Non-Functional Requirements</w:t>
-      </w:r>
-    </w:p>
-    <w:p>
-      <w:pPr>
-        <w:numPr>
-          <w:ilvl w:val="0"/>
-          <w:numId w:val="7"/>
-        </w:numPr>
-      </w:pPr>
-      <w:r>
-        <w:t>Maintain modularity to support switching search engines or LLM providers as needed.</w:t>
-      </w:r>
-    </w:p>
-    <w:p>
-      <w:pPr>
-        <w:numPr>
-          <w:ilvl w:val="0"/>
-          <w:numId w:val="7"/>
-        </w:numPr>
-      </w:pPr>
-      <w:r>
-        <w:t>Use redundancy in the crawling process to account for the stochastic nature of LLM evaluations.</w:t>
-      </w:r>
-    </w:p>
-    <w:p>
-      <w:pPr>
-        <w:numPr>
-          <w:ilvl w:val="0"/>
-          <w:numId w:val="7"/>
-        </w:numPr>
-      </w:pPr>
-      <w:r>
-        <w:t>Prioritize user privacy and encrypt sensitive communications.</w:t>
-      </w:r>
-    </w:p>
-    <w:p>
-      <w:r>
-        <w:pict w14:anchorId="59511777">
-          <v:rect id="_x0000_i1030" style="width:0;height:1.5pt" o:hralign="center" o:hrstd="t" o:hr="t" fillcolor="#a0a0a0" stroked="f"/>
-        </w:pict>
-      </w:r>
-    </w:p>
-    <w:p>
-      <w:pPr>
-        <w:rPr>
-          <w:b/>
-          <w:bCs/>
-        </w:rPr>
-      </w:pPr>
-      <w:r>
-        <w:rPr>
-          <w:b/>
-          <w:bCs/>
-        </w:rPr>
-        <w:t>Future Considerations</w:t>
-      </w:r>
-    </w:p>
-    <w:p>
-      <w:pPr>
-        <w:numPr>
-          <w:ilvl w:val="0"/>
-          <w:numId w:val="8"/>
-        </w:numPr>
-      </w:pPr>
-      <w:r>
-        <w:rPr>
-          <w:b/>
-          <w:bCs/>
-        </w:rPr>
-        <w:t>Scalability</w:t>
-      </w:r>
-      <w:r>
-        <w:t>: Adapt to handle thousands of new URLs and keywords as the application expands to new regions or activity types.</w:t>
-      </w:r>
-    </w:p>
-    <w:p>
-      <w:pPr>
-        <w:numPr>
-          <w:ilvl w:val="0"/>
-          <w:numId w:val="8"/>
-        </w:numPr>
-      </w:pPr>
-      <w:r>
-        <w:rPr>
-          <w:b/>
-          <w:bCs/>
-        </w:rPr>
-        <w:t>Enhanced Ranking Metrics</w:t>
-      </w:r>
-      <w:r>
-        <w:t>: Introduce machine learning models to rank relevance scores more effectively based on historical performance.</w:t>
-      </w:r>
-    </w:p>
-    <w:p>
-      <w:pPr>
-        <w:numPr>
-          <w:ilvl w:val="0"/>
-          <w:numId w:val="8"/>
-        </w:numPr>
-      </w:pPr>
-      <w:r>
-        <w:rPr>
-          <w:b/>
-          <w:bCs/>
-        </w:rPr>
-        <w:t>Customization</w:t>
-      </w:r>
-      <w:r>
-        <w:t>: Allow users to input additional keywords or URLs directly to enhance search coverage.</w:t>
-      </w:r>
-    </w:p>
-    <w:p>
-      <w:r>
-        <w:t xml:space="preserve">This update ensures the </w:t>
-      </w:r>
-      <w:proofErr w:type="spellStart"/>
-      <w:r>
-        <w:rPr>
-          <w:b/>
-          <w:bCs/>
-        </w:rPr>
-        <w:t>Get_Info</w:t>
-      </w:r>
-      <w:proofErr w:type="spellEnd"/>
       <w:r>
         <w:t xml:space="preserve"> system dynamically discovers and adapts to new content while maintaining a robust logging and evaluation mechanism. Let me know if additional refinements are required!</w:t>
       </w:r>
@@ -1904,15 +1715,7 @@
         </w:numPr>
       </w:pPr>
       <w:r>
-        <w:t xml:space="preserve">Likely that the </w:t>
-      </w:r>
-      <w:proofErr w:type="spellStart"/>
-      <w:r>
-        <w:t>oauth</w:t>
-      </w:r>
-      <w:proofErr w:type="spellEnd"/>
-      <w:r>
-        <w:t xml:space="preserve"> screen will come up. </w:t>
+        <w:t xml:space="preserve">Likely that the oauth screen will come up. </w:t>
       </w:r>
       <w:r>
         <w:t>Run it first.</w:t>
@@ -2038,23 +1841,7 @@
         </w:numPr>
       </w:pPr>
       <w:r>
-        <w:t>reads config[‘input’][‘’</w:t>
-      </w:r>
-      <w:proofErr w:type="spellStart"/>
-      <w:r>
-        <w:t>edge_cases</w:t>
-      </w:r>
-      <w:proofErr w:type="spellEnd"/>
-      <w:r>
-        <w:t xml:space="preserve">’] a .csv with odd </w:t>
-      </w:r>
-      <w:proofErr w:type="spellStart"/>
-      <w:r>
-        <w:t>urls</w:t>
-      </w:r>
-      <w:proofErr w:type="spellEnd"/>
-      <w:r>
-        <w:t>. Check if first before running.</w:t>
+        <w:t>reads config[‘input’][‘’edge_cases’] a .csv with odd urls. Check if first before running.</w:t>
       </w:r>
       <w:r>
         <w:t xml:space="preserve"> </w:t>
@@ -2141,15 +1928,7 @@
         </w:numPr>
       </w:pPr>
       <w:r>
-        <w:t xml:space="preserve">to </w:t>
-      </w:r>
-      <w:proofErr w:type="spellStart"/>
-      <w:r>
-        <w:t>dedup</w:t>
-      </w:r>
-      <w:proofErr w:type="spellEnd"/>
-      <w:r>
-        <w:t xml:space="preserve"> the database</w:t>
+        <w:t>to dedup the database</w:t>
       </w:r>
     </w:p>
     <w:p>
@@ -2196,11 +1975,9 @@
           <w:numId w:val="20"/>
         </w:numPr>
       </w:pPr>
-      <w:proofErr w:type="spellStart"/>
       <w:r>
         <w:t>db_maintenance</w:t>
       </w:r>
-      <w:proofErr w:type="spellEnd"/>
     </w:p>
     <w:p>
       <w:pPr>
@@ -2262,15 +2039,7 @@
         </w:numPr>
       </w:pPr>
       <w:r>
-        <w:t xml:space="preserve">backup local and </w:t>
-      </w:r>
-      <w:proofErr w:type="spellStart"/>
-      <w:r>
-        <w:t>psql</w:t>
-      </w:r>
-      <w:proofErr w:type="spellEnd"/>
-      <w:r>
-        <w:t xml:space="preserve"> to render.</w:t>
+        <w:t>backup local and psql to render.</w:t>
       </w:r>
     </w:p>
     <w:p>
@@ -2317,13 +2086,8 @@
           <w:numId w:val="20"/>
         </w:numPr>
       </w:pPr>
-      <w:proofErr w:type="spellStart"/>
-      <w:r>
-        <w:t>cron</w:t>
-      </w:r>
-      <w:proofErr w:type="spellEnd"/>
-      <w:r>
-        <w:t xml:space="preserve"> job</w:t>
+      <w:r>
+        <w:t>cron job</w:t>
       </w:r>
     </w:p>
     <w:p>
@@ -2335,15 +2099,7 @@
         </w:numPr>
       </w:pPr>
       <w:r>
-        <w:t xml:space="preserve">open the editor for </w:t>
-      </w:r>
-      <w:proofErr w:type="spellStart"/>
-      <w:r>
-        <w:t>cron</w:t>
-      </w:r>
-      <w:proofErr w:type="spellEnd"/>
-      <w:r>
-        <w:t xml:space="preserve"> that lists the jobs to be run. Unfortunately, we will be using nano.</w:t>
+        <w:t>open the editor for cron that lists the jobs to be run. Unfortunately, we will be using nano.</w:t>
       </w:r>
     </w:p>
     <w:p>
@@ -2380,47 +2136,7 @@
       </w:pPr>
       <w:r>
         <w:lastRenderedPageBreak/>
-        <w:t>0 22 */2 * * cd /</w:t>
-      </w:r>
-      <w:proofErr w:type="spellStart"/>
-      <w:r>
-        <w:t>mnt</w:t>
-      </w:r>
-      <w:proofErr w:type="spellEnd"/>
-      <w:r>
-        <w:t>/d/GitHub/</w:t>
-      </w:r>
-      <w:proofErr w:type="spellStart"/>
-      <w:r>
-        <w:t>socia_dance_app</w:t>
-      </w:r>
-      <w:proofErr w:type="spellEnd"/>
-      <w:r>
-        <w:t xml:space="preserve"> &amp;&amp; /</w:t>
-      </w:r>
-      <w:proofErr w:type="spellStart"/>
-      <w:r>
-        <w:t>usr</w:t>
-      </w:r>
-      <w:proofErr w:type="spellEnd"/>
-      <w:r>
-        <w:t>/bin/python3 pipelines.py --mode 1 &gt;&gt; /</w:t>
-      </w:r>
-      <w:proofErr w:type="spellStart"/>
-      <w:r>
-        <w:t>mnt</w:t>
-      </w:r>
-      <w:proofErr w:type="spellEnd"/>
-      <w:r>
-        <w:t>/d/GitHub/</w:t>
-      </w:r>
-      <w:proofErr w:type="spellStart"/>
-      <w:r>
-        <w:t>socia_dance_app</w:t>
-      </w:r>
-      <w:proofErr w:type="spellEnd"/>
-      <w:r>
-        <w:t>/logs/</w:t>
+        <w:t>0 22 */2 * * cd /mnt/d/GitHub/socia_dance_app &amp;&amp; /usr/bin/python3 pipelines.py --mode 1 &gt;&gt; /mnt/d/GitHub/socia_dance_app/logs/</w:t>
       </w:r>
       <w:r>
         <w:t>cron_log</w:t>
@@ -2457,13 +2173,8 @@
       <w:pPr>
         <w:pStyle w:val="Heading2"/>
       </w:pPr>
-      <w:proofErr w:type="spellStart"/>
-      <w:r>
-        <w:t>Urls</w:t>
-      </w:r>
-      <w:proofErr w:type="spellEnd"/>
-      <w:r>
-        <w:t xml:space="preserve"> Table and How We Create, Update, and Use that</w:t>
+      <w:r>
+        <w:t>Urls Table and How We Create, Update, and Use that</w:t>
       </w:r>
     </w:p>
     <w:p>
@@ -2475,31 +2186,7 @@
         </w:numPr>
       </w:pPr>
       <w:r>
-        <w:t xml:space="preserve">I mark an </w:t>
-      </w:r>
-      <w:proofErr w:type="spellStart"/>
-      <w:r>
-        <w:t>url</w:t>
-      </w:r>
-      <w:proofErr w:type="spellEnd"/>
-      <w:r>
-        <w:t xml:space="preserve"> as relevant based on keywords. However, 99% of the time, if there is no event there the first time you look at a relevant </w:t>
-      </w:r>
-      <w:proofErr w:type="spellStart"/>
-      <w:r>
-        <w:t>url</w:t>
-      </w:r>
-      <w:proofErr w:type="spellEnd"/>
-      <w:r>
-        <w:t xml:space="preserve">, on subsequent visits it is likely that there will not be any events. So, it does not make a lot of sense to burden the application with constantly going back to these </w:t>
-      </w:r>
-      <w:proofErr w:type="spellStart"/>
-      <w:r>
-        <w:t>urls</w:t>
-      </w:r>
-      <w:proofErr w:type="spellEnd"/>
-      <w:r>
-        <w:t xml:space="preserve">. </w:t>
+        <w:t xml:space="preserve">I mark an url as relevant based on keywords. However, 99% of the time, if there is no event there the first time you look at a relevant url, on subsequent visits it is likely that there will not be any events. So, it does not make a lot of sense to burden the application with constantly going back to these urls. </w:t>
       </w:r>
     </w:p>
     <w:p>
@@ -2523,15 +2210,7 @@
         </w:numPr>
       </w:pPr>
       <w:r>
-        <w:t xml:space="preserve">Anyways, I need to figure out how to do this. It is not difficult. Probably just need to put the code in for when it successfully finds an event to put the timestamp in a column for that. Probably best to do that on </w:t>
-      </w:r>
-      <w:proofErr w:type="spellStart"/>
-      <w:r>
-        <w:t>urls</w:t>
-      </w:r>
-      <w:proofErr w:type="spellEnd"/>
-      <w:r>
-        <w:t xml:space="preserve">. </w:t>
+        <w:t xml:space="preserve">Anyways, I need to figure out how to do this. It is not difficult. Probably just need to put the code in for when it successfully finds an event to put the timestamp in a column for that. Probably best to do that on urls. </w:t>
       </w:r>
     </w:p>
     <w:p>
@@ -2543,23 +2222,7 @@
         </w:numPr>
       </w:pPr>
       <w:r>
-        <w:t xml:space="preserve">The issue is that the </w:t>
-      </w:r>
-      <w:proofErr w:type="spellStart"/>
-      <w:r>
-        <w:t>urls</w:t>
-      </w:r>
-      <w:proofErr w:type="spellEnd"/>
-      <w:r>
-        <w:t xml:space="preserve"> table may be growing quite quickly now. I guess I could simply alter the table using </w:t>
-      </w:r>
-      <w:proofErr w:type="spellStart"/>
-      <w:r>
-        <w:t>pgadmin</w:t>
-      </w:r>
-      <w:proofErr w:type="spellEnd"/>
-      <w:r>
-        <w:t xml:space="preserve"> to add the column and adjust the code from there?</w:t>
+        <w:t>The issue is that the urls table may be growing quite quickly now. I guess I could simply alter the table using pgadmin to add the column and adjust the code from there?</w:t>
       </w:r>
     </w:p>
     <w:p>
@@ -2571,39 +2234,7 @@
         </w:numPr>
       </w:pPr>
       <w:r>
-        <w:t xml:space="preserve">We have a timestamp when we create the </w:t>
-      </w:r>
-      <w:proofErr w:type="spellStart"/>
-      <w:r>
-        <w:t>url</w:t>
-      </w:r>
-      <w:proofErr w:type="spellEnd"/>
-      <w:r>
-        <w:t xml:space="preserve">. We do not have one when we update it. We should change the table to include a </w:t>
-      </w:r>
-      <w:proofErr w:type="spellStart"/>
-      <w:r>
-        <w:t>time_stamp_updated</w:t>
-      </w:r>
-      <w:proofErr w:type="spellEnd"/>
-      <w:r>
-        <w:t xml:space="preserve">. Pretty easy just add the column and when you update the </w:t>
-      </w:r>
-      <w:proofErr w:type="spellStart"/>
-      <w:r>
-        <w:t>url</w:t>
-      </w:r>
-      <w:proofErr w:type="spellEnd"/>
-      <w:r>
-        <w:t xml:space="preserve"> or write to the </w:t>
-      </w:r>
-      <w:proofErr w:type="spellStart"/>
-      <w:r>
-        <w:t>url</w:t>
-      </w:r>
-      <w:proofErr w:type="spellEnd"/>
-      <w:r>
-        <w:t xml:space="preserve"> table, just add the column / update it. So, you will have a created timestamp and an updated timestamp columns.</w:t>
+        <w:t>We have a timestamp when we create the url. We do not have one when we update it. We should change the table to include a time_stamp_updated. Pretty easy just add the column and when you update the url or write to the url table, just add the column / update it. So, you will have a created timestamp and an updated timestamp columns.</w:t>
       </w:r>
     </w:p>
     <w:p>
@@ -2615,15 +2246,7 @@
         </w:numPr>
       </w:pPr>
       <w:r>
-        <w:t xml:space="preserve">I have inconsistent column names between the </w:t>
-      </w:r>
-      <w:proofErr w:type="spellStart"/>
-      <w:r>
-        <w:t>urls</w:t>
-      </w:r>
-      <w:proofErr w:type="spellEnd"/>
-      <w:r>
-        <w:t xml:space="preserve"> and events tables. One if plural the other is not. These should be consistent in the code and in the tables. I think it would be better to make them all singular. Think about this. I suggest you ask ChatGPT.</w:t>
+        <w:t>I have inconsistent column names between the urls and events tables. One if plural the other is not. These should be consistent in the code and in the tables. I think it would be better to make them all singular. Think about this. I suggest you ask ChatGPT.</w:t>
       </w:r>
     </w:p>
     <w:p>
@@ -2635,13 +2258,8 @@
         </w:numPr>
       </w:pPr>
       <w:r>
-        <w:t xml:space="preserve"># Check if the URL contains 'login' or groups not in </w:t>
-      </w:r>
-      <w:proofErr w:type="spellStart"/>
-      <w:r>
-        <w:t>url</w:t>
-      </w:r>
-      <w:proofErr w:type="spellEnd"/>
+        <w:t># Check if the URL contains 'login' or groups not in url</w:t>
+      </w:r>
     </w:p>
     <w:p>
       <w:pPr>
@@ -2664,15 +2282,7 @@
         </w:numPr>
       </w:pPr>
       <w:r>
-        <w:t xml:space="preserve">            if 'login' in </w:t>
-      </w:r>
-      <w:proofErr w:type="spellStart"/>
-      <w:r>
-        <w:t>url</w:t>
-      </w:r>
-      <w:proofErr w:type="spellEnd"/>
-      <w:r>
-        <w:t xml:space="preserve"> or '/groups/' not in url:</w:t>
+        <w:t xml:space="preserve">            if 'login' in url or '/groups/' not in url:</w:t>
       </w:r>
     </w:p>
     <w:p>
@@ -2684,23 +2294,7 @@
         </w:numPr>
       </w:pPr>
       <w:r>
-        <w:t xml:space="preserve">                logging.info(</w:t>
-      </w:r>
-      <w:proofErr w:type="spellStart"/>
-      <w:r>
-        <w:t>f"def</w:t>
-      </w:r>
-      <w:proofErr w:type="spellEnd"/>
-      <w:r>
-        <w:t xml:space="preserve"> parse(): URL {</w:t>
-      </w:r>
-      <w:proofErr w:type="spellStart"/>
-      <w:r>
-        <w:t>url</w:t>
-      </w:r>
-      <w:proofErr w:type="spellEnd"/>
-      <w:r>
-        <w:t>} marked as irrelevant due to Facebook login link.")</w:t>
+        <w:t xml:space="preserve">                logging.info(f"def parse(): URL {url} marked as irrelevant due to Facebook login link.")</w:t>
       </w:r>
     </w:p>
     <w:p>
@@ -2712,39 +2306,7 @@
         </w:numPr>
       </w:pPr>
       <w:r>
-        <w:t xml:space="preserve">                </w:t>
-      </w:r>
-      <w:proofErr w:type="spellStart"/>
-      <w:r>
-        <w:t>update_url</w:t>
-      </w:r>
-      <w:proofErr w:type="spellEnd"/>
-      <w:r>
-        <w:t>(</w:t>
-      </w:r>
-      <w:proofErr w:type="spellStart"/>
-      <w:r>
-        <w:t>url</w:t>
-      </w:r>
-      <w:proofErr w:type="spellEnd"/>
-      <w:r>
-        <w:t xml:space="preserve">, </w:t>
-      </w:r>
-      <w:proofErr w:type="spellStart"/>
-      <w:r>
-        <w:t>update_other_links</w:t>
-      </w:r>
-      <w:proofErr w:type="spellEnd"/>
-      <w:r>
-        <w:t xml:space="preserve">='No', relevant=False, </w:t>
-      </w:r>
-      <w:proofErr w:type="spellStart"/>
-      <w:r>
-        <w:t>increment_crawl_trys</w:t>
-      </w:r>
-      <w:proofErr w:type="spellEnd"/>
-      <w:r>
-        <w:t>=0)</w:t>
+        <w:t xml:space="preserve">                update_url(url, update_other_links='No', relevant=False, increment_crawl_trys=0)</w:t>
       </w:r>
     </w:p>
     <w:p>
@@ -2777,23 +2339,7 @@
         </w:numPr>
       </w:pPr>
       <w:r>
-        <w:t xml:space="preserve">We will need to keep run information. I suggest that we snap shot the config file. Pretty sure that </w:t>
-      </w:r>
-      <w:proofErr w:type="spellStart"/>
-      <w:r>
-        <w:t>yaml</w:t>
-      </w:r>
-      <w:proofErr w:type="spellEnd"/>
-      <w:r>
-        <w:t xml:space="preserve"> creates a dictionary that is dead easy to create a dataframe and then put that into a config table with a </w:t>
-      </w:r>
-      <w:proofErr w:type="spellStart"/>
-      <w:r>
-        <w:t>time_stamp</w:t>
-      </w:r>
-      <w:proofErr w:type="spellEnd"/>
-      <w:r>
-        <w:t>. We will use that for post processing statistics and machine learning.</w:t>
+        <w:t>We will need to keep run information. I suggest that we snap shot the config file. Pretty sure that yaml creates a dictionary that is dead easy to create a dataframe and then put that into a config table with a time_stamp. We will use that for post processing statistics and machine learning.</w:t>
       </w:r>
       <w:r>
         <w:t xml:space="preserve"> Only ebs.py and one other have run statistics.</w:t>
@@ -2801,6 +2347,27 @@
     </w:p>
     <w:p>
       <w:pPr>
+        <w:pStyle w:val="ListParagraph"/>
+        <w:numPr>
+          <w:ilvl w:val="0"/>
+          <w:numId w:val="13"/>
+        </w:numPr>
+      </w:pPr>
+      <w:r>
+        <w:t>You should put the event and url count information that is being kept in output/</w:t>
+      </w:r>
+      <w:r>
+        <w:t xml:space="preserve"> </w:t>
+      </w:r>
+      <w:r>
+        <w:t>events_urls_diff.csv</w:t>
+      </w:r>
+      <w:r>
+        <w:t xml:space="preserve"> in the database. I think we could just append it to the runs table. We need to instrument the rest of the .pys with run statistics though.</w:t>
+      </w:r>
+    </w:p>
+    <w:p>
+      <w:pPr>
         <w:pStyle w:val="Heading2"/>
       </w:pPr>
       <w:r>
@@ -2831,31 +2398,13 @@
       <w:pPr>
         <w:pStyle w:val="Heading2"/>
       </w:pPr>
-      <w:proofErr w:type="spellStart"/>
       <w:r>
         <w:t>Postal_Code</w:t>
       </w:r>
-      <w:proofErr w:type="spellEnd"/>
-    </w:p>
-    <w:p>
-      <w:r>
-        <w:t xml:space="preserve">If we don’t get the postal code via the address table or google, </w:t>
-      </w:r>
-      <w:proofErr w:type="spellStart"/>
-      <w:r>
-        <w:t>lets</w:t>
-      </w:r>
-      <w:proofErr w:type="spellEnd"/>
-      <w:r>
-        <w:t xml:space="preserve"> just search for it. VERY likely to come up. Find the string that we have using regex. Then ask for 50 characters before and 50 character after. Then use a regex to get the postal code. Use that to go thru the </w:t>
-      </w:r>
-      <w:proofErr w:type="spellStart"/>
-      <w:r>
-        <w:t>clean_up_address</w:t>
-      </w:r>
-      <w:proofErr w:type="spellEnd"/>
-      <w:r>
-        <w:t xml:space="preserve"> function.</w:t>
+    </w:p>
+    <w:p>
+      <w:r>
+        <w:t>If we don’t get the postal code via the address table or google, lets just search for it. VERY likely to come up. Find the string that we have using regex. Then ask for 50 characters before and 50 character after. Then use a regex to get the postal code. Use that to go thru the clean_up_address function.</w:t>
       </w:r>
       <w:r>
         <w:t xml:space="preserve"> Here is an example of an address “</w:t>
@@ -2885,27 +2434,18 @@
       </w:r>
     </w:p>
     <w:p>
-      <w:proofErr w:type="spellStart"/>
       <w:r>
         <w:t>DanceBook</w:t>
       </w:r>
-      <w:proofErr w:type="spellEnd"/>
-    </w:p>
-    <w:p>
-      <w:proofErr w:type="spellStart"/>
+    </w:p>
+    <w:p>
       <w:r>
         <w:t>DanceNow</w:t>
       </w:r>
-      <w:proofErr w:type="spellEnd"/>
-    </w:p>
-    <w:p>
-      <w:proofErr w:type="spellStart"/>
-      <w:r>
-        <w:t>DanceBrain</w:t>
-      </w:r>
-      <w:proofErr w:type="spellEnd"/>
-      <w:r>
-        <w:t xml:space="preserve"> - </w:t>
+    </w:p>
+    <w:p>
+      <w:r>
+        <w:t xml:space="preserve">DanceBrain - </w:t>
       </w:r>
       <w:r>
         <w:t>dancebrain.io</w:t>

</xml_diff>

<commit_message>
Went thru and hand crafted the database and made sure each element of the pipeline was running. There are some consistency problems with scraper.py. It does not always get all of the calendar events from the urls that have those. I will do that next.
</commit_message>
<xml_diff>
--- a/documentation/Design Document for Social Dance Calendar App.docx
+++ b/documentation/Design Document for Social Dance Calendar App.docx
@@ -1703,6 +1703,30 @@
         </w:numPr>
       </w:pPr>
       <w:r>
+        <w:t>events_table_backup_and_drop</w:t>
+      </w:r>
+    </w:p>
+    <w:p>
+      <w:pPr>
+        <w:pStyle w:val="ListParagraph"/>
+        <w:numPr>
+          <w:ilvl w:val="0"/>
+          <w:numId w:val="20"/>
+        </w:numPr>
+      </w:pPr>
+      <w:r>
+        <w:t>db.py</w:t>
+      </w:r>
+    </w:p>
+    <w:p>
+      <w:pPr>
+        <w:pStyle w:val="ListParagraph"/>
+        <w:numPr>
+          <w:ilvl w:val="0"/>
+          <w:numId w:val="20"/>
+        </w:numPr>
+      </w:pPr>
+      <w:r>
         <w:t>emails.py</w:t>
       </w:r>
     </w:p>
@@ -1916,7 +1940,7 @@
         </w:numPr>
       </w:pPr>
       <w:r>
-        <w:t xml:space="preserve">db.py </w:t>
+        <w:t>backup_db</w:t>
       </w:r>
     </w:p>
     <w:p>
@@ -1928,7 +1952,7 @@
         </w:numPr>
       </w:pPr>
       <w:r>
-        <w:t>to dedup the database</w:t>
+        <w:t>Takes a backup before I start deleting and updating en mass.</w:t>
       </w:r>
     </w:p>
     <w:p>
@@ -1940,7 +1964,19 @@
         </w:numPr>
       </w:pPr>
       <w:r>
-        <w:t>clean_up.py</w:t>
+        <w:t xml:space="preserve">db.py </w:t>
+      </w:r>
+    </w:p>
+    <w:p>
+      <w:pPr>
+        <w:pStyle w:val="ListParagraph"/>
+        <w:numPr>
+          <w:ilvl w:val="1"/>
+          <w:numId w:val="20"/>
+        </w:numPr>
+      </w:pPr>
+      <w:r>
+        <w:t>to dedup the database</w:t>
       </w:r>
     </w:p>
     <w:p>
@@ -1952,7 +1988,7 @@
         </w:numPr>
       </w:pPr>
       <w:r>
-        <w:t>dedup_llm.py</w:t>
+        <w:t>clean_up.py</w:t>
       </w:r>
     </w:p>
     <w:p>
@@ -1964,7 +2000,7 @@
         </w:numPr>
       </w:pPr>
       <w:r>
-        <w:t>irrelevant_rows.py</w:t>
+        <w:t>dedup_llm.py</w:t>
       </w:r>
     </w:p>
     <w:p>
@@ -1976,6 +2012,18 @@
         </w:numPr>
       </w:pPr>
       <w:r>
+        <w:t>irrelevant_rows.py</w:t>
+      </w:r>
+    </w:p>
+    <w:p>
+      <w:pPr>
+        <w:pStyle w:val="ListParagraph"/>
+        <w:numPr>
+          <w:ilvl w:val="0"/>
+          <w:numId w:val="20"/>
+        </w:numPr>
+      </w:pPr>
+      <w:r>
         <w:t>db_maintenance</w:t>
       </w:r>
     </w:p>
@@ -2111,6 +2159,7 @@
         </w:numPr>
       </w:pPr>
       <w:r>
+        <w:lastRenderedPageBreak/>
         <w:t>crontab -e</w:t>
       </w:r>
     </w:p>
@@ -2135,7 +2184,6 @@
         </w:numPr>
       </w:pPr>
       <w:r>
-        <w:lastRenderedPageBreak/>
         <w:t>0 22 */2 * * cd /mnt/d/GitHub/socia_dance_app &amp;&amp; /usr/bin/python3 pipelines.py --mode 1 &gt;&gt; /mnt/d/GitHub/socia_dance_app/logs/</w:t>
       </w:r>
       <w:r>
@@ -2357,10 +2405,7 @@
         <w:t>You should put the event and url count information that is being kept in output/</w:t>
       </w:r>
       <w:r>
-        <w:t xml:space="preserve"> </w:t>
-      </w:r>
-      <w:r>
-        <w:t>events_urls_diff.csv</w:t>
+        <w:t xml:space="preserve"> events_urls_diff.csv</w:t>
       </w:r>
       <w:r>
         <w:t xml:space="preserve"> in the database. I think we could just append it to the runs table. We need to instrument the rest of the .pys with run statistics though.</w:t>
@@ -5225,6 +5270,7 @@
   <w:style w:type="character" w:default="1" w:styleId="DefaultParagraphFont">
     <w:name w:val="Default Paragraph Font"/>
     <w:uiPriority w:val="1"/>
+    <w:semiHidden/>
     <w:unhideWhenUsed/>
   </w:style>
   <w:style w:type="table" w:default="1" w:styleId="TableNormal">

</xml_diff>

<commit_message>
Have most of the update to the code to make scraper.py run again if it does not get all of the calendar events. Still needs to be tested. It is also taking a LONG time.
</commit_message>
<xml_diff>
--- a/documentation/Design Document for Social Dance Calendar App.docx
+++ b/documentation/Design Document for Social Dance Calendar App.docx
@@ -1911,6 +1911,30 @@
       <w:pPr>
         <w:pStyle w:val="ListParagraph"/>
         <w:numPr>
+          <w:ilvl w:val="1"/>
+          <w:numId w:val="20"/>
+        </w:numPr>
+      </w:pPr>
+      <w:r>
+        <w:t>ChatGPT wrote:</w:t>
+      </w:r>
+    </w:p>
+    <w:p>
+      <w:pPr>
+        <w:pStyle w:val="ListParagraph"/>
+        <w:numPr>
+          <w:ilvl w:val="2"/>
+          <w:numId w:val="20"/>
+        </w:numPr>
+      </w:pPr>
+      <w:r>
+        <w:t>The intent is that the main orchestration is done in scraper.py, which calls scraper_crawl.py as a subprocess for each crawl run. So, to run the entire workflow (including re-run checks and restoring temp files), you should run scraper.py. If you want to run a single crawl only, you can run scraper_crawl.py directly.</w:t>
+      </w:r>
+    </w:p>
+    <w:p>
+      <w:pPr>
+        <w:pStyle w:val="ListParagraph"/>
+        <w:numPr>
           <w:ilvl w:val="0"/>
           <w:numId w:val="20"/>
         </w:numPr>
@@ -2099,6 +2123,7 @@
         </w:numPr>
       </w:pPr>
       <w:r>
+        <w:lastRenderedPageBreak/>
         <w:t>Commands are in Security folder.</w:t>
       </w:r>
     </w:p>
@@ -2159,7 +2184,6 @@
         </w:numPr>
       </w:pPr>
       <w:r>
-        <w:lastRenderedPageBreak/>
         <w:t>crontab -e</w:t>
       </w:r>
     </w:p>
@@ -2196,6 +2220,7 @@
         <w:t xml:space="preserve"> 2&gt;&amp;1</w:t>
       </w:r>
     </w:p>
+    <w:p/>
     <w:p>
       <w:pPr>
         <w:pStyle w:val="Heading2"/>
@@ -2330,6 +2355,7 @@
         </w:numPr>
       </w:pPr>
       <w:r>
+        <w:lastRenderedPageBreak/>
         <w:t xml:space="preserve">            if 'login' in url or '/groups/' not in url:</w:t>
       </w:r>
     </w:p>
@@ -2374,7 +2400,6 @@
         <w:pStyle w:val="Heading2"/>
       </w:pPr>
       <w:r>
-        <w:lastRenderedPageBreak/>
         <w:t>Run Information</w:t>
       </w:r>
     </w:p>
@@ -2444,24 +2469,26 @@
         <w:pStyle w:val="Heading2"/>
       </w:pPr>
       <w:r>
-        <w:t>Postal_Code</w:t>
-      </w:r>
-    </w:p>
-    <w:p>
-      <w:r>
-        <w:t>If we don’t get the postal code via the address table or google, lets just search for it. VERY likely to come up. Find the string that we have using regex. Then ask for 50 characters before and 50 character after. Then use a regex to get the postal code. Use that to go thru the clean_up_address function.</w:t>
-      </w:r>
-      <w:r>
-        <w:t xml:space="preserve"> Here is an example of an address “</w:t>
-      </w:r>
-      <w:r>
-        <w:t>Centennial United Church Dance Studio</w:t>
-      </w:r>
-      <w:r>
-        <w:t>”</w:t>
+        <w:t>Facebook Scraping</w:t>
+      </w:r>
+    </w:p>
+    <w:p>
+      <w:r>
+        <w:t>I have gone over this a number of times. I get frustrated with my own code then I get it working, then it does not work. Then I come back and go over the available options. So, lets list them here and the next time (maybe this time) that this happens, I will just use one of them.</w:t>
+      </w:r>
+    </w:p>
+    <w:p>
+      <w:r>
+        <w:t xml:space="preserve">Apify – I am concerned about the cost to run this. The per event is not that bad. However, the compute cost seemed ridiculously high. They gave me $5 and it was used up on a trial and I swear I only got 5 events. That did not seem economic, but … it did look like it work. </w:t>
+      </w:r>
+    </w:p>
+    <w:p>
+      <w:r>
+        <w:t>Bright Data</w:t>
       </w:r>
     </w:p>
     <w:p/>
+    <w:p/>
     <w:p>
       <w:pPr>
         <w:pStyle w:val="Heading1"/>
@@ -2485,6 +2512,7 @@
     </w:p>
     <w:p>
       <w:r>
+        <w:lastRenderedPageBreak/>
         <w:t>DanceNow</w:t>
       </w:r>
     </w:p>
@@ -2497,32 +2525,10 @@
       </w:r>
     </w:p>
     <w:p/>
-    <w:p>
-      <w:pPr>
-        <w:ind w:left="360"/>
-      </w:pPr>
-    </w:p>
-    <w:p>
-      <w:r>
-        <w:tab/>
-      </w:r>
-      <w:r>
-        <w:tab/>
-      </w:r>
-      <w:r>
-        <w:tab/>
-      </w:r>
-      <w:r>
-        <w:tab/>
-      </w:r>
-      <w:r>
-        <w:tab/>
-      </w:r>
-      <w:r>
-        <w:tab/>
-      </w:r>
-      <w:r>
-        <w:tab/>
+    <w:p/>
+    <w:p>
+      <w:r>
+        <w:t>scraper_check.py Design</w:t>
       </w:r>
     </w:p>
     <w:p/>
@@ -2898,6 +2904,95 @@
     </w:lvl>
   </w:abstractNum>
   <w:abstractNum w:abstractNumId="3" w15:restartNumberingAfterBreak="0">
+    <w:nsid w:val="0F876D79"/>
+    <w:multiLevelType w:val="hybridMultilevel"/>
+    <w:tmpl w:val="DC1A688C"/>
+    <w:lvl w:ilvl="0" w:tplc="0409000F">
+      <w:start w:val="1"/>
+      <w:numFmt w:val="decimal"/>
+      <w:lvlText w:val="%1."/>
+      <w:lvlJc w:val="left"/>
+      <w:pPr>
+        <w:ind w:left="720" w:hanging="360"/>
+      </w:pPr>
+      <w:rPr>
+        <w:rFonts w:hint="default"/>
+      </w:rPr>
+    </w:lvl>
+    <w:lvl w:ilvl="1" w:tplc="04090019">
+      <w:start w:val="1"/>
+      <w:numFmt w:val="lowerLetter"/>
+      <w:lvlText w:val="%2."/>
+      <w:lvlJc w:val="left"/>
+      <w:pPr>
+        <w:ind w:left="1440" w:hanging="360"/>
+      </w:pPr>
+    </w:lvl>
+    <w:lvl w:ilvl="2" w:tplc="0409001B" w:tentative="1">
+      <w:start w:val="1"/>
+      <w:numFmt w:val="lowerRoman"/>
+      <w:lvlText w:val="%3."/>
+      <w:lvlJc w:val="right"/>
+      <w:pPr>
+        <w:ind w:left="2160" w:hanging="180"/>
+      </w:pPr>
+    </w:lvl>
+    <w:lvl w:ilvl="3" w:tplc="0409000F" w:tentative="1">
+      <w:start w:val="1"/>
+      <w:numFmt w:val="decimal"/>
+      <w:lvlText w:val="%4."/>
+      <w:lvlJc w:val="left"/>
+      <w:pPr>
+        <w:ind w:left="2880" w:hanging="360"/>
+      </w:pPr>
+    </w:lvl>
+    <w:lvl w:ilvl="4" w:tplc="04090019" w:tentative="1">
+      <w:start w:val="1"/>
+      <w:numFmt w:val="lowerLetter"/>
+      <w:lvlText w:val="%5."/>
+      <w:lvlJc w:val="left"/>
+      <w:pPr>
+        <w:ind w:left="3600" w:hanging="360"/>
+      </w:pPr>
+    </w:lvl>
+    <w:lvl w:ilvl="5" w:tplc="0409001B" w:tentative="1">
+      <w:start w:val="1"/>
+      <w:numFmt w:val="lowerRoman"/>
+      <w:lvlText w:val="%6."/>
+      <w:lvlJc w:val="right"/>
+      <w:pPr>
+        <w:ind w:left="4320" w:hanging="180"/>
+      </w:pPr>
+    </w:lvl>
+    <w:lvl w:ilvl="6" w:tplc="0409000F" w:tentative="1">
+      <w:start w:val="1"/>
+      <w:numFmt w:val="decimal"/>
+      <w:lvlText w:val="%7."/>
+      <w:lvlJc w:val="left"/>
+      <w:pPr>
+        <w:ind w:left="5040" w:hanging="360"/>
+      </w:pPr>
+    </w:lvl>
+    <w:lvl w:ilvl="7" w:tplc="04090019" w:tentative="1">
+      <w:start w:val="1"/>
+      <w:numFmt w:val="lowerLetter"/>
+      <w:lvlText w:val="%8."/>
+      <w:lvlJc w:val="left"/>
+      <w:pPr>
+        <w:ind w:left="5760" w:hanging="360"/>
+      </w:pPr>
+    </w:lvl>
+    <w:lvl w:ilvl="8" w:tplc="0409001B" w:tentative="1">
+      <w:start w:val="1"/>
+      <w:numFmt w:val="lowerRoman"/>
+      <w:lvlText w:val="%9."/>
+      <w:lvlJc w:val="right"/>
+      <w:pPr>
+        <w:ind w:left="6480" w:hanging="180"/>
+      </w:pPr>
+    </w:lvl>
+  </w:abstractNum>
+  <w:abstractNum w:abstractNumId="4" w15:restartNumberingAfterBreak="0">
     <w:nsid w:val="12FC0BB6"/>
     <w:multiLevelType w:val="multilevel"/>
     <w:tmpl w:val="E82A4F38"/>
@@ -3046,7 +3141,7 @@
       </w:rPr>
     </w:lvl>
   </w:abstractNum>
-  <w:abstractNum w:abstractNumId="4" w15:restartNumberingAfterBreak="0">
+  <w:abstractNum w:abstractNumId="5" w15:restartNumberingAfterBreak="0">
     <w:nsid w:val="1ACA6D52"/>
     <w:multiLevelType w:val="hybridMultilevel"/>
     <w:tmpl w:val="6A326DF4"/>
@@ -3132,7 +3227,7 @@
       </w:pPr>
     </w:lvl>
   </w:abstractNum>
-  <w:abstractNum w:abstractNumId="5" w15:restartNumberingAfterBreak="0">
+  <w:abstractNum w:abstractNumId="6" w15:restartNumberingAfterBreak="0">
     <w:nsid w:val="1EE56C8C"/>
     <w:multiLevelType w:val="multilevel"/>
     <w:tmpl w:val="152212D8"/>
@@ -3253,7 +3348,7 @@
       </w:pPr>
     </w:lvl>
   </w:abstractNum>
-  <w:abstractNum w:abstractNumId="6" w15:restartNumberingAfterBreak="0">
+  <w:abstractNum w:abstractNumId="7" w15:restartNumberingAfterBreak="0">
     <w:nsid w:val="22746274"/>
     <w:multiLevelType w:val="hybridMultilevel"/>
     <w:tmpl w:val="98A20C00"/>
@@ -3342,7 +3437,7 @@
       </w:pPr>
     </w:lvl>
   </w:abstractNum>
-  <w:abstractNum w:abstractNumId="7" w15:restartNumberingAfterBreak="0">
+  <w:abstractNum w:abstractNumId="8" w15:restartNumberingAfterBreak="0">
     <w:nsid w:val="241575B9"/>
     <w:multiLevelType w:val="multilevel"/>
     <w:tmpl w:val="2A02E576"/>
@@ -3463,7 +3558,7 @@
       </w:pPr>
     </w:lvl>
   </w:abstractNum>
-  <w:abstractNum w:abstractNumId="8" w15:restartNumberingAfterBreak="0">
+  <w:abstractNum w:abstractNumId="9" w15:restartNumberingAfterBreak="0">
     <w:nsid w:val="256D786A"/>
     <w:multiLevelType w:val="hybridMultilevel"/>
     <w:tmpl w:val="A91895BC"/>
@@ -3552,7 +3647,7 @@
       </w:pPr>
     </w:lvl>
   </w:abstractNum>
-  <w:abstractNum w:abstractNumId="9" w15:restartNumberingAfterBreak="0">
+  <w:abstractNum w:abstractNumId="10" w15:restartNumberingAfterBreak="0">
     <w:nsid w:val="2A891344"/>
     <w:multiLevelType w:val="hybridMultilevel"/>
     <w:tmpl w:val="39D895F2"/>
@@ -3665,7 +3760,7 @@
       </w:rPr>
     </w:lvl>
   </w:abstractNum>
-  <w:abstractNum w:abstractNumId="10" w15:restartNumberingAfterBreak="0">
+  <w:abstractNum w:abstractNumId="11" w15:restartNumberingAfterBreak="0">
     <w:nsid w:val="34531F2D"/>
     <w:multiLevelType w:val="hybridMultilevel"/>
     <w:tmpl w:val="7E3E7FF8"/>
@@ -3754,7 +3849,7 @@
       </w:pPr>
     </w:lvl>
   </w:abstractNum>
-  <w:abstractNum w:abstractNumId="11" w15:restartNumberingAfterBreak="0">
+  <w:abstractNum w:abstractNumId="12" w15:restartNumberingAfterBreak="0">
     <w:nsid w:val="389C6551"/>
     <w:multiLevelType w:val="hybridMultilevel"/>
     <w:tmpl w:val="DE260CA2"/>
@@ -3843,7 +3938,7 @@
       </w:pPr>
     </w:lvl>
   </w:abstractNum>
-  <w:abstractNum w:abstractNumId="12" w15:restartNumberingAfterBreak="0">
+  <w:abstractNum w:abstractNumId="13" w15:restartNumberingAfterBreak="0">
     <w:nsid w:val="394B3174"/>
     <w:multiLevelType w:val="hybridMultilevel"/>
     <w:tmpl w:val="E10899B4"/>
@@ -3932,7 +4027,7 @@
       </w:pPr>
     </w:lvl>
   </w:abstractNum>
-  <w:abstractNum w:abstractNumId="13" w15:restartNumberingAfterBreak="0">
+  <w:abstractNum w:abstractNumId="14" w15:restartNumberingAfterBreak="0">
     <w:nsid w:val="3ACE3EC2"/>
     <w:multiLevelType w:val="hybridMultilevel"/>
     <w:tmpl w:val="B3AE9860"/>
@@ -4021,7 +4116,7 @@
       </w:pPr>
     </w:lvl>
   </w:abstractNum>
-  <w:abstractNum w:abstractNumId="14" w15:restartNumberingAfterBreak="0">
+  <w:abstractNum w:abstractNumId="15" w15:restartNumberingAfterBreak="0">
     <w:nsid w:val="3D4C574B"/>
     <w:multiLevelType w:val="hybridMultilevel"/>
     <w:tmpl w:val="FCFCFAC6"/>
@@ -4110,7 +4205,7 @@
       </w:pPr>
     </w:lvl>
   </w:abstractNum>
-  <w:abstractNum w:abstractNumId="15" w15:restartNumberingAfterBreak="0">
+  <w:abstractNum w:abstractNumId="16" w15:restartNumberingAfterBreak="0">
     <w:nsid w:val="4BD157AD"/>
     <w:multiLevelType w:val="hybridMultilevel"/>
     <w:tmpl w:val="8846745A"/>
@@ -4196,7 +4291,7 @@
       </w:pPr>
     </w:lvl>
   </w:abstractNum>
-  <w:abstractNum w:abstractNumId="16" w15:restartNumberingAfterBreak="0">
+  <w:abstractNum w:abstractNumId="17" w15:restartNumberingAfterBreak="0">
     <w:nsid w:val="7C830598"/>
     <w:multiLevelType w:val="multilevel"/>
     <w:tmpl w:val="8E6404B4"/>
@@ -4341,7 +4436,7 @@
       </w:rPr>
     </w:lvl>
   </w:abstractNum>
-  <w:abstractNum w:abstractNumId="17" w15:restartNumberingAfterBreak="0">
+  <w:abstractNum w:abstractNumId="18" w15:restartNumberingAfterBreak="0">
     <w:nsid w:val="7D661598"/>
     <w:multiLevelType w:val="hybridMultilevel"/>
     <w:tmpl w:val="0B343E4C"/>
@@ -4430,7 +4525,7 @@
       </w:pPr>
     </w:lvl>
   </w:abstractNum>
-  <w:abstractNum w:abstractNumId="18" w15:restartNumberingAfterBreak="0">
+  <w:abstractNum w:abstractNumId="19" w15:restartNumberingAfterBreak="0">
     <w:nsid w:val="7ECB107A"/>
     <w:multiLevelType w:val="hybridMultilevel"/>
     <w:tmpl w:val="A91895BC"/>
@@ -4519,7 +4614,7 @@
       </w:pPr>
     </w:lvl>
   </w:abstractNum>
-  <w:abstractNum w:abstractNumId="19" w15:restartNumberingAfterBreak="0">
+  <w:abstractNum w:abstractNumId="20" w15:restartNumberingAfterBreak="0">
     <w:nsid w:val="7F9955A4"/>
     <w:multiLevelType w:val="hybridMultilevel"/>
     <w:tmpl w:val="A91895BC"/>
@@ -4609,64 +4704,67 @@
     </w:lvl>
   </w:abstractNum>
   <w:num w:numId="1" w16cid:durableId="1959867776">
-    <w:abstractNumId w:val="4"/>
+    <w:abstractNumId w:val="5"/>
   </w:num>
   <w:num w:numId="2" w16cid:durableId="1053652757">
-    <w:abstractNumId w:val="9"/>
+    <w:abstractNumId w:val="10"/>
   </w:num>
   <w:num w:numId="3" w16cid:durableId="1060403731">
-    <w:abstractNumId w:val="7"/>
+    <w:abstractNumId w:val="8"/>
   </w:num>
   <w:num w:numId="4" w16cid:durableId="1985890848">
-    <w:abstractNumId w:val="16"/>
+    <w:abstractNumId w:val="17"/>
   </w:num>
   <w:num w:numId="5" w16cid:durableId="853499110">
     <w:abstractNumId w:val="1"/>
   </w:num>
   <w:num w:numId="6" w16cid:durableId="807085398">
-    <w:abstractNumId w:val="5"/>
+    <w:abstractNumId w:val="6"/>
   </w:num>
   <w:num w:numId="7" w16cid:durableId="341275178">
     <w:abstractNumId w:val="2"/>
   </w:num>
   <w:num w:numId="8" w16cid:durableId="1359086845">
-    <w:abstractNumId w:val="3"/>
+    <w:abstractNumId w:val="4"/>
   </w:num>
   <w:num w:numId="9" w16cid:durableId="1035232824">
+    <w:abstractNumId w:val="16"/>
+  </w:num>
+  <w:num w:numId="10" w16cid:durableId="466631015">
+    <w:abstractNumId w:val="12"/>
+  </w:num>
+  <w:num w:numId="11" w16cid:durableId="904149911">
+    <w:abstractNumId w:val="11"/>
+  </w:num>
+  <w:num w:numId="12" w16cid:durableId="247227450">
+    <w:abstractNumId w:val="19"/>
+  </w:num>
+  <w:num w:numId="13" w16cid:durableId="900678298">
+    <w:abstractNumId w:val="20"/>
+  </w:num>
+  <w:num w:numId="14" w16cid:durableId="1307055559">
+    <w:abstractNumId w:val="9"/>
+  </w:num>
+  <w:num w:numId="15" w16cid:durableId="1501853312">
+    <w:abstractNumId w:val="7"/>
+  </w:num>
+  <w:num w:numId="16" w16cid:durableId="468132961">
+    <w:abstractNumId w:val="14"/>
+  </w:num>
+  <w:num w:numId="17" w16cid:durableId="182088784">
     <w:abstractNumId w:val="15"/>
   </w:num>
-  <w:num w:numId="10" w16cid:durableId="466631015">
-    <w:abstractNumId w:val="11"/>
-  </w:num>
-  <w:num w:numId="11" w16cid:durableId="904149911">
-    <w:abstractNumId w:val="10"/>
-  </w:num>
-  <w:num w:numId="12" w16cid:durableId="247227450">
-    <w:abstractNumId w:val="18"/>
-  </w:num>
-  <w:num w:numId="13" w16cid:durableId="900678298">
-    <w:abstractNumId w:val="19"/>
-  </w:num>
-  <w:num w:numId="14" w16cid:durableId="1307055559">
-    <w:abstractNumId w:val="8"/>
-  </w:num>
-  <w:num w:numId="15" w16cid:durableId="1501853312">
-    <w:abstractNumId w:val="6"/>
-  </w:num>
-  <w:num w:numId="16" w16cid:durableId="468132961">
+  <w:num w:numId="18" w16cid:durableId="181208560">
     <w:abstractNumId w:val="13"/>
   </w:num>
-  <w:num w:numId="17" w16cid:durableId="182088784">
-    <w:abstractNumId w:val="14"/>
-  </w:num>
-  <w:num w:numId="18" w16cid:durableId="181208560">
-    <w:abstractNumId w:val="12"/>
-  </w:num>
   <w:num w:numId="19" w16cid:durableId="203058216">
-    <w:abstractNumId w:val="17"/>
+    <w:abstractNumId w:val="18"/>
   </w:num>
   <w:num w:numId="20" w16cid:durableId="608271208">
     <w:abstractNumId w:val="0"/>
+  </w:num>
+  <w:num w:numId="21" w16cid:durableId="684597572">
+    <w:abstractNumId w:val="3"/>
   </w:num>
 </w:numbering>
 </file>
@@ -5270,7 +5368,6 @@
   <w:style w:type="character" w:default="1" w:styleId="DefaultParagraphFont">
     <w:name w:val="Default Paragraph Font"/>
     <w:uiPriority w:val="1"/>
-    <w:semiHidden/>
     <w:unhideWhenUsed/>
   </w:style>
   <w:style w:type="table" w:default="1" w:styleId="TableNormal">

</xml_diff>

<commit_message>
Removed some duplicate code from clean_up.py that was already being done in db.py.
</commit_message>
<xml_diff>
--- a/documentation/Design Document for Social Dance Calendar App.docx
+++ b/documentation/Design Document for Social Dance Calendar App.docx
@@ -27,7 +27,15 @@
     </w:p>
     <w:p>
       <w:r>
-        <w:t xml:space="preserve">Whenever you start looking for who is doing what in social dancing, you have to go to a large number of sites. The information is often outdated, incorrect, etc. People that are in that local area know the drill and where to go on the internet, but somebody coming in cold from the outside, does not. </w:t>
+        <w:t xml:space="preserve">Whenever you start looking for who is doing what in social dancing, you </w:t>
+      </w:r>
+      <w:proofErr w:type="gramStart"/>
+      <w:r>
+        <w:t>have to</w:t>
+      </w:r>
+      <w:proofErr w:type="gramEnd"/>
+      <w:r>
+        <w:t xml:space="preserve"> go to a large number of sites. The information is often outdated, incorrect, etc. People that are in that local area know the drill and where to go on the internet, but somebody coming in cold from the outside, does not. </w:t>
       </w:r>
     </w:p>
     <w:p/>
@@ -41,10 +49,34 @@
     </w:p>
     <w:p>
       <w:r>
-        <w:t xml:space="preserve">I want to take a list of key words and urls, provide those to a LLM to judge if there is content that is helpful for building this calendar. </w:t>
-      </w:r>
-      <w:r>
-        <w:t xml:space="preserve">The results of this judging process returns a JSON file that is then stored in a series of JSON tables. </w:t>
+        <w:t xml:space="preserve">I want to take a list of key words and </w:t>
+      </w:r>
+      <w:proofErr w:type="spellStart"/>
+      <w:r>
+        <w:t>urls</w:t>
+      </w:r>
+      <w:proofErr w:type="spellEnd"/>
+      <w:r>
+        <w:t xml:space="preserve">, provide those to a LLM to judge if there is content that is helpful for building this calendar. </w:t>
+      </w:r>
+      <w:r>
+        <w:t xml:space="preserve">The </w:t>
+      </w:r>
+      <w:proofErr w:type="gramStart"/>
+      <w:r>
+        <w:t>results</w:t>
+      </w:r>
+      <w:proofErr w:type="gramEnd"/>
+      <w:r>
+        <w:t xml:space="preserve"> of this judging process </w:t>
+      </w:r>
+      <w:proofErr w:type="gramStart"/>
+      <w:r>
+        <w:t>returns</w:t>
+      </w:r>
+      <w:proofErr w:type="gramEnd"/>
+      <w:r>
+        <w:t xml:space="preserve"> a JSON file that is then stored in a series of JSON tables. </w:t>
       </w:r>
       <w:r>
         <w:t xml:space="preserve">Then the app provides a report / calendar with the names, locations, times, description, and cost for the events. </w:t>
@@ -52,13 +84,70 @@
     </w:p>
     <w:p>
       <w:r>
-        <w:t xml:space="preserve">This actually 2 different applications that work together. The first is the one that goes out and gets the information and populates the sql tables. </w:t>
-      </w:r>
-      <w:r>
-        <w:t>Lets call that Get_Info. The second</w:t>
-      </w:r>
-      <w:r>
-        <w:t xml:space="preserve"> one is a web app that queries the database based on a chat interface on the web. Lets call that Display_Info.</w:t>
+        <w:t xml:space="preserve">This </w:t>
+      </w:r>
+      <w:proofErr w:type="gramStart"/>
+      <w:r>
+        <w:t>actually 2</w:t>
+      </w:r>
+      <w:proofErr w:type="gramEnd"/>
+      <w:r>
+        <w:t xml:space="preserve"> different applications that work together. The first is the one that goes out and gets the information and populates the </w:t>
+      </w:r>
+      <w:proofErr w:type="spellStart"/>
+      <w:r>
+        <w:t>sql</w:t>
+      </w:r>
+      <w:proofErr w:type="spellEnd"/>
+      <w:r>
+        <w:t xml:space="preserve"> tables. </w:t>
+      </w:r>
+      <w:proofErr w:type="spellStart"/>
+      <w:proofErr w:type="gramStart"/>
+      <w:r>
+        <w:t>Lets</w:t>
+      </w:r>
+      <w:proofErr w:type="spellEnd"/>
+      <w:proofErr w:type="gramEnd"/>
+      <w:r>
+        <w:t xml:space="preserve"> call that </w:t>
+      </w:r>
+      <w:proofErr w:type="spellStart"/>
+      <w:r>
+        <w:t>Get_Info</w:t>
+      </w:r>
+      <w:proofErr w:type="spellEnd"/>
+      <w:r>
+        <w:t>. The second</w:t>
+      </w:r>
+      <w:r>
+        <w:t xml:space="preserve"> one is a web app that </w:t>
+      </w:r>
+      <w:proofErr w:type="gramStart"/>
+      <w:r>
+        <w:t>queries</w:t>
+      </w:r>
+      <w:proofErr w:type="gramEnd"/>
+      <w:r>
+        <w:t xml:space="preserve"> the database based on a chat interface on the web. </w:t>
+      </w:r>
+      <w:proofErr w:type="spellStart"/>
+      <w:proofErr w:type="gramStart"/>
+      <w:r>
+        <w:t>Lets</w:t>
+      </w:r>
+      <w:proofErr w:type="spellEnd"/>
+      <w:proofErr w:type="gramEnd"/>
+      <w:r>
+        <w:t xml:space="preserve"> call that </w:t>
+      </w:r>
+      <w:proofErr w:type="spellStart"/>
+      <w:r>
+        <w:t>Display_Info</w:t>
+      </w:r>
+      <w:proofErr w:type="spellEnd"/>
+      <w:r>
+        <w:t>.</w:t>
       </w:r>
     </w:p>
     <w:p/>
@@ -88,9 +177,11 @@
       <w:pPr>
         <w:pStyle w:val="Heading3"/>
       </w:pPr>
+      <w:proofErr w:type="spellStart"/>
       <w:r>
         <w:t>Get_Info</w:t>
       </w:r>
+      <w:proofErr w:type="spellEnd"/>
     </w:p>
     <w:p>
       <w:pPr>
@@ -109,10 +200,31 @@
         </w:numPr>
       </w:pPr>
       <w:r>
-        <w:t xml:space="preserve">List of urls in a </w:t>
-      </w:r>
-      <w:r>
-        <w:t>db table</w:t>
+        <w:t xml:space="preserve">List of </w:t>
+      </w:r>
+      <w:proofErr w:type="spellStart"/>
+      <w:r>
+        <w:t>urls</w:t>
+      </w:r>
+      <w:proofErr w:type="spellEnd"/>
+      <w:r>
+        <w:t xml:space="preserve"> </w:t>
+      </w:r>
+      <w:proofErr w:type="gramStart"/>
+      <w:r>
+        <w:t>in</w:t>
+      </w:r>
+      <w:proofErr w:type="gramEnd"/>
+      <w:r>
+        <w:t xml:space="preserve"> a </w:t>
+      </w:r>
+      <w:proofErr w:type="spellStart"/>
+      <w:r>
+        <w:t>db</w:t>
+      </w:r>
+      <w:proofErr w:type="spellEnd"/>
+      <w:r>
+        <w:t xml:space="preserve"> table</w:t>
       </w:r>
       <w:r>
         <w:t>.</w:t>
@@ -142,10 +254,23 @@
         </w:numPr>
       </w:pPr>
       <w:r>
-        <w:t xml:space="preserve">List of keywords in a </w:t>
-      </w:r>
-      <w:r>
-        <w:t>db table.</w:t>
+        <w:t xml:space="preserve">List of keywords </w:t>
+      </w:r>
+      <w:proofErr w:type="gramStart"/>
+      <w:r>
+        <w:t>in</w:t>
+      </w:r>
+      <w:proofErr w:type="gramEnd"/>
+      <w:r>
+        <w:t xml:space="preserve"> a </w:t>
+      </w:r>
+      <w:proofErr w:type="spellStart"/>
+      <w:r>
+        <w:t>db</w:t>
+      </w:r>
+      <w:proofErr w:type="spellEnd"/>
+      <w:r>
+        <w:t xml:space="preserve"> table.</w:t>
       </w:r>
     </w:p>
     <w:p>
@@ -156,8 +281,13 @@
           <w:numId w:val="1"/>
         </w:numPr>
       </w:pPr>
-      <w:r>
-        <w:t xml:space="preserve">First </w:t>
+      <w:proofErr w:type="gramStart"/>
+      <w:r>
+        <w:t>First</w:t>
+      </w:r>
+      <w:proofErr w:type="gramEnd"/>
+      <w:r>
+        <w:t xml:space="preserve"> </w:t>
       </w:r>
       <w:r>
         <w:t>column</w:t>
@@ -169,7 +299,15 @@
         <w:t xml:space="preserve"> (city state country)</w:t>
       </w:r>
       <w:r>
-        <w:t xml:space="preserve">. Second </w:t>
+        <w:t xml:space="preserve">. </w:t>
+      </w:r>
+      <w:proofErr w:type="gramStart"/>
+      <w:r>
+        <w:t>Second</w:t>
+      </w:r>
+      <w:proofErr w:type="gramEnd"/>
+      <w:r>
+        <w:t xml:space="preserve"> </w:t>
       </w:r>
       <w:r>
         <w:t>column</w:t>
@@ -190,13 +328,39 @@
         <w:t xml:space="preserve"> search term. For example </w:t>
       </w:r>
       <w:r>
-        <w:t xml:space="preserve">salsa would be ‘salsa social dance events’ </w:t>
-      </w:r>
-      <w:r>
-        <w:t xml:space="preserve"> or what ever makes sense based on what we are searching for. For example, </w:t>
-      </w:r>
-      <w:r>
-        <w:t>running could be ‘running clubs’.</w:t>
+        <w:t>salsa would be ‘salsa social dance events</w:t>
+      </w:r>
+      <w:proofErr w:type="gramStart"/>
+      <w:r>
+        <w:t xml:space="preserve">’ </w:t>
+      </w:r>
+      <w:r>
+        <w:t xml:space="preserve"> or</w:t>
+      </w:r>
+      <w:proofErr w:type="gramEnd"/>
+      <w:r>
+        <w:t xml:space="preserve"> </w:t>
+      </w:r>
+      <w:proofErr w:type="spellStart"/>
+      <w:proofErr w:type="gramStart"/>
+      <w:r>
+        <w:t>what ever</w:t>
+      </w:r>
+      <w:proofErr w:type="spellEnd"/>
+      <w:proofErr w:type="gramEnd"/>
+      <w:r>
+        <w:t xml:space="preserve"> makes sense based on what we are searching for. For example, </w:t>
+      </w:r>
+      <w:r>
+        <w:t xml:space="preserve">running could be ‘running </w:t>
+      </w:r>
+      <w:proofErr w:type="gramStart"/>
+      <w:r>
+        <w:t>clubs’</w:t>
+      </w:r>
+      <w:proofErr w:type="gramEnd"/>
+      <w:r>
+        <w:t>.</w:t>
       </w:r>
     </w:p>
     <w:p>
@@ -223,8 +387,13 @@
       <w:r>
         <w:t xml:space="preserve"> that there will be links to other pages that we will want to include in our </w:t>
       </w:r>
-      <w:r>
-        <w:t>urls that we give to Clean Up.</w:t>
+      <w:proofErr w:type="spellStart"/>
+      <w:r>
+        <w:t>urls</w:t>
+      </w:r>
+      <w:proofErr w:type="spellEnd"/>
+      <w:r>
+        <w:t xml:space="preserve"> that we give to Clean Up.</w:t>
       </w:r>
       <w:r>
         <w:t xml:space="preserve"> Only go 3 levels deep. </w:t>
@@ -245,16 +414,45 @@
       <w:r>
         <w:t xml:space="preserve">generating the </w:t>
       </w:r>
-      <w:r>
-        <w:t xml:space="preserve">urls. It was quite stochastic. Sometimes good, sometimes terrible. With the same prompt, Google was not good either. I am pretty suspicious that what I need to do is create a </w:t>
-      </w:r>
-      <w:r>
-        <w:t xml:space="preserve">series of keywords and then use Google NOT OpenAI to generate those urls. </w:t>
-      </w:r>
-    </w:p>
-    <w:p>
-      <w:r>
-        <w:t>We should also be picking up special events like SwingCouver or local workshops.</w:t>
+      <w:proofErr w:type="spellStart"/>
+      <w:r>
+        <w:t>urls</w:t>
+      </w:r>
+      <w:proofErr w:type="spellEnd"/>
+      <w:r>
+        <w:t xml:space="preserve">. It was quite stochastic. Sometimes good, sometimes terrible. With the same prompt, Google was not good either. I am </w:t>
+      </w:r>
+      <w:proofErr w:type="gramStart"/>
+      <w:r>
+        <w:t>pretty suspicious</w:t>
+      </w:r>
+      <w:proofErr w:type="gramEnd"/>
+      <w:r>
+        <w:t xml:space="preserve"> that what I need to do is create a </w:t>
+      </w:r>
+      <w:r>
+        <w:t xml:space="preserve">series of keywords and then use Google NOT OpenAI to generate those </w:t>
+      </w:r>
+      <w:proofErr w:type="spellStart"/>
+      <w:r>
+        <w:t>urls</w:t>
+      </w:r>
+      <w:proofErr w:type="spellEnd"/>
+      <w:r>
+        <w:t xml:space="preserve">. </w:t>
+      </w:r>
+    </w:p>
+    <w:p>
+      <w:r>
+        <w:t xml:space="preserve">We should also be picking up special events like </w:t>
+      </w:r>
+      <w:proofErr w:type="spellStart"/>
+      <w:r>
+        <w:t>SwingCouver</w:t>
+      </w:r>
+      <w:proofErr w:type="spellEnd"/>
+      <w:r>
+        <w:t xml:space="preserve"> or local workshops.</w:t>
       </w:r>
       <w:r>
         <w:t xml:space="preserve"> This may require us to go beyond the first page. I think we should take the top 20 hits for each </w:t>
@@ -309,7 +507,23 @@
         <w:t>Input</w:t>
       </w:r>
       <w:r>
-        <w:t xml:space="preserve"> comes a list urls.</w:t>
+        <w:t xml:space="preserve"> comes a </w:t>
+      </w:r>
+      <w:proofErr w:type="gramStart"/>
+      <w:r>
+        <w:t>list</w:t>
+      </w:r>
+      <w:proofErr w:type="gramEnd"/>
+      <w:r>
+        <w:t xml:space="preserve"> </w:t>
+      </w:r>
+      <w:proofErr w:type="spellStart"/>
+      <w:r>
+        <w:t>urls</w:t>
+      </w:r>
+      <w:proofErr w:type="spellEnd"/>
+      <w:r>
+        <w:t>.</w:t>
       </w:r>
     </w:p>
     <w:p>
@@ -328,7 +542,15 @@
         <w:t xml:space="preserve">We should default to today and one week from today. </w:t>
       </w:r>
       <w:r>
-        <w:t xml:space="preserve">The user could put their own date range in if they want. We would use a LLM to parse that. </w:t>
+        <w:t xml:space="preserve">The user could put their own date range in if they want. We would use </w:t>
+      </w:r>
+      <w:proofErr w:type="gramStart"/>
+      <w:r>
+        <w:t>a LLM</w:t>
+      </w:r>
+      <w:proofErr w:type="gramEnd"/>
+      <w:r>
+        <w:t xml:space="preserve"> to parse that. </w:t>
       </w:r>
     </w:p>
     <w:p/>
@@ -353,9 +575,11 @@
       <w:pPr>
         <w:pStyle w:val="Heading3"/>
       </w:pPr>
+      <w:proofErr w:type="spellStart"/>
       <w:r>
         <w:t>Display_Info</w:t>
       </w:r>
+      <w:proofErr w:type="spellEnd"/>
     </w:p>
     <w:p>
       <w:pPr>
@@ -370,7 +594,28 @@
         <w:t>A function will be written that creates the output report.</w:t>
       </w:r>
       <w:r>
-        <w:t xml:space="preserve"> This queries the above tables. It has the chat interface from which it generates the sql query.</w:t>
+        <w:t xml:space="preserve"> </w:t>
+      </w:r>
+      <w:proofErr w:type="gramStart"/>
+      <w:r>
+        <w:t>This</w:t>
+      </w:r>
+      <w:proofErr w:type="gramEnd"/>
+      <w:r>
+        <w:t xml:space="preserve"> queries the above tables. It has the chat interface from which it generates </w:t>
+      </w:r>
+      <w:proofErr w:type="gramStart"/>
+      <w:r>
+        <w:t xml:space="preserve">the </w:t>
+      </w:r>
+      <w:proofErr w:type="spellStart"/>
+      <w:r>
+        <w:t>sql</w:t>
+      </w:r>
+      <w:proofErr w:type="spellEnd"/>
+      <w:proofErr w:type="gramEnd"/>
+      <w:r>
+        <w:t xml:space="preserve"> query.</w:t>
       </w:r>
     </w:p>
     <w:p/>
@@ -446,7 +691,31 @@
     </w:p>
     <w:p>
       <w:r>
-        <w:t>I, Lindsay Moir, a 69 year old male is the primary stakeholder. If this application is sufficiently accurate, comprehensive, and easy to use I will provide it to people initially in the Victoria, BC, Canada dance community to use. I will require it to make money at some point. There will be costs for hosting the application. I also need to generate some income and am getting fairly pessimistic that I will be able to find work in the data science area due to my age and preferences. I do not want to work a full time job.</w:t>
+        <w:t xml:space="preserve">I, Lindsay Moir, a </w:t>
+      </w:r>
+      <w:proofErr w:type="gramStart"/>
+      <w:r>
+        <w:t>69 year old</w:t>
+      </w:r>
+      <w:proofErr w:type="gramEnd"/>
+      <w:r>
+        <w:t xml:space="preserve"> male is the primary stakeholder. If this application is sufficiently accurate, comprehensive, and easy to use I will provide it to people initially in the Victoria, BC, Canada dance community to use. I will require it to make money at some point. There will be costs for hosting the application. I also need to generate some income and am getting </w:t>
+      </w:r>
+      <w:proofErr w:type="gramStart"/>
+      <w:r>
+        <w:t>fairly pessimistic</w:t>
+      </w:r>
+      <w:proofErr w:type="gramEnd"/>
+      <w:r>
+        <w:t xml:space="preserve"> that I will be able to find work in the data science area due to my age and preferences. I do not want to work a </w:t>
+      </w:r>
+      <w:proofErr w:type="gramStart"/>
+      <w:r>
+        <w:t>full time</w:t>
+      </w:r>
+      <w:proofErr w:type="gramEnd"/>
+      <w:r>
+        <w:t xml:space="preserve"> job.</w:t>
       </w:r>
     </w:p>
     <w:p>
@@ -461,9 +730,11 @@
       </w:r>
     </w:p>
     <w:p>
+      <w:proofErr w:type="spellStart"/>
       <w:r>
         <w:t>Get_Info</w:t>
       </w:r>
+      <w:proofErr w:type="spellEnd"/>
     </w:p>
     <w:p>
       <w:pPr>
@@ -483,19 +754,37 @@
         <w:t xml:space="preserve">, I want to </w:t>
       </w:r>
       <w:r>
-        <w:t xml:space="preserve">start a job that looks at the urls that I give it </w:t>
-      </w:r>
-      <w:r>
-        <w:t xml:space="preserve">plus the other urls that it finds during a google search and populate the SQL database with the latest information. This can take as long as </w:t>
+        <w:t xml:space="preserve">start a job that looks at the </w:t>
+      </w:r>
+      <w:proofErr w:type="spellStart"/>
+      <w:r>
+        <w:t>urls</w:t>
+      </w:r>
+      <w:proofErr w:type="spellEnd"/>
+      <w:r>
+        <w:t xml:space="preserve"> that I give it </w:t>
+      </w:r>
+      <w:r>
+        <w:t xml:space="preserve">plus the other </w:t>
+      </w:r>
+      <w:proofErr w:type="spellStart"/>
+      <w:r>
+        <w:t>urls</w:t>
+      </w:r>
+      <w:proofErr w:type="spellEnd"/>
+      <w:r>
+        <w:t xml:space="preserve"> that it finds during a google search and populate the SQL database with the latest information. This can take as long as </w:t>
       </w:r>
       <w:r>
         <w:t xml:space="preserve">5 minutes to run. </w:t>
       </w:r>
     </w:p>
     <w:p>
+      <w:proofErr w:type="spellStart"/>
       <w:r>
         <w:t>Display_Info</w:t>
       </w:r>
+      <w:proofErr w:type="spellEnd"/>
     </w:p>
     <w:p>
       <w:pPr>
@@ -523,17 +812,38 @@
       <w:r>
         <w:t xml:space="preserve">Initially </w:t>
       </w:r>
+      <w:proofErr w:type="gramStart"/>
       <w:r>
         <w:t xml:space="preserve">the </w:t>
       </w:r>
       <w:r>
-        <w:t xml:space="preserve"> application </w:t>
-      </w:r>
-      <w:r>
-        <w:t xml:space="preserve">(Display_info) </w:t>
-      </w:r>
-      <w:r>
-        <w:t xml:space="preserve">will assume that their location that they are interested in is, the IP address that they are at. They will be asked to confirm that. </w:t>
+        <w:t xml:space="preserve"> application</w:t>
+      </w:r>
+      <w:proofErr w:type="gramEnd"/>
+      <w:r>
+        <w:t xml:space="preserve"> </w:t>
+      </w:r>
+      <w:r>
+        <w:t>(</w:t>
+      </w:r>
+      <w:proofErr w:type="spellStart"/>
+      <w:r>
+        <w:t>Display_info</w:t>
+      </w:r>
+      <w:proofErr w:type="spellEnd"/>
+      <w:r>
+        <w:t xml:space="preserve">) </w:t>
+      </w:r>
+      <w:r>
+        <w:t xml:space="preserve">will assume that their location that they are interested in </w:t>
+      </w:r>
+      <w:proofErr w:type="gramStart"/>
+      <w:r>
+        <w:t>is,</w:t>
+      </w:r>
+      <w:proofErr w:type="gramEnd"/>
+      <w:r>
+        <w:t xml:space="preserve"> the IP address that they are at. They will be asked to confirm that. </w:t>
       </w:r>
     </w:p>
     <w:p>
@@ -548,10 +858,18 @@
         <w:t xml:space="preserve">Eventually during </w:t>
       </w:r>
       <w:r>
-        <w:t xml:space="preserve">this chat </w:t>
-      </w:r>
-      <w:r>
-        <w:t xml:space="preserve"> process of the user inputting text and the LLM prompting the user, I will have the name of the city, the province, and the country</w:t>
+        <w:t xml:space="preserve">this </w:t>
+      </w:r>
+      <w:proofErr w:type="gramStart"/>
+      <w:r>
+        <w:t xml:space="preserve">chat </w:t>
+      </w:r>
+      <w:r>
+        <w:t xml:space="preserve"> process</w:t>
+      </w:r>
+      <w:proofErr w:type="gramEnd"/>
+      <w:r>
+        <w:t xml:space="preserve"> of the user inputting text and the LLM prompting the user, I will have the name of the city, the province, and the country</w:t>
       </w:r>
       <w:r>
         <w:t>. I will have the activity that he /she is interested in (currently dance</w:t>
@@ -575,7 +893,15 @@
         <w:t xml:space="preserve">Once I have this information, then the appropriate information will be </w:t>
       </w:r>
       <w:r>
-        <w:t>given to the program to generate a sql query that answers the question and displays the results in calendar format.</w:t>
+        <w:t xml:space="preserve">given to the program to generate a </w:t>
+      </w:r>
+      <w:proofErr w:type="spellStart"/>
+      <w:r>
+        <w:t>sql</w:t>
+      </w:r>
+      <w:proofErr w:type="spellEnd"/>
+      <w:r>
+        <w:t xml:space="preserve"> query that answers the question and displays the results in calendar format.</w:t>
       </w:r>
     </w:p>
     <w:p>
@@ -651,8 +977,17 @@
           <w:b/>
           <w:bCs/>
         </w:rPr>
-        <w:t>Finalized Requirements Update for Get_Info</w:t>
-      </w:r>
+        <w:t xml:space="preserve">Finalized Requirements Update for </w:t>
+      </w:r>
+      <w:proofErr w:type="spellStart"/>
+      <w:r>
+        <w:rPr>
+          <w:b/>
+          <w:bCs/>
+        </w:rPr>
+        <w:t>Get_Info</w:t>
+      </w:r>
+      <w:proofErr w:type="spellEnd"/>
     </w:p>
     <w:p>
       <w:r>
@@ -745,7 +1080,15 @@
         </w:numPr>
       </w:pPr>
       <w:r>
-        <w:t>Log the results of evaluation, including metadata like timestamps, referring pages, and ranking of relevance (True, False, NaN).</w:t>
+        <w:t xml:space="preserve">Log the results of evaluation, including metadata like timestamps, referring pages, and ranking of relevance (True, False, </w:t>
+      </w:r>
+      <w:proofErr w:type="spellStart"/>
+      <w:r>
+        <w:t>NaN</w:t>
+      </w:r>
+      <w:proofErr w:type="spellEnd"/>
+      <w:r>
+        <w:t>).</w:t>
       </w:r>
     </w:p>
     <w:p>
@@ -901,7 +1244,15 @@
         </w:numPr>
       </w:pPr>
       <w:r>
-        <w:t>For newly discovered URLs from the Google search:</w:t>
+        <w:t xml:space="preserve">For newly discovered URLs from </w:t>
+      </w:r>
+      <w:proofErr w:type="gramStart"/>
+      <w:r>
+        <w:t>the Google</w:t>
+      </w:r>
+      <w:proofErr w:type="gramEnd"/>
+      <w:r>
+        <w:t xml:space="preserve"> search:</w:t>
       </w:r>
     </w:p>
     <w:p>
@@ -1020,13 +1371,22 @@
           <w:numId w:val="3"/>
         </w:numPr>
       </w:pPr>
+      <w:proofErr w:type="spellStart"/>
       <w:r>
         <w:rPr>
           <w:b/>
           <w:bCs/>
         </w:rPr>
         <w:lastRenderedPageBreak/>
-        <w:t>NaN (Nonexistent)</w:t>
+        <w:t>NaN</w:t>
+      </w:r>
+      <w:proofErr w:type="spellEnd"/>
+      <w:r>
+        <w:rPr>
+          <w:b/>
+          <w:bCs/>
+        </w:rPr>
+        <w:t xml:space="preserve"> (Nonexistent)</w:t>
       </w:r>
       <w:r>
         <w:t>: Invalid or broken links.</w:t>
@@ -1258,7 +1618,15 @@
         <w:t>URL Metadata Table</w:t>
       </w:r>
       <w:r>
-        <w:t>: Logs details about each URL (e.g., address, status, relevance score, last visited date, referring URL, visit count, errors).</w:t>
+        <w:t xml:space="preserve">: Logs details about each URL (e.g., address, status, relevance score, last visited date, </w:t>
+      </w:r>
+      <w:proofErr w:type="gramStart"/>
+      <w:r>
+        <w:t>referring</w:t>
+      </w:r>
+      <w:proofErr w:type="gramEnd"/>
+      <w:r>
+        <w:t xml:space="preserve"> URL, visit count, errors).</w:t>
       </w:r>
     </w:p>
     <w:p>
@@ -1312,7 +1680,15 @@
         <w:t>Google Search Integration</w:t>
       </w:r>
       <w:r>
-        <w:t>: Use tools like SerpAPI or Google Programmable Search Engine to automate keyword searches and retrieve result URLs.</w:t>
+        <w:t xml:space="preserve">: Use tools like </w:t>
+      </w:r>
+      <w:proofErr w:type="spellStart"/>
+      <w:r>
+        <w:t>SerpAPI</w:t>
+      </w:r>
+      <w:proofErr w:type="spellEnd"/>
+      <w:r>
+        <w:t xml:space="preserve"> or Google Programmable Search Engine to automate keyword searches and retrieve result URLs.</w:t>
       </w:r>
     </w:p>
     <w:p>
@@ -1523,7 +1899,15 @@
         </w:numPr>
       </w:pPr>
       <w:r>
-        <w:t>Track and log how the system adapts to changes in website structures or invalid pages.</w:t>
+        <w:t xml:space="preserve">Track and </w:t>
+      </w:r>
+      <w:proofErr w:type="gramStart"/>
+      <w:r>
+        <w:t>log</w:t>
+      </w:r>
+      <w:proofErr w:type="gramEnd"/>
+      <w:r>
+        <w:t xml:space="preserve"> how the system adapts to changes in website structures or invalid pages.</w:t>
       </w:r>
     </w:p>
     <w:p>
@@ -1661,6 +2045,7 @@
       <w:r>
         <w:t xml:space="preserve">This update ensures the </w:t>
       </w:r>
+      <w:proofErr w:type="spellStart"/>
       <w:r>
         <w:rPr>
           <w:b/>
@@ -1668,6 +2053,7 @@
         </w:rPr>
         <w:t>Get_Info</w:t>
       </w:r>
+      <w:proofErr w:type="spellEnd"/>
       <w:r>
         <w:t xml:space="preserve"> system dynamically discovers and adapts to new content while maintaining a robust logging and evaluation mechanism. Let me know if additional refinements are required!</w:t>
       </w:r>
@@ -1683,7 +2069,15 @@
       </w:pPr>
       <w:r>
         <w:lastRenderedPageBreak/>
-        <w:t>Processing Order To Load Database</w:t>
+        <w:t xml:space="preserve">Processing Order </w:t>
+      </w:r>
+      <w:proofErr w:type="gramStart"/>
+      <w:r>
+        <w:t>To</w:t>
+      </w:r>
+      <w:proofErr w:type="gramEnd"/>
+      <w:r>
+        <w:t xml:space="preserve"> Load Database</w:t>
       </w:r>
     </w:p>
     <w:p>
@@ -1702,9 +2096,11 @@
           <w:numId w:val="20"/>
         </w:numPr>
       </w:pPr>
+      <w:proofErr w:type="spellStart"/>
       <w:r>
         <w:t>events_table_backup_and_drop</w:t>
       </w:r>
+      <w:proofErr w:type="spellEnd"/>
     </w:p>
     <w:p>
       <w:pPr>
@@ -1739,7 +2135,15 @@
         </w:numPr>
       </w:pPr>
       <w:r>
-        <w:t xml:space="preserve">Likely that the oauth screen will come up. </w:t>
+        <w:t xml:space="preserve">Likely that the </w:t>
+      </w:r>
+      <w:proofErr w:type="spellStart"/>
+      <w:r>
+        <w:t>oauth</w:t>
+      </w:r>
+      <w:proofErr w:type="spellEnd"/>
+      <w:r>
+        <w:t xml:space="preserve"> screen will come up. </w:t>
       </w:r>
       <w:r>
         <w:t>Run it first.</w:t>
@@ -1766,7 +2170,23 @@
         </w:numPr>
       </w:pPr>
       <w:r>
-        <w:t>try config[‘crawling’][‘headless]: True</w:t>
+        <w:t xml:space="preserve">try </w:t>
+      </w:r>
+      <w:proofErr w:type="gramStart"/>
+      <w:r>
+        <w:t>config[‘</w:t>
+      </w:r>
+      <w:proofErr w:type="gramEnd"/>
+      <w:r>
+        <w:t>crawling</w:t>
+      </w:r>
+      <w:proofErr w:type="gramStart"/>
+      <w:r>
+        <w:t>’][</w:t>
+      </w:r>
+      <w:proofErr w:type="gramEnd"/>
+      <w:r>
+        <w:t>‘headless]: True</w:t>
       </w:r>
     </w:p>
     <w:p>
@@ -1802,7 +2222,15 @@
         </w:numPr>
       </w:pPr>
       <w:r>
-        <w:t>Check and make sure there is something in that .csv after</w:t>
+        <w:t xml:space="preserve">Check and make sure there </w:t>
+      </w:r>
+      <w:proofErr w:type="gramStart"/>
+      <w:r>
+        <w:t>is</w:t>
+      </w:r>
+      <w:proofErr w:type="gramEnd"/>
+      <w:r>
+        <w:t xml:space="preserve"> something in that .csv after</w:t>
       </w:r>
       <w:r>
         <w:t xml:space="preserve"> you run this.</w:t>
@@ -1865,7 +2293,39 @@
         </w:numPr>
       </w:pPr>
       <w:r>
-        <w:t>reads config[‘input’][‘’edge_cases’] a .csv with odd urls. Check if first before running.</w:t>
+        <w:t xml:space="preserve">reads </w:t>
+      </w:r>
+      <w:proofErr w:type="gramStart"/>
+      <w:r>
+        <w:t>config[‘</w:t>
+      </w:r>
+      <w:proofErr w:type="gramEnd"/>
+      <w:r>
+        <w:t>input</w:t>
+      </w:r>
+      <w:proofErr w:type="gramStart"/>
+      <w:r>
+        <w:t>’][</w:t>
+      </w:r>
+      <w:proofErr w:type="gramEnd"/>
+      <w:r>
+        <w:t>‘’</w:t>
+      </w:r>
+      <w:proofErr w:type="spellStart"/>
+      <w:r>
+        <w:t>edge_cases</w:t>
+      </w:r>
+      <w:proofErr w:type="spellEnd"/>
+      <w:r>
+        <w:t xml:space="preserve">’] a .csv with odd </w:t>
+      </w:r>
+      <w:proofErr w:type="spellStart"/>
+      <w:r>
+        <w:t>urls</w:t>
+      </w:r>
+      <w:proofErr w:type="spellEnd"/>
+      <w:r>
+        <w:t>. Check if first before running.</w:t>
       </w:r>
       <w:r>
         <w:t xml:space="preserve"> </w:t>
@@ -1879,8 +2339,13 @@
           <w:numId w:val="20"/>
         </w:numPr>
       </w:pPr>
-      <w:r>
-        <w:t>Writes to the database</w:t>
+      <w:proofErr w:type="gramStart"/>
+      <w:r>
+        <w:t>Writes</w:t>
+      </w:r>
+      <w:proofErr w:type="gramEnd"/>
+      <w:r>
+        <w:t xml:space="preserve"> to the database</w:t>
       </w:r>
     </w:p>
     <w:p>
@@ -1904,7 +2369,35 @@
         </w:numPr>
       </w:pPr>
       <w:r>
-        <w:t>Likely that try config[‘crawling’][‘headless]: True</w:t>
+        <w:t xml:space="preserve">Likely </w:t>
+      </w:r>
+      <w:proofErr w:type="gramStart"/>
+      <w:r>
+        <w:t>that try</w:t>
+      </w:r>
+      <w:proofErr w:type="gramEnd"/>
+      <w:r>
+        <w:t xml:space="preserve"> config[‘crawling</w:t>
+      </w:r>
+      <w:proofErr w:type="gramStart"/>
+      <w:r>
+        <w:t>’][</w:t>
+      </w:r>
+      <w:proofErr w:type="gramEnd"/>
+      <w:r>
+        <w:t>‘headless]: True</w:t>
+      </w:r>
+    </w:p>
+    <w:p>
+      <w:pPr>
+        <w:pStyle w:val="ListParagraph"/>
+        <w:numPr>
+          <w:ilvl w:val="0"/>
+          <w:numId w:val="20"/>
+        </w:numPr>
+      </w:pPr>
+      <w:r>
+        <w:t>fb.py</w:t>
       </w:r>
     </w:p>
     <w:p>
@@ -1916,7 +2409,156 @@
         </w:numPr>
       </w:pPr>
       <w:r>
-        <w:t>ChatGPT wrote:</w:t>
+        <w:t xml:space="preserve">Need to change </w:t>
+      </w:r>
+      <w:proofErr w:type="gramStart"/>
+      <w:r>
+        <w:t>config[‘</w:t>
+      </w:r>
+      <w:proofErr w:type="gramEnd"/>
+      <w:r>
+        <w:t>crawling</w:t>
+      </w:r>
+      <w:proofErr w:type="gramStart"/>
+      <w:r>
+        <w:t>’][</w:t>
+      </w:r>
+      <w:proofErr w:type="gramEnd"/>
+      <w:r>
+        <w:t>‘headless’]: False. Facebook is just a pain in the ass.</w:t>
+      </w:r>
+    </w:p>
+    <w:p>
+      <w:pPr>
+        <w:pStyle w:val="ListParagraph"/>
+        <w:numPr>
+          <w:ilvl w:val="0"/>
+          <w:numId w:val="20"/>
+        </w:numPr>
+      </w:pPr>
+      <w:proofErr w:type="spellStart"/>
+      <w:r>
+        <w:t>backup_db</w:t>
+      </w:r>
+      <w:proofErr w:type="spellEnd"/>
+    </w:p>
+    <w:p>
+      <w:pPr>
+        <w:pStyle w:val="ListParagraph"/>
+        <w:numPr>
+          <w:ilvl w:val="1"/>
+          <w:numId w:val="20"/>
+        </w:numPr>
+      </w:pPr>
+      <w:proofErr w:type="gramStart"/>
+      <w:r>
+        <w:t>Takes</w:t>
+      </w:r>
+      <w:proofErr w:type="gramEnd"/>
+      <w:r>
+        <w:t xml:space="preserve"> a backup before I start deleting and updating </w:t>
+      </w:r>
+      <w:proofErr w:type="spellStart"/>
+      <w:r>
+        <w:t>en</w:t>
+      </w:r>
+      <w:proofErr w:type="spellEnd"/>
+      <w:r>
+        <w:t xml:space="preserve"> mass.</w:t>
+      </w:r>
+    </w:p>
+    <w:p>
+      <w:pPr>
+        <w:pStyle w:val="ListParagraph"/>
+        <w:numPr>
+          <w:ilvl w:val="0"/>
+          <w:numId w:val="20"/>
+        </w:numPr>
+      </w:pPr>
+      <w:r>
+        <w:t xml:space="preserve">db.py </w:t>
+      </w:r>
+    </w:p>
+    <w:p>
+      <w:pPr>
+        <w:pStyle w:val="ListParagraph"/>
+        <w:numPr>
+          <w:ilvl w:val="1"/>
+          <w:numId w:val="20"/>
+        </w:numPr>
+      </w:pPr>
+      <w:r>
+        <w:t xml:space="preserve">to </w:t>
+      </w:r>
+      <w:proofErr w:type="spellStart"/>
+      <w:r>
+        <w:t>dedup</w:t>
+      </w:r>
+      <w:proofErr w:type="spellEnd"/>
+      <w:r>
+        <w:t xml:space="preserve"> the database</w:t>
+      </w:r>
+    </w:p>
+    <w:p>
+      <w:pPr>
+        <w:pStyle w:val="ListParagraph"/>
+        <w:numPr>
+          <w:ilvl w:val="0"/>
+          <w:numId w:val="20"/>
+        </w:numPr>
+      </w:pPr>
+      <w:r>
+        <w:t>clean_up.py</w:t>
+      </w:r>
+    </w:p>
+    <w:p>
+      <w:pPr>
+        <w:pStyle w:val="ListParagraph"/>
+        <w:numPr>
+          <w:ilvl w:val="0"/>
+          <w:numId w:val="20"/>
+        </w:numPr>
+      </w:pPr>
+      <w:r>
+        <w:t>dedup_llm.py</w:t>
+      </w:r>
+    </w:p>
+    <w:p>
+      <w:pPr>
+        <w:pStyle w:val="ListParagraph"/>
+        <w:numPr>
+          <w:ilvl w:val="0"/>
+          <w:numId w:val="20"/>
+        </w:numPr>
+      </w:pPr>
+      <w:r>
+        <w:t>irrelevant_rows.py</w:t>
+      </w:r>
+    </w:p>
+    <w:p>
+      <w:pPr>
+        <w:pStyle w:val="ListParagraph"/>
+        <w:numPr>
+          <w:ilvl w:val="0"/>
+          <w:numId w:val="20"/>
+        </w:numPr>
+      </w:pPr>
+      <w:proofErr w:type="spellStart"/>
+      <w:r>
+        <w:t>db_maintenance</w:t>
+      </w:r>
+      <w:proofErr w:type="spellEnd"/>
+    </w:p>
+    <w:p>
+      <w:pPr>
+        <w:pStyle w:val="ListParagraph"/>
+        <w:numPr>
+          <w:ilvl w:val="1"/>
+          <w:numId w:val="20"/>
+        </w:numPr>
+      </w:pPr>
+      <w:r>
+        <w:t>app.py</w:t>
       </w:r>
     </w:p>
     <w:p>
@@ -1928,7 +2570,90 @@
         </w:numPr>
       </w:pPr>
       <w:r>
-        <w:t>The intent is that the main orchestration is done in scraper.py, which calls scraper_crawl.py as a subprocess for each crawl run. So, to run the entire workflow (including re-run checks and restoring temp files), you should run scraper.py. If you want to run a single crawl only, you can run scraper_crawl.py directly.</w:t>
+        <w:t>Check and make sure it is running fine on Render</w:t>
+      </w:r>
+    </w:p>
+    <w:p>
+      <w:pPr>
+        <w:pStyle w:val="ListParagraph"/>
+        <w:numPr>
+          <w:ilvl w:val="1"/>
+          <w:numId w:val="20"/>
+        </w:numPr>
+      </w:pPr>
+      <w:r>
+        <w:t>m</w:t>
+      </w:r>
+      <w:r>
+        <w:t>ain.py</w:t>
+      </w:r>
+    </w:p>
+    <w:p>
+      <w:pPr>
+        <w:pStyle w:val="ListParagraph"/>
+        <w:numPr>
+          <w:ilvl w:val="2"/>
+          <w:numId w:val="20"/>
+        </w:numPr>
+      </w:pPr>
+      <w:r>
+        <w:t>Check and make sure it is running fine on Render.</w:t>
+      </w:r>
+    </w:p>
+    <w:p>
+      <w:pPr>
+        <w:pStyle w:val="ListParagraph"/>
+        <w:numPr>
+          <w:ilvl w:val="1"/>
+          <w:numId w:val="20"/>
+        </w:numPr>
+      </w:pPr>
+      <w:r>
+        <w:t xml:space="preserve">backup local and </w:t>
+      </w:r>
+      <w:proofErr w:type="spellStart"/>
+      <w:r>
+        <w:t>psql</w:t>
+      </w:r>
+      <w:proofErr w:type="spellEnd"/>
+      <w:r>
+        <w:t xml:space="preserve"> to render.</w:t>
+      </w:r>
+    </w:p>
+    <w:p>
+      <w:pPr>
+        <w:pStyle w:val="ListParagraph"/>
+        <w:numPr>
+          <w:ilvl w:val="2"/>
+          <w:numId w:val="20"/>
+        </w:numPr>
+      </w:pPr>
+      <w:r>
+        <w:t>Commands are in Security folder.</w:t>
+      </w:r>
+    </w:p>
+    <w:p>
+      <w:pPr>
+        <w:pStyle w:val="ListParagraph"/>
+        <w:numPr>
+          <w:ilvl w:val="1"/>
+          <w:numId w:val="20"/>
+        </w:numPr>
+      </w:pPr>
+      <w:r>
+        <w:t>alter database for changing UTC to PST:</w:t>
+      </w:r>
+    </w:p>
+    <w:p>
+      <w:pPr>
+        <w:pStyle w:val="ListParagraph"/>
+        <w:numPr>
+          <w:ilvl w:val="2"/>
+          <w:numId w:val="20"/>
+        </w:numPr>
+      </w:pPr>
+      <w:r>
+        <w:t>commands are in Security folder</w:t>
       </w:r>
     </w:p>
     <w:p>
@@ -1939,8 +2664,13 @@
           <w:numId w:val="20"/>
         </w:numPr>
       </w:pPr>
-      <w:r>
-        <w:t>fb.py</w:t>
+      <w:proofErr w:type="spellStart"/>
+      <w:r>
+        <w:t>cron</w:t>
+      </w:r>
+      <w:proofErr w:type="spellEnd"/>
+      <w:r>
+        <w:t xml:space="preserve"> job</w:t>
       </w:r>
     </w:p>
     <w:p>
@@ -1952,19 +2682,36 @@
         </w:numPr>
       </w:pPr>
       <w:r>
-        <w:t>Need to change config[‘crawling’][‘headless’]: False. Facebook is just a pain in the ass.</w:t>
+        <w:t xml:space="preserve">open the editor for </w:t>
+      </w:r>
+      <w:proofErr w:type="spellStart"/>
+      <w:r>
+        <w:t>cron</w:t>
+      </w:r>
+      <w:proofErr w:type="spellEnd"/>
+      <w:r>
+        <w:t xml:space="preserve"> that lists the jobs to be run. Unfortunately, we will be using </w:t>
+      </w:r>
+      <w:proofErr w:type="gramStart"/>
+      <w:r>
+        <w:t>nano</w:t>
+      </w:r>
+      <w:proofErr w:type="gramEnd"/>
+      <w:r>
+        <w:t>.</w:t>
       </w:r>
     </w:p>
     <w:p>
       <w:pPr>
         <w:pStyle w:val="ListParagraph"/>
         <w:numPr>
-          <w:ilvl w:val="0"/>
+          <w:ilvl w:val="2"/>
           <w:numId w:val="20"/>
         </w:numPr>
       </w:pPr>
       <w:r>
-        <w:t>backup_db</w:t>
+        <w:lastRenderedPageBreak/>
+        <w:t>crontab -e</w:t>
       </w:r>
     </w:p>
     <w:p>
@@ -1975,92 +2722,13 @@
           <w:numId w:val="20"/>
         </w:numPr>
       </w:pPr>
-      <w:r>
-        <w:t>Takes a backup before I start deleting and updating en mass.</w:t>
-      </w:r>
-    </w:p>
-    <w:p>
-      <w:pPr>
-        <w:pStyle w:val="ListParagraph"/>
-        <w:numPr>
-          <w:ilvl w:val="0"/>
-          <w:numId w:val="20"/>
-        </w:numPr>
-      </w:pPr>
-      <w:r>
-        <w:t xml:space="preserve">db.py </w:t>
-      </w:r>
-    </w:p>
-    <w:p>
-      <w:pPr>
-        <w:pStyle w:val="ListParagraph"/>
-        <w:numPr>
-          <w:ilvl w:val="1"/>
-          <w:numId w:val="20"/>
-        </w:numPr>
-      </w:pPr>
-      <w:r>
-        <w:t>to dedup the database</w:t>
-      </w:r>
-    </w:p>
-    <w:p>
-      <w:pPr>
-        <w:pStyle w:val="ListParagraph"/>
-        <w:numPr>
-          <w:ilvl w:val="0"/>
-          <w:numId w:val="20"/>
-        </w:numPr>
-      </w:pPr>
-      <w:r>
-        <w:t>clean_up.py</w:t>
-      </w:r>
-    </w:p>
-    <w:p>
-      <w:pPr>
-        <w:pStyle w:val="ListParagraph"/>
-        <w:numPr>
-          <w:ilvl w:val="0"/>
-          <w:numId w:val="20"/>
-        </w:numPr>
-      </w:pPr>
-      <w:r>
-        <w:t>dedup_llm.py</w:t>
-      </w:r>
-    </w:p>
-    <w:p>
-      <w:pPr>
-        <w:pStyle w:val="ListParagraph"/>
-        <w:numPr>
-          <w:ilvl w:val="0"/>
-          <w:numId w:val="20"/>
-        </w:numPr>
-      </w:pPr>
-      <w:r>
-        <w:t>irrelevant_rows.py</w:t>
-      </w:r>
-    </w:p>
-    <w:p>
-      <w:pPr>
-        <w:pStyle w:val="ListParagraph"/>
-        <w:numPr>
-          <w:ilvl w:val="0"/>
-          <w:numId w:val="20"/>
-        </w:numPr>
-      </w:pPr>
-      <w:r>
-        <w:t>db_maintenance</w:t>
-      </w:r>
-    </w:p>
-    <w:p>
-      <w:pPr>
-        <w:pStyle w:val="ListParagraph"/>
-        <w:numPr>
-          <w:ilvl w:val="1"/>
-          <w:numId w:val="20"/>
-        </w:numPr>
-      </w:pPr>
-      <w:r>
-        <w:t>app.py</w:t>
+      <w:proofErr w:type="gramStart"/>
+      <w:r>
+        <w:t>this</w:t>
+      </w:r>
+      <w:proofErr w:type="gramEnd"/>
+      <w:r>
+        <w:t xml:space="preserve"> is the command that needs to be put into the file so that it will run</w:t>
       </w:r>
     </w:p>
     <w:p>
@@ -2072,143 +2740,47 @@
         </w:numPr>
       </w:pPr>
       <w:r>
-        <w:t>Check and make sure it is running fine on Render</w:t>
-      </w:r>
-    </w:p>
-    <w:p>
-      <w:pPr>
-        <w:pStyle w:val="ListParagraph"/>
-        <w:numPr>
-          <w:ilvl w:val="1"/>
-          <w:numId w:val="20"/>
-        </w:numPr>
-      </w:pPr>
-      <w:r>
-        <w:t>m</w:t>
-      </w:r>
-      <w:r>
-        <w:t>ain.py</w:t>
-      </w:r>
-    </w:p>
-    <w:p>
-      <w:pPr>
-        <w:pStyle w:val="ListParagraph"/>
-        <w:numPr>
-          <w:ilvl w:val="2"/>
-          <w:numId w:val="20"/>
-        </w:numPr>
-      </w:pPr>
-      <w:r>
-        <w:t>Check and make sure it is running fine on Render.</w:t>
-      </w:r>
-    </w:p>
-    <w:p>
-      <w:pPr>
-        <w:pStyle w:val="ListParagraph"/>
-        <w:numPr>
-          <w:ilvl w:val="1"/>
-          <w:numId w:val="20"/>
-        </w:numPr>
-      </w:pPr>
-      <w:r>
-        <w:t>backup local and psql to render.</w:t>
-      </w:r>
-    </w:p>
-    <w:p>
-      <w:pPr>
-        <w:pStyle w:val="ListParagraph"/>
-        <w:numPr>
-          <w:ilvl w:val="2"/>
-          <w:numId w:val="20"/>
-        </w:numPr>
-      </w:pPr>
-      <w:r>
-        <w:lastRenderedPageBreak/>
-        <w:t>Commands are in Security folder.</w:t>
-      </w:r>
-    </w:p>
-    <w:p>
-      <w:pPr>
-        <w:pStyle w:val="ListParagraph"/>
-        <w:numPr>
-          <w:ilvl w:val="1"/>
-          <w:numId w:val="20"/>
-        </w:numPr>
-      </w:pPr>
-      <w:r>
-        <w:t>alter database for changing UTC to PST:</w:t>
-      </w:r>
-    </w:p>
-    <w:p>
-      <w:pPr>
-        <w:pStyle w:val="ListParagraph"/>
-        <w:numPr>
-          <w:ilvl w:val="2"/>
-          <w:numId w:val="20"/>
-        </w:numPr>
-      </w:pPr>
-      <w:r>
-        <w:t>commands are in Security folder</w:t>
-      </w:r>
-    </w:p>
-    <w:p>
-      <w:pPr>
-        <w:pStyle w:val="ListParagraph"/>
-        <w:numPr>
-          <w:ilvl w:val="0"/>
-          <w:numId w:val="20"/>
-        </w:numPr>
-      </w:pPr>
-      <w:r>
-        <w:t>cron job</w:t>
-      </w:r>
-    </w:p>
-    <w:p>
-      <w:pPr>
-        <w:pStyle w:val="ListParagraph"/>
-        <w:numPr>
-          <w:ilvl w:val="1"/>
-          <w:numId w:val="20"/>
-        </w:numPr>
-      </w:pPr>
-      <w:r>
-        <w:t>open the editor for cron that lists the jobs to be run. Unfortunately, we will be using nano.</w:t>
-      </w:r>
-    </w:p>
-    <w:p>
-      <w:pPr>
-        <w:pStyle w:val="ListParagraph"/>
-        <w:numPr>
-          <w:ilvl w:val="2"/>
-          <w:numId w:val="20"/>
-        </w:numPr>
-      </w:pPr>
-      <w:r>
-        <w:t>crontab -e</w:t>
-      </w:r>
-    </w:p>
-    <w:p>
-      <w:pPr>
-        <w:pStyle w:val="ListParagraph"/>
-        <w:numPr>
-          <w:ilvl w:val="1"/>
-          <w:numId w:val="20"/>
-        </w:numPr>
-      </w:pPr>
-      <w:r>
-        <w:t>this is the command that needs to be put into the file so that it will run</w:t>
-      </w:r>
-    </w:p>
-    <w:p>
-      <w:pPr>
-        <w:pStyle w:val="ListParagraph"/>
-        <w:numPr>
-          <w:ilvl w:val="2"/>
-          <w:numId w:val="20"/>
-        </w:numPr>
-      </w:pPr>
-      <w:r>
-        <w:t>0 22 */2 * * cd /mnt/d/GitHub/socia_dance_app &amp;&amp; /usr/bin/python3 pipelines.py --mode 1 &gt;&gt; /mnt/d/GitHub/socia_dance_app/logs/</w:t>
+        <w:t>0 22 */2 * * cd /</w:t>
+      </w:r>
+      <w:proofErr w:type="spellStart"/>
+      <w:r>
+        <w:t>mnt</w:t>
+      </w:r>
+      <w:proofErr w:type="spellEnd"/>
+      <w:r>
+        <w:t>/d/GitHub/</w:t>
+      </w:r>
+      <w:proofErr w:type="spellStart"/>
+      <w:r>
+        <w:t>socia_dance_app</w:t>
+      </w:r>
+      <w:proofErr w:type="spellEnd"/>
+      <w:r>
+        <w:t xml:space="preserve"> &amp;&amp; /</w:t>
+      </w:r>
+      <w:proofErr w:type="spellStart"/>
+      <w:r>
+        <w:t>usr</w:t>
+      </w:r>
+      <w:proofErr w:type="spellEnd"/>
+      <w:r>
+        <w:t>/bin/python3 pipelines.py --mode 1 &gt;&gt; /</w:t>
+      </w:r>
+      <w:proofErr w:type="spellStart"/>
+      <w:r>
+        <w:t>mnt</w:t>
+      </w:r>
+      <w:proofErr w:type="spellEnd"/>
+      <w:r>
+        <w:t>/d/GitHub/</w:t>
+      </w:r>
+      <w:proofErr w:type="spellStart"/>
+      <w:r>
+        <w:t>socia_dance_app</w:t>
+      </w:r>
+      <w:proofErr w:type="spellEnd"/>
+      <w:r>
+        <w:t>/logs/</w:t>
       </w:r>
       <w:r>
         <w:t>cron_log</w:t>
@@ -2231,7 +2803,23 @@
     </w:p>
     <w:p>
       <w:r>
-        <w:t>NB, we want to do VLDA FIRST because they are copying everybody else’s events. So, their events are clobbering everybody else’s unless they are processed first. Then their version is killed by the deduplication.</w:t>
+        <w:t xml:space="preserve">NB, we want to do VLDA FIRST because they </w:t>
+      </w:r>
+      <w:proofErr w:type="gramStart"/>
+      <w:r>
+        <w:t>are copying</w:t>
+      </w:r>
+      <w:proofErr w:type="gramEnd"/>
+      <w:r>
+        <w:t xml:space="preserve"> everybody else’s events. So, their events are clobbering everybody </w:t>
+      </w:r>
+      <w:proofErr w:type="gramStart"/>
+      <w:r>
+        <w:t>else’s</w:t>
+      </w:r>
+      <w:proofErr w:type="gramEnd"/>
+      <w:r>
+        <w:t xml:space="preserve"> unless they are processed first. Then their version is killed by the deduplication.</w:t>
       </w:r>
     </w:p>
     <w:p>
@@ -2239,15 +2827,28 @@
         <w:pStyle w:val="Heading1"/>
       </w:pPr>
       <w:r>
-        <w:t>Fixes That Need To Be Done</w:t>
+        <w:t xml:space="preserve">Fixes That Need </w:t>
+      </w:r>
+      <w:proofErr w:type="gramStart"/>
+      <w:r>
+        <w:t>To</w:t>
+      </w:r>
+      <w:proofErr w:type="gramEnd"/>
+      <w:r>
+        <w:t xml:space="preserve"> Be Done</w:t>
       </w:r>
     </w:p>
     <w:p>
       <w:pPr>
         <w:pStyle w:val="Heading2"/>
       </w:pPr>
-      <w:r>
-        <w:t>Urls Table and How We Create, Update, and Use that</w:t>
+      <w:proofErr w:type="spellStart"/>
+      <w:r>
+        <w:t>Urls</w:t>
+      </w:r>
+      <w:proofErr w:type="spellEnd"/>
+      <w:r>
+        <w:t xml:space="preserve"> Table and How We Create, Update, and Use that</w:t>
       </w:r>
     </w:p>
     <w:p>
@@ -2259,7 +2860,31 @@
         </w:numPr>
       </w:pPr>
       <w:r>
-        <w:t xml:space="preserve">I mark an url as relevant based on keywords. However, 99% of the time, if there is no event there the first time you look at a relevant url, on subsequent visits it is likely that there will not be any events. So, it does not make a lot of sense to burden the application with constantly going back to these urls. </w:t>
+        <w:t xml:space="preserve">I mark an </w:t>
+      </w:r>
+      <w:proofErr w:type="spellStart"/>
+      <w:r>
+        <w:t>url</w:t>
+      </w:r>
+      <w:proofErr w:type="spellEnd"/>
+      <w:r>
+        <w:t xml:space="preserve"> as relevant based on keywords. However, 99% of the time, if there is no event there the first time you look at a relevant </w:t>
+      </w:r>
+      <w:proofErr w:type="spellStart"/>
+      <w:r>
+        <w:t>url</w:t>
+      </w:r>
+      <w:proofErr w:type="spellEnd"/>
+      <w:r>
+        <w:t xml:space="preserve">, on subsequent visits it is likely that there will not be any events. So, it does not make a lot of sense to burden the application with constantly going back to these </w:t>
+      </w:r>
+      <w:proofErr w:type="spellStart"/>
+      <w:r>
+        <w:t>urls</w:t>
+      </w:r>
+      <w:proofErr w:type="spellEnd"/>
+      <w:r>
+        <w:t xml:space="preserve">. </w:t>
       </w:r>
     </w:p>
     <w:p>
@@ -2271,7 +2896,15 @@
         </w:numPr>
       </w:pPr>
       <w:r>
-        <w:t xml:space="preserve">Perhaps once every 3 months depending on how much processing we have to do. This update cycle should probably be adjustable in the config file. </w:t>
+        <w:t xml:space="preserve">Perhaps once every 3 months depending on how much processing we </w:t>
+      </w:r>
+      <w:proofErr w:type="gramStart"/>
+      <w:r>
+        <w:t>have to</w:t>
+      </w:r>
+      <w:proofErr w:type="gramEnd"/>
+      <w:r>
+        <w:t xml:space="preserve"> do. This update cycle should probably be adjustable in the config file. </w:t>
       </w:r>
     </w:p>
     <w:p>
@@ -2283,7 +2916,15 @@
         </w:numPr>
       </w:pPr>
       <w:r>
-        <w:t xml:space="preserve">Anyways, I need to figure out how to do this. It is not difficult. Probably just need to put the code in for when it successfully finds an event to put the timestamp in a column for that. Probably best to do that on urls. </w:t>
+        <w:t xml:space="preserve">Anyways, I need to figure out how to do this. It is not difficult. Probably just need to put the code in for when it successfully finds an event to put the timestamp in a column for that. Probably best to do that on </w:t>
+      </w:r>
+      <w:proofErr w:type="spellStart"/>
+      <w:r>
+        <w:t>urls</w:t>
+      </w:r>
+      <w:proofErr w:type="spellEnd"/>
+      <w:r>
+        <w:t xml:space="preserve">. </w:t>
       </w:r>
     </w:p>
     <w:p>
@@ -2295,7 +2936,23 @@
         </w:numPr>
       </w:pPr>
       <w:r>
-        <w:t>The issue is that the urls table may be growing quite quickly now. I guess I could simply alter the table using pgadmin to add the column and adjust the code from there?</w:t>
+        <w:t xml:space="preserve">The issue is that the </w:t>
+      </w:r>
+      <w:proofErr w:type="spellStart"/>
+      <w:r>
+        <w:t>urls</w:t>
+      </w:r>
+      <w:proofErr w:type="spellEnd"/>
+      <w:r>
+        <w:t xml:space="preserve"> table may be growing quite quickly now. I guess I could simply alter the table using </w:t>
+      </w:r>
+      <w:proofErr w:type="spellStart"/>
+      <w:r>
+        <w:t>pgadmin</w:t>
+      </w:r>
+      <w:proofErr w:type="spellEnd"/>
+      <w:r>
+        <w:t xml:space="preserve"> to add the column and adjust the code from there?</w:t>
       </w:r>
     </w:p>
     <w:p>
@@ -2307,7 +2964,47 @@
         </w:numPr>
       </w:pPr>
       <w:r>
-        <w:t>We have a timestamp when we create the url. We do not have one when we update it. We should change the table to include a time_stamp_updated. Pretty easy just add the column and when you update the url or write to the url table, just add the column / update it. So, you will have a created timestamp and an updated timestamp columns.</w:t>
+        <w:t xml:space="preserve">We have a timestamp when we create the </w:t>
+      </w:r>
+      <w:proofErr w:type="spellStart"/>
+      <w:r>
+        <w:t>url</w:t>
+      </w:r>
+      <w:proofErr w:type="spellEnd"/>
+      <w:r>
+        <w:t xml:space="preserve">. We do not have one when we update it. We should change the table to include a </w:t>
+      </w:r>
+      <w:proofErr w:type="spellStart"/>
+      <w:r>
+        <w:t>time_stamp_updated</w:t>
+      </w:r>
+      <w:proofErr w:type="spellEnd"/>
+      <w:r>
+        <w:t xml:space="preserve">. Pretty easy just add the column and when you update the </w:t>
+      </w:r>
+      <w:proofErr w:type="spellStart"/>
+      <w:r>
+        <w:t>url</w:t>
+      </w:r>
+      <w:proofErr w:type="spellEnd"/>
+      <w:r>
+        <w:t xml:space="preserve"> or write to the </w:t>
+      </w:r>
+      <w:proofErr w:type="spellStart"/>
+      <w:r>
+        <w:t>url</w:t>
+      </w:r>
+      <w:proofErr w:type="spellEnd"/>
+      <w:r>
+        <w:t xml:space="preserve"> table, just add the column / update it. So, you will have a created timestamp and an updated timestamp </w:t>
+      </w:r>
+      <w:proofErr w:type="gramStart"/>
+      <w:r>
+        <w:t>columns</w:t>
+      </w:r>
+      <w:proofErr w:type="gramEnd"/>
+      <w:r>
+        <w:t>.</w:t>
       </w:r>
     </w:p>
     <w:p>
@@ -2319,7 +3016,15 @@
         </w:numPr>
       </w:pPr>
       <w:r>
-        <w:t>I have inconsistent column names between the urls and events tables. One if plural the other is not. These should be consistent in the code and in the tables. I think it would be better to make them all singular. Think about this. I suggest you ask ChatGPT.</w:t>
+        <w:t xml:space="preserve">I have inconsistent column names between the </w:t>
+      </w:r>
+      <w:proofErr w:type="spellStart"/>
+      <w:r>
+        <w:t>urls</w:t>
+      </w:r>
+      <w:proofErr w:type="spellEnd"/>
+      <w:r>
+        <w:t xml:space="preserve"> and events tables. One if plural the other is not. These should be consistent in the code and in the tables. I think it would be better to make them all singular. Think about this. I suggest you ask ChatGPT.</w:t>
       </w:r>
     </w:p>
     <w:p>
@@ -2331,8 +3036,13 @@
         </w:numPr>
       </w:pPr>
       <w:r>
-        <w:t># Check if the URL contains 'login' or groups not in url</w:t>
-      </w:r>
+        <w:t xml:space="preserve"># Check if the URL contains 'login' or groups not in </w:t>
+      </w:r>
+      <w:proofErr w:type="spellStart"/>
+      <w:r>
+        <w:t>url</w:t>
+      </w:r>
+      <w:proofErr w:type="spellEnd"/>
     </w:p>
     <w:p>
       <w:pPr>
@@ -2343,7 +3053,15 @@
         </w:numPr>
       </w:pPr>
       <w:r>
-        <w:t xml:space="preserve">            # I am pretty sure this is redundant but I will leave it here for now</w:t>
+        <w:t xml:space="preserve">            # I am pretty sure this is </w:t>
+      </w:r>
+      <w:proofErr w:type="gramStart"/>
+      <w:r>
+        <w:t>redundant</w:t>
+      </w:r>
+      <w:proofErr w:type="gramEnd"/>
+      <w:r>
+        <w:t xml:space="preserve"> but I will leave it here for now</w:t>
       </w:r>
     </w:p>
     <w:p>
@@ -2355,8 +3073,23 @@
         </w:numPr>
       </w:pPr>
       <w:r>
-        <w:lastRenderedPageBreak/>
-        <w:t xml:space="preserve">            if 'login' in url or '/groups/' not in url:</w:t>
+        <w:t xml:space="preserve">            if 'login' in </w:t>
+      </w:r>
+      <w:proofErr w:type="spellStart"/>
+      <w:r>
+        <w:t>url</w:t>
+      </w:r>
+      <w:proofErr w:type="spellEnd"/>
+      <w:r>
+        <w:t xml:space="preserve"> </w:t>
+      </w:r>
+      <w:proofErr w:type="gramStart"/>
+      <w:r>
+        <w:t>or '/</w:t>
+      </w:r>
+      <w:proofErr w:type="gramEnd"/>
+      <w:r>
+        <w:t>groups/' not in url:</w:t>
       </w:r>
     </w:p>
     <w:p>
@@ -2368,7 +3101,28 @@
         </w:numPr>
       </w:pPr>
       <w:r>
-        <w:t xml:space="preserve">                logging.info(f"def parse(): URL {url} marked as irrelevant due to Facebook login link.")</w:t>
+        <w:t xml:space="preserve">                </w:t>
+      </w:r>
+      <w:proofErr w:type="gramStart"/>
+      <w:r>
+        <w:t>logging.info(</w:t>
+      </w:r>
+      <w:proofErr w:type="spellStart"/>
+      <w:proofErr w:type="gramEnd"/>
+      <w:r>
+        <w:t>f"def</w:t>
+      </w:r>
+      <w:proofErr w:type="spellEnd"/>
+      <w:r>
+        <w:t xml:space="preserve"> parse(): URL {</w:t>
+      </w:r>
+      <w:proofErr w:type="spellStart"/>
+      <w:r>
+        <w:t>url</w:t>
+      </w:r>
+      <w:proofErr w:type="spellEnd"/>
+      <w:r>
+        <w:t>} marked as irrelevant due to Facebook login link.")</w:t>
       </w:r>
     </w:p>
     <w:p>
@@ -2380,7 +3134,44 @@
         </w:numPr>
       </w:pPr>
       <w:r>
-        <w:t xml:space="preserve">                update_url(url, update_other_links='No', relevant=False, increment_crawl_trys=0)</w:t>
+        <w:t xml:space="preserve">                </w:t>
+      </w:r>
+      <w:proofErr w:type="spellStart"/>
+      <w:r>
+        <w:t>update_</w:t>
+      </w:r>
+      <w:proofErr w:type="gramStart"/>
+      <w:r>
+        <w:t>url</w:t>
+      </w:r>
+      <w:proofErr w:type="spellEnd"/>
+      <w:r>
+        <w:t>(</w:t>
+      </w:r>
+      <w:proofErr w:type="spellStart"/>
+      <w:proofErr w:type="gramEnd"/>
+      <w:r>
+        <w:t>url</w:t>
+      </w:r>
+      <w:proofErr w:type="spellEnd"/>
+      <w:r>
+        <w:t xml:space="preserve">, </w:t>
+      </w:r>
+      <w:proofErr w:type="spellStart"/>
+      <w:r>
+        <w:t>update_other_links</w:t>
+      </w:r>
+      <w:proofErr w:type="spellEnd"/>
+      <w:r>
+        <w:t xml:space="preserve">='No', relevant=False, </w:t>
+      </w:r>
+      <w:proofErr w:type="spellStart"/>
+      <w:r>
+        <w:t>increment_crawl_trys</w:t>
+      </w:r>
+      <w:proofErr w:type="spellEnd"/>
+      <w:r>
+        <w:t>=0)</w:t>
       </w:r>
     </w:p>
     <w:p>
@@ -2392,7 +3183,15 @@
         </w:numPr>
       </w:pPr>
       <w:r>
-        <w:t xml:space="preserve">                return False</w:t>
+        <w:t xml:space="preserve">                </w:t>
+      </w:r>
+      <w:proofErr w:type="gramStart"/>
+      <w:r>
+        <w:t>return</w:t>
+      </w:r>
+      <w:proofErr w:type="gramEnd"/>
+      <w:r>
+        <w:t xml:space="preserve"> False</w:t>
       </w:r>
     </w:p>
     <w:p>
@@ -2400,6 +3199,7 @@
         <w:pStyle w:val="Heading2"/>
       </w:pPr>
       <w:r>
+        <w:lastRenderedPageBreak/>
         <w:t>Run Information</w:t>
       </w:r>
     </w:p>
@@ -2412,7 +3212,39 @@
         </w:numPr>
       </w:pPr>
       <w:r>
-        <w:t>We will need to keep run information. I suggest that we snap shot the config file. Pretty sure that yaml creates a dictionary that is dead easy to create a dataframe and then put that into a config table with a time_stamp. We will use that for post processing statistics and machine learning.</w:t>
+        <w:t xml:space="preserve">We will need to keep </w:t>
+      </w:r>
+      <w:proofErr w:type="gramStart"/>
+      <w:r>
+        <w:t>run</w:t>
+      </w:r>
+      <w:proofErr w:type="gramEnd"/>
+      <w:r>
+        <w:t xml:space="preserve"> information. I suggest that we </w:t>
+      </w:r>
+      <w:proofErr w:type="gramStart"/>
+      <w:r>
+        <w:t>snap shot</w:t>
+      </w:r>
+      <w:proofErr w:type="gramEnd"/>
+      <w:r>
+        <w:t xml:space="preserve"> the config file. Pretty sure that </w:t>
+      </w:r>
+      <w:proofErr w:type="spellStart"/>
+      <w:r>
+        <w:t>yaml</w:t>
+      </w:r>
+      <w:proofErr w:type="spellEnd"/>
+      <w:r>
+        <w:t xml:space="preserve"> creates a dictionary that is dead easy to create a dataframe and then put that into a config table with a </w:t>
+      </w:r>
+      <w:proofErr w:type="spellStart"/>
+      <w:r>
+        <w:t>time_stamp</w:t>
+      </w:r>
+      <w:proofErr w:type="spellEnd"/>
+      <w:r>
+        <w:t>. We will use that for post processing statistics and machine learning.</w:t>
       </w:r>
       <w:r>
         <w:t xml:space="preserve"> Only ebs.py and one other have run statistics.</w:t>
@@ -2427,13 +3259,42 @@
         </w:numPr>
       </w:pPr>
       <w:r>
-        <w:t>You should put the event and url count information that is being kept in output/</w:t>
+        <w:t xml:space="preserve">You should put the event and </w:t>
+      </w:r>
+      <w:proofErr w:type="spellStart"/>
+      <w:r>
+        <w:t>url</w:t>
+      </w:r>
+      <w:proofErr w:type="spellEnd"/>
+      <w:r>
+        <w:t xml:space="preserve"> count information that is being kept in output/</w:t>
       </w:r>
       <w:r>
         <w:t xml:space="preserve"> events_urls_diff.csv</w:t>
       </w:r>
       <w:r>
-        <w:t xml:space="preserve"> in the database. I think we could just append it to the runs table. We need to instrument the rest of the .pys with run statistics though.</w:t>
+        <w:t xml:space="preserve"> in the database. I think we could just append it to the runs table. We need to </w:t>
+      </w:r>
+      <w:proofErr w:type="gramStart"/>
+      <w:r>
+        <w:t>instrument</w:t>
+      </w:r>
+      <w:proofErr w:type="gramEnd"/>
+      <w:r>
+        <w:t xml:space="preserve"> the rest of </w:t>
+      </w:r>
+      <w:proofErr w:type="gramStart"/>
+      <w:r>
+        <w:t>the .</w:t>
+      </w:r>
+      <w:proofErr w:type="spellStart"/>
+      <w:r>
+        <w:t>pys</w:t>
+      </w:r>
+      <w:proofErr w:type="spellEnd"/>
+      <w:proofErr w:type="gramEnd"/>
+      <w:r>
+        <w:t xml:space="preserve"> with run statistics though.</w:t>
       </w:r>
     </w:p>
     <w:p>
@@ -2474,12 +3335,57 @@
     </w:p>
     <w:p>
       <w:r>
-        <w:t>I have gone over this a number of times. I get frustrated with my own code then I get it working, then it does not work. Then I come back and go over the available options. So, lets list them here and the next time (maybe this time) that this happens, I will just use one of them.</w:t>
-      </w:r>
-    </w:p>
-    <w:p>
-      <w:r>
-        <w:t xml:space="preserve">Apify – I am concerned about the cost to run this. The per event is not that bad. However, the compute cost seemed ridiculously high. They gave me $5 and it was used up on a trial and I swear I only got 5 events. That did not seem economic, but … it did look like it work. </w:t>
+        <w:t xml:space="preserve">I have gone over this </w:t>
+      </w:r>
+      <w:proofErr w:type="gramStart"/>
+      <w:r>
+        <w:t>a number of</w:t>
+      </w:r>
+      <w:proofErr w:type="gramEnd"/>
+      <w:r>
+        <w:t xml:space="preserve"> times. I get frustrated with my own </w:t>
+      </w:r>
+      <w:proofErr w:type="gramStart"/>
+      <w:r>
+        <w:t>code</w:t>
+      </w:r>
+      <w:proofErr w:type="gramEnd"/>
+      <w:r>
+        <w:t xml:space="preserve"> then I get it working, then it does not work. Then I come back and go over the available options. So, </w:t>
+      </w:r>
+      <w:proofErr w:type="gramStart"/>
+      <w:r>
+        <w:t>lets</w:t>
+      </w:r>
+      <w:proofErr w:type="gramEnd"/>
+      <w:r>
+        <w:t xml:space="preserve"> list them here and the next time (maybe this time) that this happens, I will just use one of them.</w:t>
+      </w:r>
+    </w:p>
+    <w:p>
+      <w:proofErr w:type="spellStart"/>
+      <w:r>
+        <w:t>Apify</w:t>
+      </w:r>
+      <w:proofErr w:type="spellEnd"/>
+      <w:r>
+        <w:t xml:space="preserve"> – I am concerned about the cost to run this. The per event is not that bad. However, the </w:t>
+      </w:r>
+      <w:proofErr w:type="gramStart"/>
+      <w:r>
+        <w:t>compute</w:t>
+      </w:r>
+      <w:proofErr w:type="gramEnd"/>
+      <w:r>
+        <w:t xml:space="preserve"> cost seemed ridiculously high. They gave me </w:t>
+      </w:r>
+      <w:proofErr w:type="gramStart"/>
+      <w:r>
+        <w:t>$5</w:t>
+      </w:r>
+      <w:proofErr w:type="gramEnd"/>
+      <w:r>
+        <w:t xml:space="preserve"> and it was used up on a trial and I swear I only got 5 events. That did not seem economic, but … it did look like it work. </w:t>
       </w:r>
     </w:p>
     <w:p>
@@ -2506,19 +3412,27 @@
       </w:r>
     </w:p>
     <w:p>
+      <w:proofErr w:type="spellStart"/>
       <w:r>
         <w:t>DanceBook</w:t>
       </w:r>
-    </w:p>
-    <w:p>
-      <w:r>
-        <w:lastRenderedPageBreak/>
+      <w:proofErr w:type="spellEnd"/>
+    </w:p>
+    <w:p>
+      <w:proofErr w:type="spellStart"/>
+      <w:r>
         <w:t>DanceNow</w:t>
       </w:r>
-    </w:p>
-    <w:p>
-      <w:r>
-        <w:t xml:space="preserve">DanceBrain - </w:t>
+      <w:proofErr w:type="spellEnd"/>
+    </w:p>
+    <w:p>
+      <w:proofErr w:type="spellStart"/>
+      <w:r>
+        <w:t>DanceBrain</w:t>
+      </w:r>
+      <w:proofErr w:type="spellEnd"/>
+      <w:r>
+        <w:t xml:space="preserve"> - </w:t>
       </w:r>
       <w:r>
         <w:t>dancebrain.io</w:t>
@@ -2528,6 +3442,7 @@
     <w:p/>
     <w:p>
       <w:r>
+        <w:lastRenderedPageBreak/>
         <w:t>scraper_check.py Design</w:t>
       </w:r>
     </w:p>

</xml_diff>

<commit_message>
Adjusted the pipeline to make it more robust by adding try and except blocks and wait times to db_maintenance.
</commit_message>
<xml_diff>
--- a/documentation/Design Document for Social Dance Calendar App.docx
+++ b/documentation/Design Document for Social Dance Calendar App.docx
@@ -121,15 +121,7 @@
         <w:t>. The second</w:t>
       </w:r>
       <w:r>
-        <w:t xml:space="preserve"> one is a web app that </w:t>
-      </w:r>
-      <w:proofErr w:type="gramStart"/>
-      <w:r>
-        <w:t>queries</w:t>
-      </w:r>
-      <w:proofErr w:type="gramEnd"/>
-      <w:r>
-        <w:t xml:space="preserve"> the database based on a chat interface on the web. </w:t>
+        <w:t xml:space="preserve"> one is a web app that queries the database based on a chat interface on the web. </w:t>
       </w:r>
       <w:proofErr w:type="spellStart"/>
       <w:proofErr w:type="gramStart"/>
@@ -3441,9 +3433,288 @@
     <w:p/>
     <w:p/>
     <w:p>
+      <w:pPr>
+        <w:pStyle w:val="Heading2"/>
+      </w:pPr>
       <w:r>
         <w:lastRenderedPageBreak/>
-        <w:t>scraper_check.py Design</w:t>
+        <w:t>MVP Next Steps</w:t>
+      </w:r>
+    </w:p>
+    <w:p>
+      <w:r>
+        <w:t xml:space="preserve">Now that you have a Minimum Viable Product (MVP), the next </w:t>
+      </w:r>
+      <w:proofErr w:type="gramStart"/>
+      <w:r>
+        <w:t>steps</w:t>
+      </w:r>
+      <w:proofErr w:type="gramEnd"/>
+      <w:r>
+        <w:t xml:space="preserve"> should focus on validating your idea, gathering feedback, and planning for growth. Here are some suggestions:</w:t>
+      </w:r>
+    </w:p>
+    <w:p>
+      <w:pPr>
+        <w:rPr>
+          <w:b/>
+          <w:bCs/>
+        </w:rPr>
+      </w:pPr>
+      <w:r>
+        <w:rPr>
+          <w:b/>
+          <w:bCs/>
+        </w:rPr>
+        <w:t>1. Gather and Analyze User Feedback</w:t>
+      </w:r>
+    </w:p>
+    <w:p>
+      <w:pPr>
+        <w:numPr>
+          <w:ilvl w:val="0"/>
+          <w:numId w:val="22"/>
+        </w:numPr>
+      </w:pPr>
+      <w:r>
+        <w:rPr>
+          <w:b/>
+          <w:bCs/>
+        </w:rPr>
+        <w:t>Beta Testing:</w:t>
+      </w:r>
+      <w:r>
+        <w:t xml:space="preserve"> Invite a small group of target users (e.g., local dancers, instructors, and enthusiasts) to test your app. Offer incentives for honest feedback.</w:t>
+      </w:r>
+    </w:p>
+    <w:p>
+      <w:pPr>
+        <w:numPr>
+          <w:ilvl w:val="0"/>
+          <w:numId w:val="22"/>
+        </w:numPr>
+      </w:pPr>
+      <w:r>
+        <w:rPr>
+          <w:b/>
+          <w:bCs/>
+        </w:rPr>
+        <w:t>Surveys and Interviews:</w:t>
+      </w:r>
+      <w:r>
+        <w:t xml:space="preserve"> Use surveys or one-on-one interviews to understand what users like and where improvements are needed.</w:t>
+      </w:r>
+    </w:p>
+    <w:p>
+      <w:pPr>
+        <w:numPr>
+          <w:ilvl w:val="0"/>
+          <w:numId w:val="22"/>
+        </w:numPr>
+      </w:pPr>
+      <w:r>
+        <w:rPr>
+          <w:b/>
+          <w:bCs/>
+        </w:rPr>
+        <w:t>Usage Data:</w:t>
+      </w:r>
+      <w:r>
+        <w:t xml:space="preserve"> Integrate analytics to monitor how users interact with your app, identifying friction points or features that need refinement.</w:t>
+      </w:r>
+    </w:p>
+    <w:p>
+      <w:pPr>
+        <w:rPr>
+          <w:b/>
+          <w:bCs/>
+        </w:rPr>
+      </w:pPr>
+      <w:r>
+        <w:rPr>
+          <w:b/>
+          <w:bCs/>
+        </w:rPr>
+        <w:t>2. Iterate and Improve</w:t>
+      </w:r>
+    </w:p>
+    <w:p>
+      <w:pPr>
+        <w:numPr>
+          <w:ilvl w:val="0"/>
+          <w:numId w:val="23"/>
+        </w:numPr>
+      </w:pPr>
+      <w:r>
+        <w:rPr>
+          <w:b/>
+          <w:bCs/>
+        </w:rPr>
+        <w:t>Bug Fixes and Enhancements:</w:t>
+      </w:r>
+      <w:r>
+        <w:t xml:space="preserve"> Address any issues that emerge from user testing. Prioritize fixes that affect the core functionality of connecting dancers or organizing events.</w:t>
+      </w:r>
+    </w:p>
+    <w:p>
+      <w:pPr>
+        <w:numPr>
+          <w:ilvl w:val="0"/>
+          <w:numId w:val="23"/>
+        </w:numPr>
+      </w:pPr>
+      <w:r>
+        <w:rPr>
+          <w:b/>
+          <w:bCs/>
+        </w:rPr>
+        <w:t>Feature Roadmap:</w:t>
+      </w:r>
+      <w:r>
+        <w:t xml:space="preserve"> Identify and plan additional features based on user feedback. For a social dance app, this could include features like event calendars, messaging, group creation, or integration with local dance studios.</w:t>
+      </w:r>
+    </w:p>
+    <w:p>
+      <w:pPr>
+        <w:rPr>
+          <w:b/>
+          <w:bCs/>
+        </w:rPr>
+      </w:pPr>
+      <w:r>
+        <w:rPr>
+          <w:b/>
+          <w:bCs/>
+        </w:rPr>
+        <w:t>3. Strengthen Your Community and Market Position</w:t>
+      </w:r>
+    </w:p>
+    <w:p>
+      <w:pPr>
+        <w:numPr>
+          <w:ilvl w:val="0"/>
+          <w:numId w:val="24"/>
+        </w:numPr>
+      </w:pPr>
+      <w:r>
+        <w:rPr>
+          <w:b/>
+          <w:bCs/>
+        </w:rPr>
+        <w:t>Marketing Strategy:</w:t>
+      </w:r>
+      <w:r>
+        <w:t xml:space="preserve"> Develop a marketing plan to attract early adopters. Leverage social media, local dance groups, and partnerships with dance studios.</w:t>
+      </w:r>
+    </w:p>
+    <w:p>
+      <w:pPr>
+        <w:numPr>
+          <w:ilvl w:val="0"/>
+          <w:numId w:val="24"/>
+        </w:numPr>
+      </w:pPr>
+      <w:r>
+        <w:rPr>
+          <w:b/>
+          <w:bCs/>
+        </w:rPr>
+        <w:t>Community Building:</w:t>
+      </w:r>
+      <w:r>
+        <w:t xml:space="preserve"> Engage with your audience through content, events, or workshops. Consider hosting local meetups or online sessions that bring the community together.</w:t>
+      </w:r>
+    </w:p>
+    <w:p>
+      <w:pPr>
+        <w:numPr>
+          <w:ilvl w:val="0"/>
+          <w:numId w:val="24"/>
+        </w:numPr>
+      </w:pPr>
+      <w:r>
+        <w:rPr>
+          <w:b/>
+          <w:bCs/>
+        </w:rPr>
+        <w:t>Partnerships:</w:t>
+      </w:r>
+      <w:r>
+        <w:t xml:space="preserve"> Reach out to dance instructors, studios, or event organizers to explore collaborations. These partnerships can help validate your app and drive user acquisition.</w:t>
+      </w:r>
+    </w:p>
+    <w:p>
+      <w:pPr>
+        <w:rPr>
+          <w:b/>
+          <w:bCs/>
+        </w:rPr>
+      </w:pPr>
+      <w:r>
+        <w:rPr>
+          <w:b/>
+          <w:bCs/>
+        </w:rPr>
+        <w:t>4. Plan for Scaling</w:t>
+      </w:r>
+    </w:p>
+    <w:p>
+      <w:pPr>
+        <w:numPr>
+          <w:ilvl w:val="0"/>
+          <w:numId w:val="25"/>
+        </w:numPr>
+      </w:pPr>
+      <w:r>
+        <w:rPr>
+          <w:b/>
+          <w:bCs/>
+        </w:rPr>
+        <w:t>Technical Infrastructure:</w:t>
+      </w:r>
+      <w:r>
+        <w:t xml:space="preserve"> Ensure your app’s backend can handle increased user activity. Plan for scalability if you see rapid growth.</w:t>
+      </w:r>
+    </w:p>
+    <w:p>
+      <w:pPr>
+        <w:numPr>
+          <w:ilvl w:val="0"/>
+          <w:numId w:val="25"/>
+        </w:numPr>
+      </w:pPr>
+      <w:r>
+        <w:rPr>
+          <w:b/>
+          <w:bCs/>
+        </w:rPr>
+        <w:t>Monetization:</w:t>
+      </w:r>
+      <w:r>
+        <w:t xml:space="preserve"> Explore monetization options such as premium features, advertising, or event sponsorships. Ensure your revenue strategy aligns with user expectations and community values.</w:t>
+      </w:r>
+    </w:p>
+    <w:p>
+      <w:pPr>
+        <w:numPr>
+          <w:ilvl w:val="0"/>
+          <w:numId w:val="25"/>
+        </w:numPr>
+      </w:pPr>
+      <w:r>
+        <w:rPr>
+          <w:b/>
+          <w:bCs/>
+        </w:rPr>
+        <w:t>Long-term Vision:</w:t>
+      </w:r>
+      <w:r>
+        <w:t xml:space="preserve"> Outline a roadmap that balances immediate user needs with future growth and additional features. Prioritize based on user impact and business value.</w:t>
+      </w:r>
+    </w:p>
+    <w:p>
+      <w:r>
+        <w:t>Taking these steps will help you refine your MVP into a product that not only meets the needs of your users but also stands out in the competitive market of social and event-driven apps.</w:t>
       </w:r>
     </w:p>
     <w:p/>
@@ -5207,6 +5478,602 @@
     </w:lvl>
   </w:abstractNum>
   <w:abstractNum w:abstractNumId="17" w15:restartNumberingAfterBreak="0">
+    <w:nsid w:val="63905178"/>
+    <w:multiLevelType w:val="multilevel"/>
+    <w:tmpl w:val="7F8827CC"/>
+    <w:lvl w:ilvl="0">
+      <w:start w:val="1"/>
+      <w:numFmt w:val="bullet"/>
+      <w:lvlText w:val=""/>
+      <w:lvlJc w:val="left"/>
+      <w:pPr>
+        <w:tabs>
+          <w:tab w:val="num" w:pos="720"/>
+        </w:tabs>
+        <w:ind w:left="720" w:hanging="360"/>
+      </w:pPr>
+      <w:rPr>
+        <w:rFonts w:ascii="Symbol" w:hAnsi="Symbol" w:hint="default"/>
+        <w:sz w:val="20"/>
+      </w:rPr>
+    </w:lvl>
+    <w:lvl w:ilvl="1" w:tentative="1">
+      <w:start w:val="1"/>
+      <w:numFmt w:val="bullet"/>
+      <w:lvlText w:val="o"/>
+      <w:lvlJc w:val="left"/>
+      <w:pPr>
+        <w:tabs>
+          <w:tab w:val="num" w:pos="1440"/>
+        </w:tabs>
+        <w:ind w:left="1440" w:hanging="360"/>
+      </w:pPr>
+      <w:rPr>
+        <w:rFonts w:ascii="Courier New" w:hAnsi="Courier New" w:hint="default"/>
+        <w:sz w:val="20"/>
+      </w:rPr>
+    </w:lvl>
+    <w:lvl w:ilvl="2" w:tentative="1">
+      <w:start w:val="1"/>
+      <w:numFmt w:val="bullet"/>
+      <w:lvlText w:val=""/>
+      <w:lvlJc w:val="left"/>
+      <w:pPr>
+        <w:tabs>
+          <w:tab w:val="num" w:pos="2160"/>
+        </w:tabs>
+        <w:ind w:left="2160" w:hanging="360"/>
+      </w:pPr>
+      <w:rPr>
+        <w:rFonts w:ascii="Wingdings" w:hAnsi="Wingdings" w:hint="default"/>
+        <w:sz w:val="20"/>
+      </w:rPr>
+    </w:lvl>
+    <w:lvl w:ilvl="3" w:tentative="1">
+      <w:start w:val="1"/>
+      <w:numFmt w:val="bullet"/>
+      <w:lvlText w:val=""/>
+      <w:lvlJc w:val="left"/>
+      <w:pPr>
+        <w:tabs>
+          <w:tab w:val="num" w:pos="2880"/>
+        </w:tabs>
+        <w:ind w:left="2880" w:hanging="360"/>
+      </w:pPr>
+      <w:rPr>
+        <w:rFonts w:ascii="Wingdings" w:hAnsi="Wingdings" w:hint="default"/>
+        <w:sz w:val="20"/>
+      </w:rPr>
+    </w:lvl>
+    <w:lvl w:ilvl="4" w:tentative="1">
+      <w:start w:val="1"/>
+      <w:numFmt w:val="bullet"/>
+      <w:lvlText w:val=""/>
+      <w:lvlJc w:val="left"/>
+      <w:pPr>
+        <w:tabs>
+          <w:tab w:val="num" w:pos="3600"/>
+        </w:tabs>
+        <w:ind w:left="3600" w:hanging="360"/>
+      </w:pPr>
+      <w:rPr>
+        <w:rFonts w:ascii="Wingdings" w:hAnsi="Wingdings" w:hint="default"/>
+        <w:sz w:val="20"/>
+      </w:rPr>
+    </w:lvl>
+    <w:lvl w:ilvl="5" w:tentative="1">
+      <w:start w:val="1"/>
+      <w:numFmt w:val="bullet"/>
+      <w:lvlText w:val=""/>
+      <w:lvlJc w:val="left"/>
+      <w:pPr>
+        <w:tabs>
+          <w:tab w:val="num" w:pos="4320"/>
+        </w:tabs>
+        <w:ind w:left="4320" w:hanging="360"/>
+      </w:pPr>
+      <w:rPr>
+        <w:rFonts w:ascii="Wingdings" w:hAnsi="Wingdings" w:hint="default"/>
+        <w:sz w:val="20"/>
+      </w:rPr>
+    </w:lvl>
+    <w:lvl w:ilvl="6" w:tentative="1">
+      <w:start w:val="1"/>
+      <w:numFmt w:val="bullet"/>
+      <w:lvlText w:val=""/>
+      <w:lvlJc w:val="left"/>
+      <w:pPr>
+        <w:tabs>
+          <w:tab w:val="num" w:pos="5040"/>
+        </w:tabs>
+        <w:ind w:left="5040" w:hanging="360"/>
+      </w:pPr>
+      <w:rPr>
+        <w:rFonts w:ascii="Wingdings" w:hAnsi="Wingdings" w:hint="default"/>
+        <w:sz w:val="20"/>
+      </w:rPr>
+    </w:lvl>
+    <w:lvl w:ilvl="7" w:tentative="1">
+      <w:start w:val="1"/>
+      <w:numFmt w:val="bullet"/>
+      <w:lvlText w:val=""/>
+      <w:lvlJc w:val="left"/>
+      <w:pPr>
+        <w:tabs>
+          <w:tab w:val="num" w:pos="5760"/>
+        </w:tabs>
+        <w:ind w:left="5760" w:hanging="360"/>
+      </w:pPr>
+      <w:rPr>
+        <w:rFonts w:ascii="Wingdings" w:hAnsi="Wingdings" w:hint="default"/>
+        <w:sz w:val="20"/>
+      </w:rPr>
+    </w:lvl>
+    <w:lvl w:ilvl="8" w:tentative="1">
+      <w:start w:val="1"/>
+      <w:numFmt w:val="bullet"/>
+      <w:lvlText w:val=""/>
+      <w:lvlJc w:val="left"/>
+      <w:pPr>
+        <w:tabs>
+          <w:tab w:val="num" w:pos="6480"/>
+        </w:tabs>
+        <w:ind w:left="6480" w:hanging="360"/>
+      </w:pPr>
+      <w:rPr>
+        <w:rFonts w:ascii="Wingdings" w:hAnsi="Wingdings" w:hint="default"/>
+        <w:sz w:val="20"/>
+      </w:rPr>
+    </w:lvl>
+  </w:abstractNum>
+  <w:abstractNum w:abstractNumId="18" w15:restartNumberingAfterBreak="0">
+    <w:nsid w:val="70540E45"/>
+    <w:multiLevelType w:val="multilevel"/>
+    <w:tmpl w:val="5544960A"/>
+    <w:lvl w:ilvl="0">
+      <w:start w:val="1"/>
+      <w:numFmt w:val="bullet"/>
+      <w:lvlText w:val=""/>
+      <w:lvlJc w:val="left"/>
+      <w:pPr>
+        <w:tabs>
+          <w:tab w:val="num" w:pos="720"/>
+        </w:tabs>
+        <w:ind w:left="720" w:hanging="360"/>
+      </w:pPr>
+      <w:rPr>
+        <w:rFonts w:ascii="Symbol" w:hAnsi="Symbol" w:hint="default"/>
+        <w:sz w:val="20"/>
+      </w:rPr>
+    </w:lvl>
+    <w:lvl w:ilvl="1" w:tentative="1">
+      <w:start w:val="1"/>
+      <w:numFmt w:val="bullet"/>
+      <w:lvlText w:val="o"/>
+      <w:lvlJc w:val="left"/>
+      <w:pPr>
+        <w:tabs>
+          <w:tab w:val="num" w:pos="1440"/>
+        </w:tabs>
+        <w:ind w:left="1440" w:hanging="360"/>
+      </w:pPr>
+      <w:rPr>
+        <w:rFonts w:ascii="Courier New" w:hAnsi="Courier New" w:hint="default"/>
+        <w:sz w:val="20"/>
+      </w:rPr>
+    </w:lvl>
+    <w:lvl w:ilvl="2" w:tentative="1">
+      <w:start w:val="1"/>
+      <w:numFmt w:val="bullet"/>
+      <w:lvlText w:val=""/>
+      <w:lvlJc w:val="left"/>
+      <w:pPr>
+        <w:tabs>
+          <w:tab w:val="num" w:pos="2160"/>
+        </w:tabs>
+        <w:ind w:left="2160" w:hanging="360"/>
+      </w:pPr>
+      <w:rPr>
+        <w:rFonts w:ascii="Wingdings" w:hAnsi="Wingdings" w:hint="default"/>
+        <w:sz w:val="20"/>
+      </w:rPr>
+    </w:lvl>
+    <w:lvl w:ilvl="3" w:tentative="1">
+      <w:start w:val="1"/>
+      <w:numFmt w:val="bullet"/>
+      <w:lvlText w:val=""/>
+      <w:lvlJc w:val="left"/>
+      <w:pPr>
+        <w:tabs>
+          <w:tab w:val="num" w:pos="2880"/>
+        </w:tabs>
+        <w:ind w:left="2880" w:hanging="360"/>
+      </w:pPr>
+      <w:rPr>
+        <w:rFonts w:ascii="Wingdings" w:hAnsi="Wingdings" w:hint="default"/>
+        <w:sz w:val="20"/>
+      </w:rPr>
+    </w:lvl>
+    <w:lvl w:ilvl="4" w:tentative="1">
+      <w:start w:val="1"/>
+      <w:numFmt w:val="bullet"/>
+      <w:lvlText w:val=""/>
+      <w:lvlJc w:val="left"/>
+      <w:pPr>
+        <w:tabs>
+          <w:tab w:val="num" w:pos="3600"/>
+        </w:tabs>
+        <w:ind w:left="3600" w:hanging="360"/>
+      </w:pPr>
+      <w:rPr>
+        <w:rFonts w:ascii="Wingdings" w:hAnsi="Wingdings" w:hint="default"/>
+        <w:sz w:val="20"/>
+      </w:rPr>
+    </w:lvl>
+    <w:lvl w:ilvl="5" w:tentative="1">
+      <w:start w:val="1"/>
+      <w:numFmt w:val="bullet"/>
+      <w:lvlText w:val=""/>
+      <w:lvlJc w:val="left"/>
+      <w:pPr>
+        <w:tabs>
+          <w:tab w:val="num" w:pos="4320"/>
+        </w:tabs>
+        <w:ind w:left="4320" w:hanging="360"/>
+      </w:pPr>
+      <w:rPr>
+        <w:rFonts w:ascii="Wingdings" w:hAnsi="Wingdings" w:hint="default"/>
+        <w:sz w:val="20"/>
+      </w:rPr>
+    </w:lvl>
+    <w:lvl w:ilvl="6" w:tentative="1">
+      <w:start w:val="1"/>
+      <w:numFmt w:val="bullet"/>
+      <w:lvlText w:val=""/>
+      <w:lvlJc w:val="left"/>
+      <w:pPr>
+        <w:tabs>
+          <w:tab w:val="num" w:pos="5040"/>
+        </w:tabs>
+        <w:ind w:left="5040" w:hanging="360"/>
+      </w:pPr>
+      <w:rPr>
+        <w:rFonts w:ascii="Wingdings" w:hAnsi="Wingdings" w:hint="default"/>
+        <w:sz w:val="20"/>
+      </w:rPr>
+    </w:lvl>
+    <w:lvl w:ilvl="7" w:tentative="1">
+      <w:start w:val="1"/>
+      <w:numFmt w:val="bullet"/>
+      <w:lvlText w:val=""/>
+      <w:lvlJc w:val="left"/>
+      <w:pPr>
+        <w:tabs>
+          <w:tab w:val="num" w:pos="5760"/>
+        </w:tabs>
+        <w:ind w:left="5760" w:hanging="360"/>
+      </w:pPr>
+      <w:rPr>
+        <w:rFonts w:ascii="Wingdings" w:hAnsi="Wingdings" w:hint="default"/>
+        <w:sz w:val="20"/>
+      </w:rPr>
+    </w:lvl>
+    <w:lvl w:ilvl="8" w:tentative="1">
+      <w:start w:val="1"/>
+      <w:numFmt w:val="bullet"/>
+      <w:lvlText w:val=""/>
+      <w:lvlJc w:val="left"/>
+      <w:pPr>
+        <w:tabs>
+          <w:tab w:val="num" w:pos="6480"/>
+        </w:tabs>
+        <w:ind w:left="6480" w:hanging="360"/>
+      </w:pPr>
+      <w:rPr>
+        <w:rFonts w:ascii="Wingdings" w:hAnsi="Wingdings" w:hint="default"/>
+        <w:sz w:val="20"/>
+      </w:rPr>
+    </w:lvl>
+  </w:abstractNum>
+  <w:abstractNum w:abstractNumId="19" w15:restartNumberingAfterBreak="0">
+    <w:nsid w:val="74F35085"/>
+    <w:multiLevelType w:val="multilevel"/>
+    <w:tmpl w:val="802A67C6"/>
+    <w:lvl w:ilvl="0">
+      <w:start w:val="1"/>
+      <w:numFmt w:val="bullet"/>
+      <w:lvlText w:val=""/>
+      <w:lvlJc w:val="left"/>
+      <w:pPr>
+        <w:tabs>
+          <w:tab w:val="num" w:pos="720"/>
+        </w:tabs>
+        <w:ind w:left="720" w:hanging="360"/>
+      </w:pPr>
+      <w:rPr>
+        <w:rFonts w:ascii="Symbol" w:hAnsi="Symbol" w:hint="default"/>
+        <w:sz w:val="20"/>
+      </w:rPr>
+    </w:lvl>
+    <w:lvl w:ilvl="1" w:tentative="1">
+      <w:start w:val="1"/>
+      <w:numFmt w:val="bullet"/>
+      <w:lvlText w:val="o"/>
+      <w:lvlJc w:val="left"/>
+      <w:pPr>
+        <w:tabs>
+          <w:tab w:val="num" w:pos="1440"/>
+        </w:tabs>
+        <w:ind w:left="1440" w:hanging="360"/>
+      </w:pPr>
+      <w:rPr>
+        <w:rFonts w:ascii="Courier New" w:hAnsi="Courier New" w:hint="default"/>
+        <w:sz w:val="20"/>
+      </w:rPr>
+    </w:lvl>
+    <w:lvl w:ilvl="2" w:tentative="1">
+      <w:start w:val="1"/>
+      <w:numFmt w:val="bullet"/>
+      <w:lvlText w:val=""/>
+      <w:lvlJc w:val="left"/>
+      <w:pPr>
+        <w:tabs>
+          <w:tab w:val="num" w:pos="2160"/>
+        </w:tabs>
+        <w:ind w:left="2160" w:hanging="360"/>
+      </w:pPr>
+      <w:rPr>
+        <w:rFonts w:ascii="Wingdings" w:hAnsi="Wingdings" w:hint="default"/>
+        <w:sz w:val="20"/>
+      </w:rPr>
+    </w:lvl>
+    <w:lvl w:ilvl="3" w:tentative="1">
+      <w:start w:val="1"/>
+      <w:numFmt w:val="bullet"/>
+      <w:lvlText w:val=""/>
+      <w:lvlJc w:val="left"/>
+      <w:pPr>
+        <w:tabs>
+          <w:tab w:val="num" w:pos="2880"/>
+        </w:tabs>
+        <w:ind w:left="2880" w:hanging="360"/>
+      </w:pPr>
+      <w:rPr>
+        <w:rFonts w:ascii="Wingdings" w:hAnsi="Wingdings" w:hint="default"/>
+        <w:sz w:val="20"/>
+      </w:rPr>
+    </w:lvl>
+    <w:lvl w:ilvl="4" w:tentative="1">
+      <w:start w:val="1"/>
+      <w:numFmt w:val="bullet"/>
+      <w:lvlText w:val=""/>
+      <w:lvlJc w:val="left"/>
+      <w:pPr>
+        <w:tabs>
+          <w:tab w:val="num" w:pos="3600"/>
+        </w:tabs>
+        <w:ind w:left="3600" w:hanging="360"/>
+      </w:pPr>
+      <w:rPr>
+        <w:rFonts w:ascii="Wingdings" w:hAnsi="Wingdings" w:hint="default"/>
+        <w:sz w:val="20"/>
+      </w:rPr>
+    </w:lvl>
+    <w:lvl w:ilvl="5" w:tentative="1">
+      <w:start w:val="1"/>
+      <w:numFmt w:val="bullet"/>
+      <w:lvlText w:val=""/>
+      <w:lvlJc w:val="left"/>
+      <w:pPr>
+        <w:tabs>
+          <w:tab w:val="num" w:pos="4320"/>
+        </w:tabs>
+        <w:ind w:left="4320" w:hanging="360"/>
+      </w:pPr>
+      <w:rPr>
+        <w:rFonts w:ascii="Wingdings" w:hAnsi="Wingdings" w:hint="default"/>
+        <w:sz w:val="20"/>
+      </w:rPr>
+    </w:lvl>
+    <w:lvl w:ilvl="6" w:tentative="1">
+      <w:start w:val="1"/>
+      <w:numFmt w:val="bullet"/>
+      <w:lvlText w:val=""/>
+      <w:lvlJc w:val="left"/>
+      <w:pPr>
+        <w:tabs>
+          <w:tab w:val="num" w:pos="5040"/>
+        </w:tabs>
+        <w:ind w:left="5040" w:hanging="360"/>
+      </w:pPr>
+      <w:rPr>
+        <w:rFonts w:ascii="Wingdings" w:hAnsi="Wingdings" w:hint="default"/>
+        <w:sz w:val="20"/>
+      </w:rPr>
+    </w:lvl>
+    <w:lvl w:ilvl="7" w:tentative="1">
+      <w:start w:val="1"/>
+      <w:numFmt w:val="bullet"/>
+      <w:lvlText w:val=""/>
+      <w:lvlJc w:val="left"/>
+      <w:pPr>
+        <w:tabs>
+          <w:tab w:val="num" w:pos="5760"/>
+        </w:tabs>
+        <w:ind w:left="5760" w:hanging="360"/>
+      </w:pPr>
+      <w:rPr>
+        <w:rFonts w:ascii="Wingdings" w:hAnsi="Wingdings" w:hint="default"/>
+        <w:sz w:val="20"/>
+      </w:rPr>
+    </w:lvl>
+    <w:lvl w:ilvl="8" w:tentative="1">
+      <w:start w:val="1"/>
+      <w:numFmt w:val="bullet"/>
+      <w:lvlText w:val=""/>
+      <w:lvlJc w:val="left"/>
+      <w:pPr>
+        <w:tabs>
+          <w:tab w:val="num" w:pos="6480"/>
+        </w:tabs>
+        <w:ind w:left="6480" w:hanging="360"/>
+      </w:pPr>
+      <w:rPr>
+        <w:rFonts w:ascii="Wingdings" w:hAnsi="Wingdings" w:hint="default"/>
+        <w:sz w:val="20"/>
+      </w:rPr>
+    </w:lvl>
+  </w:abstractNum>
+  <w:abstractNum w:abstractNumId="20" w15:restartNumberingAfterBreak="0">
+    <w:nsid w:val="779014C4"/>
+    <w:multiLevelType w:val="multilevel"/>
+    <w:tmpl w:val="D48CB4F2"/>
+    <w:lvl w:ilvl="0">
+      <w:start w:val="1"/>
+      <w:numFmt w:val="bullet"/>
+      <w:lvlText w:val=""/>
+      <w:lvlJc w:val="left"/>
+      <w:pPr>
+        <w:tabs>
+          <w:tab w:val="num" w:pos="720"/>
+        </w:tabs>
+        <w:ind w:left="720" w:hanging="360"/>
+      </w:pPr>
+      <w:rPr>
+        <w:rFonts w:ascii="Symbol" w:hAnsi="Symbol" w:hint="default"/>
+        <w:sz w:val="20"/>
+      </w:rPr>
+    </w:lvl>
+    <w:lvl w:ilvl="1" w:tentative="1">
+      <w:start w:val="1"/>
+      <w:numFmt w:val="bullet"/>
+      <w:lvlText w:val="o"/>
+      <w:lvlJc w:val="left"/>
+      <w:pPr>
+        <w:tabs>
+          <w:tab w:val="num" w:pos="1440"/>
+        </w:tabs>
+        <w:ind w:left="1440" w:hanging="360"/>
+      </w:pPr>
+      <w:rPr>
+        <w:rFonts w:ascii="Courier New" w:hAnsi="Courier New" w:hint="default"/>
+        <w:sz w:val="20"/>
+      </w:rPr>
+    </w:lvl>
+    <w:lvl w:ilvl="2" w:tentative="1">
+      <w:start w:val="1"/>
+      <w:numFmt w:val="bullet"/>
+      <w:lvlText w:val=""/>
+      <w:lvlJc w:val="left"/>
+      <w:pPr>
+        <w:tabs>
+          <w:tab w:val="num" w:pos="2160"/>
+        </w:tabs>
+        <w:ind w:left="2160" w:hanging="360"/>
+      </w:pPr>
+      <w:rPr>
+        <w:rFonts w:ascii="Wingdings" w:hAnsi="Wingdings" w:hint="default"/>
+        <w:sz w:val="20"/>
+      </w:rPr>
+    </w:lvl>
+    <w:lvl w:ilvl="3" w:tentative="1">
+      <w:start w:val="1"/>
+      <w:numFmt w:val="bullet"/>
+      <w:lvlText w:val=""/>
+      <w:lvlJc w:val="left"/>
+      <w:pPr>
+        <w:tabs>
+          <w:tab w:val="num" w:pos="2880"/>
+        </w:tabs>
+        <w:ind w:left="2880" w:hanging="360"/>
+      </w:pPr>
+      <w:rPr>
+        <w:rFonts w:ascii="Wingdings" w:hAnsi="Wingdings" w:hint="default"/>
+        <w:sz w:val="20"/>
+      </w:rPr>
+    </w:lvl>
+    <w:lvl w:ilvl="4" w:tentative="1">
+      <w:start w:val="1"/>
+      <w:numFmt w:val="bullet"/>
+      <w:lvlText w:val=""/>
+      <w:lvlJc w:val="left"/>
+      <w:pPr>
+        <w:tabs>
+          <w:tab w:val="num" w:pos="3600"/>
+        </w:tabs>
+        <w:ind w:left="3600" w:hanging="360"/>
+      </w:pPr>
+      <w:rPr>
+        <w:rFonts w:ascii="Wingdings" w:hAnsi="Wingdings" w:hint="default"/>
+        <w:sz w:val="20"/>
+      </w:rPr>
+    </w:lvl>
+    <w:lvl w:ilvl="5" w:tentative="1">
+      <w:start w:val="1"/>
+      <w:numFmt w:val="bullet"/>
+      <w:lvlText w:val=""/>
+      <w:lvlJc w:val="left"/>
+      <w:pPr>
+        <w:tabs>
+          <w:tab w:val="num" w:pos="4320"/>
+        </w:tabs>
+        <w:ind w:left="4320" w:hanging="360"/>
+      </w:pPr>
+      <w:rPr>
+        <w:rFonts w:ascii="Wingdings" w:hAnsi="Wingdings" w:hint="default"/>
+        <w:sz w:val="20"/>
+      </w:rPr>
+    </w:lvl>
+    <w:lvl w:ilvl="6" w:tentative="1">
+      <w:start w:val="1"/>
+      <w:numFmt w:val="bullet"/>
+      <w:lvlText w:val=""/>
+      <w:lvlJc w:val="left"/>
+      <w:pPr>
+        <w:tabs>
+          <w:tab w:val="num" w:pos="5040"/>
+        </w:tabs>
+        <w:ind w:left="5040" w:hanging="360"/>
+      </w:pPr>
+      <w:rPr>
+        <w:rFonts w:ascii="Wingdings" w:hAnsi="Wingdings" w:hint="default"/>
+        <w:sz w:val="20"/>
+      </w:rPr>
+    </w:lvl>
+    <w:lvl w:ilvl="7" w:tentative="1">
+      <w:start w:val="1"/>
+      <w:numFmt w:val="bullet"/>
+      <w:lvlText w:val=""/>
+      <w:lvlJc w:val="left"/>
+      <w:pPr>
+        <w:tabs>
+          <w:tab w:val="num" w:pos="5760"/>
+        </w:tabs>
+        <w:ind w:left="5760" w:hanging="360"/>
+      </w:pPr>
+      <w:rPr>
+        <w:rFonts w:ascii="Wingdings" w:hAnsi="Wingdings" w:hint="default"/>
+        <w:sz w:val="20"/>
+      </w:rPr>
+    </w:lvl>
+    <w:lvl w:ilvl="8" w:tentative="1">
+      <w:start w:val="1"/>
+      <w:numFmt w:val="bullet"/>
+      <w:lvlText w:val=""/>
+      <w:lvlJc w:val="left"/>
+      <w:pPr>
+        <w:tabs>
+          <w:tab w:val="num" w:pos="6480"/>
+        </w:tabs>
+        <w:ind w:left="6480" w:hanging="360"/>
+      </w:pPr>
+      <w:rPr>
+        <w:rFonts w:ascii="Wingdings" w:hAnsi="Wingdings" w:hint="default"/>
+        <w:sz w:val="20"/>
+      </w:rPr>
+    </w:lvl>
+  </w:abstractNum>
+  <w:abstractNum w:abstractNumId="21" w15:restartNumberingAfterBreak="0">
     <w:nsid w:val="7C830598"/>
     <w:multiLevelType w:val="multilevel"/>
     <w:tmpl w:val="8E6404B4"/>
@@ -5351,7 +6218,7 @@
       </w:rPr>
     </w:lvl>
   </w:abstractNum>
-  <w:abstractNum w:abstractNumId="18" w15:restartNumberingAfterBreak="0">
+  <w:abstractNum w:abstractNumId="22" w15:restartNumberingAfterBreak="0">
     <w:nsid w:val="7D661598"/>
     <w:multiLevelType w:val="hybridMultilevel"/>
     <w:tmpl w:val="0B343E4C"/>
@@ -5440,7 +6307,7 @@
       </w:pPr>
     </w:lvl>
   </w:abstractNum>
-  <w:abstractNum w:abstractNumId="19" w15:restartNumberingAfterBreak="0">
+  <w:abstractNum w:abstractNumId="23" w15:restartNumberingAfterBreak="0">
     <w:nsid w:val="7ECB107A"/>
     <w:multiLevelType w:val="hybridMultilevel"/>
     <w:tmpl w:val="A91895BC"/>
@@ -5529,7 +6396,7 @@
       </w:pPr>
     </w:lvl>
   </w:abstractNum>
-  <w:abstractNum w:abstractNumId="20" w15:restartNumberingAfterBreak="0">
+  <w:abstractNum w:abstractNumId="24" w15:restartNumberingAfterBreak="0">
     <w:nsid w:val="7F9955A4"/>
     <w:multiLevelType w:val="hybridMultilevel"/>
     <w:tmpl w:val="A91895BC"/>
@@ -5628,7 +6495,7 @@
     <w:abstractNumId w:val="8"/>
   </w:num>
   <w:num w:numId="4" w16cid:durableId="1985890848">
-    <w:abstractNumId w:val="17"/>
+    <w:abstractNumId w:val="21"/>
   </w:num>
   <w:num w:numId="5" w16cid:durableId="853499110">
     <w:abstractNumId w:val="1"/>
@@ -5652,10 +6519,10 @@
     <w:abstractNumId w:val="11"/>
   </w:num>
   <w:num w:numId="12" w16cid:durableId="247227450">
-    <w:abstractNumId w:val="19"/>
+    <w:abstractNumId w:val="23"/>
   </w:num>
   <w:num w:numId="13" w16cid:durableId="900678298">
-    <w:abstractNumId w:val="20"/>
+    <w:abstractNumId w:val="24"/>
   </w:num>
   <w:num w:numId="14" w16cid:durableId="1307055559">
     <w:abstractNumId w:val="9"/>
@@ -5673,13 +6540,25 @@
     <w:abstractNumId w:val="13"/>
   </w:num>
   <w:num w:numId="19" w16cid:durableId="203058216">
-    <w:abstractNumId w:val="18"/>
+    <w:abstractNumId w:val="22"/>
   </w:num>
   <w:num w:numId="20" w16cid:durableId="608271208">
     <w:abstractNumId w:val="0"/>
   </w:num>
   <w:num w:numId="21" w16cid:durableId="684597572">
     <w:abstractNumId w:val="3"/>
+  </w:num>
+  <w:num w:numId="22" w16cid:durableId="948240940">
+    <w:abstractNumId w:val="19"/>
+  </w:num>
+  <w:num w:numId="23" w16cid:durableId="192772593">
+    <w:abstractNumId w:val="20"/>
+  </w:num>
+  <w:num w:numId="24" w16cid:durableId="889802289">
+    <w:abstractNumId w:val="18"/>
+  </w:num>
+  <w:num w:numId="25" w16cid:durableId="124664732">
+    <w:abstractNumId w:val="17"/>
   </w:num>
 </w:numbering>
 </file>

</xml_diff>

<commit_message>
Added additional logic to app.py to deal with end user interaction issues.
</commit_message>
<xml_diff>
--- a/documentation/Design Document for Social Dance Calendar App.docx
+++ b/documentation/Design Document for Social Dance Calendar App.docx
@@ -27,15 +27,7 @@
     </w:p>
     <w:p>
       <w:r>
-        <w:t xml:space="preserve">Whenever you start looking for who is doing what in social dancing, you </w:t>
-      </w:r>
-      <w:proofErr w:type="gramStart"/>
-      <w:r>
-        <w:t>have to</w:t>
-      </w:r>
-      <w:proofErr w:type="gramEnd"/>
-      <w:r>
-        <w:t xml:space="preserve"> go to a large number of sites. The information is often outdated, incorrect, etc. People that are in that local area know the drill and where to go on the internet, but somebody coming in cold from the outside, does not. </w:t>
+        <w:t xml:space="preserve">Whenever you start looking for who is doing what in social dancing, you have to go to a large number of sites. The information is often outdated, incorrect, etc. People that are in that local area know the drill and where to go on the internet, but somebody coming in cold from the outside, does not. </w:t>
       </w:r>
     </w:p>
     <w:p/>
@@ -60,23 +52,7 @@
         <w:t xml:space="preserve">, provide those to a LLM to judge if there is content that is helpful for building this calendar. </w:t>
       </w:r>
       <w:r>
-        <w:t xml:space="preserve">The </w:t>
-      </w:r>
-      <w:proofErr w:type="gramStart"/>
-      <w:r>
-        <w:t>results</w:t>
-      </w:r>
-      <w:proofErr w:type="gramEnd"/>
-      <w:r>
-        <w:t xml:space="preserve"> of this judging process </w:t>
-      </w:r>
-      <w:proofErr w:type="gramStart"/>
-      <w:r>
-        <w:t>returns</w:t>
-      </w:r>
-      <w:proofErr w:type="gramEnd"/>
-      <w:r>
-        <w:t xml:space="preserve"> a JSON file that is then stored in a series of JSON tables. </w:t>
+        <w:t xml:space="preserve">The results of this judging process returns a JSON file that is then stored in a series of JSON tables. </w:t>
       </w:r>
       <w:r>
         <w:t xml:space="preserve">Then the app provides a report / calendar with the names, locations, times, description, and cost for the events. </w:t>
@@ -84,15 +60,7 @@
     </w:p>
     <w:p>
       <w:r>
-        <w:t xml:space="preserve">This </w:t>
-      </w:r>
-      <w:proofErr w:type="gramStart"/>
-      <w:r>
-        <w:t>actually 2</w:t>
-      </w:r>
-      <w:proofErr w:type="gramEnd"/>
-      <w:r>
-        <w:t xml:space="preserve"> different applications that work together. The first is the one that goes out and gets the information and populates the </w:t>
+        <w:t xml:space="preserve">This actually 2 different applications that work together. The first is the one that goes out and gets the information and populates the </w:t>
       </w:r>
       <w:proofErr w:type="spellStart"/>
       <w:r>
@@ -103,12 +71,10 @@
         <w:t xml:space="preserve"> tables. </w:t>
       </w:r>
       <w:proofErr w:type="spellStart"/>
-      <w:proofErr w:type="gramStart"/>
       <w:r>
         <w:t>Lets</w:t>
       </w:r>
       <w:proofErr w:type="spellEnd"/>
-      <w:proofErr w:type="gramEnd"/>
       <w:r>
         <w:t xml:space="preserve"> call that </w:t>
       </w:r>
@@ -124,12 +90,10 @@
         <w:t xml:space="preserve"> one is a web app that queries the database based on a chat interface on the web. </w:t>
       </w:r>
       <w:proofErr w:type="spellStart"/>
-      <w:proofErr w:type="gramStart"/>
       <w:r>
         <w:t>Lets</w:t>
       </w:r>
       <w:proofErr w:type="spellEnd"/>
-      <w:proofErr w:type="gramEnd"/>
       <w:r>
         <w:t xml:space="preserve"> call that </w:t>
       </w:r>
@@ -200,15 +164,7 @@
       </w:r>
       <w:proofErr w:type="spellEnd"/>
       <w:r>
-        <w:t xml:space="preserve"> </w:t>
-      </w:r>
-      <w:proofErr w:type="gramStart"/>
-      <w:r>
-        <w:t>in</w:t>
-      </w:r>
-      <w:proofErr w:type="gramEnd"/>
-      <w:r>
-        <w:t xml:space="preserve"> a </w:t>
+        <w:t xml:space="preserve"> in a </w:t>
       </w:r>
       <w:proofErr w:type="spellStart"/>
       <w:r>
@@ -246,15 +202,7 @@
         </w:numPr>
       </w:pPr>
       <w:r>
-        <w:t xml:space="preserve">List of keywords </w:t>
-      </w:r>
-      <w:proofErr w:type="gramStart"/>
-      <w:r>
-        <w:t>in</w:t>
-      </w:r>
-      <w:proofErr w:type="gramEnd"/>
-      <w:r>
-        <w:t xml:space="preserve"> a </w:t>
+        <w:t xml:space="preserve">List of keywords in a </w:t>
       </w:r>
       <w:proofErr w:type="spellStart"/>
       <w:r>
@@ -273,13 +221,8 @@
           <w:numId w:val="1"/>
         </w:numPr>
       </w:pPr>
-      <w:proofErr w:type="gramStart"/>
-      <w:r>
-        <w:t>First</w:t>
-      </w:r>
-      <w:proofErr w:type="gramEnd"/>
-      <w:r>
-        <w:t xml:space="preserve"> </w:t>
+      <w:r>
+        <w:t xml:space="preserve">First </w:t>
       </w:r>
       <w:r>
         <w:t>column</w:t>
@@ -291,15 +234,7 @@
         <w:t xml:space="preserve"> (city state country)</w:t>
       </w:r>
       <w:r>
-        <w:t xml:space="preserve">. </w:t>
-      </w:r>
-      <w:proofErr w:type="gramStart"/>
-      <w:r>
-        <w:t>Second</w:t>
-      </w:r>
-      <w:proofErr w:type="gramEnd"/>
-      <w:r>
-        <w:t xml:space="preserve"> </w:t>
+        <w:t xml:space="preserve">. Second </w:t>
       </w:r>
       <w:r>
         <w:t>column</w:t>
@@ -320,39 +255,21 @@
         <w:t xml:space="preserve"> search term. For example </w:t>
       </w:r>
       <w:r>
-        <w:t>salsa would be ‘salsa social dance events</w:t>
-      </w:r>
-      <w:proofErr w:type="gramStart"/>
-      <w:r>
-        <w:t xml:space="preserve">’ </w:t>
-      </w:r>
-      <w:r>
-        <w:t xml:space="preserve"> or</w:t>
-      </w:r>
-      <w:proofErr w:type="gramEnd"/>
-      <w:r>
-        <w:t xml:space="preserve"> </w:t>
+        <w:t xml:space="preserve">salsa would be ‘salsa social dance events’ </w:t>
+      </w:r>
+      <w:r>
+        <w:t xml:space="preserve"> or </w:t>
       </w:r>
       <w:proofErr w:type="spellStart"/>
-      <w:proofErr w:type="gramStart"/>
       <w:r>
         <w:t>what ever</w:t>
       </w:r>
       <w:proofErr w:type="spellEnd"/>
-      <w:proofErr w:type="gramEnd"/>
       <w:r>
         <w:t xml:space="preserve"> makes sense based on what we are searching for. For example, </w:t>
       </w:r>
       <w:r>
-        <w:t xml:space="preserve">running could be ‘running </w:t>
-      </w:r>
-      <w:proofErr w:type="gramStart"/>
-      <w:r>
-        <w:t>clubs’</w:t>
-      </w:r>
-      <w:proofErr w:type="gramEnd"/>
-      <w:r>
-        <w:t>.</w:t>
+        <w:t>running could be ‘running clubs’.</w:t>
       </w:r>
     </w:p>
     <w:p>
@@ -412,15 +329,7 @@
       </w:r>
       <w:proofErr w:type="spellEnd"/>
       <w:r>
-        <w:t xml:space="preserve">. It was quite stochastic. Sometimes good, sometimes terrible. With the same prompt, Google was not good either. I am </w:t>
-      </w:r>
-      <w:proofErr w:type="gramStart"/>
-      <w:r>
-        <w:t>pretty suspicious</w:t>
-      </w:r>
-      <w:proofErr w:type="gramEnd"/>
-      <w:r>
-        <w:t xml:space="preserve"> that what I need to do is create a </w:t>
+        <w:t xml:space="preserve">. It was quite stochastic. Sometimes good, sometimes terrible. With the same prompt, Google was not good either. I am pretty suspicious that what I need to do is create a </w:t>
       </w:r>
       <w:r>
         <w:t xml:space="preserve">series of keywords and then use Google NOT OpenAI to generate those </w:t>
@@ -499,15 +408,7 @@
         <w:t>Input</w:t>
       </w:r>
       <w:r>
-        <w:t xml:space="preserve"> comes a </w:t>
-      </w:r>
-      <w:proofErr w:type="gramStart"/>
-      <w:r>
-        <w:t>list</w:t>
-      </w:r>
-      <w:proofErr w:type="gramEnd"/>
-      <w:r>
-        <w:t xml:space="preserve"> </w:t>
+        <w:t xml:space="preserve"> comes a list </w:t>
       </w:r>
       <w:proofErr w:type="spellStart"/>
       <w:r>
@@ -534,15 +435,7 @@
         <w:t xml:space="preserve">We should default to today and one week from today. </w:t>
       </w:r>
       <w:r>
-        <w:t xml:space="preserve">The user could put their own date range in if they want. We would use </w:t>
-      </w:r>
-      <w:proofErr w:type="gramStart"/>
-      <w:r>
-        <w:t>a LLM</w:t>
-      </w:r>
-      <w:proofErr w:type="gramEnd"/>
-      <w:r>
-        <w:t xml:space="preserve"> to parse that. </w:t>
+        <w:t xml:space="preserve">The user could put their own date range in if they want. We would use a LLM to parse that. </w:t>
       </w:r>
     </w:p>
     <w:p/>
@@ -586,26 +479,13 @@
         <w:t>A function will be written that creates the output report.</w:t>
       </w:r>
       <w:r>
-        <w:t xml:space="preserve"> </w:t>
-      </w:r>
-      <w:proofErr w:type="gramStart"/>
-      <w:r>
-        <w:t>This</w:t>
-      </w:r>
-      <w:proofErr w:type="gramEnd"/>
-      <w:r>
-        <w:t xml:space="preserve"> queries the above tables. It has the chat interface from which it generates </w:t>
-      </w:r>
-      <w:proofErr w:type="gramStart"/>
-      <w:r>
-        <w:t xml:space="preserve">the </w:t>
+        <w:t xml:space="preserve"> This queries the above tables. It has the chat interface from which it generates the </w:t>
       </w:r>
       <w:proofErr w:type="spellStart"/>
       <w:r>
         <w:t>sql</w:t>
       </w:r>
       <w:proofErr w:type="spellEnd"/>
-      <w:proofErr w:type="gramEnd"/>
       <w:r>
         <w:t xml:space="preserve"> query.</w:t>
       </w:r>
@@ -683,31 +563,7 @@
     </w:p>
     <w:p>
       <w:r>
-        <w:t xml:space="preserve">I, Lindsay Moir, a </w:t>
-      </w:r>
-      <w:proofErr w:type="gramStart"/>
-      <w:r>
-        <w:t>69 year old</w:t>
-      </w:r>
-      <w:proofErr w:type="gramEnd"/>
-      <w:r>
-        <w:t xml:space="preserve"> male is the primary stakeholder. If this application is sufficiently accurate, comprehensive, and easy to use I will provide it to people initially in the Victoria, BC, Canada dance community to use. I will require it to make money at some point. There will be costs for hosting the application. I also need to generate some income and am getting </w:t>
-      </w:r>
-      <w:proofErr w:type="gramStart"/>
-      <w:r>
-        <w:t>fairly pessimistic</w:t>
-      </w:r>
-      <w:proofErr w:type="gramEnd"/>
-      <w:r>
-        <w:t xml:space="preserve"> that I will be able to find work in the data science area due to my age and preferences. I do not want to work a </w:t>
-      </w:r>
-      <w:proofErr w:type="gramStart"/>
-      <w:r>
-        <w:t>full time</w:t>
-      </w:r>
-      <w:proofErr w:type="gramEnd"/>
-      <w:r>
-        <w:t xml:space="preserve"> job.</w:t>
+        <w:t>I, Lindsay Moir, a 69 year old male is the primary stakeholder. If this application is sufficiently accurate, comprehensive, and easy to use I will provide it to people initially in the Victoria, BC, Canada dance community to use. I will require it to make money at some point. There will be costs for hosting the application. I also need to generate some income and am getting fairly pessimistic that I will be able to find work in the data science area due to my age and preferences. I do not want to work a full time job.</w:t>
       </w:r>
     </w:p>
     <w:p>
@@ -804,16 +660,11 @@
       <w:r>
         <w:t xml:space="preserve">Initially </w:t>
       </w:r>
-      <w:proofErr w:type="gramStart"/>
       <w:r>
         <w:t xml:space="preserve">the </w:t>
       </w:r>
       <w:r>
-        <w:t xml:space="preserve"> application</w:t>
-      </w:r>
-      <w:proofErr w:type="gramEnd"/>
-      <w:r>
-        <w:t xml:space="preserve"> </w:t>
+        <w:t xml:space="preserve"> application </w:t>
       </w:r>
       <w:r>
         <w:t>(</w:t>
@@ -827,15 +678,7 @@
         <w:t xml:space="preserve">) </w:t>
       </w:r>
       <w:r>
-        <w:t xml:space="preserve">will assume that their location that they are interested in </w:t>
-      </w:r>
-      <w:proofErr w:type="gramStart"/>
-      <w:r>
-        <w:t>is,</w:t>
-      </w:r>
-      <w:proofErr w:type="gramEnd"/>
-      <w:r>
-        <w:t xml:space="preserve"> the IP address that they are at. They will be asked to confirm that. </w:t>
+        <w:t xml:space="preserve">will assume that their location that they are interested in is, the IP address that they are at. They will be asked to confirm that. </w:t>
       </w:r>
     </w:p>
     <w:p>
@@ -850,18 +693,10 @@
         <w:t xml:space="preserve">Eventually during </w:t>
       </w:r>
       <w:r>
-        <w:t xml:space="preserve">this </w:t>
-      </w:r>
-      <w:proofErr w:type="gramStart"/>
-      <w:r>
-        <w:t xml:space="preserve">chat </w:t>
-      </w:r>
-      <w:r>
-        <w:t xml:space="preserve"> process</w:t>
-      </w:r>
-      <w:proofErr w:type="gramEnd"/>
-      <w:r>
-        <w:t xml:space="preserve"> of the user inputting text and the LLM prompting the user, I will have the name of the city, the province, and the country</w:t>
+        <w:t xml:space="preserve">this chat </w:t>
+      </w:r>
+      <w:r>
+        <w:t xml:space="preserve"> process of the user inputting text and the LLM prompting the user, I will have the name of the city, the province, and the country</w:t>
       </w:r>
       <w:r>
         <w:t>. I will have the activity that he /she is interested in (currently dance</w:t>
@@ -1236,15 +1071,7 @@
         </w:numPr>
       </w:pPr>
       <w:r>
-        <w:t xml:space="preserve">For newly discovered URLs from </w:t>
-      </w:r>
-      <w:proofErr w:type="gramStart"/>
-      <w:r>
-        <w:t>the Google</w:t>
-      </w:r>
-      <w:proofErr w:type="gramEnd"/>
-      <w:r>
-        <w:t xml:space="preserve"> search:</w:t>
+        <w:t>For newly discovered URLs from the Google search:</w:t>
       </w:r>
     </w:p>
     <w:p>
@@ -1610,15 +1437,7 @@
         <w:t>URL Metadata Table</w:t>
       </w:r>
       <w:r>
-        <w:t xml:space="preserve">: Logs details about each URL (e.g., address, status, relevance score, last visited date, </w:t>
-      </w:r>
-      <w:proofErr w:type="gramStart"/>
-      <w:r>
-        <w:t>referring</w:t>
-      </w:r>
-      <w:proofErr w:type="gramEnd"/>
-      <w:r>
-        <w:t xml:space="preserve"> URL, visit count, errors).</w:t>
+        <w:t>: Logs details about each URL (e.g., address, status, relevance score, last visited date, referring URL, visit count, errors).</w:t>
       </w:r>
     </w:p>
     <w:p>
@@ -1891,15 +1710,7 @@
         </w:numPr>
       </w:pPr>
       <w:r>
-        <w:t xml:space="preserve">Track and </w:t>
-      </w:r>
-      <w:proofErr w:type="gramStart"/>
-      <w:r>
-        <w:t>log</w:t>
-      </w:r>
-      <w:proofErr w:type="gramEnd"/>
-      <w:r>
-        <w:t xml:space="preserve"> how the system adapts to changes in website structures or invalid pages.</w:t>
+        <w:t>Track and log how the system adapts to changes in website structures or invalid pages.</w:t>
       </w:r>
     </w:p>
     <w:p>
@@ -2061,15 +1872,7 @@
       </w:pPr>
       <w:r>
         <w:lastRenderedPageBreak/>
-        <w:t xml:space="preserve">Processing Order </w:t>
-      </w:r>
-      <w:proofErr w:type="gramStart"/>
-      <w:r>
-        <w:t>To</w:t>
-      </w:r>
-      <w:proofErr w:type="gramEnd"/>
-      <w:r>
-        <w:t xml:space="preserve"> Load Database</w:t>
+        <w:t>Processing Order To Load Database</w:t>
       </w:r>
     </w:p>
     <w:p>
@@ -2162,23 +1965,7 @@
         </w:numPr>
       </w:pPr>
       <w:r>
-        <w:t xml:space="preserve">try </w:t>
-      </w:r>
-      <w:proofErr w:type="gramStart"/>
-      <w:r>
-        <w:t>config[‘</w:t>
-      </w:r>
-      <w:proofErr w:type="gramEnd"/>
-      <w:r>
-        <w:t>crawling</w:t>
-      </w:r>
-      <w:proofErr w:type="gramStart"/>
-      <w:r>
-        <w:t>’][</w:t>
-      </w:r>
-      <w:proofErr w:type="gramEnd"/>
-      <w:r>
-        <w:t>‘headless]: True</w:t>
+        <w:t>try config[‘crawling’][‘headless]: True</w:t>
       </w:r>
     </w:p>
     <w:p>
@@ -2214,15 +2001,7 @@
         </w:numPr>
       </w:pPr>
       <w:r>
-        <w:t xml:space="preserve">Check and make sure there </w:t>
-      </w:r>
-      <w:proofErr w:type="gramStart"/>
-      <w:r>
-        <w:t>is</w:t>
-      </w:r>
-      <w:proofErr w:type="gramEnd"/>
-      <w:r>
-        <w:t xml:space="preserve"> something in that .csv after</w:t>
+        <w:t>Check and make sure there is something in that .csv after</w:t>
       </w:r>
       <w:r>
         <w:t xml:space="preserve"> you run this.</w:t>
@@ -2285,23 +2064,7 @@
         </w:numPr>
       </w:pPr>
       <w:r>
-        <w:t xml:space="preserve">reads </w:t>
-      </w:r>
-      <w:proofErr w:type="gramStart"/>
-      <w:r>
-        <w:t>config[‘</w:t>
-      </w:r>
-      <w:proofErr w:type="gramEnd"/>
-      <w:r>
-        <w:t>input</w:t>
-      </w:r>
-      <w:proofErr w:type="gramStart"/>
-      <w:r>
-        <w:t>’][</w:t>
-      </w:r>
-      <w:proofErr w:type="gramEnd"/>
-      <w:r>
-        <w:t>‘’</w:t>
+        <w:t>reads config[‘input’][‘’</w:t>
       </w:r>
       <w:proofErr w:type="spellStart"/>
       <w:r>
@@ -2331,13 +2094,8 @@
           <w:numId w:val="20"/>
         </w:numPr>
       </w:pPr>
-      <w:proofErr w:type="gramStart"/>
-      <w:r>
-        <w:t>Writes</w:t>
-      </w:r>
-      <w:proofErr w:type="gramEnd"/>
-      <w:r>
-        <w:t xml:space="preserve"> to the database</w:t>
+      <w:r>
+        <w:t>Writes to the database</w:t>
       </w:r>
     </w:p>
     <w:p>
@@ -2361,23 +2119,7 @@
         </w:numPr>
       </w:pPr>
       <w:r>
-        <w:t xml:space="preserve">Likely </w:t>
-      </w:r>
-      <w:proofErr w:type="gramStart"/>
-      <w:r>
-        <w:t>that try</w:t>
-      </w:r>
-      <w:proofErr w:type="gramEnd"/>
-      <w:r>
-        <w:t xml:space="preserve"> config[‘crawling</w:t>
-      </w:r>
-      <w:proofErr w:type="gramStart"/>
-      <w:r>
-        <w:t>’][</w:t>
-      </w:r>
-      <w:proofErr w:type="gramEnd"/>
-      <w:r>
-        <w:t>‘headless]: True</w:t>
+        <w:t>Likely that try config[‘crawling’][‘headless]: True</w:t>
       </w:r>
     </w:p>
     <w:p>
@@ -2401,23 +2143,7 @@
         </w:numPr>
       </w:pPr>
       <w:r>
-        <w:t xml:space="preserve">Need to change </w:t>
-      </w:r>
-      <w:proofErr w:type="gramStart"/>
-      <w:r>
-        <w:t>config[‘</w:t>
-      </w:r>
-      <w:proofErr w:type="gramEnd"/>
-      <w:r>
-        <w:t>crawling</w:t>
-      </w:r>
-      <w:proofErr w:type="gramStart"/>
-      <w:r>
-        <w:t>’][</w:t>
-      </w:r>
-      <w:proofErr w:type="gramEnd"/>
-      <w:r>
-        <w:t>‘headless’]: False. Facebook is just a pain in the ass.</w:t>
+        <w:t>Need to change config[‘crawling’][‘headless’]: False. Facebook is just a pain in the ass.</w:t>
       </w:r>
     </w:p>
     <w:p>
@@ -2442,13 +2168,8 @@
           <w:numId w:val="20"/>
         </w:numPr>
       </w:pPr>
-      <w:proofErr w:type="gramStart"/>
-      <w:r>
-        <w:t>Takes</w:t>
-      </w:r>
-      <w:proofErr w:type="gramEnd"/>
-      <w:r>
-        <w:t xml:space="preserve"> a backup before I start deleting and updating </w:t>
+      <w:r>
+        <w:t xml:space="preserve">Takes a backup before I start deleting and updating </w:t>
       </w:r>
       <w:proofErr w:type="spellStart"/>
       <w:r>
@@ -2682,15 +2403,7 @@
       </w:r>
       <w:proofErr w:type="spellEnd"/>
       <w:r>
-        <w:t xml:space="preserve"> that lists the jobs to be run. Unfortunately, we will be using </w:t>
-      </w:r>
-      <w:proofErr w:type="gramStart"/>
-      <w:r>
-        <w:t>nano</w:t>
-      </w:r>
-      <w:proofErr w:type="gramEnd"/>
-      <w:r>
-        <w:t>.</w:t>
+        <w:t xml:space="preserve"> that lists the jobs to be run. Unfortunately, we will be using nano.</w:t>
       </w:r>
     </w:p>
     <w:p>
@@ -2714,13 +2427,8 @@
           <w:numId w:val="20"/>
         </w:numPr>
       </w:pPr>
-      <w:proofErr w:type="gramStart"/>
-      <w:r>
-        <w:t>this</w:t>
-      </w:r>
-      <w:proofErr w:type="gramEnd"/>
-      <w:r>
-        <w:t xml:space="preserve"> is the command that needs to be put into the file so that it will run</w:t>
+      <w:r>
+        <w:t>this is the command that needs to be put into the file so that it will run</w:t>
       </w:r>
     </w:p>
     <w:p>
@@ -2784,6 +2492,145 @@
         <w:t xml:space="preserve"> 2&gt;&amp;1</w:t>
       </w:r>
     </w:p>
+    <w:p>
+      <w:pPr>
+        <w:pStyle w:val="Heading2"/>
+      </w:pPr>
+      <w:r>
+        <w:t>Run Pipeline</w:t>
+      </w:r>
+    </w:p>
+    <w:p>
+      <w:r>
+        <w:t>./run_pipeline.sh</w:t>
+      </w:r>
+    </w:p>
+    <w:p>
+      <w:r>
+        <w:t>It will:</w:t>
+      </w:r>
+    </w:p>
+    <w:p>
+      <w:pPr>
+        <w:numPr>
+          <w:ilvl w:val="0"/>
+          <w:numId w:val="26"/>
+        </w:numPr>
+      </w:pPr>
+      <w:r>
+        <w:t xml:space="preserve">activate your </w:t>
+      </w:r>
+      <w:proofErr w:type="spellStart"/>
+      <w:r>
+        <w:t>openai</w:t>
+      </w:r>
+      <w:proofErr w:type="spellEnd"/>
+      <w:r>
+        <w:t xml:space="preserve"> environment</w:t>
+      </w:r>
+    </w:p>
+    <w:p>
+      <w:pPr>
+        <w:numPr>
+          <w:ilvl w:val="0"/>
+          <w:numId w:val="26"/>
+        </w:numPr>
+      </w:pPr>
+      <w:r>
+        <w:t xml:space="preserve">export the </w:t>
+      </w:r>
+      <w:proofErr w:type="spellStart"/>
+      <w:r>
+        <w:t>Prefect→Postgres</w:t>
+      </w:r>
+      <w:proofErr w:type="spellEnd"/>
+      <w:r>
+        <w:t xml:space="preserve"> URL</w:t>
+      </w:r>
+    </w:p>
+    <w:p>
+      <w:pPr>
+        <w:numPr>
+          <w:ilvl w:val="0"/>
+          <w:numId w:val="26"/>
+        </w:numPr>
+      </w:pPr>
+      <w:r>
+        <w:t>launch the Prefect server (if it isn’t already)</w:t>
+      </w:r>
+    </w:p>
+    <w:p>
+      <w:pPr>
+        <w:numPr>
+          <w:ilvl w:val="0"/>
+          <w:numId w:val="26"/>
+        </w:numPr>
+      </w:pPr>
+      <w:r>
+        <w:t>ensure the default work</w:t>
+      </w:r>
+      <w:r>
+        <w:noBreakHyphen/>
+        <w:t>pool exists</w:t>
+      </w:r>
+    </w:p>
+    <w:p>
+      <w:pPr>
+        <w:numPr>
+          <w:ilvl w:val="0"/>
+          <w:numId w:val="26"/>
+        </w:numPr>
+      </w:pPr>
+      <w:r>
+        <w:t>start a worker on that pool</w:t>
+      </w:r>
+    </w:p>
+    <w:p>
+      <w:pPr>
+        <w:numPr>
+          <w:ilvl w:val="0"/>
+          <w:numId w:val="26"/>
+        </w:numPr>
+      </w:pPr>
+      <w:r>
+        <w:t>register your dance</w:t>
+      </w:r>
+      <w:r>
+        <w:noBreakHyphen/>
+        <w:t>scoop</w:t>
+      </w:r>
+      <w:r>
+        <w:noBreakHyphen/>
+        <w:t>pipeline deployment</w:t>
+      </w:r>
+    </w:p>
+    <w:p>
+      <w:pPr>
+        <w:numPr>
+          <w:ilvl w:val="0"/>
+          <w:numId w:val="26"/>
+        </w:numPr>
+      </w:pPr>
+      <w:r>
+        <w:t>trigger one run of the pipeline</w:t>
+      </w:r>
+    </w:p>
+    <w:p>
+      <w:r>
+        <w:t xml:space="preserve">After that, you can monitor progress at </w:t>
+      </w:r>
+      <w:hyperlink r:id="rId5" w:tgtFrame="_new" w:history="1">
+        <w:r>
+          <w:rPr>
+            <w:rStyle w:val="Hyperlink"/>
+          </w:rPr>
+          <w:t>http://127.0.0.1:4200</w:t>
+        </w:r>
+      </w:hyperlink>
+      <w:r>
+        <w:t xml:space="preserve"> and your terminal logs in prefect-server.log and prefect-worker.log.</w:t>
+      </w:r>
+    </w:p>
     <w:p/>
     <w:p>
       <w:pPr>
@@ -2795,23 +2642,7 @@
     </w:p>
     <w:p>
       <w:r>
-        <w:t xml:space="preserve">NB, we want to do VLDA FIRST because they </w:t>
-      </w:r>
-      <w:proofErr w:type="gramStart"/>
-      <w:r>
-        <w:t>are copying</w:t>
-      </w:r>
-      <w:proofErr w:type="gramEnd"/>
-      <w:r>
-        <w:t xml:space="preserve"> everybody else’s events. So, their events are clobbering everybody </w:t>
-      </w:r>
-      <w:proofErr w:type="gramStart"/>
-      <w:r>
-        <w:t>else’s</w:t>
-      </w:r>
-      <w:proofErr w:type="gramEnd"/>
-      <w:r>
-        <w:t xml:space="preserve"> unless they are processed first. Then their version is killed by the deduplication.</w:t>
+        <w:t>NB, we want to do VLDA FIRST because they are copying everybody else’s events. So, their events are clobbering everybody else’s unless they are processed first. Then their version is killed by the deduplication.</w:t>
       </w:r>
     </w:p>
     <w:p>
@@ -2819,15 +2650,7 @@
         <w:pStyle w:val="Heading1"/>
       </w:pPr>
       <w:r>
-        <w:t xml:space="preserve">Fixes That Need </w:t>
-      </w:r>
-      <w:proofErr w:type="gramStart"/>
-      <w:r>
-        <w:t>To</w:t>
-      </w:r>
-      <w:proofErr w:type="gramEnd"/>
-      <w:r>
-        <w:t xml:space="preserve"> Be Done</w:t>
+        <w:t>Fixes That Need To Be Done</w:t>
       </w:r>
     </w:p>
     <w:p>
@@ -2888,15 +2711,7 @@
         </w:numPr>
       </w:pPr>
       <w:r>
-        <w:t xml:space="preserve">Perhaps once every 3 months depending on how much processing we </w:t>
-      </w:r>
-      <w:proofErr w:type="gramStart"/>
-      <w:r>
-        <w:t>have to</w:t>
-      </w:r>
-      <w:proofErr w:type="gramEnd"/>
-      <w:r>
-        <w:t xml:space="preserve"> do. This update cycle should probably be adjustable in the config file. </w:t>
+        <w:t xml:space="preserve">Perhaps once every 3 months depending on how much processing we have to do. This update cycle should probably be adjustable in the config file. </w:t>
       </w:r>
     </w:p>
     <w:p>
@@ -2928,6 +2743,7 @@
         </w:numPr>
       </w:pPr>
       <w:r>
+        <w:lastRenderedPageBreak/>
         <w:t xml:space="preserve">The issue is that the </w:t>
       </w:r>
       <w:proofErr w:type="spellStart"/>
@@ -2988,15 +2804,7 @@
       </w:r>
       <w:proofErr w:type="spellEnd"/>
       <w:r>
-        <w:t xml:space="preserve"> table, just add the column / update it. So, you will have a created timestamp and an updated timestamp </w:t>
-      </w:r>
-      <w:proofErr w:type="gramStart"/>
-      <w:r>
-        <w:t>columns</w:t>
-      </w:r>
-      <w:proofErr w:type="gramEnd"/>
-      <w:r>
-        <w:t>.</w:t>
+        <w:t xml:space="preserve"> table, just add the column / update it. So, you will have a created timestamp and an updated timestamp columns.</w:t>
       </w:r>
     </w:p>
     <w:p>
@@ -3045,15 +2853,7 @@
         </w:numPr>
       </w:pPr>
       <w:r>
-        <w:t xml:space="preserve">            # I am pretty sure this is </w:t>
-      </w:r>
-      <w:proofErr w:type="gramStart"/>
-      <w:r>
-        <w:t>redundant</w:t>
-      </w:r>
-      <w:proofErr w:type="gramEnd"/>
-      <w:r>
-        <w:t xml:space="preserve"> but I will leave it here for now</w:t>
+        <w:t xml:space="preserve">            # I am pretty sure this is redundant but I will leave it here for now</w:t>
       </w:r>
     </w:p>
     <w:p>
@@ -3073,15 +2873,7 @@
       </w:r>
       <w:proofErr w:type="spellEnd"/>
       <w:r>
-        <w:t xml:space="preserve"> </w:t>
-      </w:r>
-      <w:proofErr w:type="gramStart"/>
-      <w:r>
-        <w:t>or '/</w:t>
-      </w:r>
-      <w:proofErr w:type="gramEnd"/>
-      <w:r>
-        <w:t>groups/' not in url:</w:t>
+        <w:t xml:space="preserve"> or '/groups/' not in url:</w:t>
       </w:r>
     </w:p>
     <w:p>
@@ -3093,14 +2885,9 @@
         </w:numPr>
       </w:pPr>
       <w:r>
-        <w:t xml:space="preserve">                </w:t>
-      </w:r>
-      <w:proofErr w:type="gramStart"/>
-      <w:r>
-        <w:t>logging.info(</w:t>
+        <w:t xml:space="preserve">                logging.info(</w:t>
       </w:r>
       <w:proofErr w:type="spellStart"/>
-      <w:proofErr w:type="gramEnd"/>
       <w:r>
         <w:t>f"def</w:t>
       </w:r>
@@ -3130,18 +2917,13 @@
       </w:r>
       <w:proofErr w:type="spellStart"/>
       <w:r>
-        <w:t>update_</w:t>
-      </w:r>
-      <w:proofErr w:type="gramStart"/>
-      <w:r>
-        <w:t>url</w:t>
+        <w:t>update_url</w:t>
       </w:r>
       <w:proofErr w:type="spellEnd"/>
       <w:r>
         <w:t>(</w:t>
       </w:r>
       <w:proofErr w:type="spellStart"/>
-      <w:proofErr w:type="gramEnd"/>
       <w:r>
         <w:t>url</w:t>
       </w:r>
@@ -3175,15 +2957,7 @@
         </w:numPr>
       </w:pPr>
       <w:r>
-        <w:t xml:space="preserve">                </w:t>
-      </w:r>
-      <w:proofErr w:type="gramStart"/>
-      <w:r>
-        <w:t>return</w:t>
-      </w:r>
-      <w:proofErr w:type="gramEnd"/>
-      <w:r>
-        <w:t xml:space="preserve"> False</w:t>
+        <w:t xml:space="preserve">                return False</w:t>
       </w:r>
     </w:p>
     <w:p>
@@ -3191,7 +2965,6 @@
         <w:pStyle w:val="Heading2"/>
       </w:pPr>
       <w:r>
-        <w:lastRenderedPageBreak/>
         <w:t>Run Information</w:t>
       </w:r>
     </w:p>
@@ -3204,23 +2977,7 @@
         </w:numPr>
       </w:pPr>
       <w:r>
-        <w:t xml:space="preserve">We will need to keep </w:t>
-      </w:r>
-      <w:proofErr w:type="gramStart"/>
-      <w:r>
-        <w:t>run</w:t>
-      </w:r>
-      <w:proofErr w:type="gramEnd"/>
-      <w:r>
-        <w:t xml:space="preserve"> information. I suggest that we </w:t>
-      </w:r>
-      <w:proofErr w:type="gramStart"/>
-      <w:r>
-        <w:t>snap shot</w:t>
-      </w:r>
-      <w:proofErr w:type="gramEnd"/>
-      <w:r>
-        <w:t xml:space="preserve"> the config file. Pretty sure that </w:t>
+        <w:t xml:space="preserve">We will need to keep run information. I suggest that we snap shot the config file. Pretty sure that </w:t>
       </w:r>
       <w:proofErr w:type="spellStart"/>
       <w:r>
@@ -3265,26 +3022,13 @@
         <w:t xml:space="preserve"> events_urls_diff.csv</w:t>
       </w:r>
       <w:r>
-        <w:t xml:space="preserve"> in the database. I think we could just append it to the runs table. We need to </w:t>
-      </w:r>
-      <w:proofErr w:type="gramStart"/>
-      <w:r>
-        <w:t>instrument</w:t>
-      </w:r>
-      <w:proofErr w:type="gramEnd"/>
-      <w:r>
-        <w:t xml:space="preserve"> the rest of </w:t>
-      </w:r>
-      <w:proofErr w:type="gramStart"/>
-      <w:r>
-        <w:t>the .</w:t>
+        <w:t xml:space="preserve"> in the database. I think we could just append it to the runs table. We need to instrument the rest of the .</w:t>
       </w:r>
       <w:proofErr w:type="spellStart"/>
       <w:r>
         <w:t>pys</w:t>
       </w:r>
       <w:proofErr w:type="spellEnd"/>
-      <w:proofErr w:type="gramEnd"/>
       <w:r>
         <w:t xml:space="preserve"> with run statistics though.</w:t>
       </w:r>
@@ -3327,57 +3071,18 @@
     </w:p>
     <w:p>
       <w:r>
-        <w:t xml:space="preserve">I have gone over this </w:t>
-      </w:r>
-      <w:proofErr w:type="gramStart"/>
-      <w:r>
-        <w:t>a number of</w:t>
-      </w:r>
-      <w:proofErr w:type="gramEnd"/>
-      <w:r>
-        <w:t xml:space="preserve"> times. I get frustrated with my own </w:t>
-      </w:r>
-      <w:proofErr w:type="gramStart"/>
-      <w:r>
-        <w:t>code</w:t>
-      </w:r>
-      <w:proofErr w:type="gramEnd"/>
-      <w:r>
-        <w:t xml:space="preserve"> then I get it working, then it does not work. Then I come back and go over the available options. So, </w:t>
-      </w:r>
-      <w:proofErr w:type="gramStart"/>
-      <w:r>
-        <w:t>lets</w:t>
-      </w:r>
-      <w:proofErr w:type="gramEnd"/>
-      <w:r>
-        <w:t xml:space="preserve"> list them here and the next time (maybe this time) that this happens, I will just use one of them.</w:t>
+        <w:t>I have gone over this a number of times. I get frustrated with my own code then I get it working, then it does not work. Then I come back and go over the available options. So, lets list them here and the next time (maybe this time) that this happens, I will just use one of them.</w:t>
       </w:r>
     </w:p>
     <w:p>
       <w:proofErr w:type="spellStart"/>
       <w:r>
+        <w:lastRenderedPageBreak/>
         <w:t>Apify</w:t>
       </w:r>
       <w:proofErr w:type="spellEnd"/>
       <w:r>
-        <w:t xml:space="preserve"> – I am concerned about the cost to run this. The per event is not that bad. However, the </w:t>
-      </w:r>
-      <w:proofErr w:type="gramStart"/>
-      <w:r>
-        <w:t>compute</w:t>
-      </w:r>
-      <w:proofErr w:type="gramEnd"/>
-      <w:r>
-        <w:t xml:space="preserve"> cost seemed ridiculously high. They gave me </w:t>
-      </w:r>
-      <w:proofErr w:type="gramStart"/>
-      <w:r>
-        <w:t>$5</w:t>
-      </w:r>
-      <w:proofErr w:type="gramEnd"/>
-      <w:r>
-        <w:t xml:space="preserve"> and it was used up on a trial and I swear I only got 5 events. That did not seem economic, but … it did look like it work. </w:t>
+        <w:t xml:space="preserve"> – I am concerned about the cost to run this. The per event is not that bad. However, the compute cost seemed ridiculously high. They gave me $5 and it was used up on a trial and I swear I only got 5 events. That did not seem economic, but … it did look like it work. </w:t>
       </w:r>
     </w:p>
     <w:p>
@@ -3437,21 +3142,12 @@
         <w:pStyle w:val="Heading2"/>
       </w:pPr>
       <w:r>
-        <w:lastRenderedPageBreak/>
         <w:t>MVP Next Steps</w:t>
       </w:r>
     </w:p>
     <w:p>
       <w:r>
-        <w:t xml:space="preserve">Now that you have a Minimum Viable Product (MVP), the next </w:t>
-      </w:r>
-      <w:proofErr w:type="gramStart"/>
-      <w:r>
-        <w:t>steps</w:t>
-      </w:r>
-      <w:proofErr w:type="gramEnd"/>
-      <w:r>
-        <w:t xml:space="preserve"> should focus on validating your idea, gathering feedback, and planning for growth. Here are some suggestions:</w:t>
+        <w:t>Now that you have a Minimum Viable Product (MVP), the next steps should focus on validating your idea, gathering feedback, and planning for growth. Here are some suggestions:</w:t>
       </w:r>
     </w:p>
     <w:p>
@@ -3601,6 +3297,7 @@
           <w:b/>
           <w:bCs/>
         </w:rPr>
+        <w:lastRenderedPageBreak/>
         <w:t>Marketing Strategy:</w:t>
       </w:r>
       <w:r>
@@ -5478,6 +5175,155 @@
     </w:lvl>
   </w:abstractNum>
   <w:abstractNum w:abstractNumId="17" w15:restartNumberingAfterBreak="0">
+    <w:nsid w:val="60961548"/>
+    <w:multiLevelType w:val="multilevel"/>
+    <w:tmpl w:val="4E56BF58"/>
+    <w:lvl w:ilvl="0">
+      <w:start w:val="1"/>
+      <w:numFmt w:val="bullet"/>
+      <w:lvlText w:val=""/>
+      <w:lvlJc w:val="left"/>
+      <w:pPr>
+        <w:tabs>
+          <w:tab w:val="num" w:pos="720"/>
+        </w:tabs>
+        <w:ind w:left="720" w:hanging="360"/>
+      </w:pPr>
+      <w:rPr>
+        <w:rFonts w:ascii="Symbol" w:hAnsi="Symbol" w:hint="default"/>
+        <w:sz w:val="20"/>
+      </w:rPr>
+    </w:lvl>
+    <w:lvl w:ilvl="1" w:tentative="1">
+      <w:start w:val="1"/>
+      <w:numFmt w:val="bullet"/>
+      <w:lvlText w:val="o"/>
+      <w:lvlJc w:val="left"/>
+      <w:pPr>
+        <w:tabs>
+          <w:tab w:val="num" w:pos="1440"/>
+        </w:tabs>
+        <w:ind w:left="1440" w:hanging="360"/>
+      </w:pPr>
+      <w:rPr>
+        <w:rFonts w:ascii="Courier New" w:hAnsi="Courier New" w:hint="default"/>
+        <w:sz w:val="20"/>
+      </w:rPr>
+    </w:lvl>
+    <w:lvl w:ilvl="2" w:tentative="1">
+      <w:start w:val="1"/>
+      <w:numFmt w:val="bullet"/>
+      <w:lvlText w:val=""/>
+      <w:lvlJc w:val="left"/>
+      <w:pPr>
+        <w:tabs>
+          <w:tab w:val="num" w:pos="2160"/>
+        </w:tabs>
+        <w:ind w:left="2160" w:hanging="360"/>
+      </w:pPr>
+      <w:rPr>
+        <w:rFonts w:ascii="Wingdings" w:hAnsi="Wingdings" w:hint="default"/>
+        <w:sz w:val="20"/>
+      </w:rPr>
+    </w:lvl>
+    <w:lvl w:ilvl="3" w:tentative="1">
+      <w:start w:val="1"/>
+      <w:numFmt w:val="bullet"/>
+      <w:lvlText w:val=""/>
+      <w:lvlJc w:val="left"/>
+      <w:pPr>
+        <w:tabs>
+          <w:tab w:val="num" w:pos="2880"/>
+        </w:tabs>
+        <w:ind w:left="2880" w:hanging="360"/>
+      </w:pPr>
+      <w:rPr>
+        <w:rFonts w:ascii="Wingdings" w:hAnsi="Wingdings" w:hint="default"/>
+        <w:sz w:val="20"/>
+      </w:rPr>
+    </w:lvl>
+    <w:lvl w:ilvl="4" w:tentative="1">
+      <w:start w:val="1"/>
+      <w:numFmt w:val="bullet"/>
+      <w:lvlText w:val=""/>
+      <w:lvlJc w:val="left"/>
+      <w:pPr>
+        <w:tabs>
+          <w:tab w:val="num" w:pos="3600"/>
+        </w:tabs>
+        <w:ind w:left="3600" w:hanging="360"/>
+      </w:pPr>
+      <w:rPr>
+        <w:rFonts w:ascii="Wingdings" w:hAnsi="Wingdings" w:hint="default"/>
+        <w:sz w:val="20"/>
+      </w:rPr>
+    </w:lvl>
+    <w:lvl w:ilvl="5" w:tentative="1">
+      <w:start w:val="1"/>
+      <w:numFmt w:val="bullet"/>
+      <w:lvlText w:val=""/>
+      <w:lvlJc w:val="left"/>
+      <w:pPr>
+        <w:tabs>
+          <w:tab w:val="num" w:pos="4320"/>
+        </w:tabs>
+        <w:ind w:left="4320" w:hanging="360"/>
+      </w:pPr>
+      <w:rPr>
+        <w:rFonts w:ascii="Wingdings" w:hAnsi="Wingdings" w:hint="default"/>
+        <w:sz w:val="20"/>
+      </w:rPr>
+    </w:lvl>
+    <w:lvl w:ilvl="6" w:tentative="1">
+      <w:start w:val="1"/>
+      <w:numFmt w:val="bullet"/>
+      <w:lvlText w:val=""/>
+      <w:lvlJc w:val="left"/>
+      <w:pPr>
+        <w:tabs>
+          <w:tab w:val="num" w:pos="5040"/>
+        </w:tabs>
+        <w:ind w:left="5040" w:hanging="360"/>
+      </w:pPr>
+      <w:rPr>
+        <w:rFonts w:ascii="Wingdings" w:hAnsi="Wingdings" w:hint="default"/>
+        <w:sz w:val="20"/>
+      </w:rPr>
+    </w:lvl>
+    <w:lvl w:ilvl="7" w:tentative="1">
+      <w:start w:val="1"/>
+      <w:numFmt w:val="bullet"/>
+      <w:lvlText w:val=""/>
+      <w:lvlJc w:val="left"/>
+      <w:pPr>
+        <w:tabs>
+          <w:tab w:val="num" w:pos="5760"/>
+        </w:tabs>
+        <w:ind w:left="5760" w:hanging="360"/>
+      </w:pPr>
+      <w:rPr>
+        <w:rFonts w:ascii="Wingdings" w:hAnsi="Wingdings" w:hint="default"/>
+        <w:sz w:val="20"/>
+      </w:rPr>
+    </w:lvl>
+    <w:lvl w:ilvl="8" w:tentative="1">
+      <w:start w:val="1"/>
+      <w:numFmt w:val="bullet"/>
+      <w:lvlText w:val=""/>
+      <w:lvlJc w:val="left"/>
+      <w:pPr>
+        <w:tabs>
+          <w:tab w:val="num" w:pos="6480"/>
+        </w:tabs>
+        <w:ind w:left="6480" w:hanging="360"/>
+      </w:pPr>
+      <w:rPr>
+        <w:rFonts w:ascii="Wingdings" w:hAnsi="Wingdings" w:hint="default"/>
+        <w:sz w:val="20"/>
+      </w:rPr>
+    </w:lvl>
+  </w:abstractNum>
+  <w:abstractNum w:abstractNumId="18" w15:restartNumberingAfterBreak="0">
     <w:nsid w:val="63905178"/>
     <w:multiLevelType w:val="multilevel"/>
     <w:tmpl w:val="7F8827CC"/>
@@ -5626,7 +5472,7 @@
       </w:rPr>
     </w:lvl>
   </w:abstractNum>
-  <w:abstractNum w:abstractNumId="18" w15:restartNumberingAfterBreak="0">
+  <w:abstractNum w:abstractNumId="19" w15:restartNumberingAfterBreak="0">
     <w:nsid w:val="70540E45"/>
     <w:multiLevelType w:val="multilevel"/>
     <w:tmpl w:val="5544960A"/>
@@ -5775,7 +5621,7 @@
       </w:rPr>
     </w:lvl>
   </w:abstractNum>
-  <w:abstractNum w:abstractNumId="19" w15:restartNumberingAfterBreak="0">
+  <w:abstractNum w:abstractNumId="20" w15:restartNumberingAfterBreak="0">
     <w:nsid w:val="74F35085"/>
     <w:multiLevelType w:val="multilevel"/>
     <w:tmpl w:val="802A67C6"/>
@@ -5924,7 +5770,7 @@
       </w:rPr>
     </w:lvl>
   </w:abstractNum>
-  <w:abstractNum w:abstractNumId="20" w15:restartNumberingAfterBreak="0">
+  <w:abstractNum w:abstractNumId="21" w15:restartNumberingAfterBreak="0">
     <w:nsid w:val="779014C4"/>
     <w:multiLevelType w:val="multilevel"/>
     <w:tmpl w:val="D48CB4F2"/>
@@ -6073,7 +5919,7 @@
       </w:rPr>
     </w:lvl>
   </w:abstractNum>
-  <w:abstractNum w:abstractNumId="21" w15:restartNumberingAfterBreak="0">
+  <w:abstractNum w:abstractNumId="22" w15:restartNumberingAfterBreak="0">
     <w:nsid w:val="7C830598"/>
     <w:multiLevelType w:val="multilevel"/>
     <w:tmpl w:val="8E6404B4"/>
@@ -6218,7 +6064,7 @@
       </w:rPr>
     </w:lvl>
   </w:abstractNum>
-  <w:abstractNum w:abstractNumId="22" w15:restartNumberingAfterBreak="0">
+  <w:abstractNum w:abstractNumId="23" w15:restartNumberingAfterBreak="0">
     <w:nsid w:val="7D661598"/>
     <w:multiLevelType w:val="hybridMultilevel"/>
     <w:tmpl w:val="0B343E4C"/>
@@ -6307,7 +6153,7 @@
       </w:pPr>
     </w:lvl>
   </w:abstractNum>
-  <w:abstractNum w:abstractNumId="23" w15:restartNumberingAfterBreak="0">
+  <w:abstractNum w:abstractNumId="24" w15:restartNumberingAfterBreak="0">
     <w:nsid w:val="7ECB107A"/>
     <w:multiLevelType w:val="hybridMultilevel"/>
     <w:tmpl w:val="A91895BC"/>
@@ -6396,7 +6242,7 @@
       </w:pPr>
     </w:lvl>
   </w:abstractNum>
-  <w:abstractNum w:abstractNumId="24" w15:restartNumberingAfterBreak="0">
+  <w:abstractNum w:abstractNumId="25" w15:restartNumberingAfterBreak="0">
     <w:nsid w:val="7F9955A4"/>
     <w:multiLevelType w:val="hybridMultilevel"/>
     <w:tmpl w:val="A91895BC"/>
@@ -6495,7 +6341,7 @@
     <w:abstractNumId w:val="8"/>
   </w:num>
   <w:num w:numId="4" w16cid:durableId="1985890848">
-    <w:abstractNumId w:val="21"/>
+    <w:abstractNumId w:val="22"/>
   </w:num>
   <w:num w:numId="5" w16cid:durableId="853499110">
     <w:abstractNumId w:val="1"/>
@@ -6519,10 +6365,10 @@
     <w:abstractNumId w:val="11"/>
   </w:num>
   <w:num w:numId="12" w16cid:durableId="247227450">
-    <w:abstractNumId w:val="23"/>
+    <w:abstractNumId w:val="24"/>
   </w:num>
   <w:num w:numId="13" w16cid:durableId="900678298">
-    <w:abstractNumId w:val="24"/>
+    <w:abstractNumId w:val="25"/>
   </w:num>
   <w:num w:numId="14" w16cid:durableId="1307055559">
     <w:abstractNumId w:val="9"/>
@@ -6540,7 +6386,7 @@
     <w:abstractNumId w:val="13"/>
   </w:num>
   <w:num w:numId="19" w16cid:durableId="203058216">
-    <w:abstractNumId w:val="22"/>
+    <w:abstractNumId w:val="23"/>
   </w:num>
   <w:num w:numId="20" w16cid:durableId="608271208">
     <w:abstractNumId w:val="0"/>
@@ -6549,15 +6395,18 @@
     <w:abstractNumId w:val="3"/>
   </w:num>
   <w:num w:numId="22" w16cid:durableId="948240940">
+    <w:abstractNumId w:val="20"/>
+  </w:num>
+  <w:num w:numId="23" w16cid:durableId="192772593">
+    <w:abstractNumId w:val="21"/>
+  </w:num>
+  <w:num w:numId="24" w16cid:durableId="889802289">
     <w:abstractNumId w:val="19"/>
   </w:num>
-  <w:num w:numId="23" w16cid:durableId="192772593">
-    <w:abstractNumId w:val="20"/>
-  </w:num>
-  <w:num w:numId="24" w16cid:durableId="889802289">
+  <w:num w:numId="25" w16cid:durableId="124664732">
     <w:abstractNumId w:val="18"/>
   </w:num>
-  <w:num w:numId="25" w16cid:durableId="124664732">
+  <w:num w:numId="26" w16cid:durableId="578295644">
     <w:abstractNumId w:val="17"/>
   </w:num>
 </w:numbering>

</xml_diff>

<commit_message>
Login bug in ebs.py which caused me to update rd_ext.py login_to_website. Also, ebs.py was not reading in all keywords.
</commit_message>
<xml_diff>
--- a/documentation/Design Document for Social Dance Calendar App.docx
+++ b/documentation/Design Document for Social Dance Calendar App.docx
@@ -27,7 +27,23 @@
     </w:p>
     <w:p>
       <w:r>
-        <w:t xml:space="preserve">Whenever you start looking for who is doing what in social dancing, you have to go to a large number of sites. The information is often outdated, incorrect, etc. People that are in that local area know the drill and where to go on the internet, but somebody coming in cold from the outside, does not. </w:t>
+        <w:t xml:space="preserve">Whenever you start looking for who is doing what in social dancing, you </w:t>
+      </w:r>
+      <w:proofErr w:type="gramStart"/>
+      <w:r>
+        <w:t>have to</w:t>
+      </w:r>
+      <w:proofErr w:type="gramEnd"/>
+      <w:r>
+        <w:t xml:space="preserve"> go to </w:t>
+      </w:r>
+      <w:proofErr w:type="gramStart"/>
+      <w:r>
+        <w:t>a large number of</w:t>
+      </w:r>
+      <w:proofErr w:type="gramEnd"/>
+      <w:r>
+        <w:t xml:space="preserve"> sites. The information is often outdated, incorrect, etc. People that are in that local area know the drill and where to go on the internet, but somebody coming in cold from the outside, does not. </w:t>
       </w:r>
     </w:p>
     <w:p/>
@@ -52,7 +68,23 @@
         <w:t xml:space="preserve">, provide those to a LLM to judge if there is content that is helpful for building this calendar. </w:t>
       </w:r>
       <w:r>
-        <w:t xml:space="preserve">The results of this judging process returns a JSON file that is then stored in a series of JSON tables. </w:t>
+        <w:t xml:space="preserve">The </w:t>
+      </w:r>
+      <w:proofErr w:type="gramStart"/>
+      <w:r>
+        <w:t>results</w:t>
+      </w:r>
+      <w:proofErr w:type="gramEnd"/>
+      <w:r>
+        <w:t xml:space="preserve"> of this judging process </w:t>
+      </w:r>
+      <w:proofErr w:type="gramStart"/>
+      <w:r>
+        <w:t>returns</w:t>
+      </w:r>
+      <w:proofErr w:type="gramEnd"/>
+      <w:r>
+        <w:t xml:space="preserve"> a JSON file that is then stored in a series of JSON tables. </w:t>
       </w:r>
       <w:r>
         <w:t xml:space="preserve">Then the app provides a report / calendar with the names, locations, times, description, and cost for the events. </w:t>
@@ -60,7 +92,15 @@
     </w:p>
     <w:p>
       <w:r>
-        <w:t xml:space="preserve">This actually 2 different applications that work together. The first is the one that goes out and gets the information and populates the </w:t>
+        <w:t xml:space="preserve">This </w:t>
+      </w:r>
+      <w:proofErr w:type="gramStart"/>
+      <w:r>
+        <w:t>actually 2</w:t>
+      </w:r>
+      <w:proofErr w:type="gramEnd"/>
+      <w:r>
+        <w:t xml:space="preserve"> different applications that work together. The first is the one that goes out and gets the information and populates the </w:t>
       </w:r>
       <w:proofErr w:type="spellStart"/>
       <w:r>
@@ -71,10 +111,12 @@
         <w:t xml:space="preserve"> tables. </w:t>
       </w:r>
       <w:proofErr w:type="spellStart"/>
+      <w:proofErr w:type="gramStart"/>
       <w:r>
         <w:t>Lets</w:t>
       </w:r>
       <w:proofErr w:type="spellEnd"/>
+      <w:proofErr w:type="gramEnd"/>
       <w:r>
         <w:t xml:space="preserve"> call that </w:t>
       </w:r>
@@ -90,10 +132,12 @@
         <w:t xml:space="preserve"> one is a web app that queries the database based on a chat interface on the web. </w:t>
       </w:r>
       <w:proofErr w:type="spellStart"/>
+      <w:proofErr w:type="gramStart"/>
       <w:r>
         <w:t>Lets</w:t>
       </w:r>
       <w:proofErr w:type="spellEnd"/>
+      <w:proofErr w:type="gramEnd"/>
       <w:r>
         <w:t xml:space="preserve"> call that </w:t>
       </w:r>
@@ -164,7 +208,15 @@
       </w:r>
       <w:proofErr w:type="spellEnd"/>
       <w:r>
-        <w:t xml:space="preserve"> in a </w:t>
+        <w:t xml:space="preserve"> </w:t>
+      </w:r>
+      <w:proofErr w:type="gramStart"/>
+      <w:r>
+        <w:t>in</w:t>
+      </w:r>
+      <w:proofErr w:type="gramEnd"/>
+      <w:r>
+        <w:t xml:space="preserve"> a </w:t>
       </w:r>
       <w:proofErr w:type="spellStart"/>
       <w:r>
@@ -202,7 +254,15 @@
         </w:numPr>
       </w:pPr>
       <w:r>
-        <w:t xml:space="preserve">List of keywords in a </w:t>
+        <w:t xml:space="preserve">List of keywords </w:t>
+      </w:r>
+      <w:proofErr w:type="gramStart"/>
+      <w:r>
+        <w:t>in</w:t>
+      </w:r>
+      <w:proofErr w:type="gramEnd"/>
+      <w:r>
+        <w:t xml:space="preserve"> a </w:t>
       </w:r>
       <w:proofErr w:type="spellStart"/>
       <w:r>
@@ -221,8 +281,13 @@
           <w:numId w:val="1"/>
         </w:numPr>
       </w:pPr>
-      <w:r>
-        <w:t xml:space="preserve">First </w:t>
+      <w:proofErr w:type="gramStart"/>
+      <w:r>
+        <w:t>First</w:t>
+      </w:r>
+      <w:proofErr w:type="gramEnd"/>
+      <w:r>
+        <w:t xml:space="preserve"> </w:t>
       </w:r>
       <w:r>
         <w:t>column</w:t>
@@ -234,16 +299,32 @@
         <w:t xml:space="preserve"> (city state country)</w:t>
       </w:r>
       <w:r>
-        <w:t xml:space="preserve">. Second </w:t>
+        <w:t xml:space="preserve">. </w:t>
+      </w:r>
+      <w:proofErr w:type="gramStart"/>
+      <w:r>
+        <w:t>Second</w:t>
+      </w:r>
+      <w:proofErr w:type="gramEnd"/>
+      <w:r>
+        <w:t xml:space="preserve"> </w:t>
       </w:r>
       <w:r>
         <w:t>column</w:t>
       </w:r>
       <w:r>
-        <w:t xml:space="preserve"> should be the dance style</w:t>
-      </w:r>
-      <w:r>
-        <w:t xml:space="preserve">, the third </w:t>
+        <w:t xml:space="preserve"> should be the dance </w:t>
+      </w:r>
+      <w:proofErr w:type="gramStart"/>
+      <w:r>
+        <w:t>style</w:t>
+      </w:r>
+      <w:r>
+        <w:t>,</w:t>
+      </w:r>
+      <w:proofErr w:type="gramEnd"/>
+      <w:r>
+        <w:t xml:space="preserve"> the third </w:t>
       </w:r>
       <w:r>
         <w:t>column</w:t>
@@ -252,24 +333,50 @@
         <w:t xml:space="preserve"> should be the</w:t>
       </w:r>
       <w:r>
-        <w:t xml:space="preserve"> search term. For example </w:t>
-      </w:r>
-      <w:r>
-        <w:t xml:space="preserve">salsa would be ‘salsa social dance events’ </w:t>
-      </w:r>
-      <w:r>
-        <w:t xml:space="preserve"> or </w:t>
+        <w:t xml:space="preserve"> search term. For </w:t>
+      </w:r>
+      <w:proofErr w:type="gramStart"/>
+      <w:r>
+        <w:t>example</w:t>
+      </w:r>
+      <w:proofErr w:type="gramEnd"/>
+      <w:r>
+        <w:t xml:space="preserve"> </w:t>
+      </w:r>
+      <w:r>
+        <w:t>salsa would be ‘salsa social dance events</w:t>
+      </w:r>
+      <w:proofErr w:type="gramStart"/>
+      <w:r>
+        <w:t xml:space="preserve">’ </w:t>
+      </w:r>
+      <w:r>
+        <w:t xml:space="preserve"> or</w:t>
+      </w:r>
+      <w:proofErr w:type="gramEnd"/>
+      <w:r>
+        <w:t xml:space="preserve"> </w:t>
       </w:r>
       <w:proofErr w:type="spellStart"/>
+      <w:proofErr w:type="gramStart"/>
       <w:r>
         <w:t>what ever</w:t>
       </w:r>
       <w:proofErr w:type="spellEnd"/>
+      <w:proofErr w:type="gramEnd"/>
       <w:r>
         <w:t xml:space="preserve"> makes sense based on what we are searching for. For example, </w:t>
       </w:r>
       <w:r>
-        <w:t>running could be ‘running clubs’.</w:t>
+        <w:t xml:space="preserve">running could be ‘running </w:t>
+      </w:r>
+      <w:proofErr w:type="gramStart"/>
+      <w:r>
+        <w:t>clubs’</w:t>
+      </w:r>
+      <w:proofErr w:type="gramEnd"/>
+      <w:r>
+        <w:t>.</w:t>
       </w:r>
     </w:p>
     <w:p>
@@ -329,7 +436,15 @@
       </w:r>
       <w:proofErr w:type="spellEnd"/>
       <w:r>
-        <w:t xml:space="preserve">. It was quite stochastic. Sometimes good, sometimes terrible. With the same prompt, Google was not good either. I am pretty suspicious that what I need to do is create a </w:t>
+        <w:t xml:space="preserve">. It was quite stochastic. Sometimes good, sometimes terrible. With the same prompt, Google was not good either. I am </w:t>
+      </w:r>
+      <w:proofErr w:type="gramStart"/>
+      <w:r>
+        <w:t>pretty suspicious</w:t>
+      </w:r>
+      <w:proofErr w:type="gramEnd"/>
+      <w:r>
+        <w:t xml:space="preserve"> that what I need to do is create a </w:t>
       </w:r>
       <w:r>
         <w:t xml:space="preserve">series of keywords and then use Google NOT OpenAI to generate those </w:t>
@@ -408,7 +523,15 @@
         <w:t>Input</w:t>
       </w:r>
       <w:r>
-        <w:t xml:space="preserve"> comes a list </w:t>
+        <w:t xml:space="preserve"> comes a </w:t>
+      </w:r>
+      <w:proofErr w:type="gramStart"/>
+      <w:r>
+        <w:t>list</w:t>
+      </w:r>
+      <w:proofErr w:type="gramEnd"/>
+      <w:r>
+        <w:t xml:space="preserve"> </w:t>
       </w:r>
       <w:proofErr w:type="spellStart"/>
       <w:r>
@@ -435,7 +558,15 @@
         <w:t xml:space="preserve">We should default to today and one week from today. </w:t>
       </w:r>
       <w:r>
-        <w:t xml:space="preserve">The user could put their own date range in if they want. We would use a LLM to parse that. </w:t>
+        <w:t xml:space="preserve">The user could put their own date range in if they want. We would use </w:t>
+      </w:r>
+      <w:proofErr w:type="gramStart"/>
+      <w:r>
+        <w:t>a LLM</w:t>
+      </w:r>
+      <w:proofErr w:type="gramEnd"/>
+      <w:r>
+        <w:t xml:space="preserve"> to parse that. </w:t>
       </w:r>
     </w:p>
     <w:p/>
@@ -479,13 +610,34 @@
         <w:t>A function will be written that creates the output report.</w:t>
       </w:r>
       <w:r>
-        <w:t xml:space="preserve"> This queries the above tables. It has the chat interface from which it generates the </w:t>
+        <w:t xml:space="preserve"> </w:t>
+      </w:r>
+      <w:proofErr w:type="gramStart"/>
+      <w:r>
+        <w:t>This</w:t>
+      </w:r>
+      <w:proofErr w:type="gramEnd"/>
+      <w:r>
+        <w:t xml:space="preserve"> queries </w:t>
+      </w:r>
+      <w:proofErr w:type="gramStart"/>
+      <w:r>
+        <w:t>the</w:t>
+      </w:r>
+      <w:proofErr w:type="gramEnd"/>
+      <w:r>
+        <w:t xml:space="preserve"> above tables. It has the chat interface from which it generates </w:t>
+      </w:r>
+      <w:proofErr w:type="gramStart"/>
+      <w:r>
+        <w:t xml:space="preserve">the </w:t>
       </w:r>
       <w:proofErr w:type="spellStart"/>
       <w:r>
         <w:t>sql</w:t>
       </w:r>
       <w:proofErr w:type="spellEnd"/>
+      <w:proofErr w:type="gramEnd"/>
       <w:r>
         <w:t xml:space="preserve"> query.</w:t>
       </w:r>
@@ -563,7 +715,31 @@
     </w:p>
     <w:p>
       <w:r>
-        <w:t>I, Lindsay Moir, a 69 year old male is the primary stakeholder. If this application is sufficiently accurate, comprehensive, and easy to use I will provide it to people initially in the Victoria, BC, Canada dance community to use. I will require it to make money at some point. There will be costs for hosting the application. I also need to generate some income and am getting fairly pessimistic that I will be able to find work in the data science area due to my age and preferences. I do not want to work a full time job.</w:t>
+        <w:t xml:space="preserve">I, Lindsay Moir, a </w:t>
+      </w:r>
+      <w:proofErr w:type="gramStart"/>
+      <w:r>
+        <w:t>69 year old</w:t>
+      </w:r>
+      <w:proofErr w:type="gramEnd"/>
+      <w:r>
+        <w:t xml:space="preserve"> male is the primary stakeholder. If this application is sufficiently accurate, comprehensive, and easy to use I will provide it to people initially in the Victoria, BC, Canada dance community to use. I will require it to make money at some point. There will be costs for hosting the application. I also need to generate some income and am getting </w:t>
+      </w:r>
+      <w:proofErr w:type="gramStart"/>
+      <w:r>
+        <w:t>fairly pessimistic</w:t>
+      </w:r>
+      <w:proofErr w:type="gramEnd"/>
+      <w:r>
+        <w:t xml:space="preserve"> that I will be able to find work in the data science area due to my age and preferences. I do not want to work a </w:t>
+      </w:r>
+      <w:proofErr w:type="gramStart"/>
+      <w:r>
+        <w:t>full time</w:t>
+      </w:r>
+      <w:proofErr w:type="gramEnd"/>
+      <w:r>
+        <w:t xml:space="preserve"> job.</w:t>
       </w:r>
     </w:p>
     <w:p>
@@ -660,11 +836,16 @@
       <w:r>
         <w:t xml:space="preserve">Initially </w:t>
       </w:r>
+      <w:proofErr w:type="gramStart"/>
       <w:r>
         <w:t xml:space="preserve">the </w:t>
       </w:r>
       <w:r>
-        <w:t xml:space="preserve"> application </w:t>
+        <w:t xml:space="preserve"> application</w:t>
+      </w:r>
+      <w:proofErr w:type="gramEnd"/>
+      <w:r>
+        <w:t xml:space="preserve"> </w:t>
       </w:r>
       <w:r>
         <w:t>(</w:t>
@@ -678,7 +859,15 @@
         <w:t xml:space="preserve">) </w:t>
       </w:r>
       <w:r>
-        <w:t xml:space="preserve">will assume that their location that they are interested in is, the IP address that they are at. They will be asked to confirm that. </w:t>
+        <w:t xml:space="preserve">will assume that their location that they are interested in </w:t>
+      </w:r>
+      <w:proofErr w:type="gramStart"/>
+      <w:r>
+        <w:t>is,</w:t>
+      </w:r>
+      <w:proofErr w:type="gramEnd"/>
+      <w:r>
+        <w:t xml:space="preserve"> the IP address that they are at. They will be asked to confirm that. </w:t>
       </w:r>
     </w:p>
     <w:p>
@@ -693,10 +882,18 @@
         <w:t xml:space="preserve">Eventually during </w:t>
       </w:r>
       <w:r>
-        <w:t xml:space="preserve">this chat </w:t>
-      </w:r>
-      <w:r>
-        <w:t xml:space="preserve"> process of the user inputting text and the LLM prompting the user, I will have the name of the city, the province, and the country</w:t>
+        <w:t xml:space="preserve">this </w:t>
+      </w:r>
+      <w:proofErr w:type="gramStart"/>
+      <w:r>
+        <w:t xml:space="preserve">chat </w:t>
+      </w:r>
+      <w:r>
+        <w:t xml:space="preserve"> process</w:t>
+      </w:r>
+      <w:proofErr w:type="gramEnd"/>
+      <w:r>
+        <w:t xml:space="preserve"> of the user inputting text and the LLM prompting the user, I will have the name of the city, the province, and the country</w:t>
       </w:r>
       <w:r>
         <w:t>. I will have the activity that he /she is interested in (currently dance</w:t>
@@ -1071,7 +1268,15 @@
         </w:numPr>
       </w:pPr>
       <w:r>
-        <w:t>For newly discovered URLs from the Google search:</w:t>
+        <w:t xml:space="preserve">For newly discovered URLs from </w:t>
+      </w:r>
+      <w:proofErr w:type="gramStart"/>
+      <w:r>
+        <w:t>the Google</w:t>
+      </w:r>
+      <w:proofErr w:type="gramEnd"/>
+      <w:r>
+        <w:t xml:space="preserve"> search:</w:t>
       </w:r>
     </w:p>
     <w:p>
@@ -1437,7 +1642,15 @@
         <w:t>URL Metadata Table</w:t>
       </w:r>
       <w:r>
-        <w:t>: Logs details about each URL (e.g., address, status, relevance score, last visited date, referring URL, visit count, errors).</w:t>
+        <w:t xml:space="preserve">: Logs details about each URL (e.g., address, status, relevance score, last visited date, </w:t>
+      </w:r>
+      <w:proofErr w:type="gramStart"/>
+      <w:r>
+        <w:t>referring</w:t>
+      </w:r>
+      <w:proofErr w:type="gramEnd"/>
+      <w:r>
+        <w:t xml:space="preserve"> URL, visit count, errors).</w:t>
       </w:r>
     </w:p>
     <w:p>
@@ -1710,7 +1923,15 @@
         </w:numPr>
       </w:pPr>
       <w:r>
-        <w:t>Track and log how the system adapts to changes in website structures or invalid pages.</w:t>
+        <w:t xml:space="preserve">Track and </w:t>
+      </w:r>
+      <w:proofErr w:type="gramStart"/>
+      <w:r>
+        <w:t>log</w:t>
+      </w:r>
+      <w:proofErr w:type="gramEnd"/>
+      <w:r>
+        <w:t xml:space="preserve"> how the system adapts to changes in website structures or invalid pages.</w:t>
       </w:r>
     </w:p>
     <w:p>
@@ -1872,7 +2093,15 @@
       </w:pPr>
       <w:r>
         <w:lastRenderedPageBreak/>
-        <w:t>Processing Order To Load Database</w:t>
+        <w:t xml:space="preserve">Processing Order </w:t>
+      </w:r>
+      <w:proofErr w:type="gramStart"/>
+      <w:r>
+        <w:t>To</w:t>
+      </w:r>
+      <w:proofErr w:type="gramEnd"/>
+      <w:r>
+        <w:t xml:space="preserve"> Load Database</w:t>
       </w:r>
     </w:p>
     <w:p>
@@ -1965,7 +2194,23 @@
         </w:numPr>
       </w:pPr>
       <w:r>
-        <w:t>try config[‘crawling’][‘headless]: True</w:t>
+        <w:t xml:space="preserve">try </w:t>
+      </w:r>
+      <w:proofErr w:type="gramStart"/>
+      <w:r>
+        <w:t>config[‘</w:t>
+      </w:r>
+      <w:proofErr w:type="gramEnd"/>
+      <w:r>
+        <w:t>crawling</w:t>
+      </w:r>
+      <w:proofErr w:type="gramStart"/>
+      <w:r>
+        <w:t>’][</w:t>
+      </w:r>
+      <w:proofErr w:type="gramEnd"/>
+      <w:r>
+        <w:t>‘headless]: True</w:t>
       </w:r>
     </w:p>
     <w:p>
@@ -2001,7 +2246,15 @@
         </w:numPr>
       </w:pPr>
       <w:r>
-        <w:t>Check and make sure there is something in that .csv after</w:t>
+        <w:t xml:space="preserve">Check and make sure there </w:t>
+      </w:r>
+      <w:proofErr w:type="gramStart"/>
+      <w:r>
+        <w:t>is</w:t>
+      </w:r>
+      <w:proofErr w:type="gramEnd"/>
+      <w:r>
+        <w:t xml:space="preserve"> something in that .csv after</w:t>
       </w:r>
       <w:r>
         <w:t xml:space="preserve"> you run this.</w:t>
@@ -2064,7 +2317,23 @@
         </w:numPr>
       </w:pPr>
       <w:r>
-        <w:t>reads config[‘input’][‘’</w:t>
+        <w:t xml:space="preserve">reads </w:t>
+      </w:r>
+      <w:proofErr w:type="gramStart"/>
+      <w:r>
+        <w:t>config[‘</w:t>
+      </w:r>
+      <w:proofErr w:type="gramEnd"/>
+      <w:r>
+        <w:t>input</w:t>
+      </w:r>
+      <w:proofErr w:type="gramStart"/>
+      <w:r>
+        <w:t>’][</w:t>
+      </w:r>
+      <w:proofErr w:type="gramEnd"/>
+      <w:r>
+        <w:t>‘’</w:t>
       </w:r>
       <w:proofErr w:type="spellStart"/>
       <w:r>
@@ -2094,8 +2363,13 @@
           <w:numId w:val="20"/>
         </w:numPr>
       </w:pPr>
-      <w:r>
-        <w:t>Writes to the database</w:t>
+      <w:proofErr w:type="gramStart"/>
+      <w:r>
+        <w:t>Writes</w:t>
+      </w:r>
+      <w:proofErr w:type="gramEnd"/>
+      <w:r>
+        <w:t xml:space="preserve"> to the database</w:t>
       </w:r>
     </w:p>
     <w:p>
@@ -2119,7 +2393,31 @@
         </w:numPr>
       </w:pPr>
       <w:r>
-        <w:t>Likely that try config[‘crawling’][‘headless]: True</w:t>
+        <w:t xml:space="preserve">Likely </w:t>
+      </w:r>
+      <w:proofErr w:type="gramStart"/>
+      <w:r>
+        <w:t>that try</w:t>
+      </w:r>
+      <w:proofErr w:type="gramEnd"/>
+      <w:r>
+        <w:t xml:space="preserve"> </w:t>
+      </w:r>
+      <w:proofErr w:type="gramStart"/>
+      <w:r>
+        <w:t>config[‘</w:t>
+      </w:r>
+      <w:proofErr w:type="gramEnd"/>
+      <w:r>
+        <w:t>crawling</w:t>
+      </w:r>
+      <w:proofErr w:type="gramStart"/>
+      <w:r>
+        <w:t>’][</w:t>
+      </w:r>
+      <w:proofErr w:type="gramEnd"/>
+      <w:r>
+        <w:t>‘headless]: True</w:t>
       </w:r>
     </w:p>
     <w:p>
@@ -2143,7 +2441,23 @@
         </w:numPr>
       </w:pPr>
       <w:r>
-        <w:t>Need to change config[‘crawling’][‘headless’]: False. Facebook is just a pain in the ass.</w:t>
+        <w:t xml:space="preserve">Need to change </w:t>
+      </w:r>
+      <w:proofErr w:type="gramStart"/>
+      <w:r>
+        <w:t>config[‘</w:t>
+      </w:r>
+      <w:proofErr w:type="gramEnd"/>
+      <w:r>
+        <w:t>crawling</w:t>
+      </w:r>
+      <w:proofErr w:type="gramStart"/>
+      <w:r>
+        <w:t>’][</w:t>
+      </w:r>
+      <w:proofErr w:type="gramEnd"/>
+      <w:r>
+        <w:t>‘headless’]: False. Facebook is just a pain in the ass.</w:t>
       </w:r>
     </w:p>
     <w:p>
@@ -2168,8 +2482,13 @@
           <w:numId w:val="20"/>
         </w:numPr>
       </w:pPr>
-      <w:r>
-        <w:t xml:space="preserve">Takes a backup before I start deleting and updating </w:t>
+      <w:proofErr w:type="gramStart"/>
+      <w:r>
+        <w:t>Takes</w:t>
+      </w:r>
+      <w:proofErr w:type="gramEnd"/>
+      <w:r>
+        <w:t xml:space="preserve"> a backup before I start deleting and updating </w:t>
       </w:r>
       <w:proofErr w:type="spellStart"/>
       <w:r>
@@ -2403,7 +2722,15 @@
       </w:r>
       <w:proofErr w:type="spellEnd"/>
       <w:r>
-        <w:t xml:space="preserve"> that lists the jobs to be run. Unfortunately, we will be using nano.</w:t>
+        <w:t xml:space="preserve"> that lists the jobs to be run. Unfortunately, we will be using </w:t>
+      </w:r>
+      <w:proofErr w:type="gramStart"/>
+      <w:r>
+        <w:t>nano</w:t>
+      </w:r>
+      <w:proofErr w:type="gramEnd"/>
+      <w:r>
+        <w:t>.</w:t>
       </w:r>
     </w:p>
     <w:p>
@@ -2427,8 +2754,13 @@
           <w:numId w:val="20"/>
         </w:numPr>
       </w:pPr>
-      <w:r>
-        <w:t>this is the command that needs to be put into the file so that it will run</w:t>
+      <w:proofErr w:type="gramStart"/>
+      <w:r>
+        <w:t>this</w:t>
+      </w:r>
+      <w:proofErr w:type="gramEnd"/>
+      <w:r>
+        <w:t xml:space="preserve"> is the command that needs to be put into the file so that it will run</w:t>
       </w:r>
     </w:p>
     <w:p>
@@ -2501,134 +2833,49 @@
       </w:r>
     </w:p>
     <w:p>
-      <w:r>
-        <w:t>./run_pipeline.sh</w:t>
-      </w:r>
-    </w:p>
-    <w:p>
-      <w:r>
-        <w:t>It will:</w:t>
-      </w:r>
-    </w:p>
-    <w:p>
-      <w:pPr>
+      <w:pPr>
+        <w:pStyle w:val="ListParagraph"/>
         <w:numPr>
           <w:ilvl w:val="0"/>
-          <w:numId w:val="26"/>
-        </w:numPr>
-      </w:pPr>
-      <w:r>
-        <w:t xml:space="preserve">activate your </w:t>
-      </w:r>
-      <w:proofErr w:type="spellStart"/>
-      <w:r>
-        <w:t>openai</w:t>
-      </w:r>
-      <w:proofErr w:type="spellEnd"/>
-      <w:r>
-        <w:t xml:space="preserve"> environment</w:t>
-      </w:r>
-    </w:p>
-    <w:p>
-      <w:pPr>
+          <w:numId w:val="27"/>
+        </w:numPr>
+      </w:pPr>
+      <w:r>
+        <w:t xml:space="preserve">prefect </w:t>
+      </w:r>
+      <w:proofErr w:type="gramStart"/>
+      <w:r>
+        <w:t>server</w:t>
+      </w:r>
+      <w:proofErr w:type="gramEnd"/>
+      <w:r>
+        <w:t xml:space="preserve"> </w:t>
+      </w:r>
+      <w:proofErr w:type="gramStart"/>
+      <w:r>
+        <w:t>start</w:t>
+      </w:r>
+      <w:r>
+        <w:t xml:space="preserve">  </w:t>
+      </w:r>
+      <w:r>
+        <w:t>#</w:t>
+      </w:r>
+      <w:proofErr w:type="gramEnd"/>
+      <w:r>
+        <w:t xml:space="preserve"> or however you kick off pipeline.py</w:t>
+      </w:r>
+    </w:p>
+    <w:p>
+      <w:pPr>
+        <w:pStyle w:val="ListParagraph"/>
         <w:numPr>
           <w:ilvl w:val="0"/>
-          <w:numId w:val="26"/>
-        </w:numPr>
-      </w:pPr>
-      <w:r>
-        <w:t xml:space="preserve">export the </w:t>
-      </w:r>
-      <w:proofErr w:type="spellStart"/>
-      <w:r>
-        <w:t>Prefect→Postgres</w:t>
-      </w:r>
-      <w:proofErr w:type="spellEnd"/>
-      <w:r>
-        <w:t xml:space="preserve"> URL</w:t>
-      </w:r>
-    </w:p>
-    <w:p>
-      <w:pPr>
-        <w:numPr>
-          <w:ilvl w:val="0"/>
-          <w:numId w:val="26"/>
-        </w:numPr>
-      </w:pPr>
-      <w:r>
-        <w:t>launch the Prefect server (if it isn’t already)</w:t>
-      </w:r>
-    </w:p>
-    <w:p>
-      <w:pPr>
-        <w:numPr>
-          <w:ilvl w:val="0"/>
-          <w:numId w:val="26"/>
-        </w:numPr>
-      </w:pPr>
-      <w:r>
-        <w:t>ensure the default work</w:t>
-      </w:r>
-      <w:r>
-        <w:noBreakHyphen/>
-        <w:t>pool exists</w:t>
-      </w:r>
-    </w:p>
-    <w:p>
-      <w:pPr>
-        <w:numPr>
-          <w:ilvl w:val="0"/>
-          <w:numId w:val="26"/>
-        </w:numPr>
-      </w:pPr>
-      <w:r>
-        <w:t>start a worker on that pool</w:t>
-      </w:r>
-    </w:p>
-    <w:p>
-      <w:pPr>
-        <w:numPr>
-          <w:ilvl w:val="0"/>
-          <w:numId w:val="26"/>
-        </w:numPr>
-      </w:pPr>
-      <w:r>
-        <w:t>register your dance</w:t>
-      </w:r>
-      <w:r>
-        <w:noBreakHyphen/>
-        <w:t>scoop</w:t>
-      </w:r>
-      <w:r>
-        <w:noBreakHyphen/>
-        <w:t>pipeline deployment</w:t>
-      </w:r>
-    </w:p>
-    <w:p>
-      <w:pPr>
-        <w:numPr>
-          <w:ilvl w:val="0"/>
-          <w:numId w:val="26"/>
-        </w:numPr>
-      </w:pPr>
-      <w:r>
-        <w:t>trigger one run of the pipeline</w:t>
-      </w:r>
-    </w:p>
-    <w:p>
-      <w:r>
-        <w:t xml:space="preserve">After that, you can monitor progress at </w:t>
-      </w:r>
-      <w:hyperlink r:id="rId5" w:tgtFrame="_new" w:history="1">
-        <w:r>
-          <w:rPr>
-            <w:rStyle w:val="Hyperlink"/>
-          </w:rPr>
-          <w:t>http://127.0.0.1:4200</w:t>
-        </w:r>
-      </w:hyperlink>
-      <w:r>
-        <w:t xml:space="preserve"> and your terminal logs in prefect-server.log and prefect-worker.log.</w:t>
+          <w:numId w:val="27"/>
+        </w:numPr>
+      </w:pPr>
+      <w:r>
+        <w:t>python src/pipeline.py # or ctrl F5</w:t>
       </w:r>
     </w:p>
     <w:p/>
@@ -2642,7 +2889,23 @@
     </w:p>
     <w:p>
       <w:r>
-        <w:t>NB, we want to do VLDA FIRST because they are copying everybody else’s events. So, their events are clobbering everybody else’s unless they are processed first. Then their version is killed by the deduplication.</w:t>
+        <w:t xml:space="preserve">NB, we want to do VLDA FIRST because they </w:t>
+      </w:r>
+      <w:proofErr w:type="gramStart"/>
+      <w:r>
+        <w:t>are copying</w:t>
+      </w:r>
+      <w:proofErr w:type="gramEnd"/>
+      <w:r>
+        <w:t xml:space="preserve"> everybody else’s events. So, their events are clobbering everybody </w:t>
+      </w:r>
+      <w:proofErr w:type="gramStart"/>
+      <w:r>
+        <w:t>else’s</w:t>
+      </w:r>
+      <w:proofErr w:type="gramEnd"/>
+      <w:r>
+        <w:t xml:space="preserve"> unless they are processed first. Then their version is killed by the deduplication.</w:t>
       </w:r>
     </w:p>
     <w:p>
@@ -2650,7 +2913,15 @@
         <w:pStyle w:val="Heading1"/>
       </w:pPr>
       <w:r>
-        <w:t>Fixes That Need To Be Done</w:t>
+        <w:t xml:space="preserve">Fixes That Need </w:t>
+      </w:r>
+      <w:proofErr w:type="gramStart"/>
+      <w:r>
+        <w:t>To</w:t>
+      </w:r>
+      <w:proofErr w:type="gramEnd"/>
+      <w:r>
+        <w:t xml:space="preserve"> Be Done</w:t>
       </w:r>
     </w:p>
     <w:p>
@@ -2711,7 +2982,15 @@
         </w:numPr>
       </w:pPr>
       <w:r>
-        <w:t xml:space="preserve">Perhaps once every 3 months depending on how much processing we have to do. This update cycle should probably be adjustable in the config file. </w:t>
+        <w:t xml:space="preserve">Perhaps once every 3 months depending on how much processing we </w:t>
+      </w:r>
+      <w:proofErr w:type="gramStart"/>
+      <w:r>
+        <w:t>have to</w:t>
+      </w:r>
+      <w:proofErr w:type="gramEnd"/>
+      <w:r>
+        <w:t xml:space="preserve"> do. This update cycle should probably be adjustable in the config file. </w:t>
       </w:r>
     </w:p>
     <w:p>
@@ -2743,7 +3022,6 @@
         </w:numPr>
       </w:pPr>
       <w:r>
-        <w:lastRenderedPageBreak/>
         <w:t xml:space="preserve">The issue is that the </w:t>
       </w:r>
       <w:proofErr w:type="spellStart"/>
@@ -2804,7 +3082,15 @@
       </w:r>
       <w:proofErr w:type="spellEnd"/>
       <w:r>
-        <w:t xml:space="preserve"> table, just add the column / update it. So, you will have a created timestamp and an updated timestamp columns.</w:t>
+        <w:t xml:space="preserve"> table, just add the column / update it. So, you will have a created timestamp and an updated timestamp </w:t>
+      </w:r>
+      <w:proofErr w:type="gramStart"/>
+      <w:r>
+        <w:t>columns</w:t>
+      </w:r>
+      <w:proofErr w:type="gramEnd"/>
+      <w:r>
+        <w:t>.</w:t>
       </w:r>
     </w:p>
     <w:p>
@@ -2853,7 +3139,15 @@
         </w:numPr>
       </w:pPr>
       <w:r>
-        <w:t xml:space="preserve">            # I am pretty sure this is redundant but I will leave it here for now</w:t>
+        <w:t xml:space="preserve">            # I am pretty sure this is </w:t>
+      </w:r>
+      <w:proofErr w:type="gramStart"/>
+      <w:r>
+        <w:t>redundant</w:t>
+      </w:r>
+      <w:proofErr w:type="gramEnd"/>
+      <w:r>
+        <w:t xml:space="preserve"> but I will leave it here for now</w:t>
       </w:r>
     </w:p>
     <w:p>
@@ -2873,7 +3167,15 @@
       </w:r>
       <w:proofErr w:type="spellEnd"/>
       <w:r>
-        <w:t xml:space="preserve"> or '/groups/' not in url:</w:t>
+        <w:t xml:space="preserve"> </w:t>
+      </w:r>
+      <w:proofErr w:type="gramStart"/>
+      <w:r>
+        <w:t>or '/</w:t>
+      </w:r>
+      <w:proofErr w:type="gramEnd"/>
+      <w:r>
+        <w:t>groups/' not in url:</w:t>
       </w:r>
     </w:p>
     <w:p>
@@ -2885,15 +3187,29 @@
         </w:numPr>
       </w:pPr>
       <w:r>
-        <w:t xml:space="preserve">                logging.info(</w:t>
+        <w:lastRenderedPageBreak/>
+        <w:t xml:space="preserve">                </w:t>
+      </w:r>
+      <w:proofErr w:type="gramStart"/>
+      <w:r>
+        <w:t>logging.info(</w:t>
       </w:r>
       <w:proofErr w:type="spellStart"/>
+      <w:proofErr w:type="gramEnd"/>
       <w:r>
         <w:t>f"def</w:t>
       </w:r>
       <w:proofErr w:type="spellEnd"/>
       <w:r>
-        <w:t xml:space="preserve"> parse(): URL {</w:t>
+        <w:t xml:space="preserve"> </w:t>
+      </w:r>
+      <w:proofErr w:type="gramStart"/>
+      <w:r>
+        <w:t>parse(</w:t>
+      </w:r>
+      <w:proofErr w:type="gramEnd"/>
+      <w:r>
+        <w:t>): URL {</w:t>
       </w:r>
       <w:proofErr w:type="spellStart"/>
       <w:r>
@@ -2917,13 +3233,18 @@
       </w:r>
       <w:proofErr w:type="spellStart"/>
       <w:r>
-        <w:t>update_url</w:t>
+        <w:t>update_</w:t>
+      </w:r>
+      <w:proofErr w:type="gramStart"/>
+      <w:r>
+        <w:t>url</w:t>
       </w:r>
       <w:proofErr w:type="spellEnd"/>
       <w:r>
         <w:t>(</w:t>
       </w:r>
       <w:proofErr w:type="spellStart"/>
+      <w:proofErr w:type="gramEnd"/>
       <w:r>
         <w:t>url</w:t>
       </w:r>
@@ -2957,7 +3278,15 @@
         </w:numPr>
       </w:pPr>
       <w:r>
-        <w:t xml:space="preserve">                return False</w:t>
+        <w:t xml:space="preserve">                </w:t>
+      </w:r>
+      <w:proofErr w:type="gramStart"/>
+      <w:r>
+        <w:t>return</w:t>
+      </w:r>
+      <w:proofErr w:type="gramEnd"/>
+      <w:r>
+        <w:t xml:space="preserve"> False</w:t>
       </w:r>
     </w:p>
     <w:p>
@@ -2977,7 +3306,23 @@
         </w:numPr>
       </w:pPr>
       <w:r>
-        <w:t xml:space="preserve">We will need to keep run information. I suggest that we snap shot the config file. Pretty sure that </w:t>
+        <w:t xml:space="preserve">We will need to keep </w:t>
+      </w:r>
+      <w:proofErr w:type="gramStart"/>
+      <w:r>
+        <w:t>run</w:t>
+      </w:r>
+      <w:proofErr w:type="gramEnd"/>
+      <w:r>
+        <w:t xml:space="preserve"> information. I suggest that we </w:t>
+      </w:r>
+      <w:proofErr w:type="gramStart"/>
+      <w:r>
+        <w:t>snap shot</w:t>
+      </w:r>
+      <w:proofErr w:type="gramEnd"/>
+      <w:r>
+        <w:t xml:space="preserve"> the config file. Pretty sure that </w:t>
       </w:r>
       <w:proofErr w:type="spellStart"/>
       <w:r>
@@ -3022,13 +3367,26 @@
         <w:t xml:space="preserve"> events_urls_diff.csv</w:t>
       </w:r>
       <w:r>
-        <w:t xml:space="preserve"> in the database. I think we could just append it to the runs table. We need to instrument the rest of the .</w:t>
+        <w:t xml:space="preserve"> in the database. I think we could just append it to the runs table. We need to </w:t>
+      </w:r>
+      <w:proofErr w:type="gramStart"/>
+      <w:r>
+        <w:t>instrument</w:t>
+      </w:r>
+      <w:proofErr w:type="gramEnd"/>
+      <w:r>
+        <w:t xml:space="preserve"> the rest of </w:t>
+      </w:r>
+      <w:proofErr w:type="gramStart"/>
+      <w:r>
+        <w:t>the .</w:t>
       </w:r>
       <w:proofErr w:type="spellStart"/>
       <w:r>
         <w:t>pys</w:t>
       </w:r>
       <w:proofErr w:type="spellEnd"/>
+      <w:proofErr w:type="gramEnd"/>
       <w:r>
         <w:t xml:space="preserve"> with run statistics though.</w:t>
       </w:r>
@@ -3071,18 +3429,57 @@
     </w:p>
     <w:p>
       <w:r>
-        <w:t>I have gone over this a number of times. I get frustrated with my own code then I get it working, then it does not work. Then I come back and go over the available options. So, lets list them here and the next time (maybe this time) that this happens, I will just use one of them.</w:t>
+        <w:t xml:space="preserve">I have gone over this </w:t>
+      </w:r>
+      <w:proofErr w:type="gramStart"/>
+      <w:r>
+        <w:t>a number of</w:t>
+      </w:r>
+      <w:proofErr w:type="gramEnd"/>
+      <w:r>
+        <w:t xml:space="preserve"> times. I get frustrated with my own </w:t>
+      </w:r>
+      <w:proofErr w:type="gramStart"/>
+      <w:r>
+        <w:t>code</w:t>
+      </w:r>
+      <w:proofErr w:type="gramEnd"/>
+      <w:r>
+        <w:t xml:space="preserve"> then I get it working, then it does not work. Then I come back and go over the available options. So, </w:t>
+      </w:r>
+      <w:proofErr w:type="gramStart"/>
+      <w:r>
+        <w:t>lets</w:t>
+      </w:r>
+      <w:proofErr w:type="gramEnd"/>
+      <w:r>
+        <w:t xml:space="preserve"> list them here and the next time (maybe this time) that this happens, I will just use one of them.</w:t>
       </w:r>
     </w:p>
     <w:p>
       <w:proofErr w:type="spellStart"/>
       <w:r>
-        <w:lastRenderedPageBreak/>
         <w:t>Apify</w:t>
       </w:r>
       <w:proofErr w:type="spellEnd"/>
       <w:r>
-        <w:t xml:space="preserve"> – I am concerned about the cost to run this. The per event is not that bad. However, the compute cost seemed ridiculously high. They gave me $5 and it was used up on a trial and I swear I only got 5 events. That did not seem economic, but … it did look like it work. </w:t>
+        <w:t xml:space="preserve"> – I am concerned about the cost to run this. The per event is not that bad. However, the </w:t>
+      </w:r>
+      <w:proofErr w:type="gramStart"/>
+      <w:r>
+        <w:t>compute</w:t>
+      </w:r>
+      <w:proofErr w:type="gramEnd"/>
+      <w:r>
+        <w:t xml:space="preserve"> cost seemed ridiculously high. They gave me </w:t>
+      </w:r>
+      <w:proofErr w:type="gramStart"/>
+      <w:r>
+        <w:t>$5</w:t>
+      </w:r>
+      <w:proofErr w:type="gramEnd"/>
+      <w:r>
+        <w:t xml:space="preserve"> and it was used up on a trial and I swear I only got 5 events. That did not seem economic, but … it did look like it work. </w:t>
       </w:r>
     </w:p>
     <w:p>
@@ -3118,6 +3515,7 @@
     <w:p>
       <w:proofErr w:type="spellStart"/>
       <w:r>
+        <w:lastRenderedPageBreak/>
         <w:t>DanceNow</w:t>
       </w:r>
       <w:proofErr w:type="spellEnd"/>
@@ -3147,7 +3545,15 @@
     </w:p>
     <w:p>
       <w:r>
-        <w:t>Now that you have a Minimum Viable Product (MVP), the next steps should focus on validating your idea, gathering feedback, and planning for growth. Here are some suggestions:</w:t>
+        <w:t xml:space="preserve">Now that you have a Minimum Viable Product (MVP), the next </w:t>
+      </w:r>
+      <w:proofErr w:type="gramStart"/>
+      <w:r>
+        <w:t>steps</w:t>
+      </w:r>
+      <w:proofErr w:type="gramEnd"/>
+      <w:r>
+        <w:t xml:space="preserve"> should focus on validating your idea, gathering feedback, and planning for growth. Here are some suggestions:</w:t>
       </w:r>
     </w:p>
     <w:p>
@@ -3297,7 +3703,6 @@
           <w:b/>
           <w:bCs/>
         </w:rPr>
-        <w:lastRenderedPageBreak/>
         <w:t>Marketing Strategy:</w:t>
       </w:r>
       <w:r>
@@ -3403,6 +3808,7 @@
           <w:b/>
           <w:bCs/>
         </w:rPr>
+        <w:lastRenderedPageBreak/>
         <w:t>Long-term Vision:</w:t>
       </w:r>
       <w:r>
@@ -5622,6 +6028,95 @@
     </w:lvl>
   </w:abstractNum>
   <w:abstractNum w:abstractNumId="20" w15:restartNumberingAfterBreak="0">
+    <w:nsid w:val="726D7F33"/>
+    <w:multiLevelType w:val="hybridMultilevel"/>
+    <w:tmpl w:val="B8AA08A0"/>
+    <w:lvl w:ilvl="0" w:tplc="0409000F">
+      <w:start w:val="1"/>
+      <w:numFmt w:val="decimal"/>
+      <w:lvlText w:val="%1."/>
+      <w:lvlJc w:val="left"/>
+      <w:pPr>
+        <w:ind w:left="720" w:hanging="360"/>
+      </w:pPr>
+      <w:rPr>
+        <w:rFonts w:hint="default"/>
+      </w:rPr>
+    </w:lvl>
+    <w:lvl w:ilvl="1" w:tplc="04090019" w:tentative="1">
+      <w:start w:val="1"/>
+      <w:numFmt w:val="lowerLetter"/>
+      <w:lvlText w:val="%2."/>
+      <w:lvlJc w:val="left"/>
+      <w:pPr>
+        <w:ind w:left="1440" w:hanging="360"/>
+      </w:pPr>
+    </w:lvl>
+    <w:lvl w:ilvl="2" w:tplc="0409001B" w:tentative="1">
+      <w:start w:val="1"/>
+      <w:numFmt w:val="lowerRoman"/>
+      <w:lvlText w:val="%3."/>
+      <w:lvlJc w:val="right"/>
+      <w:pPr>
+        <w:ind w:left="2160" w:hanging="180"/>
+      </w:pPr>
+    </w:lvl>
+    <w:lvl w:ilvl="3" w:tplc="0409000F" w:tentative="1">
+      <w:start w:val="1"/>
+      <w:numFmt w:val="decimal"/>
+      <w:lvlText w:val="%4."/>
+      <w:lvlJc w:val="left"/>
+      <w:pPr>
+        <w:ind w:left="2880" w:hanging="360"/>
+      </w:pPr>
+    </w:lvl>
+    <w:lvl w:ilvl="4" w:tplc="04090019" w:tentative="1">
+      <w:start w:val="1"/>
+      <w:numFmt w:val="lowerLetter"/>
+      <w:lvlText w:val="%5."/>
+      <w:lvlJc w:val="left"/>
+      <w:pPr>
+        <w:ind w:left="3600" w:hanging="360"/>
+      </w:pPr>
+    </w:lvl>
+    <w:lvl w:ilvl="5" w:tplc="0409001B" w:tentative="1">
+      <w:start w:val="1"/>
+      <w:numFmt w:val="lowerRoman"/>
+      <w:lvlText w:val="%6."/>
+      <w:lvlJc w:val="right"/>
+      <w:pPr>
+        <w:ind w:left="4320" w:hanging="180"/>
+      </w:pPr>
+    </w:lvl>
+    <w:lvl w:ilvl="6" w:tplc="0409000F" w:tentative="1">
+      <w:start w:val="1"/>
+      <w:numFmt w:val="decimal"/>
+      <w:lvlText w:val="%7."/>
+      <w:lvlJc w:val="left"/>
+      <w:pPr>
+        <w:ind w:left="5040" w:hanging="360"/>
+      </w:pPr>
+    </w:lvl>
+    <w:lvl w:ilvl="7" w:tplc="04090019" w:tentative="1">
+      <w:start w:val="1"/>
+      <w:numFmt w:val="lowerLetter"/>
+      <w:lvlText w:val="%8."/>
+      <w:lvlJc w:val="left"/>
+      <w:pPr>
+        <w:ind w:left="5760" w:hanging="360"/>
+      </w:pPr>
+    </w:lvl>
+    <w:lvl w:ilvl="8" w:tplc="0409001B" w:tentative="1">
+      <w:start w:val="1"/>
+      <w:numFmt w:val="lowerRoman"/>
+      <w:lvlText w:val="%9."/>
+      <w:lvlJc w:val="right"/>
+      <w:pPr>
+        <w:ind w:left="6480" w:hanging="180"/>
+      </w:pPr>
+    </w:lvl>
+  </w:abstractNum>
+  <w:abstractNum w:abstractNumId="21" w15:restartNumberingAfterBreak="0">
     <w:nsid w:val="74F35085"/>
     <w:multiLevelType w:val="multilevel"/>
     <w:tmpl w:val="802A67C6"/>
@@ -5770,7 +6265,7 @@
       </w:rPr>
     </w:lvl>
   </w:abstractNum>
-  <w:abstractNum w:abstractNumId="21" w15:restartNumberingAfterBreak="0">
+  <w:abstractNum w:abstractNumId="22" w15:restartNumberingAfterBreak="0">
     <w:nsid w:val="779014C4"/>
     <w:multiLevelType w:val="multilevel"/>
     <w:tmpl w:val="D48CB4F2"/>
@@ -5919,7 +6414,7 @@
       </w:rPr>
     </w:lvl>
   </w:abstractNum>
-  <w:abstractNum w:abstractNumId="22" w15:restartNumberingAfterBreak="0">
+  <w:abstractNum w:abstractNumId="23" w15:restartNumberingAfterBreak="0">
     <w:nsid w:val="7C830598"/>
     <w:multiLevelType w:val="multilevel"/>
     <w:tmpl w:val="8E6404B4"/>
@@ -6064,7 +6559,7 @@
       </w:rPr>
     </w:lvl>
   </w:abstractNum>
-  <w:abstractNum w:abstractNumId="23" w15:restartNumberingAfterBreak="0">
+  <w:abstractNum w:abstractNumId="24" w15:restartNumberingAfterBreak="0">
     <w:nsid w:val="7D661598"/>
     <w:multiLevelType w:val="hybridMultilevel"/>
     <w:tmpl w:val="0B343E4C"/>
@@ -6153,7 +6648,7 @@
       </w:pPr>
     </w:lvl>
   </w:abstractNum>
-  <w:abstractNum w:abstractNumId="24" w15:restartNumberingAfterBreak="0">
+  <w:abstractNum w:abstractNumId="25" w15:restartNumberingAfterBreak="0">
     <w:nsid w:val="7ECB107A"/>
     <w:multiLevelType w:val="hybridMultilevel"/>
     <w:tmpl w:val="A91895BC"/>
@@ -6242,7 +6737,7 @@
       </w:pPr>
     </w:lvl>
   </w:abstractNum>
-  <w:abstractNum w:abstractNumId="25" w15:restartNumberingAfterBreak="0">
+  <w:abstractNum w:abstractNumId="26" w15:restartNumberingAfterBreak="0">
     <w:nsid w:val="7F9955A4"/>
     <w:multiLevelType w:val="hybridMultilevel"/>
     <w:tmpl w:val="A91895BC"/>
@@ -6341,7 +6836,7 @@
     <w:abstractNumId w:val="8"/>
   </w:num>
   <w:num w:numId="4" w16cid:durableId="1985890848">
-    <w:abstractNumId w:val="22"/>
+    <w:abstractNumId w:val="23"/>
   </w:num>
   <w:num w:numId="5" w16cid:durableId="853499110">
     <w:abstractNumId w:val="1"/>
@@ -6365,10 +6860,10 @@
     <w:abstractNumId w:val="11"/>
   </w:num>
   <w:num w:numId="12" w16cid:durableId="247227450">
-    <w:abstractNumId w:val="24"/>
+    <w:abstractNumId w:val="25"/>
   </w:num>
   <w:num w:numId="13" w16cid:durableId="900678298">
-    <w:abstractNumId w:val="25"/>
+    <w:abstractNumId w:val="26"/>
   </w:num>
   <w:num w:numId="14" w16cid:durableId="1307055559">
     <w:abstractNumId w:val="9"/>
@@ -6386,7 +6881,7 @@
     <w:abstractNumId w:val="13"/>
   </w:num>
   <w:num w:numId="19" w16cid:durableId="203058216">
-    <w:abstractNumId w:val="23"/>
+    <w:abstractNumId w:val="24"/>
   </w:num>
   <w:num w:numId="20" w16cid:durableId="608271208">
     <w:abstractNumId w:val="0"/>
@@ -6395,10 +6890,10 @@
     <w:abstractNumId w:val="3"/>
   </w:num>
   <w:num w:numId="22" w16cid:durableId="948240940">
-    <w:abstractNumId w:val="20"/>
+    <w:abstractNumId w:val="21"/>
   </w:num>
   <w:num w:numId="23" w16cid:durableId="192772593">
-    <w:abstractNumId w:val="21"/>
+    <w:abstractNumId w:val="22"/>
   </w:num>
   <w:num w:numId="24" w16cid:durableId="889802289">
     <w:abstractNumId w:val="19"/>
@@ -6408,6 +6903,9 @@
   </w:num>
   <w:num w:numId="26" w16cid:durableId="578295644">
     <w:abstractNumId w:val="17"/>
+  </w:num>
+  <w:num w:numId="27" w16cid:durableId="387340125">
+    <w:abstractNumId w:val="20"/>
   </w:num>
 </w:numbering>
 </file>
@@ -7011,6 +7509,7 @@
   <w:style w:type="character" w:default="1" w:styleId="DefaultParagraphFont">
     <w:name w:val="Default Paragraph Font"/>
     <w:uiPriority w:val="1"/>
+    <w:semiHidden/>
     <w:unhideWhenUsed/>
   </w:style>
   <w:style w:type="table" w:default="1" w:styleId="TableNormal">

</xml_diff>

<commit_message>
Had some funny urls being generated. Updated the code by adding navigate_and_maybe_login as well as updating process_fb_urls, extract_text, and extract_event_links.
</commit_message>
<xml_diff>
--- a/documentation/Design Document for Social Dance Calendar App.docx
+++ b/documentation/Design Document for Social Dance Calendar App.docx
@@ -27,23 +27,7 @@
     </w:p>
     <w:p>
       <w:r>
-        <w:t xml:space="preserve">Whenever you start looking for who is doing what in social dancing, you </w:t>
-      </w:r>
-      <w:proofErr w:type="gramStart"/>
-      <w:r>
-        <w:t>have to</w:t>
-      </w:r>
-      <w:proofErr w:type="gramEnd"/>
-      <w:r>
-        <w:t xml:space="preserve"> go to </w:t>
-      </w:r>
-      <w:proofErr w:type="gramStart"/>
-      <w:r>
-        <w:t>a large number of</w:t>
-      </w:r>
-      <w:proofErr w:type="gramEnd"/>
-      <w:r>
-        <w:t xml:space="preserve"> sites. The information is often outdated, incorrect, etc. People that are in that local area know the drill and where to go on the internet, but somebody coming in cold from the outside, does not. </w:t>
+        <w:t xml:space="preserve">Whenever you start looking for who is doing what in social dancing, you have to go to a large number of sites. The information is often outdated, incorrect, etc. People that are in that local area know the drill and where to go on the internet, but somebody coming in cold from the outside, does not. </w:t>
       </w:r>
     </w:p>
     <w:p/>
@@ -68,23 +52,7 @@
         <w:t xml:space="preserve">, provide those to a LLM to judge if there is content that is helpful for building this calendar. </w:t>
       </w:r>
       <w:r>
-        <w:t xml:space="preserve">The </w:t>
-      </w:r>
-      <w:proofErr w:type="gramStart"/>
-      <w:r>
-        <w:t>results</w:t>
-      </w:r>
-      <w:proofErr w:type="gramEnd"/>
-      <w:r>
-        <w:t xml:space="preserve"> of this judging process </w:t>
-      </w:r>
-      <w:proofErr w:type="gramStart"/>
-      <w:r>
-        <w:t>returns</w:t>
-      </w:r>
-      <w:proofErr w:type="gramEnd"/>
-      <w:r>
-        <w:t xml:space="preserve"> a JSON file that is then stored in a series of JSON tables. </w:t>
+        <w:t xml:space="preserve">The results of this judging process returns a JSON file that is then stored in a series of JSON tables. </w:t>
       </w:r>
       <w:r>
         <w:t xml:space="preserve">Then the app provides a report / calendar with the names, locations, times, description, and cost for the events. </w:t>
@@ -92,15 +60,7 @@
     </w:p>
     <w:p>
       <w:r>
-        <w:t xml:space="preserve">This </w:t>
-      </w:r>
-      <w:proofErr w:type="gramStart"/>
-      <w:r>
-        <w:t>actually 2</w:t>
-      </w:r>
-      <w:proofErr w:type="gramEnd"/>
-      <w:r>
-        <w:t xml:space="preserve"> different applications that work together. The first is the one that goes out and gets the information and populates the </w:t>
+        <w:t xml:space="preserve">This actually 2 different applications that work together. The first is the one that goes out and gets the information and populates the </w:t>
       </w:r>
       <w:proofErr w:type="spellStart"/>
       <w:r>
@@ -111,12 +71,10 @@
         <w:t xml:space="preserve"> tables. </w:t>
       </w:r>
       <w:proofErr w:type="spellStart"/>
-      <w:proofErr w:type="gramStart"/>
       <w:r>
         <w:t>Lets</w:t>
       </w:r>
       <w:proofErr w:type="spellEnd"/>
-      <w:proofErr w:type="gramEnd"/>
       <w:r>
         <w:t xml:space="preserve"> call that </w:t>
       </w:r>
@@ -132,12 +90,10 @@
         <w:t xml:space="preserve"> one is a web app that queries the database based on a chat interface on the web. </w:t>
       </w:r>
       <w:proofErr w:type="spellStart"/>
-      <w:proofErr w:type="gramStart"/>
       <w:r>
         <w:t>Lets</w:t>
       </w:r>
       <w:proofErr w:type="spellEnd"/>
-      <w:proofErr w:type="gramEnd"/>
       <w:r>
         <w:t xml:space="preserve"> call that </w:t>
       </w:r>
@@ -208,15 +164,7 @@
       </w:r>
       <w:proofErr w:type="spellEnd"/>
       <w:r>
-        <w:t xml:space="preserve"> </w:t>
-      </w:r>
-      <w:proofErr w:type="gramStart"/>
-      <w:r>
-        <w:t>in</w:t>
-      </w:r>
-      <w:proofErr w:type="gramEnd"/>
-      <w:r>
-        <w:t xml:space="preserve"> a </w:t>
+        <w:t xml:space="preserve"> in a </w:t>
       </w:r>
       <w:proofErr w:type="spellStart"/>
       <w:r>
@@ -254,15 +202,7 @@
         </w:numPr>
       </w:pPr>
       <w:r>
-        <w:t xml:space="preserve">List of keywords </w:t>
-      </w:r>
-      <w:proofErr w:type="gramStart"/>
-      <w:r>
-        <w:t>in</w:t>
-      </w:r>
-      <w:proofErr w:type="gramEnd"/>
-      <w:r>
-        <w:t xml:space="preserve"> a </w:t>
+        <w:t xml:space="preserve">List of keywords in a </w:t>
       </w:r>
       <w:proofErr w:type="spellStart"/>
       <w:r>
@@ -281,13 +221,8 @@
           <w:numId w:val="1"/>
         </w:numPr>
       </w:pPr>
-      <w:proofErr w:type="gramStart"/>
-      <w:r>
-        <w:t>First</w:t>
-      </w:r>
-      <w:proofErr w:type="gramEnd"/>
-      <w:r>
-        <w:t xml:space="preserve"> </w:t>
+      <w:r>
+        <w:t xml:space="preserve">First </w:t>
       </w:r>
       <w:r>
         <w:t>column</w:t>
@@ -299,32 +234,16 @@
         <w:t xml:space="preserve"> (city state country)</w:t>
       </w:r>
       <w:r>
-        <w:t xml:space="preserve">. </w:t>
-      </w:r>
-      <w:proofErr w:type="gramStart"/>
-      <w:r>
-        <w:t>Second</w:t>
-      </w:r>
-      <w:proofErr w:type="gramEnd"/>
-      <w:r>
-        <w:t xml:space="preserve"> </w:t>
+        <w:t xml:space="preserve">. Second </w:t>
       </w:r>
       <w:r>
         <w:t>column</w:t>
       </w:r>
       <w:r>
-        <w:t xml:space="preserve"> should be the dance </w:t>
-      </w:r>
-      <w:proofErr w:type="gramStart"/>
-      <w:r>
-        <w:t>style</w:t>
-      </w:r>
-      <w:r>
-        <w:t>,</w:t>
-      </w:r>
-      <w:proofErr w:type="gramEnd"/>
-      <w:r>
-        <w:t xml:space="preserve"> the third </w:t>
+        <w:t xml:space="preserve"> should be the dance style</w:t>
+      </w:r>
+      <w:r>
+        <w:t xml:space="preserve">, the third </w:t>
       </w:r>
       <w:r>
         <w:t>column</w:t>
@@ -333,50 +252,24 @@
         <w:t xml:space="preserve"> should be the</w:t>
       </w:r>
       <w:r>
-        <w:t xml:space="preserve"> search term. For </w:t>
-      </w:r>
-      <w:proofErr w:type="gramStart"/>
-      <w:r>
-        <w:t>example</w:t>
-      </w:r>
-      <w:proofErr w:type="gramEnd"/>
-      <w:r>
-        <w:t xml:space="preserve"> </w:t>
-      </w:r>
-      <w:r>
-        <w:t>salsa would be ‘salsa social dance events</w:t>
-      </w:r>
-      <w:proofErr w:type="gramStart"/>
-      <w:r>
-        <w:t xml:space="preserve">’ </w:t>
-      </w:r>
-      <w:r>
-        <w:t xml:space="preserve"> or</w:t>
-      </w:r>
-      <w:proofErr w:type="gramEnd"/>
-      <w:r>
-        <w:t xml:space="preserve"> </w:t>
+        <w:t xml:space="preserve"> search term. For example </w:t>
+      </w:r>
+      <w:r>
+        <w:t xml:space="preserve">salsa would be ‘salsa social dance events’ </w:t>
+      </w:r>
+      <w:r>
+        <w:t xml:space="preserve"> or </w:t>
       </w:r>
       <w:proofErr w:type="spellStart"/>
-      <w:proofErr w:type="gramStart"/>
       <w:r>
         <w:t>what ever</w:t>
       </w:r>
       <w:proofErr w:type="spellEnd"/>
-      <w:proofErr w:type="gramEnd"/>
       <w:r>
         <w:t xml:space="preserve"> makes sense based on what we are searching for. For example, </w:t>
       </w:r>
       <w:r>
-        <w:t xml:space="preserve">running could be ‘running </w:t>
-      </w:r>
-      <w:proofErr w:type="gramStart"/>
-      <w:r>
-        <w:t>clubs’</w:t>
-      </w:r>
-      <w:proofErr w:type="gramEnd"/>
-      <w:r>
-        <w:t>.</w:t>
+        <w:t>running could be ‘running clubs’.</w:t>
       </w:r>
     </w:p>
     <w:p>
@@ -436,15 +329,7 @@
       </w:r>
       <w:proofErr w:type="spellEnd"/>
       <w:r>
-        <w:t xml:space="preserve">. It was quite stochastic. Sometimes good, sometimes terrible. With the same prompt, Google was not good either. I am </w:t>
-      </w:r>
-      <w:proofErr w:type="gramStart"/>
-      <w:r>
-        <w:t>pretty suspicious</w:t>
-      </w:r>
-      <w:proofErr w:type="gramEnd"/>
-      <w:r>
-        <w:t xml:space="preserve"> that what I need to do is create a </w:t>
+        <w:t xml:space="preserve">. It was quite stochastic. Sometimes good, sometimes terrible. With the same prompt, Google was not good either. I am pretty suspicious that what I need to do is create a </w:t>
       </w:r>
       <w:r>
         <w:t xml:space="preserve">series of keywords and then use Google NOT OpenAI to generate those </w:t>
@@ -523,15 +408,7 @@
         <w:t>Input</w:t>
       </w:r>
       <w:r>
-        <w:t xml:space="preserve"> comes a </w:t>
-      </w:r>
-      <w:proofErr w:type="gramStart"/>
-      <w:r>
-        <w:t>list</w:t>
-      </w:r>
-      <w:proofErr w:type="gramEnd"/>
-      <w:r>
-        <w:t xml:space="preserve"> </w:t>
+        <w:t xml:space="preserve"> comes a list </w:t>
       </w:r>
       <w:proofErr w:type="spellStart"/>
       <w:r>
@@ -558,15 +435,7 @@
         <w:t xml:space="preserve">We should default to today and one week from today. </w:t>
       </w:r>
       <w:r>
-        <w:t xml:space="preserve">The user could put their own date range in if they want. We would use </w:t>
-      </w:r>
-      <w:proofErr w:type="gramStart"/>
-      <w:r>
-        <w:t>a LLM</w:t>
-      </w:r>
-      <w:proofErr w:type="gramEnd"/>
-      <w:r>
-        <w:t xml:space="preserve"> to parse that. </w:t>
+        <w:t xml:space="preserve">The user could put their own date range in if they want. We would use a LLM to parse that. </w:t>
       </w:r>
     </w:p>
     <w:p/>
@@ -610,34 +479,13 @@
         <w:t>A function will be written that creates the output report.</w:t>
       </w:r>
       <w:r>
-        <w:t xml:space="preserve"> </w:t>
-      </w:r>
-      <w:proofErr w:type="gramStart"/>
-      <w:r>
-        <w:t>This</w:t>
-      </w:r>
-      <w:proofErr w:type="gramEnd"/>
-      <w:r>
-        <w:t xml:space="preserve"> queries </w:t>
-      </w:r>
-      <w:proofErr w:type="gramStart"/>
-      <w:r>
-        <w:t>the</w:t>
-      </w:r>
-      <w:proofErr w:type="gramEnd"/>
-      <w:r>
-        <w:t xml:space="preserve"> above tables. It has the chat interface from which it generates </w:t>
-      </w:r>
-      <w:proofErr w:type="gramStart"/>
-      <w:r>
-        <w:t xml:space="preserve">the </w:t>
+        <w:t xml:space="preserve"> This queries the above tables. It has the chat interface from which it generates the </w:t>
       </w:r>
       <w:proofErr w:type="spellStart"/>
       <w:r>
         <w:t>sql</w:t>
       </w:r>
       <w:proofErr w:type="spellEnd"/>
-      <w:proofErr w:type="gramEnd"/>
       <w:r>
         <w:t xml:space="preserve"> query.</w:t>
       </w:r>
@@ -715,31 +563,7 @@
     </w:p>
     <w:p>
       <w:r>
-        <w:t xml:space="preserve">I, Lindsay Moir, a </w:t>
-      </w:r>
-      <w:proofErr w:type="gramStart"/>
-      <w:r>
-        <w:t>69 year old</w:t>
-      </w:r>
-      <w:proofErr w:type="gramEnd"/>
-      <w:r>
-        <w:t xml:space="preserve"> male is the primary stakeholder. If this application is sufficiently accurate, comprehensive, and easy to use I will provide it to people initially in the Victoria, BC, Canada dance community to use. I will require it to make money at some point. There will be costs for hosting the application. I also need to generate some income and am getting </w:t>
-      </w:r>
-      <w:proofErr w:type="gramStart"/>
-      <w:r>
-        <w:t>fairly pessimistic</w:t>
-      </w:r>
-      <w:proofErr w:type="gramEnd"/>
-      <w:r>
-        <w:t xml:space="preserve"> that I will be able to find work in the data science area due to my age and preferences. I do not want to work a </w:t>
-      </w:r>
-      <w:proofErr w:type="gramStart"/>
-      <w:r>
-        <w:t>full time</w:t>
-      </w:r>
-      <w:proofErr w:type="gramEnd"/>
-      <w:r>
-        <w:t xml:space="preserve"> job.</w:t>
+        <w:t>I, Lindsay Moir, a 69 year old male is the primary stakeholder. If this application is sufficiently accurate, comprehensive, and easy to use I will provide it to people initially in the Victoria, BC, Canada dance community to use. I will require it to make money at some point. There will be costs for hosting the application. I also need to generate some income and am getting fairly pessimistic that I will be able to find work in the data science area due to my age and preferences. I do not want to work a full time job.</w:t>
       </w:r>
     </w:p>
     <w:p>
@@ -836,16 +660,11 @@
       <w:r>
         <w:t xml:space="preserve">Initially </w:t>
       </w:r>
-      <w:proofErr w:type="gramStart"/>
       <w:r>
         <w:t xml:space="preserve">the </w:t>
       </w:r>
       <w:r>
-        <w:t xml:space="preserve"> application</w:t>
-      </w:r>
-      <w:proofErr w:type="gramEnd"/>
-      <w:r>
-        <w:t xml:space="preserve"> </w:t>
+        <w:t xml:space="preserve"> application </w:t>
       </w:r>
       <w:r>
         <w:t>(</w:t>
@@ -859,15 +678,7 @@
         <w:t xml:space="preserve">) </w:t>
       </w:r>
       <w:r>
-        <w:t xml:space="preserve">will assume that their location that they are interested in </w:t>
-      </w:r>
-      <w:proofErr w:type="gramStart"/>
-      <w:r>
-        <w:t>is,</w:t>
-      </w:r>
-      <w:proofErr w:type="gramEnd"/>
-      <w:r>
-        <w:t xml:space="preserve"> the IP address that they are at. They will be asked to confirm that. </w:t>
+        <w:t xml:space="preserve">will assume that their location that they are interested in is, the IP address that they are at. They will be asked to confirm that. </w:t>
       </w:r>
     </w:p>
     <w:p>
@@ -882,18 +693,10 @@
         <w:t xml:space="preserve">Eventually during </w:t>
       </w:r>
       <w:r>
-        <w:t xml:space="preserve">this </w:t>
-      </w:r>
-      <w:proofErr w:type="gramStart"/>
-      <w:r>
-        <w:t xml:space="preserve">chat </w:t>
-      </w:r>
-      <w:r>
-        <w:t xml:space="preserve"> process</w:t>
-      </w:r>
-      <w:proofErr w:type="gramEnd"/>
-      <w:r>
-        <w:t xml:space="preserve"> of the user inputting text and the LLM prompting the user, I will have the name of the city, the province, and the country</w:t>
+        <w:t xml:space="preserve">this chat </w:t>
+      </w:r>
+      <w:r>
+        <w:t xml:space="preserve"> process of the user inputting text and the LLM prompting the user, I will have the name of the city, the province, and the country</w:t>
       </w:r>
       <w:r>
         <w:t>. I will have the activity that he /she is interested in (currently dance</w:t>
@@ -1268,15 +1071,7 @@
         </w:numPr>
       </w:pPr>
       <w:r>
-        <w:t xml:space="preserve">For newly discovered URLs from </w:t>
-      </w:r>
-      <w:proofErr w:type="gramStart"/>
-      <w:r>
-        <w:t>the Google</w:t>
-      </w:r>
-      <w:proofErr w:type="gramEnd"/>
-      <w:r>
-        <w:t xml:space="preserve"> search:</w:t>
+        <w:t>For newly discovered URLs from the Google search:</w:t>
       </w:r>
     </w:p>
     <w:p>
@@ -1642,15 +1437,7 @@
         <w:t>URL Metadata Table</w:t>
       </w:r>
       <w:r>
-        <w:t xml:space="preserve">: Logs details about each URL (e.g., address, status, relevance score, last visited date, </w:t>
-      </w:r>
-      <w:proofErr w:type="gramStart"/>
-      <w:r>
-        <w:t>referring</w:t>
-      </w:r>
-      <w:proofErr w:type="gramEnd"/>
-      <w:r>
-        <w:t xml:space="preserve"> URL, visit count, errors).</w:t>
+        <w:t>: Logs details about each URL (e.g., address, status, relevance score, last visited date, referring URL, visit count, errors).</w:t>
       </w:r>
     </w:p>
     <w:p>
@@ -1923,15 +1710,7 @@
         </w:numPr>
       </w:pPr>
       <w:r>
-        <w:t xml:space="preserve">Track and </w:t>
-      </w:r>
-      <w:proofErr w:type="gramStart"/>
-      <w:r>
-        <w:t>log</w:t>
-      </w:r>
-      <w:proofErr w:type="gramEnd"/>
-      <w:r>
-        <w:t xml:space="preserve"> how the system adapts to changes in website structures or invalid pages.</w:t>
+        <w:t>Track and log how the system adapts to changes in website structures or invalid pages.</w:t>
       </w:r>
     </w:p>
     <w:p>
@@ -2093,15 +1872,7 @@
       </w:pPr>
       <w:r>
         <w:lastRenderedPageBreak/>
-        <w:t xml:space="preserve">Processing Order </w:t>
-      </w:r>
-      <w:proofErr w:type="gramStart"/>
-      <w:r>
-        <w:t>To</w:t>
-      </w:r>
-      <w:proofErr w:type="gramEnd"/>
-      <w:r>
-        <w:t xml:space="preserve"> Load Database</w:t>
+        <w:t>Processing Order To Load Database</w:t>
       </w:r>
     </w:p>
     <w:p>
@@ -2194,23 +1965,7 @@
         </w:numPr>
       </w:pPr>
       <w:r>
-        <w:t xml:space="preserve">try </w:t>
-      </w:r>
-      <w:proofErr w:type="gramStart"/>
-      <w:r>
-        <w:t>config[‘</w:t>
-      </w:r>
-      <w:proofErr w:type="gramEnd"/>
-      <w:r>
-        <w:t>crawling</w:t>
-      </w:r>
-      <w:proofErr w:type="gramStart"/>
-      <w:r>
-        <w:t>’][</w:t>
-      </w:r>
-      <w:proofErr w:type="gramEnd"/>
-      <w:r>
-        <w:t>‘headless]: True</w:t>
+        <w:t>try config[‘crawling’][‘headless]: True</w:t>
       </w:r>
     </w:p>
     <w:p>
@@ -2246,15 +2001,7 @@
         </w:numPr>
       </w:pPr>
       <w:r>
-        <w:t xml:space="preserve">Check and make sure there </w:t>
-      </w:r>
-      <w:proofErr w:type="gramStart"/>
-      <w:r>
-        <w:t>is</w:t>
-      </w:r>
-      <w:proofErr w:type="gramEnd"/>
-      <w:r>
-        <w:t xml:space="preserve"> something in that .csv after</w:t>
+        <w:t>Check and make sure there is something in that .csv after</w:t>
       </w:r>
       <w:r>
         <w:t xml:space="preserve"> you run this.</w:t>
@@ -2317,23 +2064,7 @@
         </w:numPr>
       </w:pPr>
       <w:r>
-        <w:t xml:space="preserve">reads </w:t>
-      </w:r>
-      <w:proofErr w:type="gramStart"/>
-      <w:r>
-        <w:t>config[‘</w:t>
-      </w:r>
-      <w:proofErr w:type="gramEnd"/>
-      <w:r>
-        <w:t>input</w:t>
-      </w:r>
-      <w:proofErr w:type="gramStart"/>
-      <w:r>
-        <w:t>’][</w:t>
-      </w:r>
-      <w:proofErr w:type="gramEnd"/>
-      <w:r>
-        <w:t>‘’</w:t>
+        <w:t>reads config[‘input’][‘’</w:t>
       </w:r>
       <w:proofErr w:type="spellStart"/>
       <w:r>
@@ -2363,13 +2094,8 @@
           <w:numId w:val="20"/>
         </w:numPr>
       </w:pPr>
-      <w:proofErr w:type="gramStart"/>
-      <w:r>
-        <w:t>Writes</w:t>
-      </w:r>
-      <w:proofErr w:type="gramEnd"/>
-      <w:r>
-        <w:t xml:space="preserve"> to the database</w:t>
+      <w:r>
+        <w:t>Writes to the database</w:t>
       </w:r>
     </w:p>
     <w:p>
@@ -2393,31 +2119,7 @@
         </w:numPr>
       </w:pPr>
       <w:r>
-        <w:t xml:space="preserve">Likely </w:t>
-      </w:r>
-      <w:proofErr w:type="gramStart"/>
-      <w:r>
-        <w:t>that try</w:t>
-      </w:r>
-      <w:proofErr w:type="gramEnd"/>
-      <w:r>
-        <w:t xml:space="preserve"> </w:t>
-      </w:r>
-      <w:proofErr w:type="gramStart"/>
-      <w:r>
-        <w:t>config[‘</w:t>
-      </w:r>
-      <w:proofErr w:type="gramEnd"/>
-      <w:r>
-        <w:t>crawling</w:t>
-      </w:r>
-      <w:proofErr w:type="gramStart"/>
-      <w:r>
-        <w:t>’][</w:t>
-      </w:r>
-      <w:proofErr w:type="gramEnd"/>
-      <w:r>
-        <w:t>‘headless]: True</w:t>
+        <w:t>Likely that try config[‘crawling’][‘headless]: True</w:t>
       </w:r>
     </w:p>
     <w:p>
@@ -2441,23 +2143,7 @@
         </w:numPr>
       </w:pPr>
       <w:r>
-        <w:t xml:space="preserve">Need to change </w:t>
-      </w:r>
-      <w:proofErr w:type="gramStart"/>
-      <w:r>
-        <w:t>config[‘</w:t>
-      </w:r>
-      <w:proofErr w:type="gramEnd"/>
-      <w:r>
-        <w:t>crawling</w:t>
-      </w:r>
-      <w:proofErr w:type="gramStart"/>
-      <w:r>
-        <w:t>’][</w:t>
-      </w:r>
-      <w:proofErr w:type="gramEnd"/>
-      <w:r>
-        <w:t>‘headless’]: False. Facebook is just a pain in the ass.</w:t>
+        <w:t>Need to change config[‘crawling’][‘headless’]: False. Facebook is just a pain in the ass.</w:t>
       </w:r>
     </w:p>
     <w:p>
@@ -2482,13 +2168,8 @@
           <w:numId w:val="20"/>
         </w:numPr>
       </w:pPr>
-      <w:proofErr w:type="gramStart"/>
-      <w:r>
-        <w:t>Takes</w:t>
-      </w:r>
-      <w:proofErr w:type="gramEnd"/>
-      <w:r>
-        <w:t xml:space="preserve"> a backup before I start deleting and updating </w:t>
+      <w:r>
+        <w:t xml:space="preserve">Takes a backup before I start deleting and updating </w:t>
       </w:r>
       <w:proofErr w:type="spellStart"/>
       <w:r>
@@ -2722,15 +2403,7 @@
       </w:r>
       <w:proofErr w:type="spellEnd"/>
       <w:r>
-        <w:t xml:space="preserve"> that lists the jobs to be run. Unfortunately, we will be using </w:t>
-      </w:r>
-      <w:proofErr w:type="gramStart"/>
-      <w:r>
-        <w:t>nano</w:t>
-      </w:r>
-      <w:proofErr w:type="gramEnd"/>
-      <w:r>
-        <w:t>.</w:t>
+        <w:t xml:space="preserve"> that lists the jobs to be run. Unfortunately, we will be using nano.</w:t>
       </w:r>
     </w:p>
     <w:p>
@@ -2754,13 +2427,8 @@
           <w:numId w:val="20"/>
         </w:numPr>
       </w:pPr>
-      <w:proofErr w:type="gramStart"/>
-      <w:r>
-        <w:t>this</w:t>
-      </w:r>
-      <w:proofErr w:type="gramEnd"/>
-      <w:r>
-        <w:t xml:space="preserve"> is the command that needs to be put into the file so that it will run</w:t>
+      <w:r>
+        <w:t>this is the command that needs to be put into the file so that it will run</w:t>
       </w:r>
     </w:p>
     <w:p>
@@ -2833,47 +2501,17 @@
       </w:r>
     </w:p>
     <w:p>
-      <w:pPr>
-        <w:pStyle w:val="ListParagraph"/>
-        <w:numPr>
-          <w:ilvl w:val="0"/>
-          <w:numId w:val="27"/>
-        </w:numPr>
-      </w:pPr>
-      <w:r>
-        <w:t xml:space="preserve">prefect </w:t>
-      </w:r>
-      <w:proofErr w:type="gramStart"/>
-      <w:r>
-        <w:t>server</w:t>
-      </w:r>
-      <w:proofErr w:type="gramEnd"/>
-      <w:r>
-        <w:t xml:space="preserve"> </w:t>
-      </w:r>
-      <w:proofErr w:type="gramStart"/>
-      <w:r>
-        <w:t>start</w:t>
+      <w:r>
+        <w:t>prefect server start</w:t>
       </w:r>
       <w:r>
         <w:t xml:space="preserve">  </w:t>
       </w:r>
       <w:r>
-        <w:t>#</w:t>
-      </w:r>
-      <w:proofErr w:type="gramEnd"/>
-      <w:r>
-        <w:t xml:space="preserve"> or however you kick off pipeline.py</w:t>
-      </w:r>
-    </w:p>
-    <w:p>
-      <w:pPr>
-        <w:pStyle w:val="ListParagraph"/>
-        <w:numPr>
-          <w:ilvl w:val="0"/>
-          <w:numId w:val="27"/>
-        </w:numPr>
-      </w:pPr>
+        <w:t># or however you kick off pipeline.py</w:t>
+      </w:r>
+    </w:p>
+    <w:p>
       <w:r>
         <w:t>python src/pipeline.py # or ctrl F5</w:t>
       </w:r>
@@ -2889,23 +2527,7 @@
     </w:p>
     <w:p>
       <w:r>
-        <w:t xml:space="preserve">NB, we want to do VLDA FIRST because they </w:t>
-      </w:r>
-      <w:proofErr w:type="gramStart"/>
-      <w:r>
-        <w:t>are copying</w:t>
-      </w:r>
-      <w:proofErr w:type="gramEnd"/>
-      <w:r>
-        <w:t xml:space="preserve"> everybody else’s events. So, their events are clobbering everybody </w:t>
-      </w:r>
-      <w:proofErr w:type="gramStart"/>
-      <w:r>
-        <w:t>else’s</w:t>
-      </w:r>
-      <w:proofErr w:type="gramEnd"/>
-      <w:r>
-        <w:t xml:space="preserve"> unless they are processed first. Then their version is killed by the deduplication.</w:t>
+        <w:t>NB, we want to do VLDA FIRST because they are copying everybody else’s events. So, their events are clobbering everybody else’s unless they are processed first. Then their version is killed by the deduplication.</w:t>
       </w:r>
     </w:p>
     <w:p>
@@ -2913,15 +2535,7 @@
         <w:pStyle w:val="Heading1"/>
       </w:pPr>
       <w:r>
-        <w:t xml:space="preserve">Fixes That Need </w:t>
-      </w:r>
-      <w:proofErr w:type="gramStart"/>
-      <w:r>
-        <w:t>To</w:t>
-      </w:r>
-      <w:proofErr w:type="gramEnd"/>
-      <w:r>
-        <w:t xml:space="preserve"> Be Done</w:t>
+        <w:t>Fixes That Need To Be Done</w:t>
       </w:r>
     </w:p>
     <w:p>
@@ -2982,15 +2596,7 @@
         </w:numPr>
       </w:pPr>
       <w:r>
-        <w:t xml:space="preserve">Perhaps once every 3 months depending on how much processing we </w:t>
-      </w:r>
-      <w:proofErr w:type="gramStart"/>
-      <w:r>
-        <w:t>have to</w:t>
-      </w:r>
-      <w:proofErr w:type="gramEnd"/>
-      <w:r>
-        <w:t xml:space="preserve"> do. This update cycle should probably be adjustable in the config file. </w:t>
+        <w:t xml:space="preserve">Perhaps once every 3 months depending on how much processing we have to do. This update cycle should probably be adjustable in the config file. </w:t>
       </w:r>
     </w:p>
     <w:p>
@@ -3082,15 +2688,7 @@
       </w:r>
       <w:proofErr w:type="spellEnd"/>
       <w:r>
-        <w:t xml:space="preserve"> table, just add the column / update it. So, you will have a created timestamp and an updated timestamp </w:t>
-      </w:r>
-      <w:proofErr w:type="gramStart"/>
-      <w:r>
-        <w:t>columns</w:t>
-      </w:r>
-      <w:proofErr w:type="gramEnd"/>
-      <w:r>
-        <w:t>.</w:t>
+        <w:t xml:space="preserve"> table, just add the column / update it. So, you will have a created timestamp and an updated timestamp columns.</w:t>
       </w:r>
     </w:p>
     <w:p>
@@ -3139,15 +2737,7 @@
         </w:numPr>
       </w:pPr>
       <w:r>
-        <w:t xml:space="preserve">            # I am pretty sure this is </w:t>
-      </w:r>
-      <w:proofErr w:type="gramStart"/>
-      <w:r>
-        <w:t>redundant</w:t>
-      </w:r>
-      <w:proofErr w:type="gramEnd"/>
-      <w:r>
-        <w:t xml:space="preserve"> but I will leave it here for now</w:t>
+        <w:t xml:space="preserve">            # I am pretty sure this is redundant but I will leave it here for now</w:t>
       </w:r>
     </w:p>
     <w:p>
@@ -3167,15 +2757,7 @@
       </w:r>
       <w:proofErr w:type="spellEnd"/>
       <w:r>
-        <w:t xml:space="preserve"> </w:t>
-      </w:r>
-      <w:proofErr w:type="gramStart"/>
-      <w:r>
-        <w:t>or '/</w:t>
-      </w:r>
-      <w:proofErr w:type="gramEnd"/>
-      <w:r>
-        <w:t>groups/' not in url:</w:t>
+        <w:t xml:space="preserve"> or '/groups/' not in url:</w:t>
       </w:r>
     </w:p>
     <w:p>
@@ -3188,28 +2770,15 @@
       </w:pPr>
       <w:r>
         <w:lastRenderedPageBreak/>
-        <w:t xml:space="preserve">                </w:t>
-      </w:r>
-      <w:proofErr w:type="gramStart"/>
-      <w:r>
-        <w:t>logging.info(</w:t>
+        <w:t xml:space="preserve">                logging.info(</w:t>
       </w:r>
       <w:proofErr w:type="spellStart"/>
-      <w:proofErr w:type="gramEnd"/>
       <w:r>
         <w:t>f"def</w:t>
       </w:r>
       <w:proofErr w:type="spellEnd"/>
       <w:r>
-        <w:t xml:space="preserve"> </w:t>
-      </w:r>
-      <w:proofErr w:type="gramStart"/>
-      <w:r>
-        <w:t>parse(</w:t>
-      </w:r>
-      <w:proofErr w:type="gramEnd"/>
-      <w:r>
-        <w:t>): URL {</w:t>
+        <w:t xml:space="preserve"> parse(): URL {</w:t>
       </w:r>
       <w:proofErr w:type="spellStart"/>
       <w:r>
@@ -3233,18 +2802,13 @@
       </w:r>
       <w:proofErr w:type="spellStart"/>
       <w:r>
-        <w:t>update_</w:t>
-      </w:r>
-      <w:proofErr w:type="gramStart"/>
-      <w:r>
-        <w:t>url</w:t>
+        <w:t>update_url</w:t>
       </w:r>
       <w:proofErr w:type="spellEnd"/>
       <w:r>
         <w:t>(</w:t>
       </w:r>
       <w:proofErr w:type="spellStart"/>
-      <w:proofErr w:type="gramEnd"/>
       <w:r>
         <w:t>url</w:t>
       </w:r>
@@ -3278,15 +2842,7 @@
         </w:numPr>
       </w:pPr>
       <w:r>
-        <w:t xml:space="preserve">                </w:t>
-      </w:r>
-      <w:proofErr w:type="gramStart"/>
-      <w:r>
-        <w:t>return</w:t>
-      </w:r>
-      <w:proofErr w:type="gramEnd"/>
-      <w:r>
-        <w:t xml:space="preserve"> False</w:t>
+        <w:t xml:space="preserve">                return False</w:t>
       </w:r>
     </w:p>
     <w:p>
@@ -3306,23 +2862,7 @@
         </w:numPr>
       </w:pPr>
       <w:r>
-        <w:t xml:space="preserve">We will need to keep </w:t>
-      </w:r>
-      <w:proofErr w:type="gramStart"/>
-      <w:r>
-        <w:t>run</w:t>
-      </w:r>
-      <w:proofErr w:type="gramEnd"/>
-      <w:r>
-        <w:t xml:space="preserve"> information. I suggest that we </w:t>
-      </w:r>
-      <w:proofErr w:type="gramStart"/>
-      <w:r>
-        <w:t>snap shot</w:t>
-      </w:r>
-      <w:proofErr w:type="gramEnd"/>
-      <w:r>
-        <w:t xml:space="preserve"> the config file. Pretty sure that </w:t>
+        <w:t xml:space="preserve">We will need to keep run information. I suggest that we snap shot the config file. Pretty sure that </w:t>
       </w:r>
       <w:proofErr w:type="spellStart"/>
       <w:r>
@@ -3367,26 +2907,13 @@
         <w:t xml:space="preserve"> events_urls_diff.csv</w:t>
       </w:r>
       <w:r>
-        <w:t xml:space="preserve"> in the database. I think we could just append it to the runs table. We need to </w:t>
-      </w:r>
-      <w:proofErr w:type="gramStart"/>
-      <w:r>
-        <w:t>instrument</w:t>
-      </w:r>
-      <w:proofErr w:type="gramEnd"/>
-      <w:r>
-        <w:t xml:space="preserve"> the rest of </w:t>
-      </w:r>
-      <w:proofErr w:type="gramStart"/>
-      <w:r>
-        <w:t>the .</w:t>
+        <w:t xml:space="preserve"> in the database. I think we could just append it to the runs table. We need to instrument the rest of the .</w:t>
       </w:r>
       <w:proofErr w:type="spellStart"/>
       <w:r>
         <w:t>pys</w:t>
       </w:r>
       <w:proofErr w:type="spellEnd"/>
-      <w:proofErr w:type="gramEnd"/>
       <w:r>
         <w:t xml:space="preserve"> with run statistics though.</w:t>
       </w:r>
@@ -3429,31 +2956,7 @@
     </w:p>
     <w:p>
       <w:r>
-        <w:t xml:space="preserve">I have gone over this </w:t>
-      </w:r>
-      <w:proofErr w:type="gramStart"/>
-      <w:r>
-        <w:t>a number of</w:t>
-      </w:r>
-      <w:proofErr w:type="gramEnd"/>
-      <w:r>
-        <w:t xml:space="preserve"> times. I get frustrated with my own </w:t>
-      </w:r>
-      <w:proofErr w:type="gramStart"/>
-      <w:r>
-        <w:t>code</w:t>
-      </w:r>
-      <w:proofErr w:type="gramEnd"/>
-      <w:r>
-        <w:t xml:space="preserve"> then I get it working, then it does not work. Then I come back and go over the available options. So, </w:t>
-      </w:r>
-      <w:proofErr w:type="gramStart"/>
-      <w:r>
-        <w:t>lets</w:t>
-      </w:r>
-      <w:proofErr w:type="gramEnd"/>
-      <w:r>
-        <w:t xml:space="preserve"> list them here and the next time (maybe this time) that this happens, I will just use one of them.</w:t>
+        <w:t>I have gone over this a number of times. I get frustrated with my own code then I get it working, then it does not work. Then I come back and go over the available options. So, lets list them here and the next time (maybe this time) that this happens, I will just use one of them.</w:t>
       </w:r>
     </w:p>
     <w:p>
@@ -3463,23 +2966,7 @@
       </w:r>
       <w:proofErr w:type="spellEnd"/>
       <w:r>
-        <w:t xml:space="preserve"> – I am concerned about the cost to run this. The per event is not that bad. However, the </w:t>
-      </w:r>
-      <w:proofErr w:type="gramStart"/>
-      <w:r>
-        <w:t>compute</w:t>
-      </w:r>
-      <w:proofErr w:type="gramEnd"/>
-      <w:r>
-        <w:t xml:space="preserve"> cost seemed ridiculously high. They gave me </w:t>
-      </w:r>
-      <w:proofErr w:type="gramStart"/>
-      <w:r>
-        <w:t>$5</w:t>
-      </w:r>
-      <w:proofErr w:type="gramEnd"/>
-      <w:r>
-        <w:t xml:space="preserve"> and it was used up on a trial and I swear I only got 5 events. That did not seem economic, but … it did look like it work. </w:t>
+        <w:t xml:space="preserve"> – I am concerned about the cost to run this. The per event is not that bad. However, the compute cost seemed ridiculously high. They gave me $5 and it was used up on a trial and I swear I only got 5 events. That did not seem economic, but … it did look like it work. </w:t>
       </w:r>
     </w:p>
     <w:p>
@@ -3545,15 +3032,7 @@
     </w:p>
     <w:p>
       <w:r>
-        <w:t xml:space="preserve">Now that you have a Minimum Viable Product (MVP), the next </w:t>
-      </w:r>
-      <w:proofErr w:type="gramStart"/>
-      <w:r>
-        <w:t>steps</w:t>
-      </w:r>
-      <w:proofErr w:type="gramEnd"/>
-      <w:r>
-        <w:t xml:space="preserve"> should focus on validating your idea, gathering feedback, and planning for growth. Here are some suggestions:</w:t>
+        <w:t>Now that you have a Minimum Viable Product (MVP), the next steps should focus on validating your idea, gathering feedback, and planning for growth. Here are some suggestions:</w:t>
       </w:r>
     </w:p>
     <w:p>

</xml_diff>

<commit_message>
Updated app.py to be more user friendly.
</commit_message>
<xml_diff>
--- a/documentation/Design Document for Social Dance Calendar App.docx
+++ b/documentation/Design Document for Social Dance Calendar App.docx
@@ -27,7 +27,23 @@
     </w:p>
     <w:p>
       <w:r>
-        <w:t xml:space="preserve">Whenever you start looking for who is doing what in social dancing, you have to go to a large number of sites. The information is often outdated, incorrect, etc. People that are in that local area know the drill and where to go on the internet, but somebody coming in cold from the outside, does not. </w:t>
+        <w:t xml:space="preserve">Whenever you start looking for who is doing what in social dancing, you </w:t>
+      </w:r>
+      <w:proofErr w:type="gramStart"/>
+      <w:r>
+        <w:t>have to</w:t>
+      </w:r>
+      <w:proofErr w:type="gramEnd"/>
+      <w:r>
+        <w:t xml:space="preserve"> go to </w:t>
+      </w:r>
+      <w:proofErr w:type="gramStart"/>
+      <w:r>
+        <w:t>a large number of</w:t>
+      </w:r>
+      <w:proofErr w:type="gramEnd"/>
+      <w:r>
+        <w:t xml:space="preserve"> sites. The information is often outdated, incorrect, etc. People that are in that local area know the drill and where to go on the internet, but somebody coming in cold from the outside, does not. </w:t>
       </w:r>
     </w:p>
     <w:p/>
@@ -52,7 +68,23 @@
         <w:t xml:space="preserve">, provide those to a LLM to judge if there is content that is helpful for building this calendar. </w:t>
       </w:r>
       <w:r>
-        <w:t xml:space="preserve">The results of this judging process returns a JSON file that is then stored in a series of JSON tables. </w:t>
+        <w:t xml:space="preserve">The </w:t>
+      </w:r>
+      <w:proofErr w:type="gramStart"/>
+      <w:r>
+        <w:t>results</w:t>
+      </w:r>
+      <w:proofErr w:type="gramEnd"/>
+      <w:r>
+        <w:t xml:space="preserve"> of this judging process </w:t>
+      </w:r>
+      <w:proofErr w:type="gramStart"/>
+      <w:r>
+        <w:t>returns</w:t>
+      </w:r>
+      <w:proofErr w:type="gramEnd"/>
+      <w:r>
+        <w:t xml:space="preserve"> a JSON file that is then stored in a series of JSON tables. </w:t>
       </w:r>
       <w:r>
         <w:t xml:space="preserve">Then the app provides a report / calendar with the names, locations, times, description, and cost for the events. </w:t>
@@ -60,7 +92,15 @@
     </w:p>
     <w:p>
       <w:r>
-        <w:t xml:space="preserve">This actually 2 different applications that work together. The first is the one that goes out and gets the information and populates the </w:t>
+        <w:t xml:space="preserve">This </w:t>
+      </w:r>
+      <w:proofErr w:type="gramStart"/>
+      <w:r>
+        <w:t>actually 2</w:t>
+      </w:r>
+      <w:proofErr w:type="gramEnd"/>
+      <w:r>
+        <w:t xml:space="preserve"> different applications that work together. The first is the one that goes out and gets the information and populates the </w:t>
       </w:r>
       <w:proofErr w:type="spellStart"/>
       <w:r>
@@ -71,10 +111,12 @@
         <w:t xml:space="preserve"> tables. </w:t>
       </w:r>
       <w:proofErr w:type="spellStart"/>
+      <w:proofErr w:type="gramStart"/>
       <w:r>
         <w:t>Lets</w:t>
       </w:r>
       <w:proofErr w:type="spellEnd"/>
+      <w:proofErr w:type="gramEnd"/>
       <w:r>
         <w:t xml:space="preserve"> call that </w:t>
       </w:r>
@@ -90,10 +132,12 @@
         <w:t xml:space="preserve"> one is a web app that queries the database based on a chat interface on the web. </w:t>
       </w:r>
       <w:proofErr w:type="spellStart"/>
+      <w:proofErr w:type="gramStart"/>
       <w:r>
         <w:t>Lets</w:t>
       </w:r>
       <w:proofErr w:type="spellEnd"/>
+      <w:proofErr w:type="gramEnd"/>
       <w:r>
         <w:t xml:space="preserve"> call that </w:t>
       </w:r>
@@ -164,7 +208,15 @@
       </w:r>
       <w:proofErr w:type="spellEnd"/>
       <w:r>
-        <w:t xml:space="preserve"> in a </w:t>
+        <w:t xml:space="preserve"> </w:t>
+      </w:r>
+      <w:proofErr w:type="gramStart"/>
+      <w:r>
+        <w:t>in</w:t>
+      </w:r>
+      <w:proofErr w:type="gramEnd"/>
+      <w:r>
+        <w:t xml:space="preserve"> a </w:t>
       </w:r>
       <w:proofErr w:type="spellStart"/>
       <w:r>
@@ -202,7 +254,15 @@
         </w:numPr>
       </w:pPr>
       <w:r>
-        <w:t xml:space="preserve">List of keywords in a </w:t>
+        <w:t xml:space="preserve">List of keywords </w:t>
+      </w:r>
+      <w:proofErr w:type="gramStart"/>
+      <w:r>
+        <w:t>in</w:t>
+      </w:r>
+      <w:proofErr w:type="gramEnd"/>
+      <w:r>
+        <w:t xml:space="preserve"> a </w:t>
       </w:r>
       <w:proofErr w:type="spellStart"/>
       <w:r>
@@ -221,8 +281,13 @@
           <w:numId w:val="1"/>
         </w:numPr>
       </w:pPr>
-      <w:r>
-        <w:t xml:space="preserve">First </w:t>
+      <w:proofErr w:type="gramStart"/>
+      <w:r>
+        <w:t>First</w:t>
+      </w:r>
+      <w:proofErr w:type="gramEnd"/>
+      <w:r>
+        <w:t xml:space="preserve"> </w:t>
       </w:r>
       <w:r>
         <w:t>column</w:t>
@@ -234,16 +299,32 @@
         <w:t xml:space="preserve"> (city state country)</w:t>
       </w:r>
       <w:r>
-        <w:t xml:space="preserve">. Second </w:t>
+        <w:t xml:space="preserve">. </w:t>
+      </w:r>
+      <w:proofErr w:type="gramStart"/>
+      <w:r>
+        <w:t>Second</w:t>
+      </w:r>
+      <w:proofErr w:type="gramEnd"/>
+      <w:r>
+        <w:t xml:space="preserve"> </w:t>
       </w:r>
       <w:r>
         <w:t>column</w:t>
       </w:r>
       <w:r>
-        <w:t xml:space="preserve"> should be the dance style</w:t>
-      </w:r>
-      <w:r>
-        <w:t xml:space="preserve">, the third </w:t>
+        <w:t xml:space="preserve"> should be the dance </w:t>
+      </w:r>
+      <w:proofErr w:type="gramStart"/>
+      <w:r>
+        <w:t>style</w:t>
+      </w:r>
+      <w:r>
+        <w:t>,</w:t>
+      </w:r>
+      <w:proofErr w:type="gramEnd"/>
+      <w:r>
+        <w:t xml:space="preserve"> the third </w:t>
       </w:r>
       <w:r>
         <w:t>column</w:t>
@@ -252,24 +333,50 @@
         <w:t xml:space="preserve"> should be the</w:t>
       </w:r>
       <w:r>
-        <w:t xml:space="preserve"> search term. For example </w:t>
-      </w:r>
-      <w:r>
-        <w:t xml:space="preserve">salsa would be ‘salsa social dance events’ </w:t>
-      </w:r>
-      <w:r>
-        <w:t xml:space="preserve"> or </w:t>
+        <w:t xml:space="preserve"> search term. For </w:t>
+      </w:r>
+      <w:proofErr w:type="gramStart"/>
+      <w:r>
+        <w:t>example</w:t>
+      </w:r>
+      <w:proofErr w:type="gramEnd"/>
+      <w:r>
+        <w:t xml:space="preserve"> </w:t>
+      </w:r>
+      <w:r>
+        <w:t>salsa would be ‘salsa social dance events</w:t>
+      </w:r>
+      <w:proofErr w:type="gramStart"/>
+      <w:r>
+        <w:t xml:space="preserve">’ </w:t>
+      </w:r>
+      <w:r>
+        <w:t xml:space="preserve"> or</w:t>
+      </w:r>
+      <w:proofErr w:type="gramEnd"/>
+      <w:r>
+        <w:t xml:space="preserve"> </w:t>
       </w:r>
       <w:proofErr w:type="spellStart"/>
+      <w:proofErr w:type="gramStart"/>
       <w:r>
         <w:t>what ever</w:t>
       </w:r>
       <w:proofErr w:type="spellEnd"/>
+      <w:proofErr w:type="gramEnd"/>
       <w:r>
         <w:t xml:space="preserve"> makes sense based on what we are searching for. For example, </w:t>
       </w:r>
       <w:r>
-        <w:t>running could be ‘running clubs’.</w:t>
+        <w:t xml:space="preserve">running could be ‘running </w:t>
+      </w:r>
+      <w:proofErr w:type="gramStart"/>
+      <w:r>
+        <w:t>clubs’</w:t>
+      </w:r>
+      <w:proofErr w:type="gramEnd"/>
+      <w:r>
+        <w:t>.</w:t>
       </w:r>
     </w:p>
     <w:p>
@@ -329,7 +436,15 @@
       </w:r>
       <w:proofErr w:type="spellEnd"/>
       <w:r>
-        <w:t xml:space="preserve">. It was quite stochastic. Sometimes good, sometimes terrible. With the same prompt, Google was not good either. I am pretty suspicious that what I need to do is create a </w:t>
+        <w:t xml:space="preserve">. It was quite stochastic. Sometimes good, sometimes terrible. With the same prompt, Google was not good either. I am </w:t>
+      </w:r>
+      <w:proofErr w:type="gramStart"/>
+      <w:r>
+        <w:t>pretty suspicious</w:t>
+      </w:r>
+      <w:proofErr w:type="gramEnd"/>
+      <w:r>
+        <w:t xml:space="preserve"> that what I need to do is create a </w:t>
       </w:r>
       <w:r>
         <w:t xml:space="preserve">series of keywords and then use Google NOT OpenAI to generate those </w:t>
@@ -408,7 +523,15 @@
         <w:t>Input</w:t>
       </w:r>
       <w:r>
-        <w:t xml:space="preserve"> comes a list </w:t>
+        <w:t xml:space="preserve"> comes a </w:t>
+      </w:r>
+      <w:proofErr w:type="gramStart"/>
+      <w:r>
+        <w:t>list</w:t>
+      </w:r>
+      <w:proofErr w:type="gramEnd"/>
+      <w:r>
+        <w:t xml:space="preserve"> </w:t>
       </w:r>
       <w:proofErr w:type="spellStart"/>
       <w:r>
@@ -435,7 +558,15 @@
         <w:t xml:space="preserve">We should default to today and one week from today. </w:t>
       </w:r>
       <w:r>
-        <w:t xml:space="preserve">The user could put their own date range in if they want. We would use a LLM to parse that. </w:t>
+        <w:t xml:space="preserve">The user could put their own date range in if they want. We would use </w:t>
+      </w:r>
+      <w:proofErr w:type="gramStart"/>
+      <w:r>
+        <w:t>a LLM</w:t>
+      </w:r>
+      <w:proofErr w:type="gramEnd"/>
+      <w:r>
+        <w:t xml:space="preserve"> to parse that. </w:t>
       </w:r>
     </w:p>
     <w:p/>
@@ -479,13 +610,34 @@
         <w:t>A function will be written that creates the output report.</w:t>
       </w:r>
       <w:r>
-        <w:t xml:space="preserve"> This queries the above tables. It has the chat interface from which it generates the </w:t>
+        <w:t xml:space="preserve"> </w:t>
+      </w:r>
+      <w:proofErr w:type="gramStart"/>
+      <w:r>
+        <w:t>This</w:t>
+      </w:r>
+      <w:proofErr w:type="gramEnd"/>
+      <w:r>
+        <w:t xml:space="preserve"> queries </w:t>
+      </w:r>
+      <w:proofErr w:type="gramStart"/>
+      <w:r>
+        <w:t>the</w:t>
+      </w:r>
+      <w:proofErr w:type="gramEnd"/>
+      <w:r>
+        <w:t xml:space="preserve"> above tables. It has the chat interface from which it generates </w:t>
+      </w:r>
+      <w:proofErr w:type="gramStart"/>
+      <w:r>
+        <w:t xml:space="preserve">the </w:t>
       </w:r>
       <w:proofErr w:type="spellStart"/>
       <w:r>
         <w:t>sql</w:t>
       </w:r>
       <w:proofErr w:type="spellEnd"/>
+      <w:proofErr w:type="gramEnd"/>
       <w:r>
         <w:t xml:space="preserve"> query.</w:t>
       </w:r>
@@ -563,7 +715,31 @@
     </w:p>
     <w:p>
       <w:r>
-        <w:t>I, Lindsay Moir, a 69 year old male is the primary stakeholder. If this application is sufficiently accurate, comprehensive, and easy to use I will provide it to people initially in the Victoria, BC, Canada dance community to use. I will require it to make money at some point. There will be costs for hosting the application. I also need to generate some income and am getting fairly pessimistic that I will be able to find work in the data science area due to my age and preferences. I do not want to work a full time job.</w:t>
+        <w:t xml:space="preserve">I, Lindsay Moir, a </w:t>
+      </w:r>
+      <w:proofErr w:type="gramStart"/>
+      <w:r>
+        <w:t>69 year old</w:t>
+      </w:r>
+      <w:proofErr w:type="gramEnd"/>
+      <w:r>
+        <w:t xml:space="preserve"> male is the primary stakeholder. If this application is sufficiently accurate, comprehensive, and easy to use I will provide it to people initially in the Victoria, BC, Canada dance community to use. I will require it to make money at some point. There will be costs for hosting the application. I also need to generate some income and am getting </w:t>
+      </w:r>
+      <w:proofErr w:type="gramStart"/>
+      <w:r>
+        <w:t>fairly pessimistic</w:t>
+      </w:r>
+      <w:proofErr w:type="gramEnd"/>
+      <w:r>
+        <w:t xml:space="preserve"> that I will be able to find work in the data science area due to my age and preferences. I do not want to work a </w:t>
+      </w:r>
+      <w:proofErr w:type="gramStart"/>
+      <w:r>
+        <w:t>full time</w:t>
+      </w:r>
+      <w:proofErr w:type="gramEnd"/>
+      <w:r>
+        <w:t xml:space="preserve"> job.</w:t>
       </w:r>
     </w:p>
     <w:p>
@@ -660,11 +836,16 @@
       <w:r>
         <w:t xml:space="preserve">Initially </w:t>
       </w:r>
+      <w:proofErr w:type="gramStart"/>
       <w:r>
         <w:t xml:space="preserve">the </w:t>
       </w:r>
       <w:r>
-        <w:t xml:space="preserve"> application </w:t>
+        <w:t xml:space="preserve"> application</w:t>
+      </w:r>
+      <w:proofErr w:type="gramEnd"/>
+      <w:r>
+        <w:t xml:space="preserve"> </w:t>
       </w:r>
       <w:r>
         <w:t>(</w:t>
@@ -678,7 +859,15 @@
         <w:t xml:space="preserve">) </w:t>
       </w:r>
       <w:r>
-        <w:t xml:space="preserve">will assume that their location that they are interested in is, the IP address that they are at. They will be asked to confirm that. </w:t>
+        <w:t xml:space="preserve">will assume that their location that they are interested in </w:t>
+      </w:r>
+      <w:proofErr w:type="gramStart"/>
+      <w:r>
+        <w:t>is,</w:t>
+      </w:r>
+      <w:proofErr w:type="gramEnd"/>
+      <w:r>
+        <w:t xml:space="preserve"> the IP address that they are at. They will be asked to confirm that. </w:t>
       </w:r>
     </w:p>
     <w:p>
@@ -693,10 +882,18 @@
         <w:t xml:space="preserve">Eventually during </w:t>
       </w:r>
       <w:r>
-        <w:t xml:space="preserve">this chat </w:t>
-      </w:r>
-      <w:r>
-        <w:t xml:space="preserve"> process of the user inputting text and the LLM prompting the user, I will have the name of the city, the province, and the country</w:t>
+        <w:t xml:space="preserve">this </w:t>
+      </w:r>
+      <w:proofErr w:type="gramStart"/>
+      <w:r>
+        <w:t xml:space="preserve">chat </w:t>
+      </w:r>
+      <w:r>
+        <w:t xml:space="preserve"> process</w:t>
+      </w:r>
+      <w:proofErr w:type="gramEnd"/>
+      <w:r>
+        <w:t xml:space="preserve"> of the user inputting text and the LLM prompting the user, I will have the name of the city, the province, and the country</w:t>
       </w:r>
       <w:r>
         <w:t>. I will have the activity that he /she is interested in (currently dance</w:t>
@@ -1071,7 +1268,15 @@
         </w:numPr>
       </w:pPr>
       <w:r>
-        <w:t>For newly discovered URLs from the Google search:</w:t>
+        <w:t xml:space="preserve">For newly discovered URLs from </w:t>
+      </w:r>
+      <w:proofErr w:type="gramStart"/>
+      <w:r>
+        <w:t>the Google</w:t>
+      </w:r>
+      <w:proofErr w:type="gramEnd"/>
+      <w:r>
+        <w:t xml:space="preserve"> search:</w:t>
       </w:r>
     </w:p>
     <w:p>
@@ -1437,7 +1642,15 @@
         <w:t>URL Metadata Table</w:t>
       </w:r>
       <w:r>
-        <w:t>: Logs details about each URL (e.g., address, status, relevance score, last visited date, referring URL, visit count, errors).</w:t>
+        <w:t xml:space="preserve">: Logs details about each URL (e.g., address, status, relevance score, last visited date, </w:t>
+      </w:r>
+      <w:proofErr w:type="gramStart"/>
+      <w:r>
+        <w:t>referring</w:t>
+      </w:r>
+      <w:proofErr w:type="gramEnd"/>
+      <w:r>
+        <w:t xml:space="preserve"> URL, visit count, errors).</w:t>
       </w:r>
     </w:p>
     <w:p>
@@ -1710,7 +1923,15 @@
         </w:numPr>
       </w:pPr>
       <w:r>
-        <w:t>Track and log how the system adapts to changes in website structures or invalid pages.</w:t>
+        <w:t xml:space="preserve">Track and </w:t>
+      </w:r>
+      <w:proofErr w:type="gramStart"/>
+      <w:r>
+        <w:t>log</w:t>
+      </w:r>
+      <w:proofErr w:type="gramEnd"/>
+      <w:r>
+        <w:t xml:space="preserve"> how the system adapts to changes in website structures or invalid pages.</w:t>
       </w:r>
     </w:p>
     <w:p>
@@ -1872,7 +2093,15 @@
       </w:pPr>
       <w:r>
         <w:lastRenderedPageBreak/>
-        <w:t>Processing Order To Load Database</w:t>
+        <w:t xml:space="preserve">Processing Order </w:t>
+      </w:r>
+      <w:proofErr w:type="gramStart"/>
+      <w:r>
+        <w:t>To</w:t>
+      </w:r>
+      <w:proofErr w:type="gramEnd"/>
+      <w:r>
+        <w:t xml:space="preserve"> Load Database</w:t>
       </w:r>
     </w:p>
     <w:p>
@@ -1965,7 +2194,23 @@
         </w:numPr>
       </w:pPr>
       <w:r>
-        <w:t>try config[‘crawling’][‘headless]: True</w:t>
+        <w:t xml:space="preserve">try </w:t>
+      </w:r>
+      <w:proofErr w:type="gramStart"/>
+      <w:r>
+        <w:t>config[‘</w:t>
+      </w:r>
+      <w:proofErr w:type="gramEnd"/>
+      <w:r>
+        <w:t>crawling</w:t>
+      </w:r>
+      <w:proofErr w:type="gramStart"/>
+      <w:r>
+        <w:t>’][</w:t>
+      </w:r>
+      <w:proofErr w:type="gramEnd"/>
+      <w:r>
+        <w:t>‘headless]: True</w:t>
       </w:r>
     </w:p>
     <w:p>
@@ -2001,7 +2246,15 @@
         </w:numPr>
       </w:pPr>
       <w:r>
-        <w:t>Check and make sure there is something in that .csv after</w:t>
+        <w:t xml:space="preserve">Check and make sure there </w:t>
+      </w:r>
+      <w:proofErr w:type="gramStart"/>
+      <w:r>
+        <w:t>is</w:t>
+      </w:r>
+      <w:proofErr w:type="gramEnd"/>
+      <w:r>
+        <w:t xml:space="preserve"> something in that .csv after</w:t>
       </w:r>
       <w:r>
         <w:t xml:space="preserve"> you run this.</w:t>
@@ -2064,7 +2317,23 @@
         </w:numPr>
       </w:pPr>
       <w:r>
-        <w:t>reads config[‘input’][‘’</w:t>
+        <w:t xml:space="preserve">reads </w:t>
+      </w:r>
+      <w:proofErr w:type="gramStart"/>
+      <w:r>
+        <w:t>config[‘</w:t>
+      </w:r>
+      <w:proofErr w:type="gramEnd"/>
+      <w:r>
+        <w:t>input</w:t>
+      </w:r>
+      <w:proofErr w:type="gramStart"/>
+      <w:r>
+        <w:t>’][</w:t>
+      </w:r>
+      <w:proofErr w:type="gramEnd"/>
+      <w:r>
+        <w:t>‘’</w:t>
       </w:r>
       <w:proofErr w:type="spellStart"/>
       <w:r>
@@ -2094,8 +2363,13 @@
           <w:numId w:val="20"/>
         </w:numPr>
       </w:pPr>
-      <w:r>
-        <w:t>Writes to the database</w:t>
+      <w:proofErr w:type="gramStart"/>
+      <w:r>
+        <w:t>Writes</w:t>
+      </w:r>
+      <w:proofErr w:type="gramEnd"/>
+      <w:r>
+        <w:t xml:space="preserve"> to the database</w:t>
       </w:r>
     </w:p>
     <w:p>
@@ -2119,7 +2393,31 @@
         </w:numPr>
       </w:pPr>
       <w:r>
-        <w:t>Likely that try config[‘crawling’][‘headless]: True</w:t>
+        <w:t xml:space="preserve">Likely </w:t>
+      </w:r>
+      <w:proofErr w:type="gramStart"/>
+      <w:r>
+        <w:t>that try</w:t>
+      </w:r>
+      <w:proofErr w:type="gramEnd"/>
+      <w:r>
+        <w:t xml:space="preserve"> </w:t>
+      </w:r>
+      <w:proofErr w:type="gramStart"/>
+      <w:r>
+        <w:t>config[‘</w:t>
+      </w:r>
+      <w:proofErr w:type="gramEnd"/>
+      <w:r>
+        <w:t>crawling</w:t>
+      </w:r>
+      <w:proofErr w:type="gramStart"/>
+      <w:r>
+        <w:t>’][</w:t>
+      </w:r>
+      <w:proofErr w:type="gramEnd"/>
+      <w:r>
+        <w:t>‘headless]: True</w:t>
       </w:r>
     </w:p>
     <w:p>
@@ -2143,7 +2441,23 @@
         </w:numPr>
       </w:pPr>
       <w:r>
-        <w:t>Need to change config[‘crawling’][‘headless’]: False. Facebook is just a pain in the ass.</w:t>
+        <w:t xml:space="preserve">Need to change </w:t>
+      </w:r>
+      <w:proofErr w:type="gramStart"/>
+      <w:r>
+        <w:t>config[‘</w:t>
+      </w:r>
+      <w:proofErr w:type="gramEnd"/>
+      <w:r>
+        <w:t>crawling</w:t>
+      </w:r>
+      <w:proofErr w:type="gramStart"/>
+      <w:r>
+        <w:t>’][</w:t>
+      </w:r>
+      <w:proofErr w:type="gramEnd"/>
+      <w:r>
+        <w:t>‘headless’]: False. Facebook is just a pain in the ass.</w:t>
       </w:r>
     </w:p>
     <w:p>
@@ -2168,8 +2482,13 @@
           <w:numId w:val="20"/>
         </w:numPr>
       </w:pPr>
-      <w:r>
-        <w:t xml:space="preserve">Takes a backup before I start deleting and updating </w:t>
+      <w:proofErr w:type="gramStart"/>
+      <w:r>
+        <w:t>Takes</w:t>
+      </w:r>
+      <w:proofErr w:type="gramEnd"/>
+      <w:r>
+        <w:t xml:space="preserve"> a backup before I start deleting and updating </w:t>
       </w:r>
       <w:proofErr w:type="spellStart"/>
       <w:r>
@@ -2403,7 +2722,15 @@
       </w:r>
       <w:proofErr w:type="spellEnd"/>
       <w:r>
-        <w:t xml:space="preserve"> that lists the jobs to be run. Unfortunately, we will be using nano.</w:t>
+        <w:t xml:space="preserve"> that lists the jobs to be run. Unfortunately, we will be using </w:t>
+      </w:r>
+      <w:proofErr w:type="gramStart"/>
+      <w:r>
+        <w:t>nano</w:t>
+      </w:r>
+      <w:proofErr w:type="gramEnd"/>
+      <w:r>
+        <w:t>.</w:t>
       </w:r>
     </w:p>
     <w:p>
@@ -2427,8 +2754,13 @@
           <w:numId w:val="20"/>
         </w:numPr>
       </w:pPr>
-      <w:r>
-        <w:t>this is the command that needs to be put into the file so that it will run</w:t>
+      <w:proofErr w:type="gramStart"/>
+      <w:r>
+        <w:t>this</w:t>
+      </w:r>
+      <w:proofErr w:type="gramEnd"/>
+      <w:r>
+        <w:t xml:space="preserve"> is the command that needs to be put into the file so that it will run</w:t>
       </w:r>
     </w:p>
     <w:p>
@@ -2502,13 +2834,29 @@
     </w:p>
     <w:p>
       <w:r>
-        <w:t>prefect server start</w:t>
+        <w:t xml:space="preserve">prefect </w:t>
+      </w:r>
+      <w:proofErr w:type="gramStart"/>
+      <w:r>
+        <w:t>server</w:t>
+      </w:r>
+      <w:proofErr w:type="gramEnd"/>
+      <w:r>
+        <w:t xml:space="preserve"> </w:t>
+      </w:r>
+      <w:proofErr w:type="gramStart"/>
+      <w:r>
+        <w:t>start</w:t>
       </w:r>
       <w:r>
         <w:t xml:space="preserve">  </w:t>
       </w:r>
       <w:r>
-        <w:t># or however you kick off pipeline.py</w:t>
+        <w:t>#</w:t>
+      </w:r>
+      <w:proofErr w:type="gramEnd"/>
+      <w:r>
+        <w:t xml:space="preserve"> or however you kick off pipeline.py</w:t>
       </w:r>
     </w:p>
     <w:p>
@@ -2527,15 +2875,378 @@
     </w:p>
     <w:p>
       <w:r>
-        <w:t>NB, we want to do VLDA FIRST because they are copying everybody else’s events. So, their events are clobbering everybody else’s unless they are processed first. Then their version is killed by the deduplication.</w:t>
-      </w:r>
-    </w:p>
+        <w:t xml:space="preserve">NB, we want to do VLDA FIRST because they </w:t>
+      </w:r>
+      <w:proofErr w:type="gramStart"/>
+      <w:r>
+        <w:t>are copying</w:t>
+      </w:r>
+      <w:proofErr w:type="gramEnd"/>
+      <w:r>
+        <w:t xml:space="preserve"> everybody else’s events. So, their events are clobbering everybody </w:t>
+      </w:r>
+      <w:proofErr w:type="gramStart"/>
+      <w:r>
+        <w:t>else’s</w:t>
+      </w:r>
+      <w:proofErr w:type="gramEnd"/>
+      <w:r>
+        <w:t xml:space="preserve"> unless they are processed first. Then their version is killed by the deduplication.</w:t>
+      </w:r>
+    </w:p>
+    <w:p/>
     <w:p>
       <w:pPr>
         <w:pStyle w:val="Heading1"/>
       </w:pPr>
       <w:r>
-        <w:t>Fixes That Need To Be Done</w:t>
+        <w:t>Run Locally</w:t>
+      </w:r>
+    </w:p>
+    <w:p>
+      <w:r>
+        <w:t># From your project root…</w:t>
+      </w:r>
+    </w:p>
+    <w:p/>
+    <w:p>
+      <w:r>
+        <w:t># 1. Install your Python deps (if you haven’t already)</w:t>
+      </w:r>
+    </w:p>
+    <w:p>
+      <w:r>
+        <w:t>pip install -r requirements.txt</w:t>
+      </w:r>
+      <w:r>
+        <w:t xml:space="preserve"> – NOT NECESSARY</w:t>
+      </w:r>
+    </w:p>
+    <w:p/>
+    <w:p>
+      <w:r>
+        <w:t xml:space="preserve"># 2. Export your API URL so </w:t>
+      </w:r>
+      <w:proofErr w:type="spellStart"/>
+      <w:r>
+        <w:t>Streamlit</w:t>
+      </w:r>
+      <w:proofErr w:type="spellEnd"/>
+      <w:r>
+        <w:t xml:space="preserve"> knows where </w:t>
+      </w:r>
+      <w:proofErr w:type="spellStart"/>
+      <w:r>
+        <w:t>FastAPI</w:t>
+      </w:r>
+      <w:proofErr w:type="spellEnd"/>
+      <w:r>
+        <w:t xml:space="preserve"> lives</w:t>
+      </w:r>
+    </w:p>
+    <w:p>
+      <w:r>
+        <w:t>export FASTAPI_API_URL=http://localhost:8000/query</w:t>
+      </w:r>
+    </w:p>
+    <w:p/>
+    <w:p>
+      <w:r>
+        <w:t xml:space="preserve"># 3. (Terminal 1) Start your </w:t>
+      </w:r>
+      <w:proofErr w:type="spellStart"/>
+      <w:r>
+        <w:t>FastAPI</w:t>
+      </w:r>
+      <w:proofErr w:type="spellEnd"/>
+      <w:r>
+        <w:t xml:space="preserve"> backend</w:t>
+      </w:r>
+    </w:p>
+    <w:p>
+      <w:r>
+        <w:t># in project root</w:t>
+      </w:r>
+    </w:p>
+    <w:p>
+      <w:proofErr w:type="spellStart"/>
+      <w:r>
+        <w:t>uvicorn</w:t>
+      </w:r>
+      <w:proofErr w:type="spellEnd"/>
+      <w:r>
+        <w:t xml:space="preserve"> </w:t>
+      </w:r>
+      <w:proofErr w:type="spellStart"/>
+      <w:proofErr w:type="gramStart"/>
+      <w:r>
+        <w:t>src.main</w:t>
+      </w:r>
+      <w:proofErr w:type="gramEnd"/>
+      <w:r>
+        <w:t>:app</w:t>
+      </w:r>
+      <w:proofErr w:type="spellEnd"/>
+      <w:r>
+        <w:t xml:space="preserve"> \</w:t>
+      </w:r>
+    </w:p>
+    <w:p>
+      <w:r>
+        <w:t xml:space="preserve">  --reload \</w:t>
+      </w:r>
+    </w:p>
+    <w:p>
+      <w:r>
+        <w:t xml:space="preserve">  --host 127.0.0.1 \</w:t>
+      </w:r>
+    </w:p>
+    <w:p>
+      <w:r>
+        <w:t xml:space="preserve">  --port 8000</w:t>
+      </w:r>
+    </w:p>
+    <w:p>
+      <w:r>
+        <w:t xml:space="preserve"># 4. (Terminal 2) In the same project </w:t>
+      </w:r>
+      <w:proofErr w:type="gramStart"/>
+      <w:r>
+        <w:t>root</w:t>
+      </w:r>
+      <w:proofErr w:type="gramEnd"/>
+      <w:r>
+        <w:t xml:space="preserve">, launch your </w:t>
+      </w:r>
+      <w:proofErr w:type="spellStart"/>
+      <w:r>
+        <w:t>Streamlit</w:t>
+      </w:r>
+      <w:proofErr w:type="spellEnd"/>
+      <w:r>
+        <w:t xml:space="preserve"> app</w:t>
+      </w:r>
+    </w:p>
+    <w:p>
+      <w:r>
+        <w:lastRenderedPageBreak/>
+        <w:t># in project root</w:t>
+      </w:r>
+    </w:p>
+    <w:p>
+      <w:r>
+        <w:t>export FASTAPI_API_URL=http://127.0.0.1:8000/query</w:t>
+      </w:r>
+    </w:p>
+    <w:p>
+      <w:pPr>
+        <w:pStyle w:val="Heading1"/>
+        <w:rPr>
+          <w:rFonts w:asciiTheme="minorHAnsi" w:eastAsiaTheme="minorHAnsi" w:hAnsiTheme="minorHAnsi" w:cstheme="minorBidi"/>
+          <w:color w:val="auto"/>
+          <w:sz w:val="22"/>
+          <w:szCs w:val="22"/>
+        </w:rPr>
+      </w:pPr>
+      <w:proofErr w:type="spellStart"/>
+      <w:r>
+        <w:rPr>
+          <w:rFonts w:asciiTheme="minorHAnsi" w:eastAsiaTheme="minorHAnsi" w:hAnsiTheme="minorHAnsi" w:cstheme="minorBidi"/>
+          <w:color w:val="auto"/>
+          <w:sz w:val="22"/>
+          <w:szCs w:val="22"/>
+        </w:rPr>
+        <w:t>streamlit</w:t>
+      </w:r>
+      <w:proofErr w:type="spellEnd"/>
+      <w:r>
+        <w:rPr>
+          <w:rFonts w:asciiTheme="minorHAnsi" w:eastAsiaTheme="minorHAnsi" w:hAnsiTheme="minorHAnsi" w:cstheme="minorBidi"/>
+          <w:color w:val="auto"/>
+          <w:sz w:val="22"/>
+          <w:szCs w:val="22"/>
+        </w:rPr>
+        <w:t xml:space="preserve"> run src/app.py \</w:t>
+      </w:r>
+    </w:p>
+    <w:p>
+      <w:pPr>
+        <w:pStyle w:val="Heading1"/>
+        <w:rPr>
+          <w:rFonts w:asciiTheme="minorHAnsi" w:eastAsiaTheme="minorHAnsi" w:hAnsiTheme="minorHAnsi" w:cstheme="minorBidi"/>
+          <w:color w:val="auto"/>
+          <w:sz w:val="22"/>
+          <w:szCs w:val="22"/>
+        </w:rPr>
+      </w:pPr>
+      <w:r>
+        <w:rPr>
+          <w:rFonts w:asciiTheme="minorHAnsi" w:eastAsiaTheme="minorHAnsi" w:hAnsiTheme="minorHAnsi" w:cstheme="minorBidi"/>
+          <w:color w:val="auto"/>
+          <w:sz w:val="22"/>
+          <w:szCs w:val="22"/>
+        </w:rPr>
+        <w:t xml:space="preserve">  --</w:t>
+      </w:r>
+      <w:proofErr w:type="spellStart"/>
+      <w:proofErr w:type="gramStart"/>
+      <w:r>
+        <w:rPr>
+          <w:rFonts w:asciiTheme="minorHAnsi" w:eastAsiaTheme="minorHAnsi" w:hAnsiTheme="minorHAnsi" w:cstheme="minorBidi"/>
+          <w:color w:val="auto"/>
+          <w:sz w:val="22"/>
+          <w:szCs w:val="22"/>
+        </w:rPr>
+        <w:t>server.port</w:t>
+      </w:r>
+      <w:proofErr w:type="spellEnd"/>
+      <w:proofErr w:type="gramEnd"/>
+      <w:r>
+        <w:rPr>
+          <w:rFonts w:asciiTheme="minorHAnsi" w:eastAsiaTheme="minorHAnsi" w:hAnsiTheme="minorHAnsi" w:cstheme="minorBidi"/>
+          <w:color w:val="auto"/>
+          <w:sz w:val="22"/>
+          <w:szCs w:val="22"/>
+        </w:rPr>
+        <w:t xml:space="preserve"> 8501 \</w:t>
+      </w:r>
+    </w:p>
+    <w:p>
+      <w:pPr>
+        <w:pStyle w:val="Heading1"/>
+        <w:rPr>
+          <w:rFonts w:asciiTheme="minorHAnsi" w:eastAsiaTheme="minorHAnsi" w:hAnsiTheme="minorHAnsi" w:cstheme="minorBidi"/>
+          <w:color w:val="auto"/>
+          <w:sz w:val="22"/>
+          <w:szCs w:val="22"/>
+        </w:rPr>
+      </w:pPr>
+      <w:r>
+        <w:rPr>
+          <w:rFonts w:asciiTheme="minorHAnsi" w:eastAsiaTheme="minorHAnsi" w:hAnsiTheme="minorHAnsi" w:cstheme="minorBidi"/>
+          <w:color w:val="auto"/>
+          <w:sz w:val="22"/>
+          <w:szCs w:val="22"/>
+        </w:rPr>
+        <w:t xml:space="preserve">  --</w:t>
+      </w:r>
+      <w:proofErr w:type="spellStart"/>
+      <w:proofErr w:type="gramStart"/>
+      <w:r>
+        <w:rPr>
+          <w:rFonts w:asciiTheme="minorHAnsi" w:eastAsiaTheme="minorHAnsi" w:hAnsiTheme="minorHAnsi" w:cstheme="minorBidi"/>
+          <w:color w:val="auto"/>
+          <w:sz w:val="22"/>
+          <w:szCs w:val="22"/>
+        </w:rPr>
+        <w:t>server.fileWatcherType</w:t>
+      </w:r>
+      <w:proofErr w:type="spellEnd"/>
+      <w:proofErr w:type="gramEnd"/>
+      <w:r>
+        <w:rPr>
+          <w:rFonts w:asciiTheme="minorHAnsi" w:eastAsiaTheme="minorHAnsi" w:hAnsiTheme="minorHAnsi" w:cstheme="minorBidi"/>
+          <w:color w:val="auto"/>
+          <w:sz w:val="22"/>
+          <w:szCs w:val="22"/>
+        </w:rPr>
+        <w:t>=poll \</w:t>
+      </w:r>
+    </w:p>
+    <w:p>
+      <w:pPr>
+        <w:pStyle w:val="Heading1"/>
+        <w:rPr>
+          <w:rFonts w:asciiTheme="minorHAnsi" w:eastAsiaTheme="minorHAnsi" w:hAnsiTheme="minorHAnsi" w:cstheme="minorBidi"/>
+          <w:color w:val="auto"/>
+          <w:sz w:val="22"/>
+          <w:szCs w:val="22"/>
+        </w:rPr>
+      </w:pPr>
+      <w:r>
+        <w:rPr>
+          <w:rFonts w:asciiTheme="minorHAnsi" w:eastAsiaTheme="minorHAnsi" w:hAnsiTheme="minorHAnsi" w:cstheme="minorBidi"/>
+          <w:color w:val="auto"/>
+          <w:sz w:val="22"/>
+          <w:szCs w:val="22"/>
+        </w:rPr>
+        <w:t xml:space="preserve">  --</w:t>
+      </w:r>
+      <w:proofErr w:type="spellStart"/>
+      <w:proofErr w:type="gramStart"/>
+      <w:r>
+        <w:rPr>
+          <w:rFonts w:asciiTheme="minorHAnsi" w:eastAsiaTheme="minorHAnsi" w:hAnsiTheme="minorHAnsi" w:cstheme="minorBidi"/>
+          <w:color w:val="auto"/>
+          <w:sz w:val="22"/>
+          <w:szCs w:val="22"/>
+        </w:rPr>
+        <w:t>server.runOnSave</w:t>
+      </w:r>
+      <w:proofErr w:type="spellEnd"/>
+      <w:proofErr w:type="gramEnd"/>
+      <w:r>
+        <w:rPr>
+          <w:rFonts w:asciiTheme="minorHAnsi" w:eastAsiaTheme="minorHAnsi" w:hAnsiTheme="minorHAnsi" w:cstheme="minorBidi"/>
+          <w:color w:val="auto"/>
+          <w:sz w:val="22"/>
+          <w:szCs w:val="22"/>
+        </w:rPr>
+        <w:t>=true</w:t>
+      </w:r>
+    </w:p>
+    <w:p>
+      <w:pPr>
+        <w:pStyle w:val="Heading1"/>
+      </w:pPr>
+      <w:r>
+        <w:t>Running Locally</w:t>
+      </w:r>
+    </w:p>
+    <w:p>
+      <w:proofErr w:type="gramStart"/>
+      <w:r>
+        <w:t>If using</w:t>
+      </w:r>
+      <w:proofErr w:type="gramEnd"/>
+      <w:r>
+        <w:t xml:space="preserve"> </w:t>
+      </w:r>
+      <w:proofErr w:type="spellStart"/>
+      <w:r>
+        <w:t>uvicorn</w:t>
+      </w:r>
+      <w:proofErr w:type="spellEnd"/>
+      <w:r>
+        <w:t xml:space="preserve"> and </w:t>
+      </w:r>
+      <w:proofErr w:type="gramStart"/>
+      <w:r>
+        <w:t>wanting</w:t>
+      </w:r>
+      <w:proofErr w:type="gramEnd"/>
+      <w:r>
+        <w:t xml:space="preserve"> to run </w:t>
+      </w:r>
+      <w:r>
+        <w:t>app.py and main.py locally, then use these bash commands.</w:t>
+      </w:r>
+    </w:p>
+    <w:p/>
+    <w:p>
+      <w:pPr>
+        <w:pStyle w:val="Heading1"/>
+      </w:pPr>
+      <w:r>
+        <w:t xml:space="preserve">Fixes That Need </w:t>
+      </w:r>
+      <w:proofErr w:type="gramStart"/>
+      <w:r>
+        <w:t>To</w:t>
+      </w:r>
+      <w:proofErr w:type="gramEnd"/>
+      <w:r>
+        <w:t xml:space="preserve"> Be Done</w:t>
       </w:r>
     </w:p>
     <w:p>
@@ -2596,7 +3307,15 @@
         </w:numPr>
       </w:pPr>
       <w:r>
-        <w:t xml:space="preserve">Perhaps once every 3 months depending on how much processing we have to do. This update cycle should probably be adjustable in the config file. </w:t>
+        <w:t xml:space="preserve">Perhaps once every 3 months depending on how much processing we </w:t>
+      </w:r>
+      <w:proofErr w:type="gramStart"/>
+      <w:r>
+        <w:t>have to</w:t>
+      </w:r>
+      <w:proofErr w:type="gramEnd"/>
+      <w:r>
+        <w:t xml:space="preserve"> do. This update cycle should probably be adjustable in the config file. </w:t>
       </w:r>
     </w:p>
     <w:p>
@@ -2688,7 +3407,15 @@
       </w:r>
       <w:proofErr w:type="spellEnd"/>
       <w:r>
-        <w:t xml:space="preserve"> table, just add the column / update it. So, you will have a created timestamp and an updated timestamp columns.</w:t>
+        <w:t xml:space="preserve"> table, just add the column / update it. So, you will have a created timestamp and an updated timestamp </w:t>
+      </w:r>
+      <w:proofErr w:type="gramStart"/>
+      <w:r>
+        <w:t>columns</w:t>
+      </w:r>
+      <w:proofErr w:type="gramEnd"/>
+      <w:r>
+        <w:t>.</w:t>
       </w:r>
     </w:p>
     <w:p>
@@ -2737,7 +3464,15 @@
         </w:numPr>
       </w:pPr>
       <w:r>
-        <w:t xml:space="preserve">            # I am pretty sure this is redundant but I will leave it here for now</w:t>
+        <w:t xml:space="preserve">            # I am pretty sure this is </w:t>
+      </w:r>
+      <w:proofErr w:type="gramStart"/>
+      <w:r>
+        <w:t>redundant</w:t>
+      </w:r>
+      <w:proofErr w:type="gramEnd"/>
+      <w:r>
+        <w:t xml:space="preserve"> but I will leave it here for now</w:t>
       </w:r>
     </w:p>
     <w:p>
@@ -2757,7 +3492,15 @@
       </w:r>
       <w:proofErr w:type="spellEnd"/>
       <w:r>
-        <w:t xml:space="preserve"> or '/groups/' not in url:</w:t>
+        <w:t xml:space="preserve"> </w:t>
+      </w:r>
+      <w:proofErr w:type="gramStart"/>
+      <w:r>
+        <w:t>or '/</w:t>
+      </w:r>
+      <w:proofErr w:type="gramEnd"/>
+      <w:r>
+        <w:t>groups/' not in url:</w:t>
       </w:r>
     </w:p>
     <w:p>
@@ -2770,15 +3513,28 @@
       </w:pPr>
       <w:r>
         <w:lastRenderedPageBreak/>
-        <w:t xml:space="preserve">                logging.info(</w:t>
+        <w:t xml:space="preserve">                </w:t>
+      </w:r>
+      <w:proofErr w:type="gramStart"/>
+      <w:r>
+        <w:t>logging.info(</w:t>
       </w:r>
       <w:proofErr w:type="spellStart"/>
+      <w:proofErr w:type="gramEnd"/>
       <w:r>
         <w:t>f"def</w:t>
       </w:r>
       <w:proofErr w:type="spellEnd"/>
       <w:r>
-        <w:t xml:space="preserve"> parse(): URL {</w:t>
+        <w:t xml:space="preserve"> </w:t>
+      </w:r>
+      <w:proofErr w:type="gramStart"/>
+      <w:r>
+        <w:t>parse(</w:t>
+      </w:r>
+      <w:proofErr w:type="gramEnd"/>
+      <w:r>
+        <w:t>): URL {</w:t>
       </w:r>
       <w:proofErr w:type="spellStart"/>
       <w:r>
@@ -2802,13 +3558,18 @@
       </w:r>
       <w:proofErr w:type="spellStart"/>
       <w:r>
-        <w:t>update_url</w:t>
+        <w:t>update_</w:t>
+      </w:r>
+      <w:proofErr w:type="gramStart"/>
+      <w:r>
+        <w:t>url</w:t>
       </w:r>
       <w:proofErr w:type="spellEnd"/>
       <w:r>
         <w:t>(</w:t>
       </w:r>
       <w:proofErr w:type="spellStart"/>
+      <w:proofErr w:type="gramEnd"/>
       <w:r>
         <w:t>url</w:t>
       </w:r>
@@ -2842,7 +3603,15 @@
         </w:numPr>
       </w:pPr>
       <w:r>
-        <w:t xml:space="preserve">                return False</w:t>
+        <w:t xml:space="preserve">                </w:t>
+      </w:r>
+      <w:proofErr w:type="gramStart"/>
+      <w:r>
+        <w:t>return</w:t>
+      </w:r>
+      <w:proofErr w:type="gramEnd"/>
+      <w:r>
+        <w:t xml:space="preserve"> False</w:t>
       </w:r>
     </w:p>
     <w:p>
@@ -2862,7 +3631,23 @@
         </w:numPr>
       </w:pPr>
       <w:r>
-        <w:t xml:space="preserve">We will need to keep run information. I suggest that we snap shot the config file. Pretty sure that </w:t>
+        <w:t xml:space="preserve">We will need to keep </w:t>
+      </w:r>
+      <w:proofErr w:type="gramStart"/>
+      <w:r>
+        <w:t>run</w:t>
+      </w:r>
+      <w:proofErr w:type="gramEnd"/>
+      <w:r>
+        <w:t xml:space="preserve"> information. I suggest that we </w:t>
+      </w:r>
+      <w:proofErr w:type="gramStart"/>
+      <w:r>
+        <w:t>snap shot</w:t>
+      </w:r>
+      <w:proofErr w:type="gramEnd"/>
+      <w:r>
+        <w:t xml:space="preserve"> the config file. Pretty sure that </w:t>
       </w:r>
       <w:proofErr w:type="spellStart"/>
       <w:r>
@@ -2907,13 +3692,26 @@
         <w:t xml:space="preserve"> events_urls_diff.csv</w:t>
       </w:r>
       <w:r>
-        <w:t xml:space="preserve"> in the database. I think we could just append it to the runs table. We need to instrument the rest of the .</w:t>
+        <w:t xml:space="preserve"> in the database. I think we could just append it to the runs table. We need to </w:t>
+      </w:r>
+      <w:proofErr w:type="gramStart"/>
+      <w:r>
+        <w:t>instrument</w:t>
+      </w:r>
+      <w:proofErr w:type="gramEnd"/>
+      <w:r>
+        <w:t xml:space="preserve"> the rest of </w:t>
+      </w:r>
+      <w:proofErr w:type="gramStart"/>
+      <w:r>
+        <w:t>the .</w:t>
       </w:r>
       <w:proofErr w:type="spellStart"/>
       <w:r>
         <w:t>pys</w:t>
       </w:r>
       <w:proofErr w:type="spellEnd"/>
+      <w:proofErr w:type="gramEnd"/>
       <w:r>
         <w:t xml:space="preserve"> with run statistics though.</w:t>
       </w:r>
@@ -2956,7 +3754,31 @@
     </w:p>
     <w:p>
       <w:r>
-        <w:t>I have gone over this a number of times. I get frustrated with my own code then I get it working, then it does not work. Then I come back and go over the available options. So, lets list them here and the next time (maybe this time) that this happens, I will just use one of them.</w:t>
+        <w:t xml:space="preserve">I have gone over this </w:t>
+      </w:r>
+      <w:proofErr w:type="gramStart"/>
+      <w:r>
+        <w:t>a number of</w:t>
+      </w:r>
+      <w:proofErr w:type="gramEnd"/>
+      <w:r>
+        <w:t xml:space="preserve"> times. I get frustrated with my own </w:t>
+      </w:r>
+      <w:proofErr w:type="gramStart"/>
+      <w:r>
+        <w:t>code</w:t>
+      </w:r>
+      <w:proofErr w:type="gramEnd"/>
+      <w:r>
+        <w:t xml:space="preserve"> then I get it working, then it does not work. Then I come back and go over the available options. So, </w:t>
+      </w:r>
+      <w:proofErr w:type="gramStart"/>
+      <w:r>
+        <w:t>lets</w:t>
+      </w:r>
+      <w:proofErr w:type="gramEnd"/>
+      <w:r>
+        <w:t xml:space="preserve"> list them here and the next time (maybe this time) that this happens, I will just use one of them.</w:t>
       </w:r>
     </w:p>
     <w:p>
@@ -2966,7 +3788,23 @@
       </w:r>
       <w:proofErr w:type="spellEnd"/>
       <w:r>
-        <w:t xml:space="preserve"> – I am concerned about the cost to run this. The per event is not that bad. However, the compute cost seemed ridiculously high. They gave me $5 and it was used up on a trial and I swear I only got 5 events. That did not seem economic, but … it did look like it work. </w:t>
+        <w:t xml:space="preserve"> – I am concerned about the cost to run this. The per event is not that bad. However, the </w:t>
+      </w:r>
+      <w:proofErr w:type="gramStart"/>
+      <w:r>
+        <w:t>compute</w:t>
+      </w:r>
+      <w:proofErr w:type="gramEnd"/>
+      <w:r>
+        <w:t xml:space="preserve"> cost seemed ridiculously high. They gave me </w:t>
+      </w:r>
+      <w:proofErr w:type="gramStart"/>
+      <w:r>
+        <w:t>$5</w:t>
+      </w:r>
+      <w:proofErr w:type="gramEnd"/>
+      <w:r>
+        <w:t xml:space="preserve"> and it was used up on a trial and I swear I only got 5 events. That did not seem economic, but … it did look like it work. </w:t>
       </w:r>
     </w:p>
     <w:p>
@@ -3032,7 +3870,15 @@
     </w:p>
     <w:p>
       <w:r>
-        <w:t>Now that you have a Minimum Viable Product (MVP), the next steps should focus on validating your idea, gathering feedback, and planning for growth. Here are some suggestions:</w:t>
+        <w:t xml:space="preserve">Now that you have a Minimum Viable Product (MVP), the next </w:t>
+      </w:r>
+      <w:proofErr w:type="gramStart"/>
+      <w:r>
+        <w:t>steps</w:t>
+      </w:r>
+      <w:proofErr w:type="gramEnd"/>
+      <w:r>
+        <w:t xml:space="preserve"> should focus on validating your idea, gathering feedback, and planning for growth. Here are some suggestions:</w:t>
       </w:r>
     </w:p>
     <w:p>

</xml_diff>

<commit_message>
Dealt with facebook not allowing fb.py to run. Put in logic to allow it to run headless=False. That provides me the ability to login, deal with 2FA, and captchas.
</commit_message>
<xml_diff>
--- a/documentation/Design Document for Social Dance Calendar App.docx
+++ b/documentation/Design Document for Social Dance Calendar App.docx
@@ -2902,7 +2902,53 @@
       <w:r>
         <w:t>Run Locally</w:t>
       </w:r>
-    </w:p>
+      <w:r>
+        <w:t xml:space="preserve"> (</w:t>
+      </w:r>
+      <w:proofErr w:type="spellStart"/>
+      <w:r>
+        <w:t>uvicorn</w:t>
+      </w:r>
+      <w:proofErr w:type="spellEnd"/>
+      <w:r>
+        <w:t xml:space="preserve"> and </w:t>
+      </w:r>
+      <w:proofErr w:type="spellStart"/>
+      <w:r>
+        <w:t>FastAPI</w:t>
+      </w:r>
+      <w:proofErr w:type="spellEnd"/>
+      <w:r>
+        <w:t>)</w:t>
+      </w:r>
+    </w:p>
+    <w:p>
+      <w:proofErr w:type="gramStart"/>
+      <w:r>
+        <w:t>If using</w:t>
+      </w:r>
+      <w:proofErr w:type="gramEnd"/>
+      <w:r>
+        <w:t xml:space="preserve"> </w:t>
+      </w:r>
+      <w:proofErr w:type="spellStart"/>
+      <w:r>
+        <w:t>uvicorn</w:t>
+      </w:r>
+      <w:proofErr w:type="spellEnd"/>
+      <w:r>
+        <w:t xml:space="preserve"> and </w:t>
+      </w:r>
+      <w:proofErr w:type="gramStart"/>
+      <w:r>
+        <w:t>wanting</w:t>
+      </w:r>
+      <w:proofErr w:type="gramEnd"/>
+      <w:r>
+        <w:t xml:space="preserve"> to run app.py and main.py locally, then use these bash commands.</w:t>
+      </w:r>
+    </w:p>
+    <w:p/>
     <w:p>
       <w:r>
         <w:t># From your project root…</w:t>
@@ -3003,6 +3049,7 @@
     </w:p>
     <w:p>
       <w:r>
+        <w:lastRenderedPageBreak/>
         <w:t xml:space="preserve">  --port 8000</w:t>
       </w:r>
     </w:p>
@@ -3025,17 +3072,6 @@
       <w:proofErr w:type="spellEnd"/>
       <w:r>
         <w:t xml:space="preserve"> app</w:t>
-      </w:r>
-    </w:p>
-    <w:p>
-      <w:r>
-        <w:lastRenderedPageBreak/>
-        <w:t># in project root</w:t>
-      </w:r>
-    </w:p>
-    <w:p>
-      <w:r>
-        <w:t>export FASTAPI_API_URL=http://127.0.0.1:8000/query</w:t>
       </w:r>
     </w:p>
     <w:p>
@@ -3066,27 +3102,7 @@
           <w:sz w:val="22"/>
           <w:szCs w:val="22"/>
         </w:rPr>
-        <w:t xml:space="preserve"> run src/app.py \</w:t>
-      </w:r>
-    </w:p>
-    <w:p>
-      <w:pPr>
-        <w:pStyle w:val="Heading1"/>
-        <w:rPr>
-          <w:rFonts w:asciiTheme="minorHAnsi" w:eastAsiaTheme="minorHAnsi" w:hAnsiTheme="minorHAnsi" w:cstheme="minorBidi"/>
-          <w:color w:val="auto"/>
-          <w:sz w:val="22"/>
-          <w:szCs w:val="22"/>
-        </w:rPr>
-      </w:pPr>
-      <w:r>
-        <w:rPr>
-          <w:rFonts w:asciiTheme="minorHAnsi" w:eastAsiaTheme="minorHAnsi" w:hAnsiTheme="minorHAnsi" w:cstheme="minorBidi"/>
-          <w:color w:val="auto"/>
-          <w:sz w:val="22"/>
-          <w:szCs w:val="22"/>
-        </w:rPr>
-        <w:t xml:space="preserve">  --</w:t>
+        <w:t xml:space="preserve"> run src/app.py --dev --</w:t>
       </w:r>
       <w:proofErr w:type="spellStart"/>
       <w:proofErr w:type="gramStart"/>
@@ -3108,611 +3124,490 @@
           <w:sz w:val="22"/>
           <w:szCs w:val="22"/>
         </w:rPr>
-        <w:t xml:space="preserve"> 8501 \</w:t>
-      </w:r>
-    </w:p>
+        <w:t xml:space="preserve"> 8501</w:t>
+      </w:r>
+    </w:p>
+    <w:p/>
     <w:p>
       <w:pPr>
         <w:pStyle w:val="Heading1"/>
-        <w:rPr>
-          <w:rFonts w:asciiTheme="minorHAnsi" w:eastAsiaTheme="minorHAnsi" w:hAnsiTheme="minorHAnsi" w:cstheme="minorBidi"/>
-          <w:color w:val="auto"/>
-          <w:sz w:val="22"/>
-          <w:szCs w:val="22"/>
-        </w:rPr>
-      </w:pPr>
-      <w:r>
-        <w:rPr>
-          <w:rFonts w:asciiTheme="minorHAnsi" w:eastAsiaTheme="minorHAnsi" w:hAnsiTheme="minorHAnsi" w:cstheme="minorBidi"/>
-          <w:color w:val="auto"/>
-          <w:sz w:val="22"/>
-          <w:szCs w:val="22"/>
-        </w:rPr>
-        <w:t xml:space="preserve">  --</w:t>
-      </w:r>
+      </w:pPr>
+      <w:r>
+        <w:t xml:space="preserve">Fixes That Need </w:t>
+      </w:r>
+      <w:proofErr w:type="gramStart"/>
+      <w:r>
+        <w:t>To</w:t>
+      </w:r>
+      <w:proofErr w:type="gramEnd"/>
+      <w:r>
+        <w:t xml:space="preserve"> Be Done</w:t>
+      </w:r>
+    </w:p>
+    <w:p>
+      <w:pPr>
+        <w:pStyle w:val="Heading2"/>
+      </w:pPr>
       <w:proofErr w:type="spellStart"/>
+      <w:r>
+        <w:t>Urls</w:t>
+      </w:r>
+      <w:proofErr w:type="spellEnd"/>
+      <w:r>
+        <w:t xml:space="preserve"> Table and How We Create, Update, and Use that</w:t>
+      </w:r>
+    </w:p>
+    <w:p>
+      <w:pPr>
+        <w:pStyle w:val="ListParagraph"/>
+        <w:numPr>
+          <w:ilvl w:val="0"/>
+          <w:numId w:val="10"/>
+        </w:numPr>
+      </w:pPr>
+      <w:r>
+        <w:t xml:space="preserve">I mark an </w:t>
+      </w:r>
+      <w:proofErr w:type="spellStart"/>
+      <w:r>
+        <w:t>url</w:t>
+      </w:r>
+      <w:proofErr w:type="spellEnd"/>
+      <w:r>
+        <w:t xml:space="preserve"> as relevant based on keywords. However, 99% of the time, if there is no event there the first time you look at a relevant </w:t>
+      </w:r>
+      <w:proofErr w:type="spellStart"/>
+      <w:r>
+        <w:t>url</w:t>
+      </w:r>
+      <w:proofErr w:type="spellEnd"/>
+      <w:r>
+        <w:t xml:space="preserve">, on subsequent visits it is likely that there will not be any events. So, it does not make a lot of sense to burden the application with constantly going back to these </w:t>
+      </w:r>
+      <w:proofErr w:type="spellStart"/>
+      <w:r>
+        <w:t>urls</w:t>
+      </w:r>
+      <w:proofErr w:type="spellEnd"/>
+      <w:r>
+        <w:t xml:space="preserve">. </w:t>
+      </w:r>
+    </w:p>
+    <w:p>
+      <w:pPr>
+        <w:pStyle w:val="ListParagraph"/>
+        <w:numPr>
+          <w:ilvl w:val="1"/>
+          <w:numId w:val="10"/>
+        </w:numPr>
+      </w:pPr>
+      <w:r>
+        <w:t xml:space="preserve">Perhaps once every 3 months depending on how much processing we </w:t>
+      </w:r>
       <w:proofErr w:type="gramStart"/>
       <w:r>
-        <w:rPr>
-          <w:rFonts w:asciiTheme="minorHAnsi" w:eastAsiaTheme="minorHAnsi" w:hAnsiTheme="minorHAnsi" w:cstheme="minorBidi"/>
-          <w:color w:val="auto"/>
-          <w:sz w:val="22"/>
-          <w:szCs w:val="22"/>
-        </w:rPr>
-        <w:t>server.fileWatcherType</w:t>
+        <w:t>have to</w:t>
+      </w:r>
+      <w:proofErr w:type="gramEnd"/>
+      <w:r>
+        <w:t xml:space="preserve"> do. This update cycle should probably be adjustable in the config file. </w:t>
+      </w:r>
+    </w:p>
+    <w:p>
+      <w:pPr>
+        <w:pStyle w:val="ListParagraph"/>
+        <w:numPr>
+          <w:ilvl w:val="1"/>
+          <w:numId w:val="10"/>
+        </w:numPr>
+      </w:pPr>
+      <w:r>
+        <w:t xml:space="preserve">Anyways, I need to figure out how to do this. It is not difficult. Probably just need to put the code in for when it successfully finds an event to put the timestamp in a column for that. Probably best to do that on </w:t>
+      </w:r>
+      <w:proofErr w:type="spellStart"/>
+      <w:r>
+        <w:t>urls</w:t>
+      </w:r>
+      <w:proofErr w:type="spellEnd"/>
+      <w:r>
+        <w:t xml:space="preserve">. </w:t>
+      </w:r>
+    </w:p>
+    <w:p>
+      <w:pPr>
+        <w:pStyle w:val="ListParagraph"/>
+        <w:numPr>
+          <w:ilvl w:val="2"/>
+          <w:numId w:val="10"/>
+        </w:numPr>
+      </w:pPr>
+      <w:r>
+        <w:t xml:space="preserve">The issue is that the </w:t>
+      </w:r>
+      <w:proofErr w:type="spellStart"/>
+      <w:r>
+        <w:t>urls</w:t>
+      </w:r>
+      <w:proofErr w:type="spellEnd"/>
+      <w:r>
+        <w:t xml:space="preserve"> table may be growing quite quickly now. I guess I could simply alter the table using </w:t>
+      </w:r>
+      <w:proofErr w:type="spellStart"/>
+      <w:r>
+        <w:t>pgadmin</w:t>
+      </w:r>
+      <w:proofErr w:type="spellEnd"/>
+      <w:r>
+        <w:t xml:space="preserve"> to add the column and adjust the code from there?</w:t>
+      </w:r>
+    </w:p>
+    <w:p>
+      <w:pPr>
+        <w:pStyle w:val="ListParagraph"/>
+        <w:numPr>
+          <w:ilvl w:val="0"/>
+          <w:numId w:val="10"/>
+        </w:numPr>
+      </w:pPr>
+      <w:r>
+        <w:t xml:space="preserve">We have a timestamp when we create the </w:t>
+      </w:r>
+      <w:proofErr w:type="spellStart"/>
+      <w:r>
+        <w:t>url</w:t>
+      </w:r>
+      <w:proofErr w:type="spellEnd"/>
+      <w:r>
+        <w:t xml:space="preserve">. We do not have one when we update it. We should change the table to include a </w:t>
+      </w:r>
+      <w:proofErr w:type="spellStart"/>
+      <w:r>
+        <w:t>time_stamp_updated</w:t>
+      </w:r>
+      <w:proofErr w:type="spellEnd"/>
+      <w:r>
+        <w:t xml:space="preserve">. Pretty easy just add the column and when you update the </w:t>
+      </w:r>
+      <w:proofErr w:type="spellStart"/>
+      <w:r>
+        <w:t>url</w:t>
+      </w:r>
+      <w:proofErr w:type="spellEnd"/>
+      <w:r>
+        <w:t xml:space="preserve"> or write to the </w:t>
+      </w:r>
+      <w:proofErr w:type="spellStart"/>
+      <w:r>
+        <w:t>url</w:t>
+      </w:r>
+      <w:proofErr w:type="spellEnd"/>
+      <w:r>
+        <w:t xml:space="preserve"> table, just add the column / update it. So, you will have a created timestamp and an updated timestamp </w:t>
+      </w:r>
+      <w:proofErr w:type="gramStart"/>
+      <w:r>
+        <w:t>columns</w:t>
+      </w:r>
+      <w:proofErr w:type="gramEnd"/>
+      <w:r>
+        <w:t>.</w:t>
+      </w:r>
+    </w:p>
+    <w:p>
+      <w:pPr>
+        <w:pStyle w:val="ListParagraph"/>
+        <w:numPr>
+          <w:ilvl w:val="0"/>
+          <w:numId w:val="10"/>
+        </w:numPr>
+      </w:pPr>
+      <w:r>
+        <w:t xml:space="preserve">I have inconsistent column names between the </w:t>
+      </w:r>
+      <w:proofErr w:type="spellStart"/>
+      <w:r>
+        <w:t>urls</w:t>
+      </w:r>
+      <w:proofErr w:type="spellEnd"/>
+      <w:r>
+        <w:t xml:space="preserve"> and events tables. One if plural the other is not. These should be consistent in the code and in the tables. I think it would be better to make them all singular. Think about this. I suggest you ask ChatGPT.</w:t>
+      </w:r>
+    </w:p>
+    <w:p>
+      <w:pPr>
+        <w:pStyle w:val="ListParagraph"/>
+        <w:numPr>
+          <w:ilvl w:val="0"/>
+          <w:numId w:val="10"/>
+        </w:numPr>
+      </w:pPr>
+      <w:r>
+        <w:t xml:space="preserve"># Check if the URL contains 'login' or groups not in </w:t>
+      </w:r>
+      <w:proofErr w:type="spellStart"/>
+      <w:r>
+        <w:t>url</w:t>
+      </w:r>
+      <w:proofErr w:type="spellEnd"/>
+    </w:p>
+    <w:p>
+      <w:pPr>
+        <w:pStyle w:val="ListParagraph"/>
+        <w:numPr>
+          <w:ilvl w:val="1"/>
+          <w:numId w:val="10"/>
+        </w:numPr>
+      </w:pPr>
+      <w:r>
+        <w:t xml:space="preserve">            # I am pretty sure this is </w:t>
+      </w:r>
+      <w:proofErr w:type="gramStart"/>
+      <w:r>
+        <w:t>redundant</w:t>
+      </w:r>
+      <w:proofErr w:type="gramEnd"/>
+      <w:r>
+        <w:t xml:space="preserve"> but I will leave it here for now</w:t>
+      </w:r>
+    </w:p>
+    <w:p>
+      <w:pPr>
+        <w:pStyle w:val="ListParagraph"/>
+        <w:numPr>
+          <w:ilvl w:val="1"/>
+          <w:numId w:val="10"/>
+        </w:numPr>
+      </w:pPr>
+      <w:r>
+        <w:t xml:space="preserve">            if 'login' in </w:t>
+      </w:r>
+      <w:proofErr w:type="spellStart"/>
+      <w:r>
+        <w:t>url</w:t>
+      </w:r>
+      <w:proofErr w:type="spellEnd"/>
+      <w:r>
+        <w:t xml:space="preserve"> </w:t>
+      </w:r>
+      <w:proofErr w:type="gramStart"/>
+      <w:r>
+        <w:t>or '/</w:t>
+      </w:r>
+      <w:proofErr w:type="gramEnd"/>
+      <w:r>
+        <w:t>groups/' not in url:</w:t>
+      </w:r>
+    </w:p>
+    <w:p>
+      <w:pPr>
+        <w:pStyle w:val="ListParagraph"/>
+        <w:numPr>
+          <w:ilvl w:val="1"/>
+          <w:numId w:val="10"/>
+        </w:numPr>
+      </w:pPr>
+      <w:r>
+        <w:t xml:space="preserve">                </w:t>
+      </w:r>
+      <w:proofErr w:type="gramStart"/>
+      <w:r>
+        <w:t>logging.info(</w:t>
+      </w:r>
+      <w:proofErr w:type="spellStart"/>
+      <w:proofErr w:type="gramEnd"/>
+      <w:r>
+        <w:t>f"def</w:t>
+      </w:r>
+      <w:proofErr w:type="spellEnd"/>
+      <w:r>
+        <w:t xml:space="preserve"> </w:t>
+      </w:r>
+      <w:proofErr w:type="gramStart"/>
+      <w:r>
+        <w:t>parse(</w:t>
+      </w:r>
+      <w:proofErr w:type="gramEnd"/>
+      <w:r>
+        <w:t>): URL {</w:t>
+      </w:r>
+      <w:proofErr w:type="spellStart"/>
+      <w:r>
+        <w:t>url</w:t>
+      </w:r>
+      <w:proofErr w:type="spellEnd"/>
+      <w:r>
+        <w:t>} marked as irrelevant due to Facebook login link.")</w:t>
+      </w:r>
+    </w:p>
+    <w:p>
+      <w:pPr>
+        <w:pStyle w:val="ListParagraph"/>
+        <w:numPr>
+          <w:ilvl w:val="1"/>
+          <w:numId w:val="10"/>
+        </w:numPr>
+      </w:pPr>
+      <w:r>
+        <w:t xml:space="preserve">                </w:t>
+      </w:r>
+      <w:proofErr w:type="spellStart"/>
+      <w:r>
+        <w:t>update_</w:t>
+      </w:r>
+      <w:proofErr w:type="gramStart"/>
+      <w:r>
+        <w:t>url</w:t>
+      </w:r>
+      <w:proofErr w:type="spellEnd"/>
+      <w:r>
+        <w:t>(</w:t>
+      </w:r>
+      <w:proofErr w:type="spellStart"/>
+      <w:proofErr w:type="gramEnd"/>
+      <w:r>
+        <w:t>url</w:t>
+      </w:r>
+      <w:proofErr w:type="spellEnd"/>
+      <w:r>
+        <w:t xml:space="preserve">, </w:t>
+      </w:r>
+      <w:proofErr w:type="spellStart"/>
+      <w:r>
+        <w:t>update_other_links</w:t>
+      </w:r>
+      <w:proofErr w:type="spellEnd"/>
+      <w:r>
+        <w:t xml:space="preserve">='No', relevant=False, </w:t>
+      </w:r>
+      <w:proofErr w:type="spellStart"/>
+      <w:r>
+        <w:t>increment_crawl_trys</w:t>
+      </w:r>
+      <w:proofErr w:type="spellEnd"/>
+      <w:r>
+        <w:t>=0)</w:t>
+      </w:r>
+    </w:p>
+    <w:p>
+      <w:pPr>
+        <w:pStyle w:val="ListParagraph"/>
+        <w:numPr>
+          <w:ilvl w:val="1"/>
+          <w:numId w:val="10"/>
+        </w:numPr>
+      </w:pPr>
+      <w:r>
+        <w:t xml:space="preserve">                </w:t>
+      </w:r>
+      <w:proofErr w:type="gramStart"/>
+      <w:r>
+        <w:t>return</w:t>
+      </w:r>
+      <w:proofErr w:type="gramEnd"/>
+      <w:r>
+        <w:t xml:space="preserve"> False</w:t>
+      </w:r>
+    </w:p>
+    <w:p>
+      <w:pPr>
+        <w:pStyle w:val="Heading2"/>
+      </w:pPr>
+      <w:r>
+        <w:t>Run Information</w:t>
+      </w:r>
+    </w:p>
+    <w:p>
+      <w:pPr>
+        <w:pStyle w:val="ListParagraph"/>
+        <w:numPr>
+          <w:ilvl w:val="0"/>
+          <w:numId w:val="13"/>
+        </w:numPr>
+      </w:pPr>
+      <w:r>
+        <w:t xml:space="preserve">We will need to keep </w:t>
+      </w:r>
+      <w:proofErr w:type="gramStart"/>
+      <w:r>
+        <w:t>run</w:t>
+      </w:r>
+      <w:proofErr w:type="gramEnd"/>
+      <w:r>
+        <w:t xml:space="preserve"> information. I suggest that we </w:t>
+      </w:r>
+      <w:proofErr w:type="gramStart"/>
+      <w:r>
+        <w:t>snap shot</w:t>
+      </w:r>
+      <w:proofErr w:type="gramEnd"/>
+      <w:r>
+        <w:t xml:space="preserve"> the config file. Pretty sure that </w:t>
+      </w:r>
+      <w:proofErr w:type="spellStart"/>
+      <w:r>
+        <w:t>yaml</w:t>
+      </w:r>
+      <w:proofErr w:type="spellEnd"/>
+      <w:r>
+        <w:t xml:space="preserve"> creates a dictionary that is dead easy to create a dataframe and then put that into a config table with a </w:t>
+      </w:r>
+      <w:proofErr w:type="spellStart"/>
+      <w:r>
+        <w:t>time_stamp</w:t>
+      </w:r>
+      <w:proofErr w:type="spellEnd"/>
+      <w:r>
+        <w:t>. We will use that for post processing statistics and machine learning.</w:t>
+      </w:r>
+      <w:r>
+        <w:t xml:space="preserve"> Only ebs.py and one other have run statistics.</w:t>
+      </w:r>
+    </w:p>
+    <w:p>
+      <w:pPr>
+        <w:pStyle w:val="ListParagraph"/>
+        <w:numPr>
+          <w:ilvl w:val="0"/>
+          <w:numId w:val="13"/>
+        </w:numPr>
+      </w:pPr>
+      <w:r>
+        <w:lastRenderedPageBreak/>
+        <w:t xml:space="preserve">You should put the event and </w:t>
+      </w:r>
+      <w:proofErr w:type="spellStart"/>
+      <w:r>
+        <w:t>url</w:t>
+      </w:r>
+      <w:proofErr w:type="spellEnd"/>
+      <w:r>
+        <w:t xml:space="preserve"> count information that is being kept in output/</w:t>
+      </w:r>
+      <w:r>
+        <w:t xml:space="preserve"> events_urls_diff.csv</w:t>
+      </w:r>
+      <w:r>
+        <w:t xml:space="preserve"> in the database. I think we could just append it to the runs table. We need to </w:t>
+      </w:r>
+      <w:proofErr w:type="gramStart"/>
+      <w:r>
+        <w:t>instrument</w:t>
+      </w:r>
+      <w:proofErr w:type="gramEnd"/>
+      <w:r>
+        <w:t xml:space="preserve"> the rest of </w:t>
+      </w:r>
+      <w:proofErr w:type="gramStart"/>
+      <w:r>
+        <w:t>the .</w:t>
+      </w:r>
+      <w:proofErr w:type="spellStart"/>
+      <w:r>
+        <w:t>pys</w:t>
       </w:r>
       <w:proofErr w:type="spellEnd"/>
       <w:proofErr w:type="gramEnd"/>
       <w:r>
-        <w:rPr>
-          <w:rFonts w:asciiTheme="minorHAnsi" w:eastAsiaTheme="minorHAnsi" w:hAnsiTheme="minorHAnsi" w:cstheme="minorBidi"/>
-          <w:color w:val="auto"/>
-          <w:sz w:val="22"/>
-          <w:szCs w:val="22"/>
-        </w:rPr>
-        <w:t>=poll \</w:t>
-      </w:r>
-    </w:p>
-    <w:p>
-      <w:pPr>
-        <w:pStyle w:val="Heading1"/>
-        <w:rPr>
-          <w:rFonts w:asciiTheme="minorHAnsi" w:eastAsiaTheme="minorHAnsi" w:hAnsiTheme="minorHAnsi" w:cstheme="minorBidi"/>
-          <w:color w:val="auto"/>
-          <w:sz w:val="22"/>
-          <w:szCs w:val="22"/>
-        </w:rPr>
-      </w:pPr>
-      <w:r>
-        <w:rPr>
-          <w:rFonts w:asciiTheme="minorHAnsi" w:eastAsiaTheme="minorHAnsi" w:hAnsiTheme="minorHAnsi" w:cstheme="minorBidi"/>
-          <w:color w:val="auto"/>
-          <w:sz w:val="22"/>
-          <w:szCs w:val="22"/>
-        </w:rPr>
-        <w:t xml:space="preserve">  --</w:t>
-      </w:r>
-      <w:proofErr w:type="spellStart"/>
-      <w:proofErr w:type="gramStart"/>
-      <w:r>
-        <w:rPr>
-          <w:rFonts w:asciiTheme="minorHAnsi" w:eastAsiaTheme="minorHAnsi" w:hAnsiTheme="minorHAnsi" w:cstheme="minorBidi"/>
-          <w:color w:val="auto"/>
-          <w:sz w:val="22"/>
-          <w:szCs w:val="22"/>
-        </w:rPr>
-        <w:t>server.runOnSave</w:t>
-      </w:r>
-      <w:proofErr w:type="spellEnd"/>
-      <w:proofErr w:type="gramEnd"/>
-      <w:r>
-        <w:rPr>
-          <w:rFonts w:asciiTheme="minorHAnsi" w:eastAsiaTheme="minorHAnsi" w:hAnsiTheme="minorHAnsi" w:cstheme="minorBidi"/>
-          <w:color w:val="auto"/>
-          <w:sz w:val="22"/>
-          <w:szCs w:val="22"/>
-        </w:rPr>
-        <w:t>=true</w:t>
-      </w:r>
-    </w:p>
-    <w:p>
-      <w:pPr>
-        <w:pStyle w:val="Heading1"/>
-      </w:pPr>
-      <w:r>
-        <w:t>Running Locally</w:t>
-      </w:r>
-    </w:p>
-    <w:p>
-      <w:proofErr w:type="gramStart"/>
-      <w:r>
-        <w:t>If using</w:t>
-      </w:r>
-      <w:proofErr w:type="gramEnd"/>
-      <w:r>
-        <w:t xml:space="preserve"> </w:t>
-      </w:r>
-      <w:proofErr w:type="spellStart"/>
-      <w:r>
-        <w:t>uvicorn</w:t>
-      </w:r>
-      <w:proofErr w:type="spellEnd"/>
-      <w:r>
-        <w:t xml:space="preserve"> and </w:t>
-      </w:r>
-      <w:proofErr w:type="gramStart"/>
-      <w:r>
-        <w:t>wanting</w:t>
-      </w:r>
-      <w:proofErr w:type="gramEnd"/>
-      <w:r>
-        <w:t xml:space="preserve"> to run </w:t>
-      </w:r>
-      <w:r>
-        <w:t>app.py and main.py locally, then use these bash commands.</w:t>
-      </w:r>
-    </w:p>
-    <w:p/>
-    <w:p>
-      <w:pPr>
-        <w:pStyle w:val="Heading1"/>
-      </w:pPr>
-      <w:r>
-        <w:t xml:space="preserve">Fixes That Need </w:t>
-      </w:r>
-      <w:proofErr w:type="gramStart"/>
-      <w:r>
-        <w:t>To</w:t>
-      </w:r>
-      <w:proofErr w:type="gramEnd"/>
-      <w:r>
-        <w:t xml:space="preserve"> Be Done</w:t>
-      </w:r>
-    </w:p>
-    <w:p>
-      <w:pPr>
-        <w:pStyle w:val="Heading2"/>
-      </w:pPr>
-      <w:proofErr w:type="spellStart"/>
-      <w:r>
-        <w:t>Urls</w:t>
-      </w:r>
-      <w:proofErr w:type="spellEnd"/>
-      <w:r>
-        <w:t xml:space="preserve"> Table and How We Create, Update, and Use that</w:t>
-      </w:r>
-    </w:p>
-    <w:p>
-      <w:pPr>
-        <w:pStyle w:val="ListParagraph"/>
-        <w:numPr>
-          <w:ilvl w:val="0"/>
-          <w:numId w:val="10"/>
-        </w:numPr>
-      </w:pPr>
-      <w:r>
-        <w:t xml:space="preserve">I mark an </w:t>
-      </w:r>
-      <w:proofErr w:type="spellStart"/>
-      <w:r>
-        <w:t>url</w:t>
-      </w:r>
-      <w:proofErr w:type="spellEnd"/>
-      <w:r>
-        <w:t xml:space="preserve"> as relevant based on keywords. However, 99% of the time, if there is no event there the first time you look at a relevant </w:t>
-      </w:r>
-      <w:proofErr w:type="spellStart"/>
-      <w:r>
-        <w:t>url</w:t>
-      </w:r>
-      <w:proofErr w:type="spellEnd"/>
-      <w:r>
-        <w:t xml:space="preserve">, on subsequent visits it is likely that there will not be any events. So, it does not make a lot of sense to burden the application with constantly going back to these </w:t>
-      </w:r>
-      <w:proofErr w:type="spellStart"/>
-      <w:r>
-        <w:t>urls</w:t>
-      </w:r>
-      <w:proofErr w:type="spellEnd"/>
-      <w:r>
-        <w:t xml:space="preserve">. </w:t>
-      </w:r>
-    </w:p>
-    <w:p>
-      <w:pPr>
-        <w:pStyle w:val="ListParagraph"/>
-        <w:numPr>
-          <w:ilvl w:val="1"/>
-          <w:numId w:val="10"/>
-        </w:numPr>
-      </w:pPr>
-      <w:r>
-        <w:t xml:space="preserve">Perhaps once every 3 months depending on how much processing we </w:t>
-      </w:r>
-      <w:proofErr w:type="gramStart"/>
-      <w:r>
-        <w:t>have to</w:t>
-      </w:r>
-      <w:proofErr w:type="gramEnd"/>
-      <w:r>
-        <w:t xml:space="preserve"> do. This update cycle should probably be adjustable in the config file. </w:t>
-      </w:r>
-    </w:p>
-    <w:p>
-      <w:pPr>
-        <w:pStyle w:val="ListParagraph"/>
-        <w:numPr>
-          <w:ilvl w:val="1"/>
-          <w:numId w:val="10"/>
-        </w:numPr>
-      </w:pPr>
-      <w:r>
-        <w:t xml:space="preserve">Anyways, I need to figure out how to do this. It is not difficult. Probably just need to put the code in for when it successfully finds an event to put the timestamp in a column for that. Probably best to do that on </w:t>
-      </w:r>
-      <w:proofErr w:type="spellStart"/>
-      <w:r>
-        <w:t>urls</w:t>
-      </w:r>
-      <w:proofErr w:type="spellEnd"/>
-      <w:r>
-        <w:t xml:space="preserve">. </w:t>
-      </w:r>
-    </w:p>
-    <w:p>
-      <w:pPr>
-        <w:pStyle w:val="ListParagraph"/>
-        <w:numPr>
-          <w:ilvl w:val="2"/>
-          <w:numId w:val="10"/>
-        </w:numPr>
-      </w:pPr>
-      <w:r>
-        <w:t xml:space="preserve">The issue is that the </w:t>
-      </w:r>
-      <w:proofErr w:type="spellStart"/>
-      <w:r>
-        <w:t>urls</w:t>
-      </w:r>
-      <w:proofErr w:type="spellEnd"/>
-      <w:r>
-        <w:t xml:space="preserve"> table may be growing quite quickly now. I guess I could simply alter the table using </w:t>
-      </w:r>
-      <w:proofErr w:type="spellStart"/>
-      <w:r>
-        <w:t>pgadmin</w:t>
-      </w:r>
-      <w:proofErr w:type="spellEnd"/>
-      <w:r>
-        <w:t xml:space="preserve"> to add the column and adjust the code from there?</w:t>
-      </w:r>
-    </w:p>
-    <w:p>
-      <w:pPr>
-        <w:pStyle w:val="ListParagraph"/>
-        <w:numPr>
-          <w:ilvl w:val="0"/>
-          <w:numId w:val="10"/>
-        </w:numPr>
-      </w:pPr>
-      <w:r>
-        <w:t xml:space="preserve">We have a timestamp when we create the </w:t>
-      </w:r>
-      <w:proofErr w:type="spellStart"/>
-      <w:r>
-        <w:t>url</w:t>
-      </w:r>
-      <w:proofErr w:type="spellEnd"/>
-      <w:r>
-        <w:t xml:space="preserve">. We do not have one when we update it. We should change the table to include a </w:t>
-      </w:r>
-      <w:proofErr w:type="spellStart"/>
-      <w:r>
-        <w:t>time_stamp_updated</w:t>
-      </w:r>
-      <w:proofErr w:type="spellEnd"/>
-      <w:r>
-        <w:t xml:space="preserve">. Pretty easy just add the column and when you update the </w:t>
-      </w:r>
-      <w:proofErr w:type="spellStart"/>
-      <w:r>
-        <w:t>url</w:t>
-      </w:r>
-      <w:proofErr w:type="spellEnd"/>
-      <w:r>
-        <w:t xml:space="preserve"> or write to the </w:t>
-      </w:r>
-      <w:proofErr w:type="spellStart"/>
-      <w:r>
-        <w:t>url</w:t>
-      </w:r>
-      <w:proofErr w:type="spellEnd"/>
-      <w:r>
-        <w:t xml:space="preserve"> table, just add the column / update it. So, you will have a created timestamp and an updated timestamp </w:t>
-      </w:r>
-      <w:proofErr w:type="gramStart"/>
-      <w:r>
-        <w:t>columns</w:t>
-      </w:r>
-      <w:proofErr w:type="gramEnd"/>
-      <w:r>
-        <w:t>.</w:t>
-      </w:r>
-    </w:p>
-    <w:p>
-      <w:pPr>
-        <w:pStyle w:val="ListParagraph"/>
-        <w:numPr>
-          <w:ilvl w:val="0"/>
-          <w:numId w:val="10"/>
-        </w:numPr>
-      </w:pPr>
-      <w:r>
-        <w:t xml:space="preserve">I have inconsistent column names between the </w:t>
-      </w:r>
-      <w:proofErr w:type="spellStart"/>
-      <w:r>
-        <w:t>urls</w:t>
-      </w:r>
-      <w:proofErr w:type="spellEnd"/>
-      <w:r>
-        <w:t xml:space="preserve"> and events tables. One if plural the other is not. These should be consistent in the code and in the tables. I think it would be better to make them all singular. Think about this. I suggest you ask ChatGPT.</w:t>
-      </w:r>
-    </w:p>
-    <w:p>
-      <w:pPr>
-        <w:pStyle w:val="ListParagraph"/>
-        <w:numPr>
-          <w:ilvl w:val="0"/>
-          <w:numId w:val="10"/>
-        </w:numPr>
-      </w:pPr>
-      <w:r>
-        <w:t xml:space="preserve"># Check if the URL contains 'login' or groups not in </w:t>
-      </w:r>
-      <w:proofErr w:type="spellStart"/>
-      <w:r>
-        <w:t>url</w:t>
-      </w:r>
-      <w:proofErr w:type="spellEnd"/>
-    </w:p>
-    <w:p>
-      <w:pPr>
-        <w:pStyle w:val="ListParagraph"/>
-        <w:numPr>
-          <w:ilvl w:val="1"/>
-          <w:numId w:val="10"/>
-        </w:numPr>
-      </w:pPr>
-      <w:r>
-        <w:t xml:space="preserve">            # I am pretty sure this is </w:t>
-      </w:r>
-      <w:proofErr w:type="gramStart"/>
-      <w:r>
-        <w:t>redundant</w:t>
-      </w:r>
-      <w:proofErr w:type="gramEnd"/>
-      <w:r>
-        <w:t xml:space="preserve"> but I will leave it here for now</w:t>
-      </w:r>
-    </w:p>
-    <w:p>
-      <w:pPr>
-        <w:pStyle w:val="ListParagraph"/>
-        <w:numPr>
-          <w:ilvl w:val="1"/>
-          <w:numId w:val="10"/>
-        </w:numPr>
-      </w:pPr>
-      <w:r>
-        <w:t xml:space="preserve">            if 'login' in </w:t>
-      </w:r>
-      <w:proofErr w:type="spellStart"/>
-      <w:r>
-        <w:t>url</w:t>
-      </w:r>
-      <w:proofErr w:type="spellEnd"/>
-      <w:r>
-        <w:t xml:space="preserve"> </w:t>
-      </w:r>
-      <w:proofErr w:type="gramStart"/>
-      <w:r>
-        <w:t>or '/</w:t>
-      </w:r>
-      <w:proofErr w:type="gramEnd"/>
-      <w:r>
-        <w:t>groups/' not in url:</w:t>
-      </w:r>
-    </w:p>
-    <w:p>
-      <w:pPr>
-        <w:pStyle w:val="ListParagraph"/>
-        <w:numPr>
-          <w:ilvl w:val="1"/>
-          <w:numId w:val="10"/>
-        </w:numPr>
-      </w:pPr>
-      <w:r>
-        <w:lastRenderedPageBreak/>
-        <w:t xml:space="preserve">                </w:t>
-      </w:r>
-      <w:proofErr w:type="gramStart"/>
-      <w:r>
-        <w:t>logging.info(</w:t>
-      </w:r>
-      <w:proofErr w:type="spellStart"/>
-      <w:proofErr w:type="gramEnd"/>
-      <w:r>
-        <w:t>f"def</w:t>
-      </w:r>
-      <w:proofErr w:type="spellEnd"/>
-      <w:r>
-        <w:t xml:space="preserve"> </w:t>
-      </w:r>
-      <w:proofErr w:type="gramStart"/>
-      <w:r>
-        <w:t>parse(</w:t>
-      </w:r>
-      <w:proofErr w:type="gramEnd"/>
-      <w:r>
-        <w:t>): URL {</w:t>
-      </w:r>
-      <w:proofErr w:type="spellStart"/>
-      <w:r>
-        <w:t>url</w:t>
-      </w:r>
-      <w:proofErr w:type="spellEnd"/>
-      <w:r>
-        <w:t>} marked as irrelevant due to Facebook login link.")</w:t>
-      </w:r>
-    </w:p>
-    <w:p>
-      <w:pPr>
-        <w:pStyle w:val="ListParagraph"/>
-        <w:numPr>
-          <w:ilvl w:val="1"/>
-          <w:numId w:val="10"/>
-        </w:numPr>
-      </w:pPr>
-      <w:r>
-        <w:t xml:space="preserve">                </w:t>
-      </w:r>
-      <w:proofErr w:type="spellStart"/>
-      <w:r>
-        <w:t>update_</w:t>
-      </w:r>
-      <w:proofErr w:type="gramStart"/>
-      <w:r>
-        <w:t>url</w:t>
-      </w:r>
-      <w:proofErr w:type="spellEnd"/>
-      <w:r>
-        <w:t>(</w:t>
-      </w:r>
-      <w:proofErr w:type="spellStart"/>
-      <w:proofErr w:type="gramEnd"/>
-      <w:r>
-        <w:t>url</w:t>
-      </w:r>
-      <w:proofErr w:type="spellEnd"/>
-      <w:r>
-        <w:t xml:space="preserve">, </w:t>
-      </w:r>
-      <w:proofErr w:type="spellStart"/>
-      <w:r>
-        <w:t>update_other_links</w:t>
-      </w:r>
-      <w:proofErr w:type="spellEnd"/>
-      <w:r>
-        <w:t xml:space="preserve">='No', relevant=False, </w:t>
-      </w:r>
-      <w:proofErr w:type="spellStart"/>
-      <w:r>
-        <w:t>increment_crawl_trys</w:t>
-      </w:r>
-      <w:proofErr w:type="spellEnd"/>
-      <w:r>
-        <w:t>=0)</w:t>
-      </w:r>
-    </w:p>
-    <w:p>
-      <w:pPr>
-        <w:pStyle w:val="ListParagraph"/>
-        <w:numPr>
-          <w:ilvl w:val="1"/>
-          <w:numId w:val="10"/>
-        </w:numPr>
-      </w:pPr>
-      <w:r>
-        <w:t xml:space="preserve">                </w:t>
-      </w:r>
-      <w:proofErr w:type="gramStart"/>
-      <w:r>
-        <w:t>return</w:t>
-      </w:r>
-      <w:proofErr w:type="gramEnd"/>
-      <w:r>
-        <w:t xml:space="preserve"> False</w:t>
-      </w:r>
-    </w:p>
-    <w:p>
-      <w:pPr>
-        <w:pStyle w:val="Heading2"/>
-      </w:pPr>
-      <w:r>
-        <w:t>Run Information</w:t>
-      </w:r>
-    </w:p>
-    <w:p>
-      <w:pPr>
-        <w:pStyle w:val="ListParagraph"/>
-        <w:numPr>
-          <w:ilvl w:val="0"/>
-          <w:numId w:val="13"/>
-        </w:numPr>
-      </w:pPr>
-      <w:r>
-        <w:t xml:space="preserve">We will need to keep </w:t>
-      </w:r>
-      <w:proofErr w:type="gramStart"/>
-      <w:r>
-        <w:t>run</w:t>
-      </w:r>
-      <w:proofErr w:type="gramEnd"/>
-      <w:r>
-        <w:t xml:space="preserve"> information. I suggest that we </w:t>
-      </w:r>
-      <w:proofErr w:type="gramStart"/>
-      <w:r>
-        <w:t>snap shot</w:t>
-      </w:r>
-      <w:proofErr w:type="gramEnd"/>
-      <w:r>
-        <w:t xml:space="preserve"> the config file. Pretty sure that </w:t>
-      </w:r>
-      <w:proofErr w:type="spellStart"/>
-      <w:r>
-        <w:t>yaml</w:t>
-      </w:r>
-      <w:proofErr w:type="spellEnd"/>
-      <w:r>
-        <w:t xml:space="preserve"> creates a dictionary that is dead easy to create a dataframe and then put that into a config table with a </w:t>
-      </w:r>
-      <w:proofErr w:type="spellStart"/>
-      <w:r>
-        <w:t>time_stamp</w:t>
-      </w:r>
-      <w:proofErr w:type="spellEnd"/>
-      <w:r>
-        <w:t>. We will use that for post processing statistics and machine learning.</w:t>
-      </w:r>
-      <w:r>
-        <w:t xml:space="preserve"> Only ebs.py and one other have run statistics.</w:t>
-      </w:r>
-    </w:p>
-    <w:p>
-      <w:pPr>
-        <w:pStyle w:val="ListParagraph"/>
-        <w:numPr>
-          <w:ilvl w:val="0"/>
-          <w:numId w:val="13"/>
-        </w:numPr>
-      </w:pPr>
-      <w:r>
-        <w:t xml:space="preserve">You should put the event and </w:t>
-      </w:r>
-      <w:proofErr w:type="spellStart"/>
-      <w:r>
-        <w:t>url</w:t>
-      </w:r>
-      <w:proofErr w:type="spellEnd"/>
-      <w:r>
-        <w:t xml:space="preserve"> count information that is being kept in output/</w:t>
-      </w:r>
-      <w:r>
-        <w:t xml:space="preserve"> events_urls_diff.csv</w:t>
-      </w:r>
-      <w:r>
-        <w:t xml:space="preserve"> in the database. I think we could just append it to the runs table. We need to </w:t>
-      </w:r>
-      <w:proofErr w:type="gramStart"/>
-      <w:r>
-        <w:t>instrument</w:t>
-      </w:r>
-      <w:proofErr w:type="gramEnd"/>
-      <w:r>
-        <w:t xml:space="preserve"> the rest of </w:t>
-      </w:r>
-      <w:proofErr w:type="gramStart"/>
-      <w:r>
-        <w:t>the .</w:t>
-      </w:r>
-      <w:proofErr w:type="spellStart"/>
-      <w:r>
-        <w:t>pys</w:t>
-      </w:r>
-      <w:proofErr w:type="spellEnd"/>
-      <w:proofErr w:type="gramEnd"/>
-      <w:r>
         <w:t xml:space="preserve"> with run statistics though.</w:t>
       </w:r>
     </w:p>
@@ -3840,7 +3735,6 @@
     <w:p>
       <w:proofErr w:type="spellStart"/>
       <w:r>
-        <w:lastRenderedPageBreak/>
         <w:t>DanceNow</w:t>
       </w:r>
       <w:proofErr w:type="spellEnd"/>
@@ -3908,6 +3802,7 @@
           <w:b/>
           <w:bCs/>
         </w:rPr>
+        <w:lastRenderedPageBreak/>
         <w:t>Beta Testing:</w:t>
       </w:r>
       <w:r>
@@ -4133,7 +4028,6 @@
           <w:b/>
           <w:bCs/>
         </w:rPr>
-        <w:lastRenderedPageBreak/>
         <w:t>Long-term Vision:</w:t>
       </w:r>
       <w:r>

</xml_diff>

<commit_message>
Challenges parsing json again. Issues with interpreting dates and day of the week properly. Updated prompts with PST time zone.
</commit_message>
<xml_diff>
--- a/documentation/Design Document for Social Dance Calendar App.docx
+++ b/documentation/Design Document for Social Dance Calendar App.docx
@@ -2897,7 +2897,7 @@
     <w:p/>
     <w:p>
       <w:pPr>
-        <w:pStyle w:val="Heading1"/>
+        <w:pStyle w:val="Heading2"/>
       </w:pPr>
       <w:r>
         <w:t>Run Locally</w:t>
@@ -2962,10 +2962,7 @@
     </w:p>
     <w:p>
       <w:r>
-        <w:t>pip install -r requirements.txt</w:t>
-      </w:r>
-      <w:r>
-        <w:t xml:space="preserve"> – NOT NECESSARY</w:t>
+        <w:t>pip install -r requirements.txt – NOT NECESSARY</w:t>
       </w:r>
     </w:p>
     <w:p/>
@@ -3049,12 +3046,12 @@
     </w:p>
     <w:p>
       <w:r>
+        <w:t xml:space="preserve">  --port 8000</w:t>
+      </w:r>
+    </w:p>
+    <w:p>
+      <w:r>
         <w:lastRenderedPageBreak/>
-        <w:t xml:space="preserve">  --port 8000</w:t>
-      </w:r>
-    </w:p>
-    <w:p>
-      <w:r>
         <w:t xml:space="preserve"># 4. (Terminal 2) In the same project </w:t>
       </w:r>
       <w:proofErr w:type="gramStart"/>

</xml_diff>

<commit_message>
wrong key in urls table. It was called link. As a result the groupby failed in the __init__ in db.py. Fixed it.
</commit_message>
<xml_diff>
--- a/documentation/Design Document for Social Dance Calendar App.docx
+++ b/documentation/Design Document for Social Dance Calendar App.docx
@@ -3155,39 +3155,247 @@
       </w:r>
     </w:p>
     <w:p>
+      <w:r>
+        <w:t xml:space="preserve">We </w:t>
+      </w:r>
+      <w:proofErr w:type="gramStart"/>
+      <w:r>
+        <w:t>log</w:t>
+      </w:r>
+      <w:proofErr w:type="gramEnd"/>
+      <w:r>
+        <w:t xml:space="preserve"> that we </w:t>
+      </w:r>
+      <w:proofErr w:type="gramStart"/>
+      <w:r>
+        <w:t>have</w:t>
+      </w:r>
+      <w:proofErr w:type="gramEnd"/>
+      <w:r>
+        <w:t xml:space="preserve"> accessed </w:t>
+      </w:r>
+      <w:r>
+        <w:t xml:space="preserve">and </w:t>
+      </w:r>
+      <w:proofErr w:type="spellStart"/>
+      <w:proofErr w:type="gramStart"/>
+      <w:r>
+        <w:t>url</w:t>
+      </w:r>
+      <w:proofErr w:type="spellEnd"/>
+      <w:r>
+        <w:t xml:space="preserve"> </w:t>
+      </w:r>
+      <w:r>
+        <w:t xml:space="preserve"> and</w:t>
+      </w:r>
+      <w:proofErr w:type="gramEnd"/>
+      <w:r>
+        <w:t xml:space="preserve"> </w:t>
+      </w:r>
+      <w:r>
+        <w:t>if it was relevant</w:t>
+      </w:r>
+      <w:r>
+        <w:t xml:space="preserve">. We now need some rules for looking at the </w:t>
+      </w:r>
+      <w:proofErr w:type="spellStart"/>
+      <w:r>
+        <w:t>urls</w:t>
+      </w:r>
+      <w:proofErr w:type="spellEnd"/>
+      <w:r>
+        <w:t xml:space="preserve"> and seeing if we should process them next time. </w:t>
+      </w:r>
+    </w:p>
+    <w:p>
       <w:pPr>
         <w:pStyle w:val="ListParagraph"/>
         <w:numPr>
           <w:ilvl w:val="0"/>
-          <w:numId w:val="10"/>
-        </w:numPr>
-      </w:pPr>
-      <w:r>
-        <w:t xml:space="preserve">I mark an </w:t>
+          <w:numId w:val="28"/>
+        </w:numPr>
+      </w:pPr>
+      <w:r>
+        <w:t xml:space="preserve">Read the </w:t>
       </w:r>
       <w:proofErr w:type="spellStart"/>
       <w:r>
+        <w:t>urls</w:t>
+      </w:r>
+      <w:proofErr w:type="spellEnd"/>
+      <w:r>
+        <w:t xml:space="preserve"> table into Pandas</w:t>
+      </w:r>
+      <w:r>
+        <w:t xml:space="preserve"> as </w:t>
+      </w:r>
+      <w:proofErr w:type="spellStart"/>
+      <w:r>
+        <w:t>urls_df</w:t>
+      </w:r>
+      <w:proofErr w:type="spellEnd"/>
+      <w:r>
+        <w:t xml:space="preserve"> and make it available in the __</w:t>
+      </w:r>
+      <w:proofErr w:type="spellStart"/>
+      <w:r>
+        <w:t>init</w:t>
+      </w:r>
+      <w:proofErr w:type="spellEnd"/>
+      <w:r>
+        <w:t>___ for db.py</w:t>
+      </w:r>
+    </w:p>
+    <w:p>
+      <w:pPr>
+        <w:pStyle w:val="ListParagraph"/>
+        <w:numPr>
+          <w:ilvl w:val="0"/>
+          <w:numId w:val="28"/>
+        </w:numPr>
+      </w:pPr>
+      <w:r>
+        <w:t>Do a Group By and create sum of True / sum of False</w:t>
+      </w:r>
+      <w:r>
+        <w:t xml:space="preserve">. So, </w:t>
+      </w:r>
+      <w:proofErr w:type="gramStart"/>
+      <w:r>
+        <w:t>1</w:t>
+      </w:r>
+      <w:r>
+        <w:rPr>
+          <w:vertAlign w:val="superscript"/>
+        </w:rPr>
+        <w:t>st</w:t>
+      </w:r>
+      <w:proofErr w:type="gramEnd"/>
+      <w:r>
+        <w:t xml:space="preserve"> column has the </w:t>
+      </w:r>
+      <w:proofErr w:type="spellStart"/>
+      <w:r>
         <w:t>url</w:t>
       </w:r>
       <w:proofErr w:type="spellEnd"/>
       <w:r>
-        <w:t xml:space="preserve"> as relevant based on keywords. However, 99% of the time, if there is no event there the first time you look at a relevant </w:t>
+        <w:t xml:space="preserve">, the second column has the </w:t>
       </w:r>
       <w:proofErr w:type="spellStart"/>
       <w:r>
+        <w:t>hit_</w:t>
+      </w:r>
+      <w:proofErr w:type="gramStart"/>
+      <w:r>
+        <w:t>ratio</w:t>
+      </w:r>
+      <w:proofErr w:type="spellEnd"/>
+      <w:r>
+        <w:t>..</w:t>
+      </w:r>
+      <w:proofErr w:type="gramEnd"/>
+    </w:p>
+    <w:p>
+      <w:pPr>
+        <w:pStyle w:val="ListParagraph"/>
+        <w:numPr>
+          <w:ilvl w:val="1"/>
+          <w:numId w:val="28"/>
+        </w:numPr>
+      </w:pPr>
+      <w:r>
+        <w:t>We should do this in the __</w:t>
+      </w:r>
+      <w:proofErr w:type="spellStart"/>
+      <w:r>
+        <w:t>init</w:t>
+      </w:r>
+      <w:proofErr w:type="spellEnd"/>
+      <w:r>
+        <w:t xml:space="preserve">_ in db.py so it is available to all methods. </w:t>
+      </w:r>
+      <w:r>
+        <w:t xml:space="preserve">We will store this in memory as a </w:t>
+      </w:r>
+      <w:proofErr w:type="gramStart"/>
+      <w:r>
+        <w:t>pandas</w:t>
+      </w:r>
+      <w:proofErr w:type="gramEnd"/>
+      <w:r>
+        <w:t xml:space="preserve"> </w:t>
+      </w:r>
+      <w:proofErr w:type="spellStart"/>
+      <w:r>
+        <w:t>df</w:t>
+      </w:r>
+      <w:proofErr w:type="spellEnd"/>
+      <w:r>
+        <w:t xml:space="preserve"> called </w:t>
+      </w:r>
+      <w:proofErr w:type="spellStart"/>
+      <w:r>
+        <w:t>urls_gb</w:t>
+      </w:r>
+      <w:proofErr w:type="spellEnd"/>
+      <w:r>
+        <w:t>.</w:t>
+      </w:r>
+    </w:p>
+    <w:p>
+      <w:pPr>
+        <w:pStyle w:val="ListParagraph"/>
+        <w:numPr>
+          <w:ilvl w:val="0"/>
+          <w:numId w:val="28"/>
+        </w:numPr>
+      </w:pPr>
+      <w:r>
+        <w:t>We need to do this</w:t>
+      </w:r>
+      <w:r>
+        <w:t xml:space="preserve"> next part right away in any of the scraping programs (ebs.py, emails.py, fb.py, rd_ext.py, scraper.py). Any place where we are encountering </w:t>
+      </w:r>
+      <w:proofErr w:type="spellStart"/>
+      <w:r>
+        <w:t>urls</w:t>
+      </w:r>
+      <w:proofErr w:type="spellEnd"/>
+      <w:r>
+        <w:t xml:space="preserve"> this needs to be done. </w:t>
+      </w:r>
+    </w:p>
+    <w:p>
+      <w:pPr>
+        <w:pStyle w:val="ListParagraph"/>
+        <w:numPr>
+          <w:ilvl w:val="0"/>
+          <w:numId w:val="28"/>
+        </w:numPr>
+      </w:pPr>
+      <w:r>
+        <w:t xml:space="preserve">When we read in an </w:t>
+      </w:r>
+      <w:proofErr w:type="spellStart"/>
+      <w:r>
         <w:t>url</w:t>
       </w:r>
       <w:proofErr w:type="spellEnd"/>
       <w:r>
-        <w:t xml:space="preserve">, on subsequent visits it is likely that there will not be any events. So, it does not make a lot of sense to burden the application with constantly going back to these </w:t>
+        <w:t xml:space="preserve"> we should check right away and see if the last time we accessed it was it True or False. </w:t>
+      </w:r>
+      <w:r>
+        <w:t xml:space="preserve">Use </w:t>
       </w:r>
       <w:proofErr w:type="spellStart"/>
       <w:r>
-        <w:t>urls</w:t>
+        <w:t>urls_df</w:t>
       </w:r>
       <w:proofErr w:type="spellEnd"/>
       <w:r>
-        <w:t xml:space="preserve">. </w:t>
+        <w:t>.</w:t>
       </w:r>
     </w:p>
     <w:p>
@@ -3195,314 +3403,95 @@
         <w:pStyle w:val="ListParagraph"/>
         <w:numPr>
           <w:ilvl w:val="1"/>
-          <w:numId w:val="10"/>
-        </w:numPr>
-      </w:pPr>
-      <w:r>
-        <w:t xml:space="preserve">Perhaps once every 3 months depending on how much processing we </w:t>
-      </w:r>
-      <w:proofErr w:type="gramStart"/>
-      <w:r>
-        <w:t>have to</w:t>
-      </w:r>
-      <w:proofErr w:type="gramEnd"/>
-      <w:r>
-        <w:t xml:space="preserve"> do. This update cycle should probably be adjustable in the config file. </w:t>
+          <w:numId w:val="28"/>
+        </w:numPr>
+      </w:pPr>
+      <w:r>
+        <w:t>If True</w:t>
       </w:r>
     </w:p>
     <w:p>
       <w:pPr>
         <w:pStyle w:val="ListParagraph"/>
         <w:numPr>
+          <w:ilvl w:val="2"/>
+          <w:numId w:val="28"/>
+        </w:numPr>
+      </w:pPr>
+      <w:r>
+        <w:t>Process it</w:t>
+      </w:r>
+    </w:p>
+    <w:p>
+      <w:pPr>
+        <w:pStyle w:val="ListParagraph"/>
+        <w:numPr>
           <w:ilvl w:val="1"/>
-          <w:numId w:val="10"/>
-        </w:numPr>
-      </w:pPr>
-      <w:r>
-        <w:t xml:space="preserve">Anyways, I need to figure out how to do this. It is not difficult. Probably just need to put the code in for when it successfully finds an event to put the timestamp in a column for that. Probably best to do that on </w:t>
+          <w:numId w:val="28"/>
+        </w:numPr>
+      </w:pPr>
+      <w:r>
+        <w:t>If False</w:t>
+      </w:r>
+    </w:p>
+    <w:p>
+      <w:pPr>
+        <w:pStyle w:val="ListParagraph"/>
+        <w:numPr>
+          <w:ilvl w:val="3"/>
+          <w:numId w:val="28"/>
+        </w:numPr>
+      </w:pPr>
+      <w:r>
+        <w:t xml:space="preserve">Check the </w:t>
       </w:r>
       <w:proofErr w:type="spellStart"/>
       <w:r>
-        <w:t>urls</w:t>
+        <w:t>urls_gb</w:t>
       </w:r>
       <w:proofErr w:type="spellEnd"/>
       <w:r>
-        <w:t xml:space="preserve">. </w:t>
+        <w:t xml:space="preserve"> </w:t>
+      </w:r>
+      <w:proofErr w:type="spellStart"/>
+      <w:r>
+        <w:t>hit_ratio</w:t>
+      </w:r>
+      <w:proofErr w:type="spellEnd"/>
+      <w:r>
+        <w:t xml:space="preserve"> column for &gt; .1. if True</w:t>
       </w:r>
     </w:p>
     <w:p>
       <w:pPr>
         <w:pStyle w:val="ListParagraph"/>
         <w:numPr>
-          <w:ilvl w:val="2"/>
-          <w:numId w:val="10"/>
-        </w:numPr>
-      </w:pPr>
-      <w:r>
-        <w:t xml:space="preserve">The issue is that the </w:t>
+          <w:ilvl w:val="4"/>
+          <w:numId w:val="28"/>
+        </w:numPr>
+      </w:pPr>
+      <w:r>
+        <w:t>Process it</w:t>
+      </w:r>
+    </w:p>
+    <w:p>
+      <w:pPr>
+        <w:pStyle w:val="ListParagraph"/>
+        <w:numPr>
+          <w:ilvl w:val="4"/>
+          <w:numId w:val="28"/>
+        </w:numPr>
+      </w:pPr>
+      <w:r>
+        <w:t xml:space="preserve">Else False don’t process it. It is a “poor </w:t>
       </w:r>
       <w:proofErr w:type="spellStart"/>
       <w:r>
-        <w:t>urls</w:t>
+        <w:t>url</w:t>
       </w:r>
       <w:proofErr w:type="spellEnd"/>
       <w:r>
-        <w:t xml:space="preserve"> table may be growing quite quickly now. I guess I could simply alter the table using </w:t>
-      </w:r>
-      <w:proofErr w:type="spellStart"/>
-      <w:r>
-        <w:t>pgadmin</w:t>
-      </w:r>
-      <w:proofErr w:type="spellEnd"/>
-      <w:r>
-        <w:t xml:space="preserve"> to add the column and adjust the code from there?</w:t>
-      </w:r>
-    </w:p>
-    <w:p>
-      <w:pPr>
-        <w:pStyle w:val="ListParagraph"/>
-        <w:numPr>
-          <w:ilvl w:val="0"/>
-          <w:numId w:val="10"/>
-        </w:numPr>
-      </w:pPr>
-      <w:r>
-        <w:t xml:space="preserve">We have a timestamp when we create the </w:t>
-      </w:r>
-      <w:proofErr w:type="spellStart"/>
-      <w:r>
-        <w:t>url</w:t>
-      </w:r>
-      <w:proofErr w:type="spellEnd"/>
-      <w:r>
-        <w:t xml:space="preserve">. We do not have one when we update it. We should change the table to include a </w:t>
-      </w:r>
-      <w:proofErr w:type="spellStart"/>
-      <w:r>
-        <w:t>time_stamp_updated</w:t>
-      </w:r>
-      <w:proofErr w:type="spellEnd"/>
-      <w:r>
-        <w:t xml:space="preserve">. Pretty easy just add the column and when you update the </w:t>
-      </w:r>
-      <w:proofErr w:type="spellStart"/>
-      <w:r>
-        <w:t>url</w:t>
-      </w:r>
-      <w:proofErr w:type="spellEnd"/>
-      <w:r>
-        <w:t xml:space="preserve"> or write to the </w:t>
-      </w:r>
-      <w:proofErr w:type="spellStart"/>
-      <w:r>
-        <w:t>url</w:t>
-      </w:r>
-      <w:proofErr w:type="spellEnd"/>
-      <w:r>
-        <w:t xml:space="preserve"> table, just add the column / update it. So, you will have a created timestamp and an updated timestamp </w:t>
-      </w:r>
-      <w:proofErr w:type="gramStart"/>
-      <w:r>
-        <w:t>columns</w:t>
-      </w:r>
-      <w:proofErr w:type="gramEnd"/>
-      <w:r>
-        <w:t>.</w:t>
-      </w:r>
-    </w:p>
-    <w:p>
-      <w:pPr>
-        <w:pStyle w:val="ListParagraph"/>
-        <w:numPr>
-          <w:ilvl w:val="0"/>
-          <w:numId w:val="10"/>
-        </w:numPr>
-      </w:pPr>
-      <w:r>
-        <w:t xml:space="preserve">I have inconsistent column names between the </w:t>
-      </w:r>
-      <w:proofErr w:type="spellStart"/>
-      <w:r>
-        <w:t>urls</w:t>
-      </w:r>
-      <w:proofErr w:type="spellEnd"/>
-      <w:r>
-        <w:t xml:space="preserve"> and events tables. One if plural the other is not. These should be consistent in the code and in the tables. I think it would be better to make them all singular. Think about this. I suggest you ask ChatGPT.</w:t>
-      </w:r>
-    </w:p>
-    <w:p>
-      <w:pPr>
-        <w:pStyle w:val="ListParagraph"/>
-        <w:numPr>
-          <w:ilvl w:val="0"/>
-          <w:numId w:val="10"/>
-        </w:numPr>
-      </w:pPr>
-      <w:r>
-        <w:t xml:space="preserve"># Check if the URL contains 'login' or groups not in </w:t>
-      </w:r>
-      <w:proofErr w:type="spellStart"/>
-      <w:r>
-        <w:t>url</w:t>
-      </w:r>
-      <w:proofErr w:type="spellEnd"/>
-    </w:p>
-    <w:p>
-      <w:pPr>
-        <w:pStyle w:val="ListParagraph"/>
-        <w:numPr>
-          <w:ilvl w:val="1"/>
-          <w:numId w:val="10"/>
-        </w:numPr>
-      </w:pPr>
-      <w:r>
-        <w:t xml:space="preserve">            # I am pretty sure this is </w:t>
-      </w:r>
-      <w:proofErr w:type="gramStart"/>
-      <w:r>
-        <w:t>redundant</w:t>
-      </w:r>
-      <w:proofErr w:type="gramEnd"/>
-      <w:r>
-        <w:t xml:space="preserve"> but I will leave it here for now</w:t>
-      </w:r>
-    </w:p>
-    <w:p>
-      <w:pPr>
-        <w:pStyle w:val="ListParagraph"/>
-        <w:numPr>
-          <w:ilvl w:val="1"/>
-          <w:numId w:val="10"/>
-        </w:numPr>
-      </w:pPr>
-      <w:r>
-        <w:t xml:space="preserve">            if 'login' in </w:t>
-      </w:r>
-      <w:proofErr w:type="spellStart"/>
-      <w:r>
-        <w:t>url</w:t>
-      </w:r>
-      <w:proofErr w:type="spellEnd"/>
-      <w:r>
-        <w:t xml:space="preserve"> </w:t>
-      </w:r>
-      <w:proofErr w:type="gramStart"/>
-      <w:r>
-        <w:t>or '/</w:t>
-      </w:r>
-      <w:proofErr w:type="gramEnd"/>
-      <w:r>
-        <w:t>groups/' not in url:</w:t>
-      </w:r>
-    </w:p>
-    <w:p>
-      <w:pPr>
-        <w:pStyle w:val="ListParagraph"/>
-        <w:numPr>
-          <w:ilvl w:val="1"/>
-          <w:numId w:val="10"/>
-        </w:numPr>
-      </w:pPr>
-      <w:r>
-        <w:t xml:space="preserve">                </w:t>
-      </w:r>
-      <w:proofErr w:type="gramStart"/>
-      <w:r>
-        <w:t>logging.info(</w:t>
-      </w:r>
-      <w:proofErr w:type="spellStart"/>
-      <w:proofErr w:type="gramEnd"/>
-      <w:r>
-        <w:t>f"def</w:t>
-      </w:r>
-      <w:proofErr w:type="spellEnd"/>
-      <w:r>
-        <w:t xml:space="preserve"> </w:t>
-      </w:r>
-      <w:proofErr w:type="gramStart"/>
-      <w:r>
-        <w:t>parse(</w:t>
-      </w:r>
-      <w:proofErr w:type="gramEnd"/>
-      <w:r>
-        <w:t>): URL {</w:t>
-      </w:r>
-      <w:proofErr w:type="spellStart"/>
-      <w:r>
-        <w:t>url</w:t>
-      </w:r>
-      <w:proofErr w:type="spellEnd"/>
-      <w:r>
-        <w:t>} marked as irrelevant due to Facebook login link.")</w:t>
-      </w:r>
-    </w:p>
-    <w:p>
-      <w:pPr>
-        <w:pStyle w:val="ListParagraph"/>
-        <w:numPr>
-          <w:ilvl w:val="1"/>
-          <w:numId w:val="10"/>
-        </w:numPr>
-      </w:pPr>
-      <w:r>
-        <w:t xml:space="preserve">                </w:t>
-      </w:r>
-      <w:proofErr w:type="spellStart"/>
-      <w:r>
-        <w:t>update_</w:t>
-      </w:r>
-      <w:proofErr w:type="gramStart"/>
-      <w:r>
-        <w:t>url</w:t>
-      </w:r>
-      <w:proofErr w:type="spellEnd"/>
-      <w:r>
-        <w:t>(</w:t>
-      </w:r>
-      <w:proofErr w:type="spellStart"/>
-      <w:proofErr w:type="gramEnd"/>
-      <w:r>
-        <w:t>url</w:t>
-      </w:r>
-      <w:proofErr w:type="spellEnd"/>
-      <w:r>
-        <w:t xml:space="preserve">, </w:t>
-      </w:r>
-      <w:proofErr w:type="spellStart"/>
-      <w:r>
-        <w:t>update_other_links</w:t>
-      </w:r>
-      <w:proofErr w:type="spellEnd"/>
-      <w:r>
-        <w:t xml:space="preserve">='No', relevant=False, </w:t>
-      </w:r>
-      <w:proofErr w:type="spellStart"/>
-      <w:r>
-        <w:t>increment_crawl_trys</w:t>
-      </w:r>
-      <w:proofErr w:type="spellEnd"/>
-      <w:r>
-        <w:t>=0)</w:t>
-      </w:r>
-    </w:p>
-    <w:p>
-      <w:pPr>
-        <w:pStyle w:val="ListParagraph"/>
-        <w:numPr>
-          <w:ilvl w:val="1"/>
-          <w:numId w:val="10"/>
-        </w:numPr>
-      </w:pPr>
-      <w:r>
-        <w:t xml:space="preserve">                </w:t>
-      </w:r>
-      <w:proofErr w:type="gramStart"/>
-      <w:r>
-        <w:t>return</w:t>
-      </w:r>
-      <w:proofErr w:type="gramEnd"/>
-      <w:r>
-        <w:t xml:space="preserve"> False</w:t>
+        <w:t>”.</w:t>
       </w:r>
     </w:p>
     <w:p>
@@ -3569,7 +3558,6 @@
         </w:numPr>
       </w:pPr>
       <w:r>
-        <w:lastRenderedPageBreak/>
         <w:t xml:space="preserve">You should put the event and </w:t>
       </w:r>
       <w:proofErr w:type="spellStart"/>
@@ -3627,6 +3615,7 @@
         <w:pStyle w:val="Heading2"/>
       </w:pPr>
       <w:r>
+        <w:lastRenderedPageBreak/>
         <w:t>Instructions on Chatbot Page Improved</w:t>
       </w:r>
     </w:p>
@@ -3799,7 +3788,6 @@
           <w:b/>
           <w:bCs/>
         </w:rPr>
-        <w:lastRenderedPageBreak/>
         <w:t>Beta Testing:</w:t>
       </w:r>
       <w:r>
@@ -3854,6 +3842,7 @@
           <w:b/>
           <w:bCs/>
         </w:rPr>
+        <w:lastRenderedPageBreak/>
         <w:t>2. Iterate and Improve</w:t>
       </w:r>
     </w:p>
@@ -4854,6 +4843,95 @@
     </w:lvl>
   </w:abstractNum>
   <w:abstractNum w:abstractNumId="7" w15:restartNumberingAfterBreak="0">
+    <w:nsid w:val="1F0662C3"/>
+    <w:multiLevelType w:val="hybridMultilevel"/>
+    <w:tmpl w:val="98B029E8"/>
+    <w:lvl w:ilvl="0" w:tplc="0409000F">
+      <w:start w:val="1"/>
+      <w:numFmt w:val="decimal"/>
+      <w:lvlText w:val="%1."/>
+      <w:lvlJc w:val="left"/>
+      <w:pPr>
+        <w:ind w:left="720" w:hanging="360"/>
+      </w:pPr>
+      <w:rPr>
+        <w:rFonts w:hint="default"/>
+      </w:rPr>
+    </w:lvl>
+    <w:lvl w:ilvl="1" w:tplc="04090019">
+      <w:start w:val="1"/>
+      <w:numFmt w:val="lowerLetter"/>
+      <w:lvlText w:val="%2."/>
+      <w:lvlJc w:val="left"/>
+      <w:pPr>
+        <w:ind w:left="1440" w:hanging="360"/>
+      </w:pPr>
+    </w:lvl>
+    <w:lvl w:ilvl="2" w:tplc="0409001B">
+      <w:start w:val="1"/>
+      <w:numFmt w:val="lowerRoman"/>
+      <w:lvlText w:val="%3."/>
+      <w:lvlJc w:val="right"/>
+      <w:pPr>
+        <w:ind w:left="2160" w:hanging="180"/>
+      </w:pPr>
+    </w:lvl>
+    <w:lvl w:ilvl="3" w:tplc="0409000F">
+      <w:start w:val="1"/>
+      <w:numFmt w:val="decimal"/>
+      <w:lvlText w:val="%4."/>
+      <w:lvlJc w:val="left"/>
+      <w:pPr>
+        <w:ind w:left="2880" w:hanging="360"/>
+      </w:pPr>
+    </w:lvl>
+    <w:lvl w:ilvl="4" w:tplc="04090019">
+      <w:start w:val="1"/>
+      <w:numFmt w:val="lowerLetter"/>
+      <w:lvlText w:val="%5."/>
+      <w:lvlJc w:val="left"/>
+      <w:pPr>
+        <w:ind w:left="3600" w:hanging="360"/>
+      </w:pPr>
+    </w:lvl>
+    <w:lvl w:ilvl="5" w:tplc="0409001B" w:tentative="1">
+      <w:start w:val="1"/>
+      <w:numFmt w:val="lowerRoman"/>
+      <w:lvlText w:val="%6."/>
+      <w:lvlJc w:val="right"/>
+      <w:pPr>
+        <w:ind w:left="4320" w:hanging="180"/>
+      </w:pPr>
+    </w:lvl>
+    <w:lvl w:ilvl="6" w:tplc="0409000F" w:tentative="1">
+      <w:start w:val="1"/>
+      <w:numFmt w:val="decimal"/>
+      <w:lvlText w:val="%7."/>
+      <w:lvlJc w:val="left"/>
+      <w:pPr>
+        <w:ind w:left="5040" w:hanging="360"/>
+      </w:pPr>
+    </w:lvl>
+    <w:lvl w:ilvl="7" w:tplc="04090019" w:tentative="1">
+      <w:start w:val="1"/>
+      <w:numFmt w:val="lowerLetter"/>
+      <w:lvlText w:val="%8."/>
+      <w:lvlJc w:val="left"/>
+      <w:pPr>
+        <w:ind w:left="5760" w:hanging="360"/>
+      </w:pPr>
+    </w:lvl>
+    <w:lvl w:ilvl="8" w:tplc="0409001B" w:tentative="1">
+      <w:start w:val="1"/>
+      <w:numFmt w:val="lowerRoman"/>
+      <w:lvlText w:val="%9."/>
+      <w:lvlJc w:val="right"/>
+      <w:pPr>
+        <w:ind w:left="6480" w:hanging="180"/>
+      </w:pPr>
+    </w:lvl>
+  </w:abstractNum>
+  <w:abstractNum w:abstractNumId="8" w15:restartNumberingAfterBreak="0">
     <w:nsid w:val="22746274"/>
     <w:multiLevelType w:val="hybridMultilevel"/>
     <w:tmpl w:val="98A20C00"/>
@@ -4942,7 +5020,7 @@
       </w:pPr>
     </w:lvl>
   </w:abstractNum>
-  <w:abstractNum w:abstractNumId="8" w15:restartNumberingAfterBreak="0">
+  <w:abstractNum w:abstractNumId="9" w15:restartNumberingAfterBreak="0">
     <w:nsid w:val="241575B9"/>
     <w:multiLevelType w:val="multilevel"/>
     <w:tmpl w:val="2A02E576"/>
@@ -5063,7 +5141,7 @@
       </w:pPr>
     </w:lvl>
   </w:abstractNum>
-  <w:abstractNum w:abstractNumId="9" w15:restartNumberingAfterBreak="0">
+  <w:abstractNum w:abstractNumId="10" w15:restartNumberingAfterBreak="0">
     <w:nsid w:val="256D786A"/>
     <w:multiLevelType w:val="hybridMultilevel"/>
     <w:tmpl w:val="A91895BC"/>
@@ -5152,7 +5230,7 @@
       </w:pPr>
     </w:lvl>
   </w:abstractNum>
-  <w:abstractNum w:abstractNumId="10" w15:restartNumberingAfterBreak="0">
+  <w:abstractNum w:abstractNumId="11" w15:restartNumberingAfterBreak="0">
     <w:nsid w:val="2A891344"/>
     <w:multiLevelType w:val="hybridMultilevel"/>
     <w:tmpl w:val="39D895F2"/>
@@ -5265,7 +5343,7 @@
       </w:rPr>
     </w:lvl>
   </w:abstractNum>
-  <w:abstractNum w:abstractNumId="11" w15:restartNumberingAfterBreak="0">
+  <w:abstractNum w:abstractNumId="12" w15:restartNumberingAfterBreak="0">
     <w:nsid w:val="34531F2D"/>
     <w:multiLevelType w:val="hybridMultilevel"/>
     <w:tmpl w:val="7E3E7FF8"/>
@@ -5354,7 +5432,7 @@
       </w:pPr>
     </w:lvl>
   </w:abstractNum>
-  <w:abstractNum w:abstractNumId="12" w15:restartNumberingAfterBreak="0">
+  <w:abstractNum w:abstractNumId="13" w15:restartNumberingAfterBreak="0">
     <w:nsid w:val="389C6551"/>
     <w:multiLevelType w:val="hybridMultilevel"/>
     <w:tmpl w:val="DE260CA2"/>
@@ -5443,7 +5521,7 @@
       </w:pPr>
     </w:lvl>
   </w:abstractNum>
-  <w:abstractNum w:abstractNumId="13" w15:restartNumberingAfterBreak="0">
+  <w:abstractNum w:abstractNumId="14" w15:restartNumberingAfterBreak="0">
     <w:nsid w:val="394B3174"/>
     <w:multiLevelType w:val="hybridMultilevel"/>
     <w:tmpl w:val="E10899B4"/>
@@ -5532,7 +5610,7 @@
       </w:pPr>
     </w:lvl>
   </w:abstractNum>
-  <w:abstractNum w:abstractNumId="14" w15:restartNumberingAfterBreak="0">
+  <w:abstractNum w:abstractNumId="15" w15:restartNumberingAfterBreak="0">
     <w:nsid w:val="3ACE3EC2"/>
     <w:multiLevelType w:val="hybridMultilevel"/>
     <w:tmpl w:val="B3AE9860"/>
@@ -5621,7 +5699,7 @@
       </w:pPr>
     </w:lvl>
   </w:abstractNum>
-  <w:abstractNum w:abstractNumId="15" w15:restartNumberingAfterBreak="0">
+  <w:abstractNum w:abstractNumId="16" w15:restartNumberingAfterBreak="0">
     <w:nsid w:val="3D4C574B"/>
     <w:multiLevelType w:val="hybridMultilevel"/>
     <w:tmpl w:val="FCFCFAC6"/>
@@ -5710,7 +5788,7 @@
       </w:pPr>
     </w:lvl>
   </w:abstractNum>
-  <w:abstractNum w:abstractNumId="16" w15:restartNumberingAfterBreak="0">
+  <w:abstractNum w:abstractNumId="17" w15:restartNumberingAfterBreak="0">
     <w:nsid w:val="4BD157AD"/>
     <w:multiLevelType w:val="hybridMultilevel"/>
     <w:tmpl w:val="8846745A"/>
@@ -5796,7 +5874,7 @@
       </w:pPr>
     </w:lvl>
   </w:abstractNum>
-  <w:abstractNum w:abstractNumId="17" w15:restartNumberingAfterBreak="0">
+  <w:abstractNum w:abstractNumId="18" w15:restartNumberingAfterBreak="0">
     <w:nsid w:val="60961548"/>
     <w:multiLevelType w:val="multilevel"/>
     <w:tmpl w:val="4E56BF58"/>
@@ -5945,7 +6023,7 @@
       </w:rPr>
     </w:lvl>
   </w:abstractNum>
-  <w:abstractNum w:abstractNumId="18" w15:restartNumberingAfterBreak="0">
+  <w:abstractNum w:abstractNumId="19" w15:restartNumberingAfterBreak="0">
     <w:nsid w:val="63905178"/>
     <w:multiLevelType w:val="multilevel"/>
     <w:tmpl w:val="7F8827CC"/>
@@ -6094,7 +6172,7 @@
       </w:rPr>
     </w:lvl>
   </w:abstractNum>
-  <w:abstractNum w:abstractNumId="19" w15:restartNumberingAfterBreak="0">
+  <w:abstractNum w:abstractNumId="20" w15:restartNumberingAfterBreak="0">
     <w:nsid w:val="70540E45"/>
     <w:multiLevelType w:val="multilevel"/>
     <w:tmpl w:val="5544960A"/>
@@ -6243,7 +6321,7 @@
       </w:rPr>
     </w:lvl>
   </w:abstractNum>
-  <w:abstractNum w:abstractNumId="20" w15:restartNumberingAfterBreak="0">
+  <w:abstractNum w:abstractNumId="21" w15:restartNumberingAfterBreak="0">
     <w:nsid w:val="726D7F33"/>
     <w:multiLevelType w:val="hybridMultilevel"/>
     <w:tmpl w:val="B8AA08A0"/>
@@ -6332,7 +6410,7 @@
       </w:pPr>
     </w:lvl>
   </w:abstractNum>
-  <w:abstractNum w:abstractNumId="21" w15:restartNumberingAfterBreak="0">
+  <w:abstractNum w:abstractNumId="22" w15:restartNumberingAfterBreak="0">
     <w:nsid w:val="74F35085"/>
     <w:multiLevelType w:val="multilevel"/>
     <w:tmpl w:val="802A67C6"/>
@@ -6481,7 +6559,7 @@
       </w:rPr>
     </w:lvl>
   </w:abstractNum>
-  <w:abstractNum w:abstractNumId="22" w15:restartNumberingAfterBreak="0">
+  <w:abstractNum w:abstractNumId="23" w15:restartNumberingAfterBreak="0">
     <w:nsid w:val="779014C4"/>
     <w:multiLevelType w:val="multilevel"/>
     <w:tmpl w:val="D48CB4F2"/>
@@ -6630,7 +6708,7 @@
       </w:rPr>
     </w:lvl>
   </w:abstractNum>
-  <w:abstractNum w:abstractNumId="23" w15:restartNumberingAfterBreak="0">
+  <w:abstractNum w:abstractNumId="24" w15:restartNumberingAfterBreak="0">
     <w:nsid w:val="7C830598"/>
     <w:multiLevelType w:val="multilevel"/>
     <w:tmpl w:val="8E6404B4"/>
@@ -6775,7 +6853,7 @@
       </w:rPr>
     </w:lvl>
   </w:abstractNum>
-  <w:abstractNum w:abstractNumId="24" w15:restartNumberingAfterBreak="0">
+  <w:abstractNum w:abstractNumId="25" w15:restartNumberingAfterBreak="0">
     <w:nsid w:val="7D661598"/>
     <w:multiLevelType w:val="hybridMultilevel"/>
     <w:tmpl w:val="0B343E4C"/>
@@ -6864,7 +6942,7 @@
       </w:pPr>
     </w:lvl>
   </w:abstractNum>
-  <w:abstractNum w:abstractNumId="25" w15:restartNumberingAfterBreak="0">
+  <w:abstractNum w:abstractNumId="26" w15:restartNumberingAfterBreak="0">
     <w:nsid w:val="7ECB107A"/>
     <w:multiLevelType w:val="hybridMultilevel"/>
     <w:tmpl w:val="A91895BC"/>
@@ -6953,7 +7031,7 @@
       </w:pPr>
     </w:lvl>
   </w:abstractNum>
-  <w:abstractNum w:abstractNumId="26" w15:restartNumberingAfterBreak="0">
+  <w:abstractNum w:abstractNumId="27" w15:restartNumberingAfterBreak="0">
     <w:nsid w:val="7F9955A4"/>
     <w:multiLevelType w:val="hybridMultilevel"/>
     <w:tmpl w:val="A91895BC"/>
@@ -7046,13 +7124,13 @@
     <w:abstractNumId w:val="5"/>
   </w:num>
   <w:num w:numId="2" w16cid:durableId="1053652757">
-    <w:abstractNumId w:val="10"/>
+    <w:abstractNumId w:val="11"/>
   </w:num>
   <w:num w:numId="3" w16cid:durableId="1060403731">
-    <w:abstractNumId w:val="8"/>
+    <w:abstractNumId w:val="9"/>
   </w:num>
   <w:num w:numId="4" w16cid:durableId="1985890848">
-    <w:abstractNumId w:val="23"/>
+    <w:abstractNumId w:val="24"/>
   </w:num>
   <w:num w:numId="5" w16cid:durableId="853499110">
     <w:abstractNumId w:val="1"/>
@@ -7067,37 +7145,37 @@
     <w:abstractNumId w:val="4"/>
   </w:num>
   <w:num w:numId="9" w16cid:durableId="1035232824">
+    <w:abstractNumId w:val="17"/>
+  </w:num>
+  <w:num w:numId="10" w16cid:durableId="466631015">
+    <w:abstractNumId w:val="13"/>
+  </w:num>
+  <w:num w:numId="11" w16cid:durableId="904149911">
+    <w:abstractNumId w:val="12"/>
+  </w:num>
+  <w:num w:numId="12" w16cid:durableId="247227450">
+    <w:abstractNumId w:val="26"/>
+  </w:num>
+  <w:num w:numId="13" w16cid:durableId="900678298">
+    <w:abstractNumId w:val="27"/>
+  </w:num>
+  <w:num w:numId="14" w16cid:durableId="1307055559">
+    <w:abstractNumId w:val="10"/>
+  </w:num>
+  <w:num w:numId="15" w16cid:durableId="1501853312">
+    <w:abstractNumId w:val="8"/>
+  </w:num>
+  <w:num w:numId="16" w16cid:durableId="468132961">
+    <w:abstractNumId w:val="15"/>
+  </w:num>
+  <w:num w:numId="17" w16cid:durableId="182088784">
     <w:abstractNumId w:val="16"/>
   </w:num>
-  <w:num w:numId="10" w16cid:durableId="466631015">
-    <w:abstractNumId w:val="12"/>
-  </w:num>
-  <w:num w:numId="11" w16cid:durableId="904149911">
-    <w:abstractNumId w:val="11"/>
-  </w:num>
-  <w:num w:numId="12" w16cid:durableId="247227450">
-    <w:abstractNumId w:val="25"/>
-  </w:num>
-  <w:num w:numId="13" w16cid:durableId="900678298">
-    <w:abstractNumId w:val="26"/>
-  </w:num>
-  <w:num w:numId="14" w16cid:durableId="1307055559">
-    <w:abstractNumId w:val="9"/>
-  </w:num>
-  <w:num w:numId="15" w16cid:durableId="1501853312">
-    <w:abstractNumId w:val="7"/>
-  </w:num>
-  <w:num w:numId="16" w16cid:durableId="468132961">
+  <w:num w:numId="18" w16cid:durableId="181208560">
     <w:abstractNumId w:val="14"/>
   </w:num>
-  <w:num w:numId="17" w16cid:durableId="182088784">
-    <w:abstractNumId w:val="15"/>
-  </w:num>
-  <w:num w:numId="18" w16cid:durableId="181208560">
-    <w:abstractNumId w:val="13"/>
-  </w:num>
   <w:num w:numId="19" w16cid:durableId="203058216">
-    <w:abstractNumId w:val="24"/>
+    <w:abstractNumId w:val="25"/>
   </w:num>
   <w:num w:numId="20" w16cid:durableId="608271208">
     <w:abstractNumId w:val="0"/>
@@ -7106,22 +7184,25 @@
     <w:abstractNumId w:val="3"/>
   </w:num>
   <w:num w:numId="22" w16cid:durableId="948240940">
+    <w:abstractNumId w:val="22"/>
+  </w:num>
+  <w:num w:numId="23" w16cid:durableId="192772593">
+    <w:abstractNumId w:val="23"/>
+  </w:num>
+  <w:num w:numId="24" w16cid:durableId="889802289">
+    <w:abstractNumId w:val="20"/>
+  </w:num>
+  <w:num w:numId="25" w16cid:durableId="124664732">
+    <w:abstractNumId w:val="19"/>
+  </w:num>
+  <w:num w:numId="26" w16cid:durableId="578295644">
+    <w:abstractNumId w:val="18"/>
+  </w:num>
+  <w:num w:numId="27" w16cid:durableId="387340125">
     <w:abstractNumId w:val="21"/>
   </w:num>
-  <w:num w:numId="23" w16cid:durableId="192772593">
-    <w:abstractNumId w:val="22"/>
-  </w:num>
-  <w:num w:numId="24" w16cid:durableId="889802289">
-    <w:abstractNumId w:val="19"/>
-  </w:num>
-  <w:num w:numId="25" w16cid:durableId="124664732">
-    <w:abstractNumId w:val="18"/>
-  </w:num>
-  <w:num w:numId="26" w16cid:durableId="578295644">
-    <w:abstractNumId w:val="17"/>
-  </w:num>
-  <w:num w:numId="27" w16cid:durableId="387340125">
-    <w:abstractNumId w:val="20"/>
+  <w:num w:numId="28" w16cid:durableId="1073699654">
+    <w:abstractNumId w:val="7"/>
   </w:num>
 </w:numbering>
 </file>

</xml_diff>

<commit_message>
Fix did not work for sql_prompt. Trying again.
</commit_message>
<xml_diff>
--- a/documentation/Design Document for Social Dance Calendar App.docx
+++ b/documentation/Design Document for Social Dance Calendar App.docx
@@ -68,15 +68,7 @@
         <w:t xml:space="preserve">, provide those to a LLM to judge if there is content that is helpful for building this calendar. </w:t>
       </w:r>
       <w:r>
-        <w:t xml:space="preserve">The </w:t>
-      </w:r>
-      <w:proofErr w:type="gramStart"/>
-      <w:r>
-        <w:t>results</w:t>
-      </w:r>
-      <w:proofErr w:type="gramEnd"/>
-      <w:r>
-        <w:t xml:space="preserve"> of this judging process </w:t>
+        <w:t xml:space="preserve">The results of this judging process </w:t>
       </w:r>
       <w:proofErr w:type="gramStart"/>
       <w:r>
@@ -2856,7 +2848,10 @@
       </w:r>
       <w:proofErr w:type="gramEnd"/>
       <w:r>
-        <w:t xml:space="preserve"> or however you kick off pipeline.py</w:t>
+        <w:t xml:space="preserve"> </w:t>
+      </w:r>
+      <w:r>
+        <w:t>NEED to start prefect server FIRST!</w:t>
       </w:r>
     </w:p>
     <w:p>
@@ -3256,10 +3251,7 @@
         </w:numPr>
       </w:pPr>
       <w:r>
-        <w:t>Do a Group By and create sum of True / sum of False</w:t>
-      </w:r>
-      <w:r>
-        <w:t xml:space="preserve">. So, </w:t>
+        <w:t xml:space="preserve">Do a Group By and create sum of True / sum of False. So, </w:t>
       </w:r>
       <w:proofErr w:type="gramStart"/>
       <w:r>

</xml_diff>

<commit_message>
Still troubleshooting weekend problems.
</commit_message>
<xml_diff>
--- a/documentation/Design Document for Social Dance Calendar App.docx
+++ b/documentation/Design Document for Social Dance Calendar App.docx
@@ -27,23 +27,7 @@
     </w:p>
     <w:p>
       <w:r>
-        <w:t xml:space="preserve">Whenever you start looking for who is doing what in social dancing, you </w:t>
-      </w:r>
-      <w:proofErr w:type="gramStart"/>
-      <w:r>
-        <w:t>have to</w:t>
-      </w:r>
-      <w:proofErr w:type="gramEnd"/>
-      <w:r>
-        <w:t xml:space="preserve"> go to </w:t>
-      </w:r>
-      <w:proofErr w:type="gramStart"/>
-      <w:r>
-        <w:t>a large number of</w:t>
-      </w:r>
-      <w:proofErr w:type="gramEnd"/>
-      <w:r>
-        <w:t xml:space="preserve"> sites. The information is often outdated, incorrect, etc. People that are in that local area know the drill and where to go on the internet, but somebody coming in cold from the outside, does not. </w:t>
+        <w:t xml:space="preserve">Whenever you start looking for who is doing what in social dancing, you have to go to a large number of sites. The information is often outdated, incorrect, etc. People that are in that local area know the drill and where to go on the internet, but somebody coming in cold from the outside, does not. </w:t>
       </w:r>
     </w:p>
     <w:p/>
@@ -57,26 +41,10 @@
     </w:p>
     <w:p>
       <w:r>
-        <w:t xml:space="preserve">I want to take a list of key words and </w:t>
-      </w:r>
-      <w:proofErr w:type="spellStart"/>
-      <w:r>
-        <w:t>urls</w:t>
-      </w:r>
-      <w:proofErr w:type="spellEnd"/>
-      <w:r>
-        <w:t xml:space="preserve">, provide those to a LLM to judge if there is content that is helpful for building this calendar. </w:t>
-      </w:r>
-      <w:r>
-        <w:t xml:space="preserve">The results of this judging process </w:t>
-      </w:r>
-      <w:proofErr w:type="gramStart"/>
-      <w:r>
-        <w:t>returns</w:t>
-      </w:r>
-      <w:proofErr w:type="gramEnd"/>
-      <w:r>
-        <w:t xml:space="preserve"> a JSON file that is then stored in a series of JSON tables. </w:t>
+        <w:t xml:space="preserve">I want to take a list of key words and urls, provide those to a LLM to judge if there is content that is helpful for building this calendar. </w:t>
+      </w:r>
+      <w:r>
+        <w:t xml:space="preserve">The results of this judging process returns a JSON file that is then stored in a series of JSON tables. </w:t>
       </w:r>
       <w:r>
         <w:t xml:space="preserve">Then the app provides a report / calendar with the names, locations, times, description, and cost for the events. </w:t>
@@ -84,96 +52,45 @@
     </w:p>
     <w:p>
       <w:r>
-        <w:t xml:space="preserve">This </w:t>
-      </w:r>
-      <w:proofErr w:type="gramStart"/>
-      <w:r>
-        <w:t>actually 2</w:t>
-      </w:r>
-      <w:proofErr w:type="gramEnd"/>
-      <w:r>
-        <w:t xml:space="preserve"> different applications that work together. The first is the one that goes out and gets the information and populates the </w:t>
-      </w:r>
-      <w:proofErr w:type="spellStart"/>
-      <w:r>
-        <w:t>sql</w:t>
-      </w:r>
-      <w:proofErr w:type="spellEnd"/>
-      <w:r>
-        <w:t xml:space="preserve"> tables. </w:t>
-      </w:r>
-      <w:proofErr w:type="spellStart"/>
-      <w:proofErr w:type="gramStart"/>
-      <w:r>
-        <w:t>Lets</w:t>
-      </w:r>
-      <w:proofErr w:type="spellEnd"/>
-      <w:proofErr w:type="gramEnd"/>
-      <w:r>
-        <w:t xml:space="preserve"> call that </w:t>
-      </w:r>
-      <w:proofErr w:type="spellStart"/>
+        <w:t xml:space="preserve">This actually 2 different applications that work together. The first is the one that goes out and gets the information and populates the sql tables. </w:t>
+      </w:r>
+      <w:r>
+        <w:t>Lets call that Get_Info. The second</w:t>
+      </w:r>
+      <w:r>
+        <w:t xml:space="preserve"> one is a web app that queries the database based on a chat interface on the web. Lets call that Display_Info.</w:t>
+      </w:r>
+    </w:p>
+    <w:p/>
+    <w:p>
+      <w:pPr>
+        <w:pStyle w:val="Heading2"/>
+      </w:pPr>
+      <w:r>
+        <w:t>The Environment</w:t>
+      </w:r>
+    </w:p>
+    <w:p>
+      <w:r>
+        <w:t>It will be a web app and will use SQL to store the data.</w:t>
+      </w:r>
+    </w:p>
+    <w:p/>
+    <w:p>
+      <w:pPr>
+        <w:pStyle w:val="Heading2"/>
+      </w:pPr>
+      <w:r>
+        <w:t>The Design</w:t>
+      </w:r>
+    </w:p>
+    <w:p>
+      <w:pPr>
+        <w:pStyle w:val="Heading3"/>
+      </w:pPr>
       <w:r>
         <w:t>Get_Info</w:t>
       </w:r>
-      <w:proofErr w:type="spellEnd"/>
-      <w:r>
-        <w:t>. The second</w:t>
-      </w:r>
-      <w:r>
-        <w:t xml:space="preserve"> one is a web app that queries the database based on a chat interface on the web. </w:t>
-      </w:r>
-      <w:proofErr w:type="spellStart"/>
-      <w:proofErr w:type="gramStart"/>
-      <w:r>
-        <w:t>Lets</w:t>
-      </w:r>
-      <w:proofErr w:type="spellEnd"/>
-      <w:proofErr w:type="gramEnd"/>
-      <w:r>
-        <w:t xml:space="preserve"> call that </w:t>
-      </w:r>
-      <w:proofErr w:type="spellStart"/>
-      <w:r>
-        <w:t>Display_Info</w:t>
-      </w:r>
-      <w:proofErr w:type="spellEnd"/>
-      <w:r>
-        <w:t>.</w:t>
-      </w:r>
-    </w:p>
-    <w:p/>
-    <w:p>
-      <w:pPr>
-        <w:pStyle w:val="Heading2"/>
-      </w:pPr>
-      <w:r>
-        <w:t>The Environment</w:t>
-      </w:r>
-    </w:p>
-    <w:p>
-      <w:r>
-        <w:t>It will be a web app and will use SQL to store the data.</w:t>
-      </w:r>
-    </w:p>
-    <w:p/>
-    <w:p>
-      <w:pPr>
-        <w:pStyle w:val="Heading2"/>
-      </w:pPr>
-      <w:r>
-        <w:t>The Design</w:t>
-      </w:r>
-    </w:p>
-    <w:p>
-      <w:pPr>
-        <w:pStyle w:val="Heading3"/>
-      </w:pPr>
-      <w:proofErr w:type="spellStart"/>
-      <w:r>
-        <w:t>Get_Info</w:t>
-      </w:r>
-      <w:proofErr w:type="spellEnd"/>
     </w:p>
     <w:p>
       <w:pPr>
@@ -192,31 +109,10 @@
         </w:numPr>
       </w:pPr>
       <w:r>
-        <w:t xml:space="preserve">List of </w:t>
-      </w:r>
-      <w:proofErr w:type="spellStart"/>
-      <w:r>
-        <w:t>urls</w:t>
-      </w:r>
-      <w:proofErr w:type="spellEnd"/>
-      <w:r>
-        <w:t xml:space="preserve"> </w:t>
-      </w:r>
-      <w:proofErr w:type="gramStart"/>
-      <w:r>
-        <w:t>in</w:t>
-      </w:r>
-      <w:proofErr w:type="gramEnd"/>
-      <w:r>
-        <w:t xml:space="preserve"> a </w:t>
-      </w:r>
-      <w:proofErr w:type="spellStart"/>
-      <w:r>
-        <w:t>db</w:t>
-      </w:r>
-      <w:proofErr w:type="spellEnd"/>
-      <w:r>
-        <w:t xml:space="preserve"> table</w:t>
+        <w:t xml:space="preserve">List of urls in a </w:t>
+      </w:r>
+      <w:r>
+        <w:t>db table</w:t>
       </w:r>
       <w:r>
         <w:t>.</w:t>
@@ -246,23 +142,10 @@
         </w:numPr>
       </w:pPr>
       <w:r>
-        <w:t xml:space="preserve">List of keywords </w:t>
-      </w:r>
-      <w:proofErr w:type="gramStart"/>
-      <w:r>
-        <w:t>in</w:t>
-      </w:r>
-      <w:proofErr w:type="gramEnd"/>
-      <w:r>
-        <w:t xml:space="preserve"> a </w:t>
-      </w:r>
-      <w:proofErr w:type="spellStart"/>
-      <w:r>
-        <w:t>db</w:t>
-      </w:r>
-      <w:proofErr w:type="spellEnd"/>
-      <w:r>
-        <w:t xml:space="preserve"> table.</w:t>
+        <w:t xml:space="preserve">List of keywords in a </w:t>
+      </w:r>
+      <w:r>
+        <w:t>db table.</w:t>
       </w:r>
     </w:p>
     <w:p>
@@ -273,13 +156,8 @@
           <w:numId w:val="1"/>
         </w:numPr>
       </w:pPr>
-      <w:proofErr w:type="gramStart"/>
-      <w:r>
-        <w:t>First</w:t>
-      </w:r>
-      <w:proofErr w:type="gramEnd"/>
-      <w:r>
-        <w:t xml:space="preserve"> </w:t>
+      <w:r>
+        <w:t xml:space="preserve">First </w:t>
       </w:r>
       <w:r>
         <w:t>column</w:t>
@@ -291,32 +169,16 @@
         <w:t xml:space="preserve"> (city state country)</w:t>
       </w:r>
       <w:r>
-        <w:t xml:space="preserve">. </w:t>
-      </w:r>
-      <w:proofErr w:type="gramStart"/>
-      <w:r>
-        <w:t>Second</w:t>
-      </w:r>
-      <w:proofErr w:type="gramEnd"/>
-      <w:r>
-        <w:t xml:space="preserve"> </w:t>
+        <w:t xml:space="preserve">. Second </w:t>
       </w:r>
       <w:r>
         <w:t>column</w:t>
       </w:r>
       <w:r>
-        <w:t xml:space="preserve"> should be the dance </w:t>
-      </w:r>
-      <w:proofErr w:type="gramStart"/>
-      <w:r>
-        <w:t>style</w:t>
-      </w:r>
-      <w:r>
-        <w:t>,</w:t>
-      </w:r>
-      <w:proofErr w:type="gramEnd"/>
-      <w:r>
-        <w:t xml:space="preserve"> the third </w:t>
+        <w:t xml:space="preserve"> should be the dance style</w:t>
+      </w:r>
+      <w:r>
+        <w:t xml:space="preserve">, the third </w:t>
       </w:r>
       <w:r>
         <w:t>column</w:t>
@@ -325,50 +187,16 @@
         <w:t xml:space="preserve"> should be the</w:t>
       </w:r>
       <w:r>
-        <w:t xml:space="preserve"> search term. For </w:t>
-      </w:r>
-      <w:proofErr w:type="gramStart"/>
-      <w:r>
-        <w:t>example</w:t>
-      </w:r>
-      <w:proofErr w:type="gramEnd"/>
-      <w:r>
-        <w:t xml:space="preserve"> </w:t>
-      </w:r>
-      <w:r>
-        <w:t>salsa would be ‘salsa social dance events</w:t>
-      </w:r>
-      <w:proofErr w:type="gramStart"/>
-      <w:r>
-        <w:t xml:space="preserve">’ </w:t>
-      </w:r>
-      <w:r>
-        <w:t xml:space="preserve"> or</w:t>
-      </w:r>
-      <w:proofErr w:type="gramEnd"/>
-      <w:r>
-        <w:t xml:space="preserve"> </w:t>
-      </w:r>
-      <w:proofErr w:type="spellStart"/>
-      <w:proofErr w:type="gramStart"/>
-      <w:r>
-        <w:t>what ever</w:t>
-      </w:r>
-      <w:proofErr w:type="spellEnd"/>
-      <w:proofErr w:type="gramEnd"/>
-      <w:r>
-        <w:t xml:space="preserve"> makes sense based on what we are searching for. For example, </w:t>
-      </w:r>
-      <w:r>
-        <w:t xml:space="preserve">running could be ‘running </w:t>
-      </w:r>
-      <w:proofErr w:type="gramStart"/>
-      <w:r>
-        <w:t>clubs’</w:t>
-      </w:r>
-      <w:proofErr w:type="gramEnd"/>
-      <w:r>
-        <w:t>.</w:t>
+        <w:t xml:space="preserve"> search term. For example </w:t>
+      </w:r>
+      <w:r>
+        <w:t xml:space="preserve">salsa would be ‘salsa social dance events’ </w:t>
+      </w:r>
+      <w:r>
+        <w:t xml:space="preserve"> or what ever makes sense based on what we are searching for. For example, </w:t>
+      </w:r>
+      <w:r>
+        <w:t>running could be ‘running clubs’.</w:t>
       </w:r>
     </w:p>
     <w:p>
@@ -395,13 +223,8 @@
       <w:r>
         <w:t xml:space="preserve"> that there will be links to other pages that we will want to include in our </w:t>
       </w:r>
-      <w:proofErr w:type="spellStart"/>
-      <w:r>
-        <w:t>urls</w:t>
-      </w:r>
-      <w:proofErr w:type="spellEnd"/>
-      <w:r>
-        <w:t xml:space="preserve"> that we give to Clean Up.</w:t>
+      <w:r>
+        <w:t>urls that we give to Clean Up.</w:t>
       </w:r>
       <w:r>
         <w:t xml:space="preserve"> Only go 3 levels deep. </w:t>
@@ -422,45 +245,16 @@
       <w:r>
         <w:t xml:space="preserve">generating the </w:t>
       </w:r>
-      <w:proofErr w:type="spellStart"/>
-      <w:r>
-        <w:t>urls</w:t>
-      </w:r>
-      <w:proofErr w:type="spellEnd"/>
-      <w:r>
-        <w:t xml:space="preserve">. It was quite stochastic. Sometimes good, sometimes terrible. With the same prompt, Google was not good either. I am </w:t>
-      </w:r>
-      <w:proofErr w:type="gramStart"/>
-      <w:r>
-        <w:t>pretty suspicious</w:t>
-      </w:r>
-      <w:proofErr w:type="gramEnd"/>
-      <w:r>
-        <w:t xml:space="preserve"> that what I need to do is create a </w:t>
-      </w:r>
-      <w:r>
-        <w:t xml:space="preserve">series of keywords and then use Google NOT OpenAI to generate those </w:t>
-      </w:r>
-      <w:proofErr w:type="spellStart"/>
-      <w:r>
-        <w:t>urls</w:t>
-      </w:r>
-      <w:proofErr w:type="spellEnd"/>
-      <w:r>
-        <w:t xml:space="preserve">. </w:t>
-      </w:r>
-    </w:p>
-    <w:p>
-      <w:r>
-        <w:t xml:space="preserve">We should also be picking up special events like </w:t>
-      </w:r>
-      <w:proofErr w:type="spellStart"/>
-      <w:r>
-        <w:t>SwingCouver</w:t>
-      </w:r>
-      <w:proofErr w:type="spellEnd"/>
-      <w:r>
-        <w:t xml:space="preserve"> or local workshops.</w:t>
+      <w:r>
+        <w:t xml:space="preserve">urls. It was quite stochastic. Sometimes good, sometimes terrible. With the same prompt, Google was not good either. I am pretty suspicious that what I need to do is create a </w:t>
+      </w:r>
+      <w:r>
+        <w:t xml:space="preserve">series of keywords and then use Google NOT OpenAI to generate those urls. </w:t>
+      </w:r>
+    </w:p>
+    <w:p>
+      <w:r>
+        <w:t>We should also be picking up special events like SwingCouver or local workshops.</w:t>
       </w:r>
       <w:r>
         <w:t xml:space="preserve"> This may require us to go beyond the first page. I think we should take the top 20 hits for each </w:t>
@@ -515,23 +309,7 @@
         <w:t>Input</w:t>
       </w:r>
       <w:r>
-        <w:t xml:space="preserve"> comes a </w:t>
-      </w:r>
-      <w:proofErr w:type="gramStart"/>
-      <w:r>
-        <w:t>list</w:t>
-      </w:r>
-      <w:proofErr w:type="gramEnd"/>
-      <w:r>
-        <w:t xml:space="preserve"> </w:t>
-      </w:r>
-      <w:proofErr w:type="spellStart"/>
-      <w:r>
-        <w:t>urls</w:t>
-      </w:r>
-      <w:proofErr w:type="spellEnd"/>
-      <w:r>
-        <w:t>.</w:t>
+        <w:t xml:space="preserve"> comes a list urls.</w:t>
       </w:r>
     </w:p>
     <w:p>
@@ -550,15 +328,7 @@
         <w:t xml:space="preserve">We should default to today and one week from today. </w:t>
       </w:r>
       <w:r>
-        <w:t xml:space="preserve">The user could put their own date range in if they want. We would use </w:t>
-      </w:r>
-      <w:proofErr w:type="gramStart"/>
-      <w:r>
-        <w:t>a LLM</w:t>
-      </w:r>
-      <w:proofErr w:type="gramEnd"/>
-      <w:r>
-        <w:t xml:space="preserve"> to parse that. </w:t>
+        <w:t xml:space="preserve">The user could put their own date range in if they want. We would use a LLM to parse that. </w:t>
       </w:r>
     </w:p>
     <w:p/>
@@ -583,11 +353,9 @@
       <w:pPr>
         <w:pStyle w:val="Heading3"/>
       </w:pPr>
-      <w:proofErr w:type="spellStart"/>
       <w:r>
         <w:t>Display_Info</w:t>
       </w:r>
-      <w:proofErr w:type="spellEnd"/>
     </w:p>
     <w:p>
       <w:pPr>
@@ -602,36 +370,7 @@
         <w:t>A function will be written that creates the output report.</w:t>
       </w:r>
       <w:r>
-        <w:t xml:space="preserve"> </w:t>
-      </w:r>
-      <w:proofErr w:type="gramStart"/>
-      <w:r>
-        <w:t>This</w:t>
-      </w:r>
-      <w:proofErr w:type="gramEnd"/>
-      <w:r>
-        <w:t xml:space="preserve"> queries </w:t>
-      </w:r>
-      <w:proofErr w:type="gramStart"/>
-      <w:r>
-        <w:t>the</w:t>
-      </w:r>
-      <w:proofErr w:type="gramEnd"/>
-      <w:r>
-        <w:t xml:space="preserve"> above tables. It has the chat interface from which it generates </w:t>
-      </w:r>
-      <w:proofErr w:type="gramStart"/>
-      <w:r>
-        <w:t xml:space="preserve">the </w:t>
-      </w:r>
-      <w:proofErr w:type="spellStart"/>
-      <w:r>
-        <w:t>sql</w:t>
-      </w:r>
-      <w:proofErr w:type="spellEnd"/>
-      <w:proofErr w:type="gramEnd"/>
-      <w:r>
-        <w:t xml:space="preserve"> query.</w:t>
+        <w:t xml:space="preserve"> This queries the above tables. It has the chat interface from which it generates the sql query.</w:t>
       </w:r>
     </w:p>
     <w:p/>
@@ -707,31 +446,7 @@
     </w:p>
     <w:p>
       <w:r>
-        <w:t xml:space="preserve">I, Lindsay Moir, a </w:t>
-      </w:r>
-      <w:proofErr w:type="gramStart"/>
-      <w:r>
-        <w:t>69 year old</w:t>
-      </w:r>
-      <w:proofErr w:type="gramEnd"/>
-      <w:r>
-        <w:t xml:space="preserve"> male is the primary stakeholder. If this application is sufficiently accurate, comprehensive, and easy to use I will provide it to people initially in the Victoria, BC, Canada dance community to use. I will require it to make money at some point. There will be costs for hosting the application. I also need to generate some income and am getting </w:t>
-      </w:r>
-      <w:proofErr w:type="gramStart"/>
-      <w:r>
-        <w:t>fairly pessimistic</w:t>
-      </w:r>
-      <w:proofErr w:type="gramEnd"/>
-      <w:r>
-        <w:t xml:space="preserve"> that I will be able to find work in the data science area due to my age and preferences. I do not want to work a </w:t>
-      </w:r>
-      <w:proofErr w:type="gramStart"/>
-      <w:r>
-        <w:t>full time</w:t>
-      </w:r>
-      <w:proofErr w:type="gramEnd"/>
-      <w:r>
-        <w:t xml:space="preserve"> job.</w:t>
+        <w:t>I, Lindsay Moir, a 69 year old male is the primary stakeholder. If this application is sufficiently accurate, comprehensive, and easy to use I will provide it to people initially in the Victoria, BC, Canada dance community to use. I will require it to make money at some point. There will be costs for hosting the application. I also need to generate some income and am getting fairly pessimistic that I will be able to find work in the data science area due to my age and preferences. I do not want to work a full time job.</w:t>
       </w:r>
     </w:p>
     <w:p>
@@ -746,11 +461,9 @@
       </w:r>
     </w:p>
     <w:p>
-      <w:proofErr w:type="spellStart"/>
       <w:r>
         <w:t>Get_Info</w:t>
       </w:r>
-      <w:proofErr w:type="spellEnd"/>
     </w:p>
     <w:p>
       <w:pPr>
@@ -770,37 +483,19 @@
         <w:t xml:space="preserve">, I want to </w:t>
       </w:r>
       <w:r>
-        <w:t xml:space="preserve">start a job that looks at the </w:t>
-      </w:r>
-      <w:proofErr w:type="spellStart"/>
-      <w:r>
-        <w:t>urls</w:t>
-      </w:r>
-      <w:proofErr w:type="spellEnd"/>
-      <w:r>
-        <w:t xml:space="preserve"> that I give it </w:t>
-      </w:r>
-      <w:r>
-        <w:t xml:space="preserve">plus the other </w:t>
-      </w:r>
-      <w:proofErr w:type="spellStart"/>
-      <w:r>
-        <w:t>urls</w:t>
-      </w:r>
-      <w:proofErr w:type="spellEnd"/>
-      <w:r>
-        <w:t xml:space="preserve"> that it finds during a google search and populate the SQL database with the latest information. This can take as long as </w:t>
+        <w:t xml:space="preserve">start a job that looks at the urls that I give it </w:t>
+      </w:r>
+      <w:r>
+        <w:t xml:space="preserve">plus the other urls that it finds during a google search and populate the SQL database with the latest information. This can take as long as </w:t>
       </w:r>
       <w:r>
         <w:t xml:space="preserve">5 minutes to run. </w:t>
       </w:r>
     </w:p>
     <w:p>
-      <w:proofErr w:type="spellStart"/>
       <w:r>
         <w:t>Display_Info</w:t>
       </w:r>
-      <w:proofErr w:type="spellEnd"/>
     </w:p>
     <w:p>
       <w:pPr>
@@ -828,38 +523,17 @@
       <w:r>
         <w:t xml:space="preserve">Initially </w:t>
       </w:r>
-      <w:proofErr w:type="gramStart"/>
       <w:r>
         <w:t xml:space="preserve">the </w:t>
       </w:r>
       <w:r>
-        <w:t xml:space="preserve"> application</w:t>
-      </w:r>
-      <w:proofErr w:type="gramEnd"/>
-      <w:r>
-        <w:t xml:space="preserve"> </w:t>
-      </w:r>
-      <w:r>
-        <w:t>(</w:t>
-      </w:r>
-      <w:proofErr w:type="spellStart"/>
-      <w:r>
-        <w:t>Display_info</w:t>
-      </w:r>
-      <w:proofErr w:type="spellEnd"/>
-      <w:r>
-        <w:t xml:space="preserve">) </w:t>
-      </w:r>
-      <w:r>
-        <w:t xml:space="preserve">will assume that their location that they are interested in </w:t>
-      </w:r>
-      <w:proofErr w:type="gramStart"/>
-      <w:r>
-        <w:t>is,</w:t>
-      </w:r>
-      <w:proofErr w:type="gramEnd"/>
-      <w:r>
-        <w:t xml:space="preserve"> the IP address that they are at. They will be asked to confirm that. </w:t>
+        <w:t xml:space="preserve"> application </w:t>
+      </w:r>
+      <w:r>
+        <w:t xml:space="preserve">(Display_info) </w:t>
+      </w:r>
+      <w:r>
+        <w:t xml:space="preserve">will assume that their location that they are interested in is, the IP address that they are at. They will be asked to confirm that. </w:t>
       </w:r>
     </w:p>
     <w:p>
@@ -874,18 +548,10 @@
         <w:t xml:space="preserve">Eventually during </w:t>
       </w:r>
       <w:r>
-        <w:t xml:space="preserve">this </w:t>
-      </w:r>
-      <w:proofErr w:type="gramStart"/>
-      <w:r>
-        <w:t xml:space="preserve">chat </w:t>
-      </w:r>
-      <w:r>
-        <w:t xml:space="preserve"> process</w:t>
-      </w:r>
-      <w:proofErr w:type="gramEnd"/>
-      <w:r>
-        <w:t xml:space="preserve"> of the user inputting text and the LLM prompting the user, I will have the name of the city, the province, and the country</w:t>
+        <w:t xml:space="preserve">this chat </w:t>
+      </w:r>
+      <w:r>
+        <w:t xml:space="preserve"> process of the user inputting text and the LLM prompting the user, I will have the name of the city, the province, and the country</w:t>
       </w:r>
       <w:r>
         <w:t>. I will have the activity that he /she is interested in (currently dance</w:t>
@@ -909,15 +575,7 @@
         <w:t xml:space="preserve">Once I have this information, then the appropriate information will be </w:t>
       </w:r>
       <w:r>
-        <w:t xml:space="preserve">given to the program to generate a </w:t>
-      </w:r>
-      <w:proofErr w:type="spellStart"/>
-      <w:r>
-        <w:t>sql</w:t>
-      </w:r>
-      <w:proofErr w:type="spellEnd"/>
-      <w:r>
-        <w:t xml:space="preserve"> query that answers the question and displays the results in calendar format.</w:t>
+        <w:t>given to the program to generate a sql query that answers the question and displays the results in calendar format.</w:t>
       </w:r>
     </w:p>
     <w:p>
@@ -993,9 +651,1016 @@
           <w:b/>
           <w:bCs/>
         </w:rPr>
-        <w:t xml:space="preserve">Finalized Requirements Update for </w:t>
-      </w:r>
-      <w:proofErr w:type="spellStart"/>
+        <w:t>Finalized Requirements Update for Get_Info</w:t>
+      </w:r>
+    </w:p>
+    <w:p>
+      <w:r>
+        <w:pict w14:anchorId="277F856E">
+          <v:rect id="_x0000_i1025" style="width:0;height:1.5pt" o:hralign="center" o:hrstd="t" o:hr="t" fillcolor="#a0a0a0" stroked="f"/>
+        </w:pict>
+      </w:r>
+    </w:p>
+    <w:p>
+      <w:pPr>
+        <w:rPr>
+          <w:b/>
+          <w:bCs/>
+        </w:rPr>
+      </w:pPr>
+      <w:r>
+        <w:rPr>
+          <w:b/>
+          <w:bCs/>
+        </w:rPr>
+        <w:t>Expanded Functional Requirements</w:t>
+      </w:r>
+    </w:p>
+    <w:p>
+      <w:pPr>
+        <w:numPr>
+          <w:ilvl w:val="0"/>
+          <w:numId w:val="3"/>
+        </w:numPr>
+      </w:pPr>
+      <w:r>
+        <w:rPr>
+          <w:b/>
+          <w:bCs/>
+        </w:rPr>
+        <w:t>Initial URL Table Processing</w:t>
+      </w:r>
+      <w:r>
+        <w:t>:</w:t>
+      </w:r>
+    </w:p>
+    <w:p>
+      <w:pPr>
+        <w:numPr>
+          <w:ilvl w:val="1"/>
+          <w:numId w:val="3"/>
+        </w:numPr>
+      </w:pPr>
+      <w:r>
+        <w:t xml:space="preserve">For each URL in the </w:t>
+      </w:r>
+      <w:r>
+        <w:rPr>
+          <w:b/>
+          <w:bCs/>
+        </w:rPr>
+        <w:t>Initial URL Table</w:t>
+      </w:r>
+      <w:r>
+        <w:t>:</w:t>
+      </w:r>
+    </w:p>
+    <w:p>
+      <w:pPr>
+        <w:numPr>
+          <w:ilvl w:val="2"/>
+          <w:numId w:val="3"/>
+        </w:numPr>
+      </w:pPr>
+      <w:r>
+        <w:t>Evaluate its content for relevance using the LLM.</w:t>
+      </w:r>
+    </w:p>
+    <w:p>
+      <w:pPr>
+        <w:numPr>
+          <w:ilvl w:val="2"/>
+          <w:numId w:val="3"/>
+        </w:numPr>
+      </w:pPr>
+      <w:r>
+        <w:t>If relevant, extract event information and store it in the SQL database.</w:t>
+      </w:r>
+    </w:p>
+    <w:p>
+      <w:pPr>
+        <w:numPr>
+          <w:ilvl w:val="2"/>
+          <w:numId w:val="3"/>
+        </w:numPr>
+      </w:pPr>
+      <w:r>
+        <w:t>Log the results of evaluation, including metadata like timestamps, referring pages, and ranking of relevance (True, False, NaN).</w:t>
+      </w:r>
+    </w:p>
+    <w:p>
+      <w:pPr>
+        <w:numPr>
+          <w:ilvl w:val="0"/>
+          <w:numId w:val="3"/>
+        </w:numPr>
+      </w:pPr>
+      <w:r>
+        <w:rPr>
+          <w:b/>
+          <w:bCs/>
+        </w:rPr>
+        <w:t>Keyword Search Integration</w:t>
+      </w:r>
+      <w:r>
+        <w:t>:</w:t>
+      </w:r>
+    </w:p>
+    <w:p>
+      <w:pPr>
+        <w:numPr>
+          <w:ilvl w:val="1"/>
+          <w:numId w:val="3"/>
+        </w:numPr>
+      </w:pPr>
+      <w:r>
+        <w:t xml:space="preserve">Perform a </w:t>
+      </w:r>
+      <w:r>
+        <w:rPr>
+          <w:b/>
+          <w:bCs/>
+        </w:rPr>
+        <w:t>Google search</w:t>
+      </w:r>
+      <w:r>
+        <w:t xml:space="preserve"> using keywords from the </w:t>
+      </w:r>
+      <w:r>
+        <w:rPr>
+          <w:b/>
+          <w:bCs/>
+        </w:rPr>
+        <w:t>Keywords Table</w:t>
+      </w:r>
+      <w:r>
+        <w:t xml:space="preserve"> in the SQL database.</w:t>
+      </w:r>
+    </w:p>
+    <w:p>
+      <w:pPr>
+        <w:numPr>
+          <w:ilvl w:val="1"/>
+          <w:numId w:val="3"/>
+        </w:numPr>
+      </w:pPr>
+      <w:r>
+        <w:t xml:space="preserve">Retrieve results from the </w:t>
+      </w:r>
+      <w:r>
+        <w:rPr>
+          <w:b/>
+          <w:bCs/>
+        </w:rPr>
+        <w:t>first two pages</w:t>
+      </w:r>
+      <w:r>
+        <w:t xml:space="preserve"> of Google search results.</w:t>
+      </w:r>
+    </w:p>
+    <w:p>
+      <w:pPr>
+        <w:numPr>
+          <w:ilvl w:val="1"/>
+          <w:numId w:val="3"/>
+        </w:numPr>
+      </w:pPr>
+      <w:r>
+        <w:t xml:space="preserve">Check whether each resulting URL exists in the </w:t>
+      </w:r>
+      <w:r>
+        <w:rPr>
+          <w:b/>
+          <w:bCs/>
+        </w:rPr>
+        <w:t>URLs Table</w:t>
+      </w:r>
+      <w:r>
+        <w:t>:</w:t>
+      </w:r>
+    </w:p>
+    <w:p>
+      <w:pPr>
+        <w:numPr>
+          <w:ilvl w:val="2"/>
+          <w:numId w:val="3"/>
+        </w:numPr>
+      </w:pPr>
+      <w:r>
+        <w:rPr>
+          <w:b/>
+          <w:bCs/>
+        </w:rPr>
+        <w:t>If it exists and is relevant</w:t>
+      </w:r>
+      <w:r>
+        <w:t>: Process as usual, extracting data and updating logs.</w:t>
+      </w:r>
+    </w:p>
+    <w:p>
+      <w:pPr>
+        <w:numPr>
+          <w:ilvl w:val="2"/>
+          <w:numId w:val="3"/>
+        </w:numPr>
+      </w:pPr>
+      <w:r>
+        <w:rPr>
+          <w:b/>
+          <w:bCs/>
+        </w:rPr>
+        <w:t>If it does not exist</w:t>
+      </w:r>
+      <w:r>
+        <w:t>: Add the new URL to the URLs Table for further evaluation and crawling.</w:t>
+      </w:r>
+    </w:p>
+    <w:p>
+      <w:pPr>
+        <w:numPr>
+          <w:ilvl w:val="0"/>
+          <w:numId w:val="3"/>
+        </w:numPr>
+      </w:pPr>
+      <w:r>
+        <w:rPr>
+          <w:b/>
+          <w:bCs/>
+        </w:rPr>
+        <w:t>Dynamic Crawling from Search Results</w:t>
+      </w:r>
+      <w:r>
+        <w:t>:</w:t>
+      </w:r>
+    </w:p>
+    <w:p>
+      <w:pPr>
+        <w:numPr>
+          <w:ilvl w:val="1"/>
+          <w:numId w:val="3"/>
+        </w:numPr>
+      </w:pPr>
+      <w:r>
+        <w:t>For newly discovered URLs from the Google search:</w:t>
+      </w:r>
+    </w:p>
+    <w:p>
+      <w:pPr>
+        <w:numPr>
+          <w:ilvl w:val="2"/>
+          <w:numId w:val="3"/>
+        </w:numPr>
+      </w:pPr>
+      <w:r>
+        <w:t>Evaluate the page for relevance using the LLM.</w:t>
+      </w:r>
+    </w:p>
+    <w:p>
+      <w:pPr>
+        <w:numPr>
+          <w:ilvl w:val="2"/>
+          <w:numId w:val="3"/>
+        </w:numPr>
+      </w:pPr>
+      <w:r>
+        <w:t>If relevant, extract event information, store it in the database, and crawl hyperlinks on the page to evaluate connected pages.</w:t>
+      </w:r>
+    </w:p>
+    <w:p>
+      <w:pPr>
+        <w:numPr>
+          <w:ilvl w:val="2"/>
+          <w:numId w:val="3"/>
+        </w:numPr>
+      </w:pPr>
+      <w:r>
+        <w:t>Log all evaluations, including relevance ranking and errors (if any).</w:t>
+      </w:r>
+    </w:p>
+    <w:p>
+      <w:pPr>
+        <w:numPr>
+          <w:ilvl w:val="0"/>
+          <w:numId w:val="3"/>
+        </w:numPr>
+      </w:pPr>
+      <w:r>
+        <w:rPr>
+          <w:b/>
+          <w:bCs/>
+        </w:rPr>
+        <w:t>Relevance Criteria</w:t>
+      </w:r>
+      <w:r>
+        <w:t>:</w:t>
+      </w:r>
+    </w:p>
+    <w:p>
+      <w:pPr>
+        <w:numPr>
+          <w:ilvl w:val="1"/>
+          <w:numId w:val="3"/>
+        </w:numPr>
+      </w:pPr>
+      <w:r>
+        <w:t>The LLM evaluates each page using a prompt designed to detect event details specific to dance events (e.g., event name, location, time, cost).</w:t>
+      </w:r>
+    </w:p>
+    <w:p>
+      <w:pPr>
+        <w:numPr>
+          <w:ilvl w:val="1"/>
+          <w:numId w:val="3"/>
+        </w:numPr>
+      </w:pPr>
+      <w:r>
+        <w:t>URLs will be ranked as:</w:t>
+      </w:r>
+    </w:p>
+    <w:p>
+      <w:pPr>
+        <w:numPr>
+          <w:ilvl w:val="2"/>
+          <w:numId w:val="3"/>
+        </w:numPr>
+      </w:pPr>
+      <w:r>
+        <w:rPr>
+          <w:b/>
+          <w:bCs/>
+        </w:rPr>
+        <w:t>True (Useful)</w:t>
+      </w:r>
+      <w:r>
+        <w:t>: Contains relevant event details.</w:t>
+      </w:r>
+    </w:p>
+    <w:p>
+      <w:pPr>
+        <w:numPr>
+          <w:ilvl w:val="2"/>
+          <w:numId w:val="3"/>
+        </w:numPr>
+      </w:pPr>
+      <w:r>
+        <w:rPr>
+          <w:b/>
+          <w:bCs/>
+        </w:rPr>
+        <w:t>False (Not Useful)</w:t>
+      </w:r>
+      <w:r>
+        <w:t>: Contains no relevant data.</w:t>
+      </w:r>
+    </w:p>
+    <w:p>
+      <w:pPr>
+        <w:numPr>
+          <w:ilvl w:val="2"/>
+          <w:numId w:val="3"/>
+        </w:numPr>
+      </w:pPr>
+      <w:r>
+        <w:rPr>
+          <w:b/>
+          <w:bCs/>
+        </w:rPr>
+        <w:lastRenderedPageBreak/>
+        <w:t>NaN (Nonexistent)</w:t>
+      </w:r>
+      <w:r>
+        <w:t>: Invalid or broken links.</w:t>
+      </w:r>
+    </w:p>
+    <w:p>
+      <w:pPr>
+        <w:numPr>
+          <w:ilvl w:val="0"/>
+          <w:numId w:val="3"/>
+        </w:numPr>
+      </w:pPr>
+      <w:r>
+        <w:rPr>
+          <w:b/>
+          <w:bCs/>
+        </w:rPr>
+        <w:t>Database Updates</w:t>
+      </w:r>
+      <w:r>
+        <w:t>:</w:t>
+      </w:r>
+    </w:p>
+    <w:p>
+      <w:pPr>
+        <w:numPr>
+          <w:ilvl w:val="1"/>
+          <w:numId w:val="3"/>
+        </w:numPr>
+      </w:pPr>
+      <w:r>
+        <w:t xml:space="preserve">Newly relevant URLs from Google search and crawled pages are appended to the </w:t>
+      </w:r>
+      <w:r>
+        <w:rPr>
+          <w:b/>
+          <w:bCs/>
+        </w:rPr>
+        <w:t>URLs Table</w:t>
+      </w:r>
+      <w:r>
+        <w:t xml:space="preserve"> for inclusion in future runs.</w:t>
+      </w:r>
+    </w:p>
+    <w:p>
+      <w:r>
+        <w:pict w14:anchorId="622EA4DA">
+          <v:rect id="_x0000_i1026" style="width:0;height:1.5pt" o:hralign="center" o:hrstd="t" o:hr="t" fillcolor="#a0a0a0" stroked="f"/>
+        </w:pict>
+      </w:r>
+    </w:p>
+    <w:p>
+      <w:pPr>
+        <w:rPr>
+          <w:b/>
+          <w:bCs/>
+        </w:rPr>
+      </w:pPr>
+      <w:r>
+        <w:rPr>
+          <w:b/>
+          <w:bCs/>
+        </w:rPr>
+        <w:t>Updated Scheduling and Automation</w:t>
+      </w:r>
+    </w:p>
+    <w:p>
+      <w:pPr>
+        <w:numPr>
+          <w:ilvl w:val="0"/>
+          <w:numId w:val="4"/>
+        </w:numPr>
+      </w:pPr>
+      <w:r>
+        <w:t xml:space="preserve">The system will continue to run daily at </w:t>
+      </w:r>
+      <w:r>
+        <w:rPr>
+          <w:b/>
+          <w:bCs/>
+        </w:rPr>
+        <w:t>12:01 AM</w:t>
+      </w:r>
+      <w:r>
+        <w:t>, performing the following tasks:</w:t>
+      </w:r>
+    </w:p>
+    <w:p>
+      <w:pPr>
+        <w:numPr>
+          <w:ilvl w:val="1"/>
+          <w:numId w:val="4"/>
+        </w:numPr>
+      </w:pPr>
+      <w:r>
+        <w:t xml:space="preserve">Process existing URLs in the </w:t>
+      </w:r>
+      <w:r>
+        <w:rPr>
+          <w:b/>
+          <w:bCs/>
+        </w:rPr>
+        <w:t>Initial URL Table</w:t>
+      </w:r>
+      <w:r>
+        <w:t>.</w:t>
+      </w:r>
+    </w:p>
+    <w:p>
+      <w:pPr>
+        <w:numPr>
+          <w:ilvl w:val="1"/>
+          <w:numId w:val="4"/>
+        </w:numPr>
+      </w:pPr>
+      <w:r>
+        <w:t xml:space="preserve">Perform Google searches using keywords from the </w:t>
+      </w:r>
+      <w:r>
+        <w:rPr>
+          <w:b/>
+          <w:bCs/>
+        </w:rPr>
+        <w:t>Keywords Table</w:t>
+      </w:r>
+      <w:r>
+        <w:t>.</w:t>
+      </w:r>
+    </w:p>
+    <w:p>
+      <w:pPr>
+        <w:numPr>
+          <w:ilvl w:val="1"/>
+          <w:numId w:val="4"/>
+        </w:numPr>
+      </w:pPr>
+      <w:r>
+        <w:t>Evaluate and update all results (existing and new) in the SQL database.</w:t>
+      </w:r>
+    </w:p>
+    <w:p>
+      <w:r>
+        <w:pict w14:anchorId="32771B82">
+          <v:rect id="_x0000_i1027" style="width:0;height:1.5pt" o:hralign="center" o:hrstd="t" o:hr="t" fillcolor="#a0a0a0" stroked="f"/>
+        </w:pict>
+      </w:r>
+    </w:p>
+    <w:p>
+      <w:pPr>
+        <w:rPr>
+          <w:b/>
+          <w:bCs/>
+        </w:rPr>
+      </w:pPr>
+      <w:r>
+        <w:rPr>
+          <w:b/>
+          <w:bCs/>
+        </w:rPr>
+        <w:t>Technical Specifications</w:t>
+      </w:r>
+    </w:p>
+    <w:p>
+      <w:pPr>
+        <w:numPr>
+          <w:ilvl w:val="0"/>
+          <w:numId w:val="5"/>
+        </w:numPr>
+      </w:pPr>
+      <w:r>
+        <w:rPr>
+          <w:b/>
+          <w:bCs/>
+        </w:rPr>
+        <w:t>Database Design Updates</w:t>
+      </w:r>
+      <w:r>
+        <w:t>:</w:t>
+      </w:r>
+    </w:p>
+    <w:p>
+      <w:pPr>
+        <w:numPr>
+          <w:ilvl w:val="1"/>
+          <w:numId w:val="5"/>
+        </w:numPr>
+      </w:pPr>
+      <w:r>
+        <w:rPr>
+          <w:b/>
+          <w:bCs/>
+        </w:rPr>
+        <w:t>Tables</w:t>
+      </w:r>
+      <w:r>
+        <w:t>:</w:t>
+      </w:r>
+    </w:p>
+    <w:p>
+      <w:pPr>
+        <w:numPr>
+          <w:ilvl w:val="2"/>
+          <w:numId w:val="5"/>
+        </w:numPr>
+      </w:pPr>
+      <w:r>
+        <w:rPr>
+          <w:b/>
+          <w:bCs/>
+        </w:rPr>
+        <w:t>Event Data Table</w:t>
+      </w:r>
+      <w:r>
+        <w:t>: Stores extracted event details (e.g., name, location, date, time, description, cost, source URL).</w:t>
+      </w:r>
+    </w:p>
+    <w:p>
+      <w:pPr>
+        <w:numPr>
+          <w:ilvl w:val="2"/>
+          <w:numId w:val="5"/>
+        </w:numPr>
+      </w:pPr>
+      <w:r>
+        <w:rPr>
+          <w:b/>
+          <w:bCs/>
+        </w:rPr>
+        <w:t>URL Metadata Table</w:t>
+      </w:r>
+      <w:r>
+        <w:t>: Logs details about each URL (e.g., address, status, relevance score, last visited date, referring URL, visit count, errors).</w:t>
+      </w:r>
+    </w:p>
+    <w:p>
+      <w:pPr>
+        <w:numPr>
+          <w:ilvl w:val="2"/>
+          <w:numId w:val="5"/>
+        </w:numPr>
+      </w:pPr>
+      <w:r>
+        <w:rPr>
+          <w:b/>
+          <w:bCs/>
+        </w:rPr>
+        <w:t>Keywords Table</w:t>
+      </w:r>
+      <w:r>
+        <w:t>: Stores keywords for Google searches (e.g., "West Coast Swing Victoria," "Bachata events BC").</w:t>
+      </w:r>
+    </w:p>
+    <w:p>
+      <w:pPr>
+        <w:numPr>
+          <w:ilvl w:val="0"/>
+          <w:numId w:val="5"/>
+        </w:numPr>
+      </w:pPr>
+      <w:r>
+        <w:rPr>
+          <w:b/>
+          <w:bCs/>
+        </w:rPr>
+        <w:t>Frameworks and Tools</w:t>
+      </w:r>
+      <w:r>
+        <w:t>:</w:t>
+      </w:r>
+    </w:p>
+    <w:p>
+      <w:pPr>
+        <w:numPr>
+          <w:ilvl w:val="1"/>
+          <w:numId w:val="5"/>
+        </w:numPr>
+      </w:pPr>
+      <w:r>
+        <w:rPr>
+          <w:b/>
+          <w:bCs/>
+        </w:rPr>
+        <w:t>Google Search Integration</w:t>
+      </w:r>
+      <w:r>
+        <w:t>: Use tools like SerpAPI or Google Programmable Search Engine to automate keyword searches and retrieve result URLs.</w:t>
+      </w:r>
+    </w:p>
+    <w:p>
+      <w:pPr>
+        <w:numPr>
+          <w:ilvl w:val="1"/>
+          <w:numId w:val="5"/>
+        </w:numPr>
+      </w:pPr>
+      <w:r>
+        <w:rPr>
+          <w:b/>
+          <w:bCs/>
+        </w:rPr>
+        <w:t>Web Scraping and Crawling</w:t>
+      </w:r>
+      <w:r>
+        <w:t xml:space="preserve">: Continue to use </w:t>
+      </w:r>
+      <w:r>
+        <w:rPr>
+          <w:b/>
+          <w:bCs/>
+        </w:rPr>
+        <w:t>Scrapy</w:t>
+      </w:r>
+      <w:r>
+        <w:t xml:space="preserve"> for crawling and evaluating linked pages.</w:t>
+      </w:r>
+    </w:p>
+    <w:p>
+      <w:pPr>
+        <w:numPr>
+          <w:ilvl w:val="1"/>
+          <w:numId w:val="5"/>
+        </w:numPr>
+      </w:pPr>
+      <w:r>
+        <w:rPr>
+          <w:b/>
+          <w:bCs/>
+        </w:rPr>
+        <w:t>LLM Evaluation</w:t>
+      </w:r>
+      <w:r>
+        <w:t>: Use OpenAI or similar LLMs to determine the relevance of page content dynamically.</w:t>
+      </w:r>
+    </w:p>
+    <w:p>
+      <w:pPr>
+        <w:numPr>
+          <w:ilvl w:val="0"/>
+          <w:numId w:val="5"/>
+        </w:numPr>
+      </w:pPr>
+      <w:r>
+        <w:rPr>
+          <w:b/>
+          <w:bCs/>
+        </w:rPr>
+        <w:t>Error Handling and Resilience</w:t>
+      </w:r>
+      <w:r>
+        <w:t>:</w:t>
+      </w:r>
+    </w:p>
+    <w:p>
+      <w:pPr>
+        <w:numPr>
+          <w:ilvl w:val="1"/>
+          <w:numId w:val="5"/>
+        </w:numPr>
+      </w:pPr>
+      <w:r>
+        <w:t>Record all failed attempts (e.g., broken links, invalid pages) and retry if transient errors occur.</w:t>
+      </w:r>
+    </w:p>
+    <w:p>
+      <w:pPr>
+        <w:numPr>
+          <w:ilvl w:val="1"/>
+          <w:numId w:val="5"/>
+        </w:numPr>
+      </w:pPr>
+      <w:r>
+        <w:t>Log search and crawling performance metrics to evaluate system coverage and accuracy over time.</w:t>
+      </w:r>
+    </w:p>
+    <w:p>
+      <w:r>
+        <w:lastRenderedPageBreak/>
+        <w:pict w14:anchorId="1E671BAD">
+          <v:rect id="_x0000_i1028" style="width:0;height:1.5pt" o:hralign="center" o:hrstd="t" o:hr="t" fillcolor="#a0a0a0" stroked="f"/>
+        </w:pict>
+      </w:r>
+    </w:p>
+    <w:p>
+      <w:pPr>
+        <w:rPr>
+          <w:b/>
+          <w:bCs/>
+        </w:rPr>
+      </w:pPr>
+      <w:r>
+        <w:rPr>
+          <w:b/>
+          <w:bCs/>
+        </w:rPr>
+        <w:t>New Logging Requirements</w:t>
+      </w:r>
+    </w:p>
+    <w:p>
+      <w:pPr>
+        <w:numPr>
+          <w:ilvl w:val="0"/>
+          <w:numId w:val="6"/>
+        </w:numPr>
+      </w:pPr>
+      <w:r>
+        <w:rPr>
+          <w:b/>
+          <w:bCs/>
+        </w:rPr>
+        <w:t>Search Logging</w:t>
+      </w:r>
+      <w:r>
+        <w:t>:</w:t>
+      </w:r>
+    </w:p>
+    <w:p>
+      <w:pPr>
+        <w:numPr>
+          <w:ilvl w:val="1"/>
+          <w:numId w:val="6"/>
+        </w:numPr>
+      </w:pPr>
+      <w:r>
+        <w:t>Log each Google search with details such as:</w:t>
+      </w:r>
+    </w:p>
+    <w:p>
+      <w:pPr>
+        <w:numPr>
+          <w:ilvl w:val="2"/>
+          <w:numId w:val="6"/>
+        </w:numPr>
+      </w:pPr>
+      <w:r>
+        <w:t>Keywords used.</w:t>
+      </w:r>
+    </w:p>
+    <w:p>
+      <w:pPr>
+        <w:numPr>
+          <w:ilvl w:val="2"/>
+          <w:numId w:val="6"/>
+        </w:numPr>
+      </w:pPr>
+      <w:r>
+        <w:t>URLs returned by the search.</w:t>
+      </w:r>
+    </w:p>
+    <w:p>
+      <w:pPr>
+        <w:numPr>
+          <w:ilvl w:val="2"/>
+          <w:numId w:val="6"/>
+        </w:numPr>
+      </w:pPr>
+      <w:r>
+        <w:t>URLs processed (new or existing).</w:t>
+      </w:r>
+    </w:p>
+    <w:p>
+      <w:pPr>
+        <w:numPr>
+          <w:ilvl w:val="2"/>
+          <w:numId w:val="6"/>
+        </w:numPr>
+      </w:pPr>
+      <w:r>
+        <w:t>Timestamp of the search.</w:t>
+      </w:r>
+    </w:p>
+    <w:p>
+      <w:pPr>
+        <w:numPr>
+          <w:ilvl w:val="0"/>
+          <w:numId w:val="6"/>
+        </w:numPr>
+      </w:pPr>
+      <w:r>
+        <w:rPr>
+          <w:b/>
+          <w:bCs/>
+        </w:rPr>
+        <w:t>Resilience Logging</w:t>
+      </w:r>
+      <w:r>
+        <w:t>:</w:t>
+      </w:r>
+    </w:p>
+    <w:p>
+      <w:pPr>
+        <w:numPr>
+          <w:ilvl w:val="1"/>
+          <w:numId w:val="6"/>
+        </w:numPr>
+      </w:pPr>
+      <w:r>
+        <w:t>Track and log how the system adapts to changes in website structures or invalid pages.</w:t>
+      </w:r>
+    </w:p>
+    <w:p>
+      <w:r>
+        <w:pict w14:anchorId="749D8054">
+          <v:rect id="_x0000_i1029" style="width:0;height:1.5pt" o:hralign="center" o:hrstd="t" o:hr="t" fillcolor="#a0a0a0" stroked="f"/>
+        </w:pict>
+      </w:r>
+    </w:p>
+    <w:p>
+      <w:pPr>
+        <w:rPr>
+          <w:b/>
+          <w:bCs/>
+        </w:rPr>
+      </w:pPr>
+      <w:r>
+        <w:rPr>
+          <w:b/>
+          <w:bCs/>
+        </w:rPr>
+        <w:t>Non-Functional Requirements</w:t>
+      </w:r>
+    </w:p>
+    <w:p>
+      <w:pPr>
+        <w:numPr>
+          <w:ilvl w:val="0"/>
+          <w:numId w:val="7"/>
+        </w:numPr>
+      </w:pPr>
+      <w:r>
+        <w:t>Maintain modularity to support switching search engines or LLM providers as needed.</w:t>
+      </w:r>
+    </w:p>
+    <w:p>
+      <w:pPr>
+        <w:numPr>
+          <w:ilvl w:val="0"/>
+          <w:numId w:val="7"/>
+        </w:numPr>
+      </w:pPr>
+      <w:r>
+        <w:t>Use redundancy in the crawling process to account for the stochastic nature of LLM evaluations.</w:t>
+      </w:r>
+    </w:p>
+    <w:p>
+      <w:pPr>
+        <w:numPr>
+          <w:ilvl w:val="0"/>
+          <w:numId w:val="7"/>
+        </w:numPr>
+      </w:pPr>
+      <w:r>
+        <w:t>Prioritize user privacy and encrypt sensitive communications.</w:t>
+      </w:r>
+    </w:p>
+    <w:p>
+      <w:r>
+        <w:pict w14:anchorId="59511777">
+          <v:rect id="_x0000_i1030" style="width:0;height:1.5pt" o:hralign="center" o:hrstd="t" o:hr="t" fillcolor="#a0a0a0" stroked="f"/>
+        </w:pict>
+      </w:r>
+    </w:p>
+    <w:p>
+      <w:pPr>
+        <w:rPr>
+          <w:b/>
+          <w:bCs/>
+        </w:rPr>
+      </w:pPr>
+      <w:r>
+        <w:rPr>
+          <w:b/>
+          <w:bCs/>
+        </w:rPr>
+        <w:t>Future Considerations</w:t>
+      </w:r>
+    </w:p>
+    <w:p>
+      <w:pPr>
+        <w:numPr>
+          <w:ilvl w:val="0"/>
+          <w:numId w:val="8"/>
+        </w:numPr>
+      </w:pPr>
+      <w:r>
+        <w:rPr>
+          <w:b/>
+          <w:bCs/>
+        </w:rPr>
+        <w:t>Scalability</w:t>
+      </w:r>
+      <w:r>
+        <w:t>: Adapt to handle thousands of new URLs and keywords as the application expands to new regions or activity types.</w:t>
+      </w:r>
+    </w:p>
+    <w:p>
+      <w:pPr>
+        <w:numPr>
+          <w:ilvl w:val="0"/>
+          <w:numId w:val="8"/>
+        </w:numPr>
+      </w:pPr>
+      <w:r>
+        <w:rPr>
+          <w:b/>
+          <w:bCs/>
+        </w:rPr>
+        <w:t>Enhanced Ranking Metrics</w:t>
+      </w:r>
+      <w:r>
+        <w:t>: Introduce machine learning models to rank relevance scores more effectively based on historical performance.</w:t>
+      </w:r>
+    </w:p>
+    <w:p>
+      <w:pPr>
+        <w:numPr>
+          <w:ilvl w:val="0"/>
+          <w:numId w:val="8"/>
+        </w:numPr>
+      </w:pPr>
+      <w:r>
+        <w:rPr>
+          <w:b/>
+          <w:bCs/>
+        </w:rPr>
+        <w:t>Customization</w:t>
+      </w:r>
+      <w:r>
+        <w:t>: Allow users to input additional keywords or URLs directly to enhance search coverage.</w:t>
+      </w:r>
+    </w:p>
+    <w:p>
+      <w:r>
+        <w:t xml:space="preserve">This update ensures the </w:t>
+      </w:r>
       <w:r>
         <w:rPr>
           <w:b/>
@@ -1003,1097 +1668,22 @@
         </w:rPr>
         <w:t>Get_Info</w:t>
       </w:r>
-      <w:proofErr w:type="spellEnd"/>
-    </w:p>
-    <w:p>
-      <w:r>
-        <w:pict w14:anchorId="277F856E">
-          <v:rect id="_x0000_i1025" style="width:0;height:1.5pt" o:hralign="center" o:hrstd="t" o:hr="t" fillcolor="#a0a0a0" stroked="f"/>
-        </w:pict>
-      </w:r>
-    </w:p>
-    <w:p>
-      <w:pPr>
-        <w:rPr>
-          <w:b/>
-          <w:bCs/>
-        </w:rPr>
-      </w:pPr>
-      <w:r>
-        <w:rPr>
-          <w:b/>
-          <w:bCs/>
-        </w:rPr>
-        <w:t>Expanded Functional Requirements</w:t>
-      </w:r>
-    </w:p>
-    <w:p>
-      <w:pPr>
-        <w:numPr>
-          <w:ilvl w:val="0"/>
-          <w:numId w:val="3"/>
-        </w:numPr>
-      </w:pPr>
-      <w:r>
-        <w:rPr>
-          <w:b/>
-          <w:bCs/>
-        </w:rPr>
-        <w:t>Initial URL Table Processing</w:t>
-      </w:r>
-      <w:r>
-        <w:t>:</w:t>
-      </w:r>
-    </w:p>
-    <w:p>
-      <w:pPr>
-        <w:numPr>
-          <w:ilvl w:val="1"/>
-          <w:numId w:val="3"/>
-        </w:numPr>
-      </w:pPr>
-      <w:r>
-        <w:t xml:space="preserve">For each URL in the </w:t>
-      </w:r>
-      <w:r>
-        <w:rPr>
-          <w:b/>
-          <w:bCs/>
-        </w:rPr>
-        <w:t>Initial URL Table</w:t>
-      </w:r>
-      <w:r>
-        <w:t>:</w:t>
-      </w:r>
-    </w:p>
-    <w:p>
-      <w:pPr>
-        <w:numPr>
-          <w:ilvl w:val="2"/>
-          <w:numId w:val="3"/>
-        </w:numPr>
-      </w:pPr>
-      <w:r>
-        <w:t>Evaluate its content for relevance using the LLM.</w:t>
-      </w:r>
-    </w:p>
-    <w:p>
-      <w:pPr>
-        <w:numPr>
-          <w:ilvl w:val="2"/>
-          <w:numId w:val="3"/>
-        </w:numPr>
-      </w:pPr>
-      <w:r>
-        <w:t>If relevant, extract event information and store it in the SQL database.</w:t>
-      </w:r>
-    </w:p>
-    <w:p>
-      <w:pPr>
-        <w:numPr>
-          <w:ilvl w:val="2"/>
-          <w:numId w:val="3"/>
-        </w:numPr>
-      </w:pPr>
-      <w:r>
-        <w:t xml:space="preserve">Log the results of evaluation, including metadata like timestamps, referring pages, and ranking of relevance (True, False, </w:t>
-      </w:r>
-      <w:proofErr w:type="spellStart"/>
-      <w:r>
-        <w:t>NaN</w:t>
-      </w:r>
-      <w:proofErr w:type="spellEnd"/>
-      <w:r>
-        <w:t>).</w:t>
-      </w:r>
-    </w:p>
-    <w:p>
-      <w:pPr>
-        <w:numPr>
-          <w:ilvl w:val="0"/>
-          <w:numId w:val="3"/>
-        </w:numPr>
-      </w:pPr>
-      <w:r>
-        <w:rPr>
-          <w:b/>
-          <w:bCs/>
-        </w:rPr>
-        <w:t>Keyword Search Integration</w:t>
-      </w:r>
-      <w:r>
-        <w:t>:</w:t>
-      </w:r>
-    </w:p>
-    <w:p>
-      <w:pPr>
-        <w:numPr>
-          <w:ilvl w:val="1"/>
-          <w:numId w:val="3"/>
-        </w:numPr>
-      </w:pPr>
-      <w:r>
-        <w:t xml:space="preserve">Perform a </w:t>
-      </w:r>
-      <w:r>
-        <w:rPr>
-          <w:b/>
-          <w:bCs/>
-        </w:rPr>
-        <w:t>Google search</w:t>
-      </w:r>
-      <w:r>
-        <w:t xml:space="preserve"> using keywords from the </w:t>
-      </w:r>
-      <w:r>
-        <w:rPr>
-          <w:b/>
-          <w:bCs/>
-        </w:rPr>
-        <w:t>Keywords Table</w:t>
-      </w:r>
-      <w:r>
-        <w:t xml:space="preserve"> in the SQL database.</w:t>
-      </w:r>
-    </w:p>
-    <w:p>
-      <w:pPr>
-        <w:numPr>
-          <w:ilvl w:val="1"/>
-          <w:numId w:val="3"/>
-        </w:numPr>
-      </w:pPr>
-      <w:r>
-        <w:t xml:space="preserve">Retrieve results from the </w:t>
-      </w:r>
-      <w:r>
-        <w:rPr>
-          <w:b/>
-          <w:bCs/>
-        </w:rPr>
-        <w:t>first two pages</w:t>
-      </w:r>
-      <w:r>
-        <w:t xml:space="preserve"> of Google search results.</w:t>
-      </w:r>
-    </w:p>
-    <w:p>
-      <w:pPr>
-        <w:numPr>
-          <w:ilvl w:val="1"/>
-          <w:numId w:val="3"/>
-        </w:numPr>
-      </w:pPr>
-      <w:r>
-        <w:t xml:space="preserve">Check whether each resulting URL exists in the </w:t>
-      </w:r>
-      <w:r>
-        <w:rPr>
-          <w:b/>
-          <w:bCs/>
-        </w:rPr>
-        <w:t>URLs Table</w:t>
-      </w:r>
-      <w:r>
-        <w:t>:</w:t>
-      </w:r>
-    </w:p>
-    <w:p>
-      <w:pPr>
-        <w:numPr>
-          <w:ilvl w:val="2"/>
-          <w:numId w:val="3"/>
-        </w:numPr>
-      </w:pPr>
-      <w:r>
-        <w:rPr>
-          <w:b/>
-          <w:bCs/>
-        </w:rPr>
-        <w:t>If it exists and is relevant</w:t>
-      </w:r>
-      <w:r>
-        <w:t>: Process as usual, extracting data and updating logs.</w:t>
-      </w:r>
-    </w:p>
-    <w:p>
-      <w:pPr>
-        <w:numPr>
-          <w:ilvl w:val="2"/>
-          <w:numId w:val="3"/>
-        </w:numPr>
-      </w:pPr>
-      <w:r>
-        <w:rPr>
-          <w:b/>
-          <w:bCs/>
-        </w:rPr>
-        <w:t>If it does not exist</w:t>
-      </w:r>
-      <w:r>
-        <w:t>: Add the new URL to the URLs Table for further evaluation and crawling.</w:t>
-      </w:r>
-    </w:p>
-    <w:p>
-      <w:pPr>
-        <w:numPr>
-          <w:ilvl w:val="0"/>
-          <w:numId w:val="3"/>
-        </w:numPr>
-      </w:pPr>
-      <w:r>
-        <w:rPr>
-          <w:b/>
-          <w:bCs/>
-        </w:rPr>
-        <w:t>Dynamic Crawling from Search Results</w:t>
-      </w:r>
-      <w:r>
-        <w:t>:</w:t>
-      </w:r>
-    </w:p>
-    <w:p>
-      <w:pPr>
-        <w:numPr>
-          <w:ilvl w:val="1"/>
-          <w:numId w:val="3"/>
-        </w:numPr>
-      </w:pPr>
-      <w:r>
-        <w:t xml:space="preserve">For newly discovered URLs from </w:t>
-      </w:r>
-      <w:proofErr w:type="gramStart"/>
-      <w:r>
-        <w:t>the Google</w:t>
-      </w:r>
-      <w:proofErr w:type="gramEnd"/>
-      <w:r>
-        <w:t xml:space="preserve"> search:</w:t>
-      </w:r>
-    </w:p>
-    <w:p>
-      <w:pPr>
-        <w:numPr>
-          <w:ilvl w:val="2"/>
-          <w:numId w:val="3"/>
-        </w:numPr>
-      </w:pPr>
-      <w:r>
-        <w:t>Evaluate the page for relevance using the LLM.</w:t>
-      </w:r>
-    </w:p>
-    <w:p>
-      <w:pPr>
-        <w:numPr>
-          <w:ilvl w:val="2"/>
-          <w:numId w:val="3"/>
-        </w:numPr>
-      </w:pPr>
-      <w:r>
-        <w:t>If relevant, extract event information, store it in the database, and crawl hyperlinks on the page to evaluate connected pages.</w:t>
-      </w:r>
-    </w:p>
-    <w:p>
-      <w:pPr>
-        <w:numPr>
-          <w:ilvl w:val="2"/>
-          <w:numId w:val="3"/>
-        </w:numPr>
-      </w:pPr>
-      <w:r>
-        <w:t>Log all evaluations, including relevance ranking and errors (if any).</w:t>
-      </w:r>
-    </w:p>
-    <w:p>
-      <w:pPr>
-        <w:numPr>
-          <w:ilvl w:val="0"/>
-          <w:numId w:val="3"/>
-        </w:numPr>
-      </w:pPr>
-      <w:r>
-        <w:rPr>
-          <w:b/>
-          <w:bCs/>
-        </w:rPr>
-        <w:t>Relevance Criteria</w:t>
-      </w:r>
-      <w:r>
-        <w:t>:</w:t>
-      </w:r>
-    </w:p>
-    <w:p>
-      <w:pPr>
-        <w:numPr>
-          <w:ilvl w:val="1"/>
-          <w:numId w:val="3"/>
-        </w:numPr>
-      </w:pPr>
-      <w:r>
-        <w:t>The LLM evaluates each page using a prompt designed to detect event details specific to dance events (e.g., event name, location, time, cost).</w:t>
-      </w:r>
-    </w:p>
-    <w:p>
-      <w:pPr>
-        <w:numPr>
-          <w:ilvl w:val="1"/>
-          <w:numId w:val="3"/>
-        </w:numPr>
-      </w:pPr>
-      <w:r>
-        <w:t>URLs will be ranked as:</w:t>
-      </w:r>
-    </w:p>
-    <w:p>
-      <w:pPr>
-        <w:numPr>
-          <w:ilvl w:val="2"/>
-          <w:numId w:val="3"/>
-        </w:numPr>
-      </w:pPr>
-      <w:r>
-        <w:rPr>
-          <w:b/>
-          <w:bCs/>
-        </w:rPr>
-        <w:t>True (Useful)</w:t>
-      </w:r>
-      <w:r>
-        <w:t>: Contains relevant event details.</w:t>
-      </w:r>
-    </w:p>
-    <w:p>
-      <w:pPr>
-        <w:numPr>
-          <w:ilvl w:val="2"/>
-          <w:numId w:val="3"/>
-        </w:numPr>
-      </w:pPr>
-      <w:r>
-        <w:rPr>
-          <w:b/>
-          <w:bCs/>
-        </w:rPr>
-        <w:t>False (Not Useful)</w:t>
-      </w:r>
-      <w:r>
-        <w:t>: Contains no relevant data.</w:t>
-      </w:r>
-    </w:p>
-    <w:p>
-      <w:pPr>
-        <w:numPr>
-          <w:ilvl w:val="2"/>
-          <w:numId w:val="3"/>
-        </w:numPr>
-      </w:pPr>
-      <w:proofErr w:type="spellStart"/>
-      <w:r>
-        <w:rPr>
-          <w:b/>
-          <w:bCs/>
-        </w:rPr>
+      <w:r>
+        <w:t xml:space="preserve"> system dynamically discovers and adapts to new content while maintaining a robust logging and evaluation mechanism. Let me know if additional refinements are required!</w:t>
+      </w:r>
+    </w:p>
+    <w:p>
+      <w:r>
+        <w:br w:type="page"/>
+      </w:r>
+    </w:p>
+    <w:p>
+      <w:pPr>
+        <w:pStyle w:val="Heading1"/>
+      </w:pPr>
+      <w:r>
         <w:lastRenderedPageBreak/>
-        <w:t>NaN</w:t>
-      </w:r>
-      <w:proofErr w:type="spellEnd"/>
-      <w:r>
-        <w:rPr>
-          <w:b/>
-          <w:bCs/>
-        </w:rPr>
-        <w:t xml:space="preserve"> (Nonexistent)</w:t>
-      </w:r>
-      <w:r>
-        <w:t>: Invalid or broken links.</w:t>
-      </w:r>
-    </w:p>
-    <w:p>
-      <w:pPr>
-        <w:numPr>
-          <w:ilvl w:val="0"/>
-          <w:numId w:val="3"/>
-        </w:numPr>
-      </w:pPr>
-      <w:r>
-        <w:rPr>
-          <w:b/>
-          <w:bCs/>
-        </w:rPr>
-        <w:t>Database Updates</w:t>
-      </w:r>
-      <w:r>
-        <w:t>:</w:t>
-      </w:r>
-    </w:p>
-    <w:p>
-      <w:pPr>
-        <w:numPr>
-          <w:ilvl w:val="1"/>
-          <w:numId w:val="3"/>
-        </w:numPr>
-      </w:pPr>
-      <w:r>
-        <w:t xml:space="preserve">Newly relevant URLs from Google search and crawled pages are appended to the </w:t>
-      </w:r>
-      <w:r>
-        <w:rPr>
-          <w:b/>
-          <w:bCs/>
-        </w:rPr>
-        <w:t>URLs Table</w:t>
-      </w:r>
-      <w:r>
-        <w:t xml:space="preserve"> for inclusion in future runs.</w:t>
-      </w:r>
-    </w:p>
-    <w:p>
-      <w:r>
-        <w:pict w14:anchorId="622EA4DA">
-          <v:rect id="_x0000_i1026" style="width:0;height:1.5pt" o:hralign="center" o:hrstd="t" o:hr="t" fillcolor="#a0a0a0" stroked="f"/>
-        </w:pict>
-      </w:r>
-    </w:p>
-    <w:p>
-      <w:pPr>
-        <w:rPr>
-          <w:b/>
-          <w:bCs/>
-        </w:rPr>
-      </w:pPr>
-      <w:r>
-        <w:rPr>
-          <w:b/>
-          <w:bCs/>
-        </w:rPr>
-        <w:t>Updated Scheduling and Automation</w:t>
-      </w:r>
-    </w:p>
-    <w:p>
-      <w:pPr>
-        <w:numPr>
-          <w:ilvl w:val="0"/>
-          <w:numId w:val="4"/>
-        </w:numPr>
-      </w:pPr>
-      <w:r>
-        <w:t xml:space="preserve">The system will continue to run daily at </w:t>
-      </w:r>
-      <w:r>
-        <w:rPr>
-          <w:b/>
-          <w:bCs/>
-        </w:rPr>
-        <w:t>12:01 AM</w:t>
-      </w:r>
-      <w:r>
-        <w:t>, performing the following tasks:</w:t>
-      </w:r>
-    </w:p>
-    <w:p>
-      <w:pPr>
-        <w:numPr>
-          <w:ilvl w:val="1"/>
-          <w:numId w:val="4"/>
-        </w:numPr>
-      </w:pPr>
-      <w:r>
-        <w:t xml:space="preserve">Process existing URLs in the </w:t>
-      </w:r>
-      <w:r>
-        <w:rPr>
-          <w:b/>
-          <w:bCs/>
-        </w:rPr>
-        <w:t>Initial URL Table</w:t>
-      </w:r>
-      <w:r>
-        <w:t>.</w:t>
-      </w:r>
-    </w:p>
-    <w:p>
-      <w:pPr>
-        <w:numPr>
-          <w:ilvl w:val="1"/>
-          <w:numId w:val="4"/>
-        </w:numPr>
-      </w:pPr>
-      <w:r>
-        <w:t xml:space="preserve">Perform Google searches using keywords from the </w:t>
-      </w:r>
-      <w:r>
-        <w:rPr>
-          <w:b/>
-          <w:bCs/>
-        </w:rPr>
-        <w:t>Keywords Table</w:t>
-      </w:r>
-      <w:r>
-        <w:t>.</w:t>
-      </w:r>
-    </w:p>
-    <w:p>
-      <w:pPr>
-        <w:numPr>
-          <w:ilvl w:val="1"/>
-          <w:numId w:val="4"/>
-        </w:numPr>
-      </w:pPr>
-      <w:r>
-        <w:t>Evaluate and update all results (existing and new) in the SQL database.</w:t>
-      </w:r>
-    </w:p>
-    <w:p>
-      <w:r>
-        <w:pict w14:anchorId="32771B82">
-          <v:rect id="_x0000_i1027" style="width:0;height:1.5pt" o:hralign="center" o:hrstd="t" o:hr="t" fillcolor="#a0a0a0" stroked="f"/>
-        </w:pict>
-      </w:r>
-    </w:p>
-    <w:p>
-      <w:pPr>
-        <w:rPr>
-          <w:b/>
-          <w:bCs/>
-        </w:rPr>
-      </w:pPr>
-      <w:r>
-        <w:rPr>
-          <w:b/>
-          <w:bCs/>
-        </w:rPr>
-        <w:t>Technical Specifications</w:t>
-      </w:r>
-    </w:p>
-    <w:p>
-      <w:pPr>
-        <w:numPr>
-          <w:ilvl w:val="0"/>
-          <w:numId w:val="5"/>
-        </w:numPr>
-      </w:pPr>
-      <w:r>
-        <w:rPr>
-          <w:b/>
-          <w:bCs/>
-        </w:rPr>
-        <w:t>Database Design Updates</w:t>
-      </w:r>
-      <w:r>
-        <w:t>:</w:t>
-      </w:r>
-    </w:p>
-    <w:p>
-      <w:pPr>
-        <w:numPr>
-          <w:ilvl w:val="1"/>
-          <w:numId w:val="5"/>
-        </w:numPr>
-      </w:pPr>
-      <w:r>
-        <w:rPr>
-          <w:b/>
-          <w:bCs/>
-        </w:rPr>
-        <w:t>Tables</w:t>
-      </w:r>
-      <w:r>
-        <w:t>:</w:t>
-      </w:r>
-    </w:p>
-    <w:p>
-      <w:pPr>
-        <w:numPr>
-          <w:ilvl w:val="2"/>
-          <w:numId w:val="5"/>
-        </w:numPr>
-      </w:pPr>
-      <w:r>
-        <w:rPr>
-          <w:b/>
-          <w:bCs/>
-        </w:rPr>
-        <w:t>Event Data Table</w:t>
-      </w:r>
-      <w:r>
-        <w:t>: Stores extracted event details (e.g., name, location, date, time, description, cost, source URL).</w:t>
-      </w:r>
-    </w:p>
-    <w:p>
-      <w:pPr>
-        <w:numPr>
-          <w:ilvl w:val="2"/>
-          <w:numId w:val="5"/>
-        </w:numPr>
-      </w:pPr>
-      <w:r>
-        <w:rPr>
-          <w:b/>
-          <w:bCs/>
-        </w:rPr>
-        <w:t>URL Metadata Table</w:t>
-      </w:r>
-      <w:r>
-        <w:t xml:space="preserve">: Logs details about each URL (e.g., address, status, relevance score, last visited date, </w:t>
-      </w:r>
-      <w:proofErr w:type="gramStart"/>
-      <w:r>
-        <w:t>referring</w:t>
-      </w:r>
-      <w:proofErr w:type="gramEnd"/>
-      <w:r>
-        <w:t xml:space="preserve"> URL, visit count, errors).</w:t>
-      </w:r>
-    </w:p>
-    <w:p>
-      <w:pPr>
-        <w:numPr>
-          <w:ilvl w:val="2"/>
-          <w:numId w:val="5"/>
-        </w:numPr>
-      </w:pPr>
-      <w:r>
-        <w:rPr>
-          <w:b/>
-          <w:bCs/>
-        </w:rPr>
-        <w:t>Keywords Table</w:t>
-      </w:r>
-      <w:r>
-        <w:t>: Stores keywords for Google searches (e.g., "West Coast Swing Victoria," "Bachata events BC").</w:t>
-      </w:r>
-    </w:p>
-    <w:p>
-      <w:pPr>
-        <w:numPr>
-          <w:ilvl w:val="0"/>
-          <w:numId w:val="5"/>
-        </w:numPr>
-      </w:pPr>
-      <w:r>
-        <w:rPr>
-          <w:b/>
-          <w:bCs/>
-        </w:rPr>
-        <w:t>Frameworks and Tools</w:t>
-      </w:r>
-      <w:r>
-        <w:t>:</w:t>
-      </w:r>
-    </w:p>
-    <w:p>
-      <w:pPr>
-        <w:numPr>
-          <w:ilvl w:val="1"/>
-          <w:numId w:val="5"/>
-        </w:numPr>
-      </w:pPr>
-      <w:r>
-        <w:rPr>
-          <w:b/>
-          <w:bCs/>
-        </w:rPr>
-        <w:t>Google Search Integration</w:t>
-      </w:r>
-      <w:r>
-        <w:t xml:space="preserve">: Use tools like </w:t>
-      </w:r>
-      <w:proofErr w:type="spellStart"/>
-      <w:r>
-        <w:t>SerpAPI</w:t>
-      </w:r>
-      <w:proofErr w:type="spellEnd"/>
-      <w:r>
-        <w:t xml:space="preserve"> or Google Programmable Search Engine to automate keyword searches and retrieve result URLs.</w:t>
-      </w:r>
-    </w:p>
-    <w:p>
-      <w:pPr>
-        <w:numPr>
-          <w:ilvl w:val="1"/>
-          <w:numId w:val="5"/>
-        </w:numPr>
-      </w:pPr>
-      <w:r>
-        <w:rPr>
-          <w:b/>
-          <w:bCs/>
-        </w:rPr>
-        <w:t>Web Scraping and Crawling</w:t>
-      </w:r>
-      <w:r>
-        <w:t xml:space="preserve">: Continue to use </w:t>
-      </w:r>
-      <w:r>
-        <w:rPr>
-          <w:b/>
-          <w:bCs/>
-        </w:rPr>
-        <w:t>Scrapy</w:t>
-      </w:r>
-      <w:r>
-        <w:t xml:space="preserve"> for crawling and evaluating linked pages.</w:t>
-      </w:r>
-    </w:p>
-    <w:p>
-      <w:pPr>
-        <w:numPr>
-          <w:ilvl w:val="1"/>
-          <w:numId w:val="5"/>
-        </w:numPr>
-      </w:pPr>
-      <w:r>
-        <w:rPr>
-          <w:b/>
-          <w:bCs/>
-        </w:rPr>
-        <w:t>LLM Evaluation</w:t>
-      </w:r>
-      <w:r>
-        <w:t>: Use OpenAI or similar LLMs to determine the relevance of page content dynamically.</w:t>
-      </w:r>
-    </w:p>
-    <w:p>
-      <w:pPr>
-        <w:numPr>
-          <w:ilvl w:val="0"/>
-          <w:numId w:val="5"/>
-        </w:numPr>
-      </w:pPr>
-      <w:r>
-        <w:rPr>
-          <w:b/>
-          <w:bCs/>
-        </w:rPr>
-        <w:t>Error Handling and Resilience</w:t>
-      </w:r>
-      <w:r>
-        <w:t>:</w:t>
-      </w:r>
-    </w:p>
-    <w:p>
-      <w:pPr>
-        <w:numPr>
-          <w:ilvl w:val="1"/>
-          <w:numId w:val="5"/>
-        </w:numPr>
-      </w:pPr>
-      <w:r>
-        <w:t>Record all failed attempts (e.g., broken links, invalid pages) and retry if transient errors occur.</w:t>
-      </w:r>
-    </w:p>
-    <w:p>
-      <w:pPr>
-        <w:numPr>
-          <w:ilvl w:val="1"/>
-          <w:numId w:val="5"/>
-        </w:numPr>
-      </w:pPr>
-      <w:r>
-        <w:t>Log search and crawling performance metrics to evaluate system coverage and accuracy over time.</w:t>
-      </w:r>
-    </w:p>
-    <w:p>
-      <w:r>
-        <w:lastRenderedPageBreak/>
-        <w:pict w14:anchorId="1E671BAD">
-          <v:rect id="_x0000_i1028" style="width:0;height:1.5pt" o:hralign="center" o:hrstd="t" o:hr="t" fillcolor="#a0a0a0" stroked="f"/>
-        </w:pict>
-      </w:r>
-    </w:p>
-    <w:p>
-      <w:pPr>
-        <w:rPr>
-          <w:b/>
-          <w:bCs/>
-        </w:rPr>
-      </w:pPr>
-      <w:r>
-        <w:rPr>
-          <w:b/>
-          <w:bCs/>
-        </w:rPr>
-        <w:t>New Logging Requirements</w:t>
-      </w:r>
-    </w:p>
-    <w:p>
-      <w:pPr>
-        <w:numPr>
-          <w:ilvl w:val="0"/>
-          <w:numId w:val="6"/>
-        </w:numPr>
-      </w:pPr>
-      <w:r>
-        <w:rPr>
-          <w:b/>
-          <w:bCs/>
-        </w:rPr>
-        <w:t>Search Logging</w:t>
-      </w:r>
-      <w:r>
-        <w:t>:</w:t>
-      </w:r>
-    </w:p>
-    <w:p>
-      <w:pPr>
-        <w:numPr>
-          <w:ilvl w:val="1"/>
-          <w:numId w:val="6"/>
-        </w:numPr>
-      </w:pPr>
-      <w:r>
-        <w:t>Log each Google search with details such as:</w:t>
-      </w:r>
-    </w:p>
-    <w:p>
-      <w:pPr>
-        <w:numPr>
-          <w:ilvl w:val="2"/>
-          <w:numId w:val="6"/>
-        </w:numPr>
-      </w:pPr>
-      <w:r>
-        <w:t>Keywords used.</w:t>
-      </w:r>
-    </w:p>
-    <w:p>
-      <w:pPr>
-        <w:numPr>
-          <w:ilvl w:val="2"/>
-          <w:numId w:val="6"/>
-        </w:numPr>
-      </w:pPr>
-      <w:r>
-        <w:t>URLs returned by the search.</w:t>
-      </w:r>
-    </w:p>
-    <w:p>
-      <w:pPr>
-        <w:numPr>
-          <w:ilvl w:val="2"/>
-          <w:numId w:val="6"/>
-        </w:numPr>
-      </w:pPr>
-      <w:r>
-        <w:t>URLs processed (new or existing).</w:t>
-      </w:r>
-    </w:p>
-    <w:p>
-      <w:pPr>
-        <w:numPr>
-          <w:ilvl w:val="2"/>
-          <w:numId w:val="6"/>
-        </w:numPr>
-      </w:pPr>
-      <w:r>
-        <w:t>Timestamp of the search.</w:t>
-      </w:r>
-    </w:p>
-    <w:p>
-      <w:pPr>
-        <w:numPr>
-          <w:ilvl w:val="0"/>
-          <w:numId w:val="6"/>
-        </w:numPr>
-      </w:pPr>
-      <w:r>
-        <w:rPr>
-          <w:b/>
-          <w:bCs/>
-        </w:rPr>
-        <w:t>Resilience Logging</w:t>
-      </w:r>
-      <w:r>
-        <w:t>:</w:t>
-      </w:r>
-    </w:p>
-    <w:p>
-      <w:pPr>
-        <w:numPr>
-          <w:ilvl w:val="1"/>
-          <w:numId w:val="6"/>
-        </w:numPr>
-      </w:pPr>
-      <w:r>
-        <w:t xml:space="preserve">Track and </w:t>
-      </w:r>
-      <w:proofErr w:type="gramStart"/>
-      <w:r>
-        <w:t>log</w:t>
-      </w:r>
-      <w:proofErr w:type="gramEnd"/>
-      <w:r>
-        <w:t xml:space="preserve"> how the system adapts to changes in website structures or invalid pages.</w:t>
-      </w:r>
-    </w:p>
-    <w:p>
-      <w:r>
-        <w:pict w14:anchorId="749D8054">
-          <v:rect id="_x0000_i1029" style="width:0;height:1.5pt" o:hralign="center" o:hrstd="t" o:hr="t" fillcolor="#a0a0a0" stroked="f"/>
-        </w:pict>
-      </w:r>
-    </w:p>
-    <w:p>
-      <w:pPr>
-        <w:rPr>
-          <w:b/>
-          <w:bCs/>
-        </w:rPr>
-      </w:pPr>
-      <w:r>
-        <w:rPr>
-          <w:b/>
-          <w:bCs/>
-        </w:rPr>
-        <w:t>Non-Functional Requirements</w:t>
-      </w:r>
-    </w:p>
-    <w:p>
-      <w:pPr>
-        <w:numPr>
-          <w:ilvl w:val="0"/>
-          <w:numId w:val="7"/>
-        </w:numPr>
-      </w:pPr>
-      <w:r>
-        <w:t>Maintain modularity to support switching search engines or LLM providers as needed.</w:t>
-      </w:r>
-    </w:p>
-    <w:p>
-      <w:pPr>
-        <w:numPr>
-          <w:ilvl w:val="0"/>
-          <w:numId w:val="7"/>
-        </w:numPr>
-      </w:pPr>
-      <w:r>
-        <w:t>Use redundancy in the crawling process to account for the stochastic nature of LLM evaluations.</w:t>
-      </w:r>
-    </w:p>
-    <w:p>
-      <w:pPr>
-        <w:numPr>
-          <w:ilvl w:val="0"/>
-          <w:numId w:val="7"/>
-        </w:numPr>
-      </w:pPr>
-      <w:r>
-        <w:t>Prioritize user privacy and encrypt sensitive communications.</w:t>
-      </w:r>
-    </w:p>
-    <w:p>
-      <w:r>
-        <w:pict w14:anchorId="59511777">
-          <v:rect id="_x0000_i1030" style="width:0;height:1.5pt" o:hralign="center" o:hrstd="t" o:hr="t" fillcolor="#a0a0a0" stroked="f"/>
-        </w:pict>
-      </w:r>
-    </w:p>
-    <w:p>
-      <w:pPr>
-        <w:rPr>
-          <w:b/>
-          <w:bCs/>
-        </w:rPr>
-      </w:pPr>
-      <w:r>
-        <w:rPr>
-          <w:b/>
-          <w:bCs/>
-        </w:rPr>
-        <w:t>Future Considerations</w:t>
-      </w:r>
-    </w:p>
-    <w:p>
-      <w:pPr>
-        <w:numPr>
-          <w:ilvl w:val="0"/>
-          <w:numId w:val="8"/>
-        </w:numPr>
-      </w:pPr>
-      <w:r>
-        <w:rPr>
-          <w:b/>
-          <w:bCs/>
-        </w:rPr>
-        <w:t>Scalability</w:t>
-      </w:r>
-      <w:r>
-        <w:t>: Adapt to handle thousands of new URLs and keywords as the application expands to new regions or activity types.</w:t>
-      </w:r>
-    </w:p>
-    <w:p>
-      <w:pPr>
-        <w:numPr>
-          <w:ilvl w:val="0"/>
-          <w:numId w:val="8"/>
-        </w:numPr>
-      </w:pPr>
-      <w:r>
-        <w:rPr>
-          <w:b/>
-          <w:bCs/>
-        </w:rPr>
-        <w:t>Enhanced Ranking Metrics</w:t>
-      </w:r>
-      <w:r>
-        <w:t>: Introduce machine learning models to rank relevance scores more effectively based on historical performance.</w:t>
-      </w:r>
-    </w:p>
-    <w:p>
-      <w:pPr>
-        <w:numPr>
-          <w:ilvl w:val="0"/>
-          <w:numId w:val="8"/>
-        </w:numPr>
-      </w:pPr>
-      <w:r>
-        <w:rPr>
-          <w:b/>
-          <w:bCs/>
-        </w:rPr>
-        <w:t>Customization</w:t>
-      </w:r>
-      <w:r>
-        <w:t>: Allow users to input additional keywords or URLs directly to enhance search coverage.</w:t>
-      </w:r>
-    </w:p>
-    <w:p>
-      <w:r>
-        <w:t xml:space="preserve">This update ensures the </w:t>
-      </w:r>
-      <w:proofErr w:type="spellStart"/>
-      <w:r>
-        <w:rPr>
-          <w:b/>
-          <w:bCs/>
-        </w:rPr>
-        <w:t>Get_Info</w:t>
-      </w:r>
-      <w:proofErr w:type="spellEnd"/>
-      <w:r>
-        <w:t xml:space="preserve"> system dynamically discovers and adapts to new content while maintaining a robust logging and evaluation mechanism. Let me know if additional refinements are required!</w:t>
-      </w:r>
-    </w:p>
-    <w:p>
-      <w:r>
-        <w:br w:type="page"/>
-      </w:r>
-    </w:p>
-    <w:p>
-      <w:pPr>
-        <w:pStyle w:val="Heading1"/>
-      </w:pPr>
-      <w:r>
-        <w:lastRenderedPageBreak/>
-        <w:t xml:space="preserve">Processing Order </w:t>
-      </w:r>
-      <w:proofErr w:type="gramStart"/>
-      <w:r>
-        <w:t>To</w:t>
-      </w:r>
-      <w:proofErr w:type="gramEnd"/>
-      <w:r>
-        <w:t xml:space="preserve"> Load Database</w:t>
+        <w:t>Processing Order To Load Database</w:t>
       </w:r>
     </w:p>
     <w:p>
@@ -2112,11 +1702,9 @@
           <w:numId w:val="20"/>
         </w:numPr>
       </w:pPr>
-      <w:proofErr w:type="spellStart"/>
       <w:r>
         <w:t>events_table_backup_and_drop</w:t>
       </w:r>
-      <w:proofErr w:type="spellEnd"/>
     </w:p>
     <w:p>
       <w:pPr>
@@ -2151,15 +1739,7 @@
         </w:numPr>
       </w:pPr>
       <w:r>
-        <w:t xml:space="preserve">Likely that the </w:t>
-      </w:r>
-      <w:proofErr w:type="spellStart"/>
-      <w:r>
-        <w:t>oauth</w:t>
-      </w:r>
-      <w:proofErr w:type="spellEnd"/>
-      <w:r>
-        <w:t xml:space="preserve"> screen will come up. </w:t>
+        <w:t xml:space="preserve">Likely that the oauth screen will come up. </w:t>
       </w:r>
       <w:r>
         <w:t>Run it first.</w:t>
@@ -2186,23 +1766,7 @@
         </w:numPr>
       </w:pPr>
       <w:r>
-        <w:t xml:space="preserve">try </w:t>
-      </w:r>
-      <w:proofErr w:type="gramStart"/>
-      <w:r>
-        <w:t>config[‘</w:t>
-      </w:r>
-      <w:proofErr w:type="gramEnd"/>
-      <w:r>
-        <w:t>crawling</w:t>
-      </w:r>
-      <w:proofErr w:type="gramStart"/>
-      <w:r>
-        <w:t>’][</w:t>
-      </w:r>
-      <w:proofErr w:type="gramEnd"/>
-      <w:r>
-        <w:t>‘headless]: True</w:t>
+        <w:t>try config[‘crawling’][‘headless]: True</w:t>
       </w:r>
     </w:p>
     <w:p>
@@ -2238,15 +1802,7 @@
         </w:numPr>
       </w:pPr>
       <w:r>
-        <w:t xml:space="preserve">Check and make sure there </w:t>
-      </w:r>
-      <w:proofErr w:type="gramStart"/>
-      <w:r>
-        <w:t>is</w:t>
-      </w:r>
-      <w:proofErr w:type="gramEnd"/>
-      <w:r>
-        <w:t xml:space="preserve"> something in that .csv after</w:t>
+        <w:t>Check and make sure there is something in that .csv after</w:t>
       </w:r>
       <w:r>
         <w:t xml:space="preserve"> you run this.</w:t>
@@ -2309,39 +1865,7 @@
         </w:numPr>
       </w:pPr>
       <w:r>
-        <w:t xml:space="preserve">reads </w:t>
-      </w:r>
-      <w:proofErr w:type="gramStart"/>
-      <w:r>
-        <w:t>config[‘</w:t>
-      </w:r>
-      <w:proofErr w:type="gramEnd"/>
-      <w:r>
-        <w:t>input</w:t>
-      </w:r>
-      <w:proofErr w:type="gramStart"/>
-      <w:r>
-        <w:t>’][</w:t>
-      </w:r>
-      <w:proofErr w:type="gramEnd"/>
-      <w:r>
-        <w:t>‘’</w:t>
-      </w:r>
-      <w:proofErr w:type="spellStart"/>
-      <w:r>
-        <w:t>edge_cases</w:t>
-      </w:r>
-      <w:proofErr w:type="spellEnd"/>
-      <w:r>
-        <w:t xml:space="preserve">’] a .csv with odd </w:t>
-      </w:r>
-      <w:proofErr w:type="spellStart"/>
-      <w:r>
-        <w:t>urls</w:t>
-      </w:r>
-      <w:proofErr w:type="spellEnd"/>
-      <w:r>
-        <w:t>. Check if first before running.</w:t>
+        <w:t>reads config[‘input’][‘’edge_cases’] a .csv with odd urls. Check if first before running.</w:t>
       </w:r>
       <w:r>
         <w:t xml:space="preserve"> </w:t>
@@ -2355,13 +1879,8 @@
           <w:numId w:val="20"/>
         </w:numPr>
       </w:pPr>
-      <w:proofErr w:type="gramStart"/>
-      <w:r>
-        <w:t>Writes</w:t>
-      </w:r>
-      <w:proofErr w:type="gramEnd"/>
-      <w:r>
-        <w:t xml:space="preserve"> to the database</w:t>
+      <w:r>
+        <w:t>Writes to the database</w:t>
       </w:r>
     </w:p>
     <w:p>
@@ -2385,31 +1904,7 @@
         </w:numPr>
       </w:pPr>
       <w:r>
-        <w:t xml:space="preserve">Likely </w:t>
-      </w:r>
-      <w:proofErr w:type="gramStart"/>
-      <w:r>
-        <w:t>that try</w:t>
-      </w:r>
-      <w:proofErr w:type="gramEnd"/>
-      <w:r>
-        <w:t xml:space="preserve"> </w:t>
-      </w:r>
-      <w:proofErr w:type="gramStart"/>
-      <w:r>
-        <w:t>config[‘</w:t>
-      </w:r>
-      <w:proofErr w:type="gramEnd"/>
-      <w:r>
-        <w:t>crawling</w:t>
-      </w:r>
-      <w:proofErr w:type="gramStart"/>
-      <w:r>
-        <w:t>’][</w:t>
-      </w:r>
-      <w:proofErr w:type="gramEnd"/>
-      <w:r>
-        <w:t>‘headless]: True</w:t>
+        <w:t>Likely that try config[‘crawling’][‘headless]: True</w:t>
       </w:r>
     </w:p>
     <w:p>
@@ -2433,23 +1928,7 @@
         </w:numPr>
       </w:pPr>
       <w:r>
-        <w:t xml:space="preserve">Need to change </w:t>
-      </w:r>
-      <w:proofErr w:type="gramStart"/>
-      <w:r>
-        <w:t>config[‘</w:t>
-      </w:r>
-      <w:proofErr w:type="gramEnd"/>
-      <w:r>
-        <w:t>crawling</w:t>
-      </w:r>
-      <w:proofErr w:type="gramStart"/>
-      <w:r>
-        <w:t>’][</w:t>
-      </w:r>
-      <w:proofErr w:type="gramEnd"/>
-      <w:r>
-        <w:t>‘headless’]: False. Facebook is just a pain in the ass.</w:t>
+        <w:t>Need to change config[‘crawling’][‘headless’]: False. Facebook is just a pain in the ass.</w:t>
       </w:r>
     </w:p>
     <w:p>
@@ -2460,11 +1939,9 @@
           <w:numId w:val="20"/>
         </w:numPr>
       </w:pPr>
-      <w:proofErr w:type="spellStart"/>
       <w:r>
         <w:t>backup_db</w:t>
       </w:r>
-      <w:proofErr w:type="spellEnd"/>
     </w:p>
     <w:p>
       <w:pPr>
@@ -2474,21 +1951,8 @@
           <w:numId w:val="20"/>
         </w:numPr>
       </w:pPr>
-      <w:proofErr w:type="gramStart"/>
-      <w:r>
-        <w:t>Takes</w:t>
-      </w:r>
-      <w:proofErr w:type="gramEnd"/>
-      <w:r>
-        <w:t xml:space="preserve"> a backup before I start deleting and updating </w:t>
-      </w:r>
-      <w:proofErr w:type="spellStart"/>
-      <w:r>
-        <w:t>en</w:t>
-      </w:r>
-      <w:proofErr w:type="spellEnd"/>
-      <w:r>
-        <w:t xml:space="preserve"> mass.</w:t>
+      <w:r>
+        <w:t>Takes a backup before I start deleting and updating en mass.</w:t>
       </w:r>
     </w:p>
     <w:p>
@@ -2512,15 +1976,7 @@
         </w:numPr>
       </w:pPr>
       <w:r>
-        <w:t xml:space="preserve">to </w:t>
-      </w:r>
-      <w:proofErr w:type="spellStart"/>
-      <w:r>
-        <w:t>dedup</w:t>
-      </w:r>
-      <w:proofErr w:type="spellEnd"/>
-      <w:r>
-        <w:t xml:space="preserve"> the database</w:t>
+        <w:t>to dedup the database</w:t>
       </w:r>
     </w:p>
     <w:p>
@@ -2567,11 +2023,9 @@
           <w:numId w:val="20"/>
         </w:numPr>
       </w:pPr>
-      <w:proofErr w:type="spellStart"/>
       <w:r>
         <w:t>db_maintenance</w:t>
       </w:r>
-      <w:proofErr w:type="spellEnd"/>
     </w:p>
     <w:p>
       <w:pPr>
@@ -2633,15 +2087,7 @@
         </w:numPr>
       </w:pPr>
       <w:r>
-        <w:t xml:space="preserve">backup local and </w:t>
-      </w:r>
-      <w:proofErr w:type="spellStart"/>
-      <w:r>
-        <w:t>psql</w:t>
-      </w:r>
-      <w:proofErr w:type="spellEnd"/>
-      <w:r>
-        <w:t xml:space="preserve"> to render.</w:t>
+        <w:t>backup local and psql to render.</w:t>
       </w:r>
     </w:p>
     <w:p>
@@ -2688,13 +2134,8 @@
           <w:numId w:val="20"/>
         </w:numPr>
       </w:pPr>
-      <w:proofErr w:type="spellStart"/>
-      <w:r>
-        <w:t>cron</w:t>
-      </w:r>
-      <w:proofErr w:type="spellEnd"/>
-      <w:r>
-        <w:t xml:space="preserve"> job</w:t>
+      <w:r>
+        <w:t>cron job</w:t>
       </w:r>
     </w:p>
     <w:p>
@@ -2706,23 +2147,7 @@
         </w:numPr>
       </w:pPr>
       <w:r>
-        <w:t xml:space="preserve">open the editor for </w:t>
-      </w:r>
-      <w:proofErr w:type="spellStart"/>
-      <w:r>
-        <w:t>cron</w:t>
-      </w:r>
-      <w:proofErr w:type="spellEnd"/>
-      <w:r>
-        <w:t xml:space="preserve"> that lists the jobs to be run. Unfortunately, we will be using </w:t>
-      </w:r>
-      <w:proofErr w:type="gramStart"/>
-      <w:r>
-        <w:t>nano</w:t>
-      </w:r>
-      <w:proofErr w:type="gramEnd"/>
-      <w:r>
-        <w:t>.</w:t>
+        <w:t>open the editor for cron that lists the jobs to be run. Unfortunately, we will be using nano.</w:t>
       </w:r>
     </w:p>
     <w:p>
@@ -2746,13 +2171,8 @@
           <w:numId w:val="20"/>
         </w:numPr>
       </w:pPr>
-      <w:proofErr w:type="gramStart"/>
-      <w:r>
-        <w:t>this</w:t>
-      </w:r>
-      <w:proofErr w:type="gramEnd"/>
-      <w:r>
-        <w:t xml:space="preserve"> is the command that needs to be put into the file so that it will run</w:t>
+      <w:r>
+        <w:t>this is the command that needs to be put into the file so that it will run</w:t>
       </w:r>
     </w:p>
     <w:p>
@@ -2764,47 +2184,7 @@
         </w:numPr>
       </w:pPr>
       <w:r>
-        <w:t>0 22 */2 * * cd /</w:t>
-      </w:r>
-      <w:proofErr w:type="spellStart"/>
-      <w:r>
-        <w:t>mnt</w:t>
-      </w:r>
-      <w:proofErr w:type="spellEnd"/>
-      <w:r>
-        <w:t>/d/GitHub/</w:t>
-      </w:r>
-      <w:proofErr w:type="spellStart"/>
-      <w:r>
-        <w:t>socia_dance_app</w:t>
-      </w:r>
-      <w:proofErr w:type="spellEnd"/>
-      <w:r>
-        <w:t xml:space="preserve"> &amp;&amp; /</w:t>
-      </w:r>
-      <w:proofErr w:type="spellStart"/>
-      <w:r>
-        <w:t>usr</w:t>
-      </w:r>
-      <w:proofErr w:type="spellEnd"/>
-      <w:r>
-        <w:t>/bin/python3 pipelines.py --mode 1 &gt;&gt; /</w:t>
-      </w:r>
-      <w:proofErr w:type="spellStart"/>
-      <w:r>
-        <w:t>mnt</w:t>
-      </w:r>
-      <w:proofErr w:type="spellEnd"/>
-      <w:r>
-        <w:t>/d/GitHub/</w:t>
-      </w:r>
-      <w:proofErr w:type="spellStart"/>
-      <w:r>
-        <w:t>socia_dance_app</w:t>
-      </w:r>
-      <w:proofErr w:type="spellEnd"/>
-      <w:r>
-        <w:t>/logs/</w:t>
+        <w:t>0 22 */2 * * cd /mnt/d/GitHub/socia_dance_app &amp;&amp; /usr/bin/python3 pipelines.py --mode 1 &gt;&gt; /mnt/d/GitHub/socia_dance_app/logs/</w:t>
       </w:r>
       <w:r>
         <w:t>cron_log</w:t>
@@ -2826,29 +2206,13 @@
     </w:p>
     <w:p>
       <w:r>
-        <w:t xml:space="preserve">prefect </w:t>
-      </w:r>
-      <w:proofErr w:type="gramStart"/>
-      <w:r>
-        <w:t>server</w:t>
-      </w:r>
-      <w:proofErr w:type="gramEnd"/>
-      <w:r>
-        <w:t xml:space="preserve"> </w:t>
-      </w:r>
-      <w:proofErr w:type="gramStart"/>
-      <w:r>
-        <w:t>start</w:t>
+        <w:t>prefect server start</w:t>
       </w:r>
       <w:r>
         <w:t xml:space="preserve">  </w:t>
       </w:r>
       <w:r>
-        <w:t>#</w:t>
-      </w:r>
-      <w:proofErr w:type="gramEnd"/>
-      <w:r>
-        <w:t xml:space="preserve"> </w:t>
+        <w:t xml:space="preserve"># </w:t>
       </w:r>
       <w:r>
         <w:t>NEED to start prefect server FIRST!</w:t>
@@ -2870,23 +2234,7 @@
     </w:p>
     <w:p>
       <w:r>
-        <w:t xml:space="preserve">NB, we want to do VLDA FIRST because they </w:t>
-      </w:r>
-      <w:proofErr w:type="gramStart"/>
-      <w:r>
-        <w:t>are copying</w:t>
-      </w:r>
-      <w:proofErr w:type="gramEnd"/>
-      <w:r>
-        <w:t xml:space="preserve"> everybody else’s events. So, their events are clobbering everybody </w:t>
-      </w:r>
-      <w:proofErr w:type="gramStart"/>
-      <w:r>
-        <w:t>else’s</w:t>
-      </w:r>
-      <w:proofErr w:type="gramEnd"/>
-      <w:r>
-        <w:t xml:space="preserve"> unless they are processed first. Then their version is killed by the deduplication.</w:t>
+        <w:t>NB, we want to do VLDA FIRST because they are copying everybody else’s events. So, their events are clobbering everybody else’s unless they are processed first. Then their version is killed by the deduplication.</w:t>
       </w:r>
     </w:p>
     <w:p/>
@@ -2898,49 +2246,12 @@
         <w:t>Run Locally</w:t>
       </w:r>
       <w:r>
-        <w:t xml:space="preserve"> (</w:t>
-      </w:r>
-      <w:proofErr w:type="spellStart"/>
-      <w:r>
-        <w:t>uvicorn</w:t>
-      </w:r>
-      <w:proofErr w:type="spellEnd"/>
-      <w:r>
-        <w:t xml:space="preserve"> and </w:t>
-      </w:r>
-      <w:proofErr w:type="spellStart"/>
-      <w:r>
-        <w:t>FastAPI</w:t>
-      </w:r>
-      <w:proofErr w:type="spellEnd"/>
-      <w:r>
-        <w:t>)</w:t>
-      </w:r>
-    </w:p>
-    <w:p>
-      <w:proofErr w:type="gramStart"/>
-      <w:r>
-        <w:t>If using</w:t>
-      </w:r>
-      <w:proofErr w:type="gramEnd"/>
-      <w:r>
-        <w:t xml:space="preserve"> </w:t>
-      </w:r>
-      <w:proofErr w:type="spellStart"/>
-      <w:r>
-        <w:t>uvicorn</w:t>
-      </w:r>
-      <w:proofErr w:type="spellEnd"/>
-      <w:r>
-        <w:t xml:space="preserve"> and </w:t>
-      </w:r>
-      <w:proofErr w:type="gramStart"/>
-      <w:r>
-        <w:t>wanting</w:t>
-      </w:r>
-      <w:proofErr w:type="gramEnd"/>
-      <w:r>
-        <w:t xml:space="preserve"> to run app.py and main.py locally, then use these bash commands.</w:t>
+        <w:t xml:space="preserve"> (uvicorn and FastAPI)</w:t>
+      </w:r>
+    </w:p>
+    <w:p>
+      <w:r>
+        <w:t>If using uvicorn and wanting to run app.py and main.py locally, then use these bash commands.</w:t>
       </w:r>
     </w:p>
     <w:p/>
@@ -2963,23 +2274,7 @@
     <w:p/>
     <w:p>
       <w:r>
-        <w:t xml:space="preserve"># 2. Export your API URL so </w:t>
-      </w:r>
-      <w:proofErr w:type="spellStart"/>
-      <w:r>
-        <w:t>Streamlit</w:t>
-      </w:r>
-      <w:proofErr w:type="spellEnd"/>
-      <w:r>
-        <w:t xml:space="preserve"> knows where </w:t>
-      </w:r>
-      <w:proofErr w:type="spellStart"/>
-      <w:r>
-        <w:t>FastAPI</w:t>
-      </w:r>
-      <w:proofErr w:type="spellEnd"/>
-      <w:r>
-        <w:t xml:space="preserve"> lives</w:t>
+        <w:t># 2. Export your API URL so Streamlit knows where FastAPI lives</w:t>
       </w:r>
     </w:p>
     <w:p>
@@ -2990,15 +2285,7 @@
     <w:p/>
     <w:p>
       <w:r>
-        <w:t xml:space="preserve"># 3. (Terminal 1) Start your </w:t>
-      </w:r>
-      <w:proofErr w:type="spellStart"/>
-      <w:r>
-        <w:t>FastAPI</w:t>
-      </w:r>
-      <w:proofErr w:type="spellEnd"/>
-      <w:r>
-        <w:t xml:space="preserve"> backend</w:t>
+        <w:t># 3. (Terminal 1) Start your FastAPI backend</w:t>
       </w:r>
     </w:p>
     <w:p>
@@ -3007,26 +2294,8 @@
       </w:r>
     </w:p>
     <w:p>
-      <w:proofErr w:type="spellStart"/>
-      <w:r>
-        <w:t>uvicorn</w:t>
-      </w:r>
-      <w:proofErr w:type="spellEnd"/>
-      <w:r>
-        <w:t xml:space="preserve"> </w:t>
-      </w:r>
-      <w:proofErr w:type="spellStart"/>
-      <w:proofErr w:type="gramStart"/>
-      <w:r>
-        <w:t>src.main</w:t>
-      </w:r>
-      <w:proofErr w:type="gramEnd"/>
-      <w:r>
-        <w:t>:app</w:t>
-      </w:r>
-      <w:proofErr w:type="spellEnd"/>
-      <w:r>
-        <w:t xml:space="preserve"> \</w:t>
+      <w:r>
+        <w:t>uvicorn src.main:app \</w:t>
       </w:r>
     </w:p>
     <w:p>
@@ -3047,23 +2316,7 @@
     <w:p>
       <w:r>
         <w:lastRenderedPageBreak/>
-        <w:t xml:space="preserve"># 4. (Terminal 2) In the same project </w:t>
-      </w:r>
-      <w:proofErr w:type="gramStart"/>
-      <w:r>
-        <w:t>root</w:t>
-      </w:r>
-      <w:proofErr w:type="gramEnd"/>
-      <w:r>
-        <w:t xml:space="preserve">, launch your </w:t>
-      </w:r>
-      <w:proofErr w:type="spellStart"/>
-      <w:r>
-        <w:t>Streamlit</w:t>
-      </w:r>
-      <w:proofErr w:type="spellEnd"/>
-      <w:r>
-        <w:t xml:space="preserve"> app</w:t>
+        <w:t># 4. (Terminal 2) In the same project root, launch your Streamlit app</w:t>
       </w:r>
     </w:p>
     <w:p>
@@ -3076,7 +2329,6 @@
           <w:szCs w:val="22"/>
         </w:rPr>
       </w:pPr>
-      <w:proofErr w:type="spellStart"/>
       <w:r>
         <w:rPr>
           <w:rFonts w:asciiTheme="minorHAnsi" w:eastAsiaTheme="minorHAnsi" w:hAnsiTheme="minorHAnsi" w:cstheme="minorBidi"/>
@@ -3084,39 +2336,7 @@
           <w:sz w:val="22"/>
           <w:szCs w:val="22"/>
         </w:rPr>
-        <w:t>streamlit</w:t>
-      </w:r>
-      <w:proofErr w:type="spellEnd"/>
-      <w:r>
-        <w:rPr>
-          <w:rFonts w:asciiTheme="minorHAnsi" w:eastAsiaTheme="minorHAnsi" w:hAnsiTheme="minorHAnsi" w:cstheme="minorBidi"/>
-          <w:color w:val="auto"/>
-          <w:sz w:val="22"/>
-          <w:szCs w:val="22"/>
-        </w:rPr>
-        <w:t xml:space="preserve"> run src/app.py --dev --</w:t>
-      </w:r>
-      <w:proofErr w:type="spellStart"/>
-      <w:proofErr w:type="gramStart"/>
-      <w:r>
-        <w:rPr>
-          <w:rFonts w:asciiTheme="minorHAnsi" w:eastAsiaTheme="minorHAnsi" w:hAnsiTheme="minorHAnsi" w:cstheme="minorBidi"/>
-          <w:color w:val="auto"/>
-          <w:sz w:val="22"/>
-          <w:szCs w:val="22"/>
-        </w:rPr>
-        <w:t>server.port</w:t>
-      </w:r>
-      <w:proofErr w:type="spellEnd"/>
-      <w:proofErr w:type="gramEnd"/>
-      <w:r>
-        <w:rPr>
-          <w:rFonts w:asciiTheme="minorHAnsi" w:eastAsiaTheme="minorHAnsi" w:hAnsiTheme="minorHAnsi" w:cstheme="minorBidi"/>
-          <w:color w:val="auto"/>
-          <w:sz w:val="22"/>
-          <w:szCs w:val="22"/>
-        </w:rPr>
-        <w:t xml:space="preserve"> 8501</w:t>
+        <w:t>streamlit run src/app.py</w:t>
       </w:r>
     </w:p>
     <w:p/>
@@ -3125,82 +2345,35 @@
         <w:pStyle w:val="Heading1"/>
       </w:pPr>
       <w:r>
-        <w:t xml:space="preserve">Fixes That Need </w:t>
-      </w:r>
-      <w:proofErr w:type="gramStart"/>
-      <w:r>
-        <w:t>To</w:t>
-      </w:r>
-      <w:proofErr w:type="gramEnd"/>
-      <w:r>
-        <w:t xml:space="preserve"> Be Done</w:t>
+        <w:t>Fixes That Need To Be Done</w:t>
       </w:r>
     </w:p>
     <w:p>
       <w:pPr>
         <w:pStyle w:val="Heading2"/>
       </w:pPr>
-      <w:proofErr w:type="spellStart"/>
-      <w:r>
-        <w:t>Urls</w:t>
-      </w:r>
-      <w:proofErr w:type="spellEnd"/>
-      <w:r>
-        <w:t xml:space="preserve"> Table and How We Create, Update, and Use that</w:t>
+      <w:r>
+        <w:t>Urls Table and How We Create, Update, and Use that</w:t>
       </w:r>
     </w:p>
     <w:p>
       <w:r>
         <w:t xml:space="preserve">We </w:t>
       </w:r>
-      <w:proofErr w:type="gramStart"/>
-      <w:r>
-        <w:t>log</w:t>
-      </w:r>
-      <w:proofErr w:type="gramEnd"/>
-      <w:r>
-        <w:t xml:space="preserve"> that we </w:t>
-      </w:r>
-      <w:proofErr w:type="gramStart"/>
-      <w:r>
-        <w:t>have</w:t>
-      </w:r>
-      <w:proofErr w:type="gramEnd"/>
-      <w:r>
-        <w:t xml:space="preserve"> accessed </w:t>
-      </w:r>
-      <w:r>
-        <w:t xml:space="preserve">and </w:t>
-      </w:r>
-      <w:proofErr w:type="spellStart"/>
-      <w:proofErr w:type="gramStart"/>
-      <w:r>
-        <w:t>url</w:t>
-      </w:r>
-      <w:proofErr w:type="spellEnd"/>
-      <w:r>
-        <w:t xml:space="preserve"> </w:t>
-      </w:r>
-      <w:r>
-        <w:t xml:space="preserve"> and</w:t>
-      </w:r>
-      <w:proofErr w:type="gramEnd"/>
-      <w:r>
-        <w:t xml:space="preserve"> </w:t>
+      <w:r>
+        <w:t xml:space="preserve">log that we have accessed </w:t>
+      </w:r>
+      <w:r>
+        <w:t xml:space="preserve">and url </w:t>
+      </w:r>
+      <w:r>
+        <w:t xml:space="preserve"> and </w:t>
       </w:r>
       <w:r>
         <w:t>if it was relevant</w:t>
       </w:r>
       <w:r>
-        <w:t xml:space="preserve">. We now need some rules for looking at the </w:t>
-      </w:r>
-      <w:proofErr w:type="spellStart"/>
-      <w:r>
-        <w:t>urls</w:t>
-      </w:r>
-      <w:proofErr w:type="spellEnd"/>
-      <w:r>
-        <w:t xml:space="preserve"> and seeing if we should process them next time. </w:t>
+        <w:t xml:space="preserve">. We now need some rules for looking at the urls and seeing if we should process them next time. </w:t>
       </w:r>
     </w:p>
     <w:p>
@@ -3212,34 +2385,10 @@
         </w:numPr>
       </w:pPr>
       <w:r>
-        <w:t xml:space="preserve">Read the </w:t>
-      </w:r>
-      <w:proofErr w:type="spellStart"/>
-      <w:r>
-        <w:t>urls</w:t>
-      </w:r>
-      <w:proofErr w:type="spellEnd"/>
-      <w:r>
-        <w:t xml:space="preserve"> table into Pandas</w:t>
-      </w:r>
-      <w:r>
-        <w:t xml:space="preserve"> as </w:t>
-      </w:r>
-      <w:proofErr w:type="spellStart"/>
-      <w:r>
-        <w:t>urls_df</w:t>
-      </w:r>
-      <w:proofErr w:type="spellEnd"/>
-      <w:r>
-        <w:t xml:space="preserve"> and make it available in the __</w:t>
-      </w:r>
-      <w:proofErr w:type="spellStart"/>
-      <w:r>
-        <w:t>init</w:t>
-      </w:r>
-      <w:proofErr w:type="spellEnd"/>
-      <w:r>
-        <w:t>___ for db.py</w:t>
+        <w:t>Read the urls table into Pandas</w:t>
+      </w:r>
+      <w:r>
+        <w:t xml:space="preserve"> as urls_df and make it available in the __init___ for db.py</w:t>
       </w:r>
     </w:p>
     <w:p>
@@ -3251,11 +2400,7 @@
         </w:numPr>
       </w:pPr>
       <w:r>
-        <w:t xml:space="preserve">Do a Group By and create sum of True / sum of False. So, </w:t>
-      </w:r>
-      <w:proofErr w:type="gramStart"/>
-      <w:r>
-        <w:t>1</w:t>
+        <w:t>Do a Group By and create sum of True / sum of False. So, 1</w:t>
       </w:r>
       <w:r>
         <w:rPr>
@@ -3263,31 +2408,9 @@
         </w:rPr>
         <w:t>st</w:t>
       </w:r>
-      <w:proofErr w:type="gramEnd"/>
-      <w:r>
-        <w:t xml:space="preserve"> column has the </w:t>
-      </w:r>
-      <w:proofErr w:type="spellStart"/>
-      <w:r>
-        <w:t>url</w:t>
-      </w:r>
-      <w:proofErr w:type="spellEnd"/>
-      <w:r>
-        <w:t xml:space="preserve">, the second column has the </w:t>
-      </w:r>
-      <w:proofErr w:type="spellStart"/>
-      <w:r>
-        <w:t>hit_</w:t>
-      </w:r>
-      <w:proofErr w:type="gramStart"/>
-      <w:r>
-        <w:t>ratio</w:t>
-      </w:r>
-      <w:proofErr w:type="spellEnd"/>
-      <w:r>
-        <w:t>..</w:t>
-      </w:r>
-      <w:proofErr w:type="gramEnd"/>
+      <w:r>
+        <w:t xml:space="preserve"> column has the url, the second column has the hit_ratio..</w:t>
+      </w:r>
     </w:p>
     <w:p>
       <w:pPr>
@@ -3298,42 +2421,10 @@
         </w:numPr>
       </w:pPr>
       <w:r>
-        <w:t>We should do this in the __</w:t>
-      </w:r>
-      <w:proofErr w:type="spellStart"/>
-      <w:r>
-        <w:t>init</w:t>
-      </w:r>
-      <w:proofErr w:type="spellEnd"/>
-      <w:r>
-        <w:t xml:space="preserve">_ in db.py so it is available to all methods. </w:t>
-      </w:r>
-      <w:r>
-        <w:t xml:space="preserve">We will store this in memory as a </w:t>
-      </w:r>
-      <w:proofErr w:type="gramStart"/>
-      <w:r>
-        <w:t>pandas</w:t>
-      </w:r>
-      <w:proofErr w:type="gramEnd"/>
-      <w:r>
-        <w:t xml:space="preserve"> </w:t>
-      </w:r>
-      <w:proofErr w:type="spellStart"/>
-      <w:r>
-        <w:t>df</w:t>
-      </w:r>
-      <w:proofErr w:type="spellEnd"/>
-      <w:r>
-        <w:t xml:space="preserve"> called </w:t>
-      </w:r>
-      <w:proofErr w:type="spellStart"/>
-      <w:r>
-        <w:t>urls_gb</w:t>
-      </w:r>
-      <w:proofErr w:type="spellEnd"/>
-      <w:r>
-        <w:t>.</w:t>
+        <w:t xml:space="preserve">We should do this in the __init_ in db.py so it is available to all methods. </w:t>
+      </w:r>
+      <w:r>
+        <w:t>We will store this in memory as a pandas df called urls_gb.</w:t>
       </w:r>
     </w:p>
     <w:p>
@@ -3348,15 +2439,7 @@
         <w:t>We need to do this</w:t>
       </w:r>
       <w:r>
-        <w:t xml:space="preserve"> next part right away in any of the scraping programs (ebs.py, emails.py, fb.py, rd_ext.py, scraper.py). Any place where we are encountering </w:t>
-      </w:r>
-      <w:proofErr w:type="spellStart"/>
-      <w:r>
-        <w:t>urls</w:t>
-      </w:r>
-      <w:proofErr w:type="spellEnd"/>
-      <w:r>
-        <w:t xml:space="preserve"> this needs to be done. </w:t>
+        <w:t xml:space="preserve"> next part right away in any of the scraping programs (ebs.py, emails.py, fb.py, rd_ext.py, scraper.py). Any place where we are encountering urls this needs to be done. </w:t>
       </w:r>
     </w:p>
     <w:p>
@@ -3368,26 +2451,10 @@
         </w:numPr>
       </w:pPr>
       <w:r>
-        <w:t xml:space="preserve">When we read in an </w:t>
-      </w:r>
-      <w:proofErr w:type="spellStart"/>
-      <w:r>
-        <w:t>url</w:t>
-      </w:r>
-      <w:proofErr w:type="spellEnd"/>
-      <w:r>
-        <w:t xml:space="preserve"> we should check right away and see if the last time we accessed it was it True or False. </w:t>
-      </w:r>
-      <w:r>
-        <w:t xml:space="preserve">Use </w:t>
-      </w:r>
-      <w:proofErr w:type="spellStart"/>
-      <w:r>
-        <w:t>urls_df</w:t>
-      </w:r>
-      <w:proofErr w:type="spellEnd"/>
-      <w:r>
-        <w:t>.</w:t>
+        <w:t xml:space="preserve">When we read in an url we should check right away and see if the last time we accessed it was it True or False. </w:t>
+      </w:r>
+      <w:r>
+        <w:t>Use urls_df.</w:t>
       </w:r>
     </w:p>
     <w:p>
@@ -3435,23 +2502,7 @@
         </w:numPr>
       </w:pPr>
       <w:r>
-        <w:t xml:space="preserve">Check the </w:t>
-      </w:r>
-      <w:proofErr w:type="spellStart"/>
-      <w:r>
-        <w:t>urls_gb</w:t>
-      </w:r>
-      <w:proofErr w:type="spellEnd"/>
-      <w:r>
-        <w:t xml:space="preserve"> </w:t>
-      </w:r>
-      <w:proofErr w:type="spellStart"/>
-      <w:r>
-        <w:t>hit_ratio</w:t>
-      </w:r>
-      <w:proofErr w:type="spellEnd"/>
-      <w:r>
-        <w:t xml:space="preserve"> column for &gt; .1. if True</w:t>
+        <w:t>Check the urls_gb hit_ratio column for &gt; .1. if True</w:t>
       </w:r>
     </w:p>
     <w:p>
@@ -3475,15 +2526,7 @@
         </w:numPr>
       </w:pPr>
       <w:r>
-        <w:t xml:space="preserve">Else False don’t process it. It is a “poor </w:t>
-      </w:r>
-      <w:proofErr w:type="spellStart"/>
-      <w:r>
-        <w:t>url</w:t>
-      </w:r>
-      <w:proofErr w:type="spellEnd"/>
-      <w:r>
-        <w:t>”.</w:t>
+        <w:t>Else False don’t process it. It is a “poor url”.</w:t>
       </w:r>
     </w:p>
     <w:p>
@@ -3503,39 +2546,7 @@
         </w:numPr>
       </w:pPr>
       <w:r>
-        <w:t xml:space="preserve">We will need to keep </w:t>
-      </w:r>
-      <w:proofErr w:type="gramStart"/>
-      <w:r>
-        <w:t>run</w:t>
-      </w:r>
-      <w:proofErr w:type="gramEnd"/>
-      <w:r>
-        <w:t xml:space="preserve"> information. I suggest that we </w:t>
-      </w:r>
-      <w:proofErr w:type="gramStart"/>
-      <w:r>
-        <w:t>snap shot</w:t>
-      </w:r>
-      <w:proofErr w:type="gramEnd"/>
-      <w:r>
-        <w:t xml:space="preserve"> the config file. Pretty sure that </w:t>
-      </w:r>
-      <w:proofErr w:type="spellStart"/>
-      <w:r>
-        <w:t>yaml</w:t>
-      </w:r>
-      <w:proofErr w:type="spellEnd"/>
-      <w:r>
-        <w:t xml:space="preserve"> creates a dictionary that is dead easy to create a dataframe and then put that into a config table with a </w:t>
-      </w:r>
-      <w:proofErr w:type="spellStart"/>
-      <w:r>
-        <w:t>time_stamp</w:t>
-      </w:r>
-      <w:proofErr w:type="spellEnd"/>
-      <w:r>
-        <w:t>. We will use that for post processing statistics and machine learning.</w:t>
+        <w:t>We will need to keep run information. I suggest that we snap shot the config file. Pretty sure that yaml creates a dictionary that is dead easy to create a dataframe and then put that into a config table with a time_stamp. We will use that for post processing statistics and machine learning.</w:t>
       </w:r>
       <w:r>
         <w:t xml:space="preserve"> Only ebs.py and one other have run statistics.</w:t>
@@ -3550,42 +2561,13 @@
         </w:numPr>
       </w:pPr>
       <w:r>
-        <w:t xml:space="preserve">You should put the event and </w:t>
-      </w:r>
-      <w:proofErr w:type="spellStart"/>
-      <w:r>
-        <w:t>url</w:t>
-      </w:r>
-      <w:proofErr w:type="spellEnd"/>
-      <w:r>
-        <w:t xml:space="preserve"> count information that is being kept in output/</w:t>
+        <w:t>You should put the event and url count information that is being kept in output/</w:t>
       </w:r>
       <w:r>
         <w:t xml:space="preserve"> events_urls_diff.csv</w:t>
       </w:r>
       <w:r>
-        <w:t xml:space="preserve"> in the database. I think we could just append it to the runs table. We need to </w:t>
-      </w:r>
-      <w:proofErr w:type="gramStart"/>
-      <w:r>
-        <w:t>instrument</w:t>
-      </w:r>
-      <w:proofErr w:type="gramEnd"/>
-      <w:r>
-        <w:t xml:space="preserve"> the rest of </w:t>
-      </w:r>
-      <w:proofErr w:type="gramStart"/>
-      <w:r>
-        <w:t>the .</w:t>
-      </w:r>
-      <w:proofErr w:type="spellStart"/>
-      <w:r>
-        <w:t>pys</w:t>
-      </w:r>
-      <w:proofErr w:type="spellEnd"/>
-      <w:proofErr w:type="gramEnd"/>
-      <w:r>
-        <w:t xml:space="preserve"> with run statistics though.</w:t>
+        <w:t xml:space="preserve"> in the database. I think we could just append it to the runs table. We need to instrument the rest of the .pys with run statistics though.</w:t>
       </w:r>
     </w:p>
     <w:p>
@@ -3627,57 +2609,12 @@
     </w:p>
     <w:p>
       <w:r>
-        <w:t xml:space="preserve">I have gone over this </w:t>
-      </w:r>
-      <w:proofErr w:type="gramStart"/>
-      <w:r>
-        <w:t>a number of</w:t>
-      </w:r>
-      <w:proofErr w:type="gramEnd"/>
-      <w:r>
-        <w:t xml:space="preserve"> times. I get frustrated with my own </w:t>
-      </w:r>
-      <w:proofErr w:type="gramStart"/>
-      <w:r>
-        <w:t>code</w:t>
-      </w:r>
-      <w:proofErr w:type="gramEnd"/>
-      <w:r>
-        <w:t xml:space="preserve"> then I get it working, then it does not work. Then I come back and go over the available options. So, </w:t>
-      </w:r>
-      <w:proofErr w:type="gramStart"/>
-      <w:r>
-        <w:t>lets</w:t>
-      </w:r>
-      <w:proofErr w:type="gramEnd"/>
-      <w:r>
-        <w:t xml:space="preserve"> list them here and the next time (maybe this time) that this happens, I will just use one of them.</w:t>
-      </w:r>
-    </w:p>
-    <w:p>
-      <w:proofErr w:type="spellStart"/>
-      <w:r>
-        <w:t>Apify</w:t>
-      </w:r>
-      <w:proofErr w:type="spellEnd"/>
-      <w:r>
-        <w:t xml:space="preserve"> – I am concerned about the cost to run this. The per event is not that bad. However, the </w:t>
-      </w:r>
-      <w:proofErr w:type="gramStart"/>
-      <w:r>
-        <w:t>compute</w:t>
-      </w:r>
-      <w:proofErr w:type="gramEnd"/>
-      <w:r>
-        <w:t xml:space="preserve"> cost seemed ridiculously high. They gave me </w:t>
-      </w:r>
-      <w:proofErr w:type="gramStart"/>
-      <w:r>
-        <w:t>$5</w:t>
-      </w:r>
-      <w:proofErr w:type="gramEnd"/>
-      <w:r>
-        <w:t xml:space="preserve"> and it was used up on a trial and I swear I only got 5 events. That did not seem economic, but … it did look like it work. </w:t>
+        <w:t>I have gone over this a number of times. I get frustrated with my own code then I get it working, then it does not work. Then I come back and go over the available options. So, lets list them here and the next time (maybe this time) that this happens, I will just use one of them.</w:t>
+      </w:r>
+    </w:p>
+    <w:p>
+      <w:r>
+        <w:t xml:space="preserve">Apify – I am concerned about the cost to run this. The per event is not that bad. However, the compute cost seemed ridiculously high. They gave me $5 and it was used up on a trial and I swear I only got 5 events. That did not seem economic, but … it did look like it work. </w:t>
       </w:r>
     </w:p>
     <w:p>
@@ -3704,27 +2641,18 @@
       </w:r>
     </w:p>
     <w:p>
-      <w:proofErr w:type="spellStart"/>
       <w:r>
         <w:t>DanceBook</w:t>
       </w:r>
-      <w:proofErr w:type="spellEnd"/>
-    </w:p>
-    <w:p>
-      <w:proofErr w:type="spellStart"/>
+    </w:p>
+    <w:p>
       <w:r>
         <w:t>DanceNow</w:t>
       </w:r>
-      <w:proofErr w:type="spellEnd"/>
-    </w:p>
-    <w:p>
-      <w:proofErr w:type="spellStart"/>
-      <w:r>
-        <w:t>DanceBrain</w:t>
-      </w:r>
-      <w:proofErr w:type="spellEnd"/>
-      <w:r>
-        <w:t xml:space="preserve"> - </w:t>
+    </w:p>
+    <w:p>
+      <w:r>
+        <w:t xml:space="preserve">DanceBrain - </w:t>
       </w:r>
       <w:r>
         <w:t>dancebrain.io</w:t>
@@ -3742,15 +2670,7 @@
     </w:p>
     <w:p>
       <w:r>
-        <w:t xml:space="preserve">Now that you have a Minimum Viable Product (MVP), the next </w:t>
-      </w:r>
-      <w:proofErr w:type="gramStart"/>
-      <w:r>
-        <w:t>steps</w:t>
-      </w:r>
-      <w:proofErr w:type="gramEnd"/>
-      <w:r>
-        <w:t xml:space="preserve"> should focus on validating your idea, gathering feedback, and planning for growth. Here are some suggestions:</w:t>
+        <w:t>Now that you have a Minimum Viable Product (MVP), the next steps should focus on validating your idea, gathering feedback, and planning for growth. Here are some suggestions:</w:t>
       </w:r>
     </w:p>
     <w:p>

</xml_diff>

<commit_message>
Bug in address resequencing.
</commit_message>
<xml_diff>
--- a/documentation/Design Document for Social Dance Calendar App.docx
+++ b/documentation/Design Document for Social Dance Calendar App.docx
@@ -27,7 +27,23 @@
     </w:p>
     <w:p>
       <w:r>
-        <w:t xml:space="preserve">Whenever you start looking for who is doing what in social dancing, you have to go to a large number of sites. The information is often outdated, incorrect, etc. People that are in that local area know the drill and where to go on the internet, but somebody coming in cold from the outside, does not. </w:t>
+        <w:t xml:space="preserve">Whenever you start looking for who is doing what in social dancing, you </w:t>
+      </w:r>
+      <w:proofErr w:type="gramStart"/>
+      <w:r>
+        <w:t>have to</w:t>
+      </w:r>
+      <w:proofErr w:type="gramEnd"/>
+      <w:r>
+        <w:t xml:space="preserve"> go to </w:t>
+      </w:r>
+      <w:proofErr w:type="gramStart"/>
+      <w:r>
+        <w:t>a large number of</w:t>
+      </w:r>
+      <w:proofErr w:type="gramEnd"/>
+      <w:r>
+        <w:t xml:space="preserve"> sites. The information is often outdated, incorrect, etc. People that are in that local area know the drill and where to go on the internet, but somebody coming in cold from the outside, does not. </w:t>
       </w:r>
     </w:p>
     <w:p/>
@@ -41,10 +57,26 @@
     </w:p>
     <w:p>
       <w:r>
-        <w:t xml:space="preserve">I want to take a list of key words and urls, provide those to a LLM to judge if there is content that is helpful for building this calendar. </w:t>
-      </w:r>
-      <w:r>
-        <w:t xml:space="preserve">The results of this judging process returns a JSON file that is then stored in a series of JSON tables. </w:t>
+        <w:t xml:space="preserve">I want to take a list of key words and </w:t>
+      </w:r>
+      <w:proofErr w:type="spellStart"/>
+      <w:r>
+        <w:t>urls</w:t>
+      </w:r>
+      <w:proofErr w:type="spellEnd"/>
+      <w:r>
+        <w:t xml:space="preserve">, provide those to a LLM to judge if there is content that is helpful for building this calendar. </w:t>
+      </w:r>
+      <w:r>
+        <w:t xml:space="preserve">The results of this judging process </w:t>
+      </w:r>
+      <w:proofErr w:type="gramStart"/>
+      <w:r>
+        <w:t>returns</w:t>
+      </w:r>
+      <w:proofErr w:type="gramEnd"/>
+      <w:r>
+        <w:t xml:space="preserve"> a JSON file that is then stored in a series of JSON tables. </w:t>
       </w:r>
       <w:r>
         <w:t xml:space="preserve">Then the app provides a report / calendar with the names, locations, times, description, and cost for the events. </w:t>
@@ -52,13 +84,62 @@
     </w:p>
     <w:p>
       <w:r>
-        <w:t xml:space="preserve">This actually 2 different applications that work together. The first is the one that goes out and gets the information and populates the sql tables. </w:t>
-      </w:r>
-      <w:r>
-        <w:t>Lets call that Get_Info. The second</w:t>
-      </w:r>
-      <w:r>
-        <w:t xml:space="preserve"> one is a web app that queries the database based on a chat interface on the web. Lets call that Display_Info.</w:t>
+        <w:t xml:space="preserve">This </w:t>
+      </w:r>
+      <w:proofErr w:type="gramStart"/>
+      <w:r>
+        <w:t>actually 2</w:t>
+      </w:r>
+      <w:proofErr w:type="gramEnd"/>
+      <w:r>
+        <w:t xml:space="preserve"> different applications that work together. The first is the one that goes out and gets the information and populates the </w:t>
+      </w:r>
+      <w:proofErr w:type="spellStart"/>
+      <w:r>
+        <w:t>sql</w:t>
+      </w:r>
+      <w:proofErr w:type="spellEnd"/>
+      <w:r>
+        <w:t xml:space="preserve"> tables. </w:t>
+      </w:r>
+      <w:proofErr w:type="spellStart"/>
+      <w:proofErr w:type="gramStart"/>
+      <w:r>
+        <w:t>Lets</w:t>
+      </w:r>
+      <w:proofErr w:type="spellEnd"/>
+      <w:proofErr w:type="gramEnd"/>
+      <w:r>
+        <w:t xml:space="preserve"> call that </w:t>
+      </w:r>
+      <w:proofErr w:type="spellStart"/>
+      <w:r>
+        <w:t>Get_Info</w:t>
+      </w:r>
+      <w:proofErr w:type="spellEnd"/>
+      <w:r>
+        <w:t>. The second</w:t>
+      </w:r>
+      <w:r>
+        <w:t xml:space="preserve"> one is a web app that queries the database based on a chat interface on the web. </w:t>
+      </w:r>
+      <w:proofErr w:type="spellStart"/>
+      <w:proofErr w:type="gramStart"/>
+      <w:r>
+        <w:t>Lets</w:t>
+      </w:r>
+      <w:proofErr w:type="spellEnd"/>
+      <w:proofErr w:type="gramEnd"/>
+      <w:r>
+        <w:t xml:space="preserve"> call that </w:t>
+      </w:r>
+      <w:proofErr w:type="spellStart"/>
+      <w:r>
+        <w:t>Display_Info</w:t>
+      </w:r>
+      <w:proofErr w:type="spellEnd"/>
+      <w:r>
+        <w:t>.</w:t>
       </w:r>
     </w:p>
     <w:p/>
@@ -88,9 +169,11 @@
       <w:pPr>
         <w:pStyle w:val="Heading3"/>
       </w:pPr>
+      <w:proofErr w:type="spellStart"/>
       <w:r>
         <w:t>Get_Info</w:t>
       </w:r>
+      <w:proofErr w:type="spellEnd"/>
     </w:p>
     <w:p>
       <w:pPr>
@@ -109,10 +192,31 @@
         </w:numPr>
       </w:pPr>
       <w:r>
-        <w:t xml:space="preserve">List of urls in a </w:t>
-      </w:r>
-      <w:r>
-        <w:t>db table</w:t>
+        <w:t xml:space="preserve">List of </w:t>
+      </w:r>
+      <w:proofErr w:type="spellStart"/>
+      <w:r>
+        <w:t>urls</w:t>
+      </w:r>
+      <w:proofErr w:type="spellEnd"/>
+      <w:r>
+        <w:t xml:space="preserve"> </w:t>
+      </w:r>
+      <w:proofErr w:type="gramStart"/>
+      <w:r>
+        <w:t>in</w:t>
+      </w:r>
+      <w:proofErr w:type="gramEnd"/>
+      <w:r>
+        <w:t xml:space="preserve"> a </w:t>
+      </w:r>
+      <w:proofErr w:type="spellStart"/>
+      <w:r>
+        <w:t>db</w:t>
+      </w:r>
+      <w:proofErr w:type="spellEnd"/>
+      <w:r>
+        <w:t xml:space="preserve"> table</w:t>
       </w:r>
       <w:r>
         <w:t>.</w:t>
@@ -142,10 +246,23 @@
         </w:numPr>
       </w:pPr>
       <w:r>
-        <w:t xml:space="preserve">List of keywords in a </w:t>
-      </w:r>
-      <w:r>
-        <w:t>db table.</w:t>
+        <w:t xml:space="preserve">List of keywords </w:t>
+      </w:r>
+      <w:proofErr w:type="gramStart"/>
+      <w:r>
+        <w:t>in</w:t>
+      </w:r>
+      <w:proofErr w:type="gramEnd"/>
+      <w:r>
+        <w:t xml:space="preserve"> a </w:t>
+      </w:r>
+      <w:proofErr w:type="spellStart"/>
+      <w:r>
+        <w:t>db</w:t>
+      </w:r>
+      <w:proofErr w:type="spellEnd"/>
+      <w:r>
+        <w:t xml:space="preserve"> table.</w:t>
       </w:r>
     </w:p>
     <w:p>
@@ -175,10 +292,18 @@
         <w:t>column</w:t>
       </w:r>
       <w:r>
-        <w:t xml:space="preserve"> should be the dance style</w:t>
-      </w:r>
-      <w:r>
-        <w:t xml:space="preserve">, the third </w:t>
+        <w:t xml:space="preserve"> should be the dance </w:t>
+      </w:r>
+      <w:proofErr w:type="gramStart"/>
+      <w:r>
+        <w:t>style</w:t>
+      </w:r>
+      <w:r>
+        <w:t>,</w:t>
+      </w:r>
+      <w:proofErr w:type="gramEnd"/>
+      <w:r>
+        <w:t xml:space="preserve"> the third </w:t>
       </w:r>
       <w:r>
         <w:t>column</w:t>
@@ -187,16 +312,50 @@
         <w:t xml:space="preserve"> should be the</w:t>
       </w:r>
       <w:r>
-        <w:t xml:space="preserve"> search term. For example </w:t>
-      </w:r>
-      <w:r>
-        <w:t xml:space="preserve">salsa would be ‘salsa social dance events’ </w:t>
-      </w:r>
-      <w:r>
-        <w:t xml:space="preserve"> or what ever makes sense based on what we are searching for. For example, </w:t>
-      </w:r>
-      <w:r>
-        <w:t>running could be ‘running clubs’.</w:t>
+        <w:t xml:space="preserve"> search term. For </w:t>
+      </w:r>
+      <w:proofErr w:type="gramStart"/>
+      <w:r>
+        <w:t>example</w:t>
+      </w:r>
+      <w:proofErr w:type="gramEnd"/>
+      <w:r>
+        <w:t xml:space="preserve"> </w:t>
+      </w:r>
+      <w:r>
+        <w:t>salsa would be ‘salsa social dance events</w:t>
+      </w:r>
+      <w:proofErr w:type="gramStart"/>
+      <w:r>
+        <w:t xml:space="preserve">’ </w:t>
+      </w:r>
+      <w:r>
+        <w:t xml:space="preserve"> or</w:t>
+      </w:r>
+      <w:proofErr w:type="gramEnd"/>
+      <w:r>
+        <w:t xml:space="preserve"> </w:t>
+      </w:r>
+      <w:proofErr w:type="spellStart"/>
+      <w:proofErr w:type="gramStart"/>
+      <w:r>
+        <w:t>what ever</w:t>
+      </w:r>
+      <w:proofErr w:type="spellEnd"/>
+      <w:proofErr w:type="gramEnd"/>
+      <w:r>
+        <w:t xml:space="preserve"> makes sense based on what we are searching for. For example, </w:t>
+      </w:r>
+      <w:r>
+        <w:t xml:space="preserve">running could be ‘running </w:t>
+      </w:r>
+      <w:proofErr w:type="gramStart"/>
+      <w:r>
+        <w:t>clubs’</w:t>
+      </w:r>
+      <w:proofErr w:type="gramEnd"/>
+      <w:r>
+        <w:t>.</w:t>
       </w:r>
     </w:p>
     <w:p>
@@ -223,8 +382,13 @@
       <w:r>
         <w:t xml:space="preserve"> that there will be links to other pages that we will want to include in our </w:t>
       </w:r>
-      <w:r>
-        <w:t>urls that we give to Clean Up.</w:t>
+      <w:proofErr w:type="spellStart"/>
+      <w:r>
+        <w:t>urls</w:t>
+      </w:r>
+      <w:proofErr w:type="spellEnd"/>
+      <w:r>
+        <w:t xml:space="preserve"> that we give to Clean Up.</w:t>
       </w:r>
       <w:r>
         <w:t xml:space="preserve"> Only go 3 levels deep. </w:t>
@@ -245,16 +409,45 @@
       <w:r>
         <w:t xml:space="preserve">generating the </w:t>
       </w:r>
-      <w:r>
-        <w:t xml:space="preserve">urls. It was quite stochastic. Sometimes good, sometimes terrible. With the same prompt, Google was not good either. I am pretty suspicious that what I need to do is create a </w:t>
-      </w:r>
-      <w:r>
-        <w:t xml:space="preserve">series of keywords and then use Google NOT OpenAI to generate those urls. </w:t>
-      </w:r>
-    </w:p>
-    <w:p>
-      <w:r>
-        <w:t>We should also be picking up special events like SwingCouver or local workshops.</w:t>
+      <w:proofErr w:type="spellStart"/>
+      <w:r>
+        <w:t>urls</w:t>
+      </w:r>
+      <w:proofErr w:type="spellEnd"/>
+      <w:r>
+        <w:t xml:space="preserve">. It was quite stochastic. Sometimes good, sometimes terrible. With the same prompt, Google was not good either. I am </w:t>
+      </w:r>
+      <w:proofErr w:type="gramStart"/>
+      <w:r>
+        <w:t>pretty suspicious</w:t>
+      </w:r>
+      <w:proofErr w:type="gramEnd"/>
+      <w:r>
+        <w:t xml:space="preserve"> that what I need to do is create a </w:t>
+      </w:r>
+      <w:r>
+        <w:t xml:space="preserve">series of keywords and then use Google NOT OpenAI to generate those </w:t>
+      </w:r>
+      <w:proofErr w:type="spellStart"/>
+      <w:r>
+        <w:t>urls</w:t>
+      </w:r>
+      <w:proofErr w:type="spellEnd"/>
+      <w:r>
+        <w:t xml:space="preserve">. </w:t>
+      </w:r>
+    </w:p>
+    <w:p>
+      <w:r>
+        <w:t xml:space="preserve">We should also be picking up special events like </w:t>
+      </w:r>
+      <w:proofErr w:type="spellStart"/>
+      <w:r>
+        <w:t>SwingCouver</w:t>
+      </w:r>
+      <w:proofErr w:type="spellEnd"/>
+      <w:r>
+        <w:t xml:space="preserve"> or local workshops.</w:t>
       </w:r>
       <w:r>
         <w:t xml:space="preserve"> This may require us to go beyond the first page. I think we should take the top 20 hits for each </w:t>
@@ -309,7 +502,23 @@
         <w:t>Input</w:t>
       </w:r>
       <w:r>
-        <w:t xml:space="preserve"> comes a list urls.</w:t>
+        <w:t xml:space="preserve"> comes a </w:t>
+      </w:r>
+      <w:proofErr w:type="gramStart"/>
+      <w:r>
+        <w:t>list</w:t>
+      </w:r>
+      <w:proofErr w:type="gramEnd"/>
+      <w:r>
+        <w:t xml:space="preserve"> </w:t>
+      </w:r>
+      <w:proofErr w:type="spellStart"/>
+      <w:r>
+        <w:t>urls</w:t>
+      </w:r>
+      <w:proofErr w:type="spellEnd"/>
+      <w:r>
+        <w:t>.</w:t>
       </w:r>
     </w:p>
     <w:p>
@@ -328,7 +537,15 @@
         <w:t xml:space="preserve">We should default to today and one week from today. </w:t>
       </w:r>
       <w:r>
-        <w:t xml:space="preserve">The user could put their own date range in if they want. We would use a LLM to parse that. </w:t>
+        <w:t xml:space="preserve">The user could put their own date range in if they want. We would use </w:t>
+      </w:r>
+      <w:proofErr w:type="gramStart"/>
+      <w:r>
+        <w:t>a LLM</w:t>
+      </w:r>
+      <w:proofErr w:type="gramEnd"/>
+      <w:r>
+        <w:t xml:space="preserve"> to parse that. </w:t>
       </w:r>
     </w:p>
     <w:p/>
@@ -353,9 +570,11 @@
       <w:pPr>
         <w:pStyle w:val="Heading3"/>
       </w:pPr>
+      <w:proofErr w:type="spellStart"/>
       <w:r>
         <w:t>Display_Info</w:t>
       </w:r>
+      <w:proofErr w:type="spellEnd"/>
     </w:p>
     <w:p>
       <w:pPr>
@@ -370,7 +589,36 @@
         <w:t>A function will be written that creates the output report.</w:t>
       </w:r>
       <w:r>
-        <w:t xml:space="preserve"> This queries the above tables. It has the chat interface from which it generates the sql query.</w:t>
+        <w:t xml:space="preserve"> </w:t>
+      </w:r>
+      <w:proofErr w:type="gramStart"/>
+      <w:r>
+        <w:t>This</w:t>
+      </w:r>
+      <w:proofErr w:type="gramEnd"/>
+      <w:r>
+        <w:t xml:space="preserve"> queries </w:t>
+      </w:r>
+      <w:proofErr w:type="gramStart"/>
+      <w:r>
+        <w:t>the</w:t>
+      </w:r>
+      <w:proofErr w:type="gramEnd"/>
+      <w:r>
+        <w:t xml:space="preserve"> above tables. It has the chat interface from which it generates </w:t>
+      </w:r>
+      <w:proofErr w:type="gramStart"/>
+      <w:r>
+        <w:t xml:space="preserve">the </w:t>
+      </w:r>
+      <w:proofErr w:type="spellStart"/>
+      <w:r>
+        <w:t>sql</w:t>
+      </w:r>
+      <w:proofErr w:type="spellEnd"/>
+      <w:proofErr w:type="gramEnd"/>
+      <w:r>
+        <w:t xml:space="preserve"> query.</w:t>
       </w:r>
     </w:p>
     <w:p/>
@@ -446,7 +694,31 @@
     </w:p>
     <w:p>
       <w:r>
-        <w:t>I, Lindsay Moir, a 69 year old male is the primary stakeholder. If this application is sufficiently accurate, comprehensive, and easy to use I will provide it to people initially in the Victoria, BC, Canada dance community to use. I will require it to make money at some point. There will be costs for hosting the application. I also need to generate some income and am getting fairly pessimistic that I will be able to find work in the data science area due to my age and preferences. I do not want to work a full time job.</w:t>
+        <w:t xml:space="preserve">I, Lindsay Moir, a </w:t>
+      </w:r>
+      <w:proofErr w:type="gramStart"/>
+      <w:r>
+        <w:t>69 year old</w:t>
+      </w:r>
+      <w:proofErr w:type="gramEnd"/>
+      <w:r>
+        <w:t xml:space="preserve"> male is the primary stakeholder. If this application is sufficiently accurate, comprehensive, and easy to use I will provide it to people initially in the Victoria, BC, Canada dance community to use. I will require it to make money at some point. There will be costs for hosting the application. I also need to generate some income and am getting </w:t>
+      </w:r>
+      <w:proofErr w:type="gramStart"/>
+      <w:r>
+        <w:t>fairly pessimistic</w:t>
+      </w:r>
+      <w:proofErr w:type="gramEnd"/>
+      <w:r>
+        <w:t xml:space="preserve"> that I will be able to find work in the data science area due to my age and preferences. I do not want to work a </w:t>
+      </w:r>
+      <w:proofErr w:type="gramStart"/>
+      <w:r>
+        <w:t>full time</w:t>
+      </w:r>
+      <w:proofErr w:type="gramEnd"/>
+      <w:r>
+        <w:t xml:space="preserve"> job.</w:t>
       </w:r>
     </w:p>
     <w:p>
@@ -461,9 +733,11 @@
       </w:r>
     </w:p>
     <w:p>
+      <w:proofErr w:type="spellStart"/>
       <w:r>
         <w:t>Get_Info</w:t>
       </w:r>
+      <w:proofErr w:type="spellEnd"/>
     </w:p>
     <w:p>
       <w:pPr>
@@ -483,19 +757,37 @@
         <w:t xml:space="preserve">, I want to </w:t>
       </w:r>
       <w:r>
-        <w:t xml:space="preserve">start a job that looks at the urls that I give it </w:t>
-      </w:r>
-      <w:r>
-        <w:t xml:space="preserve">plus the other urls that it finds during a google search and populate the SQL database with the latest information. This can take as long as </w:t>
+        <w:t xml:space="preserve">start a job that looks at the </w:t>
+      </w:r>
+      <w:proofErr w:type="spellStart"/>
+      <w:r>
+        <w:t>urls</w:t>
+      </w:r>
+      <w:proofErr w:type="spellEnd"/>
+      <w:r>
+        <w:t xml:space="preserve"> that I give it </w:t>
+      </w:r>
+      <w:r>
+        <w:t xml:space="preserve">plus the other </w:t>
+      </w:r>
+      <w:proofErr w:type="spellStart"/>
+      <w:r>
+        <w:t>urls</w:t>
+      </w:r>
+      <w:proofErr w:type="spellEnd"/>
+      <w:r>
+        <w:t xml:space="preserve"> that it finds during a google search and populate the SQL database with the latest information. This can take as long as </w:t>
       </w:r>
       <w:r>
         <w:t xml:space="preserve">5 minutes to run. </w:t>
       </w:r>
     </w:p>
     <w:p>
+      <w:proofErr w:type="spellStart"/>
       <w:r>
         <w:t>Display_Info</w:t>
       </w:r>
+      <w:proofErr w:type="spellEnd"/>
     </w:p>
     <w:p>
       <w:pPr>
@@ -523,17 +815,38 @@
       <w:r>
         <w:t xml:space="preserve">Initially </w:t>
       </w:r>
+      <w:proofErr w:type="gramStart"/>
       <w:r>
         <w:t xml:space="preserve">the </w:t>
       </w:r>
       <w:r>
-        <w:t xml:space="preserve"> application </w:t>
-      </w:r>
-      <w:r>
-        <w:t xml:space="preserve">(Display_info) </w:t>
-      </w:r>
-      <w:r>
-        <w:t xml:space="preserve">will assume that their location that they are interested in is, the IP address that they are at. They will be asked to confirm that. </w:t>
+        <w:t xml:space="preserve"> application</w:t>
+      </w:r>
+      <w:proofErr w:type="gramEnd"/>
+      <w:r>
+        <w:t xml:space="preserve"> </w:t>
+      </w:r>
+      <w:r>
+        <w:t>(</w:t>
+      </w:r>
+      <w:proofErr w:type="spellStart"/>
+      <w:r>
+        <w:t>Display_info</w:t>
+      </w:r>
+      <w:proofErr w:type="spellEnd"/>
+      <w:r>
+        <w:t xml:space="preserve">) </w:t>
+      </w:r>
+      <w:r>
+        <w:t xml:space="preserve">will assume that their location that they are interested in </w:t>
+      </w:r>
+      <w:proofErr w:type="gramStart"/>
+      <w:r>
+        <w:t>is,</w:t>
+      </w:r>
+      <w:proofErr w:type="gramEnd"/>
+      <w:r>
+        <w:t xml:space="preserve"> the IP address that they are at. They will be asked to confirm that. </w:t>
       </w:r>
     </w:p>
     <w:p>
@@ -548,10 +861,18 @@
         <w:t xml:space="preserve">Eventually during </w:t>
       </w:r>
       <w:r>
-        <w:t xml:space="preserve">this chat </w:t>
-      </w:r>
-      <w:r>
-        <w:t xml:space="preserve"> process of the user inputting text and the LLM prompting the user, I will have the name of the city, the province, and the country</w:t>
+        <w:t xml:space="preserve">this </w:t>
+      </w:r>
+      <w:proofErr w:type="gramStart"/>
+      <w:r>
+        <w:t xml:space="preserve">chat </w:t>
+      </w:r>
+      <w:r>
+        <w:t xml:space="preserve"> process</w:t>
+      </w:r>
+      <w:proofErr w:type="gramEnd"/>
+      <w:r>
+        <w:t xml:space="preserve"> of the user inputting text and the LLM prompting the user, I will have the name of the city, the province, and the country</w:t>
       </w:r>
       <w:r>
         <w:t>. I will have the activity that he /she is interested in (currently dance</w:t>
@@ -575,7 +896,15 @@
         <w:t xml:space="preserve">Once I have this information, then the appropriate information will be </w:t>
       </w:r>
       <w:r>
-        <w:t>given to the program to generate a sql query that answers the question and displays the results in calendar format.</w:t>
+        <w:t xml:space="preserve">given to the program to generate a </w:t>
+      </w:r>
+      <w:proofErr w:type="spellStart"/>
+      <w:r>
+        <w:t>sql</w:t>
+      </w:r>
+      <w:proofErr w:type="spellEnd"/>
+      <w:r>
+        <w:t xml:space="preserve"> query that answers the question and displays the results in calendar format.</w:t>
       </w:r>
     </w:p>
     <w:p>
@@ -651,8 +980,17 @@
           <w:b/>
           <w:bCs/>
         </w:rPr>
-        <w:t>Finalized Requirements Update for Get_Info</w:t>
-      </w:r>
+        <w:t xml:space="preserve">Finalized Requirements Update for </w:t>
+      </w:r>
+      <w:proofErr w:type="spellStart"/>
+      <w:r>
+        <w:rPr>
+          <w:b/>
+          <w:bCs/>
+        </w:rPr>
+        <w:t>Get_Info</w:t>
+      </w:r>
+      <w:proofErr w:type="spellEnd"/>
     </w:p>
     <w:p>
       <w:r>
@@ -745,7 +1083,15 @@
         </w:numPr>
       </w:pPr>
       <w:r>
-        <w:t>Log the results of evaluation, including metadata like timestamps, referring pages, and ranking of relevance (True, False, NaN).</w:t>
+        <w:t xml:space="preserve">Log the results of evaluation, including metadata like timestamps, referring pages, and ranking of relevance (True, False, </w:t>
+      </w:r>
+      <w:proofErr w:type="spellStart"/>
+      <w:r>
+        <w:t>NaN</w:t>
+      </w:r>
+      <w:proofErr w:type="spellEnd"/>
+      <w:r>
+        <w:t>).</w:t>
       </w:r>
     </w:p>
     <w:p>
@@ -901,7 +1247,15 @@
         </w:numPr>
       </w:pPr>
       <w:r>
-        <w:t>For newly discovered URLs from the Google search:</w:t>
+        <w:t xml:space="preserve">For newly discovered URLs from </w:t>
+      </w:r>
+      <w:proofErr w:type="gramStart"/>
+      <w:r>
+        <w:t>the Google</w:t>
+      </w:r>
+      <w:proofErr w:type="gramEnd"/>
+      <w:r>
+        <w:t xml:space="preserve"> search:</w:t>
       </w:r>
     </w:p>
     <w:p>
@@ -1020,13 +1374,22 @@
           <w:numId w:val="3"/>
         </w:numPr>
       </w:pPr>
+      <w:proofErr w:type="spellStart"/>
       <w:r>
         <w:rPr>
           <w:b/>
           <w:bCs/>
         </w:rPr>
         <w:lastRenderedPageBreak/>
-        <w:t>NaN (Nonexistent)</w:t>
+        <w:t>NaN</w:t>
+      </w:r>
+      <w:proofErr w:type="spellEnd"/>
+      <w:r>
+        <w:rPr>
+          <w:b/>
+          <w:bCs/>
+        </w:rPr>
+        <w:t xml:space="preserve"> (Nonexistent)</w:t>
       </w:r>
       <w:r>
         <w:t>: Invalid or broken links.</w:t>
@@ -1258,7 +1621,15 @@
         <w:t>URL Metadata Table</w:t>
       </w:r>
       <w:r>
-        <w:t>: Logs details about each URL (e.g., address, status, relevance score, last visited date, referring URL, visit count, errors).</w:t>
+        <w:t xml:space="preserve">: Logs details about each URL (e.g., address, status, relevance score, last visited date, </w:t>
+      </w:r>
+      <w:proofErr w:type="gramStart"/>
+      <w:r>
+        <w:t>referring</w:t>
+      </w:r>
+      <w:proofErr w:type="gramEnd"/>
+      <w:r>
+        <w:t xml:space="preserve"> URL, visit count, errors).</w:t>
       </w:r>
     </w:p>
     <w:p>
@@ -1312,7 +1683,15 @@
         <w:t>Google Search Integration</w:t>
       </w:r>
       <w:r>
-        <w:t>: Use tools like SerpAPI or Google Programmable Search Engine to automate keyword searches and retrieve result URLs.</w:t>
+        <w:t xml:space="preserve">: Use tools like </w:t>
+      </w:r>
+      <w:proofErr w:type="spellStart"/>
+      <w:r>
+        <w:t>SerpAPI</w:t>
+      </w:r>
+      <w:proofErr w:type="spellEnd"/>
+      <w:r>
+        <w:t xml:space="preserve"> or Google Programmable Search Engine to automate keyword searches and retrieve result URLs.</w:t>
       </w:r>
     </w:p>
     <w:p>
@@ -1523,7 +1902,15 @@
         </w:numPr>
       </w:pPr>
       <w:r>
-        <w:t>Track and log how the system adapts to changes in website structures or invalid pages.</w:t>
+        <w:t xml:space="preserve">Track and </w:t>
+      </w:r>
+      <w:proofErr w:type="gramStart"/>
+      <w:r>
+        <w:t>log</w:t>
+      </w:r>
+      <w:proofErr w:type="gramEnd"/>
+      <w:r>
+        <w:t xml:space="preserve"> how the system adapts to changes in website structures or invalid pages.</w:t>
       </w:r>
     </w:p>
     <w:p>
@@ -1661,6 +2048,7 @@
       <w:r>
         <w:t xml:space="preserve">This update ensures the </w:t>
       </w:r>
+      <w:proofErr w:type="spellStart"/>
       <w:r>
         <w:rPr>
           <w:b/>
@@ -1668,6 +2056,7 @@
         </w:rPr>
         <w:t>Get_Info</w:t>
       </w:r>
+      <w:proofErr w:type="spellEnd"/>
       <w:r>
         <w:t xml:space="preserve"> system dynamically discovers and adapts to new content while maintaining a robust logging and evaluation mechanism. Let me know if additional refinements are required!</w:t>
       </w:r>
@@ -1683,7 +2072,15 @@
       </w:pPr>
       <w:r>
         <w:lastRenderedPageBreak/>
-        <w:t>Processing Order To Load Database</w:t>
+        <w:t xml:space="preserve">Processing Order </w:t>
+      </w:r>
+      <w:proofErr w:type="gramStart"/>
+      <w:r>
+        <w:t>To</w:t>
+      </w:r>
+      <w:proofErr w:type="gramEnd"/>
+      <w:r>
+        <w:t xml:space="preserve"> Load Database</w:t>
       </w:r>
     </w:p>
     <w:p>
@@ -1702,9 +2099,11 @@
           <w:numId w:val="20"/>
         </w:numPr>
       </w:pPr>
+      <w:proofErr w:type="spellStart"/>
       <w:r>
         <w:t>events_table_backup_and_drop</w:t>
       </w:r>
+      <w:proofErr w:type="spellEnd"/>
     </w:p>
     <w:p>
       <w:pPr>
@@ -1739,7 +2138,15 @@
         </w:numPr>
       </w:pPr>
       <w:r>
-        <w:t xml:space="preserve">Likely that the oauth screen will come up. </w:t>
+        <w:t xml:space="preserve">Likely that the </w:t>
+      </w:r>
+      <w:proofErr w:type="spellStart"/>
+      <w:r>
+        <w:t>oauth</w:t>
+      </w:r>
+      <w:proofErr w:type="spellEnd"/>
+      <w:r>
+        <w:t xml:space="preserve"> screen will come up. </w:t>
       </w:r>
       <w:r>
         <w:t>Run it first.</w:t>
@@ -1766,7 +2173,23 @@
         </w:numPr>
       </w:pPr>
       <w:r>
-        <w:t>try config[‘crawling’][‘headless]: True</w:t>
+        <w:t xml:space="preserve">try </w:t>
+      </w:r>
+      <w:proofErr w:type="gramStart"/>
+      <w:r>
+        <w:t>config[‘</w:t>
+      </w:r>
+      <w:proofErr w:type="gramEnd"/>
+      <w:r>
+        <w:t>crawling</w:t>
+      </w:r>
+      <w:proofErr w:type="gramStart"/>
+      <w:r>
+        <w:t>’][</w:t>
+      </w:r>
+      <w:proofErr w:type="gramEnd"/>
+      <w:r>
+        <w:t>‘headless]: True</w:t>
       </w:r>
     </w:p>
     <w:p>
@@ -1802,7 +2225,15 @@
         </w:numPr>
       </w:pPr>
       <w:r>
-        <w:t>Check and make sure there is something in that .csv after</w:t>
+        <w:t xml:space="preserve">Check and make sure there </w:t>
+      </w:r>
+      <w:proofErr w:type="gramStart"/>
+      <w:r>
+        <w:t>is</w:t>
+      </w:r>
+      <w:proofErr w:type="gramEnd"/>
+      <w:r>
+        <w:t xml:space="preserve"> something in that .csv after</w:t>
       </w:r>
       <w:r>
         <w:t xml:space="preserve"> you run this.</w:t>
@@ -1865,7 +2296,39 @@
         </w:numPr>
       </w:pPr>
       <w:r>
-        <w:t>reads config[‘input’][‘’edge_cases’] a .csv with odd urls. Check if first before running.</w:t>
+        <w:t xml:space="preserve">reads </w:t>
+      </w:r>
+      <w:proofErr w:type="gramStart"/>
+      <w:r>
+        <w:t>config[‘</w:t>
+      </w:r>
+      <w:proofErr w:type="gramEnd"/>
+      <w:r>
+        <w:t>input</w:t>
+      </w:r>
+      <w:proofErr w:type="gramStart"/>
+      <w:r>
+        <w:t>’][</w:t>
+      </w:r>
+      <w:proofErr w:type="gramEnd"/>
+      <w:r>
+        <w:t>‘’</w:t>
+      </w:r>
+      <w:proofErr w:type="spellStart"/>
+      <w:r>
+        <w:t>edge_cases</w:t>
+      </w:r>
+      <w:proofErr w:type="spellEnd"/>
+      <w:r>
+        <w:t xml:space="preserve">’] a .csv with odd </w:t>
+      </w:r>
+      <w:proofErr w:type="spellStart"/>
+      <w:r>
+        <w:t>urls</w:t>
+      </w:r>
+      <w:proofErr w:type="spellEnd"/>
+      <w:r>
+        <w:t>. Check if first before running.</w:t>
       </w:r>
       <w:r>
         <w:t xml:space="preserve"> </w:t>
@@ -1879,8 +2342,13 @@
           <w:numId w:val="20"/>
         </w:numPr>
       </w:pPr>
-      <w:r>
-        <w:t>Writes to the database</w:t>
+      <w:proofErr w:type="gramStart"/>
+      <w:r>
+        <w:t>Writes</w:t>
+      </w:r>
+      <w:proofErr w:type="gramEnd"/>
+      <w:r>
+        <w:t xml:space="preserve"> to the database</w:t>
       </w:r>
     </w:p>
     <w:p>
@@ -1904,7 +2372,31 @@
         </w:numPr>
       </w:pPr>
       <w:r>
-        <w:t>Likely that try config[‘crawling’][‘headless]: True</w:t>
+        <w:t xml:space="preserve">Likely </w:t>
+      </w:r>
+      <w:proofErr w:type="gramStart"/>
+      <w:r>
+        <w:t>that try</w:t>
+      </w:r>
+      <w:proofErr w:type="gramEnd"/>
+      <w:r>
+        <w:t xml:space="preserve"> </w:t>
+      </w:r>
+      <w:proofErr w:type="gramStart"/>
+      <w:r>
+        <w:t>config[‘</w:t>
+      </w:r>
+      <w:proofErr w:type="gramEnd"/>
+      <w:r>
+        <w:t>crawling</w:t>
+      </w:r>
+      <w:proofErr w:type="gramStart"/>
+      <w:r>
+        <w:t>’][</w:t>
+      </w:r>
+      <w:proofErr w:type="gramEnd"/>
+      <w:r>
+        <w:t>‘headless]: True</w:t>
       </w:r>
     </w:p>
     <w:p>
@@ -1928,7 +2420,23 @@
         </w:numPr>
       </w:pPr>
       <w:r>
-        <w:t>Need to change config[‘crawling’][‘headless’]: False. Facebook is just a pain in the ass.</w:t>
+        <w:t xml:space="preserve">Need to change </w:t>
+      </w:r>
+      <w:proofErr w:type="gramStart"/>
+      <w:r>
+        <w:t>config[‘</w:t>
+      </w:r>
+      <w:proofErr w:type="gramEnd"/>
+      <w:r>
+        <w:t>crawling</w:t>
+      </w:r>
+      <w:proofErr w:type="gramStart"/>
+      <w:r>
+        <w:t>’][</w:t>
+      </w:r>
+      <w:proofErr w:type="gramEnd"/>
+      <w:r>
+        <w:t>‘headless’]: False. Facebook is just a pain in the ass.</w:t>
       </w:r>
     </w:p>
     <w:p>
@@ -1939,9 +2447,11 @@
           <w:numId w:val="20"/>
         </w:numPr>
       </w:pPr>
+      <w:proofErr w:type="spellStart"/>
       <w:r>
         <w:t>backup_db</w:t>
       </w:r>
+      <w:proofErr w:type="spellEnd"/>
     </w:p>
     <w:p>
       <w:pPr>
@@ -1951,8 +2461,21 @@
           <w:numId w:val="20"/>
         </w:numPr>
       </w:pPr>
-      <w:r>
-        <w:t>Takes a backup before I start deleting and updating en mass.</w:t>
+      <w:proofErr w:type="gramStart"/>
+      <w:r>
+        <w:t>Takes</w:t>
+      </w:r>
+      <w:proofErr w:type="gramEnd"/>
+      <w:r>
+        <w:t xml:space="preserve"> a backup before I start deleting and updating </w:t>
+      </w:r>
+      <w:proofErr w:type="spellStart"/>
+      <w:r>
+        <w:t>en</w:t>
+      </w:r>
+      <w:proofErr w:type="spellEnd"/>
+      <w:r>
+        <w:t xml:space="preserve"> mass.</w:t>
       </w:r>
     </w:p>
     <w:p>
@@ -1976,7 +2499,15 @@
         </w:numPr>
       </w:pPr>
       <w:r>
-        <w:t>to dedup the database</w:t>
+        <w:t xml:space="preserve">to </w:t>
+      </w:r>
+      <w:proofErr w:type="spellStart"/>
+      <w:r>
+        <w:t>dedup</w:t>
+      </w:r>
+      <w:proofErr w:type="spellEnd"/>
+      <w:r>
+        <w:t xml:space="preserve"> the database</w:t>
       </w:r>
     </w:p>
     <w:p>
@@ -2023,9 +2554,11 @@
           <w:numId w:val="20"/>
         </w:numPr>
       </w:pPr>
+      <w:proofErr w:type="spellStart"/>
       <w:r>
         <w:t>db_maintenance</w:t>
       </w:r>
+      <w:proofErr w:type="spellEnd"/>
     </w:p>
     <w:p>
       <w:pPr>
@@ -2087,7 +2620,15 @@
         </w:numPr>
       </w:pPr>
       <w:r>
-        <w:t>backup local and psql to render.</w:t>
+        <w:t xml:space="preserve">backup local and </w:t>
+      </w:r>
+      <w:proofErr w:type="spellStart"/>
+      <w:r>
+        <w:t>psql</w:t>
+      </w:r>
+      <w:proofErr w:type="spellEnd"/>
+      <w:r>
+        <w:t xml:space="preserve"> to render.</w:t>
       </w:r>
     </w:p>
     <w:p>
@@ -2134,8 +2675,13 @@
           <w:numId w:val="20"/>
         </w:numPr>
       </w:pPr>
-      <w:r>
-        <w:t>cron job</w:t>
+      <w:proofErr w:type="spellStart"/>
+      <w:r>
+        <w:t>cron</w:t>
+      </w:r>
+      <w:proofErr w:type="spellEnd"/>
+      <w:r>
+        <w:t xml:space="preserve"> job</w:t>
       </w:r>
     </w:p>
     <w:p>
@@ -2147,7 +2693,15 @@
         </w:numPr>
       </w:pPr>
       <w:r>
-        <w:t>open the editor for cron that lists the jobs to be run. Unfortunately, we will be using nano.</w:t>
+        <w:t xml:space="preserve">open the editor for </w:t>
+      </w:r>
+      <w:proofErr w:type="spellStart"/>
+      <w:r>
+        <w:t>cron</w:t>
+      </w:r>
+      <w:proofErr w:type="spellEnd"/>
+      <w:r>
+        <w:t xml:space="preserve"> that lists the jobs to be run. Unfortunately, we will be using nano.</w:t>
       </w:r>
     </w:p>
     <w:p>
@@ -2171,8 +2725,13 @@
           <w:numId w:val="20"/>
         </w:numPr>
       </w:pPr>
-      <w:r>
-        <w:t>this is the command that needs to be put into the file so that it will run</w:t>
+      <w:proofErr w:type="gramStart"/>
+      <w:r>
+        <w:t>this</w:t>
+      </w:r>
+      <w:proofErr w:type="gramEnd"/>
+      <w:r>
+        <w:t xml:space="preserve"> is the command that needs to be put into the file so that it will run</w:t>
       </w:r>
     </w:p>
     <w:p>
@@ -2184,7 +2743,47 @@
         </w:numPr>
       </w:pPr>
       <w:r>
-        <w:t>0 22 */2 * * cd /mnt/d/GitHub/socia_dance_app &amp;&amp; /usr/bin/python3 pipelines.py --mode 1 &gt;&gt; /mnt/d/GitHub/socia_dance_app/logs/</w:t>
+        <w:t>0 22 */2 * * cd /</w:t>
+      </w:r>
+      <w:proofErr w:type="spellStart"/>
+      <w:r>
+        <w:t>mnt</w:t>
+      </w:r>
+      <w:proofErr w:type="spellEnd"/>
+      <w:r>
+        <w:t>/d/GitHub/</w:t>
+      </w:r>
+      <w:proofErr w:type="spellStart"/>
+      <w:r>
+        <w:t>socia_dance_app</w:t>
+      </w:r>
+      <w:proofErr w:type="spellEnd"/>
+      <w:r>
+        <w:t xml:space="preserve"> &amp;&amp; /</w:t>
+      </w:r>
+      <w:proofErr w:type="spellStart"/>
+      <w:r>
+        <w:t>usr</w:t>
+      </w:r>
+      <w:proofErr w:type="spellEnd"/>
+      <w:r>
+        <w:t>/bin/python3 pipelines.py --mode 1 &gt;&gt; /</w:t>
+      </w:r>
+      <w:proofErr w:type="spellStart"/>
+      <w:r>
+        <w:t>mnt</w:t>
+      </w:r>
+      <w:proofErr w:type="spellEnd"/>
+      <w:r>
+        <w:t>/d/GitHub/</w:t>
+      </w:r>
+      <w:proofErr w:type="spellStart"/>
+      <w:r>
+        <w:t>socia_dance_app</w:t>
+      </w:r>
+      <w:proofErr w:type="spellEnd"/>
+      <w:r>
+        <w:t>/logs/</w:t>
       </w:r>
       <w:r>
         <w:t>cron_log</w:t>
@@ -2206,13 +2805,21 @@
     </w:p>
     <w:p>
       <w:r>
-        <w:t>prefect server start</w:t>
+        <w:t xml:space="preserve">prefect server </w:t>
+      </w:r>
+      <w:proofErr w:type="gramStart"/>
+      <w:r>
+        <w:t>start</w:t>
       </w:r>
       <w:r>
         <w:t xml:space="preserve">  </w:t>
       </w:r>
       <w:r>
-        <w:t xml:space="preserve"># </w:t>
+        <w:t>#</w:t>
+      </w:r>
+      <w:proofErr w:type="gramEnd"/>
+      <w:r>
+        <w:t xml:space="preserve"> </w:t>
       </w:r>
       <w:r>
         <w:t>NEED to start prefect server FIRST!</w:t>
@@ -2234,7 +2841,23 @@
     </w:p>
     <w:p>
       <w:r>
-        <w:t>NB, we want to do VLDA FIRST because they are copying everybody else’s events. So, their events are clobbering everybody else’s unless they are processed first. Then their version is killed by the deduplication.</w:t>
+        <w:t xml:space="preserve">NB, we want to do VLDA FIRST because they </w:t>
+      </w:r>
+      <w:proofErr w:type="gramStart"/>
+      <w:r>
+        <w:t>are copying</w:t>
+      </w:r>
+      <w:proofErr w:type="gramEnd"/>
+      <w:r>
+        <w:t xml:space="preserve"> everybody else’s events. So, their events are clobbering everybody </w:t>
+      </w:r>
+      <w:proofErr w:type="gramStart"/>
+      <w:r>
+        <w:t>else’s</w:t>
+      </w:r>
+      <w:proofErr w:type="gramEnd"/>
+      <w:r>
+        <w:t xml:space="preserve"> unless they are processed first. Then their version is killed by the deduplication.</w:t>
       </w:r>
     </w:p>
     <w:p/>
@@ -2246,12 +2869,49 @@
         <w:t>Run Locally</w:t>
       </w:r>
       <w:r>
-        <w:t xml:space="preserve"> (uvicorn and FastAPI)</w:t>
-      </w:r>
-    </w:p>
-    <w:p>
-      <w:r>
-        <w:t>If using uvicorn and wanting to run app.py and main.py locally, then use these bash commands.</w:t>
+        <w:t xml:space="preserve"> (</w:t>
+      </w:r>
+      <w:proofErr w:type="spellStart"/>
+      <w:r>
+        <w:t>uvicorn</w:t>
+      </w:r>
+      <w:proofErr w:type="spellEnd"/>
+      <w:r>
+        <w:t xml:space="preserve"> and </w:t>
+      </w:r>
+      <w:proofErr w:type="spellStart"/>
+      <w:r>
+        <w:t>FastAPI</w:t>
+      </w:r>
+      <w:proofErr w:type="spellEnd"/>
+      <w:r>
+        <w:t>)</w:t>
+      </w:r>
+    </w:p>
+    <w:p>
+      <w:proofErr w:type="gramStart"/>
+      <w:r>
+        <w:t>If using</w:t>
+      </w:r>
+      <w:proofErr w:type="gramEnd"/>
+      <w:r>
+        <w:t xml:space="preserve"> </w:t>
+      </w:r>
+      <w:proofErr w:type="spellStart"/>
+      <w:r>
+        <w:t>uvicorn</w:t>
+      </w:r>
+      <w:proofErr w:type="spellEnd"/>
+      <w:r>
+        <w:t xml:space="preserve"> and </w:t>
+      </w:r>
+      <w:proofErr w:type="gramStart"/>
+      <w:r>
+        <w:t>wanting</w:t>
+      </w:r>
+      <w:proofErr w:type="gramEnd"/>
+      <w:r>
+        <w:t xml:space="preserve"> to run app.py and main.py locally, then use these bash commands.</w:t>
       </w:r>
     </w:p>
     <w:p/>
@@ -2274,7 +2934,23 @@
     <w:p/>
     <w:p>
       <w:r>
-        <w:t># 2. Export your API URL so Streamlit knows where FastAPI lives</w:t>
+        <w:t xml:space="preserve"># 2. Export your API URL so </w:t>
+      </w:r>
+      <w:proofErr w:type="spellStart"/>
+      <w:r>
+        <w:t>Streamlit</w:t>
+      </w:r>
+      <w:proofErr w:type="spellEnd"/>
+      <w:r>
+        <w:t xml:space="preserve"> knows where </w:t>
+      </w:r>
+      <w:proofErr w:type="spellStart"/>
+      <w:r>
+        <w:t>FastAPI</w:t>
+      </w:r>
+      <w:proofErr w:type="spellEnd"/>
+      <w:r>
+        <w:t xml:space="preserve"> lives</w:t>
       </w:r>
     </w:p>
     <w:p>
@@ -2285,7 +2961,15 @@
     <w:p/>
     <w:p>
       <w:r>
-        <w:t># 3. (Terminal 1) Start your FastAPI backend</w:t>
+        <w:t xml:space="preserve"># 3. (Terminal 1) Start your </w:t>
+      </w:r>
+      <w:proofErr w:type="spellStart"/>
+      <w:r>
+        <w:t>FastAPI</w:t>
+      </w:r>
+      <w:proofErr w:type="spellEnd"/>
+      <w:r>
+        <w:t xml:space="preserve"> backend</w:t>
       </w:r>
     </w:p>
     <w:p>
@@ -2294,8 +2978,26 @@
       </w:r>
     </w:p>
     <w:p>
-      <w:r>
-        <w:t>uvicorn src.main:app \</w:t>
+      <w:proofErr w:type="spellStart"/>
+      <w:r>
+        <w:t>uvicorn</w:t>
+      </w:r>
+      <w:proofErr w:type="spellEnd"/>
+      <w:r>
+        <w:t xml:space="preserve"> </w:t>
+      </w:r>
+      <w:proofErr w:type="spellStart"/>
+      <w:proofErr w:type="gramStart"/>
+      <w:r>
+        <w:t>src.main</w:t>
+      </w:r>
+      <w:proofErr w:type="gramEnd"/>
+      <w:r>
+        <w:t>:app</w:t>
+      </w:r>
+      <w:proofErr w:type="spellEnd"/>
+      <w:r>
+        <w:t xml:space="preserve"> \</w:t>
       </w:r>
     </w:p>
     <w:p>
@@ -2316,7 +3018,23 @@
     <w:p>
       <w:r>
         <w:lastRenderedPageBreak/>
-        <w:t># 4. (Terminal 2) In the same project root, launch your Streamlit app</w:t>
+        <w:t xml:space="preserve"># 4. (Terminal 2) In the same project </w:t>
+      </w:r>
+      <w:proofErr w:type="gramStart"/>
+      <w:r>
+        <w:t>root</w:t>
+      </w:r>
+      <w:proofErr w:type="gramEnd"/>
+      <w:r>
+        <w:t xml:space="preserve">, launch your </w:t>
+      </w:r>
+      <w:proofErr w:type="spellStart"/>
+      <w:r>
+        <w:t>Streamlit</w:t>
+      </w:r>
+      <w:proofErr w:type="spellEnd"/>
+      <w:r>
+        <w:t xml:space="preserve"> app</w:t>
       </w:r>
     </w:p>
     <w:p>
@@ -2329,6 +3047,7 @@
           <w:szCs w:val="22"/>
         </w:rPr>
       </w:pPr>
+      <w:proofErr w:type="spellStart"/>
       <w:r>
         <w:rPr>
           <w:rFonts w:asciiTheme="minorHAnsi" w:eastAsiaTheme="minorHAnsi" w:hAnsiTheme="minorHAnsi" w:cstheme="minorBidi"/>
@@ -2336,7 +3055,17 @@
           <w:sz w:val="22"/>
           <w:szCs w:val="22"/>
         </w:rPr>
-        <w:t>streamlit run src/app.py</w:t>
+        <w:t>streamlit</w:t>
+      </w:r>
+      <w:proofErr w:type="spellEnd"/>
+      <w:r>
+        <w:rPr>
+          <w:rFonts w:asciiTheme="minorHAnsi" w:eastAsiaTheme="minorHAnsi" w:hAnsiTheme="minorHAnsi" w:cstheme="minorBidi"/>
+          <w:color w:val="auto"/>
+          <w:sz w:val="22"/>
+          <w:szCs w:val="22"/>
+        </w:rPr>
+        <w:t xml:space="preserve"> run src/app.py</w:t>
       </w:r>
     </w:p>
     <w:p/>
@@ -2345,35 +3074,82 @@
         <w:pStyle w:val="Heading1"/>
       </w:pPr>
       <w:r>
-        <w:t>Fixes That Need To Be Done</w:t>
+        <w:t xml:space="preserve">Fixes That Need </w:t>
+      </w:r>
+      <w:proofErr w:type="gramStart"/>
+      <w:r>
+        <w:t>To</w:t>
+      </w:r>
+      <w:proofErr w:type="gramEnd"/>
+      <w:r>
+        <w:t xml:space="preserve"> Be Done</w:t>
       </w:r>
     </w:p>
     <w:p>
       <w:pPr>
         <w:pStyle w:val="Heading2"/>
       </w:pPr>
-      <w:r>
-        <w:t>Urls Table and How We Create, Update, and Use that</w:t>
+      <w:proofErr w:type="spellStart"/>
+      <w:r>
+        <w:t>Urls</w:t>
+      </w:r>
+      <w:proofErr w:type="spellEnd"/>
+      <w:r>
+        <w:t xml:space="preserve"> Table and How We Create, Update, and Use that</w:t>
       </w:r>
     </w:p>
     <w:p>
       <w:r>
         <w:t xml:space="preserve">We </w:t>
       </w:r>
-      <w:r>
-        <w:t xml:space="preserve">log that we have accessed </w:t>
-      </w:r>
-      <w:r>
-        <w:t xml:space="preserve">and url </w:t>
-      </w:r>
-      <w:r>
-        <w:t xml:space="preserve"> and </w:t>
+      <w:proofErr w:type="gramStart"/>
+      <w:r>
+        <w:t>log</w:t>
+      </w:r>
+      <w:proofErr w:type="gramEnd"/>
+      <w:r>
+        <w:t xml:space="preserve"> that we </w:t>
+      </w:r>
+      <w:proofErr w:type="gramStart"/>
+      <w:r>
+        <w:t>have</w:t>
+      </w:r>
+      <w:proofErr w:type="gramEnd"/>
+      <w:r>
+        <w:t xml:space="preserve"> accessed </w:t>
+      </w:r>
+      <w:r>
+        <w:t xml:space="preserve">and </w:t>
+      </w:r>
+      <w:proofErr w:type="spellStart"/>
+      <w:proofErr w:type="gramStart"/>
+      <w:r>
+        <w:t>url</w:t>
+      </w:r>
+      <w:proofErr w:type="spellEnd"/>
+      <w:r>
+        <w:t xml:space="preserve"> </w:t>
+      </w:r>
+      <w:r>
+        <w:t xml:space="preserve"> and</w:t>
+      </w:r>
+      <w:proofErr w:type="gramEnd"/>
+      <w:r>
+        <w:t xml:space="preserve"> </w:t>
       </w:r>
       <w:r>
         <w:t>if it was relevant</w:t>
       </w:r>
       <w:r>
-        <w:t xml:space="preserve">. We now need some rules for looking at the urls and seeing if we should process them next time. </w:t>
+        <w:t xml:space="preserve">. We now need some rules for looking at the </w:t>
+      </w:r>
+      <w:proofErr w:type="spellStart"/>
+      <w:r>
+        <w:t>urls</w:t>
+      </w:r>
+      <w:proofErr w:type="spellEnd"/>
+      <w:r>
+        <w:t xml:space="preserve"> and seeing if we should process them next time. </w:t>
       </w:r>
     </w:p>
     <w:p>
@@ -2385,10 +3161,34 @@
         </w:numPr>
       </w:pPr>
       <w:r>
-        <w:t>Read the urls table into Pandas</w:t>
-      </w:r>
-      <w:r>
-        <w:t xml:space="preserve"> as urls_df and make it available in the __init___ for db.py</w:t>
+        <w:t xml:space="preserve">Read the </w:t>
+      </w:r>
+      <w:proofErr w:type="spellStart"/>
+      <w:r>
+        <w:t>urls</w:t>
+      </w:r>
+      <w:proofErr w:type="spellEnd"/>
+      <w:r>
+        <w:t xml:space="preserve"> table into Pandas</w:t>
+      </w:r>
+      <w:r>
+        <w:t xml:space="preserve"> as </w:t>
+      </w:r>
+      <w:proofErr w:type="spellStart"/>
+      <w:r>
+        <w:t>urls_df</w:t>
+      </w:r>
+      <w:proofErr w:type="spellEnd"/>
+      <w:r>
+        <w:t xml:space="preserve"> and make it available in the __</w:t>
+      </w:r>
+      <w:proofErr w:type="spellStart"/>
+      <w:r>
+        <w:t>init</w:t>
+      </w:r>
+      <w:proofErr w:type="spellEnd"/>
+      <w:r>
+        <w:t>___ for db.py</w:t>
       </w:r>
     </w:p>
     <w:p>
@@ -2409,8 +3209,29 @@
         <w:t>st</w:t>
       </w:r>
       <w:r>
-        <w:t xml:space="preserve"> column has the url, the second column has the hit_ratio..</w:t>
-      </w:r>
+        <w:t xml:space="preserve"> column has the </w:t>
+      </w:r>
+      <w:proofErr w:type="spellStart"/>
+      <w:r>
+        <w:t>url</w:t>
+      </w:r>
+      <w:proofErr w:type="spellEnd"/>
+      <w:r>
+        <w:t xml:space="preserve">, the second column has the </w:t>
+      </w:r>
+      <w:proofErr w:type="spellStart"/>
+      <w:r>
+        <w:t>hit_</w:t>
+      </w:r>
+      <w:proofErr w:type="gramStart"/>
+      <w:r>
+        <w:t>ratio</w:t>
+      </w:r>
+      <w:proofErr w:type="spellEnd"/>
+      <w:r>
+        <w:t>..</w:t>
+      </w:r>
+      <w:proofErr w:type="gramEnd"/>
     </w:p>
     <w:p>
       <w:pPr>
@@ -2421,10 +3242,42 @@
         </w:numPr>
       </w:pPr>
       <w:r>
-        <w:t xml:space="preserve">We should do this in the __init_ in db.py so it is available to all methods. </w:t>
-      </w:r>
-      <w:r>
-        <w:t>We will store this in memory as a pandas df called urls_gb.</w:t>
+        <w:t>We should do this in the __</w:t>
+      </w:r>
+      <w:proofErr w:type="spellStart"/>
+      <w:r>
+        <w:t>init</w:t>
+      </w:r>
+      <w:proofErr w:type="spellEnd"/>
+      <w:r>
+        <w:t xml:space="preserve">_ in db.py so it is available to all methods. </w:t>
+      </w:r>
+      <w:r>
+        <w:t xml:space="preserve">We will store this in memory as a </w:t>
+      </w:r>
+      <w:proofErr w:type="gramStart"/>
+      <w:r>
+        <w:t>pandas</w:t>
+      </w:r>
+      <w:proofErr w:type="gramEnd"/>
+      <w:r>
+        <w:t xml:space="preserve"> </w:t>
+      </w:r>
+      <w:proofErr w:type="spellStart"/>
+      <w:r>
+        <w:t>df</w:t>
+      </w:r>
+      <w:proofErr w:type="spellEnd"/>
+      <w:r>
+        <w:t xml:space="preserve"> called </w:t>
+      </w:r>
+      <w:proofErr w:type="spellStart"/>
+      <w:r>
+        <w:t>urls_gb</w:t>
+      </w:r>
+      <w:proofErr w:type="spellEnd"/>
+      <w:r>
+        <w:t>.</w:t>
       </w:r>
     </w:p>
     <w:p>
@@ -2439,7 +3292,15 @@
         <w:t>We need to do this</w:t>
       </w:r>
       <w:r>
-        <w:t xml:space="preserve"> next part right away in any of the scraping programs (ebs.py, emails.py, fb.py, rd_ext.py, scraper.py). Any place where we are encountering urls this needs to be done. </w:t>
+        <w:t xml:space="preserve"> next part right away in any of the scraping programs (ebs.py, emails.py, fb.py, rd_ext.py, scraper.py). Any place where we are encountering </w:t>
+      </w:r>
+      <w:proofErr w:type="spellStart"/>
+      <w:r>
+        <w:t>urls</w:t>
+      </w:r>
+      <w:proofErr w:type="spellEnd"/>
+      <w:r>
+        <w:t xml:space="preserve"> this needs to be done. </w:t>
       </w:r>
     </w:p>
     <w:p>
@@ -2451,10 +3312,26 @@
         </w:numPr>
       </w:pPr>
       <w:r>
-        <w:t xml:space="preserve">When we read in an url we should check right away and see if the last time we accessed it was it True or False. </w:t>
-      </w:r>
-      <w:r>
-        <w:t>Use urls_df.</w:t>
+        <w:t xml:space="preserve">When we read in an </w:t>
+      </w:r>
+      <w:proofErr w:type="spellStart"/>
+      <w:r>
+        <w:t>url</w:t>
+      </w:r>
+      <w:proofErr w:type="spellEnd"/>
+      <w:r>
+        <w:t xml:space="preserve"> we should check right away and see if the last time we accessed it was it True or False. </w:t>
+      </w:r>
+      <w:r>
+        <w:t xml:space="preserve">Use </w:t>
+      </w:r>
+      <w:proofErr w:type="spellStart"/>
+      <w:r>
+        <w:t>urls_df</w:t>
+      </w:r>
+      <w:proofErr w:type="spellEnd"/>
+      <w:r>
+        <w:t>.</w:t>
       </w:r>
     </w:p>
     <w:p>
@@ -2502,7 +3379,23 @@
         </w:numPr>
       </w:pPr>
       <w:r>
-        <w:t>Check the urls_gb hit_ratio column for &gt; .1. if True</w:t>
+        <w:t xml:space="preserve">Check the </w:t>
+      </w:r>
+      <w:proofErr w:type="spellStart"/>
+      <w:r>
+        <w:t>urls_gb</w:t>
+      </w:r>
+      <w:proofErr w:type="spellEnd"/>
+      <w:r>
+        <w:t xml:space="preserve"> </w:t>
+      </w:r>
+      <w:proofErr w:type="spellStart"/>
+      <w:r>
+        <w:t>hit_ratio</w:t>
+      </w:r>
+      <w:proofErr w:type="spellEnd"/>
+      <w:r>
+        <w:t xml:space="preserve"> column for &gt; .1. if True</w:t>
       </w:r>
     </w:p>
     <w:p>
@@ -2526,7 +3419,15 @@
         </w:numPr>
       </w:pPr>
       <w:r>
-        <w:t>Else False don’t process it. It is a “poor url”.</w:t>
+        <w:t xml:space="preserve">Else False don’t process it. It is a “poor </w:t>
+      </w:r>
+      <w:proofErr w:type="spellStart"/>
+      <w:r>
+        <w:t>url</w:t>
+      </w:r>
+      <w:proofErr w:type="spellEnd"/>
+      <w:r>
+        <w:t>”.</w:t>
       </w:r>
     </w:p>
     <w:p>
@@ -2546,7 +3447,39 @@
         </w:numPr>
       </w:pPr>
       <w:r>
-        <w:t>We will need to keep run information. I suggest that we snap shot the config file. Pretty sure that yaml creates a dictionary that is dead easy to create a dataframe and then put that into a config table with a time_stamp. We will use that for post processing statistics and machine learning.</w:t>
+        <w:t xml:space="preserve">We will need to keep </w:t>
+      </w:r>
+      <w:proofErr w:type="gramStart"/>
+      <w:r>
+        <w:t>run</w:t>
+      </w:r>
+      <w:proofErr w:type="gramEnd"/>
+      <w:r>
+        <w:t xml:space="preserve"> information. I suggest that we </w:t>
+      </w:r>
+      <w:proofErr w:type="gramStart"/>
+      <w:r>
+        <w:t>snap shot</w:t>
+      </w:r>
+      <w:proofErr w:type="gramEnd"/>
+      <w:r>
+        <w:t xml:space="preserve"> the config file. Pretty sure that </w:t>
+      </w:r>
+      <w:proofErr w:type="spellStart"/>
+      <w:r>
+        <w:t>yaml</w:t>
+      </w:r>
+      <w:proofErr w:type="spellEnd"/>
+      <w:r>
+        <w:t xml:space="preserve"> creates a dictionary that is dead easy to create a dataframe and then put that into a config table with a </w:t>
+      </w:r>
+      <w:proofErr w:type="spellStart"/>
+      <w:r>
+        <w:t>time_stamp</w:t>
+      </w:r>
+      <w:proofErr w:type="spellEnd"/>
+      <w:r>
+        <w:t>. We will use that for post processing statistics and machine learning.</w:t>
       </w:r>
       <w:r>
         <w:t xml:space="preserve"> Only ebs.py and one other have run statistics.</w:t>
@@ -2561,13 +3494,42 @@
         </w:numPr>
       </w:pPr>
       <w:r>
-        <w:t>You should put the event and url count information that is being kept in output/</w:t>
+        <w:t xml:space="preserve">You should put the event and </w:t>
+      </w:r>
+      <w:proofErr w:type="spellStart"/>
+      <w:r>
+        <w:t>url</w:t>
+      </w:r>
+      <w:proofErr w:type="spellEnd"/>
+      <w:r>
+        <w:t xml:space="preserve"> count information that is being kept in output/</w:t>
       </w:r>
       <w:r>
         <w:t xml:space="preserve"> events_urls_diff.csv</w:t>
       </w:r>
       <w:r>
-        <w:t xml:space="preserve"> in the database. I think we could just append it to the runs table. We need to instrument the rest of the .pys with run statistics though.</w:t>
+        <w:t xml:space="preserve"> in the database. I think we could just append it to the runs table. We need to </w:t>
+      </w:r>
+      <w:proofErr w:type="gramStart"/>
+      <w:r>
+        <w:t>instrument</w:t>
+      </w:r>
+      <w:proofErr w:type="gramEnd"/>
+      <w:r>
+        <w:t xml:space="preserve"> the rest of </w:t>
+      </w:r>
+      <w:proofErr w:type="gramStart"/>
+      <w:r>
+        <w:t>the .</w:t>
+      </w:r>
+      <w:proofErr w:type="spellStart"/>
+      <w:r>
+        <w:t>pys</w:t>
+      </w:r>
+      <w:proofErr w:type="spellEnd"/>
+      <w:proofErr w:type="gramEnd"/>
+      <w:r>
+        <w:t xml:space="preserve"> with run statistics though.</w:t>
       </w:r>
     </w:p>
     <w:p>
@@ -2579,8 +3541,13 @@
       </w:r>
     </w:p>
     <w:p>
-      <w:r>
-        <w:t>Thiis is still not working great.</w:t>
+      <w:proofErr w:type="spellStart"/>
+      <w:r>
+        <w:t>Thiis</w:t>
+      </w:r>
+      <w:proofErr w:type="spellEnd"/>
+      <w:r>
+        <w:t xml:space="preserve"> is still not working great.</w:t>
       </w:r>
     </w:p>
     <w:p/>
@@ -2609,12 +3576,57 @@
     </w:p>
     <w:p>
       <w:r>
-        <w:t>I have gone over this a number of times. I get frustrated with my own code then I get it working, then it does not work. Then I come back and go over the available options. So, lets list them here and the next time (maybe this time) that this happens, I will just use one of them.</w:t>
-      </w:r>
-    </w:p>
-    <w:p>
-      <w:r>
-        <w:t xml:space="preserve">Apify – I am concerned about the cost to run this. The per event is not that bad. However, the compute cost seemed ridiculously high. They gave me $5 and it was used up on a trial and I swear I only got 5 events. That did not seem economic, but … it did look like it work. </w:t>
+        <w:t xml:space="preserve">I have gone over this </w:t>
+      </w:r>
+      <w:proofErr w:type="gramStart"/>
+      <w:r>
+        <w:t>a number of</w:t>
+      </w:r>
+      <w:proofErr w:type="gramEnd"/>
+      <w:r>
+        <w:t xml:space="preserve"> times. I get frustrated with my own </w:t>
+      </w:r>
+      <w:proofErr w:type="gramStart"/>
+      <w:r>
+        <w:t>code</w:t>
+      </w:r>
+      <w:proofErr w:type="gramEnd"/>
+      <w:r>
+        <w:t xml:space="preserve"> then I get it working, then it does not work. Then I come back and go over the available options. So, </w:t>
+      </w:r>
+      <w:proofErr w:type="gramStart"/>
+      <w:r>
+        <w:t>lets</w:t>
+      </w:r>
+      <w:proofErr w:type="gramEnd"/>
+      <w:r>
+        <w:t xml:space="preserve"> list them here and the next time (maybe this time) that this happens, I will just use one of them.</w:t>
+      </w:r>
+    </w:p>
+    <w:p>
+      <w:proofErr w:type="spellStart"/>
+      <w:r>
+        <w:t>Apify</w:t>
+      </w:r>
+      <w:proofErr w:type="spellEnd"/>
+      <w:r>
+        <w:t xml:space="preserve"> – I am concerned about the cost to run this. The per event is not that bad. However, the </w:t>
+      </w:r>
+      <w:proofErr w:type="gramStart"/>
+      <w:r>
+        <w:t>compute</w:t>
+      </w:r>
+      <w:proofErr w:type="gramEnd"/>
+      <w:r>
+        <w:t xml:space="preserve"> cost seemed ridiculously high. They gave me </w:t>
+      </w:r>
+      <w:proofErr w:type="gramStart"/>
+      <w:r>
+        <w:t>$5</w:t>
+      </w:r>
+      <w:proofErr w:type="gramEnd"/>
+      <w:r>
+        <w:t xml:space="preserve"> and it was used up on a trial and I swear I only got 5 events. That did not seem economic, but … it did look like it work. </w:t>
       </w:r>
     </w:p>
     <w:p>
@@ -2641,18 +3653,27 @@
       </w:r>
     </w:p>
     <w:p>
+      <w:proofErr w:type="spellStart"/>
       <w:r>
         <w:t>DanceBook</w:t>
       </w:r>
-    </w:p>
-    <w:p>
+      <w:proofErr w:type="spellEnd"/>
+    </w:p>
+    <w:p>
+      <w:proofErr w:type="spellStart"/>
       <w:r>
         <w:t>DanceNow</w:t>
       </w:r>
-    </w:p>
-    <w:p>
-      <w:r>
-        <w:t xml:space="preserve">DanceBrain - </w:t>
+      <w:proofErr w:type="spellEnd"/>
+    </w:p>
+    <w:p>
+      <w:proofErr w:type="spellStart"/>
+      <w:r>
+        <w:t>DanceBrain</w:t>
+      </w:r>
+      <w:proofErr w:type="spellEnd"/>
+      <w:r>
+        <w:t xml:space="preserve"> - </w:t>
       </w:r>
       <w:r>
         <w:t>dancebrain.io</w:t>
@@ -2670,7 +3691,15 @@
     </w:p>
     <w:p>
       <w:r>
-        <w:t>Now that you have a Minimum Viable Product (MVP), the next steps should focus on validating your idea, gathering feedback, and planning for growth. Here are some suggestions:</w:t>
+        <w:t xml:space="preserve">Now that you have a Minimum Viable Product (MVP), the next </w:t>
+      </w:r>
+      <w:proofErr w:type="gramStart"/>
+      <w:r>
+        <w:t>steps</w:t>
+      </w:r>
+      <w:proofErr w:type="gramEnd"/>
+      <w:r>
+        <w:t xml:space="preserve"> should focus on validating your idea, gathering feedback, and planning for growth. Here are some suggestions:</w:t>
       </w:r>
     </w:p>
     <w:p>
@@ -2935,6 +3964,26 @@
     <w:p>
       <w:r>
         <w:t>Taking these steps will help you refine your MVP into a product that not only meets the needs of your users but also stands out in the competitive market of social and event-driven apps.</w:t>
+      </w:r>
+    </w:p>
+    <w:p/>
+    <w:p>
+      <w:pPr>
+        <w:pStyle w:val="Heading1"/>
+      </w:pPr>
+      <w:r>
+        <w:t>Website</w:t>
+      </w:r>
+    </w:p>
+    <w:p>
+      <w:r>
+        <w:t xml:space="preserve">This is the background color for groups </w:t>
+      </w:r>
+      <w:r>
+        <w:t>f7f7f7</w:t>
+      </w:r>
+      <w:r>
+        <w:t>.</w:t>
       </w:r>
     </w:p>
     <w:p/>
@@ -6718,7 +7767,6 @@
   <w:style w:type="character" w:default="1" w:styleId="DefaultParagraphFont">
     <w:name w:val="Default Paragraph Font"/>
     <w:uiPriority w:val="1"/>
-    <w:semiHidden/>
     <w:unhideWhenUsed/>
   </w:style>
   <w:style w:type="table" w:default="1" w:styleId="TableNormal">

</xml_diff>

<commit_message>
Problem with accessing the authenticaion credentials for facebook, etc. That should be fixed now.
</commit_message>
<xml_diff>
--- a/documentation/Design Document for Social Dance Calendar App.docx
+++ b/documentation/Design Document for Social Dance Calendar App.docx
@@ -2,12 +2,6 @@
 <file path=word/document.xml><?xml version="1.0" encoding="utf-8"?>
 <w:document xmlns:wpc="http://schemas.microsoft.com/office/word/2010/wordprocessingCanvas" xmlns:cx="http://schemas.microsoft.com/office/drawing/2014/chartex" xmlns:cx1="http://schemas.microsoft.com/office/drawing/2015/9/8/chartex" xmlns:cx2="http://schemas.microsoft.com/office/drawing/2015/10/21/chartex" xmlns:cx3="http://schemas.microsoft.com/office/drawing/2016/5/9/chartex" xmlns:cx4="http://schemas.microsoft.com/office/drawing/2016/5/10/chartex" xmlns:cx5="http://schemas.microsoft.com/office/drawing/2016/5/11/chartex" xmlns:cx6="http://schemas.microsoft.com/office/drawing/2016/5/12/chartex" xmlns:cx7="http://schemas.microsoft.com/office/drawing/2016/5/13/chartex" xmlns:cx8="http://schemas.microsoft.com/office/drawing/2016/5/14/chartex" xmlns:mc="http://schemas.openxmlformats.org/markup-compatibility/2006" xmlns:aink="http://schemas.microsoft.com/office/drawing/2016/ink" xmlns:am3d="http://schemas.microsoft.com/office/drawing/2017/model3d" xmlns:o="urn:schemas-microsoft-com:office:office" xmlns:oel="http://schemas.microsoft.com/office/2019/extlst" xmlns:r="http://schemas.openxmlformats.org/officeDocument/2006/relationships" xmlns:m="http://schemas.openxmlformats.org/officeDocument/2006/math" xmlns:v="urn:schemas-microsoft-com:vml" xmlns:wp14="http://schemas.microsoft.com/office/word/2010/wordprocessingDrawing" xmlns:wp="http://schemas.openxmlformats.org/drawingml/2006/wordprocessingDrawing" xmlns:w10="urn:schemas-microsoft-com:office:word" xmlns:w="http://schemas.openxmlformats.org/wordprocessingml/2006/main" xmlns:w14="http://schemas.microsoft.com/office/word/2010/wordml" xmlns:w15="http://schemas.microsoft.com/office/word/2012/wordml" xmlns:w16cex="http://schemas.microsoft.com/office/word/2018/wordml/cex" xmlns:w16cid="http://schemas.microsoft.com/office/word/2016/wordml/cid" xmlns:w16="http://schemas.microsoft.com/office/word/2018/wordml" xmlns:w16du="http://schemas.microsoft.com/office/word/2023/wordml/word16du" xmlns:w16sdtdh="http://schemas.microsoft.com/office/word/2020/wordml/sdtdatahash" xmlns:w16sdtfl="http://schemas.microsoft.com/office/word/2024/wordml/sdtformatlock" xmlns:w16se="http://schemas.microsoft.com/office/word/2015/wordml/symex" xmlns:wpg="http://schemas.microsoft.com/office/word/2010/wordprocessingGroup" xmlns:wpi="http://schemas.microsoft.com/office/word/2010/wordprocessingInk" xmlns:wne="http://schemas.microsoft.com/office/word/2006/wordml" xmlns:wps="http://schemas.microsoft.com/office/word/2010/wordprocessingShape" mc:Ignorable="w14 w15 w16se w16cid w16 w16cex w16sdtdh w16sdtfl w16du wp14">
   <w:body>
-    <w:p>
-      <w:r>
-        <w:t>First Thoughts: Nov 28, 2024</w:t>
-      </w:r>
-    </w:p>
-    <w:p/>
     <w:p>
       <w:pPr>
         <w:pStyle w:val="Heading1"/>
@@ -2225,15 +2219,7 @@
         </w:numPr>
       </w:pPr>
       <w:r>
-        <w:t xml:space="preserve">Check and make sure there </w:t>
-      </w:r>
-      <w:proofErr w:type="gramStart"/>
-      <w:r>
-        <w:t>is</w:t>
-      </w:r>
-      <w:proofErr w:type="gramEnd"/>
-      <w:r>
-        <w:t xml:space="preserve"> something in that .csv after</w:t>
+        <w:t>Check and make sure there is something in that .csv after</w:t>
       </w:r>
       <w:r>
         <w:t xml:space="preserve"> you run this.</w:t>
@@ -2804,6 +2790,14 @@
       </w:r>
     </w:p>
     <w:p>
+      <w:pPr>
+        <w:pStyle w:val="Heading3"/>
+      </w:pPr>
+      <w:r>
+        <w:t>Local</w:t>
+      </w:r>
+    </w:p>
+    <w:p>
       <w:r>
         <w:t xml:space="preserve">prefect server </w:t>
       </w:r>
@@ -2822,7 +2816,10 @@
         <w:t xml:space="preserve"> </w:t>
       </w:r>
       <w:r>
-        <w:t>NEED to start prefect server FIRST!</w:t>
+        <w:t>NEED to start prefect server FIRS</w:t>
+      </w:r>
+      <w:r>
+        <w:t>T in the terminal</w:t>
       </w:r>
     </w:p>
     <w:p>
@@ -2830,6 +2827,71 @@
         <w:t>python src/pipeline.py # or ctrl F5</w:t>
       </w:r>
     </w:p>
+    <w:p>
+      <w:r>
+        <w:t xml:space="preserve">to view - </w:t>
+      </w:r>
+      <w:r>
+        <w:t>http://127.0.0.1:4200/dashboard</w:t>
+      </w:r>
+    </w:p>
+    <w:p>
+      <w:pPr>
+        <w:pStyle w:val="Heading3"/>
+      </w:pPr>
+      <w:r>
+        <w:t>Cloud</w:t>
+      </w:r>
+    </w:p>
+    <w:p>
+      <w:r>
+        <w:t xml:space="preserve">If running on the cloud - </w:t>
+      </w:r>
+      <w:hyperlink r:id="rId5" w:history="1">
+        <w:r>
+          <w:rPr>
+            <w:rStyle w:val="Hyperlink"/>
+          </w:rPr>
+          <w:t>https://app.prefect.cloud/</w:t>
+        </w:r>
+      </w:hyperlink>
+    </w:p>
+    <w:p>
+      <w:r>
+        <w:t xml:space="preserve">The environment variables </w:t>
+      </w:r>
+      <w:proofErr w:type="gramStart"/>
+      <w:r>
+        <w:t>are:</w:t>
+      </w:r>
+      <w:proofErr w:type="gramEnd"/>
+      <w:r>
+        <w:t xml:space="preserve"> </w:t>
+      </w:r>
+      <w:r>
+        <w:t xml:space="preserve"> </w:t>
+      </w:r>
+      <w:r>
+        <w:t>PREFECT_API_KEY</w:t>
+      </w:r>
+      <w:r>
+        <w:t xml:space="preserve">, </w:t>
+      </w:r>
+      <w:r>
+        <w:t>PREFECT_API_URL</w:t>
+      </w:r>
+      <w:r>
+        <w:t xml:space="preserve">. These are only found in Render in the </w:t>
+      </w:r>
+      <w:proofErr w:type="spellStart"/>
+      <w:r>
+        <w:t>cron</w:t>
+      </w:r>
+      <w:proofErr w:type="spellEnd"/>
+      <w:r>
+        <w:t xml:space="preserve"> job.</w:t>
+      </w:r>
+    </w:p>
     <w:p/>
     <w:p>
       <w:pPr>
@@ -2961,6 +3023,7 @@
     <w:p/>
     <w:p>
       <w:r>
+        <w:lastRenderedPageBreak/>
         <w:t xml:space="preserve"># 3. (Terminal 1) Start your </w:t>
       </w:r>
       <w:proofErr w:type="spellStart"/>
@@ -3017,7 +3080,6 @@
     </w:p>
     <w:p>
       <w:r>
-        <w:lastRenderedPageBreak/>
         <w:t xml:space="preserve"># 4. (Terminal 2) In the same project </w:t>
       </w:r>
       <w:proofErr w:type="gramStart"/>
@@ -3494,6 +3556,7 @@
         </w:numPr>
       </w:pPr>
       <w:r>
+        <w:lastRenderedPageBreak/>
         <w:t xml:space="preserve">You should put the event and </w:t>
       </w:r>
       <w:proofErr w:type="spellStart"/>
@@ -3556,7 +3619,6 @@
         <w:pStyle w:val="Heading2"/>
       </w:pPr>
       <w:r>
-        <w:lastRenderedPageBreak/>
         <w:t>Instructions on Chatbot Page Improved</w:t>
       </w:r>
     </w:p>
@@ -3729,6 +3791,7 @@
           <w:b/>
           <w:bCs/>
         </w:rPr>
+        <w:lastRenderedPageBreak/>
         <w:t>Beta Testing:</w:t>
       </w:r>
       <w:r>
@@ -3783,7 +3846,6 @@
           <w:b/>
           <w:bCs/>
         </w:rPr>
-        <w:lastRenderedPageBreak/>
         <w:t>2. Iterate and Improve</w:t>
       </w:r>
     </w:p>
@@ -7767,6 +7829,7 @@
   <w:style w:type="character" w:default="1" w:styleId="DefaultParagraphFont">
     <w:name w:val="Default Paragraph Font"/>
     <w:uiPriority w:val="1"/>
+    <w:semiHidden/>
     <w:unhideWhenUsed/>
   </w:style>
   <w:style w:type="table" w:default="1" w:styleId="TableNormal">

</xml_diff>